<commit_message>
prevent KeePass short clash with IntelliJ
</commit_message>
<xml_diff>
--- a/Settings/Shortcuts.docx
+++ b/Settings/Shortcuts.docx
@@ -4439,55 +4439,20 @@
               </w:rPr>
               <w:t xml:space="preserve"> </w:t>
             </w:r>
-          </w:p>
-        </w:tc>
-      </w:tr>
-      <w:tr>
-        <w:tc>
-          <w:tcPr>
-            <w:tcW w:w="4361" w:type="dxa"/>
-          </w:tcPr>
-          <w:p>
-            <w:pPr>
-              <w:rPr>
-                <w:sz w:val="20"/>
-                <w:lang w:val="en-US"/>
-              </w:rPr>
-            </w:pPr>
-            <w:r>
-              <w:rPr>
-                <w:sz w:val="20"/>
-                <w:lang w:val="en-US"/>
-              </w:rPr>
-              <w:t>Global auto-type</w:t>
-            </w:r>
-            <w:r>
-              <w:rPr>
-                <w:sz w:val="20"/>
-                <w:lang w:val="en-US"/>
-              </w:rPr>
-              <w:t xml:space="preserve"> </w:t>
-            </w:r>
-          </w:p>
-        </w:tc>
-        <w:tc>
-          <w:tcPr>
-            <w:tcW w:w="4536" w:type="dxa"/>
-          </w:tcPr>
-          <w:p>
-            <w:pPr>
-              <w:rPr>
-                <w:sz w:val="20"/>
-              </w:rPr>
-            </w:pPr>
-            <w:proofErr w:type="spellStart"/>
-            <w:r>
-              <w:rPr>
-                <w:sz w:val="20"/>
-              </w:rPr>
-              <w:t>Ctrl+Alt+A</w:t>
-            </w:r>
-            <w:proofErr w:type="spellEnd"/>
+            <w:r>
+              <w:rPr>
+                <w:sz w:val="20"/>
+              </w:rPr>
+              <w:t xml:space="preserve"> / Ctrl+Alt</w:t>
+            </w:r>
+            <w:r>
+              <w:rPr>
+                <w:sz w:val="20"/>
+              </w:rPr>
+              <w:t>+´</w:t>
+            </w:r>
+            <w:bookmarkStart w:id="0" w:name="_GoBack"/>
+            <w:bookmarkEnd w:id="0"/>
           </w:p>
         </w:tc>
       </w:tr>
@@ -5783,7 +5748,6 @@
       </w:pPr>
       <w:proofErr w:type="spellStart"/>
       <w:r>
-        <w:lastRenderedPageBreak/>
         <w:t>MobaXterm</w:t>
       </w:r>
       <w:proofErr w:type="spellEnd"/>
@@ -5859,6 +5823,7 @@
               <w:rPr>
                 <w:sz w:val="20"/>
               </w:rPr>
+              <w:lastRenderedPageBreak/>
               <w:t>Exit</w:t>
             </w:r>
           </w:p>
@@ -5966,8 +5931,6 @@
       <w:r>
         <w:t>*modified</w:t>
       </w:r>
-      <w:bookmarkStart w:id="0" w:name="_GoBack"/>
-      <w:bookmarkEnd w:id="0"/>
     </w:p>
     <w:p>
       <w:pPr>

</xml_diff>

<commit_message>
small improvement of vim shortcuts
</commit_message>
<xml_diff>
--- a/Settings/Shortcuts.docx
+++ b/Settings/Shortcuts.docx
@@ -15819,10 +15819,35 @@
             </w:pPr>
             <w:r>
               <w:rPr>
-                <w:sz w:val="18"/>
-                <w:szCs w:val="12"/>
-              </w:rPr>
-              <w:t>Delete buffer (close file)</w:t>
+                <w:b/>
+                <w:sz w:val="18"/>
+                <w:szCs w:val="12"/>
+                <w:u w:val="single"/>
+              </w:rPr>
+              <w:t>D</w:t>
+            </w:r>
+            <w:r>
+              <w:rPr>
+                <w:sz w:val="18"/>
+                <w:szCs w:val="12"/>
+              </w:rPr>
+              <w:t xml:space="preserve">elete </w:t>
+            </w:r>
+            <w:r>
+              <w:rPr>
+                <w:b/>
+                <w:sz w:val="18"/>
+                <w:szCs w:val="12"/>
+                <w:u w:val="single"/>
+              </w:rPr>
+              <w:t>b</w:t>
+            </w:r>
+            <w:r>
+              <w:rPr>
+                <w:sz w:val="18"/>
+                <w:szCs w:val="12"/>
+              </w:rPr>
+              <w:t>uffer (close file)</w:t>
             </w:r>
           </w:p>
         </w:tc>
@@ -15899,18 +15924,26 @@
             </w:pPr>
             <w:r>
               <w:rPr>
-                <w:sz w:val="18"/>
-                <w:szCs w:val="12"/>
-              </w:rPr>
-              <w:t xml:space="preserve">Split </w:t>
-            </w:r>
-            <w:r>
-              <w:rPr>
                 <w:b/>
                 <w:sz w:val="18"/>
                 <w:szCs w:val="12"/>
                 <w:u w:val="single"/>
               </w:rPr>
+              <w:t>S</w:t>
+            </w:r>
+            <w:r>
+              <w:rPr>
+                <w:sz w:val="18"/>
+                <w:szCs w:val="12"/>
+              </w:rPr>
+              <w:t xml:space="preserve">plit </w:t>
+            </w:r>
+            <w:r>
+              <w:rPr>
+                <w:sz w:val="18"/>
+                <w:szCs w:val="12"/>
+                <w:u w:val="words"/>
+              </w:rPr>
               <w:t>w</w:t>
             </w:r>
             <w:r>
@@ -15993,7 +16026,24 @@
                 <w:szCs w:val="12"/>
                 <w:lang w:val="en-US"/>
               </w:rPr>
-              <w:t>Go to next split window</w:t>
+              <w:t xml:space="preserve">Go to next split </w:t>
+            </w:r>
+            <w:r>
+              <w:rPr>
+                <w:sz w:val="18"/>
+                <w:szCs w:val="12"/>
+                <w:u w:val="single"/>
+                <w:lang w:val="en-US"/>
+              </w:rPr>
+              <w:t>w</w:t>
+            </w:r>
+            <w:r>
+              <w:rPr>
+                <w:sz w:val="18"/>
+                <w:szCs w:val="12"/>
+                <w:lang w:val="en-US"/>
+              </w:rPr>
+              <w:t>indow</w:t>
             </w:r>
           </w:p>
         </w:tc>
@@ -18977,6 +19027,104 @@
                 <w:sz w:val="18"/>
                 <w:szCs w:val="12"/>
               </w:rPr>
+              <w:t>s</w:t>
+            </w:r>
+          </w:p>
+        </w:tc>
+        <w:tc>
+          <w:tcPr>
+            <w:tcW w:w="3118" w:type="dxa"/>
+          </w:tcPr>
+          <w:p>
+            <w:pPr>
+              <w:rPr>
+                <w:sz w:val="18"/>
+                <w:szCs w:val="12"/>
+              </w:rPr>
+            </w:pPr>
+            <w:r>
+              <w:rPr>
+                <w:sz w:val="18"/>
+                <w:szCs w:val="12"/>
+              </w:rPr>
+              <w:t>Replace character</w:t>
+            </w:r>
+          </w:p>
+        </w:tc>
+        <w:tc>
+          <w:tcPr>
+            <w:tcW w:w="1560" w:type="dxa"/>
+          </w:tcPr>
+          <w:p>
+            <w:pPr>
+              <w:rPr>
+                <w:rFonts w:ascii="Consolas" w:hAnsi="Consolas"/>
+                <w:sz w:val="18"/>
+                <w:szCs w:val="12"/>
+              </w:rPr>
+            </w:pPr>
+            <w:r>
+              <w:rPr>
+                <w:rFonts w:ascii="Consolas" w:hAnsi="Consolas"/>
+                <w:sz w:val="18"/>
+                <w:szCs w:val="12"/>
+              </w:rPr>
+              <w:t>r</w:t>
+            </w:r>
+          </w:p>
+        </w:tc>
+        <w:tc>
+          <w:tcPr>
+            <w:tcW w:w="4536" w:type="dxa"/>
+          </w:tcPr>
+          <w:p>
+            <w:pPr>
+              <w:rPr>
+                <w:sz w:val="18"/>
+                <w:szCs w:val="12"/>
+                <w:lang w:val="en-US"/>
+              </w:rPr>
+            </w:pPr>
+            <w:r>
+              <w:rPr>
+                <w:b/>
+                <w:sz w:val="18"/>
+                <w:szCs w:val="12"/>
+                <w:u w:val="single"/>
+                <w:lang w:val="en-US"/>
+              </w:rPr>
+              <w:t>R</w:t>
+            </w:r>
+            <w:r>
+              <w:rPr>
+                <w:sz w:val="18"/>
+                <w:szCs w:val="12"/>
+                <w:lang w:val="en-US"/>
+              </w:rPr>
+              <w:t>eplace character (without Insert Mode)</w:t>
+            </w:r>
+          </w:p>
+        </w:tc>
+      </w:tr>
+      <w:tr>
+        <w:tc>
+          <w:tcPr>
+            <w:tcW w:w="1560" w:type="dxa"/>
+          </w:tcPr>
+          <w:p>
+            <w:pPr>
+              <w:rPr>
+                <w:rFonts w:ascii="Consolas" w:hAnsi="Consolas"/>
+                <w:sz w:val="18"/>
+                <w:szCs w:val="12"/>
+              </w:rPr>
+            </w:pPr>
+            <w:r>
+              <w:rPr>
+                <w:rFonts w:ascii="Consolas" w:hAnsi="Consolas"/>
+                <w:sz w:val="18"/>
+                <w:szCs w:val="12"/>
+              </w:rPr>
               <w:t>cc / S</w:t>
             </w:r>
           </w:p>
@@ -19019,7 +19167,7 @@
                 <w:sz w:val="18"/>
                 <w:szCs w:val="12"/>
               </w:rPr>
-              <w:t>r</w:t>
+              <w:t>~ / gu / gU</w:t>
             </w:r>
           </w:p>
         </w:tc>
@@ -19032,16 +19180,134 @@
               <w:rPr>
                 <w:sz w:val="18"/>
                 <w:szCs w:val="12"/>
-                <w:lang w:val="en-US"/>
-              </w:rPr>
-            </w:pPr>
+              </w:rPr>
+            </w:pPr>
+            <w:r>
+              <w:rPr>
+                <w:sz w:val="18"/>
+                <w:szCs w:val="12"/>
+              </w:rPr>
+              <w:t>Switch case</w:t>
+            </w:r>
+            <w:r>
+              <w:rPr>
+                <w:sz w:val="18"/>
+                <w:szCs w:val="12"/>
+              </w:rPr>
+              <w:t xml:space="preserve"> / lowercase / </w:t>
+            </w:r>
             <w:r>
               <w:rPr>
                 <w:b/>
                 <w:sz w:val="18"/>
                 <w:szCs w:val="12"/>
                 <w:u w:val="single"/>
-                <w:lang w:val="en-US"/>
+              </w:rPr>
+              <w:t>U</w:t>
+            </w:r>
+            <w:r>
+              <w:rPr>
+                <w:sz w:val="18"/>
+                <w:szCs w:val="12"/>
+              </w:rPr>
+              <w:t>ppercase</w:t>
+            </w:r>
+          </w:p>
+        </w:tc>
+      </w:tr>
+      <w:tr>
+        <w:tc>
+          <w:tcPr>
+            <w:tcW w:w="1560" w:type="dxa"/>
+          </w:tcPr>
+          <w:p>
+            <w:pPr>
+              <w:rPr>
+                <w:rFonts w:ascii="Consolas" w:hAnsi="Consolas"/>
+                <w:sz w:val="18"/>
+                <w:szCs w:val="12"/>
+              </w:rPr>
+            </w:pPr>
+            <w:bookmarkStart w:id="1" w:name="_GoBack"/>
+            <w:bookmarkEnd w:id="1"/>
+            <w:r>
+              <w:rPr>
+                <w:rFonts w:ascii="Consolas" w:hAnsi="Consolas"/>
+                <w:sz w:val="18"/>
+                <w:szCs w:val="12"/>
+              </w:rPr>
+              <w:t>u</w:t>
+            </w:r>
+          </w:p>
+        </w:tc>
+        <w:tc>
+          <w:tcPr>
+            <w:tcW w:w="3118" w:type="dxa"/>
+          </w:tcPr>
+          <w:p>
+            <w:pPr>
+              <w:rPr>
+                <w:sz w:val="18"/>
+                <w:szCs w:val="12"/>
+              </w:rPr>
+            </w:pPr>
+            <w:r>
+              <w:rPr>
+                <w:b/>
+                <w:sz w:val="18"/>
+                <w:szCs w:val="12"/>
+                <w:u w:val="single"/>
+              </w:rPr>
+              <w:t>U</w:t>
+            </w:r>
+            <w:r>
+              <w:rPr>
+                <w:sz w:val="18"/>
+                <w:szCs w:val="12"/>
+              </w:rPr>
+              <w:t>ndo last command</w:t>
+            </w:r>
+          </w:p>
+        </w:tc>
+        <w:tc>
+          <w:tcPr>
+            <w:tcW w:w="1560" w:type="dxa"/>
+          </w:tcPr>
+          <w:p>
+            <w:pPr>
+              <w:rPr>
+                <w:rFonts w:ascii="Consolas" w:hAnsi="Consolas"/>
+                <w:sz w:val="18"/>
+                <w:szCs w:val="12"/>
+              </w:rPr>
+            </w:pPr>
+            <w:r>
+              <w:rPr>
+                <w:rFonts w:ascii="Consolas" w:hAnsi="Consolas"/>
+                <w:sz w:val="18"/>
+                <w:szCs w:val="12"/>
+              </w:rPr>
+              <w:t>&lt;C-r&gt;</w:t>
+            </w:r>
+          </w:p>
+        </w:tc>
+        <w:tc>
+          <w:tcPr>
+            <w:tcW w:w="4536" w:type="dxa"/>
+          </w:tcPr>
+          <w:p>
+            <w:pPr>
+              <w:rPr>
+                <w:sz w:val="18"/>
+                <w:szCs w:val="12"/>
+              </w:rPr>
+            </w:pPr>
+            <w:r>
+              <w:rPr>
+                <w:b/>
+                <w:sz w:val="18"/>
+                <w:szCs w:val="12"/>
+                <w:u w:val="single"/>
               </w:rPr>
               <w:t>R</w:t>
             </w:r>
@@ -19049,9 +19315,8 @@
               <w:rPr>
                 <w:sz w:val="18"/>
                 <w:szCs w:val="12"/>
-                <w:lang w:val="en-US"/>
-              </w:rPr>
-              <w:t>eplace character (without Insert Mode)</w:t>
+              </w:rPr>
+              <w:t>edo</w:t>
             </w:r>
           </w:p>
         </w:tc>
@@ -19075,7 +19340,7 @@
                 <w:sz w:val="18"/>
                 <w:szCs w:val="12"/>
               </w:rPr>
-              <w:t>s</w:t>
+              <w:t>p / P</w:t>
             </w:r>
           </w:p>
         </w:tc>
@@ -19088,236 +19353,15 @@
               <w:rPr>
                 <w:sz w:val="18"/>
                 <w:szCs w:val="12"/>
-              </w:rPr>
-            </w:pPr>
-            <w:r>
-              <w:rPr>
-                <w:sz w:val="18"/>
-                <w:szCs w:val="12"/>
-              </w:rPr>
-              <w:t>Replace character</w:t>
-            </w:r>
-          </w:p>
-        </w:tc>
-        <w:tc>
-          <w:tcPr>
-            <w:tcW w:w="1560" w:type="dxa"/>
-          </w:tcPr>
-          <w:p>
-            <w:pPr>
-              <w:rPr>
-                <w:rFonts w:ascii="Consolas" w:hAnsi="Consolas"/>
-                <w:sz w:val="18"/>
-                <w:szCs w:val="12"/>
-              </w:rPr>
-            </w:pPr>
-            <w:r>
-              <w:rPr>
-                <w:rFonts w:ascii="Consolas" w:hAnsi="Consolas"/>
-                <w:sz w:val="18"/>
-                <w:szCs w:val="12"/>
-              </w:rPr>
-              <w:t>~ / gu / gU</w:t>
-            </w:r>
-          </w:p>
-        </w:tc>
-        <w:tc>
-          <w:tcPr>
-            <w:tcW w:w="4536" w:type="dxa"/>
-          </w:tcPr>
-          <w:p>
-            <w:pPr>
-              <w:rPr>
-                <w:sz w:val="18"/>
-                <w:szCs w:val="12"/>
-              </w:rPr>
-            </w:pPr>
-            <w:r>
-              <w:rPr>
-                <w:sz w:val="18"/>
-                <w:szCs w:val="12"/>
-              </w:rPr>
-              <w:t>Switch case</w:t>
-            </w:r>
-            <w:r>
-              <w:rPr>
-                <w:sz w:val="18"/>
-                <w:szCs w:val="12"/>
-              </w:rPr>
-              <w:t xml:space="preserve"> / lowercase / </w:t>
-            </w:r>
+                <w:lang w:val="en-US"/>
+              </w:rPr>
+            </w:pPr>
             <w:r>
               <w:rPr>
                 <w:b/>
                 <w:sz w:val="18"/>
                 <w:szCs w:val="12"/>
                 <w:u w:val="single"/>
-              </w:rPr>
-              <w:t>U</w:t>
-            </w:r>
-            <w:r>
-              <w:rPr>
-                <w:sz w:val="18"/>
-                <w:szCs w:val="12"/>
-              </w:rPr>
-              <w:t>ppercase</w:t>
-            </w:r>
-          </w:p>
-        </w:tc>
-      </w:tr>
-      <w:tr>
-        <w:tc>
-          <w:tcPr>
-            <w:tcW w:w="1560" w:type="dxa"/>
-          </w:tcPr>
-          <w:p>
-            <w:pPr>
-              <w:rPr>
-                <w:rFonts w:ascii="Consolas" w:hAnsi="Consolas"/>
-                <w:sz w:val="18"/>
-                <w:szCs w:val="12"/>
-              </w:rPr>
-            </w:pPr>
-            <w:r>
-              <w:rPr>
-                <w:rFonts w:ascii="Consolas" w:hAnsi="Consolas"/>
-                <w:sz w:val="18"/>
-                <w:szCs w:val="12"/>
-              </w:rPr>
-              <w:t>u</w:t>
-            </w:r>
-          </w:p>
-        </w:tc>
-        <w:tc>
-          <w:tcPr>
-            <w:tcW w:w="3118" w:type="dxa"/>
-          </w:tcPr>
-          <w:p>
-            <w:pPr>
-              <w:rPr>
-                <w:sz w:val="18"/>
-                <w:szCs w:val="12"/>
-              </w:rPr>
-            </w:pPr>
-            <w:r>
-              <w:rPr>
-                <w:b/>
-                <w:sz w:val="18"/>
-                <w:szCs w:val="12"/>
-                <w:u w:val="single"/>
-              </w:rPr>
-              <w:t>U</w:t>
-            </w:r>
-            <w:r>
-              <w:rPr>
-                <w:sz w:val="18"/>
-                <w:szCs w:val="12"/>
-              </w:rPr>
-              <w:t>ndo last command</w:t>
-            </w:r>
-          </w:p>
-        </w:tc>
-        <w:tc>
-          <w:tcPr>
-            <w:tcW w:w="1560" w:type="dxa"/>
-          </w:tcPr>
-          <w:p>
-            <w:pPr>
-              <w:rPr>
-                <w:rFonts w:ascii="Consolas" w:hAnsi="Consolas"/>
-                <w:sz w:val="18"/>
-                <w:szCs w:val="12"/>
-              </w:rPr>
-            </w:pPr>
-            <w:r>
-              <w:rPr>
-                <w:rFonts w:ascii="Consolas" w:hAnsi="Consolas"/>
-                <w:sz w:val="18"/>
-                <w:szCs w:val="12"/>
-              </w:rPr>
-              <w:t>&lt;C-r&gt;</w:t>
-            </w:r>
-          </w:p>
-        </w:tc>
-        <w:tc>
-          <w:tcPr>
-            <w:tcW w:w="4536" w:type="dxa"/>
-          </w:tcPr>
-          <w:p>
-            <w:pPr>
-              <w:rPr>
-                <w:sz w:val="18"/>
-                <w:szCs w:val="12"/>
-              </w:rPr>
-            </w:pPr>
-            <w:r>
-              <w:rPr>
-                <w:b/>
-                <w:sz w:val="18"/>
-                <w:szCs w:val="12"/>
-                <w:u w:val="single"/>
-              </w:rPr>
-              <w:t>R</w:t>
-            </w:r>
-            <w:r>
-              <w:rPr>
-                <w:sz w:val="18"/>
-                <w:szCs w:val="12"/>
-              </w:rPr>
-              <w:t>edo</w:t>
-            </w:r>
-          </w:p>
-        </w:tc>
-      </w:tr>
-      <w:tr>
-        <w:tc>
-          <w:tcPr>
-            <w:tcW w:w="1560" w:type="dxa"/>
-          </w:tcPr>
-          <w:p>
-            <w:pPr>
-              <w:rPr>
-                <w:rFonts w:ascii="Consolas" w:hAnsi="Consolas"/>
-                <w:sz w:val="18"/>
-                <w:szCs w:val="12"/>
-              </w:rPr>
-            </w:pPr>
-            <w:r>
-              <w:rPr>
-                <w:rFonts w:ascii="Consolas" w:hAnsi="Consolas"/>
-                <w:sz w:val="18"/>
-                <w:szCs w:val="12"/>
-              </w:rPr>
-              <w:t>p</w:t>
-            </w:r>
-            <w:r>
-              <w:rPr>
-                <w:rFonts w:ascii="Consolas" w:hAnsi="Consolas"/>
-                <w:sz w:val="18"/>
-                <w:szCs w:val="12"/>
-              </w:rPr>
-              <w:t xml:space="preserve"> / P</w:t>
-            </w:r>
-          </w:p>
-        </w:tc>
-        <w:tc>
-          <w:tcPr>
-            <w:tcW w:w="3118" w:type="dxa"/>
-          </w:tcPr>
-          <w:p>
-            <w:pPr>
-              <w:rPr>
-                <w:sz w:val="18"/>
-                <w:szCs w:val="12"/>
-                <w:lang w:val="en-US"/>
-              </w:rPr>
-            </w:pPr>
-            <w:r>
-              <w:rPr>
-                <w:b/>
-                <w:sz w:val="18"/>
-                <w:szCs w:val="12"/>
-                <w:u w:val="single"/>
                 <w:lang w:val="en-US"/>
               </w:rPr>
               <w:t>P</w:t>
@@ -19328,23 +19372,7 @@
                 <w:szCs w:val="12"/>
                 <w:lang w:val="en-US"/>
               </w:rPr>
-              <w:t>aste register after</w:t>
-            </w:r>
-            <w:r>
-              <w:rPr>
-                <w:sz w:val="18"/>
-                <w:szCs w:val="12"/>
-                <w:lang w:val="en-US"/>
-              </w:rPr>
-              <w:t xml:space="preserve"> / at</w:t>
-            </w:r>
-            <w:r>
-              <w:rPr>
-                <w:sz w:val="18"/>
-                <w:szCs w:val="12"/>
-                <w:lang w:val="en-US"/>
-              </w:rPr>
-              <w:t xml:space="preserve"> cursor</w:t>
+              <w:t>aste register after / at cursor</w:t>
             </w:r>
           </w:p>
         </w:tc>
@@ -19367,15 +19395,7 @@
                 <w:sz w:val="18"/>
                 <w:szCs w:val="12"/>
               </w:rPr>
-              <w:t>,p / ,</w:t>
-            </w:r>
-            <w:r>
-              <w:rPr>
-                <w:rFonts w:ascii="Consolas" w:hAnsi="Consolas"/>
-                <w:sz w:val="18"/>
-                <w:szCs w:val="12"/>
-              </w:rPr>
-              <w:t>P</w:t>
+              <w:t>,p / ,P</w:t>
             </w:r>
           </w:p>
         </w:tc>
@@ -19827,15 +19847,7 @@
                 <w:sz w:val="18"/>
                 <w:szCs w:val="12"/>
               </w:rPr>
-              <w:t>g</w:t>
-            </w:r>
-            <w:r>
-              <w:rPr>
-                <w:rFonts w:ascii="Consolas" w:hAnsi="Consolas"/>
-                <w:sz w:val="18"/>
-                <w:szCs w:val="12"/>
-              </w:rPr>
-              <w:t>&lt;C-a&gt;</w:t>
+              <w:t>g&lt;C-a&gt;</w:t>
             </w:r>
           </w:p>
         </w:tc>
@@ -20343,15 +20355,7 @@
                 <w:sz w:val="18"/>
                 <w:szCs w:val="12"/>
               </w:rPr>
-              <w:t>&lt;C-x&gt;</w:t>
-            </w:r>
-            <w:r>
-              <w:rPr>
-                <w:rFonts w:ascii="Consolas" w:hAnsi="Consolas"/>
-                <w:sz w:val="18"/>
-                <w:szCs w:val="12"/>
-              </w:rPr>
-              <w:t>,l</w:t>
+              <w:t>&lt;C-x&gt;,l</w:t>
             </w:r>
           </w:p>
         </w:tc>
@@ -20472,15 +20476,7 @@
                 <w:szCs w:val="12"/>
                 <w:lang w:val="en-US"/>
               </w:rPr>
-              <w:t>ext match</w:t>
-            </w:r>
-            <w:r>
-              <w:rPr>
-                <w:sz w:val="18"/>
-                <w:szCs w:val="12"/>
-                <w:lang w:val="en-US"/>
-              </w:rPr>
-              <w:t xml:space="preserve"> (in completion dropdown)</w:t>
+              <w:t>ext match (in completion dropdown)</w:t>
             </w:r>
           </w:p>
         </w:tc>
@@ -20536,15 +20532,7 @@
                 <w:szCs w:val="12"/>
                 <w:lang w:val="en-US"/>
               </w:rPr>
-              <w:t>revious match</w:t>
-            </w:r>
-            <w:r>
-              <w:rPr>
-                <w:sz w:val="18"/>
-                <w:szCs w:val="12"/>
-                <w:lang w:val="en-US"/>
-              </w:rPr>
-              <w:t xml:space="preserve"> (in completion dropdown)</w:t>
+              <w:t>revious match (in completion dropdown)</w:t>
             </w:r>
           </w:p>
         </w:tc>
@@ -21657,15 +21645,124 @@
                 <w:sz w:val="18"/>
                 <w:szCs w:val="12"/>
               </w:rPr>
-              <w:t>q: / :</w:t>
-            </w:r>
-            <w:r>
+              <w:t>q: / :&lt;C-f&gt;</w:t>
+            </w:r>
+          </w:p>
+        </w:tc>
+        <w:tc>
+          <w:tcPr>
+            <w:tcW w:w="4536" w:type="dxa"/>
+          </w:tcPr>
+          <w:p>
+            <w:pPr>
+              <w:rPr>
+                <w:sz w:val="18"/>
+                <w:szCs w:val="12"/>
+                <w:lang w:val="en-US"/>
+              </w:rPr>
+            </w:pPr>
+            <w:r>
+              <w:rPr>
+                <w:sz w:val="18"/>
+                <w:szCs w:val="12"/>
+                <w:lang w:val="en-US"/>
+              </w:rPr>
+              <w:t>Browse and edit command line history</w:t>
+            </w:r>
+          </w:p>
+        </w:tc>
+      </w:tr>
+      <w:tr>
+        <w:tc>
+          <w:tcPr>
+            <w:tcW w:w="1560" w:type="dxa"/>
+          </w:tcPr>
+          <w:p>
+            <w:pPr>
               <w:rPr>
                 <w:rFonts w:ascii="Consolas" w:hAnsi="Consolas"/>
                 <w:sz w:val="18"/>
                 <w:szCs w:val="12"/>
               </w:rPr>
-              <w:t>&lt;C-f&gt;</w:t>
+            </w:pPr>
+            <w:r>
+              <w:rPr>
+                <w:rFonts w:ascii="Consolas" w:hAnsi="Consolas"/>
+                <w:sz w:val="18"/>
+                <w:szCs w:val="12"/>
+              </w:rPr>
+              <w:t xml:space="preserve">q/ / </w:t>
+            </w:r>
+            <w:r>
+              <w:rPr>
+                <w:rFonts w:ascii="Consolas" w:hAnsi="Consolas"/>
+                <w:sz w:val="18"/>
+                <w:szCs w:val="12"/>
+                <w:lang w:val="en-US"/>
+              </w:rPr>
+              <w:t>/&lt;C-f&gt;</w:t>
+            </w:r>
+          </w:p>
+        </w:tc>
+        <w:tc>
+          <w:tcPr>
+            <w:tcW w:w="3118" w:type="dxa"/>
+          </w:tcPr>
+          <w:p>
+            <w:pPr>
+              <w:rPr>
+                <w:sz w:val="18"/>
+                <w:szCs w:val="12"/>
+                <w:lang w:val="en-US"/>
+              </w:rPr>
+            </w:pPr>
+            <w:r>
+              <w:rPr>
+                <w:sz w:val="18"/>
+                <w:szCs w:val="12"/>
+                <w:lang w:val="en-US"/>
+              </w:rPr>
+              <w:t>Browse and edit search history</w:t>
+            </w:r>
+          </w:p>
+        </w:tc>
+        <w:tc>
+          <w:tcPr>
+            <w:tcW w:w="1560" w:type="dxa"/>
+          </w:tcPr>
+          <w:p>
+            <w:pPr>
+              <w:rPr>
+                <w:rFonts w:ascii="Consolas" w:hAnsi="Consolas"/>
+                <w:sz w:val="18"/>
+                <w:szCs w:val="12"/>
+                <w:lang w:val="en-US"/>
+              </w:rPr>
+            </w:pPr>
+            <w:r>
+              <w:rPr>
+                <w:rFonts w:ascii="Consolas" w:hAnsi="Consolas"/>
+                <w:sz w:val="18"/>
+                <w:szCs w:val="12"/>
+              </w:rPr>
+              <w:t>q?</w:t>
+            </w:r>
+            <w:r>
+              <w:rPr>
+                <w:rFonts w:ascii="Consolas" w:hAnsi="Consolas"/>
+                <w:sz w:val="18"/>
+                <w:szCs w:val="12"/>
+              </w:rPr>
+              <w:t xml:space="preserve"> </w:t>
+            </w:r>
+            <w:r>
+              <w:rPr>
+                <w:rFonts w:ascii="Consolas" w:hAnsi="Consolas"/>
+                <w:sz w:val="18"/>
+                <w:szCs w:val="12"/>
+                <w:lang w:val="en-US"/>
+              </w:rPr>
+              <w:t>/ ?&lt;C-f&gt;</w:t>
             </w:r>
           </w:p>
         </w:tc>
@@ -21687,136 +21784,8 @@
                 <w:szCs w:val="12"/>
                 <w:lang w:val="en-US"/>
               </w:rPr>
-              <w:t>Browse and edit command line history</w:t>
-            </w:r>
-          </w:p>
-        </w:tc>
-      </w:tr>
-      <w:tr>
-        <w:tc>
-          <w:tcPr>
-            <w:tcW w:w="1560" w:type="dxa"/>
-          </w:tcPr>
-          <w:p>
-            <w:pPr>
-              <w:rPr>
-                <w:rFonts w:ascii="Consolas" w:hAnsi="Consolas"/>
-                <w:sz w:val="18"/>
-                <w:szCs w:val="12"/>
-              </w:rPr>
-            </w:pPr>
-            <w:r>
-              <w:rPr>
-                <w:rFonts w:ascii="Consolas" w:hAnsi="Consolas"/>
-                <w:sz w:val="18"/>
-                <w:szCs w:val="12"/>
-              </w:rPr>
-              <w:t xml:space="preserve">q/ / </w:t>
-            </w:r>
-            <w:r>
-              <w:rPr>
-                <w:rFonts w:ascii="Consolas" w:hAnsi="Consolas"/>
-                <w:sz w:val="18"/>
-                <w:szCs w:val="12"/>
-                <w:lang w:val="en-US"/>
-              </w:rPr>
-              <w:t>/&lt;C-f&gt;</w:t>
-            </w:r>
-          </w:p>
-        </w:tc>
-        <w:tc>
-          <w:tcPr>
-            <w:tcW w:w="3118" w:type="dxa"/>
-          </w:tcPr>
-          <w:p>
-            <w:pPr>
-              <w:rPr>
-                <w:sz w:val="18"/>
-                <w:szCs w:val="12"/>
-                <w:lang w:val="en-US"/>
-              </w:rPr>
-            </w:pPr>
-            <w:r>
-              <w:rPr>
-                <w:sz w:val="18"/>
-                <w:szCs w:val="12"/>
-                <w:lang w:val="en-US"/>
-              </w:rPr>
               <w:t>Browse and edit search history</w:t>
             </w:r>
-          </w:p>
-        </w:tc>
-        <w:tc>
-          <w:tcPr>
-            <w:tcW w:w="1560" w:type="dxa"/>
-          </w:tcPr>
-          <w:p>
-            <w:pPr>
-              <w:rPr>
-                <w:rFonts w:ascii="Consolas" w:hAnsi="Consolas"/>
-                <w:sz w:val="18"/>
-                <w:szCs w:val="12"/>
-                <w:lang w:val="en-US"/>
-              </w:rPr>
-            </w:pPr>
-            <w:r>
-              <w:rPr>
-                <w:rFonts w:ascii="Consolas" w:hAnsi="Consolas"/>
-                <w:sz w:val="18"/>
-                <w:szCs w:val="12"/>
-              </w:rPr>
-              <w:t>q?</w:t>
-            </w:r>
-            <w:r>
-              <w:rPr>
-                <w:rFonts w:ascii="Consolas" w:hAnsi="Consolas"/>
-                <w:sz w:val="18"/>
-                <w:szCs w:val="12"/>
-              </w:rPr>
-              <w:t xml:space="preserve"> </w:t>
-            </w:r>
-            <w:r>
-              <w:rPr>
-                <w:rFonts w:ascii="Consolas" w:hAnsi="Consolas"/>
-                <w:sz w:val="18"/>
-                <w:szCs w:val="12"/>
-                <w:lang w:val="en-US"/>
-              </w:rPr>
-              <w:t>/ ?&lt;</w:t>
-            </w:r>
-            <w:r>
-              <w:rPr>
-                <w:rFonts w:ascii="Consolas" w:hAnsi="Consolas"/>
-                <w:sz w:val="18"/>
-                <w:szCs w:val="12"/>
-                <w:lang w:val="en-US"/>
-              </w:rPr>
-              <w:t>C-f&gt;</w:t>
-            </w:r>
-          </w:p>
-        </w:tc>
-        <w:tc>
-          <w:tcPr>
-            <w:tcW w:w="4536" w:type="dxa"/>
-          </w:tcPr>
-          <w:p>
-            <w:pPr>
-              <w:rPr>
-                <w:sz w:val="18"/>
-                <w:szCs w:val="12"/>
-                <w:lang w:val="en-US"/>
-              </w:rPr>
-            </w:pPr>
-            <w:r>
-              <w:rPr>
-                <w:sz w:val="18"/>
-                <w:szCs w:val="12"/>
-                <w:lang w:val="en-US"/>
-              </w:rPr>
-              <w:t>Browse and edit search history</w:t>
-            </w:r>
-            <w:bookmarkStart w:id="1" w:name="_GoBack"/>
-            <w:bookmarkEnd w:id="1"/>
           </w:p>
         </w:tc>
       </w:tr>

</xml_diff>

<commit_message>
add special windows directories
</commit_message>
<xml_diff>
--- a/Settings/Shortcuts.docx
+++ b/Settings/Shortcuts.docx
@@ -4606,15 +4606,63 @@
             <w:tcW w:w="2518" w:type="dxa"/>
           </w:tcPr>
           <w:p>
-            <w:r>
+            <w:pPr>
+              <w:rPr>
+                <w:lang w:val="en-US"/>
+              </w:rPr>
+            </w:pPr>
+            <w:proofErr w:type="spellStart"/>
+            <w:r>
+              <w:rPr>
+                <w:lang w:val="en-US"/>
+              </w:rPr>
+              <w:t>Win+R</w:t>
+            </w:r>
+            <w:proofErr w:type="spellEnd"/>
+            <w:r>
+              <w:rPr>
+                <w:lang w:val="en-US"/>
+              </w:rPr>
+              <w:t xml:space="preserve">, </w:t>
+            </w:r>
+            <w:proofErr w:type="spellStart"/>
+            <w:r>
+              <w:rPr>
+                <w:lang w:val="en-US"/>
+              </w:rPr>
+              <w:t>shell:AppData</w:t>
+            </w:r>
+            <w:proofErr w:type="spellEnd"/>
+            <w:r>
+              <w:rPr>
+                <w:lang w:val="en-US"/>
+              </w:rPr>
+              <w:t xml:space="preserve"> / </w:t>
+            </w:r>
+            <w:r>
+              <w:rPr>
+                <w:lang w:val="en-US"/>
+              </w:rPr>
+              <w:br/>
+            </w:r>
+            <w:r>
+              <w:rPr>
+                <w:lang w:val="en-US"/>
+              </w:rPr>
               <w:t>%</w:t>
             </w:r>
             <w:proofErr w:type="spellStart"/>
             <w:r>
+              <w:rPr>
+                <w:lang w:val="en-US"/>
+              </w:rPr>
               <w:t>appdata</w:t>
             </w:r>
             <w:proofErr w:type="spellEnd"/>
             <w:r>
+              <w:rPr>
+                <w:lang w:val="en-US"/>
+              </w:rPr>
               <w:t>%</w:t>
             </w:r>
           </w:p>
@@ -4669,15 +4717,77 @@
             <w:tcW w:w="2518" w:type="dxa"/>
           </w:tcPr>
           <w:p>
-            <w:r>
+            <w:pPr>
+              <w:rPr>
+                <w:lang w:val="en-US"/>
+              </w:rPr>
+            </w:pPr>
+            <w:proofErr w:type="spellStart"/>
+            <w:r>
+              <w:rPr>
+                <w:lang w:val="en-US"/>
+              </w:rPr>
+              <w:t>Win+R</w:t>
+            </w:r>
+            <w:proofErr w:type="spellEnd"/>
+            <w:r>
+              <w:rPr>
+                <w:lang w:val="en-US"/>
+              </w:rPr>
+              <w:t xml:space="preserve">, </w:t>
+            </w:r>
+            <w:proofErr w:type="spellStart"/>
+            <w:r>
+              <w:rPr>
+                <w:lang w:val="en-US"/>
+              </w:rPr>
+              <w:t>shell:Local</w:t>
+            </w:r>
+            <w:proofErr w:type="spellEnd"/>
+            <w:r>
+              <w:rPr>
+                <w:lang w:val="en-US"/>
+              </w:rPr>
+              <w:t xml:space="preserve"> </w:t>
+            </w:r>
+            <w:proofErr w:type="spellStart"/>
+            <w:r>
+              <w:rPr>
+                <w:lang w:val="en-US"/>
+              </w:rPr>
+              <w:t>AppData</w:t>
+            </w:r>
+            <w:proofErr w:type="spellEnd"/>
+            <w:r>
+              <w:rPr>
+                <w:lang w:val="en-US"/>
+              </w:rPr>
+              <w:t xml:space="preserve"> / </w:t>
+            </w:r>
+            <w:r>
+              <w:rPr>
+                <w:lang w:val="en-US"/>
+              </w:rPr>
+              <w:br/>
+            </w:r>
+            <w:r>
+              <w:rPr>
+                <w:lang w:val="en-US"/>
+              </w:rPr>
               <w:t>%</w:t>
             </w:r>
             <w:proofErr w:type="spellStart"/>
             <w:r>
+              <w:rPr>
+                <w:lang w:val="en-US"/>
+              </w:rPr>
               <w:t>localappdata</w:t>
             </w:r>
             <w:proofErr w:type="spellEnd"/>
             <w:r>
+              <w:rPr>
+                <w:lang w:val="en-US"/>
+              </w:rPr>
               <w:t>%</w:t>
             </w:r>
           </w:p>
@@ -4809,6 +4919,20 @@
               <w:rPr>
                 <w:lang w:val="en-US"/>
               </w:rPr>
+              <w:t>Win+R</w:t>
+            </w:r>
+            <w:proofErr w:type="spellEnd"/>
+            <w:r>
+              <w:rPr>
+                <w:lang w:val="en-US"/>
+              </w:rPr>
+              <w:t xml:space="preserve">, </w:t>
+            </w:r>
+            <w:proofErr w:type="spellStart"/>
+            <w:r>
+              <w:rPr>
+                <w:lang w:val="en-US"/>
+              </w:rPr>
               <w:t>shell:programs</w:t>
             </w:r>
             <w:proofErr w:type="spellEnd"/>
@@ -4883,6 +5007,20 @@
               <w:rPr>
                 <w:lang w:val="en-US"/>
               </w:rPr>
+              <w:t>Win+R</w:t>
+            </w:r>
+            <w:proofErr w:type="spellEnd"/>
+            <w:r>
+              <w:rPr>
+                <w:lang w:val="en-US"/>
+              </w:rPr>
+              <w:t xml:space="preserve">, </w:t>
+            </w:r>
+            <w:proofErr w:type="spellStart"/>
+            <w:r>
+              <w:rPr>
+                <w:lang w:val="en-US"/>
+              </w:rPr>
               <w:t>shell:startup</w:t>
             </w:r>
             <w:proofErr w:type="spellEnd"/>
@@ -4952,6 +5090,34 @@
                 <w:lang w:val="en-US"/>
               </w:rPr>
             </w:pPr>
+            <w:proofErr w:type="spellStart"/>
+            <w:r>
+              <w:rPr>
+                <w:lang w:val="en-US"/>
+              </w:rPr>
+              <w:t>Win+R</w:t>
+            </w:r>
+            <w:proofErr w:type="spellEnd"/>
+            <w:r>
+              <w:rPr>
+                <w:lang w:val="en-US"/>
+              </w:rPr>
+              <w:t xml:space="preserve">, </w:t>
+            </w:r>
+            <w:proofErr w:type="spellStart"/>
+            <w:r>
+              <w:rPr>
+                <w:lang w:val="en-US"/>
+              </w:rPr>
+              <w:t>shell:Common</w:t>
+            </w:r>
+            <w:proofErr w:type="spellEnd"/>
+            <w:r>
+              <w:rPr>
+                <w:lang w:val="en-US"/>
+              </w:rPr>
+              <w:t xml:space="preserve"> Programs</w:t>
+            </w:r>
           </w:p>
         </w:tc>
         <w:tc>
@@ -4990,6 +5156,84 @@
                 <w:lang w:val="en-US"/>
               </w:rPr>
               <w:t>\Microsoft\Windows\Start Menu\Programs</w:t>
+            </w:r>
+          </w:p>
+        </w:tc>
+      </w:tr>
+      <w:tr>
+        <w:tc>
+          <w:tcPr>
+            <w:tcW w:w="2518" w:type="dxa"/>
+          </w:tcPr>
+          <w:p>
+            <w:pPr>
+              <w:rPr>
+                <w:lang w:val="en-US"/>
+              </w:rPr>
+            </w:pPr>
+            <w:proofErr w:type="spellStart"/>
+            <w:r>
+              <w:rPr>
+                <w:lang w:val="en-US"/>
+              </w:rPr>
+              <w:t>Win+R</w:t>
+            </w:r>
+            <w:proofErr w:type="spellEnd"/>
+            <w:r>
+              <w:rPr>
+                <w:lang w:val="en-US"/>
+              </w:rPr>
+              <w:t xml:space="preserve">, </w:t>
+            </w:r>
+            <w:proofErr w:type="spellStart"/>
+            <w:r>
+              <w:rPr>
+                <w:lang w:val="en-US"/>
+              </w:rPr>
+              <w:t>shell:Common</w:t>
+            </w:r>
+            <w:proofErr w:type="spellEnd"/>
+            <w:r>
+              <w:rPr>
+                <w:lang w:val="en-US"/>
+              </w:rPr>
+              <w:t xml:space="preserve"> Startup</w:t>
+            </w:r>
+          </w:p>
+        </w:tc>
+        <w:tc>
+          <w:tcPr>
+            <w:tcW w:w="5954" w:type="dxa"/>
+          </w:tcPr>
+          <w:p>
+            <w:pPr>
+              <w:tabs>
+                <w:tab w:val="left" w:pos="1215"/>
+              </w:tabs>
+              <w:jc w:val="both"/>
+              <w:rPr>
+                <w:lang w:val="en-US"/>
+              </w:rPr>
+            </w:pPr>
+            <w:r>
+              <w:rPr>
+                <w:lang w:val="en-US"/>
+              </w:rPr>
+              <w:t>%</w:t>
+            </w:r>
+            <w:proofErr w:type="spellStart"/>
+            <w:r>
+              <w:rPr>
+                <w:lang w:val="en-US"/>
+              </w:rPr>
+              <w:t>ProgramData</w:t>
+            </w:r>
+            <w:proofErr w:type="spellEnd"/>
+            <w:r>
+              <w:rPr>
+                <w:lang w:val="en-US"/>
+              </w:rPr>
+              <w:t>%\Microsoft\Windows\Start Menu\Programs\Startup</w:t>
             </w:r>
           </w:p>
         </w:tc>
@@ -5001,6 +5245,30 @@
           <w:lang w:val="en-US"/>
         </w:rPr>
       </w:pPr>
+      <w:r>
+        <w:fldChar w:fldCharType="begin"/>
+      </w:r>
+      <w:r>
+        <w:rPr>
+          <w:lang w:val="en-US"/>
+        </w:rPr>
+        <w:instrText xml:space="preserve"> HYPERLINK "https://www.tenforums.com/tutorials/3109-shell-commands-list-windows-10-a.html" </w:instrText>
+      </w:r>
+      <w:r>
+        <w:fldChar w:fldCharType="separate"/>
+      </w:r>
+      <w:r>
+        <w:rPr>
+          <w:rStyle w:val="Hyperlink"/>
+          <w:lang w:val="en-US"/>
+        </w:rPr>
+        <w:t>https://www.tenforums.com/tutorials/3109-shell-commands-list-windows-10-a.html</w:t>
+      </w:r>
+      <w:r>
+        <w:fldChar w:fldCharType="end"/>
+      </w:r>
+      <w:bookmarkStart w:id="0" w:name="_GoBack"/>
+      <w:bookmarkEnd w:id="0"/>
     </w:p>
     <w:p>
       <w:pPr>
@@ -13039,7 +13307,7 @@
       <w:pPr>
         <w:pStyle w:val="berschrift1"/>
       </w:pPr>
-      <w:bookmarkStart w:id="0" w:name="_Toc243977889"/>
+      <w:bookmarkStart w:id="1" w:name="_Toc243977889"/>
       <w:r>
         <w:lastRenderedPageBreak/>
         <w:t>Nano</w:t>
@@ -30133,8 +30401,6 @@
               </w:rPr>
               <w:t>l</w:t>
             </w:r>
-            <w:bookmarkStart w:id="1" w:name="_GoBack"/>
-            <w:bookmarkEnd w:id="1"/>
             <w:r>
               <w:rPr>
                 <w:sz w:val="20"/>
@@ -31600,6 +31866,7 @@
                 <w:lang w:val="en-US"/>
               </w:rPr>
             </w:pPr>
+            <w:proofErr w:type="spellStart"/>
             <w:r>
               <w:rPr>
                 <w:b/>
@@ -31607,6 +31874,7 @@
               </w:rPr>
               <w:t>History</w:t>
             </w:r>
+            <w:proofErr w:type="spellEnd"/>
           </w:p>
         </w:tc>
       </w:tr>
@@ -32157,7 +32425,7 @@
         <w:lastRenderedPageBreak/>
         <w:t>Visual Studio</w:t>
       </w:r>
-      <w:bookmarkEnd w:id="0"/>
+      <w:bookmarkEnd w:id="1"/>
     </w:p>
     <w:p>
       <w:pPr>

</xml_diff>

<commit_message>
add vim registers to shortcuts
</commit_message>
<xml_diff>
--- a/Settings/Shortcuts.docx
+++ b/Settings/Shortcuts.docx
@@ -24529,7 +24529,7 @@
     </w:tbl>
     <w:p>
       <w:pPr>
-        <w:pStyle w:val="berschrift2"/>
+        <w:pStyle w:val="berschrift3"/>
         <w:rPr>
           <w:lang w:val="en-US"/>
         </w:rPr>
@@ -24545,39 +24545,47 @@
       <w:pPr>
         <w:spacing w:after="0"/>
         <w:rPr>
-          <w:sz w:val="20"/>
-          <w:szCs w:val="20"/>
+          <w:sz w:val="18"/>
+          <w:szCs w:val="18"/>
           <w:lang w:val="en-US"/>
         </w:rPr>
       </w:pPr>
       <w:r>
         <w:rPr>
-          <w:sz w:val="20"/>
-          <w:szCs w:val="20"/>
+          <w:sz w:val="18"/>
+          <w:szCs w:val="18"/>
           <w:lang w:val="en-US"/>
         </w:rPr>
         <w:t>[count]</w:t>
       </w:r>
       <w:r>
         <w:rPr>
-          <w:sz w:val="20"/>
-          <w:szCs w:val="20"/>
+          <w:sz w:val="18"/>
+          <w:szCs w:val="18"/>
+          <w:lang w:val="en-US"/>
+        </w:rPr>
+        <w:t>[register]</w:t>
+      </w:r>
+      <w:r>
+        <w:rPr>
+          <w:sz w:val="18"/>
+          <w:szCs w:val="18"/>
           <w:lang w:val="en-US"/>
         </w:rPr>
         <w:t>{operator}{motion</w:t>
       </w:r>
       <w:r>
         <w:rPr>
-          <w:sz w:val="20"/>
-          <w:szCs w:val="20"/>
+          <w:sz w:val="18"/>
+          <w:szCs w:val="18"/>
           <w:lang w:val="en-US"/>
         </w:rPr>
         <w:t xml:space="preserve"> / [range]text object</w:t>
       </w:r>
       <w:r>
         <w:rPr>
-          <w:sz w:val="20"/>
-          <w:szCs w:val="20"/>
+          <w:sz w:val="18"/>
+          <w:szCs w:val="18"/>
           <w:lang w:val="en-US"/>
         </w:rPr>
         <w:t>}</w:t>
@@ -24592,15 +24600,47 @@
         </w:numPr>
         <w:spacing w:after="0"/>
         <w:rPr>
-          <w:sz w:val="20"/>
-          <w:szCs w:val="20"/>
+          <w:sz w:val="18"/>
+          <w:szCs w:val="18"/>
           <w:lang w:val="en-US"/>
         </w:rPr>
       </w:pPr>
       <w:r>
         <w:rPr>
-          <w:sz w:val="20"/>
-          <w:szCs w:val="20"/>
+          <w:sz w:val="18"/>
+          <w:szCs w:val="18"/>
+          <w:lang w:val="en-US"/>
+        </w:rPr>
+        <w:t xml:space="preserve">Register: </w:t>
+      </w:r>
+      <w:r>
+        <w:rPr>
+          <w:rFonts w:ascii="Consolas" w:hAnsi="Consolas"/>
+          <w:sz w:val="18"/>
+          <w:szCs w:val="18"/>
+          <w:lang w:val="en-US"/>
+        </w:rPr>
+        <w:t>"{register}</w:t>
+      </w:r>
+    </w:p>
+    <w:p>
+      <w:pPr>
+        <w:pStyle w:val="Listenabsatz"/>
+        <w:numPr>
+          <w:ilvl w:val="0"/>
+          <w:numId w:val="2"/>
+        </w:numPr>
+        <w:spacing w:after="0"/>
+        <w:rPr>
+          <w:sz w:val="18"/>
+          <w:szCs w:val="18"/>
+          <w:lang w:val="en-US"/>
+        </w:rPr>
+      </w:pPr>
+      <w:r>
+        <w:rPr>
+          <w:sz w:val="18"/>
+          <w:szCs w:val="18"/>
           <w:lang w:val="en-US"/>
         </w:rPr>
         <w:t xml:space="preserve">Operators: </w:t>
@@ -24608,8 +24648,8 @@
       <w:r>
         <w:rPr>
           <w:b/>
-          <w:sz w:val="20"/>
-          <w:szCs w:val="20"/>
+          <w:sz w:val="18"/>
+          <w:szCs w:val="18"/>
           <w:u w:val="single"/>
           <w:lang w:val="en-US"/>
         </w:rPr>
@@ -24617,8 +24657,8 @@
       </w:r>
       <w:r>
         <w:rPr>
-          <w:sz w:val="20"/>
-          <w:szCs w:val="20"/>
+          <w:sz w:val="18"/>
+          <w:szCs w:val="18"/>
           <w:lang w:val="en-US"/>
         </w:rPr>
         <w:t xml:space="preserve">elete (and cut), </w:t>
@@ -24626,8 +24666,8 @@
       <w:r>
         <w:rPr>
           <w:b/>
-          <w:sz w:val="20"/>
-          <w:szCs w:val="20"/>
+          <w:sz w:val="18"/>
+          <w:szCs w:val="18"/>
           <w:u w:val="single"/>
           <w:lang w:val="en-US"/>
         </w:rPr>
@@ -24635,8 +24675,8 @@
       </w:r>
       <w:r>
         <w:rPr>
-          <w:sz w:val="20"/>
-          <w:szCs w:val="20"/>
+          <w:sz w:val="18"/>
+          <w:szCs w:val="18"/>
           <w:lang w:val="en-US"/>
         </w:rPr>
         <w:t xml:space="preserve">hange, </w:t>
@@ -24644,8 +24684,8 @@
       <w:r>
         <w:rPr>
           <w:b/>
-          <w:sz w:val="20"/>
-          <w:szCs w:val="20"/>
+          <w:sz w:val="18"/>
+          <w:szCs w:val="18"/>
           <w:u w:val="single"/>
           <w:lang w:val="en-US"/>
         </w:rPr>
@@ -24653,8 +24693,8 @@
       </w:r>
       <w:r>
         <w:rPr>
-          <w:sz w:val="20"/>
-          <w:szCs w:val="20"/>
+          <w:sz w:val="18"/>
+          <w:szCs w:val="18"/>
           <w:lang w:val="en-US"/>
         </w:rPr>
         <w:t>ank (cop</w:t>
@@ -24662,8 +24702,8 @@
       <w:r>
         <w:rPr>
           <w:b/>
-          <w:sz w:val="20"/>
-          <w:szCs w:val="20"/>
+          <w:sz w:val="18"/>
+          <w:szCs w:val="18"/>
           <w:u w:val="single"/>
           <w:lang w:val="en-US"/>
         </w:rPr>
@@ -24671,8 +24711,8 @@
       </w:r>
       <w:r>
         <w:rPr>
-          <w:sz w:val="20"/>
-          <w:szCs w:val="20"/>
+          <w:sz w:val="18"/>
+          <w:szCs w:val="18"/>
           <w:lang w:val="en-US"/>
         </w:rPr>
         <w:t xml:space="preserve">), </w:t>
@@ -24680,8 +24720,8 @@
       <w:r>
         <w:rPr>
           <w:b/>
-          <w:sz w:val="20"/>
-          <w:szCs w:val="20"/>
+          <w:sz w:val="18"/>
+          <w:szCs w:val="18"/>
           <w:u w:val="single"/>
           <w:lang w:val="en-US"/>
         </w:rPr>
@@ -24689,16 +24729,16 @@
       </w:r>
       <w:r>
         <w:rPr>
-          <w:sz w:val="20"/>
-          <w:szCs w:val="20"/>
+          <w:sz w:val="18"/>
+          <w:szCs w:val="18"/>
           <w:lang w:val="en-US"/>
         </w:rPr>
         <w:t>isually select</w:t>
       </w:r>
       <w:r>
         <w:rPr>
-          <w:sz w:val="20"/>
-          <w:szCs w:val="20"/>
+          <w:sz w:val="18"/>
+          <w:szCs w:val="18"/>
           <w:lang w:val="en-US"/>
         </w:rPr>
         <w:t xml:space="preserve">, </w:t>
@@ -24706,16 +24746,16 @@
       <w:r>
         <w:rPr>
           <w:rFonts w:ascii="Consolas" w:hAnsi="Consolas"/>
-          <w:sz w:val="20"/>
-          <w:szCs w:val="20"/>
+          <w:sz w:val="18"/>
+          <w:szCs w:val="18"/>
           <w:lang w:val="en-US"/>
         </w:rPr>
         <w:t>~</w:t>
       </w:r>
       <w:r>
         <w:rPr>
-          <w:sz w:val="20"/>
-          <w:szCs w:val="20"/>
+          <w:sz w:val="18"/>
+          <w:szCs w:val="18"/>
           <w:lang w:val="en-US"/>
         </w:rPr>
         <w:t xml:space="preserve">, </w:t>
@@ -24723,16 +24763,16 @@
       <w:r>
         <w:rPr>
           <w:rFonts w:ascii="Consolas" w:hAnsi="Consolas"/>
-          <w:sz w:val="20"/>
-          <w:szCs w:val="20"/>
+          <w:sz w:val="18"/>
+          <w:szCs w:val="18"/>
           <w:lang w:val="en-US"/>
         </w:rPr>
         <w:t>gu</w:t>
       </w:r>
       <w:r>
         <w:rPr>
-          <w:sz w:val="20"/>
-          <w:szCs w:val="20"/>
+          <w:sz w:val="18"/>
+          <w:szCs w:val="18"/>
           <w:lang w:val="en-US"/>
         </w:rPr>
         <w:t xml:space="preserve">, </w:t>
@@ -24740,16 +24780,16 @@
       <w:r>
         <w:rPr>
           <w:rFonts w:ascii="Consolas" w:hAnsi="Consolas"/>
-          <w:sz w:val="20"/>
-          <w:szCs w:val="20"/>
+          <w:sz w:val="18"/>
+          <w:szCs w:val="18"/>
           <w:lang w:val="en-US"/>
         </w:rPr>
         <w:t>gU</w:t>
       </w:r>
       <w:r>
         <w:rPr>
-          <w:sz w:val="20"/>
-          <w:szCs w:val="20"/>
+          <w:sz w:val="18"/>
+          <w:szCs w:val="18"/>
           <w:lang w:val="en-US"/>
         </w:rPr>
         <w:t xml:space="preserve">, </w:t>
@@ -24757,16 +24797,16 @@
       <w:r>
         <w:rPr>
           <w:rFonts w:ascii="Consolas" w:hAnsi="Consolas"/>
-          <w:sz w:val="20"/>
-          <w:szCs w:val="20"/>
+          <w:sz w:val="18"/>
+          <w:szCs w:val="18"/>
           <w:lang w:val="en-US"/>
         </w:rPr>
         <w:t>!</w:t>
       </w:r>
       <w:r>
         <w:rPr>
-          <w:sz w:val="20"/>
-          <w:szCs w:val="20"/>
+          <w:sz w:val="18"/>
+          <w:szCs w:val="18"/>
           <w:lang w:val="en-US"/>
         </w:rPr>
         <w:t xml:space="preserve">, </w:t>
@@ -24774,16 +24814,16 @@
       <w:r>
         <w:rPr>
           <w:rFonts w:ascii="Consolas" w:hAnsi="Consolas"/>
-          <w:sz w:val="20"/>
-          <w:szCs w:val="20"/>
+          <w:sz w:val="18"/>
+          <w:szCs w:val="18"/>
           <w:lang w:val="en-US"/>
         </w:rPr>
         <w:t>&lt;</w:t>
       </w:r>
       <w:r>
         <w:rPr>
-          <w:sz w:val="20"/>
-          <w:szCs w:val="20"/>
+          <w:sz w:val="18"/>
+          <w:szCs w:val="18"/>
           <w:lang w:val="en-US"/>
         </w:rPr>
         <w:t xml:space="preserve">, </w:t>
@@ -24791,16 +24831,16 @@
       <w:r>
         <w:rPr>
           <w:rFonts w:ascii="Consolas" w:hAnsi="Consolas"/>
-          <w:sz w:val="20"/>
-          <w:szCs w:val="20"/>
+          <w:sz w:val="18"/>
+          <w:szCs w:val="18"/>
           <w:lang w:val="en-US"/>
         </w:rPr>
         <w:t>&gt;</w:t>
       </w:r>
       <w:r>
         <w:rPr>
-          <w:sz w:val="20"/>
-          <w:szCs w:val="20"/>
+          <w:sz w:val="18"/>
+          <w:szCs w:val="18"/>
           <w:lang w:val="en-US"/>
         </w:rPr>
         <w:t xml:space="preserve">, </w:t>
@@ -24808,8 +24848,8 @@
       <w:r>
         <w:rPr>
           <w:rFonts w:ascii="Consolas" w:hAnsi="Consolas"/>
-          <w:sz w:val="20"/>
-          <w:szCs w:val="20"/>
+          <w:sz w:val="18"/>
+          <w:szCs w:val="18"/>
           <w:lang w:val="en-US"/>
         </w:rPr>
         <w:t>=</w:t>
@@ -24824,277 +24864,277 @@
         </w:numPr>
         <w:spacing w:after="0"/>
         <w:rPr>
-          <w:sz w:val="20"/>
-          <w:szCs w:val="20"/>
+          <w:sz w:val="18"/>
+          <w:szCs w:val="18"/>
         </w:rPr>
       </w:pPr>
       <w:r>
         <w:rPr>
-          <w:sz w:val="20"/>
-          <w:szCs w:val="20"/>
+          <w:sz w:val="18"/>
+          <w:szCs w:val="18"/>
         </w:rPr>
         <w:t xml:space="preserve">Motions: </w:t>
       </w:r>
       <w:r>
         <w:rPr>
           <w:rFonts w:ascii="Consolas" w:hAnsi="Consolas"/>
-          <w:sz w:val="20"/>
-          <w:szCs w:val="20"/>
+          <w:sz w:val="18"/>
+          <w:szCs w:val="18"/>
         </w:rPr>
         <w:t>$</w:t>
       </w:r>
       <w:r>
         <w:rPr>
-          <w:sz w:val="20"/>
-          <w:szCs w:val="20"/>
+          <w:sz w:val="18"/>
+          <w:szCs w:val="18"/>
         </w:rPr>
         <w:t xml:space="preserve">, </w:t>
       </w:r>
       <w:r>
         <w:rPr>
           <w:rFonts w:ascii="Consolas" w:hAnsi="Consolas"/>
-          <w:sz w:val="20"/>
-          <w:szCs w:val="20"/>
+          <w:sz w:val="18"/>
+          <w:szCs w:val="18"/>
         </w:rPr>
         <w:t>^</w:t>
       </w:r>
       <w:r>
         <w:rPr>
-          <w:sz w:val="20"/>
-          <w:szCs w:val="20"/>
+          <w:sz w:val="18"/>
+          <w:szCs w:val="18"/>
         </w:rPr>
         <w:t xml:space="preserve">, </w:t>
       </w:r>
       <w:r>
         <w:rPr>
           <w:rFonts w:ascii="Consolas" w:hAnsi="Consolas"/>
-          <w:sz w:val="20"/>
-          <w:szCs w:val="20"/>
+          <w:sz w:val="18"/>
+          <w:szCs w:val="18"/>
         </w:rPr>
         <w:t>0</w:t>
       </w:r>
       <w:r>
         <w:rPr>
-          <w:sz w:val="20"/>
-          <w:szCs w:val="20"/>
+          <w:sz w:val="18"/>
+          <w:szCs w:val="18"/>
         </w:rPr>
         <w:t xml:space="preserve">, </w:t>
       </w:r>
       <w:r>
         <w:rPr>
           <w:rFonts w:ascii="Consolas" w:hAnsi="Consolas"/>
-          <w:sz w:val="20"/>
-          <w:szCs w:val="20"/>
+          <w:sz w:val="18"/>
+          <w:szCs w:val="18"/>
         </w:rPr>
         <w:t>h</w:t>
       </w:r>
       <w:r>
         <w:rPr>
-          <w:sz w:val="20"/>
-          <w:szCs w:val="20"/>
+          <w:sz w:val="18"/>
+          <w:szCs w:val="18"/>
         </w:rPr>
         <w:t xml:space="preserve">, </w:t>
       </w:r>
       <w:r>
         <w:rPr>
           <w:rFonts w:ascii="Consolas" w:hAnsi="Consolas"/>
-          <w:sz w:val="20"/>
-          <w:szCs w:val="20"/>
+          <w:sz w:val="18"/>
+          <w:szCs w:val="18"/>
         </w:rPr>
         <w:t>j</w:t>
       </w:r>
       <w:r>
         <w:rPr>
-          <w:sz w:val="20"/>
-          <w:szCs w:val="20"/>
+          <w:sz w:val="18"/>
+          <w:szCs w:val="18"/>
         </w:rPr>
         <w:t xml:space="preserve">, </w:t>
       </w:r>
       <w:r>
         <w:rPr>
           <w:rFonts w:ascii="Consolas" w:hAnsi="Consolas"/>
-          <w:sz w:val="20"/>
-          <w:szCs w:val="20"/>
+          <w:sz w:val="18"/>
+          <w:szCs w:val="18"/>
         </w:rPr>
         <w:t>k</w:t>
       </w:r>
       <w:r>
         <w:rPr>
-          <w:sz w:val="20"/>
-          <w:szCs w:val="20"/>
+          <w:sz w:val="18"/>
+          <w:szCs w:val="18"/>
         </w:rPr>
         <w:t xml:space="preserve">, </w:t>
       </w:r>
       <w:r>
         <w:rPr>
           <w:rFonts w:ascii="Consolas" w:hAnsi="Consolas"/>
-          <w:sz w:val="20"/>
-          <w:szCs w:val="20"/>
+          <w:sz w:val="18"/>
+          <w:szCs w:val="18"/>
         </w:rPr>
         <w:t>l</w:t>
       </w:r>
       <w:r>
         <w:rPr>
-          <w:sz w:val="20"/>
-          <w:szCs w:val="20"/>
+          <w:sz w:val="18"/>
+          <w:szCs w:val="18"/>
         </w:rPr>
         <w:t xml:space="preserve">, </w:t>
       </w:r>
       <w:r>
         <w:rPr>
           <w:rFonts w:ascii="Consolas" w:hAnsi="Consolas"/>
-          <w:sz w:val="20"/>
-          <w:szCs w:val="20"/>
+          <w:sz w:val="18"/>
+          <w:szCs w:val="18"/>
         </w:rPr>
         <w:t>H</w:t>
       </w:r>
       <w:r>
         <w:rPr>
-          <w:sz w:val="20"/>
-          <w:szCs w:val="20"/>
+          <w:sz w:val="18"/>
+          <w:szCs w:val="18"/>
         </w:rPr>
         <w:t xml:space="preserve">, </w:t>
       </w:r>
       <w:r>
         <w:rPr>
           <w:rFonts w:ascii="Consolas" w:hAnsi="Consolas"/>
-          <w:sz w:val="20"/>
-          <w:szCs w:val="20"/>
+          <w:sz w:val="18"/>
+          <w:szCs w:val="18"/>
         </w:rPr>
         <w:t>M</w:t>
       </w:r>
       <w:r>
         <w:rPr>
-          <w:sz w:val="20"/>
-          <w:szCs w:val="20"/>
+          <w:sz w:val="18"/>
+          <w:szCs w:val="18"/>
         </w:rPr>
         <w:t xml:space="preserve">, </w:t>
       </w:r>
       <w:r>
         <w:rPr>
           <w:rFonts w:ascii="Consolas" w:hAnsi="Consolas"/>
-          <w:sz w:val="20"/>
-          <w:szCs w:val="20"/>
+          <w:sz w:val="18"/>
+          <w:szCs w:val="18"/>
         </w:rPr>
         <w:t>L</w:t>
       </w:r>
       <w:r>
         <w:rPr>
-          <w:sz w:val="20"/>
-          <w:szCs w:val="20"/>
+          <w:sz w:val="18"/>
+          <w:szCs w:val="18"/>
         </w:rPr>
         <w:t xml:space="preserve">, </w:t>
       </w:r>
       <w:r>
         <w:rPr>
           <w:rFonts w:ascii="Consolas" w:hAnsi="Consolas"/>
-          <w:sz w:val="20"/>
-          <w:szCs w:val="20"/>
+          <w:sz w:val="18"/>
+          <w:szCs w:val="18"/>
         </w:rPr>
         <w:t>w</w:t>
       </w:r>
       <w:r>
         <w:rPr>
-          <w:sz w:val="20"/>
-          <w:szCs w:val="20"/>
+          <w:sz w:val="18"/>
+          <w:szCs w:val="18"/>
         </w:rPr>
         <w:t xml:space="preserve">, </w:t>
       </w:r>
       <w:r>
         <w:rPr>
           <w:rFonts w:ascii="Consolas" w:hAnsi="Consolas"/>
-          <w:sz w:val="20"/>
-          <w:szCs w:val="20"/>
+          <w:sz w:val="18"/>
+          <w:szCs w:val="18"/>
         </w:rPr>
         <w:t>W</w:t>
       </w:r>
       <w:r>
         <w:rPr>
-          <w:sz w:val="20"/>
-          <w:szCs w:val="20"/>
+          <w:sz w:val="18"/>
+          <w:szCs w:val="18"/>
         </w:rPr>
         <w:t xml:space="preserve">, </w:t>
       </w:r>
       <w:r>
         <w:rPr>
           <w:rFonts w:ascii="Consolas" w:hAnsi="Consolas"/>
-          <w:sz w:val="20"/>
-          <w:szCs w:val="20"/>
+          <w:sz w:val="18"/>
+          <w:szCs w:val="18"/>
         </w:rPr>
         <w:t>b</w:t>
       </w:r>
       <w:r>
         <w:rPr>
-          <w:sz w:val="20"/>
-          <w:szCs w:val="20"/>
+          <w:sz w:val="18"/>
+          <w:szCs w:val="18"/>
         </w:rPr>
         <w:t xml:space="preserve">, </w:t>
       </w:r>
       <w:r>
         <w:rPr>
           <w:rFonts w:ascii="Consolas" w:hAnsi="Consolas"/>
-          <w:sz w:val="20"/>
-          <w:szCs w:val="20"/>
+          <w:sz w:val="18"/>
+          <w:szCs w:val="18"/>
         </w:rPr>
         <w:t>B</w:t>
       </w:r>
       <w:r>
         <w:rPr>
-          <w:sz w:val="20"/>
-          <w:szCs w:val="20"/>
+          <w:sz w:val="18"/>
+          <w:szCs w:val="18"/>
         </w:rPr>
         <w:t xml:space="preserve">, </w:t>
       </w:r>
       <w:r>
         <w:rPr>
           <w:rFonts w:ascii="Consolas" w:hAnsi="Consolas"/>
-          <w:sz w:val="20"/>
-          <w:szCs w:val="20"/>
+          <w:sz w:val="18"/>
+          <w:szCs w:val="18"/>
         </w:rPr>
         <w:t>e</w:t>
       </w:r>
       <w:r>
         <w:rPr>
-          <w:sz w:val="20"/>
-          <w:szCs w:val="20"/>
+          <w:sz w:val="18"/>
+          <w:szCs w:val="18"/>
         </w:rPr>
         <w:t xml:space="preserve">, </w:t>
       </w:r>
       <w:r>
         <w:rPr>
           <w:rFonts w:ascii="Consolas" w:hAnsi="Consolas"/>
-          <w:sz w:val="20"/>
-          <w:szCs w:val="20"/>
+          <w:sz w:val="18"/>
+          <w:szCs w:val="18"/>
         </w:rPr>
         <w:t>E</w:t>
       </w:r>
       <w:r>
         <w:rPr>
-          <w:sz w:val="20"/>
-          <w:szCs w:val="20"/>
+          <w:sz w:val="18"/>
+          <w:szCs w:val="18"/>
         </w:rPr>
         <w:t xml:space="preserve">, </w:t>
       </w:r>
       <w:r>
         <w:rPr>
           <w:rFonts w:ascii="Consolas" w:hAnsi="Consolas"/>
-          <w:sz w:val="20"/>
-          <w:szCs w:val="20"/>
+          <w:sz w:val="18"/>
+          <w:szCs w:val="18"/>
         </w:rPr>
         <w:t>]m</w:t>
       </w:r>
       <w:r>
         <w:rPr>
-          <w:sz w:val="20"/>
-          <w:szCs w:val="20"/>
+          <w:sz w:val="18"/>
+          <w:szCs w:val="18"/>
         </w:rPr>
         <w:t xml:space="preserve">, </w:t>
       </w:r>
       <w:r>
         <w:rPr>
           <w:rFonts w:ascii="Consolas" w:hAnsi="Consolas"/>
-          <w:sz w:val="20"/>
-          <w:szCs w:val="20"/>
+          <w:sz w:val="18"/>
+          <w:szCs w:val="18"/>
         </w:rPr>
         <w:t>%</w:t>
       </w:r>
@@ -25108,23 +25148,23 @@
         </w:numPr>
         <w:spacing w:after="0"/>
         <w:rPr>
-          <w:sz w:val="20"/>
-          <w:szCs w:val="20"/>
+          <w:sz w:val="18"/>
+          <w:szCs w:val="18"/>
           <w:lang w:val="en-US"/>
         </w:rPr>
       </w:pPr>
       <w:r>
         <w:rPr>
-          <w:sz w:val="20"/>
-          <w:szCs w:val="20"/>
+          <w:sz w:val="18"/>
+          <w:szCs w:val="18"/>
           <w:lang w:val="en-US"/>
         </w:rPr>
         <w:t>Range</w:t>
       </w:r>
       <w:r>
         <w:rPr>
-          <w:sz w:val="20"/>
-          <w:szCs w:val="20"/>
+          <w:sz w:val="18"/>
+          <w:szCs w:val="18"/>
           <w:lang w:val="en-US"/>
         </w:rPr>
         <w:t xml:space="preserve">: </w:t>
@@ -25132,8 +25172,8 @@
       <w:r>
         <w:rPr>
           <w:b/>
-          <w:sz w:val="20"/>
-          <w:szCs w:val="20"/>
+          <w:sz w:val="18"/>
+          <w:szCs w:val="18"/>
           <w:u w:val="single"/>
           <w:lang w:val="en-US"/>
         </w:rPr>
@@ -25141,8 +25181,8 @@
       </w:r>
       <w:r>
         <w:rPr>
-          <w:sz w:val="20"/>
-          <w:szCs w:val="20"/>
+          <w:sz w:val="18"/>
+          <w:szCs w:val="18"/>
           <w:lang w:val="en-US"/>
         </w:rPr>
         <w:t xml:space="preserve">ll, </w:t>
@@ -25150,8 +25190,8 @@
       <w:r>
         <w:rPr>
           <w:b/>
-          <w:sz w:val="20"/>
-          <w:szCs w:val="20"/>
+          <w:sz w:val="18"/>
+          <w:szCs w:val="18"/>
           <w:u w:val="single"/>
           <w:lang w:val="en-US"/>
         </w:rPr>
@@ -25159,8 +25199,8 @@
       </w:r>
       <w:r>
         <w:rPr>
-          <w:sz w:val="20"/>
-          <w:szCs w:val="20"/>
+          <w:sz w:val="18"/>
+          <w:szCs w:val="18"/>
           <w:lang w:val="en-US"/>
         </w:rPr>
         <w:t>n, un</w:t>
@@ -25168,8 +25208,8 @@
       <w:r>
         <w:rPr>
           <w:b/>
-          <w:sz w:val="20"/>
-          <w:szCs w:val="20"/>
+          <w:sz w:val="18"/>
+          <w:szCs w:val="18"/>
           <w:u w:val="single"/>
           <w:lang w:val="en-US"/>
         </w:rPr>
@@ -25177,40 +25217,40 @@
       </w:r>
       <w:r>
         <w:rPr>
-          <w:sz w:val="20"/>
-          <w:szCs w:val="20"/>
+          <w:sz w:val="18"/>
+          <w:szCs w:val="18"/>
           <w:lang w:val="en-US"/>
         </w:rPr>
         <w:t>il</w:t>
       </w:r>
       <w:r>
         <w:rPr>
-          <w:sz w:val="20"/>
-          <w:szCs w:val="20"/>
+          <w:sz w:val="18"/>
+          <w:szCs w:val="18"/>
           <w:lang w:val="en-US"/>
         </w:rPr>
         <w:t xml:space="preserve"> </w:t>
       </w:r>
       <w:r>
         <w:rPr>
-          <w:sz w:val="20"/>
-          <w:szCs w:val="20"/>
+          <w:sz w:val="18"/>
+          <w:szCs w:val="18"/>
           <w:lang w:val="en-US"/>
         </w:rPr>
         <w:t>forward</w:t>
       </w:r>
       <w:r>
         <w:rPr>
-          <w:sz w:val="20"/>
-          <w:szCs w:val="20"/>
+          <w:sz w:val="18"/>
+          <w:szCs w:val="18"/>
           <w:lang w:val="en-US"/>
         </w:rPr>
         <w:t>,</w:t>
       </w:r>
       <w:r>
         <w:rPr>
-          <w:sz w:val="20"/>
-          <w:szCs w:val="20"/>
+          <w:sz w:val="18"/>
+          <w:szCs w:val="18"/>
           <w:lang w:val="en-US"/>
         </w:rPr>
         <w:t xml:space="preserve"> un</w:t>
@@ -25218,8 +25258,8 @@
       <w:r>
         <w:rPr>
           <w:b/>
-          <w:sz w:val="20"/>
-          <w:szCs w:val="20"/>
+          <w:sz w:val="18"/>
+          <w:szCs w:val="18"/>
           <w:u w:val="single"/>
           <w:lang w:val="en-US"/>
         </w:rPr>
@@ -25227,40 +25267,40 @@
       </w:r>
       <w:r>
         <w:rPr>
-          <w:sz w:val="20"/>
-          <w:szCs w:val="20"/>
+          <w:sz w:val="18"/>
+          <w:szCs w:val="18"/>
           <w:lang w:val="en-US"/>
         </w:rPr>
         <w:t>il</w:t>
       </w:r>
       <w:r>
         <w:rPr>
-          <w:sz w:val="20"/>
-          <w:szCs w:val="20"/>
+          <w:sz w:val="18"/>
+          <w:szCs w:val="18"/>
           <w:lang w:val="en-US"/>
         </w:rPr>
         <w:t xml:space="preserve"> </w:t>
       </w:r>
       <w:r>
         <w:rPr>
-          <w:sz w:val="20"/>
-          <w:szCs w:val="20"/>
+          <w:sz w:val="18"/>
+          <w:szCs w:val="18"/>
           <w:lang w:val="en-US"/>
         </w:rPr>
         <w:t>backward</w:t>
       </w:r>
       <w:r>
         <w:rPr>
-          <w:sz w:val="20"/>
-          <w:szCs w:val="20"/>
+          <w:sz w:val="18"/>
+          <w:szCs w:val="18"/>
           <w:lang w:val="en-US"/>
         </w:rPr>
         <w:t>,</w:t>
       </w:r>
       <w:r>
         <w:rPr>
-          <w:sz w:val="20"/>
-          <w:szCs w:val="20"/>
+          <w:sz w:val="18"/>
+          <w:szCs w:val="18"/>
           <w:lang w:val="en-US"/>
         </w:rPr>
         <w:t xml:space="preserve"> </w:t>
@@ -25268,8 +25308,8 @@
       <w:r>
         <w:rPr>
           <w:b/>
-          <w:sz w:val="20"/>
-          <w:szCs w:val="20"/>
+          <w:sz w:val="18"/>
+          <w:szCs w:val="18"/>
           <w:u w:val="single"/>
           <w:lang w:val="en-US"/>
         </w:rPr>
@@ -25277,8 +25317,8 @@
       </w:r>
       <w:r>
         <w:rPr>
-          <w:sz w:val="20"/>
-          <w:szCs w:val="20"/>
+          <w:sz w:val="18"/>
+          <w:szCs w:val="18"/>
           <w:lang w:val="en-US"/>
         </w:rPr>
         <w:t xml:space="preserve">ind forward, </w:t>
@@ -25286,8 +25326,8 @@
       <w:r>
         <w:rPr>
           <w:b/>
-          <w:sz w:val="20"/>
-          <w:szCs w:val="20"/>
+          <w:sz w:val="18"/>
+          <w:szCs w:val="18"/>
           <w:u w:val="single"/>
           <w:lang w:val="en-US"/>
         </w:rPr>
@@ -25295,8 +25335,8 @@
       </w:r>
       <w:r>
         <w:rPr>
-          <w:sz w:val="20"/>
-          <w:szCs w:val="20"/>
+          <w:sz w:val="18"/>
+          <w:szCs w:val="18"/>
           <w:lang w:val="en-US"/>
         </w:rPr>
         <w:t>ind backward</w:t>
@@ -25311,15 +25351,15 @@
         </w:numPr>
         <w:spacing w:after="0"/>
         <w:rPr>
-          <w:sz w:val="20"/>
-          <w:szCs w:val="20"/>
+          <w:sz w:val="18"/>
+          <w:szCs w:val="18"/>
           <w:lang w:val="en-US"/>
         </w:rPr>
       </w:pPr>
       <w:r>
         <w:rPr>
-          <w:sz w:val="20"/>
-          <w:szCs w:val="20"/>
+          <w:sz w:val="18"/>
+          <w:szCs w:val="18"/>
           <w:lang w:val="en-US"/>
         </w:rPr>
         <w:t xml:space="preserve">Text objects: </w:t>
@@ -25327,8 +25367,8 @@
       <w:r>
         <w:rPr>
           <w:b/>
-          <w:sz w:val="20"/>
-          <w:szCs w:val="20"/>
+          <w:sz w:val="18"/>
+          <w:szCs w:val="18"/>
           <w:u w:val="single"/>
           <w:lang w:val="en-US"/>
         </w:rPr>
@@ -25336,8 +25376,8 @@
       </w:r>
       <w:r>
         <w:rPr>
-          <w:sz w:val="20"/>
-          <w:szCs w:val="20"/>
+          <w:sz w:val="18"/>
+          <w:szCs w:val="18"/>
           <w:lang w:val="en-US"/>
         </w:rPr>
         <w:t xml:space="preserve">ords, </w:t>
@@ -25345,8 +25385,8 @@
       <w:r>
         <w:rPr>
           <w:b/>
-          <w:sz w:val="20"/>
-          <w:szCs w:val="20"/>
+          <w:sz w:val="18"/>
+          <w:szCs w:val="18"/>
           <w:u w:val="single"/>
           <w:lang w:val="en-US"/>
         </w:rPr>
@@ -25354,8 +25394,8 @@
       </w:r>
       <w:r>
         <w:rPr>
-          <w:sz w:val="20"/>
-          <w:szCs w:val="20"/>
+          <w:sz w:val="18"/>
+          <w:szCs w:val="18"/>
           <w:lang w:val="en-US"/>
         </w:rPr>
         <w:t xml:space="preserve">entences, </w:t>
@@ -25363,8 +25403,8 @@
       <w:r>
         <w:rPr>
           <w:b/>
-          <w:sz w:val="20"/>
-          <w:szCs w:val="20"/>
+          <w:sz w:val="18"/>
+          <w:szCs w:val="18"/>
           <w:u w:val="single"/>
           <w:lang w:val="en-US"/>
         </w:rPr>
@@ -25372,8 +25412,8 @@
       </w:r>
       <w:r>
         <w:rPr>
-          <w:sz w:val="20"/>
-          <w:szCs w:val="20"/>
+          <w:sz w:val="18"/>
+          <w:szCs w:val="18"/>
           <w:lang w:val="en-US"/>
         </w:rPr>
         <w:t xml:space="preserve">aragraphs, </w:t>
@@ -25381,8 +25421,8 @@
       <w:r>
         <w:rPr>
           <w:b/>
-          <w:sz w:val="20"/>
-          <w:szCs w:val="20"/>
+          <w:sz w:val="18"/>
+          <w:szCs w:val="18"/>
           <w:u w:val="single"/>
           <w:lang w:val="en-US"/>
         </w:rPr>
@@ -25390,16 +25430,16 @@
       </w:r>
       <w:r>
         <w:rPr>
-          <w:sz w:val="20"/>
-          <w:szCs w:val="20"/>
+          <w:sz w:val="18"/>
+          <w:szCs w:val="18"/>
           <w:lang w:val="en-US"/>
         </w:rPr>
         <w:t>ags</w:t>
       </w:r>
       <w:r>
         <w:rPr>
-          <w:sz w:val="20"/>
-          <w:szCs w:val="20"/>
+          <w:sz w:val="18"/>
+          <w:szCs w:val="18"/>
           <w:lang w:val="en-US"/>
         </w:rPr>
         <w:t xml:space="preserve">, () </w:t>
@@ -25407,8 +25447,8 @@
       <w:r>
         <w:rPr>
           <w:b/>
-          <w:sz w:val="20"/>
-          <w:szCs w:val="20"/>
+          <w:sz w:val="18"/>
+          <w:szCs w:val="18"/>
           <w:u w:val="single"/>
           <w:lang w:val="en-US"/>
         </w:rPr>
@@ -25416,8 +25456,8 @@
       </w:r>
       <w:r>
         <w:rPr>
-          <w:sz w:val="20"/>
-          <w:szCs w:val="20"/>
+          <w:sz w:val="18"/>
+          <w:szCs w:val="18"/>
           <w:lang w:val="en-US"/>
         </w:rPr>
         <w:t xml:space="preserve">lock, {} </w:t>
@@ -25425,8 +25465,8 @@
       <w:r>
         <w:rPr>
           <w:b/>
-          <w:sz w:val="20"/>
-          <w:szCs w:val="20"/>
+          <w:sz w:val="18"/>
+          <w:szCs w:val="18"/>
           <w:u w:val="single"/>
           <w:lang w:val="en-US"/>
         </w:rPr>
@@ -25434,16 +25474,16 @@
       </w:r>
       <w:r>
         <w:rPr>
-          <w:sz w:val="20"/>
-          <w:szCs w:val="20"/>
+          <w:sz w:val="18"/>
+          <w:szCs w:val="18"/>
           <w:lang w:val="en-US"/>
         </w:rPr>
         <w:t>lock</w:t>
       </w:r>
       <w:r>
         <w:rPr>
-          <w:sz w:val="20"/>
-          <w:szCs w:val="20"/>
+          <w:sz w:val="18"/>
+          <w:szCs w:val="18"/>
           <w:lang w:val="en-US"/>
         </w:rPr>
         <w:t xml:space="preserve">, </w:t>
@@ -25451,16 +25491,16 @@
       <w:r>
         <w:rPr>
           <w:rFonts w:ascii="Consolas" w:hAnsi="Consolas"/>
-          <w:sz w:val="20"/>
-          <w:szCs w:val="20"/>
+          <w:sz w:val="18"/>
+          <w:szCs w:val="18"/>
           <w:lang w:val="en-US"/>
         </w:rPr>
         <w:t>)</w:t>
       </w:r>
       <w:r>
         <w:rPr>
-          <w:sz w:val="20"/>
-          <w:szCs w:val="20"/>
+          <w:sz w:val="18"/>
+          <w:szCs w:val="18"/>
           <w:lang w:val="en-US"/>
         </w:rPr>
         <w:t xml:space="preserve">, </w:t>
@@ -25468,16 +25508,16 @@
       <w:r>
         <w:rPr>
           <w:rFonts w:ascii="Consolas" w:hAnsi="Consolas"/>
-          <w:sz w:val="20"/>
-          <w:szCs w:val="20"/>
+          <w:sz w:val="18"/>
+          <w:szCs w:val="18"/>
           <w:lang w:val="en-US"/>
         </w:rPr>
         <w:t>]</w:t>
       </w:r>
       <w:r>
         <w:rPr>
-          <w:sz w:val="20"/>
-          <w:szCs w:val="20"/>
+          <w:sz w:val="18"/>
+          <w:szCs w:val="18"/>
           <w:lang w:val="en-US"/>
         </w:rPr>
         <w:t xml:space="preserve">, </w:t>
@@ -25485,16 +25525,16 @@
       <w:r>
         <w:rPr>
           <w:rFonts w:ascii="Consolas" w:hAnsi="Consolas"/>
-          <w:sz w:val="20"/>
-          <w:szCs w:val="20"/>
+          <w:sz w:val="18"/>
+          <w:szCs w:val="18"/>
           <w:lang w:val="en-US"/>
         </w:rPr>
         <w:t>}</w:t>
       </w:r>
       <w:r>
         <w:rPr>
-          <w:sz w:val="20"/>
-          <w:szCs w:val="20"/>
+          <w:sz w:val="18"/>
+          <w:szCs w:val="18"/>
           <w:lang w:val="en-US"/>
         </w:rPr>
         <w:t xml:space="preserve">, </w:t>
@@ -25502,16 +25542,16 @@
       <w:r>
         <w:rPr>
           <w:rFonts w:ascii="Consolas" w:hAnsi="Consolas"/>
-          <w:sz w:val="20"/>
-          <w:szCs w:val="20"/>
+          <w:sz w:val="18"/>
+          <w:szCs w:val="18"/>
           <w:lang w:val="en-US"/>
         </w:rPr>
         <w:t>"</w:t>
       </w:r>
       <w:r>
         <w:rPr>
-          <w:sz w:val="20"/>
-          <w:szCs w:val="20"/>
+          <w:sz w:val="18"/>
+          <w:szCs w:val="18"/>
           <w:lang w:val="en-US"/>
         </w:rPr>
         <w:t xml:space="preserve">, </w:t>
@@ -25519,8 +25559,8 @@
       <w:r>
         <w:rPr>
           <w:rFonts w:ascii="Consolas" w:hAnsi="Consolas"/>
-          <w:sz w:val="20"/>
-          <w:szCs w:val="20"/>
+          <w:sz w:val="18"/>
+          <w:szCs w:val="18"/>
           <w:lang w:val="en-US"/>
         </w:rPr>
         <w:t>'</w:t>
@@ -25538,8 +25578,17 @@
         <w:rPr>
           <w:sz w:val="20"/>
           <w:szCs w:val="20"/>
+          <w:u w:val="single"/>
         </w:rPr>
-        <w:t>Examples:</w:t>
+        <w:t>Examples</w:t>
+      </w:r>
+      <w:r>
+        <w:rPr>
+          <w:sz w:val="20"/>
+          <w:szCs w:val="20"/>
+          <w:u w:val="single"/>
+        </w:rPr>
+        <w:t>:</w:t>
       </w:r>
     </w:p>
     <w:tbl>
@@ -25563,15 +25612,15 @@
           <w:p>
             <w:pPr>
               <w:rPr>
-                <w:sz w:val="20"/>
-                <w:szCs w:val="20"/>
+                <w:sz w:val="18"/>
+                <w:szCs w:val="18"/>
               </w:rPr>
             </w:pPr>
             <w:r>
               <w:rPr>
                 <w:rFonts w:ascii="Consolas" w:hAnsi="Consolas"/>
-                <w:sz w:val="20"/>
-                <w:szCs w:val="20"/>
+                <w:sz w:val="18"/>
+                <w:szCs w:val="18"/>
               </w:rPr>
               <w:t>diw</w:t>
             </w:r>
@@ -25585,14 +25634,14 @@
             <w:pPr>
               <w:rPr>
                 <w:rFonts w:ascii="Consolas" w:hAnsi="Consolas"/>
-                <w:sz w:val="20"/>
-                <w:szCs w:val="20"/>
-              </w:rPr>
-            </w:pPr>
-            <w:r>
-              <w:rPr>
-                <w:sz w:val="20"/>
-                <w:szCs w:val="20"/>
+                <w:sz w:val="18"/>
+                <w:szCs w:val="18"/>
+              </w:rPr>
+            </w:pPr>
+            <w:r>
+              <w:rPr>
+                <w:sz w:val="18"/>
+                <w:szCs w:val="18"/>
               </w:rPr>
               <w:t>delete in word</w:t>
             </w:r>
@@ -25605,15 +25654,15 @@
           <w:p>
             <w:pPr>
               <w:rPr>
-                <w:sz w:val="20"/>
-                <w:szCs w:val="20"/>
+                <w:sz w:val="18"/>
+                <w:szCs w:val="18"/>
               </w:rPr>
             </w:pPr>
             <w:r>
               <w:rPr>
                 <w:rFonts w:ascii="Consolas" w:hAnsi="Consolas"/>
-                <w:sz w:val="20"/>
-                <w:szCs w:val="20"/>
+                <w:sz w:val="18"/>
+                <w:szCs w:val="18"/>
                 <w:lang w:val="en-US"/>
               </w:rPr>
               <w:t>caw</w:t>
@@ -25627,15 +25676,15 @@
           <w:p>
             <w:pPr>
               <w:rPr>
-                <w:sz w:val="20"/>
-                <w:szCs w:val="20"/>
-                <w:lang w:val="en-US"/>
-              </w:rPr>
-            </w:pPr>
-            <w:r>
-              <w:rPr>
-                <w:sz w:val="20"/>
-                <w:szCs w:val="20"/>
+                <w:sz w:val="18"/>
+                <w:szCs w:val="18"/>
+                <w:lang w:val="en-US"/>
+              </w:rPr>
+            </w:pPr>
+            <w:r>
+              <w:rPr>
+                <w:sz w:val="18"/>
+                <w:szCs w:val="18"/>
                 <w:lang w:val="en-US"/>
               </w:rPr>
               <w:t>change all word including whitespace</w:t>
@@ -25651,16 +25700,16 @@
           <w:p>
             <w:pPr>
               <w:rPr>
-                <w:sz w:val="20"/>
-                <w:szCs w:val="20"/>
+                <w:sz w:val="18"/>
+                <w:szCs w:val="18"/>
                 <w:lang w:val="en-US"/>
               </w:rPr>
             </w:pPr>
             <w:r>
               <w:rPr>
                 <w:rFonts w:ascii="Consolas" w:hAnsi="Consolas"/>
-                <w:sz w:val="20"/>
-                <w:szCs w:val="20"/>
+                <w:sz w:val="18"/>
+                <w:szCs w:val="18"/>
                 <w:lang w:val="en-US"/>
               </w:rPr>
               <w:t>yi)</w:t>
@@ -25675,15 +25724,15 @@
             <w:pPr>
               <w:rPr>
                 <w:rFonts w:ascii="Consolas" w:hAnsi="Consolas"/>
-                <w:sz w:val="20"/>
-                <w:szCs w:val="20"/>
-                <w:lang w:val="en-US"/>
-              </w:rPr>
-            </w:pPr>
-            <w:r>
-              <w:rPr>
-                <w:sz w:val="20"/>
-                <w:szCs w:val="20"/>
+                <w:sz w:val="18"/>
+                <w:szCs w:val="18"/>
+                <w:lang w:val="en-US"/>
+              </w:rPr>
+            </w:pPr>
+            <w:r>
+              <w:rPr>
+                <w:sz w:val="18"/>
+                <w:szCs w:val="18"/>
                 <w:lang w:val="en-US"/>
               </w:rPr>
               <w:t>yank all text inside parentheses</w:t>
@@ -25697,16 +25746,16 @@
           <w:p>
             <w:pPr>
               <w:rPr>
-                <w:sz w:val="20"/>
-                <w:szCs w:val="20"/>
+                <w:sz w:val="18"/>
+                <w:szCs w:val="18"/>
                 <w:lang w:val="en-US"/>
               </w:rPr>
             </w:pPr>
             <w:r>
               <w:rPr>
                 <w:rFonts w:ascii="Consolas" w:hAnsi="Consolas"/>
-                <w:sz w:val="20"/>
-                <w:szCs w:val="20"/>
+                <w:sz w:val="18"/>
+                <w:szCs w:val="18"/>
               </w:rPr>
               <w:t>dt&lt;space&gt;</w:t>
             </w:r>
@@ -25719,15 +25768,15 @@
           <w:p>
             <w:pPr>
               <w:rPr>
-                <w:sz w:val="20"/>
-                <w:szCs w:val="20"/>
-                <w:lang w:val="en-US"/>
-              </w:rPr>
-            </w:pPr>
-            <w:r>
-              <w:rPr>
-                <w:sz w:val="20"/>
-                <w:szCs w:val="20"/>
+                <w:sz w:val="18"/>
+                <w:szCs w:val="18"/>
+                <w:lang w:val="en-US"/>
+              </w:rPr>
+            </w:pPr>
+            <w:r>
+              <w:rPr>
+                <w:sz w:val="18"/>
+                <w:szCs w:val="18"/>
               </w:rPr>
               <w:t>delete until space</w:t>
             </w:r>
@@ -25742,16 +25791,16 @@
           <w:p>
             <w:pPr>
               <w:rPr>
-                <w:sz w:val="20"/>
-                <w:szCs w:val="20"/>
+                <w:sz w:val="18"/>
+                <w:szCs w:val="18"/>
                 <w:lang w:val="en-US"/>
               </w:rPr>
             </w:pPr>
             <w:r>
               <w:rPr>
                 <w:rFonts w:ascii="Consolas" w:hAnsi="Consolas"/>
-                <w:sz w:val="20"/>
-                <w:szCs w:val="20"/>
+                <w:sz w:val="18"/>
+                <w:szCs w:val="18"/>
                 <w:lang w:val="en-US"/>
               </w:rPr>
               <w:t>va"</w:t>
@@ -25766,15 +25815,15 @@
             <w:pPr>
               <w:rPr>
                 <w:rFonts w:ascii="Consolas" w:hAnsi="Consolas"/>
-                <w:sz w:val="20"/>
-                <w:szCs w:val="20"/>
-                <w:lang w:val="en-US"/>
-              </w:rPr>
-            </w:pPr>
-            <w:r>
-              <w:rPr>
-                <w:sz w:val="20"/>
-                <w:szCs w:val="20"/>
+                <w:sz w:val="18"/>
+                <w:szCs w:val="18"/>
+                <w:lang w:val="en-US"/>
+              </w:rPr>
+            </w:pPr>
+            <w:r>
+              <w:rPr>
+                <w:sz w:val="18"/>
+                <w:szCs w:val="18"/>
                 <w:lang w:val="en-US"/>
               </w:rPr>
               <w:t>visually select all inside doublequotes including</w:t>
@@ -25788,24 +25837,24 @@
           <w:p>
             <w:pPr>
               <w:rPr>
-                <w:sz w:val="20"/>
-                <w:szCs w:val="20"/>
+                <w:sz w:val="18"/>
+                <w:szCs w:val="18"/>
                 <w:lang w:val="en-US"/>
               </w:rPr>
             </w:pPr>
             <w:r>
               <w:rPr>
                 <w:rFonts w:ascii="Consolas" w:hAnsi="Consolas"/>
-                <w:sz w:val="20"/>
-                <w:szCs w:val="20"/>
+                <w:sz w:val="18"/>
+                <w:szCs w:val="18"/>
                 <w:lang w:val="en-US"/>
               </w:rPr>
               <w:t>diB</w:t>
             </w:r>
             <w:r>
               <w:rPr>
-                <w:sz w:val="20"/>
-                <w:szCs w:val="20"/>
+                <w:sz w:val="18"/>
+                <w:szCs w:val="18"/>
                 <w:lang w:val="en-US"/>
               </w:rPr>
               <w:t xml:space="preserve"> / </w:t>
@@ -25813,16 +25862,16 @@
             <w:r>
               <w:rPr>
                 <w:rFonts w:ascii="Consolas" w:hAnsi="Consolas"/>
-                <w:sz w:val="20"/>
-                <w:szCs w:val="20"/>
+                <w:sz w:val="18"/>
+                <w:szCs w:val="18"/>
                 <w:lang w:val="en-US"/>
               </w:rPr>
               <w:t>di{</w:t>
             </w:r>
             <w:r>
               <w:rPr>
-                <w:sz w:val="20"/>
-                <w:szCs w:val="20"/>
+                <w:sz w:val="18"/>
+                <w:szCs w:val="18"/>
                 <w:lang w:val="en-US"/>
               </w:rPr>
               <w:t xml:space="preserve"> / </w:t>
@@ -25830,8 +25879,8 @@
             <w:r>
               <w:rPr>
                 <w:rFonts w:ascii="Consolas" w:hAnsi="Consolas"/>
-                <w:sz w:val="20"/>
-                <w:szCs w:val="20"/>
+                <w:sz w:val="18"/>
+                <w:szCs w:val="18"/>
                 <w:lang w:val="en-US"/>
               </w:rPr>
               <w:t>di}</w:t>
@@ -25845,15 +25894,15 @@
           <w:p>
             <w:pPr>
               <w:rPr>
-                <w:sz w:val="20"/>
-                <w:szCs w:val="20"/>
-                <w:lang w:val="en-US"/>
-              </w:rPr>
-            </w:pPr>
-            <w:r>
-              <w:rPr>
-                <w:sz w:val="20"/>
-                <w:szCs w:val="20"/>
+                <w:sz w:val="18"/>
+                <w:szCs w:val="18"/>
+                <w:lang w:val="en-US"/>
+              </w:rPr>
+            </w:pPr>
+            <w:r>
+              <w:rPr>
+                <w:sz w:val="18"/>
+                <w:szCs w:val="18"/>
                 <w:lang w:val="en-US"/>
               </w:rPr>
               <w:t>delete and cut current method body (surrounded by {})</w:t>
@@ -25869,16 +25918,16 @@
           <w:p>
             <w:pPr>
               <w:rPr>
-                <w:sz w:val="20"/>
-                <w:szCs w:val="20"/>
+                <w:sz w:val="18"/>
+                <w:szCs w:val="18"/>
                 <w:lang w:val="en-US"/>
               </w:rPr>
             </w:pPr>
             <w:r>
               <w:rPr>
                 <w:rFonts w:ascii="Consolas" w:hAnsi="Consolas"/>
-                <w:sz w:val="20"/>
-                <w:szCs w:val="20"/>
+                <w:sz w:val="18"/>
+                <w:szCs w:val="18"/>
                 <w:lang w:val="en-US"/>
               </w:rPr>
               <w:t>6+</w:t>
@@ -25893,15 +25942,15 @@
             <w:pPr>
               <w:rPr>
                 <w:rFonts w:ascii="Consolas" w:hAnsi="Consolas"/>
-                <w:sz w:val="20"/>
-                <w:szCs w:val="20"/>
-                <w:lang w:val="en-US"/>
-              </w:rPr>
-            </w:pPr>
-            <w:r>
-              <w:rPr>
-                <w:sz w:val="20"/>
-                <w:szCs w:val="20"/>
+                <w:sz w:val="18"/>
+                <w:szCs w:val="18"/>
+                <w:lang w:val="en-US"/>
+              </w:rPr>
+            </w:pPr>
+            <w:r>
+              <w:rPr>
+                <w:sz w:val="18"/>
+                <w:szCs w:val="18"/>
                 <w:lang w:val="en-US"/>
               </w:rPr>
               <w:t>6x go down to line start</w:t>
@@ -25915,16 +25964,16 @@
           <w:p>
             <w:pPr>
               <w:rPr>
-                <w:sz w:val="20"/>
-                <w:szCs w:val="20"/>
+                <w:sz w:val="18"/>
+                <w:szCs w:val="18"/>
                 <w:lang w:val="en-US"/>
               </w:rPr>
             </w:pPr>
             <w:r>
               <w:rPr>
                 <w:rFonts w:ascii="Consolas" w:hAnsi="Consolas"/>
-                <w:sz w:val="20"/>
-                <w:szCs w:val="20"/>
+                <w:sz w:val="18"/>
+                <w:szCs w:val="18"/>
                 <w:lang w:val="en-US"/>
               </w:rPr>
               <w:t>gUaW</w:t>
@@ -25938,15 +25987,15 @@
           <w:p>
             <w:pPr>
               <w:rPr>
-                <w:sz w:val="20"/>
-                <w:szCs w:val="20"/>
-                <w:lang w:val="en-US"/>
-              </w:rPr>
-            </w:pPr>
-            <w:r>
-              <w:rPr>
-                <w:sz w:val="20"/>
-                <w:szCs w:val="20"/>
+                <w:sz w:val="18"/>
+                <w:szCs w:val="18"/>
+                <w:lang w:val="en-US"/>
+              </w:rPr>
+            </w:pPr>
+            <w:r>
+              <w:rPr>
+                <w:sz w:val="18"/>
+                <w:szCs w:val="18"/>
                 <w:lang w:val="en-US"/>
               </w:rPr>
               <w:t>capitalize a word</w:t>
@@ -25962,16 +26011,16 @@
           <w:p>
             <w:pPr>
               <w:rPr>
-                <w:sz w:val="20"/>
-                <w:szCs w:val="20"/>
+                <w:sz w:val="18"/>
+                <w:szCs w:val="18"/>
                 <w:lang w:val="en-US"/>
               </w:rPr>
             </w:pPr>
             <w:r>
               <w:rPr>
                 <w:rFonts w:ascii="Consolas" w:hAnsi="Consolas"/>
-                <w:sz w:val="20"/>
-                <w:szCs w:val="20"/>
+                <w:sz w:val="18"/>
+                <w:szCs w:val="18"/>
                 <w:lang w:val="en-US"/>
               </w:rPr>
               <w:t>3ce</w:t>
@@ -25986,15 +26035,15 @@
             <w:pPr>
               <w:rPr>
                 <w:rFonts w:ascii="Consolas" w:hAnsi="Consolas"/>
-                <w:sz w:val="20"/>
-                <w:szCs w:val="20"/>
-                <w:lang w:val="en-US"/>
-              </w:rPr>
-            </w:pPr>
-            <w:r>
-              <w:rPr>
-                <w:sz w:val="20"/>
-                <w:szCs w:val="20"/>
+                <w:sz w:val="18"/>
+                <w:szCs w:val="18"/>
+                <w:lang w:val="en-US"/>
+              </w:rPr>
+            </w:pPr>
+            <w:r>
+              <w:rPr>
+                <w:sz w:val="18"/>
+                <w:szCs w:val="18"/>
                 <w:lang w:val="en-US"/>
               </w:rPr>
               <w:t>3x change to word end</w:t>
@@ -26008,16 +26057,16 @@
           <w:p>
             <w:pPr>
               <w:rPr>
-                <w:sz w:val="20"/>
-                <w:szCs w:val="20"/>
+                <w:sz w:val="18"/>
+                <w:szCs w:val="18"/>
                 <w:lang w:val="en-US"/>
               </w:rPr>
             </w:pPr>
             <w:r>
               <w:rPr>
                 <w:rFonts w:ascii="Consolas" w:hAnsi="Consolas"/>
-                <w:sz w:val="20"/>
-                <w:szCs w:val="20"/>
+                <w:sz w:val="18"/>
+                <w:szCs w:val="18"/>
                 <w:lang w:val="en-US"/>
               </w:rPr>
               <w:t>d]m</w:t>
@@ -26031,15 +26080,15 @@
           <w:p>
             <w:pPr>
               <w:rPr>
-                <w:sz w:val="20"/>
-                <w:szCs w:val="20"/>
-                <w:lang w:val="en-US"/>
-              </w:rPr>
-            </w:pPr>
-            <w:r>
-              <w:rPr>
-                <w:sz w:val="20"/>
-                <w:szCs w:val="20"/>
+                <w:sz w:val="18"/>
+                <w:szCs w:val="18"/>
+                <w:lang w:val="en-US"/>
+              </w:rPr>
+            </w:pPr>
+            <w:r>
+              <w:rPr>
+                <w:sz w:val="18"/>
+                <w:szCs w:val="18"/>
                 <w:lang w:val="en-US"/>
               </w:rPr>
               <w:t>delete to start of next method</w:t>
@@ -26050,7 +26099,1169 @@
     </w:tbl>
     <w:p>
       <w:pPr>
-        <w:pStyle w:val="berschrift2"/>
+        <w:pStyle w:val="berschrift3"/>
+        <w:rPr>
+          <w:lang w:val="en-US"/>
+        </w:rPr>
+      </w:pPr>
+      <w:r>
+        <w:rPr>
+          <w:rStyle w:val="berschrift3Zchn"/>
+          <w:lang w:val="en-US"/>
+        </w:rPr>
+        <w:t>Registers</w:t>
+      </w:r>
+      <w:r>
+        <w:rPr>
+          <w:lang w:val="en-US"/>
+        </w:rPr>
+        <w:t xml:space="preserve"> </w:t>
+      </w:r>
+      <w:r>
+        <w:rPr>
+          <w:rFonts w:asciiTheme="minorHAnsi" w:hAnsiTheme="minorHAnsi" w:cstheme="minorHAnsi"/>
+          <w:color w:val="auto"/>
+          <w:sz w:val="20"/>
+          <w:szCs w:val="20"/>
+          <w:lang w:val="en-US"/>
+        </w:rPr>
+        <w:t>(</w:t>
+      </w:r>
+      <w:r>
+        <w:rPr>
+          <w:rFonts w:ascii="Consolas" w:hAnsi="Consolas" w:cstheme="minorHAnsi"/>
+          <w:color w:val="auto"/>
+          <w:sz w:val="20"/>
+          <w:szCs w:val="20"/>
+          <w:lang w:val="en-US"/>
+        </w:rPr>
+        <w:t>:h registers</w:t>
+      </w:r>
+      <w:r>
+        <w:rPr>
+          <w:rFonts w:asciiTheme="minorHAnsi" w:hAnsiTheme="minorHAnsi" w:cstheme="minorHAnsi"/>
+          <w:color w:val="auto"/>
+          <w:sz w:val="20"/>
+          <w:szCs w:val="20"/>
+          <w:lang w:val="en-US"/>
+        </w:rPr>
+        <w:t>)</w:t>
+      </w:r>
+      <w:r>
+        <w:rPr>
+          <w:rFonts w:asciiTheme="minorHAnsi" w:hAnsiTheme="minorHAnsi" w:cstheme="minorHAnsi"/>
+          <w:color w:val="auto"/>
+          <w:sz w:val="20"/>
+          <w:szCs w:val="20"/>
+          <w:lang w:val="en-US"/>
+        </w:rPr>
+        <w:t xml:space="preserve"> </w:t>
+      </w:r>
+      <w:r>
+        <w:rPr>
+          <w:rFonts w:asciiTheme="minorHAnsi" w:hAnsiTheme="minorHAnsi" w:cstheme="minorHAnsi"/>
+          <w:color w:val="auto"/>
+          <w:lang w:val="en-US"/>
+        </w:rPr>
+        <w:t xml:space="preserve">– </w:t>
+      </w:r>
+      <w:r>
+        <w:rPr>
+          <w:rStyle w:val="Hyperlink"/>
+          <w:rFonts w:asciiTheme="minorHAnsi" w:hAnsiTheme="minorHAnsi" w:cstheme="minorHAnsi"/>
+          <w:color w:val="auto"/>
+          <w:sz w:val="20"/>
+          <w:szCs w:val="20"/>
+          <w:u w:val="none"/>
+          <w:lang w:val="en-US"/>
+        </w:rPr>
+        <w:t xml:space="preserve">How </w:t>
+      </w:r>
+      <w:r>
+        <w:rPr>
+          <w:rStyle w:val="Hyperlink"/>
+          <w:rFonts w:asciiTheme="minorHAnsi" w:hAnsiTheme="minorHAnsi" w:cstheme="minorHAnsi"/>
+          <w:color w:val="auto"/>
+          <w:sz w:val="20"/>
+          <w:szCs w:val="20"/>
+          <w:u w:val="none"/>
+          <w:lang w:val="en-US"/>
+        </w:rPr>
+        <w:t>to</w:t>
+      </w:r>
+      <w:r>
+        <w:rPr>
+          <w:rStyle w:val="Hyperlink"/>
+          <w:rFonts w:asciiTheme="minorHAnsi" w:hAnsiTheme="minorHAnsi" w:cstheme="minorHAnsi"/>
+          <w:color w:val="auto"/>
+          <w:sz w:val="20"/>
+          <w:szCs w:val="20"/>
+          <w:u w:val="none"/>
+          <w:lang w:val="en-US"/>
+        </w:rPr>
+        <w:t xml:space="preserve"> use vim registers</w:t>
+      </w:r>
+      <w:r>
+        <w:rPr>
+          <w:rStyle w:val="Hyperlink"/>
+          <w:rFonts w:asciiTheme="minorHAnsi" w:hAnsiTheme="minorHAnsi" w:cstheme="minorHAnsi"/>
+          <w:color w:val="auto"/>
+          <w:sz w:val="20"/>
+          <w:szCs w:val="20"/>
+          <w:u w:val="none"/>
+          <w:lang w:val="en-US"/>
+        </w:rPr>
+        <w:t xml:space="preserve"> with macros</w:t>
+      </w:r>
+      <w:r>
+        <w:rPr>
+          <w:rStyle w:val="Hyperlink"/>
+          <w:rFonts w:asciiTheme="minorHAnsi" w:hAnsiTheme="minorHAnsi" w:cstheme="minorHAnsi"/>
+          <w:color w:val="auto"/>
+          <w:sz w:val="20"/>
+          <w:szCs w:val="20"/>
+          <w:u w:val="none"/>
+          <w:lang w:val="en-US"/>
+        </w:rPr>
+        <w:t xml:space="preserve">: </w:t>
+      </w:r>
+      <w:hyperlink r:id="rId7" w:history="1">
+        <w:r>
+          <w:rPr>
+            <w:rStyle w:val="Hyperlink"/>
+            <w:rFonts w:asciiTheme="minorHAnsi" w:hAnsiTheme="minorHAnsi" w:cstheme="minorHAnsi"/>
+            <w:sz w:val="20"/>
+            <w:szCs w:val="20"/>
+            <w:lang w:val="en-US"/>
+          </w:rPr>
+          <w:t>https://stackoverflow.com/a/7018760</w:t>
+        </w:r>
+      </w:hyperlink>
+    </w:p>
+    <w:tbl>
+      <w:tblPr>
+        <w:tblStyle w:val="Tabellenraster"/>
+        <w:tblW w:w="0" w:type="auto"/>
+        <w:tblLook w:val="04A0" w:firstRow="1" w:lastRow="0" w:firstColumn="1" w:lastColumn="0" w:noHBand="0" w:noVBand="1"/>
+      </w:tblPr>
+      <w:tblGrid>
+        <w:gridCol w:w="817"/>
+        <w:gridCol w:w="3686"/>
+        <w:gridCol w:w="850"/>
+        <w:gridCol w:w="3857"/>
+      </w:tblGrid>
+      <w:tr>
+        <w:tc>
+          <w:tcPr>
+            <w:tcW w:w="817" w:type="dxa"/>
+          </w:tcPr>
+          <w:p>
+            <w:pPr>
+              <w:rPr>
+                <w:sz w:val="18"/>
+                <w:szCs w:val="18"/>
+                <w:lang w:val="en-US"/>
+              </w:rPr>
+            </w:pPr>
+            <w:r>
+              <w:rPr>
+                <w:sz w:val="18"/>
+                <w:szCs w:val="18"/>
+                <w:lang w:val="en-US"/>
+              </w:rPr>
+              <w:t>"</w:t>
+            </w:r>
+            <w:r>
+              <w:rPr>
+                <w:sz w:val="18"/>
+                <w:szCs w:val="18"/>
+                <w:lang w:val="en-US"/>
+              </w:rPr>
+              <w:t>"</w:t>
+            </w:r>
+          </w:p>
+        </w:tc>
+        <w:tc>
+          <w:tcPr>
+            <w:tcW w:w="3686" w:type="dxa"/>
+          </w:tcPr>
+          <w:p>
+            <w:pPr>
+              <w:rPr>
+                <w:sz w:val="18"/>
+                <w:szCs w:val="18"/>
+                <w:lang w:val="en-US"/>
+              </w:rPr>
+            </w:pPr>
+            <w:r>
+              <w:rPr>
+                <w:sz w:val="18"/>
+                <w:szCs w:val="18"/>
+                <w:lang w:val="en-US"/>
+              </w:rPr>
+              <w:t>unnamed</w:t>
+            </w:r>
+            <w:r>
+              <w:rPr>
+                <w:sz w:val="18"/>
+                <w:szCs w:val="18"/>
+                <w:lang w:val="en-US"/>
+              </w:rPr>
+              <w:t xml:space="preserve"> – all operations</w:t>
+            </w:r>
+          </w:p>
+        </w:tc>
+        <w:tc>
+          <w:tcPr>
+            <w:tcW w:w="850" w:type="dxa"/>
+          </w:tcPr>
+          <w:p>
+            <w:pPr>
+              <w:rPr>
+                <w:sz w:val="18"/>
+                <w:szCs w:val="18"/>
+                <w:lang w:val="en-US"/>
+              </w:rPr>
+            </w:pPr>
+            <w:r>
+              <w:rPr>
+                <w:sz w:val="18"/>
+                <w:szCs w:val="18"/>
+                <w:lang w:val="en-US"/>
+              </w:rPr>
+              <w:t>"</w:t>
+            </w:r>
+            <w:r>
+              <w:rPr>
+                <w:sz w:val="18"/>
+                <w:szCs w:val="18"/>
+                <w:lang w:val="en-US"/>
+              </w:rPr>
+              <w:t xml:space="preserve">a … </w:t>
+            </w:r>
+            <w:r>
+              <w:rPr>
+                <w:sz w:val="18"/>
+                <w:szCs w:val="18"/>
+                <w:lang w:val="en-US"/>
+              </w:rPr>
+              <w:t>"</w:t>
+            </w:r>
+            <w:r>
+              <w:rPr>
+                <w:sz w:val="18"/>
+                <w:szCs w:val="18"/>
+                <w:lang w:val="en-US"/>
+              </w:rPr>
+              <w:t>z</w:t>
+            </w:r>
+          </w:p>
+        </w:tc>
+        <w:tc>
+          <w:tcPr>
+            <w:tcW w:w="3857" w:type="dxa"/>
+          </w:tcPr>
+          <w:p>
+            <w:pPr>
+              <w:rPr>
+                <w:sz w:val="18"/>
+                <w:szCs w:val="18"/>
+                <w:lang w:val="en-US"/>
+              </w:rPr>
+            </w:pPr>
+            <w:r>
+              <w:rPr>
+                <w:sz w:val="18"/>
+                <w:szCs w:val="18"/>
+                <w:lang w:val="en-US"/>
+              </w:rPr>
+              <w:t>named</w:t>
+            </w:r>
+            <w:r>
+              <w:rPr>
+                <w:sz w:val="18"/>
+                <w:szCs w:val="18"/>
+                <w:lang w:val="en-US"/>
+              </w:rPr>
+              <w:t xml:space="preserve"> – user driven</w:t>
+            </w:r>
+            <w:r>
+              <w:rPr>
+                <w:sz w:val="18"/>
+                <w:szCs w:val="18"/>
+                <w:lang w:val="en-US"/>
+              </w:rPr>
+              <w:t xml:space="preserve"> (</w:t>
+            </w:r>
+            <w:r>
+              <w:rPr>
+                <w:sz w:val="18"/>
+                <w:szCs w:val="18"/>
+                <w:lang w:val="en-US"/>
+              </w:rPr>
+              <w:t xml:space="preserve">content is </w:t>
+            </w:r>
+            <w:r>
+              <w:rPr>
+                <w:sz w:val="18"/>
+                <w:szCs w:val="18"/>
+                <w:lang w:val="en-US"/>
+              </w:rPr>
+              <w:t>replace</w:t>
+            </w:r>
+            <w:r>
+              <w:rPr>
+                <w:sz w:val="18"/>
+                <w:szCs w:val="18"/>
+                <w:lang w:val="en-US"/>
+              </w:rPr>
+              <w:t>d</w:t>
+            </w:r>
+            <w:r>
+              <w:rPr>
+                <w:sz w:val="18"/>
+                <w:szCs w:val="18"/>
+                <w:lang w:val="en-US"/>
+              </w:rPr>
+              <w:t>)</w:t>
+            </w:r>
+          </w:p>
+        </w:tc>
+      </w:tr>
+      <w:tr>
+        <w:tc>
+          <w:tcPr>
+            <w:tcW w:w="817" w:type="dxa"/>
+          </w:tcPr>
+          <w:p>
+            <w:pPr>
+              <w:rPr>
+                <w:sz w:val="18"/>
+                <w:szCs w:val="18"/>
+                <w:lang w:val="en-US"/>
+              </w:rPr>
+            </w:pPr>
+            <w:r>
+              <w:rPr>
+                <w:sz w:val="18"/>
+                <w:szCs w:val="18"/>
+                <w:lang w:val="en-US"/>
+              </w:rPr>
+              <w:t>"</w:t>
+            </w:r>
+            <w:r>
+              <w:rPr>
+                <w:sz w:val="18"/>
+                <w:szCs w:val="18"/>
+                <w:lang w:val="en-US"/>
+              </w:rPr>
+              <w:t>0</w:t>
+            </w:r>
+          </w:p>
+        </w:tc>
+        <w:tc>
+          <w:tcPr>
+            <w:tcW w:w="3686" w:type="dxa"/>
+          </w:tcPr>
+          <w:p>
+            <w:pPr>
+              <w:rPr>
+                <w:sz w:val="18"/>
+                <w:szCs w:val="18"/>
+                <w:lang w:val="en-US"/>
+              </w:rPr>
+            </w:pPr>
+            <w:r>
+              <w:rPr>
+                <w:sz w:val="18"/>
+                <w:szCs w:val="18"/>
+                <w:lang w:val="en-US"/>
+              </w:rPr>
+              <w:t>yanked text</w:t>
+            </w:r>
+          </w:p>
+        </w:tc>
+        <w:tc>
+          <w:tcPr>
+            <w:tcW w:w="850" w:type="dxa"/>
+          </w:tcPr>
+          <w:p>
+            <w:pPr>
+              <w:rPr>
+                <w:sz w:val="18"/>
+                <w:szCs w:val="18"/>
+                <w:lang w:val="en-US"/>
+              </w:rPr>
+            </w:pPr>
+            <w:r>
+              <w:rPr>
+                <w:sz w:val="18"/>
+                <w:szCs w:val="18"/>
+                <w:lang w:val="en-US"/>
+              </w:rPr>
+              <w:t>"A … "Z</w:t>
+            </w:r>
+          </w:p>
+        </w:tc>
+        <w:tc>
+          <w:tcPr>
+            <w:tcW w:w="3857" w:type="dxa"/>
+          </w:tcPr>
+          <w:p>
+            <w:pPr>
+              <w:rPr>
+                <w:sz w:val="18"/>
+                <w:szCs w:val="18"/>
+                <w:lang w:val="en-US"/>
+              </w:rPr>
+            </w:pPr>
+            <w:r>
+              <w:rPr>
+                <w:sz w:val="18"/>
+                <w:szCs w:val="18"/>
+                <w:lang w:val="en-US"/>
+              </w:rPr>
+              <w:t>named – user driven (</w:t>
+            </w:r>
+            <w:r>
+              <w:rPr>
+                <w:sz w:val="18"/>
+                <w:szCs w:val="18"/>
+                <w:lang w:val="en-US"/>
+              </w:rPr>
+              <w:t xml:space="preserve">content is </w:t>
+            </w:r>
+            <w:r>
+              <w:rPr>
+                <w:sz w:val="18"/>
+                <w:szCs w:val="18"/>
+                <w:lang w:val="en-US"/>
+              </w:rPr>
+              <w:t>append</w:t>
+            </w:r>
+            <w:r>
+              <w:rPr>
+                <w:sz w:val="18"/>
+                <w:szCs w:val="18"/>
+                <w:lang w:val="en-US"/>
+              </w:rPr>
+              <w:t>ed</w:t>
+            </w:r>
+            <w:r>
+              <w:rPr>
+                <w:sz w:val="18"/>
+                <w:szCs w:val="18"/>
+                <w:lang w:val="en-US"/>
+              </w:rPr>
+              <w:t>)</w:t>
+            </w:r>
+          </w:p>
+        </w:tc>
+      </w:tr>
+      <w:tr>
+        <w:tc>
+          <w:tcPr>
+            <w:tcW w:w="817" w:type="dxa"/>
+          </w:tcPr>
+          <w:p>
+            <w:pPr>
+              <w:rPr>
+                <w:sz w:val="18"/>
+                <w:szCs w:val="18"/>
+                <w:lang w:val="en-US"/>
+              </w:rPr>
+            </w:pPr>
+            <w:r>
+              <w:rPr>
+                <w:sz w:val="18"/>
+                <w:szCs w:val="18"/>
+                <w:lang w:val="en-US"/>
+              </w:rPr>
+              <w:t>"</w:t>
+            </w:r>
+            <w:r>
+              <w:rPr>
+                <w:sz w:val="18"/>
+                <w:szCs w:val="18"/>
+                <w:lang w:val="en-US"/>
+              </w:rPr>
+              <w:t>1</w:t>
+            </w:r>
+            <w:r>
+              <w:rPr>
+                <w:sz w:val="18"/>
+                <w:szCs w:val="18"/>
+                <w:lang w:val="en-US"/>
+              </w:rPr>
+              <w:t xml:space="preserve"> … </w:t>
+            </w:r>
+            <w:r>
+              <w:rPr>
+                <w:sz w:val="18"/>
+                <w:szCs w:val="18"/>
+                <w:lang w:val="en-US"/>
+              </w:rPr>
+              <w:t>"</w:t>
+            </w:r>
+            <w:r>
+              <w:rPr>
+                <w:sz w:val="18"/>
+                <w:szCs w:val="18"/>
+                <w:lang w:val="en-US"/>
+              </w:rPr>
+              <w:t>9</w:t>
+            </w:r>
+          </w:p>
+        </w:tc>
+        <w:tc>
+          <w:tcPr>
+            <w:tcW w:w="3686" w:type="dxa"/>
+          </w:tcPr>
+          <w:p>
+            <w:pPr>
+              <w:rPr>
+                <w:sz w:val="18"/>
+                <w:szCs w:val="18"/>
+                <w:lang w:val="en-US"/>
+              </w:rPr>
+            </w:pPr>
+            <w:r>
+              <w:rPr>
+                <w:sz w:val="18"/>
+                <w:szCs w:val="18"/>
+                <w:lang w:val="en-US"/>
+              </w:rPr>
+              <w:t>deleted text</w:t>
+            </w:r>
+          </w:p>
+        </w:tc>
+        <w:tc>
+          <w:tcPr>
+            <w:tcW w:w="850" w:type="dxa"/>
+          </w:tcPr>
+          <w:p>
+            <w:pPr>
+              <w:rPr>
+                <w:sz w:val="18"/>
+                <w:szCs w:val="18"/>
+                <w:lang w:val="en-US"/>
+              </w:rPr>
+            </w:pPr>
+            <w:r>
+              <w:rPr>
+                <w:sz w:val="18"/>
+                <w:szCs w:val="18"/>
+                <w:lang w:val="en-US"/>
+              </w:rPr>
+              <w:t>"#</w:t>
+            </w:r>
+          </w:p>
+        </w:tc>
+        <w:tc>
+          <w:tcPr>
+            <w:tcW w:w="3857" w:type="dxa"/>
+          </w:tcPr>
+          <w:p>
+            <w:pPr>
+              <w:rPr>
+                <w:sz w:val="18"/>
+                <w:szCs w:val="18"/>
+                <w:lang w:val="en-US"/>
+              </w:rPr>
+            </w:pPr>
+            <w:r>
+              <w:rPr>
+                <w:sz w:val="18"/>
+                <w:szCs w:val="18"/>
+                <w:lang w:val="en-US"/>
+              </w:rPr>
+              <w:t>alternate file</w:t>
+            </w:r>
+            <w:r>
+              <w:rPr>
+                <w:sz w:val="18"/>
+                <w:szCs w:val="18"/>
+                <w:lang w:val="en-US"/>
+              </w:rPr>
+              <w:t>name for current window</w:t>
+            </w:r>
+          </w:p>
+        </w:tc>
+      </w:tr>
+      <w:tr>
+        <w:tc>
+          <w:tcPr>
+            <w:tcW w:w="817" w:type="dxa"/>
+          </w:tcPr>
+          <w:p>
+            <w:pPr>
+              <w:rPr>
+                <w:sz w:val="18"/>
+                <w:szCs w:val="18"/>
+                <w:lang w:val="en-US"/>
+              </w:rPr>
+            </w:pPr>
+            <w:r>
+              <w:rPr>
+                <w:sz w:val="18"/>
+                <w:szCs w:val="18"/>
+                <w:lang w:val="en-US"/>
+              </w:rPr>
+              <w:t>"</w:t>
+            </w:r>
+            <w:r>
+              <w:rPr>
+                <w:sz w:val="18"/>
+                <w:szCs w:val="18"/>
+                <w:lang w:val="en-US"/>
+              </w:rPr>
+              <w:t>-</w:t>
+            </w:r>
+          </w:p>
+        </w:tc>
+        <w:tc>
+          <w:tcPr>
+            <w:tcW w:w="3686" w:type="dxa"/>
+          </w:tcPr>
+          <w:p>
+            <w:pPr>
+              <w:rPr>
+                <w:sz w:val="18"/>
+                <w:szCs w:val="18"/>
+                <w:lang w:val="en-US"/>
+              </w:rPr>
+            </w:pPr>
+            <w:r>
+              <w:rPr>
+                <w:sz w:val="18"/>
+                <w:szCs w:val="18"/>
+                <w:lang w:val="en-US"/>
+              </w:rPr>
+              <w:t>small delete register (less than one line)</w:t>
+            </w:r>
+          </w:p>
+        </w:tc>
+        <w:tc>
+          <w:tcPr>
+            <w:tcW w:w="850" w:type="dxa"/>
+          </w:tcPr>
+          <w:p>
+            <w:pPr>
+              <w:rPr>
+                <w:sz w:val="18"/>
+                <w:szCs w:val="18"/>
+                <w:lang w:val="en-US"/>
+              </w:rPr>
+            </w:pPr>
+            <w:r>
+              <w:rPr>
+                <w:sz w:val="18"/>
+                <w:szCs w:val="18"/>
+                <w:lang w:val="en-US"/>
+              </w:rPr>
+              <w:t>".</w:t>
+            </w:r>
+          </w:p>
+        </w:tc>
+        <w:tc>
+          <w:tcPr>
+            <w:tcW w:w="3857" w:type="dxa"/>
+          </w:tcPr>
+          <w:p>
+            <w:pPr>
+              <w:rPr>
+                <w:sz w:val="18"/>
+                <w:szCs w:val="18"/>
+                <w:lang w:val="en-US"/>
+              </w:rPr>
+            </w:pPr>
+            <w:r>
+              <w:rPr>
+                <w:sz w:val="18"/>
+                <w:szCs w:val="18"/>
+                <w:lang w:val="en-US"/>
+              </w:rPr>
+              <w:t xml:space="preserve">read-only – </w:t>
+            </w:r>
+            <w:r>
+              <w:rPr>
+                <w:sz w:val="18"/>
+                <w:szCs w:val="18"/>
+                <w:lang w:val="en-US"/>
+              </w:rPr>
+              <w:t>last inserted text</w:t>
+            </w:r>
+          </w:p>
+        </w:tc>
+      </w:tr>
+      <w:tr>
+        <w:tc>
+          <w:tcPr>
+            <w:tcW w:w="817" w:type="dxa"/>
+          </w:tcPr>
+          <w:p>
+            <w:pPr>
+              <w:rPr>
+                <w:sz w:val="18"/>
+                <w:szCs w:val="18"/>
+                <w:lang w:val="en-US"/>
+              </w:rPr>
+            </w:pPr>
+            <w:r>
+              <w:rPr>
+                <w:sz w:val="18"/>
+                <w:szCs w:val="18"/>
+                <w:lang w:val="en-US"/>
+              </w:rPr>
+              <w:t>"=</w:t>
+            </w:r>
+          </w:p>
+        </w:tc>
+        <w:tc>
+          <w:tcPr>
+            <w:tcW w:w="3686" w:type="dxa"/>
+          </w:tcPr>
+          <w:p>
+            <w:pPr>
+              <w:rPr>
+                <w:sz w:val="18"/>
+                <w:szCs w:val="18"/>
+                <w:lang w:val="en-US"/>
+              </w:rPr>
+            </w:pPr>
+            <w:r>
+              <w:rPr>
+                <w:sz w:val="18"/>
+                <w:szCs w:val="18"/>
+                <w:lang w:val="en-US"/>
+              </w:rPr>
+              <w:t>expression</w:t>
+            </w:r>
+          </w:p>
+        </w:tc>
+        <w:tc>
+          <w:tcPr>
+            <w:tcW w:w="850" w:type="dxa"/>
+          </w:tcPr>
+          <w:p>
+            <w:pPr>
+              <w:rPr>
+                <w:sz w:val="18"/>
+                <w:szCs w:val="18"/>
+                <w:lang w:val="en-US"/>
+              </w:rPr>
+            </w:pPr>
+            <w:r>
+              <w:rPr>
+                <w:sz w:val="18"/>
+                <w:szCs w:val="18"/>
+                <w:lang w:val="en-US"/>
+              </w:rPr>
+              <w:t>"</w:t>
+            </w:r>
+            <w:r>
+              <w:rPr>
+                <w:sz w:val="18"/>
+                <w:szCs w:val="18"/>
+                <w:lang w:val="en-US"/>
+              </w:rPr>
+              <w:t>%</w:t>
+            </w:r>
+          </w:p>
+        </w:tc>
+        <w:tc>
+          <w:tcPr>
+            <w:tcW w:w="3857" w:type="dxa"/>
+          </w:tcPr>
+          <w:p>
+            <w:pPr>
+              <w:rPr>
+                <w:sz w:val="18"/>
+                <w:szCs w:val="18"/>
+                <w:lang w:val="en-US"/>
+              </w:rPr>
+            </w:pPr>
+            <w:r>
+              <w:rPr>
+                <w:sz w:val="18"/>
+                <w:szCs w:val="18"/>
+                <w:lang w:val="en-US"/>
+              </w:rPr>
+              <w:t>read-only –</w:t>
+            </w:r>
+            <w:r>
+              <w:rPr>
+                <w:sz w:val="18"/>
+                <w:szCs w:val="18"/>
+                <w:lang w:val="en-US"/>
+              </w:rPr>
+              <w:t xml:space="preserve"> name of current file</w:t>
+            </w:r>
+          </w:p>
+        </w:tc>
+      </w:tr>
+      <w:tr>
+        <w:tc>
+          <w:tcPr>
+            <w:tcW w:w="817" w:type="dxa"/>
+          </w:tcPr>
+          <w:p>
+            <w:pPr>
+              <w:rPr>
+                <w:sz w:val="18"/>
+                <w:szCs w:val="18"/>
+                <w:lang w:val="en-US"/>
+              </w:rPr>
+            </w:pPr>
+            <w:r>
+              <w:rPr>
+                <w:sz w:val="18"/>
+                <w:szCs w:val="18"/>
+                <w:lang w:val="en-US"/>
+              </w:rPr>
+              <w:t>"/</w:t>
+            </w:r>
+          </w:p>
+        </w:tc>
+        <w:tc>
+          <w:tcPr>
+            <w:tcW w:w="3686" w:type="dxa"/>
+          </w:tcPr>
+          <w:p>
+            <w:pPr>
+              <w:rPr>
+                <w:sz w:val="18"/>
+                <w:szCs w:val="18"/>
+                <w:lang w:val="en-US"/>
+              </w:rPr>
+            </w:pPr>
+            <w:r>
+              <w:rPr>
+                <w:sz w:val="18"/>
+                <w:szCs w:val="18"/>
+                <w:lang w:val="en-US"/>
+              </w:rPr>
+              <w:t>last search pattern</w:t>
+            </w:r>
+          </w:p>
+        </w:tc>
+        <w:tc>
+          <w:tcPr>
+            <w:tcW w:w="850" w:type="dxa"/>
+          </w:tcPr>
+          <w:p>
+            <w:pPr>
+              <w:rPr>
+                <w:sz w:val="18"/>
+                <w:szCs w:val="18"/>
+                <w:lang w:val="en-US"/>
+              </w:rPr>
+            </w:pPr>
+            <w:r>
+              <w:rPr>
+                <w:sz w:val="18"/>
+                <w:szCs w:val="18"/>
+                <w:lang w:val="en-US"/>
+              </w:rPr>
+              <w:t>"</w:t>
+            </w:r>
+            <w:r>
+              <w:rPr>
+                <w:sz w:val="18"/>
+                <w:szCs w:val="18"/>
+                <w:lang w:val="en-US"/>
+              </w:rPr>
+              <w:t>:</w:t>
+            </w:r>
+          </w:p>
+        </w:tc>
+        <w:tc>
+          <w:tcPr>
+            <w:tcW w:w="3857" w:type="dxa"/>
+          </w:tcPr>
+          <w:p>
+            <w:pPr>
+              <w:rPr>
+                <w:sz w:val="18"/>
+                <w:szCs w:val="18"/>
+                <w:lang w:val="en-US"/>
+              </w:rPr>
+            </w:pPr>
+            <w:r>
+              <w:rPr>
+                <w:sz w:val="18"/>
+                <w:szCs w:val="18"/>
+                <w:lang w:val="en-US"/>
+              </w:rPr>
+              <w:t>read-only –</w:t>
+            </w:r>
+            <w:r>
+              <w:rPr>
+                <w:sz w:val="18"/>
+                <w:szCs w:val="18"/>
+                <w:lang w:val="en-US"/>
+              </w:rPr>
+              <w:t xml:space="preserve"> most recent executed command-line</w:t>
+            </w:r>
+          </w:p>
+        </w:tc>
+      </w:tr>
+      <w:tr>
+        <w:tc>
+          <w:tcPr>
+            <w:tcW w:w="817" w:type="dxa"/>
+          </w:tcPr>
+          <w:p>
+            <w:pPr>
+              <w:rPr>
+                <w:sz w:val="18"/>
+                <w:szCs w:val="18"/>
+                <w:lang w:val="en-US"/>
+              </w:rPr>
+            </w:pPr>
+            <w:r>
+              <w:rPr>
+                <w:sz w:val="18"/>
+                <w:szCs w:val="18"/>
+                <w:lang w:val="en-US"/>
+              </w:rPr>
+              <w:t>"</w:t>
+            </w:r>
+            <w:r>
+              <w:rPr>
+                <w:sz w:val="18"/>
+                <w:szCs w:val="18"/>
+                <w:lang w:val="en-US"/>
+              </w:rPr>
+              <w:t>*</w:t>
+            </w:r>
+          </w:p>
+        </w:tc>
+        <w:tc>
+          <w:tcPr>
+            <w:tcW w:w="3686" w:type="dxa"/>
+          </w:tcPr>
+          <w:p>
+            <w:pPr>
+              <w:rPr>
+                <w:sz w:val="18"/>
+                <w:szCs w:val="18"/>
+                <w:lang w:val="en-US"/>
+              </w:rPr>
+            </w:pPr>
+            <w:r>
+              <w:rPr>
+                <w:sz w:val="18"/>
+                <w:szCs w:val="18"/>
+                <w:lang w:val="en-US"/>
+              </w:rPr>
+              <w:t>Win: gui clipboard</w:t>
+            </w:r>
+            <w:r>
+              <w:rPr>
+                <w:sz w:val="18"/>
+                <w:szCs w:val="18"/>
+                <w:lang w:val="en-US"/>
+              </w:rPr>
+              <w:t xml:space="preserve"> / Linux: mouse highlight</w:t>
+            </w:r>
+          </w:p>
+        </w:tc>
+        <w:tc>
+          <w:tcPr>
+            <w:tcW w:w="850" w:type="dxa"/>
+          </w:tcPr>
+          <w:p>
+            <w:pPr>
+              <w:rPr>
+                <w:sz w:val="18"/>
+                <w:szCs w:val="18"/>
+                <w:lang w:val="en-US"/>
+              </w:rPr>
+            </w:pPr>
+            <w:r>
+              <w:rPr>
+                <w:sz w:val="18"/>
+                <w:szCs w:val="18"/>
+                <w:lang w:val="en-US"/>
+              </w:rPr>
+              <w:t>"</w:t>
+            </w:r>
+            <w:r>
+              <w:rPr>
+                <w:sz w:val="18"/>
+                <w:szCs w:val="18"/>
+                <w:lang w:val="en-US"/>
+              </w:rPr>
+              <w:t>+</w:t>
+            </w:r>
+          </w:p>
+        </w:tc>
+        <w:tc>
+          <w:tcPr>
+            <w:tcW w:w="3857" w:type="dxa"/>
+          </w:tcPr>
+          <w:p>
+            <w:pPr>
+              <w:rPr>
+                <w:sz w:val="18"/>
+                <w:szCs w:val="18"/>
+                <w:lang w:val="en-US"/>
+              </w:rPr>
+            </w:pPr>
+            <w:r>
+              <w:rPr>
+                <w:sz w:val="18"/>
+                <w:szCs w:val="18"/>
+                <w:lang w:val="en-US"/>
+              </w:rPr>
+              <w:t>Win: gui clipboard</w:t>
+            </w:r>
+            <w:r>
+              <w:rPr>
+                <w:sz w:val="18"/>
+                <w:szCs w:val="18"/>
+                <w:lang w:val="en-US"/>
+              </w:rPr>
+              <w:t xml:space="preserve"> / Linux: </w:t>
+            </w:r>
+            <w:r>
+              <w:rPr>
+                <w:sz w:val="18"/>
+                <w:szCs w:val="18"/>
+                <w:lang w:val="en-US"/>
+              </w:rPr>
+              <w:t>system clipboard</w:t>
+            </w:r>
+          </w:p>
+        </w:tc>
+      </w:tr>
+      <w:tr>
+        <w:tc>
+          <w:tcPr>
+            <w:tcW w:w="817" w:type="dxa"/>
+          </w:tcPr>
+          <w:p>
+            <w:pPr>
+              <w:rPr>
+                <w:sz w:val="18"/>
+                <w:szCs w:val="18"/>
+                <w:lang w:val="en-US"/>
+              </w:rPr>
+            </w:pPr>
+            <w:r>
+              <w:rPr>
+                <w:sz w:val="18"/>
+                <w:szCs w:val="18"/>
+                <w:lang w:val="en-US"/>
+              </w:rPr>
+              <w:t>"</w:t>
+            </w:r>
+            <w:r>
+              <w:rPr>
+                <w:sz w:val="18"/>
+                <w:szCs w:val="18"/>
+                <w:lang w:val="en-US"/>
+              </w:rPr>
+              <w:t>~</w:t>
+            </w:r>
+          </w:p>
+        </w:tc>
+        <w:tc>
+          <w:tcPr>
+            <w:tcW w:w="3686" w:type="dxa"/>
+          </w:tcPr>
+          <w:p>
+            <w:pPr>
+              <w:rPr>
+                <w:sz w:val="18"/>
+                <w:szCs w:val="18"/>
+                <w:lang w:val="en-US"/>
+              </w:rPr>
+            </w:pPr>
+            <w:r>
+              <w:rPr>
+                <w:sz w:val="18"/>
+                <w:szCs w:val="18"/>
+                <w:lang w:val="en-US"/>
+              </w:rPr>
+              <w:t>selection – dropping plain text onto vim</w:t>
+            </w:r>
+          </w:p>
+        </w:tc>
+        <w:tc>
+          <w:tcPr>
+            <w:tcW w:w="850" w:type="dxa"/>
+          </w:tcPr>
+          <w:p>
+            <w:pPr>
+              <w:rPr>
+                <w:sz w:val="18"/>
+                <w:szCs w:val="18"/>
+                <w:lang w:val="en-US"/>
+              </w:rPr>
+            </w:pPr>
+            <w:r>
+              <w:rPr>
+                <w:sz w:val="18"/>
+                <w:szCs w:val="18"/>
+                <w:lang w:val="en-US"/>
+              </w:rPr>
+              <w:t>"</w:t>
+            </w:r>
+            <w:r>
+              <w:rPr>
+                <w:sz w:val="18"/>
+                <w:szCs w:val="18"/>
+                <w:lang w:val="en-US"/>
+              </w:rPr>
+              <w:t>_</w:t>
+            </w:r>
+          </w:p>
+        </w:tc>
+        <w:tc>
+          <w:tcPr>
+            <w:tcW w:w="3857" w:type="dxa"/>
+          </w:tcPr>
+          <w:p>
+            <w:pPr>
+              <w:rPr>
+                <w:sz w:val="18"/>
+                <w:szCs w:val="18"/>
+                <w:lang w:val="en-US"/>
+              </w:rPr>
+            </w:pPr>
+            <w:r>
+              <w:rPr>
+                <w:sz w:val="18"/>
+                <w:szCs w:val="18"/>
+                <w:lang w:val="en-US"/>
+              </w:rPr>
+              <w:t>black hole</w:t>
+            </w:r>
+            <w:r>
+              <w:rPr>
+                <w:sz w:val="18"/>
+                <w:szCs w:val="18"/>
+                <w:lang w:val="en-US"/>
+              </w:rPr>
+              <w:t xml:space="preserve"> – nothing happens</w:t>
+            </w:r>
+            <w:r>
+              <w:rPr>
+                <w:sz w:val="18"/>
+                <w:szCs w:val="18"/>
+                <w:lang w:val="en-US"/>
+              </w:rPr>
+              <w:t>, always empty</w:t>
+            </w:r>
+          </w:p>
+        </w:tc>
+      </w:tr>
+    </w:tbl>
+    <w:p>
+      <w:pPr>
+        <w:pStyle w:val="berschrift3"/>
       </w:pPr>
       <w:r>
         <w:t>Workflows</w:t>
@@ -26064,47 +27275,47 @@
           <w:numId w:val="2"/>
         </w:numPr>
         <w:rPr>
-          <w:sz w:val="20"/>
-          <w:szCs w:val="20"/>
+          <w:sz w:val="18"/>
+          <w:szCs w:val="18"/>
           <w:lang w:val="en-US"/>
         </w:rPr>
       </w:pPr>
       <w:r>
         <w:rPr>
-          <w:sz w:val="20"/>
-          <w:szCs w:val="20"/>
+          <w:sz w:val="18"/>
+          <w:szCs w:val="18"/>
           <w:lang w:val="en-US"/>
         </w:rPr>
         <w:t>Blockwise</w:t>
       </w:r>
       <w:r>
         <w:rPr>
-          <w:sz w:val="20"/>
-          <w:szCs w:val="20"/>
+          <w:sz w:val="18"/>
+          <w:szCs w:val="18"/>
           <w:lang w:val="en-US"/>
         </w:rPr>
         <w:t xml:space="preserve"> (</w:t>
       </w:r>
       <w:r>
         <w:rPr>
-          <w:sz w:val="20"/>
-          <w:szCs w:val="20"/>
+          <w:sz w:val="18"/>
+          <w:szCs w:val="18"/>
           <w:lang w:val="en-US"/>
         </w:rPr>
         <w:t xml:space="preserve">= </w:t>
       </w:r>
       <w:r>
         <w:rPr>
-          <w:sz w:val="20"/>
-          <w:szCs w:val="20"/>
+          <w:sz w:val="18"/>
+          <w:szCs w:val="18"/>
           <w:lang w:val="en-US"/>
         </w:rPr>
         <w:t>Column mode)</w:t>
       </w:r>
       <w:r>
         <w:rPr>
-          <w:sz w:val="20"/>
-          <w:szCs w:val="20"/>
+          <w:sz w:val="18"/>
+          <w:szCs w:val="18"/>
           <w:lang w:val="en-US"/>
         </w:rPr>
         <w:t xml:space="preserve">: </w:t>
@@ -26112,40 +27323,40 @@
       <w:r>
         <w:rPr>
           <w:rFonts w:ascii="Consolas" w:hAnsi="Consolas"/>
-          <w:sz w:val="20"/>
-          <w:szCs w:val="20"/>
+          <w:sz w:val="18"/>
+          <w:szCs w:val="18"/>
           <w:lang w:val="en-US"/>
         </w:rPr>
         <w:t>&lt;C-v&gt;</w:t>
       </w:r>
       <w:r>
         <w:rPr>
-          <w:sz w:val="20"/>
-          <w:szCs w:val="20"/>
+          <w:sz w:val="18"/>
+          <w:szCs w:val="18"/>
           <w:lang w:val="en-US"/>
         </w:rPr>
         <w:t xml:space="preserve">, </w:t>
       </w:r>
       <w:r>
         <w:rPr>
-          <w:sz w:val="20"/>
-          <w:szCs w:val="20"/>
+          <w:sz w:val="18"/>
+          <w:szCs w:val="18"/>
           <w:lang w:val="en-US"/>
         </w:rPr>
         <w:t>chose edit m</w:t>
       </w:r>
       <w:r>
         <w:rPr>
-          <w:sz w:val="20"/>
-          <w:szCs w:val="20"/>
+          <w:sz w:val="18"/>
+          <w:szCs w:val="18"/>
           <w:lang w:val="en-US"/>
         </w:rPr>
         <w:t>ode</w:t>
       </w:r>
       <w:r>
         <w:rPr>
-          <w:sz w:val="20"/>
-          <w:szCs w:val="20"/>
+          <w:sz w:val="18"/>
+          <w:szCs w:val="18"/>
           <w:lang w:val="en-US"/>
         </w:rPr>
         <w:t xml:space="preserve"> (</w:t>
@@ -26153,16 +27364,16 @@
       <w:r>
         <w:rPr>
           <w:rFonts w:ascii="Consolas" w:hAnsi="Consolas"/>
-          <w:sz w:val="20"/>
-          <w:szCs w:val="20"/>
+          <w:sz w:val="18"/>
+          <w:szCs w:val="18"/>
           <w:lang w:val="en-US"/>
         </w:rPr>
         <w:t>I</w:t>
       </w:r>
       <w:r>
         <w:rPr>
-          <w:sz w:val="20"/>
-          <w:szCs w:val="20"/>
+          <w:sz w:val="18"/>
+          <w:szCs w:val="18"/>
           <w:lang w:val="en-US"/>
         </w:rPr>
         <w:t>/</w:t>
@@ -26170,16 +27381,16 @@
       <w:r>
         <w:rPr>
           <w:rFonts w:ascii="Consolas" w:hAnsi="Consolas"/>
-          <w:sz w:val="20"/>
-          <w:szCs w:val="20"/>
+          <w:sz w:val="18"/>
+          <w:szCs w:val="18"/>
           <w:lang w:val="en-US"/>
         </w:rPr>
         <w:t>A</w:t>
       </w:r>
       <w:r>
         <w:rPr>
-          <w:sz w:val="20"/>
-          <w:szCs w:val="20"/>
+          <w:sz w:val="18"/>
+          <w:szCs w:val="18"/>
           <w:lang w:val="en-US"/>
         </w:rPr>
         <w:t>/</w:t>
@@ -26187,24 +27398,24 @@
       <w:r>
         <w:rPr>
           <w:rFonts w:ascii="Consolas" w:hAnsi="Consolas"/>
-          <w:sz w:val="20"/>
-          <w:szCs w:val="20"/>
+          <w:sz w:val="18"/>
+          <w:szCs w:val="18"/>
           <w:lang w:val="en-US"/>
         </w:rPr>
         <w:t>d</w:t>
       </w:r>
       <w:r>
         <w:rPr>
-          <w:sz w:val="20"/>
-          <w:szCs w:val="20"/>
+          <w:sz w:val="18"/>
+          <w:szCs w:val="18"/>
           <w:lang w:val="en-US"/>
         </w:rPr>
         <w:t>/</w:t>
       </w:r>
       <w:r>
         <w:rPr>
-          <w:sz w:val="20"/>
-          <w:szCs w:val="20"/>
+          <w:sz w:val="18"/>
+          <w:szCs w:val="18"/>
           <w:lang w:val="en-US"/>
         </w:rPr>
         <w:t>x/</w:t>
@@ -26212,16 +27423,16 @@
       <w:r>
         <w:rPr>
           <w:rFonts w:ascii="Consolas" w:hAnsi="Consolas"/>
-          <w:sz w:val="20"/>
-          <w:szCs w:val="20"/>
+          <w:sz w:val="18"/>
+          <w:szCs w:val="18"/>
           <w:lang w:val="en-US"/>
         </w:rPr>
         <w:t>r</w:t>
       </w:r>
       <w:r>
         <w:rPr>
-          <w:sz w:val="20"/>
-          <w:szCs w:val="20"/>
+          <w:sz w:val="18"/>
+          <w:szCs w:val="18"/>
           <w:lang w:val="en-US"/>
         </w:rPr>
         <w:t>/</w:t>
@@ -26229,8 +27440,8 @@
       <w:r>
         <w:rPr>
           <w:rFonts w:ascii="Consolas" w:hAnsi="Consolas"/>
-          <w:sz w:val="20"/>
-          <w:szCs w:val="20"/>
+          <w:sz w:val="18"/>
+          <w:szCs w:val="18"/>
           <w:lang w:val="en-US"/>
         </w:rPr>
         <w:t>c</w:t>
@@ -26238,56 +27449,56 @@
       <w:r>
         <w:rPr>
           <w:rFonts w:ascii="Consolas" w:hAnsi="Consolas"/>
-          <w:sz w:val="20"/>
-          <w:szCs w:val="20"/>
+          <w:sz w:val="18"/>
+          <w:szCs w:val="18"/>
           <w:lang w:val="en-US"/>
         </w:rPr>
         <w:t>/s</w:t>
       </w:r>
       <w:r>
         <w:rPr>
-          <w:sz w:val="20"/>
-          <w:szCs w:val="20"/>
+          <w:sz w:val="18"/>
+          <w:szCs w:val="18"/>
           <w:lang w:val="en-US"/>
         </w:rPr>
         <w:t xml:space="preserve">/…), </w:t>
       </w:r>
       <w:r>
         <w:rPr>
-          <w:sz w:val="20"/>
-          <w:szCs w:val="20"/>
+          <w:sz w:val="18"/>
+          <w:szCs w:val="18"/>
           <w:lang w:val="en-US"/>
         </w:rPr>
         <w:t>insert text</w:t>
       </w:r>
       <w:r>
         <w:rPr>
-          <w:sz w:val="20"/>
-          <w:szCs w:val="20"/>
+          <w:sz w:val="18"/>
+          <w:szCs w:val="18"/>
           <w:lang w:val="en-US"/>
         </w:rPr>
         <w:t xml:space="preserve">, </w:t>
       </w:r>
       <w:r>
         <w:rPr>
-          <w:sz w:val="20"/>
-          <w:szCs w:val="20"/>
+          <w:sz w:val="18"/>
+          <w:szCs w:val="18"/>
           <w:lang w:val="en-US"/>
         </w:rPr>
         <w:t>&lt;</w:t>
       </w:r>
       <w:r>
         <w:rPr>
-          <w:sz w:val="20"/>
-          <w:szCs w:val="20"/>
+          <w:sz w:val="18"/>
+          <w:szCs w:val="18"/>
           <w:lang w:val="en-US"/>
         </w:rPr>
         <w:t>Esc</w:t>
       </w:r>
       <w:r>
         <w:rPr>
-          <w:sz w:val="20"/>
-          <w:szCs w:val="20"/>
+          <w:sz w:val="18"/>
+          <w:szCs w:val="18"/>
           <w:lang w:val="en-US"/>
         </w:rPr>
         <w:t>&gt;</w:t>
@@ -26301,15 +27512,15 @@
           <w:numId w:val="2"/>
         </w:numPr>
         <w:rPr>
-          <w:sz w:val="20"/>
-          <w:szCs w:val="20"/>
+          <w:sz w:val="18"/>
+          <w:szCs w:val="18"/>
           <w:lang w:val="en-US"/>
         </w:rPr>
       </w:pPr>
       <w:r>
         <w:rPr>
-          <w:sz w:val="20"/>
-          <w:szCs w:val="20"/>
+          <w:sz w:val="18"/>
+          <w:szCs w:val="18"/>
           <w:lang w:val="en-US"/>
         </w:rPr>
         <w:t xml:space="preserve">Replace in Selection: Visual Select, </w:t>
@@ -26317,8 +27528,8 @@
       <w:r>
         <w:rPr>
           <w:rFonts w:ascii="Consolas" w:hAnsi="Consolas"/>
-          <w:sz w:val="20"/>
-          <w:szCs w:val="20"/>
+          <w:sz w:val="18"/>
+          <w:szCs w:val="18"/>
           <w:lang w:val="en-US"/>
         </w:rPr>
         <w:t>:</w:t>
@@ -26326,8 +27537,8 @@
       <w:r>
         <w:rPr>
           <w:rFonts w:ascii="Consolas" w:hAnsi="Consolas"/>
-          <w:sz w:val="20"/>
-          <w:szCs w:val="20"/>
+          <w:sz w:val="18"/>
+          <w:szCs w:val="18"/>
           <w:lang w:val="en-US"/>
         </w:rPr>
         <w:t>s/old/new/g</w:t>
@@ -26335,8 +27546,8 @@
       <w:r>
         <w:rPr>
           <w:rFonts w:ascii="Consolas" w:hAnsi="Consolas"/>
-          <w:sz w:val="20"/>
-          <w:szCs w:val="20"/>
+          <w:sz w:val="18"/>
+          <w:szCs w:val="18"/>
           <w:lang w:val="en-US"/>
         </w:rPr>
         <w:t>&lt;CR&gt;</w:t>
@@ -26350,31 +27561,31 @@
           <w:numId w:val="2"/>
         </w:numPr>
         <w:rPr>
-          <w:sz w:val="20"/>
-          <w:szCs w:val="20"/>
+          <w:sz w:val="18"/>
+          <w:szCs w:val="18"/>
           <w:lang w:val="en-US"/>
         </w:rPr>
       </w:pPr>
       <w:r>
         <w:rPr>
-          <w:sz w:val="20"/>
-          <w:szCs w:val="20"/>
+          <w:sz w:val="18"/>
+          <w:szCs w:val="18"/>
           <w:lang w:val="en-US"/>
         </w:rPr>
         <w:t xml:space="preserve">Replace in </w:t>
       </w:r>
       <w:r>
         <w:rPr>
-          <w:sz w:val="20"/>
-          <w:szCs w:val="20"/>
+          <w:sz w:val="18"/>
+          <w:szCs w:val="18"/>
           <w:lang w:val="en-US"/>
         </w:rPr>
         <w:t xml:space="preserve">Block </w:t>
       </w:r>
       <w:r>
         <w:rPr>
-          <w:sz w:val="20"/>
-          <w:szCs w:val="20"/>
+          <w:sz w:val="18"/>
+          <w:szCs w:val="18"/>
           <w:lang w:val="en-US"/>
         </w:rPr>
         <w:t xml:space="preserve">Selection: Visual Select, </w:t>
@@ -26382,8 +27593,8 @@
       <w:r>
         <w:rPr>
           <w:rFonts w:ascii="Consolas" w:hAnsi="Consolas"/>
-          <w:sz w:val="20"/>
-          <w:szCs w:val="20"/>
+          <w:sz w:val="18"/>
+          <w:szCs w:val="18"/>
           <w:lang w:val="en-US"/>
         </w:rPr>
         <w:t>:s/</w:t>
@@ -26391,8 +27602,8 @@
       <w:r>
         <w:rPr>
           <w:rFonts w:ascii="Consolas" w:hAnsi="Consolas"/>
-          <w:sz w:val="20"/>
-          <w:szCs w:val="20"/>
+          <w:sz w:val="18"/>
+          <w:szCs w:val="18"/>
           <w:lang w:val="en-US"/>
         </w:rPr>
         <w:t>\%V</w:t>
@@ -26400,8 +27611,8 @@
       <w:r>
         <w:rPr>
           <w:rFonts w:ascii="Consolas" w:hAnsi="Consolas"/>
-          <w:sz w:val="20"/>
-          <w:szCs w:val="20"/>
+          <w:sz w:val="18"/>
+          <w:szCs w:val="18"/>
           <w:lang w:val="en-US"/>
         </w:rPr>
         <w:t>old/new/g&lt;CR&gt;</w:t>
@@ -26415,16 +27626,16 @@
           <w:numId w:val="2"/>
         </w:numPr>
         <w:rPr>
-          <w:sz w:val="20"/>
-          <w:szCs w:val="20"/>
+          <w:sz w:val="18"/>
+          <w:szCs w:val="18"/>
           <w:lang w:val="en-US"/>
         </w:rPr>
       </w:pPr>
       <w:r>
         <w:rPr>
           <w:rFonts w:cstheme="minorHAnsi"/>
-          <w:sz w:val="20"/>
-          <w:szCs w:val="20"/>
+          <w:sz w:val="18"/>
+          <w:szCs w:val="18"/>
           <w:lang w:val="en-US"/>
         </w:rPr>
         <w:t xml:space="preserve">Replace </w:t>
@@ -26432,8 +27643,8 @@
       <w:r>
         <w:rPr>
           <w:rFonts w:cstheme="minorHAnsi"/>
-          <w:sz w:val="20"/>
-          <w:szCs w:val="20"/>
+          <w:sz w:val="18"/>
+          <w:szCs w:val="18"/>
           <w:lang w:val="en-US"/>
         </w:rPr>
         <w:t xml:space="preserve">current word </w:t>
@@ -26441,8 +27652,8 @@
       <w:r>
         <w:rPr>
           <w:rFonts w:cstheme="minorHAnsi"/>
-          <w:sz w:val="20"/>
-          <w:szCs w:val="20"/>
+          <w:sz w:val="18"/>
+          <w:szCs w:val="18"/>
           <w:lang w:val="en-US"/>
         </w:rPr>
         <w:t>from Clipboard:</w:t>
@@ -26450,8 +27661,8 @@
       <w:r>
         <w:rPr>
           <w:rFonts w:ascii="Consolas" w:hAnsi="Consolas"/>
-          <w:sz w:val="20"/>
-          <w:szCs w:val="20"/>
+          <w:sz w:val="18"/>
+          <w:szCs w:val="18"/>
           <w:lang w:val="en-US"/>
         </w:rPr>
         <w:t xml:space="preserve"> viwp</w:t>
@@ -26464,19 +27675,101 @@
           <w:ilvl w:val="0"/>
           <w:numId w:val="2"/>
         </w:numPr>
+        <w:rPr>
+          <w:rStyle w:val="Hyperlink"/>
+          <w:color w:val="auto"/>
+          <w:sz w:val="18"/>
+          <w:szCs w:val="18"/>
+          <w:u w:val="none"/>
+          <w:lang w:val="en-US"/>
+        </w:rPr>
+      </w:pPr>
+      <w:hyperlink r:id="rId8" w:history="1">
+        <w:r>
+          <w:rPr>
+            <w:rStyle w:val="Hyperlink"/>
+            <w:sz w:val="18"/>
+            <w:szCs w:val="18"/>
+            <w:lang w:val="en-US"/>
+          </w:rPr>
+          <w:t>https://vim.fandom.com/wiki/Making_a_list_of_numbers</w:t>
+        </w:r>
+      </w:hyperlink>
+    </w:p>
+    <w:p>
+      <w:pPr>
+        <w:pStyle w:val="Listenabsatz"/>
+        <w:numPr>
+          <w:ilvl w:val="0"/>
+          <w:numId w:val="2"/>
+        </w:numPr>
+        <w:rPr>
+          <w:rStyle w:val="Hyperlink"/>
+          <w:color w:val="auto"/>
+          <w:sz w:val="18"/>
+          <w:szCs w:val="18"/>
+          <w:lang w:val="en-US"/>
+        </w:rPr>
+      </w:pPr>
+      <w:hyperlink r:id="rId9" w:history="1">
+        <w:r>
+          <w:rPr>
+            <w:rStyle w:val="Hyperlink"/>
+            <w:sz w:val="18"/>
+            <w:szCs w:val="18"/>
+            <w:lang w:val="en-US"/>
+          </w:rPr>
+          <w:t>https://vim.fandom.com/wiki/Search_and_replace</w:t>
+        </w:r>
+      </w:hyperlink>
+    </w:p>
+    <w:p>
+      <w:pPr>
+        <w:pStyle w:val="Listenabsatz"/>
+        <w:numPr>
+          <w:ilvl w:val="0"/>
+          <w:numId w:val="2"/>
+        </w:numPr>
+        <w:rPr>
+          <w:rStyle w:val="Hyperlink"/>
+          <w:color w:val="auto"/>
+          <w:sz w:val="18"/>
+          <w:szCs w:val="18"/>
+          <w:lang w:val="en-US"/>
+        </w:rPr>
+      </w:pPr>
+      <w:hyperlink r:id="rId10" w:history="1">
+        <w:r>
+          <w:rPr>
+            <w:rStyle w:val="Hyperlink"/>
+            <w:sz w:val="18"/>
+            <w:szCs w:val="18"/>
+            <w:lang w:val="en-US"/>
+          </w:rPr>
+          <w:t>https://vim.fandom.com/wiki/Replace_a_word_with_yanked_text</w:t>
+        </w:r>
+      </w:hyperlink>
+    </w:p>
+    <w:p>
+      <w:pPr>
+        <w:pStyle w:val="Listenabsatz"/>
+        <w:numPr>
+          <w:ilvl w:val="0"/>
+          <w:numId w:val="2"/>
+        </w:numPr>
         <w:spacing w:after="0"/>
         <w:rPr>
           <w:rFonts w:cstheme="minorHAnsi"/>
-          <w:sz w:val="20"/>
-          <w:szCs w:val="20"/>
+          <w:sz w:val="18"/>
+          <w:szCs w:val="18"/>
           <w:lang w:val="en-US"/>
         </w:rPr>
       </w:pPr>
       <w:r>
         <w:rPr>
           <w:rFonts w:cstheme="minorHAnsi"/>
-          <w:sz w:val="20"/>
-          <w:szCs w:val="20"/>
+          <w:sz w:val="18"/>
+          <w:szCs w:val="18"/>
           <w:lang w:val="en-US"/>
         </w:rPr>
         <w:t>Rename files in folder</w:t>
@@ -26502,16 +27795,16 @@
             <w:pPr>
               <w:rPr>
                 <w:rFonts w:ascii="Consolas" w:hAnsi="Consolas" w:cstheme="minorHAnsi"/>
-                <w:sz w:val="20"/>
-                <w:szCs w:val="20"/>
+                <w:sz w:val="18"/>
+                <w:szCs w:val="18"/>
                 <w:lang w:val="en-US"/>
               </w:rPr>
             </w:pPr>
             <w:r>
               <w:rPr>
                 <w:rFonts w:ascii="Consolas" w:hAnsi="Consolas" w:cstheme="minorHAnsi"/>
-                <w:sz w:val="20"/>
-                <w:szCs w:val="20"/>
+                <w:sz w:val="18"/>
+                <w:szCs w:val="18"/>
                 <w:lang w:val="en-US"/>
               </w:rPr>
               <w:t>vi ren.sh</w:t>
@@ -26526,16 +27819,16 @@
             <w:pPr>
               <w:rPr>
                 <w:rFonts w:cstheme="minorHAnsi"/>
-                <w:sz w:val="20"/>
-                <w:szCs w:val="20"/>
+                <w:sz w:val="18"/>
+                <w:szCs w:val="18"/>
                 <w:lang w:val="en-US"/>
               </w:rPr>
             </w:pPr>
             <w:r>
               <w:rPr>
                 <w:rFonts w:cstheme="minorHAnsi"/>
-                <w:sz w:val="20"/>
-                <w:szCs w:val="20"/>
+                <w:sz w:val="18"/>
+                <w:szCs w:val="18"/>
                 <w:lang w:val="en-US"/>
               </w:rPr>
               <w:t>Open a new empty file</w:t>
@@ -26552,16 +27845,16 @@
             <w:pPr>
               <w:rPr>
                 <w:rFonts w:ascii="Consolas" w:hAnsi="Consolas" w:cstheme="minorHAnsi"/>
-                <w:sz w:val="20"/>
-                <w:szCs w:val="20"/>
+                <w:sz w:val="18"/>
+                <w:szCs w:val="18"/>
                 <w:lang w:val="en-US"/>
               </w:rPr>
             </w:pPr>
             <w:r>
               <w:rPr>
                 <w:rFonts w:ascii="Consolas" w:hAnsi="Consolas" w:cstheme="minorHAnsi"/>
-                <w:sz w:val="20"/>
-                <w:szCs w:val="20"/>
+                <w:sz w:val="18"/>
+                <w:szCs w:val="18"/>
                 <w:lang w:val="en-US"/>
               </w:rPr>
               <w:t>:r !ls</w:t>
@@ -26576,16 +27869,16 @@
             <w:pPr>
               <w:rPr>
                 <w:rFonts w:cstheme="minorHAnsi"/>
-                <w:sz w:val="20"/>
-                <w:szCs w:val="20"/>
+                <w:sz w:val="18"/>
+                <w:szCs w:val="18"/>
                 <w:lang w:val="en-US"/>
               </w:rPr>
             </w:pPr>
             <w:r>
               <w:rPr>
                 <w:rFonts w:cstheme="minorHAnsi"/>
-                <w:sz w:val="20"/>
-                <w:szCs w:val="20"/>
+                <w:sz w:val="18"/>
+                <w:szCs w:val="18"/>
                 <w:lang w:val="en-US"/>
               </w:rPr>
               <w:t>List all files of current folder</w:t>
@@ -26602,16 +27895,16 @@
             <w:pPr>
               <w:rPr>
                 <w:rFonts w:ascii="Consolas" w:hAnsi="Consolas" w:cstheme="minorHAnsi"/>
-                <w:sz w:val="20"/>
-                <w:szCs w:val="20"/>
+                <w:sz w:val="18"/>
+                <w:szCs w:val="18"/>
                 <w:lang w:val="en-US"/>
               </w:rPr>
             </w:pPr>
             <w:r>
               <w:rPr>
                 <w:rFonts w:ascii="Consolas" w:hAnsi="Consolas" w:cstheme="minorHAnsi"/>
-                <w:sz w:val="20"/>
-                <w:szCs w:val="20"/>
+                <w:sz w:val="18"/>
+                <w:szCs w:val="18"/>
                 <w:lang w:val="en-US"/>
               </w:rPr>
               <w:t>ggdd</w:t>
@@ -26626,16 +27919,16 @@
             <w:pPr>
               <w:rPr>
                 <w:rFonts w:cstheme="minorHAnsi"/>
-                <w:sz w:val="20"/>
-                <w:szCs w:val="20"/>
+                <w:sz w:val="18"/>
+                <w:szCs w:val="18"/>
                 <w:lang w:val="en-US"/>
               </w:rPr>
             </w:pPr>
             <w:r>
               <w:rPr>
                 <w:rFonts w:cstheme="minorHAnsi"/>
-                <w:sz w:val="20"/>
-                <w:szCs w:val="20"/>
+                <w:sz w:val="18"/>
+                <w:szCs w:val="18"/>
                 <w:lang w:val="en-US"/>
               </w:rPr>
               <w:t>Delete empty first line</w:t>
@@ -26652,16 +27945,16 @@
             <w:pPr>
               <w:rPr>
                 <w:rFonts w:ascii="Consolas" w:hAnsi="Consolas" w:cstheme="minorHAnsi"/>
-                <w:sz w:val="20"/>
-                <w:szCs w:val="20"/>
+                <w:sz w:val="18"/>
+                <w:szCs w:val="18"/>
                 <w:lang w:val="en-US"/>
               </w:rPr>
             </w:pPr>
             <w:r>
               <w:rPr>
                 <w:rFonts w:ascii="Consolas" w:hAnsi="Consolas" w:cstheme="minorHAnsi"/>
-                <w:sz w:val="20"/>
-                <w:szCs w:val="20"/>
+                <w:sz w:val="18"/>
+                <w:szCs w:val="18"/>
                 <w:lang w:val="en-US"/>
               </w:rPr>
               <w:t>:%s/$/"/g</w:t>
@@ -26676,16 +27969,16 @@
             <w:pPr>
               <w:rPr>
                 <w:rFonts w:cstheme="minorHAnsi"/>
-                <w:sz w:val="20"/>
-                <w:szCs w:val="20"/>
+                <w:sz w:val="18"/>
+                <w:szCs w:val="18"/>
                 <w:lang w:val="en-US"/>
               </w:rPr>
             </w:pPr>
             <w:r>
               <w:rPr>
                 <w:rFonts w:cstheme="minorHAnsi"/>
-                <w:sz w:val="20"/>
-                <w:szCs w:val="20"/>
+                <w:sz w:val="18"/>
+                <w:szCs w:val="18"/>
                 <w:lang w:val="en-US"/>
               </w:rPr>
               <w:t xml:space="preserve">Append " to each line </w:t>
@@ -26693,8 +27986,8 @@
             <w:r>
               <w:rPr>
                 <w:rFonts w:cstheme="minorHAnsi"/>
-                <w:sz w:val="20"/>
-                <w:szCs w:val="20"/>
+                <w:sz w:val="18"/>
+                <w:szCs w:val="18"/>
                 <w:lang w:val="en-US"/>
               </w:rPr>
               <w:t>end</w:t>
@@ -26711,16 +28004,16 @@
             <w:pPr>
               <w:rPr>
                 <w:rFonts w:ascii="Consolas" w:hAnsi="Consolas" w:cstheme="minorHAnsi"/>
-                <w:sz w:val="20"/>
-                <w:szCs w:val="20"/>
+                <w:sz w:val="18"/>
+                <w:szCs w:val="18"/>
                 <w:lang w:val="en-US"/>
               </w:rPr>
             </w:pPr>
             <w:r>
               <w:rPr>
                 <w:rFonts w:ascii="Consolas" w:hAnsi="Consolas" w:cstheme="minorHAnsi"/>
-                <w:sz w:val="20"/>
-                <w:szCs w:val="20"/>
+                <w:sz w:val="18"/>
+                <w:szCs w:val="18"/>
                 <w:lang w:val="en-US"/>
               </w:rPr>
               <w:t>&lt;C-v&gt;gg</w:t>
@@ -26728,8 +28021,8 @@
             <w:r>
               <w:rPr>
                 <w:rFonts w:ascii="Consolas" w:hAnsi="Consolas" w:cstheme="minorHAnsi"/>
-                <w:sz w:val="20"/>
-                <w:szCs w:val="20"/>
+                <w:sz w:val="18"/>
+                <w:szCs w:val="18"/>
                 <w:lang w:val="en-US"/>
               </w:rPr>
               <w:t>I</w:t>
@@ -26744,16 +28037,16 @@
             <w:pPr>
               <w:rPr>
                 <w:rFonts w:cstheme="minorHAnsi"/>
-                <w:sz w:val="20"/>
-                <w:szCs w:val="20"/>
+                <w:sz w:val="18"/>
+                <w:szCs w:val="18"/>
                 <w:lang w:val="en-US"/>
               </w:rPr>
             </w:pPr>
             <w:r>
               <w:rPr>
                 <w:rFonts w:cstheme="minorHAnsi"/>
-                <w:sz w:val="20"/>
-                <w:szCs w:val="20"/>
+                <w:sz w:val="18"/>
+                <w:szCs w:val="18"/>
                 <w:lang w:val="en-US"/>
               </w:rPr>
               <w:t>Column insert</w:t>
@@ -26761,8 +28054,8 @@
             <w:r>
               <w:rPr>
                 <w:rFonts w:cstheme="minorHAnsi"/>
-                <w:sz w:val="20"/>
-                <w:szCs w:val="20"/>
+                <w:sz w:val="18"/>
+                <w:szCs w:val="18"/>
                 <w:lang w:val="en-US"/>
               </w:rPr>
               <w:t>, then type</w:t>
@@ -26770,8 +28063,8 @@
             <w:r>
               <w:rPr>
                 <w:rFonts w:cstheme="minorHAnsi"/>
-                <w:sz w:val="20"/>
-                <w:szCs w:val="20"/>
+                <w:sz w:val="18"/>
+                <w:szCs w:val="18"/>
                 <w:lang w:val="en-US"/>
               </w:rPr>
               <w:t>:</w:t>
@@ -26779,8 +28072,8 @@
             <w:r>
               <w:rPr>
                 <w:rFonts w:cstheme="minorHAnsi"/>
-                <w:sz w:val="20"/>
-                <w:szCs w:val="20"/>
+                <w:sz w:val="18"/>
+                <w:szCs w:val="18"/>
                 <w:lang w:val="en-US"/>
               </w:rPr>
               <w:t xml:space="preserve"> </w:t>
@@ -26788,8 +28081,8 @@
             <w:r>
               <w:rPr>
                 <w:rFonts w:ascii="Consolas" w:hAnsi="Consolas" w:cstheme="minorHAnsi"/>
-                <w:sz w:val="20"/>
-                <w:szCs w:val="20"/>
+                <w:sz w:val="18"/>
+                <w:szCs w:val="18"/>
                 <w:lang w:val="en-US"/>
               </w:rPr>
               <w:t>mv "</w:t>
@@ -26806,16 +28099,16 @@
             <w:pPr>
               <w:rPr>
                 <w:rFonts w:ascii="Consolas" w:hAnsi="Consolas" w:cstheme="minorHAnsi"/>
-                <w:sz w:val="20"/>
-                <w:szCs w:val="20"/>
+                <w:sz w:val="18"/>
+                <w:szCs w:val="18"/>
                 <w:lang w:val="en-US"/>
               </w:rPr>
             </w:pPr>
             <w:r>
               <w:rPr>
                 <w:rFonts w:ascii="Consolas" w:hAnsi="Consolas" w:cstheme="minorHAnsi"/>
-                <w:sz w:val="20"/>
-                <w:szCs w:val="20"/>
+                <w:sz w:val="18"/>
+                <w:szCs w:val="18"/>
                 <w:lang w:val="en-US"/>
               </w:rPr>
               <w:t>&lt;C-v&gt;G$y</w:t>
@@ -26830,16 +28123,16 @@
             <w:pPr>
               <w:rPr>
                 <w:rFonts w:cstheme="minorHAnsi"/>
-                <w:sz w:val="20"/>
-                <w:szCs w:val="20"/>
+                <w:sz w:val="18"/>
+                <w:szCs w:val="18"/>
                 <w:lang w:val="en-US"/>
               </w:rPr>
             </w:pPr>
             <w:r>
               <w:rPr>
                 <w:rFonts w:cstheme="minorHAnsi"/>
-                <w:sz w:val="20"/>
-                <w:szCs w:val="20"/>
+                <w:sz w:val="18"/>
+                <w:szCs w:val="18"/>
                 <w:lang w:val="en-US"/>
               </w:rPr>
               <w:t>Copy all filenames</w:t>
@@ -26856,16 +28149,16 @@
             <w:pPr>
               <w:rPr>
                 <w:rFonts w:ascii="Consolas" w:hAnsi="Consolas" w:cstheme="minorHAnsi"/>
-                <w:sz w:val="20"/>
-                <w:szCs w:val="20"/>
+                <w:sz w:val="18"/>
+                <w:szCs w:val="18"/>
                 <w:lang w:val="en-US"/>
               </w:rPr>
             </w:pPr>
             <w:r>
               <w:rPr>
                 <w:rFonts w:ascii="Consolas" w:hAnsi="Consolas" w:cstheme="minorHAnsi"/>
-                <w:sz w:val="20"/>
-                <w:szCs w:val="20"/>
+                <w:sz w:val="18"/>
+                <w:szCs w:val="18"/>
                 <w:lang w:val="en-US"/>
               </w:rPr>
               <w:t>A</w:t>
@@ -26873,8 +28166,8 @@
             <w:r>
               <w:rPr>
                 <w:rFonts w:ascii="MS Gothic" w:eastAsia="MS Gothic" w:hAnsi="MS Gothic" w:cs="MS Gothic"/>
-                <w:sz w:val="20"/>
-                <w:szCs w:val="20"/>
+                <w:sz w:val="18"/>
+                <w:szCs w:val="18"/>
                 <w:lang w:val="en-US"/>
               </w:rPr>
               <w:t>␣</w:t>
@@ -26882,8 +28175,8 @@
             <w:r>
               <w:rPr>
                 <w:rFonts w:ascii="Consolas" w:hAnsi="Consolas" w:cstheme="minorHAnsi"/>
-                <w:sz w:val="20"/>
-                <w:szCs w:val="20"/>
+                <w:sz w:val="18"/>
+                <w:szCs w:val="18"/>
                 <w:lang w:val="en-US"/>
               </w:rPr>
               <w:t>&lt;Esc&gt;p</w:t>
@@ -26898,16 +28191,16 @@
             <w:pPr>
               <w:rPr>
                 <w:rFonts w:cstheme="minorHAnsi"/>
-                <w:sz w:val="20"/>
-                <w:szCs w:val="20"/>
+                <w:sz w:val="18"/>
+                <w:szCs w:val="18"/>
                 <w:lang w:val="en-US"/>
               </w:rPr>
             </w:pPr>
             <w:r>
               <w:rPr>
                 <w:rFonts w:cstheme="minorHAnsi"/>
-                <w:sz w:val="20"/>
-                <w:szCs w:val="20"/>
+                <w:sz w:val="18"/>
+                <w:szCs w:val="18"/>
                 <w:lang w:val="en-US"/>
               </w:rPr>
               <w:t>Insert filenames</w:t>
@@ -26924,16 +28217,16 @@
             <w:pPr>
               <w:rPr>
                 <w:rFonts w:ascii="Consolas" w:hAnsi="Consolas" w:cstheme="minorHAnsi"/>
-                <w:sz w:val="20"/>
-                <w:szCs w:val="20"/>
+                <w:sz w:val="18"/>
+                <w:szCs w:val="18"/>
                 <w:lang w:val="en-US"/>
               </w:rPr>
             </w:pPr>
             <w:r>
               <w:rPr>
                 <w:rFonts w:ascii="Consolas" w:hAnsi="Consolas" w:cstheme="minorHAnsi"/>
-                <w:sz w:val="20"/>
-                <w:szCs w:val="20"/>
+                <w:sz w:val="18"/>
+                <w:szCs w:val="18"/>
                 <w:lang w:val="en-US"/>
               </w:rPr>
               <w:t>&lt;C-v&gt;G$</w:t>
@@ -26941,8 +28234,8 @@
             <w:r>
               <w:rPr>
                 <w:rFonts w:ascii="Consolas" w:hAnsi="Consolas"/>
-                <w:sz w:val="20"/>
-                <w:szCs w:val="20"/>
+                <w:sz w:val="18"/>
+                <w:szCs w:val="18"/>
                 <w:lang w:val="en-US"/>
               </w:rPr>
               <w:t>:s/\%Vold/</w:t>
@@ -26950,8 +28243,8 @@
             <w:r>
               <w:rPr>
                 <w:rFonts w:ascii="Consolas" w:hAnsi="Consolas"/>
-                <w:sz w:val="20"/>
-                <w:szCs w:val="20"/>
+                <w:sz w:val="18"/>
+                <w:szCs w:val="18"/>
                 <w:lang w:val="en-US"/>
               </w:rPr>
               <w:t>new</w:t>
@@ -26959,8 +28252,8 @@
             <w:r>
               <w:rPr>
                 <w:rFonts w:ascii="Consolas" w:hAnsi="Consolas"/>
-                <w:sz w:val="20"/>
-                <w:szCs w:val="20"/>
+                <w:sz w:val="18"/>
+                <w:szCs w:val="18"/>
                 <w:lang w:val="en-US"/>
               </w:rPr>
               <w:t>/g&lt;CR&gt;</w:t>
@@ -26975,16 +28268,16 @@
             <w:pPr>
               <w:rPr>
                 <w:rFonts w:cstheme="minorHAnsi"/>
-                <w:sz w:val="20"/>
-                <w:szCs w:val="20"/>
+                <w:sz w:val="18"/>
+                <w:szCs w:val="18"/>
                 <w:lang w:val="en-US"/>
               </w:rPr>
             </w:pPr>
             <w:r>
               <w:rPr>
                 <w:rFonts w:cstheme="minorHAnsi"/>
-                <w:sz w:val="20"/>
-                <w:szCs w:val="20"/>
+                <w:sz w:val="18"/>
+                <w:szCs w:val="18"/>
                 <w:lang w:val="en-US"/>
               </w:rPr>
               <w:t>Mark block and replace in block selection</w:t>
@@ -27001,16 +28294,16 @@
             <w:pPr>
               <w:rPr>
                 <w:rFonts w:ascii="Consolas" w:hAnsi="Consolas" w:cstheme="minorHAnsi"/>
-                <w:sz w:val="20"/>
-                <w:szCs w:val="20"/>
+                <w:sz w:val="18"/>
+                <w:szCs w:val="18"/>
                 <w:lang w:val="en-US"/>
               </w:rPr>
             </w:pPr>
             <w:r>
               <w:rPr>
                 <w:rFonts w:ascii="Consolas" w:hAnsi="Consolas" w:cstheme="minorHAnsi"/>
-                <w:sz w:val="20"/>
-                <w:szCs w:val="20"/>
+                <w:sz w:val="18"/>
+                <w:szCs w:val="18"/>
                 <w:lang w:val="en-US"/>
               </w:rPr>
               <w:t>:x</w:t>
@@ -27025,16 +28318,16 @@
             <w:pPr>
               <w:rPr>
                 <w:rFonts w:cstheme="minorHAnsi"/>
-                <w:sz w:val="20"/>
-                <w:szCs w:val="20"/>
+                <w:sz w:val="18"/>
+                <w:szCs w:val="18"/>
                 <w:lang w:val="en-US"/>
               </w:rPr>
             </w:pPr>
             <w:r>
               <w:rPr>
                 <w:rFonts w:cstheme="minorHAnsi"/>
-                <w:sz w:val="20"/>
-                <w:szCs w:val="20"/>
+                <w:sz w:val="18"/>
+                <w:szCs w:val="18"/>
                 <w:lang w:val="en-US"/>
               </w:rPr>
               <w:t>Save</w:t>
@@ -27042,8 +28335,8 @@
             <w:r>
               <w:rPr>
                 <w:rFonts w:cstheme="minorHAnsi"/>
-                <w:sz w:val="20"/>
-                <w:szCs w:val="20"/>
+                <w:sz w:val="18"/>
+                <w:szCs w:val="18"/>
                 <w:lang w:val="en-US"/>
               </w:rPr>
               <w:t>, then</w:t>
@@ -27051,8 +28344,8 @@
             <w:r>
               <w:rPr>
                 <w:rFonts w:cstheme="minorHAnsi"/>
-                <w:sz w:val="20"/>
-                <w:szCs w:val="20"/>
+                <w:sz w:val="18"/>
+                <w:szCs w:val="18"/>
                 <w:lang w:val="en-US"/>
               </w:rPr>
               <w:t xml:space="preserve"> execute script</w:t>
@@ -27060,8 +28353,8 @@
             <w:r>
               <w:rPr>
                 <w:rFonts w:cstheme="minorHAnsi"/>
-                <w:sz w:val="20"/>
-                <w:szCs w:val="20"/>
+                <w:sz w:val="18"/>
+                <w:szCs w:val="18"/>
                 <w:lang w:val="en-US"/>
               </w:rPr>
               <w:t xml:space="preserve">: </w:t>
@@ -27069,8 +28362,8 @@
             <w:r>
               <w:rPr>
                 <w:rFonts w:ascii="Consolas" w:hAnsi="Consolas" w:cstheme="minorHAnsi"/>
-                <w:sz w:val="20"/>
-                <w:szCs w:val="20"/>
+                <w:sz w:val="18"/>
+                <w:szCs w:val="18"/>
                 <w:lang w:val="en-US"/>
               </w:rPr>
               <w:t>bash ren.sh</w:t>
@@ -27081,7 +28374,7 @@
     </w:tbl>
     <w:p>
       <w:pPr>
-        <w:pStyle w:val="berschrift2"/>
+        <w:pStyle w:val="berschrift3"/>
       </w:pPr>
       <w:r>
         <w:t>Definitions</w:t>
@@ -27096,15 +28389,15 @@
         </w:numPr>
         <w:spacing w:after="0"/>
         <w:rPr>
-          <w:sz w:val="20"/>
-          <w:szCs w:val="20"/>
+          <w:sz w:val="18"/>
+          <w:szCs w:val="18"/>
           <w:lang w:val="en-US"/>
         </w:rPr>
       </w:pPr>
       <w:r>
         <w:rPr>
-          <w:sz w:val="20"/>
-          <w:szCs w:val="20"/>
+          <w:sz w:val="18"/>
+          <w:szCs w:val="18"/>
           <w:lang w:val="en-US"/>
         </w:rPr>
         <w:t>WORD: separated by blanks / word: separated by punctuation marks</w:t>
@@ -27118,14 +28411,14 @@
           <w:numId w:val="2"/>
         </w:numPr>
         <w:rPr>
-          <w:sz w:val="20"/>
-          <w:szCs w:val="20"/>
+          <w:sz w:val="18"/>
+          <w:szCs w:val="18"/>
         </w:rPr>
       </w:pPr>
       <w:r>
         <w:rPr>
-          <w:sz w:val="20"/>
-          <w:szCs w:val="20"/>
+          <w:sz w:val="18"/>
+          <w:szCs w:val="18"/>
           <w:lang w:val="en-US"/>
         </w:rPr>
         <w:t xml:space="preserve">Dot command </w:t>
@@ -27133,24 +28426,24 @@
       <w:r>
         <w:rPr>
           <w:b/>
-          <w:sz w:val="20"/>
-          <w:szCs w:val="20"/>
+          <w:sz w:val="18"/>
+          <w:szCs w:val="18"/>
           <w:lang w:val="en-US"/>
         </w:rPr>
         <w:t>.</w:t>
       </w:r>
       <w:r>
         <w:rPr>
-          <w:sz w:val="20"/>
-          <w:szCs w:val="20"/>
+          <w:sz w:val="18"/>
+          <w:szCs w:val="18"/>
           <w:lang w:val="en-US"/>
         </w:rPr>
         <w:t xml:space="preserve"> only repeats changes to the buffer. </w:t>
       </w:r>
       <w:r>
         <w:rPr>
-          <w:sz w:val="20"/>
-          <w:szCs w:val="20"/>
+          <w:sz w:val="18"/>
+          <w:szCs w:val="18"/>
         </w:rPr>
         <w:t>Does not repeat motions.</w:t>
       </w:r>
@@ -27179,15 +28472,15 @@
               <w:pStyle w:val="Listenabsatz"/>
               <w:ind w:left="0"/>
               <w:rPr>
-                <w:sz w:val="20"/>
-                <w:szCs w:val="20"/>
-                <w:lang w:val="en-US"/>
-              </w:rPr>
-            </w:pPr>
-            <w:r>
-              <w:rPr>
-                <w:sz w:val="20"/>
-                <w:szCs w:val="20"/>
+                <w:sz w:val="18"/>
+                <w:szCs w:val="18"/>
+                <w:lang w:val="en-US"/>
+              </w:rPr>
+            </w:pPr>
+            <w:r>
+              <w:rPr>
+                <w:sz w:val="18"/>
+                <w:szCs w:val="18"/>
                 <w:lang w:val="en-US"/>
               </w:rPr>
               <w:t>Scopes for help search can be used as a prefix to find the key definition in a specific scope</w:t>
@@ -27204,15 +28497,15 @@
               <w:pStyle w:val="Listenabsatz"/>
               <w:ind w:left="0"/>
               <w:rPr>
-                <w:sz w:val="20"/>
-                <w:szCs w:val="14"/>
-                <w:lang w:val="en-US"/>
-              </w:rPr>
-            </w:pPr>
-            <w:r>
-              <w:rPr>
-                <w:sz w:val="20"/>
-                <w:szCs w:val="20"/>
+                <w:sz w:val="18"/>
+                <w:szCs w:val="18"/>
+                <w:lang w:val="en-US"/>
+              </w:rPr>
+            </w:pPr>
+            <w:r>
+              <w:rPr>
+                <w:sz w:val="18"/>
+                <w:szCs w:val="18"/>
                 <w:lang w:val="en-US"/>
               </w:rPr>
               <w:t>Regexp modifiers (appended after last /)</w:t>
@@ -27231,15 +28524,15 @@
               <w:ind w:left="0"/>
               <w:rPr>
                 <w:rFonts w:ascii="Consolas" w:hAnsi="Consolas"/>
-                <w:sz w:val="20"/>
-                <w:szCs w:val="20"/>
+                <w:sz w:val="18"/>
+                <w:szCs w:val="18"/>
               </w:rPr>
             </w:pPr>
             <w:r>
               <w:rPr>
                 <w:rFonts w:ascii="Consolas" w:hAnsi="Consolas"/>
-                <w:sz w:val="20"/>
-                <w:szCs w:val="20"/>
+                <w:sz w:val="18"/>
+                <w:szCs w:val="18"/>
               </w:rPr>
               <w:t>v_</w:t>
             </w:r>
@@ -27254,14 +28547,14 @@
               <w:pStyle w:val="Listenabsatz"/>
               <w:ind w:left="0"/>
               <w:rPr>
-                <w:sz w:val="20"/>
-                <w:szCs w:val="20"/>
-              </w:rPr>
-            </w:pPr>
-            <w:r>
-              <w:rPr>
-                <w:sz w:val="20"/>
-                <w:szCs w:val="20"/>
+                <w:sz w:val="18"/>
+                <w:szCs w:val="18"/>
+              </w:rPr>
+            </w:pPr>
+            <w:r>
+              <w:rPr>
+                <w:sz w:val="18"/>
+                <w:szCs w:val="18"/>
               </w:rPr>
               <w:t>Visual</w:t>
             </w:r>
@@ -27276,15 +28569,15 @@
               <w:pStyle w:val="Listenabsatz"/>
               <w:ind w:left="0"/>
               <w:rPr>
-                <w:sz w:val="20"/>
-                <w:szCs w:val="20"/>
+                <w:sz w:val="18"/>
+                <w:szCs w:val="18"/>
               </w:rPr>
             </w:pPr>
             <w:r>
               <w:rPr>
                 <w:rFonts w:ascii="Consolas" w:hAnsi="Consolas"/>
-                <w:sz w:val="20"/>
-                <w:szCs w:val="14"/>
+                <w:sz w:val="18"/>
+                <w:szCs w:val="18"/>
               </w:rPr>
               <w:t>g</w:t>
             </w:r>
@@ -27299,14 +28592,14 @@
               <w:pStyle w:val="Listenabsatz"/>
               <w:ind w:left="0"/>
               <w:rPr>
-                <w:sz w:val="20"/>
-                <w:szCs w:val="20"/>
-              </w:rPr>
-            </w:pPr>
-            <w:r>
-              <w:rPr>
-                <w:sz w:val="20"/>
-                <w:szCs w:val="14"/>
+                <w:sz w:val="18"/>
+                <w:szCs w:val="18"/>
+              </w:rPr>
+            </w:pPr>
+            <w:r>
+              <w:rPr>
+                <w:sz w:val="18"/>
+                <w:szCs w:val="18"/>
                 <w:lang w:val="en-US"/>
               </w:rPr>
               <w:t>Whole file (</w:t>
@@ -27314,8 +28607,8 @@
             <w:r>
               <w:rPr>
                 <w:b/>
-                <w:sz w:val="20"/>
-                <w:szCs w:val="14"/>
+                <w:sz w:val="18"/>
+                <w:szCs w:val="18"/>
                 <w:u w:val="single"/>
                 <w:lang w:val="en-US"/>
               </w:rPr>
@@ -27323,8 +28616,8 @@
             </w:r>
             <w:r>
               <w:rPr>
-                <w:sz w:val="20"/>
-                <w:szCs w:val="14"/>
+                <w:sz w:val="18"/>
+                <w:szCs w:val="18"/>
                 <w:lang w:val="en-US"/>
               </w:rPr>
               <w:t>lobally)</w:t>
@@ -27343,15 +28636,15 @@
               <w:ind w:left="0"/>
               <w:rPr>
                 <w:rFonts w:ascii="Consolas" w:hAnsi="Consolas"/>
-                <w:sz w:val="20"/>
-                <w:szCs w:val="20"/>
+                <w:sz w:val="18"/>
+                <w:szCs w:val="18"/>
               </w:rPr>
             </w:pPr>
             <w:r>
               <w:rPr>
                 <w:rFonts w:ascii="Consolas" w:hAnsi="Consolas"/>
-                <w:sz w:val="20"/>
-                <w:szCs w:val="20"/>
+                <w:sz w:val="18"/>
+                <w:szCs w:val="18"/>
               </w:rPr>
               <w:t>i_</w:t>
             </w:r>
@@ -27366,14 +28659,14 @@
               <w:pStyle w:val="Listenabsatz"/>
               <w:ind w:left="0"/>
               <w:rPr>
-                <w:sz w:val="20"/>
-                <w:szCs w:val="20"/>
-              </w:rPr>
-            </w:pPr>
-            <w:r>
-              <w:rPr>
-                <w:sz w:val="20"/>
-                <w:szCs w:val="20"/>
+                <w:sz w:val="18"/>
+                <w:szCs w:val="18"/>
+              </w:rPr>
+            </w:pPr>
+            <w:r>
+              <w:rPr>
+                <w:sz w:val="18"/>
+                <w:szCs w:val="18"/>
               </w:rPr>
               <w:t>Insert</w:t>
             </w:r>
@@ -27388,15 +28681,15 @@
               <w:pStyle w:val="Listenabsatz"/>
               <w:ind w:left="0"/>
               <w:rPr>
-                <w:sz w:val="20"/>
-                <w:szCs w:val="20"/>
+                <w:sz w:val="18"/>
+                <w:szCs w:val="18"/>
               </w:rPr>
             </w:pPr>
             <w:r>
               <w:rPr>
                 <w:rFonts w:ascii="Consolas" w:hAnsi="Consolas"/>
-                <w:sz w:val="20"/>
-                <w:szCs w:val="14"/>
+                <w:sz w:val="18"/>
+                <w:szCs w:val="18"/>
               </w:rPr>
               <w:t>i</w:t>
             </w:r>
@@ -27411,14 +28704,14 @@
               <w:pStyle w:val="Listenabsatz"/>
               <w:ind w:left="0"/>
               <w:rPr>
-                <w:sz w:val="20"/>
-                <w:szCs w:val="20"/>
-              </w:rPr>
-            </w:pPr>
-            <w:r>
-              <w:rPr>
-                <w:sz w:val="20"/>
-                <w:szCs w:val="14"/>
+                <w:sz w:val="18"/>
+                <w:szCs w:val="18"/>
+              </w:rPr>
+            </w:pPr>
+            <w:r>
+              <w:rPr>
+                <w:sz w:val="18"/>
+                <w:szCs w:val="18"/>
                 <w:lang w:val="en-US"/>
               </w:rPr>
               <w:t xml:space="preserve">Case </w:t>
@@ -27426,8 +28719,8 @@
             <w:r>
               <w:rPr>
                 <w:b/>
-                <w:sz w:val="20"/>
-                <w:szCs w:val="14"/>
+                <w:sz w:val="18"/>
+                <w:szCs w:val="18"/>
                 <w:u w:val="single"/>
                 <w:lang w:val="en-US"/>
               </w:rPr>
@@ -27435,8 +28728,8 @@
             </w:r>
             <w:r>
               <w:rPr>
-                <w:sz w:val="20"/>
-                <w:szCs w:val="14"/>
+                <w:sz w:val="18"/>
+                <w:szCs w:val="18"/>
                 <w:lang w:val="en-US"/>
               </w:rPr>
               <w:t>nsensitive</w:t>
@@ -27455,15 +28748,15 @@
               <w:ind w:left="0"/>
               <w:rPr>
                 <w:rFonts w:ascii="Consolas" w:hAnsi="Consolas"/>
-                <w:sz w:val="20"/>
-                <w:szCs w:val="20"/>
+                <w:sz w:val="18"/>
+                <w:szCs w:val="18"/>
               </w:rPr>
             </w:pPr>
             <w:r>
               <w:rPr>
                 <w:rFonts w:ascii="Consolas" w:hAnsi="Consolas"/>
-                <w:sz w:val="20"/>
-                <w:szCs w:val="20"/>
+                <w:sz w:val="18"/>
+                <w:szCs w:val="18"/>
               </w:rPr>
               <w:t>:</w:t>
             </w:r>
@@ -27478,14 +28771,14 @@
               <w:pStyle w:val="Listenabsatz"/>
               <w:ind w:left="0"/>
               <w:rPr>
-                <w:sz w:val="20"/>
-                <w:szCs w:val="20"/>
-              </w:rPr>
-            </w:pPr>
-            <w:r>
-              <w:rPr>
-                <w:sz w:val="20"/>
-                <w:szCs w:val="20"/>
+                <w:sz w:val="18"/>
+                <w:szCs w:val="18"/>
+              </w:rPr>
+            </w:pPr>
+            <w:r>
+              <w:rPr>
+                <w:sz w:val="18"/>
+                <w:szCs w:val="18"/>
               </w:rPr>
               <w:t>Command-line command</w:t>
             </w:r>
@@ -27500,15 +28793,15 @@
               <w:pStyle w:val="Listenabsatz"/>
               <w:ind w:left="0"/>
               <w:rPr>
-                <w:sz w:val="20"/>
-                <w:szCs w:val="20"/>
+                <w:sz w:val="18"/>
+                <w:szCs w:val="18"/>
               </w:rPr>
             </w:pPr>
             <w:r>
               <w:rPr>
                 <w:rFonts w:ascii="Consolas" w:hAnsi="Consolas"/>
-                <w:sz w:val="20"/>
-                <w:szCs w:val="14"/>
+                <w:sz w:val="18"/>
+                <w:szCs w:val="18"/>
               </w:rPr>
               <w:t>I</w:t>
             </w:r>
@@ -27523,14 +28816,14 @@
               <w:pStyle w:val="Listenabsatz"/>
               <w:ind w:left="0"/>
               <w:rPr>
-                <w:sz w:val="20"/>
-                <w:szCs w:val="20"/>
-              </w:rPr>
-            </w:pPr>
-            <w:r>
-              <w:rPr>
-                <w:sz w:val="20"/>
-                <w:szCs w:val="14"/>
+                <w:sz w:val="18"/>
+                <w:szCs w:val="18"/>
+              </w:rPr>
+            </w:pPr>
+            <w:r>
+              <w:rPr>
+                <w:sz w:val="18"/>
+                <w:szCs w:val="18"/>
                 <w:lang w:val="en-US"/>
               </w:rPr>
               <w:t>Case sensitive</w:t>
@@ -27549,15 +28842,15 @@
               <w:ind w:left="0"/>
               <w:rPr>
                 <w:rFonts w:ascii="Consolas" w:hAnsi="Consolas"/>
-                <w:sz w:val="20"/>
-                <w:szCs w:val="20"/>
+                <w:sz w:val="18"/>
+                <w:szCs w:val="18"/>
               </w:rPr>
             </w:pPr>
             <w:r>
               <w:rPr>
                 <w:rFonts w:ascii="Consolas" w:hAnsi="Consolas"/>
-                <w:sz w:val="20"/>
-                <w:szCs w:val="20"/>
+                <w:sz w:val="18"/>
+                <w:szCs w:val="18"/>
               </w:rPr>
               <w:t>c_</w:t>
             </w:r>
@@ -27572,14 +28865,14 @@
               <w:pStyle w:val="Listenabsatz"/>
               <w:ind w:left="0"/>
               <w:rPr>
-                <w:sz w:val="20"/>
-                <w:szCs w:val="20"/>
-              </w:rPr>
-            </w:pPr>
-            <w:r>
-              <w:rPr>
-                <w:sz w:val="20"/>
-                <w:szCs w:val="20"/>
+                <w:sz w:val="18"/>
+                <w:szCs w:val="18"/>
+              </w:rPr>
+            </w:pPr>
+            <w:r>
+              <w:rPr>
+                <w:sz w:val="18"/>
+                <w:szCs w:val="18"/>
               </w:rPr>
               <w:t>Command-line editing</w:t>
             </w:r>
@@ -27594,15 +28887,15 @@
               <w:pStyle w:val="Listenabsatz"/>
               <w:ind w:left="0"/>
               <w:rPr>
-                <w:sz w:val="20"/>
-                <w:szCs w:val="20"/>
+                <w:sz w:val="18"/>
+                <w:szCs w:val="18"/>
               </w:rPr>
             </w:pPr>
             <w:r>
               <w:rPr>
                 <w:rFonts w:ascii="Consolas" w:hAnsi="Consolas"/>
-                <w:sz w:val="20"/>
-                <w:szCs w:val="14"/>
+                <w:sz w:val="18"/>
+                <w:szCs w:val="18"/>
               </w:rPr>
               <w:t>c</w:t>
             </w:r>
@@ -27617,14 +28910,14 @@
               <w:pStyle w:val="Listenabsatz"/>
               <w:ind w:left="0"/>
               <w:rPr>
-                <w:sz w:val="20"/>
-                <w:szCs w:val="20"/>
-              </w:rPr>
-            </w:pPr>
-            <w:r>
-              <w:rPr>
-                <w:sz w:val="20"/>
-                <w:szCs w:val="14"/>
+                <w:sz w:val="18"/>
+                <w:szCs w:val="18"/>
+              </w:rPr>
+            </w:pPr>
+            <w:r>
+              <w:rPr>
+                <w:sz w:val="18"/>
+                <w:szCs w:val="18"/>
                 <w:lang w:val="en-US"/>
               </w:rPr>
               <w:t xml:space="preserve">With </w:t>
@@ -27632,8 +28925,8 @@
             <w:r>
               <w:rPr>
                 <w:b/>
-                <w:sz w:val="20"/>
-                <w:szCs w:val="14"/>
+                <w:sz w:val="18"/>
+                <w:szCs w:val="18"/>
                 <w:u w:val="single"/>
                 <w:lang w:val="en-US"/>
               </w:rPr>
@@ -27641,8 +28934,8 @@
             </w:r>
             <w:r>
               <w:rPr>
-                <w:sz w:val="20"/>
-                <w:szCs w:val="14"/>
+                <w:sz w:val="18"/>
+                <w:szCs w:val="18"/>
                 <w:lang w:val="en-US"/>
               </w:rPr>
               <w:t>onfirmation</w:t>
@@ -27661,15 +28954,15 @@
               <w:ind w:left="0"/>
               <w:rPr>
                 <w:rFonts w:ascii="Consolas" w:hAnsi="Consolas"/>
-                <w:sz w:val="20"/>
-                <w:szCs w:val="20"/>
+                <w:sz w:val="18"/>
+                <w:szCs w:val="18"/>
               </w:rPr>
             </w:pPr>
             <w:r>
               <w:rPr>
                 <w:rFonts w:ascii="Consolas" w:hAnsi="Consolas"/>
-                <w:sz w:val="20"/>
-                <w:szCs w:val="20"/>
+                <w:sz w:val="18"/>
+                <w:szCs w:val="18"/>
               </w:rPr>
               <w:t>/</w:t>
             </w:r>
@@ -27684,14 +28977,14 @@
               <w:pStyle w:val="Listenabsatz"/>
               <w:ind w:left="0"/>
               <w:rPr>
-                <w:sz w:val="20"/>
-                <w:szCs w:val="20"/>
-              </w:rPr>
-            </w:pPr>
-            <w:r>
-              <w:rPr>
-                <w:sz w:val="20"/>
-                <w:szCs w:val="20"/>
+                <w:sz w:val="18"/>
+                <w:szCs w:val="18"/>
+              </w:rPr>
+            </w:pPr>
+            <w:r>
+              <w:rPr>
+                <w:sz w:val="18"/>
+                <w:szCs w:val="18"/>
               </w:rPr>
               <w:t>Regexp</w:t>
             </w:r>
@@ -27706,8 +28999,8 @@
               <w:pStyle w:val="Listenabsatz"/>
               <w:ind w:left="0"/>
               <w:rPr>
-                <w:sz w:val="20"/>
-                <w:szCs w:val="20"/>
+                <w:sz w:val="18"/>
+                <w:szCs w:val="18"/>
               </w:rPr>
             </w:pPr>
           </w:p>
@@ -27721,8 +29014,8 @@
               <w:pStyle w:val="Listenabsatz"/>
               <w:ind w:left="0"/>
               <w:rPr>
-                <w:sz w:val="20"/>
-                <w:szCs w:val="20"/>
+                <w:sz w:val="18"/>
+                <w:szCs w:val="18"/>
               </w:rPr>
             </w:pPr>
           </w:p>
@@ -27737,22 +29030,22 @@
           <w:p>
             <w:pPr>
               <w:rPr>
-                <w:sz w:val="20"/>
-                <w:szCs w:val="20"/>
-              </w:rPr>
-            </w:pPr>
-            <w:r>
-              <w:rPr>
-                <w:sz w:val="20"/>
-                <w:szCs w:val="20"/>
+                <w:sz w:val="18"/>
+                <w:szCs w:val="18"/>
+              </w:rPr>
+            </w:pPr>
+            <w:r>
+              <w:rPr>
+                <w:sz w:val="18"/>
+                <w:szCs w:val="18"/>
               </w:rPr>
               <w:t xml:space="preserve">Example: </w:t>
             </w:r>
             <w:r>
               <w:rPr>
                 <w:rFonts w:ascii="Consolas" w:hAnsi="Consolas"/>
-                <w:sz w:val="20"/>
-                <w:szCs w:val="20"/>
+                <w:sz w:val="18"/>
+                <w:szCs w:val="18"/>
               </w:rPr>
               <w:t>:h i_^n</w:t>
             </w:r>
@@ -27767,8 +29060,8 @@
               <w:pStyle w:val="Listenabsatz"/>
               <w:ind w:left="0"/>
               <w:rPr>
-                <w:sz w:val="20"/>
-                <w:szCs w:val="20"/>
+                <w:sz w:val="18"/>
+                <w:szCs w:val="18"/>
               </w:rPr>
             </w:pPr>
           </w:p>
@@ -27782,111 +29075,14 @@
               <w:pStyle w:val="Listenabsatz"/>
               <w:ind w:left="0"/>
               <w:rPr>
-                <w:sz w:val="20"/>
-                <w:szCs w:val="20"/>
+                <w:sz w:val="18"/>
+                <w:szCs w:val="18"/>
               </w:rPr>
             </w:pPr>
           </w:p>
         </w:tc>
       </w:tr>
     </w:tbl>
-    <w:p>
-      <w:pPr>
-        <w:pStyle w:val="berschrift2"/>
-      </w:pPr>
-      <w:r>
-        <w:t>Resources</w:t>
-      </w:r>
-    </w:p>
-    <w:p>
-      <w:pPr>
-        <w:pStyle w:val="Listenabsatz"/>
-        <w:numPr>
-          <w:ilvl w:val="0"/>
-          <w:numId w:val="2"/>
-        </w:numPr>
-        <w:rPr>
-          <w:rStyle w:val="Hyperlink"/>
-          <w:color w:val="auto"/>
-          <w:sz w:val="20"/>
-          <w:szCs w:val="20"/>
-          <w:u w:val="none"/>
-        </w:rPr>
-      </w:pPr>
-      <w:hyperlink r:id="rId7" w:history="1">
-        <w:r>
-          <w:rPr>
-            <w:rStyle w:val="Hyperlink"/>
-            <w:sz w:val="20"/>
-            <w:szCs w:val="20"/>
-          </w:rPr>
-          <w:t>https://vim.fandom.com/wiki/Making_a_list_of_numbers</w:t>
-        </w:r>
-      </w:hyperlink>
-    </w:p>
-    <w:p>
-      <w:pPr>
-        <w:pStyle w:val="Listenabsatz"/>
-        <w:numPr>
-          <w:ilvl w:val="0"/>
-          <w:numId w:val="2"/>
-        </w:numPr>
-        <w:rPr>
-          <w:rStyle w:val="Hyperlink"/>
-          <w:color w:val="auto"/>
-          <w:sz w:val="20"/>
-          <w:szCs w:val="20"/>
-        </w:rPr>
-      </w:pPr>
-      <w:hyperlink r:id="rId8" w:history="1">
-        <w:r>
-          <w:rPr>
-            <w:rStyle w:val="Hyperlink"/>
-            <w:sz w:val="20"/>
-            <w:szCs w:val="20"/>
-          </w:rPr>
-          <w:t>https://vim.fandom.com/wiki/Search_and_replace</w:t>
-        </w:r>
-      </w:hyperlink>
-    </w:p>
-    <w:p>
-      <w:pPr>
-        <w:pStyle w:val="Listenabsatz"/>
-        <w:numPr>
-          <w:ilvl w:val="0"/>
-          <w:numId w:val="2"/>
-        </w:numPr>
-        <w:rPr>
-          <w:rStyle w:val="Hyperlink"/>
-          <w:color w:val="auto"/>
-          <w:sz w:val="20"/>
-          <w:szCs w:val="20"/>
-        </w:rPr>
-      </w:pPr>
-      <w:r>
-        <w:rPr>
-          <w:rStyle w:val="Hyperlink"/>
-          <w:sz w:val="20"/>
-          <w:szCs w:val="20"/>
-        </w:rPr>
-        <w:t>https://vim.fandom.com/wiki/Replace_a_word_with_yanked_text</w:t>
-      </w:r>
-    </w:p>
-    <w:p>
-      <w:pPr>
-        <w:rPr>
-          <w:rFonts w:asciiTheme="majorHAnsi" w:eastAsiaTheme="majorEastAsia" w:hAnsiTheme="majorHAnsi" w:cstheme="majorBidi"/>
-          <w:b/>
-          <w:bCs/>
-          <w:color w:val="365F91" w:themeColor="accent1" w:themeShade="BF"/>
-          <w:sz w:val="28"/>
-          <w:szCs w:val="28"/>
-        </w:rPr>
-      </w:pPr>
-      <w:r>
-        <w:br w:type="page"/>
-      </w:r>
-    </w:p>
     <w:p>
       <w:pPr>
         <w:pStyle w:val="berschrift1"/>
@@ -42847,7 +44043,7 @@
       <w:r>
         <w:t xml:space="preserve">Siehe auch </w:t>
       </w:r>
-      <w:hyperlink r:id="rId9" w:history="1">
+      <w:hyperlink r:id="rId11" w:history="1">
         <w:r>
           <w:rPr>
             <w:rStyle w:val="Hyperlink"/>
@@ -43926,6 +45122,28 @@
       <w:szCs w:val="26"/>
     </w:rPr>
   </w:style>
+  <w:style w:type="paragraph" w:styleId="berschrift3">
+    <w:name w:val="heading 3"/>
+    <w:basedOn w:val="Standard"/>
+    <w:next w:val="Standard"/>
+    <w:link w:val="berschrift3Zchn"/>
+    <w:uiPriority w:val="9"/>
+    <w:unhideWhenUsed/>
+    <w:qFormat/>
+    <w:rsid w:val="00AE5DA9"/>
+    <w:pPr>
+      <w:keepNext/>
+      <w:keepLines/>
+      <w:spacing w:before="40" w:after="0"/>
+      <w:outlineLvl w:val="2"/>
+    </w:pPr>
+    <w:rPr>
+      <w:rFonts w:asciiTheme="majorHAnsi" w:eastAsiaTheme="majorEastAsia" w:hAnsiTheme="majorHAnsi" w:cstheme="majorBidi"/>
+      <w:color w:val="243F60" w:themeColor="accent1" w:themeShade="7F"/>
+      <w:sz w:val="24"/>
+      <w:szCs w:val="24"/>
+    </w:rPr>
+  </w:style>
   <w:style w:type="character" w:default="1" w:styleId="Absatz-Standardschriftart">
     <w:name w:val="Default Paragraph Font"/>
     <w:uiPriority w:val="1"/>
@@ -44141,6 +45359,19 @@
     <w:rPr>
       <w:color w:val="800080" w:themeColor="followedHyperlink"/>
       <w:u w:val="single"/>
+    </w:rPr>
+  </w:style>
+  <w:style w:type="character" w:customStyle="1" w:styleId="berschrift3Zchn">
+    <w:name w:val="Überschrift 3 Zchn"/>
+    <w:basedOn w:val="Absatz-Standardschriftart"/>
+    <w:link w:val="berschrift3"/>
+    <w:uiPriority w:val="9"/>
+    <w:rsid w:val="00AE5DA9"/>
+    <w:rPr>
+      <w:rFonts w:asciiTheme="majorHAnsi" w:eastAsiaTheme="majorEastAsia" w:hAnsiTheme="majorHAnsi" w:cstheme="majorBidi"/>
+      <w:color w:val="243F60" w:themeColor="accent1" w:themeShade="7F"/>
+      <w:sz w:val="24"/>
+      <w:szCs w:val="24"/>
     </w:rPr>
   </w:style>
 </w:styles>
@@ -44434,7 +45665,7 @@
 </file>
 
 <file path=customXml/itemProps1.xml><?xml version="1.0" encoding="utf-8"?>
-<ds:datastoreItem xmlns:ds="http://schemas.openxmlformats.org/officeDocument/2006/customXml" ds:itemID="{BD49BB29-76CA-4D0E-B589-8C41112797D3}">
+<ds:datastoreItem xmlns:ds="http://schemas.openxmlformats.org/officeDocument/2006/customXml" ds:itemID="{2ABBA7BF-E0E6-4A2F-9359-693F5B30FE7D}">
   <ds:schemaRefs>
     <ds:schemaRef ds:uri="http://schemas.openxmlformats.org/officeDocument/2006/bibliography"/>
   </ds:schemaRefs>

</xml_diff>

<commit_message>
vim shortcuts save as
</commit_message>
<xml_diff>
--- a/Settings/Shortcuts.docx
+++ b/Settings/Shortcuts.docx
@@ -16407,6 +16407,30 @@
               </w:rPr>
               <w:t>:w</w:t>
             </w:r>
+            <w:r>
+              <w:rPr>
+                <w:rFonts w:ascii="Consolas" w:hAnsi="Consolas"/>
+                <w:sz w:val="18"/>
+                <w:szCs w:val="12"/>
+              </w:rPr>
+              <w:t xml:space="preserve"> [</w:t>
+            </w:r>
+            <w:r>
+              <w:rPr>
+                <w:rFonts w:ascii="Consolas" w:hAnsi="Consolas"/>
+                <w:sz w:val="18"/>
+                <w:szCs w:val="12"/>
+              </w:rPr>
+              <w:t>name</w:t>
+            </w:r>
+            <w:r>
+              <w:rPr>
+                <w:rFonts w:ascii="Consolas" w:hAnsi="Consolas"/>
+                <w:sz w:val="18"/>
+                <w:szCs w:val="12"/>
+              </w:rPr>
+              <w:t>]</w:t>
+            </w:r>
           </w:p>
         </w:tc>
         <w:tc>
@@ -16435,6 +16459,20 @@
                 <w:szCs w:val="12"/>
               </w:rPr>
               <w:t>rite file</w:t>
+            </w:r>
+            <w:r>
+              <w:rPr>
+                <w:sz w:val="18"/>
+                <w:szCs w:val="12"/>
+              </w:rPr>
+              <w:t xml:space="preserve"> (optionally: as name</w:t>
+            </w:r>
+            <w:r>
+              <w:rPr>
+                <w:sz w:val="18"/>
+                <w:szCs w:val="12"/>
+              </w:rPr>
+              <w:t>)</w:t>
             </w:r>
           </w:p>
         </w:tc>
@@ -45132,6 +45170,7 @@
   <w:style w:type="character" w:default="1" w:styleId="Absatz-Standardschriftart">
     <w:name w:val="Default Paragraph Font"/>
     <w:uiPriority w:val="1"/>
+    <w:semiHidden/>
     <w:unhideWhenUsed/>
   </w:style>
   <w:style w:type="table" w:default="1" w:styleId="NormaleTabelle">

</xml_diff>

<commit_message>
add shortcuts of dotfiles tools
</commit_message>
<xml_diff>
--- a/Settings/Shortcuts.docx
+++ b/Settings/Shortcuts.docx
@@ -16442,6 +16442,7 @@
               <w:rPr>
                 <w:sz w:val="18"/>
                 <w:szCs w:val="12"/>
+                <w:lang w:val="en-US"/>
               </w:rPr>
             </w:pPr>
             <w:r>
@@ -16450,6 +16451,7 @@
                 <w:sz w:val="18"/>
                 <w:szCs w:val="12"/>
                 <w:u w:val="single"/>
+                <w:lang w:val="en-US"/>
               </w:rPr>
               <w:t>W</w:t>
             </w:r>
@@ -16457,6 +16459,7 @@
               <w:rPr>
                 <w:sz w:val="18"/>
                 <w:szCs w:val="12"/>
+                <w:lang w:val="en-US"/>
               </w:rPr>
               <w:t>rite file</w:t>
             </w:r>
@@ -16464,6 +16467,7 @@
               <w:rPr>
                 <w:sz w:val="18"/>
                 <w:szCs w:val="12"/>
+                <w:lang w:val="en-US"/>
               </w:rPr>
               <w:t xml:space="preserve"> (optionally: as name</w:t>
             </w:r>
@@ -16471,6 +16475,7 @@
               <w:rPr>
                 <w:sz w:val="18"/>
                 <w:szCs w:val="12"/>
+                <w:lang w:val="en-US"/>
               </w:rPr>
               <w:t>)</w:t>
             </w:r>
@@ -26217,6 +26222,9 @@
         </w:rPr>
       </w:pPr>
       <w:r>
+        <w:rPr>
+          <w:lang w:val="en-US"/>
+        </w:rPr>
         <w:t>Registers</w:t>
       </w:r>
       <w:r>
@@ -26226,6 +26234,7 @@
           <w:color w:val="auto"/>
           <w:sz w:val="20"/>
           <w:szCs w:val="20"/>
+          <w:lang w:val="en-US"/>
         </w:rPr>
         <w:t xml:space="preserve"> (</w:t>
       </w:r>
@@ -26236,6 +26245,7 @@
           <w:color w:val="auto"/>
           <w:sz w:val="20"/>
           <w:szCs w:val="20"/>
+          <w:lang w:val="en-US"/>
         </w:rPr>
         <w:t>:h registers</w:t>
       </w:r>
@@ -26246,6 +26256,7 @@
           <w:color w:val="auto"/>
           <w:sz w:val="20"/>
           <w:szCs w:val="20"/>
+          <w:lang w:val="en-US"/>
         </w:rPr>
         <w:t>)</w:t>
       </w:r>
@@ -26256,6 +26267,7 @@
           <w:color w:val="auto"/>
           <w:sz w:val="20"/>
           <w:szCs w:val="20"/>
+          <w:lang w:val="en-US"/>
         </w:rPr>
         <w:t xml:space="preserve"> – </w:t>
       </w:r>
@@ -29036,8 +29048,8 @@
         <w:tblLook w:val="04A0" w:firstRow="1" w:lastRow="0" w:firstColumn="1" w:lastColumn="0" w:noHBand="0" w:noVBand="1"/>
       </w:tblPr>
       <w:tblGrid>
-        <w:gridCol w:w="3227"/>
-        <w:gridCol w:w="5820"/>
+        <w:gridCol w:w="3369"/>
+        <w:gridCol w:w="5678"/>
       </w:tblGrid>
       <w:tr>
         <w:tc>
@@ -29065,23 +29077,26 @@
       <w:tr>
         <w:tc>
           <w:tcPr>
-            <w:tcW w:w="3227" w:type="dxa"/>
+            <w:tcW w:w="3369" w:type="dxa"/>
             <w:shd w:val="clear" w:color="auto" w:fill="auto"/>
           </w:tcPr>
           <w:p>
             <w:pPr>
               <w:rPr>
-                <w:sz w:val="20"/>
-              </w:rPr>
-            </w:pPr>
-            <w:r>
-              <w:rPr>
+                <w:rFonts w:ascii="Consolas" w:hAnsi="Consolas"/>
+                <w:sz w:val="20"/>
+              </w:rPr>
+            </w:pPr>
+            <w:r>
+              <w:rPr>
+                <w:rFonts w:ascii="Consolas" w:hAnsi="Consolas"/>
                 <w:sz w:val="20"/>
               </w:rPr>
               <w:t>Ctrl+</w:t>
             </w:r>
             <w:r>
               <w:rPr>
+                <w:rFonts w:ascii="Consolas" w:hAnsi="Consolas"/>
                 <w:sz w:val="20"/>
               </w:rPr>
               <w:t>C</w:t>
@@ -29090,7 +29105,7 @@
         </w:tc>
         <w:tc>
           <w:tcPr>
-            <w:tcW w:w="5820" w:type="dxa"/>
+            <w:tcW w:w="5678" w:type="dxa"/>
             <w:shd w:val="clear" w:color="auto" w:fill="auto"/>
           </w:tcPr>
           <w:p>
@@ -29111,17 +29126,19 @@
       <w:tr>
         <w:tc>
           <w:tcPr>
-            <w:tcW w:w="3227" w:type="dxa"/>
+            <w:tcW w:w="3369" w:type="dxa"/>
             <w:shd w:val="clear" w:color="auto" w:fill="auto"/>
           </w:tcPr>
           <w:p>
             <w:pPr>
               <w:rPr>
-                <w:sz w:val="20"/>
-              </w:rPr>
-            </w:pPr>
-            <w:r>
-              <w:rPr>
+                <w:rFonts w:ascii="Consolas" w:hAnsi="Consolas"/>
+                <w:sz w:val="20"/>
+              </w:rPr>
+            </w:pPr>
+            <w:r>
+              <w:rPr>
+                <w:rFonts w:ascii="Consolas" w:hAnsi="Consolas"/>
                 <w:sz w:val="20"/>
                 <w:lang w:val="en-US"/>
               </w:rPr>
@@ -29131,7 +29148,7 @@
         </w:tc>
         <w:tc>
           <w:tcPr>
-            <w:tcW w:w="5820" w:type="dxa"/>
+            <w:tcW w:w="5678" w:type="dxa"/>
             <w:shd w:val="clear" w:color="auto" w:fill="auto"/>
           </w:tcPr>
           <w:p>
@@ -29154,17 +29171,19 @@
       <w:tr>
         <w:tc>
           <w:tcPr>
-            <w:tcW w:w="3227" w:type="dxa"/>
+            <w:tcW w:w="3369" w:type="dxa"/>
             <w:shd w:val="clear" w:color="auto" w:fill="auto"/>
           </w:tcPr>
           <w:p>
             <w:pPr>
               <w:rPr>
-                <w:sz w:val="20"/>
-              </w:rPr>
-            </w:pPr>
-            <w:r>
-              <w:rPr>
+                <w:rFonts w:ascii="Consolas" w:hAnsi="Consolas"/>
+                <w:sz w:val="20"/>
+              </w:rPr>
+            </w:pPr>
+            <w:r>
+              <w:rPr>
+                <w:rFonts w:ascii="Consolas" w:hAnsi="Consolas"/>
                 <w:sz w:val="20"/>
               </w:rPr>
               <w:t>Ctrl+Z / fg</w:t>
@@ -29173,7 +29192,7 @@
         </w:tc>
         <w:tc>
           <w:tcPr>
-            <w:tcW w:w="5820" w:type="dxa"/>
+            <w:tcW w:w="5678" w:type="dxa"/>
             <w:shd w:val="clear" w:color="auto" w:fill="auto"/>
           </w:tcPr>
           <w:p>
@@ -29259,36 +29278,30 @@
       <w:tr>
         <w:tc>
           <w:tcPr>
-            <w:tcW w:w="3227" w:type="dxa"/>
+            <w:tcW w:w="3369" w:type="dxa"/>
             <w:shd w:val="clear" w:color="auto" w:fill="auto"/>
           </w:tcPr>
           <w:p>
             <w:pPr>
               <w:rPr>
-                <w:sz w:val="20"/>
-                <w:lang w:val="en-US"/>
-              </w:rPr>
-            </w:pPr>
-            <w:r>
-              <w:rPr>
-                <w:sz w:val="20"/>
-                <w:lang w:val="en-US"/>
-              </w:rPr>
-              <w:t xml:space="preserve">Ctr+L / </w:t>
-            </w:r>
-            <w:r>
-              <w:rPr>
-                <w:rFonts w:ascii="Consolas" w:hAnsi="Consolas"/>
-                <w:sz w:val="20"/>
-                <w:lang w:val="en-US"/>
-              </w:rPr>
-              <w:t>clear</w:t>
-            </w:r>
-          </w:p>
-        </w:tc>
-        <w:tc>
-          <w:tcPr>
-            <w:tcW w:w="5820" w:type="dxa"/>
+                <w:rFonts w:ascii="Consolas" w:hAnsi="Consolas"/>
+                <w:sz w:val="20"/>
+                <w:lang w:val="en-US"/>
+              </w:rPr>
+            </w:pPr>
+            <w:r>
+              <w:rPr>
+                <w:rFonts w:ascii="Consolas" w:hAnsi="Consolas"/>
+                <w:sz w:val="20"/>
+                <w:lang w:val="en-US"/>
+              </w:rPr>
+              <w:t>Ctr+L / clear</w:t>
+            </w:r>
+          </w:p>
+        </w:tc>
+        <w:tc>
+          <w:tcPr>
+            <w:tcW w:w="5678" w:type="dxa"/>
             <w:shd w:val="clear" w:color="auto" w:fill="auto"/>
           </w:tcPr>
           <w:p>
@@ -29332,18 +29345,20 @@
       <w:tr>
         <w:tc>
           <w:tcPr>
-            <w:tcW w:w="3227" w:type="dxa"/>
+            <w:tcW w:w="3369" w:type="dxa"/>
             <w:shd w:val="clear" w:color="auto" w:fill="auto"/>
           </w:tcPr>
           <w:p>
             <w:pPr>
               <w:rPr>
-                <w:sz w:val="20"/>
-                <w:lang w:val="en-US"/>
-              </w:rPr>
-            </w:pPr>
-            <w:r>
-              <w:rPr>
+                <w:rFonts w:ascii="Consolas" w:hAnsi="Consolas"/>
+                <w:sz w:val="20"/>
+                <w:lang w:val="en-US"/>
+              </w:rPr>
+            </w:pPr>
+            <w:r>
+              <w:rPr>
+                <w:rFonts w:ascii="Consolas" w:hAnsi="Consolas"/>
                 <w:sz w:val="20"/>
                 <w:lang w:val="en-US"/>
               </w:rPr>
@@ -29353,7 +29368,7 @@
         </w:tc>
         <w:tc>
           <w:tcPr>
-            <w:tcW w:w="5820" w:type="dxa"/>
+            <w:tcW w:w="5678" w:type="dxa"/>
             <w:shd w:val="clear" w:color="auto" w:fill="auto"/>
           </w:tcPr>
           <w:p>
@@ -29409,18 +29424,20 @@
       <w:tr>
         <w:tc>
           <w:tcPr>
-            <w:tcW w:w="3227" w:type="dxa"/>
+            <w:tcW w:w="3369" w:type="dxa"/>
             <w:shd w:val="clear" w:color="auto" w:fill="auto"/>
           </w:tcPr>
           <w:p>
             <w:pPr>
               <w:rPr>
-                <w:sz w:val="20"/>
-                <w:lang w:val="en-US"/>
-              </w:rPr>
-            </w:pPr>
-            <w:r>
-              <w:rPr>
+                <w:rFonts w:ascii="Consolas" w:hAnsi="Consolas"/>
+                <w:sz w:val="20"/>
+                <w:lang w:val="en-US"/>
+              </w:rPr>
+            </w:pPr>
+            <w:r>
+              <w:rPr>
+                <w:rFonts w:ascii="Consolas" w:hAnsi="Consolas"/>
                 <w:sz w:val="20"/>
                 <w:lang w:val="en-US"/>
               </w:rPr>
@@ -29430,7 +29447,7 @@
         </w:tc>
         <w:tc>
           <w:tcPr>
-            <w:tcW w:w="5820" w:type="dxa"/>
+            <w:tcW w:w="5678" w:type="dxa"/>
             <w:shd w:val="clear" w:color="auto" w:fill="auto"/>
           </w:tcPr>
           <w:p>
@@ -29485,18 +29502,20 @@
       <w:tr>
         <w:tc>
           <w:tcPr>
-            <w:tcW w:w="3227" w:type="dxa"/>
+            <w:tcW w:w="3369" w:type="dxa"/>
             <w:shd w:val="clear" w:color="auto" w:fill="auto"/>
           </w:tcPr>
           <w:p>
             <w:pPr>
               <w:rPr>
-                <w:sz w:val="20"/>
-                <w:lang w:val="en-US"/>
-              </w:rPr>
-            </w:pPr>
-            <w:r>
-              <w:rPr>
+                <w:rFonts w:ascii="Consolas" w:hAnsi="Consolas"/>
+                <w:sz w:val="20"/>
+                <w:lang w:val="en-US"/>
+              </w:rPr>
+            </w:pPr>
+            <w:r>
+              <w:rPr>
+                <w:rFonts w:ascii="Consolas" w:hAnsi="Consolas"/>
                 <w:sz w:val="20"/>
                 <w:lang w:val="en-US"/>
               </w:rPr>
@@ -29506,7 +29525,7 @@
         </w:tc>
         <w:tc>
           <w:tcPr>
-            <w:tcW w:w="5820" w:type="dxa"/>
+            <w:tcW w:w="5678" w:type="dxa"/>
             <w:shd w:val="clear" w:color="auto" w:fill="auto"/>
           </w:tcPr>
           <w:p>
@@ -29554,18 +29573,20 @@
       <w:tr>
         <w:tc>
           <w:tcPr>
-            <w:tcW w:w="3227" w:type="dxa"/>
+            <w:tcW w:w="3369" w:type="dxa"/>
             <w:shd w:val="clear" w:color="auto" w:fill="auto"/>
           </w:tcPr>
           <w:p>
             <w:pPr>
               <w:rPr>
-                <w:sz w:val="20"/>
-                <w:lang w:val="en-US"/>
-              </w:rPr>
-            </w:pPr>
-            <w:r>
-              <w:rPr>
+                <w:rFonts w:ascii="Consolas" w:hAnsi="Consolas"/>
+                <w:sz w:val="20"/>
+                <w:lang w:val="en-US"/>
+              </w:rPr>
+            </w:pPr>
+            <w:r>
+              <w:rPr>
+                <w:rFonts w:ascii="Consolas" w:hAnsi="Consolas"/>
                 <w:sz w:val="20"/>
                 <w:lang w:val="en-US"/>
               </w:rPr>
@@ -29575,7 +29596,7 @@
         </w:tc>
         <w:tc>
           <w:tcPr>
-            <w:tcW w:w="5820" w:type="dxa"/>
+            <w:tcW w:w="5678" w:type="dxa"/>
             <w:shd w:val="clear" w:color="auto" w:fill="auto"/>
           </w:tcPr>
           <w:p>
@@ -29630,18 +29651,20 @@
       <w:tr>
         <w:tc>
           <w:tcPr>
-            <w:tcW w:w="3227" w:type="dxa"/>
+            <w:tcW w:w="3369" w:type="dxa"/>
             <w:shd w:val="clear" w:color="auto" w:fill="auto"/>
           </w:tcPr>
           <w:p>
             <w:pPr>
               <w:rPr>
-                <w:sz w:val="20"/>
-                <w:lang w:val="en-US"/>
-              </w:rPr>
-            </w:pPr>
-            <w:r>
-              <w:rPr>
+                <w:rFonts w:ascii="Consolas" w:hAnsi="Consolas"/>
+                <w:sz w:val="20"/>
+                <w:lang w:val="en-US"/>
+              </w:rPr>
+            </w:pPr>
+            <w:r>
+              <w:rPr>
+                <w:rFonts w:ascii="Consolas" w:hAnsi="Consolas"/>
                 <w:sz w:val="20"/>
                 <w:lang w:val="en-US"/>
               </w:rPr>
@@ -29651,7 +29674,7 @@
         </w:tc>
         <w:tc>
           <w:tcPr>
-            <w:tcW w:w="5820" w:type="dxa"/>
+            <w:tcW w:w="5678" w:type="dxa"/>
             <w:shd w:val="clear" w:color="auto" w:fill="auto"/>
           </w:tcPr>
           <w:p>
@@ -29698,28 +29721,30 @@
       <w:tr>
         <w:tc>
           <w:tcPr>
-            <w:tcW w:w="3227" w:type="dxa"/>
+            <w:tcW w:w="3369" w:type="dxa"/>
             <w:shd w:val="clear" w:color="auto" w:fill="auto"/>
           </w:tcPr>
           <w:p>
             <w:pPr>
               <w:rPr>
-                <w:sz w:val="20"/>
-                <w:lang w:val="en-US"/>
-              </w:rPr>
-            </w:pPr>
-            <w:r>
-              <w:rPr>
-                <w:sz w:val="20"/>
-                <w:lang w:val="en-US"/>
-              </w:rPr>
-              <w:t>Ctrl+D / Ctrl+H (Del / Backspace)</w:t>
-            </w:r>
-          </w:p>
-        </w:tc>
-        <w:tc>
-          <w:tcPr>
-            <w:tcW w:w="5820" w:type="dxa"/>
+                <w:rFonts w:ascii="Consolas" w:hAnsi="Consolas"/>
+                <w:sz w:val="20"/>
+                <w:lang w:val="en-US"/>
+              </w:rPr>
+            </w:pPr>
+            <w:r>
+              <w:rPr>
+                <w:rFonts w:ascii="Consolas" w:hAnsi="Consolas"/>
+                <w:sz w:val="20"/>
+                <w:lang w:val="en-US"/>
+              </w:rPr>
+              <w:t>Ctrl+D / Ctrl+H (Del / Back)</w:t>
+            </w:r>
+          </w:p>
+        </w:tc>
+        <w:tc>
+          <w:tcPr>
+            <w:tcW w:w="5678" w:type="dxa"/>
             <w:shd w:val="clear" w:color="auto" w:fill="auto"/>
           </w:tcPr>
           <w:p>
@@ -29751,18 +29776,20 @@
       <w:tr>
         <w:tc>
           <w:tcPr>
-            <w:tcW w:w="3227" w:type="dxa"/>
+            <w:tcW w:w="3369" w:type="dxa"/>
             <w:shd w:val="clear" w:color="auto" w:fill="auto"/>
           </w:tcPr>
           <w:p>
             <w:pPr>
               <w:rPr>
-                <w:sz w:val="20"/>
-                <w:lang w:val="en-US"/>
-              </w:rPr>
-            </w:pPr>
-            <w:r>
-              <w:rPr>
+                <w:rFonts w:ascii="Consolas" w:hAnsi="Consolas"/>
+                <w:sz w:val="20"/>
+                <w:lang w:val="en-US"/>
+              </w:rPr>
+            </w:pPr>
+            <w:r>
+              <w:rPr>
+                <w:rFonts w:ascii="Consolas" w:hAnsi="Consolas"/>
                 <w:sz w:val="20"/>
                 <w:lang w:val="en-US"/>
               </w:rPr>
@@ -29772,7 +29799,7 @@
         </w:tc>
         <w:tc>
           <w:tcPr>
-            <w:tcW w:w="5820" w:type="dxa"/>
+            <w:tcW w:w="5678" w:type="dxa"/>
             <w:shd w:val="clear" w:color="auto" w:fill="auto"/>
           </w:tcPr>
           <w:p>
@@ -29804,18 +29831,20 @@
       <w:tr>
         <w:tc>
           <w:tcPr>
-            <w:tcW w:w="3227" w:type="dxa"/>
+            <w:tcW w:w="3369" w:type="dxa"/>
             <w:shd w:val="clear" w:color="auto" w:fill="auto"/>
           </w:tcPr>
           <w:p>
             <w:pPr>
               <w:rPr>
-                <w:sz w:val="20"/>
-                <w:lang w:val="en-US"/>
-              </w:rPr>
-            </w:pPr>
-            <w:r>
-              <w:rPr>
+                <w:rFonts w:ascii="Consolas" w:hAnsi="Consolas"/>
+                <w:sz w:val="20"/>
+                <w:lang w:val="en-US"/>
+              </w:rPr>
+            </w:pPr>
+            <w:r>
+              <w:rPr>
+                <w:rFonts w:ascii="Consolas" w:hAnsi="Consolas"/>
                 <w:sz w:val="20"/>
                 <w:lang w:val="en-US"/>
               </w:rPr>
@@ -29825,7 +29854,7 @@
         </w:tc>
         <w:tc>
           <w:tcPr>
-            <w:tcW w:w="5820" w:type="dxa"/>
+            <w:tcW w:w="5678" w:type="dxa"/>
             <w:shd w:val="clear" w:color="auto" w:fill="auto"/>
           </w:tcPr>
           <w:p>
@@ -29848,18 +29877,20 @@
       <w:tr>
         <w:tc>
           <w:tcPr>
-            <w:tcW w:w="3227" w:type="dxa"/>
+            <w:tcW w:w="3369" w:type="dxa"/>
             <w:shd w:val="clear" w:color="auto" w:fill="auto"/>
           </w:tcPr>
           <w:p>
             <w:pPr>
               <w:rPr>
-                <w:sz w:val="20"/>
-                <w:lang w:val="en-US"/>
-              </w:rPr>
-            </w:pPr>
-            <w:r>
-              <w:rPr>
+                <w:rFonts w:ascii="Consolas" w:hAnsi="Consolas"/>
+                <w:sz w:val="20"/>
+                <w:lang w:val="en-US"/>
+              </w:rPr>
+            </w:pPr>
+            <w:r>
+              <w:rPr>
+                <w:rFonts w:ascii="Consolas" w:hAnsi="Consolas"/>
                 <w:sz w:val="20"/>
                 <w:lang w:val="en-US"/>
               </w:rPr>
@@ -29869,7 +29900,7 @@
         </w:tc>
         <w:tc>
           <w:tcPr>
-            <w:tcW w:w="5820" w:type="dxa"/>
+            <w:tcW w:w="5678" w:type="dxa"/>
             <w:shd w:val="clear" w:color="auto" w:fill="auto"/>
           </w:tcPr>
           <w:p>
@@ -29892,18 +29923,20 @@
       <w:tr>
         <w:tc>
           <w:tcPr>
-            <w:tcW w:w="3227" w:type="dxa"/>
+            <w:tcW w:w="3369" w:type="dxa"/>
             <w:shd w:val="clear" w:color="auto" w:fill="auto"/>
           </w:tcPr>
           <w:p>
             <w:pPr>
               <w:rPr>
-                <w:sz w:val="20"/>
-                <w:lang w:val="en-US"/>
-              </w:rPr>
-            </w:pPr>
-            <w:r>
-              <w:rPr>
+                <w:rFonts w:ascii="Consolas" w:hAnsi="Consolas"/>
+                <w:sz w:val="20"/>
+                <w:lang w:val="en-US"/>
+              </w:rPr>
+            </w:pPr>
+            <w:r>
+              <w:rPr>
+                <w:rFonts w:ascii="Consolas" w:hAnsi="Consolas"/>
                 <w:sz w:val="20"/>
                 <w:lang w:val="en-US"/>
               </w:rPr>
@@ -29913,7 +29946,7 @@
         </w:tc>
         <w:tc>
           <w:tcPr>
-            <w:tcW w:w="5820" w:type="dxa"/>
+            <w:tcW w:w="5678" w:type="dxa"/>
             <w:shd w:val="clear" w:color="auto" w:fill="auto"/>
           </w:tcPr>
           <w:p>
@@ -29952,18 +29985,20 @@
       <w:tr>
         <w:tc>
           <w:tcPr>
-            <w:tcW w:w="3227" w:type="dxa"/>
+            <w:tcW w:w="3369" w:type="dxa"/>
             <w:shd w:val="clear" w:color="auto" w:fill="auto"/>
           </w:tcPr>
           <w:p>
             <w:pPr>
               <w:rPr>
-                <w:sz w:val="20"/>
-                <w:lang w:val="en-US"/>
-              </w:rPr>
-            </w:pPr>
-            <w:r>
-              <w:rPr>
+                <w:rFonts w:ascii="Consolas" w:hAnsi="Consolas"/>
+                <w:sz w:val="20"/>
+                <w:lang w:val="en-US"/>
+              </w:rPr>
+            </w:pPr>
+            <w:r>
+              <w:rPr>
+                <w:rFonts w:ascii="Consolas" w:hAnsi="Consolas"/>
                 <w:sz w:val="20"/>
                 <w:lang w:val="en-US"/>
               </w:rPr>
@@ -29973,7 +30008,7 @@
         </w:tc>
         <w:tc>
           <w:tcPr>
-            <w:tcW w:w="5820" w:type="dxa"/>
+            <w:tcW w:w="5678" w:type="dxa"/>
             <w:shd w:val="clear" w:color="auto" w:fill="auto"/>
           </w:tcPr>
           <w:p>
@@ -29996,18 +30031,20 @@
       <w:tr>
         <w:tc>
           <w:tcPr>
-            <w:tcW w:w="3227" w:type="dxa"/>
+            <w:tcW w:w="3369" w:type="dxa"/>
             <w:shd w:val="clear" w:color="auto" w:fill="auto"/>
           </w:tcPr>
           <w:p>
             <w:pPr>
               <w:rPr>
-                <w:sz w:val="20"/>
-                <w:lang w:val="en-US"/>
-              </w:rPr>
-            </w:pPr>
-            <w:r>
-              <w:rPr>
+                <w:rFonts w:ascii="Consolas" w:hAnsi="Consolas"/>
+                <w:sz w:val="20"/>
+                <w:lang w:val="en-US"/>
+              </w:rPr>
+            </w:pPr>
+            <w:r>
+              <w:rPr>
+                <w:rFonts w:ascii="Consolas" w:hAnsi="Consolas"/>
                 <w:sz w:val="20"/>
                 <w:lang w:val="en-US"/>
               </w:rPr>
@@ -30017,7 +30054,7 @@
         </w:tc>
         <w:tc>
           <w:tcPr>
-            <w:tcW w:w="5820" w:type="dxa"/>
+            <w:tcW w:w="5678" w:type="dxa"/>
             <w:shd w:val="clear" w:color="auto" w:fill="auto"/>
           </w:tcPr>
           <w:p>
@@ -30056,18 +30093,20 @@
       <w:tr>
         <w:tc>
           <w:tcPr>
-            <w:tcW w:w="3227" w:type="dxa"/>
+            <w:tcW w:w="3369" w:type="dxa"/>
             <w:shd w:val="clear" w:color="auto" w:fill="auto"/>
           </w:tcPr>
           <w:p>
             <w:pPr>
               <w:rPr>
-                <w:sz w:val="20"/>
-                <w:lang w:val="en-US"/>
-              </w:rPr>
-            </w:pPr>
-            <w:r>
-              <w:rPr>
+                <w:rFonts w:ascii="Consolas" w:hAnsi="Consolas"/>
+                <w:sz w:val="20"/>
+                <w:lang w:val="en-US"/>
+              </w:rPr>
+            </w:pPr>
+            <w:r>
+              <w:rPr>
+                <w:rFonts w:ascii="Consolas" w:hAnsi="Consolas"/>
                 <w:sz w:val="20"/>
                 <w:lang w:val="en-US"/>
               </w:rPr>
@@ -30077,7 +30116,7 @@
         </w:tc>
         <w:tc>
           <w:tcPr>
-            <w:tcW w:w="5820" w:type="dxa"/>
+            <w:tcW w:w="5678" w:type="dxa"/>
             <w:shd w:val="clear" w:color="auto" w:fill="auto"/>
           </w:tcPr>
           <w:p>
@@ -30132,18 +30171,20 @@
       <w:tr>
         <w:tc>
           <w:tcPr>
-            <w:tcW w:w="3227" w:type="dxa"/>
+            <w:tcW w:w="3369" w:type="dxa"/>
             <w:shd w:val="clear" w:color="auto" w:fill="auto"/>
           </w:tcPr>
           <w:p>
             <w:pPr>
               <w:rPr>
-                <w:sz w:val="20"/>
-                <w:lang w:val="en-US"/>
-              </w:rPr>
-            </w:pPr>
-            <w:r>
-              <w:rPr>
+                <w:rFonts w:ascii="Consolas" w:hAnsi="Consolas"/>
+                <w:sz w:val="20"/>
+                <w:lang w:val="en-US"/>
+              </w:rPr>
+            </w:pPr>
+            <w:r>
+              <w:rPr>
+                <w:rFonts w:ascii="Consolas" w:hAnsi="Consolas"/>
                 <w:sz w:val="20"/>
                 <w:lang w:val="en-US"/>
               </w:rPr>
@@ -30153,7 +30194,7 @@
         </w:tc>
         <w:tc>
           <w:tcPr>
-            <w:tcW w:w="5820" w:type="dxa"/>
+            <w:tcW w:w="5678" w:type="dxa"/>
             <w:shd w:val="clear" w:color="auto" w:fill="auto"/>
           </w:tcPr>
           <w:p>
@@ -30209,56 +30250,40 @@
       <w:tr>
         <w:tc>
           <w:tcPr>
-            <w:tcW w:w="3227" w:type="dxa"/>
+            <w:tcW w:w="3369" w:type="dxa"/>
             <w:shd w:val="clear" w:color="auto" w:fill="auto"/>
           </w:tcPr>
           <w:p>
             <w:pPr>
               <w:rPr>
-                <w:sz w:val="20"/>
-                <w:lang w:val="en-US"/>
-              </w:rPr>
-            </w:pPr>
-            <w:r>
-              <w:rPr>
-                <w:sz w:val="20"/>
+                <w:rFonts w:ascii="Consolas" w:hAnsi="Consolas"/>
+                <w:sz w:val="20"/>
+                <w:szCs w:val="20"/>
+                <w:lang w:val="en-US"/>
+              </w:rPr>
+            </w:pPr>
+            <w:r>
+              <w:rPr>
+                <w:rFonts w:ascii="Consolas" w:hAnsi="Consolas"/>
+                <w:sz w:val="20"/>
+                <w:szCs w:val="20"/>
                 <w:lang w:val="en-US"/>
               </w:rPr>
               <w:t>Ctrl+P / Ctrl+N (</w:t>
             </w:r>
             <w:r>
               <w:rPr>
-                <w:sz w:val="18"/>
-                <w:szCs w:val="12"/>
-              </w:rPr>
-              <w:t>↑</w:t>
-            </w:r>
-            <w:r>
-              <w:rPr>
-                <w:sz w:val="18"/>
-                <w:szCs w:val="12"/>
-              </w:rPr>
-              <w:t xml:space="preserve"> / </w:t>
-            </w:r>
-            <w:r>
-              <w:rPr>
-                <w:sz w:val="18"/>
-                <w:szCs w:val="12"/>
-              </w:rPr>
-              <w:t>↓</w:t>
-            </w:r>
-            <w:r>
-              <w:rPr>
-                <w:sz w:val="18"/>
-                <w:szCs w:val="12"/>
-              </w:rPr>
-              <w:t>)</w:t>
-            </w:r>
-          </w:p>
-        </w:tc>
-        <w:tc>
-          <w:tcPr>
-            <w:tcW w:w="5820" w:type="dxa"/>
+                <w:rFonts w:ascii="Consolas" w:hAnsi="Consolas"/>
+                <w:sz w:val="20"/>
+                <w:szCs w:val="20"/>
+              </w:rPr>
+              <w:t>↑ / ↓)</w:t>
+            </w:r>
+          </w:p>
+        </w:tc>
+        <w:tc>
+          <w:tcPr>
+            <w:tcW w:w="5678" w:type="dxa"/>
             <w:shd w:val="clear" w:color="auto" w:fill="auto"/>
           </w:tcPr>
           <w:p>
@@ -30306,19 +30331,23 @@
       <w:tr>
         <w:tc>
           <w:tcPr>
-            <w:tcW w:w="3227" w:type="dxa"/>
+            <w:tcW w:w="3369" w:type="dxa"/>
             <w:shd w:val="clear" w:color="auto" w:fill="auto"/>
           </w:tcPr>
           <w:p>
             <w:pPr>
               <w:rPr>
-                <w:sz w:val="20"/>
-                <w:lang w:val="en-US"/>
-              </w:rPr>
-            </w:pPr>
-            <w:r>
-              <w:rPr>
-                <w:sz w:val="20"/>
+                <w:rFonts w:ascii="Consolas" w:hAnsi="Consolas"/>
+                <w:sz w:val="20"/>
+                <w:szCs w:val="20"/>
+                <w:lang w:val="en-US"/>
+              </w:rPr>
+            </w:pPr>
+            <w:r>
+              <w:rPr>
+                <w:rFonts w:ascii="Consolas" w:hAnsi="Consolas"/>
+                <w:sz w:val="20"/>
+                <w:szCs w:val="20"/>
                 <w:lang w:val="en-US"/>
               </w:rPr>
               <w:t>Alt+R</w:t>
@@ -30327,7 +30356,7 @@
         </w:tc>
         <w:tc>
           <w:tcPr>
-            <w:tcW w:w="5820" w:type="dxa"/>
+            <w:tcW w:w="5678" w:type="dxa"/>
             <w:shd w:val="clear" w:color="auto" w:fill="auto"/>
           </w:tcPr>
           <w:p>
@@ -30359,47 +30388,48 @@
       <w:tr>
         <w:tc>
           <w:tcPr>
-            <w:tcW w:w="3227" w:type="dxa"/>
+            <w:tcW w:w="3369" w:type="dxa"/>
             <w:shd w:val="clear" w:color="auto" w:fill="auto"/>
           </w:tcPr>
           <w:p>
             <w:pPr>
               <w:rPr>
-                <w:sz w:val="20"/>
-                <w:lang w:val="en-US"/>
-              </w:rPr>
-            </w:pPr>
-            <w:r>
-              <w:rPr>
-                <w:sz w:val="20"/>
+                <w:rFonts w:ascii="Consolas" w:hAnsi="Consolas"/>
+                <w:sz w:val="20"/>
+                <w:szCs w:val="20"/>
+                <w:lang w:val="en-US"/>
+              </w:rPr>
+            </w:pPr>
+            <w:r>
+              <w:rPr>
+                <w:rFonts w:ascii="Consolas" w:hAnsi="Consolas"/>
+                <w:sz w:val="20"/>
+                <w:szCs w:val="20"/>
               </w:rPr>
               <w:t>Alt+</w:t>
             </w:r>
             <w:r>
               <w:rPr>
+                <w:rFonts w:ascii="Consolas" w:hAnsi="Consolas"/>
                 <w:b/>
                 <w:sz w:val="20"/>
+                <w:szCs w:val="20"/>
               </w:rPr>
               <w:t>.</w:t>
             </w:r>
             <w:r>
               <w:rPr>
-                <w:sz w:val="20"/>
-              </w:rPr>
-              <w:t xml:space="preserve"> / </w:t>
-            </w:r>
-            <w:r>
-              <w:rPr>
-                <w:rFonts w:ascii="Consolas" w:hAnsi="Consolas"/>
-                <w:sz w:val="20"/>
-              </w:rPr>
-              <w:t>!$</w:t>
-            </w:r>
-          </w:p>
-        </w:tc>
-        <w:tc>
-          <w:tcPr>
-            <w:tcW w:w="5820" w:type="dxa"/>
+                <w:rFonts w:ascii="Consolas" w:hAnsi="Consolas"/>
+                <w:sz w:val="20"/>
+                <w:szCs w:val="20"/>
+              </w:rPr>
+              <w:t xml:space="preserve"> / !$</w:t>
+            </w:r>
+          </w:p>
+        </w:tc>
+        <w:tc>
+          <w:tcPr>
+            <w:tcW w:w="5678" w:type="dxa"/>
             <w:shd w:val="clear" w:color="auto" w:fill="auto"/>
           </w:tcPr>
           <w:p>
@@ -30431,19 +30461,23 @@
       <w:tr>
         <w:tc>
           <w:tcPr>
-            <w:tcW w:w="3227" w:type="dxa"/>
+            <w:tcW w:w="3369" w:type="dxa"/>
             <w:shd w:val="clear" w:color="auto" w:fill="auto"/>
           </w:tcPr>
           <w:p>
             <w:pPr>
               <w:rPr>
-                <w:sz w:val="20"/>
-                <w:lang w:val="en-US"/>
-              </w:rPr>
-            </w:pPr>
-            <w:r>
-              <w:rPr>
-                <w:sz w:val="20"/>
+                <w:rFonts w:ascii="Consolas" w:hAnsi="Consolas"/>
+                <w:sz w:val="20"/>
+                <w:szCs w:val="20"/>
+                <w:lang w:val="en-US"/>
+              </w:rPr>
+            </w:pPr>
+            <w:r>
+              <w:rPr>
+                <w:rFonts w:ascii="Consolas" w:hAnsi="Consolas"/>
+                <w:sz w:val="20"/>
+                <w:szCs w:val="20"/>
               </w:rPr>
               <w:t>Ctrl+R</w:t>
             </w:r>
@@ -30451,7 +30485,7 @@
         </w:tc>
         <w:tc>
           <w:tcPr>
-            <w:tcW w:w="5820" w:type="dxa"/>
+            <w:tcW w:w="5678" w:type="dxa"/>
             <w:shd w:val="clear" w:color="auto" w:fill="auto"/>
           </w:tcPr>
           <w:p>
@@ -30489,18 +30523,22 @@
       <w:tr>
         <w:tc>
           <w:tcPr>
-            <w:tcW w:w="3227" w:type="dxa"/>
+            <w:tcW w:w="3369" w:type="dxa"/>
             <w:shd w:val="clear" w:color="auto" w:fill="auto"/>
           </w:tcPr>
           <w:p>
             <w:pPr>
               <w:rPr>
-                <w:sz w:val="20"/>
-              </w:rPr>
-            </w:pPr>
-            <w:r>
-              <w:rPr>
-                <w:sz w:val="20"/>
+                <w:rFonts w:ascii="Consolas" w:hAnsi="Consolas"/>
+                <w:sz w:val="20"/>
+                <w:szCs w:val="20"/>
+              </w:rPr>
+            </w:pPr>
+            <w:r>
+              <w:rPr>
+                <w:rFonts w:ascii="Consolas" w:hAnsi="Consolas"/>
+                <w:sz w:val="20"/>
+                <w:szCs w:val="20"/>
               </w:rPr>
               <w:t>Ctrl+O</w:t>
             </w:r>
@@ -30508,7 +30546,7 @@
         </w:tc>
         <w:tc>
           <w:tcPr>
-            <w:tcW w:w="5820" w:type="dxa"/>
+            <w:tcW w:w="5678" w:type="dxa"/>
             <w:shd w:val="clear" w:color="auto" w:fill="auto"/>
           </w:tcPr>
           <w:p>
@@ -30538,19 +30576,23 @@
       <w:tr>
         <w:tc>
           <w:tcPr>
-            <w:tcW w:w="3227" w:type="dxa"/>
+            <w:tcW w:w="3369" w:type="dxa"/>
             <w:shd w:val="clear" w:color="auto" w:fill="auto"/>
           </w:tcPr>
           <w:p>
             <w:pPr>
               <w:rPr>
-                <w:sz w:val="20"/>
-                <w:lang w:val="en-US"/>
-              </w:rPr>
-            </w:pPr>
-            <w:r>
-              <w:rPr>
-                <w:sz w:val="20"/>
+                <w:rFonts w:ascii="Consolas" w:hAnsi="Consolas"/>
+                <w:sz w:val="20"/>
+                <w:szCs w:val="20"/>
+                <w:lang w:val="en-US"/>
+              </w:rPr>
+            </w:pPr>
+            <w:r>
+              <w:rPr>
+                <w:rFonts w:ascii="Consolas" w:hAnsi="Consolas"/>
+                <w:sz w:val="20"/>
+                <w:szCs w:val="20"/>
                 <w:lang w:val="en-US"/>
               </w:rPr>
               <w:t>Ctrl+G / Esc</w:t>
@@ -30559,7 +30601,7 @@
         </w:tc>
         <w:tc>
           <w:tcPr>
-            <w:tcW w:w="5820" w:type="dxa"/>
+            <w:tcW w:w="5678" w:type="dxa"/>
             <w:shd w:val="clear" w:color="auto" w:fill="auto"/>
           </w:tcPr>
           <w:p>
@@ -30636,13 +30678,8 @@
     </w:p>
     <w:p>
       <w:pPr>
+        <w:pStyle w:val="berschrift1"/>
         <w:rPr>
-          <w:rFonts w:asciiTheme="majorHAnsi" w:eastAsiaTheme="majorEastAsia" w:hAnsiTheme="majorHAnsi" w:cstheme="majorBidi"/>
-          <w:b/>
-          <w:bCs/>
-          <w:color w:val="365F91" w:themeColor="accent1" w:themeShade="BF"/>
-          <w:sz w:val="28"/>
-          <w:szCs w:val="28"/>
           <w:lang w:val="en-US"/>
         </w:rPr>
       </w:pPr>
@@ -30650,8 +30687,1269 @@
         <w:rPr>
           <w:lang w:val="en-US"/>
         </w:rPr>
-        <w:br w:type="page"/>
+        <w:t>Dotfiles</w:t>
       </w:r>
+    </w:p>
+    <w:tbl>
+      <w:tblPr>
+        <w:tblStyle w:val="Tabellenraster"/>
+        <w:tblW w:w="9498" w:type="dxa"/>
+        <w:tblInd w:w="-176" w:type="dxa"/>
+        <w:tblLayout w:type="fixed"/>
+        <w:tblLook w:val="04A0" w:firstRow="1" w:lastRow="0" w:firstColumn="1" w:lastColumn="0" w:noHBand="0" w:noVBand="1"/>
+      </w:tblPr>
+      <w:tblGrid>
+        <w:gridCol w:w="2694"/>
+        <w:gridCol w:w="6804"/>
+      </w:tblGrid>
+      <w:tr>
+        <w:tc>
+          <w:tcPr>
+            <w:tcW w:w="9498" w:type="dxa"/>
+            <w:gridSpan w:val="2"/>
+            <w:shd w:val="clear" w:color="auto" w:fill="4F81BD" w:themeFill="accent1"/>
+          </w:tcPr>
+          <w:p>
+            <w:pPr>
+              <w:rPr>
+                <w:b/>
+                <w:color w:val="FFFFFF" w:themeColor="background1"/>
+                <w:lang w:val="en-US"/>
+              </w:rPr>
+            </w:pPr>
+            <w:r>
+              <w:rPr>
+                <w:b/>
+                <w:color w:val="FFFFFF" w:themeColor="background1"/>
+                <w:lang w:val="en-US"/>
+              </w:rPr>
+              <w:t>fzf</w:t>
+            </w:r>
+          </w:p>
+        </w:tc>
+      </w:tr>
+      <w:tr>
+        <w:tc>
+          <w:tcPr>
+            <w:tcW w:w="9498" w:type="dxa"/>
+            <w:gridSpan w:val="2"/>
+            <w:shd w:val="clear" w:color="auto" w:fill="auto"/>
+          </w:tcPr>
+          <w:p>
+            <w:pPr>
+              <w:rPr>
+                <w:sz w:val="20"/>
+                <w:szCs w:val="20"/>
+                <w:lang w:val="en-US"/>
+              </w:rPr>
+            </w:pPr>
+            <w:r>
+              <w:rPr>
+                <w:sz w:val="20"/>
+                <w:szCs w:val="20"/>
+                <w:lang w:val="en-US"/>
+              </w:rPr>
+              <w:t>I</w:t>
+            </w:r>
+            <w:r>
+              <w:rPr>
+                <w:sz w:val="20"/>
+                <w:szCs w:val="20"/>
+                <w:lang w:val="en-US"/>
+              </w:rPr>
+              <w:t xml:space="preserve">gnores hidden </w:t>
+            </w:r>
+            <w:r>
+              <w:rPr>
+                <w:sz w:val="20"/>
+                <w:szCs w:val="20"/>
+                <w:lang w:val="en-US"/>
+              </w:rPr>
+              <w:t>files/dir</w:t>
+            </w:r>
+            <w:r>
+              <w:rPr>
+                <w:sz w:val="20"/>
+                <w:szCs w:val="20"/>
+                <w:lang w:val="en-US"/>
+              </w:rPr>
+              <w:t>s</w:t>
+            </w:r>
+            <w:r>
+              <w:rPr>
+                <w:sz w:val="20"/>
+                <w:szCs w:val="20"/>
+                <w:lang w:val="en-US"/>
+              </w:rPr>
+              <w:t xml:space="preserve"> </w:t>
+            </w:r>
+            <w:r>
+              <w:rPr>
+                <w:sz w:val="20"/>
+                <w:szCs w:val="20"/>
+                <w:lang w:val="en-US"/>
+              </w:rPr>
+              <w:t>by default</w:t>
+            </w:r>
+            <w:r>
+              <w:rPr>
+                <w:sz w:val="20"/>
+                <w:szCs w:val="20"/>
+                <w:lang w:val="en-US"/>
+              </w:rPr>
+              <w:t xml:space="preserve">. </w:t>
+            </w:r>
+            <w:r>
+              <w:rPr>
+                <w:sz w:val="20"/>
+                <w:szCs w:val="20"/>
+                <w:lang w:val="en-US"/>
+              </w:rPr>
+              <w:t xml:space="preserve">Completion for </w:t>
+            </w:r>
+            <w:r>
+              <w:rPr>
+                <w:rFonts w:ascii="Consolas" w:hAnsi="Consolas"/>
+                <w:sz w:val="20"/>
+                <w:szCs w:val="20"/>
+                <w:lang w:val="en-US"/>
+              </w:rPr>
+              <w:t>ssh</w:t>
+            </w:r>
+            <w:r>
+              <w:rPr>
+                <w:sz w:val="20"/>
+                <w:szCs w:val="20"/>
+                <w:lang w:val="en-US"/>
+              </w:rPr>
+              <w:t xml:space="preserve">, </w:t>
+            </w:r>
+            <w:r>
+              <w:rPr>
+                <w:rFonts w:ascii="Consolas" w:hAnsi="Consolas"/>
+                <w:sz w:val="20"/>
+                <w:szCs w:val="20"/>
+                <w:lang w:val="en-US"/>
+              </w:rPr>
+              <w:t>kill</w:t>
+            </w:r>
+            <w:r>
+              <w:rPr>
+                <w:sz w:val="20"/>
+                <w:szCs w:val="20"/>
+                <w:lang w:val="en-US"/>
+              </w:rPr>
+              <w:t>, env</w:t>
+            </w:r>
+            <w:r>
+              <w:rPr>
+                <w:sz w:val="20"/>
+                <w:szCs w:val="20"/>
+                <w:lang w:val="en-US"/>
+              </w:rPr>
+              <w:t>ironment</w:t>
+            </w:r>
+            <w:r>
+              <w:rPr>
+                <w:sz w:val="20"/>
+                <w:szCs w:val="20"/>
+                <w:lang w:val="en-US"/>
+              </w:rPr>
+              <w:t xml:space="preserve"> vars (</w:t>
+            </w:r>
+            <w:r>
+              <w:rPr>
+                <w:rFonts w:ascii="Consolas" w:hAnsi="Consolas"/>
+                <w:sz w:val="20"/>
+                <w:szCs w:val="20"/>
+                <w:lang w:val="en-US"/>
+              </w:rPr>
+              <w:t>unset</w:t>
+            </w:r>
+            <w:r>
+              <w:rPr>
+                <w:sz w:val="20"/>
+                <w:szCs w:val="20"/>
+                <w:lang w:val="en-US"/>
+              </w:rPr>
+              <w:t xml:space="preserve">, </w:t>
+            </w:r>
+            <w:r>
+              <w:rPr>
+                <w:rFonts w:ascii="Consolas" w:hAnsi="Consolas"/>
+                <w:sz w:val="20"/>
+                <w:szCs w:val="20"/>
+                <w:lang w:val="en-US"/>
+              </w:rPr>
+              <w:t>export</w:t>
+            </w:r>
+            <w:r>
+              <w:rPr>
+                <w:sz w:val="20"/>
+                <w:szCs w:val="20"/>
+                <w:lang w:val="en-US"/>
+              </w:rPr>
+              <w:t xml:space="preserve">, </w:t>
+            </w:r>
+            <w:r>
+              <w:rPr>
+                <w:rFonts w:ascii="Consolas" w:hAnsi="Consolas"/>
+                <w:sz w:val="20"/>
+                <w:szCs w:val="20"/>
+                <w:lang w:val="en-US"/>
+              </w:rPr>
+              <w:t>unalias</w:t>
+            </w:r>
+            <w:r>
+              <w:rPr>
+                <w:sz w:val="20"/>
+                <w:szCs w:val="20"/>
+                <w:lang w:val="en-US"/>
+              </w:rPr>
+              <w:t>)</w:t>
+            </w:r>
+            <w:r>
+              <w:rPr>
+                <w:sz w:val="20"/>
+                <w:szCs w:val="20"/>
+                <w:lang w:val="en-US"/>
+              </w:rPr>
+              <w:t>.</w:t>
+            </w:r>
+          </w:p>
+          <w:p>
+            <w:pPr>
+              <w:rPr>
+                <w:sz w:val="20"/>
+                <w:szCs w:val="20"/>
+                <w:lang w:val="en-US"/>
+              </w:rPr>
+            </w:pPr>
+            <w:r>
+              <w:rPr>
+                <w:sz w:val="20"/>
+                <w:szCs w:val="20"/>
+                <w:lang w:val="en-US"/>
+              </w:rPr>
+              <w:t xml:space="preserve">All commands (except </w:t>
+            </w:r>
+            <w:r>
+              <w:rPr>
+                <w:rFonts w:ascii="Consolas" w:hAnsi="Consolas"/>
+                <w:sz w:val="20"/>
+                <w:szCs w:val="20"/>
+                <w:lang w:val="en-US"/>
+              </w:rPr>
+              <w:t>kill</w:t>
+            </w:r>
+            <w:r>
+              <w:rPr>
+                <w:sz w:val="20"/>
+                <w:szCs w:val="20"/>
+                <w:lang w:val="en-US"/>
+              </w:rPr>
+              <w:t xml:space="preserve">) are triggered by </w:t>
+            </w:r>
+            <w:r>
+              <w:rPr>
+                <w:sz w:val="20"/>
+                <w:szCs w:val="20"/>
+                <w:lang w:val="en-US"/>
+              </w:rPr>
+              <w:t>ap</w:t>
+            </w:r>
+            <w:r>
+              <w:rPr>
+                <w:sz w:val="20"/>
+                <w:szCs w:val="20"/>
+                <w:lang w:val="en-US"/>
+              </w:rPr>
+              <w:t xml:space="preserve">pending </w:t>
+            </w:r>
+            <w:r>
+              <w:rPr>
+                <w:rFonts w:ascii="Consolas" w:hAnsi="Consolas"/>
+                <w:sz w:val="20"/>
+                <w:szCs w:val="20"/>
+                <w:lang w:val="en-US"/>
+              </w:rPr>
+              <w:t>**</w:t>
+            </w:r>
+            <w:r>
+              <w:rPr>
+                <w:sz w:val="20"/>
+                <w:szCs w:val="20"/>
+                <w:lang w:val="en-US"/>
+              </w:rPr>
+              <w:t>.</w:t>
+            </w:r>
+          </w:p>
+        </w:tc>
+      </w:tr>
+      <w:tr>
+        <w:tc>
+          <w:tcPr>
+            <w:tcW w:w="2694" w:type="dxa"/>
+            <w:shd w:val="clear" w:color="auto" w:fill="auto"/>
+          </w:tcPr>
+          <w:p>
+            <w:pPr>
+              <w:rPr>
+                <w:rFonts w:ascii="Consolas" w:hAnsi="Consolas"/>
+              </w:rPr>
+            </w:pPr>
+            <w:r>
+              <w:rPr>
+                <w:rFonts w:ascii="Consolas" w:hAnsi="Consolas"/>
+                <w:sz w:val="20"/>
+                <w:szCs w:val="20"/>
+              </w:rPr>
+              <w:t>fzf</w:t>
+            </w:r>
+          </w:p>
+        </w:tc>
+        <w:tc>
+          <w:tcPr>
+            <w:tcW w:w="6804" w:type="dxa"/>
+            <w:shd w:val="clear" w:color="auto" w:fill="auto"/>
+          </w:tcPr>
+          <w:p>
+            <w:pPr>
+              <w:rPr>
+                <w:sz w:val="20"/>
+                <w:szCs w:val="20"/>
+                <w:lang w:val="en-US"/>
+              </w:rPr>
+            </w:pPr>
+            <w:r>
+              <w:rPr>
+                <w:sz w:val="20"/>
+                <w:szCs w:val="20"/>
+                <w:lang w:val="en-US"/>
+              </w:rPr>
+              <w:t>Fuzzy f</w:t>
+            </w:r>
+            <w:r>
+              <w:rPr>
+                <w:sz w:val="20"/>
+                <w:szCs w:val="20"/>
+                <w:lang w:val="en-US"/>
+              </w:rPr>
+              <w:t>ind</w:t>
+            </w:r>
+            <w:r>
+              <w:rPr>
+                <w:sz w:val="20"/>
+                <w:szCs w:val="20"/>
+                <w:lang w:val="en-US"/>
+              </w:rPr>
+              <w:t xml:space="preserve"> in current directory including subdirectories</w:t>
+            </w:r>
+          </w:p>
+        </w:tc>
+      </w:tr>
+      <w:tr>
+        <w:tc>
+          <w:tcPr>
+            <w:tcW w:w="2694" w:type="dxa"/>
+            <w:shd w:val="clear" w:color="auto" w:fill="auto"/>
+          </w:tcPr>
+          <w:p>
+            <w:pPr>
+              <w:rPr>
+                <w:rFonts w:ascii="Consolas" w:hAnsi="Consolas"/>
+                <w:sz w:val="20"/>
+                <w:szCs w:val="20"/>
+              </w:rPr>
+            </w:pPr>
+            <w:r>
+              <w:rPr>
+                <w:rFonts w:ascii="Consolas" w:hAnsi="Consolas"/>
+                <w:sz w:val="20"/>
+                <w:szCs w:val="20"/>
+                <w:lang w:val="en-US"/>
+              </w:rPr>
+              <w:t>Alt+C</w:t>
+            </w:r>
+          </w:p>
+        </w:tc>
+        <w:tc>
+          <w:tcPr>
+            <w:tcW w:w="6804" w:type="dxa"/>
+            <w:shd w:val="clear" w:color="auto" w:fill="auto"/>
+          </w:tcPr>
+          <w:p>
+            <w:pPr>
+              <w:rPr>
+                <w:sz w:val="20"/>
+                <w:szCs w:val="20"/>
+                <w:lang w:val="en-US"/>
+              </w:rPr>
+            </w:pPr>
+            <w:r>
+              <w:rPr>
+                <w:sz w:val="20"/>
+                <w:szCs w:val="20"/>
+                <w:lang w:val="en-US"/>
+              </w:rPr>
+              <w:t>Change directory</w:t>
+            </w:r>
+          </w:p>
+        </w:tc>
+      </w:tr>
+      <w:tr>
+        <w:tc>
+          <w:tcPr>
+            <w:tcW w:w="2694" w:type="dxa"/>
+            <w:shd w:val="clear" w:color="auto" w:fill="C6D9F1" w:themeFill="text2" w:themeFillTint="33"/>
+          </w:tcPr>
+          <w:p>
+            <w:pPr>
+              <w:rPr>
+                <w:rFonts w:ascii="Consolas" w:hAnsi="Consolas"/>
+                <w:sz w:val="20"/>
+                <w:szCs w:val="20"/>
+              </w:rPr>
+            </w:pPr>
+            <w:r>
+              <w:rPr>
+                <w:rFonts w:ascii="Consolas" w:hAnsi="Consolas"/>
+                <w:sz w:val="20"/>
+                <w:szCs w:val="20"/>
+              </w:rPr>
+              <w:t>Alt+S</w:t>
+            </w:r>
+          </w:p>
+        </w:tc>
+        <w:tc>
+          <w:tcPr>
+            <w:tcW w:w="6804" w:type="dxa"/>
+            <w:shd w:val="clear" w:color="auto" w:fill="auto"/>
+          </w:tcPr>
+          <w:p>
+            <w:pPr>
+              <w:rPr>
+                <w:sz w:val="20"/>
+                <w:szCs w:val="20"/>
+                <w:lang w:val="en-US"/>
+              </w:rPr>
+            </w:pPr>
+            <w:r>
+              <w:rPr>
+                <w:sz w:val="20"/>
+                <w:szCs w:val="20"/>
+                <w:lang w:val="en-US"/>
+              </w:rPr>
+              <w:t>Anywhere in the command-line: paste search result into current command</w:t>
+            </w:r>
+          </w:p>
+        </w:tc>
+      </w:tr>
+      <w:tr>
+        <w:tc>
+          <w:tcPr>
+            <w:tcW w:w="2694" w:type="dxa"/>
+            <w:shd w:val="clear" w:color="auto" w:fill="auto"/>
+          </w:tcPr>
+          <w:p>
+            <w:pPr>
+              <w:rPr>
+                <w:rFonts w:ascii="Consolas" w:hAnsi="Consolas"/>
+                <w:sz w:val="20"/>
+                <w:szCs w:val="20"/>
+                <w:lang w:val="en-US"/>
+              </w:rPr>
+            </w:pPr>
+            <w:r>
+              <w:rPr>
+                <w:rFonts w:ascii="Consolas" w:hAnsi="Consolas"/>
+                <w:sz w:val="20"/>
+                <w:szCs w:val="20"/>
+                <w:lang w:val="en-US"/>
+              </w:rPr>
+              <w:t>Ctrl+R</w:t>
+            </w:r>
+          </w:p>
+        </w:tc>
+        <w:tc>
+          <w:tcPr>
+            <w:tcW w:w="6804" w:type="dxa"/>
+            <w:shd w:val="clear" w:color="auto" w:fill="auto"/>
+          </w:tcPr>
+          <w:p>
+            <w:pPr>
+              <w:rPr>
+                <w:sz w:val="20"/>
+                <w:szCs w:val="20"/>
+                <w:lang w:val="en-US"/>
+              </w:rPr>
+            </w:pPr>
+            <w:r>
+              <w:rPr>
+                <w:sz w:val="20"/>
+                <w:szCs w:val="20"/>
+                <w:lang w:val="en-US"/>
+              </w:rPr>
+              <w:t>History reverse search (search String can be typed before or after Ctrl+R)</w:t>
+            </w:r>
+          </w:p>
+        </w:tc>
+      </w:tr>
+      <w:tr>
+        <w:tc>
+          <w:tcPr>
+            <w:tcW w:w="9498" w:type="dxa"/>
+            <w:gridSpan w:val="2"/>
+            <w:shd w:val="clear" w:color="auto" w:fill="4F81BD" w:themeFill="accent1"/>
+          </w:tcPr>
+          <w:p>
+            <w:pPr>
+              <w:rPr>
+                <w:sz w:val="20"/>
+                <w:szCs w:val="20"/>
+                <w:lang w:val="en-US"/>
+              </w:rPr>
+            </w:pPr>
+            <w:r>
+              <w:rPr>
+                <w:b/>
+                <w:color w:val="FFFFFF" w:themeColor="background1"/>
+                <w:sz w:val="20"/>
+                <w:szCs w:val="20"/>
+                <w:lang w:val="en-US"/>
+              </w:rPr>
+              <w:t>fzf within search</w:t>
+            </w:r>
+          </w:p>
+        </w:tc>
+      </w:tr>
+      <w:tr>
+        <w:tc>
+          <w:tcPr>
+            <w:tcW w:w="2694" w:type="dxa"/>
+            <w:shd w:val="clear" w:color="auto" w:fill="auto"/>
+          </w:tcPr>
+          <w:p>
+            <w:pPr>
+              <w:rPr>
+                <w:rFonts w:ascii="Consolas" w:hAnsi="Consolas"/>
+                <w:sz w:val="20"/>
+                <w:szCs w:val="20"/>
+                <w:lang w:val="en-US"/>
+              </w:rPr>
+            </w:pPr>
+            <w:r>
+              <w:rPr>
+                <w:rFonts w:ascii="Consolas" w:hAnsi="Consolas"/>
+                <w:sz w:val="20"/>
+                <w:szCs w:val="20"/>
+                <w:lang w:val="en-US"/>
+              </w:rPr>
+              <w:t>Ctrl+J/K</w:t>
+            </w:r>
+          </w:p>
+        </w:tc>
+        <w:tc>
+          <w:tcPr>
+            <w:tcW w:w="6804" w:type="dxa"/>
+            <w:shd w:val="clear" w:color="auto" w:fill="auto"/>
+          </w:tcPr>
+          <w:p>
+            <w:pPr>
+              <w:rPr>
+                <w:sz w:val="20"/>
+                <w:szCs w:val="20"/>
+                <w:lang w:val="en-US"/>
+              </w:rPr>
+            </w:pPr>
+            <w:r>
+              <w:rPr>
+                <w:sz w:val="20"/>
+                <w:szCs w:val="20"/>
+                <w:lang w:val="en-US"/>
+              </w:rPr>
+              <w:t>Move down/up</w:t>
+            </w:r>
+          </w:p>
+        </w:tc>
+      </w:tr>
+      <w:tr>
+        <w:tc>
+          <w:tcPr>
+            <w:tcW w:w="2694" w:type="dxa"/>
+            <w:shd w:val="clear" w:color="auto" w:fill="auto"/>
+          </w:tcPr>
+          <w:p>
+            <w:pPr>
+              <w:rPr>
+                <w:rFonts w:ascii="Consolas" w:hAnsi="Consolas"/>
+                <w:sz w:val="20"/>
+                <w:szCs w:val="20"/>
+                <w:lang w:val="en-US"/>
+              </w:rPr>
+            </w:pPr>
+            <w:r>
+              <w:rPr>
+                <w:rFonts w:ascii="Consolas" w:hAnsi="Consolas"/>
+                <w:sz w:val="20"/>
+                <w:szCs w:val="20"/>
+                <w:lang w:val="en-US"/>
+              </w:rPr>
+              <w:t>?</w:t>
+            </w:r>
+          </w:p>
+        </w:tc>
+        <w:tc>
+          <w:tcPr>
+            <w:tcW w:w="6804" w:type="dxa"/>
+            <w:shd w:val="clear" w:color="auto" w:fill="auto"/>
+          </w:tcPr>
+          <w:p>
+            <w:pPr>
+              <w:rPr>
+                <w:sz w:val="20"/>
+                <w:szCs w:val="20"/>
+                <w:lang w:val="en-US"/>
+              </w:rPr>
+            </w:pPr>
+            <w:r>
+              <w:rPr>
+                <w:sz w:val="20"/>
+                <w:szCs w:val="20"/>
+                <w:lang w:val="en-US"/>
+              </w:rPr>
+              <w:t>Show preview</w:t>
+            </w:r>
+          </w:p>
+        </w:tc>
+      </w:tr>
+      <w:tr>
+        <w:tc>
+          <w:tcPr>
+            <w:tcW w:w="2694" w:type="dxa"/>
+            <w:shd w:val="clear" w:color="auto" w:fill="auto"/>
+          </w:tcPr>
+          <w:p>
+            <w:pPr>
+              <w:rPr>
+                <w:rFonts w:ascii="Consolas" w:hAnsi="Consolas"/>
+                <w:sz w:val="20"/>
+                <w:szCs w:val="20"/>
+                <w:lang w:val="en-US"/>
+              </w:rPr>
+            </w:pPr>
+            <w:r>
+              <w:rPr>
+                <w:rFonts w:ascii="Consolas" w:hAnsi="Consolas"/>
+                <w:sz w:val="20"/>
+                <w:szCs w:val="20"/>
+                <w:lang w:val="en-US"/>
+              </w:rPr>
+              <w:t>Ctrl+E</w:t>
+            </w:r>
+          </w:p>
+        </w:tc>
+        <w:tc>
+          <w:tcPr>
+            <w:tcW w:w="6804" w:type="dxa"/>
+            <w:shd w:val="clear" w:color="auto" w:fill="auto"/>
+          </w:tcPr>
+          <w:p>
+            <w:pPr>
+              <w:rPr>
+                <w:sz w:val="20"/>
+                <w:szCs w:val="20"/>
+                <w:lang w:val="en-US"/>
+              </w:rPr>
+            </w:pPr>
+            <w:r>
+              <w:rPr>
+                <w:sz w:val="20"/>
+                <w:szCs w:val="20"/>
+                <w:lang w:val="en-US"/>
+              </w:rPr>
+              <w:t>Open in default editor (when opened through fzf)</w:t>
+            </w:r>
+          </w:p>
+        </w:tc>
+      </w:tr>
+      <w:tr>
+        <w:tc>
+          <w:tcPr>
+            <w:tcW w:w="2694" w:type="dxa"/>
+            <w:shd w:val="clear" w:color="auto" w:fill="auto"/>
+          </w:tcPr>
+          <w:p>
+            <w:pPr>
+              <w:rPr>
+                <w:rFonts w:ascii="Consolas" w:hAnsi="Consolas"/>
+                <w:sz w:val="20"/>
+                <w:szCs w:val="20"/>
+                <w:lang w:val="en-US"/>
+              </w:rPr>
+            </w:pPr>
+            <w:r>
+              <w:rPr>
+                <w:rFonts w:ascii="Consolas" w:hAnsi="Consolas"/>
+                <w:sz w:val="20"/>
+                <w:szCs w:val="20"/>
+                <w:lang w:val="en-US"/>
+              </w:rPr>
+              <w:t>Ctrl+V</w:t>
+            </w:r>
+          </w:p>
+        </w:tc>
+        <w:tc>
+          <w:tcPr>
+            <w:tcW w:w="6804" w:type="dxa"/>
+            <w:shd w:val="clear" w:color="auto" w:fill="auto"/>
+          </w:tcPr>
+          <w:p>
+            <w:pPr>
+              <w:rPr>
+                <w:sz w:val="20"/>
+                <w:szCs w:val="20"/>
+                <w:lang w:val="en-US"/>
+              </w:rPr>
+            </w:pPr>
+            <w:r>
+              <w:rPr>
+                <w:sz w:val="20"/>
+                <w:szCs w:val="20"/>
+                <w:lang w:val="en-US"/>
+              </w:rPr>
+              <w:t>Open in code</w:t>
+            </w:r>
+          </w:p>
+        </w:tc>
+      </w:tr>
+      <w:tr>
+        <w:tc>
+          <w:tcPr>
+            <w:tcW w:w="2694" w:type="dxa"/>
+            <w:shd w:val="clear" w:color="auto" w:fill="auto"/>
+          </w:tcPr>
+          <w:p>
+            <w:pPr>
+              <w:rPr>
+                <w:rFonts w:ascii="Consolas" w:hAnsi="Consolas"/>
+                <w:sz w:val="20"/>
+                <w:szCs w:val="20"/>
+                <w:lang w:val="en-US"/>
+              </w:rPr>
+            </w:pPr>
+            <w:r>
+              <w:rPr>
+                <w:rFonts w:ascii="Consolas" w:hAnsi="Consolas"/>
+                <w:sz w:val="20"/>
+                <w:szCs w:val="20"/>
+                <w:lang w:val="en-US"/>
+              </w:rPr>
+              <w:t>Ctrl+A</w:t>
+            </w:r>
+          </w:p>
+        </w:tc>
+        <w:tc>
+          <w:tcPr>
+            <w:tcW w:w="6804" w:type="dxa"/>
+            <w:shd w:val="clear" w:color="auto" w:fill="auto"/>
+          </w:tcPr>
+          <w:p>
+            <w:pPr>
+              <w:rPr>
+                <w:sz w:val="20"/>
+                <w:szCs w:val="20"/>
+                <w:lang w:val="en-US"/>
+              </w:rPr>
+            </w:pPr>
+            <w:r>
+              <w:rPr>
+                <w:sz w:val="20"/>
+                <w:szCs w:val="20"/>
+                <w:lang w:val="en-US"/>
+              </w:rPr>
+              <w:t>Toggle all marks</w:t>
+            </w:r>
+          </w:p>
+        </w:tc>
+      </w:tr>
+      <w:tr>
+        <w:tc>
+          <w:tcPr>
+            <w:tcW w:w="2694" w:type="dxa"/>
+            <w:shd w:val="clear" w:color="auto" w:fill="auto"/>
+          </w:tcPr>
+          <w:p>
+            <w:pPr>
+              <w:rPr>
+                <w:rFonts w:ascii="Consolas" w:hAnsi="Consolas"/>
+                <w:sz w:val="20"/>
+                <w:szCs w:val="20"/>
+                <w:lang w:val="en-US"/>
+              </w:rPr>
+            </w:pPr>
+            <w:r>
+              <w:rPr>
+                <w:rFonts w:ascii="Consolas" w:hAnsi="Consolas"/>
+                <w:sz w:val="20"/>
+                <w:szCs w:val="20"/>
+                <w:lang w:val="en-US"/>
+              </w:rPr>
+              <w:t>Tab</w:t>
+            </w:r>
+          </w:p>
+        </w:tc>
+        <w:tc>
+          <w:tcPr>
+            <w:tcW w:w="6804" w:type="dxa"/>
+            <w:shd w:val="clear" w:color="auto" w:fill="auto"/>
+          </w:tcPr>
+          <w:p>
+            <w:pPr>
+              <w:rPr>
+                <w:sz w:val="20"/>
+                <w:szCs w:val="20"/>
+                <w:lang w:val="en-US"/>
+              </w:rPr>
+            </w:pPr>
+            <w:r>
+              <w:rPr>
+                <w:sz w:val="20"/>
+                <w:szCs w:val="20"/>
+                <w:lang w:val="en-US"/>
+              </w:rPr>
+              <w:t>Mark/unmark</w:t>
+            </w:r>
+          </w:p>
+        </w:tc>
+      </w:tr>
+      <w:tr>
+        <w:tc>
+          <w:tcPr>
+            <w:tcW w:w="9498" w:type="dxa"/>
+            <w:gridSpan w:val="2"/>
+            <w:shd w:val="clear" w:color="auto" w:fill="4F81BD" w:themeFill="accent1"/>
+          </w:tcPr>
+          <w:p>
+            <w:pPr>
+              <w:rPr>
+                <w:sz w:val="20"/>
+              </w:rPr>
+            </w:pPr>
+            <w:r>
+              <w:rPr>
+                <w:b/>
+                <w:color w:val="FFFFFF" w:themeColor="background1"/>
+              </w:rPr>
+              <w:t>fd</w:t>
+            </w:r>
+          </w:p>
+        </w:tc>
+      </w:tr>
+      <w:tr>
+        <w:tc>
+          <w:tcPr>
+            <w:tcW w:w="2694" w:type="dxa"/>
+            <w:shd w:val="clear" w:color="auto" w:fill="auto"/>
+          </w:tcPr>
+          <w:p>
+            <w:pPr>
+              <w:rPr>
+                <w:rFonts w:ascii="Consolas" w:hAnsi="Consolas"/>
+                <w:sz w:val="20"/>
+              </w:rPr>
+            </w:pPr>
+            <w:r>
+              <w:rPr>
+                <w:rFonts w:ascii="Consolas" w:hAnsi="Consolas"/>
+                <w:sz w:val="20"/>
+              </w:rPr>
+              <w:t>fd pattern [location]</w:t>
+            </w:r>
+          </w:p>
+        </w:tc>
+        <w:tc>
+          <w:tcPr>
+            <w:tcW w:w="6804" w:type="dxa"/>
+            <w:shd w:val="clear" w:color="auto" w:fill="auto"/>
+          </w:tcPr>
+          <w:p>
+            <w:pPr>
+              <w:rPr>
+                <w:sz w:val="20"/>
+              </w:rPr>
+            </w:pPr>
+            <w:r>
+              <w:rPr>
+                <w:sz w:val="20"/>
+              </w:rPr>
+              <w:t>Find pattern [in location]</w:t>
+            </w:r>
+          </w:p>
+        </w:tc>
+      </w:tr>
+      <w:tr>
+        <w:tc>
+          <w:tcPr>
+            <w:tcW w:w="2694" w:type="dxa"/>
+            <w:shd w:val="clear" w:color="auto" w:fill="auto"/>
+          </w:tcPr>
+          <w:p>
+            <w:pPr>
+              <w:rPr>
+                <w:rFonts w:ascii="Consolas" w:hAnsi="Consolas"/>
+                <w:sz w:val="20"/>
+              </w:rPr>
+            </w:pPr>
+            <w:r>
+              <w:rPr>
+                <w:rFonts w:ascii="Consolas" w:hAnsi="Consolas"/>
+                <w:sz w:val="20"/>
+              </w:rPr>
+              <w:t>fdh pattern [location]</w:t>
+            </w:r>
+          </w:p>
+        </w:tc>
+        <w:tc>
+          <w:tcPr>
+            <w:tcW w:w="6804" w:type="dxa"/>
+            <w:shd w:val="clear" w:color="auto" w:fill="auto"/>
+          </w:tcPr>
+          <w:p>
+            <w:pPr>
+              <w:rPr>
+                <w:sz w:val="20"/>
+                <w:lang w:val="en-US"/>
+              </w:rPr>
+            </w:pPr>
+            <w:r>
+              <w:rPr>
+                <w:sz w:val="20"/>
+                <w:lang w:val="en-US"/>
+              </w:rPr>
+              <w:t>Find pattern including hidden files</w:t>
+            </w:r>
+            <w:r>
+              <w:rPr>
+                <w:sz w:val="20"/>
+                <w:lang w:val="en-US"/>
+              </w:rPr>
+              <w:t xml:space="preserve"> [in location]</w:t>
+            </w:r>
+          </w:p>
+        </w:tc>
+      </w:tr>
+      <w:tr>
+        <w:tc>
+          <w:tcPr>
+            <w:tcW w:w="9498" w:type="dxa"/>
+            <w:gridSpan w:val="2"/>
+            <w:shd w:val="clear" w:color="auto" w:fill="4F81BD" w:themeFill="accent1"/>
+          </w:tcPr>
+          <w:p>
+            <w:pPr>
+              <w:rPr>
+                <w:sz w:val="20"/>
+                <w:lang w:val="en-US"/>
+              </w:rPr>
+            </w:pPr>
+            <w:r>
+              <w:rPr>
+                <w:b/>
+                <w:color w:val="FFFFFF" w:themeColor="background1"/>
+              </w:rPr>
+              <w:t>rg</w:t>
+            </w:r>
+          </w:p>
+        </w:tc>
+      </w:tr>
+      <w:tr>
+        <w:tc>
+          <w:tcPr>
+            <w:tcW w:w="2694" w:type="dxa"/>
+            <w:shd w:val="clear" w:color="auto" w:fill="auto"/>
+          </w:tcPr>
+          <w:p>
+            <w:pPr>
+              <w:rPr>
+                <w:rFonts w:ascii="Consolas" w:hAnsi="Consolas"/>
+                <w:sz w:val="20"/>
+                <w:lang w:val="en-US"/>
+              </w:rPr>
+            </w:pPr>
+            <w:r>
+              <w:rPr>
+                <w:rFonts w:ascii="Consolas" w:hAnsi="Consolas"/>
+                <w:sz w:val="20"/>
+              </w:rPr>
+              <w:t>rg pattern [location]</w:t>
+            </w:r>
+          </w:p>
+        </w:tc>
+        <w:tc>
+          <w:tcPr>
+            <w:tcW w:w="6804" w:type="dxa"/>
+            <w:shd w:val="clear" w:color="auto" w:fill="auto"/>
+          </w:tcPr>
+          <w:p>
+            <w:pPr>
+              <w:rPr>
+                <w:sz w:val="20"/>
+                <w:lang w:val="en-US"/>
+              </w:rPr>
+            </w:pPr>
+            <w:r>
+              <w:rPr>
+                <w:sz w:val="20"/>
+              </w:rPr>
+              <w:t>Grep pattern [in location]</w:t>
+            </w:r>
+          </w:p>
+        </w:tc>
+      </w:tr>
+      <w:tr>
+        <w:tc>
+          <w:tcPr>
+            <w:tcW w:w="2694" w:type="dxa"/>
+            <w:shd w:val="clear" w:color="auto" w:fill="auto"/>
+          </w:tcPr>
+          <w:p>
+            <w:pPr>
+              <w:rPr>
+                <w:rFonts w:ascii="Consolas" w:hAnsi="Consolas"/>
+                <w:sz w:val="20"/>
+                <w:lang w:val="en-US"/>
+              </w:rPr>
+            </w:pPr>
+            <w:r>
+              <w:rPr>
+                <w:rFonts w:ascii="Consolas" w:hAnsi="Consolas"/>
+                <w:sz w:val="20"/>
+              </w:rPr>
+              <w:t>rgh pattern [location]</w:t>
+            </w:r>
+          </w:p>
+        </w:tc>
+        <w:tc>
+          <w:tcPr>
+            <w:tcW w:w="6804" w:type="dxa"/>
+            <w:shd w:val="clear" w:color="auto" w:fill="auto"/>
+          </w:tcPr>
+          <w:p>
+            <w:pPr>
+              <w:rPr>
+                <w:sz w:val="20"/>
+                <w:lang w:val="en-US"/>
+              </w:rPr>
+            </w:pPr>
+            <w:r>
+              <w:rPr>
+                <w:sz w:val="20"/>
+                <w:lang w:val="en-US"/>
+              </w:rPr>
+              <w:t>Grep pattern including hidden files</w:t>
+            </w:r>
+            <w:r>
+              <w:rPr>
+                <w:sz w:val="20"/>
+                <w:lang w:val="en-US"/>
+              </w:rPr>
+              <w:t xml:space="preserve"> [in location]</w:t>
+            </w:r>
+          </w:p>
+        </w:tc>
+      </w:tr>
+      <w:tr>
+        <w:tc>
+          <w:tcPr>
+            <w:tcW w:w="9498" w:type="dxa"/>
+            <w:gridSpan w:val="2"/>
+            <w:shd w:val="clear" w:color="auto" w:fill="4F81BD" w:themeFill="accent1"/>
+          </w:tcPr>
+          <w:p>
+            <w:pPr>
+              <w:rPr>
+                <w:sz w:val="20"/>
+                <w:lang w:val="en-US"/>
+              </w:rPr>
+            </w:pPr>
+            <w:r>
+              <w:rPr>
+                <w:b/>
+                <w:color w:val="FFFFFF" w:themeColor="background1"/>
+              </w:rPr>
+              <w:t>More Tools</w:t>
+            </w:r>
+          </w:p>
+        </w:tc>
+      </w:tr>
+      <w:tr>
+        <w:tc>
+          <w:tcPr>
+            <w:tcW w:w="2694" w:type="dxa"/>
+            <w:shd w:val="clear" w:color="auto" w:fill="auto"/>
+          </w:tcPr>
+          <w:p>
+            <w:pPr>
+              <w:rPr>
+                <w:rFonts w:ascii="Consolas" w:hAnsi="Consolas"/>
+                <w:sz w:val="20"/>
+                <w:lang w:val="en-US"/>
+              </w:rPr>
+            </w:pPr>
+            <w:r>
+              <w:rPr>
+                <w:rFonts w:ascii="Consolas" w:hAnsi="Consolas"/>
+                <w:sz w:val="20"/>
+                <w:lang w:val="en-US"/>
+              </w:rPr>
+              <w:t>cat</w:t>
+            </w:r>
+          </w:p>
+        </w:tc>
+        <w:tc>
+          <w:tcPr>
+            <w:tcW w:w="6804" w:type="dxa"/>
+            <w:shd w:val="clear" w:color="auto" w:fill="auto"/>
+          </w:tcPr>
+          <w:p>
+            <w:pPr>
+              <w:rPr>
+                <w:sz w:val="20"/>
+                <w:lang w:val="en-US"/>
+              </w:rPr>
+            </w:pPr>
+            <w:r>
+              <w:rPr>
+                <w:sz w:val="20"/>
+                <w:lang w:val="en-US"/>
+              </w:rPr>
+              <w:t>Alias to bat/batcat (coloured, better cat)</w:t>
+            </w:r>
+          </w:p>
+        </w:tc>
+      </w:tr>
+      <w:tr>
+        <w:tc>
+          <w:tcPr>
+            <w:tcW w:w="2694" w:type="dxa"/>
+            <w:shd w:val="clear" w:color="auto" w:fill="auto"/>
+          </w:tcPr>
+          <w:p>
+            <w:pPr>
+              <w:rPr>
+                <w:rFonts w:ascii="Consolas" w:hAnsi="Consolas"/>
+                <w:sz w:val="20"/>
+                <w:lang w:val="en-US"/>
+              </w:rPr>
+            </w:pPr>
+            <w:r>
+              <w:rPr>
+                <w:rFonts w:ascii="Consolas" w:hAnsi="Consolas"/>
+                <w:sz w:val="20"/>
+                <w:lang w:val="en-US"/>
+              </w:rPr>
+              <w:t>tldr</w:t>
+            </w:r>
+          </w:p>
+        </w:tc>
+        <w:tc>
+          <w:tcPr>
+            <w:tcW w:w="6804" w:type="dxa"/>
+            <w:shd w:val="clear" w:color="auto" w:fill="auto"/>
+          </w:tcPr>
+          <w:p>
+            <w:pPr>
+              <w:rPr>
+                <w:sz w:val="20"/>
+                <w:lang w:val="en-US"/>
+              </w:rPr>
+            </w:pPr>
+            <w:r>
+              <w:rPr>
+                <w:sz w:val="20"/>
+                <w:lang w:val="en-US"/>
+              </w:rPr>
+              <w:t xml:space="preserve">Man replacement. Compatible with </w:t>
+            </w:r>
+            <w:r>
+              <w:rPr>
+                <w:rFonts w:ascii="Consolas" w:hAnsi="Consolas"/>
+                <w:sz w:val="20"/>
+                <w:lang w:val="en-US"/>
+              </w:rPr>
+              <w:t>tldr, fd, fzf, rg, bat, z</w:t>
+            </w:r>
+            <w:r>
+              <w:rPr>
+                <w:sz w:val="20"/>
+                <w:lang w:val="en-US"/>
+              </w:rPr>
+              <w:t xml:space="preserve"> and more.</w:t>
+            </w:r>
+          </w:p>
+        </w:tc>
+      </w:tr>
+      <w:tr>
+        <w:tc>
+          <w:tcPr>
+            <w:tcW w:w="2694" w:type="dxa"/>
+            <w:shd w:val="clear" w:color="auto" w:fill="auto"/>
+          </w:tcPr>
+          <w:p>
+            <w:pPr>
+              <w:rPr>
+                <w:rFonts w:ascii="Consolas" w:hAnsi="Consolas"/>
+                <w:sz w:val="20"/>
+                <w:lang w:val="en-US"/>
+              </w:rPr>
+            </w:pPr>
+            <w:r>
+              <w:rPr>
+                <w:rFonts w:ascii="Consolas" w:hAnsi="Consolas"/>
+                <w:sz w:val="20"/>
+                <w:lang w:val="en-US"/>
+              </w:rPr>
+              <w:t>z</w:t>
+            </w:r>
+          </w:p>
+        </w:tc>
+        <w:tc>
+          <w:tcPr>
+            <w:tcW w:w="6804" w:type="dxa"/>
+            <w:shd w:val="clear" w:color="auto" w:fill="auto"/>
+          </w:tcPr>
+          <w:p>
+            <w:pPr>
+              <w:rPr>
+                <w:sz w:val="20"/>
+                <w:lang w:val="en-US"/>
+              </w:rPr>
+            </w:pPr>
+            <w:r>
+              <w:rPr>
+                <w:sz w:val="20"/>
+                <w:lang w:val="en-US"/>
+              </w:rPr>
+              <w:t>C</w:t>
+            </w:r>
+            <w:r>
+              <w:rPr>
+                <w:sz w:val="20"/>
+                <w:lang w:val="en-US"/>
+              </w:rPr>
+              <w:t>hange directory using most recent and/or highest ranking entries</w:t>
+            </w:r>
+          </w:p>
+        </w:tc>
+      </w:tr>
+    </w:tbl>
+    <w:p>
+      <w:pPr>
+        <w:rPr>
+          <w:lang w:val="en-US"/>
+        </w:rPr>
+      </w:pPr>
     </w:p>
     <w:p>
       <w:pPr>
@@ -45397,6 +46695,74 @@
       <w:szCs w:val="24"/>
     </w:rPr>
   </w:style>
+  <w:style w:type="character" w:styleId="Kommentarzeichen">
+    <w:name w:val="annotation reference"/>
+    <w:basedOn w:val="Absatz-Standardschriftart"/>
+    <w:uiPriority w:val="99"/>
+    <w:semiHidden/>
+    <w:unhideWhenUsed/>
+    <w:rsid w:val="000E7CAB"/>
+    <w:rPr>
+      <w:sz w:val="16"/>
+      <w:szCs w:val="16"/>
+    </w:rPr>
+  </w:style>
+  <w:style w:type="paragraph" w:styleId="Kommentartext">
+    <w:name w:val="annotation text"/>
+    <w:basedOn w:val="Standard"/>
+    <w:link w:val="KommentartextZchn"/>
+    <w:uiPriority w:val="99"/>
+    <w:semiHidden/>
+    <w:unhideWhenUsed/>
+    <w:rsid w:val="000E7CAB"/>
+    <w:pPr>
+      <w:spacing w:line="240" w:lineRule="auto"/>
+    </w:pPr>
+    <w:rPr>
+      <w:sz w:val="20"/>
+      <w:szCs w:val="20"/>
+    </w:rPr>
+  </w:style>
+  <w:style w:type="character" w:customStyle="1" w:styleId="KommentartextZchn">
+    <w:name w:val="Kommentartext Zchn"/>
+    <w:basedOn w:val="Absatz-Standardschriftart"/>
+    <w:link w:val="Kommentartext"/>
+    <w:uiPriority w:val="99"/>
+    <w:semiHidden/>
+    <w:rsid w:val="000E7CAB"/>
+    <w:rPr>
+      <w:sz w:val="20"/>
+      <w:szCs w:val="20"/>
+    </w:rPr>
+  </w:style>
+  <w:style w:type="paragraph" w:styleId="Kommentarthema">
+    <w:name w:val="annotation subject"/>
+    <w:basedOn w:val="Kommentartext"/>
+    <w:next w:val="Kommentartext"/>
+    <w:link w:val="KommentarthemaZchn"/>
+    <w:uiPriority w:val="99"/>
+    <w:semiHidden/>
+    <w:unhideWhenUsed/>
+    <w:rsid w:val="000E7CAB"/>
+    <w:rPr>
+      <w:b/>
+      <w:bCs/>
+    </w:rPr>
+  </w:style>
+  <w:style w:type="character" w:customStyle="1" w:styleId="KommentarthemaZchn">
+    <w:name w:val="Kommentarthema Zchn"/>
+    <w:basedOn w:val="KommentartextZchn"/>
+    <w:link w:val="Kommentarthema"/>
+    <w:uiPriority w:val="99"/>
+    <w:semiHidden/>
+    <w:rsid w:val="000E7CAB"/>
+    <w:rPr>
+      <w:b/>
+      <w:bCs/>
+      <w:sz w:val="20"/>
+      <w:szCs w:val="20"/>
+    </w:rPr>
+  </w:style>
 </w:styles>
 </file>
 

</xml_diff>

<commit_message>
improve installation and shortcuts
</commit_message>
<xml_diff>
--- a/Settings/Shortcuts.docx
+++ b/Settings/Shortcuts.docx
@@ -24335,6 +24335,22 @@
               </w:rPr>
               <w:t>u</w:t>
             </w:r>
+            <w:r>
+              <w:rPr>
+                <w:rFonts w:ascii="Consolas" w:hAnsi="Consolas"/>
+                <w:sz w:val="18"/>
+                <w:szCs w:val="12"/>
+              </w:rPr>
+              <w:t xml:space="preserve"> / </w:t>
+            </w:r>
+            <w:r>
+              <w:rPr>
+                <w:rFonts w:ascii="Consolas" w:hAnsi="Consolas"/>
+                <w:sz w:val="18"/>
+                <w:szCs w:val="12"/>
+              </w:rPr>
+              <w:t>&lt;C-r&gt;</w:t>
+            </w:r>
           </w:p>
         </w:tc>
         <w:tc>
@@ -24382,6 +24398,31 @@
               <w:t>command</w:t>
             </w:r>
             <w:proofErr w:type="spellEnd"/>
+            <w:r>
+              <w:rPr>
+                <w:sz w:val="18"/>
+                <w:szCs w:val="12"/>
+              </w:rPr>
+              <w:t xml:space="preserve"> / </w:t>
+            </w:r>
+            <w:proofErr w:type="spellStart"/>
+            <w:r>
+              <w:rPr>
+                <w:b/>
+                <w:sz w:val="18"/>
+                <w:szCs w:val="12"/>
+                <w:u w:val="single"/>
+              </w:rPr>
+              <w:t>R</w:t>
+            </w:r>
+            <w:r>
+              <w:rPr>
+                <w:sz w:val="18"/>
+                <w:szCs w:val="12"/>
+              </w:rPr>
+              <w:t>edo</w:t>
+            </w:r>
+            <w:proofErr w:type="spellEnd"/>
           </w:p>
         </w:tc>
         <w:tc>
@@ -24396,14 +24437,6 @@
                 <w:szCs w:val="12"/>
               </w:rPr>
             </w:pPr>
-            <w:r>
-              <w:rPr>
-                <w:rFonts w:ascii="Consolas" w:hAnsi="Consolas"/>
-                <w:sz w:val="18"/>
-                <w:szCs w:val="12"/>
-              </w:rPr>
-              <w:t>&lt;C-r&gt;</w:t>
-            </w:r>
           </w:p>
         </w:tc>
         <w:tc>
@@ -24417,24 +24450,6 @@
                 <w:szCs w:val="12"/>
               </w:rPr>
             </w:pPr>
-            <w:proofErr w:type="spellStart"/>
-            <w:r>
-              <w:rPr>
-                <w:b/>
-                <w:sz w:val="18"/>
-                <w:szCs w:val="12"/>
-                <w:u w:val="single"/>
-              </w:rPr>
-              <w:t>R</w:t>
-            </w:r>
-            <w:r>
-              <w:rPr>
-                <w:sz w:val="18"/>
-                <w:szCs w:val="12"/>
-              </w:rPr>
-              <w:t>edo</w:t>
-            </w:r>
-            <w:proofErr w:type="spellEnd"/>
           </w:p>
         </w:tc>
       </w:tr>
@@ -35457,6 +35472,7 @@
     <w:p>
       <w:pPr>
         <w:pStyle w:val="berschrift1"/>
+        <w:spacing w:before="0"/>
         <w:rPr>
           <w:lang w:val="en-US"/>
         </w:rPr>
@@ -35502,6 +35518,115 @@
                 <w:color w:val="FFFFFF" w:themeColor="background1"/>
                 <w:lang w:val="en-US"/>
               </w:rPr>
+              <w:t>zsh</w:t>
+            </w:r>
+            <w:proofErr w:type="spellEnd"/>
+          </w:p>
+        </w:tc>
+      </w:tr>
+      <w:tr>
+        <w:tc>
+          <w:tcPr>
+            <w:tcW w:w="2694" w:type="dxa"/>
+            <w:shd w:val="clear" w:color="auto" w:fill="auto"/>
+          </w:tcPr>
+          <w:p>
+            <w:pPr>
+              <w:rPr>
+                <w:rFonts w:ascii="Consolas" w:hAnsi="Consolas"/>
+                <w:sz w:val="20"/>
+                <w:szCs w:val="20"/>
+              </w:rPr>
+            </w:pPr>
+            <w:proofErr w:type="spellStart"/>
+            <w:r>
+              <w:rPr>
+                <w:rFonts w:ascii="Consolas" w:hAnsi="Consolas"/>
+                <w:sz w:val="20"/>
+                <w:szCs w:val="20"/>
+              </w:rPr>
+              <w:t>Ctrl+F</w:t>
+            </w:r>
+            <w:proofErr w:type="spellEnd"/>
+          </w:p>
+        </w:tc>
+        <w:tc>
+          <w:tcPr>
+            <w:tcW w:w="6804" w:type="dxa"/>
+            <w:shd w:val="clear" w:color="auto" w:fill="auto"/>
+          </w:tcPr>
+          <w:p>
+            <w:pPr>
+              <w:rPr>
+                <w:rFonts w:cstheme="minorHAnsi"/>
+                <w:sz w:val="20"/>
+                <w:szCs w:val="20"/>
+                <w:lang w:val="en-US"/>
+              </w:rPr>
+            </w:pPr>
+            <w:r>
+              <w:rPr>
+                <w:rFonts w:cstheme="minorHAnsi"/>
+                <w:sz w:val="20"/>
+                <w:szCs w:val="20"/>
+                <w:lang w:val="en-US"/>
+              </w:rPr>
+              <w:t>A</w:t>
+            </w:r>
+            <w:r>
+              <w:rPr>
+                <w:rFonts w:cstheme="minorHAnsi"/>
+                <w:sz w:val="20"/>
+                <w:szCs w:val="20"/>
+                <w:lang w:val="en-US"/>
+              </w:rPr>
+              <w:t xml:space="preserve">dd/remove </w:t>
+            </w:r>
+            <w:proofErr w:type="spellStart"/>
+            <w:r>
+              <w:rPr>
+                <w:rFonts w:ascii="Consolas" w:hAnsi="Consolas" w:cstheme="minorHAnsi"/>
+                <w:sz w:val="20"/>
+                <w:szCs w:val="20"/>
+                <w:lang w:val="en-US"/>
+              </w:rPr>
+              <w:t>sudo</w:t>
+            </w:r>
+            <w:proofErr w:type="spellEnd"/>
+            <w:r>
+              <w:rPr>
+                <w:rFonts w:cstheme="minorHAnsi"/>
+                <w:sz w:val="20"/>
+                <w:szCs w:val="20"/>
+                <w:lang w:val="en-US"/>
+              </w:rPr>
+              <w:t xml:space="preserve"> before current/last command</w:t>
+            </w:r>
+          </w:p>
+        </w:tc>
+      </w:tr>
+      <w:tr>
+        <w:tc>
+          <w:tcPr>
+            <w:tcW w:w="9498" w:type="dxa"/>
+            <w:gridSpan w:val="2"/>
+            <w:shd w:val="clear" w:color="auto" w:fill="4F81BD" w:themeFill="accent1"/>
+          </w:tcPr>
+          <w:p>
+            <w:pPr>
+              <w:rPr>
+                <w:b/>
+                <w:color w:val="FFFFFF" w:themeColor="background1"/>
+                <w:lang w:val="en-US"/>
+              </w:rPr>
+            </w:pPr>
+            <w:proofErr w:type="spellStart"/>
+            <w:r>
+              <w:rPr>
+                <w:b/>
+                <w:color w:val="FFFFFF" w:themeColor="background1"/>
+                <w:lang w:val="en-US"/>
+              </w:rPr>
               <w:t>fzf</w:t>
             </w:r>
             <w:proofErr w:type="spellEnd"/>
@@ -35509,6 +35634,9 @@
         </w:tc>
       </w:tr>
       <w:tr>
+        <w:trPr>
+          <w:trHeight w:val="541"/>
+        </w:trPr>
         <w:tc>
           <w:tcPr>
             <w:tcW w:w="9498" w:type="dxa"/>

</xml_diff>

<commit_message>
add mankier search and zsh Shortcut Alt+K
</commit_message>
<xml_diff>
--- a/Settings/Shortcuts.docx
+++ b/Settings/Shortcuts.docx
@@ -13137,6 +13137,14 @@
               </w:rPr>
               <w:t>Ctrl+Shift+←/→</w:t>
             </w:r>
+            <w:r>
+              <w:rPr>
+                <w:rFonts w:ascii="Consolas" w:hAnsi="Consolas"/>
+                <w:sz w:val="18"/>
+                <w:szCs w:val="18"/>
+              </w:rPr>
+              <w:t xml:space="preserve"> / Alt+K</w:t>
+            </w:r>
           </w:p>
         </w:tc>
         <w:tc>
@@ -13160,6 +13168,15 @@
                 <w:lang w:val="en-US"/>
               </w:rPr>
               <w:t>Cycle directories</w:t>
+            </w:r>
+            <w:r>
+              <w:rPr>
+                <w:rFonts w:cstheme="minorHAnsi"/>
+                <w:sz w:val="18"/>
+                <w:szCs w:val="18"/>
+                <w:lang w:val="en-US"/>
+              </w:rPr>
+              <w:t xml:space="preserve"> / up one directory</w:t>
             </w:r>
           </w:p>
         </w:tc>

</xml_diff>

<commit_message>
add tooling & add fzf bindings
</commit_message>
<xml_diff>
--- a/Settings/Shortcuts.docx
+++ b/Settings/Shortcuts.docx
@@ -13633,7 +13633,7 @@
                 <w:szCs w:val="18"/>
                 <w:lang w:val="en-US"/>
               </w:rPr>
-              <w:t>?</w:t>
+              <w:t>Ctrl+J/K</w:t>
             </w:r>
           </w:p>
         </w:tc>
@@ -13656,7 +13656,7 @@
                 <w:szCs w:val="18"/>
                 <w:lang w:val="en-US"/>
               </w:rPr>
-              <w:t>Show preview</w:t>
+              <w:t>Move down/up</w:t>
             </w:r>
           </w:p>
         </w:tc>
@@ -13683,7 +13683,7 @@
                 <w:szCs w:val="18"/>
                 <w:lang w:val="en-US"/>
               </w:rPr>
-              <w:t>Ctrl+J/K</w:t>
+              <w:t>Ctrl+E/V</w:t>
             </w:r>
           </w:p>
         </w:tc>
@@ -13706,7 +13706,7 @@
                 <w:szCs w:val="18"/>
                 <w:lang w:val="en-US"/>
               </w:rPr>
-              <w:t>Move down/up</w:t>
+              <w:t>Open in default editor/VS Code</w:t>
             </w:r>
           </w:p>
         </w:tc>
@@ -13733,7 +13733,7 @@
                 <w:szCs w:val="18"/>
                 <w:lang w:val="en-US"/>
               </w:rPr>
-              <w:t>Ctrl+E/V</w:t>
+              <w:t>Ctrl+A/U</w:t>
             </w:r>
           </w:p>
         </w:tc>
@@ -13756,7 +13756,7 @@
                 <w:szCs w:val="18"/>
                 <w:lang w:val="en-US"/>
               </w:rPr>
-              <w:t>Open in default editor/VS Code</w:t>
+              <w:t>Toggle/unselect all marks</w:t>
             </w:r>
           </w:p>
         </w:tc>
@@ -13783,7 +13783,7 @@
                 <w:szCs w:val="18"/>
                 <w:lang w:val="en-US"/>
               </w:rPr>
-              <w:t>Ctrl+A/U</w:t>
+              <w:t>Tab</w:t>
             </w:r>
           </w:p>
         </w:tc>
@@ -13806,7 +13806,7 @@
                 <w:szCs w:val="18"/>
                 <w:lang w:val="en-US"/>
               </w:rPr>
-              <w:t>Toggle/unselect all marks</w:t>
+              <w:t>Mark/unmark</w:t>
             </w:r>
           </w:p>
         </w:tc>
@@ -13833,7 +13833,7 @@
                 <w:szCs w:val="18"/>
                 <w:lang w:val="en-US"/>
               </w:rPr>
-              <w:t>Tab</w:t>
+              <w:t>?</w:t>
             </w:r>
           </w:p>
         </w:tc>
@@ -13856,7 +13856,123 @@
                 <w:szCs w:val="18"/>
                 <w:lang w:val="en-US"/>
               </w:rPr>
-              <w:t>Mark/unmark</w:t>
+              <w:t>Show preview</w:t>
+            </w:r>
+          </w:p>
+        </w:tc>
+      </w:tr>
+      <w:tr>
+        <w:tc>
+          <w:tcPr>
+            <w:tcW w:w="2552" w:type="dxa"/>
+            <w:shd w:val="clear" w:color="auto" w:fill="auto"/>
+          </w:tcPr>
+          <w:p>
+            <w:pPr>
+              <w:rPr>
+                <w:rFonts w:ascii="Consolas" w:hAnsi="Consolas"/>
+                <w:sz w:val="18"/>
+                <w:szCs w:val="18"/>
+                <w:lang w:val="en-US"/>
+              </w:rPr>
+            </w:pPr>
+            <w:r>
+              <w:rPr>
+                <w:rFonts w:ascii="Consolas" w:hAnsi="Consolas"/>
+                <w:sz w:val="18"/>
+                <w:szCs w:val="18"/>
+                <w:lang w:val="en-US"/>
+              </w:rPr>
+              <w:t>Ctrl+F/B</w:t>
+            </w:r>
+          </w:p>
+        </w:tc>
+        <w:tc>
+          <w:tcPr>
+            <w:tcW w:w="6946" w:type="dxa"/>
+            <w:shd w:val="clear" w:color="auto" w:fill="auto"/>
+          </w:tcPr>
+          <w:p>
+            <w:pPr>
+              <w:rPr>
+                <w:sz w:val="18"/>
+                <w:szCs w:val="18"/>
+                <w:lang w:val="en-US"/>
+              </w:rPr>
+            </w:pPr>
+            <w:r>
+              <w:rPr>
+                <w:sz w:val="18"/>
+                <w:szCs w:val="18"/>
+                <w:lang w:val="en-US"/>
+              </w:rPr>
+              <w:t>Preview page down/up</w:t>
+            </w:r>
+          </w:p>
+        </w:tc>
+      </w:tr>
+      <w:tr>
+        <w:tc>
+          <w:tcPr>
+            <w:tcW w:w="2552" w:type="dxa"/>
+            <w:shd w:val="clear" w:color="auto" w:fill="auto"/>
+          </w:tcPr>
+          <w:p>
+            <w:pPr>
+              <w:rPr>
+                <w:rFonts w:ascii="Consolas" w:hAnsi="Consolas"/>
+                <w:sz w:val="18"/>
+                <w:szCs w:val="18"/>
+                <w:lang w:val="en-US"/>
+              </w:rPr>
+            </w:pPr>
+            <w:r>
+              <w:rPr>
+                <w:rFonts w:ascii="Consolas" w:hAnsi="Consolas"/>
+                <w:sz w:val="18"/>
+                <w:szCs w:val="18"/>
+                <w:lang w:val="en-US"/>
+              </w:rPr>
+              <w:t>Alt+J/K</w:t>
+            </w:r>
+          </w:p>
+        </w:tc>
+        <w:tc>
+          <w:tcPr>
+            <w:tcW w:w="6946" w:type="dxa"/>
+            <w:shd w:val="clear" w:color="auto" w:fill="auto"/>
+          </w:tcPr>
+          <w:p>
+            <w:pPr>
+              <w:rPr>
+                <w:sz w:val="18"/>
+                <w:szCs w:val="18"/>
+                <w:lang w:val="en-US"/>
+              </w:rPr>
+            </w:pPr>
+            <w:r>
+              <w:rPr>
+                <w:sz w:val="18"/>
+                <w:szCs w:val="18"/>
+                <w:lang w:val="en-US"/>
+              </w:rPr>
+              <w:t xml:space="preserve">Preview </w:t>
+            </w:r>
+            <w:r>
+              <w:rPr>
+                <w:sz w:val="18"/>
+                <w:szCs w:val="18"/>
+                <w:lang w:val="en-US"/>
+              </w:rPr>
+              <w:t>line</w:t>
+            </w:r>
+            <w:r>
+              <w:rPr>
+                <w:sz w:val="18"/>
+                <w:szCs w:val="18"/>
+                <w:lang w:val="en-US"/>
+              </w:rPr>
+              <w:t xml:space="preserve"> down/up</w:t>
             </w:r>
           </w:p>
         </w:tc>

</xml_diff>

<commit_message>
improve zsh key bindings
</commit_message>
<xml_diff>
--- a/Settings/Shortcuts.docx
+++ b/Settings/Shortcuts.docx
@@ -13212,7 +13212,31 @@
                 <w:sz w:val="18"/>
                 <w:szCs w:val="18"/>
               </w:rPr>
-              <w:t>Ctr+X</w:t>
+              <w:t>Ctr</w:t>
+            </w:r>
+            <w:r>
+              <w:rPr>
+                <w:rFonts w:ascii="Consolas" w:hAnsi="Consolas"/>
+                <w:sz w:val="18"/>
+                <w:szCs w:val="18"/>
+              </w:rPr>
+              <w:t>l</w:t>
+            </w:r>
+            <w:r>
+              <w:rPr>
+                <w:rFonts w:ascii="Consolas" w:hAnsi="Consolas"/>
+                <w:sz w:val="18"/>
+                <w:szCs w:val="18"/>
+              </w:rPr>
+              <w:t>+</w:t>
+            </w:r>
+            <w:r>
+              <w:rPr>
+                <w:rFonts w:ascii="Consolas" w:hAnsi="Consolas"/>
+                <w:sz w:val="18"/>
+                <w:szCs w:val="18"/>
+              </w:rPr>
+              <w:t>P</w:t>
             </w:r>
           </w:p>
         </w:tc>

</xml_diff>

<commit_message>
enable fzf-tab command chaining
</commit_message>
<xml_diff>
--- a/Settings/Shortcuts.docx
+++ b/Settings/Shortcuts.docx
@@ -14505,7 +14505,16 @@
                 <w:szCs w:val="18"/>
                 <w:lang w:val="en-US"/>
               </w:rPr>
-              <w:t>Ctrl+A</w:t>
+              <w:t>Ctrl+</w:t>
+            </w:r>
+            <w:r>
+              <w:rPr>
+                <w:rFonts w:ascii="Consolas" w:hAnsi="Consolas"/>
+                <w:sz w:val="18"/>
+                <w:szCs w:val="18"/>
+                <w:lang w:val="en-US"/>
+              </w:rPr>
+              <w:t>A/U</w:t>
             </w:r>
           </w:p>
         </w:tc>
@@ -14528,7 +14537,23 @@
                 <w:szCs w:val="18"/>
                 <w:lang w:val="en-US"/>
               </w:rPr>
-              <w:t>Toggle all marks</w:t>
+              <w:t>Toggle</w:t>
+            </w:r>
+            <w:r>
+              <w:rPr>
+                <w:sz w:val="18"/>
+                <w:szCs w:val="18"/>
+                <w:lang w:val="en-US"/>
+              </w:rPr>
+              <w:t>/unselect</w:t>
+            </w:r>
+            <w:r>
+              <w:rPr>
+                <w:sz w:val="18"/>
+                <w:szCs w:val="18"/>
+                <w:lang w:val="en-US"/>
+              </w:rPr>
+              <w:t xml:space="preserve"> all marks</w:t>
             </w:r>
           </w:p>
         </w:tc>
@@ -14562,7 +14587,7 @@
                 <w:szCs w:val="18"/>
                 <w:lang w:val="en-US"/>
               </w:rPr>
-              <w:t>U</w:t>
+              <w:t>O</w:t>
             </w:r>
           </w:p>
         </w:tc>
@@ -14585,15 +14610,7 @@
                 <w:szCs w:val="18"/>
                 <w:lang w:val="en-US"/>
               </w:rPr>
-              <w:t>U</w:t>
-            </w:r>
-            <w:r>
-              <w:rPr>
-                <w:sz w:val="18"/>
-                <w:szCs w:val="18"/>
-                <w:lang w:val="en-US"/>
-              </w:rPr>
-              <w:t>nselect all marks</w:t>
+              <w:t>Paste result into command line</w:t>
             </w:r>
           </w:p>
         </w:tc>

</xml_diff>

<commit_message>
add vim shortcut reselect visual
</commit_message>
<xml_diff>
--- a/Settings/Shortcuts.docx
+++ b/Settings/Shortcuts.docx
@@ -5370,6 +5370,14 @@
                 <w:szCs w:val="12"/>
               </w:rPr>
             </w:pPr>
+            <w:r>
+              <w:rPr>
+                <w:rFonts w:ascii="Consolas" w:hAnsi="Consolas"/>
+                <w:sz w:val="18"/>
+                <w:szCs w:val="12"/>
+              </w:rPr>
+              <w:t>gv</w:t>
+            </w:r>
           </w:p>
         </w:tc>
         <w:tc>
@@ -5381,8 +5389,35 @@
               <w:rPr>
                 <w:sz w:val="18"/>
                 <w:szCs w:val="12"/>
-              </w:rPr>
-            </w:pPr>
+                <w:lang w:val="en-US"/>
+              </w:rPr>
+            </w:pPr>
+            <w:r>
+              <w:rPr>
+                <w:sz w:val="18"/>
+                <w:szCs w:val="12"/>
+                <w:lang w:val="en-US"/>
+              </w:rPr>
+              <w:t xml:space="preserve">Reselect </w:t>
+            </w:r>
+            <w:r>
+              <w:rPr>
+                <w:b/>
+                <w:sz w:val="18"/>
+                <w:szCs w:val="12"/>
+                <w:u w:val="single"/>
+                <w:lang w:val="en-US"/>
+              </w:rPr>
+              <w:t>v</w:t>
+            </w:r>
+            <w:r>
+              <w:rPr>
+                <w:sz w:val="18"/>
+                <w:szCs w:val="12"/>
+                <w:lang w:val="en-US"/>
+              </w:rPr>
+              <w:t>isual</w:t>
+            </w:r>
           </w:p>
         </w:tc>
       </w:tr>

</xml_diff>

<commit_message>
add shortcuts for navigating ale occurrences
</commit_message>
<xml_diff>
--- a/Settings/Shortcuts.docx
+++ b/Settings/Shortcuts.docx
@@ -2668,6 +2668,14 @@
                 <w:sz w:val="18"/>
                 <w:szCs w:val="12"/>
               </w:rPr>
+              <w:t xml:space="preserve">0 / </w:t>
+            </w:r>
+            <w:r>
+              <w:rPr>
+                <w:rFonts w:ascii="Consolas" w:hAnsi="Consolas"/>
+                <w:sz w:val="18"/>
+                <w:szCs w:val="12"/>
+              </w:rPr>
               <w:t>^</w:t>
             </w:r>
           </w:p>
@@ -2681,28 +2689,24 @@
               <w:rPr>
                 <w:sz w:val="18"/>
                 <w:szCs w:val="12"/>
-              </w:rPr>
-            </w:pPr>
-            <w:r>
-              <w:rPr>
-                <w:sz w:val="18"/>
-                <w:szCs w:val="12"/>
-              </w:rPr>
-              <w:t xml:space="preserve">First </w:t>
-            </w:r>
-            <w:r>
-              <w:rPr>
-                <w:sz w:val="18"/>
-                <w:szCs w:val="12"/>
-              </w:rPr>
-              <w:t xml:space="preserve">non-blank </w:t>
-            </w:r>
-            <w:r>
-              <w:rPr>
-                <w:sz w:val="18"/>
-                <w:szCs w:val="12"/>
-              </w:rPr>
-              <w:t>character</w:t>
+                <w:lang w:val="en-US"/>
+              </w:rPr>
+            </w:pPr>
+            <w:r>
+              <w:rPr>
+                <w:sz w:val="18"/>
+                <w:szCs w:val="12"/>
+                <w:lang w:val="en-US"/>
+              </w:rPr>
+              <w:t xml:space="preserve">First column / </w:t>
+            </w:r>
+            <w:r>
+              <w:rPr>
+                <w:sz w:val="18"/>
+                <w:szCs w:val="12"/>
+                <w:lang w:val="en-US"/>
+              </w:rPr>
+              <w:t>First non-blank character</w:t>
             </w:r>
           </w:p>
         </w:tc>
@@ -2768,7 +2772,7 @@
                 <w:sz w:val="18"/>
                 <w:szCs w:val="12"/>
               </w:rPr>
-              <w:t>0</w:t>
+              <w:t>gg / G</w:t>
             </w:r>
           </w:p>
         </w:tc>
@@ -2788,7 +2792,7 @@
                 <w:sz w:val="18"/>
                 <w:szCs w:val="12"/>
               </w:rPr>
-              <w:t>First column</w:t>
+              <w:t>First line / Last line</w:t>
             </w:r>
           </w:p>
         </w:tc>
@@ -2861,7 +2865,7 @@
                 <w:sz w:val="18"/>
                 <w:szCs w:val="12"/>
               </w:rPr>
-              <w:t>gg / G</w:t>
+              <w:t>n|</w:t>
             </w:r>
           </w:p>
         </w:tc>
@@ -2880,8 +2884,9 @@
               <w:rPr>
                 <w:sz w:val="18"/>
                 <w:szCs w:val="12"/>
-              </w:rPr>
-              <w:t>First line / Last line</w:t>
+                <w:lang w:val="en-US"/>
+              </w:rPr>
+              <w:t>nth column</w:t>
             </w:r>
           </w:p>
         </w:tc>
@@ -3018,44 +3023,118 @@
         <w:tc>
           <w:tcPr>
             <w:tcW w:w="1560" w:type="dxa"/>
-          </w:tcPr>
-          <w:p>
-            <w:pPr>
-              <w:rPr>
-                <w:rFonts w:ascii="Consolas" w:hAnsi="Consolas"/>
-                <w:sz w:val="18"/>
-                <w:szCs w:val="12"/>
-              </w:rPr>
-            </w:pPr>
-            <w:r>
-              <w:rPr>
-                <w:rFonts w:ascii="Consolas" w:hAnsi="Consolas"/>
-                <w:sz w:val="18"/>
-                <w:szCs w:val="12"/>
-              </w:rPr>
-              <w:t>n|</w:t>
+            <w:shd w:val="clear" w:color="auto" w:fill="D9D9D9" w:themeFill="background1" w:themeFillShade="D9"/>
+          </w:tcPr>
+          <w:p>
+            <w:pPr>
+              <w:rPr>
+                <w:rFonts w:ascii="Consolas" w:hAnsi="Consolas"/>
+                <w:sz w:val="18"/>
+                <w:szCs w:val="12"/>
+              </w:rPr>
+            </w:pPr>
+            <w:r>
+              <w:rPr>
+                <w:rFonts w:ascii="Consolas" w:hAnsi="Consolas"/>
+                <w:sz w:val="18"/>
+                <w:szCs w:val="12"/>
+              </w:rPr>
+              <w:t>&lt;</w:t>
+            </w:r>
+            <w:r>
+              <w:rPr>
+                <w:rFonts w:ascii="Consolas" w:hAnsi="Consolas"/>
+                <w:sz w:val="18"/>
+                <w:szCs w:val="12"/>
+              </w:rPr>
+              <w:t>M</w:t>
+            </w:r>
+            <w:r>
+              <w:rPr>
+                <w:rFonts w:ascii="Consolas" w:hAnsi="Consolas"/>
+                <w:sz w:val="18"/>
+                <w:szCs w:val="12"/>
+              </w:rPr>
+              <w:t>-j&gt;</w:t>
+            </w:r>
+            <w:r>
+              <w:rPr>
+                <w:rFonts w:ascii="Consolas" w:hAnsi="Consolas"/>
+                <w:sz w:val="18"/>
+                <w:szCs w:val="12"/>
+              </w:rPr>
+              <w:t xml:space="preserve"> / </w:t>
+            </w:r>
+            <w:r>
+              <w:rPr>
+                <w:rFonts w:ascii="Consolas" w:hAnsi="Consolas"/>
+                <w:sz w:val="18"/>
+                <w:szCs w:val="12"/>
+              </w:rPr>
+              <w:t>&lt;</w:t>
+            </w:r>
+            <w:r>
+              <w:rPr>
+                <w:rFonts w:ascii="Consolas" w:hAnsi="Consolas"/>
+                <w:sz w:val="18"/>
+                <w:szCs w:val="12"/>
+              </w:rPr>
+              <w:t>M</w:t>
+            </w:r>
+            <w:r>
+              <w:rPr>
+                <w:rFonts w:ascii="Consolas" w:hAnsi="Consolas"/>
+                <w:sz w:val="18"/>
+                <w:szCs w:val="12"/>
+              </w:rPr>
+              <w:t>-</w:t>
+            </w:r>
+            <w:r>
+              <w:rPr>
+                <w:rFonts w:ascii="Consolas" w:hAnsi="Consolas"/>
+                <w:sz w:val="18"/>
+                <w:szCs w:val="12"/>
+              </w:rPr>
+              <w:t>k</w:t>
+            </w:r>
+            <w:r>
+              <w:rPr>
+                <w:rFonts w:ascii="Consolas" w:hAnsi="Consolas"/>
+                <w:sz w:val="18"/>
+                <w:szCs w:val="12"/>
+              </w:rPr>
+              <w:t>&gt;</w:t>
             </w:r>
           </w:p>
         </w:tc>
         <w:tc>
           <w:tcPr>
             <w:tcW w:w="3119" w:type="dxa"/>
-          </w:tcPr>
-          <w:p>
-            <w:pPr>
-              <w:rPr>
-                <w:sz w:val="18"/>
-                <w:szCs w:val="12"/>
-                <w:lang w:val="en-US"/>
-              </w:rPr>
-            </w:pPr>
-            <w:r>
-              <w:rPr>
-                <w:sz w:val="18"/>
-                <w:szCs w:val="12"/>
-                <w:lang w:val="en-US"/>
-              </w:rPr>
-              <w:t>nth column</w:t>
+            <w:shd w:val="clear" w:color="auto" w:fill="D9D9D9" w:themeFill="background1" w:themeFillShade="D9"/>
+          </w:tcPr>
+          <w:p>
+            <w:pPr>
+              <w:rPr>
+                <w:sz w:val="18"/>
+                <w:szCs w:val="12"/>
+                <w:lang w:val="en-US"/>
+              </w:rPr>
+            </w:pPr>
+            <w:r>
+              <w:rPr>
+                <w:sz w:val="18"/>
+                <w:szCs w:val="12"/>
+                <w:lang w:val="en-US"/>
+              </w:rPr>
+              <w:t xml:space="preserve">Next/previous </w:t>
+            </w:r>
+            <w:r>
+              <w:rPr>
+                <w:sz w:val="18"/>
+                <w:szCs w:val="12"/>
+                <w:lang w:val="en-US"/>
+              </w:rPr>
+              <w:t>ale occurrence</w:t>
             </w:r>
           </w:p>
         </w:tc>

</xml_diff>

<commit_message>
add shortcut to toggle vim explorer
</commit_message>
<xml_diff>
--- a/Settings/Shortcuts.docx
+++ b/Settings/Shortcuts.docx
@@ -6471,6 +6471,14 @@
               </w:rPr>
               <w:t>&lt;F5&gt;</w:t>
             </w:r>
+            <w:r>
+              <w:rPr>
+                <w:rFonts w:ascii="Consolas" w:hAnsi="Consolas"/>
+                <w:sz w:val="18"/>
+                <w:szCs w:val="12"/>
+              </w:rPr>
+              <w:t xml:space="preserve"> / &lt;F6&gt;</w:t>
+            </w:r>
           </w:p>
         </w:tc>
         <w:tc>
@@ -6493,6 +6501,14 @@
                 <w:lang w:val="en-US"/>
               </w:rPr>
               <w:t>Toggle ALE</w:t>
+            </w:r>
+            <w:r>
+              <w:rPr>
+                <w:sz w:val="18"/>
+                <w:szCs w:val="12"/>
+                <w:lang w:val="en-US"/>
+              </w:rPr>
+              <w:t xml:space="preserve"> / Toggle explorer</w:t>
             </w:r>
           </w:p>
         </w:tc>

</xml_diff>

<commit_message>
consolidate fzd and df
</commit_message>
<xml_diff>
--- a/Settings/Shortcuts.docx
+++ b/Settings/Shortcuts.docx
@@ -16216,7 +16216,7 @@
                 <w:szCs w:val="18"/>
                 <w:lang w:val="en-US"/>
               </w:rPr>
-              <w:t>Ctrl+L</w:t>
+              <w:t>Enter</w:t>
             </w:r>
           </w:p>
         </w:tc>
@@ -16921,15 +16921,7 @@
                 <w:szCs w:val="18"/>
                 <w:lang w:val="en-US"/>
               </w:rPr>
-              <w:t xml:space="preserve">Interactive </w:t>
-            </w:r>
-            <w:r>
-              <w:rPr>
-                <w:sz w:val="18"/>
-                <w:szCs w:val="18"/>
-                <w:lang w:val="en-US"/>
-              </w:rPr>
-              <w:t>git log viewer</w:t>
+              <w:t>Interactive git log viewer</w:t>
             </w:r>
           </w:p>
         </w:tc>
@@ -17046,15 +17038,7 @@
                 <w:szCs w:val="18"/>
                 <w:lang w:val="en-US"/>
               </w:rPr>
-              <w:t xml:space="preserve">Interactive </w:t>
-            </w:r>
-            <w:r>
-              <w:rPr>
-                <w:sz w:val="18"/>
-                <w:szCs w:val="18"/>
-                <w:lang w:val="en-US"/>
-              </w:rPr>
-              <w:t>git stash viewer</w:t>
+              <w:t>Interactive git stash viewer</w:t>
             </w:r>
           </w:p>
         </w:tc>

</xml_diff>

<commit_message>
toggle pane zoom in Terminal
</commit_message>
<xml_diff>
--- a/Settings/Shortcuts.docx
+++ b/Settings/Shortcuts.docx
@@ -4,7 +4,7 @@
   <w:body>
     <w:p>
       <w:pPr>
-        <w:pStyle w:val="berschrift1"/>
+        <w:pStyle w:val="Heading1"/>
         <w:spacing w:before="0" w:line="240" w:lineRule="auto"/>
       </w:pPr>
       <w:r>
@@ -13,7 +13,7 @@
     </w:p>
     <w:tbl>
       <w:tblPr>
-        <w:tblStyle w:val="Tabellenraster"/>
+        <w:tblStyle w:val="TableGrid"/>
         <w:tblW w:w="10916" w:type="dxa"/>
         <w:tblInd w:w="-34" w:type="dxa"/>
         <w:tblLayout w:type="fixed"/>
@@ -9739,7 +9739,7 @@
     </w:tbl>
     <w:p>
       <w:pPr>
-        <w:pStyle w:val="berschrift2"/>
+        <w:pStyle w:val="Heading2"/>
         <w:spacing w:before="0"/>
         <w:rPr>
           <w:lang w:val="en-US"/>
@@ -9772,7 +9772,7 @@
     </w:p>
     <w:p>
       <w:pPr>
-        <w:pStyle w:val="Listenabsatz"/>
+        <w:pStyle w:val="ListParagraph"/>
         <w:numPr>
           <w:ilvl w:val="0"/>
           <w:numId w:val="2"/>
@@ -9804,7 +9804,7 @@
     </w:p>
     <w:p>
       <w:pPr>
-        <w:pStyle w:val="Listenabsatz"/>
+        <w:pStyle w:val="ListParagraph"/>
         <w:numPr>
           <w:ilvl w:val="0"/>
           <w:numId w:val="2"/>
@@ -10028,7 +10028,7 @@
     </w:p>
     <w:p>
       <w:pPr>
-        <w:pStyle w:val="Listenabsatz"/>
+        <w:pStyle w:val="ListParagraph"/>
         <w:numPr>
           <w:ilvl w:val="0"/>
           <w:numId w:val="2"/>
@@ -10312,7 +10312,7 @@
     </w:p>
     <w:p>
       <w:pPr>
-        <w:pStyle w:val="Listenabsatz"/>
+        <w:pStyle w:val="ListParagraph"/>
         <w:numPr>
           <w:ilvl w:val="0"/>
           <w:numId w:val="2"/>
@@ -10443,7 +10443,7 @@
     </w:p>
     <w:p>
       <w:pPr>
-        <w:pStyle w:val="Listenabsatz"/>
+        <w:pStyle w:val="ListParagraph"/>
         <w:numPr>
           <w:ilvl w:val="0"/>
           <w:numId w:val="2"/>
@@ -10676,7 +10676,7 @@
     </w:p>
     <w:tbl>
       <w:tblPr>
-        <w:tblStyle w:val="Tabellenraster"/>
+        <w:tblStyle w:val="TableGrid"/>
         <w:tblW w:w="10915" w:type="dxa"/>
         <w:tblInd w:w="-34" w:type="dxa"/>
         <w:tblLook w:val="04A0" w:firstRow="1" w:lastRow="0" w:firstColumn="1" w:lastColumn="0" w:noHBand="0" w:noVBand="1"/>
@@ -11269,7 +11269,7 @@
     </w:tbl>
     <w:p>
       <w:pPr>
-        <w:pStyle w:val="berschrift2"/>
+        <w:pStyle w:val="Heading2"/>
         <w:spacing w:before="0"/>
         <w:rPr>
           <w:lang w:val="en-US"/>
@@ -11389,7 +11389,7 @@
     </w:p>
     <w:tbl>
       <w:tblPr>
-        <w:tblStyle w:val="Tabellenraster"/>
+        <w:tblStyle w:val="TableGrid"/>
         <w:tblW w:w="10915" w:type="dxa"/>
         <w:tblInd w:w="-34" w:type="dxa"/>
         <w:tblLook w:val="04A0" w:firstRow="1" w:lastRow="0" w:firstColumn="1" w:lastColumn="0" w:noHBand="0" w:noVBand="1"/>
@@ -12123,7 +12123,7 @@
     </w:tbl>
     <w:p>
       <w:pPr>
-        <w:pStyle w:val="berschrift2"/>
+        <w:pStyle w:val="Heading2"/>
         <w:spacing w:before="0"/>
       </w:pPr>
       <w:r>
@@ -12132,7 +12132,7 @@
     </w:p>
     <w:p>
       <w:pPr>
-        <w:pStyle w:val="Listenabsatz"/>
+        <w:pStyle w:val="ListParagraph"/>
         <w:numPr>
           <w:ilvl w:val="0"/>
           <w:numId w:val="2"/>
@@ -12256,7 +12256,7 @@
     </w:p>
     <w:p>
       <w:pPr>
-        <w:pStyle w:val="Listenabsatz"/>
+        <w:pStyle w:val="ListParagraph"/>
         <w:numPr>
           <w:ilvl w:val="0"/>
           <w:numId w:val="2"/>
@@ -12287,7 +12287,7 @@
     </w:p>
     <w:p>
       <w:pPr>
-        <w:pStyle w:val="Listenabsatz"/>
+        <w:pStyle w:val="ListParagraph"/>
         <w:numPr>
           <w:ilvl w:val="0"/>
           <w:numId w:val="2"/>
@@ -12318,7 +12318,7 @@
     </w:p>
     <w:p>
       <w:pPr>
-        <w:pStyle w:val="Listenabsatz"/>
+        <w:pStyle w:val="ListParagraph"/>
         <w:numPr>
           <w:ilvl w:val="0"/>
           <w:numId w:val="2"/>
@@ -12348,7 +12348,7 @@
     </w:p>
     <w:p>
       <w:pPr>
-        <w:pStyle w:val="Listenabsatz"/>
+        <w:pStyle w:val="ListParagraph"/>
         <w:numPr>
           <w:ilvl w:val="0"/>
           <w:numId w:val="2"/>
@@ -12376,7 +12376,7 @@
     </w:p>
     <w:p>
       <w:pPr>
-        <w:pStyle w:val="Listenabsatz"/>
+        <w:pStyle w:val="ListParagraph"/>
         <w:numPr>
           <w:ilvl w:val="0"/>
           <w:numId w:val="2"/>
@@ -12403,7 +12403,7 @@
     </w:p>
     <w:p>
       <w:pPr>
-        <w:pStyle w:val="Listenabsatz"/>
+        <w:pStyle w:val="ListParagraph"/>
         <w:numPr>
           <w:ilvl w:val="0"/>
           <w:numId w:val="2"/>
@@ -12430,7 +12430,7 @@
     </w:p>
     <w:p>
       <w:pPr>
-        <w:pStyle w:val="Listenabsatz"/>
+        <w:pStyle w:val="ListParagraph"/>
         <w:numPr>
           <w:ilvl w:val="0"/>
           <w:numId w:val="2"/>
@@ -12455,7 +12455,7 @@
     </w:p>
     <w:tbl>
       <w:tblPr>
-        <w:tblStyle w:val="Tabellenraster"/>
+        <w:tblStyle w:val="TableGrid"/>
         <w:tblW w:w="10915" w:type="dxa"/>
         <w:tblInd w:w="-34" w:type="dxa"/>
         <w:tblLook w:val="04A0" w:firstRow="1" w:lastRow="0" w:firstColumn="1" w:lastColumn="0" w:noHBand="0" w:noVBand="1"/>
@@ -12962,7 +12962,7 @@
     </w:tbl>
     <w:p>
       <w:pPr>
-        <w:pStyle w:val="berschrift2"/>
+        <w:pStyle w:val="Heading2"/>
         <w:spacing w:before="0"/>
       </w:pPr>
       <w:r>
@@ -12971,7 +12971,7 @@
     </w:p>
     <w:p>
       <w:pPr>
-        <w:pStyle w:val="Listenabsatz"/>
+        <w:pStyle w:val="ListParagraph"/>
         <w:numPr>
           <w:ilvl w:val="0"/>
           <w:numId w:val="2"/>
@@ -12994,7 +12994,7 @@
     </w:p>
     <w:p>
       <w:pPr>
-        <w:pStyle w:val="Listenabsatz"/>
+        <w:pStyle w:val="ListParagraph"/>
         <w:numPr>
           <w:ilvl w:val="0"/>
           <w:numId w:val="2"/>
@@ -13039,7 +13039,7 @@
     </w:p>
     <w:tbl>
       <w:tblPr>
-        <w:tblStyle w:val="Tabellenraster"/>
+        <w:tblStyle w:val="TableGrid"/>
         <w:tblW w:w="10915" w:type="dxa"/>
         <w:tblInd w:w="-34" w:type="dxa"/>
         <w:tblLook w:val="04A0" w:firstRow="1" w:lastRow="0" w:firstColumn="1" w:lastColumn="0" w:noHBand="0" w:noVBand="1"/>
@@ -13062,7 +13062,7 @@
           </w:tcPr>
           <w:p>
             <w:pPr>
-              <w:pStyle w:val="Listenabsatz"/>
+              <w:pStyle w:val="ListParagraph"/>
               <w:ind w:left="0"/>
               <w:rPr>
                 <w:sz w:val="18"/>
@@ -13087,7 +13087,7 @@
           </w:tcPr>
           <w:p>
             <w:pPr>
-              <w:pStyle w:val="Listenabsatz"/>
+              <w:pStyle w:val="ListParagraph"/>
               <w:ind w:left="0"/>
               <w:rPr>
                 <w:sz w:val="18"/>
@@ -13113,7 +13113,7 @@
           </w:tcPr>
           <w:p>
             <w:pPr>
-              <w:pStyle w:val="Listenabsatz"/>
+              <w:pStyle w:val="ListParagraph"/>
               <w:ind w:left="0"/>
               <w:rPr>
                 <w:rFonts w:ascii="Consolas" w:hAnsi="Consolas"/>
@@ -13137,7 +13137,7 @@
           </w:tcPr>
           <w:p>
             <w:pPr>
-              <w:pStyle w:val="Listenabsatz"/>
+              <w:pStyle w:val="ListParagraph"/>
               <w:ind w:left="0"/>
               <w:rPr>
                 <w:sz w:val="18"/>
@@ -13159,7 +13159,7 @@
           </w:tcPr>
           <w:p>
             <w:pPr>
-              <w:pStyle w:val="Listenabsatz"/>
+              <w:pStyle w:val="ListParagraph"/>
               <w:ind w:left="0"/>
               <w:rPr>
                 <w:sz w:val="18"/>
@@ -13182,7 +13182,7 @@
           </w:tcPr>
           <w:p>
             <w:pPr>
-              <w:pStyle w:val="Listenabsatz"/>
+              <w:pStyle w:val="ListParagraph"/>
               <w:ind w:left="0"/>
               <w:rPr>
                 <w:sz w:val="18"/>
@@ -13204,7 +13204,7 @@
           </w:tcPr>
           <w:p>
             <w:pPr>
-              <w:pStyle w:val="Listenabsatz"/>
+              <w:pStyle w:val="ListParagraph"/>
               <w:ind w:left="0"/>
               <w:rPr>
                 <w:sz w:val="18"/>
@@ -13227,7 +13227,7 @@
           </w:tcPr>
           <w:p>
             <w:pPr>
-              <w:pStyle w:val="Listenabsatz"/>
+              <w:pStyle w:val="ListParagraph"/>
               <w:ind w:left="0"/>
               <w:rPr>
                 <w:sz w:val="18"/>
@@ -13268,7 +13268,7 @@
           </w:tcPr>
           <w:p>
             <w:pPr>
-              <w:pStyle w:val="Listenabsatz"/>
+              <w:pStyle w:val="ListParagraph"/>
               <w:ind w:left="0"/>
               <w:rPr>
                 <w:sz w:val="18"/>
@@ -13291,7 +13291,7 @@
           </w:tcPr>
           <w:p>
             <w:pPr>
-              <w:pStyle w:val="Listenabsatz"/>
+              <w:pStyle w:val="ListParagraph"/>
               <w:ind w:left="0"/>
               <w:rPr>
                 <w:sz w:val="18"/>
@@ -13334,7 +13334,7 @@
           </w:tcPr>
           <w:p>
             <w:pPr>
-              <w:pStyle w:val="Listenabsatz"/>
+              <w:pStyle w:val="ListParagraph"/>
               <w:ind w:left="0"/>
               <w:rPr>
                 <w:rFonts w:ascii="Consolas" w:hAnsi="Consolas"/>
@@ -13358,7 +13358,7 @@
           </w:tcPr>
           <w:p>
             <w:pPr>
-              <w:pStyle w:val="Listenabsatz"/>
+              <w:pStyle w:val="ListParagraph"/>
               <w:ind w:left="0"/>
               <w:rPr>
                 <w:sz w:val="18"/>
@@ -13380,7 +13380,7 @@
           </w:tcPr>
           <w:p>
             <w:pPr>
-              <w:pStyle w:val="Listenabsatz"/>
+              <w:pStyle w:val="ListParagraph"/>
               <w:ind w:left="0"/>
               <w:rPr>
                 <w:sz w:val="18"/>
@@ -13403,7 +13403,7 @@
           </w:tcPr>
           <w:p>
             <w:pPr>
-              <w:pStyle w:val="Listenabsatz"/>
+              <w:pStyle w:val="ListParagraph"/>
               <w:ind w:left="0"/>
               <w:rPr>
                 <w:sz w:val="18"/>
@@ -13425,7 +13425,7 @@
           </w:tcPr>
           <w:p>
             <w:pPr>
-              <w:pStyle w:val="Listenabsatz"/>
+              <w:pStyle w:val="ListParagraph"/>
               <w:ind w:left="0"/>
               <w:rPr>
                 <w:sz w:val="18"/>
@@ -13448,7 +13448,7 @@
           </w:tcPr>
           <w:p>
             <w:pPr>
-              <w:pStyle w:val="Listenabsatz"/>
+              <w:pStyle w:val="ListParagraph"/>
               <w:ind w:left="0"/>
               <w:rPr>
                 <w:sz w:val="18"/>
@@ -13489,7 +13489,7 @@
           </w:tcPr>
           <w:p>
             <w:pPr>
-              <w:pStyle w:val="Listenabsatz"/>
+              <w:pStyle w:val="ListParagraph"/>
               <w:ind w:left="0"/>
               <w:rPr>
                 <w:sz w:val="18"/>
@@ -13512,7 +13512,7 @@
           </w:tcPr>
           <w:p>
             <w:pPr>
-              <w:pStyle w:val="Listenabsatz"/>
+              <w:pStyle w:val="ListParagraph"/>
               <w:ind w:left="0"/>
               <w:rPr>
                 <w:sz w:val="18"/>
@@ -13537,7 +13537,7 @@
           </w:tcPr>
           <w:p>
             <w:pPr>
-              <w:pStyle w:val="Listenabsatz"/>
+              <w:pStyle w:val="ListParagraph"/>
               <w:ind w:left="0"/>
               <w:rPr>
                 <w:rFonts w:ascii="Consolas" w:hAnsi="Consolas"/>
@@ -13561,7 +13561,7 @@
           </w:tcPr>
           <w:p>
             <w:pPr>
-              <w:pStyle w:val="Listenabsatz"/>
+              <w:pStyle w:val="ListParagraph"/>
               <w:ind w:left="0"/>
               <w:rPr>
                 <w:sz w:val="18"/>
@@ -13584,7 +13584,7 @@
           </w:tcPr>
           <w:p>
             <w:pPr>
-              <w:pStyle w:val="Listenabsatz"/>
+              <w:pStyle w:val="ListParagraph"/>
               <w:ind w:left="0"/>
               <w:rPr>
                 <w:sz w:val="18"/>
@@ -13614,7 +13614,7 @@
           </w:tcPr>
           <w:p>
             <w:pPr>
-              <w:pStyle w:val="Listenabsatz"/>
+              <w:pStyle w:val="ListParagraph"/>
               <w:ind w:left="0"/>
               <w:rPr>
                 <w:sz w:val="18"/>
@@ -13630,7 +13630,7 @@
           </w:tcPr>
           <w:p>
             <w:pPr>
-              <w:pStyle w:val="Listenabsatz"/>
+              <w:pStyle w:val="ListParagraph"/>
               <w:ind w:left="0"/>
               <w:rPr>
                 <w:sz w:val="18"/>
@@ -13643,7 +13643,7 @@
     </w:tbl>
     <w:p>
       <w:pPr>
-        <w:pStyle w:val="berschrift1"/>
+        <w:pStyle w:val="Heading1"/>
         <w:spacing w:before="0"/>
         <w:rPr>
           <w:lang w:val="en-US"/>
@@ -13659,7 +13659,7 @@
     </w:p>
     <w:tbl>
       <w:tblPr>
-        <w:tblStyle w:val="Tabellenraster"/>
+        <w:tblStyle w:val="TableGrid"/>
         <w:tblW w:w="10915" w:type="dxa"/>
         <w:tblInd w:w="-34" w:type="dxa"/>
         <w:tblLayout w:type="fixed"/>
@@ -18236,7 +18236,7 @@
     </w:p>
     <w:p>
       <w:pPr>
-        <w:pStyle w:val="berschrift1"/>
+        <w:pStyle w:val="Heading1"/>
         <w:spacing w:before="0"/>
       </w:pPr>
       <w:r>
@@ -18246,7 +18246,7 @@
     </w:p>
     <w:tbl>
       <w:tblPr>
-        <w:tblStyle w:val="Tabellenraster"/>
+        <w:tblStyle w:val="TableGrid"/>
         <w:tblW w:w="9923" w:type="dxa"/>
         <w:tblInd w:w="-34" w:type="dxa"/>
         <w:tblLayout w:type="fixed"/>
@@ -20289,7 +20289,7 @@
     </w:p>
     <w:p>
       <w:pPr>
-        <w:pStyle w:val="berschrift1"/>
+        <w:pStyle w:val="Heading1"/>
         <w:spacing w:before="0"/>
         <w:rPr>
           <w:lang w:val="en-US"/>
@@ -20336,7 +20336,7 @@
     </w:p>
     <w:tbl>
       <w:tblPr>
-        <w:tblStyle w:val="Tabellenraster"/>
+        <w:tblStyle w:val="TableGrid"/>
         <w:tblW w:w="9923" w:type="dxa"/>
         <w:tblInd w:w="-34" w:type="dxa"/>
         <w:tblLayout w:type="fixed"/>
@@ -22794,7 +22794,7 @@
     </w:p>
     <w:p>
       <w:pPr>
-        <w:pStyle w:val="berschrift1"/>
+        <w:pStyle w:val="Heading1"/>
       </w:pPr>
       <w:r>
         <w:lastRenderedPageBreak/>
@@ -22803,7 +22803,7 @@
     </w:p>
     <w:tbl>
       <w:tblPr>
-        <w:tblStyle w:val="Tabellenraster"/>
+        <w:tblStyle w:val="TableGrid"/>
         <w:tblW w:w="10916" w:type="dxa"/>
         <w:tblInd w:w="-34" w:type="dxa"/>
         <w:tblLayout w:type="fixed"/>
@@ -26237,7 +26237,7 @@
     </w:p>
     <w:p>
       <w:pPr>
-        <w:pStyle w:val="berschrift1"/>
+        <w:pStyle w:val="Heading1"/>
       </w:pPr>
       <w:r>
         <w:lastRenderedPageBreak/>
@@ -26246,7 +26246,7 @@
     </w:p>
     <w:tbl>
       <w:tblPr>
-        <w:tblStyle w:val="Tabellenraster"/>
+        <w:tblStyle w:val="TableGrid"/>
         <w:tblW w:w="0" w:type="auto"/>
         <w:tblInd w:w="-34" w:type="dxa"/>
         <w:tblLayout w:type="fixed"/>
@@ -29614,7 +29614,7 @@
     </w:p>
     <w:tbl>
       <w:tblPr>
-        <w:tblStyle w:val="Tabellenraster"/>
+        <w:tblStyle w:val="TableGrid"/>
         <w:tblW w:w="0" w:type="auto"/>
         <w:tblInd w:w="-34" w:type="dxa"/>
         <w:tblLayout w:type="fixed"/>
@@ -30218,7 +30218,7 @@
     </w:tbl>
     <w:p>
       <w:pPr>
-        <w:pStyle w:val="berschrift2"/>
+        <w:pStyle w:val="Heading2"/>
       </w:pPr>
       <w:r>
         <w:t>Special directories</w:t>
@@ -30226,7 +30226,7 @@
     </w:p>
     <w:tbl>
       <w:tblPr>
-        <w:tblStyle w:val="Tabellenraster"/>
+        <w:tblStyle w:val="TableGrid"/>
         <w:tblW w:w="9923" w:type="dxa"/>
         <w:tblInd w:w="-34" w:type="dxa"/>
         <w:tblLook w:val="04A0" w:firstRow="1" w:lastRow="0" w:firstColumn="1" w:lastColumn="0" w:noHBand="0" w:noVBand="1"/>
@@ -30713,7 +30713,7 @@
     </w:p>
     <w:p>
       <w:pPr>
-        <w:pStyle w:val="berschrift1"/>
+        <w:pStyle w:val="Heading1"/>
         <w:rPr>
           <w:lang w:val="en-US"/>
         </w:rPr>
@@ -30727,7 +30727,7 @@
     </w:p>
     <w:tbl>
       <w:tblPr>
-        <w:tblStyle w:val="Tabellenraster"/>
+        <w:tblStyle w:val="TableGrid"/>
         <w:tblW w:w="9923" w:type="dxa"/>
         <w:tblInd w:w="-34" w:type="dxa"/>
         <w:tblLayout w:type="fixed"/>
@@ -31521,6 +31521,71 @@
       <w:tr>
         <w:tc>
           <w:tcPr>
+            <w:tcW w:w="2268" w:type="dxa"/>
+          </w:tcPr>
+          <w:p>
+            <w:pPr>
+              <w:rPr>
+                <w:rFonts w:ascii="Consolas" w:hAnsi="Consolas"/>
+                <w:sz w:val="20"/>
+              </w:rPr>
+            </w:pPr>
+            <w:r>
+              <w:rPr>
+                <w:rFonts w:ascii="Consolas" w:hAnsi="Consolas"/>
+                <w:sz w:val="20"/>
+              </w:rPr>
+              <w:t>Alt+Shift+Z</w:t>
+            </w:r>
+          </w:p>
+        </w:tc>
+        <w:tc>
+          <w:tcPr>
+            <w:tcW w:w="2268" w:type="dxa"/>
+          </w:tcPr>
+          <w:p>
+            <w:pPr>
+              <w:rPr>
+                <w:sz w:val="20"/>
+              </w:rPr>
+            </w:pPr>
+            <w:r>
+              <w:rPr>
+                <w:sz w:val="20"/>
+              </w:rPr>
+              <w:t>Toggle pane zoom</w:t>
+            </w:r>
+          </w:p>
+        </w:tc>
+        <w:tc>
+          <w:tcPr>
+            <w:tcW w:w="2977" w:type="dxa"/>
+          </w:tcPr>
+          <w:p>
+            <w:pPr>
+              <w:rPr>
+                <w:rFonts w:ascii="Consolas" w:hAnsi="Consolas"/>
+                <w:sz w:val="20"/>
+              </w:rPr>
+            </w:pPr>
+          </w:p>
+        </w:tc>
+        <w:tc>
+          <w:tcPr>
+            <w:tcW w:w="2410" w:type="dxa"/>
+          </w:tcPr>
+          <w:p>
+            <w:pPr>
+              <w:rPr>
+                <w:sz w:val="20"/>
+              </w:rPr>
+            </w:pPr>
+          </w:p>
+        </w:tc>
+      </w:tr>
+      <w:tr>
+        <w:tc>
+          <w:tcPr>
             <w:tcW w:w="9923" w:type="dxa"/>
             <w:gridSpan w:val="4"/>
             <w:shd w:val="clear" w:color="auto" w:fill="4F81BD" w:themeFill="accent1"/>
@@ -31828,7 +31893,7 @@
     </w:tbl>
     <w:p>
       <w:pPr>
-        <w:pStyle w:val="berschrift1"/>
+        <w:pStyle w:val="Heading1"/>
       </w:pPr>
       <w:r>
         <w:rPr>
@@ -31843,7 +31908,7 @@
     </w:p>
     <w:tbl>
       <w:tblPr>
-        <w:tblStyle w:val="Tabellenraster"/>
+        <w:tblStyle w:val="TableGrid"/>
         <w:tblW w:w="0" w:type="auto"/>
         <w:tblLook w:val="04A0" w:firstRow="1" w:lastRow="0" w:firstColumn="1" w:lastColumn="0" w:noHBand="0" w:noVBand="1"/>
       </w:tblPr>
@@ -32736,12 +32801,12 @@
     </w:tbl>
     <w:p>
       <w:pPr>
-        <w:pStyle w:val="KeinLeerraum"/>
+        <w:pStyle w:val="NoSpacing"/>
       </w:pPr>
     </w:p>
     <w:p>
       <w:pPr>
-        <w:pStyle w:val="berschrift1"/>
+        <w:pStyle w:val="Heading1"/>
         <w:spacing w:before="0"/>
       </w:pPr>
       <w:r>
@@ -32750,7 +32815,7 @@
     </w:p>
     <w:tbl>
       <w:tblPr>
-        <w:tblStyle w:val="Tabellenraster"/>
+        <w:tblStyle w:val="TableGrid"/>
         <w:tblW w:w="9889" w:type="dxa"/>
         <w:tblLook w:val="04A0" w:firstRow="1" w:lastRow="0" w:firstColumn="1" w:lastColumn="0" w:noHBand="0" w:noVBand="1"/>
       </w:tblPr>
@@ -32980,12 +33045,12 @@
     </w:tbl>
     <w:p>
       <w:pPr>
-        <w:pStyle w:val="KeinLeerraum"/>
+        <w:pStyle w:val="NoSpacing"/>
       </w:pPr>
     </w:p>
     <w:p>
       <w:pPr>
-        <w:pStyle w:val="berschrift1"/>
+        <w:pStyle w:val="Heading1"/>
         <w:spacing w:before="0"/>
       </w:pPr>
       <w:r>
@@ -32994,7 +33059,7 @@
     </w:p>
     <w:tbl>
       <w:tblPr>
-        <w:tblStyle w:val="Tabellenraster"/>
+        <w:tblStyle w:val="TableGrid"/>
         <w:tblW w:w="9889" w:type="dxa"/>
         <w:tblLook w:val="04A0" w:firstRow="1" w:lastRow="0" w:firstColumn="1" w:lastColumn="0" w:noHBand="0" w:noVBand="1"/>
       </w:tblPr>
@@ -33252,12 +33317,12 @@
     </w:tbl>
     <w:p>
       <w:pPr>
-        <w:pStyle w:val="KeinLeerraum"/>
+        <w:pStyle w:val="NoSpacing"/>
       </w:pPr>
     </w:p>
     <w:p>
       <w:pPr>
-        <w:pStyle w:val="berschrift1"/>
+        <w:pStyle w:val="Heading1"/>
         <w:spacing w:before="0"/>
       </w:pPr>
       <w:r>
@@ -33266,7 +33331,7 @@
     </w:p>
     <w:tbl>
       <w:tblPr>
-        <w:tblStyle w:val="Tabellenraster"/>
+        <w:tblStyle w:val="TableGrid"/>
         <w:tblW w:w="9889" w:type="dxa"/>
         <w:tblLook w:val="04A0" w:firstRow="1" w:lastRow="0" w:firstColumn="1" w:lastColumn="0" w:noHBand="0" w:noVBand="1"/>
       </w:tblPr>
@@ -33676,12 +33741,12 @@
     </w:tbl>
     <w:p>
       <w:pPr>
-        <w:pStyle w:val="KeinLeerraum"/>
+        <w:pStyle w:val="NoSpacing"/>
       </w:pPr>
     </w:p>
     <w:p>
       <w:pPr>
-        <w:pStyle w:val="berschrift1"/>
+        <w:pStyle w:val="Heading1"/>
         <w:spacing w:before="0"/>
       </w:pPr>
       <w:r>
@@ -33690,7 +33755,7 @@
     </w:p>
     <w:tbl>
       <w:tblPr>
-        <w:tblStyle w:val="Tabellenraster"/>
+        <w:tblStyle w:val="TableGrid"/>
         <w:tblW w:w="9889" w:type="dxa"/>
         <w:tblLook w:val="04A0" w:firstRow="1" w:lastRow="0" w:firstColumn="1" w:lastColumn="0" w:noHBand="0" w:noVBand="1"/>
       </w:tblPr>
@@ -33843,7 +33908,7 @@
     </w:tbl>
     <w:p>
       <w:pPr>
-        <w:pStyle w:val="berschrift1"/>
+        <w:pStyle w:val="Heading1"/>
         <w:spacing w:before="0"/>
       </w:pPr>
       <w:r>
@@ -33853,7 +33918,7 @@
     </w:p>
     <w:tbl>
       <w:tblPr>
-        <w:tblStyle w:val="Tabellenraster"/>
+        <w:tblStyle w:val="TableGrid"/>
         <w:tblW w:w="9889" w:type="dxa"/>
         <w:tblLook w:val="04A0" w:firstRow="1" w:lastRow="0" w:firstColumn="1" w:lastColumn="0" w:noHBand="0" w:noVBand="1"/>
       </w:tblPr>
@@ -34428,7 +34493,7 @@
     </w:tbl>
     <w:p>
       <w:pPr>
-        <w:pStyle w:val="berschrift1"/>
+        <w:pStyle w:val="Heading1"/>
       </w:pPr>
       <w:r>
         <w:t>Firefox</w:t>
@@ -34436,7 +34501,7 @@
     </w:p>
     <w:tbl>
       <w:tblPr>
-        <w:tblStyle w:val="Tabellenraster"/>
+        <w:tblStyle w:val="TableGrid"/>
         <w:tblW w:w="9889" w:type="dxa"/>
         <w:tblLook w:val="04A0" w:firstRow="1" w:lastRow="0" w:firstColumn="1" w:lastColumn="0" w:noHBand="0" w:noVBand="1"/>
       </w:tblPr>
@@ -35180,7 +35245,7 @@
     </w:tbl>
     <w:p>
       <w:pPr>
-        <w:pStyle w:val="berschrift1"/>
+        <w:pStyle w:val="Heading1"/>
       </w:pPr>
       <w:r>
         <w:t>Edge</w:t>
@@ -35188,7 +35253,7 @@
     </w:p>
     <w:tbl>
       <w:tblPr>
-        <w:tblStyle w:val="Tabellenraster"/>
+        <w:tblStyle w:val="TableGrid"/>
         <w:tblW w:w="0" w:type="auto"/>
         <w:tblLayout w:type="fixed"/>
         <w:tblLook w:val="04A0" w:firstRow="1" w:lastRow="0" w:firstColumn="1" w:lastColumn="0" w:noHBand="0" w:noVBand="1"/>
@@ -35295,12 +35360,12 @@
     </w:tbl>
     <w:p>
       <w:pPr>
-        <w:pStyle w:val="KeinLeerraum"/>
+        <w:pStyle w:val="NoSpacing"/>
       </w:pPr>
     </w:p>
     <w:p>
       <w:pPr>
-        <w:pStyle w:val="berschrift1"/>
+        <w:pStyle w:val="Heading1"/>
         <w:spacing w:before="0"/>
       </w:pPr>
       <w:r>
@@ -35309,7 +35374,7 @@
     </w:p>
     <w:tbl>
       <w:tblPr>
-        <w:tblStyle w:val="Tabellenraster"/>
+        <w:tblStyle w:val="TableGrid"/>
         <w:tblW w:w="9889" w:type="dxa"/>
         <w:tblLook w:val="04A0" w:firstRow="1" w:lastRow="0" w:firstColumn="1" w:lastColumn="0" w:noHBand="0" w:noVBand="1"/>
       </w:tblPr>
@@ -35358,12 +35423,12 @@
     </w:tbl>
     <w:p>
       <w:pPr>
-        <w:pStyle w:val="KeinLeerraum"/>
+        <w:pStyle w:val="NoSpacing"/>
       </w:pPr>
     </w:p>
     <w:p>
       <w:pPr>
-        <w:pStyle w:val="berschrift1"/>
+        <w:pStyle w:val="Heading1"/>
         <w:spacing w:before="0"/>
       </w:pPr>
       <w:r>
@@ -35372,7 +35437,7 @@
     </w:p>
     <w:tbl>
       <w:tblPr>
-        <w:tblStyle w:val="Tabellenraster"/>
+        <w:tblStyle w:val="TableGrid"/>
         <w:tblW w:w="9889" w:type="dxa"/>
         <w:tblLook w:val="04A0" w:firstRow="1" w:lastRow="0" w:firstColumn="1" w:lastColumn="0" w:noHBand="0" w:noVBand="1"/>
       </w:tblPr>
@@ -35505,12 +35570,12 @@
     </w:tbl>
     <w:p>
       <w:pPr>
-        <w:pStyle w:val="KeinLeerraum"/>
+        <w:pStyle w:val="NoSpacing"/>
       </w:pPr>
     </w:p>
     <w:p>
       <w:pPr>
-        <w:pStyle w:val="berschrift1"/>
+        <w:pStyle w:val="Heading1"/>
         <w:spacing w:before="0"/>
       </w:pPr>
       <w:r>
@@ -35519,7 +35584,7 @@
     </w:p>
     <w:tbl>
       <w:tblPr>
-        <w:tblStyle w:val="Tabellenraster"/>
+        <w:tblStyle w:val="TableGrid"/>
         <w:tblW w:w="9889" w:type="dxa"/>
         <w:tblLook w:val="04A0" w:firstRow="1" w:lastRow="0" w:firstColumn="1" w:lastColumn="0" w:noHBand="0" w:noVBand="1"/>
       </w:tblPr>
@@ -35655,7 +35720,7 @@
     </w:tbl>
     <w:p>
       <w:pPr>
-        <w:pStyle w:val="KeinLeerraum"/>
+        <w:pStyle w:val="NoSpacing"/>
       </w:pPr>
       <w:r>
         <w:t>*modified</w:t>
@@ -35678,7 +35743,7 @@
     </w:p>
     <w:p>
       <w:pPr>
-        <w:pStyle w:val="berschrift1"/>
+        <w:pStyle w:val="Heading1"/>
       </w:pPr>
       <w:r>
         <w:lastRenderedPageBreak/>
@@ -35687,7 +35752,7 @@
     </w:p>
     <w:tbl>
       <w:tblPr>
-        <w:tblStyle w:val="Tabellenraster"/>
+        <w:tblStyle w:val="TableGrid"/>
         <w:tblW w:w="10065" w:type="dxa"/>
         <w:tblInd w:w="-34" w:type="dxa"/>
         <w:tblLook w:val="04A0" w:firstRow="1" w:lastRow="0" w:firstColumn="1" w:lastColumn="0" w:noHBand="0" w:noVBand="1"/>
@@ -39310,7 +39375,7 @@
     </w:p>
     <w:p>
       <w:pPr>
-        <w:pStyle w:val="berschrift1"/>
+        <w:pStyle w:val="Heading1"/>
       </w:pPr>
       <w:bookmarkStart w:id="0" w:name="_Toc243977889"/>
       <w:r>
@@ -39320,7 +39385,7 @@
     </w:p>
     <w:tbl>
       <w:tblPr>
-        <w:tblStyle w:val="Tabellenraster"/>
+        <w:tblStyle w:val="TableGrid"/>
         <w:tblW w:w="10031" w:type="dxa"/>
         <w:tblLook w:val="04A0" w:firstRow="1" w:lastRow="0" w:firstColumn="1" w:lastColumn="0" w:noHBand="0" w:noVBand="1"/>
       </w:tblPr>
@@ -42970,7 +43035,7 @@
     </w:p>
     <w:p>
       <w:pPr>
-        <w:pStyle w:val="berschrift1"/>
+        <w:pStyle w:val="Heading1"/>
       </w:pPr>
       <w:r>
         <w:lastRenderedPageBreak/>
@@ -42980,7 +43045,7 @@
     </w:p>
     <w:p>
       <w:pPr>
-        <w:pStyle w:val="KeinLeerraum"/>
+        <w:pStyle w:val="NoSpacing"/>
       </w:pPr>
       <w:r>
         <w:t xml:space="preserve">Schema: Visual C# 2005 / </w:t>
@@ -43019,7 +43084,7 @@
           </w:tcPr>
           <w:p>
             <w:pPr>
-              <w:pStyle w:val="KeinLeerraum"/>
+              <w:pStyle w:val="NoSpacing"/>
               <w:rPr>
                 <w:b/>
                 <w:color w:val="FFFFFF"/>
@@ -43047,7 +43112,7 @@
           </w:tcPr>
           <w:p>
             <w:pPr>
-              <w:pStyle w:val="KeinLeerraum"/>
+              <w:pStyle w:val="NoSpacing"/>
               <w:rPr>
                 <w:sz w:val="16"/>
                 <w:szCs w:val="16"/>
@@ -43068,7 +43133,7 @@
           </w:tcPr>
           <w:p>
             <w:pPr>
-              <w:pStyle w:val="KeinLeerraum"/>
+              <w:pStyle w:val="NoSpacing"/>
               <w:rPr>
                 <w:sz w:val="16"/>
                 <w:szCs w:val="16"/>
@@ -43090,7 +43155,7 @@
           </w:tcPr>
           <w:p>
             <w:pPr>
-              <w:pStyle w:val="KeinLeerraum"/>
+              <w:pStyle w:val="NoSpacing"/>
               <w:rPr>
                 <w:sz w:val="16"/>
                 <w:szCs w:val="16"/>
@@ -43125,7 +43190,7 @@
           </w:tcPr>
           <w:p>
             <w:pPr>
-              <w:pStyle w:val="KeinLeerraum"/>
+              <w:pStyle w:val="NoSpacing"/>
               <w:rPr>
                 <w:sz w:val="16"/>
                 <w:szCs w:val="16"/>
@@ -43156,7 +43221,7 @@
           </w:tcPr>
           <w:p>
             <w:pPr>
-              <w:pStyle w:val="KeinLeerraum"/>
+              <w:pStyle w:val="NoSpacing"/>
               <w:rPr>
                 <w:sz w:val="16"/>
                 <w:szCs w:val="16"/>
@@ -43177,7 +43242,7 @@
           </w:tcPr>
           <w:p>
             <w:pPr>
-              <w:pStyle w:val="KeinLeerraum"/>
+              <w:pStyle w:val="NoSpacing"/>
               <w:rPr>
                 <w:sz w:val="16"/>
                 <w:szCs w:val="16"/>
@@ -43199,7 +43264,7 @@
           </w:tcPr>
           <w:p>
             <w:pPr>
-              <w:pStyle w:val="KeinLeerraum"/>
+              <w:pStyle w:val="NoSpacing"/>
               <w:rPr>
                 <w:sz w:val="16"/>
                 <w:szCs w:val="16"/>
@@ -43220,7 +43285,7 @@
           </w:tcPr>
           <w:p>
             <w:pPr>
-              <w:pStyle w:val="KeinLeerraum"/>
+              <w:pStyle w:val="NoSpacing"/>
               <w:rPr>
                 <w:sz w:val="16"/>
                 <w:szCs w:val="16"/>
@@ -43245,7 +43310,7 @@
           </w:tcPr>
           <w:p>
             <w:pPr>
-              <w:pStyle w:val="KeinLeerraum"/>
+              <w:pStyle w:val="NoSpacing"/>
               <w:rPr>
                 <w:sz w:val="16"/>
                 <w:szCs w:val="16"/>
@@ -43267,7 +43332,7 @@
           </w:tcPr>
           <w:p>
             <w:pPr>
-              <w:pStyle w:val="KeinLeerraum"/>
+              <w:pStyle w:val="NoSpacing"/>
               <w:rPr>
                 <w:sz w:val="16"/>
                 <w:szCs w:val="16"/>
@@ -43290,7 +43355,7 @@
           </w:tcPr>
           <w:p>
             <w:pPr>
-              <w:pStyle w:val="KeinLeerraum"/>
+              <w:pStyle w:val="NoSpacing"/>
               <w:rPr>
                 <w:sz w:val="16"/>
                 <w:szCs w:val="16"/>
@@ -43312,7 +43377,7 @@
           </w:tcPr>
           <w:p>
             <w:pPr>
-              <w:pStyle w:val="KeinLeerraum"/>
+              <w:pStyle w:val="NoSpacing"/>
               <w:rPr>
                 <w:sz w:val="16"/>
                 <w:szCs w:val="16"/>
@@ -43337,7 +43402,7 @@
           </w:tcPr>
           <w:p>
             <w:pPr>
-              <w:pStyle w:val="KeinLeerraum"/>
+              <w:pStyle w:val="NoSpacing"/>
               <w:rPr>
                 <w:sz w:val="16"/>
                 <w:szCs w:val="16"/>
@@ -43359,7 +43424,7 @@
           </w:tcPr>
           <w:p>
             <w:pPr>
-              <w:pStyle w:val="KeinLeerraum"/>
+              <w:pStyle w:val="NoSpacing"/>
               <w:rPr>
                 <w:sz w:val="16"/>
                 <w:szCs w:val="16"/>
@@ -43384,7 +43449,7 @@
           </w:tcPr>
           <w:p>
             <w:pPr>
-              <w:pStyle w:val="KeinLeerraum"/>
+              <w:pStyle w:val="NoSpacing"/>
               <w:rPr>
                 <w:sz w:val="16"/>
                 <w:szCs w:val="16"/>
@@ -43406,7 +43471,7 @@
           </w:tcPr>
           <w:p>
             <w:pPr>
-              <w:pStyle w:val="KeinLeerraum"/>
+              <w:pStyle w:val="NoSpacing"/>
               <w:rPr>
                 <w:sz w:val="16"/>
                 <w:szCs w:val="16"/>
@@ -43431,7 +43496,7 @@
           </w:tcPr>
           <w:p>
             <w:pPr>
-              <w:pStyle w:val="KeinLeerraum"/>
+              <w:pStyle w:val="NoSpacing"/>
               <w:rPr>
                 <w:sz w:val="16"/>
                 <w:szCs w:val="16"/>
@@ -43459,7 +43524,7 @@
           </w:tcPr>
           <w:p>
             <w:pPr>
-              <w:pStyle w:val="KeinLeerraum"/>
+              <w:pStyle w:val="NoSpacing"/>
               <w:rPr>
                 <w:sz w:val="16"/>
                 <w:szCs w:val="16"/>
@@ -43502,7 +43567,7 @@
           </w:tcPr>
           <w:p>
             <w:pPr>
-              <w:pStyle w:val="KeinLeerraum"/>
+              <w:pStyle w:val="NoSpacing"/>
               <w:rPr>
                 <w:sz w:val="16"/>
                 <w:szCs w:val="16"/>
@@ -43524,7 +43589,7 @@
           </w:tcPr>
           <w:p>
             <w:pPr>
-              <w:pStyle w:val="KeinLeerraum"/>
+              <w:pStyle w:val="NoSpacing"/>
               <w:rPr>
                 <w:sz w:val="16"/>
                 <w:szCs w:val="16"/>
@@ -43549,7 +43614,7 @@
           </w:tcPr>
           <w:p>
             <w:pPr>
-              <w:pStyle w:val="KeinLeerraum"/>
+              <w:pStyle w:val="NoSpacing"/>
               <w:rPr>
                 <w:sz w:val="16"/>
                 <w:szCs w:val="16"/>
@@ -43584,7 +43649,7 @@
           </w:tcPr>
           <w:p>
             <w:pPr>
-              <w:pStyle w:val="KeinLeerraum"/>
+              <w:pStyle w:val="NoSpacing"/>
               <w:rPr>
                 <w:sz w:val="16"/>
                 <w:szCs w:val="16"/>
@@ -43607,7 +43672,7 @@
           </w:tcPr>
           <w:p>
             <w:pPr>
-              <w:pStyle w:val="KeinLeerraum"/>
+              <w:pStyle w:val="NoSpacing"/>
               <w:rPr>
                 <w:sz w:val="16"/>
                 <w:szCs w:val="16"/>
@@ -43629,7 +43694,7 @@
           </w:tcPr>
           <w:p>
             <w:pPr>
-              <w:pStyle w:val="KeinLeerraum"/>
+              <w:pStyle w:val="NoSpacing"/>
               <w:rPr>
                 <w:sz w:val="16"/>
                 <w:szCs w:val="16"/>
@@ -43654,7 +43719,7 @@
           </w:tcPr>
           <w:p>
             <w:pPr>
-              <w:pStyle w:val="KeinLeerraum"/>
+              <w:pStyle w:val="NoSpacing"/>
               <w:rPr>
                 <w:sz w:val="16"/>
                 <w:szCs w:val="16"/>
@@ -43682,7 +43747,7 @@
           </w:tcPr>
           <w:p>
             <w:pPr>
-              <w:pStyle w:val="KeinLeerraum"/>
+              <w:pStyle w:val="NoSpacing"/>
               <w:rPr>
                 <w:sz w:val="16"/>
                 <w:szCs w:val="16"/>
@@ -43725,7 +43790,7 @@
           </w:tcPr>
           <w:p>
             <w:pPr>
-              <w:pStyle w:val="KeinLeerraum"/>
+              <w:pStyle w:val="NoSpacing"/>
               <w:rPr>
                 <w:sz w:val="16"/>
                 <w:szCs w:val="16"/>
@@ -43747,7 +43812,7 @@
           </w:tcPr>
           <w:p>
             <w:pPr>
-              <w:pStyle w:val="KeinLeerraum"/>
+              <w:pStyle w:val="NoSpacing"/>
               <w:rPr>
                 <w:sz w:val="16"/>
                 <w:szCs w:val="16"/>
@@ -43772,7 +43837,7 @@
           </w:tcPr>
           <w:p>
             <w:pPr>
-              <w:pStyle w:val="KeinLeerraum"/>
+              <w:pStyle w:val="NoSpacing"/>
               <w:rPr>
                 <w:sz w:val="16"/>
                 <w:szCs w:val="16"/>
@@ -43807,7 +43872,7 @@
           </w:tcPr>
           <w:p>
             <w:pPr>
-              <w:pStyle w:val="KeinLeerraum"/>
+              <w:pStyle w:val="NoSpacing"/>
               <w:rPr>
                 <w:sz w:val="16"/>
                 <w:szCs w:val="16"/>
@@ -43829,7 +43894,7 @@
           </w:tcPr>
           <w:p>
             <w:pPr>
-              <w:pStyle w:val="KeinLeerraum"/>
+              <w:pStyle w:val="NoSpacing"/>
               <w:rPr>
                 <w:sz w:val="16"/>
                 <w:szCs w:val="16"/>
@@ -43851,7 +43916,7 @@
           </w:tcPr>
           <w:p>
             <w:pPr>
-              <w:pStyle w:val="KeinLeerraum"/>
+              <w:pStyle w:val="NoSpacing"/>
               <w:rPr>
                 <w:sz w:val="16"/>
                 <w:szCs w:val="16"/>
@@ -43894,7 +43959,7 @@
           </w:tcPr>
           <w:p>
             <w:pPr>
-              <w:pStyle w:val="KeinLeerraum"/>
+              <w:pStyle w:val="NoSpacing"/>
               <w:rPr>
                 <w:sz w:val="16"/>
                 <w:szCs w:val="16"/>
@@ -43915,7 +43980,7 @@
           </w:tcPr>
           <w:p>
             <w:pPr>
-              <w:pStyle w:val="KeinLeerraum"/>
+              <w:pStyle w:val="NoSpacing"/>
               <w:rPr>
                 <w:sz w:val="16"/>
                 <w:szCs w:val="16"/>
@@ -43958,7 +44023,7 @@
           </w:tcPr>
           <w:p>
             <w:pPr>
-              <w:pStyle w:val="KeinLeerraum"/>
+              <w:pStyle w:val="NoSpacing"/>
               <w:rPr>
                 <w:sz w:val="16"/>
                 <w:szCs w:val="16"/>
@@ -43982,7 +44047,7 @@
           </w:tcPr>
           <w:p>
             <w:pPr>
-              <w:pStyle w:val="KeinLeerraum"/>
+              <w:pStyle w:val="NoSpacing"/>
               <w:rPr>
                 <w:sz w:val="16"/>
                 <w:szCs w:val="16"/>
@@ -44021,7 +44086,7 @@
           </w:tcPr>
           <w:p>
             <w:pPr>
-              <w:pStyle w:val="KeinLeerraum"/>
+              <w:pStyle w:val="NoSpacing"/>
               <w:rPr>
                 <w:sz w:val="16"/>
                 <w:szCs w:val="16"/>
@@ -44042,7 +44107,7 @@
           </w:tcPr>
           <w:p>
             <w:pPr>
-              <w:pStyle w:val="KeinLeerraum"/>
+              <w:pStyle w:val="NoSpacing"/>
               <w:rPr>
                 <w:sz w:val="16"/>
                 <w:szCs w:val="16"/>
@@ -44064,7 +44129,7 @@
           </w:tcPr>
           <w:p>
             <w:pPr>
-              <w:pStyle w:val="KeinLeerraum"/>
+              <w:pStyle w:val="NoSpacing"/>
               <w:rPr>
                 <w:sz w:val="16"/>
                 <w:szCs w:val="16"/>
@@ -44086,7 +44151,7 @@
           </w:tcPr>
           <w:p>
             <w:pPr>
-              <w:pStyle w:val="KeinLeerraum"/>
+              <w:pStyle w:val="NoSpacing"/>
               <w:rPr>
                 <w:sz w:val="16"/>
                 <w:szCs w:val="16"/>
@@ -44111,7 +44176,7 @@
           </w:tcPr>
           <w:p>
             <w:pPr>
-              <w:pStyle w:val="KeinLeerraum"/>
+              <w:pStyle w:val="NoSpacing"/>
               <w:rPr>
                 <w:sz w:val="16"/>
                 <w:szCs w:val="16"/>
@@ -44132,7 +44197,7 @@
           </w:tcPr>
           <w:p>
             <w:pPr>
-              <w:pStyle w:val="KeinLeerraum"/>
+              <w:pStyle w:val="NoSpacing"/>
               <w:rPr>
                 <w:sz w:val="16"/>
                 <w:szCs w:val="16"/>
@@ -44154,7 +44219,7 @@
           </w:tcPr>
           <w:p>
             <w:pPr>
-              <w:pStyle w:val="KeinLeerraum"/>
+              <w:pStyle w:val="NoSpacing"/>
               <w:rPr>
                 <w:sz w:val="16"/>
                 <w:szCs w:val="16"/>
@@ -44176,7 +44241,7 @@
           </w:tcPr>
           <w:p>
             <w:pPr>
-              <w:pStyle w:val="KeinLeerraum"/>
+              <w:pStyle w:val="NoSpacing"/>
               <w:rPr>
                 <w:sz w:val="16"/>
                 <w:szCs w:val="16"/>
@@ -44201,7 +44266,7 @@
           </w:tcPr>
           <w:p>
             <w:pPr>
-              <w:pStyle w:val="KeinLeerraum"/>
+              <w:pStyle w:val="NoSpacing"/>
               <w:rPr>
                 <w:sz w:val="16"/>
                 <w:szCs w:val="16"/>
@@ -44222,7 +44287,7 @@
           </w:tcPr>
           <w:p>
             <w:pPr>
-              <w:pStyle w:val="KeinLeerraum"/>
+              <w:pStyle w:val="NoSpacing"/>
               <w:rPr>
                 <w:sz w:val="16"/>
                 <w:szCs w:val="16"/>
@@ -44244,7 +44309,7 @@
           </w:tcPr>
           <w:p>
             <w:pPr>
-              <w:pStyle w:val="KeinLeerraum"/>
+              <w:pStyle w:val="NoSpacing"/>
               <w:rPr>
                 <w:sz w:val="16"/>
                 <w:szCs w:val="16"/>
@@ -44266,7 +44331,7 @@
           </w:tcPr>
           <w:p>
             <w:pPr>
-              <w:pStyle w:val="KeinLeerraum"/>
+              <w:pStyle w:val="NoSpacing"/>
               <w:rPr>
                 <w:sz w:val="16"/>
                 <w:szCs w:val="16"/>
@@ -44291,7 +44356,7 @@
           </w:tcPr>
           <w:p>
             <w:pPr>
-              <w:pStyle w:val="KeinLeerraum"/>
+              <w:pStyle w:val="NoSpacing"/>
               <w:rPr>
                 <w:sz w:val="16"/>
                 <w:szCs w:val="16"/>
@@ -44312,7 +44377,7 @@
           </w:tcPr>
           <w:p>
             <w:pPr>
-              <w:pStyle w:val="KeinLeerraum"/>
+              <w:pStyle w:val="NoSpacing"/>
               <w:rPr>
                 <w:sz w:val="16"/>
                 <w:szCs w:val="16"/>
@@ -44334,7 +44399,7 @@
           </w:tcPr>
           <w:p>
             <w:pPr>
-              <w:pStyle w:val="KeinLeerraum"/>
+              <w:pStyle w:val="NoSpacing"/>
               <w:rPr>
                 <w:sz w:val="16"/>
                 <w:szCs w:val="16"/>
@@ -44356,7 +44421,7 @@
           </w:tcPr>
           <w:p>
             <w:pPr>
-              <w:pStyle w:val="KeinLeerraum"/>
+              <w:pStyle w:val="NoSpacing"/>
               <w:rPr>
                 <w:sz w:val="16"/>
                 <w:szCs w:val="16"/>
@@ -44381,7 +44446,7 @@
           </w:tcPr>
           <w:p>
             <w:pPr>
-              <w:pStyle w:val="KeinLeerraum"/>
+              <w:pStyle w:val="NoSpacing"/>
               <w:rPr>
                 <w:b/>
                 <w:color w:val="FFFFFF"/>
@@ -44409,7 +44474,7 @@
           </w:tcPr>
           <w:p>
             <w:pPr>
-              <w:pStyle w:val="KeinLeerraum"/>
+              <w:pStyle w:val="NoSpacing"/>
               <w:rPr>
                 <w:sz w:val="16"/>
                 <w:szCs w:val="16"/>
@@ -44430,7 +44495,7 @@
           </w:tcPr>
           <w:p>
             <w:pPr>
-              <w:pStyle w:val="KeinLeerraum"/>
+              <w:pStyle w:val="NoSpacing"/>
               <w:rPr>
                 <w:sz w:val="16"/>
                 <w:szCs w:val="16"/>
@@ -44451,7 +44516,7 @@
           </w:tcPr>
           <w:p>
             <w:pPr>
-              <w:pStyle w:val="KeinLeerraum"/>
+              <w:pStyle w:val="NoSpacing"/>
               <w:rPr>
                 <w:sz w:val="16"/>
                 <w:szCs w:val="16"/>
@@ -44473,7 +44538,7 @@
           </w:tcPr>
           <w:p>
             <w:pPr>
-              <w:pStyle w:val="KeinLeerraum"/>
+              <w:pStyle w:val="NoSpacing"/>
               <w:rPr>
                 <w:sz w:val="16"/>
                 <w:szCs w:val="16"/>
@@ -44497,7 +44562,7 @@
           </w:tcPr>
           <w:p>
             <w:pPr>
-              <w:pStyle w:val="KeinLeerraum"/>
+              <w:pStyle w:val="NoSpacing"/>
               <w:rPr>
                 <w:sz w:val="16"/>
                 <w:szCs w:val="16"/>
@@ -44518,7 +44583,7 @@
           </w:tcPr>
           <w:p>
             <w:pPr>
-              <w:pStyle w:val="KeinLeerraum"/>
+              <w:pStyle w:val="NoSpacing"/>
               <w:rPr>
                 <w:sz w:val="16"/>
                 <w:szCs w:val="16"/>
@@ -44540,7 +44605,7 @@
           </w:tcPr>
           <w:p>
             <w:pPr>
-              <w:pStyle w:val="KeinLeerraum"/>
+              <w:pStyle w:val="NoSpacing"/>
               <w:rPr>
                 <w:sz w:val="16"/>
                 <w:szCs w:val="16"/>
@@ -44563,7 +44628,7 @@
           </w:tcPr>
           <w:p>
             <w:pPr>
-              <w:pStyle w:val="KeinLeerraum"/>
+              <w:pStyle w:val="NoSpacing"/>
               <w:rPr>
                 <w:sz w:val="16"/>
                 <w:szCs w:val="16"/>
@@ -44587,7 +44652,7 @@
           </w:tcPr>
           <w:p>
             <w:pPr>
-              <w:pStyle w:val="KeinLeerraum"/>
+              <w:pStyle w:val="NoSpacing"/>
               <w:rPr>
                 <w:sz w:val="16"/>
                 <w:szCs w:val="16"/>
@@ -44608,7 +44673,7 @@
           </w:tcPr>
           <w:p>
             <w:pPr>
-              <w:pStyle w:val="KeinLeerraum"/>
+              <w:pStyle w:val="NoSpacing"/>
               <w:tabs>
                 <w:tab w:val="left" w:pos="1455"/>
               </w:tabs>
@@ -44639,7 +44704,7 @@
           </w:tcPr>
           <w:p>
             <w:pPr>
-              <w:pStyle w:val="KeinLeerraum"/>
+              <w:pStyle w:val="NoSpacing"/>
               <w:rPr>
                 <w:sz w:val="16"/>
                 <w:szCs w:val="16"/>
@@ -44661,7 +44726,7 @@
           </w:tcPr>
           <w:p>
             <w:pPr>
-              <w:pStyle w:val="KeinLeerraum"/>
+              <w:pStyle w:val="NoSpacing"/>
               <w:rPr>
                 <w:sz w:val="16"/>
                 <w:szCs w:val="16"/>
@@ -44688,7 +44753,7 @@
           </w:tcPr>
           <w:p>
             <w:pPr>
-              <w:pStyle w:val="KeinLeerraum"/>
+              <w:pStyle w:val="NoSpacing"/>
               <w:rPr>
                 <w:sz w:val="16"/>
                 <w:szCs w:val="16"/>
@@ -44709,7 +44774,7 @@
           </w:tcPr>
           <w:p>
             <w:pPr>
-              <w:pStyle w:val="KeinLeerraum"/>
+              <w:pStyle w:val="NoSpacing"/>
               <w:rPr>
                 <w:sz w:val="16"/>
                 <w:szCs w:val="16"/>
@@ -44730,7 +44795,7 @@
           </w:tcPr>
           <w:p>
             <w:pPr>
-              <w:pStyle w:val="KeinLeerraum"/>
+              <w:pStyle w:val="NoSpacing"/>
               <w:rPr>
                 <w:sz w:val="16"/>
                 <w:szCs w:val="16"/>
@@ -44752,7 +44817,7 @@
           </w:tcPr>
           <w:p>
             <w:pPr>
-              <w:pStyle w:val="KeinLeerraum"/>
+              <w:pStyle w:val="NoSpacing"/>
               <w:rPr>
                 <w:sz w:val="16"/>
                 <w:szCs w:val="16"/>
@@ -44779,7 +44844,7 @@
           </w:tcPr>
           <w:p>
             <w:pPr>
-              <w:pStyle w:val="KeinLeerraum"/>
+              <w:pStyle w:val="NoSpacing"/>
               <w:rPr>
                 <w:sz w:val="16"/>
                 <w:szCs w:val="16"/>
@@ -44800,7 +44865,7 @@
           </w:tcPr>
           <w:p>
             <w:pPr>
-              <w:pStyle w:val="KeinLeerraum"/>
+              <w:pStyle w:val="NoSpacing"/>
               <w:rPr>
                 <w:sz w:val="16"/>
                 <w:szCs w:val="16"/>
@@ -44821,7 +44886,7 @@
           </w:tcPr>
           <w:p>
             <w:pPr>
-              <w:pStyle w:val="KeinLeerraum"/>
+              <w:pStyle w:val="NoSpacing"/>
               <w:rPr>
                 <w:sz w:val="16"/>
                 <w:szCs w:val="16"/>
@@ -44843,7 +44908,7 @@
           </w:tcPr>
           <w:p>
             <w:pPr>
-              <w:pStyle w:val="KeinLeerraum"/>
+              <w:pStyle w:val="NoSpacing"/>
               <w:rPr>
                 <w:sz w:val="16"/>
                 <w:szCs w:val="16"/>
@@ -44870,7 +44935,7 @@
           </w:tcPr>
           <w:p>
             <w:pPr>
-              <w:pStyle w:val="KeinLeerraum"/>
+              <w:pStyle w:val="NoSpacing"/>
               <w:rPr>
                 <w:b/>
                 <w:color w:val="FFFFFF"/>
@@ -44898,7 +44963,7 @@
           </w:tcPr>
           <w:p>
             <w:pPr>
-              <w:pStyle w:val="KeinLeerraum"/>
+              <w:pStyle w:val="NoSpacing"/>
               <w:rPr>
                 <w:sz w:val="16"/>
                 <w:szCs w:val="16"/>
@@ -44919,7 +44984,7 @@
           </w:tcPr>
           <w:p>
             <w:pPr>
-              <w:pStyle w:val="KeinLeerraum"/>
+              <w:pStyle w:val="NoSpacing"/>
               <w:rPr>
                 <w:sz w:val="16"/>
                 <w:szCs w:val="16"/>
@@ -44940,7 +45005,7 @@
           </w:tcPr>
           <w:p>
             <w:pPr>
-              <w:pStyle w:val="KeinLeerraum"/>
+              <w:pStyle w:val="NoSpacing"/>
               <w:rPr>
                 <w:sz w:val="16"/>
                 <w:szCs w:val="16"/>
@@ -44962,7 +45027,7 @@
           </w:tcPr>
           <w:p>
             <w:pPr>
-              <w:pStyle w:val="KeinLeerraum"/>
+              <w:pStyle w:val="NoSpacing"/>
               <w:rPr>
                 <w:sz w:val="16"/>
                 <w:szCs w:val="16"/>
@@ -44986,7 +45051,7 @@
           </w:tcPr>
           <w:p>
             <w:pPr>
-              <w:pStyle w:val="KeinLeerraum"/>
+              <w:pStyle w:val="NoSpacing"/>
               <w:rPr>
                 <w:sz w:val="16"/>
                 <w:szCs w:val="16"/>
@@ -45007,7 +45072,7 @@
           </w:tcPr>
           <w:p>
             <w:pPr>
-              <w:pStyle w:val="KeinLeerraum"/>
+              <w:pStyle w:val="NoSpacing"/>
               <w:rPr>
                 <w:sz w:val="16"/>
                 <w:szCs w:val="16"/>
@@ -45028,7 +45093,7 @@
           </w:tcPr>
           <w:p>
             <w:pPr>
-              <w:pStyle w:val="KeinLeerraum"/>
+              <w:pStyle w:val="NoSpacing"/>
               <w:rPr>
                 <w:sz w:val="16"/>
                 <w:szCs w:val="16"/>
@@ -45050,7 +45115,7 @@
           </w:tcPr>
           <w:p>
             <w:pPr>
-              <w:pStyle w:val="KeinLeerraum"/>
+              <w:pStyle w:val="NoSpacing"/>
               <w:rPr>
                 <w:sz w:val="16"/>
                 <w:szCs w:val="16"/>
@@ -45075,7 +45140,7 @@
           </w:tcPr>
           <w:p>
             <w:pPr>
-              <w:pStyle w:val="KeinLeerraum"/>
+              <w:pStyle w:val="NoSpacing"/>
               <w:rPr>
                 <w:b/>
                 <w:color w:val="FFFFFF"/>
@@ -45103,7 +45168,7 @@
           </w:tcPr>
           <w:p>
             <w:pPr>
-              <w:pStyle w:val="KeinLeerraum"/>
+              <w:pStyle w:val="NoSpacing"/>
               <w:rPr>
                 <w:sz w:val="16"/>
                 <w:szCs w:val="16"/>
@@ -45131,7 +45196,7 @@
           </w:tcPr>
           <w:p>
             <w:pPr>
-              <w:pStyle w:val="KeinLeerraum"/>
+              <w:pStyle w:val="NoSpacing"/>
               <w:rPr>
                 <w:sz w:val="16"/>
                 <w:szCs w:val="16"/>
@@ -45152,7 +45217,7 @@
           </w:tcPr>
           <w:p>
             <w:pPr>
-              <w:pStyle w:val="KeinLeerraum"/>
+              <w:pStyle w:val="NoSpacing"/>
               <w:rPr>
                 <w:sz w:val="16"/>
                 <w:szCs w:val="16"/>
@@ -45181,7 +45246,7 @@
           </w:tcPr>
           <w:p>
             <w:pPr>
-              <w:pStyle w:val="KeinLeerraum"/>
+              <w:pStyle w:val="NoSpacing"/>
               <w:rPr>
                 <w:sz w:val="16"/>
                 <w:szCs w:val="16"/>
@@ -45205,7 +45270,7 @@
           </w:tcPr>
           <w:p>
             <w:pPr>
-              <w:pStyle w:val="KeinLeerraum"/>
+              <w:pStyle w:val="NoSpacing"/>
               <w:rPr>
                 <w:sz w:val="16"/>
                 <w:szCs w:val="16"/>
@@ -45226,7 +45291,7 @@
           </w:tcPr>
           <w:p>
             <w:pPr>
-              <w:pStyle w:val="KeinLeerraum"/>
+              <w:pStyle w:val="NoSpacing"/>
               <w:rPr>
                 <w:sz w:val="16"/>
                 <w:szCs w:val="16"/>
@@ -45247,7 +45312,7 @@
           </w:tcPr>
           <w:p>
             <w:pPr>
-              <w:pStyle w:val="KeinLeerraum"/>
+              <w:pStyle w:val="NoSpacing"/>
               <w:rPr>
                 <w:sz w:val="16"/>
                 <w:szCs w:val="16"/>
@@ -45283,7 +45348,7 @@
           </w:tcPr>
           <w:p>
             <w:pPr>
-              <w:pStyle w:val="KeinLeerraum"/>
+              <w:pStyle w:val="NoSpacing"/>
               <w:rPr>
                 <w:sz w:val="16"/>
                 <w:szCs w:val="16"/>
@@ -45307,7 +45372,7 @@
           </w:tcPr>
           <w:p>
             <w:pPr>
-              <w:pStyle w:val="KeinLeerraum"/>
+              <w:pStyle w:val="NoSpacing"/>
               <w:rPr>
                 <w:sz w:val="16"/>
                 <w:szCs w:val="16"/>
@@ -45328,7 +45393,7 @@
           </w:tcPr>
           <w:p>
             <w:pPr>
-              <w:pStyle w:val="KeinLeerraum"/>
+              <w:pStyle w:val="NoSpacing"/>
               <w:rPr>
                 <w:rFonts w:ascii="MS Shell Dlg" w:eastAsia="Times New Roman" w:hAnsi="MS Shell Dlg" w:cs="MS Shell Dlg"/>
                 <w:sz w:val="16"/>
@@ -45359,7 +45424,7 @@
           </w:tcPr>
           <w:p>
             <w:pPr>
-              <w:pStyle w:val="KeinLeerraum"/>
+              <w:pStyle w:val="NoSpacing"/>
               <w:rPr>
                 <w:sz w:val="16"/>
                 <w:szCs w:val="16"/>
@@ -45381,7 +45446,7 @@
           </w:tcPr>
           <w:p>
             <w:pPr>
-              <w:pStyle w:val="KeinLeerraum"/>
+              <w:pStyle w:val="NoSpacing"/>
               <w:rPr>
                 <w:sz w:val="16"/>
                 <w:szCs w:val="16"/>
@@ -45414,7 +45479,7 @@
           </w:tcPr>
           <w:p>
             <w:pPr>
-              <w:pStyle w:val="KeinLeerraum"/>
+              <w:pStyle w:val="NoSpacing"/>
               <w:tabs>
                 <w:tab w:val="left" w:pos="4515"/>
               </w:tabs>
@@ -45454,7 +45519,7 @@
           </w:tcPr>
           <w:p>
             <w:pPr>
-              <w:pStyle w:val="KeinLeerraum"/>
+              <w:pStyle w:val="NoSpacing"/>
               <w:rPr>
                 <w:sz w:val="16"/>
                 <w:szCs w:val="16"/>
@@ -45475,7 +45540,7 @@
           </w:tcPr>
           <w:p>
             <w:pPr>
-              <w:pStyle w:val="KeinLeerraum"/>
+              <w:pStyle w:val="NoSpacing"/>
               <w:rPr>
                 <w:sz w:val="16"/>
                 <w:szCs w:val="16"/>
@@ -45496,7 +45561,7 @@
           </w:tcPr>
           <w:p>
             <w:pPr>
-              <w:pStyle w:val="KeinLeerraum"/>
+              <w:pStyle w:val="NoSpacing"/>
               <w:rPr>
                 <w:sz w:val="16"/>
                 <w:szCs w:val="16"/>
@@ -45518,7 +45583,7 @@
           </w:tcPr>
           <w:p>
             <w:pPr>
-              <w:pStyle w:val="KeinLeerraum"/>
+              <w:pStyle w:val="NoSpacing"/>
               <w:rPr>
                 <w:sz w:val="16"/>
                 <w:szCs w:val="16"/>
@@ -45545,7 +45610,7 @@
           </w:tcPr>
           <w:p>
             <w:pPr>
-              <w:pStyle w:val="KeinLeerraum"/>
+              <w:pStyle w:val="NoSpacing"/>
               <w:rPr>
                 <w:sz w:val="16"/>
                 <w:szCs w:val="16"/>
@@ -45566,7 +45631,7 @@
           </w:tcPr>
           <w:p>
             <w:pPr>
-              <w:pStyle w:val="KeinLeerraum"/>
+              <w:pStyle w:val="NoSpacing"/>
               <w:rPr>
                 <w:sz w:val="16"/>
                 <w:szCs w:val="16"/>
@@ -45587,7 +45652,7 @@
           </w:tcPr>
           <w:p>
             <w:pPr>
-              <w:pStyle w:val="KeinLeerraum"/>
+              <w:pStyle w:val="NoSpacing"/>
               <w:rPr>
                 <w:sz w:val="16"/>
                 <w:szCs w:val="16"/>
@@ -45602,7 +45667,7 @@
           </w:tcPr>
           <w:p>
             <w:pPr>
-              <w:pStyle w:val="KeinLeerraum"/>
+              <w:pStyle w:val="NoSpacing"/>
               <w:rPr>
                 <w:sz w:val="16"/>
                 <w:szCs w:val="16"/>
@@ -45623,7 +45688,7 @@
           </w:tcPr>
           <w:p>
             <w:pPr>
-              <w:pStyle w:val="KeinLeerraum"/>
+              <w:pStyle w:val="NoSpacing"/>
               <w:tabs>
                 <w:tab w:val="left" w:pos="1215"/>
                 <w:tab w:val="left" w:pos="4515"/>
@@ -45668,7 +45733,7 @@
           </w:tcPr>
           <w:p>
             <w:pPr>
-              <w:pStyle w:val="KeinLeerraum"/>
+              <w:pStyle w:val="NoSpacing"/>
               <w:rPr>
                 <w:sz w:val="16"/>
                 <w:szCs w:val="16"/>
@@ -45690,7 +45755,7 @@
           </w:tcPr>
           <w:p>
             <w:pPr>
-              <w:pStyle w:val="KeinLeerraum"/>
+              <w:pStyle w:val="NoSpacing"/>
               <w:rPr>
                 <w:sz w:val="16"/>
                 <w:szCs w:val="16"/>
@@ -45712,7 +45777,7 @@
           </w:tcPr>
           <w:p>
             <w:pPr>
-              <w:pStyle w:val="KeinLeerraum"/>
+              <w:pStyle w:val="NoSpacing"/>
               <w:rPr>
                 <w:sz w:val="16"/>
                 <w:szCs w:val="16"/>
@@ -45735,7 +45800,7 @@
           </w:tcPr>
           <w:p>
             <w:pPr>
-              <w:pStyle w:val="KeinLeerraum"/>
+              <w:pStyle w:val="NoSpacing"/>
               <w:rPr>
                 <w:sz w:val="16"/>
                 <w:szCs w:val="16"/>
@@ -45763,7 +45828,7 @@
           </w:tcPr>
           <w:p>
             <w:pPr>
-              <w:pStyle w:val="KeinLeerraum"/>
+              <w:pStyle w:val="NoSpacing"/>
               <w:rPr>
                 <w:sz w:val="16"/>
                 <w:szCs w:val="16"/>
@@ -45785,7 +45850,7 @@
           </w:tcPr>
           <w:p>
             <w:pPr>
-              <w:pStyle w:val="KeinLeerraum"/>
+              <w:pStyle w:val="NoSpacing"/>
               <w:rPr>
                 <w:sz w:val="16"/>
                 <w:szCs w:val="16"/>
@@ -45807,7 +45872,7 @@
           </w:tcPr>
           <w:p>
             <w:pPr>
-              <w:pStyle w:val="KeinLeerraum"/>
+              <w:pStyle w:val="NoSpacing"/>
               <w:rPr>
                 <w:sz w:val="16"/>
                 <w:szCs w:val="16"/>
@@ -45830,7 +45895,7 @@
           </w:tcPr>
           <w:p>
             <w:pPr>
-              <w:pStyle w:val="KeinLeerraum"/>
+              <w:pStyle w:val="NoSpacing"/>
               <w:rPr>
                 <w:sz w:val="16"/>
                 <w:szCs w:val="16"/>
@@ -45858,7 +45923,7 @@
           </w:tcPr>
           <w:p>
             <w:pPr>
-              <w:pStyle w:val="KeinLeerraum"/>
+              <w:pStyle w:val="NoSpacing"/>
               <w:rPr>
                 <w:b/>
                 <w:color w:val="FFFFFF"/>
@@ -45889,7 +45954,7 @@
           </w:tcPr>
           <w:p>
             <w:pPr>
-              <w:pStyle w:val="KeinLeerraum"/>
+              <w:pStyle w:val="NoSpacing"/>
               <w:rPr>
                 <w:sz w:val="16"/>
                 <w:szCs w:val="16"/>
@@ -45910,7 +45975,7 @@
           </w:tcPr>
           <w:p>
             <w:pPr>
-              <w:pStyle w:val="KeinLeerraum"/>
+              <w:pStyle w:val="NoSpacing"/>
               <w:rPr>
                 <w:sz w:val="16"/>
                 <w:szCs w:val="16"/>
@@ -45931,7 +45996,7 @@
           </w:tcPr>
           <w:p>
             <w:pPr>
-              <w:pStyle w:val="KeinLeerraum"/>
+              <w:pStyle w:val="NoSpacing"/>
               <w:rPr>
                 <w:sz w:val="16"/>
                 <w:szCs w:val="16"/>
@@ -45953,7 +46018,7 @@
           </w:tcPr>
           <w:p>
             <w:pPr>
-              <w:pStyle w:val="KeinLeerraum"/>
+              <w:pStyle w:val="NoSpacing"/>
               <w:rPr>
                 <w:sz w:val="16"/>
                 <w:szCs w:val="16"/>
@@ -45980,7 +46045,7 @@
           </w:tcPr>
           <w:p>
             <w:pPr>
-              <w:pStyle w:val="KeinLeerraum"/>
+              <w:pStyle w:val="NoSpacing"/>
               <w:rPr>
                 <w:sz w:val="16"/>
                 <w:szCs w:val="16"/>
@@ -46001,7 +46066,7 @@
           </w:tcPr>
           <w:p>
             <w:pPr>
-              <w:pStyle w:val="KeinLeerraum"/>
+              <w:pStyle w:val="NoSpacing"/>
               <w:rPr>
                 <w:sz w:val="16"/>
                 <w:szCs w:val="16"/>
@@ -46022,7 +46087,7 @@
           </w:tcPr>
           <w:p>
             <w:pPr>
-              <w:pStyle w:val="KeinLeerraum"/>
+              <w:pStyle w:val="NoSpacing"/>
               <w:rPr>
                 <w:sz w:val="16"/>
                 <w:szCs w:val="16"/>
@@ -46044,7 +46109,7 @@
           </w:tcPr>
           <w:p>
             <w:pPr>
-              <w:pStyle w:val="KeinLeerraum"/>
+              <w:pStyle w:val="NoSpacing"/>
               <w:rPr>
                 <w:sz w:val="16"/>
                 <w:szCs w:val="16"/>
@@ -46071,7 +46136,7 @@
           </w:tcPr>
           <w:p>
             <w:pPr>
-              <w:pStyle w:val="KeinLeerraum"/>
+              <w:pStyle w:val="NoSpacing"/>
               <w:rPr>
                 <w:sz w:val="16"/>
                 <w:szCs w:val="16"/>
@@ -46092,7 +46157,7 @@
           </w:tcPr>
           <w:p>
             <w:pPr>
-              <w:pStyle w:val="KeinLeerraum"/>
+              <w:pStyle w:val="NoSpacing"/>
               <w:rPr>
                 <w:sz w:val="16"/>
                 <w:szCs w:val="16"/>
@@ -46113,7 +46178,7 @@
           </w:tcPr>
           <w:p>
             <w:pPr>
-              <w:pStyle w:val="KeinLeerraum"/>
+              <w:pStyle w:val="NoSpacing"/>
               <w:rPr>
                 <w:sz w:val="16"/>
                 <w:szCs w:val="16"/>
@@ -46135,7 +46200,7 @@
           </w:tcPr>
           <w:p>
             <w:pPr>
-              <w:pStyle w:val="KeinLeerraum"/>
+              <w:pStyle w:val="NoSpacing"/>
               <w:rPr>
                 <w:sz w:val="16"/>
                 <w:szCs w:val="16"/>
@@ -46162,7 +46227,7 @@
           </w:tcPr>
           <w:p>
             <w:pPr>
-              <w:pStyle w:val="KeinLeerraum"/>
+              <w:pStyle w:val="NoSpacing"/>
               <w:rPr>
                 <w:sz w:val="16"/>
                 <w:szCs w:val="16"/>
@@ -46183,7 +46248,7 @@
           </w:tcPr>
           <w:p>
             <w:pPr>
-              <w:pStyle w:val="KeinLeerraum"/>
+              <w:pStyle w:val="NoSpacing"/>
               <w:rPr>
                 <w:sz w:val="16"/>
                 <w:szCs w:val="16"/>
@@ -46204,7 +46269,7 @@
           </w:tcPr>
           <w:p>
             <w:pPr>
-              <w:pStyle w:val="KeinLeerraum"/>
+              <w:pStyle w:val="NoSpacing"/>
               <w:rPr>
                 <w:sz w:val="16"/>
                 <w:szCs w:val="16"/>
@@ -46226,7 +46291,7 @@
           </w:tcPr>
           <w:p>
             <w:pPr>
-              <w:pStyle w:val="KeinLeerraum"/>
+              <w:pStyle w:val="NoSpacing"/>
               <w:rPr>
                 <w:sz w:val="16"/>
                 <w:szCs w:val="16"/>
@@ -46254,7 +46319,7 @@
           </w:tcPr>
           <w:p>
             <w:pPr>
-              <w:pStyle w:val="KeinLeerraum"/>
+              <w:pStyle w:val="NoSpacing"/>
               <w:rPr>
                 <w:b/>
                 <w:color w:val="FFFFFF"/>
@@ -46285,7 +46350,7 @@
           </w:tcPr>
           <w:p>
             <w:pPr>
-              <w:pStyle w:val="KeinLeerraum"/>
+              <w:pStyle w:val="NoSpacing"/>
               <w:rPr>
                 <w:sz w:val="16"/>
                 <w:szCs w:val="16"/>
@@ -46306,7 +46371,7 @@
           </w:tcPr>
           <w:p>
             <w:pPr>
-              <w:pStyle w:val="KeinLeerraum"/>
+              <w:pStyle w:val="NoSpacing"/>
               <w:rPr>
                 <w:sz w:val="16"/>
                 <w:szCs w:val="16"/>
@@ -46327,7 +46392,7 @@
           </w:tcPr>
           <w:p>
             <w:pPr>
-              <w:pStyle w:val="KeinLeerraum"/>
+              <w:pStyle w:val="NoSpacing"/>
               <w:rPr>
                 <w:sz w:val="16"/>
                 <w:szCs w:val="16"/>
@@ -46349,7 +46414,7 @@
           </w:tcPr>
           <w:p>
             <w:pPr>
-              <w:pStyle w:val="KeinLeerraum"/>
+              <w:pStyle w:val="NoSpacing"/>
               <w:rPr>
                 <w:sz w:val="16"/>
                 <w:szCs w:val="16"/>
@@ -46376,7 +46441,7 @@
           </w:tcPr>
           <w:p>
             <w:pPr>
-              <w:pStyle w:val="KeinLeerraum"/>
+              <w:pStyle w:val="NoSpacing"/>
               <w:rPr>
                 <w:sz w:val="16"/>
                 <w:szCs w:val="16"/>
@@ -46397,7 +46462,7 @@
           </w:tcPr>
           <w:p>
             <w:pPr>
-              <w:pStyle w:val="KeinLeerraum"/>
+              <w:pStyle w:val="NoSpacing"/>
               <w:rPr>
                 <w:sz w:val="16"/>
                 <w:szCs w:val="16"/>
@@ -46418,7 +46483,7 @@
           </w:tcPr>
           <w:p>
             <w:pPr>
-              <w:pStyle w:val="KeinLeerraum"/>
+              <w:pStyle w:val="NoSpacing"/>
               <w:rPr>
                 <w:sz w:val="16"/>
                 <w:szCs w:val="16"/>
@@ -46440,7 +46505,7 @@
           </w:tcPr>
           <w:p>
             <w:pPr>
-              <w:pStyle w:val="KeinLeerraum"/>
+              <w:pStyle w:val="NoSpacing"/>
               <w:rPr>
                 <w:sz w:val="16"/>
                 <w:szCs w:val="16"/>
@@ -46468,7 +46533,7 @@
           </w:tcPr>
           <w:p>
             <w:pPr>
-              <w:pStyle w:val="KeinLeerraum"/>
+              <w:pStyle w:val="NoSpacing"/>
               <w:rPr>
                 <w:b/>
                 <w:color w:val="FFFFFF"/>
@@ -46498,7 +46563,7 @@
           </w:tcPr>
           <w:p>
             <w:pPr>
-              <w:pStyle w:val="KeinLeerraum"/>
+              <w:pStyle w:val="NoSpacing"/>
               <w:rPr>
                 <w:sz w:val="16"/>
                 <w:szCs w:val="16"/>
@@ -46520,7 +46585,7 @@
           </w:tcPr>
           <w:p>
             <w:pPr>
-              <w:pStyle w:val="KeinLeerraum"/>
+              <w:pStyle w:val="NoSpacing"/>
               <w:rPr>
                 <w:sz w:val="16"/>
                 <w:szCs w:val="16"/>
@@ -46541,7 +46606,7 @@
           </w:tcPr>
           <w:p>
             <w:pPr>
-              <w:pStyle w:val="KeinLeerraum"/>
+              <w:pStyle w:val="NoSpacing"/>
               <w:rPr>
                 <w:sz w:val="16"/>
                 <w:szCs w:val="16"/>
@@ -46563,7 +46628,7 @@
           </w:tcPr>
           <w:p>
             <w:pPr>
-              <w:pStyle w:val="KeinLeerraum"/>
+              <w:pStyle w:val="NoSpacing"/>
               <w:rPr>
                 <w:sz w:val="16"/>
                 <w:szCs w:val="16"/>
@@ -46589,7 +46654,7 @@
           </w:tcPr>
           <w:p>
             <w:pPr>
-              <w:pStyle w:val="KeinLeerraum"/>
+              <w:pStyle w:val="NoSpacing"/>
               <w:rPr>
                 <w:sz w:val="16"/>
                 <w:szCs w:val="16"/>
@@ -46611,7 +46676,7 @@
           </w:tcPr>
           <w:p>
             <w:pPr>
-              <w:pStyle w:val="KeinLeerraum"/>
+              <w:pStyle w:val="NoSpacing"/>
               <w:rPr>
                 <w:sz w:val="16"/>
                 <w:szCs w:val="16"/>
@@ -46632,7 +46697,7 @@
           </w:tcPr>
           <w:p>
             <w:pPr>
-              <w:pStyle w:val="KeinLeerraum"/>
+              <w:pStyle w:val="NoSpacing"/>
               <w:rPr>
                 <w:sz w:val="16"/>
                 <w:szCs w:val="16"/>
@@ -46654,7 +46719,7 @@
           </w:tcPr>
           <w:p>
             <w:pPr>
-              <w:pStyle w:val="KeinLeerraum"/>
+              <w:pStyle w:val="NoSpacing"/>
               <w:rPr>
                 <w:sz w:val="16"/>
                 <w:szCs w:val="16"/>
@@ -46682,7 +46747,7 @@
           </w:tcPr>
           <w:p>
             <w:pPr>
-              <w:pStyle w:val="KeinLeerraum"/>
+              <w:pStyle w:val="NoSpacing"/>
               <w:rPr>
                 <w:sz w:val="16"/>
                 <w:szCs w:val="16"/>
@@ -46712,7 +46777,7 @@
           </w:tcPr>
           <w:p>
             <w:pPr>
-              <w:pStyle w:val="KeinLeerraum"/>
+              <w:pStyle w:val="NoSpacing"/>
               <w:rPr>
                 <w:sz w:val="16"/>
                 <w:szCs w:val="16"/>
@@ -46734,7 +46799,7 @@
           </w:tcPr>
           <w:p>
             <w:pPr>
-              <w:pStyle w:val="KeinLeerraum"/>
+              <w:pStyle w:val="NoSpacing"/>
               <w:rPr>
                 <w:sz w:val="16"/>
                 <w:szCs w:val="16"/>
@@ -46755,7 +46820,7 @@
           </w:tcPr>
           <w:p>
             <w:pPr>
-              <w:pStyle w:val="KeinLeerraum"/>
+              <w:pStyle w:val="NoSpacing"/>
               <w:rPr>
                 <w:sz w:val="16"/>
                 <w:szCs w:val="16"/>
@@ -46777,7 +46842,7 @@
           </w:tcPr>
           <w:p>
             <w:pPr>
-              <w:pStyle w:val="KeinLeerraum"/>
+              <w:pStyle w:val="NoSpacing"/>
               <w:rPr>
                 <w:sz w:val="16"/>
                 <w:szCs w:val="16"/>
@@ -46803,7 +46868,7 @@
           </w:tcPr>
           <w:p>
             <w:pPr>
-              <w:pStyle w:val="KeinLeerraum"/>
+              <w:pStyle w:val="NoSpacing"/>
               <w:rPr>
                 <w:sz w:val="16"/>
                 <w:szCs w:val="16"/>
@@ -46825,7 +46890,7 @@
           </w:tcPr>
           <w:p>
             <w:pPr>
-              <w:pStyle w:val="KeinLeerraum"/>
+              <w:pStyle w:val="NoSpacing"/>
               <w:rPr>
                 <w:sz w:val="16"/>
                 <w:szCs w:val="16"/>
@@ -46860,7 +46925,7 @@
           </w:tcPr>
           <w:p>
             <w:pPr>
-              <w:pStyle w:val="KeinLeerraum"/>
+              <w:pStyle w:val="NoSpacing"/>
               <w:rPr>
                 <w:sz w:val="16"/>
                 <w:szCs w:val="16"/>
@@ -46882,7 +46947,7 @@
           </w:tcPr>
           <w:p>
             <w:pPr>
-              <w:pStyle w:val="KeinLeerraum"/>
+              <w:pStyle w:val="NoSpacing"/>
               <w:rPr>
                 <w:sz w:val="16"/>
                 <w:szCs w:val="16"/>
@@ -46920,7 +46985,7 @@
     </w:p>
     <w:p>
       <w:pPr>
-        <w:pStyle w:val="berschrift1"/>
+        <w:pStyle w:val="Heading1"/>
       </w:pPr>
       <w:r>
         <w:lastRenderedPageBreak/>
@@ -46929,7 +46994,7 @@
     </w:p>
     <w:tbl>
       <w:tblPr>
-        <w:tblStyle w:val="Tabellenraster"/>
+        <w:tblStyle w:val="TableGrid"/>
         <w:tblW w:w="10031" w:type="dxa"/>
         <w:tblLook w:val="04A0" w:firstRow="1" w:lastRow="0" w:firstColumn="1" w:lastColumn="0" w:noHBand="0" w:noVBand="1"/>
       </w:tblPr>
@@ -48102,7 +48167,7 @@
     </w:tbl>
     <w:p>
       <w:pPr>
-        <w:pStyle w:val="berschrift1"/>
+        <w:pStyle w:val="Heading1"/>
         <w:rPr>
           <w:lang w:val="en-US"/>
         </w:rPr>
@@ -48116,7 +48181,7 @@
     </w:p>
     <w:tbl>
       <w:tblPr>
-        <w:tblStyle w:val="Tabellenraster"/>
+        <w:tblStyle w:val="TableGrid"/>
         <w:tblW w:w="10031" w:type="dxa"/>
         <w:tblLook w:val="04A0" w:firstRow="1" w:lastRow="0" w:firstColumn="1" w:lastColumn="0" w:noHBand="0" w:noVBand="1"/>
       </w:tblPr>
@@ -49826,7 +49891,7 @@
     </w:tbl>
     <w:p>
       <w:pPr>
-        <w:pStyle w:val="berschrift1"/>
+        <w:pStyle w:val="Heading1"/>
       </w:pPr>
       <w:r>
         <w:t>Google</w:t>
@@ -49837,7 +49902,7 @@
     </w:p>
     <w:tbl>
       <w:tblPr>
-        <w:tblStyle w:val="Tabellenraster"/>
+        <w:tblStyle w:val="TableGrid"/>
         <w:tblW w:w="10031" w:type="dxa"/>
         <w:tblLook w:val="04A0" w:firstRow="1" w:lastRow="0" w:firstColumn="1" w:lastColumn="0" w:noHBand="0" w:noVBand="1"/>
       </w:tblPr>
@@ -49994,7 +50059,7 @@
     </w:p>
     <w:p>
       <w:pPr>
-        <w:pStyle w:val="berschrift1"/>
+        <w:pStyle w:val="Heading1"/>
         <w:rPr>
           <w:lang w:val="en-US"/>
         </w:rPr>
@@ -50015,7 +50080,7 @@
     </w:p>
     <w:tbl>
       <w:tblPr>
-        <w:tblStyle w:val="Tabellenraster"/>
+        <w:tblStyle w:val="TableGrid"/>
         <w:tblW w:w="10031" w:type="dxa"/>
         <w:tblLook w:val="04A0" w:firstRow="1" w:lastRow="0" w:firstColumn="1" w:lastColumn="0" w:noHBand="0" w:noVBand="1"/>
       </w:tblPr>
@@ -52496,7 +52561,7 @@
     </w:tbl>
     <w:p>
       <w:pPr>
-        <w:pStyle w:val="KeinLeerraum"/>
+        <w:pStyle w:val="NoSpacing"/>
         <w:rPr>
           <w:sz w:val="10"/>
           <w:szCs w:val="10"/>
@@ -52505,7 +52570,7 @@
     </w:p>
     <w:p>
       <w:pPr>
-        <w:pStyle w:val="berschrift1"/>
+        <w:pStyle w:val="Heading1"/>
         <w:spacing w:before="0" w:line="240" w:lineRule="auto"/>
       </w:pPr>
       <w:r>
@@ -52520,7 +52585,7 @@
     </w:p>
     <w:tbl>
       <w:tblPr>
-        <w:tblStyle w:val="Tabellenraster"/>
+        <w:tblStyle w:val="TableGrid"/>
         <w:tblW w:w="10031" w:type="dxa"/>
         <w:tblLook w:val="04A0" w:firstRow="1" w:lastRow="0" w:firstColumn="1" w:lastColumn="0" w:noHBand="0" w:noVBand="1"/>
       </w:tblPr>
@@ -53967,12 +54032,12 @@
     </w:tbl>
     <w:p>
       <w:pPr>
-        <w:pStyle w:val="KeinLeerraum"/>
+        <w:pStyle w:val="NoSpacing"/>
       </w:pPr>
     </w:p>
     <w:p>
       <w:pPr>
-        <w:pStyle w:val="berschrift1"/>
+        <w:pStyle w:val="Heading1"/>
         <w:spacing w:before="240" w:line="259" w:lineRule="auto"/>
         <w:jc w:val="both"/>
       </w:pPr>
@@ -54007,7 +54072,7 @@
     </w:p>
     <w:tbl>
       <w:tblPr>
-        <w:tblStyle w:val="Tabellenraster"/>
+        <w:tblStyle w:val="TableGrid"/>
         <w:tblW w:w="0" w:type="auto"/>
         <w:tblLook w:val="04A0" w:firstRow="1" w:lastRow="0" w:firstColumn="1" w:lastColumn="0" w:noHBand="0" w:noVBand="1"/>
       </w:tblPr>
@@ -54372,7 +54437,7 @@
     </w:tbl>
     <w:p>
       <w:pPr>
-        <w:pStyle w:val="KeinLeerraum"/>
+        <w:pStyle w:val="NoSpacing"/>
       </w:pPr>
     </w:p>
     <w:sectPr>
@@ -54394,7 +54459,7 @@
     <w:lvl w:ilvl="0">
       <w:start w:val="1"/>
       <w:numFmt w:val="bullet"/>
-      <w:pStyle w:val="Aufzhlungszeichen"/>
+      <w:pStyle w:val="ListBullet"/>
       <w:lvlText w:val=""/>
       <w:lvlJc w:val="left"/>
       <w:pPr>
@@ -55014,16 +55079,16 @@
     <w:lsdException w:name="Unresolved Mention" w:semiHidden="1" w:unhideWhenUsed="1"/>
     <w:lsdException w:name="Smart Link" w:semiHidden="1" w:unhideWhenUsed="1"/>
   </w:latentStyles>
-  <w:style w:type="paragraph" w:default="1" w:styleId="Standard">
+  <w:style w:type="paragraph" w:default="1" w:styleId="Normal">
     <w:name w:val="Normal"/>
     <w:qFormat/>
     <w:rsid w:val="00283AD4"/>
   </w:style>
-  <w:style w:type="paragraph" w:styleId="berschrift1">
+  <w:style w:type="paragraph" w:styleId="Heading1">
     <w:name w:val="heading 1"/>
-    <w:basedOn w:val="Standard"/>
-    <w:next w:val="Standard"/>
-    <w:link w:val="berschrift1Zchn"/>
+    <w:basedOn w:val="Normal"/>
+    <w:next w:val="Normal"/>
+    <w:link w:val="Heading1Char"/>
     <w:uiPriority w:val="9"/>
     <w:qFormat/>
     <w:rsid w:val="001C1F5A"/>
@@ -55042,11 +55107,11 @@
       <w:szCs w:val="28"/>
     </w:rPr>
   </w:style>
-  <w:style w:type="paragraph" w:styleId="berschrift2">
+  <w:style w:type="paragraph" w:styleId="Heading2">
     <w:name w:val="heading 2"/>
-    <w:basedOn w:val="Standard"/>
-    <w:next w:val="Standard"/>
-    <w:link w:val="berschrift2Zchn"/>
+    <w:basedOn w:val="Normal"/>
+    <w:next w:val="Normal"/>
+    <w:link w:val="Heading2Char"/>
     <w:uiPriority w:val="9"/>
     <w:unhideWhenUsed/>
     <w:qFormat/>
@@ -55066,11 +55131,11 @@
       <w:szCs w:val="26"/>
     </w:rPr>
   </w:style>
-  <w:style w:type="paragraph" w:styleId="berschrift3">
+  <w:style w:type="paragraph" w:styleId="Heading3">
     <w:name w:val="heading 3"/>
-    <w:basedOn w:val="Standard"/>
-    <w:next w:val="Standard"/>
-    <w:link w:val="berschrift3Zchn"/>
+    <w:basedOn w:val="Normal"/>
+    <w:next w:val="Normal"/>
+    <w:link w:val="Heading3Char"/>
     <w:uiPriority w:val="9"/>
     <w:unhideWhenUsed/>
     <w:qFormat/>
@@ -55088,13 +55153,13 @@
       <w:szCs w:val="24"/>
     </w:rPr>
   </w:style>
-  <w:style w:type="character" w:default="1" w:styleId="Absatz-Standardschriftart">
+  <w:style w:type="character" w:default="1" w:styleId="DefaultParagraphFont">
     <w:name w:val="Default Paragraph Font"/>
     <w:uiPriority w:val="1"/>
     <w:semiHidden/>
     <w:unhideWhenUsed/>
   </w:style>
-  <w:style w:type="table" w:default="1" w:styleId="NormaleTabelle">
+  <w:style w:type="table" w:default="1" w:styleId="TableNormal">
     <w:name w:val="Normal Table"/>
     <w:uiPriority w:val="99"/>
     <w:semiHidden/>
@@ -55109,15 +55174,15 @@
       </w:tblCellMar>
     </w:tblPr>
   </w:style>
-  <w:style w:type="numbering" w:default="1" w:styleId="KeineListe">
+  <w:style w:type="numbering" w:default="1" w:styleId="NoList">
     <w:name w:val="No List"/>
     <w:uiPriority w:val="99"/>
     <w:semiHidden/>
     <w:unhideWhenUsed/>
   </w:style>
-  <w:style w:type="table" w:styleId="Tabellenraster">
+  <w:style w:type="table" w:styleId="TableGrid">
     <w:name w:val="Table Grid"/>
-    <w:basedOn w:val="NormaleTabelle"/>
+    <w:basedOn w:val="TableNormal"/>
     <w:uiPriority w:val="39"/>
     <w:rsid w:val="00391636"/>
     <w:pPr>
@@ -55134,10 +55199,10 @@
       </w:tblBorders>
     </w:tblPr>
   </w:style>
-  <w:style w:type="character" w:customStyle="1" w:styleId="berschrift1Zchn">
-    <w:name w:val="Überschrift 1 Zchn"/>
-    <w:basedOn w:val="Absatz-Standardschriftart"/>
-    <w:link w:val="berschrift1"/>
+  <w:style w:type="character" w:customStyle="1" w:styleId="Heading1Char">
+    <w:name w:val="Heading 1 Char"/>
+    <w:basedOn w:val="DefaultParagraphFont"/>
+    <w:link w:val="Heading1"/>
     <w:uiPriority w:val="9"/>
     <w:rsid w:val="001C1F5A"/>
     <w:rPr>
@@ -55149,10 +55214,10 @@
       <w:szCs w:val="28"/>
     </w:rPr>
   </w:style>
-  <w:style w:type="character" w:customStyle="1" w:styleId="berschrift2Zchn">
-    <w:name w:val="Überschrift 2 Zchn"/>
-    <w:basedOn w:val="Absatz-Standardschriftart"/>
-    <w:link w:val="berschrift2"/>
+  <w:style w:type="character" w:customStyle="1" w:styleId="Heading2Char">
+    <w:name w:val="Heading 2 Char"/>
+    <w:basedOn w:val="DefaultParagraphFont"/>
+    <w:link w:val="Heading2"/>
     <w:uiPriority w:val="9"/>
     <w:rsid w:val="00215244"/>
     <w:rPr>
@@ -55164,7 +55229,7 @@
       <w:szCs w:val="26"/>
     </w:rPr>
   </w:style>
-  <w:style w:type="paragraph" w:styleId="KeinLeerraum">
+  <w:style w:type="paragraph" w:styleId="NoSpacing">
     <w:name w:val="No Spacing"/>
     <w:uiPriority w:val="1"/>
     <w:qFormat/>
@@ -55176,10 +55241,10 @@
       <w:rFonts w:ascii="Calibri" w:eastAsia="Calibri" w:hAnsi="Calibri" w:cs="Times New Roman"/>
     </w:rPr>
   </w:style>
-  <w:style w:type="paragraph" w:styleId="Dokumentstruktur">
+  <w:style w:type="paragraph" w:styleId="DocumentMap">
     <w:name w:val="Document Map"/>
-    <w:basedOn w:val="Standard"/>
-    <w:link w:val="DokumentstrukturZchn"/>
+    <w:basedOn w:val="Normal"/>
+    <w:link w:val="DocumentMapChar"/>
     <w:uiPriority w:val="99"/>
     <w:semiHidden/>
     <w:unhideWhenUsed/>
@@ -55193,10 +55258,10 @@
       <w:szCs w:val="16"/>
     </w:rPr>
   </w:style>
-  <w:style w:type="character" w:customStyle="1" w:styleId="DokumentstrukturZchn">
-    <w:name w:val="Dokumentstruktur Zchn"/>
-    <w:basedOn w:val="Absatz-Standardschriftart"/>
-    <w:link w:val="Dokumentstruktur"/>
+  <w:style w:type="character" w:customStyle="1" w:styleId="DocumentMapChar">
+    <w:name w:val="Document Map Char"/>
+    <w:basedOn w:val="DefaultParagraphFont"/>
+    <w:link w:val="DocumentMap"/>
     <w:uiPriority w:val="99"/>
     <w:semiHidden/>
     <w:rsid w:val="00BC7C80"/>
@@ -55206,9 +55271,9 @@
       <w:szCs w:val="16"/>
     </w:rPr>
   </w:style>
-  <w:style w:type="paragraph" w:styleId="Listenabsatz">
+  <w:style w:type="paragraph" w:styleId="ListParagraph">
     <w:name w:val="List Paragraph"/>
-    <w:basedOn w:val="Standard"/>
+    <w:basedOn w:val="Normal"/>
     <w:uiPriority w:val="34"/>
     <w:qFormat/>
     <w:rsid w:val="00FD53A3"/>
@@ -55217,9 +55282,9 @@
       <w:contextualSpacing/>
     </w:pPr>
   </w:style>
-  <w:style w:type="paragraph" w:styleId="Aufzhlungszeichen">
+  <w:style w:type="paragraph" w:styleId="ListBullet">
     <w:name w:val="List Bullet"/>
-    <w:basedOn w:val="Standard"/>
+    <w:basedOn w:val="Normal"/>
     <w:uiPriority w:val="99"/>
     <w:unhideWhenUsed/>
     <w:rsid w:val="003A052C"/>
@@ -55230,9 +55295,9 @@
       <w:contextualSpacing/>
     </w:pPr>
   </w:style>
-  <w:style w:type="character" w:styleId="Platzhaltertext">
+  <w:style w:type="character" w:styleId="PlaceholderText">
     <w:name w:val="Placeholder Text"/>
-    <w:basedOn w:val="Absatz-Standardschriftart"/>
+    <w:basedOn w:val="DefaultParagraphFont"/>
     <w:uiPriority w:val="99"/>
     <w:semiHidden/>
     <w:rsid w:val="00770105"/>
@@ -55242,7 +55307,7 @@
   </w:style>
   <w:style w:type="character" w:styleId="Hyperlink">
     <w:name w:val="Hyperlink"/>
-    <w:basedOn w:val="Absatz-Standardschriftart"/>
+    <w:basedOn w:val="DefaultParagraphFont"/>
     <w:uiPriority w:val="99"/>
     <w:unhideWhenUsed/>
     <w:rsid w:val="001C487B"/>
@@ -55251,10 +55316,10 @@
       <w:u w:val="single"/>
     </w:rPr>
   </w:style>
-  <w:style w:type="paragraph" w:styleId="Sprechblasentext">
+  <w:style w:type="paragraph" w:styleId="BalloonText">
     <w:name w:val="Balloon Text"/>
-    <w:basedOn w:val="Standard"/>
-    <w:link w:val="SprechblasentextZchn"/>
+    <w:basedOn w:val="Normal"/>
+    <w:link w:val="BalloonTextChar"/>
     <w:uiPriority w:val="99"/>
     <w:semiHidden/>
     <w:unhideWhenUsed/>
@@ -55268,10 +55333,10 @@
       <w:szCs w:val="18"/>
     </w:rPr>
   </w:style>
-  <w:style w:type="character" w:customStyle="1" w:styleId="SprechblasentextZchn">
-    <w:name w:val="Sprechblasentext Zchn"/>
-    <w:basedOn w:val="Absatz-Standardschriftart"/>
-    <w:link w:val="Sprechblasentext"/>
+  <w:style w:type="character" w:customStyle="1" w:styleId="BalloonTextChar">
+    <w:name w:val="Balloon Text Char"/>
+    <w:basedOn w:val="DefaultParagraphFont"/>
+    <w:link w:val="BalloonText"/>
     <w:uiPriority w:val="99"/>
     <w:semiHidden/>
     <w:rsid w:val="007F2BB9"/>
@@ -55281,9 +55346,9 @@
       <w:szCs w:val="18"/>
     </w:rPr>
   </w:style>
-  <w:style w:type="character" w:styleId="NichtaufgelsteErwhnung">
+  <w:style w:type="character" w:styleId="UnresolvedMention">
     <w:name w:val="Unresolved Mention"/>
-    <w:basedOn w:val="Absatz-Standardschriftart"/>
+    <w:basedOn w:val="DefaultParagraphFont"/>
     <w:uiPriority w:val="99"/>
     <w:semiHidden/>
     <w:unhideWhenUsed/>
@@ -55293,9 +55358,9 @@
       <w:shd w:val="clear" w:color="auto" w:fill="E1DFDD"/>
     </w:rPr>
   </w:style>
-  <w:style w:type="character" w:styleId="BesuchterLink">
+  <w:style w:type="character" w:styleId="FollowedHyperlink">
     <w:name w:val="FollowedHyperlink"/>
-    <w:basedOn w:val="Absatz-Standardschriftart"/>
+    <w:basedOn w:val="DefaultParagraphFont"/>
     <w:uiPriority w:val="99"/>
     <w:semiHidden/>
     <w:unhideWhenUsed/>
@@ -55305,10 +55370,10 @@
       <w:u w:val="single"/>
     </w:rPr>
   </w:style>
-  <w:style w:type="character" w:customStyle="1" w:styleId="berschrift3Zchn">
-    <w:name w:val="Überschrift 3 Zchn"/>
-    <w:basedOn w:val="Absatz-Standardschriftart"/>
-    <w:link w:val="berschrift3"/>
+  <w:style w:type="character" w:customStyle="1" w:styleId="Heading3Char">
+    <w:name w:val="Heading 3 Char"/>
+    <w:basedOn w:val="DefaultParagraphFont"/>
+    <w:link w:val="Heading3"/>
     <w:uiPriority w:val="9"/>
     <w:rsid w:val="00AE5DA9"/>
     <w:rPr>
@@ -55318,9 +55383,9 @@
       <w:szCs w:val="24"/>
     </w:rPr>
   </w:style>
-  <w:style w:type="character" w:styleId="Kommentarzeichen">
+  <w:style w:type="character" w:styleId="CommentReference">
     <w:name w:val="annotation reference"/>
-    <w:basedOn w:val="Absatz-Standardschriftart"/>
+    <w:basedOn w:val="DefaultParagraphFont"/>
     <w:uiPriority w:val="99"/>
     <w:semiHidden/>
     <w:unhideWhenUsed/>
@@ -55330,10 +55395,10 @@
       <w:szCs w:val="16"/>
     </w:rPr>
   </w:style>
-  <w:style w:type="paragraph" w:styleId="Kommentartext">
+  <w:style w:type="paragraph" w:styleId="CommentText">
     <w:name w:val="annotation text"/>
-    <w:basedOn w:val="Standard"/>
-    <w:link w:val="KommentartextZchn"/>
+    <w:basedOn w:val="Normal"/>
+    <w:link w:val="CommentTextChar"/>
     <w:uiPriority w:val="99"/>
     <w:semiHidden/>
     <w:unhideWhenUsed/>
@@ -55346,10 +55411,10 @@
       <w:szCs w:val="20"/>
     </w:rPr>
   </w:style>
-  <w:style w:type="character" w:customStyle="1" w:styleId="KommentartextZchn">
-    <w:name w:val="Kommentartext Zchn"/>
-    <w:basedOn w:val="Absatz-Standardschriftart"/>
-    <w:link w:val="Kommentartext"/>
+  <w:style w:type="character" w:customStyle="1" w:styleId="CommentTextChar">
+    <w:name w:val="Comment Text Char"/>
+    <w:basedOn w:val="DefaultParagraphFont"/>
+    <w:link w:val="CommentText"/>
     <w:uiPriority w:val="99"/>
     <w:semiHidden/>
     <w:rsid w:val="000E7CAB"/>
@@ -55358,11 +55423,11 @@
       <w:szCs w:val="20"/>
     </w:rPr>
   </w:style>
-  <w:style w:type="paragraph" w:styleId="Kommentarthema">
+  <w:style w:type="paragraph" w:styleId="CommentSubject">
     <w:name w:val="annotation subject"/>
-    <w:basedOn w:val="Kommentartext"/>
-    <w:next w:val="Kommentartext"/>
-    <w:link w:val="KommentarthemaZchn"/>
+    <w:basedOn w:val="CommentText"/>
+    <w:next w:val="CommentText"/>
+    <w:link w:val="CommentSubjectChar"/>
     <w:uiPriority w:val="99"/>
     <w:semiHidden/>
     <w:unhideWhenUsed/>
@@ -55372,10 +55437,10 @@
       <w:bCs/>
     </w:rPr>
   </w:style>
-  <w:style w:type="character" w:customStyle="1" w:styleId="KommentarthemaZchn">
-    <w:name w:val="Kommentarthema Zchn"/>
-    <w:basedOn w:val="KommentartextZchn"/>
-    <w:link w:val="Kommentarthema"/>
+  <w:style w:type="character" w:customStyle="1" w:styleId="CommentSubjectChar">
+    <w:name w:val="Comment Subject Char"/>
+    <w:basedOn w:val="CommentTextChar"/>
+    <w:link w:val="CommentSubject"/>
     <w:uiPriority w:val="99"/>
     <w:semiHidden/>
     <w:rsid w:val="000E7CAB"/>

</xml_diff>

<commit_message>
add Shortcut Ctrl+R to fif
</commit_message>
<xml_diff>
--- a/Settings/Shortcuts.docx
+++ b/Settings/Shortcuts.docx
@@ -4,7 +4,7 @@
   <w:body>
     <w:p>
       <w:pPr>
-        <w:pStyle w:val="Heading1"/>
+        <w:pStyle w:val="berschrift1"/>
         <w:spacing w:before="0" w:line="240" w:lineRule="auto"/>
       </w:pPr>
       <w:r>
@@ -13,7 +13,7 @@
     </w:p>
     <w:tbl>
       <w:tblPr>
-        <w:tblStyle w:val="TableGrid"/>
+        <w:tblStyle w:val="Tabellenraster"/>
         <w:tblW w:w="10916" w:type="dxa"/>
         <w:tblInd w:w="-34" w:type="dxa"/>
         <w:tblLayout w:type="fixed"/>
@@ -9739,7 +9739,7 @@
     </w:tbl>
     <w:p>
       <w:pPr>
-        <w:pStyle w:val="Heading2"/>
+        <w:pStyle w:val="berschrift2"/>
         <w:spacing w:before="0"/>
         <w:rPr>
           <w:lang w:val="en-US"/>
@@ -9772,7 +9772,7 @@
     </w:p>
     <w:p>
       <w:pPr>
-        <w:pStyle w:val="ListParagraph"/>
+        <w:pStyle w:val="Listenabsatz"/>
         <w:numPr>
           <w:ilvl w:val="0"/>
           <w:numId w:val="2"/>
@@ -9804,7 +9804,7 @@
     </w:p>
     <w:p>
       <w:pPr>
-        <w:pStyle w:val="ListParagraph"/>
+        <w:pStyle w:val="Listenabsatz"/>
         <w:numPr>
           <w:ilvl w:val="0"/>
           <w:numId w:val="2"/>
@@ -10028,7 +10028,7 @@
     </w:p>
     <w:p>
       <w:pPr>
-        <w:pStyle w:val="ListParagraph"/>
+        <w:pStyle w:val="Listenabsatz"/>
         <w:numPr>
           <w:ilvl w:val="0"/>
           <w:numId w:val="2"/>
@@ -10312,7 +10312,7 @@
     </w:p>
     <w:p>
       <w:pPr>
-        <w:pStyle w:val="ListParagraph"/>
+        <w:pStyle w:val="Listenabsatz"/>
         <w:numPr>
           <w:ilvl w:val="0"/>
           <w:numId w:val="2"/>
@@ -10443,7 +10443,7 @@
     </w:p>
     <w:p>
       <w:pPr>
-        <w:pStyle w:val="ListParagraph"/>
+        <w:pStyle w:val="Listenabsatz"/>
         <w:numPr>
           <w:ilvl w:val="0"/>
           <w:numId w:val="2"/>
@@ -10676,7 +10676,7 @@
     </w:p>
     <w:tbl>
       <w:tblPr>
-        <w:tblStyle w:val="TableGrid"/>
+        <w:tblStyle w:val="Tabellenraster"/>
         <w:tblW w:w="10915" w:type="dxa"/>
         <w:tblInd w:w="-34" w:type="dxa"/>
         <w:tblLook w:val="04A0" w:firstRow="1" w:lastRow="0" w:firstColumn="1" w:lastColumn="0" w:noHBand="0" w:noVBand="1"/>
@@ -11269,7 +11269,7 @@
     </w:tbl>
     <w:p>
       <w:pPr>
-        <w:pStyle w:val="Heading2"/>
+        <w:pStyle w:val="berschrift2"/>
         <w:spacing w:before="0"/>
         <w:rPr>
           <w:lang w:val="en-US"/>
@@ -11389,7 +11389,7 @@
     </w:p>
     <w:tbl>
       <w:tblPr>
-        <w:tblStyle w:val="TableGrid"/>
+        <w:tblStyle w:val="Tabellenraster"/>
         <w:tblW w:w="10915" w:type="dxa"/>
         <w:tblInd w:w="-34" w:type="dxa"/>
         <w:tblLook w:val="04A0" w:firstRow="1" w:lastRow="0" w:firstColumn="1" w:lastColumn="0" w:noHBand="0" w:noVBand="1"/>
@@ -12123,7 +12123,7 @@
     </w:tbl>
     <w:p>
       <w:pPr>
-        <w:pStyle w:val="Heading2"/>
+        <w:pStyle w:val="berschrift2"/>
         <w:spacing w:before="0"/>
       </w:pPr>
       <w:r>
@@ -12132,7 +12132,7 @@
     </w:p>
     <w:p>
       <w:pPr>
-        <w:pStyle w:val="ListParagraph"/>
+        <w:pStyle w:val="Listenabsatz"/>
         <w:numPr>
           <w:ilvl w:val="0"/>
           <w:numId w:val="2"/>
@@ -12256,7 +12256,7 @@
     </w:p>
     <w:p>
       <w:pPr>
-        <w:pStyle w:val="ListParagraph"/>
+        <w:pStyle w:val="Listenabsatz"/>
         <w:numPr>
           <w:ilvl w:val="0"/>
           <w:numId w:val="2"/>
@@ -12287,7 +12287,7 @@
     </w:p>
     <w:p>
       <w:pPr>
-        <w:pStyle w:val="ListParagraph"/>
+        <w:pStyle w:val="Listenabsatz"/>
         <w:numPr>
           <w:ilvl w:val="0"/>
           <w:numId w:val="2"/>
@@ -12318,7 +12318,7 @@
     </w:p>
     <w:p>
       <w:pPr>
-        <w:pStyle w:val="ListParagraph"/>
+        <w:pStyle w:val="Listenabsatz"/>
         <w:numPr>
           <w:ilvl w:val="0"/>
           <w:numId w:val="2"/>
@@ -12348,7 +12348,7 @@
     </w:p>
     <w:p>
       <w:pPr>
-        <w:pStyle w:val="ListParagraph"/>
+        <w:pStyle w:val="Listenabsatz"/>
         <w:numPr>
           <w:ilvl w:val="0"/>
           <w:numId w:val="2"/>
@@ -12376,7 +12376,7 @@
     </w:p>
     <w:p>
       <w:pPr>
-        <w:pStyle w:val="ListParagraph"/>
+        <w:pStyle w:val="Listenabsatz"/>
         <w:numPr>
           <w:ilvl w:val="0"/>
           <w:numId w:val="2"/>
@@ -12403,7 +12403,7 @@
     </w:p>
     <w:p>
       <w:pPr>
-        <w:pStyle w:val="ListParagraph"/>
+        <w:pStyle w:val="Listenabsatz"/>
         <w:numPr>
           <w:ilvl w:val="0"/>
           <w:numId w:val="2"/>
@@ -12430,7 +12430,7 @@
     </w:p>
     <w:p>
       <w:pPr>
-        <w:pStyle w:val="ListParagraph"/>
+        <w:pStyle w:val="Listenabsatz"/>
         <w:numPr>
           <w:ilvl w:val="0"/>
           <w:numId w:val="2"/>
@@ -12455,7 +12455,7 @@
     </w:p>
     <w:tbl>
       <w:tblPr>
-        <w:tblStyle w:val="TableGrid"/>
+        <w:tblStyle w:val="Tabellenraster"/>
         <w:tblW w:w="10915" w:type="dxa"/>
         <w:tblInd w:w="-34" w:type="dxa"/>
         <w:tblLook w:val="04A0" w:firstRow="1" w:lastRow="0" w:firstColumn="1" w:lastColumn="0" w:noHBand="0" w:noVBand="1"/>
@@ -12962,7 +12962,7 @@
     </w:tbl>
     <w:p>
       <w:pPr>
-        <w:pStyle w:val="Heading2"/>
+        <w:pStyle w:val="berschrift2"/>
         <w:spacing w:before="0"/>
       </w:pPr>
       <w:r>
@@ -12971,7 +12971,7 @@
     </w:p>
     <w:p>
       <w:pPr>
-        <w:pStyle w:val="ListParagraph"/>
+        <w:pStyle w:val="Listenabsatz"/>
         <w:numPr>
           <w:ilvl w:val="0"/>
           <w:numId w:val="2"/>
@@ -12994,7 +12994,7 @@
     </w:p>
     <w:p>
       <w:pPr>
-        <w:pStyle w:val="ListParagraph"/>
+        <w:pStyle w:val="Listenabsatz"/>
         <w:numPr>
           <w:ilvl w:val="0"/>
           <w:numId w:val="2"/>
@@ -13039,7 +13039,7 @@
     </w:p>
     <w:tbl>
       <w:tblPr>
-        <w:tblStyle w:val="TableGrid"/>
+        <w:tblStyle w:val="Tabellenraster"/>
         <w:tblW w:w="10915" w:type="dxa"/>
         <w:tblInd w:w="-34" w:type="dxa"/>
         <w:tblLook w:val="04A0" w:firstRow="1" w:lastRow="0" w:firstColumn="1" w:lastColumn="0" w:noHBand="0" w:noVBand="1"/>
@@ -13062,7 +13062,7 @@
           </w:tcPr>
           <w:p>
             <w:pPr>
-              <w:pStyle w:val="ListParagraph"/>
+              <w:pStyle w:val="Listenabsatz"/>
               <w:ind w:left="0"/>
               <w:rPr>
                 <w:sz w:val="18"/>
@@ -13087,7 +13087,7 @@
           </w:tcPr>
           <w:p>
             <w:pPr>
-              <w:pStyle w:val="ListParagraph"/>
+              <w:pStyle w:val="Listenabsatz"/>
               <w:ind w:left="0"/>
               <w:rPr>
                 <w:sz w:val="18"/>
@@ -13113,7 +13113,7 @@
           </w:tcPr>
           <w:p>
             <w:pPr>
-              <w:pStyle w:val="ListParagraph"/>
+              <w:pStyle w:val="Listenabsatz"/>
               <w:ind w:left="0"/>
               <w:rPr>
                 <w:rFonts w:ascii="Consolas" w:hAnsi="Consolas"/>
@@ -13137,7 +13137,7 @@
           </w:tcPr>
           <w:p>
             <w:pPr>
-              <w:pStyle w:val="ListParagraph"/>
+              <w:pStyle w:val="Listenabsatz"/>
               <w:ind w:left="0"/>
               <w:rPr>
                 <w:sz w:val="18"/>
@@ -13159,7 +13159,7 @@
           </w:tcPr>
           <w:p>
             <w:pPr>
-              <w:pStyle w:val="ListParagraph"/>
+              <w:pStyle w:val="Listenabsatz"/>
               <w:ind w:left="0"/>
               <w:rPr>
                 <w:sz w:val="18"/>
@@ -13182,7 +13182,7 @@
           </w:tcPr>
           <w:p>
             <w:pPr>
-              <w:pStyle w:val="ListParagraph"/>
+              <w:pStyle w:val="Listenabsatz"/>
               <w:ind w:left="0"/>
               <w:rPr>
                 <w:sz w:val="18"/>
@@ -13204,7 +13204,7 @@
           </w:tcPr>
           <w:p>
             <w:pPr>
-              <w:pStyle w:val="ListParagraph"/>
+              <w:pStyle w:val="Listenabsatz"/>
               <w:ind w:left="0"/>
               <w:rPr>
                 <w:sz w:val="18"/>
@@ -13227,7 +13227,7 @@
           </w:tcPr>
           <w:p>
             <w:pPr>
-              <w:pStyle w:val="ListParagraph"/>
+              <w:pStyle w:val="Listenabsatz"/>
               <w:ind w:left="0"/>
               <w:rPr>
                 <w:sz w:val="18"/>
@@ -13268,7 +13268,7 @@
           </w:tcPr>
           <w:p>
             <w:pPr>
-              <w:pStyle w:val="ListParagraph"/>
+              <w:pStyle w:val="Listenabsatz"/>
               <w:ind w:left="0"/>
               <w:rPr>
                 <w:sz w:val="18"/>
@@ -13291,7 +13291,7 @@
           </w:tcPr>
           <w:p>
             <w:pPr>
-              <w:pStyle w:val="ListParagraph"/>
+              <w:pStyle w:val="Listenabsatz"/>
               <w:ind w:left="0"/>
               <w:rPr>
                 <w:sz w:val="18"/>
@@ -13334,7 +13334,7 @@
           </w:tcPr>
           <w:p>
             <w:pPr>
-              <w:pStyle w:val="ListParagraph"/>
+              <w:pStyle w:val="Listenabsatz"/>
               <w:ind w:left="0"/>
               <w:rPr>
                 <w:rFonts w:ascii="Consolas" w:hAnsi="Consolas"/>
@@ -13358,7 +13358,7 @@
           </w:tcPr>
           <w:p>
             <w:pPr>
-              <w:pStyle w:val="ListParagraph"/>
+              <w:pStyle w:val="Listenabsatz"/>
               <w:ind w:left="0"/>
               <w:rPr>
                 <w:sz w:val="18"/>
@@ -13380,7 +13380,7 @@
           </w:tcPr>
           <w:p>
             <w:pPr>
-              <w:pStyle w:val="ListParagraph"/>
+              <w:pStyle w:val="Listenabsatz"/>
               <w:ind w:left="0"/>
               <w:rPr>
                 <w:sz w:val="18"/>
@@ -13403,7 +13403,7 @@
           </w:tcPr>
           <w:p>
             <w:pPr>
-              <w:pStyle w:val="ListParagraph"/>
+              <w:pStyle w:val="Listenabsatz"/>
               <w:ind w:left="0"/>
               <w:rPr>
                 <w:sz w:val="18"/>
@@ -13425,7 +13425,7 @@
           </w:tcPr>
           <w:p>
             <w:pPr>
-              <w:pStyle w:val="ListParagraph"/>
+              <w:pStyle w:val="Listenabsatz"/>
               <w:ind w:left="0"/>
               <w:rPr>
                 <w:sz w:val="18"/>
@@ -13448,7 +13448,7 @@
           </w:tcPr>
           <w:p>
             <w:pPr>
-              <w:pStyle w:val="ListParagraph"/>
+              <w:pStyle w:val="Listenabsatz"/>
               <w:ind w:left="0"/>
               <w:rPr>
                 <w:sz w:val="18"/>
@@ -13489,7 +13489,7 @@
           </w:tcPr>
           <w:p>
             <w:pPr>
-              <w:pStyle w:val="ListParagraph"/>
+              <w:pStyle w:val="Listenabsatz"/>
               <w:ind w:left="0"/>
               <w:rPr>
                 <w:sz w:val="18"/>
@@ -13512,7 +13512,7 @@
           </w:tcPr>
           <w:p>
             <w:pPr>
-              <w:pStyle w:val="ListParagraph"/>
+              <w:pStyle w:val="Listenabsatz"/>
               <w:ind w:left="0"/>
               <w:rPr>
                 <w:sz w:val="18"/>
@@ -13537,7 +13537,7 @@
           </w:tcPr>
           <w:p>
             <w:pPr>
-              <w:pStyle w:val="ListParagraph"/>
+              <w:pStyle w:val="Listenabsatz"/>
               <w:ind w:left="0"/>
               <w:rPr>
                 <w:rFonts w:ascii="Consolas" w:hAnsi="Consolas"/>
@@ -13561,7 +13561,7 @@
           </w:tcPr>
           <w:p>
             <w:pPr>
-              <w:pStyle w:val="ListParagraph"/>
+              <w:pStyle w:val="Listenabsatz"/>
               <w:ind w:left="0"/>
               <w:rPr>
                 <w:sz w:val="18"/>
@@ -13584,7 +13584,7 @@
           </w:tcPr>
           <w:p>
             <w:pPr>
-              <w:pStyle w:val="ListParagraph"/>
+              <w:pStyle w:val="Listenabsatz"/>
               <w:ind w:left="0"/>
               <w:rPr>
                 <w:sz w:val="18"/>
@@ -13614,7 +13614,7 @@
           </w:tcPr>
           <w:p>
             <w:pPr>
-              <w:pStyle w:val="ListParagraph"/>
+              <w:pStyle w:val="Listenabsatz"/>
               <w:ind w:left="0"/>
               <w:rPr>
                 <w:sz w:val="18"/>
@@ -13630,7 +13630,7 @@
           </w:tcPr>
           <w:p>
             <w:pPr>
-              <w:pStyle w:val="ListParagraph"/>
+              <w:pStyle w:val="Listenabsatz"/>
               <w:ind w:left="0"/>
               <w:rPr>
                 <w:sz w:val="18"/>
@@ -13643,7 +13643,7 @@
     </w:tbl>
     <w:p>
       <w:pPr>
-        <w:pStyle w:val="Heading1"/>
+        <w:pStyle w:val="berschrift1"/>
         <w:spacing w:before="0"/>
         <w:rPr>
           <w:lang w:val="en-US"/>
@@ -13659,15 +13659,15 @@
     </w:p>
     <w:tbl>
       <w:tblPr>
-        <w:tblStyle w:val="TableGrid"/>
+        <w:tblStyle w:val="Tabellenraster"/>
         <w:tblW w:w="10915" w:type="dxa"/>
         <w:tblInd w:w="-34" w:type="dxa"/>
         <w:tblLayout w:type="fixed"/>
         <w:tblLook w:val="04A0" w:firstRow="1" w:lastRow="0" w:firstColumn="1" w:lastColumn="0" w:noHBand="0" w:noVBand="1"/>
       </w:tblPr>
       <w:tblGrid>
-        <w:gridCol w:w="2410"/>
-        <w:gridCol w:w="2551"/>
+        <w:gridCol w:w="2409"/>
+        <w:gridCol w:w="2552"/>
         <w:gridCol w:w="1985"/>
         <w:gridCol w:w="3969"/>
       </w:tblGrid>
@@ -13700,7 +13700,7 @@
       <w:tr>
         <w:tc>
           <w:tcPr>
-            <w:tcW w:w="2410" w:type="dxa"/>
+            <w:tcW w:w="2409" w:type="dxa"/>
             <w:shd w:val="clear" w:color="auto" w:fill="auto"/>
           </w:tcPr>
           <w:p>
@@ -13734,7 +13734,7 @@
         </w:tc>
         <w:tc>
           <w:tcPr>
-            <w:tcW w:w="2551" w:type="dxa"/>
+            <w:tcW w:w="2552" w:type="dxa"/>
             <w:shd w:val="clear" w:color="auto" w:fill="auto"/>
           </w:tcPr>
           <w:p>
@@ -13805,7 +13805,7 @@
       <w:tr>
         <w:tc>
           <w:tcPr>
-            <w:tcW w:w="2410" w:type="dxa"/>
+            <w:tcW w:w="2409" w:type="dxa"/>
             <w:shd w:val="clear" w:color="auto" w:fill="auto"/>
           </w:tcPr>
           <w:p>
@@ -13830,7 +13830,7 @@
         </w:tc>
         <w:tc>
           <w:tcPr>
-            <w:tcW w:w="2551" w:type="dxa"/>
+            <w:tcW w:w="2552" w:type="dxa"/>
             <w:shd w:val="clear" w:color="auto" w:fill="auto"/>
           </w:tcPr>
           <w:p>
@@ -13910,7 +13910,7 @@
       <w:tr>
         <w:tc>
           <w:tcPr>
-            <w:tcW w:w="2410" w:type="dxa"/>
+            <w:tcW w:w="2409" w:type="dxa"/>
             <w:shd w:val="clear" w:color="auto" w:fill="auto"/>
           </w:tcPr>
           <w:p>
@@ -13935,7 +13935,7 @@
         </w:tc>
         <w:tc>
           <w:tcPr>
-            <w:tcW w:w="2551" w:type="dxa"/>
+            <w:tcW w:w="2552" w:type="dxa"/>
             <w:shd w:val="clear" w:color="auto" w:fill="auto"/>
           </w:tcPr>
           <w:p>
@@ -14006,7 +14006,7 @@
       <w:tr>
         <w:tc>
           <w:tcPr>
-            <w:tcW w:w="2410" w:type="dxa"/>
+            <w:tcW w:w="2409" w:type="dxa"/>
             <w:shd w:val="clear" w:color="auto" w:fill="auto"/>
           </w:tcPr>
           <w:p>
@@ -14031,7 +14031,7 @@
         </w:tc>
         <w:tc>
           <w:tcPr>
-            <w:tcW w:w="2551" w:type="dxa"/>
+            <w:tcW w:w="2552" w:type="dxa"/>
             <w:shd w:val="clear" w:color="auto" w:fill="auto"/>
           </w:tcPr>
           <w:p>
@@ -14155,7 +14155,7 @@
       <w:tr>
         <w:tc>
           <w:tcPr>
-            <w:tcW w:w="2410" w:type="dxa"/>
+            <w:tcW w:w="2409" w:type="dxa"/>
             <w:shd w:val="clear" w:color="auto" w:fill="auto"/>
           </w:tcPr>
           <w:p>
@@ -14180,7 +14180,7 @@
         </w:tc>
         <w:tc>
           <w:tcPr>
-            <w:tcW w:w="2551" w:type="dxa"/>
+            <w:tcW w:w="2552" w:type="dxa"/>
             <w:shd w:val="clear" w:color="auto" w:fill="auto"/>
           </w:tcPr>
           <w:p>
@@ -14300,7 +14300,7 @@
       <w:tr>
         <w:tc>
           <w:tcPr>
-            <w:tcW w:w="2410" w:type="dxa"/>
+            <w:tcW w:w="2409" w:type="dxa"/>
             <w:shd w:val="clear" w:color="auto" w:fill="auto"/>
           </w:tcPr>
           <w:p>
@@ -14325,7 +14325,7 @@
         </w:tc>
         <w:tc>
           <w:tcPr>
-            <w:tcW w:w="2551" w:type="dxa"/>
+            <w:tcW w:w="2552" w:type="dxa"/>
             <w:shd w:val="clear" w:color="auto" w:fill="auto"/>
           </w:tcPr>
           <w:p>
@@ -14431,7 +14431,7 @@
       <w:tr>
         <w:tc>
           <w:tcPr>
-            <w:tcW w:w="2410" w:type="dxa"/>
+            <w:tcW w:w="2409" w:type="dxa"/>
             <w:shd w:val="clear" w:color="auto" w:fill="auto"/>
           </w:tcPr>
           <w:p>
@@ -14454,7 +14454,7 @@
         </w:tc>
         <w:tc>
           <w:tcPr>
-            <w:tcW w:w="2551" w:type="dxa"/>
+            <w:tcW w:w="2552" w:type="dxa"/>
             <w:shd w:val="clear" w:color="auto" w:fill="auto"/>
           </w:tcPr>
           <w:p>
@@ -14537,7 +14537,7 @@
       <w:tr>
         <w:tc>
           <w:tcPr>
-            <w:tcW w:w="2410" w:type="dxa"/>
+            <w:tcW w:w="2409" w:type="dxa"/>
             <w:shd w:val="clear" w:color="auto" w:fill="auto"/>
           </w:tcPr>
           <w:p>
@@ -14560,7 +14560,7 @@
         </w:tc>
         <w:tc>
           <w:tcPr>
-            <w:tcW w:w="2551" w:type="dxa"/>
+            <w:tcW w:w="2552" w:type="dxa"/>
             <w:shd w:val="clear" w:color="auto" w:fill="auto"/>
           </w:tcPr>
           <w:p>
@@ -14634,7 +14634,7 @@
       <w:tr>
         <w:tc>
           <w:tcPr>
-            <w:tcW w:w="2410" w:type="dxa"/>
+            <w:tcW w:w="2409" w:type="dxa"/>
             <w:shd w:val="clear" w:color="auto" w:fill="auto"/>
           </w:tcPr>
           <w:p>
@@ -14681,7 +14681,7 @@
         </w:tc>
         <w:tc>
           <w:tcPr>
-            <w:tcW w:w="2551" w:type="dxa"/>
+            <w:tcW w:w="2552" w:type="dxa"/>
             <w:shd w:val="clear" w:color="auto" w:fill="auto"/>
           </w:tcPr>
           <w:p>
@@ -14764,7 +14764,7 @@
       <w:tr>
         <w:tc>
           <w:tcPr>
-            <w:tcW w:w="2410" w:type="dxa"/>
+            <w:tcW w:w="2409" w:type="dxa"/>
             <w:shd w:val="clear" w:color="auto" w:fill="auto"/>
           </w:tcPr>
           <w:p>
@@ -14819,7 +14819,7 @@
         </w:tc>
         <w:tc>
           <w:tcPr>
-            <w:tcW w:w="2551" w:type="dxa"/>
+            <w:tcW w:w="2552" w:type="dxa"/>
             <w:shd w:val="clear" w:color="auto" w:fill="auto"/>
           </w:tcPr>
           <w:p>
@@ -15233,7 +15233,7 @@
       <w:tr>
         <w:tc>
           <w:tcPr>
-            <w:tcW w:w="2410" w:type="dxa"/>
+            <w:tcW w:w="2409" w:type="dxa"/>
             <w:shd w:val="clear" w:color="auto" w:fill="auto"/>
           </w:tcPr>
           <w:p>
@@ -15264,7 +15264,7 @@
         </w:tc>
         <w:tc>
           <w:tcPr>
-            <w:tcW w:w="8505" w:type="dxa"/>
+            <w:tcW w:w="8506" w:type="dxa"/>
             <w:gridSpan w:val="3"/>
             <w:shd w:val="clear" w:color="auto" w:fill="auto"/>
           </w:tcPr>
@@ -15298,7 +15298,7 @@
       <w:tr>
         <w:tc>
           <w:tcPr>
-            <w:tcW w:w="2410" w:type="dxa"/>
+            <w:tcW w:w="2409" w:type="dxa"/>
             <w:shd w:val="clear" w:color="auto" w:fill="auto"/>
           </w:tcPr>
           <w:p>
@@ -15321,7 +15321,7 @@
         </w:tc>
         <w:tc>
           <w:tcPr>
-            <w:tcW w:w="8505" w:type="dxa"/>
+            <w:tcW w:w="8506" w:type="dxa"/>
             <w:gridSpan w:val="3"/>
             <w:shd w:val="clear" w:color="auto" w:fill="auto"/>
           </w:tcPr>
@@ -15347,7 +15347,7 @@
       <w:tr>
         <w:tc>
           <w:tcPr>
-            <w:tcW w:w="2410" w:type="dxa"/>
+            <w:tcW w:w="2409" w:type="dxa"/>
             <w:shd w:val="clear" w:color="auto" w:fill="auto"/>
           </w:tcPr>
           <w:p>
@@ -15370,7 +15370,7 @@
         </w:tc>
         <w:tc>
           <w:tcPr>
-            <w:tcW w:w="8505" w:type="dxa"/>
+            <w:tcW w:w="8506" w:type="dxa"/>
             <w:gridSpan w:val="3"/>
             <w:shd w:val="clear" w:color="auto" w:fill="auto"/>
           </w:tcPr>
@@ -15396,7 +15396,7 @@
       <w:tr>
         <w:tc>
           <w:tcPr>
-            <w:tcW w:w="2410" w:type="dxa"/>
+            <w:tcW w:w="2409" w:type="dxa"/>
             <w:shd w:val="clear" w:color="auto" w:fill="auto"/>
           </w:tcPr>
           <w:p>
@@ -15420,7 +15420,7 @@
         </w:tc>
         <w:tc>
           <w:tcPr>
-            <w:tcW w:w="8505" w:type="dxa"/>
+            <w:tcW w:w="8506" w:type="dxa"/>
             <w:gridSpan w:val="3"/>
             <w:shd w:val="clear" w:color="auto" w:fill="auto"/>
           </w:tcPr>
@@ -15446,7 +15446,7 @@
       <w:tr>
         <w:tc>
           <w:tcPr>
-            <w:tcW w:w="2410" w:type="dxa"/>
+            <w:tcW w:w="2409" w:type="dxa"/>
             <w:shd w:val="clear" w:color="auto" w:fill="auto"/>
           </w:tcPr>
           <w:p>
@@ -15469,7 +15469,7 @@
         </w:tc>
         <w:tc>
           <w:tcPr>
-            <w:tcW w:w="8505" w:type="dxa"/>
+            <w:tcW w:w="8506" w:type="dxa"/>
             <w:gridSpan w:val="3"/>
             <w:shd w:val="clear" w:color="auto" w:fill="auto"/>
           </w:tcPr>
@@ -15495,7 +15495,7 @@
       <w:tr>
         <w:tc>
           <w:tcPr>
-            <w:tcW w:w="2410" w:type="dxa"/>
+            <w:tcW w:w="2409" w:type="dxa"/>
             <w:shd w:val="clear" w:color="auto" w:fill="auto"/>
           </w:tcPr>
           <w:p>
@@ -15520,7 +15520,7 @@
         </w:tc>
         <w:tc>
           <w:tcPr>
-            <w:tcW w:w="8505" w:type="dxa"/>
+            <w:tcW w:w="8506" w:type="dxa"/>
             <w:gridSpan w:val="3"/>
             <w:shd w:val="clear" w:color="auto" w:fill="auto"/>
           </w:tcPr>
@@ -15572,7 +15572,7 @@
       <w:tr>
         <w:tc>
           <w:tcPr>
-            <w:tcW w:w="2410" w:type="dxa"/>
+            <w:tcW w:w="2409" w:type="dxa"/>
             <w:shd w:val="clear" w:color="auto" w:fill="auto"/>
           </w:tcPr>
           <w:p>
@@ -15597,7 +15597,7 @@
         </w:tc>
         <w:tc>
           <w:tcPr>
-            <w:tcW w:w="2551" w:type="dxa"/>
+            <w:tcW w:w="2552" w:type="dxa"/>
             <w:shd w:val="clear" w:color="auto" w:fill="auto"/>
           </w:tcPr>
           <w:p>
@@ -15669,7 +15669,7 @@
       <w:tr>
         <w:tc>
           <w:tcPr>
-            <w:tcW w:w="2410" w:type="dxa"/>
+            <w:tcW w:w="2409" w:type="dxa"/>
             <w:shd w:val="clear" w:color="auto" w:fill="auto"/>
           </w:tcPr>
           <w:p>
@@ -15703,7 +15703,7 @@
         </w:tc>
         <w:tc>
           <w:tcPr>
-            <w:tcW w:w="2551" w:type="dxa"/>
+            <w:tcW w:w="2552" w:type="dxa"/>
             <w:shd w:val="clear" w:color="auto" w:fill="auto"/>
           </w:tcPr>
           <w:p>
@@ -15800,7 +15800,7 @@
       <w:tr>
         <w:tc>
           <w:tcPr>
-            <w:tcW w:w="2410" w:type="dxa"/>
+            <w:tcW w:w="2409" w:type="dxa"/>
             <w:shd w:val="clear" w:color="auto" w:fill="auto"/>
           </w:tcPr>
           <w:p>
@@ -15825,7 +15825,7 @@
         </w:tc>
         <w:tc>
           <w:tcPr>
-            <w:tcW w:w="2551" w:type="dxa"/>
+            <w:tcW w:w="2552" w:type="dxa"/>
             <w:shd w:val="clear" w:color="auto" w:fill="auto"/>
           </w:tcPr>
           <w:p>
@@ -15908,7 +15908,7 @@
         </w:trPr>
         <w:tc>
           <w:tcPr>
-            <w:tcW w:w="2410" w:type="dxa"/>
+            <w:tcW w:w="2409" w:type="dxa"/>
             <w:shd w:val="clear" w:color="auto" w:fill="auto"/>
           </w:tcPr>
           <w:p>
@@ -15933,7 +15933,7 @@
         </w:tc>
         <w:tc>
           <w:tcPr>
-            <w:tcW w:w="2551" w:type="dxa"/>
+            <w:tcW w:w="2552" w:type="dxa"/>
             <w:shd w:val="clear" w:color="auto" w:fill="auto"/>
           </w:tcPr>
           <w:p>
@@ -16008,7 +16008,7 @@
         </w:trPr>
         <w:tc>
           <w:tcPr>
-            <w:tcW w:w="2410" w:type="dxa"/>
+            <w:tcW w:w="2409" w:type="dxa"/>
             <w:shd w:val="clear" w:color="auto" w:fill="auto"/>
           </w:tcPr>
           <w:p>
@@ -16033,7 +16033,7 @@
         </w:tc>
         <w:tc>
           <w:tcPr>
-            <w:tcW w:w="2551" w:type="dxa"/>
+            <w:tcW w:w="2552" w:type="dxa"/>
             <w:shd w:val="clear" w:color="auto" w:fill="auto"/>
           </w:tcPr>
           <w:p>
@@ -16134,7 +16134,7 @@
       <w:tr>
         <w:tc>
           <w:tcPr>
-            <w:tcW w:w="2410" w:type="dxa"/>
+            <w:tcW w:w="2409" w:type="dxa"/>
             <w:shd w:val="clear" w:color="auto" w:fill="FFFFFF" w:themeFill="background1"/>
           </w:tcPr>
           <w:p>
@@ -16159,7 +16159,7 @@
         </w:tc>
         <w:tc>
           <w:tcPr>
-            <w:tcW w:w="2551" w:type="dxa"/>
+            <w:tcW w:w="2552" w:type="dxa"/>
             <w:shd w:val="clear" w:color="auto" w:fill="FFFFFF" w:themeFill="background1"/>
           </w:tcPr>
           <w:p>
@@ -16243,7 +16243,7 @@
       <w:tr>
         <w:tc>
           <w:tcPr>
-            <w:tcW w:w="2410" w:type="dxa"/>
+            <w:tcW w:w="2409" w:type="dxa"/>
             <w:shd w:val="clear" w:color="auto" w:fill="FFFFFF" w:themeFill="background1"/>
           </w:tcPr>
           <w:p>
@@ -16267,7 +16267,7 @@
         </w:tc>
         <w:tc>
           <w:tcPr>
-            <w:tcW w:w="2551" w:type="dxa"/>
+            <w:tcW w:w="2552" w:type="dxa"/>
             <w:shd w:val="clear" w:color="auto" w:fill="FFFFFF" w:themeFill="background1"/>
           </w:tcPr>
           <w:p>
@@ -16348,7 +16348,7 @@
       <w:tr>
         <w:tc>
           <w:tcPr>
-            <w:tcW w:w="2410" w:type="dxa"/>
+            <w:tcW w:w="2409" w:type="dxa"/>
             <w:shd w:val="clear" w:color="auto" w:fill="FFFFFF" w:themeFill="background1"/>
           </w:tcPr>
           <w:p>
@@ -16373,7 +16373,7 @@
         </w:tc>
         <w:tc>
           <w:tcPr>
-            <w:tcW w:w="2551" w:type="dxa"/>
+            <w:tcW w:w="2552" w:type="dxa"/>
             <w:shd w:val="clear" w:color="auto" w:fill="FFFFFF" w:themeFill="background1"/>
           </w:tcPr>
           <w:p>
@@ -16447,49 +16447,39 @@
                 <w:szCs w:val="18"/>
                 <w:lang w:val="en-US"/>
               </w:rPr>
-              <w:t>fzf.vim</w:t>
-            </w:r>
-          </w:p>
-        </w:tc>
-      </w:tr>
-      <w:tr>
-        <w:tc>
-          <w:tcPr>
-            <w:tcW w:w="2410" w:type="dxa"/>
+              <w:t>fif within search</w:t>
+            </w:r>
+          </w:p>
+        </w:tc>
+      </w:tr>
+      <w:tr>
+        <w:tc>
+          <w:tcPr>
+            <w:tcW w:w="2409" w:type="dxa"/>
             <w:shd w:val="clear" w:color="auto" w:fill="FFFFFF" w:themeFill="background1"/>
           </w:tcPr>
           <w:p>
             <w:pPr>
               <w:rPr>
-                <w:rFonts w:ascii="Consolas" w:hAnsi="Consolas"/>
-                <w:sz w:val="18"/>
-                <w:szCs w:val="18"/>
-                <w:lang w:val="en-US"/>
-              </w:rPr>
-            </w:pPr>
-            <w:r>
-              <w:rPr>
-                <w:rFonts w:ascii="MS Gothic" w:eastAsia="MS Gothic" w:hAnsi="MS Gothic" w:cs="MS Gothic"/>
-                <w:sz w:val="18"/>
-                <w:szCs w:val="18"/>
-                <w:lang w:val="en-US"/>
-              </w:rPr>
-              <w:t>␣</w:t>
-            </w:r>
-            <w:r>
-              <w:rPr>
-                <w:rFonts w:ascii="Consolas" w:hAnsi="Consolas"/>
-                <w:sz w:val="18"/>
-                <w:szCs w:val="18"/>
-                <w:lang w:val="en-US"/>
-              </w:rPr>
-              <w:t>f</w:t>
-            </w:r>
-          </w:p>
-        </w:tc>
-        <w:tc>
-          <w:tcPr>
-            <w:tcW w:w="2551" w:type="dxa"/>
+                <w:sz w:val="18"/>
+                <w:szCs w:val="18"/>
+                <w:lang w:val="en-US"/>
+              </w:rPr>
+            </w:pPr>
+            <w:r>
+              <w:rPr>
+                <w:rFonts w:ascii="Consolas" w:hAnsi="Consolas"/>
+                <w:sz w:val="18"/>
+                <w:szCs w:val="18"/>
+                <w:lang w:val="en-US"/>
+              </w:rPr>
+              <w:t>Ctrl+R</w:t>
+            </w:r>
+          </w:p>
+        </w:tc>
+        <w:tc>
+          <w:tcPr>
+            <w:tcW w:w="2552" w:type="dxa"/>
             <w:shd w:val="clear" w:color="auto" w:fill="FFFFFF" w:themeFill="background1"/>
           </w:tcPr>
           <w:p>
@@ -16502,21 +16492,11 @@
             </w:pPr>
             <w:r>
               <w:rPr>
-                <w:b/>
-                <w:sz w:val="18"/>
-                <w:szCs w:val="18"/>
-                <w:u w:val="single"/>
-                <w:lang w:val="en-US"/>
-              </w:rPr>
-              <w:t>F</w:t>
-            </w:r>
-            <w:r>
-              <w:rPr>
-                <w:sz w:val="18"/>
-                <w:szCs w:val="18"/>
-                <w:lang w:val="en-US"/>
-              </w:rPr>
-              <w:t>iles</w:t>
+                <w:sz w:val="18"/>
+                <w:szCs w:val="18"/>
+                <w:lang w:val="en-US"/>
+              </w:rPr>
+              <w:t>Reload view</w:t>
             </w:r>
           </w:p>
         </w:tc>
@@ -16528,30 +16508,11 @@
           <w:p>
             <w:pPr>
               <w:rPr>
-                <w:rFonts w:ascii="Consolas" w:hAnsi="Consolas"/>
-                <w:sz w:val="18"/>
-                <w:szCs w:val="18"/>
-                <w:lang w:val="en-US"/>
-              </w:rPr>
-            </w:pPr>
-            <w:r>
-              <w:rPr>
-                <w:rFonts w:ascii="MS Gothic" w:eastAsia="MS Gothic" w:hAnsi="MS Gothic" w:cs="MS Gothic"/>
-                <w:sz w:val="18"/>
-                <w:szCs w:val="18"/>
-                <w:lang w:val="en-US"/>
-              </w:rPr>
-              <w:t>␣</w:t>
-            </w:r>
-            <w:r>
-              <w:rPr>
-                <w:rFonts w:ascii="Consolas" w:hAnsi="Consolas"/>
-                <w:sz w:val="18"/>
-                <w:szCs w:val="18"/>
-                <w:lang w:val="en-US"/>
-              </w:rPr>
-              <w:t>/</w:t>
-            </w:r>
+                <w:sz w:val="18"/>
+                <w:szCs w:val="18"/>
+                <w:lang w:val="en-US"/>
+              </w:rPr>
+            </w:pPr>
           </w:p>
         </w:tc>
         <w:tc>
@@ -16567,21 +16528,39 @@
                 <w:lang w:val="en-US"/>
               </w:rPr>
             </w:pPr>
-            <w:r>
-              <w:rPr>
-                <w:sz w:val="18"/>
-                <w:szCs w:val="18"/>
-                <w:lang w:val="en-US"/>
-              </w:rPr>
-              <w:t>Lines in current buffer</w:t>
-            </w:r>
-          </w:p>
-        </w:tc>
-      </w:tr>
-      <w:tr>
-        <w:tc>
-          <w:tcPr>
-            <w:tcW w:w="2410" w:type="dxa"/>
+          </w:p>
+        </w:tc>
+      </w:tr>
+      <w:tr>
+        <w:tc>
+          <w:tcPr>
+            <w:tcW w:w="10915" w:type="dxa"/>
+            <w:gridSpan w:val="4"/>
+            <w:shd w:val="clear" w:color="auto" w:fill="C6D9F1" w:themeFill="text2" w:themeFillTint="33"/>
+          </w:tcPr>
+          <w:p>
+            <w:pPr>
+              <w:rPr>
+                <w:sz w:val="18"/>
+                <w:szCs w:val="18"/>
+                <w:lang w:val="en-US"/>
+              </w:rPr>
+            </w:pPr>
+            <w:r>
+              <w:rPr>
+                <w:sz w:val="18"/>
+                <w:szCs w:val="18"/>
+                <w:lang w:val="en-US"/>
+              </w:rPr>
+              <w:t>fzf.vim</w:t>
+            </w:r>
+          </w:p>
+        </w:tc>
+      </w:tr>
+      <w:tr>
+        <w:tc>
+          <w:tcPr>
+            <w:tcW w:w="2409" w:type="dxa"/>
             <w:shd w:val="clear" w:color="auto" w:fill="FFFFFF" w:themeFill="background1"/>
           </w:tcPr>
           <w:p>
@@ -16609,13 +16588,13 @@
                 <w:szCs w:val="18"/>
                 <w:lang w:val="en-US"/>
               </w:rPr>
-              <w:t>b</w:t>
-            </w:r>
-          </w:p>
-        </w:tc>
-        <w:tc>
-          <w:tcPr>
-            <w:tcW w:w="2551" w:type="dxa"/>
+              <w:t>f</w:t>
+            </w:r>
+          </w:p>
+        </w:tc>
+        <w:tc>
+          <w:tcPr>
+            <w:tcW w:w="2552" w:type="dxa"/>
             <w:shd w:val="clear" w:color="auto" w:fill="FFFFFF" w:themeFill="background1"/>
           </w:tcPr>
           <w:p>
@@ -16634,15 +16613,15 @@
                 <w:u w:val="single"/>
                 <w:lang w:val="en-US"/>
               </w:rPr>
-              <w:t>B</w:t>
-            </w:r>
-            <w:r>
-              <w:rPr>
-                <w:sz w:val="18"/>
-                <w:szCs w:val="18"/>
-                <w:lang w:val="en-US"/>
-              </w:rPr>
-              <w:t>uffers</w:t>
+              <w:t>F</w:t>
+            </w:r>
+            <w:r>
+              <w:rPr>
+                <w:sz w:val="18"/>
+                <w:szCs w:val="18"/>
+                <w:lang w:val="en-US"/>
+              </w:rPr>
+              <w:t>iles</w:t>
             </w:r>
           </w:p>
         </w:tc>
@@ -16676,7 +16655,7 @@
                 <w:szCs w:val="18"/>
                 <w:lang w:val="en-US"/>
               </w:rPr>
-              <w:t>r</w:t>
+              <w:t>/</w:t>
             </w:r>
           </w:p>
         </w:tc>
@@ -16695,14 +16674,140 @@
             </w:pPr>
             <w:r>
               <w:rPr>
+                <w:sz w:val="18"/>
+                <w:szCs w:val="18"/>
+                <w:lang w:val="en-US"/>
+              </w:rPr>
+              <w:t>Lines in current buffer</w:t>
+            </w:r>
+          </w:p>
+        </w:tc>
+      </w:tr>
+      <w:tr>
+        <w:tc>
+          <w:tcPr>
+            <w:tcW w:w="2409" w:type="dxa"/>
+            <w:shd w:val="clear" w:color="auto" w:fill="FFFFFF" w:themeFill="background1"/>
+          </w:tcPr>
+          <w:p>
+            <w:pPr>
+              <w:rPr>
+                <w:rFonts w:ascii="Consolas" w:hAnsi="Consolas"/>
+                <w:sz w:val="18"/>
+                <w:szCs w:val="18"/>
+                <w:lang w:val="en-US"/>
+              </w:rPr>
+            </w:pPr>
+            <w:r>
+              <w:rPr>
+                <w:rFonts w:ascii="MS Gothic" w:eastAsia="MS Gothic" w:hAnsi="MS Gothic" w:cs="MS Gothic"/>
+                <w:sz w:val="18"/>
+                <w:szCs w:val="18"/>
+                <w:lang w:val="en-US"/>
+              </w:rPr>
+              <w:t>␣</w:t>
+            </w:r>
+            <w:r>
+              <w:rPr>
+                <w:rFonts w:ascii="Consolas" w:hAnsi="Consolas"/>
+                <w:sz w:val="18"/>
+                <w:szCs w:val="18"/>
+                <w:lang w:val="en-US"/>
+              </w:rPr>
+              <w:t>b</w:t>
+            </w:r>
+          </w:p>
+        </w:tc>
+        <w:tc>
+          <w:tcPr>
+            <w:tcW w:w="2552" w:type="dxa"/>
+            <w:shd w:val="clear" w:color="auto" w:fill="FFFFFF" w:themeFill="background1"/>
+          </w:tcPr>
+          <w:p>
+            <w:pPr>
+              <w:rPr>
+                <w:sz w:val="18"/>
+                <w:szCs w:val="18"/>
+                <w:lang w:val="en-US"/>
+              </w:rPr>
+            </w:pPr>
+            <w:r>
+              <w:rPr>
                 <w:b/>
                 <w:sz w:val="18"/>
                 <w:szCs w:val="18"/>
                 <w:u w:val="single"/>
                 <w:lang w:val="en-US"/>
               </w:rPr>
+              <w:t>B</w:t>
+            </w:r>
+            <w:r>
+              <w:rPr>
+                <w:sz w:val="18"/>
+                <w:szCs w:val="18"/>
+                <w:lang w:val="en-US"/>
+              </w:rPr>
+              <w:t>uffers</w:t>
+            </w:r>
+          </w:p>
+        </w:tc>
+        <w:tc>
+          <w:tcPr>
+            <w:tcW w:w="1985" w:type="dxa"/>
+            <w:shd w:val="clear" w:color="auto" w:fill="FFFFFF" w:themeFill="background1"/>
+          </w:tcPr>
+          <w:p>
+            <w:pPr>
+              <w:rPr>
+                <w:rFonts w:ascii="Consolas" w:hAnsi="Consolas"/>
+                <w:sz w:val="18"/>
+                <w:szCs w:val="18"/>
+                <w:lang w:val="en-US"/>
+              </w:rPr>
+            </w:pPr>
+            <w:r>
+              <w:rPr>
+                <w:rFonts w:ascii="MS Gothic" w:eastAsia="MS Gothic" w:hAnsi="MS Gothic" w:cs="MS Gothic"/>
+                <w:sz w:val="18"/>
+                <w:szCs w:val="18"/>
+                <w:lang w:val="en-US"/>
+              </w:rPr>
+              <w:t>␣</w:t>
+            </w:r>
+            <w:r>
+              <w:rPr>
+                <w:rFonts w:ascii="Consolas" w:hAnsi="Consolas"/>
+                <w:sz w:val="18"/>
+                <w:szCs w:val="18"/>
+                <w:lang w:val="en-US"/>
+              </w:rPr>
               <w:t>r</w:t>
             </w:r>
+          </w:p>
+        </w:tc>
+        <w:tc>
+          <w:tcPr>
+            <w:tcW w:w="3969" w:type="dxa"/>
+            <w:shd w:val="clear" w:color="auto" w:fill="FFFFFF" w:themeFill="background1"/>
+          </w:tcPr>
+          <w:p>
+            <w:pPr>
+              <w:rPr>
+                <w:sz w:val="18"/>
+                <w:szCs w:val="18"/>
+                <w:lang w:val="en-US"/>
+              </w:rPr>
+            </w:pPr>
+            <w:r>
+              <w:rPr>
+                <w:b/>
+                <w:sz w:val="18"/>
+                <w:szCs w:val="18"/>
+                <w:u w:val="single"/>
+                <w:lang w:val="en-US"/>
+              </w:rPr>
+              <w:t>r</w:t>
+            </w:r>
             <w:r>
               <w:rPr>
                 <w:sz w:val="18"/>
@@ -16717,7 +16822,7 @@
       <w:tr>
         <w:tc>
           <w:tcPr>
-            <w:tcW w:w="2410" w:type="dxa"/>
+            <w:tcW w:w="2409" w:type="dxa"/>
             <w:shd w:val="clear" w:color="auto" w:fill="FFFFFF" w:themeFill="background1"/>
           </w:tcPr>
           <w:p>
@@ -16751,7 +16856,7 @@
         </w:tc>
         <w:tc>
           <w:tcPr>
-            <w:tcW w:w="2551" w:type="dxa"/>
+            <w:tcW w:w="2552" w:type="dxa"/>
             <w:shd w:val="clear" w:color="auto" w:fill="FFFFFF" w:themeFill="background1"/>
           </w:tcPr>
           <w:p>
@@ -16891,7 +16996,7 @@
       <w:tr>
         <w:tc>
           <w:tcPr>
-            <w:tcW w:w="2410" w:type="dxa"/>
+            <w:tcW w:w="2409" w:type="dxa"/>
             <w:shd w:val="clear" w:color="auto" w:fill="auto"/>
           </w:tcPr>
           <w:p>
@@ -16910,22 +17015,13 @@
                 <w:szCs w:val="18"/>
                 <w:lang w:val="en-US"/>
               </w:rPr>
-              <w:t>gi</w:t>
-            </w:r>
-            <w:r>
-              <w:rPr>
-                <w:rFonts w:ascii="Consolas" w:hAnsi="Consolas"/>
-                <w:sz w:val="18"/>
-                <w:szCs w:val="18"/>
-                <w:lang w:val="en-US"/>
-              </w:rPr>
-              <w:t xml:space="preserve"> [files]</w:t>
-            </w:r>
-          </w:p>
-        </w:tc>
-        <w:tc>
-          <w:tcPr>
-            <w:tcW w:w="2551" w:type="dxa"/>
+              <w:t>gi [files]</w:t>
+            </w:r>
+          </w:p>
+        </w:tc>
+        <w:tc>
+          <w:tcPr>
+            <w:tcW w:w="2552" w:type="dxa"/>
             <w:shd w:val="clear" w:color="auto" w:fill="auto"/>
           </w:tcPr>
           <w:p>
@@ -16981,7 +17077,7 @@
       <w:tr>
         <w:tc>
           <w:tcPr>
-            <w:tcW w:w="2410" w:type="dxa"/>
+            <w:tcW w:w="2409" w:type="dxa"/>
             <w:shd w:val="clear" w:color="auto" w:fill="auto"/>
           </w:tcPr>
           <w:p>
@@ -17000,22 +17096,13 @@
                 <w:szCs w:val="18"/>
                 <w:lang w:val="en-US"/>
               </w:rPr>
-              <w:t>gdi</w:t>
-            </w:r>
-            <w:r>
-              <w:rPr>
-                <w:rFonts w:ascii="Consolas" w:hAnsi="Consolas"/>
-                <w:sz w:val="18"/>
-                <w:szCs w:val="18"/>
-                <w:lang w:val="en-US"/>
-              </w:rPr>
-              <w:t xml:space="preserve"> [commit]</w:t>
-            </w:r>
-          </w:p>
-        </w:tc>
-        <w:tc>
-          <w:tcPr>
-            <w:tcW w:w="2551" w:type="dxa"/>
+              <w:t>gdi [commit]</w:t>
+            </w:r>
+          </w:p>
+        </w:tc>
+        <w:tc>
+          <w:tcPr>
+            <w:tcW w:w="2552" w:type="dxa"/>
             <w:shd w:val="clear" w:color="auto" w:fill="auto"/>
           </w:tcPr>
           <w:p>
@@ -17066,16 +17153,7 @@
                 <w:szCs w:val="18"/>
                 <w:lang w:val="en-US"/>
               </w:rPr>
-              <w:t>i</w:t>
-            </w:r>
-            <w:r>
-              <w:rPr>
-                <w:rFonts w:ascii="Consolas" w:hAnsi="Consolas"/>
-                <w:sz w:val="18"/>
-                <w:szCs w:val="18"/>
-                <w:lang w:val="en-US"/>
-              </w:rPr>
-              <w:t xml:space="preserve"> [files]</w:t>
+              <w:t>i [files]</w:t>
             </w:r>
           </w:p>
         </w:tc>
@@ -17106,7 +17184,7 @@
       <w:tr>
         <w:tc>
           <w:tcPr>
-            <w:tcW w:w="2410" w:type="dxa"/>
+            <w:tcW w:w="2409" w:type="dxa"/>
             <w:shd w:val="clear" w:color="auto" w:fill="auto"/>
           </w:tcPr>
           <w:p>
@@ -17125,22 +17203,13 @@
                 <w:szCs w:val="18"/>
                 <w:lang w:val="en-US"/>
               </w:rPr>
-              <w:t>gai</w:t>
-            </w:r>
-            <w:r>
-              <w:rPr>
-                <w:rFonts w:ascii="Consolas" w:hAnsi="Consolas"/>
-                <w:sz w:val="18"/>
-                <w:szCs w:val="18"/>
-                <w:lang w:val="en-US"/>
-              </w:rPr>
-              <w:t xml:space="preserve"> [files]</w:t>
-            </w:r>
-          </w:p>
-        </w:tc>
-        <w:tc>
-          <w:tcPr>
-            <w:tcW w:w="2551" w:type="dxa"/>
+              <w:t>gai [files]</w:t>
+            </w:r>
+          </w:p>
+        </w:tc>
+        <w:tc>
+          <w:tcPr>
+            <w:tcW w:w="2552" w:type="dxa"/>
             <w:shd w:val="clear" w:color="auto" w:fill="auto"/>
           </w:tcPr>
           <w:p>
@@ -17222,7 +17291,7 @@
       <w:tr>
         <w:tc>
           <w:tcPr>
-            <w:tcW w:w="2410" w:type="dxa"/>
+            <w:tcW w:w="2409" w:type="dxa"/>
             <w:shd w:val="clear" w:color="auto" w:fill="auto"/>
           </w:tcPr>
           <w:p>
@@ -17247,7 +17316,7 @@
         </w:tc>
         <w:tc>
           <w:tcPr>
-            <w:tcW w:w="2551" w:type="dxa"/>
+            <w:tcW w:w="2552" w:type="dxa"/>
             <w:shd w:val="clear" w:color="auto" w:fill="auto"/>
           </w:tcPr>
           <w:p>
@@ -17329,7 +17398,7 @@
       <w:tr>
         <w:tc>
           <w:tcPr>
-            <w:tcW w:w="2410" w:type="dxa"/>
+            <w:tcW w:w="2409" w:type="dxa"/>
             <w:shd w:val="clear" w:color="auto" w:fill="auto"/>
           </w:tcPr>
           <w:p>
@@ -17354,7 +17423,7 @@
         </w:tc>
         <w:tc>
           <w:tcPr>
-            <w:tcW w:w="2551" w:type="dxa"/>
+            <w:tcW w:w="2552" w:type="dxa"/>
             <w:shd w:val="clear" w:color="auto" w:fill="auto"/>
           </w:tcPr>
           <w:p>
@@ -17460,7 +17529,7 @@
       <w:tr>
         <w:tc>
           <w:tcPr>
-            <w:tcW w:w="2410" w:type="dxa"/>
+            <w:tcW w:w="2409" w:type="dxa"/>
             <w:shd w:val="clear" w:color="auto" w:fill="auto"/>
           </w:tcPr>
           <w:p>
@@ -17485,7 +17554,7 @@
         </w:tc>
         <w:tc>
           <w:tcPr>
-            <w:tcW w:w="8505" w:type="dxa"/>
+            <w:tcW w:w="8506" w:type="dxa"/>
             <w:gridSpan w:val="3"/>
             <w:shd w:val="clear" w:color="auto" w:fill="auto"/>
           </w:tcPr>
@@ -17520,7 +17589,7 @@
       <w:tr>
         <w:tc>
           <w:tcPr>
-            <w:tcW w:w="2410" w:type="dxa"/>
+            <w:tcW w:w="2409" w:type="dxa"/>
             <w:shd w:val="clear" w:color="auto" w:fill="auto"/>
           </w:tcPr>
           <w:p>
@@ -17553,7 +17622,7 @@
         </w:tc>
         <w:tc>
           <w:tcPr>
-            <w:tcW w:w="8505" w:type="dxa"/>
+            <w:tcW w:w="8506" w:type="dxa"/>
             <w:gridSpan w:val="3"/>
             <w:shd w:val="clear" w:color="auto" w:fill="auto"/>
           </w:tcPr>
@@ -17587,7 +17656,7 @@
       <w:tr>
         <w:tc>
           <w:tcPr>
-            <w:tcW w:w="2410" w:type="dxa"/>
+            <w:tcW w:w="2409" w:type="dxa"/>
             <w:shd w:val="clear" w:color="auto" w:fill="auto"/>
           </w:tcPr>
           <w:p>
@@ -17643,7 +17712,7 @@
         </w:tc>
         <w:tc>
           <w:tcPr>
-            <w:tcW w:w="8505" w:type="dxa"/>
+            <w:tcW w:w="8506" w:type="dxa"/>
             <w:gridSpan w:val="3"/>
             <w:shd w:val="clear" w:color="auto" w:fill="auto"/>
           </w:tcPr>
@@ -17701,7 +17770,7 @@
       <w:tr>
         <w:tc>
           <w:tcPr>
-            <w:tcW w:w="2410" w:type="dxa"/>
+            <w:tcW w:w="2409" w:type="dxa"/>
             <w:shd w:val="clear" w:color="auto" w:fill="auto"/>
           </w:tcPr>
           <w:p>
@@ -17757,7 +17826,7 @@
         </w:tc>
         <w:tc>
           <w:tcPr>
-            <w:tcW w:w="8505" w:type="dxa"/>
+            <w:tcW w:w="8506" w:type="dxa"/>
             <w:gridSpan w:val="3"/>
             <w:shd w:val="clear" w:color="auto" w:fill="auto"/>
           </w:tcPr>
@@ -17815,7 +17884,7 @@
       <w:tr>
         <w:tc>
           <w:tcPr>
-            <w:tcW w:w="2410" w:type="dxa"/>
+            <w:tcW w:w="2409" w:type="dxa"/>
             <w:shd w:val="clear" w:color="auto" w:fill="auto"/>
           </w:tcPr>
           <w:p>
@@ -17840,7 +17909,7 @@
         </w:tc>
         <w:tc>
           <w:tcPr>
-            <w:tcW w:w="8505" w:type="dxa"/>
+            <w:tcW w:w="8506" w:type="dxa"/>
             <w:gridSpan w:val="3"/>
             <w:shd w:val="clear" w:color="auto" w:fill="auto"/>
           </w:tcPr>
@@ -17883,7 +17952,7 @@
       <w:tr>
         <w:tc>
           <w:tcPr>
-            <w:tcW w:w="2410" w:type="dxa"/>
+            <w:tcW w:w="2409" w:type="dxa"/>
             <w:shd w:val="clear" w:color="auto" w:fill="auto"/>
           </w:tcPr>
           <w:p>
@@ -17908,7 +17977,7 @@
         </w:tc>
         <w:tc>
           <w:tcPr>
-            <w:tcW w:w="8505" w:type="dxa"/>
+            <w:tcW w:w="8506" w:type="dxa"/>
             <w:gridSpan w:val="3"/>
             <w:shd w:val="clear" w:color="auto" w:fill="auto"/>
           </w:tcPr>
@@ -17967,7 +18036,7 @@
       <w:tr>
         <w:tc>
           <w:tcPr>
-            <w:tcW w:w="2410" w:type="dxa"/>
+            <w:tcW w:w="2409" w:type="dxa"/>
             <w:shd w:val="clear" w:color="auto" w:fill="auto"/>
           </w:tcPr>
           <w:p>
@@ -17991,7 +18060,7 @@
         </w:tc>
         <w:tc>
           <w:tcPr>
-            <w:tcW w:w="2551" w:type="dxa"/>
+            <w:tcW w:w="2552" w:type="dxa"/>
             <w:shd w:val="clear" w:color="auto" w:fill="auto"/>
           </w:tcPr>
           <w:p>
@@ -18065,7 +18134,7 @@
       <w:tr>
         <w:tc>
           <w:tcPr>
-            <w:tcW w:w="2410" w:type="dxa"/>
+            <w:tcW w:w="2409" w:type="dxa"/>
             <w:shd w:val="clear" w:color="auto" w:fill="auto"/>
           </w:tcPr>
           <w:p>
@@ -18090,7 +18159,7 @@
         </w:tc>
         <w:tc>
           <w:tcPr>
-            <w:tcW w:w="2551" w:type="dxa"/>
+            <w:tcW w:w="2552" w:type="dxa"/>
             <w:shd w:val="clear" w:color="auto" w:fill="auto"/>
           </w:tcPr>
           <w:p>
@@ -18317,7 +18386,7 @@
     </w:p>
     <w:p>
       <w:pPr>
-        <w:pStyle w:val="Heading1"/>
+        <w:pStyle w:val="berschrift1"/>
         <w:spacing w:before="0"/>
       </w:pPr>
       <w:r>
@@ -18327,7 +18396,7 @@
     </w:p>
     <w:tbl>
       <w:tblPr>
-        <w:tblStyle w:val="TableGrid"/>
+        <w:tblStyle w:val="Tabellenraster"/>
         <w:tblW w:w="9923" w:type="dxa"/>
         <w:tblInd w:w="-34" w:type="dxa"/>
         <w:tblLayout w:type="fixed"/>
@@ -20370,7 +20439,7 @@
     </w:p>
     <w:p>
       <w:pPr>
-        <w:pStyle w:val="Heading1"/>
+        <w:pStyle w:val="berschrift1"/>
         <w:spacing w:before="0"/>
         <w:rPr>
           <w:lang w:val="en-US"/>
@@ -20417,7 +20486,7 @@
     </w:p>
     <w:tbl>
       <w:tblPr>
-        <w:tblStyle w:val="TableGrid"/>
+        <w:tblStyle w:val="Tabellenraster"/>
         <w:tblW w:w="9923" w:type="dxa"/>
         <w:tblInd w:w="-34" w:type="dxa"/>
         <w:tblLayout w:type="fixed"/>
@@ -22875,7 +22944,7 @@
     </w:p>
     <w:p>
       <w:pPr>
-        <w:pStyle w:val="Heading1"/>
+        <w:pStyle w:val="berschrift1"/>
       </w:pPr>
       <w:r>
         <w:lastRenderedPageBreak/>
@@ -22884,7 +22953,7 @@
     </w:p>
     <w:tbl>
       <w:tblPr>
-        <w:tblStyle w:val="TableGrid"/>
+        <w:tblStyle w:val="Tabellenraster"/>
         <w:tblW w:w="10916" w:type="dxa"/>
         <w:tblInd w:w="-34" w:type="dxa"/>
         <w:tblLayout w:type="fixed"/>
@@ -26318,7 +26387,7 @@
     </w:p>
     <w:p>
       <w:pPr>
-        <w:pStyle w:val="Heading1"/>
+        <w:pStyle w:val="berschrift1"/>
       </w:pPr>
       <w:r>
         <w:lastRenderedPageBreak/>
@@ -26327,7 +26396,7 @@
     </w:p>
     <w:tbl>
       <w:tblPr>
-        <w:tblStyle w:val="TableGrid"/>
+        <w:tblStyle w:val="Tabellenraster"/>
         <w:tblW w:w="0" w:type="auto"/>
         <w:tblInd w:w="-34" w:type="dxa"/>
         <w:tblLayout w:type="fixed"/>
@@ -29695,7 +29764,7 @@
     </w:p>
     <w:tbl>
       <w:tblPr>
-        <w:tblStyle w:val="TableGrid"/>
+        <w:tblStyle w:val="Tabellenraster"/>
         <w:tblW w:w="0" w:type="auto"/>
         <w:tblInd w:w="-34" w:type="dxa"/>
         <w:tblLayout w:type="fixed"/>
@@ -30299,7 +30368,7 @@
     </w:tbl>
     <w:p>
       <w:pPr>
-        <w:pStyle w:val="Heading2"/>
+        <w:pStyle w:val="berschrift2"/>
       </w:pPr>
       <w:r>
         <w:t>Special directories</w:t>
@@ -30307,7 +30376,7 @@
     </w:p>
     <w:tbl>
       <w:tblPr>
-        <w:tblStyle w:val="TableGrid"/>
+        <w:tblStyle w:val="Tabellenraster"/>
         <w:tblW w:w="9923" w:type="dxa"/>
         <w:tblInd w:w="-34" w:type="dxa"/>
         <w:tblLook w:val="04A0" w:firstRow="1" w:lastRow="0" w:firstColumn="1" w:lastColumn="0" w:noHBand="0" w:noVBand="1"/>
@@ -30794,7 +30863,7 @@
     </w:p>
     <w:p>
       <w:pPr>
-        <w:pStyle w:val="Heading1"/>
+        <w:pStyle w:val="berschrift1"/>
         <w:rPr>
           <w:lang w:val="en-US"/>
         </w:rPr>
@@ -30808,7 +30877,7 @@
     </w:p>
     <w:tbl>
       <w:tblPr>
-        <w:tblStyle w:val="TableGrid"/>
+        <w:tblStyle w:val="Tabellenraster"/>
         <w:tblW w:w="9923" w:type="dxa"/>
         <w:tblInd w:w="-34" w:type="dxa"/>
         <w:tblLayout w:type="fixed"/>
@@ -32008,7 +32077,7 @@
     </w:tbl>
     <w:p>
       <w:pPr>
-        <w:pStyle w:val="Heading1"/>
+        <w:pStyle w:val="berschrift1"/>
       </w:pPr>
       <w:r>
         <w:rPr>
@@ -32023,7 +32092,7 @@
     </w:p>
     <w:tbl>
       <w:tblPr>
-        <w:tblStyle w:val="TableGrid"/>
+        <w:tblStyle w:val="Tabellenraster"/>
         <w:tblW w:w="0" w:type="auto"/>
         <w:tblLook w:val="04A0" w:firstRow="1" w:lastRow="0" w:firstColumn="1" w:lastColumn="0" w:noHBand="0" w:noVBand="1"/>
       </w:tblPr>
@@ -32916,12 +32985,12 @@
     </w:tbl>
     <w:p>
       <w:pPr>
-        <w:pStyle w:val="NoSpacing"/>
+        <w:pStyle w:val="KeinLeerraum"/>
       </w:pPr>
     </w:p>
     <w:p>
       <w:pPr>
-        <w:pStyle w:val="Heading1"/>
+        <w:pStyle w:val="berschrift1"/>
         <w:spacing w:before="0"/>
       </w:pPr>
       <w:r>
@@ -32930,7 +32999,7 @@
     </w:p>
     <w:tbl>
       <w:tblPr>
-        <w:tblStyle w:val="TableGrid"/>
+        <w:tblStyle w:val="Tabellenraster"/>
         <w:tblW w:w="9889" w:type="dxa"/>
         <w:tblLook w:val="04A0" w:firstRow="1" w:lastRow="0" w:firstColumn="1" w:lastColumn="0" w:noHBand="0" w:noVBand="1"/>
       </w:tblPr>
@@ -33160,12 +33229,12 @@
     </w:tbl>
     <w:p>
       <w:pPr>
-        <w:pStyle w:val="NoSpacing"/>
+        <w:pStyle w:val="KeinLeerraum"/>
       </w:pPr>
     </w:p>
     <w:p>
       <w:pPr>
-        <w:pStyle w:val="Heading1"/>
+        <w:pStyle w:val="berschrift1"/>
         <w:spacing w:before="0"/>
       </w:pPr>
       <w:r>
@@ -33174,7 +33243,7 @@
     </w:p>
     <w:tbl>
       <w:tblPr>
-        <w:tblStyle w:val="TableGrid"/>
+        <w:tblStyle w:val="Tabellenraster"/>
         <w:tblW w:w="9889" w:type="dxa"/>
         <w:tblLook w:val="04A0" w:firstRow="1" w:lastRow="0" w:firstColumn="1" w:lastColumn="0" w:noHBand="0" w:noVBand="1"/>
       </w:tblPr>
@@ -33432,12 +33501,12 @@
     </w:tbl>
     <w:p>
       <w:pPr>
-        <w:pStyle w:val="NoSpacing"/>
+        <w:pStyle w:val="KeinLeerraum"/>
       </w:pPr>
     </w:p>
     <w:p>
       <w:pPr>
-        <w:pStyle w:val="Heading1"/>
+        <w:pStyle w:val="berschrift1"/>
         <w:spacing w:before="0"/>
       </w:pPr>
       <w:r>
@@ -33446,7 +33515,7 @@
     </w:p>
     <w:tbl>
       <w:tblPr>
-        <w:tblStyle w:val="TableGrid"/>
+        <w:tblStyle w:val="Tabellenraster"/>
         <w:tblW w:w="9889" w:type="dxa"/>
         <w:tblLook w:val="04A0" w:firstRow="1" w:lastRow="0" w:firstColumn="1" w:lastColumn="0" w:noHBand="0" w:noVBand="1"/>
       </w:tblPr>
@@ -33856,12 +33925,12 @@
     </w:tbl>
     <w:p>
       <w:pPr>
-        <w:pStyle w:val="NoSpacing"/>
+        <w:pStyle w:val="KeinLeerraum"/>
       </w:pPr>
     </w:p>
     <w:p>
       <w:pPr>
-        <w:pStyle w:val="Heading1"/>
+        <w:pStyle w:val="berschrift1"/>
         <w:spacing w:before="0"/>
       </w:pPr>
       <w:r>
@@ -33870,7 +33939,7 @@
     </w:p>
     <w:tbl>
       <w:tblPr>
-        <w:tblStyle w:val="TableGrid"/>
+        <w:tblStyle w:val="Tabellenraster"/>
         <w:tblW w:w="9889" w:type="dxa"/>
         <w:tblLook w:val="04A0" w:firstRow="1" w:lastRow="0" w:firstColumn="1" w:lastColumn="0" w:noHBand="0" w:noVBand="1"/>
       </w:tblPr>
@@ -34023,7 +34092,7 @@
     </w:tbl>
     <w:p>
       <w:pPr>
-        <w:pStyle w:val="Heading1"/>
+        <w:pStyle w:val="berschrift1"/>
         <w:spacing w:before="0"/>
       </w:pPr>
       <w:r>
@@ -34033,7 +34102,7 @@
     </w:p>
     <w:tbl>
       <w:tblPr>
-        <w:tblStyle w:val="TableGrid"/>
+        <w:tblStyle w:val="Tabellenraster"/>
         <w:tblW w:w="9889" w:type="dxa"/>
         <w:tblLook w:val="04A0" w:firstRow="1" w:lastRow="0" w:firstColumn="1" w:lastColumn="0" w:noHBand="0" w:noVBand="1"/>
       </w:tblPr>
@@ -34608,7 +34677,7 @@
     </w:tbl>
     <w:p>
       <w:pPr>
-        <w:pStyle w:val="Heading1"/>
+        <w:pStyle w:val="berschrift1"/>
       </w:pPr>
       <w:r>
         <w:t>Firefox</w:t>
@@ -34616,7 +34685,7 @@
     </w:p>
     <w:tbl>
       <w:tblPr>
-        <w:tblStyle w:val="TableGrid"/>
+        <w:tblStyle w:val="Tabellenraster"/>
         <w:tblW w:w="9889" w:type="dxa"/>
         <w:tblLook w:val="04A0" w:firstRow="1" w:lastRow="0" w:firstColumn="1" w:lastColumn="0" w:noHBand="0" w:noVBand="1"/>
       </w:tblPr>
@@ -35360,7 +35429,7 @@
     </w:tbl>
     <w:p>
       <w:pPr>
-        <w:pStyle w:val="Heading1"/>
+        <w:pStyle w:val="berschrift1"/>
       </w:pPr>
       <w:r>
         <w:t>Edge</w:t>
@@ -35368,7 +35437,7 @@
     </w:p>
     <w:tbl>
       <w:tblPr>
-        <w:tblStyle w:val="TableGrid"/>
+        <w:tblStyle w:val="Tabellenraster"/>
         <w:tblW w:w="0" w:type="auto"/>
         <w:tblLayout w:type="fixed"/>
         <w:tblLook w:val="04A0" w:firstRow="1" w:lastRow="0" w:firstColumn="1" w:lastColumn="0" w:noHBand="0" w:noVBand="1"/>
@@ -35475,12 +35544,12 @@
     </w:tbl>
     <w:p>
       <w:pPr>
-        <w:pStyle w:val="NoSpacing"/>
+        <w:pStyle w:val="KeinLeerraum"/>
       </w:pPr>
     </w:p>
     <w:p>
       <w:pPr>
-        <w:pStyle w:val="Heading1"/>
+        <w:pStyle w:val="berschrift1"/>
         <w:spacing w:before="0"/>
       </w:pPr>
       <w:r>
@@ -35489,7 +35558,7 @@
     </w:p>
     <w:tbl>
       <w:tblPr>
-        <w:tblStyle w:val="TableGrid"/>
+        <w:tblStyle w:val="Tabellenraster"/>
         <w:tblW w:w="9889" w:type="dxa"/>
         <w:tblLook w:val="04A0" w:firstRow="1" w:lastRow="0" w:firstColumn="1" w:lastColumn="0" w:noHBand="0" w:noVBand="1"/>
       </w:tblPr>
@@ -35538,12 +35607,12 @@
     </w:tbl>
     <w:p>
       <w:pPr>
-        <w:pStyle w:val="NoSpacing"/>
+        <w:pStyle w:val="KeinLeerraum"/>
       </w:pPr>
     </w:p>
     <w:p>
       <w:pPr>
-        <w:pStyle w:val="Heading1"/>
+        <w:pStyle w:val="berschrift1"/>
         <w:spacing w:before="0"/>
       </w:pPr>
       <w:r>
@@ -35552,7 +35621,7 @@
     </w:p>
     <w:tbl>
       <w:tblPr>
-        <w:tblStyle w:val="TableGrid"/>
+        <w:tblStyle w:val="Tabellenraster"/>
         <w:tblW w:w="9889" w:type="dxa"/>
         <w:tblLook w:val="04A0" w:firstRow="1" w:lastRow="0" w:firstColumn="1" w:lastColumn="0" w:noHBand="0" w:noVBand="1"/>
       </w:tblPr>
@@ -35685,12 +35754,12 @@
     </w:tbl>
     <w:p>
       <w:pPr>
-        <w:pStyle w:val="NoSpacing"/>
+        <w:pStyle w:val="KeinLeerraum"/>
       </w:pPr>
     </w:p>
     <w:p>
       <w:pPr>
-        <w:pStyle w:val="Heading1"/>
+        <w:pStyle w:val="berschrift1"/>
         <w:spacing w:before="0"/>
       </w:pPr>
       <w:r>
@@ -35699,7 +35768,7 @@
     </w:p>
     <w:tbl>
       <w:tblPr>
-        <w:tblStyle w:val="TableGrid"/>
+        <w:tblStyle w:val="Tabellenraster"/>
         <w:tblW w:w="9889" w:type="dxa"/>
         <w:tblLook w:val="04A0" w:firstRow="1" w:lastRow="0" w:firstColumn="1" w:lastColumn="0" w:noHBand="0" w:noVBand="1"/>
       </w:tblPr>
@@ -35835,7 +35904,7 @@
     </w:tbl>
     <w:p>
       <w:pPr>
-        <w:pStyle w:val="NoSpacing"/>
+        <w:pStyle w:val="KeinLeerraum"/>
       </w:pPr>
       <w:r>
         <w:t>*modified</w:t>
@@ -35858,7 +35927,7 @@
     </w:p>
     <w:p>
       <w:pPr>
-        <w:pStyle w:val="Heading1"/>
+        <w:pStyle w:val="berschrift1"/>
       </w:pPr>
       <w:r>
         <w:lastRenderedPageBreak/>
@@ -35867,7 +35936,7 @@
     </w:p>
     <w:tbl>
       <w:tblPr>
-        <w:tblStyle w:val="TableGrid"/>
+        <w:tblStyle w:val="Tabellenraster"/>
         <w:tblW w:w="10065" w:type="dxa"/>
         <w:tblInd w:w="-34" w:type="dxa"/>
         <w:tblLook w:val="04A0" w:firstRow="1" w:lastRow="0" w:firstColumn="1" w:lastColumn="0" w:noHBand="0" w:noVBand="1"/>
@@ -39490,7 +39559,7 @@
     </w:p>
     <w:p>
       <w:pPr>
-        <w:pStyle w:val="Heading1"/>
+        <w:pStyle w:val="berschrift1"/>
       </w:pPr>
       <w:bookmarkStart w:id="0" w:name="_Toc243977889"/>
       <w:r>
@@ -39500,7 +39569,7 @@
     </w:p>
     <w:tbl>
       <w:tblPr>
-        <w:tblStyle w:val="TableGrid"/>
+        <w:tblStyle w:val="Tabellenraster"/>
         <w:tblW w:w="10031" w:type="dxa"/>
         <w:tblLook w:val="04A0" w:firstRow="1" w:lastRow="0" w:firstColumn="1" w:lastColumn="0" w:noHBand="0" w:noVBand="1"/>
       </w:tblPr>
@@ -43150,7 +43219,7 @@
     </w:p>
     <w:p>
       <w:pPr>
-        <w:pStyle w:val="Heading1"/>
+        <w:pStyle w:val="berschrift1"/>
       </w:pPr>
       <w:r>
         <w:lastRenderedPageBreak/>
@@ -43160,7 +43229,7 @@
     </w:p>
     <w:p>
       <w:pPr>
-        <w:pStyle w:val="NoSpacing"/>
+        <w:pStyle w:val="KeinLeerraum"/>
       </w:pPr>
       <w:r>
         <w:t xml:space="preserve">Schema: Visual C# 2005 / </w:t>
@@ -43199,7 +43268,7 @@
           </w:tcPr>
           <w:p>
             <w:pPr>
-              <w:pStyle w:val="NoSpacing"/>
+              <w:pStyle w:val="KeinLeerraum"/>
               <w:rPr>
                 <w:b/>
                 <w:color w:val="FFFFFF"/>
@@ -43227,7 +43296,7 @@
           </w:tcPr>
           <w:p>
             <w:pPr>
-              <w:pStyle w:val="NoSpacing"/>
+              <w:pStyle w:val="KeinLeerraum"/>
               <w:rPr>
                 <w:sz w:val="16"/>
                 <w:szCs w:val="16"/>
@@ -43248,7 +43317,7 @@
           </w:tcPr>
           <w:p>
             <w:pPr>
-              <w:pStyle w:val="NoSpacing"/>
+              <w:pStyle w:val="KeinLeerraum"/>
               <w:rPr>
                 <w:sz w:val="16"/>
                 <w:szCs w:val="16"/>
@@ -43270,7 +43339,7 @@
           </w:tcPr>
           <w:p>
             <w:pPr>
-              <w:pStyle w:val="NoSpacing"/>
+              <w:pStyle w:val="KeinLeerraum"/>
               <w:rPr>
                 <w:sz w:val="16"/>
                 <w:szCs w:val="16"/>
@@ -43305,7 +43374,7 @@
           </w:tcPr>
           <w:p>
             <w:pPr>
-              <w:pStyle w:val="NoSpacing"/>
+              <w:pStyle w:val="KeinLeerraum"/>
               <w:rPr>
                 <w:sz w:val="16"/>
                 <w:szCs w:val="16"/>
@@ -43336,7 +43405,7 @@
           </w:tcPr>
           <w:p>
             <w:pPr>
-              <w:pStyle w:val="NoSpacing"/>
+              <w:pStyle w:val="KeinLeerraum"/>
               <w:rPr>
                 <w:sz w:val="16"/>
                 <w:szCs w:val="16"/>
@@ -43357,7 +43426,7 @@
           </w:tcPr>
           <w:p>
             <w:pPr>
-              <w:pStyle w:val="NoSpacing"/>
+              <w:pStyle w:val="KeinLeerraum"/>
               <w:rPr>
                 <w:sz w:val="16"/>
                 <w:szCs w:val="16"/>
@@ -43379,7 +43448,7 @@
           </w:tcPr>
           <w:p>
             <w:pPr>
-              <w:pStyle w:val="NoSpacing"/>
+              <w:pStyle w:val="KeinLeerraum"/>
               <w:rPr>
                 <w:sz w:val="16"/>
                 <w:szCs w:val="16"/>
@@ -43400,7 +43469,7 @@
           </w:tcPr>
           <w:p>
             <w:pPr>
-              <w:pStyle w:val="NoSpacing"/>
+              <w:pStyle w:val="KeinLeerraum"/>
               <w:rPr>
                 <w:sz w:val="16"/>
                 <w:szCs w:val="16"/>
@@ -43425,7 +43494,7 @@
           </w:tcPr>
           <w:p>
             <w:pPr>
-              <w:pStyle w:val="NoSpacing"/>
+              <w:pStyle w:val="KeinLeerraum"/>
               <w:rPr>
                 <w:sz w:val="16"/>
                 <w:szCs w:val="16"/>
@@ -43447,7 +43516,7 @@
           </w:tcPr>
           <w:p>
             <w:pPr>
-              <w:pStyle w:val="NoSpacing"/>
+              <w:pStyle w:val="KeinLeerraum"/>
               <w:rPr>
                 <w:sz w:val="16"/>
                 <w:szCs w:val="16"/>
@@ -43470,7 +43539,7 @@
           </w:tcPr>
           <w:p>
             <w:pPr>
-              <w:pStyle w:val="NoSpacing"/>
+              <w:pStyle w:val="KeinLeerraum"/>
               <w:rPr>
                 <w:sz w:val="16"/>
                 <w:szCs w:val="16"/>
@@ -43492,7 +43561,7 @@
           </w:tcPr>
           <w:p>
             <w:pPr>
-              <w:pStyle w:val="NoSpacing"/>
+              <w:pStyle w:val="KeinLeerraum"/>
               <w:rPr>
                 <w:sz w:val="16"/>
                 <w:szCs w:val="16"/>
@@ -43517,7 +43586,7 @@
           </w:tcPr>
           <w:p>
             <w:pPr>
-              <w:pStyle w:val="NoSpacing"/>
+              <w:pStyle w:val="KeinLeerraum"/>
               <w:rPr>
                 <w:sz w:val="16"/>
                 <w:szCs w:val="16"/>
@@ -43539,7 +43608,7 @@
           </w:tcPr>
           <w:p>
             <w:pPr>
-              <w:pStyle w:val="NoSpacing"/>
+              <w:pStyle w:val="KeinLeerraum"/>
               <w:rPr>
                 <w:sz w:val="16"/>
                 <w:szCs w:val="16"/>
@@ -43564,7 +43633,7 @@
           </w:tcPr>
           <w:p>
             <w:pPr>
-              <w:pStyle w:val="NoSpacing"/>
+              <w:pStyle w:val="KeinLeerraum"/>
               <w:rPr>
                 <w:sz w:val="16"/>
                 <w:szCs w:val="16"/>
@@ -43586,7 +43655,7 @@
           </w:tcPr>
           <w:p>
             <w:pPr>
-              <w:pStyle w:val="NoSpacing"/>
+              <w:pStyle w:val="KeinLeerraum"/>
               <w:rPr>
                 <w:sz w:val="16"/>
                 <w:szCs w:val="16"/>
@@ -43611,7 +43680,7 @@
           </w:tcPr>
           <w:p>
             <w:pPr>
-              <w:pStyle w:val="NoSpacing"/>
+              <w:pStyle w:val="KeinLeerraum"/>
               <w:rPr>
                 <w:sz w:val="16"/>
                 <w:szCs w:val="16"/>
@@ -43639,7 +43708,7 @@
           </w:tcPr>
           <w:p>
             <w:pPr>
-              <w:pStyle w:val="NoSpacing"/>
+              <w:pStyle w:val="KeinLeerraum"/>
               <w:rPr>
                 <w:sz w:val="16"/>
                 <w:szCs w:val="16"/>
@@ -43682,7 +43751,7 @@
           </w:tcPr>
           <w:p>
             <w:pPr>
-              <w:pStyle w:val="NoSpacing"/>
+              <w:pStyle w:val="KeinLeerraum"/>
               <w:rPr>
                 <w:sz w:val="16"/>
                 <w:szCs w:val="16"/>
@@ -43704,7 +43773,7 @@
           </w:tcPr>
           <w:p>
             <w:pPr>
-              <w:pStyle w:val="NoSpacing"/>
+              <w:pStyle w:val="KeinLeerraum"/>
               <w:rPr>
                 <w:sz w:val="16"/>
                 <w:szCs w:val="16"/>
@@ -43729,7 +43798,7 @@
           </w:tcPr>
           <w:p>
             <w:pPr>
-              <w:pStyle w:val="NoSpacing"/>
+              <w:pStyle w:val="KeinLeerraum"/>
               <w:rPr>
                 <w:sz w:val="16"/>
                 <w:szCs w:val="16"/>
@@ -43764,7 +43833,7 @@
           </w:tcPr>
           <w:p>
             <w:pPr>
-              <w:pStyle w:val="NoSpacing"/>
+              <w:pStyle w:val="KeinLeerraum"/>
               <w:rPr>
                 <w:sz w:val="16"/>
                 <w:szCs w:val="16"/>
@@ -43787,7 +43856,7 @@
           </w:tcPr>
           <w:p>
             <w:pPr>
-              <w:pStyle w:val="NoSpacing"/>
+              <w:pStyle w:val="KeinLeerraum"/>
               <w:rPr>
                 <w:sz w:val="16"/>
                 <w:szCs w:val="16"/>
@@ -43809,7 +43878,7 @@
           </w:tcPr>
           <w:p>
             <w:pPr>
-              <w:pStyle w:val="NoSpacing"/>
+              <w:pStyle w:val="KeinLeerraum"/>
               <w:rPr>
                 <w:sz w:val="16"/>
                 <w:szCs w:val="16"/>
@@ -43834,7 +43903,7 @@
           </w:tcPr>
           <w:p>
             <w:pPr>
-              <w:pStyle w:val="NoSpacing"/>
+              <w:pStyle w:val="KeinLeerraum"/>
               <w:rPr>
                 <w:sz w:val="16"/>
                 <w:szCs w:val="16"/>
@@ -43862,7 +43931,7 @@
           </w:tcPr>
           <w:p>
             <w:pPr>
-              <w:pStyle w:val="NoSpacing"/>
+              <w:pStyle w:val="KeinLeerraum"/>
               <w:rPr>
                 <w:sz w:val="16"/>
                 <w:szCs w:val="16"/>
@@ -43905,7 +43974,7 @@
           </w:tcPr>
           <w:p>
             <w:pPr>
-              <w:pStyle w:val="NoSpacing"/>
+              <w:pStyle w:val="KeinLeerraum"/>
               <w:rPr>
                 <w:sz w:val="16"/>
                 <w:szCs w:val="16"/>
@@ -43927,7 +43996,7 @@
           </w:tcPr>
           <w:p>
             <w:pPr>
-              <w:pStyle w:val="NoSpacing"/>
+              <w:pStyle w:val="KeinLeerraum"/>
               <w:rPr>
                 <w:sz w:val="16"/>
                 <w:szCs w:val="16"/>
@@ -43952,7 +44021,7 @@
           </w:tcPr>
           <w:p>
             <w:pPr>
-              <w:pStyle w:val="NoSpacing"/>
+              <w:pStyle w:val="KeinLeerraum"/>
               <w:rPr>
                 <w:sz w:val="16"/>
                 <w:szCs w:val="16"/>
@@ -43987,7 +44056,7 @@
           </w:tcPr>
           <w:p>
             <w:pPr>
-              <w:pStyle w:val="NoSpacing"/>
+              <w:pStyle w:val="KeinLeerraum"/>
               <w:rPr>
                 <w:sz w:val="16"/>
                 <w:szCs w:val="16"/>
@@ -44009,7 +44078,7 @@
           </w:tcPr>
           <w:p>
             <w:pPr>
-              <w:pStyle w:val="NoSpacing"/>
+              <w:pStyle w:val="KeinLeerraum"/>
               <w:rPr>
                 <w:sz w:val="16"/>
                 <w:szCs w:val="16"/>
@@ -44031,7 +44100,7 @@
           </w:tcPr>
           <w:p>
             <w:pPr>
-              <w:pStyle w:val="NoSpacing"/>
+              <w:pStyle w:val="KeinLeerraum"/>
               <w:rPr>
                 <w:sz w:val="16"/>
                 <w:szCs w:val="16"/>
@@ -44074,7 +44143,7 @@
           </w:tcPr>
           <w:p>
             <w:pPr>
-              <w:pStyle w:val="NoSpacing"/>
+              <w:pStyle w:val="KeinLeerraum"/>
               <w:rPr>
                 <w:sz w:val="16"/>
                 <w:szCs w:val="16"/>
@@ -44095,7 +44164,7 @@
           </w:tcPr>
           <w:p>
             <w:pPr>
-              <w:pStyle w:val="NoSpacing"/>
+              <w:pStyle w:val="KeinLeerraum"/>
               <w:rPr>
                 <w:sz w:val="16"/>
                 <w:szCs w:val="16"/>
@@ -44138,7 +44207,7 @@
           </w:tcPr>
           <w:p>
             <w:pPr>
-              <w:pStyle w:val="NoSpacing"/>
+              <w:pStyle w:val="KeinLeerraum"/>
               <w:rPr>
                 <w:sz w:val="16"/>
                 <w:szCs w:val="16"/>
@@ -44162,7 +44231,7 @@
           </w:tcPr>
           <w:p>
             <w:pPr>
-              <w:pStyle w:val="NoSpacing"/>
+              <w:pStyle w:val="KeinLeerraum"/>
               <w:rPr>
                 <w:sz w:val="16"/>
                 <w:szCs w:val="16"/>
@@ -44201,7 +44270,7 @@
           </w:tcPr>
           <w:p>
             <w:pPr>
-              <w:pStyle w:val="NoSpacing"/>
+              <w:pStyle w:val="KeinLeerraum"/>
               <w:rPr>
                 <w:sz w:val="16"/>
                 <w:szCs w:val="16"/>
@@ -44222,7 +44291,7 @@
           </w:tcPr>
           <w:p>
             <w:pPr>
-              <w:pStyle w:val="NoSpacing"/>
+              <w:pStyle w:val="KeinLeerraum"/>
               <w:rPr>
                 <w:sz w:val="16"/>
                 <w:szCs w:val="16"/>
@@ -44244,7 +44313,7 @@
           </w:tcPr>
           <w:p>
             <w:pPr>
-              <w:pStyle w:val="NoSpacing"/>
+              <w:pStyle w:val="KeinLeerraum"/>
               <w:rPr>
                 <w:sz w:val="16"/>
                 <w:szCs w:val="16"/>
@@ -44266,7 +44335,7 @@
           </w:tcPr>
           <w:p>
             <w:pPr>
-              <w:pStyle w:val="NoSpacing"/>
+              <w:pStyle w:val="KeinLeerraum"/>
               <w:rPr>
                 <w:sz w:val="16"/>
                 <w:szCs w:val="16"/>
@@ -44291,7 +44360,7 @@
           </w:tcPr>
           <w:p>
             <w:pPr>
-              <w:pStyle w:val="NoSpacing"/>
+              <w:pStyle w:val="KeinLeerraum"/>
               <w:rPr>
                 <w:sz w:val="16"/>
                 <w:szCs w:val="16"/>
@@ -44312,7 +44381,7 @@
           </w:tcPr>
           <w:p>
             <w:pPr>
-              <w:pStyle w:val="NoSpacing"/>
+              <w:pStyle w:val="KeinLeerraum"/>
               <w:rPr>
                 <w:sz w:val="16"/>
                 <w:szCs w:val="16"/>
@@ -44334,7 +44403,7 @@
           </w:tcPr>
           <w:p>
             <w:pPr>
-              <w:pStyle w:val="NoSpacing"/>
+              <w:pStyle w:val="KeinLeerraum"/>
               <w:rPr>
                 <w:sz w:val="16"/>
                 <w:szCs w:val="16"/>
@@ -44356,7 +44425,7 @@
           </w:tcPr>
           <w:p>
             <w:pPr>
-              <w:pStyle w:val="NoSpacing"/>
+              <w:pStyle w:val="KeinLeerraum"/>
               <w:rPr>
                 <w:sz w:val="16"/>
                 <w:szCs w:val="16"/>
@@ -44381,7 +44450,7 @@
           </w:tcPr>
           <w:p>
             <w:pPr>
-              <w:pStyle w:val="NoSpacing"/>
+              <w:pStyle w:val="KeinLeerraum"/>
               <w:rPr>
                 <w:sz w:val="16"/>
                 <w:szCs w:val="16"/>
@@ -44402,7 +44471,7 @@
           </w:tcPr>
           <w:p>
             <w:pPr>
-              <w:pStyle w:val="NoSpacing"/>
+              <w:pStyle w:val="KeinLeerraum"/>
               <w:rPr>
                 <w:sz w:val="16"/>
                 <w:szCs w:val="16"/>
@@ -44424,7 +44493,7 @@
           </w:tcPr>
           <w:p>
             <w:pPr>
-              <w:pStyle w:val="NoSpacing"/>
+              <w:pStyle w:val="KeinLeerraum"/>
               <w:rPr>
                 <w:sz w:val="16"/>
                 <w:szCs w:val="16"/>
@@ -44446,7 +44515,7 @@
           </w:tcPr>
           <w:p>
             <w:pPr>
-              <w:pStyle w:val="NoSpacing"/>
+              <w:pStyle w:val="KeinLeerraum"/>
               <w:rPr>
                 <w:sz w:val="16"/>
                 <w:szCs w:val="16"/>
@@ -44471,7 +44540,7 @@
           </w:tcPr>
           <w:p>
             <w:pPr>
-              <w:pStyle w:val="NoSpacing"/>
+              <w:pStyle w:val="KeinLeerraum"/>
               <w:rPr>
                 <w:sz w:val="16"/>
                 <w:szCs w:val="16"/>
@@ -44492,7 +44561,7 @@
           </w:tcPr>
           <w:p>
             <w:pPr>
-              <w:pStyle w:val="NoSpacing"/>
+              <w:pStyle w:val="KeinLeerraum"/>
               <w:rPr>
                 <w:sz w:val="16"/>
                 <w:szCs w:val="16"/>
@@ -44514,7 +44583,7 @@
           </w:tcPr>
           <w:p>
             <w:pPr>
-              <w:pStyle w:val="NoSpacing"/>
+              <w:pStyle w:val="KeinLeerraum"/>
               <w:rPr>
                 <w:sz w:val="16"/>
                 <w:szCs w:val="16"/>
@@ -44536,7 +44605,7 @@
           </w:tcPr>
           <w:p>
             <w:pPr>
-              <w:pStyle w:val="NoSpacing"/>
+              <w:pStyle w:val="KeinLeerraum"/>
               <w:rPr>
                 <w:sz w:val="16"/>
                 <w:szCs w:val="16"/>
@@ -44561,7 +44630,7 @@
           </w:tcPr>
           <w:p>
             <w:pPr>
-              <w:pStyle w:val="NoSpacing"/>
+              <w:pStyle w:val="KeinLeerraum"/>
               <w:rPr>
                 <w:b/>
                 <w:color w:val="FFFFFF"/>
@@ -44589,7 +44658,7 @@
           </w:tcPr>
           <w:p>
             <w:pPr>
-              <w:pStyle w:val="NoSpacing"/>
+              <w:pStyle w:val="KeinLeerraum"/>
               <w:rPr>
                 <w:sz w:val="16"/>
                 <w:szCs w:val="16"/>
@@ -44610,7 +44679,7 @@
           </w:tcPr>
           <w:p>
             <w:pPr>
-              <w:pStyle w:val="NoSpacing"/>
+              <w:pStyle w:val="KeinLeerraum"/>
               <w:rPr>
                 <w:sz w:val="16"/>
                 <w:szCs w:val="16"/>
@@ -44631,7 +44700,7 @@
           </w:tcPr>
           <w:p>
             <w:pPr>
-              <w:pStyle w:val="NoSpacing"/>
+              <w:pStyle w:val="KeinLeerraum"/>
               <w:rPr>
                 <w:sz w:val="16"/>
                 <w:szCs w:val="16"/>
@@ -44653,7 +44722,7 @@
           </w:tcPr>
           <w:p>
             <w:pPr>
-              <w:pStyle w:val="NoSpacing"/>
+              <w:pStyle w:val="KeinLeerraum"/>
               <w:rPr>
                 <w:sz w:val="16"/>
                 <w:szCs w:val="16"/>
@@ -44677,7 +44746,7 @@
           </w:tcPr>
           <w:p>
             <w:pPr>
-              <w:pStyle w:val="NoSpacing"/>
+              <w:pStyle w:val="KeinLeerraum"/>
               <w:rPr>
                 <w:sz w:val="16"/>
                 <w:szCs w:val="16"/>
@@ -44698,7 +44767,7 @@
           </w:tcPr>
           <w:p>
             <w:pPr>
-              <w:pStyle w:val="NoSpacing"/>
+              <w:pStyle w:val="KeinLeerraum"/>
               <w:rPr>
                 <w:sz w:val="16"/>
                 <w:szCs w:val="16"/>
@@ -44720,7 +44789,7 @@
           </w:tcPr>
           <w:p>
             <w:pPr>
-              <w:pStyle w:val="NoSpacing"/>
+              <w:pStyle w:val="KeinLeerraum"/>
               <w:rPr>
                 <w:sz w:val="16"/>
                 <w:szCs w:val="16"/>
@@ -44743,7 +44812,7 @@
           </w:tcPr>
           <w:p>
             <w:pPr>
-              <w:pStyle w:val="NoSpacing"/>
+              <w:pStyle w:val="KeinLeerraum"/>
               <w:rPr>
                 <w:sz w:val="16"/>
                 <w:szCs w:val="16"/>
@@ -44767,7 +44836,7 @@
           </w:tcPr>
           <w:p>
             <w:pPr>
-              <w:pStyle w:val="NoSpacing"/>
+              <w:pStyle w:val="KeinLeerraum"/>
               <w:rPr>
                 <w:sz w:val="16"/>
                 <w:szCs w:val="16"/>
@@ -44788,7 +44857,7 @@
           </w:tcPr>
           <w:p>
             <w:pPr>
-              <w:pStyle w:val="NoSpacing"/>
+              <w:pStyle w:val="KeinLeerraum"/>
               <w:tabs>
                 <w:tab w:val="left" w:pos="1455"/>
               </w:tabs>
@@ -44819,7 +44888,7 @@
           </w:tcPr>
           <w:p>
             <w:pPr>
-              <w:pStyle w:val="NoSpacing"/>
+              <w:pStyle w:val="KeinLeerraum"/>
               <w:rPr>
                 <w:sz w:val="16"/>
                 <w:szCs w:val="16"/>
@@ -44841,7 +44910,7 @@
           </w:tcPr>
           <w:p>
             <w:pPr>
-              <w:pStyle w:val="NoSpacing"/>
+              <w:pStyle w:val="KeinLeerraum"/>
               <w:rPr>
                 <w:sz w:val="16"/>
                 <w:szCs w:val="16"/>
@@ -44868,7 +44937,7 @@
           </w:tcPr>
           <w:p>
             <w:pPr>
-              <w:pStyle w:val="NoSpacing"/>
+              <w:pStyle w:val="KeinLeerraum"/>
               <w:rPr>
                 <w:sz w:val="16"/>
                 <w:szCs w:val="16"/>
@@ -44889,7 +44958,7 @@
           </w:tcPr>
           <w:p>
             <w:pPr>
-              <w:pStyle w:val="NoSpacing"/>
+              <w:pStyle w:val="KeinLeerraum"/>
               <w:rPr>
                 <w:sz w:val="16"/>
                 <w:szCs w:val="16"/>
@@ -44910,7 +44979,7 @@
           </w:tcPr>
           <w:p>
             <w:pPr>
-              <w:pStyle w:val="NoSpacing"/>
+              <w:pStyle w:val="KeinLeerraum"/>
               <w:rPr>
                 <w:sz w:val="16"/>
                 <w:szCs w:val="16"/>
@@ -44932,7 +45001,7 @@
           </w:tcPr>
           <w:p>
             <w:pPr>
-              <w:pStyle w:val="NoSpacing"/>
+              <w:pStyle w:val="KeinLeerraum"/>
               <w:rPr>
                 <w:sz w:val="16"/>
                 <w:szCs w:val="16"/>
@@ -44959,7 +45028,7 @@
           </w:tcPr>
           <w:p>
             <w:pPr>
-              <w:pStyle w:val="NoSpacing"/>
+              <w:pStyle w:val="KeinLeerraum"/>
               <w:rPr>
                 <w:sz w:val="16"/>
                 <w:szCs w:val="16"/>
@@ -44980,7 +45049,7 @@
           </w:tcPr>
           <w:p>
             <w:pPr>
-              <w:pStyle w:val="NoSpacing"/>
+              <w:pStyle w:val="KeinLeerraum"/>
               <w:rPr>
                 <w:sz w:val="16"/>
                 <w:szCs w:val="16"/>
@@ -45001,7 +45070,7 @@
           </w:tcPr>
           <w:p>
             <w:pPr>
-              <w:pStyle w:val="NoSpacing"/>
+              <w:pStyle w:val="KeinLeerraum"/>
               <w:rPr>
                 <w:sz w:val="16"/>
                 <w:szCs w:val="16"/>
@@ -45023,7 +45092,7 @@
           </w:tcPr>
           <w:p>
             <w:pPr>
-              <w:pStyle w:val="NoSpacing"/>
+              <w:pStyle w:val="KeinLeerraum"/>
               <w:rPr>
                 <w:sz w:val="16"/>
                 <w:szCs w:val="16"/>
@@ -45050,7 +45119,7 @@
           </w:tcPr>
           <w:p>
             <w:pPr>
-              <w:pStyle w:val="NoSpacing"/>
+              <w:pStyle w:val="KeinLeerraum"/>
               <w:rPr>
                 <w:b/>
                 <w:color w:val="FFFFFF"/>
@@ -45078,7 +45147,7 @@
           </w:tcPr>
           <w:p>
             <w:pPr>
-              <w:pStyle w:val="NoSpacing"/>
+              <w:pStyle w:val="KeinLeerraum"/>
               <w:rPr>
                 <w:sz w:val="16"/>
                 <w:szCs w:val="16"/>
@@ -45099,7 +45168,7 @@
           </w:tcPr>
           <w:p>
             <w:pPr>
-              <w:pStyle w:val="NoSpacing"/>
+              <w:pStyle w:val="KeinLeerraum"/>
               <w:rPr>
                 <w:sz w:val="16"/>
                 <w:szCs w:val="16"/>
@@ -45120,7 +45189,7 @@
           </w:tcPr>
           <w:p>
             <w:pPr>
-              <w:pStyle w:val="NoSpacing"/>
+              <w:pStyle w:val="KeinLeerraum"/>
               <w:rPr>
                 <w:sz w:val="16"/>
                 <w:szCs w:val="16"/>
@@ -45142,7 +45211,7 @@
           </w:tcPr>
           <w:p>
             <w:pPr>
-              <w:pStyle w:val="NoSpacing"/>
+              <w:pStyle w:val="KeinLeerraum"/>
               <w:rPr>
                 <w:sz w:val="16"/>
                 <w:szCs w:val="16"/>
@@ -45166,7 +45235,7 @@
           </w:tcPr>
           <w:p>
             <w:pPr>
-              <w:pStyle w:val="NoSpacing"/>
+              <w:pStyle w:val="KeinLeerraum"/>
               <w:rPr>
                 <w:sz w:val="16"/>
                 <w:szCs w:val="16"/>
@@ -45187,7 +45256,7 @@
           </w:tcPr>
           <w:p>
             <w:pPr>
-              <w:pStyle w:val="NoSpacing"/>
+              <w:pStyle w:val="KeinLeerraum"/>
               <w:rPr>
                 <w:sz w:val="16"/>
                 <w:szCs w:val="16"/>
@@ -45208,7 +45277,7 @@
           </w:tcPr>
           <w:p>
             <w:pPr>
-              <w:pStyle w:val="NoSpacing"/>
+              <w:pStyle w:val="KeinLeerraum"/>
               <w:rPr>
                 <w:sz w:val="16"/>
                 <w:szCs w:val="16"/>
@@ -45230,7 +45299,7 @@
           </w:tcPr>
           <w:p>
             <w:pPr>
-              <w:pStyle w:val="NoSpacing"/>
+              <w:pStyle w:val="KeinLeerraum"/>
               <w:rPr>
                 <w:sz w:val="16"/>
                 <w:szCs w:val="16"/>
@@ -45255,7 +45324,7 @@
           </w:tcPr>
           <w:p>
             <w:pPr>
-              <w:pStyle w:val="NoSpacing"/>
+              <w:pStyle w:val="KeinLeerraum"/>
               <w:rPr>
                 <w:b/>
                 <w:color w:val="FFFFFF"/>
@@ -45283,7 +45352,7 @@
           </w:tcPr>
           <w:p>
             <w:pPr>
-              <w:pStyle w:val="NoSpacing"/>
+              <w:pStyle w:val="KeinLeerraum"/>
               <w:rPr>
                 <w:sz w:val="16"/>
                 <w:szCs w:val="16"/>
@@ -45311,7 +45380,7 @@
           </w:tcPr>
           <w:p>
             <w:pPr>
-              <w:pStyle w:val="NoSpacing"/>
+              <w:pStyle w:val="KeinLeerraum"/>
               <w:rPr>
                 <w:sz w:val="16"/>
                 <w:szCs w:val="16"/>
@@ -45332,7 +45401,7 @@
           </w:tcPr>
           <w:p>
             <w:pPr>
-              <w:pStyle w:val="NoSpacing"/>
+              <w:pStyle w:val="KeinLeerraum"/>
               <w:rPr>
                 <w:sz w:val="16"/>
                 <w:szCs w:val="16"/>
@@ -45361,7 +45430,7 @@
           </w:tcPr>
           <w:p>
             <w:pPr>
-              <w:pStyle w:val="NoSpacing"/>
+              <w:pStyle w:val="KeinLeerraum"/>
               <w:rPr>
                 <w:sz w:val="16"/>
                 <w:szCs w:val="16"/>
@@ -45385,7 +45454,7 @@
           </w:tcPr>
           <w:p>
             <w:pPr>
-              <w:pStyle w:val="NoSpacing"/>
+              <w:pStyle w:val="KeinLeerraum"/>
               <w:rPr>
                 <w:sz w:val="16"/>
                 <w:szCs w:val="16"/>
@@ -45406,7 +45475,7 @@
           </w:tcPr>
           <w:p>
             <w:pPr>
-              <w:pStyle w:val="NoSpacing"/>
+              <w:pStyle w:val="KeinLeerraum"/>
               <w:rPr>
                 <w:sz w:val="16"/>
                 <w:szCs w:val="16"/>
@@ -45427,7 +45496,7 @@
           </w:tcPr>
           <w:p>
             <w:pPr>
-              <w:pStyle w:val="NoSpacing"/>
+              <w:pStyle w:val="KeinLeerraum"/>
               <w:rPr>
                 <w:sz w:val="16"/>
                 <w:szCs w:val="16"/>
@@ -45463,7 +45532,7 @@
           </w:tcPr>
           <w:p>
             <w:pPr>
-              <w:pStyle w:val="NoSpacing"/>
+              <w:pStyle w:val="KeinLeerraum"/>
               <w:rPr>
                 <w:sz w:val="16"/>
                 <w:szCs w:val="16"/>
@@ -45487,7 +45556,7 @@
           </w:tcPr>
           <w:p>
             <w:pPr>
-              <w:pStyle w:val="NoSpacing"/>
+              <w:pStyle w:val="KeinLeerraum"/>
               <w:rPr>
                 <w:sz w:val="16"/>
                 <w:szCs w:val="16"/>
@@ -45508,7 +45577,7 @@
           </w:tcPr>
           <w:p>
             <w:pPr>
-              <w:pStyle w:val="NoSpacing"/>
+              <w:pStyle w:val="KeinLeerraum"/>
               <w:rPr>
                 <w:rFonts w:ascii="MS Shell Dlg" w:eastAsia="Times New Roman" w:hAnsi="MS Shell Dlg" w:cs="MS Shell Dlg"/>
                 <w:sz w:val="16"/>
@@ -45539,7 +45608,7 @@
           </w:tcPr>
           <w:p>
             <w:pPr>
-              <w:pStyle w:val="NoSpacing"/>
+              <w:pStyle w:val="KeinLeerraum"/>
               <w:rPr>
                 <w:sz w:val="16"/>
                 <w:szCs w:val="16"/>
@@ -45561,7 +45630,7 @@
           </w:tcPr>
           <w:p>
             <w:pPr>
-              <w:pStyle w:val="NoSpacing"/>
+              <w:pStyle w:val="KeinLeerraum"/>
               <w:rPr>
                 <w:sz w:val="16"/>
                 <w:szCs w:val="16"/>
@@ -45594,7 +45663,7 @@
           </w:tcPr>
           <w:p>
             <w:pPr>
-              <w:pStyle w:val="NoSpacing"/>
+              <w:pStyle w:val="KeinLeerraum"/>
               <w:tabs>
                 <w:tab w:val="left" w:pos="4515"/>
               </w:tabs>
@@ -45634,7 +45703,7 @@
           </w:tcPr>
           <w:p>
             <w:pPr>
-              <w:pStyle w:val="NoSpacing"/>
+              <w:pStyle w:val="KeinLeerraum"/>
               <w:rPr>
                 <w:sz w:val="16"/>
                 <w:szCs w:val="16"/>
@@ -45655,7 +45724,7 @@
           </w:tcPr>
           <w:p>
             <w:pPr>
-              <w:pStyle w:val="NoSpacing"/>
+              <w:pStyle w:val="KeinLeerraum"/>
               <w:rPr>
                 <w:sz w:val="16"/>
                 <w:szCs w:val="16"/>
@@ -45676,7 +45745,7 @@
           </w:tcPr>
           <w:p>
             <w:pPr>
-              <w:pStyle w:val="NoSpacing"/>
+              <w:pStyle w:val="KeinLeerraum"/>
               <w:rPr>
                 <w:sz w:val="16"/>
                 <w:szCs w:val="16"/>
@@ -45698,7 +45767,7 @@
           </w:tcPr>
           <w:p>
             <w:pPr>
-              <w:pStyle w:val="NoSpacing"/>
+              <w:pStyle w:val="KeinLeerraum"/>
               <w:rPr>
                 <w:sz w:val="16"/>
                 <w:szCs w:val="16"/>
@@ -45725,7 +45794,7 @@
           </w:tcPr>
           <w:p>
             <w:pPr>
-              <w:pStyle w:val="NoSpacing"/>
+              <w:pStyle w:val="KeinLeerraum"/>
               <w:rPr>
                 <w:sz w:val="16"/>
                 <w:szCs w:val="16"/>
@@ -45746,7 +45815,7 @@
           </w:tcPr>
           <w:p>
             <w:pPr>
-              <w:pStyle w:val="NoSpacing"/>
+              <w:pStyle w:val="KeinLeerraum"/>
               <w:rPr>
                 <w:sz w:val="16"/>
                 <w:szCs w:val="16"/>
@@ -45767,7 +45836,7 @@
           </w:tcPr>
           <w:p>
             <w:pPr>
-              <w:pStyle w:val="NoSpacing"/>
+              <w:pStyle w:val="KeinLeerraum"/>
               <w:rPr>
                 <w:sz w:val="16"/>
                 <w:szCs w:val="16"/>
@@ -45782,7 +45851,7 @@
           </w:tcPr>
           <w:p>
             <w:pPr>
-              <w:pStyle w:val="NoSpacing"/>
+              <w:pStyle w:val="KeinLeerraum"/>
               <w:rPr>
                 <w:sz w:val="16"/>
                 <w:szCs w:val="16"/>
@@ -45803,7 +45872,7 @@
           </w:tcPr>
           <w:p>
             <w:pPr>
-              <w:pStyle w:val="NoSpacing"/>
+              <w:pStyle w:val="KeinLeerraum"/>
               <w:tabs>
                 <w:tab w:val="left" w:pos="1215"/>
                 <w:tab w:val="left" w:pos="4515"/>
@@ -45848,7 +45917,7 @@
           </w:tcPr>
           <w:p>
             <w:pPr>
-              <w:pStyle w:val="NoSpacing"/>
+              <w:pStyle w:val="KeinLeerraum"/>
               <w:rPr>
                 <w:sz w:val="16"/>
                 <w:szCs w:val="16"/>
@@ -45870,7 +45939,7 @@
           </w:tcPr>
           <w:p>
             <w:pPr>
-              <w:pStyle w:val="NoSpacing"/>
+              <w:pStyle w:val="KeinLeerraum"/>
               <w:rPr>
                 <w:sz w:val="16"/>
                 <w:szCs w:val="16"/>
@@ -45892,7 +45961,7 @@
           </w:tcPr>
           <w:p>
             <w:pPr>
-              <w:pStyle w:val="NoSpacing"/>
+              <w:pStyle w:val="KeinLeerraum"/>
               <w:rPr>
                 <w:sz w:val="16"/>
                 <w:szCs w:val="16"/>
@@ -45915,7 +45984,7 @@
           </w:tcPr>
           <w:p>
             <w:pPr>
-              <w:pStyle w:val="NoSpacing"/>
+              <w:pStyle w:val="KeinLeerraum"/>
               <w:rPr>
                 <w:sz w:val="16"/>
                 <w:szCs w:val="16"/>
@@ -45943,7 +46012,7 @@
           </w:tcPr>
           <w:p>
             <w:pPr>
-              <w:pStyle w:val="NoSpacing"/>
+              <w:pStyle w:val="KeinLeerraum"/>
               <w:rPr>
                 <w:sz w:val="16"/>
                 <w:szCs w:val="16"/>
@@ -45965,7 +46034,7 @@
           </w:tcPr>
           <w:p>
             <w:pPr>
-              <w:pStyle w:val="NoSpacing"/>
+              <w:pStyle w:val="KeinLeerraum"/>
               <w:rPr>
                 <w:sz w:val="16"/>
                 <w:szCs w:val="16"/>
@@ -45987,7 +46056,7 @@
           </w:tcPr>
           <w:p>
             <w:pPr>
-              <w:pStyle w:val="NoSpacing"/>
+              <w:pStyle w:val="KeinLeerraum"/>
               <w:rPr>
                 <w:sz w:val="16"/>
                 <w:szCs w:val="16"/>
@@ -46010,7 +46079,7 @@
           </w:tcPr>
           <w:p>
             <w:pPr>
-              <w:pStyle w:val="NoSpacing"/>
+              <w:pStyle w:val="KeinLeerraum"/>
               <w:rPr>
                 <w:sz w:val="16"/>
                 <w:szCs w:val="16"/>
@@ -46038,7 +46107,7 @@
           </w:tcPr>
           <w:p>
             <w:pPr>
-              <w:pStyle w:val="NoSpacing"/>
+              <w:pStyle w:val="KeinLeerraum"/>
               <w:rPr>
                 <w:b/>
                 <w:color w:val="FFFFFF"/>
@@ -46069,7 +46138,7 @@
           </w:tcPr>
           <w:p>
             <w:pPr>
-              <w:pStyle w:val="NoSpacing"/>
+              <w:pStyle w:val="KeinLeerraum"/>
               <w:rPr>
                 <w:sz w:val="16"/>
                 <w:szCs w:val="16"/>
@@ -46090,7 +46159,7 @@
           </w:tcPr>
           <w:p>
             <w:pPr>
-              <w:pStyle w:val="NoSpacing"/>
+              <w:pStyle w:val="KeinLeerraum"/>
               <w:rPr>
                 <w:sz w:val="16"/>
                 <w:szCs w:val="16"/>
@@ -46111,7 +46180,7 @@
           </w:tcPr>
           <w:p>
             <w:pPr>
-              <w:pStyle w:val="NoSpacing"/>
+              <w:pStyle w:val="KeinLeerraum"/>
               <w:rPr>
                 <w:sz w:val="16"/>
                 <w:szCs w:val="16"/>
@@ -46133,7 +46202,7 @@
           </w:tcPr>
           <w:p>
             <w:pPr>
-              <w:pStyle w:val="NoSpacing"/>
+              <w:pStyle w:val="KeinLeerraum"/>
               <w:rPr>
                 <w:sz w:val="16"/>
                 <w:szCs w:val="16"/>
@@ -46160,7 +46229,7 @@
           </w:tcPr>
           <w:p>
             <w:pPr>
-              <w:pStyle w:val="NoSpacing"/>
+              <w:pStyle w:val="KeinLeerraum"/>
               <w:rPr>
                 <w:sz w:val="16"/>
                 <w:szCs w:val="16"/>
@@ -46181,7 +46250,7 @@
           </w:tcPr>
           <w:p>
             <w:pPr>
-              <w:pStyle w:val="NoSpacing"/>
+              <w:pStyle w:val="KeinLeerraum"/>
               <w:rPr>
                 <w:sz w:val="16"/>
                 <w:szCs w:val="16"/>
@@ -46202,7 +46271,7 @@
           </w:tcPr>
           <w:p>
             <w:pPr>
-              <w:pStyle w:val="NoSpacing"/>
+              <w:pStyle w:val="KeinLeerraum"/>
               <w:rPr>
                 <w:sz w:val="16"/>
                 <w:szCs w:val="16"/>
@@ -46224,7 +46293,7 @@
           </w:tcPr>
           <w:p>
             <w:pPr>
-              <w:pStyle w:val="NoSpacing"/>
+              <w:pStyle w:val="KeinLeerraum"/>
               <w:rPr>
                 <w:sz w:val="16"/>
                 <w:szCs w:val="16"/>
@@ -46251,7 +46320,7 @@
           </w:tcPr>
           <w:p>
             <w:pPr>
-              <w:pStyle w:val="NoSpacing"/>
+              <w:pStyle w:val="KeinLeerraum"/>
               <w:rPr>
                 <w:sz w:val="16"/>
                 <w:szCs w:val="16"/>
@@ -46272,7 +46341,7 @@
           </w:tcPr>
           <w:p>
             <w:pPr>
-              <w:pStyle w:val="NoSpacing"/>
+              <w:pStyle w:val="KeinLeerraum"/>
               <w:rPr>
                 <w:sz w:val="16"/>
                 <w:szCs w:val="16"/>
@@ -46293,7 +46362,7 @@
           </w:tcPr>
           <w:p>
             <w:pPr>
-              <w:pStyle w:val="NoSpacing"/>
+              <w:pStyle w:val="KeinLeerraum"/>
               <w:rPr>
                 <w:sz w:val="16"/>
                 <w:szCs w:val="16"/>
@@ -46315,7 +46384,7 @@
           </w:tcPr>
           <w:p>
             <w:pPr>
-              <w:pStyle w:val="NoSpacing"/>
+              <w:pStyle w:val="KeinLeerraum"/>
               <w:rPr>
                 <w:sz w:val="16"/>
                 <w:szCs w:val="16"/>
@@ -46342,7 +46411,7 @@
           </w:tcPr>
           <w:p>
             <w:pPr>
-              <w:pStyle w:val="NoSpacing"/>
+              <w:pStyle w:val="KeinLeerraum"/>
               <w:rPr>
                 <w:sz w:val="16"/>
                 <w:szCs w:val="16"/>
@@ -46363,7 +46432,7 @@
           </w:tcPr>
           <w:p>
             <w:pPr>
-              <w:pStyle w:val="NoSpacing"/>
+              <w:pStyle w:val="KeinLeerraum"/>
               <w:rPr>
                 <w:sz w:val="16"/>
                 <w:szCs w:val="16"/>
@@ -46384,7 +46453,7 @@
           </w:tcPr>
           <w:p>
             <w:pPr>
-              <w:pStyle w:val="NoSpacing"/>
+              <w:pStyle w:val="KeinLeerraum"/>
               <w:rPr>
                 <w:sz w:val="16"/>
                 <w:szCs w:val="16"/>
@@ -46406,7 +46475,7 @@
           </w:tcPr>
           <w:p>
             <w:pPr>
-              <w:pStyle w:val="NoSpacing"/>
+              <w:pStyle w:val="KeinLeerraum"/>
               <w:rPr>
                 <w:sz w:val="16"/>
                 <w:szCs w:val="16"/>
@@ -46434,7 +46503,7 @@
           </w:tcPr>
           <w:p>
             <w:pPr>
-              <w:pStyle w:val="NoSpacing"/>
+              <w:pStyle w:val="KeinLeerraum"/>
               <w:rPr>
                 <w:b/>
                 <w:color w:val="FFFFFF"/>
@@ -46465,7 +46534,7 @@
           </w:tcPr>
           <w:p>
             <w:pPr>
-              <w:pStyle w:val="NoSpacing"/>
+              <w:pStyle w:val="KeinLeerraum"/>
               <w:rPr>
                 <w:sz w:val="16"/>
                 <w:szCs w:val="16"/>
@@ -46486,7 +46555,7 @@
           </w:tcPr>
           <w:p>
             <w:pPr>
-              <w:pStyle w:val="NoSpacing"/>
+              <w:pStyle w:val="KeinLeerraum"/>
               <w:rPr>
                 <w:sz w:val="16"/>
                 <w:szCs w:val="16"/>
@@ -46507,7 +46576,7 @@
           </w:tcPr>
           <w:p>
             <w:pPr>
-              <w:pStyle w:val="NoSpacing"/>
+              <w:pStyle w:val="KeinLeerraum"/>
               <w:rPr>
                 <w:sz w:val="16"/>
                 <w:szCs w:val="16"/>
@@ -46529,7 +46598,7 @@
           </w:tcPr>
           <w:p>
             <w:pPr>
-              <w:pStyle w:val="NoSpacing"/>
+              <w:pStyle w:val="KeinLeerraum"/>
               <w:rPr>
                 <w:sz w:val="16"/>
                 <w:szCs w:val="16"/>
@@ -46556,7 +46625,7 @@
           </w:tcPr>
           <w:p>
             <w:pPr>
-              <w:pStyle w:val="NoSpacing"/>
+              <w:pStyle w:val="KeinLeerraum"/>
               <w:rPr>
                 <w:sz w:val="16"/>
                 <w:szCs w:val="16"/>
@@ -46577,7 +46646,7 @@
           </w:tcPr>
           <w:p>
             <w:pPr>
-              <w:pStyle w:val="NoSpacing"/>
+              <w:pStyle w:val="KeinLeerraum"/>
               <w:rPr>
                 <w:sz w:val="16"/>
                 <w:szCs w:val="16"/>
@@ -46598,7 +46667,7 @@
           </w:tcPr>
           <w:p>
             <w:pPr>
-              <w:pStyle w:val="NoSpacing"/>
+              <w:pStyle w:val="KeinLeerraum"/>
               <w:rPr>
                 <w:sz w:val="16"/>
                 <w:szCs w:val="16"/>
@@ -46620,7 +46689,7 @@
           </w:tcPr>
           <w:p>
             <w:pPr>
-              <w:pStyle w:val="NoSpacing"/>
+              <w:pStyle w:val="KeinLeerraum"/>
               <w:rPr>
                 <w:sz w:val="16"/>
                 <w:szCs w:val="16"/>
@@ -46648,7 +46717,7 @@
           </w:tcPr>
           <w:p>
             <w:pPr>
-              <w:pStyle w:val="NoSpacing"/>
+              <w:pStyle w:val="KeinLeerraum"/>
               <w:rPr>
                 <w:b/>
                 <w:color w:val="FFFFFF"/>
@@ -46678,7 +46747,7 @@
           </w:tcPr>
           <w:p>
             <w:pPr>
-              <w:pStyle w:val="NoSpacing"/>
+              <w:pStyle w:val="KeinLeerraum"/>
               <w:rPr>
                 <w:sz w:val="16"/>
                 <w:szCs w:val="16"/>
@@ -46700,7 +46769,7 @@
           </w:tcPr>
           <w:p>
             <w:pPr>
-              <w:pStyle w:val="NoSpacing"/>
+              <w:pStyle w:val="KeinLeerraum"/>
               <w:rPr>
                 <w:sz w:val="16"/>
                 <w:szCs w:val="16"/>
@@ -46721,7 +46790,7 @@
           </w:tcPr>
           <w:p>
             <w:pPr>
-              <w:pStyle w:val="NoSpacing"/>
+              <w:pStyle w:val="KeinLeerraum"/>
               <w:rPr>
                 <w:sz w:val="16"/>
                 <w:szCs w:val="16"/>
@@ -46743,7 +46812,7 @@
           </w:tcPr>
           <w:p>
             <w:pPr>
-              <w:pStyle w:val="NoSpacing"/>
+              <w:pStyle w:val="KeinLeerraum"/>
               <w:rPr>
                 <w:sz w:val="16"/>
                 <w:szCs w:val="16"/>
@@ -46769,7 +46838,7 @@
           </w:tcPr>
           <w:p>
             <w:pPr>
-              <w:pStyle w:val="NoSpacing"/>
+              <w:pStyle w:val="KeinLeerraum"/>
               <w:rPr>
                 <w:sz w:val="16"/>
                 <w:szCs w:val="16"/>
@@ -46791,7 +46860,7 @@
           </w:tcPr>
           <w:p>
             <w:pPr>
-              <w:pStyle w:val="NoSpacing"/>
+              <w:pStyle w:val="KeinLeerraum"/>
               <w:rPr>
                 <w:sz w:val="16"/>
                 <w:szCs w:val="16"/>
@@ -46812,7 +46881,7 @@
           </w:tcPr>
           <w:p>
             <w:pPr>
-              <w:pStyle w:val="NoSpacing"/>
+              <w:pStyle w:val="KeinLeerraum"/>
               <w:rPr>
                 <w:sz w:val="16"/>
                 <w:szCs w:val="16"/>
@@ -46834,7 +46903,7 @@
           </w:tcPr>
           <w:p>
             <w:pPr>
-              <w:pStyle w:val="NoSpacing"/>
+              <w:pStyle w:val="KeinLeerraum"/>
               <w:rPr>
                 <w:sz w:val="16"/>
                 <w:szCs w:val="16"/>
@@ -46862,7 +46931,7 @@
           </w:tcPr>
           <w:p>
             <w:pPr>
-              <w:pStyle w:val="NoSpacing"/>
+              <w:pStyle w:val="KeinLeerraum"/>
               <w:rPr>
                 <w:sz w:val="16"/>
                 <w:szCs w:val="16"/>
@@ -46892,7 +46961,7 @@
           </w:tcPr>
           <w:p>
             <w:pPr>
-              <w:pStyle w:val="NoSpacing"/>
+              <w:pStyle w:val="KeinLeerraum"/>
               <w:rPr>
                 <w:sz w:val="16"/>
                 <w:szCs w:val="16"/>
@@ -46914,7 +46983,7 @@
           </w:tcPr>
           <w:p>
             <w:pPr>
-              <w:pStyle w:val="NoSpacing"/>
+              <w:pStyle w:val="KeinLeerraum"/>
               <w:rPr>
                 <w:sz w:val="16"/>
                 <w:szCs w:val="16"/>
@@ -46935,7 +47004,7 @@
           </w:tcPr>
           <w:p>
             <w:pPr>
-              <w:pStyle w:val="NoSpacing"/>
+              <w:pStyle w:val="KeinLeerraum"/>
               <w:rPr>
                 <w:sz w:val="16"/>
                 <w:szCs w:val="16"/>
@@ -46957,7 +47026,7 @@
           </w:tcPr>
           <w:p>
             <w:pPr>
-              <w:pStyle w:val="NoSpacing"/>
+              <w:pStyle w:val="KeinLeerraum"/>
               <w:rPr>
                 <w:sz w:val="16"/>
                 <w:szCs w:val="16"/>
@@ -46983,7 +47052,7 @@
           </w:tcPr>
           <w:p>
             <w:pPr>
-              <w:pStyle w:val="NoSpacing"/>
+              <w:pStyle w:val="KeinLeerraum"/>
               <w:rPr>
                 <w:sz w:val="16"/>
                 <w:szCs w:val="16"/>
@@ -47005,7 +47074,7 @@
           </w:tcPr>
           <w:p>
             <w:pPr>
-              <w:pStyle w:val="NoSpacing"/>
+              <w:pStyle w:val="KeinLeerraum"/>
               <w:rPr>
                 <w:sz w:val="16"/>
                 <w:szCs w:val="16"/>
@@ -47040,7 +47109,7 @@
           </w:tcPr>
           <w:p>
             <w:pPr>
-              <w:pStyle w:val="NoSpacing"/>
+              <w:pStyle w:val="KeinLeerraum"/>
               <w:rPr>
                 <w:sz w:val="16"/>
                 <w:szCs w:val="16"/>
@@ -47062,7 +47131,7 @@
           </w:tcPr>
           <w:p>
             <w:pPr>
-              <w:pStyle w:val="NoSpacing"/>
+              <w:pStyle w:val="KeinLeerraum"/>
               <w:rPr>
                 <w:sz w:val="16"/>
                 <w:szCs w:val="16"/>
@@ -47100,7 +47169,7 @@
     </w:p>
     <w:p>
       <w:pPr>
-        <w:pStyle w:val="Heading1"/>
+        <w:pStyle w:val="berschrift1"/>
       </w:pPr>
       <w:r>
         <w:lastRenderedPageBreak/>
@@ -47109,7 +47178,7 @@
     </w:p>
     <w:tbl>
       <w:tblPr>
-        <w:tblStyle w:val="TableGrid"/>
+        <w:tblStyle w:val="Tabellenraster"/>
         <w:tblW w:w="10031" w:type="dxa"/>
         <w:tblLook w:val="04A0" w:firstRow="1" w:lastRow="0" w:firstColumn="1" w:lastColumn="0" w:noHBand="0" w:noVBand="1"/>
       </w:tblPr>
@@ -48282,7 +48351,7 @@
     </w:tbl>
     <w:p>
       <w:pPr>
-        <w:pStyle w:val="Heading1"/>
+        <w:pStyle w:val="berschrift1"/>
         <w:rPr>
           <w:lang w:val="en-US"/>
         </w:rPr>
@@ -48296,7 +48365,7 @@
     </w:p>
     <w:tbl>
       <w:tblPr>
-        <w:tblStyle w:val="TableGrid"/>
+        <w:tblStyle w:val="Tabellenraster"/>
         <w:tblW w:w="10031" w:type="dxa"/>
         <w:tblLook w:val="04A0" w:firstRow="1" w:lastRow="0" w:firstColumn="1" w:lastColumn="0" w:noHBand="0" w:noVBand="1"/>
       </w:tblPr>
@@ -50006,7 +50075,7 @@
     </w:tbl>
     <w:p>
       <w:pPr>
-        <w:pStyle w:val="Heading1"/>
+        <w:pStyle w:val="berschrift1"/>
       </w:pPr>
       <w:r>
         <w:t>Google</w:t>
@@ -50017,7 +50086,7 @@
     </w:p>
     <w:tbl>
       <w:tblPr>
-        <w:tblStyle w:val="TableGrid"/>
+        <w:tblStyle w:val="Tabellenraster"/>
         <w:tblW w:w="10031" w:type="dxa"/>
         <w:tblLook w:val="04A0" w:firstRow="1" w:lastRow="0" w:firstColumn="1" w:lastColumn="0" w:noHBand="0" w:noVBand="1"/>
       </w:tblPr>
@@ -50174,7 +50243,7 @@
     </w:p>
     <w:p>
       <w:pPr>
-        <w:pStyle w:val="Heading1"/>
+        <w:pStyle w:val="berschrift1"/>
         <w:rPr>
           <w:lang w:val="en-US"/>
         </w:rPr>
@@ -50195,7 +50264,7 @@
     </w:p>
     <w:tbl>
       <w:tblPr>
-        <w:tblStyle w:val="TableGrid"/>
+        <w:tblStyle w:val="Tabellenraster"/>
         <w:tblW w:w="10031" w:type="dxa"/>
         <w:tblLook w:val="04A0" w:firstRow="1" w:lastRow="0" w:firstColumn="1" w:lastColumn="0" w:noHBand="0" w:noVBand="1"/>
       </w:tblPr>
@@ -52676,7 +52745,7 @@
     </w:tbl>
     <w:p>
       <w:pPr>
-        <w:pStyle w:val="NoSpacing"/>
+        <w:pStyle w:val="KeinLeerraum"/>
         <w:rPr>
           <w:sz w:val="10"/>
           <w:szCs w:val="10"/>
@@ -52685,7 +52754,7 @@
     </w:p>
     <w:p>
       <w:pPr>
-        <w:pStyle w:val="Heading1"/>
+        <w:pStyle w:val="berschrift1"/>
         <w:spacing w:before="0" w:line="240" w:lineRule="auto"/>
       </w:pPr>
       <w:r>
@@ -52700,7 +52769,7 @@
     </w:p>
     <w:tbl>
       <w:tblPr>
-        <w:tblStyle w:val="TableGrid"/>
+        <w:tblStyle w:val="Tabellenraster"/>
         <w:tblW w:w="10031" w:type="dxa"/>
         <w:tblLook w:val="04A0" w:firstRow="1" w:lastRow="0" w:firstColumn="1" w:lastColumn="0" w:noHBand="0" w:noVBand="1"/>
       </w:tblPr>
@@ -54147,12 +54216,12 @@
     </w:tbl>
     <w:p>
       <w:pPr>
-        <w:pStyle w:val="NoSpacing"/>
+        <w:pStyle w:val="KeinLeerraum"/>
       </w:pPr>
     </w:p>
     <w:p>
       <w:pPr>
-        <w:pStyle w:val="Heading1"/>
+        <w:pStyle w:val="berschrift1"/>
         <w:spacing w:before="240" w:line="259" w:lineRule="auto"/>
         <w:jc w:val="both"/>
       </w:pPr>
@@ -54187,7 +54256,7 @@
     </w:p>
     <w:tbl>
       <w:tblPr>
-        <w:tblStyle w:val="TableGrid"/>
+        <w:tblStyle w:val="Tabellenraster"/>
         <w:tblW w:w="0" w:type="auto"/>
         <w:tblLook w:val="04A0" w:firstRow="1" w:lastRow="0" w:firstColumn="1" w:lastColumn="0" w:noHBand="0" w:noVBand="1"/>
       </w:tblPr>
@@ -54552,7 +54621,7 @@
     </w:tbl>
     <w:p>
       <w:pPr>
-        <w:pStyle w:val="NoSpacing"/>
+        <w:pStyle w:val="KeinLeerraum"/>
       </w:pPr>
     </w:p>
     <w:sectPr>
@@ -54574,7 +54643,7 @@
     <w:lvl w:ilvl="0">
       <w:start w:val="1"/>
       <w:numFmt w:val="bullet"/>
-      <w:pStyle w:val="ListBullet"/>
+      <w:pStyle w:val="Aufzhlungszeichen"/>
       <w:lvlText w:val=""/>
       <w:lvlJc w:val="left"/>
       <w:pPr>
@@ -55194,16 +55263,16 @@
     <w:lsdException w:name="Unresolved Mention" w:semiHidden="1" w:unhideWhenUsed="1"/>
     <w:lsdException w:name="Smart Link" w:semiHidden="1" w:unhideWhenUsed="1"/>
   </w:latentStyles>
-  <w:style w:type="paragraph" w:default="1" w:styleId="Normal">
+  <w:style w:type="paragraph" w:default="1" w:styleId="Standard">
     <w:name w:val="Normal"/>
     <w:qFormat/>
     <w:rsid w:val="00283AD4"/>
   </w:style>
-  <w:style w:type="paragraph" w:styleId="Heading1">
+  <w:style w:type="paragraph" w:styleId="berschrift1">
     <w:name w:val="heading 1"/>
-    <w:basedOn w:val="Normal"/>
-    <w:next w:val="Normal"/>
-    <w:link w:val="Heading1Char"/>
+    <w:basedOn w:val="Standard"/>
+    <w:next w:val="Standard"/>
+    <w:link w:val="berschrift1Zchn"/>
     <w:uiPriority w:val="9"/>
     <w:qFormat/>
     <w:rsid w:val="001C1F5A"/>
@@ -55222,11 +55291,11 @@
       <w:szCs w:val="28"/>
     </w:rPr>
   </w:style>
-  <w:style w:type="paragraph" w:styleId="Heading2">
+  <w:style w:type="paragraph" w:styleId="berschrift2">
     <w:name w:val="heading 2"/>
-    <w:basedOn w:val="Normal"/>
-    <w:next w:val="Normal"/>
-    <w:link w:val="Heading2Char"/>
+    <w:basedOn w:val="Standard"/>
+    <w:next w:val="Standard"/>
+    <w:link w:val="berschrift2Zchn"/>
     <w:uiPriority w:val="9"/>
     <w:unhideWhenUsed/>
     <w:qFormat/>
@@ -55246,11 +55315,11 @@
       <w:szCs w:val="26"/>
     </w:rPr>
   </w:style>
-  <w:style w:type="paragraph" w:styleId="Heading3">
+  <w:style w:type="paragraph" w:styleId="berschrift3">
     <w:name w:val="heading 3"/>
-    <w:basedOn w:val="Normal"/>
-    <w:next w:val="Normal"/>
-    <w:link w:val="Heading3Char"/>
+    <w:basedOn w:val="Standard"/>
+    <w:next w:val="Standard"/>
+    <w:link w:val="berschrift3Zchn"/>
     <w:uiPriority w:val="9"/>
     <w:unhideWhenUsed/>
     <w:qFormat/>
@@ -55268,13 +55337,13 @@
       <w:szCs w:val="24"/>
     </w:rPr>
   </w:style>
-  <w:style w:type="character" w:default="1" w:styleId="DefaultParagraphFont">
+  <w:style w:type="character" w:default="1" w:styleId="Absatz-Standardschriftart">
     <w:name w:val="Default Paragraph Font"/>
     <w:uiPriority w:val="1"/>
     <w:semiHidden/>
     <w:unhideWhenUsed/>
   </w:style>
-  <w:style w:type="table" w:default="1" w:styleId="TableNormal">
+  <w:style w:type="table" w:default="1" w:styleId="NormaleTabelle">
     <w:name w:val="Normal Table"/>
     <w:uiPriority w:val="99"/>
     <w:semiHidden/>
@@ -55289,15 +55358,15 @@
       </w:tblCellMar>
     </w:tblPr>
   </w:style>
-  <w:style w:type="numbering" w:default="1" w:styleId="NoList">
+  <w:style w:type="numbering" w:default="1" w:styleId="KeineListe">
     <w:name w:val="No List"/>
     <w:uiPriority w:val="99"/>
     <w:semiHidden/>
     <w:unhideWhenUsed/>
   </w:style>
-  <w:style w:type="table" w:styleId="TableGrid">
+  <w:style w:type="table" w:styleId="Tabellenraster">
     <w:name w:val="Table Grid"/>
-    <w:basedOn w:val="TableNormal"/>
+    <w:basedOn w:val="NormaleTabelle"/>
     <w:uiPriority w:val="39"/>
     <w:rsid w:val="00391636"/>
     <w:pPr>
@@ -55314,10 +55383,10 @@
       </w:tblBorders>
     </w:tblPr>
   </w:style>
-  <w:style w:type="character" w:customStyle="1" w:styleId="Heading1Char">
-    <w:name w:val="Heading 1 Char"/>
-    <w:basedOn w:val="DefaultParagraphFont"/>
-    <w:link w:val="Heading1"/>
+  <w:style w:type="character" w:customStyle="1" w:styleId="berschrift1Zchn">
+    <w:name w:val="Überschrift 1 Zchn"/>
+    <w:basedOn w:val="Absatz-Standardschriftart"/>
+    <w:link w:val="berschrift1"/>
     <w:uiPriority w:val="9"/>
     <w:rsid w:val="001C1F5A"/>
     <w:rPr>
@@ -55329,10 +55398,10 @@
       <w:szCs w:val="28"/>
     </w:rPr>
   </w:style>
-  <w:style w:type="character" w:customStyle="1" w:styleId="Heading2Char">
-    <w:name w:val="Heading 2 Char"/>
-    <w:basedOn w:val="DefaultParagraphFont"/>
-    <w:link w:val="Heading2"/>
+  <w:style w:type="character" w:customStyle="1" w:styleId="berschrift2Zchn">
+    <w:name w:val="Überschrift 2 Zchn"/>
+    <w:basedOn w:val="Absatz-Standardschriftart"/>
+    <w:link w:val="berschrift2"/>
     <w:uiPriority w:val="9"/>
     <w:rsid w:val="00215244"/>
     <w:rPr>
@@ -55344,7 +55413,7 @@
       <w:szCs w:val="26"/>
     </w:rPr>
   </w:style>
-  <w:style w:type="paragraph" w:styleId="NoSpacing">
+  <w:style w:type="paragraph" w:styleId="KeinLeerraum">
     <w:name w:val="No Spacing"/>
     <w:uiPriority w:val="1"/>
     <w:qFormat/>
@@ -55356,10 +55425,10 @@
       <w:rFonts w:ascii="Calibri" w:eastAsia="Calibri" w:hAnsi="Calibri" w:cs="Times New Roman"/>
     </w:rPr>
   </w:style>
-  <w:style w:type="paragraph" w:styleId="DocumentMap">
+  <w:style w:type="paragraph" w:styleId="Dokumentstruktur">
     <w:name w:val="Document Map"/>
-    <w:basedOn w:val="Normal"/>
-    <w:link w:val="DocumentMapChar"/>
+    <w:basedOn w:val="Standard"/>
+    <w:link w:val="DokumentstrukturZchn"/>
     <w:uiPriority w:val="99"/>
     <w:semiHidden/>
     <w:unhideWhenUsed/>
@@ -55373,10 +55442,10 @@
       <w:szCs w:val="16"/>
     </w:rPr>
   </w:style>
-  <w:style w:type="character" w:customStyle="1" w:styleId="DocumentMapChar">
-    <w:name w:val="Document Map Char"/>
-    <w:basedOn w:val="DefaultParagraphFont"/>
-    <w:link w:val="DocumentMap"/>
+  <w:style w:type="character" w:customStyle="1" w:styleId="DokumentstrukturZchn">
+    <w:name w:val="Dokumentstruktur Zchn"/>
+    <w:basedOn w:val="Absatz-Standardschriftart"/>
+    <w:link w:val="Dokumentstruktur"/>
     <w:uiPriority w:val="99"/>
     <w:semiHidden/>
     <w:rsid w:val="00BC7C80"/>
@@ -55386,9 +55455,9 @@
       <w:szCs w:val="16"/>
     </w:rPr>
   </w:style>
-  <w:style w:type="paragraph" w:styleId="ListParagraph">
+  <w:style w:type="paragraph" w:styleId="Listenabsatz">
     <w:name w:val="List Paragraph"/>
-    <w:basedOn w:val="Normal"/>
+    <w:basedOn w:val="Standard"/>
     <w:uiPriority w:val="34"/>
     <w:qFormat/>
     <w:rsid w:val="00FD53A3"/>
@@ -55397,9 +55466,9 @@
       <w:contextualSpacing/>
     </w:pPr>
   </w:style>
-  <w:style w:type="paragraph" w:styleId="ListBullet">
+  <w:style w:type="paragraph" w:styleId="Aufzhlungszeichen">
     <w:name w:val="List Bullet"/>
-    <w:basedOn w:val="Normal"/>
+    <w:basedOn w:val="Standard"/>
     <w:uiPriority w:val="99"/>
     <w:unhideWhenUsed/>
     <w:rsid w:val="003A052C"/>
@@ -55410,9 +55479,9 @@
       <w:contextualSpacing/>
     </w:pPr>
   </w:style>
-  <w:style w:type="character" w:styleId="PlaceholderText">
+  <w:style w:type="character" w:styleId="Platzhaltertext">
     <w:name w:val="Placeholder Text"/>
-    <w:basedOn w:val="DefaultParagraphFont"/>
+    <w:basedOn w:val="Absatz-Standardschriftart"/>
     <w:uiPriority w:val="99"/>
     <w:semiHidden/>
     <w:rsid w:val="00770105"/>
@@ -55422,7 +55491,7 @@
   </w:style>
   <w:style w:type="character" w:styleId="Hyperlink">
     <w:name w:val="Hyperlink"/>
-    <w:basedOn w:val="DefaultParagraphFont"/>
+    <w:basedOn w:val="Absatz-Standardschriftart"/>
     <w:uiPriority w:val="99"/>
     <w:unhideWhenUsed/>
     <w:rsid w:val="001C487B"/>
@@ -55431,10 +55500,10 @@
       <w:u w:val="single"/>
     </w:rPr>
   </w:style>
-  <w:style w:type="paragraph" w:styleId="BalloonText">
+  <w:style w:type="paragraph" w:styleId="Sprechblasentext">
     <w:name w:val="Balloon Text"/>
-    <w:basedOn w:val="Normal"/>
-    <w:link w:val="BalloonTextChar"/>
+    <w:basedOn w:val="Standard"/>
+    <w:link w:val="SprechblasentextZchn"/>
     <w:uiPriority w:val="99"/>
     <w:semiHidden/>
     <w:unhideWhenUsed/>
@@ -55448,10 +55517,10 @@
       <w:szCs w:val="18"/>
     </w:rPr>
   </w:style>
-  <w:style w:type="character" w:customStyle="1" w:styleId="BalloonTextChar">
-    <w:name w:val="Balloon Text Char"/>
-    <w:basedOn w:val="DefaultParagraphFont"/>
-    <w:link w:val="BalloonText"/>
+  <w:style w:type="character" w:customStyle="1" w:styleId="SprechblasentextZchn">
+    <w:name w:val="Sprechblasentext Zchn"/>
+    <w:basedOn w:val="Absatz-Standardschriftart"/>
+    <w:link w:val="Sprechblasentext"/>
     <w:uiPriority w:val="99"/>
     <w:semiHidden/>
     <w:rsid w:val="007F2BB9"/>
@@ -55461,9 +55530,9 @@
       <w:szCs w:val="18"/>
     </w:rPr>
   </w:style>
-  <w:style w:type="character" w:styleId="UnresolvedMention">
+  <w:style w:type="character" w:styleId="NichtaufgelsteErwhnung">
     <w:name w:val="Unresolved Mention"/>
-    <w:basedOn w:val="DefaultParagraphFont"/>
+    <w:basedOn w:val="Absatz-Standardschriftart"/>
     <w:uiPriority w:val="99"/>
     <w:semiHidden/>
     <w:unhideWhenUsed/>
@@ -55473,9 +55542,9 @@
       <w:shd w:val="clear" w:color="auto" w:fill="E1DFDD"/>
     </w:rPr>
   </w:style>
-  <w:style w:type="character" w:styleId="FollowedHyperlink">
+  <w:style w:type="character" w:styleId="BesuchterLink">
     <w:name w:val="FollowedHyperlink"/>
-    <w:basedOn w:val="DefaultParagraphFont"/>
+    <w:basedOn w:val="Absatz-Standardschriftart"/>
     <w:uiPriority w:val="99"/>
     <w:semiHidden/>
     <w:unhideWhenUsed/>
@@ -55485,10 +55554,10 @@
       <w:u w:val="single"/>
     </w:rPr>
   </w:style>
-  <w:style w:type="character" w:customStyle="1" w:styleId="Heading3Char">
-    <w:name w:val="Heading 3 Char"/>
-    <w:basedOn w:val="DefaultParagraphFont"/>
-    <w:link w:val="Heading3"/>
+  <w:style w:type="character" w:customStyle="1" w:styleId="berschrift3Zchn">
+    <w:name w:val="Überschrift 3 Zchn"/>
+    <w:basedOn w:val="Absatz-Standardschriftart"/>
+    <w:link w:val="berschrift3"/>
     <w:uiPriority w:val="9"/>
     <w:rsid w:val="00AE5DA9"/>
     <w:rPr>
@@ -55498,9 +55567,9 @@
       <w:szCs w:val="24"/>
     </w:rPr>
   </w:style>
-  <w:style w:type="character" w:styleId="CommentReference">
+  <w:style w:type="character" w:styleId="Kommentarzeichen">
     <w:name w:val="annotation reference"/>
-    <w:basedOn w:val="DefaultParagraphFont"/>
+    <w:basedOn w:val="Absatz-Standardschriftart"/>
     <w:uiPriority w:val="99"/>
     <w:semiHidden/>
     <w:unhideWhenUsed/>
@@ -55510,10 +55579,10 @@
       <w:szCs w:val="16"/>
     </w:rPr>
   </w:style>
-  <w:style w:type="paragraph" w:styleId="CommentText">
+  <w:style w:type="paragraph" w:styleId="Kommentartext">
     <w:name w:val="annotation text"/>
-    <w:basedOn w:val="Normal"/>
-    <w:link w:val="CommentTextChar"/>
+    <w:basedOn w:val="Standard"/>
+    <w:link w:val="KommentartextZchn"/>
     <w:uiPriority w:val="99"/>
     <w:semiHidden/>
     <w:unhideWhenUsed/>
@@ -55526,10 +55595,10 @@
       <w:szCs w:val="20"/>
     </w:rPr>
   </w:style>
-  <w:style w:type="character" w:customStyle="1" w:styleId="CommentTextChar">
-    <w:name w:val="Comment Text Char"/>
-    <w:basedOn w:val="DefaultParagraphFont"/>
-    <w:link w:val="CommentText"/>
+  <w:style w:type="character" w:customStyle="1" w:styleId="KommentartextZchn">
+    <w:name w:val="Kommentartext Zchn"/>
+    <w:basedOn w:val="Absatz-Standardschriftart"/>
+    <w:link w:val="Kommentartext"/>
     <w:uiPriority w:val="99"/>
     <w:semiHidden/>
     <w:rsid w:val="000E7CAB"/>
@@ -55538,11 +55607,11 @@
       <w:szCs w:val="20"/>
     </w:rPr>
   </w:style>
-  <w:style w:type="paragraph" w:styleId="CommentSubject">
+  <w:style w:type="paragraph" w:styleId="Kommentarthema">
     <w:name w:val="annotation subject"/>
-    <w:basedOn w:val="CommentText"/>
-    <w:next w:val="CommentText"/>
-    <w:link w:val="CommentSubjectChar"/>
+    <w:basedOn w:val="Kommentartext"/>
+    <w:next w:val="Kommentartext"/>
+    <w:link w:val="KommentarthemaZchn"/>
     <w:uiPriority w:val="99"/>
     <w:semiHidden/>
     <w:unhideWhenUsed/>
@@ -55552,10 +55621,10 @@
       <w:bCs/>
     </w:rPr>
   </w:style>
-  <w:style w:type="character" w:customStyle="1" w:styleId="CommentSubjectChar">
-    <w:name w:val="Comment Subject Char"/>
-    <w:basedOn w:val="CommentTextChar"/>
-    <w:link w:val="CommentSubject"/>
+  <w:style w:type="character" w:customStyle="1" w:styleId="KommentarthemaZchn">
+    <w:name w:val="Kommentarthema Zchn"/>
+    <w:basedOn w:val="KommentartextZchn"/>
+    <w:link w:val="Kommentarthema"/>
     <w:uiPriority w:val="99"/>
     <w:semiHidden/>
     <w:rsid w:val="000E7CAB"/>

</xml_diff>

<commit_message>
add interactive git find
</commit_message>
<xml_diff>
--- a/Settings/Shortcuts.docx
+++ b/Settings/Shortcuts.docx
@@ -4,7 +4,7 @@
   <w:body>
     <w:p>
       <w:pPr>
-        <w:pStyle w:val="berschrift1"/>
+        <w:pStyle w:val="Heading1"/>
         <w:spacing w:before="0" w:line="240" w:lineRule="auto"/>
       </w:pPr>
       <w:r>
@@ -13,7 +13,7 @@
     </w:p>
     <w:tbl>
       <w:tblPr>
-        <w:tblStyle w:val="Tabellenraster"/>
+        <w:tblStyle w:val="TableGrid"/>
         <w:tblW w:w="10916" w:type="dxa"/>
         <w:tblInd w:w="-34" w:type="dxa"/>
         <w:tblLayout w:type="fixed"/>
@@ -9739,7 +9739,7 @@
     </w:tbl>
     <w:p>
       <w:pPr>
-        <w:pStyle w:val="berschrift2"/>
+        <w:pStyle w:val="Heading2"/>
         <w:spacing w:before="0"/>
         <w:rPr>
           <w:lang w:val="en-US"/>
@@ -9772,7 +9772,7 @@
     </w:p>
     <w:p>
       <w:pPr>
-        <w:pStyle w:val="Listenabsatz"/>
+        <w:pStyle w:val="ListParagraph"/>
         <w:numPr>
           <w:ilvl w:val="0"/>
           <w:numId w:val="2"/>
@@ -9804,7 +9804,7 @@
     </w:p>
     <w:p>
       <w:pPr>
-        <w:pStyle w:val="Listenabsatz"/>
+        <w:pStyle w:val="ListParagraph"/>
         <w:numPr>
           <w:ilvl w:val="0"/>
           <w:numId w:val="2"/>
@@ -10028,7 +10028,7 @@
     </w:p>
     <w:p>
       <w:pPr>
-        <w:pStyle w:val="Listenabsatz"/>
+        <w:pStyle w:val="ListParagraph"/>
         <w:numPr>
           <w:ilvl w:val="0"/>
           <w:numId w:val="2"/>
@@ -10312,7 +10312,7 @@
     </w:p>
     <w:p>
       <w:pPr>
-        <w:pStyle w:val="Listenabsatz"/>
+        <w:pStyle w:val="ListParagraph"/>
         <w:numPr>
           <w:ilvl w:val="0"/>
           <w:numId w:val="2"/>
@@ -10443,7 +10443,7 @@
     </w:p>
     <w:p>
       <w:pPr>
-        <w:pStyle w:val="Listenabsatz"/>
+        <w:pStyle w:val="ListParagraph"/>
         <w:numPr>
           <w:ilvl w:val="0"/>
           <w:numId w:val="2"/>
@@ -10676,7 +10676,7 @@
     </w:p>
     <w:tbl>
       <w:tblPr>
-        <w:tblStyle w:val="Tabellenraster"/>
+        <w:tblStyle w:val="TableGrid"/>
         <w:tblW w:w="10915" w:type="dxa"/>
         <w:tblInd w:w="-34" w:type="dxa"/>
         <w:tblLook w:val="04A0" w:firstRow="1" w:lastRow="0" w:firstColumn="1" w:lastColumn="0" w:noHBand="0" w:noVBand="1"/>
@@ -11269,7 +11269,7 @@
     </w:tbl>
     <w:p>
       <w:pPr>
-        <w:pStyle w:val="berschrift2"/>
+        <w:pStyle w:val="Heading2"/>
         <w:spacing w:before="0"/>
         <w:rPr>
           <w:lang w:val="en-US"/>
@@ -11389,7 +11389,7 @@
     </w:p>
     <w:tbl>
       <w:tblPr>
-        <w:tblStyle w:val="Tabellenraster"/>
+        <w:tblStyle w:val="TableGrid"/>
         <w:tblW w:w="10915" w:type="dxa"/>
         <w:tblInd w:w="-34" w:type="dxa"/>
         <w:tblLook w:val="04A0" w:firstRow="1" w:lastRow="0" w:firstColumn="1" w:lastColumn="0" w:noHBand="0" w:noVBand="1"/>
@@ -12123,7 +12123,7 @@
     </w:tbl>
     <w:p>
       <w:pPr>
-        <w:pStyle w:val="berschrift2"/>
+        <w:pStyle w:val="Heading2"/>
         <w:spacing w:before="0"/>
       </w:pPr>
       <w:r>
@@ -12132,7 +12132,7 @@
     </w:p>
     <w:p>
       <w:pPr>
-        <w:pStyle w:val="Listenabsatz"/>
+        <w:pStyle w:val="ListParagraph"/>
         <w:numPr>
           <w:ilvl w:val="0"/>
           <w:numId w:val="2"/>
@@ -12256,7 +12256,7 @@
     </w:p>
     <w:p>
       <w:pPr>
-        <w:pStyle w:val="Listenabsatz"/>
+        <w:pStyle w:val="ListParagraph"/>
         <w:numPr>
           <w:ilvl w:val="0"/>
           <w:numId w:val="2"/>
@@ -12287,7 +12287,7 @@
     </w:p>
     <w:p>
       <w:pPr>
-        <w:pStyle w:val="Listenabsatz"/>
+        <w:pStyle w:val="ListParagraph"/>
         <w:numPr>
           <w:ilvl w:val="0"/>
           <w:numId w:val="2"/>
@@ -12318,7 +12318,7 @@
     </w:p>
     <w:p>
       <w:pPr>
-        <w:pStyle w:val="Listenabsatz"/>
+        <w:pStyle w:val="ListParagraph"/>
         <w:numPr>
           <w:ilvl w:val="0"/>
           <w:numId w:val="2"/>
@@ -12348,7 +12348,7 @@
     </w:p>
     <w:p>
       <w:pPr>
-        <w:pStyle w:val="Listenabsatz"/>
+        <w:pStyle w:val="ListParagraph"/>
         <w:numPr>
           <w:ilvl w:val="0"/>
           <w:numId w:val="2"/>
@@ -12376,7 +12376,7 @@
     </w:p>
     <w:p>
       <w:pPr>
-        <w:pStyle w:val="Listenabsatz"/>
+        <w:pStyle w:val="ListParagraph"/>
         <w:numPr>
           <w:ilvl w:val="0"/>
           <w:numId w:val="2"/>
@@ -12403,7 +12403,7 @@
     </w:p>
     <w:p>
       <w:pPr>
-        <w:pStyle w:val="Listenabsatz"/>
+        <w:pStyle w:val="ListParagraph"/>
         <w:numPr>
           <w:ilvl w:val="0"/>
           <w:numId w:val="2"/>
@@ -12430,7 +12430,7 @@
     </w:p>
     <w:p>
       <w:pPr>
-        <w:pStyle w:val="Listenabsatz"/>
+        <w:pStyle w:val="ListParagraph"/>
         <w:numPr>
           <w:ilvl w:val="0"/>
           <w:numId w:val="2"/>
@@ -12455,7 +12455,7 @@
     </w:p>
     <w:tbl>
       <w:tblPr>
-        <w:tblStyle w:val="Tabellenraster"/>
+        <w:tblStyle w:val="TableGrid"/>
         <w:tblW w:w="10915" w:type="dxa"/>
         <w:tblInd w:w="-34" w:type="dxa"/>
         <w:tblLook w:val="04A0" w:firstRow="1" w:lastRow="0" w:firstColumn="1" w:lastColumn="0" w:noHBand="0" w:noVBand="1"/>
@@ -12962,7 +12962,7 @@
     </w:tbl>
     <w:p>
       <w:pPr>
-        <w:pStyle w:val="berschrift2"/>
+        <w:pStyle w:val="Heading2"/>
         <w:spacing w:before="0"/>
       </w:pPr>
       <w:r>
@@ -12971,7 +12971,7 @@
     </w:p>
     <w:p>
       <w:pPr>
-        <w:pStyle w:val="Listenabsatz"/>
+        <w:pStyle w:val="ListParagraph"/>
         <w:numPr>
           <w:ilvl w:val="0"/>
           <w:numId w:val="2"/>
@@ -12994,7 +12994,7 @@
     </w:p>
     <w:p>
       <w:pPr>
-        <w:pStyle w:val="Listenabsatz"/>
+        <w:pStyle w:val="ListParagraph"/>
         <w:numPr>
           <w:ilvl w:val="0"/>
           <w:numId w:val="2"/>
@@ -13039,7 +13039,7 @@
     </w:p>
     <w:tbl>
       <w:tblPr>
-        <w:tblStyle w:val="Tabellenraster"/>
+        <w:tblStyle w:val="TableGrid"/>
         <w:tblW w:w="10915" w:type="dxa"/>
         <w:tblInd w:w="-34" w:type="dxa"/>
         <w:tblLook w:val="04A0" w:firstRow="1" w:lastRow="0" w:firstColumn="1" w:lastColumn="0" w:noHBand="0" w:noVBand="1"/>
@@ -13062,7 +13062,7 @@
           </w:tcPr>
           <w:p>
             <w:pPr>
-              <w:pStyle w:val="Listenabsatz"/>
+              <w:pStyle w:val="ListParagraph"/>
               <w:ind w:left="0"/>
               <w:rPr>
                 <w:sz w:val="18"/>
@@ -13087,7 +13087,7 @@
           </w:tcPr>
           <w:p>
             <w:pPr>
-              <w:pStyle w:val="Listenabsatz"/>
+              <w:pStyle w:val="ListParagraph"/>
               <w:ind w:left="0"/>
               <w:rPr>
                 <w:sz w:val="18"/>
@@ -13113,7 +13113,7 @@
           </w:tcPr>
           <w:p>
             <w:pPr>
-              <w:pStyle w:val="Listenabsatz"/>
+              <w:pStyle w:val="ListParagraph"/>
               <w:ind w:left="0"/>
               <w:rPr>
                 <w:rFonts w:ascii="Consolas" w:hAnsi="Consolas"/>
@@ -13137,7 +13137,7 @@
           </w:tcPr>
           <w:p>
             <w:pPr>
-              <w:pStyle w:val="Listenabsatz"/>
+              <w:pStyle w:val="ListParagraph"/>
               <w:ind w:left="0"/>
               <w:rPr>
                 <w:sz w:val="18"/>
@@ -13159,7 +13159,7 @@
           </w:tcPr>
           <w:p>
             <w:pPr>
-              <w:pStyle w:val="Listenabsatz"/>
+              <w:pStyle w:val="ListParagraph"/>
               <w:ind w:left="0"/>
               <w:rPr>
                 <w:sz w:val="18"/>
@@ -13182,7 +13182,7 @@
           </w:tcPr>
           <w:p>
             <w:pPr>
-              <w:pStyle w:val="Listenabsatz"/>
+              <w:pStyle w:val="ListParagraph"/>
               <w:ind w:left="0"/>
               <w:rPr>
                 <w:sz w:val="18"/>
@@ -13204,7 +13204,7 @@
           </w:tcPr>
           <w:p>
             <w:pPr>
-              <w:pStyle w:val="Listenabsatz"/>
+              <w:pStyle w:val="ListParagraph"/>
               <w:ind w:left="0"/>
               <w:rPr>
                 <w:sz w:val="18"/>
@@ -13227,7 +13227,7 @@
           </w:tcPr>
           <w:p>
             <w:pPr>
-              <w:pStyle w:val="Listenabsatz"/>
+              <w:pStyle w:val="ListParagraph"/>
               <w:ind w:left="0"/>
               <w:rPr>
                 <w:sz w:val="18"/>
@@ -13268,7 +13268,7 @@
           </w:tcPr>
           <w:p>
             <w:pPr>
-              <w:pStyle w:val="Listenabsatz"/>
+              <w:pStyle w:val="ListParagraph"/>
               <w:ind w:left="0"/>
               <w:rPr>
                 <w:sz w:val="18"/>
@@ -13291,7 +13291,7 @@
           </w:tcPr>
           <w:p>
             <w:pPr>
-              <w:pStyle w:val="Listenabsatz"/>
+              <w:pStyle w:val="ListParagraph"/>
               <w:ind w:left="0"/>
               <w:rPr>
                 <w:sz w:val="18"/>
@@ -13334,7 +13334,7 @@
           </w:tcPr>
           <w:p>
             <w:pPr>
-              <w:pStyle w:val="Listenabsatz"/>
+              <w:pStyle w:val="ListParagraph"/>
               <w:ind w:left="0"/>
               <w:rPr>
                 <w:rFonts w:ascii="Consolas" w:hAnsi="Consolas"/>
@@ -13358,7 +13358,7 @@
           </w:tcPr>
           <w:p>
             <w:pPr>
-              <w:pStyle w:val="Listenabsatz"/>
+              <w:pStyle w:val="ListParagraph"/>
               <w:ind w:left="0"/>
               <w:rPr>
                 <w:sz w:val="18"/>
@@ -13380,7 +13380,7 @@
           </w:tcPr>
           <w:p>
             <w:pPr>
-              <w:pStyle w:val="Listenabsatz"/>
+              <w:pStyle w:val="ListParagraph"/>
               <w:ind w:left="0"/>
               <w:rPr>
                 <w:sz w:val="18"/>
@@ -13403,7 +13403,7 @@
           </w:tcPr>
           <w:p>
             <w:pPr>
-              <w:pStyle w:val="Listenabsatz"/>
+              <w:pStyle w:val="ListParagraph"/>
               <w:ind w:left="0"/>
               <w:rPr>
                 <w:sz w:val="18"/>
@@ -13425,7 +13425,7 @@
           </w:tcPr>
           <w:p>
             <w:pPr>
-              <w:pStyle w:val="Listenabsatz"/>
+              <w:pStyle w:val="ListParagraph"/>
               <w:ind w:left="0"/>
               <w:rPr>
                 <w:sz w:val="18"/>
@@ -13448,7 +13448,7 @@
           </w:tcPr>
           <w:p>
             <w:pPr>
-              <w:pStyle w:val="Listenabsatz"/>
+              <w:pStyle w:val="ListParagraph"/>
               <w:ind w:left="0"/>
               <w:rPr>
                 <w:sz w:val="18"/>
@@ -13489,7 +13489,7 @@
           </w:tcPr>
           <w:p>
             <w:pPr>
-              <w:pStyle w:val="Listenabsatz"/>
+              <w:pStyle w:val="ListParagraph"/>
               <w:ind w:left="0"/>
               <w:rPr>
                 <w:sz w:val="18"/>
@@ -13512,7 +13512,7 @@
           </w:tcPr>
           <w:p>
             <w:pPr>
-              <w:pStyle w:val="Listenabsatz"/>
+              <w:pStyle w:val="ListParagraph"/>
               <w:ind w:left="0"/>
               <w:rPr>
                 <w:sz w:val="18"/>
@@ -13537,7 +13537,7 @@
           </w:tcPr>
           <w:p>
             <w:pPr>
-              <w:pStyle w:val="Listenabsatz"/>
+              <w:pStyle w:val="ListParagraph"/>
               <w:ind w:left="0"/>
               <w:rPr>
                 <w:rFonts w:ascii="Consolas" w:hAnsi="Consolas"/>
@@ -13561,7 +13561,7 @@
           </w:tcPr>
           <w:p>
             <w:pPr>
-              <w:pStyle w:val="Listenabsatz"/>
+              <w:pStyle w:val="ListParagraph"/>
               <w:ind w:left="0"/>
               <w:rPr>
                 <w:sz w:val="18"/>
@@ -13584,7 +13584,7 @@
           </w:tcPr>
           <w:p>
             <w:pPr>
-              <w:pStyle w:val="Listenabsatz"/>
+              <w:pStyle w:val="ListParagraph"/>
               <w:ind w:left="0"/>
               <w:rPr>
                 <w:sz w:val="18"/>
@@ -13614,7 +13614,7 @@
           </w:tcPr>
           <w:p>
             <w:pPr>
-              <w:pStyle w:val="Listenabsatz"/>
+              <w:pStyle w:val="ListParagraph"/>
               <w:ind w:left="0"/>
               <w:rPr>
                 <w:sz w:val="18"/>
@@ -13630,7 +13630,7 @@
           </w:tcPr>
           <w:p>
             <w:pPr>
-              <w:pStyle w:val="Listenabsatz"/>
+              <w:pStyle w:val="ListParagraph"/>
               <w:ind w:left="0"/>
               <w:rPr>
                 <w:sz w:val="18"/>
@@ -13643,7 +13643,7 @@
     </w:tbl>
     <w:p>
       <w:pPr>
-        <w:pStyle w:val="berschrift1"/>
+        <w:pStyle w:val="Heading1"/>
         <w:spacing w:before="0"/>
         <w:rPr>
           <w:lang w:val="en-US"/>
@@ -13659,7 +13659,7 @@
     </w:p>
     <w:tbl>
       <w:tblPr>
-        <w:tblStyle w:val="Tabellenraster"/>
+        <w:tblStyle w:val="TableGrid"/>
         <w:tblW w:w="10915" w:type="dxa"/>
         <w:tblInd w:w="-34" w:type="dxa"/>
         <w:tblLayout w:type="fixed"/>
@@ -17056,6 +17056,15 @@
                 <w:lang w:val="en-US"/>
               </w:rPr>
             </w:pPr>
+            <w:r>
+              <w:rPr>
+                <w:rFonts w:ascii="Consolas" w:hAnsi="Consolas"/>
+                <w:sz w:val="18"/>
+                <w:szCs w:val="18"/>
+                <w:lang w:val="en-US"/>
+              </w:rPr>
+              <w:t>gf [search]</w:t>
+            </w:r>
           </w:p>
         </w:tc>
         <w:tc>
@@ -17071,6 +17080,14 @@
                 <w:lang w:val="en-US"/>
               </w:rPr>
             </w:pPr>
+            <w:r>
+              <w:rPr>
+                <w:sz w:val="18"/>
+                <w:szCs w:val="18"/>
+                <w:lang w:val="en-US"/>
+              </w:rPr>
+              <w:t>Interactive git find in commits</w:t>
+            </w:r>
           </w:p>
         </w:tc>
       </w:tr>
@@ -18386,7 +18403,7 @@
     </w:p>
     <w:p>
       <w:pPr>
-        <w:pStyle w:val="berschrift1"/>
+        <w:pStyle w:val="Heading1"/>
         <w:spacing w:before="0"/>
       </w:pPr>
       <w:r>
@@ -18396,7 +18413,7 @@
     </w:p>
     <w:tbl>
       <w:tblPr>
-        <w:tblStyle w:val="Tabellenraster"/>
+        <w:tblStyle w:val="TableGrid"/>
         <w:tblW w:w="9923" w:type="dxa"/>
         <w:tblInd w:w="-34" w:type="dxa"/>
         <w:tblLayout w:type="fixed"/>
@@ -20439,7 +20456,7 @@
     </w:p>
     <w:p>
       <w:pPr>
-        <w:pStyle w:val="berschrift1"/>
+        <w:pStyle w:val="Heading1"/>
         <w:spacing w:before="0"/>
         <w:rPr>
           <w:lang w:val="en-US"/>
@@ -20486,7 +20503,7 @@
     </w:p>
     <w:tbl>
       <w:tblPr>
-        <w:tblStyle w:val="Tabellenraster"/>
+        <w:tblStyle w:val="TableGrid"/>
         <w:tblW w:w="9923" w:type="dxa"/>
         <w:tblInd w:w="-34" w:type="dxa"/>
         <w:tblLayout w:type="fixed"/>
@@ -22944,7 +22961,7 @@
     </w:p>
     <w:p>
       <w:pPr>
-        <w:pStyle w:val="berschrift1"/>
+        <w:pStyle w:val="Heading1"/>
       </w:pPr>
       <w:r>
         <w:lastRenderedPageBreak/>
@@ -22953,7 +22970,7 @@
     </w:p>
     <w:tbl>
       <w:tblPr>
-        <w:tblStyle w:val="Tabellenraster"/>
+        <w:tblStyle w:val="TableGrid"/>
         <w:tblW w:w="10916" w:type="dxa"/>
         <w:tblInd w:w="-34" w:type="dxa"/>
         <w:tblLayout w:type="fixed"/>
@@ -26387,7 +26404,7 @@
     </w:p>
     <w:p>
       <w:pPr>
-        <w:pStyle w:val="berschrift1"/>
+        <w:pStyle w:val="Heading1"/>
       </w:pPr>
       <w:r>
         <w:lastRenderedPageBreak/>
@@ -26396,7 +26413,7 @@
     </w:p>
     <w:tbl>
       <w:tblPr>
-        <w:tblStyle w:val="Tabellenraster"/>
+        <w:tblStyle w:val="TableGrid"/>
         <w:tblW w:w="0" w:type="auto"/>
         <w:tblInd w:w="-34" w:type="dxa"/>
         <w:tblLayout w:type="fixed"/>
@@ -29764,7 +29781,7 @@
     </w:p>
     <w:tbl>
       <w:tblPr>
-        <w:tblStyle w:val="Tabellenraster"/>
+        <w:tblStyle w:val="TableGrid"/>
         <w:tblW w:w="0" w:type="auto"/>
         <w:tblInd w:w="-34" w:type="dxa"/>
         <w:tblLayout w:type="fixed"/>
@@ -30368,7 +30385,7 @@
     </w:tbl>
     <w:p>
       <w:pPr>
-        <w:pStyle w:val="berschrift2"/>
+        <w:pStyle w:val="Heading2"/>
       </w:pPr>
       <w:r>
         <w:t>Special directories</w:t>
@@ -30376,7 +30393,7 @@
     </w:p>
     <w:tbl>
       <w:tblPr>
-        <w:tblStyle w:val="Tabellenraster"/>
+        <w:tblStyle w:val="TableGrid"/>
         <w:tblW w:w="9923" w:type="dxa"/>
         <w:tblInd w:w="-34" w:type="dxa"/>
         <w:tblLook w:val="04A0" w:firstRow="1" w:lastRow="0" w:firstColumn="1" w:lastColumn="0" w:noHBand="0" w:noVBand="1"/>
@@ -30863,7 +30880,7 @@
     </w:p>
     <w:p>
       <w:pPr>
-        <w:pStyle w:val="berschrift1"/>
+        <w:pStyle w:val="Heading1"/>
         <w:rPr>
           <w:lang w:val="en-US"/>
         </w:rPr>
@@ -30877,7 +30894,7 @@
     </w:p>
     <w:tbl>
       <w:tblPr>
-        <w:tblStyle w:val="Tabellenraster"/>
+        <w:tblStyle w:val="TableGrid"/>
         <w:tblW w:w="9923" w:type="dxa"/>
         <w:tblInd w:w="-34" w:type="dxa"/>
         <w:tblLayout w:type="fixed"/>
@@ -32077,7 +32094,7 @@
     </w:tbl>
     <w:p>
       <w:pPr>
-        <w:pStyle w:val="berschrift1"/>
+        <w:pStyle w:val="Heading1"/>
       </w:pPr>
       <w:r>
         <w:rPr>
@@ -32092,7 +32109,7 @@
     </w:p>
     <w:tbl>
       <w:tblPr>
-        <w:tblStyle w:val="Tabellenraster"/>
+        <w:tblStyle w:val="TableGrid"/>
         <w:tblW w:w="0" w:type="auto"/>
         <w:tblLook w:val="04A0" w:firstRow="1" w:lastRow="0" w:firstColumn="1" w:lastColumn="0" w:noHBand="0" w:noVBand="1"/>
       </w:tblPr>
@@ -32985,12 +33002,12 @@
     </w:tbl>
     <w:p>
       <w:pPr>
-        <w:pStyle w:val="KeinLeerraum"/>
+        <w:pStyle w:val="NoSpacing"/>
       </w:pPr>
     </w:p>
     <w:p>
       <w:pPr>
-        <w:pStyle w:val="berschrift1"/>
+        <w:pStyle w:val="Heading1"/>
         <w:spacing w:before="0"/>
       </w:pPr>
       <w:r>
@@ -32999,7 +33016,7 @@
     </w:p>
     <w:tbl>
       <w:tblPr>
-        <w:tblStyle w:val="Tabellenraster"/>
+        <w:tblStyle w:val="TableGrid"/>
         <w:tblW w:w="9889" w:type="dxa"/>
         <w:tblLook w:val="04A0" w:firstRow="1" w:lastRow="0" w:firstColumn="1" w:lastColumn="0" w:noHBand="0" w:noVBand="1"/>
       </w:tblPr>
@@ -33229,12 +33246,12 @@
     </w:tbl>
     <w:p>
       <w:pPr>
-        <w:pStyle w:val="KeinLeerraum"/>
+        <w:pStyle w:val="NoSpacing"/>
       </w:pPr>
     </w:p>
     <w:p>
       <w:pPr>
-        <w:pStyle w:val="berschrift1"/>
+        <w:pStyle w:val="Heading1"/>
         <w:spacing w:before="0"/>
       </w:pPr>
       <w:r>
@@ -33243,7 +33260,7 @@
     </w:p>
     <w:tbl>
       <w:tblPr>
-        <w:tblStyle w:val="Tabellenraster"/>
+        <w:tblStyle w:val="TableGrid"/>
         <w:tblW w:w="9889" w:type="dxa"/>
         <w:tblLook w:val="04A0" w:firstRow="1" w:lastRow="0" w:firstColumn="1" w:lastColumn="0" w:noHBand="0" w:noVBand="1"/>
       </w:tblPr>
@@ -33501,12 +33518,12 @@
     </w:tbl>
     <w:p>
       <w:pPr>
-        <w:pStyle w:val="KeinLeerraum"/>
+        <w:pStyle w:val="NoSpacing"/>
       </w:pPr>
     </w:p>
     <w:p>
       <w:pPr>
-        <w:pStyle w:val="berschrift1"/>
+        <w:pStyle w:val="Heading1"/>
         <w:spacing w:before="0"/>
       </w:pPr>
       <w:r>
@@ -33515,7 +33532,7 @@
     </w:p>
     <w:tbl>
       <w:tblPr>
-        <w:tblStyle w:val="Tabellenraster"/>
+        <w:tblStyle w:val="TableGrid"/>
         <w:tblW w:w="9889" w:type="dxa"/>
         <w:tblLook w:val="04A0" w:firstRow="1" w:lastRow="0" w:firstColumn="1" w:lastColumn="0" w:noHBand="0" w:noVBand="1"/>
       </w:tblPr>
@@ -33925,12 +33942,12 @@
     </w:tbl>
     <w:p>
       <w:pPr>
-        <w:pStyle w:val="KeinLeerraum"/>
+        <w:pStyle w:val="NoSpacing"/>
       </w:pPr>
     </w:p>
     <w:p>
       <w:pPr>
-        <w:pStyle w:val="berschrift1"/>
+        <w:pStyle w:val="Heading1"/>
         <w:spacing w:before="0"/>
       </w:pPr>
       <w:r>
@@ -33939,7 +33956,7 @@
     </w:p>
     <w:tbl>
       <w:tblPr>
-        <w:tblStyle w:val="Tabellenraster"/>
+        <w:tblStyle w:val="TableGrid"/>
         <w:tblW w:w="9889" w:type="dxa"/>
         <w:tblLook w:val="04A0" w:firstRow="1" w:lastRow="0" w:firstColumn="1" w:lastColumn="0" w:noHBand="0" w:noVBand="1"/>
       </w:tblPr>
@@ -34092,7 +34109,7 @@
     </w:tbl>
     <w:p>
       <w:pPr>
-        <w:pStyle w:val="berschrift1"/>
+        <w:pStyle w:val="Heading1"/>
         <w:spacing w:before="0"/>
       </w:pPr>
       <w:r>
@@ -34102,7 +34119,7 @@
     </w:p>
     <w:tbl>
       <w:tblPr>
-        <w:tblStyle w:val="Tabellenraster"/>
+        <w:tblStyle w:val="TableGrid"/>
         <w:tblW w:w="9889" w:type="dxa"/>
         <w:tblLook w:val="04A0" w:firstRow="1" w:lastRow="0" w:firstColumn="1" w:lastColumn="0" w:noHBand="0" w:noVBand="1"/>
       </w:tblPr>
@@ -34677,7 +34694,7 @@
     </w:tbl>
     <w:p>
       <w:pPr>
-        <w:pStyle w:val="berschrift1"/>
+        <w:pStyle w:val="Heading1"/>
       </w:pPr>
       <w:r>
         <w:t>Firefox</w:t>
@@ -34685,7 +34702,7 @@
     </w:p>
     <w:tbl>
       <w:tblPr>
-        <w:tblStyle w:val="Tabellenraster"/>
+        <w:tblStyle w:val="TableGrid"/>
         <w:tblW w:w="9889" w:type="dxa"/>
         <w:tblLook w:val="04A0" w:firstRow="1" w:lastRow="0" w:firstColumn="1" w:lastColumn="0" w:noHBand="0" w:noVBand="1"/>
       </w:tblPr>
@@ -35429,7 +35446,7 @@
     </w:tbl>
     <w:p>
       <w:pPr>
-        <w:pStyle w:val="berschrift1"/>
+        <w:pStyle w:val="Heading1"/>
       </w:pPr>
       <w:r>
         <w:t>Edge</w:t>
@@ -35437,7 +35454,7 @@
     </w:p>
     <w:tbl>
       <w:tblPr>
-        <w:tblStyle w:val="Tabellenraster"/>
+        <w:tblStyle w:val="TableGrid"/>
         <w:tblW w:w="0" w:type="auto"/>
         <w:tblLayout w:type="fixed"/>
         <w:tblLook w:val="04A0" w:firstRow="1" w:lastRow="0" w:firstColumn="1" w:lastColumn="0" w:noHBand="0" w:noVBand="1"/>
@@ -35544,12 +35561,12 @@
     </w:tbl>
     <w:p>
       <w:pPr>
-        <w:pStyle w:val="KeinLeerraum"/>
+        <w:pStyle w:val="NoSpacing"/>
       </w:pPr>
     </w:p>
     <w:p>
       <w:pPr>
-        <w:pStyle w:val="berschrift1"/>
+        <w:pStyle w:val="Heading1"/>
         <w:spacing w:before="0"/>
       </w:pPr>
       <w:r>
@@ -35558,7 +35575,7 @@
     </w:p>
     <w:tbl>
       <w:tblPr>
-        <w:tblStyle w:val="Tabellenraster"/>
+        <w:tblStyle w:val="TableGrid"/>
         <w:tblW w:w="9889" w:type="dxa"/>
         <w:tblLook w:val="04A0" w:firstRow="1" w:lastRow="0" w:firstColumn="1" w:lastColumn="0" w:noHBand="0" w:noVBand="1"/>
       </w:tblPr>
@@ -35607,12 +35624,12 @@
     </w:tbl>
     <w:p>
       <w:pPr>
-        <w:pStyle w:val="KeinLeerraum"/>
+        <w:pStyle w:val="NoSpacing"/>
       </w:pPr>
     </w:p>
     <w:p>
       <w:pPr>
-        <w:pStyle w:val="berschrift1"/>
+        <w:pStyle w:val="Heading1"/>
         <w:spacing w:before="0"/>
       </w:pPr>
       <w:r>
@@ -35621,7 +35638,7 @@
     </w:p>
     <w:tbl>
       <w:tblPr>
-        <w:tblStyle w:val="Tabellenraster"/>
+        <w:tblStyle w:val="TableGrid"/>
         <w:tblW w:w="9889" w:type="dxa"/>
         <w:tblLook w:val="04A0" w:firstRow="1" w:lastRow="0" w:firstColumn="1" w:lastColumn="0" w:noHBand="0" w:noVBand="1"/>
       </w:tblPr>
@@ -35754,12 +35771,12 @@
     </w:tbl>
     <w:p>
       <w:pPr>
-        <w:pStyle w:val="KeinLeerraum"/>
+        <w:pStyle w:val="NoSpacing"/>
       </w:pPr>
     </w:p>
     <w:p>
       <w:pPr>
-        <w:pStyle w:val="berschrift1"/>
+        <w:pStyle w:val="Heading1"/>
         <w:spacing w:before="0"/>
       </w:pPr>
       <w:r>
@@ -35768,7 +35785,7 @@
     </w:p>
     <w:tbl>
       <w:tblPr>
-        <w:tblStyle w:val="Tabellenraster"/>
+        <w:tblStyle w:val="TableGrid"/>
         <w:tblW w:w="9889" w:type="dxa"/>
         <w:tblLook w:val="04A0" w:firstRow="1" w:lastRow="0" w:firstColumn="1" w:lastColumn="0" w:noHBand="0" w:noVBand="1"/>
       </w:tblPr>
@@ -35904,7 +35921,7 @@
     </w:tbl>
     <w:p>
       <w:pPr>
-        <w:pStyle w:val="KeinLeerraum"/>
+        <w:pStyle w:val="NoSpacing"/>
       </w:pPr>
       <w:r>
         <w:t>*modified</w:t>
@@ -35927,7 +35944,7 @@
     </w:p>
     <w:p>
       <w:pPr>
-        <w:pStyle w:val="berschrift1"/>
+        <w:pStyle w:val="Heading1"/>
       </w:pPr>
       <w:r>
         <w:lastRenderedPageBreak/>
@@ -35936,7 +35953,7 @@
     </w:p>
     <w:tbl>
       <w:tblPr>
-        <w:tblStyle w:val="Tabellenraster"/>
+        <w:tblStyle w:val="TableGrid"/>
         <w:tblW w:w="10065" w:type="dxa"/>
         <w:tblInd w:w="-34" w:type="dxa"/>
         <w:tblLook w:val="04A0" w:firstRow="1" w:lastRow="0" w:firstColumn="1" w:lastColumn="0" w:noHBand="0" w:noVBand="1"/>
@@ -39559,7 +39576,7 @@
     </w:p>
     <w:p>
       <w:pPr>
-        <w:pStyle w:val="berschrift1"/>
+        <w:pStyle w:val="Heading1"/>
       </w:pPr>
       <w:bookmarkStart w:id="0" w:name="_Toc243977889"/>
       <w:r>
@@ -39569,7 +39586,7 @@
     </w:p>
     <w:tbl>
       <w:tblPr>
-        <w:tblStyle w:val="Tabellenraster"/>
+        <w:tblStyle w:val="TableGrid"/>
         <w:tblW w:w="10031" w:type="dxa"/>
         <w:tblLook w:val="04A0" w:firstRow="1" w:lastRow="0" w:firstColumn="1" w:lastColumn="0" w:noHBand="0" w:noVBand="1"/>
       </w:tblPr>
@@ -43219,7 +43236,7 @@
     </w:p>
     <w:p>
       <w:pPr>
-        <w:pStyle w:val="berschrift1"/>
+        <w:pStyle w:val="Heading1"/>
       </w:pPr>
       <w:r>
         <w:lastRenderedPageBreak/>
@@ -43229,7 +43246,7 @@
     </w:p>
     <w:p>
       <w:pPr>
-        <w:pStyle w:val="KeinLeerraum"/>
+        <w:pStyle w:val="NoSpacing"/>
       </w:pPr>
       <w:r>
         <w:t xml:space="preserve">Schema: Visual C# 2005 / </w:t>
@@ -43268,7 +43285,7 @@
           </w:tcPr>
           <w:p>
             <w:pPr>
-              <w:pStyle w:val="KeinLeerraum"/>
+              <w:pStyle w:val="NoSpacing"/>
               <w:rPr>
                 <w:b/>
                 <w:color w:val="FFFFFF"/>
@@ -43296,7 +43313,7 @@
           </w:tcPr>
           <w:p>
             <w:pPr>
-              <w:pStyle w:val="KeinLeerraum"/>
+              <w:pStyle w:val="NoSpacing"/>
               <w:rPr>
                 <w:sz w:val="16"/>
                 <w:szCs w:val="16"/>
@@ -43317,7 +43334,7 @@
           </w:tcPr>
           <w:p>
             <w:pPr>
-              <w:pStyle w:val="KeinLeerraum"/>
+              <w:pStyle w:val="NoSpacing"/>
               <w:rPr>
                 <w:sz w:val="16"/>
                 <w:szCs w:val="16"/>
@@ -43339,7 +43356,7 @@
           </w:tcPr>
           <w:p>
             <w:pPr>
-              <w:pStyle w:val="KeinLeerraum"/>
+              <w:pStyle w:val="NoSpacing"/>
               <w:rPr>
                 <w:sz w:val="16"/>
                 <w:szCs w:val="16"/>
@@ -43374,7 +43391,7 @@
           </w:tcPr>
           <w:p>
             <w:pPr>
-              <w:pStyle w:val="KeinLeerraum"/>
+              <w:pStyle w:val="NoSpacing"/>
               <w:rPr>
                 <w:sz w:val="16"/>
                 <w:szCs w:val="16"/>
@@ -43405,7 +43422,7 @@
           </w:tcPr>
           <w:p>
             <w:pPr>
-              <w:pStyle w:val="KeinLeerraum"/>
+              <w:pStyle w:val="NoSpacing"/>
               <w:rPr>
                 <w:sz w:val="16"/>
                 <w:szCs w:val="16"/>
@@ -43426,7 +43443,7 @@
           </w:tcPr>
           <w:p>
             <w:pPr>
-              <w:pStyle w:val="KeinLeerraum"/>
+              <w:pStyle w:val="NoSpacing"/>
               <w:rPr>
                 <w:sz w:val="16"/>
                 <w:szCs w:val="16"/>
@@ -43448,7 +43465,7 @@
           </w:tcPr>
           <w:p>
             <w:pPr>
-              <w:pStyle w:val="KeinLeerraum"/>
+              <w:pStyle w:val="NoSpacing"/>
               <w:rPr>
                 <w:sz w:val="16"/>
                 <w:szCs w:val="16"/>
@@ -43469,7 +43486,7 @@
           </w:tcPr>
           <w:p>
             <w:pPr>
-              <w:pStyle w:val="KeinLeerraum"/>
+              <w:pStyle w:val="NoSpacing"/>
               <w:rPr>
                 <w:sz w:val="16"/>
                 <w:szCs w:val="16"/>
@@ -43494,7 +43511,7 @@
           </w:tcPr>
           <w:p>
             <w:pPr>
-              <w:pStyle w:val="KeinLeerraum"/>
+              <w:pStyle w:val="NoSpacing"/>
               <w:rPr>
                 <w:sz w:val="16"/>
                 <w:szCs w:val="16"/>
@@ -43516,7 +43533,7 @@
           </w:tcPr>
           <w:p>
             <w:pPr>
-              <w:pStyle w:val="KeinLeerraum"/>
+              <w:pStyle w:val="NoSpacing"/>
               <w:rPr>
                 <w:sz w:val="16"/>
                 <w:szCs w:val="16"/>
@@ -43539,7 +43556,7 @@
           </w:tcPr>
           <w:p>
             <w:pPr>
-              <w:pStyle w:val="KeinLeerraum"/>
+              <w:pStyle w:val="NoSpacing"/>
               <w:rPr>
                 <w:sz w:val="16"/>
                 <w:szCs w:val="16"/>
@@ -43561,7 +43578,7 @@
           </w:tcPr>
           <w:p>
             <w:pPr>
-              <w:pStyle w:val="KeinLeerraum"/>
+              <w:pStyle w:val="NoSpacing"/>
               <w:rPr>
                 <w:sz w:val="16"/>
                 <w:szCs w:val="16"/>
@@ -43586,7 +43603,7 @@
           </w:tcPr>
           <w:p>
             <w:pPr>
-              <w:pStyle w:val="KeinLeerraum"/>
+              <w:pStyle w:val="NoSpacing"/>
               <w:rPr>
                 <w:sz w:val="16"/>
                 <w:szCs w:val="16"/>
@@ -43608,7 +43625,7 @@
           </w:tcPr>
           <w:p>
             <w:pPr>
-              <w:pStyle w:val="KeinLeerraum"/>
+              <w:pStyle w:val="NoSpacing"/>
               <w:rPr>
                 <w:sz w:val="16"/>
                 <w:szCs w:val="16"/>
@@ -43633,7 +43650,7 @@
           </w:tcPr>
           <w:p>
             <w:pPr>
-              <w:pStyle w:val="KeinLeerraum"/>
+              <w:pStyle w:val="NoSpacing"/>
               <w:rPr>
                 <w:sz w:val="16"/>
                 <w:szCs w:val="16"/>
@@ -43655,7 +43672,7 @@
           </w:tcPr>
           <w:p>
             <w:pPr>
-              <w:pStyle w:val="KeinLeerraum"/>
+              <w:pStyle w:val="NoSpacing"/>
               <w:rPr>
                 <w:sz w:val="16"/>
                 <w:szCs w:val="16"/>
@@ -43680,7 +43697,7 @@
           </w:tcPr>
           <w:p>
             <w:pPr>
-              <w:pStyle w:val="KeinLeerraum"/>
+              <w:pStyle w:val="NoSpacing"/>
               <w:rPr>
                 <w:sz w:val="16"/>
                 <w:szCs w:val="16"/>
@@ -43708,7 +43725,7 @@
           </w:tcPr>
           <w:p>
             <w:pPr>
-              <w:pStyle w:val="KeinLeerraum"/>
+              <w:pStyle w:val="NoSpacing"/>
               <w:rPr>
                 <w:sz w:val="16"/>
                 <w:szCs w:val="16"/>
@@ -43751,7 +43768,7 @@
           </w:tcPr>
           <w:p>
             <w:pPr>
-              <w:pStyle w:val="KeinLeerraum"/>
+              <w:pStyle w:val="NoSpacing"/>
               <w:rPr>
                 <w:sz w:val="16"/>
                 <w:szCs w:val="16"/>
@@ -43773,7 +43790,7 @@
           </w:tcPr>
           <w:p>
             <w:pPr>
-              <w:pStyle w:val="KeinLeerraum"/>
+              <w:pStyle w:val="NoSpacing"/>
               <w:rPr>
                 <w:sz w:val="16"/>
                 <w:szCs w:val="16"/>
@@ -43798,7 +43815,7 @@
           </w:tcPr>
           <w:p>
             <w:pPr>
-              <w:pStyle w:val="KeinLeerraum"/>
+              <w:pStyle w:val="NoSpacing"/>
               <w:rPr>
                 <w:sz w:val="16"/>
                 <w:szCs w:val="16"/>
@@ -43833,7 +43850,7 @@
           </w:tcPr>
           <w:p>
             <w:pPr>
-              <w:pStyle w:val="KeinLeerraum"/>
+              <w:pStyle w:val="NoSpacing"/>
               <w:rPr>
                 <w:sz w:val="16"/>
                 <w:szCs w:val="16"/>
@@ -43856,7 +43873,7 @@
           </w:tcPr>
           <w:p>
             <w:pPr>
-              <w:pStyle w:val="KeinLeerraum"/>
+              <w:pStyle w:val="NoSpacing"/>
               <w:rPr>
                 <w:sz w:val="16"/>
                 <w:szCs w:val="16"/>
@@ -43878,7 +43895,7 @@
           </w:tcPr>
           <w:p>
             <w:pPr>
-              <w:pStyle w:val="KeinLeerraum"/>
+              <w:pStyle w:val="NoSpacing"/>
               <w:rPr>
                 <w:sz w:val="16"/>
                 <w:szCs w:val="16"/>
@@ -43903,7 +43920,7 @@
           </w:tcPr>
           <w:p>
             <w:pPr>
-              <w:pStyle w:val="KeinLeerraum"/>
+              <w:pStyle w:val="NoSpacing"/>
               <w:rPr>
                 <w:sz w:val="16"/>
                 <w:szCs w:val="16"/>
@@ -43931,7 +43948,7 @@
           </w:tcPr>
           <w:p>
             <w:pPr>
-              <w:pStyle w:val="KeinLeerraum"/>
+              <w:pStyle w:val="NoSpacing"/>
               <w:rPr>
                 <w:sz w:val="16"/>
                 <w:szCs w:val="16"/>
@@ -43974,7 +43991,7 @@
           </w:tcPr>
           <w:p>
             <w:pPr>
-              <w:pStyle w:val="KeinLeerraum"/>
+              <w:pStyle w:val="NoSpacing"/>
               <w:rPr>
                 <w:sz w:val="16"/>
                 <w:szCs w:val="16"/>
@@ -43996,7 +44013,7 @@
           </w:tcPr>
           <w:p>
             <w:pPr>
-              <w:pStyle w:val="KeinLeerraum"/>
+              <w:pStyle w:val="NoSpacing"/>
               <w:rPr>
                 <w:sz w:val="16"/>
                 <w:szCs w:val="16"/>
@@ -44021,7 +44038,7 @@
           </w:tcPr>
           <w:p>
             <w:pPr>
-              <w:pStyle w:val="KeinLeerraum"/>
+              <w:pStyle w:val="NoSpacing"/>
               <w:rPr>
                 <w:sz w:val="16"/>
                 <w:szCs w:val="16"/>
@@ -44056,7 +44073,7 @@
           </w:tcPr>
           <w:p>
             <w:pPr>
-              <w:pStyle w:val="KeinLeerraum"/>
+              <w:pStyle w:val="NoSpacing"/>
               <w:rPr>
                 <w:sz w:val="16"/>
                 <w:szCs w:val="16"/>
@@ -44078,7 +44095,7 @@
           </w:tcPr>
           <w:p>
             <w:pPr>
-              <w:pStyle w:val="KeinLeerraum"/>
+              <w:pStyle w:val="NoSpacing"/>
               <w:rPr>
                 <w:sz w:val="16"/>
                 <w:szCs w:val="16"/>
@@ -44100,7 +44117,7 @@
           </w:tcPr>
           <w:p>
             <w:pPr>
-              <w:pStyle w:val="KeinLeerraum"/>
+              <w:pStyle w:val="NoSpacing"/>
               <w:rPr>
                 <w:sz w:val="16"/>
                 <w:szCs w:val="16"/>
@@ -44143,7 +44160,7 @@
           </w:tcPr>
           <w:p>
             <w:pPr>
-              <w:pStyle w:val="KeinLeerraum"/>
+              <w:pStyle w:val="NoSpacing"/>
               <w:rPr>
                 <w:sz w:val="16"/>
                 <w:szCs w:val="16"/>
@@ -44164,7 +44181,7 @@
           </w:tcPr>
           <w:p>
             <w:pPr>
-              <w:pStyle w:val="KeinLeerraum"/>
+              <w:pStyle w:val="NoSpacing"/>
               <w:rPr>
                 <w:sz w:val="16"/>
                 <w:szCs w:val="16"/>
@@ -44207,7 +44224,7 @@
           </w:tcPr>
           <w:p>
             <w:pPr>
-              <w:pStyle w:val="KeinLeerraum"/>
+              <w:pStyle w:val="NoSpacing"/>
               <w:rPr>
                 <w:sz w:val="16"/>
                 <w:szCs w:val="16"/>
@@ -44231,7 +44248,7 @@
           </w:tcPr>
           <w:p>
             <w:pPr>
-              <w:pStyle w:val="KeinLeerraum"/>
+              <w:pStyle w:val="NoSpacing"/>
               <w:rPr>
                 <w:sz w:val="16"/>
                 <w:szCs w:val="16"/>
@@ -44270,7 +44287,7 @@
           </w:tcPr>
           <w:p>
             <w:pPr>
-              <w:pStyle w:val="KeinLeerraum"/>
+              <w:pStyle w:val="NoSpacing"/>
               <w:rPr>
                 <w:sz w:val="16"/>
                 <w:szCs w:val="16"/>
@@ -44291,7 +44308,7 @@
           </w:tcPr>
           <w:p>
             <w:pPr>
-              <w:pStyle w:val="KeinLeerraum"/>
+              <w:pStyle w:val="NoSpacing"/>
               <w:rPr>
                 <w:sz w:val="16"/>
                 <w:szCs w:val="16"/>
@@ -44313,7 +44330,7 @@
           </w:tcPr>
           <w:p>
             <w:pPr>
-              <w:pStyle w:val="KeinLeerraum"/>
+              <w:pStyle w:val="NoSpacing"/>
               <w:rPr>
                 <w:sz w:val="16"/>
                 <w:szCs w:val="16"/>
@@ -44335,7 +44352,7 @@
           </w:tcPr>
           <w:p>
             <w:pPr>
-              <w:pStyle w:val="KeinLeerraum"/>
+              <w:pStyle w:val="NoSpacing"/>
               <w:rPr>
                 <w:sz w:val="16"/>
                 <w:szCs w:val="16"/>
@@ -44360,7 +44377,7 @@
           </w:tcPr>
           <w:p>
             <w:pPr>
-              <w:pStyle w:val="KeinLeerraum"/>
+              <w:pStyle w:val="NoSpacing"/>
               <w:rPr>
                 <w:sz w:val="16"/>
                 <w:szCs w:val="16"/>
@@ -44381,7 +44398,7 @@
           </w:tcPr>
           <w:p>
             <w:pPr>
-              <w:pStyle w:val="KeinLeerraum"/>
+              <w:pStyle w:val="NoSpacing"/>
               <w:rPr>
                 <w:sz w:val="16"/>
                 <w:szCs w:val="16"/>
@@ -44403,7 +44420,7 @@
           </w:tcPr>
           <w:p>
             <w:pPr>
-              <w:pStyle w:val="KeinLeerraum"/>
+              <w:pStyle w:val="NoSpacing"/>
               <w:rPr>
                 <w:sz w:val="16"/>
                 <w:szCs w:val="16"/>
@@ -44425,7 +44442,7 @@
           </w:tcPr>
           <w:p>
             <w:pPr>
-              <w:pStyle w:val="KeinLeerraum"/>
+              <w:pStyle w:val="NoSpacing"/>
               <w:rPr>
                 <w:sz w:val="16"/>
                 <w:szCs w:val="16"/>
@@ -44450,7 +44467,7 @@
           </w:tcPr>
           <w:p>
             <w:pPr>
-              <w:pStyle w:val="KeinLeerraum"/>
+              <w:pStyle w:val="NoSpacing"/>
               <w:rPr>
                 <w:sz w:val="16"/>
                 <w:szCs w:val="16"/>
@@ -44471,7 +44488,7 @@
           </w:tcPr>
           <w:p>
             <w:pPr>
-              <w:pStyle w:val="KeinLeerraum"/>
+              <w:pStyle w:val="NoSpacing"/>
               <w:rPr>
                 <w:sz w:val="16"/>
                 <w:szCs w:val="16"/>
@@ -44493,7 +44510,7 @@
           </w:tcPr>
           <w:p>
             <w:pPr>
-              <w:pStyle w:val="KeinLeerraum"/>
+              <w:pStyle w:val="NoSpacing"/>
               <w:rPr>
                 <w:sz w:val="16"/>
                 <w:szCs w:val="16"/>
@@ -44515,7 +44532,7 @@
           </w:tcPr>
           <w:p>
             <w:pPr>
-              <w:pStyle w:val="KeinLeerraum"/>
+              <w:pStyle w:val="NoSpacing"/>
               <w:rPr>
                 <w:sz w:val="16"/>
                 <w:szCs w:val="16"/>
@@ -44540,7 +44557,7 @@
           </w:tcPr>
           <w:p>
             <w:pPr>
-              <w:pStyle w:val="KeinLeerraum"/>
+              <w:pStyle w:val="NoSpacing"/>
               <w:rPr>
                 <w:sz w:val="16"/>
                 <w:szCs w:val="16"/>
@@ -44561,7 +44578,7 @@
           </w:tcPr>
           <w:p>
             <w:pPr>
-              <w:pStyle w:val="KeinLeerraum"/>
+              <w:pStyle w:val="NoSpacing"/>
               <w:rPr>
                 <w:sz w:val="16"/>
                 <w:szCs w:val="16"/>
@@ -44583,7 +44600,7 @@
           </w:tcPr>
           <w:p>
             <w:pPr>
-              <w:pStyle w:val="KeinLeerraum"/>
+              <w:pStyle w:val="NoSpacing"/>
               <w:rPr>
                 <w:sz w:val="16"/>
                 <w:szCs w:val="16"/>
@@ -44605,7 +44622,7 @@
           </w:tcPr>
           <w:p>
             <w:pPr>
-              <w:pStyle w:val="KeinLeerraum"/>
+              <w:pStyle w:val="NoSpacing"/>
               <w:rPr>
                 <w:sz w:val="16"/>
                 <w:szCs w:val="16"/>
@@ -44630,7 +44647,7 @@
           </w:tcPr>
           <w:p>
             <w:pPr>
-              <w:pStyle w:val="KeinLeerraum"/>
+              <w:pStyle w:val="NoSpacing"/>
               <w:rPr>
                 <w:b/>
                 <w:color w:val="FFFFFF"/>
@@ -44658,7 +44675,7 @@
           </w:tcPr>
           <w:p>
             <w:pPr>
-              <w:pStyle w:val="KeinLeerraum"/>
+              <w:pStyle w:val="NoSpacing"/>
               <w:rPr>
                 <w:sz w:val="16"/>
                 <w:szCs w:val="16"/>
@@ -44679,7 +44696,7 @@
           </w:tcPr>
           <w:p>
             <w:pPr>
-              <w:pStyle w:val="KeinLeerraum"/>
+              <w:pStyle w:val="NoSpacing"/>
               <w:rPr>
                 <w:sz w:val="16"/>
                 <w:szCs w:val="16"/>
@@ -44700,7 +44717,7 @@
           </w:tcPr>
           <w:p>
             <w:pPr>
-              <w:pStyle w:val="KeinLeerraum"/>
+              <w:pStyle w:val="NoSpacing"/>
               <w:rPr>
                 <w:sz w:val="16"/>
                 <w:szCs w:val="16"/>
@@ -44722,7 +44739,7 @@
           </w:tcPr>
           <w:p>
             <w:pPr>
-              <w:pStyle w:val="KeinLeerraum"/>
+              <w:pStyle w:val="NoSpacing"/>
               <w:rPr>
                 <w:sz w:val="16"/>
                 <w:szCs w:val="16"/>
@@ -44746,7 +44763,7 @@
           </w:tcPr>
           <w:p>
             <w:pPr>
-              <w:pStyle w:val="KeinLeerraum"/>
+              <w:pStyle w:val="NoSpacing"/>
               <w:rPr>
                 <w:sz w:val="16"/>
                 <w:szCs w:val="16"/>
@@ -44767,7 +44784,7 @@
           </w:tcPr>
           <w:p>
             <w:pPr>
-              <w:pStyle w:val="KeinLeerraum"/>
+              <w:pStyle w:val="NoSpacing"/>
               <w:rPr>
                 <w:sz w:val="16"/>
                 <w:szCs w:val="16"/>
@@ -44789,7 +44806,7 @@
           </w:tcPr>
           <w:p>
             <w:pPr>
-              <w:pStyle w:val="KeinLeerraum"/>
+              <w:pStyle w:val="NoSpacing"/>
               <w:rPr>
                 <w:sz w:val="16"/>
                 <w:szCs w:val="16"/>
@@ -44812,7 +44829,7 @@
           </w:tcPr>
           <w:p>
             <w:pPr>
-              <w:pStyle w:val="KeinLeerraum"/>
+              <w:pStyle w:val="NoSpacing"/>
               <w:rPr>
                 <w:sz w:val="16"/>
                 <w:szCs w:val="16"/>
@@ -44836,7 +44853,7 @@
           </w:tcPr>
           <w:p>
             <w:pPr>
-              <w:pStyle w:val="KeinLeerraum"/>
+              <w:pStyle w:val="NoSpacing"/>
               <w:rPr>
                 <w:sz w:val="16"/>
                 <w:szCs w:val="16"/>
@@ -44857,7 +44874,7 @@
           </w:tcPr>
           <w:p>
             <w:pPr>
-              <w:pStyle w:val="KeinLeerraum"/>
+              <w:pStyle w:val="NoSpacing"/>
               <w:tabs>
                 <w:tab w:val="left" w:pos="1455"/>
               </w:tabs>
@@ -44888,7 +44905,7 @@
           </w:tcPr>
           <w:p>
             <w:pPr>
-              <w:pStyle w:val="KeinLeerraum"/>
+              <w:pStyle w:val="NoSpacing"/>
               <w:rPr>
                 <w:sz w:val="16"/>
                 <w:szCs w:val="16"/>
@@ -44910,7 +44927,7 @@
           </w:tcPr>
           <w:p>
             <w:pPr>
-              <w:pStyle w:val="KeinLeerraum"/>
+              <w:pStyle w:val="NoSpacing"/>
               <w:rPr>
                 <w:sz w:val="16"/>
                 <w:szCs w:val="16"/>
@@ -44937,7 +44954,7 @@
           </w:tcPr>
           <w:p>
             <w:pPr>
-              <w:pStyle w:val="KeinLeerraum"/>
+              <w:pStyle w:val="NoSpacing"/>
               <w:rPr>
                 <w:sz w:val="16"/>
                 <w:szCs w:val="16"/>
@@ -44958,7 +44975,7 @@
           </w:tcPr>
           <w:p>
             <w:pPr>
-              <w:pStyle w:val="KeinLeerraum"/>
+              <w:pStyle w:val="NoSpacing"/>
               <w:rPr>
                 <w:sz w:val="16"/>
                 <w:szCs w:val="16"/>
@@ -44979,7 +44996,7 @@
           </w:tcPr>
           <w:p>
             <w:pPr>
-              <w:pStyle w:val="KeinLeerraum"/>
+              <w:pStyle w:val="NoSpacing"/>
               <w:rPr>
                 <w:sz w:val="16"/>
                 <w:szCs w:val="16"/>
@@ -45001,7 +45018,7 @@
           </w:tcPr>
           <w:p>
             <w:pPr>
-              <w:pStyle w:val="KeinLeerraum"/>
+              <w:pStyle w:val="NoSpacing"/>
               <w:rPr>
                 <w:sz w:val="16"/>
                 <w:szCs w:val="16"/>
@@ -45028,7 +45045,7 @@
           </w:tcPr>
           <w:p>
             <w:pPr>
-              <w:pStyle w:val="KeinLeerraum"/>
+              <w:pStyle w:val="NoSpacing"/>
               <w:rPr>
                 <w:sz w:val="16"/>
                 <w:szCs w:val="16"/>
@@ -45049,7 +45066,7 @@
           </w:tcPr>
           <w:p>
             <w:pPr>
-              <w:pStyle w:val="KeinLeerraum"/>
+              <w:pStyle w:val="NoSpacing"/>
               <w:rPr>
                 <w:sz w:val="16"/>
                 <w:szCs w:val="16"/>
@@ -45070,7 +45087,7 @@
           </w:tcPr>
           <w:p>
             <w:pPr>
-              <w:pStyle w:val="KeinLeerraum"/>
+              <w:pStyle w:val="NoSpacing"/>
               <w:rPr>
                 <w:sz w:val="16"/>
                 <w:szCs w:val="16"/>
@@ -45092,7 +45109,7 @@
           </w:tcPr>
           <w:p>
             <w:pPr>
-              <w:pStyle w:val="KeinLeerraum"/>
+              <w:pStyle w:val="NoSpacing"/>
               <w:rPr>
                 <w:sz w:val="16"/>
                 <w:szCs w:val="16"/>
@@ -45119,7 +45136,7 @@
           </w:tcPr>
           <w:p>
             <w:pPr>
-              <w:pStyle w:val="KeinLeerraum"/>
+              <w:pStyle w:val="NoSpacing"/>
               <w:rPr>
                 <w:b/>
                 <w:color w:val="FFFFFF"/>
@@ -45147,7 +45164,7 @@
           </w:tcPr>
           <w:p>
             <w:pPr>
-              <w:pStyle w:val="KeinLeerraum"/>
+              <w:pStyle w:val="NoSpacing"/>
               <w:rPr>
                 <w:sz w:val="16"/>
                 <w:szCs w:val="16"/>
@@ -45168,7 +45185,7 @@
           </w:tcPr>
           <w:p>
             <w:pPr>
-              <w:pStyle w:val="KeinLeerraum"/>
+              <w:pStyle w:val="NoSpacing"/>
               <w:rPr>
                 <w:sz w:val="16"/>
                 <w:szCs w:val="16"/>
@@ -45189,7 +45206,7 @@
           </w:tcPr>
           <w:p>
             <w:pPr>
-              <w:pStyle w:val="KeinLeerraum"/>
+              <w:pStyle w:val="NoSpacing"/>
               <w:rPr>
                 <w:sz w:val="16"/>
                 <w:szCs w:val="16"/>
@@ -45211,7 +45228,7 @@
           </w:tcPr>
           <w:p>
             <w:pPr>
-              <w:pStyle w:val="KeinLeerraum"/>
+              <w:pStyle w:val="NoSpacing"/>
               <w:rPr>
                 <w:sz w:val="16"/>
                 <w:szCs w:val="16"/>
@@ -45235,7 +45252,7 @@
           </w:tcPr>
           <w:p>
             <w:pPr>
-              <w:pStyle w:val="KeinLeerraum"/>
+              <w:pStyle w:val="NoSpacing"/>
               <w:rPr>
                 <w:sz w:val="16"/>
                 <w:szCs w:val="16"/>
@@ -45256,7 +45273,7 @@
           </w:tcPr>
           <w:p>
             <w:pPr>
-              <w:pStyle w:val="KeinLeerraum"/>
+              <w:pStyle w:val="NoSpacing"/>
               <w:rPr>
                 <w:sz w:val="16"/>
                 <w:szCs w:val="16"/>
@@ -45277,7 +45294,7 @@
           </w:tcPr>
           <w:p>
             <w:pPr>
-              <w:pStyle w:val="KeinLeerraum"/>
+              <w:pStyle w:val="NoSpacing"/>
               <w:rPr>
                 <w:sz w:val="16"/>
                 <w:szCs w:val="16"/>
@@ -45299,7 +45316,7 @@
           </w:tcPr>
           <w:p>
             <w:pPr>
-              <w:pStyle w:val="KeinLeerraum"/>
+              <w:pStyle w:val="NoSpacing"/>
               <w:rPr>
                 <w:sz w:val="16"/>
                 <w:szCs w:val="16"/>
@@ -45324,7 +45341,7 @@
           </w:tcPr>
           <w:p>
             <w:pPr>
-              <w:pStyle w:val="KeinLeerraum"/>
+              <w:pStyle w:val="NoSpacing"/>
               <w:rPr>
                 <w:b/>
                 <w:color w:val="FFFFFF"/>
@@ -45352,7 +45369,7 @@
           </w:tcPr>
           <w:p>
             <w:pPr>
-              <w:pStyle w:val="KeinLeerraum"/>
+              <w:pStyle w:val="NoSpacing"/>
               <w:rPr>
                 <w:sz w:val="16"/>
                 <w:szCs w:val="16"/>
@@ -45380,7 +45397,7 @@
           </w:tcPr>
           <w:p>
             <w:pPr>
-              <w:pStyle w:val="KeinLeerraum"/>
+              <w:pStyle w:val="NoSpacing"/>
               <w:rPr>
                 <w:sz w:val="16"/>
                 <w:szCs w:val="16"/>
@@ -45401,7 +45418,7 @@
           </w:tcPr>
           <w:p>
             <w:pPr>
-              <w:pStyle w:val="KeinLeerraum"/>
+              <w:pStyle w:val="NoSpacing"/>
               <w:rPr>
                 <w:sz w:val="16"/>
                 <w:szCs w:val="16"/>
@@ -45430,7 +45447,7 @@
           </w:tcPr>
           <w:p>
             <w:pPr>
-              <w:pStyle w:val="KeinLeerraum"/>
+              <w:pStyle w:val="NoSpacing"/>
               <w:rPr>
                 <w:sz w:val="16"/>
                 <w:szCs w:val="16"/>
@@ -45454,7 +45471,7 @@
           </w:tcPr>
           <w:p>
             <w:pPr>
-              <w:pStyle w:val="KeinLeerraum"/>
+              <w:pStyle w:val="NoSpacing"/>
               <w:rPr>
                 <w:sz w:val="16"/>
                 <w:szCs w:val="16"/>
@@ -45475,7 +45492,7 @@
           </w:tcPr>
           <w:p>
             <w:pPr>
-              <w:pStyle w:val="KeinLeerraum"/>
+              <w:pStyle w:val="NoSpacing"/>
               <w:rPr>
                 <w:sz w:val="16"/>
                 <w:szCs w:val="16"/>
@@ -45496,7 +45513,7 @@
           </w:tcPr>
           <w:p>
             <w:pPr>
-              <w:pStyle w:val="KeinLeerraum"/>
+              <w:pStyle w:val="NoSpacing"/>
               <w:rPr>
                 <w:sz w:val="16"/>
                 <w:szCs w:val="16"/>
@@ -45532,7 +45549,7 @@
           </w:tcPr>
           <w:p>
             <w:pPr>
-              <w:pStyle w:val="KeinLeerraum"/>
+              <w:pStyle w:val="NoSpacing"/>
               <w:rPr>
                 <w:sz w:val="16"/>
                 <w:szCs w:val="16"/>
@@ -45556,7 +45573,7 @@
           </w:tcPr>
           <w:p>
             <w:pPr>
-              <w:pStyle w:val="KeinLeerraum"/>
+              <w:pStyle w:val="NoSpacing"/>
               <w:rPr>
                 <w:sz w:val="16"/>
                 <w:szCs w:val="16"/>
@@ -45577,7 +45594,7 @@
           </w:tcPr>
           <w:p>
             <w:pPr>
-              <w:pStyle w:val="KeinLeerraum"/>
+              <w:pStyle w:val="NoSpacing"/>
               <w:rPr>
                 <w:rFonts w:ascii="MS Shell Dlg" w:eastAsia="Times New Roman" w:hAnsi="MS Shell Dlg" w:cs="MS Shell Dlg"/>
                 <w:sz w:val="16"/>
@@ -45608,7 +45625,7 @@
           </w:tcPr>
           <w:p>
             <w:pPr>
-              <w:pStyle w:val="KeinLeerraum"/>
+              <w:pStyle w:val="NoSpacing"/>
               <w:rPr>
                 <w:sz w:val="16"/>
                 <w:szCs w:val="16"/>
@@ -45630,7 +45647,7 @@
           </w:tcPr>
           <w:p>
             <w:pPr>
-              <w:pStyle w:val="KeinLeerraum"/>
+              <w:pStyle w:val="NoSpacing"/>
               <w:rPr>
                 <w:sz w:val="16"/>
                 <w:szCs w:val="16"/>
@@ -45663,7 +45680,7 @@
           </w:tcPr>
           <w:p>
             <w:pPr>
-              <w:pStyle w:val="KeinLeerraum"/>
+              <w:pStyle w:val="NoSpacing"/>
               <w:tabs>
                 <w:tab w:val="left" w:pos="4515"/>
               </w:tabs>
@@ -45703,7 +45720,7 @@
           </w:tcPr>
           <w:p>
             <w:pPr>
-              <w:pStyle w:val="KeinLeerraum"/>
+              <w:pStyle w:val="NoSpacing"/>
               <w:rPr>
                 <w:sz w:val="16"/>
                 <w:szCs w:val="16"/>
@@ -45724,7 +45741,7 @@
           </w:tcPr>
           <w:p>
             <w:pPr>
-              <w:pStyle w:val="KeinLeerraum"/>
+              <w:pStyle w:val="NoSpacing"/>
               <w:rPr>
                 <w:sz w:val="16"/>
                 <w:szCs w:val="16"/>
@@ -45745,7 +45762,7 @@
           </w:tcPr>
           <w:p>
             <w:pPr>
-              <w:pStyle w:val="KeinLeerraum"/>
+              <w:pStyle w:val="NoSpacing"/>
               <w:rPr>
                 <w:sz w:val="16"/>
                 <w:szCs w:val="16"/>
@@ -45767,7 +45784,7 @@
           </w:tcPr>
           <w:p>
             <w:pPr>
-              <w:pStyle w:val="KeinLeerraum"/>
+              <w:pStyle w:val="NoSpacing"/>
               <w:rPr>
                 <w:sz w:val="16"/>
                 <w:szCs w:val="16"/>
@@ -45794,7 +45811,7 @@
           </w:tcPr>
           <w:p>
             <w:pPr>
-              <w:pStyle w:val="KeinLeerraum"/>
+              <w:pStyle w:val="NoSpacing"/>
               <w:rPr>
                 <w:sz w:val="16"/>
                 <w:szCs w:val="16"/>
@@ -45815,7 +45832,7 @@
           </w:tcPr>
           <w:p>
             <w:pPr>
-              <w:pStyle w:val="KeinLeerraum"/>
+              <w:pStyle w:val="NoSpacing"/>
               <w:rPr>
                 <w:sz w:val="16"/>
                 <w:szCs w:val="16"/>
@@ -45836,7 +45853,7 @@
           </w:tcPr>
           <w:p>
             <w:pPr>
-              <w:pStyle w:val="KeinLeerraum"/>
+              <w:pStyle w:val="NoSpacing"/>
               <w:rPr>
                 <w:sz w:val="16"/>
                 <w:szCs w:val="16"/>
@@ -45851,7 +45868,7 @@
           </w:tcPr>
           <w:p>
             <w:pPr>
-              <w:pStyle w:val="KeinLeerraum"/>
+              <w:pStyle w:val="NoSpacing"/>
               <w:rPr>
                 <w:sz w:val="16"/>
                 <w:szCs w:val="16"/>
@@ -45872,7 +45889,7 @@
           </w:tcPr>
           <w:p>
             <w:pPr>
-              <w:pStyle w:val="KeinLeerraum"/>
+              <w:pStyle w:val="NoSpacing"/>
               <w:tabs>
                 <w:tab w:val="left" w:pos="1215"/>
                 <w:tab w:val="left" w:pos="4515"/>
@@ -45917,7 +45934,7 @@
           </w:tcPr>
           <w:p>
             <w:pPr>
-              <w:pStyle w:val="KeinLeerraum"/>
+              <w:pStyle w:val="NoSpacing"/>
               <w:rPr>
                 <w:sz w:val="16"/>
                 <w:szCs w:val="16"/>
@@ -45939,7 +45956,7 @@
           </w:tcPr>
           <w:p>
             <w:pPr>
-              <w:pStyle w:val="KeinLeerraum"/>
+              <w:pStyle w:val="NoSpacing"/>
               <w:rPr>
                 <w:sz w:val="16"/>
                 <w:szCs w:val="16"/>
@@ -45961,7 +45978,7 @@
           </w:tcPr>
           <w:p>
             <w:pPr>
-              <w:pStyle w:val="KeinLeerraum"/>
+              <w:pStyle w:val="NoSpacing"/>
               <w:rPr>
                 <w:sz w:val="16"/>
                 <w:szCs w:val="16"/>
@@ -45984,7 +46001,7 @@
           </w:tcPr>
           <w:p>
             <w:pPr>
-              <w:pStyle w:val="KeinLeerraum"/>
+              <w:pStyle w:val="NoSpacing"/>
               <w:rPr>
                 <w:sz w:val="16"/>
                 <w:szCs w:val="16"/>
@@ -46012,7 +46029,7 @@
           </w:tcPr>
           <w:p>
             <w:pPr>
-              <w:pStyle w:val="KeinLeerraum"/>
+              <w:pStyle w:val="NoSpacing"/>
               <w:rPr>
                 <w:sz w:val="16"/>
                 <w:szCs w:val="16"/>
@@ -46034,7 +46051,7 @@
           </w:tcPr>
           <w:p>
             <w:pPr>
-              <w:pStyle w:val="KeinLeerraum"/>
+              <w:pStyle w:val="NoSpacing"/>
               <w:rPr>
                 <w:sz w:val="16"/>
                 <w:szCs w:val="16"/>
@@ -46056,7 +46073,7 @@
           </w:tcPr>
           <w:p>
             <w:pPr>
-              <w:pStyle w:val="KeinLeerraum"/>
+              <w:pStyle w:val="NoSpacing"/>
               <w:rPr>
                 <w:sz w:val="16"/>
                 <w:szCs w:val="16"/>
@@ -46079,7 +46096,7 @@
           </w:tcPr>
           <w:p>
             <w:pPr>
-              <w:pStyle w:val="KeinLeerraum"/>
+              <w:pStyle w:val="NoSpacing"/>
               <w:rPr>
                 <w:sz w:val="16"/>
                 <w:szCs w:val="16"/>
@@ -46107,7 +46124,7 @@
           </w:tcPr>
           <w:p>
             <w:pPr>
-              <w:pStyle w:val="KeinLeerraum"/>
+              <w:pStyle w:val="NoSpacing"/>
               <w:rPr>
                 <w:b/>
                 <w:color w:val="FFFFFF"/>
@@ -46138,7 +46155,7 @@
           </w:tcPr>
           <w:p>
             <w:pPr>
-              <w:pStyle w:val="KeinLeerraum"/>
+              <w:pStyle w:val="NoSpacing"/>
               <w:rPr>
                 <w:sz w:val="16"/>
                 <w:szCs w:val="16"/>
@@ -46159,7 +46176,7 @@
           </w:tcPr>
           <w:p>
             <w:pPr>
-              <w:pStyle w:val="KeinLeerraum"/>
+              <w:pStyle w:val="NoSpacing"/>
               <w:rPr>
                 <w:sz w:val="16"/>
                 <w:szCs w:val="16"/>
@@ -46180,7 +46197,7 @@
           </w:tcPr>
           <w:p>
             <w:pPr>
-              <w:pStyle w:val="KeinLeerraum"/>
+              <w:pStyle w:val="NoSpacing"/>
               <w:rPr>
                 <w:sz w:val="16"/>
                 <w:szCs w:val="16"/>
@@ -46202,7 +46219,7 @@
           </w:tcPr>
           <w:p>
             <w:pPr>
-              <w:pStyle w:val="KeinLeerraum"/>
+              <w:pStyle w:val="NoSpacing"/>
               <w:rPr>
                 <w:sz w:val="16"/>
                 <w:szCs w:val="16"/>
@@ -46229,7 +46246,7 @@
           </w:tcPr>
           <w:p>
             <w:pPr>
-              <w:pStyle w:val="KeinLeerraum"/>
+              <w:pStyle w:val="NoSpacing"/>
               <w:rPr>
                 <w:sz w:val="16"/>
                 <w:szCs w:val="16"/>
@@ -46250,7 +46267,7 @@
           </w:tcPr>
           <w:p>
             <w:pPr>
-              <w:pStyle w:val="KeinLeerraum"/>
+              <w:pStyle w:val="NoSpacing"/>
               <w:rPr>
                 <w:sz w:val="16"/>
                 <w:szCs w:val="16"/>
@@ -46271,7 +46288,7 @@
           </w:tcPr>
           <w:p>
             <w:pPr>
-              <w:pStyle w:val="KeinLeerraum"/>
+              <w:pStyle w:val="NoSpacing"/>
               <w:rPr>
                 <w:sz w:val="16"/>
                 <w:szCs w:val="16"/>
@@ -46293,7 +46310,7 @@
           </w:tcPr>
           <w:p>
             <w:pPr>
-              <w:pStyle w:val="KeinLeerraum"/>
+              <w:pStyle w:val="NoSpacing"/>
               <w:rPr>
                 <w:sz w:val="16"/>
                 <w:szCs w:val="16"/>
@@ -46320,7 +46337,7 @@
           </w:tcPr>
           <w:p>
             <w:pPr>
-              <w:pStyle w:val="KeinLeerraum"/>
+              <w:pStyle w:val="NoSpacing"/>
               <w:rPr>
                 <w:sz w:val="16"/>
                 <w:szCs w:val="16"/>
@@ -46341,7 +46358,7 @@
           </w:tcPr>
           <w:p>
             <w:pPr>
-              <w:pStyle w:val="KeinLeerraum"/>
+              <w:pStyle w:val="NoSpacing"/>
               <w:rPr>
                 <w:sz w:val="16"/>
                 <w:szCs w:val="16"/>
@@ -46362,7 +46379,7 @@
           </w:tcPr>
           <w:p>
             <w:pPr>
-              <w:pStyle w:val="KeinLeerraum"/>
+              <w:pStyle w:val="NoSpacing"/>
               <w:rPr>
                 <w:sz w:val="16"/>
                 <w:szCs w:val="16"/>
@@ -46384,7 +46401,7 @@
           </w:tcPr>
           <w:p>
             <w:pPr>
-              <w:pStyle w:val="KeinLeerraum"/>
+              <w:pStyle w:val="NoSpacing"/>
               <w:rPr>
                 <w:sz w:val="16"/>
                 <w:szCs w:val="16"/>
@@ -46411,7 +46428,7 @@
           </w:tcPr>
           <w:p>
             <w:pPr>
-              <w:pStyle w:val="KeinLeerraum"/>
+              <w:pStyle w:val="NoSpacing"/>
               <w:rPr>
                 <w:sz w:val="16"/>
                 <w:szCs w:val="16"/>
@@ -46432,7 +46449,7 @@
           </w:tcPr>
           <w:p>
             <w:pPr>
-              <w:pStyle w:val="KeinLeerraum"/>
+              <w:pStyle w:val="NoSpacing"/>
               <w:rPr>
                 <w:sz w:val="16"/>
                 <w:szCs w:val="16"/>
@@ -46453,7 +46470,7 @@
           </w:tcPr>
           <w:p>
             <w:pPr>
-              <w:pStyle w:val="KeinLeerraum"/>
+              <w:pStyle w:val="NoSpacing"/>
               <w:rPr>
                 <w:sz w:val="16"/>
                 <w:szCs w:val="16"/>
@@ -46475,7 +46492,7 @@
           </w:tcPr>
           <w:p>
             <w:pPr>
-              <w:pStyle w:val="KeinLeerraum"/>
+              <w:pStyle w:val="NoSpacing"/>
               <w:rPr>
                 <w:sz w:val="16"/>
                 <w:szCs w:val="16"/>
@@ -46503,7 +46520,7 @@
           </w:tcPr>
           <w:p>
             <w:pPr>
-              <w:pStyle w:val="KeinLeerraum"/>
+              <w:pStyle w:val="NoSpacing"/>
               <w:rPr>
                 <w:b/>
                 <w:color w:val="FFFFFF"/>
@@ -46534,7 +46551,7 @@
           </w:tcPr>
           <w:p>
             <w:pPr>
-              <w:pStyle w:val="KeinLeerraum"/>
+              <w:pStyle w:val="NoSpacing"/>
               <w:rPr>
                 <w:sz w:val="16"/>
                 <w:szCs w:val="16"/>
@@ -46555,7 +46572,7 @@
           </w:tcPr>
           <w:p>
             <w:pPr>
-              <w:pStyle w:val="KeinLeerraum"/>
+              <w:pStyle w:val="NoSpacing"/>
               <w:rPr>
                 <w:sz w:val="16"/>
                 <w:szCs w:val="16"/>
@@ -46576,7 +46593,7 @@
           </w:tcPr>
           <w:p>
             <w:pPr>
-              <w:pStyle w:val="KeinLeerraum"/>
+              <w:pStyle w:val="NoSpacing"/>
               <w:rPr>
                 <w:sz w:val="16"/>
                 <w:szCs w:val="16"/>
@@ -46598,7 +46615,7 @@
           </w:tcPr>
           <w:p>
             <w:pPr>
-              <w:pStyle w:val="KeinLeerraum"/>
+              <w:pStyle w:val="NoSpacing"/>
               <w:rPr>
                 <w:sz w:val="16"/>
                 <w:szCs w:val="16"/>
@@ -46625,7 +46642,7 @@
           </w:tcPr>
           <w:p>
             <w:pPr>
-              <w:pStyle w:val="KeinLeerraum"/>
+              <w:pStyle w:val="NoSpacing"/>
               <w:rPr>
                 <w:sz w:val="16"/>
                 <w:szCs w:val="16"/>
@@ -46646,7 +46663,7 @@
           </w:tcPr>
           <w:p>
             <w:pPr>
-              <w:pStyle w:val="KeinLeerraum"/>
+              <w:pStyle w:val="NoSpacing"/>
               <w:rPr>
                 <w:sz w:val="16"/>
                 <w:szCs w:val="16"/>
@@ -46667,7 +46684,7 @@
           </w:tcPr>
           <w:p>
             <w:pPr>
-              <w:pStyle w:val="KeinLeerraum"/>
+              <w:pStyle w:val="NoSpacing"/>
               <w:rPr>
                 <w:sz w:val="16"/>
                 <w:szCs w:val="16"/>
@@ -46689,7 +46706,7 @@
           </w:tcPr>
           <w:p>
             <w:pPr>
-              <w:pStyle w:val="KeinLeerraum"/>
+              <w:pStyle w:val="NoSpacing"/>
               <w:rPr>
                 <w:sz w:val="16"/>
                 <w:szCs w:val="16"/>
@@ -46717,7 +46734,7 @@
           </w:tcPr>
           <w:p>
             <w:pPr>
-              <w:pStyle w:val="KeinLeerraum"/>
+              <w:pStyle w:val="NoSpacing"/>
               <w:rPr>
                 <w:b/>
                 <w:color w:val="FFFFFF"/>
@@ -46747,7 +46764,7 @@
           </w:tcPr>
           <w:p>
             <w:pPr>
-              <w:pStyle w:val="KeinLeerraum"/>
+              <w:pStyle w:val="NoSpacing"/>
               <w:rPr>
                 <w:sz w:val="16"/>
                 <w:szCs w:val="16"/>
@@ -46769,7 +46786,7 @@
           </w:tcPr>
           <w:p>
             <w:pPr>
-              <w:pStyle w:val="KeinLeerraum"/>
+              <w:pStyle w:val="NoSpacing"/>
               <w:rPr>
                 <w:sz w:val="16"/>
                 <w:szCs w:val="16"/>
@@ -46790,7 +46807,7 @@
           </w:tcPr>
           <w:p>
             <w:pPr>
-              <w:pStyle w:val="KeinLeerraum"/>
+              <w:pStyle w:val="NoSpacing"/>
               <w:rPr>
                 <w:sz w:val="16"/>
                 <w:szCs w:val="16"/>
@@ -46812,7 +46829,7 @@
           </w:tcPr>
           <w:p>
             <w:pPr>
-              <w:pStyle w:val="KeinLeerraum"/>
+              <w:pStyle w:val="NoSpacing"/>
               <w:rPr>
                 <w:sz w:val="16"/>
                 <w:szCs w:val="16"/>
@@ -46838,7 +46855,7 @@
           </w:tcPr>
           <w:p>
             <w:pPr>
-              <w:pStyle w:val="KeinLeerraum"/>
+              <w:pStyle w:val="NoSpacing"/>
               <w:rPr>
                 <w:sz w:val="16"/>
                 <w:szCs w:val="16"/>
@@ -46860,7 +46877,7 @@
           </w:tcPr>
           <w:p>
             <w:pPr>
-              <w:pStyle w:val="KeinLeerraum"/>
+              <w:pStyle w:val="NoSpacing"/>
               <w:rPr>
                 <w:sz w:val="16"/>
                 <w:szCs w:val="16"/>
@@ -46881,7 +46898,7 @@
           </w:tcPr>
           <w:p>
             <w:pPr>
-              <w:pStyle w:val="KeinLeerraum"/>
+              <w:pStyle w:val="NoSpacing"/>
               <w:rPr>
                 <w:sz w:val="16"/>
                 <w:szCs w:val="16"/>
@@ -46903,7 +46920,7 @@
           </w:tcPr>
           <w:p>
             <w:pPr>
-              <w:pStyle w:val="KeinLeerraum"/>
+              <w:pStyle w:val="NoSpacing"/>
               <w:rPr>
                 <w:sz w:val="16"/>
                 <w:szCs w:val="16"/>
@@ -46931,7 +46948,7 @@
           </w:tcPr>
           <w:p>
             <w:pPr>
-              <w:pStyle w:val="KeinLeerraum"/>
+              <w:pStyle w:val="NoSpacing"/>
               <w:rPr>
                 <w:sz w:val="16"/>
                 <w:szCs w:val="16"/>
@@ -46961,7 +46978,7 @@
           </w:tcPr>
           <w:p>
             <w:pPr>
-              <w:pStyle w:val="KeinLeerraum"/>
+              <w:pStyle w:val="NoSpacing"/>
               <w:rPr>
                 <w:sz w:val="16"/>
                 <w:szCs w:val="16"/>
@@ -46983,7 +47000,7 @@
           </w:tcPr>
           <w:p>
             <w:pPr>
-              <w:pStyle w:val="KeinLeerraum"/>
+              <w:pStyle w:val="NoSpacing"/>
               <w:rPr>
                 <w:sz w:val="16"/>
                 <w:szCs w:val="16"/>
@@ -47004,7 +47021,7 @@
           </w:tcPr>
           <w:p>
             <w:pPr>
-              <w:pStyle w:val="KeinLeerraum"/>
+              <w:pStyle w:val="NoSpacing"/>
               <w:rPr>
                 <w:sz w:val="16"/>
                 <w:szCs w:val="16"/>
@@ -47026,7 +47043,7 @@
           </w:tcPr>
           <w:p>
             <w:pPr>
-              <w:pStyle w:val="KeinLeerraum"/>
+              <w:pStyle w:val="NoSpacing"/>
               <w:rPr>
                 <w:sz w:val="16"/>
                 <w:szCs w:val="16"/>
@@ -47052,7 +47069,7 @@
           </w:tcPr>
           <w:p>
             <w:pPr>
-              <w:pStyle w:val="KeinLeerraum"/>
+              <w:pStyle w:val="NoSpacing"/>
               <w:rPr>
                 <w:sz w:val="16"/>
                 <w:szCs w:val="16"/>
@@ -47074,7 +47091,7 @@
           </w:tcPr>
           <w:p>
             <w:pPr>
-              <w:pStyle w:val="KeinLeerraum"/>
+              <w:pStyle w:val="NoSpacing"/>
               <w:rPr>
                 <w:sz w:val="16"/>
                 <w:szCs w:val="16"/>
@@ -47109,7 +47126,7 @@
           </w:tcPr>
           <w:p>
             <w:pPr>
-              <w:pStyle w:val="KeinLeerraum"/>
+              <w:pStyle w:val="NoSpacing"/>
               <w:rPr>
                 <w:sz w:val="16"/>
                 <w:szCs w:val="16"/>
@@ -47131,7 +47148,7 @@
           </w:tcPr>
           <w:p>
             <w:pPr>
-              <w:pStyle w:val="KeinLeerraum"/>
+              <w:pStyle w:val="NoSpacing"/>
               <w:rPr>
                 <w:sz w:val="16"/>
                 <w:szCs w:val="16"/>
@@ -47169,7 +47186,7 @@
     </w:p>
     <w:p>
       <w:pPr>
-        <w:pStyle w:val="berschrift1"/>
+        <w:pStyle w:val="Heading1"/>
       </w:pPr>
       <w:r>
         <w:lastRenderedPageBreak/>
@@ -47178,7 +47195,7 @@
     </w:p>
     <w:tbl>
       <w:tblPr>
-        <w:tblStyle w:val="Tabellenraster"/>
+        <w:tblStyle w:val="TableGrid"/>
         <w:tblW w:w="10031" w:type="dxa"/>
         <w:tblLook w:val="04A0" w:firstRow="1" w:lastRow="0" w:firstColumn="1" w:lastColumn="0" w:noHBand="0" w:noVBand="1"/>
       </w:tblPr>
@@ -48351,7 +48368,7 @@
     </w:tbl>
     <w:p>
       <w:pPr>
-        <w:pStyle w:val="berschrift1"/>
+        <w:pStyle w:val="Heading1"/>
         <w:rPr>
           <w:lang w:val="en-US"/>
         </w:rPr>
@@ -48365,7 +48382,7 @@
     </w:p>
     <w:tbl>
       <w:tblPr>
-        <w:tblStyle w:val="Tabellenraster"/>
+        <w:tblStyle w:val="TableGrid"/>
         <w:tblW w:w="10031" w:type="dxa"/>
         <w:tblLook w:val="04A0" w:firstRow="1" w:lastRow="0" w:firstColumn="1" w:lastColumn="0" w:noHBand="0" w:noVBand="1"/>
       </w:tblPr>
@@ -50075,7 +50092,7 @@
     </w:tbl>
     <w:p>
       <w:pPr>
-        <w:pStyle w:val="berschrift1"/>
+        <w:pStyle w:val="Heading1"/>
       </w:pPr>
       <w:r>
         <w:t>Google</w:t>
@@ -50086,7 +50103,7 @@
     </w:p>
     <w:tbl>
       <w:tblPr>
-        <w:tblStyle w:val="Tabellenraster"/>
+        <w:tblStyle w:val="TableGrid"/>
         <w:tblW w:w="10031" w:type="dxa"/>
         <w:tblLook w:val="04A0" w:firstRow="1" w:lastRow="0" w:firstColumn="1" w:lastColumn="0" w:noHBand="0" w:noVBand="1"/>
       </w:tblPr>
@@ -50243,7 +50260,7 @@
     </w:p>
     <w:p>
       <w:pPr>
-        <w:pStyle w:val="berschrift1"/>
+        <w:pStyle w:val="Heading1"/>
         <w:rPr>
           <w:lang w:val="en-US"/>
         </w:rPr>
@@ -50264,7 +50281,7 @@
     </w:p>
     <w:tbl>
       <w:tblPr>
-        <w:tblStyle w:val="Tabellenraster"/>
+        <w:tblStyle w:val="TableGrid"/>
         <w:tblW w:w="10031" w:type="dxa"/>
         <w:tblLook w:val="04A0" w:firstRow="1" w:lastRow="0" w:firstColumn="1" w:lastColumn="0" w:noHBand="0" w:noVBand="1"/>
       </w:tblPr>
@@ -52745,7 +52762,7 @@
     </w:tbl>
     <w:p>
       <w:pPr>
-        <w:pStyle w:val="KeinLeerraum"/>
+        <w:pStyle w:val="NoSpacing"/>
         <w:rPr>
           <w:sz w:val="10"/>
           <w:szCs w:val="10"/>
@@ -52754,7 +52771,7 @@
     </w:p>
     <w:p>
       <w:pPr>
-        <w:pStyle w:val="berschrift1"/>
+        <w:pStyle w:val="Heading1"/>
         <w:spacing w:before="0" w:line="240" w:lineRule="auto"/>
       </w:pPr>
       <w:r>
@@ -52769,7 +52786,7 @@
     </w:p>
     <w:tbl>
       <w:tblPr>
-        <w:tblStyle w:val="Tabellenraster"/>
+        <w:tblStyle w:val="TableGrid"/>
         <w:tblW w:w="10031" w:type="dxa"/>
         <w:tblLook w:val="04A0" w:firstRow="1" w:lastRow="0" w:firstColumn="1" w:lastColumn="0" w:noHBand="0" w:noVBand="1"/>
       </w:tblPr>
@@ -54216,12 +54233,12 @@
     </w:tbl>
     <w:p>
       <w:pPr>
-        <w:pStyle w:val="KeinLeerraum"/>
+        <w:pStyle w:val="NoSpacing"/>
       </w:pPr>
     </w:p>
     <w:p>
       <w:pPr>
-        <w:pStyle w:val="berschrift1"/>
+        <w:pStyle w:val="Heading1"/>
         <w:spacing w:before="240" w:line="259" w:lineRule="auto"/>
         <w:jc w:val="both"/>
       </w:pPr>
@@ -54256,7 +54273,7 @@
     </w:p>
     <w:tbl>
       <w:tblPr>
-        <w:tblStyle w:val="Tabellenraster"/>
+        <w:tblStyle w:val="TableGrid"/>
         <w:tblW w:w="0" w:type="auto"/>
         <w:tblLook w:val="04A0" w:firstRow="1" w:lastRow="0" w:firstColumn="1" w:lastColumn="0" w:noHBand="0" w:noVBand="1"/>
       </w:tblPr>
@@ -54621,7 +54638,7 @@
     </w:tbl>
     <w:p>
       <w:pPr>
-        <w:pStyle w:val="KeinLeerraum"/>
+        <w:pStyle w:val="NoSpacing"/>
       </w:pPr>
     </w:p>
     <w:sectPr>
@@ -54643,7 +54660,7 @@
     <w:lvl w:ilvl="0">
       <w:start w:val="1"/>
       <w:numFmt w:val="bullet"/>
-      <w:pStyle w:val="Aufzhlungszeichen"/>
+      <w:pStyle w:val="ListBullet"/>
       <w:lvlText w:val=""/>
       <w:lvlJc w:val="left"/>
       <w:pPr>
@@ -55263,16 +55280,16 @@
     <w:lsdException w:name="Unresolved Mention" w:semiHidden="1" w:unhideWhenUsed="1"/>
     <w:lsdException w:name="Smart Link" w:semiHidden="1" w:unhideWhenUsed="1"/>
   </w:latentStyles>
-  <w:style w:type="paragraph" w:default="1" w:styleId="Standard">
+  <w:style w:type="paragraph" w:default="1" w:styleId="Normal">
     <w:name w:val="Normal"/>
     <w:qFormat/>
     <w:rsid w:val="00283AD4"/>
   </w:style>
-  <w:style w:type="paragraph" w:styleId="berschrift1">
+  <w:style w:type="paragraph" w:styleId="Heading1">
     <w:name w:val="heading 1"/>
-    <w:basedOn w:val="Standard"/>
-    <w:next w:val="Standard"/>
-    <w:link w:val="berschrift1Zchn"/>
+    <w:basedOn w:val="Normal"/>
+    <w:next w:val="Normal"/>
+    <w:link w:val="Heading1Char"/>
     <w:uiPriority w:val="9"/>
     <w:qFormat/>
     <w:rsid w:val="001C1F5A"/>
@@ -55291,11 +55308,11 @@
       <w:szCs w:val="28"/>
     </w:rPr>
   </w:style>
-  <w:style w:type="paragraph" w:styleId="berschrift2">
+  <w:style w:type="paragraph" w:styleId="Heading2">
     <w:name w:val="heading 2"/>
-    <w:basedOn w:val="Standard"/>
-    <w:next w:val="Standard"/>
-    <w:link w:val="berschrift2Zchn"/>
+    <w:basedOn w:val="Normal"/>
+    <w:next w:val="Normal"/>
+    <w:link w:val="Heading2Char"/>
     <w:uiPriority w:val="9"/>
     <w:unhideWhenUsed/>
     <w:qFormat/>
@@ -55315,11 +55332,11 @@
       <w:szCs w:val="26"/>
     </w:rPr>
   </w:style>
-  <w:style w:type="paragraph" w:styleId="berschrift3">
+  <w:style w:type="paragraph" w:styleId="Heading3">
     <w:name w:val="heading 3"/>
-    <w:basedOn w:val="Standard"/>
-    <w:next w:val="Standard"/>
-    <w:link w:val="berschrift3Zchn"/>
+    <w:basedOn w:val="Normal"/>
+    <w:next w:val="Normal"/>
+    <w:link w:val="Heading3Char"/>
     <w:uiPriority w:val="9"/>
     <w:unhideWhenUsed/>
     <w:qFormat/>
@@ -55337,13 +55354,13 @@
       <w:szCs w:val="24"/>
     </w:rPr>
   </w:style>
-  <w:style w:type="character" w:default="1" w:styleId="Absatz-Standardschriftart">
+  <w:style w:type="character" w:default="1" w:styleId="DefaultParagraphFont">
     <w:name w:val="Default Paragraph Font"/>
     <w:uiPriority w:val="1"/>
     <w:semiHidden/>
     <w:unhideWhenUsed/>
   </w:style>
-  <w:style w:type="table" w:default="1" w:styleId="NormaleTabelle">
+  <w:style w:type="table" w:default="1" w:styleId="TableNormal">
     <w:name w:val="Normal Table"/>
     <w:uiPriority w:val="99"/>
     <w:semiHidden/>
@@ -55358,15 +55375,15 @@
       </w:tblCellMar>
     </w:tblPr>
   </w:style>
-  <w:style w:type="numbering" w:default="1" w:styleId="KeineListe">
+  <w:style w:type="numbering" w:default="1" w:styleId="NoList">
     <w:name w:val="No List"/>
     <w:uiPriority w:val="99"/>
     <w:semiHidden/>
     <w:unhideWhenUsed/>
   </w:style>
-  <w:style w:type="table" w:styleId="Tabellenraster">
+  <w:style w:type="table" w:styleId="TableGrid">
     <w:name w:val="Table Grid"/>
-    <w:basedOn w:val="NormaleTabelle"/>
+    <w:basedOn w:val="TableNormal"/>
     <w:uiPriority w:val="39"/>
     <w:rsid w:val="00391636"/>
     <w:pPr>
@@ -55383,10 +55400,10 @@
       </w:tblBorders>
     </w:tblPr>
   </w:style>
-  <w:style w:type="character" w:customStyle="1" w:styleId="berschrift1Zchn">
-    <w:name w:val="Überschrift 1 Zchn"/>
-    <w:basedOn w:val="Absatz-Standardschriftart"/>
-    <w:link w:val="berschrift1"/>
+  <w:style w:type="character" w:customStyle="1" w:styleId="Heading1Char">
+    <w:name w:val="Heading 1 Char"/>
+    <w:basedOn w:val="DefaultParagraphFont"/>
+    <w:link w:val="Heading1"/>
     <w:uiPriority w:val="9"/>
     <w:rsid w:val="001C1F5A"/>
     <w:rPr>
@@ -55398,10 +55415,10 @@
       <w:szCs w:val="28"/>
     </w:rPr>
   </w:style>
-  <w:style w:type="character" w:customStyle="1" w:styleId="berschrift2Zchn">
-    <w:name w:val="Überschrift 2 Zchn"/>
-    <w:basedOn w:val="Absatz-Standardschriftart"/>
-    <w:link w:val="berschrift2"/>
+  <w:style w:type="character" w:customStyle="1" w:styleId="Heading2Char">
+    <w:name w:val="Heading 2 Char"/>
+    <w:basedOn w:val="DefaultParagraphFont"/>
+    <w:link w:val="Heading2"/>
     <w:uiPriority w:val="9"/>
     <w:rsid w:val="00215244"/>
     <w:rPr>
@@ -55413,7 +55430,7 @@
       <w:szCs w:val="26"/>
     </w:rPr>
   </w:style>
-  <w:style w:type="paragraph" w:styleId="KeinLeerraum">
+  <w:style w:type="paragraph" w:styleId="NoSpacing">
     <w:name w:val="No Spacing"/>
     <w:uiPriority w:val="1"/>
     <w:qFormat/>
@@ -55425,10 +55442,10 @@
       <w:rFonts w:ascii="Calibri" w:eastAsia="Calibri" w:hAnsi="Calibri" w:cs="Times New Roman"/>
     </w:rPr>
   </w:style>
-  <w:style w:type="paragraph" w:styleId="Dokumentstruktur">
+  <w:style w:type="paragraph" w:styleId="DocumentMap">
     <w:name w:val="Document Map"/>
-    <w:basedOn w:val="Standard"/>
-    <w:link w:val="DokumentstrukturZchn"/>
+    <w:basedOn w:val="Normal"/>
+    <w:link w:val="DocumentMapChar"/>
     <w:uiPriority w:val="99"/>
     <w:semiHidden/>
     <w:unhideWhenUsed/>
@@ -55442,10 +55459,10 @@
       <w:szCs w:val="16"/>
     </w:rPr>
   </w:style>
-  <w:style w:type="character" w:customStyle="1" w:styleId="DokumentstrukturZchn">
-    <w:name w:val="Dokumentstruktur Zchn"/>
-    <w:basedOn w:val="Absatz-Standardschriftart"/>
-    <w:link w:val="Dokumentstruktur"/>
+  <w:style w:type="character" w:customStyle="1" w:styleId="DocumentMapChar">
+    <w:name w:val="Document Map Char"/>
+    <w:basedOn w:val="DefaultParagraphFont"/>
+    <w:link w:val="DocumentMap"/>
     <w:uiPriority w:val="99"/>
     <w:semiHidden/>
     <w:rsid w:val="00BC7C80"/>
@@ -55455,9 +55472,9 @@
       <w:szCs w:val="16"/>
     </w:rPr>
   </w:style>
-  <w:style w:type="paragraph" w:styleId="Listenabsatz">
+  <w:style w:type="paragraph" w:styleId="ListParagraph">
     <w:name w:val="List Paragraph"/>
-    <w:basedOn w:val="Standard"/>
+    <w:basedOn w:val="Normal"/>
     <w:uiPriority w:val="34"/>
     <w:qFormat/>
     <w:rsid w:val="00FD53A3"/>
@@ -55466,9 +55483,9 @@
       <w:contextualSpacing/>
     </w:pPr>
   </w:style>
-  <w:style w:type="paragraph" w:styleId="Aufzhlungszeichen">
+  <w:style w:type="paragraph" w:styleId="ListBullet">
     <w:name w:val="List Bullet"/>
-    <w:basedOn w:val="Standard"/>
+    <w:basedOn w:val="Normal"/>
     <w:uiPriority w:val="99"/>
     <w:unhideWhenUsed/>
     <w:rsid w:val="003A052C"/>
@@ -55479,9 +55496,9 @@
       <w:contextualSpacing/>
     </w:pPr>
   </w:style>
-  <w:style w:type="character" w:styleId="Platzhaltertext">
+  <w:style w:type="character" w:styleId="PlaceholderText">
     <w:name w:val="Placeholder Text"/>
-    <w:basedOn w:val="Absatz-Standardschriftart"/>
+    <w:basedOn w:val="DefaultParagraphFont"/>
     <w:uiPriority w:val="99"/>
     <w:semiHidden/>
     <w:rsid w:val="00770105"/>
@@ -55491,7 +55508,7 @@
   </w:style>
   <w:style w:type="character" w:styleId="Hyperlink">
     <w:name w:val="Hyperlink"/>
-    <w:basedOn w:val="Absatz-Standardschriftart"/>
+    <w:basedOn w:val="DefaultParagraphFont"/>
     <w:uiPriority w:val="99"/>
     <w:unhideWhenUsed/>
     <w:rsid w:val="001C487B"/>
@@ -55500,10 +55517,10 @@
       <w:u w:val="single"/>
     </w:rPr>
   </w:style>
-  <w:style w:type="paragraph" w:styleId="Sprechblasentext">
+  <w:style w:type="paragraph" w:styleId="BalloonText">
     <w:name w:val="Balloon Text"/>
-    <w:basedOn w:val="Standard"/>
-    <w:link w:val="SprechblasentextZchn"/>
+    <w:basedOn w:val="Normal"/>
+    <w:link w:val="BalloonTextChar"/>
     <w:uiPriority w:val="99"/>
     <w:semiHidden/>
     <w:unhideWhenUsed/>
@@ -55517,10 +55534,10 @@
       <w:szCs w:val="18"/>
     </w:rPr>
   </w:style>
-  <w:style w:type="character" w:customStyle="1" w:styleId="SprechblasentextZchn">
-    <w:name w:val="Sprechblasentext Zchn"/>
-    <w:basedOn w:val="Absatz-Standardschriftart"/>
-    <w:link w:val="Sprechblasentext"/>
+  <w:style w:type="character" w:customStyle="1" w:styleId="BalloonTextChar">
+    <w:name w:val="Balloon Text Char"/>
+    <w:basedOn w:val="DefaultParagraphFont"/>
+    <w:link w:val="BalloonText"/>
     <w:uiPriority w:val="99"/>
     <w:semiHidden/>
     <w:rsid w:val="007F2BB9"/>
@@ -55530,9 +55547,9 @@
       <w:szCs w:val="18"/>
     </w:rPr>
   </w:style>
-  <w:style w:type="character" w:styleId="NichtaufgelsteErwhnung">
+  <w:style w:type="character" w:styleId="UnresolvedMention">
     <w:name w:val="Unresolved Mention"/>
-    <w:basedOn w:val="Absatz-Standardschriftart"/>
+    <w:basedOn w:val="DefaultParagraphFont"/>
     <w:uiPriority w:val="99"/>
     <w:semiHidden/>
     <w:unhideWhenUsed/>
@@ -55542,9 +55559,9 @@
       <w:shd w:val="clear" w:color="auto" w:fill="E1DFDD"/>
     </w:rPr>
   </w:style>
-  <w:style w:type="character" w:styleId="BesuchterLink">
+  <w:style w:type="character" w:styleId="FollowedHyperlink">
     <w:name w:val="FollowedHyperlink"/>
-    <w:basedOn w:val="Absatz-Standardschriftart"/>
+    <w:basedOn w:val="DefaultParagraphFont"/>
     <w:uiPriority w:val="99"/>
     <w:semiHidden/>
     <w:unhideWhenUsed/>
@@ -55554,10 +55571,10 @@
       <w:u w:val="single"/>
     </w:rPr>
   </w:style>
-  <w:style w:type="character" w:customStyle="1" w:styleId="berschrift3Zchn">
-    <w:name w:val="Überschrift 3 Zchn"/>
-    <w:basedOn w:val="Absatz-Standardschriftart"/>
-    <w:link w:val="berschrift3"/>
+  <w:style w:type="character" w:customStyle="1" w:styleId="Heading3Char">
+    <w:name w:val="Heading 3 Char"/>
+    <w:basedOn w:val="DefaultParagraphFont"/>
+    <w:link w:val="Heading3"/>
     <w:uiPriority w:val="9"/>
     <w:rsid w:val="00AE5DA9"/>
     <w:rPr>
@@ -55567,9 +55584,9 @@
       <w:szCs w:val="24"/>
     </w:rPr>
   </w:style>
-  <w:style w:type="character" w:styleId="Kommentarzeichen">
+  <w:style w:type="character" w:styleId="CommentReference">
     <w:name w:val="annotation reference"/>
-    <w:basedOn w:val="Absatz-Standardschriftart"/>
+    <w:basedOn w:val="DefaultParagraphFont"/>
     <w:uiPriority w:val="99"/>
     <w:semiHidden/>
     <w:unhideWhenUsed/>
@@ -55579,10 +55596,10 @@
       <w:szCs w:val="16"/>
     </w:rPr>
   </w:style>
-  <w:style w:type="paragraph" w:styleId="Kommentartext">
+  <w:style w:type="paragraph" w:styleId="CommentText">
     <w:name w:val="annotation text"/>
-    <w:basedOn w:val="Standard"/>
-    <w:link w:val="KommentartextZchn"/>
+    <w:basedOn w:val="Normal"/>
+    <w:link w:val="CommentTextChar"/>
     <w:uiPriority w:val="99"/>
     <w:semiHidden/>
     <w:unhideWhenUsed/>
@@ -55595,10 +55612,10 @@
       <w:szCs w:val="20"/>
     </w:rPr>
   </w:style>
-  <w:style w:type="character" w:customStyle="1" w:styleId="KommentartextZchn">
-    <w:name w:val="Kommentartext Zchn"/>
-    <w:basedOn w:val="Absatz-Standardschriftart"/>
-    <w:link w:val="Kommentartext"/>
+  <w:style w:type="character" w:customStyle="1" w:styleId="CommentTextChar">
+    <w:name w:val="Comment Text Char"/>
+    <w:basedOn w:val="DefaultParagraphFont"/>
+    <w:link w:val="CommentText"/>
     <w:uiPriority w:val="99"/>
     <w:semiHidden/>
     <w:rsid w:val="000E7CAB"/>
@@ -55607,11 +55624,11 @@
       <w:szCs w:val="20"/>
     </w:rPr>
   </w:style>
-  <w:style w:type="paragraph" w:styleId="Kommentarthema">
+  <w:style w:type="paragraph" w:styleId="CommentSubject">
     <w:name w:val="annotation subject"/>
-    <w:basedOn w:val="Kommentartext"/>
-    <w:next w:val="Kommentartext"/>
-    <w:link w:val="KommentarthemaZchn"/>
+    <w:basedOn w:val="CommentText"/>
+    <w:next w:val="CommentText"/>
+    <w:link w:val="CommentSubjectChar"/>
     <w:uiPriority w:val="99"/>
     <w:semiHidden/>
     <w:unhideWhenUsed/>
@@ -55621,10 +55638,10 @@
       <w:bCs/>
     </w:rPr>
   </w:style>
-  <w:style w:type="character" w:customStyle="1" w:styleId="KommentarthemaZchn">
-    <w:name w:val="Kommentarthema Zchn"/>
-    <w:basedOn w:val="KommentartextZchn"/>
-    <w:link w:val="Kommentarthema"/>
+  <w:style w:type="character" w:customStyle="1" w:styleId="CommentSubjectChar">
+    <w:name w:val="Comment Subject Char"/>
+    <w:basedOn w:val="CommentTextChar"/>
+    <w:link w:val="CommentSubject"/>
     <w:uiPriority w:val="99"/>
     <w:semiHidden/>
     <w:rsid w:val="000E7CAB"/>

</xml_diff>

<commit_message>
add vim fzf completion
</commit_message>
<xml_diff>
--- a/Settings/Shortcuts.docx
+++ b/Settings/Shortcuts.docx
@@ -4,7 +4,7 @@
   <w:body>
     <w:p>
       <w:pPr>
-        <w:pStyle w:val="Heading1"/>
+        <w:pStyle w:val="berschrift1"/>
         <w:spacing w:before="0" w:line="240" w:lineRule="auto"/>
       </w:pPr>
       <w:r>
@@ -13,7 +13,7 @@
     </w:p>
     <w:tbl>
       <w:tblPr>
-        <w:tblStyle w:val="TableGrid"/>
+        <w:tblStyle w:val="Tabellenraster"/>
         <w:tblW w:w="10916" w:type="dxa"/>
         <w:tblInd w:w="-34" w:type="dxa"/>
         <w:tblLayout w:type="fixed"/>
@@ -9739,7 +9739,7 @@
     </w:tbl>
     <w:p>
       <w:pPr>
-        <w:pStyle w:val="Heading2"/>
+        <w:pStyle w:val="berschrift2"/>
         <w:spacing w:before="0"/>
         <w:rPr>
           <w:lang w:val="en-US"/>
@@ -9772,7 +9772,7 @@
     </w:p>
     <w:p>
       <w:pPr>
-        <w:pStyle w:val="ListParagraph"/>
+        <w:pStyle w:val="Listenabsatz"/>
         <w:numPr>
           <w:ilvl w:val="0"/>
           <w:numId w:val="2"/>
@@ -9804,7 +9804,7 @@
     </w:p>
     <w:p>
       <w:pPr>
-        <w:pStyle w:val="ListParagraph"/>
+        <w:pStyle w:val="Listenabsatz"/>
         <w:numPr>
           <w:ilvl w:val="0"/>
           <w:numId w:val="2"/>
@@ -10028,7 +10028,7 @@
     </w:p>
     <w:p>
       <w:pPr>
-        <w:pStyle w:val="ListParagraph"/>
+        <w:pStyle w:val="Listenabsatz"/>
         <w:numPr>
           <w:ilvl w:val="0"/>
           <w:numId w:val="2"/>
@@ -10312,7 +10312,7 @@
     </w:p>
     <w:p>
       <w:pPr>
-        <w:pStyle w:val="ListParagraph"/>
+        <w:pStyle w:val="Listenabsatz"/>
         <w:numPr>
           <w:ilvl w:val="0"/>
           <w:numId w:val="2"/>
@@ -10443,7 +10443,7 @@
     </w:p>
     <w:p>
       <w:pPr>
-        <w:pStyle w:val="ListParagraph"/>
+        <w:pStyle w:val="Listenabsatz"/>
         <w:numPr>
           <w:ilvl w:val="0"/>
           <w:numId w:val="2"/>
@@ -10676,7 +10676,7 @@
     </w:p>
     <w:tbl>
       <w:tblPr>
-        <w:tblStyle w:val="TableGrid"/>
+        <w:tblStyle w:val="Tabellenraster"/>
         <w:tblW w:w="10915" w:type="dxa"/>
         <w:tblInd w:w="-34" w:type="dxa"/>
         <w:tblLook w:val="04A0" w:firstRow="1" w:lastRow="0" w:firstColumn="1" w:lastColumn="0" w:noHBand="0" w:noVBand="1"/>
@@ -11269,7 +11269,7 @@
     </w:tbl>
     <w:p>
       <w:pPr>
-        <w:pStyle w:val="Heading2"/>
+        <w:pStyle w:val="berschrift2"/>
         <w:spacing w:before="0"/>
         <w:rPr>
           <w:lang w:val="en-US"/>
@@ -11389,7 +11389,7 @@
     </w:p>
     <w:tbl>
       <w:tblPr>
-        <w:tblStyle w:val="TableGrid"/>
+        <w:tblStyle w:val="Tabellenraster"/>
         <w:tblW w:w="10915" w:type="dxa"/>
         <w:tblInd w:w="-34" w:type="dxa"/>
         <w:tblLook w:val="04A0" w:firstRow="1" w:lastRow="0" w:firstColumn="1" w:lastColumn="0" w:noHBand="0" w:noVBand="1"/>
@@ -12123,7 +12123,7 @@
     </w:tbl>
     <w:p>
       <w:pPr>
-        <w:pStyle w:val="Heading2"/>
+        <w:pStyle w:val="berschrift2"/>
         <w:spacing w:before="0"/>
       </w:pPr>
       <w:r>
@@ -12132,7 +12132,7 @@
     </w:p>
     <w:p>
       <w:pPr>
-        <w:pStyle w:val="ListParagraph"/>
+        <w:pStyle w:val="Listenabsatz"/>
         <w:numPr>
           <w:ilvl w:val="0"/>
           <w:numId w:val="2"/>
@@ -12256,7 +12256,7 @@
     </w:p>
     <w:p>
       <w:pPr>
-        <w:pStyle w:val="ListParagraph"/>
+        <w:pStyle w:val="Listenabsatz"/>
         <w:numPr>
           <w:ilvl w:val="0"/>
           <w:numId w:val="2"/>
@@ -12287,7 +12287,7 @@
     </w:p>
     <w:p>
       <w:pPr>
-        <w:pStyle w:val="ListParagraph"/>
+        <w:pStyle w:val="Listenabsatz"/>
         <w:numPr>
           <w:ilvl w:val="0"/>
           <w:numId w:val="2"/>
@@ -12318,7 +12318,7 @@
     </w:p>
     <w:p>
       <w:pPr>
-        <w:pStyle w:val="ListParagraph"/>
+        <w:pStyle w:val="Listenabsatz"/>
         <w:numPr>
           <w:ilvl w:val="0"/>
           <w:numId w:val="2"/>
@@ -12348,7 +12348,7 @@
     </w:p>
     <w:p>
       <w:pPr>
-        <w:pStyle w:val="ListParagraph"/>
+        <w:pStyle w:val="Listenabsatz"/>
         <w:numPr>
           <w:ilvl w:val="0"/>
           <w:numId w:val="2"/>
@@ -12376,7 +12376,7 @@
     </w:p>
     <w:p>
       <w:pPr>
-        <w:pStyle w:val="ListParagraph"/>
+        <w:pStyle w:val="Listenabsatz"/>
         <w:numPr>
           <w:ilvl w:val="0"/>
           <w:numId w:val="2"/>
@@ -12403,7 +12403,7 @@
     </w:p>
     <w:p>
       <w:pPr>
-        <w:pStyle w:val="ListParagraph"/>
+        <w:pStyle w:val="Listenabsatz"/>
         <w:numPr>
           <w:ilvl w:val="0"/>
           <w:numId w:val="2"/>
@@ -12430,7 +12430,7 @@
     </w:p>
     <w:p>
       <w:pPr>
-        <w:pStyle w:val="ListParagraph"/>
+        <w:pStyle w:val="Listenabsatz"/>
         <w:numPr>
           <w:ilvl w:val="0"/>
           <w:numId w:val="2"/>
@@ -12455,7 +12455,7 @@
     </w:p>
     <w:tbl>
       <w:tblPr>
-        <w:tblStyle w:val="TableGrid"/>
+        <w:tblStyle w:val="Tabellenraster"/>
         <w:tblW w:w="10915" w:type="dxa"/>
         <w:tblInd w:w="-34" w:type="dxa"/>
         <w:tblLook w:val="04A0" w:firstRow="1" w:lastRow="0" w:firstColumn="1" w:lastColumn="0" w:noHBand="0" w:noVBand="1"/>
@@ -12962,7 +12962,7 @@
     </w:tbl>
     <w:p>
       <w:pPr>
-        <w:pStyle w:val="Heading2"/>
+        <w:pStyle w:val="berschrift2"/>
         <w:spacing w:before="0"/>
       </w:pPr>
       <w:r>
@@ -12971,7 +12971,7 @@
     </w:p>
     <w:p>
       <w:pPr>
-        <w:pStyle w:val="ListParagraph"/>
+        <w:pStyle w:val="Listenabsatz"/>
         <w:numPr>
           <w:ilvl w:val="0"/>
           <w:numId w:val="2"/>
@@ -12994,7 +12994,7 @@
     </w:p>
     <w:p>
       <w:pPr>
-        <w:pStyle w:val="ListParagraph"/>
+        <w:pStyle w:val="Listenabsatz"/>
         <w:numPr>
           <w:ilvl w:val="0"/>
           <w:numId w:val="2"/>
@@ -13039,7 +13039,7 @@
     </w:p>
     <w:tbl>
       <w:tblPr>
-        <w:tblStyle w:val="TableGrid"/>
+        <w:tblStyle w:val="Tabellenraster"/>
         <w:tblW w:w="10915" w:type="dxa"/>
         <w:tblInd w:w="-34" w:type="dxa"/>
         <w:tblLook w:val="04A0" w:firstRow="1" w:lastRow="0" w:firstColumn="1" w:lastColumn="0" w:noHBand="0" w:noVBand="1"/>
@@ -13062,7 +13062,7 @@
           </w:tcPr>
           <w:p>
             <w:pPr>
-              <w:pStyle w:val="ListParagraph"/>
+              <w:pStyle w:val="Listenabsatz"/>
               <w:ind w:left="0"/>
               <w:rPr>
                 <w:sz w:val="18"/>
@@ -13087,7 +13087,7 @@
           </w:tcPr>
           <w:p>
             <w:pPr>
-              <w:pStyle w:val="ListParagraph"/>
+              <w:pStyle w:val="Listenabsatz"/>
               <w:ind w:left="0"/>
               <w:rPr>
                 <w:sz w:val="18"/>
@@ -13113,7 +13113,7 @@
           </w:tcPr>
           <w:p>
             <w:pPr>
-              <w:pStyle w:val="ListParagraph"/>
+              <w:pStyle w:val="Listenabsatz"/>
               <w:ind w:left="0"/>
               <w:rPr>
                 <w:rFonts w:ascii="Consolas" w:hAnsi="Consolas"/>
@@ -13137,7 +13137,7 @@
           </w:tcPr>
           <w:p>
             <w:pPr>
-              <w:pStyle w:val="ListParagraph"/>
+              <w:pStyle w:val="Listenabsatz"/>
               <w:ind w:left="0"/>
               <w:rPr>
                 <w:sz w:val="18"/>
@@ -13159,7 +13159,7 @@
           </w:tcPr>
           <w:p>
             <w:pPr>
-              <w:pStyle w:val="ListParagraph"/>
+              <w:pStyle w:val="Listenabsatz"/>
               <w:ind w:left="0"/>
               <w:rPr>
                 <w:sz w:val="18"/>
@@ -13182,7 +13182,7 @@
           </w:tcPr>
           <w:p>
             <w:pPr>
-              <w:pStyle w:val="ListParagraph"/>
+              <w:pStyle w:val="Listenabsatz"/>
               <w:ind w:left="0"/>
               <w:rPr>
                 <w:sz w:val="18"/>
@@ -13204,7 +13204,7 @@
           </w:tcPr>
           <w:p>
             <w:pPr>
-              <w:pStyle w:val="ListParagraph"/>
+              <w:pStyle w:val="Listenabsatz"/>
               <w:ind w:left="0"/>
               <w:rPr>
                 <w:sz w:val="18"/>
@@ -13227,7 +13227,7 @@
           </w:tcPr>
           <w:p>
             <w:pPr>
-              <w:pStyle w:val="ListParagraph"/>
+              <w:pStyle w:val="Listenabsatz"/>
               <w:ind w:left="0"/>
               <w:rPr>
                 <w:sz w:val="18"/>
@@ -13268,7 +13268,7 @@
           </w:tcPr>
           <w:p>
             <w:pPr>
-              <w:pStyle w:val="ListParagraph"/>
+              <w:pStyle w:val="Listenabsatz"/>
               <w:ind w:left="0"/>
               <w:rPr>
                 <w:sz w:val="18"/>
@@ -13291,7 +13291,7 @@
           </w:tcPr>
           <w:p>
             <w:pPr>
-              <w:pStyle w:val="ListParagraph"/>
+              <w:pStyle w:val="Listenabsatz"/>
               <w:ind w:left="0"/>
               <w:rPr>
                 <w:sz w:val="18"/>
@@ -13334,7 +13334,7 @@
           </w:tcPr>
           <w:p>
             <w:pPr>
-              <w:pStyle w:val="ListParagraph"/>
+              <w:pStyle w:val="Listenabsatz"/>
               <w:ind w:left="0"/>
               <w:rPr>
                 <w:rFonts w:ascii="Consolas" w:hAnsi="Consolas"/>
@@ -13358,7 +13358,7 @@
           </w:tcPr>
           <w:p>
             <w:pPr>
-              <w:pStyle w:val="ListParagraph"/>
+              <w:pStyle w:val="Listenabsatz"/>
               <w:ind w:left="0"/>
               <w:rPr>
                 <w:sz w:val="18"/>
@@ -13380,7 +13380,7 @@
           </w:tcPr>
           <w:p>
             <w:pPr>
-              <w:pStyle w:val="ListParagraph"/>
+              <w:pStyle w:val="Listenabsatz"/>
               <w:ind w:left="0"/>
               <w:rPr>
                 <w:sz w:val="18"/>
@@ -13403,7 +13403,7 @@
           </w:tcPr>
           <w:p>
             <w:pPr>
-              <w:pStyle w:val="ListParagraph"/>
+              <w:pStyle w:val="Listenabsatz"/>
               <w:ind w:left="0"/>
               <w:rPr>
                 <w:sz w:val="18"/>
@@ -13425,7 +13425,7 @@
           </w:tcPr>
           <w:p>
             <w:pPr>
-              <w:pStyle w:val="ListParagraph"/>
+              <w:pStyle w:val="Listenabsatz"/>
               <w:ind w:left="0"/>
               <w:rPr>
                 <w:sz w:val="18"/>
@@ -13448,7 +13448,7 @@
           </w:tcPr>
           <w:p>
             <w:pPr>
-              <w:pStyle w:val="ListParagraph"/>
+              <w:pStyle w:val="Listenabsatz"/>
               <w:ind w:left="0"/>
               <w:rPr>
                 <w:sz w:val="18"/>
@@ -13489,7 +13489,7 @@
           </w:tcPr>
           <w:p>
             <w:pPr>
-              <w:pStyle w:val="ListParagraph"/>
+              <w:pStyle w:val="Listenabsatz"/>
               <w:ind w:left="0"/>
               <w:rPr>
                 <w:sz w:val="18"/>
@@ -13512,7 +13512,7 @@
           </w:tcPr>
           <w:p>
             <w:pPr>
-              <w:pStyle w:val="ListParagraph"/>
+              <w:pStyle w:val="Listenabsatz"/>
               <w:ind w:left="0"/>
               <w:rPr>
                 <w:sz w:val="18"/>
@@ -13537,7 +13537,7 @@
           </w:tcPr>
           <w:p>
             <w:pPr>
-              <w:pStyle w:val="ListParagraph"/>
+              <w:pStyle w:val="Listenabsatz"/>
               <w:ind w:left="0"/>
               <w:rPr>
                 <w:rFonts w:ascii="Consolas" w:hAnsi="Consolas"/>
@@ -13561,7 +13561,7 @@
           </w:tcPr>
           <w:p>
             <w:pPr>
-              <w:pStyle w:val="ListParagraph"/>
+              <w:pStyle w:val="Listenabsatz"/>
               <w:ind w:left="0"/>
               <w:rPr>
                 <w:sz w:val="18"/>
@@ -13584,7 +13584,7 @@
           </w:tcPr>
           <w:p>
             <w:pPr>
-              <w:pStyle w:val="ListParagraph"/>
+              <w:pStyle w:val="Listenabsatz"/>
               <w:ind w:left="0"/>
               <w:rPr>
                 <w:sz w:val="18"/>
@@ -13614,7 +13614,7 @@
           </w:tcPr>
           <w:p>
             <w:pPr>
-              <w:pStyle w:val="ListParagraph"/>
+              <w:pStyle w:val="Listenabsatz"/>
               <w:ind w:left="0"/>
               <w:rPr>
                 <w:sz w:val="18"/>
@@ -13630,7 +13630,7 @@
           </w:tcPr>
           <w:p>
             <w:pPr>
-              <w:pStyle w:val="ListParagraph"/>
+              <w:pStyle w:val="Listenabsatz"/>
               <w:ind w:left="0"/>
               <w:rPr>
                 <w:sz w:val="18"/>
@@ -13643,7 +13643,7 @@
     </w:tbl>
     <w:p>
       <w:pPr>
-        <w:pStyle w:val="Heading1"/>
+        <w:pStyle w:val="berschrift1"/>
         <w:spacing w:before="0"/>
         <w:rPr>
           <w:lang w:val="en-US"/>
@@ -13659,7 +13659,7 @@
     </w:p>
     <w:tbl>
       <w:tblPr>
-        <w:tblStyle w:val="TableGrid"/>
+        <w:tblStyle w:val="Tabellenraster"/>
         <w:tblW w:w="10915" w:type="dxa"/>
         <w:tblInd w:w="-34" w:type="dxa"/>
         <w:tblLayout w:type="fixed"/>
@@ -16951,6 +16951,148 @@
                 <w:lang w:val="en-US"/>
               </w:rPr>
               <w:t>it commits</w:t>
+            </w:r>
+          </w:p>
+        </w:tc>
+      </w:tr>
+      <w:tr>
+        <w:tc>
+          <w:tcPr>
+            <w:tcW w:w="2409" w:type="dxa"/>
+            <w:shd w:val="clear" w:color="auto" w:fill="FFFFFF" w:themeFill="background1"/>
+          </w:tcPr>
+          <w:p>
+            <w:pPr>
+              <w:rPr>
+                <w:rFonts w:ascii="MS Gothic" w:eastAsia="MS Gothic" w:hAnsi="MS Gothic" w:cs="MS Gothic"/>
+                <w:sz w:val="18"/>
+                <w:szCs w:val="18"/>
+                <w:lang w:val="en-US"/>
+              </w:rPr>
+            </w:pPr>
+            <w:r>
+              <w:rPr>
+                <w:rFonts w:ascii="Consolas" w:hAnsi="Consolas"/>
+                <w:sz w:val="18"/>
+                <w:szCs w:val="18"/>
+                <w:lang w:val="en-US"/>
+              </w:rPr>
+              <w:t>&lt;C-x&gt;&lt;C-f&gt;</w:t>
+            </w:r>
+          </w:p>
+        </w:tc>
+        <w:tc>
+          <w:tcPr>
+            <w:tcW w:w="2552" w:type="dxa"/>
+            <w:shd w:val="clear" w:color="auto" w:fill="FFFFFF" w:themeFill="background1"/>
+          </w:tcPr>
+          <w:p>
+            <w:pPr>
+              <w:rPr>
+                <w:sz w:val="18"/>
+                <w:szCs w:val="18"/>
+                <w:lang w:val="en-US"/>
+              </w:rPr>
+            </w:pPr>
+            <w:r>
+              <w:rPr>
+                <w:sz w:val="18"/>
+                <w:szCs w:val="18"/>
+                <w:lang w:val="en-US"/>
+              </w:rPr>
+              <w:t>Compl</w:t>
+            </w:r>
+            <w:r>
+              <w:rPr>
+                <w:sz w:val="18"/>
+                <w:szCs w:val="18"/>
+                <w:lang w:val="en-US"/>
+              </w:rPr>
+              <w:t>ete file + path</w:t>
+            </w:r>
+          </w:p>
+        </w:tc>
+        <w:tc>
+          <w:tcPr>
+            <w:tcW w:w="1985" w:type="dxa"/>
+            <w:shd w:val="clear" w:color="auto" w:fill="FFFFFF" w:themeFill="background1"/>
+          </w:tcPr>
+          <w:p>
+            <w:pPr>
+              <w:rPr>
+                <w:rFonts w:ascii="MS Gothic" w:eastAsia="MS Gothic" w:hAnsi="MS Gothic" w:cs="MS Gothic"/>
+                <w:sz w:val="18"/>
+                <w:szCs w:val="18"/>
+                <w:lang w:val="en-US"/>
+              </w:rPr>
+            </w:pPr>
+            <w:r>
+              <w:rPr>
+                <w:rFonts w:ascii="Consolas" w:hAnsi="Consolas"/>
+                <w:sz w:val="18"/>
+                <w:szCs w:val="18"/>
+                <w:lang w:val="en-US"/>
+              </w:rPr>
+              <w:t>&lt;C-x&gt;&lt;C-</w:t>
+            </w:r>
+            <w:r>
+              <w:rPr>
+                <w:rFonts w:ascii="Consolas" w:hAnsi="Consolas"/>
+                <w:sz w:val="18"/>
+                <w:szCs w:val="18"/>
+                <w:lang w:val="en-US"/>
+              </w:rPr>
+              <w:t>l</w:t>
+            </w:r>
+            <w:r>
+              <w:rPr>
+                <w:rFonts w:ascii="Consolas" w:hAnsi="Consolas"/>
+                <w:sz w:val="18"/>
+                <w:szCs w:val="18"/>
+                <w:lang w:val="en-US"/>
+              </w:rPr>
+              <w:t>&gt;</w:t>
+            </w:r>
+          </w:p>
+        </w:tc>
+        <w:tc>
+          <w:tcPr>
+            <w:tcW w:w="3969" w:type="dxa"/>
+            <w:shd w:val="clear" w:color="auto" w:fill="FFFFFF" w:themeFill="background1"/>
+          </w:tcPr>
+          <w:p>
+            <w:pPr>
+              <w:rPr>
+                <w:b/>
+                <w:sz w:val="18"/>
+                <w:szCs w:val="18"/>
+                <w:u w:val="single"/>
+                <w:lang w:val="en-US"/>
+              </w:rPr>
+            </w:pPr>
+            <w:r>
+              <w:rPr>
+                <w:sz w:val="18"/>
+                <w:szCs w:val="18"/>
+                <w:lang w:val="en-US"/>
+              </w:rPr>
+              <w:t>Compl</w:t>
+            </w:r>
+            <w:r>
+              <w:rPr>
+                <w:sz w:val="18"/>
+                <w:szCs w:val="18"/>
+                <w:lang w:val="en-US"/>
+              </w:rPr>
+              <w:t xml:space="preserve">ete </w:t>
+            </w:r>
+            <w:r>
+              <w:rPr>
+                <w:sz w:val="18"/>
+                <w:szCs w:val="18"/>
+                <w:lang w:val="en-US"/>
+              </w:rPr>
+              <w:t>lines from all buffers</w:t>
             </w:r>
           </w:p>
         </w:tc>
@@ -18403,7 +18545,7 @@
     </w:p>
     <w:p>
       <w:pPr>
-        <w:pStyle w:val="Heading1"/>
+        <w:pStyle w:val="berschrift1"/>
         <w:spacing w:before="0"/>
       </w:pPr>
       <w:r>
@@ -18413,7 +18555,7 @@
     </w:p>
     <w:tbl>
       <w:tblPr>
-        <w:tblStyle w:val="TableGrid"/>
+        <w:tblStyle w:val="Tabellenraster"/>
         <w:tblW w:w="9923" w:type="dxa"/>
         <w:tblInd w:w="-34" w:type="dxa"/>
         <w:tblLayout w:type="fixed"/>
@@ -20456,7 +20598,7 @@
     </w:p>
     <w:p>
       <w:pPr>
-        <w:pStyle w:val="Heading1"/>
+        <w:pStyle w:val="berschrift1"/>
         <w:spacing w:before="0"/>
         <w:rPr>
           <w:lang w:val="en-US"/>
@@ -20503,7 +20645,7 @@
     </w:p>
     <w:tbl>
       <w:tblPr>
-        <w:tblStyle w:val="TableGrid"/>
+        <w:tblStyle w:val="Tabellenraster"/>
         <w:tblW w:w="9923" w:type="dxa"/>
         <w:tblInd w:w="-34" w:type="dxa"/>
         <w:tblLayout w:type="fixed"/>
@@ -22961,7 +23103,7 @@
     </w:p>
     <w:p>
       <w:pPr>
-        <w:pStyle w:val="Heading1"/>
+        <w:pStyle w:val="berschrift1"/>
       </w:pPr>
       <w:r>
         <w:lastRenderedPageBreak/>
@@ -22970,7 +23112,7 @@
     </w:p>
     <w:tbl>
       <w:tblPr>
-        <w:tblStyle w:val="TableGrid"/>
+        <w:tblStyle w:val="Tabellenraster"/>
         <w:tblW w:w="10916" w:type="dxa"/>
         <w:tblInd w:w="-34" w:type="dxa"/>
         <w:tblLayout w:type="fixed"/>
@@ -26404,7 +26546,7 @@
     </w:p>
     <w:p>
       <w:pPr>
-        <w:pStyle w:val="Heading1"/>
+        <w:pStyle w:val="berschrift1"/>
       </w:pPr>
       <w:r>
         <w:lastRenderedPageBreak/>
@@ -26413,7 +26555,7 @@
     </w:p>
     <w:tbl>
       <w:tblPr>
-        <w:tblStyle w:val="TableGrid"/>
+        <w:tblStyle w:val="Tabellenraster"/>
         <w:tblW w:w="0" w:type="auto"/>
         <w:tblInd w:w="-34" w:type="dxa"/>
         <w:tblLayout w:type="fixed"/>
@@ -29781,7 +29923,7 @@
     </w:p>
     <w:tbl>
       <w:tblPr>
-        <w:tblStyle w:val="TableGrid"/>
+        <w:tblStyle w:val="Tabellenraster"/>
         <w:tblW w:w="0" w:type="auto"/>
         <w:tblInd w:w="-34" w:type="dxa"/>
         <w:tblLayout w:type="fixed"/>
@@ -30385,7 +30527,7 @@
     </w:tbl>
     <w:p>
       <w:pPr>
-        <w:pStyle w:val="Heading2"/>
+        <w:pStyle w:val="berschrift2"/>
       </w:pPr>
       <w:r>
         <w:t>Special directories</w:t>
@@ -30393,7 +30535,7 @@
     </w:p>
     <w:tbl>
       <w:tblPr>
-        <w:tblStyle w:val="TableGrid"/>
+        <w:tblStyle w:val="Tabellenraster"/>
         <w:tblW w:w="9923" w:type="dxa"/>
         <w:tblInd w:w="-34" w:type="dxa"/>
         <w:tblLook w:val="04A0" w:firstRow="1" w:lastRow="0" w:firstColumn="1" w:lastColumn="0" w:noHBand="0" w:noVBand="1"/>
@@ -30880,7 +31022,7 @@
     </w:p>
     <w:p>
       <w:pPr>
-        <w:pStyle w:val="Heading1"/>
+        <w:pStyle w:val="berschrift1"/>
         <w:rPr>
           <w:lang w:val="en-US"/>
         </w:rPr>
@@ -30894,7 +31036,7 @@
     </w:p>
     <w:tbl>
       <w:tblPr>
-        <w:tblStyle w:val="TableGrid"/>
+        <w:tblStyle w:val="Tabellenraster"/>
         <w:tblW w:w="9923" w:type="dxa"/>
         <w:tblInd w:w="-34" w:type="dxa"/>
         <w:tblLayout w:type="fixed"/>
@@ -32094,7 +32236,7 @@
     </w:tbl>
     <w:p>
       <w:pPr>
-        <w:pStyle w:val="Heading1"/>
+        <w:pStyle w:val="berschrift1"/>
       </w:pPr>
       <w:r>
         <w:rPr>
@@ -32109,7 +32251,7 @@
     </w:p>
     <w:tbl>
       <w:tblPr>
-        <w:tblStyle w:val="TableGrid"/>
+        <w:tblStyle w:val="Tabellenraster"/>
         <w:tblW w:w="0" w:type="auto"/>
         <w:tblLook w:val="04A0" w:firstRow="1" w:lastRow="0" w:firstColumn="1" w:lastColumn="0" w:noHBand="0" w:noVBand="1"/>
       </w:tblPr>
@@ -33002,12 +33144,12 @@
     </w:tbl>
     <w:p>
       <w:pPr>
-        <w:pStyle w:val="NoSpacing"/>
+        <w:pStyle w:val="KeinLeerraum"/>
       </w:pPr>
     </w:p>
     <w:p>
       <w:pPr>
-        <w:pStyle w:val="Heading1"/>
+        <w:pStyle w:val="berschrift1"/>
         <w:spacing w:before="0"/>
       </w:pPr>
       <w:r>
@@ -33016,7 +33158,7 @@
     </w:p>
     <w:tbl>
       <w:tblPr>
-        <w:tblStyle w:val="TableGrid"/>
+        <w:tblStyle w:val="Tabellenraster"/>
         <w:tblW w:w="9889" w:type="dxa"/>
         <w:tblLook w:val="04A0" w:firstRow="1" w:lastRow="0" w:firstColumn="1" w:lastColumn="0" w:noHBand="0" w:noVBand="1"/>
       </w:tblPr>
@@ -33246,12 +33388,12 @@
     </w:tbl>
     <w:p>
       <w:pPr>
-        <w:pStyle w:val="NoSpacing"/>
+        <w:pStyle w:val="KeinLeerraum"/>
       </w:pPr>
     </w:p>
     <w:p>
       <w:pPr>
-        <w:pStyle w:val="Heading1"/>
+        <w:pStyle w:val="berschrift1"/>
         <w:spacing w:before="0"/>
       </w:pPr>
       <w:r>
@@ -33260,7 +33402,7 @@
     </w:p>
     <w:tbl>
       <w:tblPr>
-        <w:tblStyle w:val="TableGrid"/>
+        <w:tblStyle w:val="Tabellenraster"/>
         <w:tblW w:w="9889" w:type="dxa"/>
         <w:tblLook w:val="04A0" w:firstRow="1" w:lastRow="0" w:firstColumn="1" w:lastColumn="0" w:noHBand="0" w:noVBand="1"/>
       </w:tblPr>
@@ -33518,12 +33660,12 @@
     </w:tbl>
     <w:p>
       <w:pPr>
-        <w:pStyle w:val="NoSpacing"/>
+        <w:pStyle w:val="KeinLeerraum"/>
       </w:pPr>
     </w:p>
     <w:p>
       <w:pPr>
-        <w:pStyle w:val="Heading1"/>
+        <w:pStyle w:val="berschrift1"/>
         <w:spacing w:before="0"/>
       </w:pPr>
       <w:r>
@@ -33532,7 +33674,7 @@
     </w:p>
     <w:tbl>
       <w:tblPr>
-        <w:tblStyle w:val="TableGrid"/>
+        <w:tblStyle w:val="Tabellenraster"/>
         <w:tblW w:w="9889" w:type="dxa"/>
         <w:tblLook w:val="04A0" w:firstRow="1" w:lastRow="0" w:firstColumn="1" w:lastColumn="0" w:noHBand="0" w:noVBand="1"/>
       </w:tblPr>
@@ -33942,12 +34084,12 @@
     </w:tbl>
     <w:p>
       <w:pPr>
-        <w:pStyle w:val="NoSpacing"/>
+        <w:pStyle w:val="KeinLeerraum"/>
       </w:pPr>
     </w:p>
     <w:p>
       <w:pPr>
-        <w:pStyle w:val="Heading1"/>
+        <w:pStyle w:val="berschrift1"/>
         <w:spacing w:before="0"/>
       </w:pPr>
       <w:r>
@@ -33956,7 +34098,7 @@
     </w:p>
     <w:tbl>
       <w:tblPr>
-        <w:tblStyle w:val="TableGrid"/>
+        <w:tblStyle w:val="Tabellenraster"/>
         <w:tblW w:w="9889" w:type="dxa"/>
         <w:tblLook w:val="04A0" w:firstRow="1" w:lastRow="0" w:firstColumn="1" w:lastColumn="0" w:noHBand="0" w:noVBand="1"/>
       </w:tblPr>
@@ -34109,7 +34251,7 @@
     </w:tbl>
     <w:p>
       <w:pPr>
-        <w:pStyle w:val="Heading1"/>
+        <w:pStyle w:val="berschrift1"/>
         <w:spacing w:before="0"/>
       </w:pPr>
       <w:r>
@@ -34119,7 +34261,7 @@
     </w:p>
     <w:tbl>
       <w:tblPr>
-        <w:tblStyle w:val="TableGrid"/>
+        <w:tblStyle w:val="Tabellenraster"/>
         <w:tblW w:w="9889" w:type="dxa"/>
         <w:tblLook w:val="04A0" w:firstRow="1" w:lastRow="0" w:firstColumn="1" w:lastColumn="0" w:noHBand="0" w:noVBand="1"/>
       </w:tblPr>
@@ -34694,7 +34836,7 @@
     </w:tbl>
     <w:p>
       <w:pPr>
-        <w:pStyle w:val="Heading1"/>
+        <w:pStyle w:val="berschrift1"/>
       </w:pPr>
       <w:r>
         <w:t>Firefox</w:t>
@@ -34702,7 +34844,7 @@
     </w:p>
     <w:tbl>
       <w:tblPr>
-        <w:tblStyle w:val="TableGrid"/>
+        <w:tblStyle w:val="Tabellenraster"/>
         <w:tblW w:w="9889" w:type="dxa"/>
         <w:tblLook w:val="04A0" w:firstRow="1" w:lastRow="0" w:firstColumn="1" w:lastColumn="0" w:noHBand="0" w:noVBand="1"/>
       </w:tblPr>
@@ -35446,7 +35588,7 @@
     </w:tbl>
     <w:p>
       <w:pPr>
-        <w:pStyle w:val="Heading1"/>
+        <w:pStyle w:val="berschrift1"/>
       </w:pPr>
       <w:r>
         <w:t>Edge</w:t>
@@ -35454,7 +35596,7 @@
     </w:p>
     <w:tbl>
       <w:tblPr>
-        <w:tblStyle w:val="TableGrid"/>
+        <w:tblStyle w:val="Tabellenraster"/>
         <w:tblW w:w="0" w:type="auto"/>
         <w:tblLayout w:type="fixed"/>
         <w:tblLook w:val="04A0" w:firstRow="1" w:lastRow="0" w:firstColumn="1" w:lastColumn="0" w:noHBand="0" w:noVBand="1"/>
@@ -35561,12 +35703,12 @@
     </w:tbl>
     <w:p>
       <w:pPr>
-        <w:pStyle w:val="NoSpacing"/>
+        <w:pStyle w:val="KeinLeerraum"/>
       </w:pPr>
     </w:p>
     <w:p>
       <w:pPr>
-        <w:pStyle w:val="Heading1"/>
+        <w:pStyle w:val="berschrift1"/>
         <w:spacing w:before="0"/>
       </w:pPr>
       <w:r>
@@ -35575,7 +35717,7 @@
     </w:p>
     <w:tbl>
       <w:tblPr>
-        <w:tblStyle w:val="TableGrid"/>
+        <w:tblStyle w:val="Tabellenraster"/>
         <w:tblW w:w="9889" w:type="dxa"/>
         <w:tblLook w:val="04A0" w:firstRow="1" w:lastRow="0" w:firstColumn="1" w:lastColumn="0" w:noHBand="0" w:noVBand="1"/>
       </w:tblPr>
@@ -35624,12 +35766,12 @@
     </w:tbl>
     <w:p>
       <w:pPr>
-        <w:pStyle w:val="NoSpacing"/>
+        <w:pStyle w:val="KeinLeerraum"/>
       </w:pPr>
     </w:p>
     <w:p>
       <w:pPr>
-        <w:pStyle w:val="Heading1"/>
+        <w:pStyle w:val="berschrift1"/>
         <w:spacing w:before="0"/>
       </w:pPr>
       <w:r>
@@ -35638,7 +35780,7 @@
     </w:p>
     <w:tbl>
       <w:tblPr>
-        <w:tblStyle w:val="TableGrid"/>
+        <w:tblStyle w:val="Tabellenraster"/>
         <w:tblW w:w="9889" w:type="dxa"/>
         <w:tblLook w:val="04A0" w:firstRow="1" w:lastRow="0" w:firstColumn="1" w:lastColumn="0" w:noHBand="0" w:noVBand="1"/>
       </w:tblPr>
@@ -35771,12 +35913,12 @@
     </w:tbl>
     <w:p>
       <w:pPr>
-        <w:pStyle w:val="NoSpacing"/>
+        <w:pStyle w:val="KeinLeerraum"/>
       </w:pPr>
     </w:p>
     <w:p>
       <w:pPr>
-        <w:pStyle w:val="Heading1"/>
+        <w:pStyle w:val="berschrift1"/>
         <w:spacing w:before="0"/>
       </w:pPr>
       <w:r>
@@ -35785,7 +35927,7 @@
     </w:p>
     <w:tbl>
       <w:tblPr>
-        <w:tblStyle w:val="TableGrid"/>
+        <w:tblStyle w:val="Tabellenraster"/>
         <w:tblW w:w="9889" w:type="dxa"/>
         <w:tblLook w:val="04A0" w:firstRow="1" w:lastRow="0" w:firstColumn="1" w:lastColumn="0" w:noHBand="0" w:noVBand="1"/>
       </w:tblPr>
@@ -35921,7 +36063,7 @@
     </w:tbl>
     <w:p>
       <w:pPr>
-        <w:pStyle w:val="NoSpacing"/>
+        <w:pStyle w:val="KeinLeerraum"/>
       </w:pPr>
       <w:r>
         <w:t>*modified</w:t>
@@ -35944,7 +36086,7 @@
     </w:p>
     <w:p>
       <w:pPr>
-        <w:pStyle w:val="Heading1"/>
+        <w:pStyle w:val="berschrift1"/>
       </w:pPr>
       <w:r>
         <w:lastRenderedPageBreak/>
@@ -35953,7 +36095,7 @@
     </w:p>
     <w:tbl>
       <w:tblPr>
-        <w:tblStyle w:val="TableGrid"/>
+        <w:tblStyle w:val="Tabellenraster"/>
         <w:tblW w:w="10065" w:type="dxa"/>
         <w:tblInd w:w="-34" w:type="dxa"/>
         <w:tblLook w:val="04A0" w:firstRow="1" w:lastRow="0" w:firstColumn="1" w:lastColumn="0" w:noHBand="0" w:noVBand="1"/>
@@ -39576,7 +39718,7 @@
     </w:p>
     <w:p>
       <w:pPr>
-        <w:pStyle w:val="Heading1"/>
+        <w:pStyle w:val="berschrift1"/>
       </w:pPr>
       <w:bookmarkStart w:id="0" w:name="_Toc243977889"/>
       <w:r>
@@ -39586,7 +39728,7 @@
     </w:p>
     <w:tbl>
       <w:tblPr>
-        <w:tblStyle w:val="TableGrid"/>
+        <w:tblStyle w:val="Tabellenraster"/>
         <w:tblW w:w="10031" w:type="dxa"/>
         <w:tblLook w:val="04A0" w:firstRow="1" w:lastRow="0" w:firstColumn="1" w:lastColumn="0" w:noHBand="0" w:noVBand="1"/>
       </w:tblPr>
@@ -43236,7 +43378,7 @@
     </w:p>
     <w:p>
       <w:pPr>
-        <w:pStyle w:val="Heading1"/>
+        <w:pStyle w:val="berschrift1"/>
       </w:pPr>
       <w:r>
         <w:lastRenderedPageBreak/>
@@ -43246,7 +43388,7 @@
     </w:p>
     <w:p>
       <w:pPr>
-        <w:pStyle w:val="NoSpacing"/>
+        <w:pStyle w:val="KeinLeerraum"/>
       </w:pPr>
       <w:r>
         <w:t xml:space="preserve">Schema: Visual C# 2005 / </w:t>
@@ -43285,7 +43427,7 @@
           </w:tcPr>
           <w:p>
             <w:pPr>
-              <w:pStyle w:val="NoSpacing"/>
+              <w:pStyle w:val="KeinLeerraum"/>
               <w:rPr>
                 <w:b/>
                 <w:color w:val="FFFFFF"/>
@@ -43313,7 +43455,7 @@
           </w:tcPr>
           <w:p>
             <w:pPr>
-              <w:pStyle w:val="NoSpacing"/>
+              <w:pStyle w:val="KeinLeerraum"/>
               <w:rPr>
                 <w:sz w:val="16"/>
                 <w:szCs w:val="16"/>
@@ -43334,7 +43476,7 @@
           </w:tcPr>
           <w:p>
             <w:pPr>
-              <w:pStyle w:val="NoSpacing"/>
+              <w:pStyle w:val="KeinLeerraum"/>
               <w:rPr>
                 <w:sz w:val="16"/>
                 <w:szCs w:val="16"/>
@@ -43356,7 +43498,7 @@
           </w:tcPr>
           <w:p>
             <w:pPr>
-              <w:pStyle w:val="NoSpacing"/>
+              <w:pStyle w:val="KeinLeerraum"/>
               <w:rPr>
                 <w:sz w:val="16"/>
                 <w:szCs w:val="16"/>
@@ -43391,7 +43533,7 @@
           </w:tcPr>
           <w:p>
             <w:pPr>
-              <w:pStyle w:val="NoSpacing"/>
+              <w:pStyle w:val="KeinLeerraum"/>
               <w:rPr>
                 <w:sz w:val="16"/>
                 <w:szCs w:val="16"/>
@@ -43422,7 +43564,7 @@
           </w:tcPr>
           <w:p>
             <w:pPr>
-              <w:pStyle w:val="NoSpacing"/>
+              <w:pStyle w:val="KeinLeerraum"/>
               <w:rPr>
                 <w:sz w:val="16"/>
                 <w:szCs w:val="16"/>
@@ -43443,7 +43585,7 @@
           </w:tcPr>
           <w:p>
             <w:pPr>
-              <w:pStyle w:val="NoSpacing"/>
+              <w:pStyle w:val="KeinLeerraum"/>
               <w:rPr>
                 <w:sz w:val="16"/>
                 <w:szCs w:val="16"/>
@@ -43465,7 +43607,7 @@
           </w:tcPr>
           <w:p>
             <w:pPr>
-              <w:pStyle w:val="NoSpacing"/>
+              <w:pStyle w:val="KeinLeerraum"/>
               <w:rPr>
                 <w:sz w:val="16"/>
                 <w:szCs w:val="16"/>
@@ -43486,7 +43628,7 @@
           </w:tcPr>
           <w:p>
             <w:pPr>
-              <w:pStyle w:val="NoSpacing"/>
+              <w:pStyle w:val="KeinLeerraum"/>
               <w:rPr>
                 <w:sz w:val="16"/>
                 <w:szCs w:val="16"/>
@@ -43511,7 +43653,7 @@
           </w:tcPr>
           <w:p>
             <w:pPr>
-              <w:pStyle w:val="NoSpacing"/>
+              <w:pStyle w:val="KeinLeerraum"/>
               <w:rPr>
                 <w:sz w:val="16"/>
                 <w:szCs w:val="16"/>
@@ -43533,7 +43675,7 @@
           </w:tcPr>
           <w:p>
             <w:pPr>
-              <w:pStyle w:val="NoSpacing"/>
+              <w:pStyle w:val="KeinLeerraum"/>
               <w:rPr>
                 <w:sz w:val="16"/>
                 <w:szCs w:val="16"/>
@@ -43556,7 +43698,7 @@
           </w:tcPr>
           <w:p>
             <w:pPr>
-              <w:pStyle w:val="NoSpacing"/>
+              <w:pStyle w:val="KeinLeerraum"/>
               <w:rPr>
                 <w:sz w:val="16"/>
                 <w:szCs w:val="16"/>
@@ -43578,7 +43720,7 @@
           </w:tcPr>
           <w:p>
             <w:pPr>
-              <w:pStyle w:val="NoSpacing"/>
+              <w:pStyle w:val="KeinLeerraum"/>
               <w:rPr>
                 <w:sz w:val="16"/>
                 <w:szCs w:val="16"/>
@@ -43603,7 +43745,7 @@
           </w:tcPr>
           <w:p>
             <w:pPr>
-              <w:pStyle w:val="NoSpacing"/>
+              <w:pStyle w:val="KeinLeerraum"/>
               <w:rPr>
                 <w:sz w:val="16"/>
                 <w:szCs w:val="16"/>
@@ -43625,7 +43767,7 @@
           </w:tcPr>
           <w:p>
             <w:pPr>
-              <w:pStyle w:val="NoSpacing"/>
+              <w:pStyle w:val="KeinLeerraum"/>
               <w:rPr>
                 <w:sz w:val="16"/>
                 <w:szCs w:val="16"/>
@@ -43650,7 +43792,7 @@
           </w:tcPr>
           <w:p>
             <w:pPr>
-              <w:pStyle w:val="NoSpacing"/>
+              <w:pStyle w:val="KeinLeerraum"/>
               <w:rPr>
                 <w:sz w:val="16"/>
                 <w:szCs w:val="16"/>
@@ -43672,7 +43814,7 @@
           </w:tcPr>
           <w:p>
             <w:pPr>
-              <w:pStyle w:val="NoSpacing"/>
+              <w:pStyle w:val="KeinLeerraum"/>
               <w:rPr>
                 <w:sz w:val="16"/>
                 <w:szCs w:val="16"/>
@@ -43697,7 +43839,7 @@
           </w:tcPr>
           <w:p>
             <w:pPr>
-              <w:pStyle w:val="NoSpacing"/>
+              <w:pStyle w:val="KeinLeerraum"/>
               <w:rPr>
                 <w:sz w:val="16"/>
                 <w:szCs w:val="16"/>
@@ -43725,7 +43867,7 @@
           </w:tcPr>
           <w:p>
             <w:pPr>
-              <w:pStyle w:val="NoSpacing"/>
+              <w:pStyle w:val="KeinLeerraum"/>
               <w:rPr>
                 <w:sz w:val="16"/>
                 <w:szCs w:val="16"/>
@@ -43768,7 +43910,7 @@
           </w:tcPr>
           <w:p>
             <w:pPr>
-              <w:pStyle w:val="NoSpacing"/>
+              <w:pStyle w:val="KeinLeerraum"/>
               <w:rPr>
                 <w:sz w:val="16"/>
                 <w:szCs w:val="16"/>
@@ -43790,7 +43932,7 @@
           </w:tcPr>
           <w:p>
             <w:pPr>
-              <w:pStyle w:val="NoSpacing"/>
+              <w:pStyle w:val="KeinLeerraum"/>
               <w:rPr>
                 <w:sz w:val="16"/>
                 <w:szCs w:val="16"/>
@@ -43815,7 +43957,7 @@
           </w:tcPr>
           <w:p>
             <w:pPr>
-              <w:pStyle w:val="NoSpacing"/>
+              <w:pStyle w:val="KeinLeerraum"/>
               <w:rPr>
                 <w:sz w:val="16"/>
                 <w:szCs w:val="16"/>
@@ -43850,7 +43992,7 @@
           </w:tcPr>
           <w:p>
             <w:pPr>
-              <w:pStyle w:val="NoSpacing"/>
+              <w:pStyle w:val="KeinLeerraum"/>
               <w:rPr>
                 <w:sz w:val="16"/>
                 <w:szCs w:val="16"/>
@@ -43873,7 +44015,7 @@
           </w:tcPr>
           <w:p>
             <w:pPr>
-              <w:pStyle w:val="NoSpacing"/>
+              <w:pStyle w:val="KeinLeerraum"/>
               <w:rPr>
                 <w:sz w:val="16"/>
                 <w:szCs w:val="16"/>
@@ -43895,7 +44037,7 @@
           </w:tcPr>
           <w:p>
             <w:pPr>
-              <w:pStyle w:val="NoSpacing"/>
+              <w:pStyle w:val="KeinLeerraum"/>
               <w:rPr>
                 <w:sz w:val="16"/>
                 <w:szCs w:val="16"/>
@@ -43920,7 +44062,7 @@
           </w:tcPr>
           <w:p>
             <w:pPr>
-              <w:pStyle w:val="NoSpacing"/>
+              <w:pStyle w:val="KeinLeerraum"/>
               <w:rPr>
                 <w:sz w:val="16"/>
                 <w:szCs w:val="16"/>
@@ -43948,7 +44090,7 @@
           </w:tcPr>
           <w:p>
             <w:pPr>
-              <w:pStyle w:val="NoSpacing"/>
+              <w:pStyle w:val="KeinLeerraum"/>
               <w:rPr>
                 <w:sz w:val="16"/>
                 <w:szCs w:val="16"/>
@@ -43991,7 +44133,7 @@
           </w:tcPr>
           <w:p>
             <w:pPr>
-              <w:pStyle w:val="NoSpacing"/>
+              <w:pStyle w:val="KeinLeerraum"/>
               <w:rPr>
                 <w:sz w:val="16"/>
                 <w:szCs w:val="16"/>
@@ -44013,7 +44155,7 @@
           </w:tcPr>
           <w:p>
             <w:pPr>
-              <w:pStyle w:val="NoSpacing"/>
+              <w:pStyle w:val="KeinLeerraum"/>
               <w:rPr>
                 <w:sz w:val="16"/>
                 <w:szCs w:val="16"/>
@@ -44038,7 +44180,7 @@
           </w:tcPr>
           <w:p>
             <w:pPr>
-              <w:pStyle w:val="NoSpacing"/>
+              <w:pStyle w:val="KeinLeerraum"/>
               <w:rPr>
                 <w:sz w:val="16"/>
                 <w:szCs w:val="16"/>
@@ -44073,7 +44215,7 @@
           </w:tcPr>
           <w:p>
             <w:pPr>
-              <w:pStyle w:val="NoSpacing"/>
+              <w:pStyle w:val="KeinLeerraum"/>
               <w:rPr>
                 <w:sz w:val="16"/>
                 <w:szCs w:val="16"/>
@@ -44095,7 +44237,7 @@
           </w:tcPr>
           <w:p>
             <w:pPr>
-              <w:pStyle w:val="NoSpacing"/>
+              <w:pStyle w:val="KeinLeerraum"/>
               <w:rPr>
                 <w:sz w:val="16"/>
                 <w:szCs w:val="16"/>
@@ -44117,7 +44259,7 @@
           </w:tcPr>
           <w:p>
             <w:pPr>
-              <w:pStyle w:val="NoSpacing"/>
+              <w:pStyle w:val="KeinLeerraum"/>
               <w:rPr>
                 <w:sz w:val="16"/>
                 <w:szCs w:val="16"/>
@@ -44160,7 +44302,7 @@
           </w:tcPr>
           <w:p>
             <w:pPr>
-              <w:pStyle w:val="NoSpacing"/>
+              <w:pStyle w:val="KeinLeerraum"/>
               <w:rPr>
                 <w:sz w:val="16"/>
                 <w:szCs w:val="16"/>
@@ -44181,7 +44323,7 @@
           </w:tcPr>
           <w:p>
             <w:pPr>
-              <w:pStyle w:val="NoSpacing"/>
+              <w:pStyle w:val="KeinLeerraum"/>
               <w:rPr>
                 <w:sz w:val="16"/>
                 <w:szCs w:val="16"/>
@@ -44224,7 +44366,7 @@
           </w:tcPr>
           <w:p>
             <w:pPr>
-              <w:pStyle w:val="NoSpacing"/>
+              <w:pStyle w:val="KeinLeerraum"/>
               <w:rPr>
                 <w:sz w:val="16"/>
                 <w:szCs w:val="16"/>
@@ -44248,7 +44390,7 @@
           </w:tcPr>
           <w:p>
             <w:pPr>
-              <w:pStyle w:val="NoSpacing"/>
+              <w:pStyle w:val="KeinLeerraum"/>
               <w:rPr>
                 <w:sz w:val="16"/>
                 <w:szCs w:val="16"/>
@@ -44287,7 +44429,7 @@
           </w:tcPr>
           <w:p>
             <w:pPr>
-              <w:pStyle w:val="NoSpacing"/>
+              <w:pStyle w:val="KeinLeerraum"/>
               <w:rPr>
                 <w:sz w:val="16"/>
                 <w:szCs w:val="16"/>
@@ -44308,7 +44450,7 @@
           </w:tcPr>
           <w:p>
             <w:pPr>
-              <w:pStyle w:val="NoSpacing"/>
+              <w:pStyle w:val="KeinLeerraum"/>
               <w:rPr>
                 <w:sz w:val="16"/>
                 <w:szCs w:val="16"/>
@@ -44330,7 +44472,7 @@
           </w:tcPr>
           <w:p>
             <w:pPr>
-              <w:pStyle w:val="NoSpacing"/>
+              <w:pStyle w:val="KeinLeerraum"/>
               <w:rPr>
                 <w:sz w:val="16"/>
                 <w:szCs w:val="16"/>
@@ -44352,7 +44494,7 @@
           </w:tcPr>
           <w:p>
             <w:pPr>
-              <w:pStyle w:val="NoSpacing"/>
+              <w:pStyle w:val="KeinLeerraum"/>
               <w:rPr>
                 <w:sz w:val="16"/>
                 <w:szCs w:val="16"/>
@@ -44377,7 +44519,7 @@
           </w:tcPr>
           <w:p>
             <w:pPr>
-              <w:pStyle w:val="NoSpacing"/>
+              <w:pStyle w:val="KeinLeerraum"/>
               <w:rPr>
                 <w:sz w:val="16"/>
                 <w:szCs w:val="16"/>
@@ -44398,7 +44540,7 @@
           </w:tcPr>
           <w:p>
             <w:pPr>
-              <w:pStyle w:val="NoSpacing"/>
+              <w:pStyle w:val="KeinLeerraum"/>
               <w:rPr>
                 <w:sz w:val="16"/>
                 <w:szCs w:val="16"/>
@@ -44420,7 +44562,7 @@
           </w:tcPr>
           <w:p>
             <w:pPr>
-              <w:pStyle w:val="NoSpacing"/>
+              <w:pStyle w:val="KeinLeerraum"/>
               <w:rPr>
                 <w:sz w:val="16"/>
                 <w:szCs w:val="16"/>
@@ -44442,7 +44584,7 @@
           </w:tcPr>
           <w:p>
             <w:pPr>
-              <w:pStyle w:val="NoSpacing"/>
+              <w:pStyle w:val="KeinLeerraum"/>
               <w:rPr>
                 <w:sz w:val="16"/>
                 <w:szCs w:val="16"/>
@@ -44467,7 +44609,7 @@
           </w:tcPr>
           <w:p>
             <w:pPr>
-              <w:pStyle w:val="NoSpacing"/>
+              <w:pStyle w:val="KeinLeerraum"/>
               <w:rPr>
                 <w:sz w:val="16"/>
                 <w:szCs w:val="16"/>
@@ -44488,7 +44630,7 @@
           </w:tcPr>
           <w:p>
             <w:pPr>
-              <w:pStyle w:val="NoSpacing"/>
+              <w:pStyle w:val="KeinLeerraum"/>
               <w:rPr>
                 <w:sz w:val="16"/>
                 <w:szCs w:val="16"/>
@@ -44510,7 +44652,7 @@
           </w:tcPr>
           <w:p>
             <w:pPr>
-              <w:pStyle w:val="NoSpacing"/>
+              <w:pStyle w:val="KeinLeerraum"/>
               <w:rPr>
                 <w:sz w:val="16"/>
                 <w:szCs w:val="16"/>
@@ -44532,7 +44674,7 @@
           </w:tcPr>
           <w:p>
             <w:pPr>
-              <w:pStyle w:val="NoSpacing"/>
+              <w:pStyle w:val="KeinLeerraum"/>
               <w:rPr>
                 <w:sz w:val="16"/>
                 <w:szCs w:val="16"/>
@@ -44557,7 +44699,7 @@
           </w:tcPr>
           <w:p>
             <w:pPr>
-              <w:pStyle w:val="NoSpacing"/>
+              <w:pStyle w:val="KeinLeerraum"/>
               <w:rPr>
                 <w:sz w:val="16"/>
                 <w:szCs w:val="16"/>
@@ -44578,7 +44720,7 @@
           </w:tcPr>
           <w:p>
             <w:pPr>
-              <w:pStyle w:val="NoSpacing"/>
+              <w:pStyle w:val="KeinLeerraum"/>
               <w:rPr>
                 <w:sz w:val="16"/>
                 <w:szCs w:val="16"/>
@@ -44600,7 +44742,7 @@
           </w:tcPr>
           <w:p>
             <w:pPr>
-              <w:pStyle w:val="NoSpacing"/>
+              <w:pStyle w:val="KeinLeerraum"/>
               <w:rPr>
                 <w:sz w:val="16"/>
                 <w:szCs w:val="16"/>
@@ -44622,7 +44764,7 @@
           </w:tcPr>
           <w:p>
             <w:pPr>
-              <w:pStyle w:val="NoSpacing"/>
+              <w:pStyle w:val="KeinLeerraum"/>
               <w:rPr>
                 <w:sz w:val="16"/>
                 <w:szCs w:val="16"/>
@@ -44647,7 +44789,7 @@
           </w:tcPr>
           <w:p>
             <w:pPr>
-              <w:pStyle w:val="NoSpacing"/>
+              <w:pStyle w:val="KeinLeerraum"/>
               <w:rPr>
                 <w:b/>
                 <w:color w:val="FFFFFF"/>
@@ -44675,7 +44817,7 @@
           </w:tcPr>
           <w:p>
             <w:pPr>
-              <w:pStyle w:val="NoSpacing"/>
+              <w:pStyle w:val="KeinLeerraum"/>
               <w:rPr>
                 <w:sz w:val="16"/>
                 <w:szCs w:val="16"/>
@@ -44696,7 +44838,7 @@
           </w:tcPr>
           <w:p>
             <w:pPr>
-              <w:pStyle w:val="NoSpacing"/>
+              <w:pStyle w:val="KeinLeerraum"/>
               <w:rPr>
                 <w:sz w:val="16"/>
                 <w:szCs w:val="16"/>
@@ -44717,7 +44859,7 @@
           </w:tcPr>
           <w:p>
             <w:pPr>
-              <w:pStyle w:val="NoSpacing"/>
+              <w:pStyle w:val="KeinLeerraum"/>
               <w:rPr>
                 <w:sz w:val="16"/>
                 <w:szCs w:val="16"/>
@@ -44739,7 +44881,7 @@
           </w:tcPr>
           <w:p>
             <w:pPr>
-              <w:pStyle w:val="NoSpacing"/>
+              <w:pStyle w:val="KeinLeerraum"/>
               <w:rPr>
                 <w:sz w:val="16"/>
                 <w:szCs w:val="16"/>
@@ -44763,7 +44905,7 @@
           </w:tcPr>
           <w:p>
             <w:pPr>
-              <w:pStyle w:val="NoSpacing"/>
+              <w:pStyle w:val="KeinLeerraum"/>
               <w:rPr>
                 <w:sz w:val="16"/>
                 <w:szCs w:val="16"/>
@@ -44784,7 +44926,7 @@
           </w:tcPr>
           <w:p>
             <w:pPr>
-              <w:pStyle w:val="NoSpacing"/>
+              <w:pStyle w:val="KeinLeerraum"/>
               <w:rPr>
                 <w:sz w:val="16"/>
                 <w:szCs w:val="16"/>
@@ -44806,7 +44948,7 @@
           </w:tcPr>
           <w:p>
             <w:pPr>
-              <w:pStyle w:val="NoSpacing"/>
+              <w:pStyle w:val="KeinLeerraum"/>
               <w:rPr>
                 <w:sz w:val="16"/>
                 <w:szCs w:val="16"/>
@@ -44829,7 +44971,7 @@
           </w:tcPr>
           <w:p>
             <w:pPr>
-              <w:pStyle w:val="NoSpacing"/>
+              <w:pStyle w:val="KeinLeerraum"/>
               <w:rPr>
                 <w:sz w:val="16"/>
                 <w:szCs w:val="16"/>
@@ -44853,7 +44995,7 @@
           </w:tcPr>
           <w:p>
             <w:pPr>
-              <w:pStyle w:val="NoSpacing"/>
+              <w:pStyle w:val="KeinLeerraum"/>
               <w:rPr>
                 <w:sz w:val="16"/>
                 <w:szCs w:val="16"/>
@@ -44874,7 +45016,7 @@
           </w:tcPr>
           <w:p>
             <w:pPr>
-              <w:pStyle w:val="NoSpacing"/>
+              <w:pStyle w:val="KeinLeerraum"/>
               <w:tabs>
                 <w:tab w:val="left" w:pos="1455"/>
               </w:tabs>
@@ -44905,7 +45047,7 @@
           </w:tcPr>
           <w:p>
             <w:pPr>
-              <w:pStyle w:val="NoSpacing"/>
+              <w:pStyle w:val="KeinLeerraum"/>
               <w:rPr>
                 <w:sz w:val="16"/>
                 <w:szCs w:val="16"/>
@@ -44927,7 +45069,7 @@
           </w:tcPr>
           <w:p>
             <w:pPr>
-              <w:pStyle w:val="NoSpacing"/>
+              <w:pStyle w:val="KeinLeerraum"/>
               <w:rPr>
                 <w:sz w:val="16"/>
                 <w:szCs w:val="16"/>
@@ -44954,7 +45096,7 @@
           </w:tcPr>
           <w:p>
             <w:pPr>
-              <w:pStyle w:val="NoSpacing"/>
+              <w:pStyle w:val="KeinLeerraum"/>
               <w:rPr>
                 <w:sz w:val="16"/>
                 <w:szCs w:val="16"/>
@@ -44975,7 +45117,7 @@
           </w:tcPr>
           <w:p>
             <w:pPr>
-              <w:pStyle w:val="NoSpacing"/>
+              <w:pStyle w:val="KeinLeerraum"/>
               <w:rPr>
                 <w:sz w:val="16"/>
                 <w:szCs w:val="16"/>
@@ -44996,7 +45138,7 @@
           </w:tcPr>
           <w:p>
             <w:pPr>
-              <w:pStyle w:val="NoSpacing"/>
+              <w:pStyle w:val="KeinLeerraum"/>
               <w:rPr>
                 <w:sz w:val="16"/>
                 <w:szCs w:val="16"/>
@@ -45018,7 +45160,7 @@
           </w:tcPr>
           <w:p>
             <w:pPr>
-              <w:pStyle w:val="NoSpacing"/>
+              <w:pStyle w:val="KeinLeerraum"/>
               <w:rPr>
                 <w:sz w:val="16"/>
                 <w:szCs w:val="16"/>
@@ -45045,7 +45187,7 @@
           </w:tcPr>
           <w:p>
             <w:pPr>
-              <w:pStyle w:val="NoSpacing"/>
+              <w:pStyle w:val="KeinLeerraum"/>
               <w:rPr>
                 <w:sz w:val="16"/>
                 <w:szCs w:val="16"/>
@@ -45066,7 +45208,7 @@
           </w:tcPr>
           <w:p>
             <w:pPr>
-              <w:pStyle w:val="NoSpacing"/>
+              <w:pStyle w:val="KeinLeerraum"/>
               <w:rPr>
                 <w:sz w:val="16"/>
                 <w:szCs w:val="16"/>
@@ -45087,7 +45229,7 @@
           </w:tcPr>
           <w:p>
             <w:pPr>
-              <w:pStyle w:val="NoSpacing"/>
+              <w:pStyle w:val="KeinLeerraum"/>
               <w:rPr>
                 <w:sz w:val="16"/>
                 <w:szCs w:val="16"/>
@@ -45109,7 +45251,7 @@
           </w:tcPr>
           <w:p>
             <w:pPr>
-              <w:pStyle w:val="NoSpacing"/>
+              <w:pStyle w:val="KeinLeerraum"/>
               <w:rPr>
                 <w:sz w:val="16"/>
                 <w:szCs w:val="16"/>
@@ -45136,7 +45278,7 @@
           </w:tcPr>
           <w:p>
             <w:pPr>
-              <w:pStyle w:val="NoSpacing"/>
+              <w:pStyle w:val="KeinLeerraum"/>
               <w:rPr>
                 <w:b/>
                 <w:color w:val="FFFFFF"/>
@@ -45164,7 +45306,7 @@
           </w:tcPr>
           <w:p>
             <w:pPr>
-              <w:pStyle w:val="NoSpacing"/>
+              <w:pStyle w:val="KeinLeerraum"/>
               <w:rPr>
                 <w:sz w:val="16"/>
                 <w:szCs w:val="16"/>
@@ -45185,7 +45327,7 @@
           </w:tcPr>
           <w:p>
             <w:pPr>
-              <w:pStyle w:val="NoSpacing"/>
+              <w:pStyle w:val="KeinLeerraum"/>
               <w:rPr>
                 <w:sz w:val="16"/>
                 <w:szCs w:val="16"/>
@@ -45206,7 +45348,7 @@
           </w:tcPr>
           <w:p>
             <w:pPr>
-              <w:pStyle w:val="NoSpacing"/>
+              <w:pStyle w:val="KeinLeerraum"/>
               <w:rPr>
                 <w:sz w:val="16"/>
                 <w:szCs w:val="16"/>
@@ -45228,7 +45370,7 @@
           </w:tcPr>
           <w:p>
             <w:pPr>
-              <w:pStyle w:val="NoSpacing"/>
+              <w:pStyle w:val="KeinLeerraum"/>
               <w:rPr>
                 <w:sz w:val="16"/>
                 <w:szCs w:val="16"/>
@@ -45252,7 +45394,7 @@
           </w:tcPr>
           <w:p>
             <w:pPr>
-              <w:pStyle w:val="NoSpacing"/>
+              <w:pStyle w:val="KeinLeerraum"/>
               <w:rPr>
                 <w:sz w:val="16"/>
                 <w:szCs w:val="16"/>
@@ -45273,7 +45415,7 @@
           </w:tcPr>
           <w:p>
             <w:pPr>
-              <w:pStyle w:val="NoSpacing"/>
+              <w:pStyle w:val="KeinLeerraum"/>
               <w:rPr>
                 <w:sz w:val="16"/>
                 <w:szCs w:val="16"/>
@@ -45294,7 +45436,7 @@
           </w:tcPr>
           <w:p>
             <w:pPr>
-              <w:pStyle w:val="NoSpacing"/>
+              <w:pStyle w:val="KeinLeerraum"/>
               <w:rPr>
                 <w:sz w:val="16"/>
                 <w:szCs w:val="16"/>
@@ -45316,7 +45458,7 @@
           </w:tcPr>
           <w:p>
             <w:pPr>
-              <w:pStyle w:val="NoSpacing"/>
+              <w:pStyle w:val="KeinLeerraum"/>
               <w:rPr>
                 <w:sz w:val="16"/>
                 <w:szCs w:val="16"/>
@@ -45341,7 +45483,7 @@
           </w:tcPr>
           <w:p>
             <w:pPr>
-              <w:pStyle w:val="NoSpacing"/>
+              <w:pStyle w:val="KeinLeerraum"/>
               <w:rPr>
                 <w:b/>
                 <w:color w:val="FFFFFF"/>
@@ -45369,7 +45511,7 @@
           </w:tcPr>
           <w:p>
             <w:pPr>
-              <w:pStyle w:val="NoSpacing"/>
+              <w:pStyle w:val="KeinLeerraum"/>
               <w:rPr>
                 <w:sz w:val="16"/>
                 <w:szCs w:val="16"/>
@@ -45397,7 +45539,7 @@
           </w:tcPr>
           <w:p>
             <w:pPr>
-              <w:pStyle w:val="NoSpacing"/>
+              <w:pStyle w:val="KeinLeerraum"/>
               <w:rPr>
                 <w:sz w:val="16"/>
                 <w:szCs w:val="16"/>
@@ -45418,7 +45560,7 @@
           </w:tcPr>
           <w:p>
             <w:pPr>
-              <w:pStyle w:val="NoSpacing"/>
+              <w:pStyle w:val="KeinLeerraum"/>
               <w:rPr>
                 <w:sz w:val="16"/>
                 <w:szCs w:val="16"/>
@@ -45447,7 +45589,7 @@
           </w:tcPr>
           <w:p>
             <w:pPr>
-              <w:pStyle w:val="NoSpacing"/>
+              <w:pStyle w:val="KeinLeerraum"/>
               <w:rPr>
                 <w:sz w:val="16"/>
                 <w:szCs w:val="16"/>
@@ -45471,7 +45613,7 @@
           </w:tcPr>
           <w:p>
             <w:pPr>
-              <w:pStyle w:val="NoSpacing"/>
+              <w:pStyle w:val="KeinLeerraum"/>
               <w:rPr>
                 <w:sz w:val="16"/>
                 <w:szCs w:val="16"/>
@@ -45492,7 +45634,7 @@
           </w:tcPr>
           <w:p>
             <w:pPr>
-              <w:pStyle w:val="NoSpacing"/>
+              <w:pStyle w:val="KeinLeerraum"/>
               <w:rPr>
                 <w:sz w:val="16"/>
                 <w:szCs w:val="16"/>
@@ -45513,7 +45655,7 @@
           </w:tcPr>
           <w:p>
             <w:pPr>
-              <w:pStyle w:val="NoSpacing"/>
+              <w:pStyle w:val="KeinLeerraum"/>
               <w:rPr>
                 <w:sz w:val="16"/>
                 <w:szCs w:val="16"/>
@@ -45549,7 +45691,7 @@
           </w:tcPr>
           <w:p>
             <w:pPr>
-              <w:pStyle w:val="NoSpacing"/>
+              <w:pStyle w:val="KeinLeerraum"/>
               <w:rPr>
                 <w:sz w:val="16"/>
                 <w:szCs w:val="16"/>
@@ -45573,7 +45715,7 @@
           </w:tcPr>
           <w:p>
             <w:pPr>
-              <w:pStyle w:val="NoSpacing"/>
+              <w:pStyle w:val="KeinLeerraum"/>
               <w:rPr>
                 <w:sz w:val="16"/>
                 <w:szCs w:val="16"/>
@@ -45594,7 +45736,7 @@
           </w:tcPr>
           <w:p>
             <w:pPr>
-              <w:pStyle w:val="NoSpacing"/>
+              <w:pStyle w:val="KeinLeerraum"/>
               <w:rPr>
                 <w:rFonts w:ascii="MS Shell Dlg" w:eastAsia="Times New Roman" w:hAnsi="MS Shell Dlg" w:cs="MS Shell Dlg"/>
                 <w:sz w:val="16"/>
@@ -45625,7 +45767,7 @@
           </w:tcPr>
           <w:p>
             <w:pPr>
-              <w:pStyle w:val="NoSpacing"/>
+              <w:pStyle w:val="KeinLeerraum"/>
               <w:rPr>
                 <w:sz w:val="16"/>
                 <w:szCs w:val="16"/>
@@ -45647,7 +45789,7 @@
           </w:tcPr>
           <w:p>
             <w:pPr>
-              <w:pStyle w:val="NoSpacing"/>
+              <w:pStyle w:val="KeinLeerraum"/>
               <w:rPr>
                 <w:sz w:val="16"/>
                 <w:szCs w:val="16"/>
@@ -45680,7 +45822,7 @@
           </w:tcPr>
           <w:p>
             <w:pPr>
-              <w:pStyle w:val="NoSpacing"/>
+              <w:pStyle w:val="KeinLeerraum"/>
               <w:tabs>
                 <w:tab w:val="left" w:pos="4515"/>
               </w:tabs>
@@ -45720,7 +45862,7 @@
           </w:tcPr>
           <w:p>
             <w:pPr>
-              <w:pStyle w:val="NoSpacing"/>
+              <w:pStyle w:val="KeinLeerraum"/>
               <w:rPr>
                 <w:sz w:val="16"/>
                 <w:szCs w:val="16"/>
@@ -45741,7 +45883,7 @@
           </w:tcPr>
           <w:p>
             <w:pPr>
-              <w:pStyle w:val="NoSpacing"/>
+              <w:pStyle w:val="KeinLeerraum"/>
               <w:rPr>
                 <w:sz w:val="16"/>
                 <w:szCs w:val="16"/>
@@ -45762,7 +45904,7 @@
           </w:tcPr>
           <w:p>
             <w:pPr>
-              <w:pStyle w:val="NoSpacing"/>
+              <w:pStyle w:val="KeinLeerraum"/>
               <w:rPr>
                 <w:sz w:val="16"/>
                 <w:szCs w:val="16"/>
@@ -45784,7 +45926,7 @@
           </w:tcPr>
           <w:p>
             <w:pPr>
-              <w:pStyle w:val="NoSpacing"/>
+              <w:pStyle w:val="KeinLeerraum"/>
               <w:rPr>
                 <w:sz w:val="16"/>
                 <w:szCs w:val="16"/>
@@ -45811,7 +45953,7 @@
           </w:tcPr>
           <w:p>
             <w:pPr>
-              <w:pStyle w:val="NoSpacing"/>
+              <w:pStyle w:val="KeinLeerraum"/>
               <w:rPr>
                 <w:sz w:val="16"/>
                 <w:szCs w:val="16"/>
@@ -45832,7 +45974,7 @@
           </w:tcPr>
           <w:p>
             <w:pPr>
-              <w:pStyle w:val="NoSpacing"/>
+              <w:pStyle w:val="KeinLeerraum"/>
               <w:rPr>
                 <w:sz w:val="16"/>
                 <w:szCs w:val="16"/>
@@ -45853,7 +45995,7 @@
           </w:tcPr>
           <w:p>
             <w:pPr>
-              <w:pStyle w:val="NoSpacing"/>
+              <w:pStyle w:val="KeinLeerraum"/>
               <w:rPr>
                 <w:sz w:val="16"/>
                 <w:szCs w:val="16"/>
@@ -45868,7 +46010,7 @@
           </w:tcPr>
           <w:p>
             <w:pPr>
-              <w:pStyle w:val="NoSpacing"/>
+              <w:pStyle w:val="KeinLeerraum"/>
               <w:rPr>
                 <w:sz w:val="16"/>
                 <w:szCs w:val="16"/>
@@ -45889,7 +46031,7 @@
           </w:tcPr>
           <w:p>
             <w:pPr>
-              <w:pStyle w:val="NoSpacing"/>
+              <w:pStyle w:val="KeinLeerraum"/>
               <w:tabs>
                 <w:tab w:val="left" w:pos="1215"/>
                 <w:tab w:val="left" w:pos="4515"/>
@@ -45934,7 +46076,7 @@
           </w:tcPr>
           <w:p>
             <w:pPr>
-              <w:pStyle w:val="NoSpacing"/>
+              <w:pStyle w:val="KeinLeerraum"/>
               <w:rPr>
                 <w:sz w:val="16"/>
                 <w:szCs w:val="16"/>
@@ -45956,7 +46098,7 @@
           </w:tcPr>
           <w:p>
             <w:pPr>
-              <w:pStyle w:val="NoSpacing"/>
+              <w:pStyle w:val="KeinLeerraum"/>
               <w:rPr>
                 <w:sz w:val="16"/>
                 <w:szCs w:val="16"/>
@@ -45978,7 +46120,7 @@
           </w:tcPr>
           <w:p>
             <w:pPr>
-              <w:pStyle w:val="NoSpacing"/>
+              <w:pStyle w:val="KeinLeerraum"/>
               <w:rPr>
                 <w:sz w:val="16"/>
                 <w:szCs w:val="16"/>
@@ -46001,7 +46143,7 @@
           </w:tcPr>
           <w:p>
             <w:pPr>
-              <w:pStyle w:val="NoSpacing"/>
+              <w:pStyle w:val="KeinLeerraum"/>
               <w:rPr>
                 <w:sz w:val="16"/>
                 <w:szCs w:val="16"/>
@@ -46029,7 +46171,7 @@
           </w:tcPr>
           <w:p>
             <w:pPr>
-              <w:pStyle w:val="NoSpacing"/>
+              <w:pStyle w:val="KeinLeerraum"/>
               <w:rPr>
                 <w:sz w:val="16"/>
                 <w:szCs w:val="16"/>
@@ -46051,7 +46193,7 @@
           </w:tcPr>
           <w:p>
             <w:pPr>
-              <w:pStyle w:val="NoSpacing"/>
+              <w:pStyle w:val="KeinLeerraum"/>
               <w:rPr>
                 <w:sz w:val="16"/>
                 <w:szCs w:val="16"/>
@@ -46073,7 +46215,7 @@
           </w:tcPr>
           <w:p>
             <w:pPr>
-              <w:pStyle w:val="NoSpacing"/>
+              <w:pStyle w:val="KeinLeerraum"/>
               <w:rPr>
                 <w:sz w:val="16"/>
                 <w:szCs w:val="16"/>
@@ -46096,7 +46238,7 @@
           </w:tcPr>
           <w:p>
             <w:pPr>
-              <w:pStyle w:val="NoSpacing"/>
+              <w:pStyle w:val="KeinLeerraum"/>
               <w:rPr>
                 <w:sz w:val="16"/>
                 <w:szCs w:val="16"/>
@@ -46124,7 +46266,7 @@
           </w:tcPr>
           <w:p>
             <w:pPr>
-              <w:pStyle w:val="NoSpacing"/>
+              <w:pStyle w:val="KeinLeerraum"/>
               <w:rPr>
                 <w:b/>
                 <w:color w:val="FFFFFF"/>
@@ -46155,7 +46297,7 @@
           </w:tcPr>
           <w:p>
             <w:pPr>
-              <w:pStyle w:val="NoSpacing"/>
+              <w:pStyle w:val="KeinLeerraum"/>
               <w:rPr>
                 <w:sz w:val="16"/>
                 <w:szCs w:val="16"/>
@@ -46176,7 +46318,7 @@
           </w:tcPr>
           <w:p>
             <w:pPr>
-              <w:pStyle w:val="NoSpacing"/>
+              <w:pStyle w:val="KeinLeerraum"/>
               <w:rPr>
                 <w:sz w:val="16"/>
                 <w:szCs w:val="16"/>
@@ -46197,7 +46339,7 @@
           </w:tcPr>
           <w:p>
             <w:pPr>
-              <w:pStyle w:val="NoSpacing"/>
+              <w:pStyle w:val="KeinLeerraum"/>
               <w:rPr>
                 <w:sz w:val="16"/>
                 <w:szCs w:val="16"/>
@@ -46219,7 +46361,7 @@
           </w:tcPr>
           <w:p>
             <w:pPr>
-              <w:pStyle w:val="NoSpacing"/>
+              <w:pStyle w:val="KeinLeerraum"/>
               <w:rPr>
                 <w:sz w:val="16"/>
                 <w:szCs w:val="16"/>
@@ -46246,7 +46388,7 @@
           </w:tcPr>
           <w:p>
             <w:pPr>
-              <w:pStyle w:val="NoSpacing"/>
+              <w:pStyle w:val="KeinLeerraum"/>
               <w:rPr>
                 <w:sz w:val="16"/>
                 <w:szCs w:val="16"/>
@@ -46267,7 +46409,7 @@
           </w:tcPr>
           <w:p>
             <w:pPr>
-              <w:pStyle w:val="NoSpacing"/>
+              <w:pStyle w:val="KeinLeerraum"/>
               <w:rPr>
                 <w:sz w:val="16"/>
                 <w:szCs w:val="16"/>
@@ -46288,7 +46430,7 @@
           </w:tcPr>
           <w:p>
             <w:pPr>
-              <w:pStyle w:val="NoSpacing"/>
+              <w:pStyle w:val="KeinLeerraum"/>
               <w:rPr>
                 <w:sz w:val="16"/>
                 <w:szCs w:val="16"/>
@@ -46310,7 +46452,7 @@
           </w:tcPr>
           <w:p>
             <w:pPr>
-              <w:pStyle w:val="NoSpacing"/>
+              <w:pStyle w:val="KeinLeerraum"/>
               <w:rPr>
                 <w:sz w:val="16"/>
                 <w:szCs w:val="16"/>
@@ -46337,7 +46479,7 @@
           </w:tcPr>
           <w:p>
             <w:pPr>
-              <w:pStyle w:val="NoSpacing"/>
+              <w:pStyle w:val="KeinLeerraum"/>
               <w:rPr>
                 <w:sz w:val="16"/>
                 <w:szCs w:val="16"/>
@@ -46358,7 +46500,7 @@
           </w:tcPr>
           <w:p>
             <w:pPr>
-              <w:pStyle w:val="NoSpacing"/>
+              <w:pStyle w:val="KeinLeerraum"/>
               <w:rPr>
                 <w:sz w:val="16"/>
                 <w:szCs w:val="16"/>
@@ -46379,7 +46521,7 @@
           </w:tcPr>
           <w:p>
             <w:pPr>
-              <w:pStyle w:val="NoSpacing"/>
+              <w:pStyle w:val="KeinLeerraum"/>
               <w:rPr>
                 <w:sz w:val="16"/>
                 <w:szCs w:val="16"/>
@@ -46401,7 +46543,7 @@
           </w:tcPr>
           <w:p>
             <w:pPr>
-              <w:pStyle w:val="NoSpacing"/>
+              <w:pStyle w:val="KeinLeerraum"/>
               <w:rPr>
                 <w:sz w:val="16"/>
                 <w:szCs w:val="16"/>
@@ -46428,7 +46570,7 @@
           </w:tcPr>
           <w:p>
             <w:pPr>
-              <w:pStyle w:val="NoSpacing"/>
+              <w:pStyle w:val="KeinLeerraum"/>
               <w:rPr>
                 <w:sz w:val="16"/>
                 <w:szCs w:val="16"/>
@@ -46449,7 +46591,7 @@
           </w:tcPr>
           <w:p>
             <w:pPr>
-              <w:pStyle w:val="NoSpacing"/>
+              <w:pStyle w:val="KeinLeerraum"/>
               <w:rPr>
                 <w:sz w:val="16"/>
                 <w:szCs w:val="16"/>
@@ -46470,7 +46612,7 @@
           </w:tcPr>
           <w:p>
             <w:pPr>
-              <w:pStyle w:val="NoSpacing"/>
+              <w:pStyle w:val="KeinLeerraum"/>
               <w:rPr>
                 <w:sz w:val="16"/>
                 <w:szCs w:val="16"/>
@@ -46492,7 +46634,7 @@
           </w:tcPr>
           <w:p>
             <w:pPr>
-              <w:pStyle w:val="NoSpacing"/>
+              <w:pStyle w:val="KeinLeerraum"/>
               <w:rPr>
                 <w:sz w:val="16"/>
                 <w:szCs w:val="16"/>
@@ -46520,7 +46662,7 @@
           </w:tcPr>
           <w:p>
             <w:pPr>
-              <w:pStyle w:val="NoSpacing"/>
+              <w:pStyle w:val="KeinLeerraum"/>
               <w:rPr>
                 <w:b/>
                 <w:color w:val="FFFFFF"/>
@@ -46551,7 +46693,7 @@
           </w:tcPr>
           <w:p>
             <w:pPr>
-              <w:pStyle w:val="NoSpacing"/>
+              <w:pStyle w:val="KeinLeerraum"/>
               <w:rPr>
                 <w:sz w:val="16"/>
                 <w:szCs w:val="16"/>
@@ -46572,7 +46714,7 @@
           </w:tcPr>
           <w:p>
             <w:pPr>
-              <w:pStyle w:val="NoSpacing"/>
+              <w:pStyle w:val="KeinLeerraum"/>
               <w:rPr>
                 <w:sz w:val="16"/>
                 <w:szCs w:val="16"/>
@@ -46593,7 +46735,7 @@
           </w:tcPr>
           <w:p>
             <w:pPr>
-              <w:pStyle w:val="NoSpacing"/>
+              <w:pStyle w:val="KeinLeerraum"/>
               <w:rPr>
                 <w:sz w:val="16"/>
                 <w:szCs w:val="16"/>
@@ -46615,7 +46757,7 @@
           </w:tcPr>
           <w:p>
             <w:pPr>
-              <w:pStyle w:val="NoSpacing"/>
+              <w:pStyle w:val="KeinLeerraum"/>
               <w:rPr>
                 <w:sz w:val="16"/>
                 <w:szCs w:val="16"/>
@@ -46642,7 +46784,7 @@
           </w:tcPr>
           <w:p>
             <w:pPr>
-              <w:pStyle w:val="NoSpacing"/>
+              <w:pStyle w:val="KeinLeerraum"/>
               <w:rPr>
                 <w:sz w:val="16"/>
                 <w:szCs w:val="16"/>
@@ -46663,7 +46805,7 @@
           </w:tcPr>
           <w:p>
             <w:pPr>
-              <w:pStyle w:val="NoSpacing"/>
+              <w:pStyle w:val="KeinLeerraum"/>
               <w:rPr>
                 <w:sz w:val="16"/>
                 <w:szCs w:val="16"/>
@@ -46684,7 +46826,7 @@
           </w:tcPr>
           <w:p>
             <w:pPr>
-              <w:pStyle w:val="NoSpacing"/>
+              <w:pStyle w:val="KeinLeerraum"/>
               <w:rPr>
                 <w:sz w:val="16"/>
                 <w:szCs w:val="16"/>
@@ -46706,7 +46848,7 @@
           </w:tcPr>
           <w:p>
             <w:pPr>
-              <w:pStyle w:val="NoSpacing"/>
+              <w:pStyle w:val="KeinLeerraum"/>
               <w:rPr>
                 <w:sz w:val="16"/>
                 <w:szCs w:val="16"/>
@@ -46734,7 +46876,7 @@
           </w:tcPr>
           <w:p>
             <w:pPr>
-              <w:pStyle w:val="NoSpacing"/>
+              <w:pStyle w:val="KeinLeerraum"/>
               <w:rPr>
                 <w:b/>
                 <w:color w:val="FFFFFF"/>
@@ -46764,7 +46906,7 @@
           </w:tcPr>
           <w:p>
             <w:pPr>
-              <w:pStyle w:val="NoSpacing"/>
+              <w:pStyle w:val="KeinLeerraum"/>
               <w:rPr>
                 <w:sz w:val="16"/>
                 <w:szCs w:val="16"/>
@@ -46786,7 +46928,7 @@
           </w:tcPr>
           <w:p>
             <w:pPr>
-              <w:pStyle w:val="NoSpacing"/>
+              <w:pStyle w:val="KeinLeerraum"/>
               <w:rPr>
                 <w:sz w:val="16"/>
                 <w:szCs w:val="16"/>
@@ -46807,7 +46949,7 @@
           </w:tcPr>
           <w:p>
             <w:pPr>
-              <w:pStyle w:val="NoSpacing"/>
+              <w:pStyle w:val="KeinLeerraum"/>
               <w:rPr>
                 <w:sz w:val="16"/>
                 <w:szCs w:val="16"/>
@@ -46829,7 +46971,7 @@
           </w:tcPr>
           <w:p>
             <w:pPr>
-              <w:pStyle w:val="NoSpacing"/>
+              <w:pStyle w:val="KeinLeerraum"/>
               <w:rPr>
                 <w:sz w:val="16"/>
                 <w:szCs w:val="16"/>
@@ -46855,7 +46997,7 @@
           </w:tcPr>
           <w:p>
             <w:pPr>
-              <w:pStyle w:val="NoSpacing"/>
+              <w:pStyle w:val="KeinLeerraum"/>
               <w:rPr>
                 <w:sz w:val="16"/>
                 <w:szCs w:val="16"/>
@@ -46877,7 +47019,7 @@
           </w:tcPr>
           <w:p>
             <w:pPr>
-              <w:pStyle w:val="NoSpacing"/>
+              <w:pStyle w:val="KeinLeerraum"/>
               <w:rPr>
                 <w:sz w:val="16"/>
                 <w:szCs w:val="16"/>
@@ -46898,7 +47040,7 @@
           </w:tcPr>
           <w:p>
             <w:pPr>
-              <w:pStyle w:val="NoSpacing"/>
+              <w:pStyle w:val="KeinLeerraum"/>
               <w:rPr>
                 <w:sz w:val="16"/>
                 <w:szCs w:val="16"/>
@@ -46920,7 +47062,7 @@
           </w:tcPr>
           <w:p>
             <w:pPr>
-              <w:pStyle w:val="NoSpacing"/>
+              <w:pStyle w:val="KeinLeerraum"/>
               <w:rPr>
                 <w:sz w:val="16"/>
                 <w:szCs w:val="16"/>
@@ -46948,7 +47090,7 @@
           </w:tcPr>
           <w:p>
             <w:pPr>
-              <w:pStyle w:val="NoSpacing"/>
+              <w:pStyle w:val="KeinLeerraum"/>
               <w:rPr>
                 <w:sz w:val="16"/>
                 <w:szCs w:val="16"/>
@@ -46978,7 +47120,7 @@
           </w:tcPr>
           <w:p>
             <w:pPr>
-              <w:pStyle w:val="NoSpacing"/>
+              <w:pStyle w:val="KeinLeerraum"/>
               <w:rPr>
                 <w:sz w:val="16"/>
                 <w:szCs w:val="16"/>
@@ -47000,7 +47142,7 @@
           </w:tcPr>
           <w:p>
             <w:pPr>
-              <w:pStyle w:val="NoSpacing"/>
+              <w:pStyle w:val="KeinLeerraum"/>
               <w:rPr>
                 <w:sz w:val="16"/>
                 <w:szCs w:val="16"/>
@@ -47021,7 +47163,7 @@
           </w:tcPr>
           <w:p>
             <w:pPr>
-              <w:pStyle w:val="NoSpacing"/>
+              <w:pStyle w:val="KeinLeerraum"/>
               <w:rPr>
                 <w:sz w:val="16"/>
                 <w:szCs w:val="16"/>
@@ -47043,7 +47185,7 @@
           </w:tcPr>
           <w:p>
             <w:pPr>
-              <w:pStyle w:val="NoSpacing"/>
+              <w:pStyle w:val="KeinLeerraum"/>
               <w:rPr>
                 <w:sz w:val="16"/>
                 <w:szCs w:val="16"/>
@@ -47069,7 +47211,7 @@
           </w:tcPr>
           <w:p>
             <w:pPr>
-              <w:pStyle w:val="NoSpacing"/>
+              <w:pStyle w:val="KeinLeerraum"/>
               <w:rPr>
                 <w:sz w:val="16"/>
                 <w:szCs w:val="16"/>
@@ -47091,7 +47233,7 @@
           </w:tcPr>
           <w:p>
             <w:pPr>
-              <w:pStyle w:val="NoSpacing"/>
+              <w:pStyle w:val="KeinLeerraum"/>
               <w:rPr>
                 <w:sz w:val="16"/>
                 <w:szCs w:val="16"/>
@@ -47126,7 +47268,7 @@
           </w:tcPr>
           <w:p>
             <w:pPr>
-              <w:pStyle w:val="NoSpacing"/>
+              <w:pStyle w:val="KeinLeerraum"/>
               <w:rPr>
                 <w:sz w:val="16"/>
                 <w:szCs w:val="16"/>
@@ -47148,7 +47290,7 @@
           </w:tcPr>
           <w:p>
             <w:pPr>
-              <w:pStyle w:val="NoSpacing"/>
+              <w:pStyle w:val="KeinLeerraum"/>
               <w:rPr>
                 <w:sz w:val="16"/>
                 <w:szCs w:val="16"/>
@@ -47186,7 +47328,7 @@
     </w:p>
     <w:p>
       <w:pPr>
-        <w:pStyle w:val="Heading1"/>
+        <w:pStyle w:val="berschrift1"/>
       </w:pPr>
       <w:r>
         <w:lastRenderedPageBreak/>
@@ -47195,7 +47337,7 @@
     </w:p>
     <w:tbl>
       <w:tblPr>
-        <w:tblStyle w:val="TableGrid"/>
+        <w:tblStyle w:val="Tabellenraster"/>
         <w:tblW w:w="10031" w:type="dxa"/>
         <w:tblLook w:val="04A0" w:firstRow="1" w:lastRow="0" w:firstColumn="1" w:lastColumn="0" w:noHBand="0" w:noVBand="1"/>
       </w:tblPr>
@@ -48368,7 +48510,7 @@
     </w:tbl>
     <w:p>
       <w:pPr>
-        <w:pStyle w:val="Heading1"/>
+        <w:pStyle w:val="berschrift1"/>
         <w:rPr>
           <w:lang w:val="en-US"/>
         </w:rPr>
@@ -48382,7 +48524,7 @@
     </w:p>
     <w:tbl>
       <w:tblPr>
-        <w:tblStyle w:val="TableGrid"/>
+        <w:tblStyle w:val="Tabellenraster"/>
         <w:tblW w:w="10031" w:type="dxa"/>
         <w:tblLook w:val="04A0" w:firstRow="1" w:lastRow="0" w:firstColumn="1" w:lastColumn="0" w:noHBand="0" w:noVBand="1"/>
       </w:tblPr>
@@ -50092,7 +50234,7 @@
     </w:tbl>
     <w:p>
       <w:pPr>
-        <w:pStyle w:val="Heading1"/>
+        <w:pStyle w:val="berschrift1"/>
       </w:pPr>
       <w:r>
         <w:t>Google</w:t>
@@ -50103,7 +50245,7 @@
     </w:p>
     <w:tbl>
       <w:tblPr>
-        <w:tblStyle w:val="TableGrid"/>
+        <w:tblStyle w:val="Tabellenraster"/>
         <w:tblW w:w="10031" w:type="dxa"/>
         <w:tblLook w:val="04A0" w:firstRow="1" w:lastRow="0" w:firstColumn="1" w:lastColumn="0" w:noHBand="0" w:noVBand="1"/>
       </w:tblPr>
@@ -50260,7 +50402,7 @@
     </w:p>
     <w:p>
       <w:pPr>
-        <w:pStyle w:val="Heading1"/>
+        <w:pStyle w:val="berschrift1"/>
         <w:rPr>
           <w:lang w:val="en-US"/>
         </w:rPr>
@@ -50281,7 +50423,7 @@
     </w:p>
     <w:tbl>
       <w:tblPr>
-        <w:tblStyle w:val="TableGrid"/>
+        <w:tblStyle w:val="Tabellenraster"/>
         <w:tblW w:w="10031" w:type="dxa"/>
         <w:tblLook w:val="04A0" w:firstRow="1" w:lastRow="0" w:firstColumn="1" w:lastColumn="0" w:noHBand="0" w:noVBand="1"/>
       </w:tblPr>
@@ -52762,7 +52904,7 @@
     </w:tbl>
     <w:p>
       <w:pPr>
-        <w:pStyle w:val="NoSpacing"/>
+        <w:pStyle w:val="KeinLeerraum"/>
         <w:rPr>
           <w:sz w:val="10"/>
           <w:szCs w:val="10"/>
@@ -52771,7 +52913,7 @@
     </w:p>
     <w:p>
       <w:pPr>
-        <w:pStyle w:val="Heading1"/>
+        <w:pStyle w:val="berschrift1"/>
         <w:spacing w:before="0" w:line="240" w:lineRule="auto"/>
       </w:pPr>
       <w:r>
@@ -52786,7 +52928,7 @@
     </w:p>
     <w:tbl>
       <w:tblPr>
-        <w:tblStyle w:val="TableGrid"/>
+        <w:tblStyle w:val="Tabellenraster"/>
         <w:tblW w:w="10031" w:type="dxa"/>
         <w:tblLook w:val="04A0" w:firstRow="1" w:lastRow="0" w:firstColumn="1" w:lastColumn="0" w:noHBand="0" w:noVBand="1"/>
       </w:tblPr>
@@ -54233,12 +54375,12 @@
     </w:tbl>
     <w:p>
       <w:pPr>
-        <w:pStyle w:val="NoSpacing"/>
+        <w:pStyle w:val="KeinLeerraum"/>
       </w:pPr>
     </w:p>
     <w:p>
       <w:pPr>
-        <w:pStyle w:val="Heading1"/>
+        <w:pStyle w:val="berschrift1"/>
         <w:spacing w:before="240" w:line="259" w:lineRule="auto"/>
         <w:jc w:val="both"/>
       </w:pPr>
@@ -54273,7 +54415,7 @@
     </w:p>
     <w:tbl>
       <w:tblPr>
-        <w:tblStyle w:val="TableGrid"/>
+        <w:tblStyle w:val="Tabellenraster"/>
         <w:tblW w:w="0" w:type="auto"/>
         <w:tblLook w:val="04A0" w:firstRow="1" w:lastRow="0" w:firstColumn="1" w:lastColumn="0" w:noHBand="0" w:noVBand="1"/>
       </w:tblPr>
@@ -54638,7 +54780,7 @@
     </w:tbl>
     <w:p>
       <w:pPr>
-        <w:pStyle w:val="NoSpacing"/>
+        <w:pStyle w:val="KeinLeerraum"/>
       </w:pPr>
     </w:p>
     <w:sectPr>
@@ -54660,7 +54802,7 @@
     <w:lvl w:ilvl="0">
       <w:start w:val="1"/>
       <w:numFmt w:val="bullet"/>
-      <w:pStyle w:val="ListBullet"/>
+      <w:pStyle w:val="Aufzhlungszeichen"/>
       <w:lvlText w:val=""/>
       <w:lvlJc w:val="left"/>
       <w:pPr>
@@ -55280,16 +55422,16 @@
     <w:lsdException w:name="Unresolved Mention" w:semiHidden="1" w:unhideWhenUsed="1"/>
     <w:lsdException w:name="Smart Link" w:semiHidden="1" w:unhideWhenUsed="1"/>
   </w:latentStyles>
-  <w:style w:type="paragraph" w:default="1" w:styleId="Normal">
+  <w:style w:type="paragraph" w:default="1" w:styleId="Standard">
     <w:name w:val="Normal"/>
     <w:qFormat/>
     <w:rsid w:val="00283AD4"/>
   </w:style>
-  <w:style w:type="paragraph" w:styleId="Heading1">
+  <w:style w:type="paragraph" w:styleId="berschrift1">
     <w:name w:val="heading 1"/>
-    <w:basedOn w:val="Normal"/>
-    <w:next w:val="Normal"/>
-    <w:link w:val="Heading1Char"/>
+    <w:basedOn w:val="Standard"/>
+    <w:next w:val="Standard"/>
+    <w:link w:val="berschrift1Zchn"/>
     <w:uiPriority w:val="9"/>
     <w:qFormat/>
     <w:rsid w:val="001C1F5A"/>
@@ -55308,11 +55450,11 @@
       <w:szCs w:val="28"/>
     </w:rPr>
   </w:style>
-  <w:style w:type="paragraph" w:styleId="Heading2">
+  <w:style w:type="paragraph" w:styleId="berschrift2">
     <w:name w:val="heading 2"/>
-    <w:basedOn w:val="Normal"/>
-    <w:next w:val="Normal"/>
-    <w:link w:val="Heading2Char"/>
+    <w:basedOn w:val="Standard"/>
+    <w:next w:val="Standard"/>
+    <w:link w:val="berschrift2Zchn"/>
     <w:uiPriority w:val="9"/>
     <w:unhideWhenUsed/>
     <w:qFormat/>
@@ -55332,11 +55474,11 @@
       <w:szCs w:val="26"/>
     </w:rPr>
   </w:style>
-  <w:style w:type="paragraph" w:styleId="Heading3">
+  <w:style w:type="paragraph" w:styleId="berschrift3">
     <w:name w:val="heading 3"/>
-    <w:basedOn w:val="Normal"/>
-    <w:next w:val="Normal"/>
-    <w:link w:val="Heading3Char"/>
+    <w:basedOn w:val="Standard"/>
+    <w:next w:val="Standard"/>
+    <w:link w:val="berschrift3Zchn"/>
     <w:uiPriority w:val="9"/>
     <w:unhideWhenUsed/>
     <w:qFormat/>
@@ -55354,13 +55496,13 @@
       <w:szCs w:val="24"/>
     </w:rPr>
   </w:style>
-  <w:style w:type="character" w:default="1" w:styleId="DefaultParagraphFont">
+  <w:style w:type="character" w:default="1" w:styleId="Absatz-Standardschriftart">
     <w:name w:val="Default Paragraph Font"/>
     <w:uiPriority w:val="1"/>
     <w:semiHidden/>
     <w:unhideWhenUsed/>
   </w:style>
-  <w:style w:type="table" w:default="1" w:styleId="TableNormal">
+  <w:style w:type="table" w:default="1" w:styleId="NormaleTabelle">
     <w:name w:val="Normal Table"/>
     <w:uiPriority w:val="99"/>
     <w:semiHidden/>
@@ -55375,15 +55517,15 @@
       </w:tblCellMar>
     </w:tblPr>
   </w:style>
-  <w:style w:type="numbering" w:default="1" w:styleId="NoList">
+  <w:style w:type="numbering" w:default="1" w:styleId="KeineListe">
     <w:name w:val="No List"/>
     <w:uiPriority w:val="99"/>
     <w:semiHidden/>
     <w:unhideWhenUsed/>
   </w:style>
-  <w:style w:type="table" w:styleId="TableGrid">
+  <w:style w:type="table" w:styleId="Tabellenraster">
     <w:name w:val="Table Grid"/>
-    <w:basedOn w:val="TableNormal"/>
+    <w:basedOn w:val="NormaleTabelle"/>
     <w:uiPriority w:val="39"/>
     <w:rsid w:val="00391636"/>
     <w:pPr>
@@ -55400,10 +55542,10 @@
       </w:tblBorders>
     </w:tblPr>
   </w:style>
-  <w:style w:type="character" w:customStyle="1" w:styleId="Heading1Char">
-    <w:name w:val="Heading 1 Char"/>
-    <w:basedOn w:val="DefaultParagraphFont"/>
-    <w:link w:val="Heading1"/>
+  <w:style w:type="character" w:customStyle="1" w:styleId="berschrift1Zchn">
+    <w:name w:val="Überschrift 1 Zchn"/>
+    <w:basedOn w:val="Absatz-Standardschriftart"/>
+    <w:link w:val="berschrift1"/>
     <w:uiPriority w:val="9"/>
     <w:rsid w:val="001C1F5A"/>
     <w:rPr>
@@ -55415,10 +55557,10 @@
       <w:szCs w:val="28"/>
     </w:rPr>
   </w:style>
-  <w:style w:type="character" w:customStyle="1" w:styleId="Heading2Char">
-    <w:name w:val="Heading 2 Char"/>
-    <w:basedOn w:val="DefaultParagraphFont"/>
-    <w:link w:val="Heading2"/>
+  <w:style w:type="character" w:customStyle="1" w:styleId="berschrift2Zchn">
+    <w:name w:val="Überschrift 2 Zchn"/>
+    <w:basedOn w:val="Absatz-Standardschriftart"/>
+    <w:link w:val="berschrift2"/>
     <w:uiPriority w:val="9"/>
     <w:rsid w:val="00215244"/>
     <w:rPr>
@@ -55430,7 +55572,7 @@
       <w:szCs w:val="26"/>
     </w:rPr>
   </w:style>
-  <w:style w:type="paragraph" w:styleId="NoSpacing">
+  <w:style w:type="paragraph" w:styleId="KeinLeerraum">
     <w:name w:val="No Spacing"/>
     <w:uiPriority w:val="1"/>
     <w:qFormat/>
@@ -55442,10 +55584,10 @@
       <w:rFonts w:ascii="Calibri" w:eastAsia="Calibri" w:hAnsi="Calibri" w:cs="Times New Roman"/>
     </w:rPr>
   </w:style>
-  <w:style w:type="paragraph" w:styleId="DocumentMap">
+  <w:style w:type="paragraph" w:styleId="Dokumentstruktur">
     <w:name w:val="Document Map"/>
-    <w:basedOn w:val="Normal"/>
-    <w:link w:val="DocumentMapChar"/>
+    <w:basedOn w:val="Standard"/>
+    <w:link w:val="DokumentstrukturZchn"/>
     <w:uiPriority w:val="99"/>
     <w:semiHidden/>
     <w:unhideWhenUsed/>
@@ -55459,10 +55601,10 @@
       <w:szCs w:val="16"/>
     </w:rPr>
   </w:style>
-  <w:style w:type="character" w:customStyle="1" w:styleId="DocumentMapChar">
-    <w:name w:val="Document Map Char"/>
-    <w:basedOn w:val="DefaultParagraphFont"/>
-    <w:link w:val="DocumentMap"/>
+  <w:style w:type="character" w:customStyle="1" w:styleId="DokumentstrukturZchn">
+    <w:name w:val="Dokumentstruktur Zchn"/>
+    <w:basedOn w:val="Absatz-Standardschriftart"/>
+    <w:link w:val="Dokumentstruktur"/>
     <w:uiPriority w:val="99"/>
     <w:semiHidden/>
     <w:rsid w:val="00BC7C80"/>
@@ -55472,9 +55614,9 @@
       <w:szCs w:val="16"/>
     </w:rPr>
   </w:style>
-  <w:style w:type="paragraph" w:styleId="ListParagraph">
+  <w:style w:type="paragraph" w:styleId="Listenabsatz">
     <w:name w:val="List Paragraph"/>
-    <w:basedOn w:val="Normal"/>
+    <w:basedOn w:val="Standard"/>
     <w:uiPriority w:val="34"/>
     <w:qFormat/>
     <w:rsid w:val="00FD53A3"/>
@@ -55483,9 +55625,9 @@
       <w:contextualSpacing/>
     </w:pPr>
   </w:style>
-  <w:style w:type="paragraph" w:styleId="ListBullet">
+  <w:style w:type="paragraph" w:styleId="Aufzhlungszeichen">
     <w:name w:val="List Bullet"/>
-    <w:basedOn w:val="Normal"/>
+    <w:basedOn w:val="Standard"/>
     <w:uiPriority w:val="99"/>
     <w:unhideWhenUsed/>
     <w:rsid w:val="003A052C"/>
@@ -55496,9 +55638,9 @@
       <w:contextualSpacing/>
     </w:pPr>
   </w:style>
-  <w:style w:type="character" w:styleId="PlaceholderText">
+  <w:style w:type="character" w:styleId="Platzhaltertext">
     <w:name w:val="Placeholder Text"/>
-    <w:basedOn w:val="DefaultParagraphFont"/>
+    <w:basedOn w:val="Absatz-Standardschriftart"/>
     <w:uiPriority w:val="99"/>
     <w:semiHidden/>
     <w:rsid w:val="00770105"/>
@@ -55508,7 +55650,7 @@
   </w:style>
   <w:style w:type="character" w:styleId="Hyperlink">
     <w:name w:val="Hyperlink"/>
-    <w:basedOn w:val="DefaultParagraphFont"/>
+    <w:basedOn w:val="Absatz-Standardschriftart"/>
     <w:uiPriority w:val="99"/>
     <w:unhideWhenUsed/>
     <w:rsid w:val="001C487B"/>
@@ -55517,10 +55659,10 @@
       <w:u w:val="single"/>
     </w:rPr>
   </w:style>
-  <w:style w:type="paragraph" w:styleId="BalloonText">
+  <w:style w:type="paragraph" w:styleId="Sprechblasentext">
     <w:name w:val="Balloon Text"/>
-    <w:basedOn w:val="Normal"/>
-    <w:link w:val="BalloonTextChar"/>
+    <w:basedOn w:val="Standard"/>
+    <w:link w:val="SprechblasentextZchn"/>
     <w:uiPriority w:val="99"/>
     <w:semiHidden/>
     <w:unhideWhenUsed/>
@@ -55534,10 +55676,10 @@
       <w:szCs w:val="18"/>
     </w:rPr>
   </w:style>
-  <w:style w:type="character" w:customStyle="1" w:styleId="BalloonTextChar">
-    <w:name w:val="Balloon Text Char"/>
-    <w:basedOn w:val="DefaultParagraphFont"/>
-    <w:link w:val="BalloonText"/>
+  <w:style w:type="character" w:customStyle="1" w:styleId="SprechblasentextZchn">
+    <w:name w:val="Sprechblasentext Zchn"/>
+    <w:basedOn w:val="Absatz-Standardschriftart"/>
+    <w:link w:val="Sprechblasentext"/>
     <w:uiPriority w:val="99"/>
     <w:semiHidden/>
     <w:rsid w:val="007F2BB9"/>
@@ -55547,9 +55689,9 @@
       <w:szCs w:val="18"/>
     </w:rPr>
   </w:style>
-  <w:style w:type="character" w:styleId="UnresolvedMention">
+  <w:style w:type="character" w:styleId="NichtaufgelsteErwhnung">
     <w:name w:val="Unresolved Mention"/>
-    <w:basedOn w:val="DefaultParagraphFont"/>
+    <w:basedOn w:val="Absatz-Standardschriftart"/>
     <w:uiPriority w:val="99"/>
     <w:semiHidden/>
     <w:unhideWhenUsed/>
@@ -55559,9 +55701,9 @@
       <w:shd w:val="clear" w:color="auto" w:fill="E1DFDD"/>
     </w:rPr>
   </w:style>
-  <w:style w:type="character" w:styleId="FollowedHyperlink">
+  <w:style w:type="character" w:styleId="BesuchterLink">
     <w:name w:val="FollowedHyperlink"/>
-    <w:basedOn w:val="DefaultParagraphFont"/>
+    <w:basedOn w:val="Absatz-Standardschriftart"/>
     <w:uiPriority w:val="99"/>
     <w:semiHidden/>
     <w:unhideWhenUsed/>
@@ -55571,10 +55713,10 @@
       <w:u w:val="single"/>
     </w:rPr>
   </w:style>
-  <w:style w:type="character" w:customStyle="1" w:styleId="Heading3Char">
-    <w:name w:val="Heading 3 Char"/>
-    <w:basedOn w:val="DefaultParagraphFont"/>
-    <w:link w:val="Heading3"/>
+  <w:style w:type="character" w:customStyle="1" w:styleId="berschrift3Zchn">
+    <w:name w:val="Überschrift 3 Zchn"/>
+    <w:basedOn w:val="Absatz-Standardschriftart"/>
+    <w:link w:val="berschrift3"/>
     <w:uiPriority w:val="9"/>
     <w:rsid w:val="00AE5DA9"/>
     <w:rPr>
@@ -55584,9 +55726,9 @@
       <w:szCs w:val="24"/>
     </w:rPr>
   </w:style>
-  <w:style w:type="character" w:styleId="CommentReference">
+  <w:style w:type="character" w:styleId="Kommentarzeichen">
     <w:name w:val="annotation reference"/>
-    <w:basedOn w:val="DefaultParagraphFont"/>
+    <w:basedOn w:val="Absatz-Standardschriftart"/>
     <w:uiPriority w:val="99"/>
     <w:semiHidden/>
     <w:unhideWhenUsed/>
@@ -55596,10 +55738,10 @@
       <w:szCs w:val="16"/>
     </w:rPr>
   </w:style>
-  <w:style w:type="paragraph" w:styleId="CommentText">
+  <w:style w:type="paragraph" w:styleId="Kommentartext">
     <w:name w:val="annotation text"/>
-    <w:basedOn w:val="Normal"/>
-    <w:link w:val="CommentTextChar"/>
+    <w:basedOn w:val="Standard"/>
+    <w:link w:val="KommentartextZchn"/>
     <w:uiPriority w:val="99"/>
     <w:semiHidden/>
     <w:unhideWhenUsed/>
@@ -55612,10 +55754,10 @@
       <w:szCs w:val="20"/>
     </w:rPr>
   </w:style>
-  <w:style w:type="character" w:customStyle="1" w:styleId="CommentTextChar">
-    <w:name w:val="Comment Text Char"/>
-    <w:basedOn w:val="DefaultParagraphFont"/>
-    <w:link w:val="CommentText"/>
+  <w:style w:type="character" w:customStyle="1" w:styleId="KommentartextZchn">
+    <w:name w:val="Kommentartext Zchn"/>
+    <w:basedOn w:val="Absatz-Standardschriftart"/>
+    <w:link w:val="Kommentartext"/>
     <w:uiPriority w:val="99"/>
     <w:semiHidden/>
     <w:rsid w:val="000E7CAB"/>
@@ -55624,11 +55766,11 @@
       <w:szCs w:val="20"/>
     </w:rPr>
   </w:style>
-  <w:style w:type="paragraph" w:styleId="CommentSubject">
+  <w:style w:type="paragraph" w:styleId="Kommentarthema">
     <w:name w:val="annotation subject"/>
-    <w:basedOn w:val="CommentText"/>
-    <w:next w:val="CommentText"/>
-    <w:link w:val="CommentSubjectChar"/>
+    <w:basedOn w:val="Kommentartext"/>
+    <w:next w:val="Kommentartext"/>
+    <w:link w:val="KommentarthemaZchn"/>
     <w:uiPriority w:val="99"/>
     <w:semiHidden/>
     <w:unhideWhenUsed/>
@@ -55638,10 +55780,10 @@
       <w:bCs/>
     </w:rPr>
   </w:style>
-  <w:style w:type="character" w:customStyle="1" w:styleId="CommentSubjectChar">
-    <w:name w:val="Comment Subject Char"/>
-    <w:basedOn w:val="CommentTextChar"/>
-    <w:link w:val="CommentSubject"/>
+  <w:style w:type="character" w:customStyle="1" w:styleId="KommentarthemaZchn">
+    <w:name w:val="Kommentarthema Zchn"/>
+    <w:basedOn w:val="KommentartextZchn"/>
+    <w:link w:val="Kommentarthema"/>
     <w:uiPriority w:val="99"/>
     <w:semiHidden/>
     <w:rsid w:val="000E7CAB"/>

</xml_diff>

<commit_message>
add shortcut to reload .zshrc
</commit_message>
<xml_diff>
--- a/Settings/Shortcuts.docx
+++ b/Settings/Shortcuts.docx
@@ -14360,6 +14360,24 @@
                 <w:lang w:val="en-US"/>
               </w:rPr>
             </w:pPr>
+            <w:r>
+              <w:rPr>
+                <w:rFonts w:ascii="Consolas" w:hAnsi="Consolas"/>
+                <w:sz w:val="18"/>
+                <w:szCs w:val="18"/>
+                <w:lang w:val="en-US"/>
+              </w:rPr>
+              <w:t>Alt+Shift</w:t>
+            </w:r>
+            <w:r>
+              <w:rPr>
+                <w:rFonts w:ascii="Consolas" w:hAnsi="Consolas"/>
+                <w:sz w:val="18"/>
+                <w:szCs w:val="18"/>
+                <w:lang w:val="en-US"/>
+              </w:rPr>
+              <w:t>+R</w:t>
+            </w:r>
           </w:p>
         </w:tc>
         <w:tc>
@@ -14375,6 +14393,14 @@
                 <w:lang w:val="en-US"/>
               </w:rPr>
             </w:pPr>
+            <w:r>
+              <w:rPr>
+                <w:sz w:val="18"/>
+                <w:szCs w:val="18"/>
+                <w:lang w:val="en-US"/>
+              </w:rPr>
+              <w:t>Reload .zshrc</w:t>
+            </w:r>
           </w:p>
         </w:tc>
       </w:tr>

</xml_diff>

<commit_message>
add shortcut to dive into docker image
</commit_message>
<xml_diff>
--- a/Settings/Shortcuts.docx
+++ b/Settings/Shortcuts.docx
@@ -16434,6 +16434,15 @@
                 <w:lang w:val="en-US"/>
               </w:rPr>
             </w:pPr>
+            <w:r>
+              <w:rPr>
+                <w:rFonts w:ascii="Consolas" w:hAnsi="Consolas"/>
+                <w:sz w:val="18"/>
+                <w:szCs w:val="18"/>
+                <w:lang w:val="en-US"/>
+              </w:rPr>
+              <w:t>Alt+Enter</w:t>
+            </w:r>
           </w:p>
         </w:tc>
         <w:tc>
@@ -16449,6 +16458,14 @@
                 <w:lang w:val="en-US"/>
               </w:rPr>
             </w:pPr>
+            <w:r>
+              <w:rPr>
+                <w:sz w:val="18"/>
+                <w:szCs w:val="18"/>
+                <w:lang w:val="en-US"/>
+              </w:rPr>
+              <w:t>Dive into underlying image</w:t>
+            </w:r>
           </w:p>
         </w:tc>
       </w:tr>

</xml_diff>

<commit_message>
rename interactive git find
</commit_message>
<xml_diff>
--- a/Settings/Shortcuts.docx
+++ b/Settings/Shortcuts.docx
@@ -17312,7 +17312,25 @@
                 <w:szCs w:val="18"/>
                 <w:lang w:val="en-US"/>
               </w:rPr>
-              <w:t>gf [search]</w:t>
+              <w:t>gf</w:t>
+            </w:r>
+            <w:r>
+              <w:rPr>
+                <w:rFonts w:ascii="Consolas" w:hAnsi="Consolas"/>
+                <w:sz w:val="18"/>
+                <w:szCs w:val="18"/>
+                <w:lang w:val="en-US"/>
+              </w:rPr>
+              <w:t>i</w:t>
+            </w:r>
+            <w:r>
+              <w:rPr>
+                <w:rFonts w:ascii="Consolas" w:hAnsi="Consolas"/>
+                <w:sz w:val="18"/>
+                <w:szCs w:val="18"/>
+                <w:lang w:val="en-US"/>
+              </w:rPr>
+              <w:t xml:space="preserve"> [search]</w:t>
             </w:r>
           </w:p>
         </w:tc>

</xml_diff>

<commit_message>
add zz for using z limiting to subdirs of current directory
</commit_message>
<xml_diff>
--- a/Settings/Shortcuts.docx
+++ b/Settings/Shortcuts.docx
@@ -18257,6 +18257,33 @@
               </w:rPr>
               <w:t>z</w:t>
             </w:r>
+            <w:r>
+              <w:rPr>
+                <w:rFonts w:ascii="Consolas" w:hAnsi="Consolas"/>
+                <w:sz w:val="18"/>
+                <w:szCs w:val="20"/>
+                <w:lang w:val="en-US"/>
+              </w:rPr>
+              <w:t xml:space="preserve"> /</w:t>
+            </w:r>
+            <w:r>
+              <w:rPr>
+                <w:rFonts w:ascii="Consolas" w:hAnsi="Consolas"/>
+                <w:sz w:val="18"/>
+                <w:szCs w:val="20"/>
+                <w:lang w:val="en-US"/>
+              </w:rPr>
+              <w:t xml:space="preserve"> </w:t>
+            </w:r>
+            <w:r>
+              <w:rPr>
+                <w:rFonts w:ascii="Consolas" w:hAnsi="Consolas"/>
+                <w:sz w:val="18"/>
+                <w:szCs w:val="20"/>
+                <w:lang w:val="en-US"/>
+              </w:rPr>
+              <w:t>zz</w:t>
+            </w:r>
           </w:p>
         </w:tc>
         <w:tc>
@@ -18288,6 +18315,38 @@
                 <w:lang w:val="en-US"/>
               </w:rPr>
               <w:t xml:space="preserve"> (fzf powered)</w:t>
+            </w:r>
+            <w:r>
+              <w:rPr>
+                <w:sz w:val="18"/>
+                <w:szCs w:val="20"/>
+                <w:lang w:val="en-US"/>
+              </w:rPr>
+              <w:t xml:space="preserve"> / limit to current </w:t>
+            </w:r>
+            <w:r>
+              <w:rPr>
+                <w:sz w:val="18"/>
+                <w:szCs w:val="20"/>
+                <w:lang w:val="en-US"/>
+              </w:rPr>
+              <w:t>sub</w:t>
+            </w:r>
+            <w:r>
+              <w:rPr>
+                <w:sz w:val="18"/>
+                <w:szCs w:val="20"/>
+                <w:lang w:val="en-US"/>
+              </w:rPr>
+              <w:t>dir</w:t>
+            </w:r>
+            <w:r>
+              <w:rPr>
+                <w:sz w:val="18"/>
+                <w:szCs w:val="20"/>
+                <w:lang w:val="en-US"/>
+              </w:rPr>
+              <w:t>s</w:t>
             </w:r>
           </w:p>
         </w:tc>

</xml_diff>

<commit_message>
insert literal tab in vs code
</commit_message>
<xml_diff>
--- a/Settings/Shortcuts.docx
+++ b/Settings/Shortcuts.docx
@@ -29229,30 +29229,70 @@
         <w:tc>
           <w:tcPr>
             <w:tcW w:w="2409" w:type="dxa"/>
-          </w:tcPr>
-          <w:p>
-            <w:pPr>
-              <w:rPr>
-                <w:rFonts w:ascii="Consolas" w:hAnsi="Consolas"/>
-                <w:sz w:val="18"/>
-                <w:szCs w:val="12"/>
-                <w:lang w:val="en-US"/>
-              </w:rPr>
-            </w:pPr>
+            <w:shd w:val="clear" w:color="auto" w:fill="D9D9D9" w:themeFill="background1" w:themeFillShade="D9"/>
+          </w:tcPr>
+          <w:p>
+            <w:pPr>
+              <w:rPr>
+                <w:rFonts w:ascii="Consolas" w:hAnsi="Consolas"/>
+                <w:sz w:val="18"/>
+                <w:szCs w:val="12"/>
+                <w:lang w:val="en-US"/>
+              </w:rPr>
+            </w:pPr>
+            <w:proofErr w:type="spellStart"/>
+            <w:r>
+              <w:rPr>
+                <w:rFonts w:ascii="Consolas" w:hAnsi="Consolas"/>
+                <w:sz w:val="18"/>
+                <w:szCs w:val="12"/>
+                <w:lang w:val="en-US"/>
+              </w:rPr>
+              <w:t>Ctrl+</w:t>
+            </w:r>
+            <w:proofErr w:type="gramStart"/>
+            <w:r>
+              <w:rPr>
+                <w:rFonts w:ascii="Consolas" w:hAnsi="Consolas"/>
+                <w:sz w:val="18"/>
+                <w:szCs w:val="12"/>
+                <w:lang w:val="en-US"/>
+              </w:rPr>
+              <w:t>K,Tab</w:t>
+            </w:r>
+            <w:proofErr w:type="spellEnd"/>
+            <w:proofErr w:type="gramEnd"/>
           </w:p>
         </w:tc>
         <w:tc>
           <w:tcPr>
             <w:tcW w:w="3970" w:type="dxa"/>
-          </w:tcPr>
-          <w:p>
-            <w:pPr>
-              <w:rPr>
-                <w:sz w:val="18"/>
-                <w:szCs w:val="12"/>
-                <w:lang w:val="en-US"/>
-              </w:rPr>
-            </w:pPr>
+            <w:shd w:val="clear" w:color="auto" w:fill="D9D9D9" w:themeFill="background1" w:themeFillShade="D9"/>
+          </w:tcPr>
+          <w:p>
+            <w:pPr>
+              <w:rPr>
+                <w:sz w:val="18"/>
+                <w:szCs w:val="12"/>
+                <w:lang w:val="en-US"/>
+              </w:rPr>
+            </w:pPr>
+            <w:r>
+              <w:rPr>
+                <w:sz w:val="18"/>
+                <w:szCs w:val="12"/>
+                <w:lang w:val="en-US"/>
+              </w:rPr>
+              <w:t>Insert tab</w:t>
+            </w:r>
+            <w:r>
+              <w:rPr>
+                <w:sz w:val="18"/>
+                <w:szCs w:val="12"/>
+                <w:lang w:val="en-US"/>
+              </w:rPr>
+              <w:t xml:space="preserve"> literally</w:t>
+            </w:r>
           </w:p>
         </w:tc>
       </w:tr>

</xml_diff>

<commit_message>
add vim shortcut for counting number of occurrences
</commit_message>
<xml_diff>
--- a/Settings/Shortcuts.docx
+++ b/Settings/Shortcuts.docx
@@ -6822,32 +6822,57 @@
         <w:tc>
           <w:tcPr>
             <w:tcW w:w="1560" w:type="dxa"/>
-            <w:shd w:val="clear" w:color="auto" w:fill="auto"/>
-          </w:tcPr>
-          <w:p>
-            <w:pPr>
-              <w:rPr>
-                <w:rFonts w:ascii="Consolas" w:hAnsi="Consolas"/>
-                <w:sz w:val="18"/>
-                <w:szCs w:val="12"/>
-                <w:lang w:val="en-US"/>
-              </w:rPr>
-            </w:pPr>
+            <w:shd w:val="clear" w:color="auto" w:fill="D9D9D9" w:themeFill="background1" w:themeFillShade="D9"/>
+          </w:tcPr>
+          <w:p>
+            <w:pPr>
+              <w:rPr>
+                <w:rFonts w:ascii="Consolas" w:hAnsi="Consolas"/>
+                <w:sz w:val="18"/>
+                <w:szCs w:val="12"/>
+                <w:lang w:val="en-US"/>
+              </w:rPr>
+            </w:pPr>
+            <w:r>
+              <w:rPr>
+                <w:rFonts w:ascii="MS Gothic" w:eastAsia="MS Gothic" w:hAnsi="MS Gothic" w:cs="MS Gothic"/>
+                <w:sz w:val="18"/>
+                <w:szCs w:val="18"/>
+                <w:lang w:val="en-US"/>
+              </w:rPr>
+              <w:t>␣</w:t>
+            </w:r>
+            <w:r>
+              <w:rPr>
+                <w:rFonts w:ascii="Consolas" w:hAnsi="Consolas"/>
+                <w:sz w:val="18"/>
+                <w:szCs w:val="12"/>
+              </w:rPr>
+              <w:t>n</w:t>
+            </w:r>
           </w:p>
         </w:tc>
         <w:tc>
           <w:tcPr>
             <w:tcW w:w="3119" w:type="dxa"/>
-            <w:shd w:val="clear" w:color="auto" w:fill="auto"/>
-          </w:tcPr>
-          <w:p>
-            <w:pPr>
-              <w:rPr>
-                <w:sz w:val="18"/>
-                <w:szCs w:val="12"/>
-                <w:lang w:val="en-US"/>
-              </w:rPr>
-            </w:pPr>
+            <w:shd w:val="clear" w:color="auto" w:fill="D9D9D9" w:themeFill="background1" w:themeFillShade="D9"/>
+          </w:tcPr>
+          <w:p>
+            <w:pPr>
+              <w:rPr>
+                <w:sz w:val="18"/>
+                <w:szCs w:val="12"/>
+                <w:lang w:val="en-US"/>
+              </w:rPr>
+            </w:pPr>
+            <w:r>
+              <w:rPr>
+                <w:sz w:val="18"/>
+                <w:szCs w:val="12"/>
+                <w:lang w:val="en-US"/>
+              </w:rPr>
+              <w:t>Count number of occurrences</w:t>
+            </w:r>
           </w:p>
         </w:tc>
         <w:tc>

</xml_diff>

<commit_message>
resize panes faster in tmux
</commit_message>
<xml_diff>
--- a/Settings/Shortcuts.docx
+++ b/Settings/Shortcuts.docx
@@ -20925,7 +20925,31 @@
         <w:rPr>
           <w:lang w:val="en-US"/>
         </w:rPr>
-        <w:t>xcept in CLI and copy mode – is Ctrl+B (configurable).</w:t>
+        <w:t>xcept in CLI and copy mode – is Ctrl+</w:t>
+      </w:r>
+      <w:r>
+        <w:rPr>
+          <w:lang w:val="en-US"/>
+        </w:rPr>
+        <w:t>X</w:t>
+      </w:r>
+      <w:r>
+        <w:rPr>
+          <w:lang w:val="en-US"/>
+        </w:rPr>
+        <w:t xml:space="preserve"> (configur</w:t>
+      </w:r>
+      <w:r>
+        <w:rPr>
+          <w:lang w:val="en-US"/>
+        </w:rPr>
+        <w:t>ed</w:t>
+      </w:r>
+      <w:r>
+        <w:rPr>
+          <w:lang w:val="en-US"/>
+        </w:rPr>
+        <w:t>).</w:t>
       </w:r>
     </w:p>
     <w:tbl>
@@ -20945,8 +20969,8 @@
         <w:gridCol w:w="141"/>
         <w:gridCol w:w="284"/>
         <w:gridCol w:w="1417"/>
-        <w:gridCol w:w="378"/>
-        <w:gridCol w:w="2882"/>
+        <w:gridCol w:w="425"/>
+        <w:gridCol w:w="2835"/>
       </w:tblGrid>
       <w:tr>
         <w:tc>
@@ -22086,7 +22110,7 @@
         </w:tc>
         <w:tc>
           <w:tcPr>
-            <w:tcW w:w="1795" w:type="dxa"/>
+            <w:tcW w:w="1842" w:type="dxa"/>
             <w:gridSpan w:val="2"/>
             <w:shd w:val="clear" w:color="auto" w:fill="auto"/>
           </w:tcPr>
@@ -22109,7 +22133,7 @@
         </w:tc>
         <w:tc>
           <w:tcPr>
-            <w:tcW w:w="2882" w:type="dxa"/>
+            <w:tcW w:w="2835" w:type="dxa"/>
             <w:shd w:val="clear" w:color="auto" w:fill="auto"/>
           </w:tcPr>
           <w:p>
@@ -22184,7 +22208,7 @@
         </w:tc>
         <w:tc>
           <w:tcPr>
-            <w:tcW w:w="1795" w:type="dxa"/>
+            <w:tcW w:w="1842" w:type="dxa"/>
             <w:gridSpan w:val="2"/>
             <w:shd w:val="clear" w:color="auto" w:fill="auto"/>
           </w:tcPr>
@@ -22207,7 +22231,7 @@
         </w:tc>
         <w:tc>
           <w:tcPr>
-            <w:tcW w:w="2882" w:type="dxa"/>
+            <w:tcW w:w="2835" w:type="dxa"/>
             <w:shd w:val="clear" w:color="auto" w:fill="auto"/>
           </w:tcPr>
           <w:p>
@@ -22273,7 +22297,7 @@
         </w:tc>
         <w:tc>
           <w:tcPr>
-            <w:tcW w:w="1795" w:type="dxa"/>
+            <w:tcW w:w="1842" w:type="dxa"/>
             <w:gridSpan w:val="2"/>
             <w:shd w:val="clear" w:color="auto" w:fill="D9D9D9" w:themeFill="background1" w:themeFillShade="D9"/>
           </w:tcPr>
@@ -22291,13 +22315,69 @@
                 <w:sz w:val="20"/>
                 <w:lang w:val="en-US"/>
               </w:rPr>
-              <w:t>Ctrl+H/L/K/J</w:t>
-            </w:r>
-          </w:p>
-        </w:tc>
-        <w:tc>
-          <w:tcPr>
-            <w:tcW w:w="2882" w:type="dxa"/>
+              <w:t>Ctrl+</w:t>
+            </w:r>
+            <w:r>
+              <w:rPr>
+                <w:rFonts w:ascii="Consolas" w:hAnsi="Consolas"/>
+                <w:sz w:val="20"/>
+                <w:lang w:val="en-US"/>
+              </w:rPr>
+              <w:t>h</w:t>
+            </w:r>
+            <w:r>
+              <w:rPr>
+                <w:rFonts w:ascii="Consolas" w:hAnsi="Consolas"/>
+                <w:sz w:val="20"/>
+                <w:lang w:val="en-US"/>
+              </w:rPr>
+              <w:t>/</w:t>
+            </w:r>
+            <w:r>
+              <w:rPr>
+                <w:rFonts w:ascii="Consolas" w:hAnsi="Consolas"/>
+                <w:sz w:val="20"/>
+                <w:lang w:val="en-US"/>
+              </w:rPr>
+              <w:t>l</w:t>
+            </w:r>
+            <w:r>
+              <w:rPr>
+                <w:rFonts w:ascii="Consolas" w:hAnsi="Consolas"/>
+                <w:sz w:val="20"/>
+                <w:lang w:val="en-US"/>
+              </w:rPr>
+              <w:t>/</w:t>
+            </w:r>
+            <w:r>
+              <w:rPr>
+                <w:rFonts w:ascii="Consolas" w:hAnsi="Consolas"/>
+                <w:sz w:val="20"/>
+                <w:lang w:val="en-US"/>
+              </w:rPr>
+              <w:t>k</w:t>
+            </w:r>
+            <w:r>
+              <w:rPr>
+                <w:rFonts w:ascii="Consolas" w:hAnsi="Consolas"/>
+                <w:sz w:val="20"/>
+                <w:lang w:val="en-US"/>
+              </w:rPr>
+              <w:t>/</w:t>
+            </w:r>
+            <w:r>
+              <w:rPr>
+                <w:rFonts w:ascii="Consolas" w:hAnsi="Consolas"/>
+                <w:sz w:val="20"/>
+                <w:lang w:val="en-US"/>
+              </w:rPr>
+              <w:t>j</w:t>
+            </w:r>
+          </w:p>
+        </w:tc>
+        <w:tc>
+          <w:tcPr>
+            <w:tcW w:w="2835" w:type="dxa"/>
             <w:shd w:val="clear" w:color="auto" w:fill="D9D9D9" w:themeFill="background1" w:themeFillShade="D9"/>
           </w:tcPr>
           <w:p>
@@ -22365,7 +22445,7 @@
         </w:tc>
         <w:tc>
           <w:tcPr>
-            <w:tcW w:w="1795" w:type="dxa"/>
+            <w:tcW w:w="1842" w:type="dxa"/>
             <w:gridSpan w:val="2"/>
             <w:shd w:val="clear" w:color="auto" w:fill="auto"/>
           </w:tcPr>
@@ -22404,7 +22484,7 @@
         </w:tc>
         <w:tc>
           <w:tcPr>
-            <w:tcW w:w="2882" w:type="dxa"/>
+            <w:tcW w:w="2835" w:type="dxa"/>
             <w:shd w:val="clear" w:color="auto" w:fill="auto"/>
           </w:tcPr>
           <w:p>
@@ -22507,7 +22587,7 @@
         </w:tc>
         <w:tc>
           <w:tcPr>
-            <w:tcW w:w="1795" w:type="dxa"/>
+            <w:tcW w:w="1842" w:type="dxa"/>
             <w:gridSpan w:val="2"/>
             <w:shd w:val="clear" w:color="auto" w:fill="auto"/>
           </w:tcPr>
@@ -22532,13 +22612,21 @@
                 <w:sz w:val="20"/>
                 <w:lang w:val="en-US"/>
               </w:rPr>
-              <w:t xml:space="preserve"> / Ctrl+D</w:t>
-            </w:r>
-          </w:p>
-        </w:tc>
-        <w:tc>
-          <w:tcPr>
-            <w:tcW w:w="2882" w:type="dxa"/>
+              <w:t xml:space="preserve"> / Ctrl+</w:t>
+            </w:r>
+            <w:r>
+              <w:rPr>
+                <w:rFonts w:ascii="Consolas" w:hAnsi="Consolas"/>
+                <w:sz w:val="20"/>
+                <w:lang w:val="en-US"/>
+              </w:rPr>
+              <w:t>d</w:t>
+            </w:r>
+          </w:p>
+        </w:tc>
+        <w:tc>
+          <w:tcPr>
+            <w:tcW w:w="2835" w:type="dxa"/>
             <w:shd w:val="clear" w:color="auto" w:fill="auto"/>
           </w:tcPr>
           <w:p>
@@ -22606,7 +22694,7 @@
         </w:tc>
         <w:tc>
           <w:tcPr>
-            <w:tcW w:w="1795" w:type="dxa"/>
+            <w:tcW w:w="1842" w:type="dxa"/>
             <w:gridSpan w:val="2"/>
             <w:shd w:val="clear" w:color="auto" w:fill="auto"/>
           </w:tcPr>
@@ -22629,7 +22717,7 @@
         </w:tc>
         <w:tc>
           <w:tcPr>
-            <w:tcW w:w="2882" w:type="dxa"/>
+            <w:tcW w:w="2835" w:type="dxa"/>
             <w:shd w:val="clear" w:color="auto" w:fill="auto"/>
           </w:tcPr>
           <w:p>
@@ -22652,8 +22740,7 @@
       <w:tr>
         <w:tc>
           <w:tcPr>
-            <w:tcW w:w="5246" w:type="dxa"/>
-            <w:gridSpan w:val="7"/>
+            <w:tcW w:w="1560" w:type="dxa"/>
             <w:shd w:val="clear" w:color="auto" w:fill="auto"/>
           </w:tcPr>
           <w:p>
@@ -22668,96 +22755,163 @@
               <w:rPr>
                 <w:rFonts w:ascii="Consolas" w:hAnsi="Consolas"/>
                 <w:sz w:val="20"/>
-                <w:lang w:val="en-US"/>
-              </w:rPr>
-              <w:t>:setw synchronize-panes</w:t>
-            </w:r>
-            <w:r>
-              <w:rPr>
-                <w:rFonts w:ascii="Consolas" w:hAnsi="Consolas"/>
-                <w:sz w:val="20"/>
-                <w:lang w:val="en-US"/>
-              </w:rPr>
-              <w:t xml:space="preserve"> / </w:t>
-            </w:r>
-            <w:r>
-              <w:rPr>
-                <w:rFonts w:ascii="Consolas" w:hAnsi="Consolas"/>
-                <w:sz w:val="20"/>
-                <w:highlight w:val="lightGray"/>
-                <w:lang w:val="en-US"/>
-              </w:rPr>
-              <w:t>Ctrl+x</w:t>
-            </w:r>
-          </w:p>
-        </w:tc>
-        <w:tc>
-          <w:tcPr>
-            <w:tcW w:w="4677" w:type="dxa"/>
-            <w:gridSpan w:val="3"/>
-            <w:shd w:val="clear" w:color="auto" w:fill="auto"/>
-          </w:tcPr>
-          <w:p>
-            <w:pPr>
-              <w:rPr>
-                <w:sz w:val="20"/>
-                <w:lang w:val="en-US"/>
-              </w:rPr>
-            </w:pPr>
-            <w:r>
-              <w:rPr>
-                <w:sz w:val="20"/>
-                <w:lang w:val="en-US"/>
-              </w:rPr>
-              <w:t>Toggle panes sync</w:t>
-            </w:r>
-          </w:p>
-        </w:tc>
-      </w:tr>
-      <w:tr>
-        <w:tc>
-          <w:tcPr>
-            <w:tcW w:w="2977" w:type="dxa"/>
-            <w:gridSpan w:val="4"/>
-            <w:shd w:val="clear" w:color="auto" w:fill="auto"/>
-          </w:tcPr>
-          <w:p>
-            <w:pPr>
-              <w:rPr>
-                <w:rFonts w:ascii="Consolas" w:hAnsi="Consolas"/>
-                <w:sz w:val="20"/>
-                <w:lang w:val="en-US"/>
-              </w:rPr>
-            </w:pPr>
-            <w:r>
-              <w:rPr>
-                <w:rFonts w:ascii="Consolas" w:hAnsi="Consolas"/>
-                <w:sz w:val="20"/>
-                <w:lang w:val="en-US"/>
-              </w:rPr>
-              <w:t>:resize-pane -X [num]</w:t>
-            </w:r>
-          </w:p>
-        </w:tc>
-        <w:tc>
-          <w:tcPr>
-            <w:tcW w:w="6946" w:type="dxa"/>
+              </w:rPr>
+              <w:t>Ctrl+</w:t>
+            </w:r>
+            <w:r>
+              <w:rPr>
+                <w:rFonts w:ascii="Consolas" w:hAnsi="Consolas"/>
+                <w:sz w:val="20"/>
+              </w:rPr>
+              <w:t>←/→/↑/↓</w:t>
+            </w:r>
+          </w:p>
+        </w:tc>
+        <w:tc>
+          <w:tcPr>
+            <w:tcW w:w="3686" w:type="dxa"/>
             <w:gridSpan w:val="6"/>
             <w:shd w:val="clear" w:color="auto" w:fill="auto"/>
           </w:tcPr>
           <w:p>
             <w:pPr>
               <w:rPr>
-                <w:sz w:val="20"/>
-                <w:lang w:val="en-US"/>
-              </w:rPr>
-            </w:pPr>
-            <w:r>
-              <w:rPr>
-                <w:sz w:val="20"/>
-                <w:lang w:val="en-US"/>
-              </w:rPr>
-              <w:t>Resize current pane X=D,U,L,R (down, up left, right) num lines/columns</w:t>
+                <w:rFonts w:ascii="Consolas" w:hAnsi="Consolas"/>
+                <w:sz w:val="20"/>
+                <w:lang w:val="en-US"/>
+              </w:rPr>
+            </w:pPr>
+            <w:r>
+              <w:rPr>
+                <w:sz w:val="20"/>
+                <w:lang w:val="en-US"/>
+              </w:rPr>
+              <w:t>Resize current pane left/right/up/down</w:t>
+            </w:r>
+          </w:p>
+        </w:tc>
+        <w:tc>
+          <w:tcPr>
+            <w:tcW w:w="1842" w:type="dxa"/>
+            <w:gridSpan w:val="2"/>
+            <w:shd w:val="clear" w:color="auto" w:fill="D9D9D9" w:themeFill="background1" w:themeFillShade="D9"/>
+          </w:tcPr>
+          <w:p>
+            <w:pPr>
+              <w:rPr>
+                <w:sz w:val="20"/>
+                <w:lang w:val="en-US"/>
+              </w:rPr>
+            </w:pPr>
+            <w:r>
+              <w:rPr>
+                <w:rFonts w:ascii="Consolas" w:hAnsi="Consolas"/>
+                <w:sz w:val="20"/>
+                <w:lang w:val="en-US"/>
+              </w:rPr>
+              <w:t>Ctrl+x</w:t>
+            </w:r>
+          </w:p>
+        </w:tc>
+        <w:tc>
+          <w:tcPr>
+            <w:tcW w:w="2835" w:type="dxa"/>
+            <w:shd w:val="clear" w:color="auto" w:fill="D9D9D9" w:themeFill="background1" w:themeFillShade="D9"/>
+          </w:tcPr>
+          <w:p>
+            <w:pPr>
+              <w:rPr>
+                <w:sz w:val="20"/>
+                <w:lang w:val="en-US"/>
+              </w:rPr>
+            </w:pPr>
+            <w:r>
+              <w:rPr>
+                <w:sz w:val="20"/>
+                <w:lang w:val="en-US"/>
+              </w:rPr>
+              <w:t>Toggle panes sync</w:t>
+            </w:r>
+          </w:p>
+        </w:tc>
+      </w:tr>
+      <w:tr>
+        <w:tc>
+          <w:tcPr>
+            <w:tcW w:w="1560" w:type="dxa"/>
+            <w:shd w:val="clear" w:color="auto" w:fill="D9D9D9" w:themeFill="background1" w:themeFillShade="D9"/>
+          </w:tcPr>
+          <w:p>
+            <w:pPr>
+              <w:rPr>
+                <w:rFonts w:ascii="Consolas" w:hAnsi="Consolas"/>
+                <w:sz w:val="20"/>
+              </w:rPr>
+            </w:pPr>
+            <w:r>
+              <w:rPr>
+                <w:rFonts w:ascii="Consolas" w:hAnsi="Consolas"/>
+                <w:sz w:val="20"/>
+              </w:rPr>
+              <w:t>Ctrl+</w:t>
+            </w:r>
+            <w:r>
+              <w:rPr>
+                <w:rFonts w:ascii="Consolas" w:hAnsi="Consolas"/>
+                <w:sz w:val="20"/>
+              </w:rPr>
+              <w:t>←/→/↑/↓</w:t>
+            </w:r>
+          </w:p>
+        </w:tc>
+        <w:tc>
+          <w:tcPr>
+            <w:tcW w:w="8363" w:type="dxa"/>
+            <w:gridSpan w:val="9"/>
+            <w:shd w:val="clear" w:color="auto" w:fill="D9D9D9" w:themeFill="background1" w:themeFillShade="D9"/>
+          </w:tcPr>
+          <w:p>
+            <w:pPr>
+              <w:rPr>
+                <w:sz w:val="20"/>
+                <w:lang w:val="en-US"/>
+              </w:rPr>
+            </w:pPr>
+            <w:r>
+              <w:rPr>
+                <w:i/>
+                <w:sz w:val="20"/>
+                <w:lang w:val="en-US"/>
+              </w:rPr>
+              <w:t>[Without Prefix]</w:t>
+            </w:r>
+            <w:r>
+              <w:rPr>
+                <w:sz w:val="20"/>
+                <w:lang w:val="en-US"/>
+              </w:rPr>
+              <w:t xml:space="preserve"> Resize </w:t>
+            </w:r>
+            <w:r>
+              <w:rPr>
+                <w:sz w:val="20"/>
+                <w:lang w:val="en-US"/>
+              </w:rPr>
+              <w:t>current pane left/right/up/down</w:t>
+            </w:r>
+            <w:r>
+              <w:rPr>
+                <w:sz w:val="20"/>
+                <w:lang w:val="en-US"/>
+              </w:rPr>
+              <w:t xml:space="preserve"> by 5</w:t>
+            </w:r>
+            <w:r>
+              <w:rPr>
+                <w:sz w:val="20"/>
+                <w:lang w:val="en-US"/>
+              </w:rPr>
+              <w:t xml:space="preserve"> columns/lines</w:t>
             </w:r>
           </w:p>
         </w:tc>
@@ -23077,15 +23231,7 @@
                 <w:sz w:val="20"/>
                 <w:lang w:val="en-US"/>
               </w:rPr>
-              <w:t>Ctrl+</w:t>
-            </w:r>
-            <w:r>
-              <w:rPr>
-                <w:rFonts w:ascii="Consolas" w:hAnsi="Consolas"/>
-                <w:sz w:val="20"/>
-                <w:lang w:val="en-US"/>
-              </w:rPr>
-              <w:t>r</w:t>
+              <w:t>Ctrl+r</w:t>
             </w:r>
           </w:p>
         </w:tc>

</xml_diff>

<commit_message>
add vim shortcut Shift+K
</commit_message>
<xml_diff>
--- a/Settings/Shortcuts.docx
+++ b/Settings/Shortcuts.docx
@@ -10540,56 +10540,90 @@
                 <w:sz w:val="18"/>
                 <w:szCs w:val="12"/>
               </w:rPr>
+              <w:t>K</w:t>
+            </w:r>
+          </w:p>
+        </w:tc>
+        <w:tc>
+          <w:tcPr>
+            <w:tcW w:w="3119" w:type="dxa"/>
+          </w:tcPr>
+          <w:p>
+            <w:pPr>
+              <w:rPr>
+                <w:sz w:val="18"/>
+                <w:szCs w:val="12"/>
+                <w:lang w:val="en-US"/>
+              </w:rPr>
+            </w:pPr>
+            <w:r>
+              <w:rPr>
+                <w:sz w:val="18"/>
+                <w:szCs w:val="12"/>
+                <w:lang w:val="en-US"/>
+              </w:rPr>
+              <w:t xml:space="preserve">Run man for </w:t>
+            </w:r>
+            <w:r>
+              <w:rPr>
+                <w:b/>
+                <w:sz w:val="18"/>
+                <w:szCs w:val="12"/>
+                <w:u w:val="single"/>
+                <w:lang w:val="en-US"/>
+              </w:rPr>
+              <w:t>k</w:t>
+            </w:r>
+            <w:r>
+              <w:rPr>
+                <w:sz w:val="18"/>
+                <w:szCs w:val="12"/>
+                <w:lang w:val="en-US"/>
+              </w:rPr>
+              <w:t>eyword under cursor</w:t>
+            </w:r>
+          </w:p>
+        </w:tc>
+        <w:tc>
+          <w:tcPr>
+            <w:tcW w:w="1559" w:type="dxa"/>
+          </w:tcPr>
+          <w:p>
+            <w:pPr>
+              <w:rPr>
+                <w:rFonts w:ascii="Consolas" w:hAnsi="Consolas"/>
+                <w:sz w:val="18"/>
+                <w:szCs w:val="12"/>
+              </w:rPr>
+            </w:pPr>
+            <w:r>
+              <w:rPr>
+                <w:rFonts w:ascii="Consolas" w:hAnsi="Consolas"/>
+                <w:sz w:val="18"/>
+                <w:szCs w:val="12"/>
+              </w:rPr>
+              <w:t>!</w:t>
+            </w:r>
+            <w:r>
+              <w:rPr>
+                <w:rFonts w:ascii="Consolas" w:hAnsi="Consolas"/>
+                <w:sz w:val="18"/>
+                <w:szCs w:val="12"/>
+              </w:rPr>
+              <w:t xml:space="preserve"> / </w:t>
+            </w:r>
+            <w:r>
+              <w:rPr>
+                <w:rFonts w:ascii="Consolas" w:hAnsi="Consolas"/>
+                <w:sz w:val="18"/>
+                <w:szCs w:val="12"/>
+              </w:rPr>
               <w:t>&lt;C-c&gt;</w:t>
             </w:r>
           </w:p>
         </w:tc>
         <w:tc>
           <w:tcPr>
-            <w:tcW w:w="3119" w:type="dxa"/>
-          </w:tcPr>
-          <w:p>
-            <w:pPr>
-              <w:rPr>
-                <w:sz w:val="18"/>
-                <w:szCs w:val="12"/>
-                <w:lang w:val="en-US"/>
-              </w:rPr>
-            </w:pPr>
-            <w:r>
-              <w:rPr>
-                <w:sz w:val="18"/>
-                <w:szCs w:val="12"/>
-                <w:lang w:val="en-US"/>
-              </w:rPr>
-              <w:t>Esc</w:t>
-            </w:r>
-          </w:p>
-        </w:tc>
-        <w:tc>
-          <w:tcPr>
-            <w:tcW w:w="1559" w:type="dxa"/>
-          </w:tcPr>
-          <w:p>
-            <w:pPr>
-              <w:rPr>
-                <w:rFonts w:ascii="Consolas" w:hAnsi="Consolas"/>
-                <w:sz w:val="18"/>
-                <w:szCs w:val="12"/>
-              </w:rPr>
-            </w:pPr>
-            <w:r>
-              <w:rPr>
-                <w:rFonts w:ascii="Consolas" w:hAnsi="Consolas"/>
-                <w:sz w:val="18"/>
-                <w:szCs w:val="12"/>
-              </w:rPr>
-              <w:t>!</w:t>
-            </w:r>
-          </w:p>
-        </w:tc>
-        <w:tc>
-          <w:tcPr>
             <w:tcW w:w="4678" w:type="dxa"/>
           </w:tcPr>
           <w:p>
@@ -10607,6 +10641,14 @@
                 <w:lang w:val="en-US"/>
               </w:rPr>
               <w:t>filter to external program</w:t>
+            </w:r>
+            <w:r>
+              <w:rPr>
+                <w:sz w:val="18"/>
+                <w:szCs w:val="18"/>
+                <w:lang w:val="en-US"/>
+              </w:rPr>
+              <w:t xml:space="preserve"> / Esc</w:t>
             </w:r>
           </w:p>
         </w:tc>

</xml_diff>

<commit_message>
improve shortcut for tmux resize pane
</commit_message>
<xml_diff>
--- a/Settings/Shortcuts.docx
+++ b/Settings/Shortcuts.docx
@@ -22926,73 +22926,6 @@
                 <w:lang w:val="en-US"/>
               </w:rPr>
               <w:t>Toggle panes sync</w:t>
-            </w:r>
-          </w:p>
-        </w:tc>
-      </w:tr>
-      <w:tr>
-        <w:tc>
-          <w:tcPr>
-            <w:tcW w:w="1560" w:type="dxa"/>
-            <w:shd w:val="clear" w:color="auto" w:fill="D9D9D9" w:themeFill="background1" w:themeFillShade="D9"/>
-          </w:tcPr>
-          <w:p>
-            <w:pPr>
-              <w:rPr>
-                <w:rFonts w:ascii="Consolas" w:hAnsi="Consolas"/>
-                <w:sz w:val="20"/>
-              </w:rPr>
-            </w:pPr>
-            <w:r>
-              <w:rPr>
-                <w:rFonts w:ascii="Consolas" w:hAnsi="Consolas"/>
-                <w:sz w:val="20"/>
-              </w:rPr>
-              <w:t>Ctrl+</w:t>
-            </w:r>
-            <w:r>
-              <w:rPr>
-                <w:rFonts w:ascii="Consolas" w:hAnsi="Consolas"/>
-                <w:sz w:val="20"/>
-              </w:rPr>
-              <w:t>←/→/↑/↓</w:t>
-            </w:r>
-          </w:p>
-        </w:tc>
-        <w:tc>
-          <w:tcPr>
-            <w:tcW w:w="8363" w:type="dxa"/>
-            <w:gridSpan w:val="9"/>
-            <w:shd w:val="clear" w:color="auto" w:fill="D9D9D9" w:themeFill="background1" w:themeFillShade="D9"/>
-          </w:tcPr>
-          <w:p>
-            <w:pPr>
-              <w:rPr>
-                <w:sz w:val="20"/>
-                <w:lang w:val="en-US"/>
-              </w:rPr>
-            </w:pPr>
-            <w:r>
-              <w:rPr>
-                <w:i/>
-                <w:sz w:val="20"/>
-                <w:lang w:val="en-US"/>
-              </w:rPr>
-              <w:t>[Without Prefix]</w:t>
-            </w:r>
-            <w:r>
-              <w:rPr>
-                <w:sz w:val="20"/>
-                <w:lang w:val="en-US"/>
-              </w:rPr>
-              <w:t xml:space="preserve"> Resize current pane left/right/up/down by 5</w:t>
-            </w:r>
-            <w:r>
-              <w:rPr>
-                <w:sz w:val="20"/>
-                <w:lang w:val="en-US"/>
-              </w:rPr>
-              <w:t xml:space="preserve"> columns/lines</w:t>
             </w:r>
           </w:p>
         </w:tc>

</xml_diff>

<commit_message>
add shortcut to clear screen
</commit_message>
<xml_diff>
--- a/Settings/Shortcuts.docx
+++ b/Settings/Shortcuts.docx
@@ -14556,24 +14556,6 @@
                 <w:lang w:val="en-US"/>
               </w:rPr>
             </w:pPr>
-            <w:r>
-              <w:rPr>
-                <w:rFonts w:ascii="Consolas" w:hAnsi="Consolas"/>
-                <w:sz w:val="18"/>
-                <w:szCs w:val="18"/>
-                <w:lang w:val="en-US"/>
-              </w:rPr>
-              <w:t>Alt+Shift</w:t>
-            </w:r>
-            <w:r>
-              <w:rPr>
-                <w:rFonts w:ascii="Consolas" w:hAnsi="Consolas"/>
-                <w:sz w:val="18"/>
-                <w:szCs w:val="18"/>
-                <w:lang w:val="en-US"/>
-              </w:rPr>
-              <w:t>+R</w:t>
-            </w:r>
           </w:p>
         </w:tc>
         <w:tc>
@@ -14589,14 +14571,6 @@
                 <w:lang w:val="en-US"/>
               </w:rPr>
             </w:pPr>
-            <w:r>
-              <w:rPr>
-                <w:sz w:val="18"/>
-                <w:szCs w:val="18"/>
-                <w:lang w:val="en-US"/>
-              </w:rPr>
-              <w:t>Reload .zshrc</w:t>
-            </w:r>
           </w:p>
         </w:tc>
       </w:tr>
@@ -14694,6 +14668,104 @@
                 <w:lang w:val="en-US"/>
               </w:rPr>
               <w:t>Show help for current command</w:t>
+            </w:r>
+          </w:p>
+        </w:tc>
+      </w:tr>
+      <w:tr>
+        <w:tc>
+          <w:tcPr>
+            <w:tcW w:w="2408" w:type="dxa"/>
+            <w:shd w:val="clear" w:color="auto" w:fill="auto"/>
+          </w:tcPr>
+          <w:p>
+            <w:pPr>
+              <w:rPr>
+                <w:rFonts w:ascii="Consolas" w:hAnsi="Consolas"/>
+                <w:sz w:val="18"/>
+                <w:szCs w:val="20"/>
+                <w:lang w:val="en-US"/>
+              </w:rPr>
+            </w:pPr>
+            <w:r>
+              <w:rPr>
+                <w:rFonts w:ascii="Consolas" w:hAnsi="Consolas"/>
+                <w:sz w:val="18"/>
+                <w:szCs w:val="20"/>
+                <w:lang w:val="en-US"/>
+              </w:rPr>
+              <w:t>Alt+Shift+L</w:t>
+            </w:r>
+          </w:p>
+        </w:tc>
+        <w:tc>
+          <w:tcPr>
+            <w:tcW w:w="2553" w:type="dxa"/>
+            <w:shd w:val="clear" w:color="auto" w:fill="auto"/>
+          </w:tcPr>
+          <w:p>
+            <w:pPr>
+              <w:rPr>
+                <w:sz w:val="18"/>
+                <w:szCs w:val="20"/>
+                <w:lang w:val="en-US"/>
+              </w:rPr>
+            </w:pPr>
+            <w:r>
+              <w:rPr>
+                <w:sz w:val="18"/>
+                <w:szCs w:val="20"/>
+                <w:lang w:val="en-US"/>
+              </w:rPr>
+              <w:t>Clear screen</w:t>
+            </w:r>
+          </w:p>
+        </w:tc>
+        <w:tc>
+          <w:tcPr>
+            <w:tcW w:w="1985" w:type="dxa"/>
+            <w:shd w:val="clear" w:color="auto" w:fill="auto"/>
+          </w:tcPr>
+          <w:p>
+            <w:pPr>
+              <w:rPr>
+                <w:rFonts w:ascii="Consolas" w:hAnsi="Consolas"/>
+                <w:sz w:val="18"/>
+                <w:szCs w:val="18"/>
+                <w:lang w:val="en-US"/>
+              </w:rPr>
+            </w:pPr>
+            <w:r>
+              <w:rPr>
+                <w:rFonts w:ascii="Consolas" w:hAnsi="Consolas"/>
+                <w:sz w:val="18"/>
+                <w:szCs w:val="18"/>
+                <w:lang w:val="en-US"/>
+              </w:rPr>
+              <w:t>Alt+Shift+R</w:t>
+            </w:r>
+          </w:p>
+        </w:tc>
+        <w:tc>
+          <w:tcPr>
+            <w:tcW w:w="3969" w:type="dxa"/>
+            <w:shd w:val="clear" w:color="auto" w:fill="auto"/>
+          </w:tcPr>
+          <w:p>
+            <w:pPr>
+              <w:rPr>
+                <w:sz w:val="18"/>
+                <w:szCs w:val="18"/>
+                <w:lang w:val="en-US"/>
+              </w:rPr>
+            </w:pPr>
+            <w:r>
+              <w:rPr>
+                <w:sz w:val="18"/>
+                <w:szCs w:val="18"/>
+                <w:lang w:val="en-US"/>
+              </w:rPr>
+              <w:t>Reload .zshrc</w:t>
             </w:r>
           </w:p>
         </w:tc>
@@ -15101,15 +15173,7 @@
                 <w:sz w:val="18"/>
                 <w:szCs w:val="18"/>
               </w:rPr>
-              <w:t>Ctrl+</w:t>
-            </w:r>
-            <w:r>
-              <w:rPr>
-                <w:rFonts w:ascii="Consolas" w:hAnsi="Consolas"/>
-                <w:sz w:val="18"/>
-                <w:szCs w:val="18"/>
-              </w:rPr>
-              <w:t>Alt+</w:t>
+              <w:t>Ctrl+Alt+</w:t>
             </w:r>
             <w:r>
               <w:rPr>
@@ -15125,15 +15189,7 @@
                 <w:sz w:val="18"/>
                 <w:szCs w:val="18"/>
               </w:rPr>
-              <w:t>/</w:t>
-            </w:r>
-            <w:r>
-              <w:rPr>
-                <w:rFonts w:ascii="Consolas" w:hAnsi="Consolas"/>
-                <w:sz w:val="18"/>
-                <w:szCs w:val="18"/>
-              </w:rPr>
-              <w:t>K</w:t>
+              <w:t>/K</w:t>
             </w:r>
           </w:p>
         </w:tc>

</xml_diff>

<commit_message>
add vim shortcut to paste register 0
</commit_message>
<xml_diff>
--- a/Settings/Shortcuts.docx
+++ b/Settings/Shortcuts.docx
@@ -5754,6 +5754,94 @@
         <w:tc>
           <w:tcPr>
             <w:tcW w:w="1559" w:type="dxa"/>
+            <w:shd w:val="clear" w:color="auto" w:fill="auto"/>
+          </w:tcPr>
+          <w:p>
+            <w:pPr>
+              <w:rPr>
+                <w:rFonts w:ascii="Consolas" w:hAnsi="Consolas"/>
+                <w:sz w:val="18"/>
+                <w:szCs w:val="12"/>
+                <w:lang w:val="en-US"/>
+              </w:rPr>
+            </w:pPr>
+            <w:r>
+              <w:rPr>
+                <w:rFonts w:ascii="Consolas" w:hAnsi="Consolas"/>
+                <w:sz w:val="18"/>
+                <w:szCs w:val="12"/>
+              </w:rPr>
+              <w:t>y</w:t>
+            </w:r>
+            <w:r>
+              <w:rPr>
+                <w:rFonts w:ascii="Consolas" w:hAnsi="Consolas"/>
+                <w:sz w:val="18"/>
+                <w:szCs w:val="12"/>
+              </w:rPr>
+              <w:t xml:space="preserve"> / yy/Y</w:t>
+            </w:r>
+          </w:p>
+        </w:tc>
+        <w:tc>
+          <w:tcPr>
+            <w:tcW w:w="4678" w:type="dxa"/>
+            <w:shd w:val="clear" w:color="auto" w:fill="auto"/>
+          </w:tcPr>
+          <w:p>
+            <w:pPr>
+              <w:rPr>
+                <w:sz w:val="18"/>
+                <w:szCs w:val="12"/>
+                <w:lang w:val="en-US"/>
+              </w:rPr>
+            </w:pPr>
+            <w:r>
+              <w:rPr>
+                <w:b/>
+                <w:sz w:val="18"/>
+                <w:szCs w:val="12"/>
+                <w:u w:val="single"/>
+              </w:rPr>
+              <w:t>Y</w:t>
+            </w:r>
+            <w:r>
+              <w:rPr>
+                <w:sz w:val="18"/>
+                <w:szCs w:val="12"/>
+              </w:rPr>
+              <w:t>ank (cop</w:t>
+            </w:r>
+            <w:r>
+              <w:rPr>
+                <w:b/>
+                <w:sz w:val="18"/>
+                <w:szCs w:val="12"/>
+                <w:u w:val="single"/>
+              </w:rPr>
+              <w:t>y</w:t>
+            </w:r>
+            <w:r>
+              <w:rPr>
+                <w:sz w:val="18"/>
+                <w:szCs w:val="12"/>
+              </w:rPr>
+              <w:t>) selection</w:t>
+            </w:r>
+            <w:r>
+              <w:rPr>
+                <w:sz w:val="18"/>
+                <w:szCs w:val="12"/>
+              </w:rPr>
+              <w:t xml:space="preserve"> / line</w:t>
+            </w:r>
+          </w:p>
+        </w:tc>
+      </w:tr>
+      <w:tr>
+        <w:tc>
+          <w:tcPr>
+            <w:tcW w:w="1560" w:type="dxa"/>
             <w:shd w:val="clear" w:color="auto" w:fill="D9D9D9" w:themeFill="background1" w:themeFillShade="D9"/>
           </w:tcPr>
           <w:p>
@@ -5779,7 +5867,15 @@
                 <w:sz w:val="18"/>
                 <w:szCs w:val="12"/>
               </w:rPr>
-              <w:t xml:space="preserve">p / </w:t>
+              <w:t>p</w:t>
+            </w:r>
+            <w:r>
+              <w:rPr>
+                <w:rFonts w:ascii="Consolas" w:hAnsi="Consolas"/>
+                <w:sz w:val="18"/>
+                <w:szCs w:val="12"/>
+              </w:rPr>
+              <w:t xml:space="preserve"> / </w:t>
             </w:r>
             <w:r>
               <w:rPr>
@@ -5797,6 +5893,99 @@
                 <w:szCs w:val="12"/>
               </w:rPr>
               <w:t>P</w:t>
+            </w:r>
+          </w:p>
+        </w:tc>
+        <w:tc>
+          <w:tcPr>
+            <w:tcW w:w="3119" w:type="dxa"/>
+            <w:shd w:val="clear" w:color="auto" w:fill="D9D9D9" w:themeFill="background1" w:themeFillShade="D9"/>
+          </w:tcPr>
+          <w:p>
+            <w:pPr>
+              <w:rPr>
+                <w:b/>
+                <w:sz w:val="18"/>
+                <w:szCs w:val="12"/>
+                <w:u w:val="single"/>
+                <w:lang w:val="en-US"/>
+              </w:rPr>
+            </w:pPr>
+            <w:r>
+              <w:rPr>
+                <w:b/>
+                <w:sz w:val="18"/>
+                <w:szCs w:val="12"/>
+                <w:u w:val="single"/>
+                <w:lang w:val="en-US"/>
+              </w:rPr>
+              <w:t>P</w:t>
+            </w:r>
+            <w:r>
+              <w:rPr>
+                <w:sz w:val="18"/>
+                <w:szCs w:val="12"/>
+                <w:lang w:val="en-US"/>
+              </w:rPr>
+              <w:t>aste register 0 after / at cursor</w:t>
+            </w:r>
+          </w:p>
+        </w:tc>
+        <w:tc>
+          <w:tcPr>
+            <w:tcW w:w="1559" w:type="dxa"/>
+            <w:shd w:val="clear" w:color="auto" w:fill="D9D9D9" w:themeFill="background1" w:themeFillShade="D9"/>
+          </w:tcPr>
+          <w:p>
+            <w:pPr>
+              <w:rPr>
+                <w:rFonts w:ascii="Consolas" w:hAnsi="Consolas"/>
+                <w:sz w:val="18"/>
+                <w:szCs w:val="12"/>
+                <w:lang w:val="en-US"/>
+              </w:rPr>
+            </w:pPr>
+            <w:r>
+              <w:rPr>
+                <w:rFonts w:ascii="MS Gothic" w:eastAsia="MS Gothic" w:hAnsi="MS Gothic" w:cs="MS Gothic"/>
+                <w:sz w:val="18"/>
+                <w:szCs w:val="18"/>
+                <w:lang w:val="en-US"/>
+              </w:rPr>
+              <w:t>␣</w:t>
+            </w:r>
+            <w:r>
+              <w:rPr>
+                <w:rFonts w:ascii="Consolas" w:hAnsi="Consolas"/>
+                <w:sz w:val="18"/>
+                <w:szCs w:val="12"/>
+              </w:rPr>
+              <w:t>o</w:t>
+            </w:r>
+            <w:r>
+              <w:rPr>
+                <w:rFonts w:ascii="Consolas" w:hAnsi="Consolas"/>
+                <w:sz w:val="18"/>
+                <w:szCs w:val="12"/>
+              </w:rPr>
+              <w:t xml:space="preserve"> / </w:t>
+            </w:r>
+            <w:r>
+              <w:rPr>
+                <w:rFonts w:ascii="MS Gothic" w:eastAsia="MS Gothic" w:hAnsi="MS Gothic" w:cs="MS Gothic"/>
+                <w:sz w:val="18"/>
+                <w:szCs w:val="18"/>
+                <w:lang w:val="en-US"/>
+              </w:rPr>
+              <w:t>␣</w:t>
+            </w:r>
+            <w:r>
+              <w:rPr>
+                <w:rFonts w:ascii="Consolas" w:hAnsi="Consolas"/>
+                <w:sz w:val="18"/>
+                <w:szCs w:val="12"/>
+              </w:rPr>
+              <w:t>O</w:t>
             </w:r>
           </w:p>
         </w:tc>
@@ -5808,19 +5997,21 @@
           <w:p>
             <w:pPr>
               <w:rPr>
-                <w:sz w:val="18"/>
-                <w:szCs w:val="12"/>
-                <w:lang w:val="en-US"/>
-              </w:rPr>
-            </w:pPr>
-            <w:r>
-              <w:rPr>
                 <w:b/>
                 <w:sz w:val="18"/>
                 <w:szCs w:val="12"/>
                 <w:u w:val="single"/>
                 <w:lang w:val="en-US"/>
               </w:rPr>
+            </w:pPr>
+            <w:r>
+              <w:rPr>
+                <w:b/>
+                <w:sz w:val="18"/>
+                <w:szCs w:val="12"/>
+                <w:u w:val="single"/>
+                <w:lang w:val="en-US"/>
+              </w:rPr>
               <w:t>P</w:t>
             </w:r>
             <w:r>
@@ -5830,149 +6021,6 @@
                 <w:lang w:val="en-US"/>
               </w:rPr>
               <w:t>aste register below / above current line</w:t>
-            </w:r>
-          </w:p>
-        </w:tc>
-      </w:tr>
-      <w:tr>
-        <w:tc>
-          <w:tcPr>
-            <w:tcW w:w="1560" w:type="dxa"/>
-          </w:tcPr>
-          <w:p>
-            <w:pPr>
-              <w:rPr>
-                <w:rFonts w:ascii="Consolas" w:hAnsi="Consolas"/>
-                <w:sz w:val="18"/>
-                <w:szCs w:val="12"/>
-              </w:rPr>
-            </w:pPr>
-            <w:r>
-              <w:rPr>
-                <w:rFonts w:ascii="Consolas" w:hAnsi="Consolas"/>
-                <w:sz w:val="18"/>
-                <w:szCs w:val="12"/>
-              </w:rPr>
-              <w:t>y</w:t>
-            </w:r>
-          </w:p>
-        </w:tc>
-        <w:tc>
-          <w:tcPr>
-            <w:tcW w:w="3119" w:type="dxa"/>
-          </w:tcPr>
-          <w:p>
-            <w:pPr>
-              <w:rPr>
-                <w:sz w:val="18"/>
-                <w:szCs w:val="12"/>
-              </w:rPr>
-            </w:pPr>
-            <w:r>
-              <w:rPr>
-                <w:b/>
-                <w:sz w:val="18"/>
-                <w:szCs w:val="12"/>
-                <w:u w:val="single"/>
-              </w:rPr>
-              <w:t>Y</w:t>
-            </w:r>
-            <w:r>
-              <w:rPr>
-                <w:sz w:val="18"/>
-                <w:szCs w:val="12"/>
-              </w:rPr>
-              <w:t>ank (cop</w:t>
-            </w:r>
-            <w:r>
-              <w:rPr>
-                <w:b/>
-                <w:sz w:val="18"/>
-                <w:szCs w:val="12"/>
-                <w:u w:val="single"/>
-              </w:rPr>
-              <w:t>y</w:t>
-            </w:r>
-            <w:r>
-              <w:rPr>
-                <w:sz w:val="18"/>
-                <w:szCs w:val="12"/>
-              </w:rPr>
-              <w:t>) selection</w:t>
-            </w:r>
-          </w:p>
-        </w:tc>
-        <w:tc>
-          <w:tcPr>
-            <w:tcW w:w="1559" w:type="dxa"/>
-          </w:tcPr>
-          <w:p>
-            <w:pPr>
-              <w:rPr>
-                <w:rFonts w:ascii="Consolas" w:hAnsi="Consolas"/>
-                <w:sz w:val="18"/>
-                <w:szCs w:val="12"/>
-              </w:rPr>
-            </w:pPr>
-            <w:r>
-              <w:rPr>
-                <w:rFonts w:ascii="Consolas" w:hAnsi="Consolas"/>
-                <w:sz w:val="18"/>
-                <w:szCs w:val="12"/>
-              </w:rPr>
-              <w:t>yy / Y</w:t>
-            </w:r>
-          </w:p>
-        </w:tc>
-        <w:tc>
-          <w:tcPr>
-            <w:tcW w:w="4678" w:type="dxa"/>
-          </w:tcPr>
-          <w:p>
-            <w:pPr>
-              <w:rPr>
-                <w:sz w:val="18"/>
-                <w:szCs w:val="12"/>
-              </w:rPr>
-            </w:pPr>
-            <w:r>
-              <w:rPr>
-                <w:b/>
-                <w:sz w:val="18"/>
-                <w:szCs w:val="12"/>
-                <w:u w:val="single"/>
-              </w:rPr>
-              <w:t>Y</w:t>
-            </w:r>
-            <w:r>
-              <w:rPr>
-                <w:sz w:val="18"/>
-                <w:szCs w:val="12"/>
-              </w:rPr>
-              <w:t>ank (c</w:t>
-            </w:r>
-            <w:r>
-              <w:rPr>
-                <w:sz w:val="18"/>
-                <w:szCs w:val="12"/>
-              </w:rPr>
-              <w:t>op</w:t>
-            </w:r>
-            <w:r>
-              <w:rPr>
-                <w:b/>
-                <w:sz w:val="18"/>
-                <w:szCs w:val="12"/>
-                <w:u w:val="single"/>
-              </w:rPr>
-              <w:t>y</w:t>
-            </w:r>
-            <w:r>
-              <w:rPr>
-                <w:sz w:val="18"/>
-                <w:szCs w:val="12"/>
-              </w:rPr>
-              <w:t>) line</w:t>
             </w:r>
           </w:p>
         </w:tc>
@@ -6894,57 +6942,32 @@
         <w:tc>
           <w:tcPr>
             <w:tcW w:w="1560" w:type="dxa"/>
-            <w:shd w:val="clear" w:color="auto" w:fill="D9D9D9" w:themeFill="background1" w:themeFillShade="D9"/>
-          </w:tcPr>
-          <w:p>
-            <w:pPr>
-              <w:rPr>
-                <w:rFonts w:ascii="Consolas" w:hAnsi="Consolas"/>
-                <w:sz w:val="18"/>
-                <w:szCs w:val="12"/>
-                <w:lang w:val="en-US"/>
-              </w:rPr>
-            </w:pPr>
-            <w:r>
-              <w:rPr>
-                <w:rFonts w:ascii="MS Gothic" w:eastAsia="MS Gothic" w:hAnsi="MS Gothic" w:cs="MS Gothic"/>
-                <w:sz w:val="18"/>
-                <w:szCs w:val="18"/>
-                <w:lang w:val="en-US"/>
-              </w:rPr>
-              <w:t>␣</w:t>
-            </w:r>
-            <w:r>
-              <w:rPr>
-                <w:rFonts w:ascii="Consolas" w:hAnsi="Consolas"/>
-                <w:sz w:val="18"/>
-                <w:szCs w:val="12"/>
-              </w:rPr>
-              <w:t>n</w:t>
-            </w:r>
+            <w:shd w:val="clear" w:color="auto" w:fill="auto"/>
+          </w:tcPr>
+          <w:p>
+            <w:pPr>
+              <w:rPr>
+                <w:rFonts w:ascii="Consolas" w:hAnsi="Consolas"/>
+                <w:sz w:val="18"/>
+                <w:szCs w:val="12"/>
+                <w:lang w:val="en-US"/>
+              </w:rPr>
+            </w:pPr>
           </w:p>
         </w:tc>
         <w:tc>
           <w:tcPr>
             <w:tcW w:w="3119" w:type="dxa"/>
-            <w:shd w:val="clear" w:color="auto" w:fill="D9D9D9" w:themeFill="background1" w:themeFillShade="D9"/>
-          </w:tcPr>
-          <w:p>
-            <w:pPr>
-              <w:rPr>
-                <w:sz w:val="18"/>
-                <w:szCs w:val="12"/>
-                <w:lang w:val="en-US"/>
-              </w:rPr>
-            </w:pPr>
-            <w:r>
-              <w:rPr>
-                <w:sz w:val="18"/>
-                <w:szCs w:val="12"/>
-                <w:lang w:val="en-US"/>
-              </w:rPr>
-              <w:t>Count number of occurrences</w:t>
-            </w:r>
+            <w:shd w:val="clear" w:color="auto" w:fill="auto"/>
+          </w:tcPr>
+          <w:p>
+            <w:pPr>
+              <w:rPr>
+                <w:sz w:val="18"/>
+                <w:szCs w:val="12"/>
+                <w:lang w:val="en-US"/>
+              </w:rPr>
+            </w:pPr>
           </w:p>
         </w:tc>
         <w:tc>
@@ -7488,7 +7511,7 @@
                 <w:sz w:val="18"/>
                 <w:szCs w:val="12"/>
               </w:rPr>
-              <w:t>Find backwards</w:t>
+              <w:t>Find backward</w:t>
             </w:r>
           </w:p>
         </w:tc>
@@ -8403,29 +8426,56 @@
         <w:tc>
           <w:tcPr>
             <w:tcW w:w="1560" w:type="dxa"/>
-          </w:tcPr>
-          <w:p>
-            <w:pPr>
-              <w:rPr>
-                <w:rFonts w:ascii="Consolas" w:hAnsi="Consolas"/>
-                <w:sz w:val="18"/>
-                <w:szCs w:val="12"/>
-              </w:rPr>
-            </w:pPr>
+            <w:shd w:val="clear" w:color="auto" w:fill="D9D9D9" w:themeFill="background1" w:themeFillShade="D9"/>
+          </w:tcPr>
+          <w:p>
+            <w:pPr>
+              <w:rPr>
+                <w:rFonts w:ascii="Consolas" w:hAnsi="Consolas"/>
+                <w:sz w:val="18"/>
+                <w:szCs w:val="12"/>
+              </w:rPr>
+            </w:pPr>
+            <w:r>
+              <w:rPr>
+                <w:rFonts w:ascii="MS Gothic" w:eastAsia="MS Gothic" w:hAnsi="MS Gothic" w:cs="MS Gothic"/>
+                <w:sz w:val="18"/>
+                <w:szCs w:val="18"/>
+                <w:lang w:val="en-US"/>
+              </w:rPr>
+              <w:t>␣</w:t>
+            </w:r>
+            <w:r>
+              <w:rPr>
+                <w:rFonts w:ascii="Consolas" w:hAnsi="Consolas"/>
+                <w:sz w:val="18"/>
+                <w:szCs w:val="12"/>
+              </w:rPr>
+              <w:t>n</w:t>
+            </w:r>
           </w:p>
         </w:tc>
         <w:tc>
           <w:tcPr>
             <w:tcW w:w="3119" w:type="dxa"/>
-          </w:tcPr>
-          <w:p>
-            <w:pPr>
-              <w:rPr>
-                <w:sz w:val="18"/>
-                <w:szCs w:val="12"/>
-                <w:lang w:val="en-US"/>
-              </w:rPr>
-            </w:pPr>
+            <w:shd w:val="clear" w:color="auto" w:fill="D9D9D9" w:themeFill="background1" w:themeFillShade="D9"/>
+          </w:tcPr>
+          <w:p>
+            <w:pPr>
+              <w:rPr>
+                <w:sz w:val="18"/>
+                <w:szCs w:val="12"/>
+                <w:lang w:val="en-US"/>
+              </w:rPr>
+            </w:pPr>
+            <w:r>
+              <w:rPr>
+                <w:sz w:val="18"/>
+                <w:szCs w:val="12"/>
+                <w:lang w:val="en-US"/>
+              </w:rPr>
+              <w:t>Count number of occurrences</w:t>
+            </w:r>
           </w:p>
         </w:tc>
         <w:tc>
@@ -8983,15 +9033,7 @@
                 <w:sz w:val="18"/>
                 <w:szCs w:val="12"/>
               </w:rPr>
-              <w:t>!</w:t>
-            </w:r>
-            <w:r>
-              <w:rPr>
-                <w:rFonts w:ascii="Consolas" w:hAnsi="Consolas"/>
-                <w:sz w:val="18"/>
-                <w:szCs w:val="12"/>
-              </w:rPr>
-              <w:t xml:space="preserve"> / &lt;C-c&gt;</w:t>
+              <w:t>! / &lt;C-c&gt;</w:t>
             </w:r>
           </w:p>
         </w:tc>
@@ -9013,15 +9055,7 @@
                 <w:szCs w:val="18"/>
                 <w:lang w:val="en-US"/>
               </w:rPr>
-              <w:t>filter to external program</w:t>
-            </w:r>
-            <w:r>
-              <w:rPr>
-                <w:sz w:val="18"/>
-                <w:szCs w:val="18"/>
-                <w:lang w:val="en-US"/>
-              </w:rPr>
-              <w:t xml:space="preserve"> / Esc</w:t>
+              <w:t>filter to external program / Esc</w:t>
             </w:r>
           </w:p>
         </w:tc>

</xml_diff>

<commit_message>
add vim shortcut to toggle copy mode
</commit_message>
<xml_diff>
--- a/Settings/Shortcuts.docx
+++ b/Settings/Shortcuts.docx
@@ -7007,7 +7007,23 @@
                 <w:sz w:val="18"/>
                 <w:szCs w:val="12"/>
               </w:rPr>
-              <w:t>&lt;F2&gt; / &lt;F4&gt;</w:t>
+              <w:t>&lt;F2&gt; / &lt;F</w:t>
+            </w:r>
+            <w:r>
+              <w:rPr>
+                <w:rFonts w:ascii="Consolas" w:hAnsi="Consolas"/>
+                <w:sz w:val="18"/>
+                <w:szCs w:val="12"/>
+              </w:rPr>
+              <w:t>12</w:t>
+            </w:r>
+            <w:r>
+              <w:rPr>
+                <w:rFonts w:ascii="Consolas" w:hAnsi="Consolas"/>
+                <w:sz w:val="18"/>
+                <w:szCs w:val="12"/>
+              </w:rPr>
+              <w:t>&gt;</w:t>
             </w:r>
           </w:p>
         </w:tc>
@@ -7049,6 +7065,14 @@
                 <w:lang w:val="en-US"/>
               </w:rPr>
               <w:t>oggle line numbers</w:t>
+            </w:r>
+            <w:r>
+              <w:rPr>
+                <w:sz w:val="18"/>
+                <w:szCs w:val="12"/>
+                <w:lang w:val="en-US"/>
+              </w:rPr>
+              <w:t xml:space="preserve"> &amp; mouse mode</w:t>
             </w:r>
           </w:p>
         </w:tc>

</xml_diff>

<commit_message>
feat: sudo plugin for bash
</commit_message>
<xml_diff>
--- a/Settings/Shortcuts.docx
+++ b/Settings/Shortcuts.docx
@@ -14677,6 +14677,14 @@
                 <w:lang w:val="en-US"/>
               </w:rPr>
             </w:pPr>
+            <w:r>
+              <w:rPr>
+                <w:rFonts w:ascii="Consolas" w:hAnsi="Consolas"/>
+                <w:sz w:val="18"/>
+                <w:szCs w:val="18"/>
+              </w:rPr>
+              <w:t>Ctrl+F</w:t>
+            </w:r>
           </w:p>
         </w:tc>
         <w:tc>
@@ -14692,6 +14700,24 @@
                 <w:lang w:val="en-US"/>
               </w:rPr>
             </w:pPr>
+            <w:r>
+              <w:rPr>
+                <w:rFonts w:cstheme="minorHAnsi"/>
+                <w:sz w:val="18"/>
+                <w:szCs w:val="18"/>
+                <w:lang w:val="en-US"/>
+              </w:rPr>
+              <w:t xml:space="preserve">Add/remove </w:t>
+            </w:r>
+            <w:r>
+              <w:rPr>
+                <w:rFonts w:ascii="Consolas" w:hAnsi="Consolas" w:cstheme="minorHAnsi"/>
+                <w:sz w:val="18"/>
+                <w:szCs w:val="18"/>
+                <w:lang w:val="en-US"/>
+              </w:rPr>
+              <w:t>sudo</w:t>
+            </w:r>
           </w:p>
         </w:tc>
         <w:tc>
@@ -14831,6 +14857,14 @@
                 <w:lang w:val="en-US"/>
               </w:rPr>
             </w:pPr>
+            <w:r>
+              <w:rPr>
+                <w:rFonts w:ascii="Consolas" w:hAnsi="Consolas"/>
+                <w:sz w:val="18"/>
+                <w:szCs w:val="18"/>
+              </w:rPr>
+              <w:t>Ctrl+Z</w:t>
+            </w:r>
           </w:p>
         </w:tc>
         <w:tc>
@@ -14846,6 +14880,15 @@
                 <w:lang w:val="en-US"/>
               </w:rPr>
             </w:pPr>
+            <w:r>
+              <w:rPr>
+                <w:rFonts w:cstheme="minorHAnsi"/>
+                <w:sz w:val="18"/>
+                <w:szCs w:val="18"/>
+                <w:lang w:val="en-US"/>
+              </w:rPr>
+              <w:t>Put command into buffer</w:t>
+            </w:r>
           </w:p>
         </w:tc>
       </w:tr>
@@ -15048,56 +15091,6 @@
       <w:tr>
         <w:tc>
           <w:tcPr>
-            <w:tcW w:w="4961" w:type="dxa"/>
-            <w:gridSpan w:val="2"/>
-            <w:shd w:val="clear" w:color="auto" w:fill="C6D9F1" w:themeFill="text2" w:themeFillTint="33"/>
-          </w:tcPr>
-          <w:p>
-            <w:pPr>
-              <w:rPr>
-                <w:sz w:val="18"/>
-                <w:szCs w:val="18"/>
-                <w:lang w:val="en-US"/>
-              </w:rPr>
-            </w:pPr>
-            <w:r>
-              <w:rPr>
-                <w:sz w:val="18"/>
-                <w:szCs w:val="18"/>
-                <w:lang w:val="en-US"/>
-              </w:rPr>
-              <w:t>Plugins</w:t>
-            </w:r>
-          </w:p>
-        </w:tc>
-        <w:tc>
-          <w:tcPr>
-            <w:tcW w:w="5954" w:type="dxa"/>
-            <w:gridSpan w:val="2"/>
-            <w:shd w:val="clear" w:color="auto" w:fill="C6D9F1" w:themeFill="text2" w:themeFillTint="33"/>
-          </w:tcPr>
-          <w:p>
-            <w:pPr>
-              <w:rPr>
-                <w:sz w:val="18"/>
-                <w:szCs w:val="18"/>
-                <w:lang w:val="en-US"/>
-              </w:rPr>
-            </w:pPr>
-            <w:r>
-              <w:rPr>
-                <w:sz w:val="18"/>
-                <w:szCs w:val="18"/>
-                <w:lang w:val="en-US"/>
-              </w:rPr>
-              <w:t>Completion menu</w:t>
-            </w:r>
-          </w:p>
-        </w:tc>
-      </w:tr>
-      <w:tr>
-        <w:tc>
-          <w:tcPr>
             <w:tcW w:w="2408" w:type="dxa"/>
             <w:shd w:val="clear" w:color="auto" w:fill="auto"/>
           </w:tcPr>
@@ -15106,16 +15099,41 @@
               <w:rPr>
                 <w:rFonts w:ascii="Consolas" w:hAnsi="Consolas"/>
                 <w:sz w:val="18"/>
-                <w:szCs w:val="18"/>
-              </w:rPr>
-            </w:pPr>
-            <w:r>
-              <w:rPr>
-                <w:rFonts w:ascii="Consolas" w:hAnsi="Consolas"/>
-                <w:sz w:val="18"/>
-                <w:szCs w:val="18"/>
-              </w:rPr>
-              <w:t>Ctrl+F</w:t>
+                <w:szCs w:val="20"/>
+                <w:lang w:val="en-US"/>
+              </w:rPr>
+            </w:pPr>
+            <w:r>
+              <w:rPr>
+                <w:rFonts w:ascii="Consolas" w:hAnsi="Consolas"/>
+                <w:sz w:val="18"/>
+                <w:szCs w:val="18"/>
+              </w:rPr>
+              <w:t>Ctrl+</w:t>
+            </w:r>
+            <w:r>
+              <w:rPr>
+                <w:rFonts w:ascii="Consolas" w:hAnsi="Consolas"/>
+                <w:sz w:val="18"/>
+                <w:szCs w:val="18"/>
+              </w:rPr>
+              <w:t>Alt</w:t>
+            </w:r>
+            <w:r>
+              <w:rPr>
+                <w:rFonts w:ascii="Consolas" w:hAnsi="Consolas"/>
+                <w:sz w:val="18"/>
+                <w:szCs w:val="18"/>
+              </w:rPr>
+              <w:t>+←/→</w:t>
+            </w:r>
+            <w:r>
+              <w:rPr>
+                <w:rFonts w:ascii="Consolas" w:hAnsi="Consolas"/>
+                <w:sz w:val="18"/>
+                <w:szCs w:val="18"/>
+              </w:rPr>
+              <w:t xml:space="preserve"> / H/L</w:t>
             </w:r>
           </w:p>
         </w:tc>
@@ -15128,7 +15146,7 @@
             <w:pPr>
               <w:rPr>
                 <w:sz w:val="18"/>
-                <w:szCs w:val="18"/>
+                <w:szCs w:val="20"/>
                 <w:lang w:val="en-US"/>
               </w:rPr>
             </w:pPr>
@@ -15139,16 +15157,7 @@
                 <w:szCs w:val="18"/>
                 <w:lang w:val="en-US"/>
               </w:rPr>
-              <w:t xml:space="preserve">Add/remove </w:t>
-            </w:r>
-            <w:r>
-              <w:rPr>
-                <w:rFonts w:ascii="Consolas" w:hAnsi="Consolas" w:cstheme="minorHAnsi"/>
-                <w:sz w:val="18"/>
-                <w:szCs w:val="18"/>
-                <w:lang w:val="en-US"/>
-              </w:rPr>
-              <w:t>sudo</w:t>
+              <w:t>Cycle directories</w:t>
             </w:r>
           </w:p>
         </w:tc>
@@ -15162,18 +15171,33 @@
               <w:rPr>
                 <w:rFonts w:ascii="Consolas" w:hAnsi="Consolas"/>
                 <w:sz w:val="18"/>
-                <w:szCs w:val="18"/>
-                <w:lang w:val="en-US"/>
-              </w:rPr>
-            </w:pPr>
-            <w:r>
-              <w:rPr>
-                <w:rFonts w:ascii="Consolas" w:hAnsi="Consolas"/>
-                <w:sz w:val="18"/>
-                <w:szCs w:val="18"/>
-                <w:lang w:val="en-US"/>
-              </w:rPr>
-              <w:t>Ctrl+I / Tab</w:t>
+                <w:szCs w:val="20"/>
+                <w:lang w:val="en-US"/>
+              </w:rPr>
+            </w:pPr>
+            <w:r>
+              <w:rPr>
+                <w:rFonts w:ascii="Consolas" w:hAnsi="Consolas"/>
+                <w:sz w:val="18"/>
+                <w:szCs w:val="18"/>
+              </w:rPr>
+              <w:t>Ctrl+Alt+</w:t>
+            </w:r>
+            <w:r>
+              <w:rPr>
+                <w:rFonts w:ascii="Consolas" w:hAnsi="Consolas"/>
+                <w:sz w:val="18"/>
+                <w:szCs w:val="18"/>
+              </w:rPr>
+              <w:t>↑</w:t>
+            </w:r>
+            <w:r>
+              <w:rPr>
+                <w:rFonts w:ascii="Consolas" w:hAnsi="Consolas"/>
+                <w:sz w:val="18"/>
+                <w:szCs w:val="18"/>
+              </w:rPr>
+              <w:t>/K</w:t>
             </w:r>
           </w:p>
         </w:tc>
@@ -15186,17 +15210,52 @@
             <w:pPr>
               <w:rPr>
                 <w:sz w:val="18"/>
-                <w:szCs w:val="18"/>
-                <w:lang w:val="en-US"/>
-              </w:rPr>
-            </w:pPr>
-            <w:r>
-              <w:rPr>
-                <w:sz w:val="18"/>
-                <w:szCs w:val="18"/>
-                <w:lang w:val="en-US"/>
-              </w:rPr>
-              <w:t>Interactive search</w:t>
+                <w:szCs w:val="20"/>
+                <w:lang w:val="en-US"/>
+              </w:rPr>
+            </w:pPr>
+            <w:r>
+              <w:rPr>
+                <w:rFonts w:cstheme="minorHAnsi"/>
+                <w:sz w:val="18"/>
+                <w:szCs w:val="18"/>
+                <w:lang w:val="en-US"/>
+              </w:rPr>
+              <w:t>Up one directory</w:t>
+            </w:r>
+          </w:p>
+        </w:tc>
+      </w:tr>
+      <w:tr>
+        <w:tc>
+          <w:tcPr>
+            <w:tcW w:w="10915" w:type="dxa"/>
+            <w:gridSpan w:val="4"/>
+            <w:shd w:val="clear" w:color="auto" w:fill="C6D9F1" w:themeFill="text2" w:themeFillTint="33"/>
+          </w:tcPr>
+          <w:p>
+            <w:pPr>
+              <w:rPr>
+                <w:sz w:val="18"/>
+                <w:szCs w:val="18"/>
+                <w:lang w:val="en-US"/>
+              </w:rPr>
+            </w:pPr>
+            <w:r>
+              <w:rPr>
+                <w:sz w:val="18"/>
+                <w:szCs w:val="18"/>
+                <w:lang w:val="en-US"/>
+              </w:rPr>
+              <w:t>Completion men</w:t>
+            </w:r>
+            <w:r>
+              <w:rPr>
+                <w:sz w:val="18"/>
+                <w:szCs w:val="18"/>
+                <w:lang w:val="en-US"/>
+              </w:rPr>
+              <w:t>u</w:t>
             </w:r>
           </w:p>
         </w:tc>
@@ -15220,8 +15279,9 @@
                 <w:rFonts w:ascii="Consolas" w:hAnsi="Consolas"/>
                 <w:sz w:val="18"/>
                 <w:szCs w:val="18"/>
-              </w:rPr>
-              <w:t>Ctrl+Z</w:t>
+                <w:lang w:val="en-US"/>
+              </w:rPr>
+              <w:t>Ctrl+J/K</w:t>
             </w:r>
           </w:p>
         </w:tc>
@@ -15240,12 +15300,11 @@
             </w:pPr>
             <w:r>
               <w:rPr>
-                <w:rFonts w:cstheme="minorHAnsi"/>
-                <w:sz w:val="18"/>
-                <w:szCs w:val="18"/>
-                <w:lang w:val="en-US"/>
-              </w:rPr>
-              <w:t>Put command into buffer</w:t>
+                <w:sz w:val="18"/>
+                <w:szCs w:val="18"/>
+                <w:lang w:val="en-US"/>
+              </w:rPr>
+              <w:t>Move down/up</w:t>
             </w:r>
           </w:p>
         </w:tc>
@@ -15270,7 +15329,16 @@
                 <w:szCs w:val="18"/>
                 <w:lang w:val="en-US"/>
               </w:rPr>
-              <w:t>Ctrl+J/K</w:t>
+              <w:t>Ctrl+</w:t>
+            </w:r>
+            <w:r>
+              <w:rPr>
+                <w:rFonts w:ascii="Consolas" w:hAnsi="Consolas"/>
+                <w:sz w:val="18"/>
+                <w:szCs w:val="18"/>
+                <w:lang w:val="en-US"/>
+              </w:rPr>
+              <w:t>H/L</w:t>
             </w:r>
           </w:p>
         </w:tc>
@@ -15293,7 +15361,7 @@
                 <w:szCs w:val="18"/>
                 <w:lang w:val="en-US"/>
               </w:rPr>
-              <w:t>Move down/up</w:t>
+              <w:t>Move left/right</w:t>
             </w:r>
           </w:p>
         </w:tc>
@@ -15317,32 +15385,9 @@
                 <w:rFonts w:ascii="Consolas" w:hAnsi="Consolas"/>
                 <w:sz w:val="18"/>
                 <w:szCs w:val="18"/>
-              </w:rPr>
-              <w:t>Ctrl+</w:t>
-            </w:r>
-            <w:r>
-              <w:rPr>
-                <w:rFonts w:ascii="Consolas" w:hAnsi="Consolas"/>
-                <w:sz w:val="18"/>
-                <w:szCs w:val="18"/>
-              </w:rPr>
-              <w:t>Alt</w:t>
-            </w:r>
-            <w:r>
-              <w:rPr>
-                <w:rFonts w:ascii="Consolas" w:hAnsi="Consolas"/>
-                <w:sz w:val="18"/>
-                <w:szCs w:val="18"/>
-              </w:rPr>
-              <w:t>+←/→</w:t>
-            </w:r>
-            <w:r>
-              <w:rPr>
-                <w:rFonts w:ascii="Consolas" w:hAnsi="Consolas"/>
-                <w:sz w:val="18"/>
-                <w:szCs w:val="18"/>
-              </w:rPr>
-              <w:t xml:space="preserve"> / H/L</w:t>
+                <w:lang w:val="en-US"/>
+              </w:rPr>
+              <w:t>Ctrl+I / Tab</w:t>
             </w:r>
           </w:p>
         </w:tc>
@@ -15361,12 +15406,11 @@
             </w:pPr>
             <w:r>
               <w:rPr>
-                <w:rFonts w:cstheme="minorHAnsi"/>
-                <w:sz w:val="18"/>
-                <w:szCs w:val="18"/>
-                <w:lang w:val="en-US"/>
-              </w:rPr>
-              <w:t>Cycle directories</w:t>
+                <w:sz w:val="18"/>
+                <w:szCs w:val="18"/>
+                <w:lang w:val="en-US"/>
+              </w:rPr>
+              <w:t>Interactive search</w:t>
             </w:r>
           </w:p>
         </w:tc>
@@ -15391,16 +15435,7 @@
                 <w:szCs w:val="18"/>
                 <w:lang w:val="en-US"/>
               </w:rPr>
-              <w:t>Ctrl+</w:t>
-            </w:r>
-            <w:r>
-              <w:rPr>
-                <w:rFonts w:ascii="Consolas" w:hAnsi="Consolas"/>
-                <w:sz w:val="18"/>
-                <w:szCs w:val="18"/>
-                <w:lang w:val="en-US"/>
-              </w:rPr>
-              <w:t>H/L</w:t>
+              <w:t>Ctrl+O</w:t>
             </w:r>
           </w:p>
         </w:tc>
@@ -15412,121 +15447,6 @@
           <w:p>
             <w:pPr>
               <w:rPr>
-                <w:sz w:val="18"/>
-                <w:szCs w:val="18"/>
-                <w:lang w:val="en-US"/>
-              </w:rPr>
-            </w:pPr>
-            <w:r>
-              <w:rPr>
-                <w:sz w:val="18"/>
-                <w:szCs w:val="18"/>
-                <w:lang w:val="en-US"/>
-              </w:rPr>
-              <w:t>Move left/right</w:t>
-            </w:r>
-          </w:p>
-        </w:tc>
-      </w:tr>
-      <w:tr>
-        <w:tc>
-          <w:tcPr>
-            <w:tcW w:w="2408" w:type="dxa"/>
-            <w:shd w:val="clear" w:color="auto" w:fill="auto"/>
-          </w:tcPr>
-          <w:p>
-            <w:pPr>
-              <w:rPr>
-                <w:rFonts w:ascii="Consolas" w:hAnsi="Consolas"/>
-                <w:sz w:val="18"/>
-                <w:szCs w:val="18"/>
-              </w:rPr>
-            </w:pPr>
-            <w:r>
-              <w:rPr>
-                <w:rFonts w:ascii="Consolas" w:hAnsi="Consolas"/>
-                <w:sz w:val="18"/>
-                <w:szCs w:val="18"/>
-              </w:rPr>
-              <w:t>Ctrl+Alt+</w:t>
-            </w:r>
-            <w:r>
-              <w:rPr>
-                <w:rFonts w:ascii="Consolas" w:hAnsi="Consolas"/>
-                <w:sz w:val="18"/>
-                <w:szCs w:val="18"/>
-              </w:rPr>
-              <w:t>↑</w:t>
-            </w:r>
-            <w:r>
-              <w:rPr>
-                <w:rFonts w:ascii="Consolas" w:hAnsi="Consolas"/>
-                <w:sz w:val="18"/>
-                <w:szCs w:val="18"/>
-              </w:rPr>
-              <w:t>/K</w:t>
-            </w:r>
-          </w:p>
-        </w:tc>
-        <w:tc>
-          <w:tcPr>
-            <w:tcW w:w="2553" w:type="dxa"/>
-            <w:shd w:val="clear" w:color="auto" w:fill="auto"/>
-          </w:tcPr>
-          <w:p>
-            <w:pPr>
-              <w:rPr>
-                <w:rFonts w:cstheme="minorHAnsi"/>
-                <w:sz w:val="18"/>
-                <w:szCs w:val="18"/>
-                <w:lang w:val="en-US"/>
-              </w:rPr>
-            </w:pPr>
-            <w:r>
-              <w:rPr>
-                <w:rFonts w:cstheme="minorHAnsi"/>
-                <w:sz w:val="18"/>
-                <w:szCs w:val="18"/>
-                <w:lang w:val="en-US"/>
-              </w:rPr>
-              <w:t>Up one directory</w:t>
-            </w:r>
-          </w:p>
-        </w:tc>
-        <w:tc>
-          <w:tcPr>
-            <w:tcW w:w="1985" w:type="dxa"/>
-            <w:shd w:val="clear" w:color="auto" w:fill="auto"/>
-          </w:tcPr>
-          <w:p>
-            <w:pPr>
-              <w:rPr>
-                <w:rFonts w:ascii="Consolas" w:hAnsi="Consolas"/>
-                <w:sz w:val="18"/>
-                <w:szCs w:val="18"/>
-                <w:lang w:val="en-US"/>
-              </w:rPr>
-            </w:pPr>
-            <w:r>
-              <w:rPr>
-                <w:rFonts w:ascii="Consolas" w:hAnsi="Consolas"/>
-                <w:sz w:val="18"/>
-                <w:szCs w:val="18"/>
-                <w:lang w:val="en-US"/>
-              </w:rPr>
-              <w:t>Ctrl+O</w:t>
-            </w:r>
-          </w:p>
-        </w:tc>
-        <w:tc>
-          <w:tcPr>
-            <w:tcW w:w="3969" w:type="dxa"/>
-            <w:shd w:val="clear" w:color="auto" w:fill="auto"/>
-          </w:tcPr>
-          <w:p>
-            <w:pPr>
-              <w:rPr>
-                <w:rFonts w:cstheme="minorHAnsi"/>
                 <w:sz w:val="18"/>
                 <w:szCs w:val="18"/>
                 <w:lang w:val="en-US"/>

</xml_diff>

<commit_message>
feat: enable dir cycle in bash
</commit_message>
<xml_diff>
--- a/Settings/Shortcuts.docx
+++ b/Settings/Shortcuts.docx
@@ -17415,6 +17415,16 @@
                 <w:lang w:val="en-US"/>
               </w:rPr>
             </w:pPr>
+            <w:proofErr w:type="spellStart"/>
+            <w:r>
+              <w:rPr>
+                <w:rFonts w:ascii="Consolas" w:hAnsi="Consolas"/>
+                <w:sz w:val="18"/>
+                <w:szCs w:val="18"/>
+              </w:rPr>
+              <w:t>Ctrl+Alt+K</w:t>
+            </w:r>
+            <w:proofErr w:type="spellEnd"/>
           </w:p>
         </w:tc>
         <w:tc>
@@ -17427,6 +17437,124 @@
               <w:rPr>
                 <w:sz w:val="18"/>
                 <w:szCs w:val="20"/>
+                <w:lang w:val="en-US"/>
+              </w:rPr>
+            </w:pPr>
+            <w:r>
+              <w:rPr>
+                <w:rFonts w:cstheme="minorHAnsi"/>
+                <w:sz w:val="18"/>
+                <w:szCs w:val="18"/>
+                <w:lang w:val="en-US"/>
+              </w:rPr>
+              <w:t>Up one directory</w:t>
+            </w:r>
+          </w:p>
+        </w:tc>
+      </w:tr>
+      <w:tr>
+        <w:tc>
+          <w:tcPr>
+            <w:tcW w:w="2408" w:type="dxa"/>
+            <w:shd w:val="clear" w:color="auto" w:fill="auto"/>
+          </w:tcPr>
+          <w:p>
+            <w:pPr>
+              <w:tabs>
+                <w:tab w:val="center" w:pos="1096"/>
+              </w:tabs>
+              <w:rPr>
+                <w:rFonts w:ascii="Consolas" w:hAnsi="Consolas"/>
+                <w:sz w:val="18"/>
+                <w:szCs w:val="18"/>
+              </w:rPr>
+            </w:pPr>
+            <w:proofErr w:type="spellStart"/>
+            <w:r>
+              <w:rPr>
+                <w:rFonts w:ascii="Consolas" w:hAnsi="Consolas"/>
+                <w:sz w:val="18"/>
+                <w:szCs w:val="18"/>
+              </w:rPr>
+              <w:t>Ctrl+</w:t>
+            </w:r>
+            <w:r>
+              <w:rPr>
+                <w:rFonts w:ascii="Consolas" w:hAnsi="Consolas"/>
+                <w:sz w:val="18"/>
+                <w:szCs w:val="18"/>
+              </w:rPr>
+              <w:t>Alt</w:t>
+            </w:r>
+            <w:proofErr w:type="spellEnd"/>
+            <w:r>
+              <w:rPr>
+                <w:rFonts w:ascii="Consolas" w:hAnsi="Consolas"/>
+                <w:sz w:val="18"/>
+                <w:szCs w:val="18"/>
+              </w:rPr>
+              <w:t>+←/→</w:t>
+            </w:r>
+            <w:r>
+              <w:rPr>
+                <w:rFonts w:ascii="Consolas" w:hAnsi="Consolas"/>
+                <w:sz w:val="18"/>
+                <w:szCs w:val="18"/>
+              </w:rPr>
+              <w:t xml:space="preserve"> / H/L</w:t>
+            </w:r>
+          </w:p>
+        </w:tc>
+        <w:tc>
+          <w:tcPr>
+            <w:tcW w:w="2553" w:type="dxa"/>
+            <w:shd w:val="clear" w:color="auto" w:fill="auto"/>
+          </w:tcPr>
+          <w:p>
+            <w:pPr>
+              <w:rPr>
+                <w:sz w:val="18"/>
+                <w:szCs w:val="18"/>
+                <w:lang w:val="en-US"/>
+              </w:rPr>
+            </w:pPr>
+            <w:r>
+              <w:rPr>
+                <w:rFonts w:cstheme="minorHAnsi"/>
+                <w:sz w:val="18"/>
+                <w:szCs w:val="18"/>
+                <w:lang w:val="en-US"/>
+              </w:rPr>
+              <w:t>Cycle directories</w:t>
+            </w:r>
+          </w:p>
+        </w:tc>
+        <w:tc>
+          <w:tcPr>
+            <w:tcW w:w="1985" w:type="dxa"/>
+            <w:shd w:val="clear" w:color="auto" w:fill="auto"/>
+          </w:tcPr>
+          <w:p>
+            <w:pPr>
+              <w:rPr>
+                <w:rFonts w:ascii="Consolas" w:hAnsi="Consolas"/>
+                <w:sz w:val="18"/>
+                <w:szCs w:val="18"/>
+              </w:rPr>
+            </w:pPr>
+          </w:p>
+        </w:tc>
+        <w:tc>
+          <w:tcPr>
+            <w:tcW w:w="3969" w:type="dxa"/>
+            <w:shd w:val="clear" w:color="auto" w:fill="auto"/>
+          </w:tcPr>
+          <w:p>
+            <w:pPr>
+              <w:rPr>
+                <w:rFonts w:cstheme="minorHAnsi"/>
+                <w:sz w:val="18"/>
+                <w:szCs w:val="18"/>
                 <w:lang w:val="en-US"/>
               </w:rPr>
             </w:pPr>
@@ -17786,156 +17914,6 @@
                 <w:lang w:val="en-US"/>
               </w:rPr>
               <w:t xml:space="preserve"> mode</w:t>
-            </w:r>
-          </w:p>
-        </w:tc>
-      </w:tr>
-      <w:tr>
-        <w:tc>
-          <w:tcPr>
-            <w:tcW w:w="2408" w:type="dxa"/>
-            <w:shd w:val="clear" w:color="auto" w:fill="auto"/>
-          </w:tcPr>
-          <w:p>
-            <w:pPr>
-              <w:rPr>
-                <w:rFonts w:ascii="Consolas" w:hAnsi="Consolas"/>
-                <w:sz w:val="18"/>
-                <w:szCs w:val="20"/>
-                <w:lang w:val="en-US"/>
-              </w:rPr>
-            </w:pPr>
-            <w:proofErr w:type="spellStart"/>
-            <w:r>
-              <w:rPr>
-                <w:rFonts w:ascii="Consolas" w:hAnsi="Consolas"/>
-                <w:sz w:val="18"/>
-                <w:szCs w:val="18"/>
-              </w:rPr>
-              <w:t>Ctrl+</w:t>
-            </w:r>
-            <w:r>
-              <w:rPr>
-                <w:rFonts w:ascii="Consolas" w:hAnsi="Consolas"/>
-                <w:sz w:val="18"/>
-                <w:szCs w:val="18"/>
-              </w:rPr>
-              <w:t>Alt</w:t>
-            </w:r>
-            <w:proofErr w:type="spellEnd"/>
-            <w:r>
-              <w:rPr>
-                <w:rFonts w:ascii="Consolas" w:hAnsi="Consolas"/>
-                <w:sz w:val="18"/>
-                <w:szCs w:val="18"/>
-              </w:rPr>
-              <w:t>+←/→</w:t>
-            </w:r>
-            <w:r>
-              <w:rPr>
-                <w:rFonts w:ascii="Consolas" w:hAnsi="Consolas"/>
-                <w:sz w:val="18"/>
-                <w:szCs w:val="18"/>
-              </w:rPr>
-              <w:t xml:space="preserve"> / H/L</w:t>
-            </w:r>
-          </w:p>
-        </w:tc>
-        <w:tc>
-          <w:tcPr>
-            <w:tcW w:w="2553" w:type="dxa"/>
-            <w:shd w:val="clear" w:color="auto" w:fill="auto"/>
-          </w:tcPr>
-          <w:p>
-            <w:pPr>
-              <w:rPr>
-                <w:sz w:val="18"/>
-                <w:szCs w:val="20"/>
-                <w:lang w:val="en-US"/>
-              </w:rPr>
-            </w:pPr>
-            <w:r>
-              <w:rPr>
-                <w:rFonts w:cstheme="minorHAnsi"/>
-                <w:sz w:val="18"/>
-                <w:szCs w:val="18"/>
-                <w:lang w:val="en-US"/>
-              </w:rPr>
-              <w:t>Cycle directories</w:t>
-            </w:r>
-          </w:p>
-        </w:tc>
-        <w:tc>
-          <w:tcPr>
-            <w:tcW w:w="1985" w:type="dxa"/>
-            <w:shd w:val="clear" w:color="auto" w:fill="auto"/>
-          </w:tcPr>
-          <w:p>
-            <w:pPr>
-              <w:rPr>
-                <w:rFonts w:ascii="Consolas" w:hAnsi="Consolas"/>
-                <w:sz w:val="18"/>
-                <w:szCs w:val="20"/>
-                <w:lang w:val="en-US"/>
-              </w:rPr>
-            </w:pPr>
-            <w:proofErr w:type="spellStart"/>
-            <w:r>
-              <w:rPr>
-                <w:rFonts w:ascii="Consolas" w:hAnsi="Consolas"/>
-                <w:sz w:val="18"/>
-                <w:szCs w:val="18"/>
-              </w:rPr>
-              <w:t>Ctrl+Alt</w:t>
-            </w:r>
-            <w:proofErr w:type="spellEnd"/>
-            <w:r>
-              <w:rPr>
-                <w:rFonts w:ascii="Consolas" w:hAnsi="Consolas"/>
-                <w:sz w:val="18"/>
-                <w:szCs w:val="18"/>
-              </w:rPr>
-              <w:t>+</w:t>
-            </w:r>
-            <w:r>
-              <w:rPr>
-                <w:rFonts w:ascii="Consolas" w:hAnsi="Consolas"/>
-                <w:sz w:val="18"/>
-                <w:szCs w:val="18"/>
-              </w:rPr>
-              <w:t>↑</w:t>
-            </w:r>
-            <w:r>
-              <w:rPr>
-                <w:rFonts w:ascii="Consolas" w:hAnsi="Consolas"/>
-                <w:sz w:val="18"/>
-                <w:szCs w:val="18"/>
-              </w:rPr>
-              <w:t>/K</w:t>
-            </w:r>
-          </w:p>
-        </w:tc>
-        <w:tc>
-          <w:tcPr>
-            <w:tcW w:w="3969" w:type="dxa"/>
-            <w:shd w:val="clear" w:color="auto" w:fill="auto"/>
-          </w:tcPr>
-          <w:p>
-            <w:pPr>
-              <w:rPr>
-                <w:sz w:val="18"/>
-                <w:szCs w:val="20"/>
-                <w:lang w:val="en-US"/>
-              </w:rPr>
-            </w:pPr>
-            <w:r>
-              <w:rPr>
-                <w:rFonts w:cstheme="minorHAnsi"/>
-                <w:sz w:val="18"/>
-                <w:szCs w:val="18"/>
-                <w:lang w:val="en-US"/>
-              </w:rPr>
-              <w:t>Up one directory</w:t>
             </w:r>
           </w:p>
         </w:tc>

</xml_diff>

<commit_message>
fix: Use Ctrl+Up instead of Ctrl+Alt+Up
</commit_message>
<xml_diff>
--- a/Settings/Shortcuts.docx
+++ b/Settings/Shortcuts.docx
@@ -16348,32 +16348,23 @@
                 <w:tab w:val="center" w:pos="1096"/>
               </w:tabs>
               <w:rPr>
-                <w:bCs/>
-                <w:sz w:val="18"/>
-                <w:szCs w:val="18"/>
-                <w:lang w:val="en-US"/>
-              </w:rPr>
-            </w:pPr>
-            <w:proofErr w:type="spellStart"/>
-            <w:r>
-              <w:rPr>
-                <w:rFonts w:ascii="Consolas" w:hAnsi="Consolas"/>
-                <w:sz w:val="18"/>
-                <w:szCs w:val="18"/>
-                <w:lang w:val="en-US"/>
-              </w:rPr>
-              <w:t>Ctrl+H</w:t>
-            </w:r>
-            <w:proofErr w:type="spellEnd"/>
-            <w:r>
-              <w:rPr>
-                <w:rFonts w:ascii="Consolas" w:hAnsi="Consolas"/>
-                <w:sz w:val="18"/>
-                <w:szCs w:val="18"/>
-                <w:lang w:val="en-US"/>
-              </w:rPr>
-              <w:t>/L</w:t>
-            </w:r>
+                <w:rFonts w:ascii="Consolas" w:hAnsi="Consolas"/>
+                <w:sz w:val="18"/>
+                <w:szCs w:val="18"/>
+                <w:lang w:val="en-US"/>
+              </w:rPr>
+            </w:pPr>
+            <w:proofErr w:type="spellStart"/>
+            <w:r>
+              <w:rPr>
+                <w:rFonts w:ascii="Consolas" w:hAnsi="Consolas"/>
+                <w:sz w:val="18"/>
+                <w:szCs w:val="20"/>
+                <w:lang w:val="en-US"/>
+              </w:rPr>
+              <w:t>Alt+Shift+L</w:t>
+            </w:r>
+            <w:proofErr w:type="spellEnd"/>
           </w:p>
         </w:tc>
         <w:tc>
@@ -16384,29 +16375,18 @@
           <w:p>
             <w:pPr>
               <w:rPr>
-                <w:bCs/>
-                <w:sz w:val="18"/>
-                <w:szCs w:val="18"/>
-                <w:lang w:val="en-US"/>
-              </w:rPr>
-            </w:pPr>
-            <w:proofErr w:type="spellStart"/>
-            <w:r>
-              <w:rPr>
-                <w:sz w:val="18"/>
-                <w:szCs w:val="18"/>
-                <w:lang w:val="en-US"/>
-              </w:rPr>
-              <w:t>Prev</w:t>
-            </w:r>
-            <w:proofErr w:type="spellEnd"/>
-            <w:r>
-              <w:rPr>
-                <w:sz w:val="18"/>
-                <w:szCs w:val="18"/>
-                <w:lang w:val="en-US"/>
-              </w:rPr>
-              <w:t>/next character</w:t>
+                <w:sz w:val="18"/>
+                <w:szCs w:val="18"/>
+                <w:lang w:val="en-US"/>
+              </w:rPr>
+            </w:pPr>
+            <w:r>
+              <w:rPr>
+                <w:sz w:val="18"/>
+                <w:szCs w:val="20"/>
+                <w:lang w:val="en-US"/>
+              </w:rPr>
+              <w:t>Clear screen</w:t>
             </w:r>
           </w:p>
         </w:tc>
@@ -16418,32 +16398,23 @@
           <w:p>
             <w:pPr>
               <w:rPr>
-                <w:bCs/>
-                <w:sz w:val="18"/>
-                <w:szCs w:val="18"/>
-                <w:lang w:val="en-US"/>
-              </w:rPr>
-            </w:pPr>
-            <w:proofErr w:type="spellStart"/>
-            <w:r>
-              <w:rPr>
-                <w:rFonts w:ascii="Consolas" w:hAnsi="Consolas"/>
-                <w:sz w:val="18"/>
-                <w:szCs w:val="18"/>
-                <w:lang w:val="en-US"/>
-              </w:rPr>
-              <w:t>Alt+H</w:t>
-            </w:r>
-            <w:proofErr w:type="spellEnd"/>
-            <w:r>
-              <w:rPr>
-                <w:rFonts w:ascii="Consolas" w:hAnsi="Consolas"/>
-                <w:sz w:val="18"/>
-                <w:szCs w:val="18"/>
-                <w:lang w:val="en-US"/>
-              </w:rPr>
-              <w:t>/L</w:t>
-            </w:r>
+                <w:rFonts w:ascii="Consolas" w:hAnsi="Consolas"/>
+                <w:sz w:val="18"/>
+                <w:szCs w:val="18"/>
+                <w:lang w:val="en-US"/>
+              </w:rPr>
+            </w:pPr>
+            <w:proofErr w:type="spellStart"/>
+            <w:r>
+              <w:rPr>
+                <w:rFonts w:ascii="Consolas" w:hAnsi="Consolas"/>
+                <w:sz w:val="18"/>
+                <w:szCs w:val="18"/>
+                <w:lang w:val="en-US"/>
+              </w:rPr>
+              <w:t>Alt+Shift+R</w:t>
+            </w:r>
+            <w:proofErr w:type="spellEnd"/>
           </w:p>
         </w:tc>
         <w:tc>
@@ -16454,37 +16425,18 @@
           <w:p>
             <w:pPr>
               <w:rPr>
-                <w:bCs/>
-                <w:sz w:val="18"/>
-                <w:szCs w:val="18"/>
-                <w:lang w:val="en-US"/>
-              </w:rPr>
-            </w:pPr>
-            <w:proofErr w:type="spellStart"/>
-            <w:r>
-              <w:rPr>
-                <w:sz w:val="18"/>
-                <w:szCs w:val="18"/>
-                <w:lang w:val="en-US"/>
-              </w:rPr>
-              <w:t>P</w:t>
-            </w:r>
-            <w:r>
-              <w:rPr>
-                <w:sz w:val="18"/>
-                <w:szCs w:val="18"/>
-                <w:lang w:val="en-US"/>
-              </w:rPr>
-              <w:t>rev</w:t>
-            </w:r>
-            <w:proofErr w:type="spellEnd"/>
-            <w:r>
-              <w:rPr>
-                <w:sz w:val="18"/>
-                <w:szCs w:val="18"/>
-                <w:lang w:val="en-US"/>
-              </w:rPr>
-              <w:t>/next word</w:t>
+                <w:sz w:val="18"/>
+                <w:szCs w:val="18"/>
+                <w:lang w:val="en-US"/>
+              </w:rPr>
+            </w:pPr>
+            <w:r>
+              <w:rPr>
+                <w:sz w:val="18"/>
+                <w:szCs w:val="18"/>
+                <w:lang w:val="en-US"/>
+              </w:rPr>
+              <w:t>Reload shell</w:t>
             </w:r>
           </w:p>
         </w:tc>
@@ -16513,37 +16465,10 @@
                 <w:rFonts w:ascii="Consolas" w:hAnsi="Consolas"/>
                 <w:sz w:val="18"/>
                 <w:szCs w:val="18"/>
-                <w:lang w:val="en-US"/>
-              </w:rPr>
-              <w:t>Ctrl+</w:t>
-            </w:r>
-            <w:r>
-              <w:rPr>
-                <w:rFonts w:ascii="Consolas" w:hAnsi="Consolas"/>
-                <w:sz w:val="18"/>
-                <w:szCs w:val="18"/>
-                <w:lang w:val="en-US"/>
-              </w:rPr>
-              <w:t>K</w:t>
-            </w:r>
-            <w:proofErr w:type="spellEnd"/>
-            <w:r>
-              <w:rPr>
-                <w:rFonts w:ascii="Consolas" w:hAnsi="Consolas"/>
-                <w:sz w:val="18"/>
-                <w:szCs w:val="18"/>
-                <w:lang w:val="en-US"/>
-              </w:rPr>
-              <w:t xml:space="preserve">/J / </w:t>
-            </w:r>
-            <w:r>
-              <w:rPr>
-                <w:rFonts w:ascii="Consolas" w:hAnsi="Consolas"/>
-                <w:sz w:val="18"/>
-                <w:szCs w:val="18"/>
-              </w:rPr>
-              <w:t>↑/↓</w:t>
-            </w:r>
+              </w:rPr>
+              <w:t>Ctrl+F</w:t>
+            </w:r>
+            <w:proofErr w:type="spellEnd"/>
           </w:p>
         </w:tc>
         <w:tc>
@@ -16559,24 +16484,26 @@
                 <w:lang w:val="en-US"/>
               </w:rPr>
             </w:pPr>
-            <w:proofErr w:type="spellStart"/>
-            <w:r>
-              <w:rPr>
-                <w:sz w:val="18"/>
-                <w:szCs w:val="18"/>
-                <w:lang w:val="en-US"/>
-              </w:rPr>
-              <w:t>Prev</w:t>
-            </w:r>
-            <w:proofErr w:type="spellEnd"/>
-            <w:r>
-              <w:rPr>
-                <w:sz w:val="18"/>
-                <w:szCs w:val="18"/>
-                <w:lang w:val="en-US"/>
-              </w:rPr>
-              <w:t xml:space="preserve">/next history command </w:t>
-            </w:r>
+            <w:r>
+              <w:rPr>
+                <w:rFonts w:cstheme="minorHAnsi"/>
+                <w:sz w:val="18"/>
+                <w:szCs w:val="18"/>
+                <w:lang w:val="en-US"/>
+              </w:rPr>
+              <w:t xml:space="preserve">Add/remove </w:t>
+            </w:r>
+            <w:proofErr w:type="spellStart"/>
+            <w:r>
+              <w:rPr>
+                <w:rFonts w:ascii="Consolas" w:hAnsi="Consolas" w:cstheme="minorHAnsi"/>
+                <w:sz w:val="18"/>
+                <w:szCs w:val="18"/>
+                <w:lang w:val="en-US"/>
+              </w:rPr>
+              <w:t>sudo</w:t>
+            </w:r>
+            <w:proofErr w:type="spellEnd"/>
           </w:p>
         </w:tc>
         <w:tc>
@@ -16601,27 +16528,7 @@
                 <w:szCs w:val="18"/>
                 <w:lang w:val="en-US"/>
               </w:rPr>
-              <w:t>Ctrl+A</w:t>
-            </w:r>
-            <w:proofErr w:type="spellEnd"/>
-            <w:r>
-              <w:rPr>
-                <w:rFonts w:ascii="Consolas" w:hAnsi="Consolas"/>
-                <w:sz w:val="18"/>
-                <w:szCs w:val="18"/>
-                <w:lang w:val="en-US"/>
-              </w:rPr>
-              <w:t xml:space="preserve"> / </w:t>
-            </w:r>
-            <w:proofErr w:type="spellStart"/>
-            <w:r>
-              <w:rPr>
-                <w:rFonts w:ascii="Consolas" w:hAnsi="Consolas"/>
-                <w:sz w:val="18"/>
-                <w:szCs w:val="18"/>
-                <w:lang w:val="en-US"/>
-              </w:rPr>
-              <w:t>Ctrl+E</w:t>
+              <w:t>Ctrl+N</w:t>
             </w:r>
             <w:proofErr w:type="spellEnd"/>
           </w:p>
@@ -16645,7 +16552,7 @@
                 <w:szCs w:val="18"/>
                 <w:lang w:val="en-US"/>
               </w:rPr>
-              <w:t>Beginning/end of line</w:t>
+              <w:t>Edit current file</w:t>
             </w:r>
           </w:p>
         </w:tc>
@@ -16673,10 +16580,10 @@
               <w:rPr>
                 <w:rFonts w:ascii="Consolas" w:hAnsi="Consolas"/>
                 <w:sz w:val="18"/>
-                <w:szCs w:val="20"/>
-                <w:lang w:val="en-US"/>
-              </w:rPr>
-              <w:t>Ctrl+U</w:t>
+                <w:szCs w:val="18"/>
+                <w:lang w:val="en-US"/>
+              </w:rPr>
+              <w:t>Alt+M</w:t>
             </w:r>
             <w:proofErr w:type="spellEnd"/>
           </w:p>
@@ -16697,27 +16604,21 @@
             <w:r>
               <w:rPr>
                 <w:sz w:val="18"/>
-                <w:szCs w:val="20"/>
-                <w:lang w:val="en-US"/>
-              </w:rPr>
-              <w:t>Cut</w:t>
-            </w:r>
-            <w:r>
-              <w:rPr>
-                <w:sz w:val="18"/>
-                <w:szCs w:val="20"/>
-                <w:lang w:val="en-US"/>
-              </w:rPr>
-              <w:t xml:space="preserve"> whole </w:t>
-            </w:r>
-            <w:r>
-              <w:rPr>
-                <w:sz w:val="18"/>
-                <w:szCs w:val="20"/>
-                <w:lang w:val="en-US"/>
-              </w:rPr>
-              <w:t>line</w:t>
-            </w:r>
+                <w:szCs w:val="18"/>
+                <w:lang w:val="en-US"/>
+              </w:rPr>
+              <w:t xml:space="preserve">Copy previous </w:t>
+            </w:r>
+            <w:proofErr w:type="gramStart"/>
+            <w:r>
+              <w:rPr>
+                <w:sz w:val="18"/>
+                <w:szCs w:val="18"/>
+                <w:lang w:val="en-US"/>
+              </w:rPr>
+              <w:t>word</w:t>
+            </w:r>
+            <w:proofErr w:type="gramEnd"/>
           </w:p>
         </w:tc>
         <w:tc>
@@ -16731,48 +16632,34 @@
                 <w:rFonts w:ascii="Consolas" w:hAnsi="Consolas"/>
                 <w:sz w:val="18"/>
                 <w:szCs w:val="18"/>
-              </w:rPr>
-            </w:pPr>
-            <w:proofErr w:type="spellStart"/>
-            <w:r>
-              <w:rPr>
-                <w:rFonts w:ascii="Consolas" w:hAnsi="Consolas"/>
-                <w:sz w:val="18"/>
-                <w:szCs w:val="18"/>
-                <w:lang w:val="en-US"/>
-              </w:rPr>
-              <w:t>Ctrl+W</w:t>
-            </w:r>
-            <w:proofErr w:type="spellEnd"/>
-            <w:r>
-              <w:rPr>
-                <w:rFonts w:ascii="Consolas" w:hAnsi="Consolas"/>
-                <w:sz w:val="18"/>
-                <w:szCs w:val="18"/>
-                <w:lang w:val="en-US"/>
-              </w:rPr>
-              <w:t xml:space="preserve"> </w:t>
-            </w:r>
-            <w:r>
-              <w:rPr>
-                <w:rFonts w:ascii="Consolas" w:hAnsi="Consolas"/>
-                <w:sz w:val="18"/>
-                <w:szCs w:val="20"/>
-                <w:lang w:val="en-US"/>
-              </w:rPr>
-              <w:t xml:space="preserve">/ </w:t>
-            </w:r>
-            <w:proofErr w:type="spellStart"/>
-            <w:r>
-              <w:rPr>
-                <w:rFonts w:ascii="Consolas" w:hAnsi="Consolas"/>
-                <w:sz w:val="18"/>
-                <w:szCs w:val="20"/>
-                <w:lang w:val="en-US"/>
-              </w:rPr>
-              <w:t>Alt+Back</w:t>
-            </w:r>
-            <w:proofErr w:type="spellEnd"/>
+                <w:lang w:val="en-US"/>
+              </w:rPr>
+            </w:pPr>
+            <w:r>
+              <w:rPr>
+                <w:rFonts w:ascii="Consolas" w:hAnsi="Consolas"/>
+                <w:sz w:val="18"/>
+                <w:szCs w:val="18"/>
+              </w:rPr>
+              <w:t>Alt+</w:t>
+            </w:r>
+            <w:r>
+              <w:rPr>
+                <w:rFonts w:ascii="Consolas" w:hAnsi="Consolas"/>
+                <w:b/>
+                <w:sz w:val="18"/>
+                <w:szCs w:val="18"/>
+              </w:rPr>
+              <w:t>.</w:t>
+            </w:r>
+            <w:r>
+              <w:rPr>
+                <w:rFonts w:ascii="Consolas" w:hAnsi="Consolas"/>
+                <w:sz w:val="18"/>
+                <w:szCs w:val="18"/>
+              </w:rPr>
+              <w:t xml:space="preserve"> / !$</w:t>
+            </w:r>
           </w:p>
         </w:tc>
         <w:tc>
@@ -16794,25 +16681,39 @@
                 <w:szCs w:val="18"/>
                 <w:lang w:val="en-US"/>
               </w:rPr>
-              <w:t xml:space="preserve">Cut until beginning of </w:t>
-            </w:r>
-            <w:r>
-              <w:rPr>
-                <w:b/>
-                <w:sz w:val="18"/>
-                <w:szCs w:val="18"/>
-                <w:u w:val="single"/>
-                <w:lang w:val="en-US"/>
-              </w:rPr>
-              <w:t>w</w:t>
-            </w:r>
-            <w:r>
-              <w:rPr>
-                <w:sz w:val="18"/>
-                <w:szCs w:val="18"/>
-                <w:lang w:val="en-US"/>
-              </w:rPr>
-              <w:t>ord</w:t>
+              <w:t>Cycle &amp; i</w:t>
+            </w:r>
+            <w:r>
+              <w:rPr>
+                <w:sz w:val="18"/>
+                <w:szCs w:val="18"/>
+                <w:lang w:val="en-US"/>
+              </w:rPr>
+              <w:t xml:space="preserve">nsert </w:t>
+            </w:r>
+            <w:r>
+              <w:rPr>
+                <w:sz w:val="18"/>
+                <w:szCs w:val="18"/>
+                <w:lang w:val="en-US"/>
+              </w:rPr>
+              <w:t xml:space="preserve">previous </w:t>
+            </w:r>
+            <w:r>
+              <w:rPr>
+                <w:sz w:val="18"/>
+                <w:szCs w:val="18"/>
+                <w:lang w:val="en-US"/>
+              </w:rPr>
+              <w:t>last argument</w:t>
+            </w:r>
+            <w:r>
+              <w:rPr>
+                <w:sz w:val="18"/>
+                <w:szCs w:val="18"/>
+                <w:lang w:val="en-US"/>
+              </w:rPr>
+              <w:t>s</w:t>
             </w:r>
           </w:p>
         </w:tc>
@@ -16831,19 +16732,18 @@
               <w:rPr>
                 <w:rFonts w:ascii="Consolas" w:hAnsi="Consolas"/>
                 <w:sz w:val="18"/>
-                <w:szCs w:val="20"/>
-                <w:lang w:val="en-US"/>
-              </w:rPr>
-            </w:pPr>
-            <w:proofErr w:type="spellStart"/>
-            <w:r>
-              <w:rPr>
-                <w:rFonts w:ascii="Consolas" w:hAnsi="Consolas"/>
-                <w:sz w:val="18"/>
-                <w:szCs w:val="18"/>
-                <w:lang w:val="en-US"/>
-              </w:rPr>
-              <w:t>Alt+M</w:t>
+                <w:szCs w:val="18"/>
+                <w:lang w:val="en-US"/>
+              </w:rPr>
+            </w:pPr>
+            <w:proofErr w:type="spellStart"/>
+            <w:r>
+              <w:rPr>
+                <w:rFonts w:ascii="Consolas" w:hAnsi="Consolas"/>
+                <w:sz w:val="18"/>
+                <w:szCs w:val="18"/>
+              </w:rPr>
+              <w:t>Ctrl+P</w:t>
             </w:r>
             <w:proofErr w:type="spellEnd"/>
           </w:p>
@@ -16857,36 +16757,18 @@
             <w:pPr>
               <w:rPr>
                 <w:sz w:val="18"/>
-                <w:szCs w:val="20"/>
-                <w:lang w:val="en-US"/>
-              </w:rPr>
-            </w:pPr>
-            <w:r>
-              <w:rPr>
-                <w:sz w:val="18"/>
-                <w:szCs w:val="18"/>
-                <w:lang w:val="en-US"/>
-              </w:rPr>
-              <w:t>Copy previous</w:t>
-            </w:r>
-            <w:r>
-              <w:rPr>
-                <w:sz w:val="18"/>
-                <w:szCs w:val="18"/>
-                <w:lang w:val="en-US"/>
-              </w:rPr>
-              <w:t xml:space="preserve"> </w:t>
-            </w:r>
-            <w:proofErr w:type="gramStart"/>
-            <w:r>
-              <w:rPr>
-                <w:sz w:val="18"/>
-                <w:szCs w:val="18"/>
-                <w:lang w:val="en-US"/>
-              </w:rPr>
-              <w:t>word</w:t>
-            </w:r>
-            <w:proofErr w:type="gramEnd"/>
+                <w:szCs w:val="18"/>
+                <w:lang w:val="en-US"/>
+              </w:rPr>
+            </w:pPr>
+            <w:r>
+              <w:rPr>
+                <w:sz w:val="18"/>
+                <w:szCs w:val="18"/>
+                <w:lang w:val="en-US"/>
+              </w:rPr>
+              <w:t>Paste from last cut command</w:t>
+            </w:r>
           </w:p>
         </w:tc>
         <w:tc>
@@ -16900,34 +16782,19 @@
                 <w:rFonts w:ascii="Consolas" w:hAnsi="Consolas"/>
                 <w:sz w:val="18"/>
                 <w:szCs w:val="18"/>
-                <w:lang w:val="en-US"/>
-              </w:rPr>
-            </w:pPr>
-            <w:r>
-              <w:rPr>
-                <w:rFonts w:ascii="Consolas" w:hAnsi="Consolas"/>
-                <w:sz w:val="18"/>
-                <w:szCs w:val="18"/>
-              </w:rPr>
-              <w:t>Alt+</w:t>
-            </w:r>
-            <w:r>
-              <w:rPr>
-                <w:rFonts w:ascii="Consolas" w:hAnsi="Consolas"/>
-                <w:b/>
-                <w:sz w:val="18"/>
-                <w:szCs w:val="18"/>
-              </w:rPr>
-              <w:t>.</w:t>
-            </w:r>
-            <w:r>
-              <w:rPr>
-                <w:rFonts w:ascii="Consolas" w:hAnsi="Consolas"/>
-                <w:sz w:val="18"/>
-                <w:szCs w:val="18"/>
-              </w:rPr>
-              <w:t xml:space="preserve"> / !$</w:t>
-            </w:r>
+              </w:rPr>
+            </w:pPr>
+            <w:proofErr w:type="spellStart"/>
+            <w:r>
+              <w:rPr>
+                <w:rFonts w:ascii="Consolas" w:hAnsi="Consolas"/>
+                <w:sz w:val="18"/>
+                <w:szCs w:val="20"/>
+                <w:lang w:val="en-US"/>
+              </w:rPr>
+              <w:t>Ctrl+G</w:t>
+            </w:r>
+            <w:proofErr w:type="spellEnd"/>
           </w:p>
         </w:tc>
         <w:tc>
@@ -16946,58 +16813,10 @@
             <w:r>
               <w:rPr>
                 <w:sz w:val="18"/>
-                <w:szCs w:val="18"/>
-                <w:lang w:val="en-US"/>
-              </w:rPr>
-              <w:t>Cycle &amp; i</w:t>
-            </w:r>
-            <w:r>
-              <w:rPr>
-                <w:sz w:val="18"/>
-                <w:szCs w:val="18"/>
-                <w:lang w:val="en-US"/>
-              </w:rPr>
-              <w:t xml:space="preserve">nsert </w:t>
-            </w:r>
-            <w:r>
-              <w:rPr>
-                <w:sz w:val="18"/>
-                <w:szCs w:val="18"/>
-                <w:lang w:val="en-US"/>
-              </w:rPr>
-              <w:t>prev</w:t>
-            </w:r>
-            <w:r>
-              <w:rPr>
-                <w:sz w:val="18"/>
-                <w:szCs w:val="18"/>
-                <w:lang w:val="en-US"/>
-              </w:rPr>
-              <w:t>ious</w:t>
-            </w:r>
-            <w:r>
-              <w:rPr>
-                <w:sz w:val="18"/>
-                <w:szCs w:val="18"/>
-                <w:lang w:val="en-US"/>
-              </w:rPr>
-              <w:t xml:space="preserve"> </w:t>
-            </w:r>
-            <w:r>
-              <w:rPr>
-                <w:sz w:val="18"/>
-                <w:szCs w:val="18"/>
-                <w:lang w:val="en-US"/>
-              </w:rPr>
-              <w:t>last argument</w:t>
-            </w:r>
-            <w:r>
-              <w:rPr>
-                <w:sz w:val="18"/>
-                <w:szCs w:val="18"/>
-                <w:lang w:val="en-US"/>
-              </w:rPr>
-              <w:t>s</w:t>
+                <w:szCs w:val="20"/>
+                <w:lang w:val="en-US"/>
+              </w:rPr>
+              <w:t>Swap words</w:t>
             </w:r>
           </w:p>
         </w:tc>
@@ -17016,21 +16835,18 @@
               <w:rPr>
                 <w:rFonts w:ascii="Consolas" w:hAnsi="Consolas"/>
                 <w:sz w:val="18"/>
-                <w:szCs w:val="20"/>
-                <w:lang w:val="en-US"/>
-              </w:rPr>
-            </w:pPr>
-            <w:proofErr w:type="spellStart"/>
-            <w:r>
-              <w:rPr>
-                <w:rFonts w:ascii="Consolas" w:hAnsi="Consolas"/>
-                <w:sz w:val="18"/>
-                <w:szCs w:val="20"/>
-                <w:lang w:val="en-US"/>
-              </w:rPr>
-              <w:t>Alt+Shift+L</w:t>
-            </w:r>
-            <w:proofErr w:type="spellEnd"/>
+                <w:szCs w:val="18"/>
+                <w:lang w:val="en-US"/>
+              </w:rPr>
+            </w:pPr>
+            <w:r>
+              <w:rPr>
+                <w:rFonts w:ascii="Consolas" w:hAnsi="Consolas"/>
+                <w:sz w:val="18"/>
+                <w:szCs w:val="18"/>
+              </w:rPr>
+              <w:t>Alt+&lt;</w:t>
+            </w:r>
           </w:p>
         </w:tc>
         <w:tc>
@@ -17042,17 +16858,17 @@
             <w:pPr>
               <w:rPr>
                 <w:sz w:val="18"/>
-                <w:szCs w:val="20"/>
-                <w:lang w:val="en-US"/>
-              </w:rPr>
-            </w:pPr>
-            <w:r>
-              <w:rPr>
-                <w:sz w:val="18"/>
-                <w:szCs w:val="20"/>
-                <w:lang w:val="en-US"/>
-              </w:rPr>
-              <w:t>Clear screen</w:t>
+                <w:szCs w:val="18"/>
+                <w:lang w:val="en-US"/>
+              </w:rPr>
+            </w:pPr>
+            <w:r>
+              <w:rPr>
+                <w:sz w:val="18"/>
+                <w:szCs w:val="18"/>
+                <w:lang w:val="en-US"/>
+              </w:rPr>
+              <w:t>Undo</w:t>
             </w:r>
           </w:p>
         </w:tc>
@@ -17067,18 +16883,17 @@
                 <w:rFonts w:ascii="Consolas" w:hAnsi="Consolas"/>
                 <w:sz w:val="18"/>
                 <w:szCs w:val="18"/>
-                <w:lang w:val="en-US"/>
-              </w:rPr>
-            </w:pPr>
-            <w:proofErr w:type="spellStart"/>
-            <w:r>
-              <w:rPr>
-                <w:rFonts w:ascii="Consolas" w:hAnsi="Consolas"/>
-                <w:sz w:val="18"/>
-                <w:szCs w:val="18"/>
-                <w:lang w:val="en-US"/>
-              </w:rPr>
-              <w:t>Alt+Shift+R</w:t>
+              </w:rPr>
+            </w:pPr>
+            <w:proofErr w:type="spellStart"/>
+            <w:r>
+              <w:rPr>
+                <w:rFonts w:ascii="Consolas" w:hAnsi="Consolas"/>
+                <w:sz w:val="18"/>
+                <w:szCs w:val="20"/>
+                <w:lang w:val="en-US"/>
+              </w:rPr>
+              <w:t>Ctrl+U</w:t>
             </w:r>
             <w:proofErr w:type="spellEnd"/>
           </w:p>
@@ -17099,18 +16914,18 @@
             <w:r>
               <w:rPr>
                 <w:sz w:val="18"/>
-                <w:szCs w:val="18"/>
-                <w:lang w:val="en-US"/>
-              </w:rPr>
-              <w:t xml:space="preserve">Reload </w:t>
-            </w:r>
-            <w:r>
-              <w:rPr>
-                <w:sz w:val="18"/>
-                <w:szCs w:val="18"/>
-                <w:lang w:val="en-US"/>
-              </w:rPr>
-              <w:t>shell</w:t>
+                <w:szCs w:val="20"/>
+                <w:lang w:val="en-US"/>
+              </w:rPr>
+              <w:t xml:space="preserve">Cut whole </w:t>
+            </w:r>
+            <w:r>
+              <w:rPr>
+                <w:sz w:val="18"/>
+                <w:szCs w:val="20"/>
+                <w:lang w:val="en-US"/>
+              </w:rPr>
+              <w:t>line</w:t>
             </w:r>
           </w:p>
         </w:tc>
@@ -17129,20 +16944,29 @@
               <w:rPr>
                 <w:rFonts w:ascii="Consolas" w:hAnsi="Consolas"/>
                 <w:sz w:val="18"/>
-                <w:szCs w:val="20"/>
-                <w:lang w:val="en-US"/>
-              </w:rPr>
-            </w:pPr>
-            <w:proofErr w:type="spellStart"/>
-            <w:r>
-              <w:rPr>
-                <w:rFonts w:ascii="Consolas" w:hAnsi="Consolas"/>
-                <w:sz w:val="18"/>
-                <w:szCs w:val="18"/>
-              </w:rPr>
-              <w:t>Ctrl+F</w:t>
-            </w:r>
-            <w:proofErr w:type="spellEnd"/>
+                <w:szCs w:val="18"/>
+              </w:rPr>
+            </w:pPr>
+            <w:proofErr w:type="spellStart"/>
+            <w:r>
+              <w:rPr>
+                <w:rFonts w:ascii="Consolas" w:hAnsi="Consolas"/>
+                <w:sz w:val="18"/>
+                <w:szCs w:val="18"/>
+                <w:lang w:val="en-US"/>
+              </w:rPr>
+              <w:t>Ctrl+H</w:t>
+            </w:r>
+            <w:proofErr w:type="spellEnd"/>
+            <w:r>
+              <w:rPr>
+                <w:rFonts w:ascii="Consolas" w:hAnsi="Consolas"/>
+                <w:sz w:val="18"/>
+                <w:szCs w:val="18"/>
+                <w:lang w:val="en-US"/>
+              </w:rPr>
+              <w:t>/L</w:t>
+            </w:r>
           </w:p>
         </w:tc>
         <w:tc>
@@ -17154,30 +16978,28 @@
             <w:pPr>
               <w:rPr>
                 <w:sz w:val="18"/>
-                <w:szCs w:val="20"/>
-                <w:lang w:val="en-US"/>
-              </w:rPr>
-            </w:pPr>
-            <w:r>
-              <w:rPr>
-                <w:rFonts w:cstheme="minorHAnsi"/>
-                <w:sz w:val="18"/>
-                <w:szCs w:val="18"/>
-                <w:lang w:val="en-US"/>
-              </w:rPr>
-              <w:t xml:space="preserve">Add/remove </w:t>
-            </w:r>
-            <w:proofErr w:type="spellStart"/>
-            <w:r>
-              <w:rPr>
-                <w:rFonts w:ascii="Consolas" w:hAnsi="Consolas" w:cstheme="minorHAnsi"/>
-                <w:sz w:val="18"/>
-                <w:szCs w:val="18"/>
-                <w:lang w:val="en-US"/>
-              </w:rPr>
-              <w:t>sudo</w:t>
-            </w:r>
-            <w:proofErr w:type="spellEnd"/>
+                <w:szCs w:val="18"/>
+                <w:lang w:val="en-US"/>
+              </w:rPr>
+            </w:pPr>
+            <w:proofErr w:type="spellStart"/>
+            <w:r>
+              <w:rPr>
+                <w:sz w:val="18"/>
+                <w:szCs w:val="18"/>
+                <w:lang w:val="en-US"/>
+              </w:rPr>
+              <w:t>Prev</w:t>
+            </w:r>
+            <w:proofErr w:type="spellEnd"/>
+            <w:r>
+              <w:rPr>
+                <w:sz w:val="18"/>
+                <w:szCs w:val="18"/>
+                <w:lang w:val="en-US"/>
+              </w:rPr>
+              <w:t>/next character</w:t>
+            </w:r>
           </w:p>
         </w:tc>
         <w:tc>
@@ -17190,21 +17012,30 @@
               <w:rPr>
                 <w:rFonts w:ascii="Consolas" w:hAnsi="Consolas"/>
                 <w:sz w:val="18"/>
-                <w:szCs w:val="18"/>
-                <w:lang w:val="en-US"/>
-              </w:rPr>
-            </w:pPr>
-            <w:proofErr w:type="spellStart"/>
-            <w:r>
-              <w:rPr>
-                <w:rFonts w:ascii="Consolas" w:hAnsi="Consolas"/>
-                <w:sz w:val="18"/>
-                <w:szCs w:val="18"/>
-                <w:lang w:val="en-US"/>
-              </w:rPr>
-              <w:t>Ctrl+N</w:t>
-            </w:r>
-            <w:proofErr w:type="spellEnd"/>
+                <w:szCs w:val="20"/>
+                <w:lang w:val="en-US"/>
+              </w:rPr>
+            </w:pPr>
+            <w:proofErr w:type="spellStart"/>
+            <w:r>
+              <w:rPr>
+                <w:rFonts w:ascii="Consolas" w:hAnsi="Consolas"/>
+                <w:sz w:val="18"/>
+                <w:szCs w:val="18"/>
+                <w:lang w:val="en-US"/>
+              </w:rPr>
+              <w:t>Alt+H</w:t>
+            </w:r>
+            <w:proofErr w:type="spellEnd"/>
+            <w:r>
+              <w:rPr>
+                <w:rFonts w:ascii="Consolas" w:hAnsi="Consolas"/>
+                <w:sz w:val="18"/>
+                <w:szCs w:val="18"/>
+                <w:lang w:val="en-US"/>
+              </w:rPr>
+              <w:t>/L</w:t>
+            </w:r>
           </w:p>
         </w:tc>
         <w:tc>
@@ -17216,17 +17047,35 @@
             <w:pPr>
               <w:rPr>
                 <w:sz w:val="18"/>
-                <w:szCs w:val="18"/>
-                <w:lang w:val="en-US"/>
-              </w:rPr>
-            </w:pPr>
-            <w:r>
-              <w:rPr>
-                <w:sz w:val="18"/>
-                <w:szCs w:val="18"/>
-                <w:lang w:val="en-US"/>
-              </w:rPr>
-              <w:t>Edit current file</w:t>
+                <w:szCs w:val="20"/>
+                <w:lang w:val="en-US"/>
+              </w:rPr>
+            </w:pPr>
+            <w:proofErr w:type="spellStart"/>
+            <w:r>
+              <w:rPr>
+                <w:sz w:val="18"/>
+                <w:szCs w:val="18"/>
+                <w:lang w:val="en-US"/>
+              </w:rPr>
+              <w:t>P</w:t>
+            </w:r>
+            <w:r>
+              <w:rPr>
+                <w:sz w:val="18"/>
+                <w:szCs w:val="18"/>
+                <w:lang w:val="en-US"/>
+              </w:rPr>
+              <w:t>rev</w:t>
+            </w:r>
+            <w:proofErr w:type="spellEnd"/>
+            <w:r>
+              <w:rPr>
+                <w:sz w:val="18"/>
+                <w:szCs w:val="18"/>
+                <w:lang w:val="en-US"/>
+              </w:rPr>
+              <w:t>/next word</w:t>
             </w:r>
           </w:p>
         </w:tc>
@@ -17254,10 +17103,29 @@
                 <w:rFonts w:ascii="Consolas" w:hAnsi="Consolas"/>
                 <w:sz w:val="18"/>
                 <w:szCs w:val="18"/>
-              </w:rPr>
-              <w:t>Ctrl+P</w:t>
-            </w:r>
-            <w:proofErr w:type="spellEnd"/>
+                <w:lang w:val="en-US"/>
+              </w:rPr>
+              <w:t>Ctrl+</w:t>
+            </w:r>
+            <w:r>
+              <w:rPr>
+                <w:rFonts w:ascii="Consolas" w:hAnsi="Consolas"/>
+                <w:sz w:val="18"/>
+                <w:szCs w:val="18"/>
+                <w:lang w:val="en-US"/>
+              </w:rPr>
+              <w:t>K</w:t>
+            </w:r>
+            <w:proofErr w:type="spellEnd"/>
+            <w:r>
+              <w:rPr>
+                <w:rFonts w:ascii="Consolas" w:hAnsi="Consolas"/>
+                <w:sz w:val="18"/>
+                <w:szCs w:val="18"/>
+                <w:lang w:val="en-US"/>
+              </w:rPr>
+              <w:t>/J</w:t>
+            </w:r>
           </w:p>
         </w:tc>
         <w:tc>
@@ -17268,35 +17136,28 @@
           <w:p>
             <w:pPr>
               <w:rPr>
-                <w:rFonts w:cstheme="minorHAnsi"/>
-                <w:sz w:val="18"/>
-                <w:szCs w:val="18"/>
-                <w:lang w:val="en-US"/>
-              </w:rPr>
-            </w:pPr>
-            <w:r>
-              <w:rPr>
-                <w:sz w:val="18"/>
-                <w:szCs w:val="18"/>
-                <w:lang w:val="en-US"/>
-              </w:rPr>
-              <w:t xml:space="preserve">Paste from last </w:t>
-            </w:r>
-            <w:r>
-              <w:rPr>
-                <w:sz w:val="18"/>
-                <w:szCs w:val="18"/>
-                <w:lang w:val="en-US"/>
-              </w:rPr>
-              <w:t>cut</w:t>
-            </w:r>
-            <w:r>
-              <w:rPr>
-                <w:sz w:val="18"/>
-                <w:szCs w:val="18"/>
-                <w:lang w:val="en-US"/>
-              </w:rPr>
-              <w:t xml:space="preserve"> command</w:t>
+                <w:sz w:val="18"/>
+                <w:szCs w:val="18"/>
+                <w:lang w:val="en-US"/>
+              </w:rPr>
+            </w:pPr>
+            <w:proofErr w:type="spellStart"/>
+            <w:r>
+              <w:rPr>
+                <w:sz w:val="18"/>
+                <w:szCs w:val="18"/>
+                <w:lang w:val="en-US"/>
+              </w:rPr>
+              <w:t>Prev</w:t>
+            </w:r>
+            <w:proofErr w:type="spellEnd"/>
+            <w:r>
+              <w:rPr>
+                <w:sz w:val="18"/>
+                <w:szCs w:val="18"/>
+                <w:lang w:val="en-US"/>
+              </w:rPr>
+              <w:t xml:space="preserve">/next history command </w:t>
             </w:r>
           </w:p>
         </w:tc>
@@ -17310,19 +17171,39 @@
               <w:rPr>
                 <w:rFonts w:ascii="Consolas" w:hAnsi="Consolas"/>
                 <w:sz w:val="18"/>
-                <w:szCs w:val="18"/>
-                <w:lang w:val="en-US"/>
-              </w:rPr>
-            </w:pPr>
-            <w:proofErr w:type="spellStart"/>
-            <w:r>
-              <w:rPr>
-                <w:rFonts w:ascii="Consolas" w:hAnsi="Consolas"/>
-                <w:sz w:val="18"/>
                 <w:szCs w:val="20"/>
                 <w:lang w:val="en-US"/>
               </w:rPr>
-              <w:t>Ctrl+G</w:t>
+            </w:pPr>
+            <w:proofErr w:type="spellStart"/>
+            <w:r>
+              <w:rPr>
+                <w:rFonts w:ascii="Consolas" w:hAnsi="Consolas"/>
+                <w:sz w:val="18"/>
+                <w:szCs w:val="18"/>
+                <w:lang w:val="en-US"/>
+              </w:rPr>
+              <w:t>Ctrl+A</w:t>
+            </w:r>
+            <w:proofErr w:type="spellEnd"/>
+            <w:r>
+              <w:rPr>
+                <w:rFonts w:ascii="Consolas" w:hAnsi="Consolas"/>
+                <w:sz w:val="18"/>
+                <w:szCs w:val="18"/>
+                <w:lang w:val="en-US"/>
+              </w:rPr>
+              <w:t xml:space="preserve"> / </w:t>
+            </w:r>
+            <w:proofErr w:type="spellStart"/>
+            <w:r>
+              <w:rPr>
+                <w:rFonts w:ascii="Consolas" w:hAnsi="Consolas"/>
+                <w:sz w:val="18"/>
+                <w:szCs w:val="18"/>
+                <w:lang w:val="en-US"/>
+              </w:rPr>
+              <w:t>Ctrl+E</w:t>
             </w:r>
             <w:proofErr w:type="spellEnd"/>
           </w:p>
@@ -17336,17 +17217,17 @@
             <w:pPr>
               <w:rPr>
                 <w:sz w:val="18"/>
-                <w:szCs w:val="18"/>
-                <w:lang w:val="en-US"/>
-              </w:rPr>
-            </w:pPr>
-            <w:r>
-              <w:rPr>
-                <w:sz w:val="18"/>
                 <w:szCs w:val="20"/>
                 <w:lang w:val="en-US"/>
               </w:rPr>
-              <w:t>Swap words</w:t>
+            </w:pPr>
+            <w:r>
+              <w:rPr>
+                <w:sz w:val="18"/>
+                <w:szCs w:val="18"/>
+                <w:lang w:val="en-US"/>
+              </w:rPr>
+              <w:t>Beginning/end of line</w:t>
             </w:r>
           </w:p>
         </w:tc>
@@ -17363,18 +17244,53 @@
                 <w:tab w:val="center" w:pos="1096"/>
               </w:tabs>
               <w:rPr>
-                <w:rFonts w:ascii="Consolas" w:hAnsi="Consolas"/>
-                <w:sz w:val="18"/>
-                <w:szCs w:val="18"/>
-              </w:rPr>
-            </w:pPr>
-            <w:r>
-              <w:rPr>
-                <w:rFonts w:ascii="Consolas" w:hAnsi="Consolas"/>
-                <w:sz w:val="18"/>
-                <w:szCs w:val="18"/>
-              </w:rPr>
-              <w:t>Alt+&lt;</w:t>
+                <w:bCs/>
+                <w:sz w:val="18"/>
+                <w:szCs w:val="18"/>
+                <w:lang w:val="en-US"/>
+              </w:rPr>
+            </w:pPr>
+            <w:proofErr w:type="spellStart"/>
+            <w:r>
+              <w:rPr>
+                <w:rFonts w:ascii="Consolas" w:hAnsi="Consolas"/>
+                <w:sz w:val="18"/>
+                <w:szCs w:val="18"/>
+              </w:rPr>
+              <w:t>Ctrl+</w:t>
+            </w:r>
+            <w:r>
+              <w:rPr>
+                <w:rFonts w:ascii="Consolas" w:hAnsi="Consolas"/>
+                <w:sz w:val="18"/>
+                <w:szCs w:val="18"/>
+              </w:rPr>
+              <w:t>Alt</w:t>
+            </w:r>
+            <w:r>
+              <w:rPr>
+                <w:rFonts w:ascii="Consolas" w:hAnsi="Consolas"/>
+                <w:sz w:val="18"/>
+                <w:szCs w:val="18"/>
+              </w:rPr>
+              <w:t>+</w:t>
+            </w:r>
+            <w:r>
+              <w:rPr>
+                <w:rFonts w:ascii="Consolas" w:hAnsi="Consolas"/>
+                <w:sz w:val="18"/>
+                <w:szCs w:val="18"/>
+              </w:rPr>
+              <w:t>H</w:t>
+            </w:r>
+            <w:proofErr w:type="spellEnd"/>
+            <w:r>
+              <w:rPr>
+                <w:rFonts w:ascii="Consolas" w:hAnsi="Consolas"/>
+                <w:sz w:val="18"/>
+                <w:szCs w:val="18"/>
+              </w:rPr>
+              <w:t>/L</w:t>
             </w:r>
           </w:p>
         </w:tc>
@@ -17386,18 +17302,20 @@
           <w:p>
             <w:pPr>
               <w:rPr>
-                <w:sz w:val="18"/>
-                <w:szCs w:val="18"/>
-                <w:lang w:val="en-US"/>
-              </w:rPr>
-            </w:pPr>
-            <w:r>
-              <w:rPr>
-                <w:sz w:val="18"/>
-                <w:szCs w:val="18"/>
-                <w:lang w:val="en-US"/>
-              </w:rPr>
-              <w:t>Undo</w:t>
+                <w:bCs/>
+                <w:sz w:val="18"/>
+                <w:szCs w:val="18"/>
+                <w:lang w:val="en-US"/>
+              </w:rPr>
+            </w:pPr>
+            <w:r>
+              <w:rPr>
+                <w:rFonts w:cstheme="minorHAnsi"/>
+                <w:sz w:val="18"/>
+                <w:szCs w:val="18"/>
+                <w:lang w:val="en-US"/>
+              </w:rPr>
+              <w:t>Cycle directories</w:t>
             </w:r>
           </w:p>
         </w:tc>
@@ -17409,9 +17327,9 @@
           <w:p>
             <w:pPr>
               <w:rPr>
-                <w:rFonts w:ascii="Consolas" w:hAnsi="Consolas"/>
-                <w:sz w:val="18"/>
-                <w:szCs w:val="20"/>
+                <w:bCs/>
+                <w:sz w:val="18"/>
+                <w:szCs w:val="18"/>
                 <w:lang w:val="en-US"/>
               </w:rPr>
             </w:pPr>
@@ -17435,8 +17353,9 @@
           <w:p>
             <w:pPr>
               <w:rPr>
-                <w:sz w:val="18"/>
-                <w:szCs w:val="20"/>
+                <w:bCs/>
+                <w:sz w:val="18"/>
+                <w:szCs w:val="18"/>
                 <w:lang w:val="en-US"/>
               </w:rPr>
             </w:pPr>
@@ -17467,42 +17386,9 @@
                 <w:rFonts w:ascii="Consolas" w:hAnsi="Consolas"/>
                 <w:sz w:val="18"/>
                 <w:szCs w:val="18"/>
-              </w:rPr>
-            </w:pPr>
-            <w:proofErr w:type="spellStart"/>
-            <w:r>
-              <w:rPr>
-                <w:rFonts w:ascii="Consolas" w:hAnsi="Consolas"/>
-                <w:sz w:val="18"/>
-                <w:szCs w:val="18"/>
-              </w:rPr>
-              <w:t>Ctrl+</w:t>
-            </w:r>
-            <w:r>
-              <w:rPr>
-                <w:rFonts w:ascii="Consolas" w:hAnsi="Consolas"/>
-                <w:sz w:val="18"/>
-                <w:szCs w:val="18"/>
-              </w:rPr>
-              <w:t>Alt</w:t>
-            </w:r>
-            <w:proofErr w:type="spellEnd"/>
-            <w:r>
-              <w:rPr>
-                <w:rFonts w:ascii="Consolas" w:hAnsi="Consolas"/>
-                <w:sz w:val="18"/>
-                <w:szCs w:val="18"/>
-              </w:rPr>
-              <w:t>+←/→</w:t>
-            </w:r>
-            <w:r>
-              <w:rPr>
-                <w:rFonts w:ascii="Consolas" w:hAnsi="Consolas"/>
-                <w:sz w:val="18"/>
-                <w:szCs w:val="18"/>
-              </w:rPr>
-              <w:t xml:space="preserve"> / H/L</w:t>
-            </w:r>
+                <w:lang w:val="en-US"/>
+              </w:rPr>
+            </w:pPr>
           </w:p>
         </w:tc>
         <w:tc>
@@ -17518,15 +17404,6 @@
                 <w:lang w:val="en-US"/>
               </w:rPr>
             </w:pPr>
-            <w:r>
-              <w:rPr>
-                <w:rFonts w:cstheme="minorHAnsi"/>
-                <w:sz w:val="18"/>
-                <w:szCs w:val="18"/>
-                <w:lang w:val="en-US"/>
-              </w:rPr>
-              <w:t>Cycle directories</w:t>
-            </w:r>
           </w:p>
         </w:tc>
         <w:tc>
@@ -17540,8 +17417,20 @@
                 <w:rFonts w:ascii="Consolas" w:hAnsi="Consolas"/>
                 <w:sz w:val="18"/>
                 <w:szCs w:val="18"/>
-              </w:rPr>
-            </w:pPr>
+                <w:lang w:val="en-US"/>
+              </w:rPr>
+            </w:pPr>
+            <w:proofErr w:type="spellStart"/>
+            <w:r>
+              <w:rPr>
+                <w:rFonts w:ascii="Consolas" w:hAnsi="Consolas"/>
+                <w:sz w:val="18"/>
+                <w:szCs w:val="18"/>
+                <w:lang w:val="en-US"/>
+              </w:rPr>
+              <w:t>Ctrl+W</w:t>
+            </w:r>
+            <w:proofErr w:type="spellEnd"/>
           </w:p>
         </w:tc>
         <w:tc>
@@ -17552,12 +17441,569 @@
           <w:p>
             <w:pPr>
               <w:rPr>
+                <w:sz w:val="18"/>
+                <w:szCs w:val="18"/>
+                <w:lang w:val="en-US"/>
+              </w:rPr>
+            </w:pPr>
+            <w:r>
+              <w:rPr>
+                <w:sz w:val="18"/>
+                <w:szCs w:val="18"/>
+                <w:lang w:val="en-US"/>
+              </w:rPr>
+              <w:t xml:space="preserve">Cut until beginning of </w:t>
+            </w:r>
+            <w:r>
+              <w:rPr>
+                <w:b/>
+                <w:sz w:val="18"/>
+                <w:szCs w:val="18"/>
+                <w:u w:val="single"/>
+                <w:lang w:val="en-US"/>
+              </w:rPr>
+              <w:t>w</w:t>
+            </w:r>
+            <w:r>
+              <w:rPr>
+                <w:sz w:val="18"/>
+                <w:szCs w:val="18"/>
+                <w:lang w:val="en-US"/>
+              </w:rPr>
+              <w:t>ord</w:t>
+            </w:r>
+          </w:p>
+        </w:tc>
+      </w:tr>
+      <w:tr>
+        <w:tc>
+          <w:tcPr>
+            <w:tcW w:w="10915" w:type="dxa"/>
+            <w:gridSpan w:val="4"/>
+            <w:shd w:val="clear" w:color="auto" w:fill="B8CCE4" w:themeFill="accent1" w:themeFillTint="66"/>
+          </w:tcPr>
+          <w:p>
+            <w:pPr>
+              <w:rPr>
+                <w:sz w:val="18"/>
+                <w:szCs w:val="18"/>
+                <w:lang w:val="en-US"/>
+              </w:rPr>
+            </w:pPr>
+            <w:r>
+              <w:rPr>
+                <w:sz w:val="18"/>
+                <w:szCs w:val="18"/>
+                <w:lang w:val="en-US"/>
+              </w:rPr>
+              <w:t>Alternative Shortcuts</w:t>
+            </w:r>
+          </w:p>
+        </w:tc>
+      </w:tr>
+      <w:tr>
+        <w:tc>
+          <w:tcPr>
+            <w:tcW w:w="2408" w:type="dxa"/>
+            <w:shd w:val="clear" w:color="auto" w:fill="auto"/>
+          </w:tcPr>
+          <w:p>
+            <w:pPr>
+              <w:tabs>
+                <w:tab w:val="center" w:pos="1096"/>
+              </w:tabs>
+              <w:rPr>
+                <w:rFonts w:ascii="Consolas" w:hAnsi="Consolas"/>
+                <w:sz w:val="18"/>
+                <w:szCs w:val="20"/>
+                <w:lang w:val="en-US"/>
+              </w:rPr>
+            </w:pPr>
+            <w:r>
+              <w:rPr>
+                <w:rFonts w:ascii="Consolas" w:hAnsi="Consolas"/>
+                <w:sz w:val="18"/>
+                <w:szCs w:val="20"/>
+                <w:lang w:val="en-US"/>
+              </w:rPr>
+              <w:t>←/→</w:t>
+            </w:r>
+          </w:p>
+        </w:tc>
+        <w:tc>
+          <w:tcPr>
+            <w:tcW w:w="2553" w:type="dxa"/>
+            <w:shd w:val="clear" w:color="auto" w:fill="auto"/>
+          </w:tcPr>
+          <w:p>
+            <w:pPr>
+              <w:rPr>
+                <w:sz w:val="18"/>
+                <w:szCs w:val="20"/>
+                <w:lang w:val="en-US"/>
+              </w:rPr>
+            </w:pPr>
+            <w:proofErr w:type="spellStart"/>
+            <w:r>
+              <w:rPr>
+                <w:sz w:val="18"/>
+                <w:szCs w:val="20"/>
+                <w:lang w:val="en-US"/>
+              </w:rPr>
+              <w:t>Prev</w:t>
+            </w:r>
+            <w:proofErr w:type="spellEnd"/>
+            <w:r>
+              <w:rPr>
+                <w:sz w:val="18"/>
+                <w:szCs w:val="20"/>
+                <w:lang w:val="en-US"/>
+              </w:rPr>
+              <w:t>/next character</w:t>
+            </w:r>
+          </w:p>
+        </w:tc>
+        <w:tc>
+          <w:tcPr>
+            <w:tcW w:w="1985" w:type="dxa"/>
+            <w:shd w:val="clear" w:color="auto" w:fill="auto"/>
+          </w:tcPr>
+          <w:p>
+            <w:pPr>
+              <w:rPr>
+                <w:rFonts w:ascii="Consolas" w:hAnsi="Consolas"/>
+                <w:sz w:val="18"/>
+                <w:szCs w:val="18"/>
+                <w:lang w:val="en-US"/>
+              </w:rPr>
+            </w:pPr>
+            <w:proofErr w:type="spellStart"/>
+            <w:r>
+              <w:rPr>
+                <w:rFonts w:ascii="Consolas" w:hAnsi="Consolas"/>
+                <w:sz w:val="18"/>
+                <w:szCs w:val="18"/>
+              </w:rPr>
+              <w:t>Ctrl</w:t>
+            </w:r>
+            <w:proofErr w:type="spellEnd"/>
+            <w:r>
+              <w:rPr>
+                <w:rFonts w:ascii="Consolas" w:hAnsi="Consolas"/>
+                <w:sz w:val="18"/>
+                <w:szCs w:val="18"/>
+              </w:rPr>
+              <w:t>+</w:t>
+            </w:r>
+            <w:r>
+              <w:rPr>
+                <w:rFonts w:ascii="Consolas" w:hAnsi="Consolas"/>
+                <w:sz w:val="18"/>
+                <w:szCs w:val="12"/>
+              </w:rPr>
+              <w:t>←/→</w:t>
+            </w:r>
+          </w:p>
+        </w:tc>
+        <w:tc>
+          <w:tcPr>
+            <w:tcW w:w="3969" w:type="dxa"/>
+            <w:shd w:val="clear" w:color="auto" w:fill="auto"/>
+          </w:tcPr>
+          <w:p>
+            <w:pPr>
+              <w:rPr>
+                <w:sz w:val="18"/>
+                <w:szCs w:val="18"/>
+                <w:lang w:val="en-US"/>
+              </w:rPr>
+            </w:pPr>
+            <w:proofErr w:type="spellStart"/>
+            <w:r>
+              <w:rPr>
+                <w:sz w:val="18"/>
+                <w:szCs w:val="18"/>
+                <w:lang w:val="en-US"/>
+              </w:rPr>
+              <w:t>P</w:t>
+            </w:r>
+            <w:r>
+              <w:rPr>
+                <w:sz w:val="18"/>
+                <w:szCs w:val="18"/>
+                <w:lang w:val="en-US"/>
+              </w:rPr>
+              <w:t>rev</w:t>
+            </w:r>
+            <w:proofErr w:type="spellEnd"/>
+            <w:r>
+              <w:rPr>
+                <w:sz w:val="18"/>
+                <w:szCs w:val="18"/>
+                <w:lang w:val="en-US"/>
+              </w:rPr>
+              <w:t>/next word</w:t>
+            </w:r>
+          </w:p>
+        </w:tc>
+      </w:tr>
+      <w:tr>
+        <w:tc>
+          <w:tcPr>
+            <w:tcW w:w="2408" w:type="dxa"/>
+            <w:shd w:val="clear" w:color="auto" w:fill="auto"/>
+          </w:tcPr>
+          <w:p>
+            <w:pPr>
+              <w:tabs>
+                <w:tab w:val="center" w:pos="1096"/>
+              </w:tabs>
+              <w:rPr>
+                <w:rFonts w:ascii="Consolas" w:hAnsi="Consolas"/>
+                <w:sz w:val="18"/>
+                <w:szCs w:val="20"/>
+                <w:lang w:val="en-US"/>
+              </w:rPr>
+            </w:pPr>
+            <w:r>
+              <w:rPr>
+                <w:rFonts w:ascii="Consolas" w:hAnsi="Consolas"/>
+                <w:sz w:val="18"/>
+                <w:szCs w:val="18"/>
+              </w:rPr>
+              <w:t>↑/↓</w:t>
+            </w:r>
+          </w:p>
+        </w:tc>
+        <w:tc>
+          <w:tcPr>
+            <w:tcW w:w="2553" w:type="dxa"/>
+            <w:shd w:val="clear" w:color="auto" w:fill="auto"/>
+          </w:tcPr>
+          <w:p>
+            <w:pPr>
+              <w:rPr>
+                <w:sz w:val="18"/>
+                <w:szCs w:val="20"/>
+                <w:lang w:val="en-US"/>
+              </w:rPr>
+            </w:pPr>
+            <w:proofErr w:type="spellStart"/>
+            <w:r>
+              <w:rPr>
+                <w:sz w:val="18"/>
+                <w:szCs w:val="18"/>
+                <w:lang w:val="en-US"/>
+              </w:rPr>
+              <w:t>Prev</w:t>
+            </w:r>
+            <w:proofErr w:type="spellEnd"/>
+            <w:r>
+              <w:rPr>
+                <w:sz w:val="18"/>
+                <w:szCs w:val="18"/>
+                <w:lang w:val="en-US"/>
+              </w:rPr>
+              <w:t>/next history command</w:t>
+            </w:r>
+          </w:p>
+        </w:tc>
+        <w:tc>
+          <w:tcPr>
+            <w:tcW w:w="1985" w:type="dxa"/>
+            <w:shd w:val="clear" w:color="auto" w:fill="auto"/>
+          </w:tcPr>
+          <w:p>
+            <w:pPr>
+              <w:rPr>
+                <w:rFonts w:ascii="Consolas" w:hAnsi="Consolas"/>
+                <w:sz w:val="18"/>
+                <w:szCs w:val="18"/>
+                <w:lang w:val="en-US"/>
+              </w:rPr>
+            </w:pPr>
+            <w:r>
+              <w:rPr>
+                <w:rFonts w:ascii="Consolas" w:hAnsi="Consolas"/>
+                <w:sz w:val="18"/>
+                <w:szCs w:val="18"/>
+                <w:lang w:val="en-US"/>
+              </w:rPr>
+              <w:t>Home / End</w:t>
+            </w:r>
+          </w:p>
+        </w:tc>
+        <w:tc>
+          <w:tcPr>
+            <w:tcW w:w="3969" w:type="dxa"/>
+            <w:shd w:val="clear" w:color="auto" w:fill="auto"/>
+          </w:tcPr>
+          <w:p>
+            <w:pPr>
+              <w:rPr>
+                <w:sz w:val="18"/>
+                <w:szCs w:val="18"/>
+                <w:lang w:val="en-US"/>
+              </w:rPr>
+            </w:pPr>
+            <w:r>
+              <w:rPr>
+                <w:sz w:val="18"/>
+                <w:szCs w:val="18"/>
+                <w:lang w:val="en-US"/>
+              </w:rPr>
+              <w:t>Beginning/end of line</w:t>
+            </w:r>
+          </w:p>
+        </w:tc>
+      </w:tr>
+      <w:tr>
+        <w:tc>
+          <w:tcPr>
+            <w:tcW w:w="2408" w:type="dxa"/>
+            <w:shd w:val="clear" w:color="auto" w:fill="auto"/>
+          </w:tcPr>
+          <w:p>
+            <w:pPr>
+              <w:tabs>
+                <w:tab w:val="center" w:pos="1096"/>
+              </w:tabs>
+              <w:rPr>
+                <w:rFonts w:ascii="Consolas" w:hAnsi="Consolas"/>
+                <w:sz w:val="18"/>
+                <w:szCs w:val="20"/>
+                <w:lang w:val="en-US"/>
+              </w:rPr>
+            </w:pPr>
+            <w:proofErr w:type="spellStart"/>
+            <w:r>
+              <w:rPr>
+                <w:rFonts w:ascii="Consolas" w:hAnsi="Consolas"/>
+                <w:sz w:val="18"/>
+                <w:szCs w:val="18"/>
+              </w:rPr>
+              <w:t>Ctrl+</w:t>
+            </w:r>
+            <w:r>
+              <w:rPr>
+                <w:rFonts w:ascii="Consolas" w:hAnsi="Consolas"/>
+                <w:sz w:val="18"/>
+                <w:szCs w:val="18"/>
+              </w:rPr>
+              <w:t>Alt</w:t>
+            </w:r>
+            <w:proofErr w:type="spellEnd"/>
+            <w:r>
+              <w:rPr>
+                <w:rFonts w:ascii="Consolas" w:hAnsi="Consolas"/>
+                <w:sz w:val="18"/>
+                <w:szCs w:val="18"/>
+              </w:rPr>
+              <w:t>+</w:t>
+            </w:r>
+            <w:r>
+              <w:rPr>
+                <w:rFonts w:ascii="Consolas" w:hAnsi="Consolas"/>
+                <w:sz w:val="18"/>
+                <w:szCs w:val="12"/>
+              </w:rPr>
+              <w:t>←/→</w:t>
+            </w:r>
+          </w:p>
+        </w:tc>
+        <w:tc>
+          <w:tcPr>
+            <w:tcW w:w="2553" w:type="dxa"/>
+            <w:shd w:val="clear" w:color="auto" w:fill="auto"/>
+          </w:tcPr>
+          <w:p>
+            <w:pPr>
+              <w:rPr>
+                <w:sz w:val="18"/>
+                <w:szCs w:val="20"/>
+                <w:lang w:val="en-US"/>
+              </w:rPr>
+            </w:pPr>
+            <w:r>
+              <w:rPr>
                 <w:rFonts w:cstheme="minorHAnsi"/>
                 <w:sz w:val="18"/>
                 <w:szCs w:val="18"/>
                 <w:lang w:val="en-US"/>
               </w:rPr>
-            </w:pPr>
+              <w:t>Cycle directories</w:t>
+            </w:r>
+          </w:p>
+        </w:tc>
+        <w:tc>
+          <w:tcPr>
+            <w:tcW w:w="1985" w:type="dxa"/>
+            <w:shd w:val="clear" w:color="auto" w:fill="auto"/>
+          </w:tcPr>
+          <w:p>
+            <w:pPr>
+              <w:rPr>
+                <w:rFonts w:ascii="Consolas" w:hAnsi="Consolas"/>
+                <w:sz w:val="18"/>
+                <w:szCs w:val="18"/>
+                <w:lang w:val="en-US"/>
+              </w:rPr>
+            </w:pPr>
+            <w:proofErr w:type="spellStart"/>
+            <w:r>
+              <w:rPr>
+                <w:rFonts w:ascii="Consolas" w:hAnsi="Consolas"/>
+                <w:sz w:val="18"/>
+                <w:szCs w:val="18"/>
+              </w:rPr>
+              <w:t>Ctrl</w:t>
+            </w:r>
+            <w:proofErr w:type="spellEnd"/>
+            <w:r>
+              <w:rPr>
+                <w:rFonts w:ascii="Consolas" w:hAnsi="Consolas"/>
+                <w:sz w:val="18"/>
+                <w:szCs w:val="18"/>
+              </w:rPr>
+              <w:t>+</w:t>
+            </w:r>
+            <w:r>
+              <w:rPr>
+                <w:rFonts w:ascii="Consolas" w:hAnsi="Consolas"/>
+                <w:sz w:val="18"/>
+                <w:szCs w:val="18"/>
+              </w:rPr>
+              <w:t>↑</w:t>
+            </w:r>
+          </w:p>
+        </w:tc>
+        <w:tc>
+          <w:tcPr>
+            <w:tcW w:w="3969" w:type="dxa"/>
+            <w:shd w:val="clear" w:color="auto" w:fill="auto"/>
+          </w:tcPr>
+          <w:p>
+            <w:pPr>
+              <w:rPr>
+                <w:sz w:val="18"/>
+                <w:szCs w:val="18"/>
+                <w:lang w:val="en-US"/>
+              </w:rPr>
+            </w:pPr>
+            <w:r>
+              <w:rPr>
+                <w:rFonts w:cstheme="minorHAnsi"/>
+                <w:sz w:val="18"/>
+                <w:szCs w:val="18"/>
+                <w:lang w:val="en-US"/>
+              </w:rPr>
+              <w:t>Up one directory</w:t>
+            </w:r>
+          </w:p>
+        </w:tc>
+      </w:tr>
+      <w:tr>
+        <w:tc>
+          <w:tcPr>
+            <w:tcW w:w="2408" w:type="dxa"/>
+            <w:shd w:val="clear" w:color="auto" w:fill="auto"/>
+          </w:tcPr>
+          <w:p>
+            <w:pPr>
+              <w:tabs>
+                <w:tab w:val="center" w:pos="1096"/>
+              </w:tabs>
+              <w:rPr>
+                <w:rFonts w:ascii="Consolas" w:hAnsi="Consolas"/>
+                <w:sz w:val="18"/>
+                <w:szCs w:val="18"/>
+                <w:lang w:val="en-US"/>
+              </w:rPr>
+            </w:pPr>
+          </w:p>
+        </w:tc>
+        <w:tc>
+          <w:tcPr>
+            <w:tcW w:w="2553" w:type="dxa"/>
+            <w:shd w:val="clear" w:color="auto" w:fill="auto"/>
+          </w:tcPr>
+          <w:p>
+            <w:pPr>
+              <w:rPr>
+                <w:rFonts w:cstheme="minorHAnsi"/>
+                <w:sz w:val="18"/>
+                <w:szCs w:val="18"/>
+                <w:lang w:val="en-US"/>
+              </w:rPr>
+            </w:pPr>
+          </w:p>
+        </w:tc>
+        <w:tc>
+          <w:tcPr>
+            <w:tcW w:w="1985" w:type="dxa"/>
+            <w:shd w:val="clear" w:color="auto" w:fill="auto"/>
+          </w:tcPr>
+          <w:p>
+            <w:pPr>
+              <w:rPr>
+                <w:rFonts w:ascii="Consolas" w:hAnsi="Consolas"/>
+                <w:sz w:val="18"/>
+                <w:szCs w:val="18"/>
+                <w:lang w:val="en-US"/>
+              </w:rPr>
+            </w:pPr>
+            <w:proofErr w:type="spellStart"/>
+            <w:r>
+              <w:rPr>
+                <w:rFonts w:ascii="Consolas" w:hAnsi="Consolas"/>
+                <w:sz w:val="18"/>
+                <w:szCs w:val="20"/>
+                <w:lang w:val="en-US"/>
+              </w:rPr>
+              <w:t>Alt+Back</w:t>
+            </w:r>
+            <w:proofErr w:type="spellEnd"/>
+          </w:p>
+        </w:tc>
+        <w:tc>
+          <w:tcPr>
+            <w:tcW w:w="3969" w:type="dxa"/>
+            <w:shd w:val="clear" w:color="auto" w:fill="auto"/>
+          </w:tcPr>
+          <w:p>
+            <w:pPr>
+              <w:rPr>
+                <w:sz w:val="18"/>
+                <w:szCs w:val="18"/>
+                <w:lang w:val="en-US"/>
+              </w:rPr>
+            </w:pPr>
+            <w:r>
+              <w:rPr>
+                <w:sz w:val="18"/>
+                <w:szCs w:val="18"/>
+                <w:lang w:val="en-US"/>
+              </w:rPr>
+              <w:t xml:space="preserve">Cut until beginning of </w:t>
+            </w:r>
+            <w:r>
+              <w:rPr>
+                <w:b/>
+                <w:sz w:val="18"/>
+                <w:szCs w:val="18"/>
+                <w:u w:val="single"/>
+                <w:lang w:val="en-US"/>
+              </w:rPr>
+              <w:t>w</w:t>
+            </w:r>
+            <w:r>
+              <w:rPr>
+                <w:sz w:val="18"/>
+                <w:szCs w:val="18"/>
+                <w:lang w:val="en-US"/>
+              </w:rPr>
+              <w:t>ord</w:t>
+            </w:r>
           </w:p>
         </w:tc>
       </w:tr>
@@ -22685,25 +23131,6 @@
           <w:lang w:val="en-US"/>
         </w:rPr>
       </w:pPr>
-    </w:p>
-    <w:p>
-      <w:pPr>
-        <w:rPr>
-          <w:rFonts w:asciiTheme="majorHAnsi" w:eastAsiaTheme="majorEastAsia" w:hAnsiTheme="majorHAnsi" w:cstheme="majorBidi"/>
-          <w:b/>
-          <w:bCs/>
-          <w:color w:val="365F91" w:themeColor="accent1" w:themeShade="BF"/>
-          <w:sz w:val="28"/>
-          <w:szCs w:val="28"/>
-          <w:lang w:val="en-US"/>
-        </w:rPr>
-      </w:pPr>
-      <w:r>
-        <w:rPr>
-          <w:lang w:val="en-US"/>
-        </w:rPr>
-        <w:br w:type="page"/>
-      </w:r>
     </w:p>
     <w:p>
       <w:pPr>

</xml_diff>

<commit_message>
add Terminal shortcut for swap pane
</commit_message>
<xml_diff>
--- a/Settings/Shortcuts.docx
+++ b/Settings/Shortcuts.docx
@@ -11304,31 +11304,7 @@
                 <w:szCs w:val="12"/>
                 <w:lang w:val="en-US"/>
               </w:rPr>
-              <w:t>-brackets (</w:t>
-            </w:r>
-            <w:proofErr w:type="gramStart"/>
-            <w:r>
-              <w:rPr>
-                <w:rFonts w:ascii="Calibri" w:hAnsi="Calibri"/>
-                <w:b/>
-                <w:color w:val="FFFFFF" w:themeColor="background1"/>
-                <w:sz w:val="18"/>
-                <w:szCs w:val="12"/>
-                <w:lang w:val="en-US"/>
-              </w:rPr>
-              <w:t>left:</w:t>
-            </w:r>
-            <w:proofErr w:type="gramEnd"/>
-            <w:r>
-              <w:rPr>
-                <w:rFonts w:ascii="Calibri" w:hAnsi="Calibri"/>
-                <w:b/>
-                <w:color w:val="FFFFFF" w:themeColor="background1"/>
-                <w:sz w:val="18"/>
-                <w:szCs w:val="12"/>
-                <w:lang w:val="en-US"/>
-              </w:rPr>
-              <w:t xml:space="preserve"> insert mode, right: visual mode / in normal mode: visual mode key surrounds current word)</w:t>
+              <w:t>-brackets (left: insert mode, right: visual mode / in normal mode: visual mode key surrounds current word)</w:t>
             </w:r>
           </w:p>
         </w:tc>
@@ -17833,6 +17809,7 @@
               </w:tabs>
               <w:rPr>
                 <w:rFonts w:ascii="Consolas" w:hAnsi="Consolas"/>
+                <w:strike/>
                 <w:sz w:val="18"/>
                 <w:szCs w:val="20"/>
                 <w:lang w:val="en-US"/>
@@ -17842,23 +17819,17 @@
             <w:r>
               <w:rPr>
                 <w:rFonts w:ascii="Consolas" w:hAnsi="Consolas"/>
-                <w:sz w:val="18"/>
-                <w:szCs w:val="18"/>
-              </w:rPr>
-              <w:t>Ctrl+</w:t>
-            </w:r>
-            <w:r>
-              <w:rPr>
-                <w:rFonts w:ascii="Consolas" w:hAnsi="Consolas"/>
-                <w:sz w:val="18"/>
-                <w:szCs w:val="18"/>
-              </w:rPr>
-              <w:t>Alt</w:t>
-            </w:r>
-            <w:proofErr w:type="spellEnd"/>
-            <w:r>
-              <w:rPr>
-                <w:rFonts w:ascii="Consolas" w:hAnsi="Consolas"/>
+                <w:strike/>
+                <w:sz w:val="18"/>
+                <w:szCs w:val="18"/>
+              </w:rPr>
+              <w:t>Ctrl+Alt</w:t>
+            </w:r>
+            <w:proofErr w:type="spellEnd"/>
+            <w:r>
+              <w:rPr>
+                <w:rFonts w:ascii="Consolas" w:hAnsi="Consolas"/>
+                <w:strike/>
                 <w:sz w:val="18"/>
                 <w:szCs w:val="18"/>
               </w:rPr>
@@ -17867,6 +17838,7 @@
             <w:r>
               <w:rPr>
                 <w:rFonts w:ascii="Consolas" w:hAnsi="Consolas"/>
+                <w:strike/>
                 <w:sz w:val="18"/>
                 <w:szCs w:val="12"/>
               </w:rPr>
@@ -17882,6 +17854,7 @@
           <w:p>
             <w:pPr>
               <w:rPr>
+                <w:strike/>
                 <w:sz w:val="18"/>
                 <w:szCs w:val="20"/>
                 <w:lang w:val="en-US"/>
@@ -17890,6 +17863,7 @@
             <w:r>
               <w:rPr>
                 <w:rFonts w:cstheme="minorHAnsi"/>
+                <w:strike/>
                 <w:sz w:val="18"/>
                 <w:szCs w:val="18"/>
                 <w:lang w:val="en-US"/>
@@ -21906,7 +21880,7 @@
                 <w:szCs w:val="18"/>
                 <w:lang w:val="en-US"/>
               </w:rPr>
-              <w:t xml:space="preserve">Interactive </w:t>
+              <w:t xml:space="preserve">Interactive git </w:t>
             </w:r>
             <w:proofErr w:type="gramStart"/>
             <w:r>
@@ -21915,7 +21889,7 @@
                 <w:szCs w:val="18"/>
                 <w:lang w:val="en-US"/>
               </w:rPr>
-              <w:t>git</w:t>
+              <w:t>find</w:t>
             </w:r>
             <w:proofErr w:type="gramEnd"/>
             <w:r>
@@ -21924,7 +21898,7 @@
                 <w:szCs w:val="18"/>
                 <w:lang w:val="en-US"/>
               </w:rPr>
-              <w:t xml:space="preserve"> find in commits</w:t>
+              <w:t xml:space="preserve"> in commits</w:t>
             </w:r>
           </w:p>
         </w:tc>
@@ -22103,25 +22077,7 @@
                 <w:szCs w:val="18"/>
                 <w:lang w:val="en-US"/>
               </w:rPr>
-              <w:t xml:space="preserve">Interactive </w:t>
-            </w:r>
-            <w:proofErr w:type="gramStart"/>
-            <w:r>
-              <w:rPr>
-                <w:sz w:val="18"/>
-                <w:szCs w:val="18"/>
-                <w:lang w:val="en-US"/>
-              </w:rPr>
-              <w:t>git</w:t>
-            </w:r>
-            <w:proofErr w:type="gramEnd"/>
-            <w:r>
-              <w:rPr>
-                <w:sz w:val="18"/>
-                <w:szCs w:val="18"/>
-                <w:lang w:val="en-US"/>
-              </w:rPr>
-              <w:t xml:space="preserve"> add selector</w:t>
+              <w:t>Interactive git add selector</w:t>
             </w:r>
           </w:p>
         </w:tc>
@@ -25719,25 +25675,7 @@
                 <w:sz w:val="20"/>
                 <w:lang w:val="en-US"/>
               </w:rPr>
-              <w:t xml:space="preserve"> </w:t>
-            </w:r>
-            <w:proofErr w:type="gramStart"/>
-            <w:r>
-              <w:rPr>
-                <w:rFonts w:ascii="Consolas" w:hAnsi="Consolas"/>
-                <w:sz w:val="20"/>
-                <w:lang w:val="en-US"/>
-              </w:rPr>
-              <w:t>new -s</w:t>
-            </w:r>
-            <w:proofErr w:type="gramEnd"/>
-            <w:r>
-              <w:rPr>
-                <w:rFonts w:ascii="Consolas" w:hAnsi="Consolas"/>
-                <w:sz w:val="20"/>
-                <w:lang w:val="en-US"/>
-              </w:rPr>
-              <w:t xml:space="preserve"> &lt;name&gt;</w:t>
+              <w:t xml:space="preserve"> new -s &lt;name&gt;</w:t>
             </w:r>
           </w:p>
         </w:tc>
@@ -27780,23 +27718,7 @@
                 <w:sz w:val="20"/>
                 <w:lang w:val="en-US"/>
               </w:rPr>
-              <w:t xml:space="preserve">Toggle </w:t>
-            </w:r>
-            <w:proofErr w:type="gramStart"/>
-            <w:r>
-              <w:rPr>
-                <w:sz w:val="20"/>
-                <w:lang w:val="en-US"/>
-              </w:rPr>
-              <w:t>pane</w:t>
-            </w:r>
-            <w:proofErr w:type="gramEnd"/>
-            <w:r>
-              <w:rPr>
-                <w:sz w:val="20"/>
-                <w:lang w:val="en-US"/>
-              </w:rPr>
-              <w:t xml:space="preserve"> zoom</w:t>
+              <w:t>Toggle pane zoom</w:t>
             </w:r>
           </w:p>
         </w:tc>
@@ -38571,15 +38493,32 @@
           <w:lang w:val="en-US"/>
         </w:rPr>
       </w:pPr>
-      <w:hyperlink r:id="rId10" w:history="1">
-        <w:r>
-          <w:rPr>
-            <w:rStyle w:val="Hyperlink"/>
-            <w:lang w:val="en-US"/>
-          </w:rPr>
-          <w:t>https://www.tenforums.com/tutorials/3109-shell-commands-list-windows-10-a.html</w:t>
-        </w:r>
-      </w:hyperlink>
+      <w:r>
+        <w:fldChar w:fldCharType="begin"/>
+      </w:r>
+      <w:r>
+        <w:rPr>
+          <w:lang w:val="en-US"/>
+        </w:rPr>
+        <w:instrText xml:space="preserve"> HYPERLINK "https://www.tenforums.com/tutorials/3109-shell-commands-list-windows-10-a.html" </w:instrText>
+      </w:r>
+      <w:r>
+        <w:fldChar w:fldCharType="separate"/>
+      </w:r>
+      <w:r>
+        <w:rPr>
+          <w:rStyle w:val="Hyperlink"/>
+          <w:lang w:val="en-US"/>
+        </w:rPr>
+        <w:t>https://www.tenforums.com/tutorials/3109-shell-commands-list-windows-10-a.html</w:t>
+      </w:r>
+      <w:r>
+        <w:rPr>
+          <w:rStyle w:val="Hyperlink"/>
+          <w:lang w:val="en-US"/>
+        </w:rPr>
+        <w:fldChar w:fldCharType="end"/>
+      </w:r>
     </w:p>
     <w:p>
       <w:pPr>
@@ -39669,16 +39608,156 @@
               <w:rPr>
                 <w:sz w:val="20"/>
               </w:rPr>
-              <w:t>Scroll Up/</w:t>
-            </w:r>
+              <w:t>Scroll Up/Down Page</w:t>
+            </w:r>
+          </w:p>
+        </w:tc>
+      </w:tr>
+      <w:tr>
+        <w:tc>
+          <w:tcPr>
+            <w:tcW w:w="2268" w:type="dxa"/>
+          </w:tcPr>
+          <w:p>
+            <w:pPr>
+              <w:rPr>
+                <w:rFonts w:ascii="Consolas" w:hAnsi="Consolas"/>
+                <w:sz w:val="20"/>
+              </w:rPr>
+            </w:pPr>
+            <w:proofErr w:type="spellStart"/>
+            <w:r>
+              <w:rPr>
+                <w:rFonts w:ascii="Consolas" w:hAnsi="Consolas"/>
+                <w:sz w:val="20"/>
+              </w:rPr>
+              <w:t>Alt+Shift+Z</w:t>
+            </w:r>
+            <w:proofErr w:type="spellEnd"/>
+          </w:p>
+        </w:tc>
+        <w:tc>
+          <w:tcPr>
+            <w:tcW w:w="2268" w:type="dxa"/>
+          </w:tcPr>
+          <w:p>
+            <w:pPr>
+              <w:rPr>
+                <w:sz w:val="20"/>
+              </w:rPr>
+            </w:pPr>
+            <w:proofErr w:type="spellStart"/>
+            <w:r>
+              <w:rPr>
+                <w:sz w:val="20"/>
+              </w:rPr>
+              <w:t>Toggle</w:t>
+            </w:r>
+            <w:proofErr w:type="spellEnd"/>
+            <w:r>
+              <w:rPr>
+                <w:sz w:val="20"/>
+              </w:rPr>
+              <w:t xml:space="preserve"> </w:t>
+            </w:r>
+            <w:proofErr w:type="spellStart"/>
+            <w:r>
+              <w:rPr>
+                <w:sz w:val="20"/>
+              </w:rPr>
+              <w:t>pane</w:t>
+            </w:r>
+            <w:proofErr w:type="spellEnd"/>
+            <w:r>
+              <w:rPr>
+                <w:sz w:val="20"/>
+              </w:rPr>
+              <w:t xml:space="preserve"> zoom</w:t>
+            </w:r>
+          </w:p>
+        </w:tc>
+        <w:tc>
+          <w:tcPr>
+            <w:tcW w:w="2977" w:type="dxa"/>
+          </w:tcPr>
+          <w:p>
+            <w:pPr>
+              <w:rPr>
+                <w:rFonts w:ascii="Consolas" w:hAnsi="Consolas"/>
+                <w:sz w:val="20"/>
+              </w:rPr>
+            </w:pPr>
+            <w:proofErr w:type="spellStart"/>
+            <w:r>
+              <w:rPr>
+                <w:rFonts w:ascii="Consolas" w:hAnsi="Consolas"/>
+                <w:sz w:val="20"/>
+              </w:rPr>
+              <w:t>Ctrl+Alt</w:t>
+            </w:r>
+            <w:proofErr w:type="spellEnd"/>
             <w:proofErr w:type="gramStart"/>
             <w:r>
               <w:rPr>
-                <w:sz w:val="20"/>
-              </w:rPr>
-              <w:t>Down Page</w:t>
+                <w:rFonts w:ascii="Consolas" w:hAnsi="Consolas"/>
+                <w:sz w:val="20"/>
+              </w:rPr>
+              <w:t>+[</w:t>
             </w:r>
             <w:proofErr w:type="gramEnd"/>
+            <w:r>
+              <w:rPr>
+                <w:rFonts w:ascii="Consolas" w:hAnsi="Consolas"/>
+                <w:sz w:val="20"/>
+              </w:rPr>
+              <w:t>1..9]</w:t>
+            </w:r>
+          </w:p>
+        </w:tc>
+        <w:tc>
+          <w:tcPr>
+            <w:tcW w:w="2410" w:type="dxa"/>
+          </w:tcPr>
+          <w:p>
+            <w:pPr>
+              <w:rPr>
+                <w:sz w:val="20"/>
+              </w:rPr>
+            </w:pPr>
+            <w:r>
+              <w:rPr>
+                <w:sz w:val="20"/>
+              </w:rPr>
+              <w:t xml:space="preserve">Go </w:t>
+            </w:r>
+            <w:proofErr w:type="spellStart"/>
+            <w:r>
+              <w:rPr>
+                <w:sz w:val="20"/>
+              </w:rPr>
+              <w:t>to</w:t>
+            </w:r>
+            <w:proofErr w:type="spellEnd"/>
+            <w:r>
+              <w:rPr>
+                <w:sz w:val="20"/>
+              </w:rPr>
+              <w:t xml:space="preserve"> Tab [</w:t>
+            </w:r>
+            <w:proofErr w:type="gramStart"/>
+            <w:r>
+              <w:rPr>
+                <w:sz w:val="20"/>
+              </w:rPr>
+              <w:t>1..</w:t>
+            </w:r>
+            <w:proofErr w:type="gramEnd"/>
+            <w:r>
+              <w:rPr>
+                <w:sz w:val="20"/>
+              </w:rPr>
+              <w:t>9]</w:t>
+            </w:r>
           </w:p>
         </w:tc>
       </w:tr>
@@ -39700,9 +39779,23 @@
                 <w:rFonts w:ascii="Consolas" w:hAnsi="Consolas"/>
                 <w:sz w:val="20"/>
               </w:rPr>
-              <w:t>Alt+Shift+Z</w:t>
-            </w:r>
-            <w:proofErr w:type="spellEnd"/>
+              <w:t>Ctrl+Alt</w:t>
+            </w:r>
+            <w:proofErr w:type="spellEnd"/>
+            <w:r>
+              <w:rPr>
+                <w:rFonts w:ascii="Consolas" w:hAnsi="Consolas"/>
+                <w:sz w:val="20"/>
+              </w:rPr>
+              <w:t>+</w:t>
+            </w:r>
+            <w:r>
+              <w:rPr>
+                <w:rFonts w:ascii="Consolas" w:hAnsi="Consolas"/>
+                <w:sz w:val="20"/>
+              </w:rPr>
+              <w:t>←/→/↑/↓</w:t>
+            </w:r>
           </w:p>
         </w:tc>
         <w:tc>
@@ -39715,33 +39808,11 @@
                 <w:sz w:val="20"/>
               </w:rPr>
             </w:pPr>
-            <w:proofErr w:type="spellStart"/>
-            <w:r>
-              <w:rPr>
-                <w:sz w:val="20"/>
-              </w:rPr>
-              <w:t>Toggle</w:t>
-            </w:r>
-            <w:proofErr w:type="spellEnd"/>
-            <w:r>
-              <w:rPr>
-                <w:sz w:val="20"/>
-              </w:rPr>
-              <w:t xml:space="preserve"> </w:t>
-            </w:r>
-            <w:proofErr w:type="spellStart"/>
-            <w:r>
-              <w:rPr>
-                <w:sz w:val="20"/>
-              </w:rPr>
-              <w:t>pane</w:t>
-            </w:r>
-            <w:proofErr w:type="spellEnd"/>
-            <w:r>
-              <w:rPr>
-                <w:sz w:val="20"/>
-              </w:rPr>
-              <w:t xml:space="preserve"> zoom</w:t>
+            <w:r>
+              <w:rPr>
+                <w:sz w:val="20"/>
+              </w:rPr>
+              <w:t>Swap Pane</w:t>
             </w:r>
           </w:p>
         </w:tc>
@@ -39756,31 +39827,6 @@
                 <w:sz w:val="20"/>
               </w:rPr>
             </w:pPr>
-            <w:proofErr w:type="spellStart"/>
-            <w:r>
-              <w:rPr>
-                <w:rFonts w:ascii="Consolas" w:hAnsi="Consolas"/>
-                <w:sz w:val="20"/>
-              </w:rPr>
-              <w:t>Ctrl+Alt</w:t>
-            </w:r>
-            <w:proofErr w:type="spellEnd"/>
-            <w:proofErr w:type="gramStart"/>
-            <w:r>
-              <w:rPr>
-                <w:rFonts w:ascii="Consolas" w:hAnsi="Consolas"/>
-                <w:sz w:val="20"/>
-              </w:rPr>
-              <w:t>+[</w:t>
-            </w:r>
-            <w:proofErr w:type="gramEnd"/>
-            <w:r>
-              <w:rPr>
-                <w:rFonts w:ascii="Consolas" w:hAnsi="Consolas"/>
-                <w:sz w:val="20"/>
-              </w:rPr>
-              <w:t>1..9]</w:t>
-            </w:r>
           </w:p>
         </w:tc>
         <w:tc>
@@ -39793,40 +39839,6 @@
                 <w:sz w:val="20"/>
               </w:rPr>
             </w:pPr>
-            <w:r>
-              <w:rPr>
-                <w:sz w:val="20"/>
-              </w:rPr>
-              <w:t xml:space="preserve">Go </w:t>
-            </w:r>
-            <w:proofErr w:type="spellStart"/>
-            <w:r>
-              <w:rPr>
-                <w:sz w:val="20"/>
-              </w:rPr>
-              <w:t>to</w:t>
-            </w:r>
-            <w:proofErr w:type="spellEnd"/>
-            <w:r>
-              <w:rPr>
-                <w:sz w:val="20"/>
-              </w:rPr>
-              <w:t xml:space="preserve"> Tab [</w:t>
-            </w:r>
-            <w:proofErr w:type="gramStart"/>
-            <w:r>
-              <w:rPr>
-                <w:sz w:val="20"/>
-              </w:rPr>
-              <w:t>1..</w:t>
-            </w:r>
-            <w:proofErr w:type="gramEnd"/>
-            <w:r>
-              <w:rPr>
-                <w:sz w:val="20"/>
-              </w:rPr>
-              <w:t>9]</w:t>
-            </w:r>
           </w:p>
         </w:tc>
       </w:tr>
@@ -41519,23 +41531,7 @@
                 <w:sz w:val="20"/>
                 <w:lang w:val="en-US"/>
               </w:rPr>
-              <w:t xml:space="preserve">XML Tools: </w:t>
-            </w:r>
-            <w:proofErr w:type="gramStart"/>
-            <w:r>
-              <w:rPr>
-                <w:sz w:val="20"/>
-                <w:lang w:val="en-US"/>
-              </w:rPr>
-              <w:t>Pretty print</w:t>
-            </w:r>
-            <w:proofErr w:type="gramEnd"/>
-            <w:r>
-              <w:rPr>
-                <w:sz w:val="20"/>
-                <w:lang w:val="en-US"/>
-              </w:rPr>
-              <w:t xml:space="preserve"> XML </w:t>
+              <w:t xml:space="preserve">XML Tools: Pretty print XML </w:t>
             </w:r>
             <w:proofErr w:type="spellStart"/>
             <w:r>
@@ -66068,7 +66064,7 @@
       <w:r>
         <w:t xml:space="preserve">Siehe auch </w:t>
       </w:r>
-      <w:hyperlink r:id="rId11" w:history="1">
+      <w:hyperlink r:id="rId10" w:history="1">
         <w:r>
           <w:rPr>
             <w:rStyle w:val="Hyperlink"/>

</xml_diff>

<commit_message>
docs: shell Ctrl+N equals Ctrl+.
</commit_message>
<xml_diff>
--- a/Settings/Shortcuts.docx
+++ b/Settings/Shortcuts.docx
@@ -14180,6 +14180,15 @@
                 <w:lang w:val="en-US"/>
               </w:rPr>
               <w:t>Ctrl+N</w:t>
+            </w:r>
+            <w:r>
+              <w:rPr>
+                <w:rFonts w:ascii="Consolas" w:hAnsi="Consolas"/>
+                <w:sz w:val="18"/>
+                <w:szCs w:val="18"/>
+                <w:lang w:val="en-US"/>
+              </w:rPr>
+              <w:t xml:space="preserve"> / Ctrl+.</w:t>
             </w:r>
           </w:p>
         </w:tc>

</xml_diff>

<commit_message>
upgrade to win 10
</commit_message>
<xml_diff>
--- a/Settings/Shortcuts.docx
+++ b/Settings/Shortcuts.docx
@@ -28334,7 +28334,10 @@
       </w:pPr>
       <w:r>
         <w:lastRenderedPageBreak/>
-        <w:t>Windows 10</w:t>
+        <w:t>Windows 1</w:t>
+      </w:r>
+      <w:r>
+        <w:t>1</w:t>
       </w:r>
     </w:p>
     <w:tbl>
@@ -28726,64 +28729,6 @@
               <w:rPr>
                 <w:sz w:val="20"/>
               </w:rPr>
-              <w:t>Größe vom Startmenü verändern</w:t>
-            </w:r>
-          </w:p>
-        </w:tc>
-        <w:tc>
-          <w:tcPr>
-            <w:tcW w:w="5279" w:type="dxa"/>
-            <w:gridSpan w:val="3"/>
-          </w:tcPr>
-          <w:p>
-            <w:pPr>
-              <w:rPr>
-                <w:sz w:val="20"/>
-              </w:rPr>
-            </w:pPr>
-            <w:r>
-              <w:rPr>
-                <w:sz w:val="20"/>
-              </w:rPr>
-              <w:t>Win, Strg+</w:t>
-            </w:r>
-            <w:r>
-              <w:rPr>
-                <w:sz w:val="20"/>
-              </w:rPr>
-              <w:t>←/→</w:t>
-            </w:r>
-            <w:r>
-              <w:rPr>
-                <w:sz w:val="20"/>
-              </w:rPr>
-              <w:t>/</w:t>
-            </w:r>
-            <w:r>
-              <w:rPr>
-                <w:sz w:val="20"/>
-              </w:rPr>
-              <w:t>↑/↓</w:t>
-            </w:r>
-          </w:p>
-        </w:tc>
-      </w:tr>
-      <w:tr>
-        <w:tc>
-          <w:tcPr>
-            <w:tcW w:w="4644" w:type="dxa"/>
-            <w:gridSpan w:val="2"/>
-          </w:tcPr>
-          <w:p>
-            <w:pPr>
-              <w:rPr>
-                <w:sz w:val="20"/>
-              </w:rPr>
-            </w:pPr>
-            <w:r>
-              <w:rPr>
-                <w:sz w:val="20"/>
-              </w:rPr>
               <w:t>Multitaskingansicht</w:t>
             </w:r>
             <w:r>
@@ -28894,13 +28839,7 @@
               <w:rPr>
                 <w:sz w:val="20"/>
               </w:rPr>
-              <w:t>Cortana Spracheingabe</w:t>
-            </w:r>
-            <w:r>
-              <w:rPr>
-                <w:sz w:val="20"/>
-              </w:rPr>
-              <w:t>/Tastatureingabe</w:t>
+              <w:t>Suche</w:t>
             </w:r>
           </w:p>
         </w:tc>
@@ -29088,46 +29027,6 @@
                 <w:sz w:val="20"/>
               </w:rPr>
               <w:t>Win+D</w:t>
-            </w:r>
-          </w:p>
-        </w:tc>
-      </w:tr>
-      <w:tr>
-        <w:tc>
-          <w:tcPr>
-            <w:tcW w:w="4644" w:type="dxa"/>
-            <w:gridSpan w:val="2"/>
-          </w:tcPr>
-          <w:p>
-            <w:pPr>
-              <w:rPr>
-                <w:sz w:val="20"/>
-              </w:rPr>
-            </w:pPr>
-            <w:r>
-              <w:rPr>
-                <w:sz w:val="20"/>
-              </w:rPr>
-              <w:t>Sprachausgabe</w:t>
-            </w:r>
-          </w:p>
-        </w:tc>
-        <w:tc>
-          <w:tcPr>
-            <w:tcW w:w="5279" w:type="dxa"/>
-            <w:gridSpan w:val="3"/>
-          </w:tcPr>
-          <w:p>
-            <w:pPr>
-              <w:rPr>
-                <w:sz w:val="20"/>
-              </w:rPr>
-            </w:pPr>
-            <w:r>
-              <w:rPr>
-                <w:sz w:val="20"/>
-              </w:rPr>
-              <w:t>Win+Enter / Win+Return</w:t>
             </w:r>
           </w:p>
         </w:tc>
@@ -29300,6 +29199,12 @@
               </w:rPr>
               <w:t>Win+.</w:t>
             </w:r>
+            <w:r>
+              <w:rPr>
+                <w:sz w:val="20"/>
+              </w:rPr>
+              <w:t xml:space="preserve"> / Win+;</w:t>
+            </w:r>
           </w:p>
         </w:tc>
       </w:tr>
@@ -29693,7 +29598,7 @@
               <w:rPr>
                 <w:sz w:val="20"/>
               </w:rPr>
-              <w:t>otiz (OneNote)</w:t>
+              <w:t>achrichtencenter</w:t>
             </w:r>
           </w:p>
         </w:tc>
@@ -29742,7 +29647,7 @@
               <w:rPr>
                 <w:sz w:val="20"/>
               </w:rPr>
-              <w:t>indows Ink</w:t>
+              <w:t>idget</w:t>
             </w:r>
           </w:p>
         </w:tc>
@@ -29911,6 +29816,170 @@
                 <w:sz w:val="20"/>
               </w:rPr>
               <w:t>Win+G</w:t>
+            </w:r>
+          </w:p>
+        </w:tc>
+        <w:tc>
+          <w:tcPr>
+            <w:tcW w:w="2268" w:type="dxa"/>
+            <w:gridSpan w:val="2"/>
+            <w:shd w:val="clear" w:color="auto" w:fill="auto"/>
+          </w:tcPr>
+          <w:p>
+            <w:pPr>
+              <w:rPr>
+                <w:sz w:val="20"/>
+              </w:rPr>
+            </w:pPr>
+            <w:r>
+              <w:rPr>
+                <w:sz w:val="20"/>
+              </w:rPr>
+              <w:t>Snap-Assistent</w:t>
+            </w:r>
+          </w:p>
+        </w:tc>
+        <w:tc>
+          <w:tcPr>
+            <w:tcW w:w="3011" w:type="dxa"/>
+            <w:shd w:val="clear" w:color="auto" w:fill="auto"/>
+          </w:tcPr>
+          <w:p>
+            <w:pPr>
+              <w:rPr>
+                <w:sz w:val="20"/>
+              </w:rPr>
+            </w:pPr>
+            <w:r>
+              <w:rPr>
+                <w:sz w:val="20"/>
+              </w:rPr>
+              <w:t>Win+Z</w:t>
+            </w:r>
+          </w:p>
+        </w:tc>
+      </w:tr>
+      <w:tr>
+        <w:tc>
+          <w:tcPr>
+            <w:tcW w:w="2943" w:type="dxa"/>
+            <w:shd w:val="clear" w:color="auto" w:fill="auto"/>
+          </w:tcPr>
+          <w:p>
+            <w:pPr>
+              <w:rPr>
+                <w:sz w:val="20"/>
+              </w:rPr>
+            </w:pPr>
+            <w:r>
+              <w:rPr>
+                <w:sz w:val="20"/>
+              </w:rPr>
+              <w:t>Spra</w:t>
+            </w:r>
+            <w:r>
+              <w:rPr>
+                <w:sz w:val="20"/>
+              </w:rPr>
+              <w:t>chdienste</w:t>
+            </w:r>
+          </w:p>
+        </w:tc>
+        <w:tc>
+          <w:tcPr>
+            <w:tcW w:w="1701" w:type="dxa"/>
+            <w:shd w:val="clear" w:color="auto" w:fill="auto"/>
+          </w:tcPr>
+          <w:p>
+            <w:pPr>
+              <w:rPr>
+                <w:sz w:val="20"/>
+              </w:rPr>
+            </w:pPr>
+            <w:r>
+              <w:rPr>
+                <w:sz w:val="20"/>
+              </w:rPr>
+              <w:t>Win+H</w:t>
+            </w:r>
+          </w:p>
+        </w:tc>
+        <w:tc>
+          <w:tcPr>
+            <w:tcW w:w="2268" w:type="dxa"/>
+            <w:gridSpan w:val="2"/>
+            <w:shd w:val="clear" w:color="auto" w:fill="auto"/>
+          </w:tcPr>
+          <w:p>
+            <w:pPr>
+              <w:rPr>
+                <w:sz w:val="20"/>
+              </w:rPr>
+            </w:pPr>
+            <w:r>
+              <w:rPr>
+                <w:sz w:val="20"/>
+              </w:rPr>
+              <w:t>Teams Chat (Special)</w:t>
+            </w:r>
+          </w:p>
+        </w:tc>
+        <w:tc>
+          <w:tcPr>
+            <w:tcW w:w="3011" w:type="dxa"/>
+            <w:shd w:val="clear" w:color="auto" w:fill="auto"/>
+          </w:tcPr>
+          <w:p>
+            <w:pPr>
+              <w:rPr>
+                <w:sz w:val="20"/>
+              </w:rPr>
+            </w:pPr>
+            <w:r>
+              <w:rPr>
+                <w:sz w:val="20"/>
+              </w:rPr>
+              <w:t>Win+C</w:t>
+            </w:r>
+          </w:p>
+        </w:tc>
+      </w:tr>
+      <w:tr>
+        <w:tc>
+          <w:tcPr>
+            <w:tcW w:w="2943" w:type="dxa"/>
+            <w:shd w:val="clear" w:color="auto" w:fill="auto"/>
+          </w:tcPr>
+          <w:p>
+            <w:pPr>
+              <w:rPr>
+                <w:sz w:val="20"/>
+              </w:rPr>
+            </w:pPr>
+            <w:r>
+              <w:rPr>
+                <w:sz w:val="20"/>
+              </w:rPr>
+              <w:t>Globale Zwischenablage</w:t>
+            </w:r>
+          </w:p>
+        </w:tc>
+        <w:tc>
+          <w:tcPr>
+            <w:tcW w:w="1701" w:type="dxa"/>
+            <w:shd w:val="clear" w:color="auto" w:fill="auto"/>
+          </w:tcPr>
+          <w:p>
+            <w:pPr>
+              <w:rPr>
+                <w:sz w:val="20"/>
+              </w:rPr>
+            </w:pPr>
+            <w:r>
+              <w:rPr>
+                <w:sz w:val="20"/>
+              </w:rPr>
+              <w:t>Win+V</w:t>
             </w:r>
           </w:p>
         </w:tc>

</xml_diff>

<commit_message>
feat: improve vim Shortcuts
</commit_message>
<xml_diff>
--- a/Settings/Shortcuts.docx
+++ b/Settings/Shortcuts.docx
@@ -5354,6 +5354,14 @@
               </w:rPr>
               <w:t>isual</w:t>
             </w:r>
+            <w:r>
+              <w:rPr>
+                <w:sz w:val="18"/>
+                <w:szCs w:val="12"/>
+                <w:lang w:val="en-US"/>
+              </w:rPr>
+              <w:t xml:space="preserve"> (last selection)</w:t>
+            </w:r>
           </w:p>
         </w:tc>
       </w:tr>
@@ -8015,7 +8023,31 @@
                 <w:szCs w:val="12"/>
                 <w:lang w:val="en-US"/>
               </w:rPr>
-              <w:t>Replace old with new in current line</w:t>
+              <w:t xml:space="preserve">Replace in </w:t>
+            </w:r>
+            <w:r>
+              <w:rPr>
+                <w:sz w:val="18"/>
+                <w:szCs w:val="12"/>
+                <w:lang w:val="en-US"/>
+              </w:rPr>
+              <w:t xml:space="preserve">current </w:t>
+            </w:r>
+            <w:r>
+              <w:rPr>
+                <w:sz w:val="18"/>
+                <w:szCs w:val="12"/>
+                <w:lang w:val="en-US"/>
+              </w:rPr>
+              <w:t>line</w:t>
+            </w:r>
+            <w:r>
+              <w:rPr>
+                <w:sz w:val="18"/>
+                <w:szCs w:val="12"/>
+                <w:lang w:val="en-US"/>
+              </w:rPr>
+              <w:t>/selection</w:t>
             </w:r>
           </w:p>
         </w:tc>

</xml_diff>

<commit_message>
docs: update tmux shortcuts
</commit_message>
<xml_diff>
--- a/Settings/Shortcuts.docx
+++ b/Settings/Shortcuts.docx
@@ -1,6 +1,6 @@
 
 <file path=word/document.xml><?xml version="1.0" encoding="utf-8"?>
-<w:document xmlns:wpc="http://schemas.microsoft.com/office/word/2010/wordprocessingCanvas" xmlns:cx="http://schemas.microsoft.com/office/drawing/2014/chartex" xmlns:cx1="http://schemas.microsoft.com/office/drawing/2015/9/8/chartex" xmlns:cx2="http://schemas.microsoft.com/office/drawing/2015/10/21/chartex" xmlns:cx3="http://schemas.microsoft.com/office/drawing/2016/5/9/chartex" xmlns:cx4="http://schemas.microsoft.com/office/drawing/2016/5/10/chartex" xmlns:cx5="http://schemas.microsoft.com/office/drawing/2016/5/11/chartex" xmlns:cx6="http://schemas.microsoft.com/office/drawing/2016/5/12/chartex" xmlns:cx7="http://schemas.microsoft.com/office/drawing/2016/5/13/chartex" xmlns:cx8="http://schemas.microsoft.com/office/drawing/2016/5/14/chartex" xmlns:mc="http://schemas.openxmlformats.org/markup-compatibility/2006" xmlns:aink="http://schemas.microsoft.com/office/drawing/2016/ink" xmlns:am3d="http://schemas.microsoft.com/office/drawing/2017/model3d" xmlns:o="urn:schemas-microsoft-com:office:office" xmlns:r="http://schemas.openxmlformats.org/officeDocument/2006/relationships" xmlns:m="http://schemas.openxmlformats.org/officeDocument/2006/math" xmlns:v="urn:schemas-microsoft-com:vml" xmlns:wp14="http://schemas.microsoft.com/office/word/2010/wordprocessingDrawing" xmlns:wp="http://schemas.openxmlformats.org/drawingml/2006/wordprocessingDrawing" xmlns:w10="urn:schemas-microsoft-com:office:word" xmlns:w="http://schemas.openxmlformats.org/wordprocessingml/2006/main" xmlns:w14="http://schemas.microsoft.com/office/word/2010/wordml" xmlns:w15="http://schemas.microsoft.com/office/word/2012/wordml" xmlns:w16cex="http://schemas.microsoft.com/office/word/2018/wordml/cex" xmlns:w16cid="http://schemas.microsoft.com/office/word/2016/wordml/cid" xmlns:w16="http://schemas.microsoft.com/office/word/2018/wordml" xmlns:w16sdtdh="http://schemas.microsoft.com/office/word/2020/wordml/sdtdatahash" xmlns:w16se="http://schemas.microsoft.com/office/word/2015/wordml/symex" xmlns:wpg="http://schemas.microsoft.com/office/word/2010/wordprocessingGroup" xmlns:wpi="http://schemas.microsoft.com/office/word/2010/wordprocessingInk" xmlns:wne="http://schemas.microsoft.com/office/word/2006/wordml" xmlns:wps="http://schemas.microsoft.com/office/word/2010/wordprocessingShape" mc:Ignorable="w14 w15 w16se w16cid w16 w16cex w16sdtdh wp14">
+<w:document xmlns:wpc="http://schemas.microsoft.com/office/word/2010/wordprocessingCanvas" xmlns:cx="http://schemas.microsoft.com/office/drawing/2014/chartex" xmlns:cx1="http://schemas.microsoft.com/office/drawing/2015/9/8/chartex" xmlns:cx2="http://schemas.microsoft.com/office/drawing/2015/10/21/chartex" xmlns:cx3="http://schemas.microsoft.com/office/drawing/2016/5/9/chartex" xmlns:cx4="http://schemas.microsoft.com/office/drawing/2016/5/10/chartex" xmlns:cx5="http://schemas.microsoft.com/office/drawing/2016/5/11/chartex" xmlns:cx6="http://schemas.microsoft.com/office/drawing/2016/5/12/chartex" xmlns:cx7="http://schemas.microsoft.com/office/drawing/2016/5/13/chartex" xmlns:cx8="http://schemas.microsoft.com/office/drawing/2016/5/14/chartex" xmlns:mc="http://schemas.openxmlformats.org/markup-compatibility/2006" xmlns:aink="http://schemas.microsoft.com/office/drawing/2016/ink" xmlns:am3d="http://schemas.microsoft.com/office/drawing/2017/model3d" xmlns:o="urn:schemas-microsoft-com:office:office" xmlns:oel="http://schemas.microsoft.com/office/2019/extlst" xmlns:r="http://schemas.openxmlformats.org/officeDocument/2006/relationships" xmlns:m="http://schemas.openxmlformats.org/officeDocument/2006/math" xmlns:v="urn:schemas-microsoft-com:vml" xmlns:wp14="http://schemas.microsoft.com/office/word/2010/wordprocessingDrawing" xmlns:wp="http://schemas.openxmlformats.org/drawingml/2006/wordprocessingDrawing" xmlns:w10="urn:schemas-microsoft-com:office:word" xmlns:w="http://schemas.openxmlformats.org/wordprocessingml/2006/main" xmlns:w14="http://schemas.microsoft.com/office/word/2010/wordml" xmlns:w15="http://schemas.microsoft.com/office/word/2012/wordml" xmlns:w16cex="http://schemas.microsoft.com/office/word/2018/wordml/cex" xmlns:w16cid="http://schemas.microsoft.com/office/word/2016/wordml/cid" xmlns:w16="http://schemas.microsoft.com/office/word/2018/wordml" xmlns:w16sdtdh="http://schemas.microsoft.com/office/word/2020/wordml/sdtdatahash" xmlns:w16se="http://schemas.microsoft.com/office/word/2015/wordml/symex" xmlns:wpg="http://schemas.microsoft.com/office/word/2010/wordprocessingGroup" xmlns:wpi="http://schemas.microsoft.com/office/word/2010/wordprocessingInk" xmlns:wne="http://schemas.microsoft.com/office/word/2006/wordml" xmlns:wps="http://schemas.microsoft.com/office/word/2010/wordprocessingShape" mc:Ignorable="w14 w15 w16se w16cid w16 w16cex w16sdtdh wp14">
   <w:body>
     <w:p>
       <w:pPr>
@@ -22357,12 +22357,14 @@
           <w:p>
             <w:pPr>
               <w:rPr>
-                <w:sz w:val="20"/>
-              </w:rPr>
-            </w:pPr>
-            <w:r>
-              <w:rPr>
-                <w:rFonts w:ascii="Consolas" w:hAnsi="Consolas"/>
+                <w:strike/>
+                <w:sz w:val="20"/>
+              </w:rPr>
+            </w:pPr>
+            <w:r>
+              <w:rPr>
+                <w:rFonts w:ascii="Consolas" w:hAnsi="Consolas"/>
+                <w:strike/>
                 <w:sz w:val="20"/>
               </w:rPr>
               <w:t>s</w:t>
@@ -22378,11 +22380,13 @@
           <w:p>
             <w:pPr>
               <w:rPr>
-                <w:sz w:val="20"/>
-              </w:rPr>
-            </w:pPr>
-            <w:r>
-              <w:rPr>
+                <w:strike/>
+                <w:sz w:val="20"/>
+              </w:rPr>
+            </w:pPr>
+            <w:r>
+              <w:rPr>
+                <w:strike/>
                 <w:sz w:val="20"/>
               </w:rPr>
               <w:t xml:space="preserve">List </w:t>
@@ -22390,6 +22394,7 @@
             <w:r>
               <w:rPr>
                 <w:b/>
+                <w:strike/>
                 <w:sz w:val="20"/>
                 <w:u w:val="single"/>
               </w:rPr>
@@ -22397,6 +22402,7 @@
             </w:r>
             <w:r>
               <w:rPr>
+                <w:strike/>
                 <w:sz w:val="20"/>
               </w:rPr>
               <w:t>essions</w:t>
@@ -22943,7 +22949,23 @@
                 <w:sz w:val="20"/>
                 <w:lang w:val="en-US"/>
               </w:rPr>
-              <w:t>. / ,</w:t>
+              <w:t>,</w:t>
+            </w:r>
+            <w:r>
+              <w:rPr>
+                <w:rFonts w:ascii="Consolas" w:hAnsi="Consolas"/>
+                <w:sz w:val="20"/>
+                <w:lang w:val="en-US"/>
+              </w:rPr>
+              <w:t xml:space="preserve"> / </w:t>
+            </w:r>
+            <w:r>
+              <w:rPr>
+                <w:rFonts w:ascii="Consolas" w:hAnsi="Consolas"/>
+                <w:sz w:val="20"/>
+                <w:lang w:val="en-US"/>
+              </w:rPr>
+              <w:t>.</w:t>
             </w:r>
           </w:p>
         </w:tc>
@@ -22967,7 +22989,42 @@
                 <w:sz w:val="20"/>
                 <w:lang w:val="en-US"/>
               </w:rPr>
-              <w:t>Renumber / rename window</w:t>
+              <w:t>Rename</w:t>
+            </w:r>
+            <w:r>
+              <w:rPr>
+                <w:sz w:val="20"/>
+                <w:lang w:val="en-US"/>
+              </w:rPr>
+              <w:t xml:space="preserve"> / </w:t>
+            </w:r>
+            <w:r>
+              <w:rPr>
+                <w:sz w:val="20"/>
+                <w:lang w:val="en-US"/>
+              </w:rPr>
+              <w:t>move</w:t>
+            </w:r>
+            <w:r>
+              <w:rPr>
+                <w:sz w:val="20"/>
+                <w:lang w:val="en-US"/>
+              </w:rPr>
+              <w:t xml:space="preserve"> </w:t>
+            </w:r>
+            <w:r>
+              <w:rPr>
+                <w:sz w:val="20"/>
+                <w:lang w:val="en-US"/>
+              </w:rPr>
+              <w:t xml:space="preserve">(renumber) </w:t>
+            </w:r>
+            <w:r>
+              <w:rPr>
+                <w:sz w:val="20"/>
+                <w:lang w:val="en-US"/>
+              </w:rPr>
+              <w:t>window</w:t>
             </w:r>
           </w:p>
         </w:tc>
@@ -23110,7 +23167,7 @@
                 <w:sz w:val="20"/>
                 <w:lang w:val="en-US"/>
               </w:rPr>
-              <w:t>Q</w:t>
+              <w:t>q</w:t>
             </w:r>
           </w:p>
         </w:tc>
@@ -23208,7 +23265,15 @@
                 <w:sz w:val="20"/>
                 <w:lang w:val="en-US"/>
               </w:rPr>
-              <w:t>Q0..9</w:t>
+              <w:t>q</w:t>
+            </w:r>
+            <w:r>
+              <w:rPr>
+                <w:rFonts w:ascii="Consolas" w:hAnsi="Consolas"/>
+                <w:sz w:val="20"/>
+                <w:lang w:val="en-US"/>
+              </w:rPr>
+              <w:t>0..9</w:t>
             </w:r>
           </w:p>
         </w:tc>
@@ -56973,7 +57038,7 @@
 </file>
 
 <file path=word/numbering.xml><?xml version="1.0" encoding="utf-8"?>
-<w:numbering xmlns:wpc="http://schemas.microsoft.com/office/word/2010/wordprocessingCanvas" xmlns:cx="http://schemas.microsoft.com/office/drawing/2014/chartex" xmlns:cx1="http://schemas.microsoft.com/office/drawing/2015/9/8/chartex" xmlns:cx2="http://schemas.microsoft.com/office/drawing/2015/10/21/chartex" xmlns:cx3="http://schemas.microsoft.com/office/drawing/2016/5/9/chartex" xmlns:cx4="http://schemas.microsoft.com/office/drawing/2016/5/10/chartex" xmlns:cx5="http://schemas.microsoft.com/office/drawing/2016/5/11/chartex" xmlns:cx6="http://schemas.microsoft.com/office/drawing/2016/5/12/chartex" xmlns:cx7="http://schemas.microsoft.com/office/drawing/2016/5/13/chartex" xmlns:cx8="http://schemas.microsoft.com/office/drawing/2016/5/14/chartex" xmlns:mc="http://schemas.openxmlformats.org/markup-compatibility/2006" xmlns:aink="http://schemas.microsoft.com/office/drawing/2016/ink" xmlns:am3d="http://schemas.microsoft.com/office/drawing/2017/model3d" xmlns:o="urn:schemas-microsoft-com:office:office" xmlns:r="http://schemas.openxmlformats.org/officeDocument/2006/relationships" xmlns:m="http://schemas.openxmlformats.org/officeDocument/2006/math" xmlns:v="urn:schemas-microsoft-com:vml" xmlns:wp14="http://schemas.microsoft.com/office/word/2010/wordprocessingDrawing" xmlns:wp="http://schemas.openxmlformats.org/drawingml/2006/wordprocessingDrawing" xmlns:w10="urn:schemas-microsoft-com:office:word" xmlns:w="http://schemas.openxmlformats.org/wordprocessingml/2006/main" xmlns:w14="http://schemas.microsoft.com/office/word/2010/wordml" xmlns:w15="http://schemas.microsoft.com/office/word/2012/wordml" xmlns:w16cex="http://schemas.microsoft.com/office/word/2018/wordml/cex" xmlns:w16cid="http://schemas.microsoft.com/office/word/2016/wordml/cid" xmlns:w16="http://schemas.microsoft.com/office/word/2018/wordml" xmlns:w16sdtdh="http://schemas.microsoft.com/office/word/2020/wordml/sdtdatahash" xmlns:w16se="http://schemas.microsoft.com/office/word/2015/wordml/symex" xmlns:wpg="http://schemas.microsoft.com/office/word/2010/wordprocessingGroup" xmlns:wpi="http://schemas.microsoft.com/office/word/2010/wordprocessingInk" xmlns:wne="http://schemas.microsoft.com/office/word/2006/wordml" xmlns:wps="http://schemas.microsoft.com/office/word/2010/wordprocessingShape" mc:Ignorable="w14 w15 w16se w16cid w16 w16cex w16sdtdh wp14">
+<w:numbering xmlns:wpc="http://schemas.microsoft.com/office/word/2010/wordprocessingCanvas" xmlns:cx="http://schemas.microsoft.com/office/drawing/2014/chartex" xmlns:cx1="http://schemas.microsoft.com/office/drawing/2015/9/8/chartex" xmlns:cx2="http://schemas.microsoft.com/office/drawing/2015/10/21/chartex" xmlns:cx3="http://schemas.microsoft.com/office/drawing/2016/5/9/chartex" xmlns:cx4="http://schemas.microsoft.com/office/drawing/2016/5/10/chartex" xmlns:cx5="http://schemas.microsoft.com/office/drawing/2016/5/11/chartex" xmlns:cx6="http://schemas.microsoft.com/office/drawing/2016/5/12/chartex" xmlns:cx7="http://schemas.microsoft.com/office/drawing/2016/5/13/chartex" xmlns:cx8="http://schemas.microsoft.com/office/drawing/2016/5/14/chartex" xmlns:mc="http://schemas.openxmlformats.org/markup-compatibility/2006" xmlns:aink="http://schemas.microsoft.com/office/drawing/2016/ink" xmlns:am3d="http://schemas.microsoft.com/office/drawing/2017/model3d" xmlns:o="urn:schemas-microsoft-com:office:office" xmlns:oel="http://schemas.microsoft.com/office/2019/extlst" xmlns:r="http://schemas.openxmlformats.org/officeDocument/2006/relationships" xmlns:m="http://schemas.openxmlformats.org/officeDocument/2006/math" xmlns:v="urn:schemas-microsoft-com:vml" xmlns:wp14="http://schemas.microsoft.com/office/word/2010/wordprocessingDrawing" xmlns:wp="http://schemas.openxmlformats.org/drawingml/2006/wordprocessingDrawing" xmlns:w10="urn:schemas-microsoft-com:office:word" xmlns:w="http://schemas.openxmlformats.org/wordprocessingml/2006/main" xmlns:w14="http://schemas.microsoft.com/office/word/2010/wordml" xmlns:w15="http://schemas.microsoft.com/office/word/2012/wordml" xmlns:w16cex="http://schemas.microsoft.com/office/word/2018/wordml/cex" xmlns:w16cid="http://schemas.microsoft.com/office/word/2016/wordml/cid" xmlns:w16="http://schemas.microsoft.com/office/word/2018/wordml" xmlns:w16sdtdh="http://schemas.microsoft.com/office/word/2020/wordml/sdtdatahash" xmlns:w16se="http://schemas.microsoft.com/office/word/2015/wordml/symex" xmlns:wpg="http://schemas.microsoft.com/office/word/2010/wordprocessingGroup" xmlns:wpi="http://schemas.microsoft.com/office/word/2010/wordprocessingInk" xmlns:wne="http://schemas.microsoft.com/office/word/2006/wordml" xmlns:wps="http://schemas.microsoft.com/office/word/2010/wordprocessingShape" mc:Ignorable="w14 w15 w16se w16cid w16 w16cex w16sdtdh wp14">
   <w:abstractNum w:abstractNumId="0" w15:restartNumberingAfterBreak="0">
     <w:nsid w:val="FFFFFF89"/>
     <w:multiLevelType w:val="singleLevel"/>
@@ -57194,13 +57259,13 @@
       </w:pPr>
     </w:lvl>
   </w:abstractNum>
-  <w:num w:numId="1">
+  <w:num w:numId="1" w16cid:durableId="492454954">
     <w:abstractNumId w:val="0"/>
   </w:num>
-  <w:num w:numId="2">
+  <w:num w:numId="2" w16cid:durableId="1472749070">
     <w:abstractNumId w:val="1"/>
   </w:num>
-  <w:num w:numId="3">
+  <w:num w:numId="3" w16cid:durableId="744837815">
     <w:abstractNumId w:val="2"/>
   </w:num>
 </w:numbering>

</xml_diff>

<commit_message>
document byobu shortcut command
</commit_message>
<xml_diff>
--- a/Settings/Shortcuts.docx
+++ b/Settings/Shortcuts.docx
@@ -21908,10 +21908,18 @@
         <w:rPr>
           <w:lang w:val="en-US"/>
         </w:rPr>
-        <w:t>xcept in CLI and copy mode – is Ctrl+</w:t>
+        <w:t xml:space="preserve">xcept in CLI and copy mode – is </w:t>
       </w:r>
       <w:r>
         <w:rPr>
+          <w:b/>
+          <w:lang w:val="en-US"/>
+        </w:rPr>
+        <w:t>Ctrl+</w:t>
+      </w:r>
+      <w:r>
+        <w:rPr>
+          <w:b/>
           <w:lang w:val="en-US"/>
         </w:rPr>
         <w:t>X</w:t>
@@ -21933,6 +21941,22 @@
           <w:lang w:val="en-US"/>
         </w:rPr>
         <w:t>).</w:t>
+      </w:r>
+    </w:p>
+    <w:p>
+      <w:pPr>
+        <w:spacing w:after="0"/>
+        <w:rPr>
+          <w:b/>
+          <w:lang w:val="en-US"/>
+        </w:rPr>
+      </w:pPr>
+      <w:r>
+        <w:rPr>
+          <w:b/>
+          <w:lang w:val="en-US"/>
+        </w:rPr>
+        <w:t>byobu Shortcuts: Shift+F1</w:t>
       </w:r>
     </w:p>
     <w:tbl>

</xml_diff>

<commit_message>
docs: improve WSL copy shortcuts
</commit_message>
<xml_diff>
--- a/Settings/Shortcuts.docx
+++ b/Settings/Shortcuts.docx
@@ -14002,10 +14002,10 @@
         <w:tblLook w:val="04A0" w:firstRow="1" w:lastRow="0" w:firstColumn="1" w:lastColumn="0" w:noHBand="0" w:noVBand="1"/>
       </w:tblPr>
       <w:tblGrid>
-        <w:gridCol w:w="2407"/>
-        <w:gridCol w:w="2554"/>
-        <w:gridCol w:w="1985"/>
-        <w:gridCol w:w="3969"/>
+        <w:gridCol w:w="2410"/>
+        <w:gridCol w:w="2553"/>
+        <w:gridCol w:w="1984"/>
+        <w:gridCol w:w="3968"/>
       </w:tblGrid>
       <w:tr>
         <w:tc>
@@ -14051,7 +14051,7 @@
       <w:tr>
         <w:tc>
           <w:tcPr>
-            <w:tcW w:w="2408" w:type="dxa"/>
+            <w:tcW w:w="2410" w:type="dxa"/>
             <w:shd w:val="clear" w:color="auto" w:fill="auto"/>
           </w:tcPr>
           <w:p>
@@ -14102,7 +14102,7 @@
         </w:tc>
         <w:tc>
           <w:tcPr>
-            <w:tcW w:w="1985" w:type="dxa"/>
+            <w:tcW w:w="1984" w:type="dxa"/>
             <w:shd w:val="clear" w:color="auto" w:fill="auto"/>
           </w:tcPr>
           <w:p>
@@ -14127,7 +14127,7 @@
         </w:tc>
         <w:tc>
           <w:tcPr>
-            <w:tcW w:w="3969" w:type="dxa"/>
+            <w:tcW w:w="3968" w:type="dxa"/>
             <w:shd w:val="clear" w:color="auto" w:fill="auto"/>
           </w:tcPr>
           <w:p>
@@ -14152,7 +14152,7 @@
       <w:tr>
         <w:tc>
           <w:tcPr>
-            <w:tcW w:w="2408" w:type="dxa"/>
+            <w:tcW w:w="2410" w:type="dxa"/>
             <w:shd w:val="clear" w:color="auto" w:fill="auto"/>
           </w:tcPr>
           <w:p>
@@ -14212,7 +14212,7 @@
         </w:tc>
         <w:tc>
           <w:tcPr>
-            <w:tcW w:w="1985" w:type="dxa"/>
+            <w:tcW w:w="1984" w:type="dxa"/>
             <w:shd w:val="clear" w:color="auto" w:fill="auto"/>
           </w:tcPr>
           <w:p>
@@ -14246,7 +14246,7 @@
         </w:tc>
         <w:tc>
           <w:tcPr>
-            <w:tcW w:w="3969" w:type="dxa"/>
+            <w:tcW w:w="3968" w:type="dxa"/>
             <w:shd w:val="clear" w:color="auto" w:fill="auto"/>
           </w:tcPr>
           <w:p>
@@ -14271,7 +14271,7 @@
       <w:tr>
         <w:tc>
           <w:tcPr>
-            <w:tcW w:w="2408" w:type="dxa"/>
+            <w:tcW w:w="2410" w:type="dxa"/>
             <w:shd w:val="clear" w:color="auto" w:fill="auto"/>
           </w:tcPr>
           <w:p>
@@ -14322,7 +14322,7 @@
         </w:tc>
         <w:tc>
           <w:tcPr>
-            <w:tcW w:w="1985" w:type="dxa"/>
+            <w:tcW w:w="1984" w:type="dxa"/>
             <w:shd w:val="clear" w:color="auto" w:fill="auto"/>
           </w:tcPr>
           <w:p>
@@ -14363,7 +14363,7 @@
         </w:tc>
         <w:tc>
           <w:tcPr>
-            <w:tcW w:w="3969" w:type="dxa"/>
+            <w:tcW w:w="3968" w:type="dxa"/>
             <w:shd w:val="clear" w:color="auto" w:fill="auto"/>
           </w:tcPr>
           <w:p>
@@ -14420,7 +14420,7 @@
       <w:tr>
         <w:tc>
           <w:tcPr>
-            <w:tcW w:w="2408" w:type="dxa"/>
+            <w:tcW w:w="2410" w:type="dxa"/>
             <w:shd w:val="clear" w:color="auto" w:fill="auto"/>
           </w:tcPr>
           <w:p>
@@ -14470,7 +14470,7 @@
         </w:tc>
         <w:tc>
           <w:tcPr>
-            <w:tcW w:w="1985" w:type="dxa"/>
+            <w:tcW w:w="1984" w:type="dxa"/>
             <w:shd w:val="clear" w:color="auto" w:fill="auto"/>
           </w:tcPr>
           <w:p>
@@ -14494,7 +14494,7 @@
         </w:tc>
         <w:tc>
           <w:tcPr>
-            <w:tcW w:w="3969" w:type="dxa"/>
+            <w:tcW w:w="3968" w:type="dxa"/>
             <w:shd w:val="clear" w:color="auto" w:fill="auto"/>
           </w:tcPr>
           <w:p>
@@ -14519,7 +14519,7 @@
       <w:tr>
         <w:tc>
           <w:tcPr>
-            <w:tcW w:w="2408" w:type="dxa"/>
+            <w:tcW w:w="2410" w:type="dxa"/>
             <w:shd w:val="clear" w:color="auto" w:fill="auto"/>
           </w:tcPr>
           <w:p>
@@ -14569,7 +14569,7 @@
         </w:tc>
         <w:tc>
           <w:tcPr>
-            <w:tcW w:w="1985" w:type="dxa"/>
+            <w:tcW w:w="1984" w:type="dxa"/>
             <w:shd w:val="clear" w:color="auto" w:fill="auto"/>
           </w:tcPr>
           <w:p>
@@ -14593,7 +14593,7 @@
         </w:tc>
         <w:tc>
           <w:tcPr>
-            <w:tcW w:w="3969" w:type="dxa"/>
+            <w:tcW w:w="3968" w:type="dxa"/>
             <w:shd w:val="clear" w:color="auto" w:fill="auto"/>
           </w:tcPr>
           <w:p>
@@ -14626,7 +14626,7 @@
       <w:tr>
         <w:tc>
           <w:tcPr>
-            <w:tcW w:w="2408" w:type="dxa"/>
+            <w:tcW w:w="2410" w:type="dxa"/>
             <w:shd w:val="clear" w:color="auto" w:fill="auto"/>
           </w:tcPr>
           <w:p>
@@ -14676,7 +14676,7 @@
         </w:tc>
         <w:tc>
           <w:tcPr>
-            <w:tcW w:w="1985" w:type="dxa"/>
+            <w:tcW w:w="1984" w:type="dxa"/>
             <w:shd w:val="clear" w:color="auto" w:fill="auto"/>
           </w:tcPr>
           <w:p>
@@ -14701,7 +14701,7 @@
         </w:tc>
         <w:tc>
           <w:tcPr>
-            <w:tcW w:w="3969" w:type="dxa"/>
+            <w:tcW w:w="3968" w:type="dxa"/>
             <w:shd w:val="clear" w:color="auto" w:fill="auto"/>
           </w:tcPr>
           <w:p>
@@ -14734,7 +14734,7 @@
       <w:tr>
         <w:tc>
           <w:tcPr>
-            <w:tcW w:w="2408" w:type="dxa"/>
+            <w:tcW w:w="2410" w:type="dxa"/>
             <w:shd w:val="clear" w:color="auto" w:fill="auto"/>
           </w:tcPr>
           <w:p>
@@ -14793,7 +14793,7 @@
         </w:tc>
         <w:tc>
           <w:tcPr>
-            <w:tcW w:w="1985" w:type="dxa"/>
+            <w:tcW w:w="1984" w:type="dxa"/>
             <w:shd w:val="clear" w:color="auto" w:fill="auto"/>
           </w:tcPr>
           <w:p>
@@ -14818,7 +14818,7 @@
         </w:tc>
         <w:tc>
           <w:tcPr>
-            <w:tcW w:w="3969" w:type="dxa"/>
+            <w:tcW w:w="3968" w:type="dxa"/>
             <w:shd w:val="clear" w:color="auto" w:fill="auto"/>
           </w:tcPr>
           <w:p>
@@ -14843,7 +14843,7 @@
       <w:tr>
         <w:tc>
           <w:tcPr>
-            <w:tcW w:w="2408" w:type="dxa"/>
+            <w:tcW w:w="2410" w:type="dxa"/>
             <w:shd w:val="clear" w:color="auto" w:fill="auto"/>
           </w:tcPr>
           <w:p>
@@ -14919,7 +14919,7 @@
         </w:tc>
         <w:tc>
           <w:tcPr>
-            <w:tcW w:w="1985" w:type="dxa"/>
+            <w:tcW w:w="1984" w:type="dxa"/>
             <w:shd w:val="clear" w:color="auto" w:fill="auto"/>
           </w:tcPr>
           <w:p>
@@ -14943,7 +14943,7 @@
         </w:tc>
         <w:tc>
           <w:tcPr>
-            <w:tcW w:w="3969" w:type="dxa"/>
+            <w:tcW w:w="3968" w:type="dxa"/>
             <w:shd w:val="clear" w:color="auto" w:fill="auto"/>
           </w:tcPr>
           <w:p>
@@ -14970,7 +14970,7 @@
       <w:tr>
         <w:tc>
           <w:tcPr>
-            <w:tcW w:w="2408" w:type="dxa"/>
+            <w:tcW w:w="2410" w:type="dxa"/>
             <w:shd w:val="clear" w:color="auto" w:fill="auto"/>
           </w:tcPr>
           <w:p>
@@ -15004,7 +15004,7 @@
         </w:tc>
         <w:tc>
           <w:tcPr>
-            <w:tcW w:w="1985" w:type="dxa"/>
+            <w:tcW w:w="1984" w:type="dxa"/>
             <w:shd w:val="clear" w:color="auto" w:fill="auto"/>
           </w:tcPr>
           <w:p>
@@ -15029,7 +15029,7 @@
         </w:tc>
         <w:tc>
           <w:tcPr>
-            <w:tcW w:w="3969" w:type="dxa"/>
+            <w:tcW w:w="3968" w:type="dxa"/>
             <w:shd w:val="clear" w:color="auto" w:fill="auto"/>
           </w:tcPr>
           <w:p>
@@ -15098,7 +15098,7 @@
       <w:tr>
         <w:tc>
           <w:tcPr>
-            <w:tcW w:w="2408" w:type="dxa"/>
+            <w:tcW w:w="2410" w:type="dxa"/>
             <w:shd w:val="clear" w:color="auto" w:fill="auto"/>
           </w:tcPr>
           <w:p>
@@ -15149,7 +15149,7 @@
         </w:tc>
         <w:tc>
           <w:tcPr>
-            <w:tcW w:w="1985" w:type="dxa"/>
+            <w:tcW w:w="1984" w:type="dxa"/>
             <w:shd w:val="clear" w:color="auto" w:fill="auto"/>
           </w:tcPr>
           <w:p>
@@ -15181,7 +15181,7 @@
         </w:tc>
         <w:tc>
           <w:tcPr>
-            <w:tcW w:w="3969" w:type="dxa"/>
+            <w:tcW w:w="3968" w:type="dxa"/>
             <w:shd w:val="clear" w:color="auto" w:fill="auto"/>
           </w:tcPr>
           <w:p>
@@ -15214,7 +15214,7 @@
       <w:tr>
         <w:tc>
           <w:tcPr>
-            <w:tcW w:w="2408" w:type="dxa"/>
+            <w:tcW w:w="2410" w:type="dxa"/>
             <w:shd w:val="clear" w:color="auto" w:fill="auto"/>
           </w:tcPr>
           <w:p>
@@ -15264,7 +15264,7 @@
         </w:tc>
         <w:tc>
           <w:tcPr>
-            <w:tcW w:w="1985" w:type="dxa"/>
+            <w:tcW w:w="1984" w:type="dxa"/>
             <w:shd w:val="clear" w:color="auto" w:fill="auto"/>
           </w:tcPr>
           <w:p>
@@ -15289,7 +15289,7 @@
         </w:tc>
         <w:tc>
           <w:tcPr>
-            <w:tcW w:w="3969" w:type="dxa"/>
+            <w:tcW w:w="3968" w:type="dxa"/>
             <w:shd w:val="clear" w:color="auto" w:fill="auto"/>
           </w:tcPr>
           <w:p>
@@ -15314,7 +15314,7 @@
       <w:tr>
         <w:tc>
           <w:tcPr>
-            <w:tcW w:w="2408" w:type="dxa"/>
+            <w:tcW w:w="2410" w:type="dxa"/>
             <w:shd w:val="clear" w:color="auto" w:fill="auto"/>
           </w:tcPr>
           <w:p>
@@ -15378,7 +15378,7 @@
         </w:tc>
         <w:tc>
           <w:tcPr>
-            <w:tcW w:w="1985" w:type="dxa"/>
+            <w:tcW w:w="1984" w:type="dxa"/>
             <w:shd w:val="clear" w:color="auto" w:fill="auto"/>
           </w:tcPr>
           <w:p>
@@ -15410,7 +15410,7 @@
         </w:tc>
         <w:tc>
           <w:tcPr>
-            <w:tcW w:w="3969" w:type="dxa"/>
+            <w:tcW w:w="3968" w:type="dxa"/>
             <w:shd w:val="clear" w:color="auto" w:fill="auto"/>
           </w:tcPr>
           <w:p>
@@ -15436,7 +15436,7 @@
       <w:tr>
         <w:tc>
           <w:tcPr>
-            <w:tcW w:w="2408" w:type="dxa"/>
+            <w:tcW w:w="2410" w:type="dxa"/>
             <w:shd w:val="clear" w:color="auto" w:fill="auto"/>
           </w:tcPr>
           <w:p>
@@ -15471,7 +15471,7 @@
         </w:tc>
         <w:tc>
           <w:tcPr>
-            <w:tcW w:w="1985" w:type="dxa"/>
+            <w:tcW w:w="1984" w:type="dxa"/>
             <w:shd w:val="clear" w:color="auto" w:fill="auto"/>
           </w:tcPr>
           <w:p>
@@ -15496,7 +15496,7 @@
         </w:tc>
         <w:tc>
           <w:tcPr>
-            <w:tcW w:w="3969" w:type="dxa"/>
+            <w:tcW w:w="3968" w:type="dxa"/>
             <w:shd w:val="clear" w:color="auto" w:fill="auto"/>
           </w:tcPr>
           <w:p>
@@ -15567,7 +15567,7 @@
       <w:tr>
         <w:tc>
           <w:tcPr>
-            <w:tcW w:w="2408" w:type="dxa"/>
+            <w:tcW w:w="2410" w:type="dxa"/>
             <w:shd w:val="clear" w:color="auto" w:fill="auto"/>
           </w:tcPr>
           <w:p>
@@ -15614,7 +15614,7 @@
         </w:tc>
         <w:tc>
           <w:tcPr>
-            <w:tcW w:w="1985" w:type="dxa"/>
+            <w:tcW w:w="1984" w:type="dxa"/>
             <w:shd w:val="clear" w:color="auto" w:fill="auto"/>
           </w:tcPr>
           <w:p>
@@ -15630,7 +15630,7 @@
         </w:tc>
         <w:tc>
           <w:tcPr>
-            <w:tcW w:w="3969" w:type="dxa"/>
+            <w:tcW w:w="3968" w:type="dxa"/>
             <w:shd w:val="clear" w:color="auto" w:fill="auto"/>
           </w:tcPr>
           <w:p>
@@ -15647,7 +15647,7 @@
       <w:tr>
         <w:tc>
           <w:tcPr>
-            <w:tcW w:w="2408" w:type="dxa"/>
+            <w:tcW w:w="2410" w:type="dxa"/>
             <w:shd w:val="clear" w:color="auto" w:fill="auto"/>
           </w:tcPr>
           <w:p>
@@ -15695,7 +15695,7 @@
         </w:tc>
         <w:tc>
           <w:tcPr>
-            <w:tcW w:w="1985" w:type="dxa"/>
+            <w:tcW w:w="1984" w:type="dxa"/>
             <w:shd w:val="clear" w:color="auto" w:fill="auto"/>
           </w:tcPr>
           <w:p>
@@ -15720,7 +15720,7 @@
         </w:tc>
         <w:tc>
           <w:tcPr>
-            <w:tcW w:w="3969" w:type="dxa"/>
+            <w:tcW w:w="3968" w:type="dxa"/>
             <w:shd w:val="clear" w:color="auto" w:fill="auto"/>
           </w:tcPr>
           <w:p>
@@ -15745,7 +15745,7 @@
       <w:tr>
         <w:tc>
           <w:tcPr>
-            <w:tcW w:w="2408" w:type="dxa"/>
+            <w:tcW w:w="2410" w:type="dxa"/>
             <w:shd w:val="clear" w:color="auto" w:fill="auto"/>
           </w:tcPr>
           <w:p>
@@ -15793,7 +15793,7 @@
         </w:tc>
         <w:tc>
           <w:tcPr>
-            <w:tcW w:w="1985" w:type="dxa"/>
+            <w:tcW w:w="1984" w:type="dxa"/>
             <w:shd w:val="clear" w:color="auto" w:fill="auto"/>
           </w:tcPr>
           <w:p>
@@ -15818,7 +15818,7 @@
         </w:tc>
         <w:tc>
           <w:tcPr>
-            <w:tcW w:w="3969" w:type="dxa"/>
+            <w:tcW w:w="3968" w:type="dxa"/>
             <w:shd w:val="clear" w:color="auto" w:fill="auto"/>
           </w:tcPr>
           <w:p>
@@ -15869,7 +15869,7 @@
       <w:tr>
         <w:tc>
           <w:tcPr>
-            <w:tcW w:w="2408" w:type="dxa"/>
+            <w:tcW w:w="2410" w:type="dxa"/>
             <w:shd w:val="clear" w:color="auto" w:fill="auto"/>
           </w:tcPr>
           <w:p>
@@ -15916,7 +15916,7 @@
         </w:tc>
         <w:tc>
           <w:tcPr>
-            <w:tcW w:w="1985" w:type="dxa"/>
+            <w:tcW w:w="1984" w:type="dxa"/>
             <w:shd w:val="clear" w:color="auto" w:fill="auto"/>
           </w:tcPr>
           <w:p>
@@ -15950,7 +15950,7 @@
         </w:tc>
         <w:tc>
           <w:tcPr>
-            <w:tcW w:w="3969" w:type="dxa"/>
+            <w:tcW w:w="3968" w:type="dxa"/>
             <w:shd w:val="clear" w:color="auto" w:fill="auto"/>
           </w:tcPr>
           <w:p>
@@ -15975,7 +15975,7 @@
       <w:tr>
         <w:tc>
           <w:tcPr>
-            <w:tcW w:w="2408" w:type="dxa"/>
+            <w:tcW w:w="2410" w:type="dxa"/>
             <w:shd w:val="clear" w:color="auto" w:fill="auto"/>
           </w:tcPr>
           <w:p>
@@ -16022,7 +16022,7 @@
         </w:tc>
         <w:tc>
           <w:tcPr>
-            <w:tcW w:w="1985" w:type="dxa"/>
+            <w:tcW w:w="1984" w:type="dxa"/>
             <w:shd w:val="clear" w:color="auto" w:fill="auto"/>
           </w:tcPr>
           <w:p>
@@ -16047,7 +16047,7 @@
         </w:tc>
         <w:tc>
           <w:tcPr>
-            <w:tcW w:w="3969" w:type="dxa"/>
+            <w:tcW w:w="3968" w:type="dxa"/>
             <w:shd w:val="clear" w:color="auto" w:fill="auto"/>
           </w:tcPr>
           <w:p>
@@ -16412,7 +16412,7 @@
       <w:tr>
         <w:tc>
           <w:tcPr>
-            <w:tcW w:w="2408" w:type="dxa"/>
+            <w:tcW w:w="2410" w:type="dxa"/>
             <w:shd w:val="clear" w:color="auto" w:fill="auto"/>
           </w:tcPr>
           <w:p>
@@ -16443,7 +16443,7 @@
         </w:tc>
         <w:tc>
           <w:tcPr>
-            <w:tcW w:w="8507" w:type="dxa"/>
+            <w:tcW w:w="8505" w:type="dxa"/>
             <w:gridSpan w:val="3"/>
             <w:shd w:val="clear" w:color="auto" w:fill="auto"/>
           </w:tcPr>
@@ -16477,7 +16477,7 @@
       <w:tr>
         <w:tc>
           <w:tcPr>
-            <w:tcW w:w="2408" w:type="dxa"/>
+            <w:tcW w:w="2410" w:type="dxa"/>
             <w:shd w:val="clear" w:color="auto" w:fill="auto"/>
           </w:tcPr>
           <w:p>
@@ -16500,7 +16500,7 @@
         </w:tc>
         <w:tc>
           <w:tcPr>
-            <w:tcW w:w="8507" w:type="dxa"/>
+            <w:tcW w:w="8505" w:type="dxa"/>
             <w:gridSpan w:val="3"/>
             <w:shd w:val="clear" w:color="auto" w:fill="auto"/>
           </w:tcPr>
@@ -16526,7 +16526,7 @@
       <w:tr>
         <w:tc>
           <w:tcPr>
-            <w:tcW w:w="2408" w:type="dxa"/>
+            <w:tcW w:w="2410" w:type="dxa"/>
             <w:shd w:val="clear" w:color="auto" w:fill="auto"/>
           </w:tcPr>
           <w:p>
@@ -16549,7 +16549,7 @@
         </w:tc>
         <w:tc>
           <w:tcPr>
-            <w:tcW w:w="8507" w:type="dxa"/>
+            <w:tcW w:w="8505" w:type="dxa"/>
             <w:gridSpan w:val="3"/>
             <w:shd w:val="clear" w:color="auto" w:fill="auto"/>
           </w:tcPr>
@@ -16575,7 +16575,7 @@
       <w:tr>
         <w:tc>
           <w:tcPr>
-            <w:tcW w:w="2408" w:type="dxa"/>
+            <w:tcW w:w="2410" w:type="dxa"/>
             <w:shd w:val="clear" w:color="auto" w:fill="auto"/>
           </w:tcPr>
           <w:p>
@@ -16599,7 +16599,7 @@
         </w:tc>
         <w:tc>
           <w:tcPr>
-            <w:tcW w:w="8507" w:type="dxa"/>
+            <w:tcW w:w="8505" w:type="dxa"/>
             <w:gridSpan w:val="3"/>
             <w:shd w:val="clear" w:color="auto" w:fill="auto"/>
           </w:tcPr>
@@ -16625,7 +16625,7 @@
       <w:tr>
         <w:tc>
           <w:tcPr>
-            <w:tcW w:w="2408" w:type="dxa"/>
+            <w:tcW w:w="2410" w:type="dxa"/>
             <w:shd w:val="clear" w:color="auto" w:fill="auto"/>
           </w:tcPr>
           <w:p>
@@ -16648,7 +16648,7 @@
         </w:tc>
         <w:tc>
           <w:tcPr>
-            <w:tcW w:w="8507" w:type="dxa"/>
+            <w:tcW w:w="8505" w:type="dxa"/>
             <w:gridSpan w:val="3"/>
             <w:shd w:val="clear" w:color="auto" w:fill="auto"/>
           </w:tcPr>
@@ -16674,7 +16674,7 @@
       <w:tr>
         <w:tc>
           <w:tcPr>
-            <w:tcW w:w="2408" w:type="dxa"/>
+            <w:tcW w:w="2410" w:type="dxa"/>
             <w:shd w:val="clear" w:color="auto" w:fill="auto"/>
           </w:tcPr>
           <w:p>
@@ -16699,7 +16699,7 @@
         </w:tc>
         <w:tc>
           <w:tcPr>
-            <w:tcW w:w="8507" w:type="dxa"/>
+            <w:tcW w:w="8505" w:type="dxa"/>
             <w:gridSpan w:val="3"/>
             <w:shd w:val="clear" w:color="auto" w:fill="auto"/>
           </w:tcPr>
@@ -16751,7 +16751,7 @@
       <w:tr>
         <w:tc>
           <w:tcPr>
-            <w:tcW w:w="2408" w:type="dxa"/>
+            <w:tcW w:w="2410" w:type="dxa"/>
             <w:shd w:val="clear" w:color="auto" w:fill="auto"/>
           </w:tcPr>
           <w:p>
@@ -16799,7 +16799,7 @@
         </w:tc>
         <w:tc>
           <w:tcPr>
-            <w:tcW w:w="1985" w:type="dxa"/>
+            <w:tcW w:w="1984" w:type="dxa"/>
             <w:shd w:val="clear" w:color="auto" w:fill="auto"/>
           </w:tcPr>
           <w:p>
@@ -16823,7 +16823,7 @@
         </w:tc>
         <w:tc>
           <w:tcPr>
-            <w:tcW w:w="3969" w:type="dxa"/>
+            <w:tcW w:w="3968" w:type="dxa"/>
             <w:shd w:val="clear" w:color="auto" w:fill="auto"/>
           </w:tcPr>
           <w:p>
@@ -16848,7 +16848,7 @@
       <w:tr>
         <w:tc>
           <w:tcPr>
-            <w:tcW w:w="2408" w:type="dxa"/>
+            <w:tcW w:w="2410" w:type="dxa"/>
             <w:shd w:val="clear" w:color="auto" w:fill="auto"/>
           </w:tcPr>
           <w:p>
@@ -16921,7 +16921,7 @@
         </w:tc>
         <w:tc>
           <w:tcPr>
-            <w:tcW w:w="1985" w:type="dxa"/>
+            <w:tcW w:w="1984" w:type="dxa"/>
             <w:shd w:val="clear" w:color="auto" w:fill="auto"/>
           </w:tcPr>
           <w:p>
@@ -16954,7 +16954,7 @@
         </w:tc>
         <w:tc>
           <w:tcPr>
-            <w:tcW w:w="3969" w:type="dxa"/>
+            <w:tcW w:w="3968" w:type="dxa"/>
             <w:shd w:val="clear" w:color="auto" w:fill="auto"/>
           </w:tcPr>
           <w:p>
@@ -16979,7 +16979,7 @@
       <w:tr>
         <w:tc>
           <w:tcPr>
-            <w:tcW w:w="2408" w:type="dxa"/>
+            <w:tcW w:w="2410" w:type="dxa"/>
             <w:shd w:val="clear" w:color="auto" w:fill="auto"/>
           </w:tcPr>
           <w:p>
@@ -17027,7 +17027,7 @@
         </w:tc>
         <w:tc>
           <w:tcPr>
-            <w:tcW w:w="1985" w:type="dxa"/>
+            <w:tcW w:w="1984" w:type="dxa"/>
             <w:shd w:val="clear" w:color="auto" w:fill="auto"/>
           </w:tcPr>
           <w:p>
@@ -17051,7 +17051,7 @@
         </w:tc>
         <w:tc>
           <w:tcPr>
-            <w:tcW w:w="3969" w:type="dxa"/>
+            <w:tcW w:w="3968" w:type="dxa"/>
             <w:shd w:val="clear" w:color="auto" w:fill="auto"/>
           </w:tcPr>
           <w:p>
@@ -17087,7 +17087,7 @@
         </w:trPr>
         <w:tc>
           <w:tcPr>
-            <w:tcW w:w="2408" w:type="dxa"/>
+            <w:tcW w:w="2410" w:type="dxa"/>
             <w:shd w:val="clear" w:color="auto" w:fill="auto"/>
           </w:tcPr>
           <w:p>
@@ -17135,7 +17135,7 @@
         </w:tc>
         <w:tc>
           <w:tcPr>
-            <w:tcW w:w="1985" w:type="dxa"/>
+            <w:tcW w:w="1984" w:type="dxa"/>
             <w:shd w:val="clear" w:color="auto" w:fill="auto"/>
           </w:tcPr>
           <w:p>
@@ -17159,7 +17159,7 @@
         </w:tc>
         <w:tc>
           <w:tcPr>
-            <w:tcW w:w="3969" w:type="dxa"/>
+            <w:tcW w:w="3968" w:type="dxa"/>
             <w:shd w:val="clear" w:color="auto" w:fill="auto"/>
           </w:tcPr>
           <w:p>
@@ -17187,7 +17187,7 @@
         </w:trPr>
         <w:tc>
           <w:tcPr>
-            <w:tcW w:w="2408" w:type="dxa"/>
+            <w:tcW w:w="2410" w:type="dxa"/>
             <w:shd w:val="clear" w:color="auto" w:fill="auto"/>
           </w:tcPr>
           <w:p>
@@ -17235,7 +17235,7 @@
         </w:tc>
         <w:tc>
           <w:tcPr>
-            <w:tcW w:w="1985" w:type="dxa"/>
+            <w:tcW w:w="1984" w:type="dxa"/>
             <w:shd w:val="clear" w:color="auto" w:fill="auto"/>
           </w:tcPr>
           <w:p>
@@ -17260,7 +17260,7 @@
         </w:tc>
         <w:tc>
           <w:tcPr>
-            <w:tcW w:w="3969" w:type="dxa"/>
+            <w:tcW w:w="3968" w:type="dxa"/>
             <w:shd w:val="clear" w:color="auto" w:fill="auto"/>
           </w:tcPr>
           <w:p>
@@ -17288,7 +17288,7 @@
         </w:trPr>
         <w:tc>
           <w:tcPr>
-            <w:tcW w:w="2408" w:type="dxa"/>
+            <w:tcW w:w="2410" w:type="dxa"/>
             <w:shd w:val="clear" w:color="auto" w:fill="auto"/>
           </w:tcPr>
           <w:p>
@@ -17336,7 +17336,7 @@
         </w:tc>
         <w:tc>
           <w:tcPr>
-            <w:tcW w:w="1985" w:type="dxa"/>
+            <w:tcW w:w="1984" w:type="dxa"/>
             <w:shd w:val="clear" w:color="auto" w:fill="auto"/>
           </w:tcPr>
           <w:p>
@@ -17352,7 +17352,7 @@
         </w:tc>
         <w:tc>
           <w:tcPr>
-            <w:tcW w:w="3969" w:type="dxa"/>
+            <w:tcW w:w="3968" w:type="dxa"/>
             <w:shd w:val="clear" w:color="auto" w:fill="auto"/>
           </w:tcPr>
           <w:p>
@@ -17397,7 +17397,7 @@
       <w:tr>
         <w:tc>
           <w:tcPr>
-            <w:tcW w:w="2408" w:type="dxa"/>
+            <w:tcW w:w="2410" w:type="dxa"/>
             <w:shd w:val="clear" w:color="auto" w:fill="FFFFFF" w:themeFill="background1"/>
           </w:tcPr>
           <w:p>
@@ -17446,7 +17446,7 @@
         </w:tc>
         <w:tc>
           <w:tcPr>
-            <w:tcW w:w="1985" w:type="dxa"/>
+            <w:tcW w:w="1984" w:type="dxa"/>
             <w:shd w:val="clear" w:color="auto" w:fill="FFFFFF" w:themeFill="background1"/>
           </w:tcPr>
           <w:p>
@@ -17480,7 +17480,7 @@
         </w:tc>
         <w:tc>
           <w:tcPr>
-            <w:tcW w:w="3969" w:type="dxa"/>
+            <w:tcW w:w="3968" w:type="dxa"/>
             <w:shd w:val="clear" w:color="auto" w:fill="FFFFFF" w:themeFill="background1"/>
           </w:tcPr>
           <w:p>
@@ -17506,7 +17506,7 @@
       <w:tr>
         <w:tc>
           <w:tcPr>
-            <w:tcW w:w="2408" w:type="dxa"/>
+            <w:tcW w:w="2410" w:type="dxa"/>
             <w:shd w:val="clear" w:color="auto" w:fill="FFFFFF" w:themeFill="background1"/>
           </w:tcPr>
           <w:p>
@@ -17561,7 +17561,7 @@
         </w:tc>
         <w:tc>
           <w:tcPr>
-            <w:tcW w:w="1985" w:type="dxa"/>
+            <w:tcW w:w="1984" w:type="dxa"/>
             <w:shd w:val="clear" w:color="auto" w:fill="FFFFFF" w:themeFill="background1"/>
           </w:tcPr>
           <w:p>
@@ -17586,7 +17586,7 @@
         </w:tc>
         <w:tc>
           <w:tcPr>
-            <w:tcW w:w="3969" w:type="dxa"/>
+            <w:tcW w:w="3968" w:type="dxa"/>
             <w:shd w:val="clear" w:color="auto" w:fill="FFFFFF" w:themeFill="background1"/>
           </w:tcPr>
           <w:p>
@@ -17611,7 +17611,7 @@
       <w:tr>
         <w:tc>
           <w:tcPr>
-            <w:tcW w:w="2408" w:type="dxa"/>
+            <w:tcW w:w="2410" w:type="dxa"/>
             <w:shd w:val="clear" w:color="auto" w:fill="FFFFFF" w:themeFill="background1"/>
           </w:tcPr>
           <w:p>
@@ -17659,7 +17659,7 @@
         </w:tc>
         <w:tc>
           <w:tcPr>
-            <w:tcW w:w="1985" w:type="dxa"/>
+            <w:tcW w:w="1984" w:type="dxa"/>
             <w:shd w:val="clear" w:color="auto" w:fill="FFFFFF" w:themeFill="background1"/>
           </w:tcPr>
           <w:p>
@@ -17684,7 +17684,7 @@
         </w:tc>
         <w:tc>
           <w:tcPr>
-            <w:tcW w:w="3969" w:type="dxa"/>
+            <w:tcW w:w="3968" w:type="dxa"/>
             <w:shd w:val="clear" w:color="auto" w:fill="FFFFFF" w:themeFill="background1"/>
           </w:tcPr>
           <w:p>
@@ -17735,7 +17735,7 @@
       <w:tr>
         <w:tc>
           <w:tcPr>
-            <w:tcW w:w="2408" w:type="dxa"/>
+            <w:tcW w:w="2410" w:type="dxa"/>
             <w:shd w:val="clear" w:color="auto" w:fill="FFFFFF" w:themeFill="background1"/>
           </w:tcPr>
           <w:p>
@@ -17782,7 +17782,7 @@
         </w:tc>
         <w:tc>
           <w:tcPr>
-            <w:tcW w:w="1985" w:type="dxa"/>
+            <w:tcW w:w="1984" w:type="dxa"/>
             <w:shd w:val="clear" w:color="auto" w:fill="FFFFFF" w:themeFill="background1"/>
           </w:tcPr>
           <w:p>
@@ -17797,7 +17797,7 @@
         </w:tc>
         <w:tc>
           <w:tcPr>
-            <w:tcW w:w="3969" w:type="dxa"/>
+            <w:tcW w:w="3968" w:type="dxa"/>
             <w:shd w:val="clear" w:color="auto" w:fill="FFFFFF" w:themeFill="background1"/>
           </w:tcPr>
           <w:p>
@@ -17840,7 +17840,7 @@
       <w:tr>
         <w:tc>
           <w:tcPr>
-            <w:tcW w:w="2408" w:type="dxa"/>
+            <w:tcW w:w="2410" w:type="dxa"/>
             <w:shd w:val="clear" w:color="auto" w:fill="FFFFFF" w:themeFill="background1"/>
           </w:tcPr>
           <w:p>
@@ -17907,7 +17907,7 @@
         </w:tc>
         <w:tc>
           <w:tcPr>
-            <w:tcW w:w="1985" w:type="dxa"/>
+            <w:tcW w:w="1984" w:type="dxa"/>
             <w:shd w:val="clear" w:color="auto" w:fill="FFFFFF" w:themeFill="background1"/>
           </w:tcPr>
           <w:p>
@@ -17941,7 +17941,7 @@
         </w:tc>
         <w:tc>
           <w:tcPr>
-            <w:tcW w:w="3969" w:type="dxa"/>
+            <w:tcW w:w="3968" w:type="dxa"/>
             <w:shd w:val="clear" w:color="auto" w:fill="FFFFFF" w:themeFill="background1"/>
           </w:tcPr>
           <w:p>
@@ -17966,7 +17966,7 @@
       <w:tr>
         <w:tc>
           <w:tcPr>
-            <w:tcW w:w="2408" w:type="dxa"/>
+            <w:tcW w:w="2410" w:type="dxa"/>
             <w:shd w:val="clear" w:color="auto" w:fill="FFFFFF" w:themeFill="background1"/>
           </w:tcPr>
           <w:p>
@@ -18033,7 +18033,7 @@
         </w:tc>
         <w:tc>
           <w:tcPr>
-            <w:tcW w:w="1985" w:type="dxa"/>
+            <w:tcW w:w="1984" w:type="dxa"/>
             <w:shd w:val="clear" w:color="auto" w:fill="FFFFFF" w:themeFill="background1"/>
           </w:tcPr>
           <w:p>
@@ -18067,7 +18067,7 @@
         </w:tc>
         <w:tc>
           <w:tcPr>
-            <w:tcW w:w="3969" w:type="dxa"/>
+            <w:tcW w:w="3968" w:type="dxa"/>
             <w:shd w:val="clear" w:color="auto" w:fill="FFFFFF" w:themeFill="background1"/>
           </w:tcPr>
           <w:p>
@@ -18102,7 +18102,7 @@
       <w:tr>
         <w:tc>
           <w:tcPr>
-            <w:tcW w:w="2408" w:type="dxa"/>
+            <w:tcW w:w="2410" w:type="dxa"/>
             <w:shd w:val="clear" w:color="auto" w:fill="FFFFFF" w:themeFill="background1"/>
           </w:tcPr>
           <w:p>
@@ -18169,7 +18169,7 @@
         </w:tc>
         <w:tc>
           <w:tcPr>
-            <w:tcW w:w="1985" w:type="dxa"/>
+            <w:tcW w:w="1984" w:type="dxa"/>
             <w:shd w:val="clear" w:color="auto" w:fill="FFFFFF" w:themeFill="background1"/>
           </w:tcPr>
           <w:p>
@@ -18203,7 +18203,7 @@
         </w:tc>
         <w:tc>
           <w:tcPr>
-            <w:tcW w:w="3969" w:type="dxa"/>
+            <w:tcW w:w="3968" w:type="dxa"/>
             <w:shd w:val="clear" w:color="auto" w:fill="FFFFFF" w:themeFill="background1"/>
           </w:tcPr>
           <w:p>
@@ -18238,7 +18238,7 @@
       <w:tr>
         <w:tc>
           <w:tcPr>
-            <w:tcW w:w="2408" w:type="dxa"/>
+            <w:tcW w:w="2410" w:type="dxa"/>
             <w:shd w:val="clear" w:color="auto" w:fill="FFFFFF" w:themeFill="background1"/>
           </w:tcPr>
           <w:p>
@@ -18294,7 +18294,7 @@
         </w:tc>
         <w:tc>
           <w:tcPr>
-            <w:tcW w:w="1985" w:type="dxa"/>
+            <w:tcW w:w="1984" w:type="dxa"/>
             <w:shd w:val="clear" w:color="auto" w:fill="FFFFFF" w:themeFill="background1"/>
           </w:tcPr>
           <w:p>
@@ -18319,7 +18319,7 @@
         </w:tc>
         <w:tc>
           <w:tcPr>
-            <w:tcW w:w="3969" w:type="dxa"/>
+            <w:tcW w:w="3968" w:type="dxa"/>
             <w:shd w:val="clear" w:color="auto" w:fill="FFFFFF" w:themeFill="background1"/>
           </w:tcPr>
           <w:p>
@@ -18354,7 +18354,7 @@
       <w:tr>
         <w:tc>
           <w:tcPr>
-            <w:tcW w:w="2408" w:type="dxa"/>
+            <w:tcW w:w="2410" w:type="dxa"/>
             <w:shd w:val="clear" w:color="auto" w:fill="FFFFFF" w:themeFill="background1"/>
           </w:tcPr>
           <w:p>
@@ -18411,7 +18411,7 @@
         </w:tc>
         <w:tc>
           <w:tcPr>
-            <w:tcW w:w="1985" w:type="dxa"/>
+            <w:tcW w:w="1984" w:type="dxa"/>
             <w:shd w:val="clear" w:color="auto" w:fill="FFFFFF" w:themeFill="background1"/>
           </w:tcPr>
           <w:p>
@@ -18427,7 +18427,7 @@
         </w:tc>
         <w:tc>
           <w:tcPr>
-            <w:tcW w:w="3969" w:type="dxa"/>
+            <w:tcW w:w="3968" w:type="dxa"/>
             <w:shd w:val="clear" w:color="auto" w:fill="FFFFFF" w:themeFill="background1"/>
           </w:tcPr>
           <w:p>
@@ -18444,7 +18444,7 @@
       <w:tr>
         <w:tc>
           <w:tcPr>
-            <w:tcW w:w="4962" w:type="dxa"/>
+            <w:tcW w:w="4963" w:type="dxa"/>
             <w:gridSpan w:val="2"/>
             <w:shd w:val="clear" w:color="auto" w:fill="4F81BD" w:themeFill="accent1"/>
           </w:tcPr>
@@ -18495,7 +18495,7 @@
         </w:tc>
         <w:tc>
           <w:tcPr>
-            <w:tcW w:w="3969" w:type="dxa"/>
+            <w:tcW w:w="3968" w:type="dxa"/>
             <w:shd w:val="clear" w:color="auto" w:fill="auto"/>
           </w:tcPr>
           <w:p>
@@ -18540,16 +18540,54 @@
                 <w:color w:val="FFFFFF" w:themeColor="background1"/>
                 <w:sz w:val="18"/>
                 <w:szCs w:val="18"/>
+                <w:lang w:val="en-US"/>
               </w:rPr>
               <w:t>Interaction with WSL clipboard</w:t>
             </w:r>
-          </w:p>
-        </w:tc>
-      </w:tr>
-      <w:tr>
-        <w:tc>
-          <w:tcPr>
-            <w:tcW w:w="2408" w:type="dxa"/>
+            <w:r>
+              <w:rPr>
+                <w:b/>
+                <w:color w:val="FFFFFF" w:themeColor="background1"/>
+                <w:sz w:val="18"/>
+                <w:szCs w:val="18"/>
+                <w:lang w:val="en-US"/>
+              </w:rPr>
+              <w:t xml:space="preserve"> </w:t>
+            </w:r>
+            <w:r>
+              <w:rPr>
+                <w:color w:val="FFFFFF" w:themeColor="background1"/>
+                <w:sz w:val="18"/>
+                <w:szCs w:val="18"/>
+                <w:lang w:val="en-US"/>
+              </w:rPr>
+              <w:t>(</w:t>
+            </w:r>
+            <w:r>
+              <w:rPr>
+                <w:color w:val="FFFFFF" w:themeColor="background1"/>
+                <w:sz w:val="18"/>
+                <w:szCs w:val="20"/>
+                <w:lang w:val="en-US"/>
+              </w:rPr>
+              <w:t>vi copies automatically to clipboard when yanking</w:t>
+            </w:r>
+            <w:r>
+              <w:rPr>
+                <w:color w:val="FFFFFF" w:themeColor="background1"/>
+                <w:sz w:val="18"/>
+                <w:szCs w:val="20"/>
+                <w:lang w:val="en-US"/>
+              </w:rPr>
+              <w:t>)</w:t>
+            </w:r>
+          </w:p>
+        </w:tc>
+      </w:tr>
+      <w:tr>
+        <w:tc>
+          <w:tcPr>
+            <w:tcW w:w="2410" w:type="dxa"/>
             <w:shd w:val="clear" w:color="auto" w:fill="auto"/>
           </w:tcPr>
           <w:p>
@@ -18598,7 +18636,7 @@
         </w:tc>
         <w:tc>
           <w:tcPr>
-            <w:tcW w:w="1985" w:type="dxa"/>
+            <w:tcW w:w="1984" w:type="dxa"/>
             <w:shd w:val="clear" w:color="auto" w:fill="auto"/>
           </w:tcPr>
           <w:p>
@@ -18623,7 +18661,7 @@
         </w:tc>
         <w:tc>
           <w:tcPr>
-            <w:tcW w:w="3969" w:type="dxa"/>
+            <w:tcW w:w="3968" w:type="dxa"/>
             <w:shd w:val="clear" w:color="auto" w:fill="auto"/>
           </w:tcPr>
           <w:p>
@@ -18650,7 +18688,7 @@
       <w:tr>
         <w:tc>
           <w:tcPr>
-            <w:tcW w:w="2408" w:type="dxa"/>
+            <w:tcW w:w="2410" w:type="dxa"/>
             <w:shd w:val="clear" w:color="auto" w:fill="auto"/>
           </w:tcPr>
           <w:p>
@@ -18724,7 +18762,7 @@
         </w:tc>
         <w:tc>
           <w:tcPr>
-            <w:tcW w:w="1985" w:type="dxa"/>
+            <w:tcW w:w="1984" w:type="dxa"/>
             <w:shd w:val="clear" w:color="auto" w:fill="auto"/>
           </w:tcPr>
           <w:p>
@@ -18758,7 +18796,7 @@
         </w:tc>
         <w:tc>
           <w:tcPr>
-            <w:tcW w:w="3969" w:type="dxa"/>
+            <w:tcW w:w="3968" w:type="dxa"/>
             <w:shd w:val="clear" w:color="auto" w:fill="auto"/>
           </w:tcPr>
           <w:p>
@@ -18816,8 +18854,7 @@
       <w:tr>
         <w:tc>
           <w:tcPr>
-            <w:tcW w:w="4961" w:type="dxa"/>
-            <w:gridSpan w:val="2"/>
+            <w:tcW w:w="2410" w:type="dxa"/>
             <w:shd w:val="clear" w:color="auto" w:fill="auto"/>
           </w:tcPr>
           <w:p>
@@ -18831,66 +18868,77 @@
             </w:pPr>
             <w:r>
               <w:rPr>
+                <w:rFonts w:ascii="Consolas" w:hAnsi="Consolas"/>
+                <w:sz w:val="18"/>
+                <w:szCs w:val="18"/>
+                <w:lang w:val="en-US"/>
+              </w:rPr>
+              <w:t>Ctrl+Ins</w:t>
+            </w:r>
+          </w:p>
+        </w:tc>
+        <w:tc>
+          <w:tcPr>
+            <w:tcW w:w="2553" w:type="dxa"/>
+            <w:shd w:val="clear" w:color="auto" w:fill="auto"/>
+          </w:tcPr>
+          <w:p>
+            <w:pPr>
+              <w:rPr>
+                <w:rFonts w:cstheme="minorHAnsi"/>
+                <w:sz w:val="18"/>
+                <w:szCs w:val="18"/>
+                <w:lang w:val="en-US"/>
+              </w:rPr>
+            </w:pPr>
+            <w:r>
+              <w:rPr>
+                <w:rFonts w:cstheme="minorHAnsi"/>
+                <w:sz w:val="18"/>
+                <w:szCs w:val="18"/>
+                <w:lang w:val="en-US"/>
+              </w:rPr>
+              <w:t xml:space="preserve">Copy selection </w:t>
+            </w:r>
+            <w:r>
+              <w:rPr>
+                <w:rFonts w:cstheme="minorHAnsi"/>
+                <w:sz w:val="18"/>
+                <w:szCs w:val="18"/>
+                <w:lang w:val="en-US"/>
+              </w:rPr>
+              <w:t>to clipboard</w:t>
+            </w:r>
+          </w:p>
+        </w:tc>
+        <w:tc>
+          <w:tcPr>
+            <w:tcW w:w="1984" w:type="dxa"/>
+            <w:shd w:val="clear" w:color="auto" w:fill="auto"/>
+          </w:tcPr>
+          <w:p>
+            <w:pPr>
+              <w:rPr>
+                <w:rFonts w:ascii="Consolas" w:hAnsi="Consolas"/>
+                <w:sz w:val="18"/>
+                <w:szCs w:val="18"/>
+                <w:lang w:val="en-US"/>
+              </w:rPr>
+            </w:pPr>
+            <w:r>
+              <w:rPr>
+                <w:rFonts w:ascii="Consolas" w:hAnsi="Consolas"/>
                 <w:sz w:val="18"/>
                 <w:szCs w:val="20"/>
                 <w:lang w:val="en-US"/>
               </w:rPr>
-              <w:t>v</w:t>
-            </w:r>
-            <w:r>
-              <w:rPr>
-                <w:sz w:val="18"/>
-                <w:szCs w:val="20"/>
-                <w:lang w:val="en-US"/>
-              </w:rPr>
-              <w:t>i cop</w:t>
-            </w:r>
-            <w:r>
-              <w:rPr>
-                <w:sz w:val="18"/>
-                <w:szCs w:val="20"/>
-                <w:lang w:val="en-US"/>
-              </w:rPr>
-              <w:t>ies</w:t>
-            </w:r>
-            <w:r>
-              <w:rPr>
-                <w:sz w:val="18"/>
-                <w:szCs w:val="20"/>
-                <w:lang w:val="en-US"/>
-              </w:rPr>
-              <w:t xml:space="preserve"> automatically to clipboard when yanking</w:t>
-            </w:r>
-          </w:p>
-        </w:tc>
-        <w:tc>
-          <w:tcPr>
-            <w:tcW w:w="1985" w:type="dxa"/>
-            <w:shd w:val="clear" w:color="auto" w:fill="auto"/>
-          </w:tcPr>
-          <w:p>
-            <w:pPr>
-              <w:rPr>
-                <w:rFonts w:ascii="Consolas" w:hAnsi="Consolas"/>
-                <w:sz w:val="18"/>
-                <w:szCs w:val="18"/>
-                <w:lang w:val="en-US"/>
-              </w:rPr>
-            </w:pPr>
-            <w:r>
-              <w:rPr>
-                <w:rFonts w:ascii="Consolas" w:hAnsi="Consolas"/>
-                <w:sz w:val="18"/>
-                <w:szCs w:val="20"/>
-                <w:lang w:val="en-US"/>
-              </w:rPr>
               <w:t>y</w:t>
             </w:r>
           </w:p>
         </w:tc>
         <w:tc>
           <w:tcPr>
-            <w:tcW w:w="3969" w:type="dxa"/>
+            <w:tcW w:w="3968" w:type="dxa"/>
             <w:shd w:val="clear" w:color="auto" w:fill="auto"/>
           </w:tcPr>
           <w:p>
@@ -18944,7 +18992,7 @@
       <w:tr>
         <w:tc>
           <w:tcPr>
-            <w:tcW w:w="2408" w:type="dxa"/>
+            <w:tcW w:w="2410" w:type="dxa"/>
             <w:shd w:val="clear" w:color="auto" w:fill="auto"/>
           </w:tcPr>
           <w:p>
@@ -18992,7 +19040,7 @@
         </w:tc>
         <w:tc>
           <w:tcPr>
-            <w:tcW w:w="1985" w:type="dxa"/>
+            <w:tcW w:w="1984" w:type="dxa"/>
             <w:shd w:val="clear" w:color="auto" w:fill="auto"/>
           </w:tcPr>
           <w:p>
@@ -19035,7 +19083,7 @@
         </w:tc>
         <w:tc>
           <w:tcPr>
-            <w:tcW w:w="3969" w:type="dxa"/>
+            <w:tcW w:w="3968" w:type="dxa"/>
             <w:shd w:val="clear" w:color="auto" w:fill="auto"/>
           </w:tcPr>
           <w:p>
@@ -19060,7 +19108,7 @@
       <w:tr>
         <w:tc>
           <w:tcPr>
-            <w:tcW w:w="2408" w:type="dxa"/>
+            <w:tcW w:w="2410" w:type="dxa"/>
             <w:shd w:val="clear" w:color="auto" w:fill="auto"/>
           </w:tcPr>
           <w:p>
@@ -19108,7 +19156,7 @@
         </w:tc>
         <w:tc>
           <w:tcPr>
-            <w:tcW w:w="1985" w:type="dxa"/>
+            <w:tcW w:w="1984" w:type="dxa"/>
             <w:shd w:val="clear" w:color="auto" w:fill="auto"/>
           </w:tcPr>
           <w:p>
@@ -19142,7 +19190,7 @@
         </w:tc>
         <w:tc>
           <w:tcPr>
-            <w:tcW w:w="3969" w:type="dxa"/>
+            <w:tcW w:w="3968" w:type="dxa"/>
             <w:shd w:val="clear" w:color="auto" w:fill="auto"/>
           </w:tcPr>
           <w:p>
@@ -19167,7 +19215,7 @@
       <w:tr>
         <w:tc>
           <w:tcPr>
-            <w:tcW w:w="2408" w:type="dxa"/>
+            <w:tcW w:w="2410" w:type="dxa"/>
             <w:shd w:val="clear" w:color="auto" w:fill="auto"/>
           </w:tcPr>
           <w:p>
@@ -19215,7 +19263,7 @@
         </w:tc>
         <w:tc>
           <w:tcPr>
-            <w:tcW w:w="1985" w:type="dxa"/>
+            <w:tcW w:w="1984" w:type="dxa"/>
             <w:shd w:val="clear" w:color="auto" w:fill="auto"/>
           </w:tcPr>
           <w:p>
@@ -19249,7 +19297,7 @@
         </w:tc>
         <w:tc>
           <w:tcPr>
-            <w:tcW w:w="3969" w:type="dxa"/>
+            <w:tcW w:w="3968" w:type="dxa"/>
             <w:shd w:val="clear" w:color="auto" w:fill="auto"/>
           </w:tcPr>
           <w:p>
@@ -19274,7 +19322,7 @@
       <w:tr>
         <w:tc>
           <w:tcPr>
-            <w:tcW w:w="2408" w:type="dxa"/>
+            <w:tcW w:w="2410" w:type="dxa"/>
             <w:shd w:val="clear" w:color="auto" w:fill="auto"/>
           </w:tcPr>
           <w:p>
@@ -19322,7 +19370,7 @@
         </w:tc>
         <w:tc>
           <w:tcPr>
-            <w:tcW w:w="1985" w:type="dxa"/>
+            <w:tcW w:w="1984" w:type="dxa"/>
             <w:shd w:val="clear" w:color="auto" w:fill="auto"/>
           </w:tcPr>
           <w:p>
@@ -19356,7 +19404,7 @@
         </w:tc>
         <w:tc>
           <w:tcPr>
-            <w:tcW w:w="3969" w:type="dxa"/>
+            <w:tcW w:w="3968" w:type="dxa"/>
             <w:shd w:val="clear" w:color="auto" w:fill="auto"/>
           </w:tcPr>
           <w:p>
@@ -19381,7 +19429,7 @@
       <w:tr>
         <w:tc>
           <w:tcPr>
-            <w:tcW w:w="2408" w:type="dxa"/>
+            <w:tcW w:w="2410" w:type="dxa"/>
             <w:shd w:val="clear" w:color="auto" w:fill="auto"/>
           </w:tcPr>
           <w:p>
@@ -19429,7 +19477,7 @@
         </w:tc>
         <w:tc>
           <w:tcPr>
-            <w:tcW w:w="1985" w:type="dxa"/>
+            <w:tcW w:w="1984" w:type="dxa"/>
             <w:shd w:val="clear" w:color="auto" w:fill="auto"/>
           </w:tcPr>
           <w:p>
@@ -19463,7 +19511,7 @@
         </w:tc>
         <w:tc>
           <w:tcPr>
-            <w:tcW w:w="3969" w:type="dxa"/>
+            <w:tcW w:w="3968" w:type="dxa"/>
             <w:shd w:val="clear" w:color="auto" w:fill="auto"/>
           </w:tcPr>
           <w:p>
@@ -19514,7 +19562,7 @@
       <w:tr>
         <w:tc>
           <w:tcPr>
-            <w:tcW w:w="2408" w:type="dxa"/>
+            <w:tcW w:w="2410" w:type="dxa"/>
             <w:shd w:val="clear" w:color="auto" w:fill="auto"/>
           </w:tcPr>
           <w:p>
@@ -19539,7 +19587,7 @@
         </w:tc>
         <w:tc>
           <w:tcPr>
-            <w:tcW w:w="8507" w:type="dxa"/>
+            <w:tcW w:w="8505" w:type="dxa"/>
             <w:gridSpan w:val="3"/>
             <w:shd w:val="clear" w:color="auto" w:fill="auto"/>
           </w:tcPr>
@@ -19574,7 +19622,7 @@
       <w:tr>
         <w:tc>
           <w:tcPr>
-            <w:tcW w:w="2408" w:type="dxa"/>
+            <w:tcW w:w="2410" w:type="dxa"/>
             <w:shd w:val="clear" w:color="auto" w:fill="auto"/>
           </w:tcPr>
           <w:p>
@@ -19607,7 +19655,7 @@
         </w:tc>
         <w:tc>
           <w:tcPr>
-            <w:tcW w:w="8507" w:type="dxa"/>
+            <w:tcW w:w="8505" w:type="dxa"/>
             <w:gridSpan w:val="3"/>
             <w:shd w:val="clear" w:color="auto" w:fill="auto"/>
           </w:tcPr>
@@ -19641,7 +19689,7 @@
       <w:tr>
         <w:tc>
           <w:tcPr>
-            <w:tcW w:w="2408" w:type="dxa"/>
+            <w:tcW w:w="2410" w:type="dxa"/>
             <w:shd w:val="clear" w:color="auto" w:fill="auto"/>
           </w:tcPr>
           <w:p>
@@ -19697,7 +19745,7 @@
         </w:tc>
         <w:tc>
           <w:tcPr>
-            <w:tcW w:w="8507" w:type="dxa"/>
+            <w:tcW w:w="8505" w:type="dxa"/>
             <w:gridSpan w:val="3"/>
             <w:shd w:val="clear" w:color="auto" w:fill="auto"/>
           </w:tcPr>
@@ -19755,7 +19803,7 @@
       <w:tr>
         <w:tc>
           <w:tcPr>
-            <w:tcW w:w="2408" w:type="dxa"/>
+            <w:tcW w:w="2410" w:type="dxa"/>
             <w:shd w:val="clear" w:color="auto" w:fill="auto"/>
           </w:tcPr>
           <w:p>
@@ -19811,7 +19859,7 @@
         </w:tc>
         <w:tc>
           <w:tcPr>
-            <w:tcW w:w="8507" w:type="dxa"/>
+            <w:tcW w:w="8505" w:type="dxa"/>
             <w:gridSpan w:val="3"/>
             <w:shd w:val="clear" w:color="auto" w:fill="auto"/>
           </w:tcPr>
@@ -19869,7 +19917,7 @@
       <w:tr>
         <w:tc>
           <w:tcPr>
-            <w:tcW w:w="2408" w:type="dxa"/>
+            <w:tcW w:w="2410" w:type="dxa"/>
             <w:shd w:val="clear" w:color="auto" w:fill="auto"/>
           </w:tcPr>
           <w:p>
@@ -19894,7 +19942,7 @@
         </w:tc>
         <w:tc>
           <w:tcPr>
-            <w:tcW w:w="8507" w:type="dxa"/>
+            <w:tcW w:w="8505" w:type="dxa"/>
             <w:gridSpan w:val="3"/>
             <w:shd w:val="clear" w:color="auto" w:fill="auto"/>
           </w:tcPr>
@@ -19937,7 +19985,7 @@
       <w:tr>
         <w:tc>
           <w:tcPr>
-            <w:tcW w:w="2408" w:type="dxa"/>
+            <w:tcW w:w="2410" w:type="dxa"/>
             <w:shd w:val="clear" w:color="auto" w:fill="auto"/>
           </w:tcPr>
           <w:p>
@@ -19971,7 +20019,7 @@
         </w:tc>
         <w:tc>
           <w:tcPr>
-            <w:tcW w:w="8507" w:type="dxa"/>
+            <w:tcW w:w="8505" w:type="dxa"/>
             <w:gridSpan w:val="3"/>
             <w:shd w:val="clear" w:color="auto" w:fill="auto"/>
           </w:tcPr>

</xml_diff>

<commit_message>
docs: compact vim shortcuts
</commit_message>
<xml_diff>
--- a/Settings/Shortcuts.docx
+++ b/Settings/Shortcuts.docx
@@ -1743,7 +1743,6 @@
                 <w:rFonts w:ascii="Consolas" w:hAnsi="Consolas"/>
                 <w:sz w:val="18"/>
                 <w:szCs w:val="12"/>
-                <w:lang w:val="en-US"/>
               </w:rPr>
             </w:pPr>
             <w:r>
@@ -1761,7 +1760,7 @@
                 <w:szCs w:val="12"/>
                 <w:lang w:val="en-US"/>
               </w:rPr>
-              <w:t>&lt; / &gt;</w:t>
+              <w:t>[n]&lt; / &gt;</w:t>
             </w:r>
           </w:p>
         </w:tc>
@@ -1772,34 +1771,52 @@
           <w:p>
             <w:pPr>
               <w:rPr>
-                <w:sz w:val="18"/>
-                <w:szCs w:val="12"/>
-                <w:lang w:val="en-US"/>
-              </w:rPr>
-            </w:pPr>
-            <w:r>
-              <w:rPr>
-                <w:sz w:val="18"/>
-                <w:szCs w:val="12"/>
-                <w:lang w:val="en-US"/>
-              </w:rPr>
-              <w:t>One column smaller</w:t>
-            </w:r>
-            <w:r>
-              <w:rPr>
-                <w:sz w:val="18"/>
-                <w:szCs w:val="12"/>
-                <w:lang w:val="en-US"/>
-              </w:rPr>
-              <w:t xml:space="preserve"> / </w:t>
-            </w:r>
-            <w:r>
-              <w:rPr>
-                <w:sz w:val="18"/>
-                <w:szCs w:val="12"/>
-                <w:lang w:val="en-US"/>
-              </w:rPr>
-              <w:t>larger</w:t>
+                <w:b/>
+                <w:sz w:val="18"/>
+                <w:szCs w:val="12"/>
+                <w:u w:val="single"/>
+                <w:lang w:val="en-US"/>
+              </w:rPr>
+            </w:pPr>
+            <w:r>
+              <w:rPr>
+                <w:sz w:val="18"/>
+                <w:szCs w:val="12"/>
+                <w:lang w:val="en-US"/>
+              </w:rPr>
+              <w:t>One [</w:t>
+            </w:r>
+            <w:r>
+              <w:rPr>
+                <w:sz w:val="18"/>
+                <w:szCs w:val="12"/>
+                <w:lang w:val="en-US"/>
+              </w:rPr>
+              <w:t>n</w:t>
+            </w:r>
+            <w:r>
+              <w:rPr>
+                <w:sz w:val="18"/>
+                <w:szCs w:val="12"/>
+                <w:lang w:val="en-US"/>
+              </w:rPr>
+              <w:t>]</w:t>
+            </w:r>
+            <w:r>
+              <w:rPr>
+                <w:sz w:val="18"/>
+                <w:szCs w:val="12"/>
+                <w:lang w:val="en-US"/>
+              </w:rPr>
+              <w:t xml:space="preserve"> columns smaller</w:t>
+            </w:r>
+            <w:r>
+              <w:rPr>
+                <w:sz w:val="18"/>
+                <w:szCs w:val="12"/>
+                <w:lang w:val="en-US"/>
+              </w:rPr>
+              <w:t xml:space="preserve"> / larger</w:t>
             </w:r>
           </w:p>
         </w:tc>
@@ -1813,7 +1830,6 @@
                 <w:rFonts w:ascii="Consolas" w:hAnsi="Consolas"/>
                 <w:sz w:val="18"/>
                 <w:szCs w:val="12"/>
-                <w:lang w:val="en-US"/>
               </w:rPr>
             </w:pPr>
             <w:r>
@@ -1831,7 +1847,7 @@
                 <w:szCs w:val="12"/>
                 <w:lang w:val="en-US"/>
               </w:rPr>
-              <w:t>- / +</w:t>
+              <w:t>[n]- / +</w:t>
             </w:r>
           </w:p>
         </w:tc>
@@ -1853,140 +1869,31 @@
                 <w:szCs w:val="12"/>
                 <w:lang w:val="en-US"/>
               </w:rPr>
-              <w:t>One row smaller</w:t>
-            </w:r>
-            <w:r>
-              <w:rPr>
-                <w:sz w:val="18"/>
-                <w:szCs w:val="12"/>
-                <w:lang w:val="en-US"/>
-              </w:rPr>
-              <w:t xml:space="preserve"> / </w:t>
-            </w:r>
-            <w:r>
-              <w:rPr>
-                <w:sz w:val="18"/>
-                <w:szCs w:val="12"/>
-                <w:lang w:val="en-US"/>
-              </w:rPr>
-              <w:t>larger</w:t>
-            </w:r>
-          </w:p>
-        </w:tc>
-      </w:tr>
-      <w:tr>
-        <w:tc>
-          <w:tcPr>
-            <w:tcW w:w="1560" w:type="dxa"/>
-          </w:tcPr>
-          <w:p>
-            <w:pPr>
-              <w:rPr>
-                <w:rFonts w:ascii="Consolas" w:hAnsi="Consolas"/>
-                <w:sz w:val="18"/>
-                <w:szCs w:val="12"/>
-              </w:rPr>
-            </w:pPr>
-            <w:r>
-              <w:rPr>
-                <w:rFonts w:ascii="Consolas" w:hAnsi="Consolas"/>
-                <w:sz w:val="18"/>
-                <w:szCs w:val="12"/>
-              </w:rPr>
-              <w:t>&lt;C-w&gt;</w:t>
-            </w:r>
-            <w:r>
-              <w:rPr>
-                <w:rFonts w:ascii="Consolas" w:hAnsi="Consolas"/>
-                <w:sz w:val="18"/>
-                <w:szCs w:val="12"/>
-                <w:lang w:val="en-US"/>
-              </w:rPr>
-              <w:t>[n]&lt; / &gt;</w:t>
-            </w:r>
-          </w:p>
-        </w:tc>
-        <w:tc>
-          <w:tcPr>
-            <w:tcW w:w="3119" w:type="dxa"/>
-          </w:tcPr>
-          <w:p>
-            <w:pPr>
-              <w:rPr>
-                <w:b/>
-                <w:sz w:val="18"/>
-                <w:szCs w:val="12"/>
-                <w:u w:val="single"/>
-              </w:rPr>
-            </w:pPr>
-            <w:r>
-              <w:rPr>
-                <w:sz w:val="18"/>
-                <w:szCs w:val="12"/>
-                <w:lang w:val="en-US"/>
-              </w:rPr>
-              <w:t>n columns smaller</w:t>
-            </w:r>
-            <w:r>
-              <w:rPr>
-                <w:sz w:val="18"/>
-                <w:szCs w:val="12"/>
-                <w:lang w:val="en-US"/>
-              </w:rPr>
-              <w:t xml:space="preserve"> / larger</w:t>
-            </w:r>
-          </w:p>
-        </w:tc>
-        <w:tc>
-          <w:tcPr>
-            <w:tcW w:w="1559" w:type="dxa"/>
-          </w:tcPr>
-          <w:p>
-            <w:pPr>
-              <w:rPr>
-                <w:rFonts w:ascii="Consolas" w:hAnsi="Consolas"/>
-                <w:sz w:val="18"/>
-                <w:szCs w:val="12"/>
-              </w:rPr>
-            </w:pPr>
-            <w:r>
-              <w:rPr>
-                <w:rFonts w:ascii="Consolas" w:hAnsi="Consolas"/>
-                <w:sz w:val="18"/>
-                <w:szCs w:val="12"/>
-              </w:rPr>
-              <w:t>&lt;C-w&gt;</w:t>
-            </w:r>
-            <w:r>
-              <w:rPr>
-                <w:rFonts w:ascii="Consolas" w:hAnsi="Consolas"/>
-                <w:sz w:val="18"/>
-                <w:szCs w:val="12"/>
-                <w:lang w:val="en-US"/>
-              </w:rPr>
-              <w:t>[n]- / +</w:t>
-            </w:r>
-          </w:p>
-        </w:tc>
-        <w:tc>
-          <w:tcPr>
-            <w:tcW w:w="4678" w:type="dxa"/>
-          </w:tcPr>
-          <w:p>
-            <w:pPr>
-              <w:rPr>
-                <w:sz w:val="18"/>
-                <w:szCs w:val="12"/>
-                <w:lang w:val="en-US"/>
-              </w:rPr>
-            </w:pPr>
-            <w:r>
-              <w:rPr>
-                <w:sz w:val="18"/>
-                <w:szCs w:val="12"/>
-                <w:lang w:val="en-US"/>
-              </w:rPr>
-              <w:t>n rows smaller</w:t>
+              <w:t>One [</w:t>
+            </w:r>
+            <w:r>
+              <w:rPr>
+                <w:sz w:val="18"/>
+                <w:szCs w:val="12"/>
+                <w:lang w:val="en-US"/>
+              </w:rPr>
+              <w:t>n</w:t>
+            </w:r>
+            <w:r>
+              <w:rPr>
+                <w:sz w:val="18"/>
+                <w:szCs w:val="12"/>
+                <w:lang w:val="en-US"/>
+              </w:rPr>
+              <w:t>]</w:t>
+            </w:r>
+            <w:r>
+              <w:rPr>
+                <w:sz w:val="18"/>
+                <w:szCs w:val="12"/>
+                <w:lang w:val="en-US"/>
+              </w:rPr>
+              <w:t xml:space="preserve"> rows smaller</w:t>
             </w:r>
             <w:r>
               <w:rPr>
@@ -7098,6 +7005,68 @@
               </w:rPr>
               <w:t xml:space="preserve"> &amp; mouse mode</w:t>
             </w:r>
+          </w:p>
+        </w:tc>
+      </w:tr>
+      <w:tr>
+        <w:tc>
+          <w:tcPr>
+            <w:tcW w:w="1560" w:type="dxa"/>
+            <w:shd w:val="clear" w:color="auto" w:fill="auto"/>
+          </w:tcPr>
+          <w:p>
+            <w:pPr>
+              <w:rPr>
+                <w:rFonts w:ascii="Consolas" w:hAnsi="Consolas"/>
+                <w:sz w:val="18"/>
+                <w:szCs w:val="12"/>
+              </w:rPr>
+            </w:pPr>
+          </w:p>
+        </w:tc>
+        <w:tc>
+          <w:tcPr>
+            <w:tcW w:w="3119" w:type="dxa"/>
+            <w:shd w:val="clear" w:color="auto" w:fill="auto"/>
+          </w:tcPr>
+          <w:p>
+            <w:pPr>
+              <w:rPr>
+                <w:sz w:val="18"/>
+                <w:szCs w:val="12"/>
+                <w:lang w:val="en-US"/>
+              </w:rPr>
+            </w:pPr>
+          </w:p>
+        </w:tc>
+        <w:tc>
+          <w:tcPr>
+            <w:tcW w:w="1559" w:type="dxa"/>
+            <w:shd w:val="clear" w:color="auto" w:fill="auto"/>
+          </w:tcPr>
+          <w:p>
+            <w:pPr>
+              <w:rPr>
+                <w:rFonts w:ascii="Consolas" w:hAnsi="Consolas"/>
+                <w:sz w:val="18"/>
+                <w:szCs w:val="12"/>
+              </w:rPr>
+            </w:pPr>
+          </w:p>
+        </w:tc>
+        <w:tc>
+          <w:tcPr>
+            <w:tcW w:w="4678" w:type="dxa"/>
+            <w:shd w:val="clear" w:color="auto" w:fill="auto"/>
+          </w:tcPr>
+          <w:p>
+            <w:pPr>
+              <w:rPr>
+                <w:sz w:val="18"/>
+                <w:szCs w:val="12"/>
+                <w:lang w:val="en-US"/>
+              </w:rPr>
+            </w:pPr>
           </w:p>
         </w:tc>
       </w:tr>
@@ -18570,16 +18539,7 @@
                 <w:szCs w:val="20"/>
                 <w:lang w:val="en-US"/>
               </w:rPr>
-              <w:t>vi copies automatically to clipboard when yanking</w:t>
-            </w:r>
-            <w:r>
-              <w:rPr>
-                <w:color w:val="FFFFFF" w:themeColor="background1"/>
-                <w:sz w:val="18"/>
-                <w:szCs w:val="20"/>
-                <w:lang w:val="en-US"/>
-              </w:rPr>
-              <w:t>)</w:t>
+              <w:t>vi copies automatically to clipboard when yanking)</w:t>
             </w:r>
           </w:p>
         </w:tc>

</xml_diff>

<commit_message>
docs: document neovim default mappings (see :help default-mappings)
</commit_message>
<xml_diff>
--- a/Settings/Shortcuts.docx
+++ b/Settings/Shortcuts.docx
@@ -2503,14 +2503,56 @@
               <w:rPr>
                 <w:sz w:val="18"/>
                 <w:szCs w:val="12"/>
-              </w:rPr>
-            </w:pPr>
-            <w:r>
-              <w:rPr>
-                <w:sz w:val="18"/>
-                <w:szCs w:val="12"/>
+                <w:lang w:val="en-US"/>
+              </w:rPr>
+            </w:pPr>
+            <w:r>
+              <w:rPr>
+                <w:sz w:val="18"/>
+                <w:szCs w:val="12"/>
+                <w:lang w:val="en-US"/>
               </w:rPr>
               <w:t>Redraw screen</w:t>
+            </w:r>
+            <w:r>
+              <w:rPr>
+                <w:sz w:val="18"/>
+                <w:szCs w:val="12"/>
+                <w:lang w:val="en-US"/>
+              </w:rPr>
+              <w:t xml:space="preserve"> (</w:t>
+            </w:r>
+            <w:r>
+              <w:rPr>
+                <w:sz w:val="18"/>
+                <w:szCs w:val="12"/>
+                <w:lang w:val="en-US"/>
+              </w:rPr>
+              <w:t>NeoVim</w:t>
+            </w:r>
+            <w:r>
+              <w:rPr>
+                <w:sz w:val="18"/>
+                <w:szCs w:val="12"/>
+                <w:lang w:val="en-US"/>
+              </w:rPr>
+              <w:t xml:space="preserve">: + </w:t>
+            </w:r>
+            <w:r>
+              <w:rPr>
+                <w:sz w:val="18"/>
+                <w:szCs w:val="12"/>
+                <w:lang w:val="en-US"/>
+              </w:rPr>
+              <w:t>nohlsearch</w:t>
+            </w:r>
+            <w:r>
+              <w:rPr>
+                <w:sz w:val="18"/>
+                <w:szCs w:val="12"/>
+                <w:lang w:val="en-US"/>
+              </w:rPr>
+              <w:t>)</w:t>
             </w:r>
           </w:p>
         </w:tc>
@@ -5709,7 +5751,7 @@
                 <w:sz w:val="18"/>
                 <w:szCs w:val="12"/>
               </w:rPr>
-              <w:t xml:space="preserve"> / yy/Y</w:t>
+              <w:t xml:space="preserve"> / yy</w:t>
             </w:r>
           </w:p>
         </w:tc>
@@ -5765,6 +5807,138 @@
         <w:tc>
           <w:tcPr>
             <w:tcW w:w="1560" w:type="dxa"/>
+          </w:tcPr>
+          <w:p>
+            <w:pPr>
+              <w:rPr>
+                <w:rFonts w:ascii="Consolas" w:hAnsi="Consolas"/>
+                <w:sz w:val="18"/>
+                <w:szCs w:val="12"/>
+              </w:rPr>
+            </w:pPr>
+          </w:p>
+        </w:tc>
+        <w:tc>
+          <w:tcPr>
+            <w:tcW w:w="3119" w:type="dxa"/>
+          </w:tcPr>
+          <w:p>
+            <w:pPr>
+              <w:rPr>
+                <w:b/>
+                <w:sz w:val="18"/>
+                <w:szCs w:val="12"/>
+                <w:u w:val="single"/>
+                <w:lang w:val="en-US"/>
+              </w:rPr>
+            </w:pPr>
+          </w:p>
+        </w:tc>
+        <w:tc>
+          <w:tcPr>
+            <w:tcW w:w="1559" w:type="dxa"/>
+            <w:shd w:val="clear" w:color="auto" w:fill="auto"/>
+          </w:tcPr>
+          <w:p>
+            <w:pPr>
+              <w:rPr>
+                <w:rFonts w:ascii="Consolas" w:hAnsi="Consolas"/>
+                <w:sz w:val="18"/>
+                <w:szCs w:val="12"/>
+              </w:rPr>
+            </w:pPr>
+            <w:r>
+              <w:rPr>
+                <w:rFonts w:ascii="Consolas" w:hAnsi="Consolas"/>
+                <w:sz w:val="18"/>
+                <w:szCs w:val="12"/>
+              </w:rPr>
+              <w:t>Y</w:t>
+            </w:r>
+          </w:p>
+        </w:tc>
+        <w:tc>
+          <w:tcPr>
+            <w:tcW w:w="4678" w:type="dxa"/>
+            <w:shd w:val="clear" w:color="auto" w:fill="auto"/>
+          </w:tcPr>
+          <w:p>
+            <w:pPr>
+              <w:rPr>
+                <w:b/>
+                <w:sz w:val="18"/>
+                <w:szCs w:val="12"/>
+                <w:u w:val="single"/>
+                <w:lang w:val="en-US"/>
+              </w:rPr>
+            </w:pPr>
+            <w:r>
+              <w:rPr>
+                <w:b/>
+                <w:sz w:val="18"/>
+                <w:szCs w:val="12"/>
+                <w:u w:val="single"/>
+                <w:lang w:val="en-US"/>
+              </w:rPr>
+              <w:t>Y</w:t>
+            </w:r>
+            <w:r>
+              <w:rPr>
+                <w:sz w:val="18"/>
+                <w:szCs w:val="12"/>
+                <w:lang w:val="en-US"/>
+              </w:rPr>
+              <w:t>ank (cop</w:t>
+            </w:r>
+            <w:r>
+              <w:rPr>
+                <w:b/>
+                <w:sz w:val="18"/>
+                <w:szCs w:val="12"/>
+                <w:u w:val="single"/>
+                <w:lang w:val="en-US"/>
+              </w:rPr>
+              <w:t>y</w:t>
+            </w:r>
+            <w:r>
+              <w:rPr>
+                <w:sz w:val="18"/>
+                <w:szCs w:val="12"/>
+                <w:lang w:val="en-US"/>
+              </w:rPr>
+              <w:t>) line</w:t>
+            </w:r>
+            <w:r>
+              <w:rPr>
+                <w:sz w:val="18"/>
+                <w:szCs w:val="12"/>
+                <w:lang w:val="en-US"/>
+              </w:rPr>
+              <w:t xml:space="preserve"> (Vim)</w:t>
+            </w:r>
+            <w:r>
+              <w:rPr>
+                <w:sz w:val="18"/>
+                <w:szCs w:val="12"/>
+                <w:lang w:val="en-US"/>
+              </w:rPr>
+              <w:t>/until end of line</w:t>
+            </w:r>
+            <w:r>
+              <w:rPr>
+                <w:sz w:val="18"/>
+                <w:szCs w:val="12"/>
+                <w:lang w:val="en-US"/>
+              </w:rPr>
+              <w:t xml:space="preserve"> (NeoVim)</w:t>
+            </w:r>
+          </w:p>
+        </w:tc>
+      </w:tr>
+      <w:tr>
+        <w:tc>
+          <w:tcPr>
+            <w:tcW w:w="1560" w:type="dxa"/>
             <w:shd w:val="clear" w:color="auto" w:fill="D9D9D9" w:themeFill="background1" w:themeFillShade="D9"/>
           </w:tcPr>
           <w:p>
@@ -7005,68 +7179,6 @@
               </w:rPr>
               <w:t xml:space="preserve"> &amp; mouse mode</w:t>
             </w:r>
-          </w:p>
-        </w:tc>
-      </w:tr>
-      <w:tr>
-        <w:tc>
-          <w:tcPr>
-            <w:tcW w:w="1560" w:type="dxa"/>
-            <w:shd w:val="clear" w:color="auto" w:fill="auto"/>
-          </w:tcPr>
-          <w:p>
-            <w:pPr>
-              <w:rPr>
-                <w:rFonts w:ascii="Consolas" w:hAnsi="Consolas"/>
-                <w:sz w:val="18"/>
-                <w:szCs w:val="12"/>
-              </w:rPr>
-            </w:pPr>
-          </w:p>
-        </w:tc>
-        <w:tc>
-          <w:tcPr>
-            <w:tcW w:w="3119" w:type="dxa"/>
-            <w:shd w:val="clear" w:color="auto" w:fill="auto"/>
-          </w:tcPr>
-          <w:p>
-            <w:pPr>
-              <w:rPr>
-                <w:sz w:val="18"/>
-                <w:szCs w:val="12"/>
-                <w:lang w:val="en-US"/>
-              </w:rPr>
-            </w:pPr>
-          </w:p>
-        </w:tc>
-        <w:tc>
-          <w:tcPr>
-            <w:tcW w:w="1559" w:type="dxa"/>
-            <w:shd w:val="clear" w:color="auto" w:fill="auto"/>
-          </w:tcPr>
-          <w:p>
-            <w:pPr>
-              <w:rPr>
-                <w:rFonts w:ascii="Consolas" w:hAnsi="Consolas"/>
-                <w:sz w:val="18"/>
-                <w:szCs w:val="12"/>
-              </w:rPr>
-            </w:pPr>
-          </w:p>
-        </w:tc>
-        <w:tc>
-          <w:tcPr>
-            <w:tcW w:w="4678" w:type="dxa"/>
-            <w:shd w:val="clear" w:color="auto" w:fill="auto"/>
-          </w:tcPr>
-          <w:p>
-            <w:pPr>
-              <w:rPr>
-                <w:sz w:val="18"/>
-                <w:szCs w:val="12"/>
-                <w:lang w:val="en-US"/>
-              </w:rPr>
-            </w:pPr>
           </w:p>
         </w:tc>
       </w:tr>

</xml_diff>

<commit_message>
feat: unify vim shortcuts
</commit_message>
<xml_diff>
--- a/Settings/Shortcuts.docx
+++ b/Settings/Shortcuts.docx
@@ -2475,6 +2475,7 @@
         <w:tc>
           <w:tcPr>
             <w:tcW w:w="1560" w:type="dxa"/>
+            <w:shd w:val="clear" w:color="auto" w:fill="D9D9D9" w:themeFill="background1" w:themeFillShade="D9"/>
           </w:tcPr>
           <w:p>
             <w:pPr>
@@ -2497,6 +2498,7 @@
         <w:tc>
           <w:tcPr>
             <w:tcW w:w="3119" w:type="dxa"/>
+            <w:shd w:val="clear" w:color="auto" w:fill="D9D9D9" w:themeFill="background1" w:themeFillShade="D9"/>
           </w:tcPr>
           <w:p>
             <w:pPr>
@@ -2520,23 +2522,15 @@
                 <w:szCs w:val="12"/>
                 <w:lang w:val="en-US"/>
               </w:rPr>
-              <w:t xml:space="preserve"> (</w:t>
-            </w:r>
-            <w:r>
-              <w:rPr>
-                <w:sz w:val="18"/>
-                <w:szCs w:val="12"/>
-                <w:lang w:val="en-US"/>
-              </w:rPr>
-              <w:t>NeoVim</w:t>
-            </w:r>
-            <w:r>
-              <w:rPr>
-                <w:sz w:val="18"/>
-                <w:szCs w:val="12"/>
-                <w:lang w:val="en-US"/>
-              </w:rPr>
-              <w:t xml:space="preserve">: + </w:t>
+              <w:t>,</w:t>
+            </w:r>
+            <w:r>
+              <w:rPr>
+                <w:sz w:val="18"/>
+                <w:szCs w:val="12"/>
+                <w:lang w:val="en-US"/>
+              </w:rPr>
+              <w:t xml:space="preserve"> </w:t>
             </w:r>
             <w:r>
               <w:rPr>
@@ -2552,7 +2546,7 @@
                 <w:szCs w:val="12"/>
                 <w:lang w:val="en-US"/>
               </w:rPr>
-              <w:t>)</w:t>
+              <w:t>, diffupdate</w:t>
             </w:r>
           </w:p>
         </w:tc>
@@ -4729,6 +4723,23 @@
               </w:rPr>
               <w:t>i / a</w:t>
             </w:r>
+            <w:r>
+              <w:rPr>
+                <w:rFonts w:ascii="Consolas" w:hAnsi="Consolas"/>
+                <w:sz w:val="18"/>
+                <w:szCs w:val="12"/>
+              </w:rPr>
+              <w:t xml:space="preserve"> / </w:t>
+            </w:r>
+            <w:r>
+              <w:rPr>
+                <w:rFonts w:ascii="Consolas" w:hAnsi="Consolas"/>
+                <w:sz w:val="18"/>
+                <w:szCs w:val="12"/>
+                <w:shd w:val="clear" w:color="auto" w:fill="D9D9D9" w:themeFill="background1" w:themeFillShade="D9"/>
+              </w:rPr>
+              <w:t>&lt;M-i&gt;</w:t>
+            </w:r>
           </w:p>
         </w:tc>
         <w:tc>
@@ -4740,6 +4751,7 @@
               <w:rPr>
                 <w:sz w:val="18"/>
                 <w:szCs w:val="12"/>
+                <w:lang w:val="en-US"/>
               </w:rPr>
             </w:pPr>
             <w:r>
@@ -4748,6 +4760,7 @@
                 <w:sz w:val="18"/>
                 <w:szCs w:val="12"/>
                 <w:u w:val="single"/>
+                <w:lang w:val="en-US"/>
               </w:rPr>
               <w:t>I</w:t>
             </w:r>
@@ -4755,38 +4768,44 @@
               <w:rPr>
                 <w:sz w:val="18"/>
                 <w:szCs w:val="12"/>
-              </w:rPr>
-              <w:t>nsert at</w:t>
-            </w:r>
-            <w:r>
-              <w:rPr>
-                <w:sz w:val="18"/>
-                <w:szCs w:val="12"/>
+                <w:lang w:val="en-US"/>
+              </w:rPr>
+              <w:t>nsert at/</w:t>
+            </w:r>
+            <w:r>
+              <w:rPr>
+                <w:b/>
+                <w:sz w:val="18"/>
+                <w:szCs w:val="12"/>
+                <w:u w:val="single"/>
+                <w:lang w:val="en-US"/>
+              </w:rPr>
+              <w:t>a</w:t>
+            </w:r>
+            <w:r>
+              <w:rPr>
+                <w:sz w:val="18"/>
+                <w:szCs w:val="12"/>
+                <w:lang w:val="en-US"/>
+              </w:rPr>
+              <w:t>fter cursor</w:t>
+            </w:r>
+            <w:r>
+              <w:rPr>
+                <w:sz w:val="18"/>
+                <w:szCs w:val="12"/>
+                <w:lang w:val="en-US"/>
               </w:rPr>
               <w:t>/</w:t>
             </w:r>
             <w:r>
               <w:rPr>
-                <w:b/>
-                <w:sz w:val="18"/>
-                <w:szCs w:val="12"/>
-                <w:u w:val="single"/>
-              </w:rPr>
-              <w:t>a</w:t>
-            </w:r>
-            <w:r>
-              <w:rPr>
-                <w:sz w:val="18"/>
-                <w:szCs w:val="12"/>
-              </w:rPr>
-              <w:t>fter c</w:t>
-            </w:r>
-            <w:r>
-              <w:rPr>
-                <w:sz w:val="18"/>
-                <w:szCs w:val="12"/>
-              </w:rPr>
-              <w:t>ursor</w:t>
+                <w:sz w:val="18"/>
+                <w:szCs w:val="12"/>
+                <w:shd w:val="clear" w:color="auto" w:fill="D9D9D9" w:themeFill="background1" w:themeFillShade="D9"/>
+                <w:lang w:val="en-US"/>
+              </w:rPr>
+              <w:t>single character</w:t>
             </w:r>
           </w:p>
         </w:tc>
@@ -5753,6 +5772,23 @@
               </w:rPr>
               <w:t xml:space="preserve"> / yy</w:t>
             </w:r>
+            <w:r>
+              <w:rPr>
+                <w:rFonts w:ascii="Consolas" w:hAnsi="Consolas"/>
+                <w:sz w:val="18"/>
+                <w:szCs w:val="12"/>
+              </w:rPr>
+              <w:t xml:space="preserve"> / </w:t>
+            </w:r>
+            <w:r>
+              <w:rPr>
+                <w:rFonts w:ascii="Consolas" w:hAnsi="Consolas"/>
+                <w:sz w:val="18"/>
+                <w:szCs w:val="12"/>
+                <w:highlight w:val="lightGray"/>
+              </w:rPr>
+              <w:t>Y</w:t>
+            </w:r>
           </w:p>
         </w:tc>
         <w:tc>
@@ -5774,6 +5810,7 @@
                 <w:sz w:val="18"/>
                 <w:szCs w:val="12"/>
                 <w:u w:val="single"/>
+                <w:lang w:val="en-US"/>
               </w:rPr>
               <w:t>Y</w:t>
             </w:r>
@@ -5781,6 +5818,7 @@
               <w:rPr>
                 <w:sz w:val="18"/>
                 <w:szCs w:val="12"/>
+                <w:lang w:val="en-US"/>
               </w:rPr>
               <w:t>ank (cop</w:t>
             </w:r>
@@ -5790,6 +5828,7 @@
                 <w:sz w:val="18"/>
                 <w:szCs w:val="12"/>
                 <w:u w:val="single"/>
+                <w:lang w:val="en-US"/>
               </w:rPr>
               <w:t>y</w:t>
             </w:r>
@@ -5797,9 +5836,27 @@
               <w:rPr>
                 <w:sz w:val="18"/>
                 <w:szCs w:val="12"/>
+                <w:lang w:val="en-US"/>
               </w:rPr>
               <w:t>) selection / line</w:t>
             </w:r>
+            <w:r>
+              <w:rPr>
+                <w:sz w:val="18"/>
+                <w:szCs w:val="12"/>
+                <w:lang w:val="en-US"/>
+              </w:rPr>
+              <w:t xml:space="preserve"> / </w:t>
+            </w:r>
+            <w:r>
+              <w:rPr>
+                <w:sz w:val="18"/>
+                <w:szCs w:val="12"/>
+                <w:highlight w:val="lightGray"/>
+                <w:lang w:val="en-US"/>
+              </w:rPr>
+              <w:t>until end of line</w:t>
+            </w:r>
           </w:p>
         </w:tc>
       </w:tr>
@@ -5807,20 +5864,64 @@
         <w:tc>
           <w:tcPr>
             <w:tcW w:w="1560" w:type="dxa"/>
-          </w:tcPr>
-          <w:p>
-            <w:pPr>
-              <w:rPr>
-                <w:rFonts w:ascii="Consolas" w:hAnsi="Consolas"/>
-                <w:sz w:val="18"/>
-                <w:szCs w:val="12"/>
-              </w:rPr>
-            </w:pPr>
+            <w:shd w:val="clear" w:color="auto" w:fill="D9D9D9" w:themeFill="background1" w:themeFillShade="D9"/>
+          </w:tcPr>
+          <w:p>
+            <w:pPr>
+              <w:rPr>
+                <w:rFonts w:ascii="Consolas" w:hAnsi="Consolas"/>
+                <w:sz w:val="18"/>
+                <w:szCs w:val="12"/>
+              </w:rPr>
+            </w:pPr>
+            <w:r>
+              <w:rPr>
+                <w:rFonts w:ascii="MS Gothic" w:eastAsia="MS Gothic" w:hAnsi="MS Gothic" w:cs="MS Gothic"/>
+                <w:sz w:val="18"/>
+                <w:szCs w:val="18"/>
+                <w:lang w:val="en-US"/>
+              </w:rPr>
+              <w:t>␣</w:t>
+            </w:r>
+            <w:r>
+              <w:rPr>
+                <w:rFonts w:ascii="Consolas" w:hAnsi="Consolas"/>
+                <w:sz w:val="18"/>
+                <w:szCs w:val="12"/>
+              </w:rPr>
+              <w:t>p</w:t>
+            </w:r>
+            <w:r>
+              <w:rPr>
+                <w:rFonts w:ascii="Consolas" w:hAnsi="Consolas"/>
+                <w:sz w:val="18"/>
+                <w:szCs w:val="12"/>
+              </w:rPr>
+              <w:t xml:space="preserve"> / </w:t>
+            </w:r>
+            <w:r>
+              <w:rPr>
+                <w:rFonts w:ascii="MS Gothic" w:eastAsia="MS Gothic" w:hAnsi="MS Gothic" w:cs="MS Gothic"/>
+                <w:sz w:val="18"/>
+                <w:szCs w:val="18"/>
+                <w:lang w:val="en-US"/>
+              </w:rPr>
+              <w:t>␣</w:t>
+            </w:r>
+            <w:r>
+              <w:rPr>
+                <w:rFonts w:ascii="Consolas" w:hAnsi="Consolas"/>
+                <w:sz w:val="18"/>
+                <w:szCs w:val="12"/>
+              </w:rPr>
+              <w:t>P</w:t>
+            </w:r>
           </w:p>
         </w:tc>
         <w:tc>
           <w:tcPr>
             <w:tcW w:w="3119" w:type="dxa"/>
+            <w:shd w:val="clear" w:color="auto" w:fill="D9D9D9" w:themeFill="background1" w:themeFillShade="D9"/>
           </w:tcPr>
           <w:p>
             <w:pPr>
@@ -5832,6 +5933,170 @@
                 <w:lang w:val="en-US"/>
               </w:rPr>
             </w:pPr>
+            <w:r>
+              <w:rPr>
+                <w:b/>
+                <w:sz w:val="18"/>
+                <w:szCs w:val="12"/>
+                <w:u w:val="single"/>
+                <w:lang w:val="en-US"/>
+              </w:rPr>
+              <w:t>P</w:t>
+            </w:r>
+            <w:r>
+              <w:rPr>
+                <w:sz w:val="18"/>
+                <w:szCs w:val="12"/>
+                <w:lang w:val="en-US"/>
+              </w:rPr>
+              <w:t>aste register 0 after / at cursor</w:t>
+            </w:r>
+          </w:p>
+        </w:tc>
+        <w:tc>
+          <w:tcPr>
+            <w:tcW w:w="1559" w:type="dxa"/>
+            <w:shd w:val="clear" w:color="auto" w:fill="D9D9D9" w:themeFill="background1" w:themeFillShade="D9"/>
+          </w:tcPr>
+          <w:p>
+            <w:pPr>
+              <w:rPr>
+                <w:rFonts w:ascii="Consolas" w:hAnsi="Consolas"/>
+                <w:sz w:val="18"/>
+                <w:szCs w:val="12"/>
+                <w:lang w:val="en-US"/>
+              </w:rPr>
+            </w:pPr>
+            <w:r>
+              <w:rPr>
+                <w:rFonts w:ascii="MS Gothic" w:eastAsia="MS Gothic" w:hAnsi="MS Gothic" w:cs="MS Gothic"/>
+                <w:sz w:val="18"/>
+                <w:szCs w:val="18"/>
+                <w:lang w:val="en-US"/>
+              </w:rPr>
+              <w:t>␣</w:t>
+            </w:r>
+            <w:r>
+              <w:rPr>
+                <w:rFonts w:ascii="Consolas" w:hAnsi="Consolas"/>
+                <w:sz w:val="18"/>
+                <w:szCs w:val="12"/>
+              </w:rPr>
+              <w:t>o</w:t>
+            </w:r>
+            <w:r>
+              <w:rPr>
+                <w:rFonts w:ascii="Consolas" w:hAnsi="Consolas"/>
+                <w:sz w:val="18"/>
+                <w:szCs w:val="12"/>
+              </w:rPr>
+              <w:t xml:space="preserve"> / </w:t>
+            </w:r>
+            <w:r>
+              <w:rPr>
+                <w:rFonts w:ascii="MS Gothic" w:eastAsia="MS Gothic" w:hAnsi="MS Gothic" w:cs="MS Gothic"/>
+                <w:sz w:val="18"/>
+                <w:szCs w:val="18"/>
+                <w:lang w:val="en-US"/>
+              </w:rPr>
+              <w:t>␣</w:t>
+            </w:r>
+            <w:r>
+              <w:rPr>
+                <w:rFonts w:ascii="Consolas" w:hAnsi="Consolas"/>
+                <w:sz w:val="18"/>
+                <w:szCs w:val="12"/>
+              </w:rPr>
+              <w:t>O</w:t>
+            </w:r>
+          </w:p>
+        </w:tc>
+        <w:tc>
+          <w:tcPr>
+            <w:tcW w:w="4678" w:type="dxa"/>
+            <w:shd w:val="clear" w:color="auto" w:fill="D9D9D9" w:themeFill="background1" w:themeFillShade="D9"/>
+          </w:tcPr>
+          <w:p>
+            <w:pPr>
+              <w:rPr>
+                <w:b/>
+                <w:sz w:val="18"/>
+                <w:szCs w:val="12"/>
+                <w:u w:val="single"/>
+                <w:lang w:val="en-US"/>
+              </w:rPr>
+            </w:pPr>
+            <w:r>
+              <w:rPr>
+                <w:b/>
+                <w:sz w:val="18"/>
+                <w:szCs w:val="12"/>
+                <w:u w:val="single"/>
+                <w:lang w:val="en-US"/>
+              </w:rPr>
+              <w:t>P</w:t>
+            </w:r>
+            <w:r>
+              <w:rPr>
+                <w:sz w:val="18"/>
+                <w:szCs w:val="12"/>
+                <w:lang w:val="en-US"/>
+              </w:rPr>
+              <w:t>aste register below / above current line</w:t>
+            </w:r>
+          </w:p>
+        </w:tc>
+      </w:tr>
+      <w:tr>
+        <w:tc>
+          <w:tcPr>
+            <w:tcW w:w="1560" w:type="dxa"/>
+          </w:tcPr>
+          <w:p>
+            <w:pPr>
+              <w:rPr>
+                <w:rFonts w:ascii="Consolas" w:hAnsi="Consolas"/>
+                <w:sz w:val="18"/>
+                <w:szCs w:val="12"/>
+              </w:rPr>
+            </w:pPr>
+            <w:r>
+              <w:rPr>
+                <w:rFonts w:ascii="Consolas" w:hAnsi="Consolas"/>
+                <w:sz w:val="18"/>
+                <w:szCs w:val="12"/>
+              </w:rPr>
+              <w:t>&lt;C-v&gt;</w:t>
+            </w:r>
+          </w:p>
+        </w:tc>
+        <w:tc>
+          <w:tcPr>
+            <w:tcW w:w="3119" w:type="dxa"/>
+          </w:tcPr>
+          <w:p>
+            <w:pPr>
+              <w:rPr>
+                <w:sz w:val="18"/>
+                <w:szCs w:val="12"/>
+              </w:rPr>
+            </w:pPr>
+            <w:r>
+              <w:rPr>
+                <w:b/>
+                <w:sz w:val="18"/>
+                <w:szCs w:val="12"/>
+                <w:u w:val="single"/>
+              </w:rPr>
+              <w:t>V</w:t>
+            </w:r>
+            <w:r>
+              <w:rPr>
+                <w:sz w:val="18"/>
+                <w:szCs w:val="12"/>
+              </w:rPr>
+              <w:t>isual Block (Column mode)</w:t>
+            </w:r>
           </w:p>
         </w:tc>
         <w:tc>
@@ -5853,7 +6118,7 @@
                 <w:sz w:val="18"/>
                 <w:szCs w:val="12"/>
               </w:rPr>
-              <w:t>Y</w:t>
+              <w:t>v / V</w:t>
             </w:r>
           </w:p>
         </w:tc>
@@ -5865,14 +6130,125 @@
           <w:p>
             <w:pPr>
               <w:rPr>
+                <w:sz w:val="18"/>
+                <w:szCs w:val="12"/>
+                <w:lang w:val="en-US"/>
+              </w:rPr>
+            </w:pPr>
+            <w:r>
+              <w:rPr>
+                <w:sz w:val="18"/>
+                <w:szCs w:val="12"/>
+                <w:lang w:val="en-US"/>
+              </w:rPr>
+              <w:t xml:space="preserve">Toogle </w:t>
+            </w:r>
+            <w:r>
+              <w:rPr>
                 <w:b/>
                 <w:sz w:val="18"/>
                 <w:szCs w:val="12"/>
                 <w:u w:val="single"/>
                 <w:lang w:val="en-US"/>
               </w:rPr>
-            </w:pPr>
-            <w:r>
+              <w:t>v</w:t>
+            </w:r>
+            <w:r>
+              <w:rPr>
+                <w:sz w:val="18"/>
+                <w:szCs w:val="12"/>
+                <w:lang w:val="en-US"/>
+              </w:rPr>
+              <w:t>isual char / line selection</w:t>
+            </w:r>
+          </w:p>
+        </w:tc>
+      </w:tr>
+      <w:tr>
+        <w:tc>
+          <w:tcPr>
+            <w:tcW w:w="1560" w:type="dxa"/>
+          </w:tcPr>
+          <w:p>
+            <w:pPr>
+              <w:rPr>
+                <w:rFonts w:ascii="Consolas" w:hAnsi="Consolas"/>
+                <w:sz w:val="18"/>
+                <w:szCs w:val="12"/>
+              </w:rPr>
+            </w:pPr>
+            <w:r>
+              <w:rPr>
+                <w:rFonts w:ascii="Consolas" w:hAnsi="Consolas"/>
+                <w:sz w:val="16"/>
+                <w:szCs w:val="10"/>
+              </w:rPr>
+              <w:t>&lt;&lt;</w:t>
+            </w:r>
+            <w:r>
+              <w:rPr>
+                <w:rFonts w:ascii="Consolas" w:hAnsi="Consolas"/>
+                <w:sz w:val="16"/>
+                <w:szCs w:val="10"/>
+              </w:rPr>
+              <w:t xml:space="preserve"> / </w:t>
+            </w:r>
+            <w:r>
+              <w:rPr>
+                <w:rFonts w:ascii="Consolas" w:hAnsi="Consolas"/>
+                <w:sz w:val="16"/>
+                <w:szCs w:val="10"/>
+              </w:rPr>
+              <w:t>&gt;&gt;</w:t>
+            </w:r>
+            <w:r>
+              <w:rPr>
+                <w:rFonts w:ascii="Consolas" w:hAnsi="Consolas"/>
+                <w:sz w:val="16"/>
+                <w:szCs w:val="10"/>
+              </w:rPr>
+              <w:t xml:space="preserve"> (</w:t>
+            </w:r>
+            <w:r>
+              <w:rPr>
+                <w:rFonts w:ascii="Consolas" w:hAnsi="Consolas"/>
+                <w:sz w:val="16"/>
+                <w:szCs w:val="10"/>
+              </w:rPr>
+              <w:t>&lt;</w:t>
+            </w:r>
+            <w:r>
+              <w:rPr>
+                <w:rFonts w:ascii="Consolas" w:hAnsi="Consolas"/>
+                <w:sz w:val="16"/>
+                <w:szCs w:val="10"/>
+              </w:rPr>
+              <w:t xml:space="preserve"> / </w:t>
+            </w:r>
+            <w:r>
+              <w:rPr>
+                <w:rFonts w:ascii="Consolas" w:hAnsi="Consolas"/>
+                <w:sz w:val="16"/>
+                <w:szCs w:val="10"/>
+              </w:rPr>
+              <w:t>&gt;</w:t>
+            </w:r>
+            <w:r>
+              <w:rPr>
+                <w:rFonts w:ascii="Consolas" w:hAnsi="Consolas"/>
+                <w:sz w:val="16"/>
+                <w:szCs w:val="10"/>
+              </w:rPr>
+              <w:t>)</w:t>
+            </w:r>
+          </w:p>
+        </w:tc>
+        <w:tc>
+          <w:tcPr>
+            <w:tcW w:w="3119" w:type="dxa"/>
+          </w:tcPr>
+          <w:p>
+            <w:pPr>
               <w:rPr>
                 <w:b/>
                 <w:sz w:val="18"/>
@@ -5880,17 +6256,87 @@
                 <w:u w:val="single"/>
                 <w:lang w:val="en-US"/>
               </w:rPr>
-              <w:t>Y</w:t>
-            </w:r>
-            <w:r>
-              <w:rPr>
-                <w:sz w:val="18"/>
-                <w:szCs w:val="12"/>
-                <w:lang w:val="en-US"/>
-              </w:rPr>
-              <w:t>ank (cop</w:t>
-            </w:r>
-            <w:r>
+            </w:pPr>
+            <w:r>
+              <w:rPr>
+                <w:sz w:val="18"/>
+                <w:szCs w:val="12"/>
+                <w:lang w:val="en-US"/>
+              </w:rPr>
+              <w:t xml:space="preserve">Shift </w:t>
+            </w:r>
+            <w:r>
+              <w:rPr>
+                <w:sz w:val="18"/>
+                <w:szCs w:val="12"/>
+                <w:lang w:val="en-US"/>
+              </w:rPr>
+              <w:t>left</w:t>
+            </w:r>
+            <w:r>
+              <w:rPr>
+                <w:sz w:val="18"/>
+                <w:szCs w:val="12"/>
+                <w:lang w:val="en-US"/>
+              </w:rPr>
+              <w:t xml:space="preserve"> / </w:t>
+            </w:r>
+            <w:r>
+              <w:rPr>
+                <w:sz w:val="18"/>
+                <w:szCs w:val="12"/>
+                <w:lang w:val="en-US"/>
+              </w:rPr>
+              <w:t xml:space="preserve">right </w:t>
+            </w:r>
+            <w:r>
+              <w:rPr>
+                <w:sz w:val="18"/>
+                <w:szCs w:val="12"/>
+                <w:lang w:val="en-US"/>
+              </w:rPr>
+              <w:t>(single in</w:t>
+            </w:r>
+            <w:r>
+              <w:rPr>
+                <w:sz w:val="18"/>
+                <w:szCs w:val="12"/>
+                <w:lang w:val="en-US"/>
+              </w:rPr>
+              <w:t xml:space="preserve"> visual mode)</w:t>
+            </w:r>
+          </w:p>
+        </w:tc>
+        <w:tc>
+          <w:tcPr>
+            <w:tcW w:w="1559" w:type="dxa"/>
+            <w:shd w:val="clear" w:color="auto" w:fill="auto"/>
+          </w:tcPr>
+          <w:p>
+            <w:pPr>
+              <w:rPr>
+                <w:rFonts w:ascii="Consolas" w:hAnsi="Consolas"/>
+                <w:sz w:val="18"/>
+                <w:szCs w:val="12"/>
+              </w:rPr>
+            </w:pPr>
+            <w:r>
+              <w:rPr>
+                <w:rFonts w:ascii="Consolas" w:hAnsi="Consolas"/>
+                <w:sz w:val="18"/>
+                <w:szCs w:val="12"/>
+              </w:rPr>
+              <w:t>=</w:t>
+            </w:r>
+          </w:p>
+        </w:tc>
+        <w:tc>
+          <w:tcPr>
+            <w:tcW w:w="4678" w:type="dxa"/>
+            <w:shd w:val="clear" w:color="auto" w:fill="auto"/>
+          </w:tcPr>
+          <w:p>
+            <w:pPr>
               <w:rPr>
                 <w:b/>
                 <w:sz w:val="18"/>
@@ -5898,39 +6344,490 @@
                 <w:u w:val="single"/>
                 <w:lang w:val="en-US"/>
               </w:rPr>
-              <w:t>y</w:t>
-            </w:r>
-            <w:r>
-              <w:rPr>
-                <w:sz w:val="18"/>
-                <w:szCs w:val="12"/>
-                <w:lang w:val="en-US"/>
-              </w:rPr>
-              <w:t>) line</w:t>
-            </w:r>
-            <w:r>
-              <w:rPr>
-                <w:sz w:val="18"/>
-                <w:szCs w:val="12"/>
-                <w:lang w:val="en-US"/>
-              </w:rPr>
-              <w:t xml:space="preserve"> (Vim)</w:t>
-            </w:r>
-            <w:r>
-              <w:rPr>
-                <w:sz w:val="18"/>
-                <w:szCs w:val="12"/>
-                <w:lang w:val="en-US"/>
-              </w:rPr>
-              <w:t>/until end of line</w:t>
-            </w:r>
-            <w:r>
-              <w:rPr>
-                <w:sz w:val="18"/>
-                <w:szCs w:val="12"/>
-                <w:lang w:val="en-US"/>
-              </w:rPr>
-              <w:t xml:space="preserve"> (NeoVim)</w:t>
+            </w:pPr>
+            <w:r>
+              <w:rPr>
+                <w:sz w:val="18"/>
+                <w:szCs w:val="12"/>
+                <w:lang w:val="en-US"/>
+              </w:rPr>
+              <w:t>Indent</w:t>
+            </w:r>
+          </w:p>
+        </w:tc>
+      </w:tr>
+      <w:tr>
+        <w:tc>
+          <w:tcPr>
+            <w:tcW w:w="1560" w:type="dxa"/>
+          </w:tcPr>
+          <w:p>
+            <w:pPr>
+              <w:rPr>
+                <w:rFonts w:ascii="Consolas" w:hAnsi="Consolas"/>
+                <w:sz w:val="18"/>
+                <w:szCs w:val="12"/>
+              </w:rPr>
+            </w:pPr>
+            <w:r>
+              <w:rPr>
+                <w:rFonts w:ascii="Consolas" w:hAnsi="Consolas"/>
+                <w:sz w:val="18"/>
+                <w:szCs w:val="12"/>
+              </w:rPr>
+              <w:t>&lt;C-a&gt;</w:t>
+            </w:r>
+            <w:r>
+              <w:rPr>
+                <w:rFonts w:ascii="Consolas" w:hAnsi="Consolas"/>
+                <w:sz w:val="18"/>
+                <w:szCs w:val="12"/>
+              </w:rPr>
+              <w:t xml:space="preserve"> / &lt;C-x&gt;</w:t>
+            </w:r>
+          </w:p>
+        </w:tc>
+        <w:tc>
+          <w:tcPr>
+            <w:tcW w:w="3119" w:type="dxa"/>
+          </w:tcPr>
+          <w:p>
+            <w:pPr>
+              <w:rPr>
+                <w:sz w:val="18"/>
+                <w:szCs w:val="12"/>
+              </w:rPr>
+            </w:pPr>
+            <w:r>
+              <w:rPr>
+                <w:sz w:val="18"/>
+                <w:szCs w:val="12"/>
+              </w:rPr>
+              <w:t>Increase/decrease number</w:t>
+            </w:r>
+          </w:p>
+        </w:tc>
+        <w:tc>
+          <w:tcPr>
+            <w:tcW w:w="1559" w:type="dxa"/>
+            <w:shd w:val="clear" w:color="auto" w:fill="auto"/>
+          </w:tcPr>
+          <w:p>
+            <w:pPr>
+              <w:rPr>
+                <w:rFonts w:ascii="Consolas" w:hAnsi="Consolas"/>
+                <w:sz w:val="18"/>
+                <w:szCs w:val="12"/>
+              </w:rPr>
+            </w:pPr>
+            <w:r>
+              <w:rPr>
+                <w:rFonts w:ascii="Consolas" w:hAnsi="Consolas"/>
+                <w:sz w:val="18"/>
+                <w:szCs w:val="12"/>
+              </w:rPr>
+              <w:t>g&lt;C-a&gt;/g&lt;C-</w:t>
+            </w:r>
+            <w:r>
+              <w:rPr>
+                <w:rFonts w:ascii="Consolas" w:hAnsi="Consolas"/>
+                <w:sz w:val="18"/>
+                <w:szCs w:val="12"/>
+              </w:rPr>
+              <w:t>x</w:t>
+            </w:r>
+            <w:r>
+              <w:rPr>
+                <w:rFonts w:ascii="Consolas" w:hAnsi="Consolas"/>
+                <w:sz w:val="18"/>
+                <w:szCs w:val="12"/>
+              </w:rPr>
+              <w:t>&gt;</w:t>
+            </w:r>
+          </w:p>
+        </w:tc>
+        <w:tc>
+          <w:tcPr>
+            <w:tcW w:w="4678" w:type="dxa"/>
+            <w:shd w:val="clear" w:color="auto" w:fill="auto"/>
+          </w:tcPr>
+          <w:p>
+            <w:pPr>
+              <w:rPr>
+                <w:sz w:val="18"/>
+                <w:szCs w:val="12"/>
+                <w:lang w:val="en-US"/>
+              </w:rPr>
+            </w:pPr>
+            <w:r>
+              <w:rPr>
+                <w:sz w:val="18"/>
+                <w:szCs w:val="12"/>
+                <w:lang w:val="en-US"/>
+              </w:rPr>
+              <w:t>Increase</w:t>
+            </w:r>
+            <w:r>
+              <w:rPr>
+                <w:sz w:val="18"/>
+                <w:szCs w:val="12"/>
+                <w:lang w:val="en-US"/>
+              </w:rPr>
+              <w:t>/decrease</w:t>
+            </w:r>
+            <w:r>
+              <w:rPr>
+                <w:sz w:val="18"/>
+                <w:szCs w:val="12"/>
+                <w:lang w:val="en-US"/>
+              </w:rPr>
+              <w:t xml:space="preserve"> selected numbers creating a sequence</w:t>
+            </w:r>
+          </w:p>
+        </w:tc>
+      </w:tr>
+      <w:tr>
+        <w:tc>
+          <w:tcPr>
+            <w:tcW w:w="1560" w:type="dxa"/>
+          </w:tcPr>
+          <w:p>
+            <w:pPr>
+              <w:rPr>
+                <w:rFonts w:ascii="Consolas" w:hAnsi="Consolas"/>
+                <w:sz w:val="18"/>
+                <w:szCs w:val="12"/>
+              </w:rPr>
+            </w:pPr>
+            <w:r>
+              <w:rPr>
+                <w:rFonts w:ascii="Consolas" w:hAnsi="Consolas"/>
+                <w:sz w:val="18"/>
+                <w:szCs w:val="12"/>
+              </w:rPr>
+              <w:t>:m+ / :m-2</w:t>
+            </w:r>
+          </w:p>
+        </w:tc>
+        <w:tc>
+          <w:tcPr>
+            <w:tcW w:w="3119" w:type="dxa"/>
+          </w:tcPr>
+          <w:p>
+            <w:pPr>
+              <w:rPr>
+                <w:sz w:val="18"/>
+                <w:szCs w:val="12"/>
+                <w:lang w:val="en-US"/>
+              </w:rPr>
+            </w:pPr>
+            <w:r>
+              <w:rPr>
+                <w:sz w:val="18"/>
+                <w:szCs w:val="12"/>
+                <w:lang w:val="en-US"/>
+              </w:rPr>
+              <w:t>Move current line down/up</w:t>
+            </w:r>
+          </w:p>
+        </w:tc>
+        <w:tc>
+          <w:tcPr>
+            <w:tcW w:w="1559" w:type="dxa"/>
+            <w:shd w:val="clear" w:color="auto" w:fill="D9D9D9" w:themeFill="background1" w:themeFillShade="D9"/>
+          </w:tcPr>
+          <w:p>
+            <w:pPr>
+              <w:rPr>
+                <w:rFonts w:ascii="Consolas" w:hAnsi="Consolas"/>
+                <w:sz w:val="18"/>
+                <w:szCs w:val="12"/>
+              </w:rPr>
+            </w:pPr>
+            <w:r>
+              <w:rPr>
+                <w:rFonts w:ascii="Consolas" w:hAnsi="Consolas"/>
+                <w:sz w:val="18"/>
+                <w:szCs w:val="12"/>
+              </w:rPr>
+              <w:t>&lt;C-j&gt;</w:t>
+            </w:r>
+            <w:r>
+              <w:rPr>
+                <w:rFonts w:ascii="Consolas" w:hAnsi="Consolas"/>
+                <w:sz w:val="18"/>
+                <w:szCs w:val="12"/>
+              </w:rPr>
+              <w:t xml:space="preserve"> / </w:t>
+            </w:r>
+            <w:r>
+              <w:rPr>
+                <w:rFonts w:ascii="Consolas" w:hAnsi="Consolas"/>
+                <w:sz w:val="18"/>
+                <w:szCs w:val="12"/>
+              </w:rPr>
+              <w:t>&lt;C-</w:t>
+            </w:r>
+            <w:r>
+              <w:rPr>
+                <w:rFonts w:ascii="Consolas" w:hAnsi="Consolas"/>
+                <w:sz w:val="18"/>
+                <w:szCs w:val="12"/>
+              </w:rPr>
+              <w:t>k</w:t>
+            </w:r>
+            <w:r>
+              <w:rPr>
+                <w:rFonts w:ascii="Consolas" w:hAnsi="Consolas"/>
+                <w:sz w:val="18"/>
+                <w:szCs w:val="12"/>
+              </w:rPr>
+              <w:t>&gt;</w:t>
+            </w:r>
+          </w:p>
+        </w:tc>
+        <w:tc>
+          <w:tcPr>
+            <w:tcW w:w="4678" w:type="dxa"/>
+            <w:shd w:val="clear" w:color="auto" w:fill="D9D9D9" w:themeFill="background1" w:themeFillShade="D9"/>
+          </w:tcPr>
+          <w:p>
+            <w:pPr>
+              <w:rPr>
+                <w:sz w:val="18"/>
+                <w:szCs w:val="12"/>
+                <w:lang w:val="en-US"/>
+              </w:rPr>
+            </w:pPr>
+            <w:r>
+              <w:rPr>
+                <w:sz w:val="18"/>
+                <w:szCs w:val="12"/>
+                <w:lang w:val="en-US"/>
+              </w:rPr>
+              <w:t>Move current line</w:t>
+            </w:r>
+            <w:r>
+              <w:rPr>
+                <w:sz w:val="18"/>
+                <w:szCs w:val="12"/>
+                <w:lang w:val="en-US"/>
+              </w:rPr>
+              <w:t>/visually selected lines</w:t>
+            </w:r>
+            <w:r>
+              <w:rPr>
+                <w:sz w:val="18"/>
+                <w:szCs w:val="12"/>
+                <w:lang w:val="en-US"/>
+              </w:rPr>
+              <w:t xml:space="preserve"> down/up</w:t>
+            </w:r>
+          </w:p>
+        </w:tc>
+      </w:tr>
+      <w:tr>
+        <w:tc>
+          <w:tcPr>
+            <w:tcW w:w="1560" w:type="dxa"/>
+          </w:tcPr>
+          <w:p>
+            <w:pPr>
+              <w:rPr>
+                <w:rFonts w:ascii="Consolas" w:hAnsi="Consolas"/>
+                <w:sz w:val="18"/>
+                <w:szCs w:val="12"/>
+              </w:rPr>
+            </w:pPr>
+            <w:r>
+              <w:rPr>
+                <w:rFonts w:ascii="Consolas" w:hAnsi="Consolas"/>
+                <w:sz w:val="18"/>
+                <w:szCs w:val="12"/>
+              </w:rPr>
+              <w:t>ga</w:t>
+            </w:r>
+          </w:p>
+        </w:tc>
+        <w:tc>
+          <w:tcPr>
+            <w:tcW w:w="3119" w:type="dxa"/>
+          </w:tcPr>
+          <w:p>
+            <w:pPr>
+              <w:rPr>
+                <w:sz w:val="18"/>
+                <w:szCs w:val="12"/>
+              </w:rPr>
+            </w:pPr>
+            <w:r>
+              <w:rPr>
+                <w:b/>
+                <w:sz w:val="18"/>
+                <w:szCs w:val="12"/>
+                <w:u w:val="single"/>
+              </w:rPr>
+              <w:t>G</w:t>
+            </w:r>
+            <w:r>
+              <w:rPr>
+                <w:sz w:val="18"/>
+                <w:szCs w:val="12"/>
+              </w:rPr>
+              <w:t xml:space="preserve">et </w:t>
+            </w:r>
+            <w:r>
+              <w:rPr>
+                <w:b/>
+                <w:sz w:val="18"/>
+                <w:szCs w:val="12"/>
+                <w:u w:val="single"/>
+              </w:rPr>
+              <w:t>a</w:t>
+            </w:r>
+            <w:r>
+              <w:rPr>
+                <w:sz w:val="18"/>
+                <w:szCs w:val="12"/>
+              </w:rPr>
+              <w:t>scii</w:t>
+            </w:r>
+          </w:p>
+        </w:tc>
+        <w:tc>
+          <w:tcPr>
+            <w:tcW w:w="1559" w:type="dxa"/>
+            <w:shd w:val="clear" w:color="auto" w:fill="auto"/>
+          </w:tcPr>
+          <w:p>
+            <w:pPr>
+              <w:rPr>
+                <w:rFonts w:ascii="Consolas" w:hAnsi="Consolas"/>
+                <w:sz w:val="18"/>
+                <w:szCs w:val="12"/>
+              </w:rPr>
+            </w:pPr>
+            <w:r>
+              <w:rPr>
+                <w:rFonts w:ascii="Consolas" w:hAnsi="Consolas"/>
+                <w:sz w:val="18"/>
+                <w:szCs w:val="12"/>
+                <w:lang w:val="en-US"/>
+              </w:rPr>
+              <w:t>&lt;C-g&gt;</w:t>
+            </w:r>
+          </w:p>
+        </w:tc>
+        <w:tc>
+          <w:tcPr>
+            <w:tcW w:w="4678" w:type="dxa"/>
+            <w:shd w:val="clear" w:color="auto" w:fill="auto"/>
+          </w:tcPr>
+          <w:p>
+            <w:pPr>
+              <w:rPr>
+                <w:sz w:val="18"/>
+                <w:szCs w:val="12"/>
+                <w:lang w:val="en-US"/>
+              </w:rPr>
+            </w:pPr>
+            <w:r>
+              <w:rPr>
+                <w:sz w:val="18"/>
+                <w:szCs w:val="12"/>
+                <w:lang w:val="en-US"/>
+              </w:rPr>
+              <w:t>Show short message (filename, line &amp; column number)</w:t>
+            </w:r>
+          </w:p>
+        </w:tc>
+      </w:tr>
+      <w:tr>
+        <w:tc>
+          <w:tcPr>
+            <w:tcW w:w="1560" w:type="dxa"/>
+          </w:tcPr>
+          <w:p>
+            <w:pPr>
+              <w:rPr>
+                <w:rFonts w:ascii="Consolas" w:hAnsi="Consolas"/>
+                <w:sz w:val="18"/>
+                <w:szCs w:val="12"/>
+              </w:rPr>
+            </w:pPr>
+            <w:r>
+              <w:rPr>
+                <w:rFonts w:ascii="Consolas" w:hAnsi="Consolas"/>
+                <w:sz w:val="18"/>
+                <w:szCs w:val="12"/>
+              </w:rPr>
+              <w:t>:retab</w:t>
+            </w:r>
+          </w:p>
+        </w:tc>
+        <w:tc>
+          <w:tcPr>
+            <w:tcW w:w="3119" w:type="dxa"/>
+          </w:tcPr>
+          <w:p>
+            <w:pPr>
+              <w:rPr>
+                <w:sz w:val="18"/>
+                <w:szCs w:val="12"/>
+              </w:rPr>
+            </w:pPr>
+            <w:r>
+              <w:rPr>
+                <w:sz w:val="18"/>
+                <w:szCs w:val="12"/>
+              </w:rPr>
+              <w:t>Replace tabs with spaces</w:t>
+            </w:r>
+          </w:p>
+        </w:tc>
+        <w:tc>
+          <w:tcPr>
+            <w:tcW w:w="1559" w:type="dxa"/>
+            <w:shd w:val="clear" w:color="auto" w:fill="auto"/>
+          </w:tcPr>
+          <w:p>
+            <w:pPr>
+              <w:rPr>
+                <w:rFonts w:ascii="Consolas" w:hAnsi="Consolas"/>
+                <w:sz w:val="18"/>
+                <w:szCs w:val="12"/>
+              </w:rPr>
+            </w:pPr>
+            <w:r>
+              <w:rPr>
+                <w:rFonts w:ascii="Consolas" w:hAnsi="Consolas"/>
+                <w:sz w:val="18"/>
+                <w:szCs w:val="12"/>
+              </w:rPr>
+              <w:t>:reg</w:t>
+            </w:r>
+          </w:p>
+        </w:tc>
+        <w:tc>
+          <w:tcPr>
+            <w:tcW w:w="4678" w:type="dxa"/>
+            <w:shd w:val="clear" w:color="auto" w:fill="auto"/>
+          </w:tcPr>
+          <w:p>
+            <w:pPr>
+              <w:rPr>
+                <w:b/>
+                <w:sz w:val="18"/>
+                <w:szCs w:val="12"/>
+                <w:u w:val="single"/>
+              </w:rPr>
+            </w:pPr>
+            <w:r>
+              <w:rPr>
+                <w:sz w:val="18"/>
+                <w:szCs w:val="12"/>
+              </w:rPr>
+              <w:t>Show all registers</w:t>
             </w:r>
           </w:p>
         </w:tc>
@@ -5964,32 +6861,7 @@
                 <w:sz w:val="18"/>
                 <w:szCs w:val="12"/>
               </w:rPr>
-              <w:t>p</w:t>
-            </w:r>
-            <w:r>
-              <w:rPr>
-                <w:rFonts w:ascii="Consolas" w:hAnsi="Consolas"/>
-                <w:sz w:val="18"/>
-                <w:szCs w:val="12"/>
-              </w:rPr>
-              <w:t xml:space="preserve"> / </w:t>
-            </w:r>
-            <w:r>
-              <w:rPr>
-                <w:rFonts w:ascii="MS Gothic" w:eastAsia="MS Gothic" w:hAnsi="MS Gothic" w:cs="MS Gothic"/>
-                <w:sz w:val="18"/>
-                <w:szCs w:val="18"/>
-                <w:lang w:val="en-US"/>
-              </w:rPr>
-              <w:t>␣</w:t>
-            </w:r>
-            <w:r>
-              <w:rPr>
-                <w:rFonts w:ascii="Consolas" w:hAnsi="Consolas"/>
-                <w:sz w:val="18"/>
-                <w:szCs w:val="12"/>
-              </w:rPr>
-              <w:t>P</w:t>
+              <w:t>x</w:t>
             </w:r>
           </w:p>
         </w:tc>
@@ -6001,30 +6873,18 @@
           <w:p>
             <w:pPr>
               <w:rPr>
-                <w:b/>
-                <w:sz w:val="18"/>
-                <w:szCs w:val="12"/>
-                <w:u w:val="single"/>
-                <w:lang w:val="en-US"/>
-              </w:rPr>
-            </w:pPr>
-            <w:r>
-              <w:rPr>
-                <w:b/>
-                <w:sz w:val="18"/>
-                <w:szCs w:val="12"/>
-                <w:u w:val="single"/>
-                <w:lang w:val="en-US"/>
-              </w:rPr>
-              <w:t>P</w:t>
-            </w:r>
-            <w:r>
-              <w:rPr>
-                <w:sz w:val="18"/>
-                <w:szCs w:val="12"/>
-                <w:lang w:val="en-US"/>
-              </w:rPr>
-              <w:t>aste register 0 after / at cursor</w:t>
+                <w:sz w:val="18"/>
+                <w:szCs w:val="12"/>
+                <w:lang w:val="en-US"/>
+              </w:rPr>
+            </w:pPr>
+            <w:r>
+              <w:rPr>
+                <w:sz w:val="18"/>
+                <w:szCs w:val="12"/>
+                <w:lang w:val="en-US"/>
+              </w:rPr>
+              <w:t>Replace occurrences of current word</w:t>
             </w:r>
           </w:p>
         </w:tc>
@@ -6057,32 +6917,7 @@
                 <w:sz w:val="18"/>
                 <w:szCs w:val="12"/>
               </w:rPr>
-              <w:t>o</w:t>
-            </w:r>
-            <w:r>
-              <w:rPr>
-                <w:rFonts w:ascii="Consolas" w:hAnsi="Consolas"/>
-                <w:sz w:val="18"/>
-                <w:szCs w:val="12"/>
-              </w:rPr>
-              <w:t xml:space="preserve"> / </w:t>
-            </w:r>
-            <w:r>
-              <w:rPr>
-                <w:rFonts w:ascii="MS Gothic" w:eastAsia="MS Gothic" w:hAnsi="MS Gothic" w:cs="MS Gothic"/>
-                <w:sz w:val="18"/>
-                <w:szCs w:val="18"/>
-                <w:lang w:val="en-US"/>
-              </w:rPr>
-              <w:t>␣</w:t>
-            </w:r>
-            <w:r>
-              <w:rPr>
-                <w:rFonts w:ascii="Consolas" w:hAnsi="Consolas"/>
-                <w:sz w:val="18"/>
-                <w:szCs w:val="12"/>
-              </w:rPr>
-              <w:t>O</w:t>
+              <w:t>w</w:t>
             </w:r>
           </w:p>
         </w:tc>
@@ -6094,14 +6929,141 @@
           <w:p>
             <w:pPr>
               <w:rPr>
+                <w:sz w:val="18"/>
+                <w:szCs w:val="12"/>
+                <w:lang w:val="en-US"/>
+              </w:rPr>
+            </w:pPr>
+            <w:r>
+              <w:rPr>
+                <w:sz w:val="18"/>
+                <w:szCs w:val="12"/>
+                <w:lang w:val="en-US"/>
+              </w:rPr>
+              <w:t xml:space="preserve">Show </w:t>
+            </w:r>
+            <w:r>
+              <w:rPr>
                 <w:b/>
                 <w:sz w:val="18"/>
                 <w:szCs w:val="12"/>
                 <w:u w:val="single"/>
                 <w:lang w:val="en-US"/>
               </w:rPr>
-            </w:pPr>
-            <w:r>
+              <w:t>w</w:t>
+            </w:r>
+            <w:r>
+              <w:rPr>
+                <w:sz w:val="18"/>
+                <w:szCs w:val="12"/>
+                <w:lang w:val="en-US"/>
+              </w:rPr>
+              <w:t>hitespace</w:t>
+            </w:r>
+            <w:r>
+              <w:rPr>
+                <w:sz w:val="18"/>
+                <w:szCs w:val="12"/>
+                <w:lang w:val="en-US"/>
+              </w:rPr>
+              <w:t xml:space="preserve"> characters</w:t>
+            </w:r>
+          </w:p>
+        </w:tc>
+      </w:tr>
+      <w:tr>
+        <w:tc>
+          <w:tcPr>
+            <w:tcW w:w="1560" w:type="dxa"/>
+            <w:shd w:val="clear" w:color="auto" w:fill="D9D9D9" w:themeFill="background1" w:themeFillShade="D9"/>
+          </w:tcPr>
+          <w:p>
+            <w:pPr>
+              <w:rPr>
+                <w:rFonts w:ascii="Consolas" w:hAnsi="Consolas"/>
+                <w:sz w:val="18"/>
+                <w:szCs w:val="12"/>
+              </w:rPr>
+            </w:pPr>
+            <w:r>
+              <w:rPr>
+                <w:rFonts w:ascii="Consolas" w:hAnsi="Consolas"/>
+                <w:sz w:val="18"/>
+                <w:szCs w:val="12"/>
+              </w:rPr>
+              <w:t>&lt;F5&gt; / &lt;F6&gt;</w:t>
+            </w:r>
+          </w:p>
+        </w:tc>
+        <w:tc>
+          <w:tcPr>
+            <w:tcW w:w="3119" w:type="dxa"/>
+            <w:shd w:val="clear" w:color="auto" w:fill="D9D9D9" w:themeFill="background1" w:themeFillShade="D9"/>
+          </w:tcPr>
+          <w:p>
+            <w:pPr>
+              <w:rPr>
+                <w:sz w:val="18"/>
+                <w:szCs w:val="12"/>
+                <w:lang w:val="en-US"/>
+              </w:rPr>
+            </w:pPr>
+            <w:r>
+              <w:rPr>
+                <w:sz w:val="18"/>
+                <w:szCs w:val="12"/>
+                <w:lang w:val="en-US"/>
+              </w:rPr>
+              <w:t>Toggle ALE / Toggle explorer</w:t>
+            </w:r>
+          </w:p>
+        </w:tc>
+        <w:tc>
+          <w:tcPr>
+            <w:tcW w:w="1559" w:type="dxa"/>
+            <w:shd w:val="clear" w:color="auto" w:fill="D9D9D9" w:themeFill="background1" w:themeFillShade="D9"/>
+          </w:tcPr>
+          <w:p>
+            <w:pPr>
+              <w:rPr>
+                <w:rFonts w:ascii="Consolas" w:hAnsi="Consolas"/>
+                <w:sz w:val="18"/>
+                <w:szCs w:val="12"/>
+              </w:rPr>
+            </w:pPr>
+            <w:r>
+              <w:rPr>
+                <w:rFonts w:ascii="Consolas" w:hAnsi="Consolas"/>
+                <w:sz w:val="18"/>
+                <w:szCs w:val="12"/>
+              </w:rPr>
+              <w:t>&lt;F2&gt; / &lt;F</w:t>
+            </w:r>
+            <w:r>
+              <w:rPr>
+                <w:rFonts w:ascii="Consolas" w:hAnsi="Consolas"/>
+                <w:sz w:val="18"/>
+                <w:szCs w:val="12"/>
+              </w:rPr>
+              <w:t>12</w:t>
+            </w:r>
+            <w:r>
+              <w:rPr>
+                <w:rFonts w:ascii="Consolas" w:hAnsi="Consolas"/>
+                <w:sz w:val="18"/>
+                <w:szCs w:val="12"/>
+              </w:rPr>
+              <w:t>&gt;</w:t>
+            </w:r>
+          </w:p>
+        </w:tc>
+        <w:tc>
+          <w:tcPr>
+            <w:tcW w:w="4678" w:type="dxa"/>
+            <w:shd w:val="clear" w:color="auto" w:fill="D9D9D9" w:themeFill="background1" w:themeFillShade="D9"/>
+          </w:tcPr>
+          <w:p>
+            <w:pPr>
               <w:rPr>
                 <w:b/>
                 <w:sz w:val="18"/>
@@ -6109,15 +7071,38 @@
                 <w:u w:val="single"/>
                 <w:lang w:val="en-US"/>
               </w:rPr>
-              <w:t>P</w:t>
-            </w:r>
-            <w:r>
-              <w:rPr>
-                <w:sz w:val="18"/>
-                <w:szCs w:val="12"/>
-                <w:lang w:val="en-US"/>
-              </w:rPr>
-              <w:t>aste register below / above current line</w:t>
+            </w:pPr>
+            <w:r>
+              <w:rPr>
+                <w:sz w:val="18"/>
+                <w:szCs w:val="12"/>
+                <w:lang w:val="en-US"/>
+              </w:rPr>
+              <w:t xml:space="preserve">Toggle paste mode / </w:t>
+            </w:r>
+            <w:r>
+              <w:rPr>
+                <w:sz w:val="18"/>
+                <w:szCs w:val="12"/>
+                <w:lang w:val="en-US"/>
+              </w:rPr>
+              <w:t>t</w:t>
+            </w:r>
+            <w:r>
+              <w:rPr>
+                <w:sz w:val="18"/>
+                <w:szCs w:val="12"/>
+                <w:lang w:val="en-US"/>
+              </w:rPr>
+              <w:t>oggle line numbers</w:t>
+            </w:r>
+            <w:r>
+              <w:rPr>
+                <w:sz w:val="18"/>
+                <w:szCs w:val="12"/>
+                <w:lang w:val="en-US"/>
+              </w:rPr>
+              <w:t xml:space="preserve"> &amp; mouse mode</w:t>
             </w:r>
           </w:p>
         </w:tc>
@@ -6126,52 +7111,31 @@
         <w:tc>
           <w:tcPr>
             <w:tcW w:w="1560" w:type="dxa"/>
-          </w:tcPr>
-          <w:p>
-            <w:pPr>
-              <w:rPr>
-                <w:rFonts w:ascii="Consolas" w:hAnsi="Consolas"/>
-                <w:sz w:val="18"/>
-                <w:szCs w:val="12"/>
-              </w:rPr>
-            </w:pPr>
-            <w:r>
-              <w:rPr>
-                <w:rFonts w:ascii="Consolas" w:hAnsi="Consolas"/>
-                <w:sz w:val="18"/>
-                <w:szCs w:val="12"/>
-              </w:rPr>
-              <w:t>&lt;C-v&gt;</w:t>
-            </w:r>
+            <w:shd w:val="clear" w:color="auto" w:fill="auto"/>
+          </w:tcPr>
+          <w:p>
+            <w:pPr>
+              <w:rPr>
+                <w:rFonts w:ascii="Consolas" w:hAnsi="Consolas"/>
+                <w:sz w:val="18"/>
+                <w:szCs w:val="12"/>
+              </w:rPr>
+            </w:pPr>
           </w:p>
         </w:tc>
         <w:tc>
           <w:tcPr>
             <w:tcW w:w="3119" w:type="dxa"/>
-          </w:tcPr>
-          <w:p>
-            <w:pPr>
-              <w:rPr>
-                <w:sz w:val="18"/>
-                <w:szCs w:val="12"/>
-              </w:rPr>
-            </w:pPr>
-            <w:r>
-              <w:rPr>
-                <w:b/>
-                <w:sz w:val="18"/>
-                <w:szCs w:val="12"/>
-                <w:u w:val="single"/>
-              </w:rPr>
-              <w:t>V</w:t>
-            </w:r>
-            <w:r>
-              <w:rPr>
-                <w:sz w:val="18"/>
-                <w:szCs w:val="12"/>
-              </w:rPr>
-              <w:t>isual Block (Column mode)</w:t>
-            </w:r>
+            <w:shd w:val="clear" w:color="auto" w:fill="auto"/>
+          </w:tcPr>
+          <w:p>
+            <w:pPr>
+              <w:rPr>
+                <w:sz w:val="18"/>
+                <w:szCs w:val="12"/>
+                <w:lang w:val="en-US"/>
+              </w:rPr>
+            </w:pPr>
           </w:p>
         </w:tc>
         <w:tc>
@@ -6187,14 +7151,6 @@
                 <w:szCs w:val="12"/>
               </w:rPr>
             </w:pPr>
-            <w:r>
-              <w:rPr>
-                <w:rFonts w:ascii="Consolas" w:hAnsi="Consolas"/>
-                <w:sz w:val="18"/>
-                <w:szCs w:val="12"/>
-              </w:rPr>
-              <w:t>v / V</w:t>
-            </w:r>
           </w:p>
         </w:tc>
         <w:tc>
@@ -6210,975 +7166,6 @@
                 <w:lang w:val="en-US"/>
               </w:rPr>
             </w:pPr>
-            <w:r>
-              <w:rPr>
-                <w:sz w:val="18"/>
-                <w:szCs w:val="12"/>
-                <w:lang w:val="en-US"/>
-              </w:rPr>
-              <w:t xml:space="preserve">Toogle </w:t>
-            </w:r>
-            <w:r>
-              <w:rPr>
-                <w:b/>
-                <w:sz w:val="18"/>
-                <w:szCs w:val="12"/>
-                <w:u w:val="single"/>
-                <w:lang w:val="en-US"/>
-              </w:rPr>
-              <w:t>v</w:t>
-            </w:r>
-            <w:r>
-              <w:rPr>
-                <w:sz w:val="18"/>
-                <w:szCs w:val="12"/>
-                <w:lang w:val="en-US"/>
-              </w:rPr>
-              <w:t>isual char / line selection</w:t>
-            </w:r>
-          </w:p>
-        </w:tc>
-      </w:tr>
-      <w:tr>
-        <w:tc>
-          <w:tcPr>
-            <w:tcW w:w="1560" w:type="dxa"/>
-          </w:tcPr>
-          <w:p>
-            <w:pPr>
-              <w:rPr>
-                <w:rFonts w:ascii="Consolas" w:hAnsi="Consolas"/>
-                <w:sz w:val="18"/>
-                <w:szCs w:val="12"/>
-              </w:rPr>
-            </w:pPr>
-            <w:r>
-              <w:rPr>
-                <w:rFonts w:ascii="Consolas" w:hAnsi="Consolas"/>
-                <w:sz w:val="16"/>
-                <w:szCs w:val="10"/>
-              </w:rPr>
-              <w:t>&lt;&lt;</w:t>
-            </w:r>
-            <w:r>
-              <w:rPr>
-                <w:rFonts w:ascii="Consolas" w:hAnsi="Consolas"/>
-                <w:sz w:val="16"/>
-                <w:szCs w:val="10"/>
-              </w:rPr>
-              <w:t xml:space="preserve"> / </w:t>
-            </w:r>
-            <w:r>
-              <w:rPr>
-                <w:rFonts w:ascii="Consolas" w:hAnsi="Consolas"/>
-                <w:sz w:val="16"/>
-                <w:szCs w:val="10"/>
-              </w:rPr>
-              <w:t>&gt;&gt;</w:t>
-            </w:r>
-            <w:r>
-              <w:rPr>
-                <w:rFonts w:ascii="Consolas" w:hAnsi="Consolas"/>
-                <w:sz w:val="16"/>
-                <w:szCs w:val="10"/>
-              </w:rPr>
-              <w:t xml:space="preserve"> (</w:t>
-            </w:r>
-            <w:r>
-              <w:rPr>
-                <w:rFonts w:ascii="Consolas" w:hAnsi="Consolas"/>
-                <w:sz w:val="16"/>
-                <w:szCs w:val="10"/>
-              </w:rPr>
-              <w:t>&lt;</w:t>
-            </w:r>
-            <w:r>
-              <w:rPr>
-                <w:rFonts w:ascii="Consolas" w:hAnsi="Consolas"/>
-                <w:sz w:val="16"/>
-                <w:szCs w:val="10"/>
-              </w:rPr>
-              <w:t xml:space="preserve"> / </w:t>
-            </w:r>
-            <w:r>
-              <w:rPr>
-                <w:rFonts w:ascii="Consolas" w:hAnsi="Consolas"/>
-                <w:sz w:val="16"/>
-                <w:szCs w:val="10"/>
-              </w:rPr>
-              <w:t>&gt;</w:t>
-            </w:r>
-            <w:r>
-              <w:rPr>
-                <w:rFonts w:ascii="Consolas" w:hAnsi="Consolas"/>
-                <w:sz w:val="16"/>
-                <w:szCs w:val="10"/>
-              </w:rPr>
-              <w:t>)</w:t>
-            </w:r>
-          </w:p>
-        </w:tc>
-        <w:tc>
-          <w:tcPr>
-            <w:tcW w:w="3119" w:type="dxa"/>
-          </w:tcPr>
-          <w:p>
-            <w:pPr>
-              <w:rPr>
-                <w:b/>
-                <w:sz w:val="18"/>
-                <w:szCs w:val="12"/>
-                <w:u w:val="single"/>
-                <w:lang w:val="en-US"/>
-              </w:rPr>
-            </w:pPr>
-            <w:r>
-              <w:rPr>
-                <w:sz w:val="18"/>
-                <w:szCs w:val="12"/>
-                <w:lang w:val="en-US"/>
-              </w:rPr>
-              <w:t xml:space="preserve">Shift </w:t>
-            </w:r>
-            <w:r>
-              <w:rPr>
-                <w:sz w:val="18"/>
-                <w:szCs w:val="12"/>
-                <w:lang w:val="en-US"/>
-              </w:rPr>
-              <w:t>left</w:t>
-            </w:r>
-            <w:r>
-              <w:rPr>
-                <w:sz w:val="18"/>
-                <w:szCs w:val="12"/>
-                <w:lang w:val="en-US"/>
-              </w:rPr>
-              <w:t xml:space="preserve"> / </w:t>
-            </w:r>
-            <w:r>
-              <w:rPr>
-                <w:sz w:val="18"/>
-                <w:szCs w:val="12"/>
-                <w:lang w:val="en-US"/>
-              </w:rPr>
-              <w:t xml:space="preserve">right </w:t>
-            </w:r>
-            <w:r>
-              <w:rPr>
-                <w:sz w:val="18"/>
-                <w:szCs w:val="12"/>
-                <w:lang w:val="en-US"/>
-              </w:rPr>
-              <w:t>(single in</w:t>
-            </w:r>
-            <w:r>
-              <w:rPr>
-                <w:sz w:val="18"/>
-                <w:szCs w:val="12"/>
-                <w:lang w:val="en-US"/>
-              </w:rPr>
-              <w:t xml:space="preserve"> visual mode)</w:t>
-            </w:r>
-          </w:p>
-        </w:tc>
-        <w:tc>
-          <w:tcPr>
-            <w:tcW w:w="1559" w:type="dxa"/>
-            <w:shd w:val="clear" w:color="auto" w:fill="auto"/>
-          </w:tcPr>
-          <w:p>
-            <w:pPr>
-              <w:rPr>
-                <w:rFonts w:ascii="Consolas" w:hAnsi="Consolas"/>
-                <w:sz w:val="18"/>
-                <w:szCs w:val="12"/>
-              </w:rPr>
-            </w:pPr>
-            <w:r>
-              <w:rPr>
-                <w:rFonts w:ascii="Consolas" w:hAnsi="Consolas"/>
-                <w:sz w:val="18"/>
-                <w:szCs w:val="12"/>
-              </w:rPr>
-              <w:t>=</w:t>
-            </w:r>
-          </w:p>
-        </w:tc>
-        <w:tc>
-          <w:tcPr>
-            <w:tcW w:w="4678" w:type="dxa"/>
-            <w:shd w:val="clear" w:color="auto" w:fill="auto"/>
-          </w:tcPr>
-          <w:p>
-            <w:pPr>
-              <w:rPr>
-                <w:b/>
-                <w:sz w:val="18"/>
-                <w:szCs w:val="12"/>
-                <w:u w:val="single"/>
-                <w:lang w:val="en-US"/>
-              </w:rPr>
-            </w:pPr>
-            <w:r>
-              <w:rPr>
-                <w:sz w:val="18"/>
-                <w:szCs w:val="12"/>
-                <w:lang w:val="en-US"/>
-              </w:rPr>
-              <w:t>Indent</w:t>
-            </w:r>
-          </w:p>
-        </w:tc>
-      </w:tr>
-      <w:tr>
-        <w:tc>
-          <w:tcPr>
-            <w:tcW w:w="1560" w:type="dxa"/>
-          </w:tcPr>
-          <w:p>
-            <w:pPr>
-              <w:rPr>
-                <w:rFonts w:ascii="Consolas" w:hAnsi="Consolas"/>
-                <w:sz w:val="18"/>
-                <w:szCs w:val="12"/>
-              </w:rPr>
-            </w:pPr>
-            <w:r>
-              <w:rPr>
-                <w:rFonts w:ascii="Consolas" w:hAnsi="Consolas"/>
-                <w:sz w:val="18"/>
-                <w:szCs w:val="12"/>
-              </w:rPr>
-              <w:t>&lt;C-a&gt;</w:t>
-            </w:r>
-            <w:r>
-              <w:rPr>
-                <w:rFonts w:ascii="Consolas" w:hAnsi="Consolas"/>
-                <w:sz w:val="18"/>
-                <w:szCs w:val="12"/>
-              </w:rPr>
-              <w:t xml:space="preserve"> / &lt;C-x&gt;</w:t>
-            </w:r>
-          </w:p>
-        </w:tc>
-        <w:tc>
-          <w:tcPr>
-            <w:tcW w:w="3119" w:type="dxa"/>
-          </w:tcPr>
-          <w:p>
-            <w:pPr>
-              <w:rPr>
-                <w:sz w:val="18"/>
-                <w:szCs w:val="12"/>
-              </w:rPr>
-            </w:pPr>
-            <w:r>
-              <w:rPr>
-                <w:sz w:val="18"/>
-                <w:szCs w:val="12"/>
-              </w:rPr>
-              <w:t>Increase/decrease number</w:t>
-            </w:r>
-          </w:p>
-        </w:tc>
-        <w:tc>
-          <w:tcPr>
-            <w:tcW w:w="1559" w:type="dxa"/>
-            <w:shd w:val="clear" w:color="auto" w:fill="auto"/>
-          </w:tcPr>
-          <w:p>
-            <w:pPr>
-              <w:rPr>
-                <w:rFonts w:ascii="Consolas" w:hAnsi="Consolas"/>
-                <w:sz w:val="18"/>
-                <w:szCs w:val="12"/>
-              </w:rPr>
-            </w:pPr>
-            <w:r>
-              <w:rPr>
-                <w:rFonts w:ascii="Consolas" w:hAnsi="Consolas"/>
-                <w:sz w:val="18"/>
-                <w:szCs w:val="12"/>
-              </w:rPr>
-              <w:t>g&lt;C-a&gt;/g&lt;C-</w:t>
-            </w:r>
-            <w:r>
-              <w:rPr>
-                <w:rFonts w:ascii="Consolas" w:hAnsi="Consolas"/>
-                <w:sz w:val="18"/>
-                <w:szCs w:val="12"/>
-              </w:rPr>
-              <w:t>x</w:t>
-            </w:r>
-            <w:r>
-              <w:rPr>
-                <w:rFonts w:ascii="Consolas" w:hAnsi="Consolas"/>
-                <w:sz w:val="18"/>
-                <w:szCs w:val="12"/>
-              </w:rPr>
-              <w:t>&gt;</w:t>
-            </w:r>
-          </w:p>
-        </w:tc>
-        <w:tc>
-          <w:tcPr>
-            <w:tcW w:w="4678" w:type="dxa"/>
-            <w:shd w:val="clear" w:color="auto" w:fill="auto"/>
-          </w:tcPr>
-          <w:p>
-            <w:pPr>
-              <w:rPr>
-                <w:sz w:val="18"/>
-                <w:szCs w:val="12"/>
-                <w:lang w:val="en-US"/>
-              </w:rPr>
-            </w:pPr>
-            <w:r>
-              <w:rPr>
-                <w:sz w:val="18"/>
-                <w:szCs w:val="12"/>
-                <w:lang w:val="en-US"/>
-              </w:rPr>
-              <w:t>Increase</w:t>
-            </w:r>
-            <w:r>
-              <w:rPr>
-                <w:sz w:val="18"/>
-                <w:szCs w:val="12"/>
-                <w:lang w:val="en-US"/>
-              </w:rPr>
-              <w:t>/decrease</w:t>
-            </w:r>
-            <w:r>
-              <w:rPr>
-                <w:sz w:val="18"/>
-                <w:szCs w:val="12"/>
-                <w:lang w:val="en-US"/>
-              </w:rPr>
-              <w:t xml:space="preserve"> selected numbers creating a sequence</w:t>
-            </w:r>
-          </w:p>
-        </w:tc>
-      </w:tr>
-      <w:tr>
-        <w:tc>
-          <w:tcPr>
-            <w:tcW w:w="1560" w:type="dxa"/>
-          </w:tcPr>
-          <w:p>
-            <w:pPr>
-              <w:rPr>
-                <w:rFonts w:ascii="Consolas" w:hAnsi="Consolas"/>
-                <w:sz w:val="18"/>
-                <w:szCs w:val="12"/>
-              </w:rPr>
-            </w:pPr>
-            <w:r>
-              <w:rPr>
-                <w:rFonts w:ascii="Consolas" w:hAnsi="Consolas"/>
-                <w:sz w:val="18"/>
-                <w:szCs w:val="12"/>
-              </w:rPr>
-              <w:t>:m+ / :m-2</w:t>
-            </w:r>
-          </w:p>
-        </w:tc>
-        <w:tc>
-          <w:tcPr>
-            <w:tcW w:w="3119" w:type="dxa"/>
-          </w:tcPr>
-          <w:p>
-            <w:pPr>
-              <w:rPr>
-                <w:sz w:val="18"/>
-                <w:szCs w:val="12"/>
-                <w:lang w:val="en-US"/>
-              </w:rPr>
-            </w:pPr>
-            <w:r>
-              <w:rPr>
-                <w:sz w:val="18"/>
-                <w:szCs w:val="12"/>
-                <w:lang w:val="en-US"/>
-              </w:rPr>
-              <w:t>Move current line down/up</w:t>
-            </w:r>
-          </w:p>
-        </w:tc>
-        <w:tc>
-          <w:tcPr>
-            <w:tcW w:w="1559" w:type="dxa"/>
-            <w:shd w:val="clear" w:color="auto" w:fill="D9D9D9" w:themeFill="background1" w:themeFillShade="D9"/>
-          </w:tcPr>
-          <w:p>
-            <w:pPr>
-              <w:rPr>
-                <w:rFonts w:ascii="Consolas" w:hAnsi="Consolas"/>
-                <w:sz w:val="18"/>
-                <w:szCs w:val="12"/>
-              </w:rPr>
-            </w:pPr>
-            <w:r>
-              <w:rPr>
-                <w:rFonts w:ascii="Consolas" w:hAnsi="Consolas"/>
-                <w:sz w:val="18"/>
-                <w:szCs w:val="12"/>
-              </w:rPr>
-              <w:t>&lt;C-j&gt;</w:t>
-            </w:r>
-            <w:r>
-              <w:rPr>
-                <w:rFonts w:ascii="Consolas" w:hAnsi="Consolas"/>
-                <w:sz w:val="18"/>
-                <w:szCs w:val="12"/>
-              </w:rPr>
-              <w:t xml:space="preserve"> / </w:t>
-            </w:r>
-            <w:r>
-              <w:rPr>
-                <w:rFonts w:ascii="Consolas" w:hAnsi="Consolas"/>
-                <w:sz w:val="18"/>
-                <w:szCs w:val="12"/>
-              </w:rPr>
-              <w:t>&lt;C-</w:t>
-            </w:r>
-            <w:r>
-              <w:rPr>
-                <w:rFonts w:ascii="Consolas" w:hAnsi="Consolas"/>
-                <w:sz w:val="18"/>
-                <w:szCs w:val="12"/>
-              </w:rPr>
-              <w:t>k</w:t>
-            </w:r>
-            <w:r>
-              <w:rPr>
-                <w:rFonts w:ascii="Consolas" w:hAnsi="Consolas"/>
-                <w:sz w:val="18"/>
-                <w:szCs w:val="12"/>
-              </w:rPr>
-              <w:t>&gt;</w:t>
-            </w:r>
-          </w:p>
-        </w:tc>
-        <w:tc>
-          <w:tcPr>
-            <w:tcW w:w="4678" w:type="dxa"/>
-            <w:shd w:val="clear" w:color="auto" w:fill="D9D9D9" w:themeFill="background1" w:themeFillShade="D9"/>
-          </w:tcPr>
-          <w:p>
-            <w:pPr>
-              <w:rPr>
-                <w:sz w:val="18"/>
-                <w:szCs w:val="12"/>
-                <w:lang w:val="en-US"/>
-              </w:rPr>
-            </w:pPr>
-            <w:r>
-              <w:rPr>
-                <w:sz w:val="18"/>
-                <w:szCs w:val="12"/>
-                <w:lang w:val="en-US"/>
-              </w:rPr>
-              <w:t>Move current line</w:t>
-            </w:r>
-            <w:r>
-              <w:rPr>
-                <w:sz w:val="18"/>
-                <w:szCs w:val="12"/>
-                <w:lang w:val="en-US"/>
-              </w:rPr>
-              <w:t>/visually selected lines</w:t>
-            </w:r>
-            <w:r>
-              <w:rPr>
-                <w:sz w:val="18"/>
-                <w:szCs w:val="12"/>
-                <w:lang w:val="en-US"/>
-              </w:rPr>
-              <w:t xml:space="preserve"> down/up</w:t>
-            </w:r>
-          </w:p>
-        </w:tc>
-      </w:tr>
-      <w:tr>
-        <w:tc>
-          <w:tcPr>
-            <w:tcW w:w="1560" w:type="dxa"/>
-          </w:tcPr>
-          <w:p>
-            <w:pPr>
-              <w:rPr>
-                <w:rFonts w:ascii="Consolas" w:hAnsi="Consolas"/>
-                <w:sz w:val="18"/>
-                <w:szCs w:val="12"/>
-              </w:rPr>
-            </w:pPr>
-            <w:r>
-              <w:rPr>
-                <w:rFonts w:ascii="Consolas" w:hAnsi="Consolas"/>
-                <w:sz w:val="18"/>
-                <w:szCs w:val="12"/>
-              </w:rPr>
-              <w:t>ga</w:t>
-            </w:r>
-          </w:p>
-        </w:tc>
-        <w:tc>
-          <w:tcPr>
-            <w:tcW w:w="3119" w:type="dxa"/>
-          </w:tcPr>
-          <w:p>
-            <w:pPr>
-              <w:rPr>
-                <w:sz w:val="18"/>
-                <w:szCs w:val="12"/>
-              </w:rPr>
-            </w:pPr>
-            <w:r>
-              <w:rPr>
-                <w:b/>
-                <w:sz w:val="18"/>
-                <w:szCs w:val="12"/>
-                <w:u w:val="single"/>
-              </w:rPr>
-              <w:t>G</w:t>
-            </w:r>
-            <w:r>
-              <w:rPr>
-                <w:sz w:val="18"/>
-                <w:szCs w:val="12"/>
-              </w:rPr>
-              <w:t xml:space="preserve">et </w:t>
-            </w:r>
-            <w:r>
-              <w:rPr>
-                <w:b/>
-                <w:sz w:val="18"/>
-                <w:szCs w:val="12"/>
-                <w:u w:val="single"/>
-              </w:rPr>
-              <w:t>a</w:t>
-            </w:r>
-            <w:r>
-              <w:rPr>
-                <w:sz w:val="18"/>
-                <w:szCs w:val="12"/>
-              </w:rPr>
-              <w:t>scii</w:t>
-            </w:r>
-          </w:p>
-        </w:tc>
-        <w:tc>
-          <w:tcPr>
-            <w:tcW w:w="1559" w:type="dxa"/>
-            <w:shd w:val="clear" w:color="auto" w:fill="auto"/>
-          </w:tcPr>
-          <w:p>
-            <w:pPr>
-              <w:rPr>
-                <w:rFonts w:ascii="Consolas" w:hAnsi="Consolas"/>
-                <w:sz w:val="18"/>
-                <w:szCs w:val="12"/>
-              </w:rPr>
-            </w:pPr>
-            <w:r>
-              <w:rPr>
-                <w:rFonts w:ascii="Consolas" w:hAnsi="Consolas"/>
-                <w:sz w:val="18"/>
-                <w:szCs w:val="12"/>
-                <w:lang w:val="en-US"/>
-              </w:rPr>
-              <w:t>&lt;C-g&gt;</w:t>
-            </w:r>
-          </w:p>
-        </w:tc>
-        <w:tc>
-          <w:tcPr>
-            <w:tcW w:w="4678" w:type="dxa"/>
-            <w:shd w:val="clear" w:color="auto" w:fill="auto"/>
-          </w:tcPr>
-          <w:p>
-            <w:pPr>
-              <w:rPr>
-                <w:sz w:val="18"/>
-                <w:szCs w:val="12"/>
-                <w:lang w:val="en-US"/>
-              </w:rPr>
-            </w:pPr>
-            <w:r>
-              <w:rPr>
-                <w:sz w:val="18"/>
-                <w:szCs w:val="12"/>
-                <w:lang w:val="en-US"/>
-              </w:rPr>
-              <w:t>Show short message (filename, line &amp; column number)</w:t>
-            </w:r>
-          </w:p>
-        </w:tc>
-      </w:tr>
-      <w:tr>
-        <w:tc>
-          <w:tcPr>
-            <w:tcW w:w="1560" w:type="dxa"/>
-          </w:tcPr>
-          <w:p>
-            <w:pPr>
-              <w:rPr>
-                <w:rFonts w:ascii="Consolas" w:hAnsi="Consolas"/>
-                <w:sz w:val="18"/>
-                <w:szCs w:val="12"/>
-              </w:rPr>
-            </w:pPr>
-            <w:r>
-              <w:rPr>
-                <w:rFonts w:ascii="Consolas" w:hAnsi="Consolas"/>
-                <w:sz w:val="18"/>
-                <w:szCs w:val="12"/>
-              </w:rPr>
-              <w:t>:retab</w:t>
-            </w:r>
-          </w:p>
-        </w:tc>
-        <w:tc>
-          <w:tcPr>
-            <w:tcW w:w="3119" w:type="dxa"/>
-          </w:tcPr>
-          <w:p>
-            <w:pPr>
-              <w:rPr>
-                <w:sz w:val="18"/>
-                <w:szCs w:val="12"/>
-              </w:rPr>
-            </w:pPr>
-            <w:r>
-              <w:rPr>
-                <w:sz w:val="18"/>
-                <w:szCs w:val="12"/>
-              </w:rPr>
-              <w:t>Replace tabs with spaces</w:t>
-            </w:r>
-          </w:p>
-        </w:tc>
-        <w:tc>
-          <w:tcPr>
-            <w:tcW w:w="1559" w:type="dxa"/>
-            <w:shd w:val="clear" w:color="auto" w:fill="auto"/>
-          </w:tcPr>
-          <w:p>
-            <w:pPr>
-              <w:rPr>
-                <w:rFonts w:ascii="Consolas" w:hAnsi="Consolas"/>
-                <w:sz w:val="18"/>
-                <w:szCs w:val="12"/>
-              </w:rPr>
-            </w:pPr>
-            <w:r>
-              <w:rPr>
-                <w:rFonts w:ascii="Consolas" w:hAnsi="Consolas"/>
-                <w:sz w:val="18"/>
-                <w:szCs w:val="12"/>
-              </w:rPr>
-              <w:t>:reg</w:t>
-            </w:r>
-          </w:p>
-        </w:tc>
-        <w:tc>
-          <w:tcPr>
-            <w:tcW w:w="4678" w:type="dxa"/>
-            <w:shd w:val="clear" w:color="auto" w:fill="auto"/>
-          </w:tcPr>
-          <w:p>
-            <w:pPr>
-              <w:rPr>
-                <w:b/>
-                <w:sz w:val="18"/>
-                <w:szCs w:val="12"/>
-                <w:u w:val="single"/>
-              </w:rPr>
-            </w:pPr>
-            <w:r>
-              <w:rPr>
-                <w:sz w:val="18"/>
-                <w:szCs w:val="12"/>
-              </w:rPr>
-              <w:t>Show all registers</w:t>
-            </w:r>
-          </w:p>
-        </w:tc>
-      </w:tr>
-      <w:tr>
-        <w:tc>
-          <w:tcPr>
-            <w:tcW w:w="1560" w:type="dxa"/>
-            <w:shd w:val="clear" w:color="auto" w:fill="D9D9D9" w:themeFill="background1" w:themeFillShade="D9"/>
-          </w:tcPr>
-          <w:p>
-            <w:pPr>
-              <w:rPr>
-                <w:rFonts w:ascii="Consolas" w:hAnsi="Consolas"/>
-                <w:sz w:val="18"/>
-                <w:szCs w:val="12"/>
-              </w:rPr>
-            </w:pPr>
-            <w:r>
-              <w:rPr>
-                <w:rFonts w:ascii="MS Gothic" w:eastAsia="MS Gothic" w:hAnsi="MS Gothic" w:cs="MS Gothic"/>
-                <w:sz w:val="18"/>
-                <w:szCs w:val="18"/>
-                <w:lang w:val="en-US"/>
-              </w:rPr>
-              <w:t>␣</w:t>
-            </w:r>
-            <w:r>
-              <w:rPr>
-                <w:rFonts w:ascii="Consolas" w:hAnsi="Consolas"/>
-                <w:sz w:val="18"/>
-                <w:szCs w:val="12"/>
-              </w:rPr>
-              <w:t>x</w:t>
-            </w:r>
-          </w:p>
-        </w:tc>
-        <w:tc>
-          <w:tcPr>
-            <w:tcW w:w="3119" w:type="dxa"/>
-            <w:shd w:val="clear" w:color="auto" w:fill="D9D9D9" w:themeFill="background1" w:themeFillShade="D9"/>
-          </w:tcPr>
-          <w:p>
-            <w:pPr>
-              <w:rPr>
-                <w:sz w:val="18"/>
-                <w:szCs w:val="12"/>
-                <w:lang w:val="en-US"/>
-              </w:rPr>
-            </w:pPr>
-            <w:r>
-              <w:rPr>
-                <w:sz w:val="18"/>
-                <w:szCs w:val="12"/>
-                <w:lang w:val="en-US"/>
-              </w:rPr>
-              <w:t>Replace occurrences of current word</w:t>
-            </w:r>
-          </w:p>
-        </w:tc>
-        <w:tc>
-          <w:tcPr>
-            <w:tcW w:w="1559" w:type="dxa"/>
-            <w:shd w:val="clear" w:color="auto" w:fill="D9D9D9" w:themeFill="background1" w:themeFillShade="D9"/>
-          </w:tcPr>
-          <w:p>
-            <w:pPr>
-              <w:rPr>
-                <w:rFonts w:ascii="Consolas" w:hAnsi="Consolas"/>
-                <w:sz w:val="18"/>
-                <w:szCs w:val="12"/>
-                <w:lang w:val="en-US"/>
-              </w:rPr>
-            </w:pPr>
-            <w:r>
-              <w:rPr>
-                <w:rFonts w:ascii="MS Gothic" w:eastAsia="MS Gothic" w:hAnsi="MS Gothic" w:cs="MS Gothic"/>
-                <w:sz w:val="18"/>
-                <w:szCs w:val="18"/>
-                <w:lang w:val="en-US"/>
-              </w:rPr>
-              <w:t>␣</w:t>
-            </w:r>
-            <w:r>
-              <w:rPr>
-                <w:rFonts w:ascii="Consolas" w:hAnsi="Consolas"/>
-                <w:sz w:val="18"/>
-                <w:szCs w:val="12"/>
-              </w:rPr>
-              <w:t>w</w:t>
-            </w:r>
-          </w:p>
-        </w:tc>
-        <w:tc>
-          <w:tcPr>
-            <w:tcW w:w="4678" w:type="dxa"/>
-            <w:shd w:val="clear" w:color="auto" w:fill="D9D9D9" w:themeFill="background1" w:themeFillShade="D9"/>
-          </w:tcPr>
-          <w:p>
-            <w:pPr>
-              <w:rPr>
-                <w:sz w:val="18"/>
-                <w:szCs w:val="12"/>
-                <w:lang w:val="en-US"/>
-              </w:rPr>
-            </w:pPr>
-            <w:r>
-              <w:rPr>
-                <w:sz w:val="18"/>
-                <w:szCs w:val="12"/>
-                <w:lang w:val="en-US"/>
-              </w:rPr>
-              <w:t xml:space="preserve">Show </w:t>
-            </w:r>
-            <w:r>
-              <w:rPr>
-                <w:b/>
-                <w:sz w:val="18"/>
-                <w:szCs w:val="12"/>
-                <w:u w:val="single"/>
-                <w:lang w:val="en-US"/>
-              </w:rPr>
-              <w:t>w</w:t>
-            </w:r>
-            <w:r>
-              <w:rPr>
-                <w:sz w:val="18"/>
-                <w:szCs w:val="12"/>
-                <w:lang w:val="en-US"/>
-              </w:rPr>
-              <w:t>hitespace</w:t>
-            </w:r>
-            <w:r>
-              <w:rPr>
-                <w:sz w:val="18"/>
-                <w:szCs w:val="12"/>
-                <w:lang w:val="en-US"/>
-              </w:rPr>
-              <w:t xml:space="preserve"> characters</w:t>
-            </w:r>
-          </w:p>
-        </w:tc>
-      </w:tr>
-      <w:tr>
-        <w:tc>
-          <w:tcPr>
-            <w:tcW w:w="1560" w:type="dxa"/>
-            <w:shd w:val="clear" w:color="auto" w:fill="D9D9D9" w:themeFill="background1" w:themeFillShade="D9"/>
-          </w:tcPr>
-          <w:p>
-            <w:pPr>
-              <w:rPr>
-                <w:rFonts w:ascii="Consolas" w:hAnsi="Consolas"/>
-                <w:sz w:val="18"/>
-                <w:szCs w:val="12"/>
-              </w:rPr>
-            </w:pPr>
-            <w:r>
-              <w:rPr>
-                <w:rFonts w:ascii="Consolas" w:hAnsi="Consolas"/>
-                <w:sz w:val="18"/>
-                <w:szCs w:val="12"/>
-              </w:rPr>
-              <w:t>&lt;F5&gt; / &lt;F6&gt;</w:t>
-            </w:r>
-          </w:p>
-        </w:tc>
-        <w:tc>
-          <w:tcPr>
-            <w:tcW w:w="3119" w:type="dxa"/>
-            <w:shd w:val="clear" w:color="auto" w:fill="D9D9D9" w:themeFill="background1" w:themeFillShade="D9"/>
-          </w:tcPr>
-          <w:p>
-            <w:pPr>
-              <w:rPr>
-                <w:sz w:val="18"/>
-                <w:szCs w:val="12"/>
-                <w:lang w:val="en-US"/>
-              </w:rPr>
-            </w:pPr>
-            <w:r>
-              <w:rPr>
-                <w:sz w:val="18"/>
-                <w:szCs w:val="12"/>
-                <w:lang w:val="en-US"/>
-              </w:rPr>
-              <w:t>Toggle ALE / Toggle explorer</w:t>
-            </w:r>
-          </w:p>
-        </w:tc>
-        <w:tc>
-          <w:tcPr>
-            <w:tcW w:w="1559" w:type="dxa"/>
-            <w:shd w:val="clear" w:color="auto" w:fill="D9D9D9" w:themeFill="background1" w:themeFillShade="D9"/>
-          </w:tcPr>
-          <w:p>
-            <w:pPr>
-              <w:rPr>
-                <w:rFonts w:ascii="Consolas" w:hAnsi="Consolas"/>
-                <w:sz w:val="18"/>
-                <w:szCs w:val="12"/>
-              </w:rPr>
-            </w:pPr>
-            <w:r>
-              <w:rPr>
-                <w:rFonts w:ascii="Consolas" w:hAnsi="Consolas"/>
-                <w:sz w:val="18"/>
-                <w:szCs w:val="12"/>
-              </w:rPr>
-              <w:t>&lt;F2&gt; / &lt;F</w:t>
-            </w:r>
-            <w:r>
-              <w:rPr>
-                <w:rFonts w:ascii="Consolas" w:hAnsi="Consolas"/>
-                <w:sz w:val="18"/>
-                <w:szCs w:val="12"/>
-              </w:rPr>
-              <w:t>12</w:t>
-            </w:r>
-            <w:r>
-              <w:rPr>
-                <w:rFonts w:ascii="Consolas" w:hAnsi="Consolas"/>
-                <w:sz w:val="18"/>
-                <w:szCs w:val="12"/>
-              </w:rPr>
-              <w:t>&gt;</w:t>
-            </w:r>
-          </w:p>
-        </w:tc>
-        <w:tc>
-          <w:tcPr>
-            <w:tcW w:w="4678" w:type="dxa"/>
-            <w:shd w:val="clear" w:color="auto" w:fill="D9D9D9" w:themeFill="background1" w:themeFillShade="D9"/>
-          </w:tcPr>
-          <w:p>
-            <w:pPr>
-              <w:rPr>
-                <w:b/>
-                <w:sz w:val="18"/>
-                <w:szCs w:val="12"/>
-                <w:u w:val="single"/>
-                <w:lang w:val="en-US"/>
-              </w:rPr>
-            </w:pPr>
-            <w:r>
-              <w:rPr>
-                <w:sz w:val="18"/>
-                <w:szCs w:val="12"/>
-                <w:lang w:val="en-US"/>
-              </w:rPr>
-              <w:t xml:space="preserve">Toggle paste mode / </w:t>
-            </w:r>
-            <w:r>
-              <w:rPr>
-                <w:sz w:val="18"/>
-                <w:szCs w:val="12"/>
-                <w:lang w:val="en-US"/>
-              </w:rPr>
-              <w:t>t</w:t>
-            </w:r>
-            <w:r>
-              <w:rPr>
-                <w:sz w:val="18"/>
-                <w:szCs w:val="12"/>
-                <w:lang w:val="en-US"/>
-              </w:rPr>
-              <w:t>oggle line numbers</w:t>
-            </w:r>
-            <w:r>
-              <w:rPr>
-                <w:sz w:val="18"/>
-                <w:szCs w:val="12"/>
-                <w:lang w:val="en-US"/>
-              </w:rPr>
-              <w:t xml:space="preserve"> &amp; mouse mode</w:t>
-            </w:r>
           </w:p>
         </w:tc>
       </w:tr>
@@ -8002,80 +7989,31 @@
         <w:tc>
           <w:tcPr>
             <w:tcW w:w="1559" w:type="dxa"/>
-            <w:shd w:val="clear" w:color="auto" w:fill="D9D9D9" w:themeFill="background1" w:themeFillShade="D9"/>
-          </w:tcPr>
-          <w:p>
-            <w:pPr>
-              <w:rPr>
-                <w:rFonts w:ascii="Consolas" w:hAnsi="Consolas"/>
-                <w:sz w:val="18"/>
-                <w:szCs w:val="12"/>
-              </w:rPr>
-            </w:pPr>
-            <w:r>
-              <w:rPr>
-                <w:rFonts w:ascii="MS Gothic" w:eastAsia="MS Gothic" w:hAnsi="MS Gothic" w:cs="MS Gothic"/>
-                <w:sz w:val="18"/>
-                <w:szCs w:val="18"/>
-                <w:lang w:val="en-US"/>
-              </w:rPr>
-              <w:t>␣</w:t>
-            </w:r>
-            <w:r>
-              <w:rPr>
-                <w:rFonts w:ascii="Consolas" w:hAnsi="Consolas"/>
-                <w:sz w:val="18"/>
-                <w:szCs w:val="12"/>
-              </w:rPr>
-              <w:t>q</w:t>
-            </w:r>
+            <w:shd w:val="clear" w:color="auto" w:fill="auto"/>
+          </w:tcPr>
+          <w:p>
+            <w:pPr>
+              <w:rPr>
+                <w:rFonts w:ascii="Consolas" w:hAnsi="Consolas"/>
+                <w:sz w:val="18"/>
+                <w:szCs w:val="12"/>
+              </w:rPr>
+            </w:pPr>
           </w:p>
         </w:tc>
         <w:tc>
           <w:tcPr>
             <w:tcW w:w="4678" w:type="dxa"/>
-            <w:shd w:val="clear" w:color="auto" w:fill="D9D9D9" w:themeFill="background1" w:themeFillShade="D9"/>
-          </w:tcPr>
-          <w:p>
-            <w:pPr>
-              <w:rPr>
-                <w:sz w:val="18"/>
-                <w:szCs w:val="12"/>
-                <w:lang w:val="en-US"/>
-              </w:rPr>
-            </w:pPr>
-            <w:r>
-              <w:rPr>
-                <w:sz w:val="18"/>
-                <w:szCs w:val="12"/>
-                <w:lang w:val="en-US"/>
-              </w:rPr>
-              <w:t xml:space="preserve">No </w:t>
-            </w:r>
-            <w:r>
-              <w:rPr>
-                <w:sz w:val="18"/>
-                <w:szCs w:val="12"/>
-                <w:lang w:val="en-US"/>
-              </w:rPr>
-              <w:t xml:space="preserve">search </w:t>
-            </w:r>
-            <w:r>
-              <w:rPr>
-                <w:sz w:val="18"/>
-                <w:szCs w:val="12"/>
-                <w:lang w:val="en-US"/>
-              </w:rPr>
-              <w:t>h</w:t>
-            </w:r>
-            <w:r>
-              <w:rPr>
-                <w:sz w:val="18"/>
-                <w:szCs w:val="12"/>
-                <w:lang w:val="en-US"/>
-              </w:rPr>
-              <w:t>ighlighting</w:t>
-            </w:r>
+            <w:shd w:val="clear" w:color="auto" w:fill="auto"/>
+          </w:tcPr>
+          <w:p>
+            <w:pPr>
+              <w:rPr>
+                <w:sz w:val="18"/>
+                <w:szCs w:val="12"/>
+                <w:lang w:val="en-US"/>
+              </w:rPr>
+            </w:pPr>
           </w:p>
         </w:tc>
       </w:tr>
@@ -18504,6 +18442,24 @@
                 <w:lang w:val="en-US"/>
               </w:rPr>
             </w:pPr>
+            <w:r>
+              <w:rPr>
+                <w:rFonts w:ascii="MS Gothic" w:eastAsia="MS Gothic" w:hAnsi="MS Gothic" w:cs="MS Gothic"/>
+                <w:sz w:val="18"/>
+                <w:szCs w:val="18"/>
+                <w:lang w:val="en-US"/>
+              </w:rPr>
+              <w:t>␣</w:t>
+            </w:r>
+            <w:r>
+              <w:rPr>
+                <w:rFonts w:ascii="Consolas" w:hAnsi="Consolas"/>
+                <w:sz w:val="18"/>
+                <w:szCs w:val="18"/>
+                <w:lang w:val="en-US"/>
+              </w:rPr>
+              <w:t>a</w:t>
+            </w:r>
           </w:p>
         </w:tc>
         <w:tc>
@@ -18519,6 +18475,40 @@
                 <w:lang w:val="en-US"/>
               </w:rPr>
             </w:pPr>
+            <w:r>
+              <w:rPr>
+                <w:sz w:val="18"/>
+                <w:szCs w:val="18"/>
+                <w:lang w:val="en-US"/>
+              </w:rPr>
+              <w:t>Silversearcher</w:t>
+            </w:r>
+            <w:r>
+              <w:rPr>
+                <w:sz w:val="18"/>
+                <w:szCs w:val="18"/>
+                <w:lang w:val="en-US"/>
+              </w:rPr>
+              <w:t>-</w:t>
+            </w:r>
+            <w:r>
+              <w:rPr>
+                <w:b/>
+                <w:sz w:val="18"/>
+                <w:szCs w:val="18"/>
+                <w:u w:val="single"/>
+                <w:lang w:val="en-US"/>
+              </w:rPr>
+              <w:t>a</w:t>
+            </w:r>
+            <w:r>
+              <w:rPr>
+                <w:sz w:val="18"/>
+                <w:szCs w:val="18"/>
+                <w:lang w:val="en-US"/>
+              </w:rPr>
+              <w:t>g</w:t>
+            </w:r>
           </w:p>
         </w:tc>
       </w:tr>

</xml_diff>

<commit_message>
feat: add vim key mappings
</commit_message>
<xml_diff>
--- a/Settings/Shortcuts.docx
+++ b/Settings/Shortcuts.docx
@@ -665,7 +665,31 @@
                 <w:sz w:val="18"/>
                 <w:szCs w:val="12"/>
               </w:rPr>
-              <w:t>:bn / :bp</w:t>
+              <w:t>:b</w:t>
+            </w:r>
+            <w:r>
+              <w:rPr>
+                <w:rFonts w:ascii="Consolas" w:hAnsi="Consolas"/>
+                <w:sz w:val="18"/>
+                <w:szCs w:val="12"/>
+              </w:rPr>
+              <w:t>p</w:t>
+            </w:r>
+            <w:r>
+              <w:rPr>
+                <w:rFonts w:ascii="Consolas" w:hAnsi="Consolas"/>
+                <w:sz w:val="18"/>
+                <w:szCs w:val="12"/>
+              </w:rPr>
+              <w:t xml:space="preserve"> / :b</w:t>
+            </w:r>
+            <w:r>
+              <w:rPr>
+                <w:rFonts w:ascii="Consolas" w:hAnsi="Consolas"/>
+                <w:sz w:val="18"/>
+                <w:szCs w:val="12"/>
+              </w:rPr>
+              <w:t>n</w:t>
             </w:r>
           </w:p>
         </w:tc>
@@ -699,6 +723,50 @@
                 <w:u w:val="single"/>
                 <w:lang w:val="en-US"/>
               </w:rPr>
+              <w:t>p</w:t>
+            </w:r>
+            <w:r>
+              <w:rPr>
+                <w:sz w:val="18"/>
+                <w:szCs w:val="12"/>
+                <w:lang w:val="en-US"/>
+              </w:rPr>
+              <w:t>revious</w:t>
+            </w:r>
+            <w:r>
+              <w:rPr>
+                <w:b/>
+                <w:sz w:val="18"/>
+                <w:szCs w:val="12"/>
+                <w:u w:val="single"/>
+                <w:lang w:val="en-US"/>
+              </w:rPr>
+              <w:t xml:space="preserve"> </w:t>
+            </w:r>
+            <w:r>
+              <w:rPr>
+                <w:sz w:val="18"/>
+                <w:szCs w:val="12"/>
+                <w:lang w:val="en-US"/>
+              </w:rPr>
+              <w:t>/</w:t>
+            </w:r>
+            <w:r>
+              <w:rPr>
+                <w:sz w:val="18"/>
+                <w:szCs w:val="12"/>
+                <w:lang w:val="en-US"/>
+              </w:rPr>
+              <w:t xml:space="preserve"> </w:t>
+            </w:r>
+            <w:r>
+              <w:rPr>
+                <w:b/>
+                <w:sz w:val="18"/>
+                <w:szCs w:val="12"/>
+                <w:u w:val="single"/>
+                <w:lang w:val="en-US"/>
+              </w:rPr>
               <w:t>n</w:t>
             </w:r>
             <w:r>
@@ -719,38 +787,177 @@
             </w:r>
             <w:r>
               <w:rPr>
-                <w:sz w:val="18"/>
-                <w:szCs w:val="12"/>
-                <w:lang w:val="en-US"/>
-              </w:rPr>
-              <w:t>/</w:t>
-            </w:r>
-            <w:r>
-              <w:rPr>
-                <w:sz w:val="18"/>
-                <w:szCs w:val="12"/>
-                <w:lang w:val="en-US"/>
-              </w:rPr>
-              <w:t xml:space="preserve"> </w:t>
-            </w:r>
-            <w:r>
-              <w:rPr>
                 <w:b/>
                 <w:sz w:val="18"/>
                 <w:szCs w:val="12"/>
                 <w:u w:val="single"/>
                 <w:lang w:val="en-US"/>
               </w:rPr>
-              <w:t>p</w:t>
-            </w:r>
-            <w:r>
-              <w:rPr>
-                <w:sz w:val="18"/>
-                <w:szCs w:val="12"/>
-                <w:lang w:val="en-US"/>
-              </w:rPr>
-              <w:t xml:space="preserve">revious </w:t>
-            </w:r>
+              <w:t>b</w:t>
+            </w:r>
+            <w:r>
+              <w:rPr>
+                <w:sz w:val="18"/>
+                <w:szCs w:val="12"/>
+                <w:lang w:val="en-US"/>
+              </w:rPr>
+              <w:t>uffer</w:t>
+            </w:r>
+          </w:p>
+        </w:tc>
+      </w:tr>
+      <w:tr>
+        <w:tc>
+          <w:tcPr>
+            <w:tcW w:w="1560" w:type="dxa"/>
+          </w:tcPr>
+          <w:p>
+            <w:pPr>
+              <w:rPr>
+                <w:rFonts w:ascii="Consolas" w:hAnsi="Consolas"/>
+                <w:sz w:val="18"/>
+                <w:szCs w:val="12"/>
+                <w:lang w:val="en-US"/>
+              </w:rPr>
+            </w:pPr>
+          </w:p>
+        </w:tc>
+        <w:tc>
+          <w:tcPr>
+            <w:tcW w:w="3119" w:type="dxa"/>
+          </w:tcPr>
+          <w:p>
+            <w:pPr>
+              <w:rPr>
+                <w:sz w:val="18"/>
+                <w:szCs w:val="12"/>
+                <w:lang w:val="en-US"/>
+              </w:rPr>
+            </w:pPr>
+          </w:p>
+        </w:tc>
+        <w:tc>
+          <w:tcPr>
+            <w:tcW w:w="1559" w:type="dxa"/>
+            <w:shd w:val="clear" w:color="auto" w:fill="D9D9D9" w:themeFill="background1" w:themeFillShade="D9"/>
+          </w:tcPr>
+          <w:p>
+            <w:pPr>
+              <w:rPr>
+                <w:rFonts w:ascii="Consolas" w:hAnsi="Consolas"/>
+                <w:sz w:val="18"/>
+                <w:szCs w:val="12"/>
+              </w:rPr>
+            </w:pPr>
+            <w:r>
+              <w:rPr>
+                <w:rFonts w:ascii="Consolas" w:hAnsi="Consolas"/>
+                <w:sz w:val="18"/>
+                <w:szCs w:val="12"/>
+              </w:rPr>
+              <w:t>&lt;S-</w:t>
+            </w:r>
+            <w:r>
+              <w:rPr>
+                <w:rFonts w:ascii="Consolas" w:hAnsi="Consolas"/>
+                <w:sz w:val="18"/>
+                <w:szCs w:val="12"/>
+              </w:rPr>
+              <w:t>h</w:t>
+            </w:r>
+            <w:r>
+              <w:rPr>
+                <w:rFonts w:ascii="Consolas" w:hAnsi="Consolas"/>
+                <w:sz w:val="18"/>
+                <w:szCs w:val="12"/>
+              </w:rPr>
+              <w:t>&gt; / &lt;S-</w:t>
+            </w:r>
+            <w:r>
+              <w:rPr>
+                <w:rFonts w:ascii="Consolas" w:hAnsi="Consolas"/>
+                <w:sz w:val="18"/>
+                <w:szCs w:val="12"/>
+              </w:rPr>
+              <w:t>l</w:t>
+            </w:r>
+            <w:r>
+              <w:rPr>
+                <w:rFonts w:ascii="Consolas" w:hAnsi="Consolas"/>
+                <w:sz w:val="18"/>
+                <w:szCs w:val="12"/>
+              </w:rPr>
+              <w:t>&gt;</w:t>
+            </w:r>
+          </w:p>
+        </w:tc>
+        <w:tc>
+          <w:tcPr>
+            <w:tcW w:w="4678" w:type="dxa"/>
+            <w:shd w:val="clear" w:color="auto" w:fill="D9D9D9" w:themeFill="background1" w:themeFillShade="D9"/>
+          </w:tcPr>
+          <w:p>
+            <w:pPr>
+              <w:rPr>
+                <w:sz w:val="18"/>
+                <w:szCs w:val="12"/>
+                <w:lang w:val="en-US"/>
+              </w:rPr>
+            </w:pPr>
+            <w:r>
+              <w:rPr>
+                <w:sz w:val="18"/>
+                <w:szCs w:val="12"/>
+                <w:lang w:val="en-US"/>
+              </w:rPr>
+              <w:t>Go to next / previous buffer</w:t>
+            </w:r>
+          </w:p>
+        </w:tc>
+      </w:tr>
+      <w:tr>
+        <w:tc>
+          <w:tcPr>
+            <w:tcW w:w="1560" w:type="dxa"/>
+          </w:tcPr>
+          <w:p>
+            <w:pPr>
+              <w:rPr>
+                <w:rFonts w:ascii="Consolas" w:hAnsi="Consolas"/>
+                <w:sz w:val="18"/>
+                <w:szCs w:val="12"/>
+              </w:rPr>
+            </w:pPr>
+            <w:r>
+              <w:rPr>
+                <w:rFonts w:ascii="Consolas" w:hAnsi="Consolas"/>
+                <w:sz w:val="18"/>
+                <w:szCs w:val="12"/>
+              </w:rPr>
+              <w:t>:w</w:t>
+            </w:r>
+            <w:r>
+              <w:rPr>
+                <w:rFonts w:ascii="Consolas" w:hAnsi="Consolas"/>
+                <w:sz w:val="18"/>
+                <w:szCs w:val="12"/>
+              </w:rPr>
+              <w:t xml:space="preserve"> [name]</w:t>
+            </w:r>
+          </w:p>
+        </w:tc>
+        <w:tc>
+          <w:tcPr>
+            <w:tcW w:w="3119" w:type="dxa"/>
+          </w:tcPr>
+          <w:p>
+            <w:pPr>
+              <w:rPr>
+                <w:sz w:val="18"/>
+                <w:szCs w:val="12"/>
+                <w:lang w:val="en-US"/>
+              </w:rPr>
+            </w:pPr>
             <w:r>
               <w:rPr>
                 <w:b/>
@@ -759,70 +966,6 @@
                 <w:u w:val="single"/>
                 <w:lang w:val="en-US"/>
               </w:rPr>
-              <w:t>b</w:t>
-            </w:r>
-            <w:r>
-              <w:rPr>
-                <w:sz w:val="18"/>
-                <w:szCs w:val="12"/>
-                <w:lang w:val="en-US"/>
-              </w:rPr>
-              <w:t>uffer</w:t>
-            </w:r>
-          </w:p>
-        </w:tc>
-      </w:tr>
-      <w:tr>
-        <w:tc>
-          <w:tcPr>
-            <w:tcW w:w="1560" w:type="dxa"/>
-          </w:tcPr>
-          <w:p>
-            <w:pPr>
-              <w:rPr>
-                <w:rFonts w:ascii="Consolas" w:hAnsi="Consolas"/>
-                <w:sz w:val="18"/>
-                <w:szCs w:val="12"/>
-              </w:rPr>
-            </w:pPr>
-            <w:r>
-              <w:rPr>
-                <w:rFonts w:ascii="Consolas" w:hAnsi="Consolas"/>
-                <w:sz w:val="18"/>
-                <w:szCs w:val="12"/>
-              </w:rPr>
-              <w:t>:w</w:t>
-            </w:r>
-            <w:r>
-              <w:rPr>
-                <w:rFonts w:ascii="Consolas" w:hAnsi="Consolas"/>
-                <w:sz w:val="18"/>
-                <w:szCs w:val="12"/>
-              </w:rPr>
-              <w:t xml:space="preserve"> [name]</w:t>
-            </w:r>
-          </w:p>
-        </w:tc>
-        <w:tc>
-          <w:tcPr>
-            <w:tcW w:w="3119" w:type="dxa"/>
-          </w:tcPr>
-          <w:p>
-            <w:pPr>
-              <w:rPr>
-                <w:sz w:val="18"/>
-                <w:szCs w:val="12"/>
-                <w:lang w:val="en-US"/>
-              </w:rPr>
-            </w:pPr>
-            <w:r>
-              <w:rPr>
-                <w:b/>
-                <w:sz w:val="18"/>
-                <w:szCs w:val="12"/>
-                <w:u w:val="single"/>
-                <w:lang w:val="en-US"/>
-              </w:rPr>
               <w:t>W</w:t>
             </w:r>
             <w:r>
@@ -873,21 +1016,7 @@
                 <w:sz w:val="18"/>
                 <w:szCs w:val="12"/>
               </w:rPr>
-              <w:t xml:space="preserve">Save </w:t>
-            </w:r>
-            <w:r>
-              <w:rPr>
-                <w:sz w:val="18"/>
-                <w:szCs w:val="12"/>
-              </w:rPr>
-              <w:t xml:space="preserve">file </w:t>
-            </w:r>
-            <w:r>
-              <w:rPr>
-                <w:sz w:val="18"/>
-                <w:szCs w:val="12"/>
-              </w:rPr>
-              <w:t>as name</w:t>
+              <w:t>Save file as name</w:t>
             </w:r>
           </w:p>
         </w:tc>
@@ -2522,15 +2651,7 @@
                 <w:szCs w:val="12"/>
                 <w:lang w:val="en-US"/>
               </w:rPr>
-              <w:t>,</w:t>
-            </w:r>
-            <w:r>
-              <w:rPr>
-                <w:sz w:val="18"/>
-                <w:szCs w:val="12"/>
-                <w:lang w:val="en-US"/>
-              </w:rPr>
-              <w:t xml:space="preserve"> </w:t>
+              <w:t xml:space="preserve">, </w:t>
             </w:r>
             <w:r>
               <w:rPr>
@@ -3119,23 +3240,7 @@
                 <w:sz w:val="18"/>
                 <w:szCs w:val="12"/>
               </w:rPr>
-              <w:t>&lt;</w:t>
-            </w:r>
-            <w:r>
-              <w:rPr>
-                <w:rFonts w:ascii="Consolas" w:hAnsi="Consolas"/>
-                <w:sz w:val="18"/>
-                <w:szCs w:val="12"/>
-              </w:rPr>
-              <w:t>C</w:t>
-            </w:r>
-            <w:r>
-              <w:rPr>
-                <w:rFonts w:ascii="Consolas" w:hAnsi="Consolas"/>
-                <w:sz w:val="18"/>
-                <w:szCs w:val="12"/>
-              </w:rPr>
-              <w:t>-</w:t>
+              <w:t>&lt;C-</w:t>
             </w:r>
             <w:r>
               <w:rPr>
@@ -3167,23 +3272,7 @@
                 <w:sz w:val="18"/>
                 <w:szCs w:val="12"/>
               </w:rPr>
-              <w:t>&lt;</w:t>
-            </w:r>
-            <w:r>
-              <w:rPr>
-                <w:rFonts w:ascii="Consolas" w:hAnsi="Consolas"/>
-                <w:sz w:val="18"/>
-                <w:szCs w:val="12"/>
-              </w:rPr>
-              <w:t>C</w:t>
-            </w:r>
-            <w:r>
-              <w:rPr>
-                <w:rFonts w:ascii="Consolas" w:hAnsi="Consolas"/>
-                <w:sz w:val="18"/>
-                <w:szCs w:val="12"/>
-              </w:rPr>
-              <w:t>-</w:t>
+              <w:t>&lt;C-</w:t>
             </w:r>
             <w:r>
               <w:rPr>
@@ -3935,15 +4024,7 @@
                 <w:sz w:val="18"/>
                 <w:szCs w:val="12"/>
               </w:rPr>
-              <w:t>gd</w:t>
-            </w:r>
-            <w:r>
-              <w:rPr>
-                <w:rFonts w:ascii="Consolas" w:hAnsi="Consolas"/>
-                <w:sz w:val="18"/>
-                <w:szCs w:val="12"/>
-              </w:rPr>
-              <w:t xml:space="preserve"> / gf</w:t>
+              <w:t>gd / gf</w:t>
             </w:r>
           </w:p>
         </w:tc>
@@ -3994,15 +4075,7 @@
                 <w:szCs w:val="12"/>
                 <w:lang w:val="en-US"/>
               </w:rPr>
-              <w:t>efinition</w:t>
-            </w:r>
-            <w:r>
-              <w:rPr>
-                <w:sz w:val="18"/>
-                <w:szCs w:val="12"/>
-                <w:lang w:val="en-US"/>
-              </w:rPr>
-              <w:t>/</w:t>
+              <w:t>efinition/</w:t>
             </w:r>
             <w:r>
               <w:rPr>
@@ -4788,15 +4861,7 @@
                 <w:szCs w:val="12"/>
                 <w:lang w:val="en-US"/>
               </w:rPr>
-              <w:t>fter cursor</w:t>
-            </w:r>
-            <w:r>
-              <w:rPr>
-                <w:sz w:val="18"/>
-                <w:szCs w:val="12"/>
-                <w:lang w:val="en-US"/>
-              </w:rPr>
-              <w:t>/</w:t>
+              <w:t>fter cursor/</w:t>
             </w:r>
             <w:r>
               <w:rPr>
@@ -5320,15 +5385,7 @@
                 <w:szCs w:val="12"/>
                 <w:lang w:val="en-US"/>
               </w:rPr>
-              <w:t>isual</w:t>
-            </w:r>
-            <w:r>
-              <w:rPr>
-                <w:sz w:val="18"/>
-                <w:szCs w:val="12"/>
-                <w:lang w:val="en-US"/>
-              </w:rPr>
-              <w:t xml:space="preserve"> (last selection)</w:t>
+              <w:t>isual (last selection)</w:t>
             </w:r>
           </w:p>
         </w:tc>
@@ -5770,15 +5827,7 @@
                 <w:sz w:val="18"/>
                 <w:szCs w:val="12"/>
               </w:rPr>
-              <w:t xml:space="preserve"> / yy</w:t>
-            </w:r>
-            <w:r>
-              <w:rPr>
-                <w:rFonts w:ascii="Consolas" w:hAnsi="Consolas"/>
-                <w:sz w:val="18"/>
-                <w:szCs w:val="12"/>
-              </w:rPr>
-              <w:t xml:space="preserve"> / </w:t>
+              <w:t xml:space="preserve"> / yy / </w:t>
             </w:r>
             <w:r>
               <w:rPr>
@@ -5838,15 +5887,7 @@
                 <w:szCs w:val="12"/>
                 <w:lang w:val="en-US"/>
               </w:rPr>
-              <w:t>) selection / line</w:t>
-            </w:r>
-            <w:r>
-              <w:rPr>
-                <w:sz w:val="18"/>
-                <w:szCs w:val="12"/>
-                <w:lang w:val="en-US"/>
-              </w:rPr>
-              <w:t xml:space="preserve"> / </w:t>
+              <w:t xml:space="preserve">) selection / line / </w:t>
             </w:r>
             <w:r>
               <w:rPr>
@@ -7037,23 +7078,7 @@
                 <w:sz w:val="18"/>
                 <w:szCs w:val="12"/>
               </w:rPr>
-              <w:t>&lt;F2&gt; / &lt;F</w:t>
-            </w:r>
-            <w:r>
-              <w:rPr>
-                <w:rFonts w:ascii="Consolas" w:hAnsi="Consolas"/>
-                <w:sz w:val="18"/>
-                <w:szCs w:val="12"/>
-              </w:rPr>
-              <w:t>12</w:t>
-            </w:r>
-            <w:r>
-              <w:rPr>
-                <w:rFonts w:ascii="Consolas" w:hAnsi="Consolas"/>
-                <w:sz w:val="18"/>
-                <w:szCs w:val="12"/>
-              </w:rPr>
-              <w:t>&gt;</w:t>
+              <w:t>&lt;F2&gt; / &lt;F12&gt;</w:t>
             </w:r>
           </w:p>
         </w:tc>
@@ -7104,68 +7129,6 @@
               </w:rPr>
               <w:t xml:space="preserve"> &amp; mouse mode</w:t>
             </w:r>
-          </w:p>
-        </w:tc>
-      </w:tr>
-      <w:tr>
-        <w:tc>
-          <w:tcPr>
-            <w:tcW w:w="1560" w:type="dxa"/>
-            <w:shd w:val="clear" w:color="auto" w:fill="auto"/>
-          </w:tcPr>
-          <w:p>
-            <w:pPr>
-              <w:rPr>
-                <w:rFonts w:ascii="Consolas" w:hAnsi="Consolas"/>
-                <w:sz w:val="18"/>
-                <w:szCs w:val="12"/>
-              </w:rPr>
-            </w:pPr>
-          </w:p>
-        </w:tc>
-        <w:tc>
-          <w:tcPr>
-            <w:tcW w:w="3119" w:type="dxa"/>
-            <w:shd w:val="clear" w:color="auto" w:fill="auto"/>
-          </w:tcPr>
-          <w:p>
-            <w:pPr>
-              <w:rPr>
-                <w:sz w:val="18"/>
-                <w:szCs w:val="12"/>
-                <w:lang w:val="en-US"/>
-              </w:rPr>
-            </w:pPr>
-          </w:p>
-        </w:tc>
-        <w:tc>
-          <w:tcPr>
-            <w:tcW w:w="1559" w:type="dxa"/>
-            <w:shd w:val="clear" w:color="auto" w:fill="auto"/>
-          </w:tcPr>
-          <w:p>
-            <w:pPr>
-              <w:rPr>
-                <w:rFonts w:ascii="Consolas" w:hAnsi="Consolas"/>
-                <w:sz w:val="18"/>
-                <w:szCs w:val="12"/>
-              </w:rPr>
-            </w:pPr>
-          </w:p>
-        </w:tc>
-        <w:tc>
-          <w:tcPr>
-            <w:tcW w:w="4678" w:type="dxa"/>
-            <w:shd w:val="clear" w:color="auto" w:fill="auto"/>
-          </w:tcPr>
-          <w:p>
-            <w:pPr>
-              <w:rPr>
-                <w:sz w:val="18"/>
-                <w:szCs w:val="12"/>
-                <w:lang w:val="en-US"/>
-              </w:rPr>
-            </w:pPr>
           </w:p>
         </w:tc>
       </w:tr>
@@ -7924,6 +7887,23 @@
               </w:rPr>
               <w:t>:noh</w:t>
             </w:r>
+            <w:r>
+              <w:rPr>
+                <w:rFonts w:ascii="Consolas" w:hAnsi="Consolas"/>
+                <w:sz w:val="18"/>
+                <w:szCs w:val="12"/>
+              </w:rPr>
+              <w:t xml:space="preserve"> / </w:t>
+            </w:r>
+            <w:r>
+              <w:rPr>
+                <w:rFonts w:ascii="Consolas" w:hAnsi="Consolas"/>
+                <w:sz w:val="18"/>
+                <w:szCs w:val="12"/>
+                <w:highlight w:val="lightGray"/>
+              </w:rPr>
+              <w:t>&lt;Esc&gt;</w:t>
+            </w:r>
           </w:p>
         </w:tc>
         <w:tc>
@@ -8058,31 +8038,7 @@
                 <w:szCs w:val="12"/>
                 <w:lang w:val="en-US"/>
               </w:rPr>
-              <w:t xml:space="preserve">Replace in </w:t>
-            </w:r>
-            <w:r>
-              <w:rPr>
-                <w:sz w:val="18"/>
-                <w:szCs w:val="12"/>
-                <w:lang w:val="en-US"/>
-              </w:rPr>
-              <w:t xml:space="preserve">current </w:t>
-            </w:r>
-            <w:r>
-              <w:rPr>
-                <w:sz w:val="18"/>
-                <w:szCs w:val="12"/>
-                <w:lang w:val="en-US"/>
-              </w:rPr>
-              <w:t>line</w:t>
-            </w:r>
-            <w:r>
-              <w:rPr>
-                <w:sz w:val="18"/>
-                <w:szCs w:val="12"/>
-                <w:lang w:val="en-US"/>
-              </w:rPr>
-              <w:t>/selection</w:t>
+              <w:t>Replace in current line/selection</w:t>
             </w:r>
           </w:p>
         </w:tc>

</xml_diff>

<commit_message>
fix: cannot map ESC in Vim8
</commit_message>
<xml_diff>
--- a/Settings/Shortcuts.docx
+++ b/Settings/Shortcuts.docx
@@ -7887,20 +7887,86 @@
               </w:rPr>
               <w:t>:noh</w:t>
             </w:r>
-            <w:r>
-              <w:rPr>
-                <w:rFonts w:ascii="Consolas" w:hAnsi="Consolas"/>
-                <w:sz w:val="18"/>
-                <w:szCs w:val="12"/>
-              </w:rPr>
-              <w:t xml:space="preserve"> / </w:t>
-            </w:r>
-            <w:r>
-              <w:rPr>
-                <w:rFonts w:ascii="Consolas" w:hAnsi="Consolas"/>
-                <w:sz w:val="18"/>
-                <w:szCs w:val="12"/>
-                <w:highlight w:val="lightGray"/>
+          </w:p>
+        </w:tc>
+        <w:tc>
+          <w:tcPr>
+            <w:tcW w:w="3119" w:type="dxa"/>
+          </w:tcPr>
+          <w:p>
+            <w:pPr>
+              <w:rPr>
+                <w:sz w:val="18"/>
+                <w:szCs w:val="12"/>
+                <w:lang w:val="en-US"/>
+              </w:rPr>
+            </w:pPr>
+            <w:r>
+              <w:rPr>
+                <w:b/>
+                <w:sz w:val="18"/>
+                <w:szCs w:val="12"/>
+                <w:u w:val="single"/>
+                <w:lang w:val="en-US"/>
+              </w:rPr>
+              <w:t>N</w:t>
+            </w:r>
+            <w:r>
+              <w:rPr>
+                <w:b/>
+                <w:sz w:val="18"/>
+                <w:szCs w:val="12"/>
+                <w:u w:val="single"/>
+                <w:lang w:val="en-US"/>
+              </w:rPr>
+              <w:t>o</w:t>
+            </w:r>
+            <w:r>
+              <w:rPr>
+                <w:sz w:val="18"/>
+                <w:szCs w:val="12"/>
+                <w:lang w:val="en-US"/>
+              </w:rPr>
+              <w:t xml:space="preserve"> search </w:t>
+            </w:r>
+            <w:r>
+              <w:rPr>
+                <w:b/>
+                <w:sz w:val="18"/>
+                <w:szCs w:val="12"/>
+                <w:u w:val="single"/>
+                <w:lang w:val="en-US"/>
+              </w:rPr>
+              <w:t>h</w:t>
+            </w:r>
+            <w:r>
+              <w:rPr>
+                <w:sz w:val="18"/>
+                <w:szCs w:val="12"/>
+                <w:lang w:val="en-US"/>
+              </w:rPr>
+              <w:t>ighlighting</w:t>
+            </w:r>
+          </w:p>
+        </w:tc>
+        <w:tc>
+          <w:tcPr>
+            <w:tcW w:w="1559" w:type="dxa"/>
+            <w:shd w:val="clear" w:color="auto" w:fill="D9D9D9" w:themeFill="background1" w:themeFillShade="D9"/>
+          </w:tcPr>
+          <w:p>
+            <w:pPr>
+              <w:rPr>
+                <w:rFonts w:ascii="Consolas" w:hAnsi="Consolas"/>
+                <w:sz w:val="18"/>
+                <w:szCs w:val="12"/>
+              </w:rPr>
+            </w:pPr>
+            <w:r>
+              <w:rPr>
+                <w:rFonts w:ascii="Consolas" w:hAnsi="Consolas"/>
+                <w:sz w:val="18"/>
+                <w:szCs w:val="12"/>
               </w:rPr>
               <w:t>&lt;Esc&gt;</w:t>
             </w:r>
@@ -7908,92 +7974,33 @@
         </w:tc>
         <w:tc>
           <w:tcPr>
-            <w:tcW w:w="3119" w:type="dxa"/>
-          </w:tcPr>
-          <w:p>
-            <w:pPr>
-              <w:rPr>
-                <w:sz w:val="18"/>
-                <w:szCs w:val="12"/>
-                <w:lang w:val="en-US"/>
-              </w:rPr>
-            </w:pPr>
-            <w:r>
-              <w:rPr>
-                <w:b/>
-                <w:sz w:val="18"/>
-                <w:szCs w:val="12"/>
-                <w:u w:val="single"/>
-                <w:lang w:val="en-US"/>
-              </w:rPr>
-              <w:t>N</w:t>
-            </w:r>
-            <w:r>
-              <w:rPr>
-                <w:b/>
-                <w:sz w:val="18"/>
-                <w:szCs w:val="12"/>
-                <w:u w:val="single"/>
-                <w:lang w:val="en-US"/>
-              </w:rPr>
-              <w:t>o</w:t>
-            </w:r>
-            <w:r>
-              <w:rPr>
-                <w:sz w:val="18"/>
-                <w:szCs w:val="12"/>
-                <w:lang w:val="en-US"/>
-              </w:rPr>
-              <w:t xml:space="preserve"> search </w:t>
-            </w:r>
-            <w:r>
-              <w:rPr>
-                <w:b/>
-                <w:sz w:val="18"/>
-                <w:szCs w:val="12"/>
-                <w:u w:val="single"/>
-                <w:lang w:val="en-US"/>
-              </w:rPr>
-              <w:t>h</w:t>
-            </w:r>
-            <w:r>
-              <w:rPr>
-                <w:sz w:val="18"/>
-                <w:szCs w:val="12"/>
-                <w:lang w:val="en-US"/>
-              </w:rPr>
-              <w:t>ighlighting</w:t>
-            </w:r>
-          </w:p>
-        </w:tc>
-        <w:tc>
-          <w:tcPr>
-            <w:tcW w:w="1559" w:type="dxa"/>
-            <w:shd w:val="clear" w:color="auto" w:fill="auto"/>
-          </w:tcPr>
-          <w:p>
-            <w:pPr>
-              <w:rPr>
-                <w:rFonts w:ascii="Consolas" w:hAnsi="Consolas"/>
-                <w:sz w:val="18"/>
-                <w:szCs w:val="12"/>
-              </w:rPr>
-            </w:pPr>
-          </w:p>
-        </w:tc>
-        <w:tc>
-          <w:tcPr>
             <w:tcW w:w="4678" w:type="dxa"/>
-            <w:shd w:val="clear" w:color="auto" w:fill="auto"/>
-          </w:tcPr>
-          <w:p>
-            <w:pPr>
-              <w:rPr>
-                <w:sz w:val="18"/>
-                <w:szCs w:val="12"/>
-                <w:lang w:val="en-US"/>
-              </w:rPr>
-            </w:pPr>
+            <w:shd w:val="clear" w:color="auto" w:fill="D9D9D9" w:themeFill="background1" w:themeFillShade="D9"/>
+          </w:tcPr>
+          <w:p>
+            <w:pPr>
+              <w:rPr>
+                <w:sz w:val="18"/>
+                <w:szCs w:val="12"/>
+                <w:lang w:val="en-US"/>
+              </w:rPr>
+            </w:pPr>
+            <w:r>
+              <w:rPr>
+                <w:sz w:val="18"/>
+                <w:szCs w:val="12"/>
+                <w:lang w:val="en-US"/>
+              </w:rPr>
+              <w:t>No search highlighting</w:t>
+            </w:r>
+            <w:r>
+              <w:rPr>
+                <w:sz w:val="18"/>
+                <w:szCs w:val="12"/>
+                <w:lang w:val="en-US"/>
+              </w:rPr>
+              <w:t xml:space="preserve"> (NeoVim only)</w:t>
+            </w:r>
           </w:p>
         </w:tc>
       </w:tr>

</xml_diff>

<commit_message>
feat: improve vim shortcut for buffer switching
</commit_message>
<xml_diff>
--- a/Settings/Shortcuts.docx
+++ b/Settings/Shortcuts.docx
@@ -855,39 +855,23 @@
                 <w:sz w:val="18"/>
                 <w:szCs w:val="12"/>
               </w:rPr>
-              <w:t>&lt;S-</w:t>
-            </w:r>
-            <w:r>
-              <w:rPr>
-                <w:rFonts w:ascii="Consolas" w:hAnsi="Consolas"/>
-                <w:sz w:val="18"/>
-                <w:szCs w:val="12"/>
-              </w:rPr>
-              <w:t>h</w:t>
-            </w:r>
-            <w:r>
-              <w:rPr>
-                <w:rFonts w:ascii="Consolas" w:hAnsi="Consolas"/>
-                <w:sz w:val="18"/>
-                <w:szCs w:val="12"/>
-              </w:rPr>
-              <w:t>&gt; / &lt;S-</w:t>
-            </w:r>
-            <w:r>
-              <w:rPr>
-                <w:rFonts w:ascii="Consolas" w:hAnsi="Consolas"/>
-                <w:sz w:val="18"/>
-                <w:szCs w:val="12"/>
-              </w:rPr>
-              <w:t>l</w:t>
-            </w:r>
-            <w:r>
-              <w:rPr>
-                <w:rFonts w:ascii="Consolas" w:hAnsi="Consolas"/>
-                <w:sz w:val="18"/>
-                <w:szCs w:val="12"/>
-              </w:rPr>
-              <w:t>&gt;</w:t>
+              <w:t xml:space="preserve">&lt;M-h&gt; / </w:t>
+            </w:r>
+            <w:r>
+              <w:rPr>
+                <w:rFonts w:ascii="Consolas" w:hAnsi="Consolas"/>
+                <w:sz w:val="18"/>
+                <w:szCs w:val="12"/>
+              </w:rPr>
+              <w:t>&lt;</w:t>
+            </w:r>
+            <w:r>
+              <w:rPr>
+                <w:rFonts w:ascii="Consolas" w:hAnsi="Consolas"/>
+                <w:sz w:val="18"/>
+                <w:szCs w:val="12"/>
+              </w:rPr>
+              <w:t>M-l&gt;</w:t>
             </w:r>
           </w:p>
         </w:tc>
@@ -910,7 +894,47 @@
                 <w:szCs w:val="12"/>
                 <w:lang w:val="en-US"/>
               </w:rPr>
-              <w:t>Go to next / previous buffer</w:t>
+              <w:t xml:space="preserve">Go to </w:t>
+            </w:r>
+            <w:r>
+              <w:rPr>
+                <w:sz w:val="18"/>
+                <w:szCs w:val="12"/>
+                <w:lang w:val="en-US"/>
+              </w:rPr>
+              <w:t xml:space="preserve">previous </w:t>
+            </w:r>
+            <w:r>
+              <w:rPr>
+                <w:sz w:val="18"/>
+                <w:szCs w:val="12"/>
+                <w:lang w:val="en-US"/>
+              </w:rPr>
+              <w:t>/</w:t>
+            </w:r>
+            <w:r>
+              <w:rPr>
+                <w:sz w:val="18"/>
+                <w:szCs w:val="12"/>
+                <w:lang w:val="en-US"/>
+              </w:rPr>
+              <w:t xml:space="preserve"> </w:t>
+            </w:r>
+            <w:r>
+              <w:rPr>
+                <w:sz w:val="18"/>
+                <w:szCs w:val="12"/>
+                <w:lang w:val="en-US"/>
+              </w:rPr>
+              <w:t>next</w:t>
+            </w:r>
+            <w:r>
+              <w:rPr>
+                <w:sz w:val="18"/>
+                <w:szCs w:val="12"/>
+                <w:lang w:val="en-US"/>
+              </w:rPr>
+              <w:t xml:space="preserve"> buffer</w:t>
             </w:r>
           </w:p>
         </w:tc>

</xml_diff>

<commit_message>
add Vim Shortcut to cycle bg/scheme
</commit_message>
<xml_diff>
--- a/Settings/Shortcuts.docx
+++ b/Settings/Shortcuts.docx
@@ -515,6 +515,15 @@
               </w:rPr>
               <w:t>:ls</w:t>
             </w:r>
+            <w:r>
+              <w:rPr>
+                <w:rFonts w:ascii="Consolas" w:hAnsi="Consolas"/>
+                <w:sz w:val="18"/>
+                <w:szCs w:val="12"/>
+                <w:lang w:val="en-US"/>
+              </w:rPr>
+              <w:t xml:space="preserve"> / :b name</w:t>
+            </w:r>
           </w:p>
         </w:tc>
         <w:tc>
@@ -526,6 +535,7 @@
               <w:rPr>
                 <w:sz w:val="18"/>
                 <w:szCs w:val="12"/>
+                <w:lang w:val="en-US"/>
               </w:rPr>
             </w:pPr>
             <w:r>
@@ -570,7 +580,57 @@
                 <w:szCs w:val="12"/>
                 <w:lang w:val="en-US"/>
               </w:rPr>
-              <w:t xml:space="preserve"> / buffers</w:t>
+              <w:t xml:space="preserve"> </w:t>
+            </w:r>
+            <w:r>
+              <w:rPr>
+                <w:sz w:val="18"/>
+                <w:szCs w:val="12"/>
+                <w:lang w:val="en-US"/>
+              </w:rPr>
+              <w:t>or</w:t>
+            </w:r>
+            <w:r>
+              <w:rPr>
+                <w:sz w:val="18"/>
+                <w:szCs w:val="12"/>
+                <w:lang w:val="en-US"/>
+              </w:rPr>
+              <w:t xml:space="preserve"> buffers</w:t>
+            </w:r>
+            <w:r>
+              <w:rPr>
+                <w:sz w:val="18"/>
+                <w:szCs w:val="12"/>
+                <w:lang w:val="en-US"/>
+              </w:rPr>
+              <w:t xml:space="preserve"> / </w:t>
+            </w:r>
+            <w:r>
+              <w:rPr>
+                <w:sz w:val="18"/>
+                <w:szCs w:val="12"/>
+                <w:lang w:val="en-US"/>
+              </w:rPr>
+              <w:t xml:space="preserve">Go to </w:t>
+            </w:r>
+            <w:r>
+              <w:rPr>
+                <w:b/>
+                <w:sz w:val="18"/>
+                <w:szCs w:val="12"/>
+                <w:u w:val="single"/>
+                <w:lang w:val="en-US"/>
+              </w:rPr>
+              <w:t>b</w:t>
+            </w:r>
+            <w:r>
+              <w:rPr>
+                <w:sz w:val="18"/>
+                <w:szCs w:val="12"/>
+                <w:lang w:val="en-US"/>
+              </w:rPr>
+              <w:t>uffer name</w:t>
             </w:r>
           </w:p>
         </w:tc>
@@ -592,248 +652,239 @@
                 <w:rFonts w:ascii="Consolas" w:hAnsi="Consolas"/>
                 <w:sz w:val="18"/>
                 <w:szCs w:val="12"/>
-                <w:lang w:val="en-US"/>
+              </w:rPr>
+              <w:t>&lt;M-h&gt; / &lt;M-l&gt;</w:t>
+            </w:r>
+          </w:p>
+        </w:tc>
+        <w:tc>
+          <w:tcPr>
+            <w:tcW w:w="3119" w:type="dxa"/>
+          </w:tcPr>
+          <w:p>
+            <w:pPr>
+              <w:rPr>
+                <w:b/>
+                <w:sz w:val="18"/>
+                <w:szCs w:val="12"/>
+                <w:u w:val="single"/>
+                <w:lang w:val="en-US"/>
+              </w:rPr>
+            </w:pPr>
+            <w:r>
+              <w:rPr>
+                <w:sz w:val="18"/>
+                <w:szCs w:val="12"/>
+                <w:lang w:val="en-US"/>
+              </w:rPr>
+              <w:t>Go to previous / next buffer</w:t>
+            </w:r>
+          </w:p>
+        </w:tc>
+        <w:tc>
+          <w:tcPr>
+            <w:tcW w:w="1559" w:type="dxa"/>
+          </w:tcPr>
+          <w:p>
+            <w:pPr>
+              <w:rPr>
+                <w:rFonts w:ascii="Consolas" w:hAnsi="Consolas"/>
+                <w:sz w:val="18"/>
+                <w:szCs w:val="12"/>
+              </w:rPr>
+            </w:pPr>
+            <w:r>
+              <w:rPr>
+                <w:rFonts w:ascii="Consolas" w:hAnsi="Consolas"/>
+                <w:sz w:val="18"/>
+                <w:szCs w:val="12"/>
               </w:rPr>
               <w:t>:b</w:t>
             </w:r>
             <w:r>
               <w:rPr>
-                <w:sz w:val="18"/>
-                <w:szCs w:val="12"/>
-                <w:lang w:val="en-US"/>
-              </w:rPr>
-              <w:t xml:space="preserve"> name</w:t>
+                <w:rFonts w:ascii="Consolas" w:hAnsi="Consolas"/>
+                <w:sz w:val="18"/>
+                <w:szCs w:val="12"/>
+              </w:rPr>
+              <w:t>p</w:t>
+            </w:r>
+            <w:r>
+              <w:rPr>
+                <w:rFonts w:ascii="Consolas" w:hAnsi="Consolas"/>
+                <w:sz w:val="18"/>
+                <w:szCs w:val="12"/>
+              </w:rPr>
+              <w:t xml:space="preserve"> / :b</w:t>
+            </w:r>
+            <w:r>
+              <w:rPr>
+                <w:rFonts w:ascii="Consolas" w:hAnsi="Consolas"/>
+                <w:sz w:val="18"/>
+                <w:szCs w:val="12"/>
+              </w:rPr>
+              <w:t>n</w:t>
+            </w:r>
+          </w:p>
+        </w:tc>
+        <w:tc>
+          <w:tcPr>
+            <w:tcW w:w="4678" w:type="dxa"/>
+          </w:tcPr>
+          <w:p>
+            <w:pPr>
+              <w:rPr>
+                <w:b/>
+                <w:sz w:val="18"/>
+                <w:szCs w:val="12"/>
+                <w:u w:val="single"/>
+                <w:lang w:val="en-US"/>
+              </w:rPr>
+            </w:pPr>
+            <w:r>
+              <w:rPr>
+                <w:sz w:val="18"/>
+                <w:szCs w:val="12"/>
+                <w:lang w:val="en-US"/>
+              </w:rPr>
+              <w:t xml:space="preserve">Go to </w:t>
+            </w:r>
+            <w:r>
+              <w:rPr>
+                <w:b/>
+                <w:sz w:val="18"/>
+                <w:szCs w:val="12"/>
+                <w:u w:val="single"/>
+                <w:lang w:val="en-US"/>
+              </w:rPr>
+              <w:t>p</w:t>
+            </w:r>
+            <w:r>
+              <w:rPr>
+                <w:sz w:val="18"/>
+                <w:szCs w:val="12"/>
+                <w:lang w:val="en-US"/>
+              </w:rPr>
+              <w:t>revious</w:t>
+            </w:r>
+            <w:r>
+              <w:rPr>
+                <w:b/>
+                <w:sz w:val="18"/>
+                <w:szCs w:val="12"/>
+                <w:u w:val="single"/>
+                <w:lang w:val="en-US"/>
+              </w:rPr>
+              <w:t xml:space="preserve"> </w:t>
+            </w:r>
+            <w:r>
+              <w:rPr>
+                <w:sz w:val="18"/>
+                <w:szCs w:val="12"/>
+                <w:lang w:val="en-US"/>
+              </w:rPr>
+              <w:t>/</w:t>
+            </w:r>
+            <w:r>
+              <w:rPr>
+                <w:sz w:val="18"/>
+                <w:szCs w:val="12"/>
+                <w:lang w:val="en-US"/>
+              </w:rPr>
+              <w:t xml:space="preserve"> </w:t>
+            </w:r>
+            <w:r>
+              <w:rPr>
+                <w:b/>
+                <w:sz w:val="18"/>
+                <w:szCs w:val="12"/>
+                <w:u w:val="single"/>
+                <w:lang w:val="en-US"/>
+              </w:rPr>
+              <w:t>n</w:t>
+            </w:r>
+            <w:r>
+              <w:rPr>
+                <w:sz w:val="18"/>
+                <w:szCs w:val="12"/>
+                <w:lang w:val="en-US"/>
+              </w:rPr>
+              <w:t>ext</w:t>
+            </w:r>
+            <w:r>
+              <w:rPr>
+                <w:sz w:val="18"/>
+                <w:szCs w:val="12"/>
+                <w:lang w:val="en-US"/>
+              </w:rPr>
+              <w:t xml:space="preserve"> </w:t>
+            </w:r>
+            <w:r>
+              <w:rPr>
+                <w:b/>
+                <w:sz w:val="18"/>
+                <w:szCs w:val="12"/>
+                <w:u w:val="single"/>
+                <w:lang w:val="en-US"/>
+              </w:rPr>
+              <w:t>b</w:t>
+            </w:r>
+            <w:r>
+              <w:rPr>
+                <w:sz w:val="18"/>
+                <w:szCs w:val="12"/>
+                <w:lang w:val="en-US"/>
+              </w:rPr>
+              <w:t>uffer</w:t>
+            </w:r>
+          </w:p>
+        </w:tc>
+      </w:tr>
+      <w:tr>
+        <w:tc>
+          <w:tcPr>
+            <w:tcW w:w="1560" w:type="dxa"/>
+            <w:shd w:val="clear" w:color="auto" w:fill="D9D9D9" w:themeFill="background1" w:themeFillShade="D9"/>
+          </w:tcPr>
+          <w:p>
+            <w:pPr>
+              <w:rPr>
+                <w:rFonts w:ascii="Consolas" w:hAnsi="Consolas"/>
+                <w:sz w:val="18"/>
+                <w:szCs w:val="12"/>
+              </w:rPr>
+            </w:pPr>
+            <w:r>
+              <w:rPr>
+                <w:rFonts w:ascii="Consolas" w:hAnsi="Consolas"/>
+                <w:sz w:val="18"/>
+                <w:szCs w:val="12"/>
+              </w:rPr>
+              <w:t>&lt;F3&gt; / &lt;F4&gt;</w:t>
             </w:r>
           </w:p>
         </w:tc>
         <w:tc>
           <w:tcPr>
             <w:tcW w:w="3119" w:type="dxa"/>
-          </w:tcPr>
-          <w:p>
-            <w:pPr>
-              <w:rPr>
-                <w:b/>
-                <w:sz w:val="18"/>
-                <w:szCs w:val="12"/>
-                <w:u w:val="single"/>
-              </w:rPr>
-            </w:pPr>
-            <w:r>
-              <w:rPr>
-                <w:sz w:val="18"/>
-                <w:szCs w:val="12"/>
-                <w:lang w:val="en-US"/>
-              </w:rPr>
-              <w:t xml:space="preserve">Go to </w:t>
-            </w:r>
-            <w:r>
-              <w:rPr>
-                <w:b/>
-                <w:sz w:val="18"/>
-                <w:szCs w:val="12"/>
-                <w:u w:val="single"/>
-                <w:lang w:val="en-US"/>
-              </w:rPr>
-              <w:t>b</w:t>
-            </w:r>
-            <w:r>
-              <w:rPr>
-                <w:sz w:val="18"/>
-                <w:szCs w:val="12"/>
-                <w:lang w:val="en-US"/>
-              </w:rPr>
-              <w:t>uffer name</w:t>
-            </w:r>
-          </w:p>
-        </w:tc>
-        <w:tc>
-          <w:tcPr>
-            <w:tcW w:w="1559" w:type="dxa"/>
-          </w:tcPr>
-          <w:p>
-            <w:pPr>
-              <w:rPr>
-                <w:rFonts w:ascii="Consolas" w:hAnsi="Consolas"/>
-                <w:sz w:val="18"/>
-                <w:szCs w:val="12"/>
-              </w:rPr>
-            </w:pPr>
-            <w:r>
-              <w:rPr>
-                <w:rFonts w:ascii="Consolas" w:hAnsi="Consolas"/>
-                <w:sz w:val="18"/>
-                <w:szCs w:val="12"/>
-              </w:rPr>
-              <w:t>:b</w:t>
-            </w:r>
-            <w:r>
-              <w:rPr>
-                <w:rFonts w:ascii="Consolas" w:hAnsi="Consolas"/>
-                <w:sz w:val="18"/>
-                <w:szCs w:val="12"/>
-              </w:rPr>
-              <w:t>p</w:t>
-            </w:r>
-            <w:r>
-              <w:rPr>
-                <w:rFonts w:ascii="Consolas" w:hAnsi="Consolas"/>
-                <w:sz w:val="18"/>
-                <w:szCs w:val="12"/>
-              </w:rPr>
-              <w:t xml:space="preserve"> / :b</w:t>
-            </w:r>
-            <w:r>
-              <w:rPr>
-                <w:rFonts w:ascii="Consolas" w:hAnsi="Consolas"/>
-                <w:sz w:val="18"/>
-                <w:szCs w:val="12"/>
-              </w:rPr>
-              <w:t>n</w:t>
-            </w:r>
-          </w:p>
-        </w:tc>
-        <w:tc>
-          <w:tcPr>
-            <w:tcW w:w="4678" w:type="dxa"/>
-          </w:tcPr>
-          <w:p>
-            <w:pPr>
-              <w:rPr>
-                <w:b/>
-                <w:sz w:val="18"/>
-                <w:szCs w:val="12"/>
-                <w:u w:val="single"/>
-                <w:lang w:val="en-US"/>
-              </w:rPr>
-            </w:pPr>
-            <w:r>
-              <w:rPr>
-                <w:sz w:val="18"/>
-                <w:szCs w:val="12"/>
-                <w:lang w:val="en-US"/>
-              </w:rPr>
-              <w:t xml:space="preserve">Go to </w:t>
-            </w:r>
-            <w:r>
-              <w:rPr>
-                <w:b/>
-                <w:sz w:val="18"/>
-                <w:szCs w:val="12"/>
-                <w:u w:val="single"/>
-                <w:lang w:val="en-US"/>
-              </w:rPr>
-              <w:t>p</w:t>
-            </w:r>
-            <w:r>
-              <w:rPr>
-                <w:sz w:val="18"/>
-                <w:szCs w:val="12"/>
-                <w:lang w:val="en-US"/>
-              </w:rPr>
-              <w:t>revious</w:t>
-            </w:r>
-            <w:r>
-              <w:rPr>
-                <w:b/>
-                <w:sz w:val="18"/>
-                <w:szCs w:val="12"/>
-                <w:u w:val="single"/>
-                <w:lang w:val="en-US"/>
-              </w:rPr>
-              <w:t xml:space="preserve"> </w:t>
-            </w:r>
-            <w:r>
-              <w:rPr>
-                <w:sz w:val="18"/>
-                <w:szCs w:val="12"/>
-                <w:lang w:val="en-US"/>
-              </w:rPr>
-              <w:t>/</w:t>
-            </w:r>
-            <w:r>
-              <w:rPr>
-                <w:sz w:val="18"/>
-                <w:szCs w:val="12"/>
-                <w:lang w:val="en-US"/>
-              </w:rPr>
-              <w:t xml:space="preserve"> </w:t>
-            </w:r>
-            <w:r>
-              <w:rPr>
-                <w:b/>
-                <w:sz w:val="18"/>
-                <w:szCs w:val="12"/>
-                <w:u w:val="single"/>
-                <w:lang w:val="en-US"/>
-              </w:rPr>
-              <w:t>n</w:t>
-            </w:r>
-            <w:r>
-              <w:rPr>
-                <w:sz w:val="18"/>
-                <w:szCs w:val="12"/>
-                <w:lang w:val="en-US"/>
-              </w:rPr>
-              <w:t>ext</w:t>
-            </w:r>
-            <w:r>
-              <w:rPr>
-                <w:sz w:val="18"/>
-                <w:szCs w:val="12"/>
-                <w:lang w:val="en-US"/>
-              </w:rPr>
-              <w:t xml:space="preserve"> </w:t>
-            </w:r>
-            <w:r>
-              <w:rPr>
-                <w:b/>
-                <w:sz w:val="18"/>
-                <w:szCs w:val="12"/>
-                <w:u w:val="single"/>
-                <w:lang w:val="en-US"/>
-              </w:rPr>
-              <w:t>b</w:t>
-            </w:r>
-            <w:r>
-              <w:rPr>
-                <w:sz w:val="18"/>
-                <w:szCs w:val="12"/>
-                <w:lang w:val="en-US"/>
-              </w:rPr>
-              <w:t>uffer</w:t>
-            </w:r>
-          </w:p>
-        </w:tc>
-      </w:tr>
-      <w:tr>
-        <w:tc>
-          <w:tcPr>
-            <w:tcW w:w="1560" w:type="dxa"/>
-          </w:tcPr>
-          <w:p>
-            <w:pPr>
-              <w:rPr>
-                <w:rFonts w:ascii="Consolas" w:hAnsi="Consolas"/>
-                <w:sz w:val="18"/>
-                <w:szCs w:val="12"/>
-                <w:lang w:val="en-US"/>
-              </w:rPr>
-            </w:pPr>
-          </w:p>
-        </w:tc>
-        <w:tc>
-          <w:tcPr>
-            <w:tcW w:w="3119" w:type="dxa"/>
-          </w:tcPr>
-          <w:p>
-            <w:pPr>
-              <w:rPr>
-                <w:sz w:val="18"/>
-                <w:szCs w:val="12"/>
-                <w:lang w:val="en-US"/>
-              </w:rPr>
-            </w:pPr>
+            <w:shd w:val="clear" w:color="auto" w:fill="D9D9D9" w:themeFill="background1" w:themeFillShade="D9"/>
+          </w:tcPr>
+          <w:p>
+            <w:pPr>
+              <w:rPr>
+                <w:rFonts w:cstheme="minorHAnsi"/>
+                <w:sz w:val="18"/>
+                <w:szCs w:val="12"/>
+              </w:rPr>
+            </w:pPr>
+            <w:r>
+              <w:rPr>
+                <w:rFonts w:cstheme="minorHAnsi"/>
+                <w:sz w:val="18"/>
+                <w:szCs w:val="12"/>
+              </w:rPr>
+              <w:t>Cycle colorscheme back/forward</w:t>
+            </w:r>
           </w:p>
         </w:tc>
         <w:tc>
@@ -851,27 +902,19 @@
             </w:pPr>
             <w:r>
               <w:rPr>
-                <w:rFonts w:ascii="Consolas" w:hAnsi="Consolas"/>
-                <w:sz w:val="18"/>
-                <w:szCs w:val="12"/>
-              </w:rPr>
-              <w:t xml:space="preserve">&lt;M-h&gt; / </w:t>
-            </w:r>
-            <w:r>
-              <w:rPr>
-                <w:rFonts w:ascii="Consolas" w:hAnsi="Consolas"/>
-                <w:sz w:val="18"/>
-                <w:szCs w:val="12"/>
-              </w:rPr>
-              <w:t>&lt;</w:t>
-            </w:r>
-            <w:r>
-              <w:rPr>
-                <w:rFonts w:ascii="Consolas" w:hAnsi="Consolas"/>
-                <w:sz w:val="18"/>
-                <w:szCs w:val="12"/>
-              </w:rPr>
-              <w:t>M-l&gt;</w:t>
+                <w:rFonts w:ascii="MS Gothic" w:eastAsia="MS Gothic" w:hAnsi="MS Gothic" w:cs="MS Gothic" w:hint="eastAsia"/>
+                <w:sz w:val="18"/>
+                <w:szCs w:val="12"/>
+              </w:rPr>
+              <w:t>␣</w:t>
+            </w:r>
+            <w:r>
+              <w:rPr>
+                <w:rFonts w:ascii="Consolas" w:hAnsi="Consolas"/>
+                <w:sz w:val="18"/>
+                <w:szCs w:val="12"/>
+              </w:rPr>
+              <w:t>&lt;F3&gt;</w:t>
             </w:r>
           </w:p>
         </w:tc>
@@ -883,58 +926,18 @@
           <w:p>
             <w:pPr>
               <w:rPr>
-                <w:sz w:val="18"/>
-                <w:szCs w:val="12"/>
-                <w:lang w:val="en-US"/>
-              </w:rPr>
-            </w:pPr>
-            <w:r>
-              <w:rPr>
-                <w:sz w:val="18"/>
-                <w:szCs w:val="12"/>
-                <w:lang w:val="en-US"/>
-              </w:rPr>
-              <w:t xml:space="preserve">Go to </w:t>
-            </w:r>
-            <w:r>
-              <w:rPr>
-                <w:sz w:val="18"/>
-                <w:szCs w:val="12"/>
-                <w:lang w:val="en-US"/>
-              </w:rPr>
-              <w:t xml:space="preserve">previous </w:t>
-            </w:r>
-            <w:r>
-              <w:rPr>
-                <w:sz w:val="18"/>
-                <w:szCs w:val="12"/>
-                <w:lang w:val="en-US"/>
-              </w:rPr>
-              <w:t>/</w:t>
-            </w:r>
-            <w:r>
-              <w:rPr>
-                <w:sz w:val="18"/>
-                <w:szCs w:val="12"/>
-                <w:lang w:val="en-US"/>
-              </w:rPr>
-              <w:t xml:space="preserve"> </w:t>
-            </w:r>
-            <w:r>
-              <w:rPr>
-                <w:sz w:val="18"/>
-                <w:szCs w:val="12"/>
-                <w:lang w:val="en-US"/>
-              </w:rPr>
-              <w:t>next</w:t>
-            </w:r>
-            <w:r>
-              <w:rPr>
-                <w:sz w:val="18"/>
-                <w:szCs w:val="12"/>
-                <w:lang w:val="en-US"/>
-              </w:rPr>
-              <w:t xml:space="preserve"> buffer</w:t>
+                <w:rFonts w:cstheme="minorHAnsi"/>
+                <w:sz w:val="18"/>
+                <w:szCs w:val="12"/>
+              </w:rPr>
+            </w:pPr>
+            <w:r>
+              <w:rPr>
+                <w:rFonts w:cstheme="minorHAnsi"/>
+                <w:sz w:val="18"/>
+                <w:szCs w:val="12"/>
+              </w:rPr>
+              <w:t>Toggle background between dark/light</w:t>
             </w:r>
           </w:p>
         </w:tc>

</xml_diff>

<commit_message>
feat: switch vim colors
</commit_message>
<xml_diff>
--- a/Settings/Shortcuts.docx
+++ b/Settings/Shortcuts.docx
@@ -929,6 +929,7 @@
                 <w:rFonts w:cstheme="minorHAnsi"/>
                 <w:sz w:val="18"/>
                 <w:szCs w:val="12"/>
+                <w:lang w:val="en-US"/>
               </w:rPr>
             </w:pPr>
             <w:r>
@@ -936,6 +937,7 @@
                 <w:rFonts w:cstheme="minorHAnsi"/>
                 <w:sz w:val="18"/>
                 <w:szCs w:val="12"/>
+                <w:lang w:val="en-US"/>
               </w:rPr>
               <w:t>Toggle background between dark/light</w:t>
             </w:r>
@@ -18056,21 +18058,30 @@
             </w:pPr>
             <w:r>
               <w:rPr>
-                <w:rFonts w:ascii="MS Gothic" w:eastAsia="MS Gothic" w:hAnsi="MS Gothic" w:cs="MS Gothic"/>
-                <w:sz w:val="18"/>
-                <w:szCs w:val="18"/>
-                <w:lang w:val="en-US"/>
-              </w:rPr>
-              <w:t>␣</w:t>
-            </w:r>
-            <w:r>
-              <w:rPr>
-                <w:rFonts w:ascii="Consolas" w:hAnsi="Consolas"/>
-                <w:sz w:val="18"/>
-                <w:szCs w:val="18"/>
-                <w:lang w:val="en-US"/>
-              </w:rPr>
-              <w:t>r</w:t>
+                <w:rFonts w:ascii="Consolas" w:hAnsi="Consolas"/>
+                <w:sz w:val="18"/>
+                <w:szCs w:val="18"/>
+                <w:lang w:val="en-US"/>
+              </w:rPr>
+              <w:t>&lt;</w:t>
+            </w:r>
+            <w:r>
+              <w:rPr>
+                <w:rFonts w:ascii="Consolas" w:hAnsi="Consolas"/>
+                <w:sz w:val="18"/>
+                <w:szCs w:val="18"/>
+                <w:lang w:val="en-US"/>
+              </w:rPr>
+              <w:t>F1</w:t>
+            </w:r>
+            <w:r>
+              <w:rPr>
+                <w:rFonts w:ascii="Consolas" w:hAnsi="Consolas"/>
+                <w:sz w:val="18"/>
+                <w:szCs w:val="18"/>
+                <w:lang w:val="en-US"/>
+              </w:rPr>
+              <w:t>&gt;</w:t>
             </w:r>
           </w:p>
         </w:tc>
@@ -18089,21 +18100,11 @@
             </w:pPr>
             <w:r>
               <w:rPr>
-                <w:b/>
-                <w:sz w:val="18"/>
-                <w:szCs w:val="18"/>
-                <w:u w:val="single"/>
-                <w:lang w:val="en-US"/>
-              </w:rPr>
-              <w:t>r</w:t>
-            </w:r>
-            <w:r>
-              <w:rPr>
-                <w:sz w:val="18"/>
-                <w:szCs w:val="18"/>
-                <w:lang w:val="en-US"/>
-              </w:rPr>
-              <w:t>ipgrep</w:t>
+                <w:sz w:val="18"/>
+                <w:szCs w:val="18"/>
+                <w:lang w:val="en-US"/>
+              </w:rPr>
+              <w:t>Colors</w:t>
             </w:r>
           </w:p>
         </w:tc>
@@ -18448,6 +18449,33 @@
                 <w:szCs w:val="18"/>
                 <w:lang w:val="en-US"/>
               </w:rPr>
+              <w:t>r</w:t>
+            </w:r>
+            <w:r>
+              <w:rPr>
+                <w:rFonts w:ascii="Consolas" w:eastAsia="MS Gothic" w:hAnsi="Consolas" w:cs="MS Gothic"/>
+                <w:sz w:val="18"/>
+                <w:szCs w:val="18"/>
+                <w:lang w:val="en-US"/>
+              </w:rPr>
+              <w:t xml:space="preserve"> / </w:t>
+            </w:r>
+            <w:r>
+              <w:rPr>
+                <w:rFonts w:ascii="MS Gothic" w:eastAsia="MS Gothic" w:hAnsi="MS Gothic" w:cs="MS Gothic"/>
+                <w:sz w:val="18"/>
+                <w:szCs w:val="18"/>
+                <w:lang w:val="en-US"/>
+              </w:rPr>
+              <w:t>␣</w:t>
+            </w:r>
+            <w:r>
+              <w:rPr>
+                <w:rFonts w:ascii="Consolas" w:hAnsi="Consolas"/>
+                <w:sz w:val="18"/>
+                <w:szCs w:val="18"/>
+                <w:lang w:val="en-US"/>
+              </w:rPr>
               <w:t>a</w:t>
             </w:r>
           </w:p>
@@ -18465,6 +18493,32 @@
                 <w:lang w:val="en-US"/>
               </w:rPr>
             </w:pPr>
+            <w:r>
+              <w:rPr>
+                <w:b/>
+                <w:sz w:val="18"/>
+                <w:szCs w:val="18"/>
+                <w:u w:val="single"/>
+                <w:lang w:val="en-US"/>
+              </w:rPr>
+              <w:t>r</w:t>
+            </w:r>
+            <w:r>
+              <w:rPr>
+                <w:sz w:val="18"/>
+                <w:szCs w:val="18"/>
+                <w:lang w:val="en-US"/>
+              </w:rPr>
+              <w:t>ipgrep</w:t>
+            </w:r>
+            <w:r>
+              <w:rPr>
+                <w:sz w:val="18"/>
+                <w:szCs w:val="18"/>
+                <w:lang w:val="en-US"/>
+              </w:rPr>
+              <w:t xml:space="preserve"> / </w:t>
+            </w:r>
             <w:r>
               <w:rPr>
                 <w:sz w:val="18"/>

</xml_diff>

<commit_message>
feat: add vim shortcut to close all buffers except current
</commit_message>
<xml_diff>
--- a/Settings/Shortcuts.docx
+++ b/Settings/Shortcuts.docx
@@ -1152,7 +1152,15 @@
                 <w:sz w:val="18"/>
                 <w:szCs w:val="12"/>
               </w:rPr>
-              <w:t xml:space="preserve"> / ZQ</w:t>
+              <w:t>/ZQ</w:t>
+            </w:r>
+            <w:r>
+              <w:rPr>
+                <w:rFonts w:ascii="Consolas" w:hAnsi="Consolas"/>
+                <w:sz w:val="18"/>
+                <w:szCs w:val="12"/>
+              </w:rPr>
+              <w:t xml:space="preserve"> / :q</w:t>
             </w:r>
           </w:p>
         </w:tc>
@@ -1199,6 +1207,29 @@
                 <w:szCs w:val="12"/>
               </w:rPr>
               <w:t>)</w:t>
+            </w:r>
+            <w:r>
+              <w:rPr>
+                <w:sz w:val="18"/>
+                <w:szCs w:val="12"/>
+              </w:rPr>
+              <w:t xml:space="preserve"> / </w:t>
+            </w:r>
+            <w:r>
+              <w:rPr>
+                <w:b/>
+                <w:sz w:val="18"/>
+                <w:szCs w:val="12"/>
+                <w:u w:val="single"/>
+              </w:rPr>
+              <w:t>q</w:t>
+            </w:r>
+            <w:r>
+              <w:rPr>
+                <w:sz w:val="18"/>
+                <w:szCs w:val="12"/>
+              </w:rPr>
+              <w:t>uit</w:t>
             </w:r>
           </w:p>
         </w:tc>
@@ -1314,7 +1345,25 @@
                 <w:sz w:val="18"/>
                 <w:szCs w:val="12"/>
               </w:rPr>
-              <w:t xml:space="preserve"> / :q</w:t>
+              <w:t xml:space="preserve"> / </w:t>
+            </w:r>
+            <w:r>
+              <w:rPr>
+                <w:rFonts w:ascii="MS Gothic" w:eastAsia="MS Gothic" w:hAnsi="MS Gothic" w:cs="MS Gothic" w:hint="eastAsia"/>
+                <w:sz w:val="18"/>
+                <w:szCs w:val="12"/>
+                <w:highlight w:val="lightGray"/>
+              </w:rPr>
+              <w:t>␣</w:t>
+            </w:r>
+            <w:r>
+              <w:rPr>
+                <w:rFonts w:ascii="Consolas" w:hAnsi="Consolas"/>
+                <w:sz w:val="18"/>
+                <w:szCs w:val="12"/>
+                <w:highlight w:val="lightGray"/>
+              </w:rPr>
+              <w:t>e</w:t>
             </w:r>
           </w:p>
         </w:tc>
@@ -1370,21 +1419,32 @@
             </w:r>
             <w:r>
               <w:rPr>
+                <w:sz w:val="18"/>
+                <w:szCs w:val="12"/>
+                <w:highlight w:val="lightGray"/>
+                <w:lang w:val="en-US"/>
+              </w:rPr>
+              <w:t xml:space="preserve">Delete all buffers </w:t>
+            </w:r>
+            <w:r>
+              <w:rPr>
                 <w:b/>
                 <w:sz w:val="18"/>
                 <w:szCs w:val="12"/>
+                <w:highlight w:val="lightGray"/>
                 <w:u w:val="single"/>
                 <w:lang w:val="en-US"/>
               </w:rPr>
-              <w:t>Q</w:t>
-            </w:r>
-            <w:r>
-              <w:rPr>
-                <w:sz w:val="18"/>
-                <w:szCs w:val="12"/>
-                <w:lang w:val="en-US"/>
-              </w:rPr>
-              <w:t>uit</w:t>
+              <w:t>e</w:t>
+            </w:r>
+            <w:r>
+              <w:rPr>
+                <w:sz w:val="18"/>
+                <w:szCs w:val="12"/>
+                <w:highlight w:val="lightGray"/>
+                <w:lang w:val="en-US"/>
+              </w:rPr>
+              <w:t>xcept current</w:t>
             </w:r>
           </w:p>
         </w:tc>
@@ -18063,25 +18123,7 @@
                 <w:szCs w:val="18"/>
                 <w:lang w:val="en-US"/>
               </w:rPr>
-              <w:t>&lt;</w:t>
-            </w:r>
-            <w:r>
-              <w:rPr>
-                <w:rFonts w:ascii="Consolas" w:hAnsi="Consolas"/>
-                <w:sz w:val="18"/>
-                <w:szCs w:val="18"/>
-                <w:lang w:val="en-US"/>
-              </w:rPr>
-              <w:t>F1</w:t>
-            </w:r>
-            <w:r>
-              <w:rPr>
-                <w:rFonts w:ascii="Consolas" w:hAnsi="Consolas"/>
-                <w:sz w:val="18"/>
-                <w:szCs w:val="18"/>
-                <w:lang w:val="en-US"/>
-              </w:rPr>
-              <w:t>&gt;</w:t>
+              <w:t>&lt;F1&gt;</w:t>
             </w:r>
           </w:p>
         </w:tc>
@@ -18509,15 +18551,7 @@
                 <w:szCs w:val="18"/>
                 <w:lang w:val="en-US"/>
               </w:rPr>
-              <w:t>ipgrep</w:t>
-            </w:r>
-            <w:r>
-              <w:rPr>
-                <w:sz w:val="18"/>
-                <w:szCs w:val="18"/>
-                <w:lang w:val="en-US"/>
-              </w:rPr>
-              <w:t xml:space="preserve"> / </w:t>
+              <w:t xml:space="preserve">ipgrep / </w:t>
             </w:r>
             <w:r>
               <w:rPr>

</xml_diff>

<commit_message>
refactor: remove unused commands and shortcuts
</commit_message>
<xml_diff>
--- a/Settings/Shortcuts.docx
+++ b/Settings/Shortcuts.docx
@@ -14302,16 +14302,7 @@
                 <w:szCs w:val="18"/>
                 <w:lang w:val="en-US"/>
               </w:rPr>
-              <w:t>Ctrl+N</w:t>
-            </w:r>
-            <w:r>
-              <w:rPr>
-                <w:rFonts w:ascii="Consolas" w:hAnsi="Consolas"/>
-                <w:sz w:val="18"/>
-                <w:szCs w:val="18"/>
-                <w:lang w:val="en-US"/>
-              </w:rPr>
-              <w:t xml:space="preserve"> / Ctrl+.</w:t>
+              <w:t>Ctrl+W</w:t>
             </w:r>
           </w:p>
         </w:tc>
@@ -14334,7 +14325,25 @@
                 <w:szCs w:val="18"/>
                 <w:lang w:val="en-US"/>
               </w:rPr>
-              <w:t>Edit current file</w:t>
+              <w:t xml:space="preserve">Cut until beginning of </w:t>
+            </w:r>
+            <w:r>
+              <w:rPr>
+                <w:b/>
+                <w:sz w:val="18"/>
+                <w:szCs w:val="18"/>
+                <w:u w:val="single"/>
+                <w:lang w:val="en-US"/>
+              </w:rPr>
+              <w:t>w</w:t>
+            </w:r>
+            <w:r>
+              <w:rPr>
+                <w:sz w:val="18"/>
+                <w:szCs w:val="18"/>
+                <w:lang w:val="en-US"/>
+              </w:rPr>
+              <w:t>ord</w:t>
             </w:r>
           </w:p>
         </w:tc>
@@ -15041,6 +15050,32 @@
       <w:tr>
         <w:tc>
           <w:tcPr>
+            <w:tcW w:w="10915" w:type="dxa"/>
+            <w:gridSpan w:val="4"/>
+            <w:shd w:val="clear" w:color="auto" w:fill="B8CCE4" w:themeFill="accent1" w:themeFillTint="66"/>
+          </w:tcPr>
+          <w:p>
+            <w:pPr>
+              <w:rPr>
+                <w:sz w:val="18"/>
+                <w:szCs w:val="18"/>
+                <w:lang w:val="en-US"/>
+              </w:rPr>
+            </w:pPr>
+            <w:r>
+              <w:rPr>
+                <w:sz w:val="18"/>
+                <w:szCs w:val="18"/>
+                <w:lang w:val="en-US"/>
+              </w:rPr>
+              <w:t>Alternative Shortcuts</w:t>
+            </w:r>
+          </w:p>
+        </w:tc>
+      </w:tr>
+      <w:tr>
+        <w:tc>
+          <w:tcPr>
             <w:tcW w:w="2410" w:type="dxa"/>
             <w:shd w:val="clear" w:color="auto" w:fill="auto"/>
           </w:tcPr>
@@ -15052,10 +15087,19 @@
               <w:rPr>
                 <w:rFonts w:ascii="Consolas" w:hAnsi="Consolas"/>
                 <w:sz w:val="18"/>
-                <w:szCs w:val="18"/>
-                <w:lang w:val="en-US"/>
-              </w:rPr>
-            </w:pPr>
+                <w:szCs w:val="20"/>
+                <w:lang w:val="en-US"/>
+              </w:rPr>
+            </w:pPr>
+            <w:r>
+              <w:rPr>
+                <w:rFonts w:ascii="Consolas" w:hAnsi="Consolas"/>
+                <w:sz w:val="18"/>
+                <w:szCs w:val="20"/>
+                <w:lang w:val="en-US"/>
+              </w:rPr>
+              <w:t>←/→</w:t>
+            </w:r>
           </w:p>
         </w:tc>
         <w:tc>
@@ -15067,10 +15111,18 @@
             <w:pPr>
               <w:rPr>
                 <w:sz w:val="18"/>
-                <w:szCs w:val="18"/>
-                <w:lang w:val="en-US"/>
-              </w:rPr>
-            </w:pPr>
+                <w:szCs w:val="20"/>
+                <w:lang w:val="en-US"/>
+              </w:rPr>
+            </w:pPr>
+            <w:r>
+              <w:rPr>
+                <w:sz w:val="18"/>
+                <w:szCs w:val="20"/>
+                <w:lang w:val="en-US"/>
+              </w:rPr>
+              <w:t>Prev/next character</w:t>
+            </w:r>
           </w:p>
         </w:tc>
         <w:tc>
@@ -15092,9 +15144,16 @@
                 <w:rFonts w:ascii="Consolas" w:hAnsi="Consolas"/>
                 <w:sz w:val="18"/>
                 <w:szCs w:val="18"/>
-                <w:lang w:val="en-US"/>
-              </w:rPr>
-              <w:t>Ctrl+W</w:t>
+              </w:rPr>
+              <w:t>Ctrl+</w:t>
+            </w:r>
+            <w:r>
+              <w:rPr>
+                <w:rFonts w:ascii="Consolas" w:hAnsi="Consolas"/>
+                <w:sz w:val="18"/>
+                <w:szCs w:val="12"/>
+              </w:rPr>
+              <w:t>←/→</w:t>
             </w:r>
           </w:p>
         </w:tc>
@@ -15117,51 +15176,15 @@
                 <w:szCs w:val="18"/>
                 <w:lang w:val="en-US"/>
               </w:rPr>
-              <w:t xml:space="preserve">Cut until beginning of </w:t>
-            </w:r>
-            <w:r>
-              <w:rPr>
-                <w:b/>
-                <w:sz w:val="18"/>
-                <w:szCs w:val="18"/>
-                <w:u w:val="single"/>
-                <w:lang w:val="en-US"/>
-              </w:rPr>
-              <w:t>w</w:t>
-            </w:r>
-            <w:r>
-              <w:rPr>
-                <w:sz w:val="18"/>
-                <w:szCs w:val="18"/>
-                <w:lang w:val="en-US"/>
-              </w:rPr>
-              <w:t>ord</w:t>
-            </w:r>
-          </w:p>
-        </w:tc>
-      </w:tr>
-      <w:tr>
-        <w:tc>
-          <w:tcPr>
-            <w:tcW w:w="10915" w:type="dxa"/>
-            <w:gridSpan w:val="4"/>
-            <w:shd w:val="clear" w:color="auto" w:fill="B8CCE4" w:themeFill="accent1" w:themeFillTint="66"/>
-          </w:tcPr>
-          <w:p>
-            <w:pPr>
-              <w:rPr>
-                <w:sz w:val="18"/>
-                <w:szCs w:val="18"/>
-                <w:lang w:val="en-US"/>
-              </w:rPr>
-            </w:pPr>
-            <w:r>
-              <w:rPr>
-                <w:sz w:val="18"/>
-                <w:szCs w:val="18"/>
-                <w:lang w:val="en-US"/>
-              </w:rPr>
-              <w:t>Alternative Shortcuts</w:t>
+              <w:t>P</w:t>
+            </w:r>
+            <w:r>
+              <w:rPr>
+                <w:sz w:val="18"/>
+                <w:szCs w:val="18"/>
+                <w:lang w:val="en-US"/>
+              </w:rPr>
+              <w:t>rev/next word</w:t>
             </w:r>
           </w:p>
         </w:tc>
@@ -15188,10 +15211,9 @@
               <w:rPr>
                 <w:rFonts w:ascii="Consolas" w:hAnsi="Consolas"/>
                 <w:sz w:val="18"/>
-                <w:szCs w:val="20"/>
-                <w:lang w:val="en-US"/>
-              </w:rPr>
-              <w:t>←/→</w:t>
+                <w:szCs w:val="18"/>
+              </w:rPr>
+              <w:t>↑/↓</w:t>
             </w:r>
           </w:p>
         </w:tc>
@@ -15211,10 +15233,10 @@
             <w:r>
               <w:rPr>
                 <w:sz w:val="18"/>
-                <w:szCs w:val="20"/>
-                <w:lang w:val="en-US"/>
-              </w:rPr>
-              <w:t>Prev/next character</w:t>
+                <w:szCs w:val="18"/>
+                <w:lang w:val="en-US"/>
+              </w:rPr>
+              <w:t>Prev/next history command</w:t>
             </w:r>
           </w:p>
         </w:tc>
@@ -15237,16 +15259,9 @@
                 <w:rFonts w:ascii="Consolas" w:hAnsi="Consolas"/>
                 <w:sz w:val="18"/>
                 <w:szCs w:val="18"/>
-              </w:rPr>
-              <w:t>Ctrl+</w:t>
-            </w:r>
-            <w:r>
-              <w:rPr>
-                <w:rFonts w:ascii="Consolas" w:hAnsi="Consolas"/>
-                <w:sz w:val="18"/>
-                <w:szCs w:val="12"/>
-              </w:rPr>
-              <w:t>←/→</w:t>
+                <w:lang w:val="en-US"/>
+              </w:rPr>
+              <w:t>Home / End</w:t>
             </w:r>
           </w:p>
         </w:tc>
@@ -15269,15 +15284,7 @@
                 <w:szCs w:val="18"/>
                 <w:lang w:val="en-US"/>
               </w:rPr>
-              <w:t>P</w:t>
-            </w:r>
-            <w:r>
-              <w:rPr>
-                <w:sz w:val="18"/>
-                <w:szCs w:val="18"/>
-                <w:lang w:val="en-US"/>
-              </w:rPr>
-              <w:t>rev/next word</w:t>
+              <w:t>Beginning/end of line</w:t>
             </w:r>
           </w:p>
         </w:tc>
@@ -15295,6 +15302,7 @@
               </w:tabs>
               <w:rPr>
                 <w:rFonts w:ascii="Consolas" w:hAnsi="Consolas"/>
+                <w:strike/>
                 <w:sz w:val="18"/>
                 <w:szCs w:val="20"/>
                 <w:lang w:val="en-US"/>
@@ -15303,10 +15311,20 @@
             <w:r>
               <w:rPr>
                 <w:rFonts w:ascii="Consolas" w:hAnsi="Consolas"/>
-                <w:sz w:val="18"/>
-                <w:szCs w:val="18"/>
-              </w:rPr>
-              <w:t>↑/↓</w:t>
+                <w:strike/>
+                <w:sz w:val="18"/>
+                <w:szCs w:val="18"/>
+              </w:rPr>
+              <w:t>Ctrl+Alt+</w:t>
+            </w:r>
+            <w:r>
+              <w:rPr>
+                <w:rFonts w:ascii="Consolas" w:hAnsi="Consolas"/>
+                <w:strike/>
+                <w:sz w:val="18"/>
+                <w:szCs w:val="12"/>
+              </w:rPr>
+              <w:t>←/→</w:t>
             </w:r>
           </w:p>
         </w:tc>
@@ -15318,6 +15336,7 @@
           <w:p>
             <w:pPr>
               <w:rPr>
+                <w:strike/>
                 <w:sz w:val="18"/>
                 <w:szCs w:val="20"/>
                 <w:lang w:val="en-US"/>
@@ -15325,11 +15344,13 @@
             </w:pPr>
             <w:r>
               <w:rPr>
-                <w:sz w:val="18"/>
-                <w:szCs w:val="18"/>
-                <w:lang w:val="en-US"/>
-              </w:rPr>
-              <w:t>Prev/next history command</w:t>
+                <w:rFonts w:cstheme="minorHAnsi"/>
+                <w:strike/>
+                <w:sz w:val="18"/>
+                <w:szCs w:val="18"/>
+                <w:lang w:val="en-US"/>
+              </w:rPr>
+              <w:t>Cycle directories</w:t>
             </w:r>
           </w:p>
         </w:tc>
@@ -15352,9 +15373,16 @@
                 <w:rFonts w:ascii="Consolas" w:hAnsi="Consolas"/>
                 <w:sz w:val="18"/>
                 <w:szCs w:val="18"/>
-                <w:lang w:val="en-US"/>
-              </w:rPr>
-              <w:t>Home / End</w:t>
+              </w:rPr>
+              <w:t>Ctrl+</w:t>
+            </w:r>
+            <w:r>
+              <w:rPr>
+                <w:rFonts w:ascii="Consolas" w:hAnsi="Consolas"/>
+                <w:sz w:val="18"/>
+                <w:szCs w:val="18"/>
+              </w:rPr>
+              <w:t>↑</w:t>
             </w:r>
           </w:p>
         </w:tc>
@@ -15373,11 +15401,12 @@
             </w:pPr>
             <w:r>
               <w:rPr>
-                <w:sz w:val="18"/>
-                <w:szCs w:val="18"/>
-                <w:lang w:val="en-US"/>
-              </w:rPr>
-              <w:t>Beginning/end of line</w:t>
+                <w:rFonts w:cstheme="minorHAnsi"/>
+                <w:sz w:val="18"/>
+                <w:szCs w:val="18"/>
+                <w:lang w:val="en-US"/>
+              </w:rPr>
+              <w:t>Up one directory</w:t>
             </w:r>
           </w:p>
         </w:tc>
@@ -15395,128 +15424,6 @@
               </w:tabs>
               <w:rPr>
                 <w:rFonts w:ascii="Consolas" w:hAnsi="Consolas"/>
-                <w:strike/>
-                <w:sz w:val="18"/>
-                <w:szCs w:val="20"/>
-                <w:lang w:val="en-US"/>
-              </w:rPr>
-            </w:pPr>
-            <w:r>
-              <w:rPr>
-                <w:rFonts w:ascii="Consolas" w:hAnsi="Consolas"/>
-                <w:strike/>
-                <w:sz w:val="18"/>
-                <w:szCs w:val="18"/>
-              </w:rPr>
-              <w:t>Ctrl+Alt+</w:t>
-            </w:r>
-            <w:r>
-              <w:rPr>
-                <w:rFonts w:ascii="Consolas" w:hAnsi="Consolas"/>
-                <w:strike/>
-                <w:sz w:val="18"/>
-                <w:szCs w:val="12"/>
-              </w:rPr>
-              <w:t>←/→</w:t>
-            </w:r>
-          </w:p>
-        </w:tc>
-        <w:tc>
-          <w:tcPr>
-            <w:tcW w:w="2553" w:type="dxa"/>
-            <w:shd w:val="clear" w:color="auto" w:fill="auto"/>
-          </w:tcPr>
-          <w:p>
-            <w:pPr>
-              <w:rPr>
-                <w:strike/>
-                <w:sz w:val="18"/>
-                <w:szCs w:val="20"/>
-                <w:lang w:val="en-US"/>
-              </w:rPr>
-            </w:pPr>
-            <w:r>
-              <w:rPr>
-                <w:rFonts w:cstheme="minorHAnsi"/>
-                <w:strike/>
-                <w:sz w:val="18"/>
-                <w:szCs w:val="18"/>
-                <w:lang w:val="en-US"/>
-              </w:rPr>
-              <w:t>Cycle directories</w:t>
-            </w:r>
-          </w:p>
-        </w:tc>
-        <w:tc>
-          <w:tcPr>
-            <w:tcW w:w="1984" w:type="dxa"/>
-            <w:shd w:val="clear" w:color="auto" w:fill="auto"/>
-          </w:tcPr>
-          <w:p>
-            <w:pPr>
-              <w:rPr>
-                <w:rFonts w:ascii="Consolas" w:hAnsi="Consolas"/>
-                <w:sz w:val="18"/>
-                <w:szCs w:val="18"/>
-                <w:lang w:val="en-US"/>
-              </w:rPr>
-            </w:pPr>
-            <w:r>
-              <w:rPr>
-                <w:rFonts w:ascii="Consolas" w:hAnsi="Consolas"/>
-                <w:sz w:val="18"/>
-                <w:szCs w:val="18"/>
-              </w:rPr>
-              <w:t>Ctrl+</w:t>
-            </w:r>
-            <w:r>
-              <w:rPr>
-                <w:rFonts w:ascii="Consolas" w:hAnsi="Consolas"/>
-                <w:sz w:val="18"/>
-                <w:szCs w:val="18"/>
-              </w:rPr>
-              <w:t>↑</w:t>
-            </w:r>
-          </w:p>
-        </w:tc>
-        <w:tc>
-          <w:tcPr>
-            <w:tcW w:w="3968" w:type="dxa"/>
-            <w:shd w:val="clear" w:color="auto" w:fill="auto"/>
-          </w:tcPr>
-          <w:p>
-            <w:pPr>
-              <w:rPr>
-                <w:sz w:val="18"/>
-                <w:szCs w:val="18"/>
-                <w:lang w:val="en-US"/>
-              </w:rPr>
-            </w:pPr>
-            <w:r>
-              <w:rPr>
-                <w:rFonts w:cstheme="minorHAnsi"/>
-                <w:sz w:val="18"/>
-                <w:szCs w:val="18"/>
-                <w:lang w:val="en-US"/>
-              </w:rPr>
-              <w:t>Up one directory</w:t>
-            </w:r>
-          </w:p>
-        </w:tc>
-      </w:tr>
-      <w:tr>
-        <w:tc>
-          <w:tcPr>
-            <w:tcW w:w="2410" w:type="dxa"/>
-            <w:shd w:val="clear" w:color="auto" w:fill="auto"/>
-          </w:tcPr>
-          <w:p>
-            <w:pPr>
-              <w:tabs>
-                <w:tab w:val="center" w:pos="1096"/>
-              </w:tabs>
-              <w:rPr>
-                <w:rFonts w:ascii="Consolas" w:hAnsi="Consolas"/>
                 <w:sz w:val="18"/>
                 <w:szCs w:val="18"/>
                 <w:lang w:val="en-US"/>
@@ -15697,6 +15604,15 @@
                 <w:lang w:val="en-US"/>
               </w:rPr>
             </w:pPr>
+            <w:r>
+              <w:rPr>
+                <w:rFonts w:ascii="Consolas" w:hAnsi="Consolas"/>
+                <w:sz w:val="18"/>
+                <w:szCs w:val="20"/>
+                <w:lang w:val="en-US"/>
+              </w:rPr>
+              <w:t>Ctrl+V/Esc</w:t>
+            </w:r>
           </w:p>
         </w:tc>
         <w:tc>
@@ -15712,6 +15628,14 @@
                 <w:lang w:val="en-US"/>
               </w:rPr>
             </w:pPr>
+            <w:r>
+              <w:rPr>
+                <w:sz w:val="18"/>
+                <w:szCs w:val="20"/>
+                <w:lang w:val="en-US"/>
+              </w:rPr>
+              <w:t>Switch from viins to vicmd mode</w:t>
+            </w:r>
           </w:p>
         </w:tc>
       </w:tr>
@@ -15809,104 +15733,6 @@
                 <w:lang w:val="en-US"/>
               </w:rPr>
               <w:t>Show help for current command</w:t>
-            </w:r>
-          </w:p>
-        </w:tc>
-      </w:tr>
-      <w:tr>
-        <w:tc>
-          <w:tcPr>
-            <w:tcW w:w="2410" w:type="dxa"/>
-            <w:shd w:val="clear" w:color="auto" w:fill="auto"/>
-          </w:tcPr>
-          <w:p>
-            <w:pPr>
-              <w:rPr>
-                <w:rFonts w:ascii="Consolas" w:hAnsi="Consolas"/>
-                <w:sz w:val="18"/>
-                <w:szCs w:val="20"/>
-                <w:lang w:val="en-US"/>
-              </w:rPr>
-            </w:pPr>
-            <w:r>
-              <w:rPr>
-                <w:rFonts w:ascii="Consolas" w:hAnsi="Consolas"/>
-                <w:sz w:val="18"/>
-                <w:szCs w:val="20"/>
-                <w:lang w:val="en-US"/>
-              </w:rPr>
-              <w:t>Alt+Shift+A</w:t>
-            </w:r>
-          </w:p>
-        </w:tc>
-        <w:tc>
-          <w:tcPr>
-            <w:tcW w:w="2553" w:type="dxa"/>
-            <w:shd w:val="clear" w:color="auto" w:fill="auto"/>
-          </w:tcPr>
-          <w:p>
-            <w:pPr>
-              <w:rPr>
-                <w:sz w:val="18"/>
-                <w:szCs w:val="20"/>
-                <w:lang w:val="en-US"/>
-              </w:rPr>
-            </w:pPr>
-            <w:r>
-              <w:rPr>
-                <w:sz w:val="18"/>
-                <w:szCs w:val="20"/>
-                <w:lang w:val="en-US"/>
-              </w:rPr>
-              <w:t>Toggle auto-pair</w:t>
-            </w:r>
-          </w:p>
-        </w:tc>
-        <w:tc>
-          <w:tcPr>
-            <w:tcW w:w="1984" w:type="dxa"/>
-            <w:shd w:val="clear" w:color="auto" w:fill="auto"/>
-          </w:tcPr>
-          <w:p>
-            <w:pPr>
-              <w:rPr>
-                <w:rFonts w:ascii="Consolas" w:hAnsi="Consolas"/>
-                <w:sz w:val="18"/>
-                <w:szCs w:val="18"/>
-                <w:lang w:val="en-US"/>
-              </w:rPr>
-            </w:pPr>
-            <w:r>
-              <w:rPr>
-                <w:rFonts w:ascii="Consolas" w:hAnsi="Consolas"/>
-                <w:sz w:val="18"/>
-                <w:szCs w:val="20"/>
-                <w:lang w:val="en-US"/>
-              </w:rPr>
-              <w:t>Ctrl+V/Esc</w:t>
-            </w:r>
-          </w:p>
-        </w:tc>
-        <w:tc>
-          <w:tcPr>
-            <w:tcW w:w="3968" w:type="dxa"/>
-            <w:shd w:val="clear" w:color="auto" w:fill="auto"/>
-          </w:tcPr>
-          <w:p>
-            <w:pPr>
-              <w:rPr>
-                <w:sz w:val="18"/>
-                <w:szCs w:val="18"/>
-                <w:lang w:val="en-US"/>
-              </w:rPr>
-            </w:pPr>
-            <w:r>
-              <w:rPr>
-                <w:sz w:val="18"/>
-                <w:szCs w:val="20"/>
-                <w:lang w:val="en-US"/>
-              </w:rPr>
-              <w:t>Switch from viins to vicmd mode</w:t>
             </w:r>
           </w:p>
         </w:tc>
@@ -18551,23 +18377,7 @@
                 <w:szCs w:val="18"/>
                 <w:lang w:val="en-US"/>
               </w:rPr>
-              <w:t xml:space="preserve">ipgrep / </w:t>
-            </w:r>
-            <w:r>
-              <w:rPr>
-                <w:sz w:val="18"/>
-                <w:szCs w:val="18"/>
-                <w:lang w:val="en-US"/>
-              </w:rPr>
-              <w:t>Silversearcher</w:t>
-            </w:r>
-            <w:r>
-              <w:rPr>
-                <w:sz w:val="18"/>
-                <w:szCs w:val="18"/>
-                <w:lang w:val="en-US"/>
-              </w:rPr>
-              <w:t>-</w:t>
+              <w:t>ipgrep / Silversearcher-</w:t>
             </w:r>
             <w:r>
               <w:rPr>
@@ -18586,84 +18396,6 @@
                 <w:lang w:val="en-US"/>
               </w:rPr>
               <w:t>g</w:t>
-            </w:r>
-          </w:p>
-        </w:tc>
-      </w:tr>
-      <w:tr>
-        <w:tc>
-          <w:tcPr>
-            <w:tcW w:w="4963" w:type="dxa"/>
-            <w:gridSpan w:val="2"/>
-            <w:shd w:val="clear" w:color="auto" w:fill="4F81BD" w:themeFill="accent1"/>
-          </w:tcPr>
-          <w:p>
-            <w:pPr>
-              <w:rPr>
-                <w:b/>
-                <w:color w:val="000000" w:themeColor="text1"/>
-                <w:sz w:val="18"/>
-                <w:szCs w:val="18"/>
-              </w:rPr>
-            </w:pPr>
-            <w:r>
-              <w:rPr>
-                <w:b/>
-                <w:color w:val="FFFFFF" w:themeColor="background1"/>
-                <w:sz w:val="18"/>
-                <w:szCs w:val="18"/>
-              </w:rPr>
-              <w:t>less</w:t>
-            </w:r>
-          </w:p>
-        </w:tc>
-        <w:tc>
-          <w:tcPr>
-            <w:tcW w:w="1984" w:type="dxa"/>
-            <w:shd w:val="clear" w:color="auto" w:fill="auto"/>
-          </w:tcPr>
-          <w:p>
-            <w:pPr>
-              <w:rPr>
-                <w:b/>
-                <w:color w:val="000000" w:themeColor="text1"/>
-                <w:sz w:val="18"/>
-                <w:szCs w:val="18"/>
-              </w:rPr>
-            </w:pPr>
-            <w:r>
-              <w:rPr>
-                <w:b/>
-                <w:color w:val="000000" w:themeColor="text1"/>
-                <w:sz w:val="18"/>
-                <w:szCs w:val="18"/>
-              </w:rPr>
-              <w:t>(Shift+)Q / Ctrl+G</w:t>
-            </w:r>
-          </w:p>
-        </w:tc>
-        <w:tc>
-          <w:tcPr>
-            <w:tcW w:w="3968" w:type="dxa"/>
-            <w:shd w:val="clear" w:color="auto" w:fill="auto"/>
-          </w:tcPr>
-          <w:p>
-            <w:pPr>
-              <w:rPr>
-                <w:b/>
-                <w:color w:val="000000" w:themeColor="text1"/>
-                <w:sz w:val="18"/>
-                <w:szCs w:val="18"/>
-              </w:rPr>
-            </w:pPr>
-            <w:r>
-              <w:rPr>
-                <w:b/>
-                <w:color w:val="000000" w:themeColor="text1"/>
-                <w:sz w:val="18"/>
-                <w:szCs w:val="18"/>
-              </w:rPr>
-              <w:t>Quit</w:t>
             </w:r>
           </w:p>
         </w:tc>
@@ -18679,8 +18411,9 @@
             <w:pPr>
               <w:rPr>
                 <w:b/>
-                <w:color w:val="FFFFFF" w:themeColor="background1"/>
-                <w:lang w:val="en-US"/>
+                <w:color w:val="000000" w:themeColor="text1"/>
+                <w:sz w:val="18"/>
+                <w:szCs w:val="18"/>
               </w:rPr>
             </w:pPr>
             <w:r>
@@ -18689,19 +18422,116 @@
                 <w:color w:val="FFFFFF" w:themeColor="background1"/>
                 <w:sz w:val="18"/>
                 <w:szCs w:val="18"/>
-                <w:lang w:val="en-US"/>
-              </w:rPr>
-              <w:t>Interaction with WSL clipboard</w:t>
-            </w:r>
-            <w:r>
+              </w:rPr>
+              <w:t>less</w:t>
+            </w:r>
+          </w:p>
+        </w:tc>
+      </w:tr>
+      <w:tr>
+        <w:tc>
+          <w:tcPr>
+            <w:tcW w:w="2410" w:type="dxa"/>
+            <w:shd w:val="clear" w:color="auto" w:fill="auto"/>
+          </w:tcPr>
+          <w:p>
+            <w:pPr>
+              <w:rPr>
+                <w:color w:val="FFFFFF" w:themeColor="background1"/>
+                <w:sz w:val="18"/>
+                <w:szCs w:val="18"/>
+              </w:rPr>
+            </w:pPr>
+            <w:r>
+              <w:rPr>
+                <w:color w:val="000000" w:themeColor="text1"/>
+                <w:sz w:val="18"/>
+                <w:szCs w:val="18"/>
+              </w:rPr>
+              <w:t>(Shift+)Q / Ctrl+G</w:t>
+            </w:r>
+          </w:p>
+        </w:tc>
+        <w:tc>
+          <w:tcPr>
+            <w:tcW w:w="2553" w:type="dxa"/>
+            <w:shd w:val="clear" w:color="auto" w:fill="auto"/>
+          </w:tcPr>
+          <w:p>
+            <w:pPr>
+              <w:rPr>
+                <w:color w:val="FFFFFF" w:themeColor="background1"/>
+                <w:sz w:val="18"/>
+                <w:szCs w:val="18"/>
+              </w:rPr>
+            </w:pPr>
+            <w:r>
+              <w:rPr>
+                <w:color w:val="000000" w:themeColor="text1"/>
+                <w:sz w:val="18"/>
+                <w:szCs w:val="18"/>
+              </w:rPr>
+              <w:t>Quit</w:t>
+            </w:r>
+          </w:p>
+        </w:tc>
+        <w:tc>
+          <w:tcPr>
+            <w:tcW w:w="1984" w:type="dxa"/>
+            <w:shd w:val="clear" w:color="auto" w:fill="auto"/>
+          </w:tcPr>
+          <w:p>
+            <w:pPr>
+              <w:rPr>
+                <w:b/>
+                <w:color w:val="000000" w:themeColor="text1"/>
+                <w:sz w:val="18"/>
+                <w:szCs w:val="18"/>
+              </w:rPr>
+            </w:pPr>
+          </w:p>
+        </w:tc>
+        <w:tc>
+          <w:tcPr>
+            <w:tcW w:w="3968" w:type="dxa"/>
+            <w:shd w:val="clear" w:color="auto" w:fill="auto"/>
+          </w:tcPr>
+          <w:p>
+            <w:pPr>
+              <w:rPr>
+                <w:b/>
+                <w:color w:val="000000" w:themeColor="text1"/>
+                <w:sz w:val="18"/>
+                <w:szCs w:val="18"/>
+              </w:rPr>
+            </w:pPr>
+          </w:p>
+        </w:tc>
+      </w:tr>
+      <w:tr>
+        <w:tc>
+          <w:tcPr>
+            <w:tcW w:w="10915" w:type="dxa"/>
+            <w:gridSpan w:val="4"/>
+            <w:shd w:val="clear" w:color="auto" w:fill="4F81BD" w:themeFill="accent1"/>
+          </w:tcPr>
+          <w:p>
+            <w:pPr>
               <w:rPr>
                 <w:b/>
                 <w:color w:val="FFFFFF" w:themeColor="background1"/>
-                <w:sz w:val="18"/>
-                <w:szCs w:val="18"/>
-                <w:lang w:val="en-US"/>
-              </w:rPr>
-              <w:t xml:space="preserve"> </w:t>
+                <w:lang w:val="en-US"/>
+              </w:rPr>
+            </w:pPr>
+            <w:r>
+              <w:rPr>
+                <w:b/>
+                <w:color w:val="FFFFFF" w:themeColor="background1"/>
+                <w:sz w:val="18"/>
+                <w:szCs w:val="18"/>
+                <w:lang w:val="en-US"/>
+              </w:rPr>
+              <w:t xml:space="preserve">Interaction with WSL clipboard </w:t>
             </w:r>
             <w:r>
               <w:rPr>

</xml_diff>

<commit_message>
feat: open README with F1 in vim aswell
</commit_message>
<xml_diff>
--- a/Settings/Shortcuts.docx
+++ b/Settings/Shortcuts.docx
@@ -8784,6 +8784,14 @@
               </w:rPr>
               <w:t>:his</w:t>
             </w:r>
+            <w:r>
+              <w:rPr>
+                <w:rFonts w:ascii="Consolas" w:hAnsi="Consolas"/>
+                <w:sz w:val="18"/>
+                <w:szCs w:val="12"/>
+              </w:rPr>
+              <w:t xml:space="preserve"> / F1</w:t>
+            </w:r>
           </w:p>
         </w:tc>
         <w:tc>
@@ -8805,6 +8813,14 @@
                 <w:lang w:val="en-US"/>
               </w:rPr>
               <w:t>Show history</w:t>
+            </w:r>
+            <w:r>
+              <w:rPr>
+                <w:sz w:val="18"/>
+                <w:szCs w:val="12"/>
+                <w:lang w:val="en-US"/>
+              </w:rPr>
+              <w:t xml:space="preserve"> / Open README.md</w:t>
             </w:r>
           </w:p>
         </w:tc>
@@ -17944,12 +17960,21 @@
             </w:pPr>
             <w:r>
               <w:rPr>
-                <w:rFonts w:ascii="Consolas" w:hAnsi="Consolas"/>
-                <w:sz w:val="18"/>
-                <w:szCs w:val="18"/>
-                <w:lang w:val="en-US"/>
-              </w:rPr>
-              <w:t>&lt;F1&gt;</w:t>
+                <w:rFonts w:ascii="MS Gothic" w:eastAsia="MS Gothic" w:hAnsi="MS Gothic" w:cs="MS Gothic"/>
+                <w:sz w:val="18"/>
+                <w:szCs w:val="18"/>
+                <w:lang w:val="en-US"/>
+              </w:rPr>
+              <w:t>␣</w:t>
+            </w:r>
+            <w:r>
+              <w:rPr>
+                <w:rFonts w:ascii="Consolas" w:hAnsi="Consolas"/>
+                <w:sz w:val="18"/>
+                <w:szCs w:val="18"/>
+                <w:lang w:val="en-US"/>
+              </w:rPr>
+              <w:t>r</w:t>
             </w:r>
           </w:p>
         </w:tc>
@@ -17968,11 +17993,21 @@
             </w:pPr>
             <w:r>
               <w:rPr>
-                <w:sz w:val="18"/>
-                <w:szCs w:val="18"/>
-                <w:lang w:val="en-US"/>
-              </w:rPr>
-              <w:t>Colors</w:t>
+                <w:b/>
+                <w:sz w:val="18"/>
+                <w:szCs w:val="18"/>
+                <w:u w:val="single"/>
+                <w:lang w:val="en-US"/>
+              </w:rPr>
+              <w:t>r</w:t>
+            </w:r>
+            <w:r>
+              <w:rPr>
+                <w:sz w:val="18"/>
+                <w:szCs w:val="18"/>
+                <w:lang w:val="en-US"/>
+              </w:rPr>
+              <w:t>ipgrep</w:t>
             </w:r>
           </w:p>
         </w:tc>
@@ -18301,24 +18336,6 @@
                 <w:lang w:val="en-US"/>
               </w:rPr>
             </w:pPr>
-            <w:r>
-              <w:rPr>
-                <w:rFonts w:ascii="MS Gothic" w:eastAsia="MS Gothic" w:hAnsi="MS Gothic" w:cs="MS Gothic"/>
-                <w:sz w:val="18"/>
-                <w:szCs w:val="18"/>
-                <w:lang w:val="en-US"/>
-              </w:rPr>
-              <w:t>␣</w:t>
-            </w:r>
-            <w:r>
-              <w:rPr>
-                <w:rFonts w:ascii="Consolas" w:hAnsi="Consolas"/>
-                <w:sz w:val="18"/>
-                <w:szCs w:val="18"/>
-                <w:lang w:val="en-US"/>
-              </w:rPr>
-              <w:t>r</w:t>
-            </w:r>
           </w:p>
         </w:tc>
         <w:tc>
@@ -18334,24 +18351,6 @@
                 <w:lang w:val="en-US"/>
               </w:rPr>
             </w:pPr>
-            <w:r>
-              <w:rPr>
-                <w:b/>
-                <w:sz w:val="18"/>
-                <w:szCs w:val="18"/>
-                <w:u w:val="single"/>
-                <w:lang w:val="en-US"/>
-              </w:rPr>
-              <w:t>r</w:t>
-            </w:r>
-            <w:r>
-              <w:rPr>
-                <w:sz w:val="18"/>
-                <w:szCs w:val="18"/>
-                <w:lang w:val="en-US"/>
-              </w:rPr>
-              <w:t>ipgrep</w:t>
-            </w:r>
           </w:p>
         </w:tc>
       </w:tr>

</xml_diff>

<commit_message>
feat: add vim shortcuts for buffer management
</commit_message>
<xml_diff>
--- a/Settings/Shortcuts.docx
+++ b/Settings/Shortcuts.docx
@@ -959,6 +959,32 @@
             </w:pPr>
             <w:r>
               <w:rPr>
+                <w:rFonts w:ascii="MS Gothic" w:eastAsia="MS Gothic" w:hAnsi="MS Gothic" w:cs="MS Gothic" w:hint="eastAsia"/>
+                <w:sz w:val="18"/>
+                <w:szCs w:val="12"/>
+                <w:highlight w:val="lightGray"/>
+              </w:rPr>
+              <w:t>␣</w:t>
+            </w:r>
+            <w:r>
+              <w:rPr>
+                <w:rFonts w:ascii="Consolas" w:hAnsi="Consolas"/>
+                <w:sz w:val="18"/>
+                <w:szCs w:val="12"/>
+                <w:highlight w:val="lightGray"/>
+              </w:rPr>
+              <w:t>e</w:t>
+            </w:r>
+            <w:r>
+              <w:rPr>
+                <w:rFonts w:ascii="Consolas" w:hAnsi="Consolas"/>
+                <w:sz w:val="18"/>
+                <w:szCs w:val="12"/>
+              </w:rPr>
+              <w:t>/</w:t>
+            </w:r>
+            <w:r>
+              <w:rPr>
                 <w:rFonts w:ascii="Consolas" w:hAnsi="Consolas"/>
                 <w:sz w:val="18"/>
                 <w:szCs w:val="12"/>
@@ -1363,6 +1389,154 @@
                 <w:szCs w:val="12"/>
                 <w:highlight w:val="lightGray"/>
               </w:rPr>
+              <w:t>w</w:t>
+            </w:r>
+          </w:p>
+        </w:tc>
+        <w:tc>
+          <w:tcPr>
+            <w:tcW w:w="4678" w:type="dxa"/>
+          </w:tcPr>
+          <w:p>
+            <w:pPr>
+              <w:rPr>
+                <w:b/>
+                <w:sz w:val="18"/>
+                <w:szCs w:val="12"/>
+                <w:u w:val="single"/>
+                <w:lang w:val="en-US"/>
+              </w:rPr>
+            </w:pPr>
+            <w:r>
+              <w:rPr>
+                <w:b/>
+                <w:sz w:val="18"/>
+                <w:szCs w:val="12"/>
+                <w:u w:val="single"/>
+                <w:lang w:val="en-US"/>
+              </w:rPr>
+              <w:t>D</w:t>
+            </w:r>
+            <w:r>
+              <w:rPr>
+                <w:sz w:val="18"/>
+                <w:szCs w:val="12"/>
+                <w:lang w:val="en-US"/>
+              </w:rPr>
+              <w:t xml:space="preserve">elete </w:t>
+            </w:r>
+            <w:r>
+              <w:rPr>
+                <w:b/>
+                <w:sz w:val="18"/>
+                <w:szCs w:val="12"/>
+                <w:u w:val="single"/>
+                <w:lang w:val="en-US"/>
+              </w:rPr>
+              <w:t>b</w:t>
+            </w:r>
+            <w:r>
+              <w:rPr>
+                <w:sz w:val="18"/>
+                <w:szCs w:val="12"/>
+                <w:lang w:val="en-US"/>
+              </w:rPr>
+              <w:t>uffer (close file)</w:t>
+            </w:r>
+          </w:p>
+        </w:tc>
+      </w:tr>
+      <w:tr>
+        <w:tc>
+          <w:tcPr>
+            <w:tcW w:w="1560" w:type="dxa"/>
+            <w:shd w:val="clear" w:color="auto" w:fill="D9D9D9" w:themeFill="background1" w:themeFillShade="D9"/>
+          </w:tcPr>
+          <w:p>
+            <w:pPr>
+              <w:rPr>
+                <w:rFonts w:ascii="MS Gothic" w:eastAsia="MS Gothic" w:hAnsi="MS Gothic" w:cs="MS Gothic"/>
+                <w:sz w:val="18"/>
+                <w:szCs w:val="18"/>
+                <w:lang w:val="en-US"/>
+              </w:rPr>
+            </w:pPr>
+            <w:r>
+              <w:rPr>
+                <w:rFonts w:ascii="MS Gothic" w:eastAsia="MS Gothic" w:hAnsi="MS Gothic" w:cs="MS Gothic" w:hint="eastAsia"/>
+                <w:sz w:val="18"/>
+                <w:szCs w:val="12"/>
+              </w:rPr>
+              <w:t>␣</w:t>
+            </w:r>
+            <w:r>
+              <w:rPr>
+                <w:rFonts w:ascii="Consolas" w:hAnsi="Consolas"/>
+                <w:sz w:val="18"/>
+                <w:szCs w:val="12"/>
+              </w:rPr>
+              <w:t>t</w:t>
+            </w:r>
+          </w:p>
+        </w:tc>
+        <w:tc>
+          <w:tcPr>
+            <w:tcW w:w="3119" w:type="dxa"/>
+            <w:shd w:val="clear" w:color="auto" w:fill="D9D9D9" w:themeFill="background1" w:themeFillShade="D9"/>
+          </w:tcPr>
+          <w:p>
+            <w:pPr>
+              <w:rPr>
+                <w:sz w:val="18"/>
+                <w:szCs w:val="12"/>
+                <w:lang w:val="en-US"/>
+              </w:rPr>
+            </w:pPr>
+            <w:r>
+              <w:rPr>
+                <w:sz w:val="18"/>
+                <w:szCs w:val="12"/>
+                <w:lang w:val="en-US"/>
+              </w:rPr>
+              <w:t>Open</w:t>
+            </w:r>
+            <w:r>
+              <w:rPr>
+                <w:sz w:val="18"/>
+                <w:szCs w:val="12"/>
+                <w:lang w:val="en-US"/>
+              </w:rPr>
+              <w:t xml:space="preserve"> recent file</w:t>
+            </w:r>
+          </w:p>
+        </w:tc>
+        <w:tc>
+          <w:tcPr>
+            <w:tcW w:w="1559" w:type="dxa"/>
+            <w:shd w:val="clear" w:color="auto" w:fill="D9D9D9" w:themeFill="background1" w:themeFillShade="D9"/>
+          </w:tcPr>
+          <w:p>
+            <w:pPr>
+              <w:rPr>
+                <w:rFonts w:ascii="Consolas" w:hAnsi="Consolas"/>
+                <w:sz w:val="18"/>
+                <w:szCs w:val="12"/>
+              </w:rPr>
+            </w:pPr>
+            <w:r>
+              <w:rPr>
+                <w:rFonts w:ascii="MS Gothic" w:eastAsia="MS Gothic" w:hAnsi="MS Gothic" w:cs="MS Gothic" w:hint="eastAsia"/>
+                <w:sz w:val="18"/>
+                <w:szCs w:val="12"/>
+              </w:rPr>
+              <w:t>␣</w:t>
+            </w:r>
+            <w:r>
+              <w:rPr>
+                <w:rFonts w:ascii="Consolas" w:hAnsi="Consolas"/>
+                <w:sz w:val="18"/>
+                <w:szCs w:val="12"/>
+              </w:rPr>
               <w:t>e</w:t>
             </w:r>
           </w:p>
@@ -1370,6 +1544,7 @@
         <w:tc>
           <w:tcPr>
             <w:tcW w:w="4678" w:type="dxa"/>
+            <w:shd w:val="clear" w:color="auto" w:fill="D9D9D9" w:themeFill="background1" w:themeFillShade="D9"/>
           </w:tcPr>
           <w:p>
             <w:pPr>
@@ -1383,23 +1558,57 @@
             </w:pPr>
             <w:r>
               <w:rPr>
+                <w:sz w:val="18"/>
+                <w:szCs w:val="12"/>
+                <w:lang w:val="en-US"/>
+              </w:rPr>
+              <w:t xml:space="preserve">Delete all buffers </w:t>
+            </w:r>
+            <w:r>
+              <w:rPr>
                 <w:b/>
                 <w:sz w:val="18"/>
                 <w:szCs w:val="12"/>
                 <w:u w:val="single"/>
                 <w:lang w:val="en-US"/>
               </w:rPr>
-              <w:t>D</w:t>
-            </w:r>
-            <w:r>
-              <w:rPr>
-                <w:sz w:val="18"/>
-                <w:szCs w:val="12"/>
-                <w:lang w:val="en-US"/>
-              </w:rPr>
-              <w:t xml:space="preserve">elete </w:t>
-            </w:r>
-            <w:r>
+              <w:t>e</w:t>
+            </w:r>
+            <w:r>
+              <w:rPr>
+                <w:sz w:val="18"/>
+                <w:szCs w:val="12"/>
+                <w:lang w:val="en-US"/>
+              </w:rPr>
+              <w:t>xcept current</w:t>
+            </w:r>
+          </w:p>
+        </w:tc>
+      </w:tr>
+      <w:tr>
+        <w:tc>
+          <w:tcPr>
+            <w:tcW w:w="1560" w:type="dxa"/>
+            <w:shd w:val="clear" w:color="auto" w:fill="auto"/>
+          </w:tcPr>
+          <w:p>
+            <w:pPr>
+              <w:rPr>
+                <w:rFonts w:ascii="MS Gothic" w:eastAsia="MS Gothic" w:hAnsi="MS Gothic" w:cs="MS Gothic"/>
+                <w:sz w:val="18"/>
+                <w:szCs w:val="18"/>
+                <w:lang w:val="en-US"/>
+              </w:rPr>
+            </w:pPr>
+          </w:p>
+        </w:tc>
+        <w:tc>
+          <w:tcPr>
+            <w:tcW w:w="3119" w:type="dxa"/>
+            <w:shd w:val="clear" w:color="auto" w:fill="auto"/>
+          </w:tcPr>
+          <w:p>
+            <w:pPr>
               <w:rPr>
                 <w:b/>
                 <w:sz w:val="18"/>
@@ -1407,45 +1616,312 @@
                 <w:u w:val="single"/>
                 <w:lang w:val="en-US"/>
               </w:rPr>
-              <w:t>b</w:t>
-            </w:r>
-            <w:r>
-              <w:rPr>
-                <w:sz w:val="18"/>
-                <w:szCs w:val="12"/>
-                <w:lang w:val="en-US"/>
-              </w:rPr>
-              <w:t xml:space="preserve">uffer (close file) / </w:t>
-            </w:r>
-            <w:r>
-              <w:rPr>
-                <w:sz w:val="18"/>
-                <w:szCs w:val="12"/>
-                <w:highlight w:val="lightGray"/>
-                <w:lang w:val="en-US"/>
-              </w:rPr>
-              <w:t xml:space="preserve">Delete all buffers </w:t>
-            </w:r>
-            <w:r>
+            </w:pPr>
+          </w:p>
+        </w:tc>
+        <w:tc>
+          <w:tcPr>
+            <w:tcW w:w="1559" w:type="dxa"/>
+            <w:shd w:val="clear" w:color="auto" w:fill="auto"/>
+          </w:tcPr>
+          <w:p>
+            <w:pPr>
+              <w:rPr>
+                <w:rFonts w:ascii="Consolas" w:hAnsi="Consolas"/>
+                <w:sz w:val="18"/>
+                <w:szCs w:val="12"/>
+                <w:lang w:val="en-US"/>
+              </w:rPr>
+            </w:pPr>
+          </w:p>
+        </w:tc>
+        <w:tc>
+          <w:tcPr>
+            <w:tcW w:w="4678" w:type="dxa"/>
+            <w:shd w:val="clear" w:color="auto" w:fill="auto"/>
+          </w:tcPr>
+          <w:p>
+            <w:pPr>
               <w:rPr>
                 <w:b/>
                 <w:sz w:val="18"/>
                 <w:szCs w:val="12"/>
-                <w:highlight w:val="lightGray"/>
                 <w:u w:val="single"/>
                 <w:lang w:val="en-US"/>
               </w:rPr>
-              <w:t>e</w:t>
-            </w:r>
-            <w:r>
-              <w:rPr>
-                <w:sz w:val="18"/>
-                <w:szCs w:val="12"/>
-                <w:highlight w:val="lightGray"/>
-                <w:lang w:val="en-US"/>
-              </w:rPr>
-              <w:t>xcept current</w:t>
-            </w:r>
+            </w:pPr>
+          </w:p>
+        </w:tc>
+      </w:tr>
+      <w:tr>
+        <w:tc>
+          <w:tcPr>
+            <w:tcW w:w="1560" w:type="dxa"/>
+            <w:shd w:val="clear" w:color="auto" w:fill="auto"/>
+          </w:tcPr>
+          <w:p>
+            <w:pPr>
+              <w:rPr>
+                <w:rFonts w:ascii="MS Gothic" w:eastAsia="MS Gothic" w:hAnsi="MS Gothic" w:cs="MS Gothic"/>
+                <w:sz w:val="18"/>
+                <w:szCs w:val="18"/>
+                <w:lang w:val="en-US"/>
+              </w:rPr>
+            </w:pPr>
+          </w:p>
+        </w:tc>
+        <w:tc>
+          <w:tcPr>
+            <w:tcW w:w="3119" w:type="dxa"/>
+            <w:shd w:val="clear" w:color="auto" w:fill="auto"/>
+          </w:tcPr>
+          <w:p>
+            <w:pPr>
+              <w:rPr>
+                <w:b/>
+                <w:sz w:val="18"/>
+                <w:szCs w:val="12"/>
+                <w:u w:val="single"/>
+                <w:lang w:val="en-US"/>
+              </w:rPr>
+            </w:pPr>
+          </w:p>
+        </w:tc>
+        <w:tc>
+          <w:tcPr>
+            <w:tcW w:w="1559" w:type="dxa"/>
+            <w:shd w:val="clear" w:color="auto" w:fill="auto"/>
+          </w:tcPr>
+          <w:p>
+            <w:pPr>
+              <w:rPr>
+                <w:rFonts w:ascii="Consolas" w:hAnsi="Consolas"/>
+                <w:sz w:val="18"/>
+                <w:szCs w:val="12"/>
+                <w:lang w:val="en-US"/>
+              </w:rPr>
+            </w:pPr>
+          </w:p>
+        </w:tc>
+        <w:tc>
+          <w:tcPr>
+            <w:tcW w:w="4678" w:type="dxa"/>
+            <w:shd w:val="clear" w:color="auto" w:fill="auto"/>
+          </w:tcPr>
+          <w:p>
+            <w:pPr>
+              <w:rPr>
+                <w:b/>
+                <w:sz w:val="18"/>
+                <w:szCs w:val="12"/>
+                <w:u w:val="single"/>
+                <w:lang w:val="en-US"/>
+              </w:rPr>
+            </w:pPr>
+          </w:p>
+        </w:tc>
+      </w:tr>
+      <w:tr>
+        <w:tc>
+          <w:tcPr>
+            <w:tcW w:w="1560" w:type="dxa"/>
+            <w:shd w:val="clear" w:color="auto" w:fill="auto"/>
+          </w:tcPr>
+          <w:p>
+            <w:pPr>
+              <w:rPr>
+                <w:rFonts w:ascii="MS Gothic" w:eastAsia="MS Gothic" w:hAnsi="MS Gothic" w:cs="MS Gothic"/>
+                <w:sz w:val="18"/>
+                <w:szCs w:val="18"/>
+                <w:lang w:val="en-US"/>
+              </w:rPr>
+            </w:pPr>
+          </w:p>
+        </w:tc>
+        <w:tc>
+          <w:tcPr>
+            <w:tcW w:w="3119" w:type="dxa"/>
+            <w:shd w:val="clear" w:color="auto" w:fill="auto"/>
+          </w:tcPr>
+          <w:p>
+            <w:pPr>
+              <w:rPr>
+                <w:b/>
+                <w:sz w:val="18"/>
+                <w:szCs w:val="12"/>
+                <w:u w:val="single"/>
+                <w:lang w:val="en-US"/>
+              </w:rPr>
+            </w:pPr>
+          </w:p>
+        </w:tc>
+        <w:tc>
+          <w:tcPr>
+            <w:tcW w:w="1559" w:type="dxa"/>
+            <w:shd w:val="clear" w:color="auto" w:fill="auto"/>
+          </w:tcPr>
+          <w:p>
+            <w:pPr>
+              <w:rPr>
+                <w:rFonts w:ascii="Consolas" w:hAnsi="Consolas"/>
+                <w:sz w:val="18"/>
+                <w:szCs w:val="12"/>
+                <w:lang w:val="en-US"/>
+              </w:rPr>
+            </w:pPr>
+          </w:p>
+        </w:tc>
+        <w:tc>
+          <w:tcPr>
+            <w:tcW w:w="4678" w:type="dxa"/>
+            <w:shd w:val="clear" w:color="auto" w:fill="auto"/>
+          </w:tcPr>
+          <w:p>
+            <w:pPr>
+              <w:rPr>
+                <w:b/>
+                <w:sz w:val="18"/>
+                <w:szCs w:val="12"/>
+                <w:u w:val="single"/>
+                <w:lang w:val="en-US"/>
+              </w:rPr>
+            </w:pPr>
+          </w:p>
+        </w:tc>
+      </w:tr>
+      <w:tr>
+        <w:tc>
+          <w:tcPr>
+            <w:tcW w:w="1560" w:type="dxa"/>
+            <w:shd w:val="clear" w:color="auto" w:fill="auto"/>
+          </w:tcPr>
+          <w:p>
+            <w:pPr>
+              <w:rPr>
+                <w:rFonts w:ascii="MS Gothic" w:eastAsia="MS Gothic" w:hAnsi="MS Gothic" w:cs="MS Gothic"/>
+                <w:sz w:val="18"/>
+                <w:szCs w:val="18"/>
+                <w:lang w:val="en-US"/>
+              </w:rPr>
+            </w:pPr>
+          </w:p>
+        </w:tc>
+        <w:tc>
+          <w:tcPr>
+            <w:tcW w:w="3119" w:type="dxa"/>
+            <w:shd w:val="clear" w:color="auto" w:fill="auto"/>
+          </w:tcPr>
+          <w:p>
+            <w:pPr>
+              <w:rPr>
+                <w:b/>
+                <w:sz w:val="18"/>
+                <w:szCs w:val="12"/>
+                <w:u w:val="single"/>
+                <w:lang w:val="en-US"/>
+              </w:rPr>
+            </w:pPr>
+          </w:p>
+        </w:tc>
+        <w:tc>
+          <w:tcPr>
+            <w:tcW w:w="1559" w:type="dxa"/>
+            <w:shd w:val="clear" w:color="auto" w:fill="auto"/>
+          </w:tcPr>
+          <w:p>
+            <w:pPr>
+              <w:rPr>
+                <w:rFonts w:ascii="Consolas" w:hAnsi="Consolas"/>
+                <w:sz w:val="18"/>
+                <w:szCs w:val="12"/>
+                <w:lang w:val="en-US"/>
+              </w:rPr>
+            </w:pPr>
+          </w:p>
+        </w:tc>
+        <w:tc>
+          <w:tcPr>
+            <w:tcW w:w="4678" w:type="dxa"/>
+            <w:shd w:val="clear" w:color="auto" w:fill="auto"/>
+          </w:tcPr>
+          <w:p>
+            <w:pPr>
+              <w:rPr>
+                <w:b/>
+                <w:sz w:val="18"/>
+                <w:szCs w:val="12"/>
+                <w:u w:val="single"/>
+                <w:lang w:val="en-US"/>
+              </w:rPr>
+            </w:pPr>
+          </w:p>
+        </w:tc>
+      </w:tr>
+      <w:tr>
+        <w:tc>
+          <w:tcPr>
+            <w:tcW w:w="1560" w:type="dxa"/>
+            <w:shd w:val="clear" w:color="auto" w:fill="auto"/>
+          </w:tcPr>
+          <w:p>
+            <w:pPr>
+              <w:rPr>
+                <w:rFonts w:ascii="MS Gothic" w:eastAsia="MS Gothic" w:hAnsi="MS Gothic" w:cs="MS Gothic"/>
+                <w:sz w:val="18"/>
+                <w:szCs w:val="18"/>
+                <w:lang w:val="en-US"/>
+              </w:rPr>
+            </w:pPr>
+          </w:p>
+        </w:tc>
+        <w:tc>
+          <w:tcPr>
+            <w:tcW w:w="3119" w:type="dxa"/>
+            <w:shd w:val="clear" w:color="auto" w:fill="auto"/>
+          </w:tcPr>
+          <w:p>
+            <w:pPr>
+              <w:rPr>
+                <w:b/>
+                <w:sz w:val="18"/>
+                <w:szCs w:val="12"/>
+                <w:u w:val="single"/>
+                <w:lang w:val="en-US"/>
+              </w:rPr>
+            </w:pPr>
+          </w:p>
+        </w:tc>
+        <w:tc>
+          <w:tcPr>
+            <w:tcW w:w="1559" w:type="dxa"/>
+            <w:shd w:val="clear" w:color="auto" w:fill="auto"/>
+          </w:tcPr>
+          <w:p>
+            <w:pPr>
+              <w:rPr>
+                <w:rFonts w:ascii="Consolas" w:hAnsi="Consolas"/>
+                <w:sz w:val="18"/>
+                <w:szCs w:val="12"/>
+                <w:lang w:val="en-US"/>
+              </w:rPr>
+            </w:pPr>
+          </w:p>
+        </w:tc>
+        <w:tc>
+          <w:tcPr>
+            <w:tcW w:w="4678" w:type="dxa"/>
+            <w:shd w:val="clear" w:color="auto" w:fill="auto"/>
+          </w:tcPr>
+          <w:p>
+            <w:pPr>
+              <w:rPr>
+                <w:b/>
+                <w:sz w:val="18"/>
+                <w:szCs w:val="12"/>
+                <w:u w:val="single"/>
+                <w:lang w:val="en-US"/>
+              </w:rPr>
+            </w:pPr>
           </w:p>
         </w:tc>
       </w:tr>
@@ -7047,7 +7523,7 @@
                 <w:sz w:val="18"/>
                 <w:szCs w:val="12"/>
               </w:rPr>
-              <w:t>w</w:t>
+              <w:t>q</w:t>
             </w:r>
           </w:p>
         </w:tc>
@@ -8223,6 +8699,7 @@
               <w:rPr>
                 <w:lang w:val="en-US"/>
               </w:rPr>
+              <w:lastRenderedPageBreak/>
               <w:br w:type="page"/>
             </w:r>
             <w:r>
@@ -8737,7 +9214,6 @@
               <w:rPr>
                 <w:lang w:val="en-US"/>
               </w:rPr>
-              <w:lastRenderedPageBreak/>
               <w:br w:type="page"/>
             </w:r>
             <w:r>
@@ -10160,6 +10636,34 @@
         </w:tc>
       </w:tr>
     </w:tbl>
+    <w:p>
+      <w:pPr>
+        <w:pStyle w:val="berschrift2"/>
+        <w:spacing w:before="0"/>
+        <w:rPr>
+          <w:lang w:val="en-US"/>
+        </w:rPr>
+      </w:pPr>
+    </w:p>
+    <w:p>
+      <w:pPr>
+        <w:rPr>
+          <w:rFonts w:asciiTheme="majorHAnsi" w:eastAsiaTheme="majorEastAsia" w:hAnsiTheme="majorHAnsi" w:cstheme="majorBidi"/>
+          <w:b/>
+          <w:bCs/>
+          <w:color w:val="4F81BD" w:themeColor="accent1"/>
+          <w:sz w:val="26"/>
+          <w:szCs w:val="26"/>
+          <w:lang w:val="en-US"/>
+        </w:rPr>
+      </w:pPr>
+      <w:r>
+        <w:rPr>
+          <w:lang w:val="en-US"/>
+        </w:rPr>
+        <w:br w:type="page"/>
+      </w:r>
+    </w:p>
     <w:p>
       <w:pPr>
         <w:pStyle w:val="berschrift2"/>
@@ -10172,6 +10676,7 @@
         <w:rPr>
           <w:lang w:val="en-US"/>
         </w:rPr>
+        <w:lastRenderedPageBreak/>
         <w:t>Combinations</w:t>
       </w:r>
     </w:p>
@@ -14064,6 +14569,34 @@
         </w:tc>
       </w:tr>
     </w:tbl>
+    <w:p>
+      <w:pPr>
+        <w:pStyle w:val="berschrift1"/>
+        <w:spacing w:before="0"/>
+        <w:rPr>
+          <w:lang w:val="en-US"/>
+        </w:rPr>
+      </w:pPr>
+    </w:p>
+    <w:p>
+      <w:pPr>
+        <w:rPr>
+          <w:rFonts w:asciiTheme="majorHAnsi" w:eastAsiaTheme="majorEastAsia" w:hAnsiTheme="majorHAnsi" w:cstheme="majorBidi"/>
+          <w:b/>
+          <w:bCs/>
+          <w:color w:val="365F91" w:themeColor="accent1" w:themeShade="BF"/>
+          <w:sz w:val="28"/>
+          <w:szCs w:val="28"/>
+          <w:lang w:val="en-US"/>
+        </w:rPr>
+      </w:pPr>
+      <w:r>
+        <w:rPr>
+          <w:lang w:val="en-US"/>
+        </w:rPr>
+        <w:br w:type="page"/>
+      </w:r>
+    </w:p>
     <w:p>
       <w:pPr>
         <w:pStyle w:val="berschrift1"/>

</xml_diff>

<commit_message>
feat: complete from words of current buffer in vim
</commit_message>
<xml_diff>
--- a/Settings/Shortcuts.docx
+++ b/Settings/Shortcuts.docx
@@ -1860,74 +1860,6 @@
       <w:tr>
         <w:tc>
           <w:tcPr>
-            <w:tcW w:w="1560" w:type="dxa"/>
-            <w:shd w:val="clear" w:color="auto" w:fill="auto"/>
-          </w:tcPr>
-          <w:p>
-            <w:pPr>
-              <w:rPr>
-                <w:rFonts w:ascii="MS Gothic" w:eastAsia="MS Gothic" w:hAnsi="MS Gothic" w:cs="MS Gothic"/>
-                <w:sz w:val="18"/>
-                <w:szCs w:val="18"/>
-                <w:lang w:val="en-US"/>
-              </w:rPr>
-            </w:pPr>
-          </w:p>
-        </w:tc>
-        <w:tc>
-          <w:tcPr>
-            <w:tcW w:w="3119" w:type="dxa"/>
-            <w:shd w:val="clear" w:color="auto" w:fill="auto"/>
-          </w:tcPr>
-          <w:p>
-            <w:pPr>
-              <w:rPr>
-                <w:b/>
-                <w:sz w:val="18"/>
-                <w:szCs w:val="12"/>
-                <w:u w:val="single"/>
-                <w:lang w:val="en-US"/>
-              </w:rPr>
-            </w:pPr>
-          </w:p>
-        </w:tc>
-        <w:tc>
-          <w:tcPr>
-            <w:tcW w:w="1559" w:type="dxa"/>
-            <w:shd w:val="clear" w:color="auto" w:fill="auto"/>
-          </w:tcPr>
-          <w:p>
-            <w:pPr>
-              <w:rPr>
-                <w:rFonts w:ascii="Consolas" w:hAnsi="Consolas"/>
-                <w:sz w:val="18"/>
-                <w:szCs w:val="12"/>
-                <w:lang w:val="en-US"/>
-              </w:rPr>
-            </w:pPr>
-          </w:p>
-        </w:tc>
-        <w:tc>
-          <w:tcPr>
-            <w:tcW w:w="4678" w:type="dxa"/>
-            <w:shd w:val="clear" w:color="auto" w:fill="auto"/>
-          </w:tcPr>
-          <w:p>
-            <w:pPr>
-              <w:rPr>
-                <w:b/>
-                <w:sz w:val="18"/>
-                <w:szCs w:val="12"/>
-                <w:u w:val="single"/>
-                <w:lang w:val="en-US"/>
-              </w:rPr>
-            </w:pPr>
-          </w:p>
-        </w:tc>
-      </w:tr>
-      <w:tr>
-        <w:tc>
-          <w:tcPr>
             <w:tcW w:w="10916" w:type="dxa"/>
             <w:gridSpan w:val="4"/>
             <w:shd w:val="clear" w:color="auto" w:fill="4F81BD" w:themeFill="accent1"/>
@@ -8078,6 +8010,111 @@
               </w:rPr>
               <w:t>revious match (in completion dropdown)</w:t>
             </w:r>
+          </w:p>
+        </w:tc>
+      </w:tr>
+      <w:tr>
+        <w:tc>
+          <w:tcPr>
+            <w:tcW w:w="1560" w:type="dxa"/>
+            <w:shd w:val="clear" w:color="auto" w:fill="D9D9D9" w:themeFill="background1" w:themeFillShade="D9"/>
+          </w:tcPr>
+          <w:p>
+            <w:pPr>
+              <w:rPr>
+                <w:rFonts w:ascii="Consolas" w:hAnsi="Consolas"/>
+                <w:sz w:val="18"/>
+                <w:szCs w:val="12"/>
+              </w:rPr>
+            </w:pPr>
+            <w:r>
+              <w:rPr>
+                <w:rFonts w:ascii="Consolas" w:hAnsi="Consolas"/>
+                <w:sz w:val="18"/>
+                <w:szCs w:val="12"/>
+              </w:rPr>
+              <w:t>&lt;C-k&gt;</w:t>
+            </w:r>
+          </w:p>
+        </w:tc>
+        <w:tc>
+          <w:tcPr>
+            <w:tcW w:w="3119" w:type="dxa"/>
+            <w:shd w:val="clear" w:color="auto" w:fill="D9D9D9" w:themeFill="background1" w:themeFillShade="D9"/>
+          </w:tcPr>
+          <w:p>
+            <w:pPr>
+              <w:rPr>
+                <w:sz w:val="18"/>
+                <w:szCs w:val="12"/>
+                <w:lang w:val="en-US"/>
+              </w:rPr>
+            </w:pPr>
+            <w:r>
+              <w:rPr>
+                <w:sz w:val="18"/>
+                <w:szCs w:val="12"/>
+                <w:lang w:val="en-US"/>
+              </w:rPr>
+              <w:t>Comp</w:t>
+            </w:r>
+            <w:r>
+              <w:rPr>
+                <w:sz w:val="18"/>
+                <w:szCs w:val="12"/>
+                <w:lang w:val="en-US"/>
+              </w:rPr>
+              <w:t xml:space="preserve">lete from words </w:t>
+            </w:r>
+            <w:r>
+              <w:rPr>
+                <w:sz w:val="18"/>
+                <w:szCs w:val="12"/>
+                <w:lang w:val="en-US"/>
+              </w:rPr>
+              <w:t>of</w:t>
+            </w:r>
+            <w:r>
+              <w:rPr>
+                <w:sz w:val="18"/>
+                <w:szCs w:val="12"/>
+                <w:lang w:val="en-US"/>
+              </w:rPr>
+              <w:t xml:space="preserve"> current buffer</w:t>
+            </w:r>
+          </w:p>
+        </w:tc>
+        <w:tc>
+          <w:tcPr>
+            <w:tcW w:w="1559" w:type="dxa"/>
+            <w:shd w:val="clear" w:color="auto" w:fill="auto"/>
+          </w:tcPr>
+          <w:p>
+            <w:pPr>
+              <w:rPr>
+                <w:rFonts w:ascii="Consolas" w:hAnsi="Consolas"/>
+                <w:sz w:val="18"/>
+                <w:szCs w:val="12"/>
+                <w:lang w:val="en-US"/>
+              </w:rPr>
+            </w:pPr>
+          </w:p>
+        </w:tc>
+        <w:tc>
+          <w:tcPr>
+            <w:tcW w:w="4678" w:type="dxa"/>
+            <w:shd w:val="clear" w:color="auto" w:fill="auto"/>
+          </w:tcPr>
+          <w:p>
+            <w:pPr>
+              <w:rPr>
+                <w:b/>
+                <w:sz w:val="18"/>
+                <w:szCs w:val="12"/>
+                <w:u w:val="single"/>
+                <w:lang w:val="en-US"/>
+              </w:rPr>
+            </w:pPr>
           </w:p>
         </w:tc>
       </w:tr>

</xml_diff>

<commit_message>
docs: fix tmux shortcuts
</commit_message>
<xml_diff>
--- a/Settings/Shortcuts.docx
+++ b/Settings/Shortcuts.docx
@@ -23794,15 +23794,7 @@
                 <w:sz w:val="20"/>
                 <w:shd w:val="clear" w:color="auto" w:fill="D9D9D9" w:themeFill="background1" w:themeFillShade="D9"/>
               </w:rPr>
-              <w:t>Page</w:t>
-            </w:r>
-            <w:r>
-              <w:rPr>
-                <w:rFonts w:ascii="Consolas" w:hAnsi="Consolas"/>
-                <w:sz w:val="20"/>
-                <w:shd w:val="clear" w:color="auto" w:fill="D9D9D9" w:themeFill="background1" w:themeFillShade="D9"/>
-              </w:rPr>
-              <w:t>↑</w:t>
+              <w:t>Page↑</w:t>
             </w:r>
           </w:p>
         </w:tc>
@@ -24164,7 +24156,21 @@
                 <w:sz w:val="20"/>
                 <w:lang w:val="en-US"/>
               </w:rPr>
-              <w:t xml:space="preserve">/prev / next </w:t>
+              <w:t>/</w:t>
+            </w:r>
+            <w:r>
+              <w:rPr>
+                <w:sz w:val="20"/>
+                <w:lang w:val="en-US"/>
+              </w:rPr>
+              <w:t xml:space="preserve"> </w:t>
+            </w:r>
+            <w:r>
+              <w:rPr>
+                <w:sz w:val="20"/>
+                <w:lang w:val="en-US"/>
+              </w:rPr>
+              <w:t xml:space="preserve">prev / next </w:t>
             </w:r>
             <w:r>
               <w:rPr>
@@ -26675,7 +26681,23 @@
                 <w:sz w:val="20"/>
                 <w:lang w:val="en-US"/>
               </w:rPr>
-              <w:t>Sfhit+Page</w:t>
+              <w:t>Shi</w:t>
+            </w:r>
+            <w:r>
+              <w:rPr>
+                <w:rFonts w:ascii="Consolas" w:hAnsi="Consolas"/>
+                <w:sz w:val="20"/>
+                <w:lang w:val="en-US"/>
+              </w:rPr>
+              <w:t>f</w:t>
+            </w:r>
+            <w:r>
+              <w:rPr>
+                <w:rFonts w:ascii="Consolas" w:hAnsi="Consolas"/>
+                <w:sz w:val="20"/>
+                <w:lang w:val="en-US"/>
+              </w:rPr>
+              <w:t>t+Page</w:t>
             </w:r>
             <w:r>
               <w:rPr>

</xml_diff>

<commit_message>
docs: describe more psql/postgres commands
</commit_message>
<xml_diff>
--- a/Settings/Shortcuts.docx
+++ b/Settings/Shortcuts.docx
@@ -59311,25 +59311,61 @@
       <w:bookmarkEnd w:id="1"/>
     </w:p>
     <w:p>
+      <w:pPr>
+        <w:rPr>
+          <w:lang w:val="en-US"/>
+        </w:rPr>
+      </w:pPr>
       <w:r>
-        <w:t xml:space="preserve">Siehe auch </w:t>
+        <w:rPr>
+          <w:lang w:val="en-US"/>
+        </w:rPr>
+        <w:t>Also see</w:t>
+      </w:r>
+      <w:r>
+        <w:rPr>
+          <w:lang w:val="en-US"/>
+        </w:rPr>
+        <w:t xml:space="preserve"> </w:t>
       </w:r>
       <w:hyperlink r:id="rId12" w:history="1">
         <w:r>
           <w:rPr>
             <w:rStyle w:val="Hyperlink"/>
+            <w:lang w:val="en-US"/>
           </w:rPr>
           <w:t>https://www.postgresql.org/docs/9.6/static/app-psql.html</w:t>
         </w:r>
       </w:hyperlink>
       <w:r>
-        <w:t xml:space="preserve">, Sektion </w:t>
+        <w:rPr>
+          <w:lang w:val="en-US"/>
+        </w:rPr>
+        <w:t xml:space="preserve">, </w:t>
       </w:r>
       <w:r>
-        <w:t>Meta-Commands</w:t>
+        <w:rPr>
+          <w:lang w:val="en-US"/>
+        </w:rPr>
+        <w:t>s</w:t>
       </w:r>
       <w:r>
-        <w:t>.</w:t>
+        <w:rPr>
+          <w:lang w:val="en-US"/>
+        </w:rPr>
+        <w:t>e</w:t>
+      </w:r>
+      <w:r>
+        <w:rPr>
+          <w:lang w:val="en-US"/>
+        </w:rPr>
+        <w:t>c</w:t>
+      </w:r>
+      <w:r>
+        <w:rPr>
+          <w:lang w:val="en-US"/>
+        </w:rPr>
+        <w:t>tion Meta-Commands.</w:t>
       </w:r>
     </w:p>
     <w:tbl>
@@ -59349,7 +59385,10 @@
           </w:tcPr>
           <w:p>
             <w:r>
-              <w:t>Hilfe anzeigen</w:t>
+              <w:t xml:space="preserve">Postgresql </w:t>
+            </w:r>
+            <w:r>
+              <w:t>help</w:t>
             </w:r>
           </w:p>
         </w:tc>
@@ -59383,7 +59422,10 @@
           </w:tcPr>
           <w:p>
             <w:r>
-              <w:t>Verlassen</w:t>
+              <w:t xml:space="preserve">psql </w:t>
+            </w:r>
+            <w:r>
+              <w:t>help</w:t>
             </w:r>
           </w:p>
         </w:tc>
@@ -59405,37 +59447,514 @@
                 <w:sz w:val="20"/>
                 <w:szCs w:val="20"/>
               </w:rPr>
+              <w:t>\?</w:t>
+            </w:r>
+          </w:p>
+        </w:tc>
+      </w:tr>
+      <w:tr>
+        <w:tc>
+          <w:tcPr>
+            <w:tcW w:w="2376" w:type="dxa"/>
+            <w:vAlign w:val="center"/>
+          </w:tcPr>
+          <w:p>
+            <w:r>
+              <w:t>Quit</w:t>
+            </w:r>
+          </w:p>
+        </w:tc>
+        <w:tc>
+          <w:tcPr>
+            <w:tcW w:w="7655" w:type="dxa"/>
+          </w:tcPr>
+          <w:p>
+            <w:pPr>
+              <w:rPr>
+                <w:rFonts w:ascii="Courier New" w:hAnsi="Courier New" w:cs="Courier New"/>
+                <w:sz w:val="20"/>
+                <w:szCs w:val="20"/>
+              </w:rPr>
+            </w:pPr>
+            <w:r>
+              <w:rPr>
+                <w:rFonts w:ascii="Courier New" w:hAnsi="Courier New" w:cs="Courier New"/>
+                <w:sz w:val="20"/>
+                <w:szCs w:val="20"/>
+              </w:rPr>
               <w:t>\q</w:t>
             </w:r>
-            <w:r>
+          </w:p>
+          <w:p>
+            <w:pPr>
               <w:rPr>
                 <w:rFonts w:ascii="Courier New" w:hAnsi="Courier New" w:cs="Courier New"/>
                 <w:sz w:val="20"/>
                 <w:szCs w:val="20"/>
               </w:rPr>
+            </w:pPr>
+            <w:r>
+              <w:rPr>
+                <w:rFonts w:ascii="Courier New" w:hAnsi="Courier New" w:cs="Courier New"/>
+                <w:sz w:val="20"/>
+                <w:szCs w:val="20"/>
+              </w:rPr>
+              <w:t>Ctrl+</w:t>
+            </w:r>
+            <w:r>
+              <w:rPr>
+                <w:rFonts w:ascii="Courier New" w:hAnsi="Courier New" w:cs="Courier New"/>
+                <w:sz w:val="20"/>
+                <w:szCs w:val="20"/>
+              </w:rPr>
+              <w:t>d</w:t>
+            </w:r>
+          </w:p>
+        </w:tc>
+      </w:tr>
+      <w:tr>
+        <w:tc>
+          <w:tcPr>
+            <w:tcW w:w="2376" w:type="dxa"/>
+            <w:vAlign w:val="center"/>
+          </w:tcPr>
+          <w:p>
+            <w:r>
+              <w:t>Show databases</w:t>
+            </w:r>
+          </w:p>
+        </w:tc>
+        <w:tc>
+          <w:tcPr>
+            <w:tcW w:w="7655" w:type="dxa"/>
+          </w:tcPr>
+          <w:p>
+            <w:pPr>
+              <w:rPr>
+                <w:rFonts w:ascii="Courier New" w:hAnsi="Courier New" w:cs="Courier New"/>
+                <w:sz w:val="20"/>
+                <w:szCs w:val="20"/>
+                <w:lang w:val="en-US"/>
+              </w:rPr>
+            </w:pPr>
+            <w:r>
+              <w:rPr>
+                <w:rFonts w:ascii="Courier New" w:hAnsi="Courier New" w:cs="Courier New"/>
+                <w:sz w:val="20"/>
+                <w:szCs w:val="20"/>
+                <w:lang w:val="en-US"/>
+              </w:rPr>
+              <w:t>\l</w:t>
+            </w:r>
+          </w:p>
+          <w:p>
+            <w:pPr>
+              <w:rPr>
+                <w:rFonts w:ascii="Courier New" w:hAnsi="Courier New" w:cs="Courier New"/>
+                <w:sz w:val="20"/>
+                <w:szCs w:val="20"/>
+                <w:lang w:val="en-US"/>
+              </w:rPr>
+            </w:pPr>
+            <w:r>
+              <w:rPr>
+                <w:rFonts w:ascii="Courier New" w:hAnsi="Courier New" w:cs="Courier New"/>
+                <w:sz w:val="20"/>
+                <w:szCs w:val="20"/>
+                <w:lang w:val="en-US"/>
+              </w:rPr>
+              <w:t>\l+</w:t>
+            </w:r>
+          </w:p>
+          <w:p>
+            <w:pPr>
+              <w:rPr>
+                <w:rFonts w:ascii="Courier New" w:hAnsi="Courier New" w:cs="Courier New"/>
+                <w:sz w:val="20"/>
+                <w:szCs w:val="20"/>
+                <w:lang w:val="en-US"/>
+              </w:rPr>
+            </w:pPr>
+            <w:r>
+              <w:rPr>
+                <w:rFonts w:ascii="Courier New" w:hAnsi="Courier New" w:cs="Courier New"/>
+                <w:sz w:val="20"/>
+                <w:szCs w:val="20"/>
+                <w:lang w:val="en-US"/>
+              </w:rPr>
+              <w:t>SELECT datname FROM pg_database;</w:t>
+            </w:r>
+          </w:p>
+        </w:tc>
+      </w:tr>
+      <w:tr>
+        <w:tc>
+          <w:tcPr>
+            <w:tcW w:w="2376" w:type="dxa"/>
+          </w:tcPr>
+          <w:p>
+            <w:r>
+              <w:t>Select database</w:t>
+            </w:r>
+          </w:p>
+        </w:tc>
+        <w:tc>
+          <w:tcPr>
+            <w:tcW w:w="7655" w:type="dxa"/>
+          </w:tcPr>
+          <w:p>
+            <w:pPr>
+              <w:rPr>
+                <w:rFonts w:ascii="Courier New" w:hAnsi="Courier New" w:cs="Courier New"/>
+                <w:sz w:val="20"/>
+                <w:szCs w:val="20"/>
+              </w:rPr>
+            </w:pPr>
+            <w:r>
+              <w:rPr>
+                <w:rFonts w:ascii="Courier New" w:hAnsi="Courier New" w:cs="Courier New"/>
+                <w:sz w:val="20"/>
+                <w:szCs w:val="20"/>
+              </w:rPr>
+              <w:t>\c &lt;database&gt;</w:t>
+            </w:r>
+          </w:p>
+        </w:tc>
+      </w:tr>
+      <w:tr>
+        <w:tc>
+          <w:tcPr>
+            <w:tcW w:w="2376" w:type="dxa"/>
+            <w:vAlign w:val="center"/>
+          </w:tcPr>
+          <w:p>
+            <w:r>
+              <w:t>Show s</w:t>
+            </w:r>
+            <w:r>
+              <w:t>chemas</w:t>
+            </w:r>
+          </w:p>
+        </w:tc>
+        <w:tc>
+          <w:tcPr>
+            <w:tcW w:w="7655" w:type="dxa"/>
+          </w:tcPr>
+          <w:p>
+            <w:pPr>
+              <w:rPr>
+                <w:rFonts w:ascii="Courier New" w:hAnsi="Courier New" w:cs="Courier New"/>
+                <w:sz w:val="20"/>
+                <w:szCs w:val="20"/>
+              </w:rPr>
+            </w:pPr>
+            <w:r>
+              <w:rPr>
+                <w:rFonts w:ascii="Courier New" w:hAnsi="Courier New" w:cs="Courier New"/>
+                <w:sz w:val="20"/>
+                <w:szCs w:val="20"/>
+              </w:rPr>
+              <w:t>\dn</w:t>
+            </w:r>
+          </w:p>
+          <w:p>
+            <w:pPr>
+              <w:rPr>
+                <w:rFonts w:ascii="Courier New" w:hAnsi="Courier New" w:cs="Courier New"/>
+                <w:sz w:val="20"/>
+                <w:szCs w:val="20"/>
+              </w:rPr>
+            </w:pPr>
+            <w:r>
+              <w:rPr>
+                <w:rFonts w:ascii="Courier New" w:hAnsi="Courier New" w:cs="Courier New"/>
+                <w:sz w:val="20"/>
+                <w:szCs w:val="20"/>
+              </w:rPr>
+              <w:t>\dn+</w:t>
+            </w:r>
+          </w:p>
+          <w:p>
+            <w:pPr>
+              <w:rPr>
+                <w:rFonts w:ascii="Courier New" w:hAnsi="Courier New" w:cs="Courier New"/>
+                <w:sz w:val="20"/>
+                <w:szCs w:val="20"/>
+              </w:rPr>
+            </w:pPr>
+            <w:r>
+              <w:rPr>
+                <w:rFonts w:ascii="Courier New" w:hAnsi="Courier New" w:cs="Courier New"/>
+                <w:sz w:val="20"/>
+                <w:szCs w:val="20"/>
+              </w:rPr>
+              <w:t>SELECT schema_name FROM</w:t>
+            </w:r>
+            <w:r>
+              <w:rPr>
+                <w:rFonts w:ascii="Courier New" w:hAnsi="Courier New" w:cs="Courier New"/>
+                <w:sz w:val="20"/>
+                <w:szCs w:val="20"/>
+              </w:rPr>
+              <w:t xml:space="preserve"> information_schema.schemata</w:t>
+            </w:r>
+            <w:r>
+              <w:rPr>
+                <w:rFonts w:ascii="Courier New" w:hAnsi="Courier New" w:cs="Courier New"/>
+                <w:sz w:val="20"/>
+                <w:szCs w:val="20"/>
+              </w:rPr>
+              <w:t>;</w:t>
+            </w:r>
+          </w:p>
+        </w:tc>
+      </w:tr>
+      <w:tr>
+        <w:tc>
+          <w:tcPr>
+            <w:tcW w:w="2376" w:type="dxa"/>
+          </w:tcPr>
+          <w:p>
+            <w:r>
+              <w:t xml:space="preserve">Show </w:t>
+            </w:r>
+            <w:r>
+              <w:t>s</w:t>
+            </w:r>
+            <w:r>
+              <w:t>earch_path</w:t>
+            </w:r>
+          </w:p>
+        </w:tc>
+        <w:tc>
+          <w:tcPr>
+            <w:tcW w:w="7655" w:type="dxa"/>
+          </w:tcPr>
+          <w:p>
+            <w:pPr>
+              <w:rPr>
+                <w:rFonts w:ascii="Courier New" w:hAnsi="Courier New" w:cs="Courier New"/>
+                <w:sz w:val="20"/>
+                <w:szCs w:val="20"/>
+              </w:rPr>
+            </w:pPr>
+            <w:r>
+              <w:rPr>
+                <w:rFonts w:ascii="Courier New" w:hAnsi="Courier New" w:cs="Courier New"/>
+                <w:sz w:val="20"/>
+                <w:szCs w:val="20"/>
+              </w:rPr>
+              <w:t>SHOW search_path;</w:t>
+            </w:r>
+          </w:p>
+        </w:tc>
+      </w:tr>
+      <w:tr>
+        <w:tc>
+          <w:tcPr>
+            <w:tcW w:w="2376" w:type="dxa"/>
+          </w:tcPr>
+          <w:p>
+            <w:r>
+              <w:t>Change s</w:t>
+            </w:r>
+            <w:r>
+              <w:t>earch_path</w:t>
+            </w:r>
+          </w:p>
+        </w:tc>
+        <w:tc>
+          <w:tcPr>
+            <w:tcW w:w="7655" w:type="dxa"/>
+          </w:tcPr>
+          <w:p>
+            <w:pPr>
+              <w:rPr>
+                <w:rFonts w:ascii="Courier New" w:hAnsi="Courier New" w:cs="Courier New"/>
+                <w:sz w:val="20"/>
+                <w:szCs w:val="20"/>
+                <w:lang w:val="en-US"/>
+              </w:rPr>
+            </w:pPr>
+            <w:r>
+              <w:rPr>
+                <w:rFonts w:ascii="Courier New" w:hAnsi="Courier New" w:cs="Courier New"/>
+                <w:sz w:val="20"/>
+                <w:szCs w:val="20"/>
+                <w:lang w:val="en-US"/>
+              </w:rPr>
+              <w:t>SET search_path TO &lt;schema&gt;;</w:t>
+            </w:r>
+          </w:p>
+        </w:tc>
+      </w:tr>
+      <w:tr>
+        <w:tc>
+          <w:tcPr>
+            <w:tcW w:w="2376" w:type="dxa"/>
+            <w:vAlign w:val="center"/>
+          </w:tcPr>
+          <w:p>
+            <w:r>
+              <w:t>Show everything</w:t>
+            </w:r>
+          </w:p>
+        </w:tc>
+        <w:tc>
+          <w:tcPr>
+            <w:tcW w:w="7655" w:type="dxa"/>
+          </w:tcPr>
+          <w:p>
+            <w:pPr>
+              <w:rPr>
+                <w:rFonts w:ascii="Courier New" w:hAnsi="Courier New" w:cs="Courier New"/>
+                <w:sz w:val="20"/>
+                <w:szCs w:val="20"/>
+              </w:rPr>
+            </w:pPr>
+            <w:r>
+              <w:rPr>
+                <w:rFonts w:ascii="Courier New" w:hAnsi="Courier New" w:cs="Courier New"/>
+                <w:sz w:val="20"/>
+                <w:szCs w:val="20"/>
+              </w:rPr>
+              <w:t>\d</w:t>
+            </w:r>
+          </w:p>
+          <w:p>
+            <w:pPr>
+              <w:rPr>
+                <w:rFonts w:ascii="Courier New" w:hAnsi="Courier New" w:cs="Courier New"/>
+                <w:sz w:val="20"/>
+                <w:szCs w:val="20"/>
+              </w:rPr>
+            </w:pPr>
+            <w:r>
+              <w:rPr>
+                <w:rFonts w:ascii="Courier New" w:hAnsi="Courier New" w:cs="Courier New"/>
+                <w:sz w:val="20"/>
+                <w:szCs w:val="20"/>
+              </w:rPr>
+              <w:t>\d+</w:t>
+            </w:r>
+          </w:p>
+        </w:tc>
+      </w:tr>
+      <w:tr>
+        <w:tc>
+          <w:tcPr>
+            <w:tcW w:w="2376" w:type="dxa"/>
+            <w:vAlign w:val="center"/>
+          </w:tcPr>
+          <w:p>
+            <w:r>
+              <w:t>Show tables</w:t>
+            </w:r>
+          </w:p>
+        </w:tc>
+        <w:tc>
+          <w:tcPr>
+            <w:tcW w:w="7655" w:type="dxa"/>
+          </w:tcPr>
+          <w:p>
+            <w:pPr>
+              <w:rPr>
+                <w:rFonts w:ascii="Courier New" w:hAnsi="Courier New" w:cs="Courier New"/>
+                <w:sz w:val="20"/>
+                <w:szCs w:val="20"/>
+                <w:lang w:val="en-US"/>
+              </w:rPr>
+            </w:pPr>
+            <w:r>
+              <w:rPr>
+                <w:rFonts w:ascii="Courier New" w:hAnsi="Courier New" w:cs="Courier New"/>
+                <w:sz w:val="20"/>
+                <w:szCs w:val="20"/>
+                <w:lang w:val="en-US"/>
+              </w:rPr>
+              <w:t>\dt</w:t>
+            </w:r>
+          </w:p>
+          <w:p>
+            <w:pPr>
+              <w:rPr>
+                <w:rFonts w:ascii="Courier New" w:hAnsi="Courier New" w:cs="Courier New"/>
+                <w:sz w:val="20"/>
+                <w:szCs w:val="20"/>
+                <w:lang w:val="en-US"/>
+              </w:rPr>
+            </w:pPr>
+            <w:r>
+              <w:rPr>
+                <w:rFonts w:ascii="Courier New" w:hAnsi="Courier New" w:cs="Courier New"/>
+                <w:sz w:val="20"/>
+                <w:szCs w:val="20"/>
+                <w:lang w:val="en-US"/>
+              </w:rPr>
+              <w:t>\dt+</w:t>
+            </w:r>
+          </w:p>
+          <w:p>
+            <w:pPr>
+              <w:rPr>
+                <w:rFonts w:ascii="Courier New" w:hAnsi="Courier New" w:cs="Courier New"/>
+                <w:sz w:val="20"/>
+                <w:szCs w:val="20"/>
+                <w:lang w:val="en-US"/>
+              </w:rPr>
+            </w:pPr>
+            <w:r>
+              <w:rPr>
+                <w:rFonts w:ascii="Courier New" w:hAnsi="Courier New" w:cs="Courier New"/>
+                <w:sz w:val="20"/>
+                <w:szCs w:val="20"/>
+                <w:lang w:val="en-US"/>
+              </w:rPr>
+              <w:t>SELECT *</w:t>
+            </w:r>
+            <w:r>
+              <w:rPr>
+                <w:rFonts w:ascii="Courier New" w:hAnsi="Courier New" w:cs="Courier New"/>
+                <w:sz w:val="20"/>
+                <w:szCs w:val="20"/>
+                <w:lang w:val="en-US"/>
+              </w:rPr>
               <w:t xml:space="preserve"> </w:t>
             </w:r>
             <w:r>
-              <w:t>bzw</w:t>
-            </w:r>
-            <w:r>
-              <w:t>.</w:t>
-            </w:r>
-            <w:r>
               <w:rPr>
                 <w:rFonts w:ascii="Courier New" w:hAnsi="Courier New" w:cs="Courier New"/>
                 <w:sz w:val="20"/>
                 <w:szCs w:val="20"/>
-              </w:rPr>
-              <w:t xml:space="preserve"> Ctrl+</w:t>
+                <w:lang w:val="en-US"/>
+              </w:rPr>
+              <w:t>FROM pg_catalog.pg_tables</w:t>
             </w:r>
             <w:r>
               <w:rPr>
                 <w:rFonts w:ascii="Courier New" w:hAnsi="Courier New" w:cs="Courier New"/>
                 <w:sz w:val="20"/>
                 <w:szCs w:val="20"/>
-              </w:rPr>
-              <w:t>d</w:t>
+                <w:lang w:val="en-US"/>
+              </w:rPr>
+              <w:t xml:space="preserve"> </w:t>
+            </w:r>
+            <w:r>
+              <w:rPr>
+                <w:rFonts w:ascii="Courier New" w:hAnsi="Courier New" w:cs="Courier New"/>
+                <w:sz w:val="20"/>
+                <w:szCs w:val="20"/>
+                <w:lang w:val="en-US"/>
+              </w:rPr>
+              <w:t xml:space="preserve">WHERE schemaname != </w:t>
+            </w:r>
+            <w:r>
+              <w:rPr>
+                <w:rFonts w:ascii="Courier New" w:hAnsi="Courier New" w:cs="Courier New"/>
+                <w:sz w:val="20"/>
+                <w:szCs w:val="20"/>
+              </w:rPr>
+              <w:t>'pg_catalog' AND schemaname != 'information_schema';</w:t>
             </w:r>
           </w:p>
         </w:tc>
@@ -59447,263 +59966,7 @@
           </w:tcPr>
           <w:p>
             <w:r>
-              <w:t>Datenbanken anzeigen</w:t>
-            </w:r>
-          </w:p>
-        </w:tc>
-        <w:tc>
-          <w:tcPr>
-            <w:tcW w:w="7655" w:type="dxa"/>
-          </w:tcPr>
-          <w:p>
-            <w:pPr>
-              <w:rPr>
-                <w:rFonts w:ascii="Courier New" w:hAnsi="Courier New" w:cs="Courier New"/>
-                <w:sz w:val="20"/>
-                <w:szCs w:val="20"/>
-              </w:rPr>
-            </w:pPr>
-            <w:r>
-              <w:rPr>
-                <w:rFonts w:ascii="Courier New" w:hAnsi="Courier New" w:cs="Courier New"/>
-                <w:sz w:val="20"/>
-                <w:szCs w:val="20"/>
-              </w:rPr>
-              <w:t>\l</w:t>
-            </w:r>
-          </w:p>
-        </w:tc>
-      </w:tr>
-      <w:tr>
-        <w:tc>
-          <w:tcPr>
-            <w:tcW w:w="2376" w:type="dxa"/>
-          </w:tcPr>
-          <w:p>
-            <w:r>
-              <w:t>Datenbank wählen</w:t>
-            </w:r>
-          </w:p>
-        </w:tc>
-        <w:tc>
-          <w:tcPr>
-            <w:tcW w:w="7655" w:type="dxa"/>
-          </w:tcPr>
-          <w:p>
-            <w:pPr>
-              <w:rPr>
-                <w:rFonts w:ascii="Courier New" w:hAnsi="Courier New" w:cs="Courier New"/>
-                <w:sz w:val="20"/>
-                <w:szCs w:val="20"/>
-              </w:rPr>
-            </w:pPr>
-            <w:r>
-              <w:rPr>
-                <w:rFonts w:ascii="Courier New" w:hAnsi="Courier New" w:cs="Courier New"/>
-                <w:sz w:val="20"/>
-                <w:szCs w:val="20"/>
-              </w:rPr>
-              <w:t>\c &lt;database&gt;</w:t>
-            </w:r>
-          </w:p>
-        </w:tc>
-      </w:tr>
-      <w:tr>
-        <w:tc>
-          <w:tcPr>
-            <w:tcW w:w="2376" w:type="dxa"/>
-          </w:tcPr>
-          <w:p>
-            <w:r>
-              <w:t>Schemas anzeigen</w:t>
-            </w:r>
-          </w:p>
-        </w:tc>
-        <w:tc>
-          <w:tcPr>
-            <w:tcW w:w="7655" w:type="dxa"/>
-          </w:tcPr>
-          <w:p>
-            <w:pPr>
-              <w:rPr>
-                <w:rFonts w:ascii="Courier New" w:hAnsi="Courier New" w:cs="Courier New"/>
-                <w:sz w:val="20"/>
-                <w:szCs w:val="20"/>
-              </w:rPr>
-            </w:pPr>
-            <w:r>
-              <w:rPr>
-                <w:rFonts w:ascii="Courier New" w:hAnsi="Courier New" w:cs="Courier New"/>
-                <w:sz w:val="20"/>
-                <w:szCs w:val="20"/>
-              </w:rPr>
-              <w:t>SELECT schema_name FROM</w:t>
-            </w:r>
-            <w:r>
-              <w:rPr>
-                <w:rFonts w:ascii="Courier New" w:hAnsi="Courier New" w:cs="Courier New"/>
-                <w:sz w:val="20"/>
-                <w:szCs w:val="20"/>
-              </w:rPr>
-              <w:t xml:space="preserve"> information_schema.schemata</w:t>
-            </w:r>
-            <w:r>
-              <w:rPr>
-                <w:rFonts w:ascii="Courier New" w:hAnsi="Courier New" w:cs="Courier New"/>
-                <w:sz w:val="20"/>
-                <w:szCs w:val="20"/>
-              </w:rPr>
-              <w:t>;</w:t>
-            </w:r>
-          </w:p>
-        </w:tc>
-      </w:tr>
-      <w:tr>
-        <w:tc>
-          <w:tcPr>
-            <w:tcW w:w="2376" w:type="dxa"/>
-          </w:tcPr>
-          <w:p>
-            <w:r>
-              <w:t>Search_path anzeigen</w:t>
-            </w:r>
-          </w:p>
-        </w:tc>
-        <w:tc>
-          <w:tcPr>
-            <w:tcW w:w="7655" w:type="dxa"/>
-          </w:tcPr>
-          <w:p>
-            <w:pPr>
-              <w:rPr>
-                <w:rFonts w:ascii="Courier New" w:hAnsi="Courier New" w:cs="Courier New"/>
-                <w:sz w:val="20"/>
-                <w:szCs w:val="20"/>
-              </w:rPr>
-            </w:pPr>
-            <w:r>
-              <w:rPr>
-                <w:rFonts w:ascii="Courier New" w:hAnsi="Courier New" w:cs="Courier New"/>
-                <w:sz w:val="20"/>
-                <w:szCs w:val="20"/>
-              </w:rPr>
-              <w:t>SHOW search_path;</w:t>
-            </w:r>
-          </w:p>
-        </w:tc>
-      </w:tr>
-      <w:tr>
-        <w:tc>
-          <w:tcPr>
-            <w:tcW w:w="2376" w:type="dxa"/>
-          </w:tcPr>
-          <w:p>
-            <w:r>
-              <w:t>Search_path wechseln</w:t>
-            </w:r>
-          </w:p>
-        </w:tc>
-        <w:tc>
-          <w:tcPr>
-            <w:tcW w:w="7655" w:type="dxa"/>
-          </w:tcPr>
-          <w:p>
-            <w:pPr>
-              <w:rPr>
-                <w:rFonts w:ascii="Courier New" w:hAnsi="Courier New" w:cs="Courier New"/>
-                <w:sz w:val="20"/>
-                <w:szCs w:val="20"/>
-                <w:lang w:val="en-US"/>
-              </w:rPr>
-            </w:pPr>
-            <w:r>
-              <w:rPr>
-                <w:rFonts w:ascii="Courier New" w:hAnsi="Courier New" w:cs="Courier New"/>
-                <w:sz w:val="20"/>
-                <w:szCs w:val="20"/>
-                <w:lang w:val="en-US"/>
-              </w:rPr>
-              <w:t>SET search_path TO &lt;schema&gt;;</w:t>
-            </w:r>
-          </w:p>
-        </w:tc>
-      </w:tr>
-      <w:tr>
-        <w:tc>
-          <w:tcPr>
-            <w:tcW w:w="2376" w:type="dxa"/>
-          </w:tcPr>
-          <w:p>
-            <w:r>
-              <w:t>Alles anzeigen</w:t>
-            </w:r>
-          </w:p>
-        </w:tc>
-        <w:tc>
-          <w:tcPr>
-            <w:tcW w:w="7655" w:type="dxa"/>
-          </w:tcPr>
-          <w:p>
-            <w:pPr>
-              <w:rPr>
-                <w:rFonts w:ascii="Courier New" w:hAnsi="Courier New" w:cs="Courier New"/>
-                <w:sz w:val="20"/>
-                <w:szCs w:val="20"/>
-              </w:rPr>
-            </w:pPr>
-            <w:r>
-              <w:rPr>
-                <w:rFonts w:ascii="Courier New" w:hAnsi="Courier New" w:cs="Courier New"/>
-                <w:sz w:val="20"/>
-                <w:szCs w:val="20"/>
-              </w:rPr>
-              <w:t>\d</w:t>
-            </w:r>
-          </w:p>
-        </w:tc>
-      </w:tr>
-      <w:tr>
-        <w:tc>
-          <w:tcPr>
-            <w:tcW w:w="2376" w:type="dxa"/>
-          </w:tcPr>
-          <w:p>
-            <w:r>
-              <w:t>Tabellen anzeigen</w:t>
-            </w:r>
-          </w:p>
-        </w:tc>
-        <w:tc>
-          <w:tcPr>
-            <w:tcW w:w="7655" w:type="dxa"/>
-          </w:tcPr>
-          <w:p>
-            <w:pPr>
-              <w:rPr>
-                <w:rFonts w:ascii="Courier New" w:hAnsi="Courier New" w:cs="Courier New"/>
-                <w:sz w:val="20"/>
-                <w:szCs w:val="20"/>
-              </w:rPr>
-            </w:pPr>
-            <w:r>
-              <w:rPr>
-                <w:rFonts w:ascii="Courier New" w:hAnsi="Courier New" w:cs="Courier New"/>
-                <w:sz w:val="20"/>
-                <w:szCs w:val="20"/>
-              </w:rPr>
-              <w:t>\dt</w:t>
-            </w:r>
-          </w:p>
-        </w:tc>
-      </w:tr>
-      <w:tr>
-        <w:tc>
-          <w:tcPr>
-            <w:tcW w:w="2376" w:type="dxa"/>
-          </w:tcPr>
-          <w:p>
-            <w:r>
-              <w:t>Passwort ändern</w:t>
+              <w:t>Change password</w:t>
             </w:r>
           </w:p>
         </w:tc>

</xml_diff>

<commit_message>
feat: add byobu's alt+page shortcut
</commit_message>
<xml_diff>
--- a/Settings/Shortcuts.docx
+++ b/Settings/Shortcuts.docx
@@ -8229,7 +8229,7 @@
                 <w:sz w:val="16"/>
                 <w:szCs w:val="10"/>
               </w:rPr>
-              <w:t>&lt;</w:t>
+              <w:t>&lt;S-</w:t>
             </w:r>
             <w:r>
               <w:rPr>
@@ -8237,7 +8237,7 @@
                 <w:sz w:val="16"/>
                 <w:szCs w:val="10"/>
               </w:rPr>
-              <w:t>S-</w:t>
+              <w:t>T</w:t>
             </w:r>
             <w:r>
               <w:rPr>
@@ -8245,14 +8245,6 @@
                 <w:sz w:val="16"/>
                 <w:szCs w:val="10"/>
               </w:rPr>
-              <w:t>T</w:t>
-            </w:r>
-            <w:r>
-              <w:rPr>
-                <w:rFonts w:ascii="Consolas" w:hAnsi="Consolas"/>
-                <w:sz w:val="16"/>
-                <w:szCs w:val="10"/>
-              </w:rPr>
               <w:t>ab&gt;/</w:t>
             </w:r>
             <w:r>
@@ -8261,23 +8253,7 @@
                 <w:sz w:val="16"/>
                 <w:szCs w:val="16"/>
               </w:rPr>
-              <w:t>↑/&lt;C-</w:t>
-            </w:r>
-            <w:r>
-              <w:rPr>
-                <w:rFonts w:ascii="Consolas" w:hAnsi="Consolas"/>
-                <w:sz w:val="16"/>
-                <w:szCs w:val="16"/>
-              </w:rPr>
-              <w:t>k</w:t>
-            </w:r>
-            <w:r>
-              <w:rPr>
-                <w:rFonts w:ascii="Consolas" w:hAnsi="Consolas"/>
-                <w:sz w:val="16"/>
-                <w:szCs w:val="16"/>
-              </w:rPr>
-              <w:t>&gt;</w:t>
+              <w:t>↑/&lt;C-k&gt;</w:t>
             </w:r>
           </w:p>
         </w:tc>
@@ -26856,6 +26832,29 @@
                 <w:lang w:val="en-US"/>
               </w:rPr>
             </w:pPr>
+            <w:r>
+              <w:rPr>
+                <w:rFonts w:ascii="Consolas" w:hAnsi="Consolas"/>
+                <w:sz w:val="20"/>
+                <w:lang w:val="en-US"/>
+              </w:rPr>
+              <w:t>Alt+</w:t>
+            </w:r>
+            <w:r>
+              <w:rPr>
+                <w:rFonts w:ascii="Consolas" w:hAnsi="Consolas"/>
+                <w:sz w:val="20"/>
+                <w:lang w:val="en-US"/>
+              </w:rPr>
+              <w:t>Page</w:t>
+            </w:r>
+            <w:r>
+              <w:rPr>
+                <w:rFonts w:ascii="Consolas" w:hAnsi="Consolas"/>
+                <w:sz w:val="20"/>
+              </w:rPr>
+              <w:t>↑/↓</w:t>
+            </w:r>
           </w:p>
         </w:tc>
         <w:tc>
@@ -26870,6 +26869,13 @@
                 <w:lang w:val="en-US"/>
               </w:rPr>
             </w:pPr>
+            <w:r>
+              <w:rPr>
+                <w:sz w:val="20"/>
+                <w:lang w:val="en-US"/>
+              </w:rPr>
+              <w:t>Enter copy mode and move</w:t>
+            </w:r>
           </w:p>
         </w:tc>
       </w:tr>
@@ -26939,7 +26945,7 @@
                 <w:sz w:val="20"/>
                 <w:lang w:val="en-US"/>
               </w:rPr>
-              <w:t>Ctgrl+F11</w:t>
+              <w:t>Ctrl+F11</w:t>
             </w:r>
           </w:p>
         </w:tc>

</xml_diff>

<commit_message>
feat: add outline capability to vim
</commit_message>
<xml_diff>
--- a/Settings/Shortcuts.docx
+++ b/Settings/Shortcuts.docx
@@ -1484,7 +1484,7 @@
                 <w:sz w:val="18"/>
                 <w:szCs w:val="12"/>
               </w:rPr>
-              <w:t>t</w:t>
+              <w:t>y</w:t>
             </w:r>
           </w:p>
         </w:tc>
@@ -19502,6 +19502,24 @@
                 <w:lang w:val="en-US"/>
               </w:rPr>
             </w:pPr>
+            <w:r>
+              <w:rPr>
+                <w:rFonts w:ascii="MS Gothic" w:eastAsia="MS Gothic" w:hAnsi="MS Gothic" w:cs="MS Gothic"/>
+                <w:sz w:val="18"/>
+                <w:szCs w:val="18"/>
+                <w:lang w:val="en-US"/>
+              </w:rPr>
+              <w:t>␣</w:t>
+            </w:r>
+            <w:r>
+              <w:rPr>
+                <w:rFonts w:ascii="Consolas" w:hAnsi="Consolas"/>
+                <w:sz w:val="18"/>
+                <w:szCs w:val="18"/>
+                <w:lang w:val="en-US"/>
+              </w:rPr>
+              <w:t>y</w:t>
+            </w:r>
           </w:p>
         </w:tc>
         <w:tc>
@@ -19517,6 +19535,199 @@
                 <w:lang w:val="en-US"/>
               </w:rPr>
             </w:pPr>
+            <w:r>
+              <w:rPr>
+                <w:sz w:val="18"/>
+                <w:szCs w:val="18"/>
+                <w:lang w:val="en-US"/>
+              </w:rPr>
+              <w:t>His</w:t>
+            </w:r>
+            <w:r>
+              <w:rPr>
+                <w:sz w:val="18"/>
+                <w:szCs w:val="18"/>
+                <w:lang w:val="en-US"/>
+              </w:rPr>
+              <w:t>t</w:t>
+            </w:r>
+            <w:r>
+              <w:rPr>
+                <w:sz w:val="18"/>
+                <w:szCs w:val="18"/>
+                <w:lang w:val="en-US"/>
+              </w:rPr>
+              <w:t>or</w:t>
+            </w:r>
+            <w:r>
+              <w:rPr>
+                <w:b/>
+                <w:sz w:val="18"/>
+                <w:szCs w:val="18"/>
+                <w:u w:val="single"/>
+                <w:lang w:val="en-US"/>
+              </w:rPr>
+              <w:t>y</w:t>
+            </w:r>
+            <w:r>
+              <w:rPr>
+                <w:sz w:val="18"/>
+                <w:szCs w:val="18"/>
+                <w:lang w:val="en-US"/>
+              </w:rPr>
+              <w:t xml:space="preserve"> (</w:t>
+            </w:r>
+            <w:r>
+              <w:rPr>
+                <w:sz w:val="18"/>
+                <w:szCs w:val="18"/>
+                <w:lang w:val="en-US"/>
+              </w:rPr>
+              <w:t>recent files)</w:t>
+            </w:r>
+          </w:p>
+        </w:tc>
+      </w:tr>
+      <w:tr>
+        <w:tc>
+          <w:tcPr>
+            <w:tcW w:w="2410" w:type="dxa"/>
+            <w:shd w:val="clear" w:color="auto" w:fill="FFFFFF" w:themeFill="background1"/>
+          </w:tcPr>
+          <w:p>
+            <w:pPr>
+              <w:rPr>
+                <w:rFonts w:ascii="MS Gothic" w:eastAsia="MS Gothic" w:hAnsi="MS Gothic" w:cs="MS Gothic"/>
+                <w:sz w:val="18"/>
+                <w:szCs w:val="18"/>
+                <w:lang w:val="en-US"/>
+              </w:rPr>
+            </w:pPr>
+          </w:p>
+        </w:tc>
+        <w:tc>
+          <w:tcPr>
+            <w:tcW w:w="2553" w:type="dxa"/>
+            <w:shd w:val="clear" w:color="auto" w:fill="FFFFFF" w:themeFill="background1"/>
+          </w:tcPr>
+          <w:p>
+            <w:pPr>
+              <w:rPr>
+                <w:sz w:val="18"/>
+                <w:szCs w:val="18"/>
+                <w:lang w:val="en-US"/>
+              </w:rPr>
+            </w:pPr>
+          </w:p>
+        </w:tc>
+        <w:tc>
+          <w:tcPr>
+            <w:tcW w:w="1984" w:type="dxa"/>
+            <w:shd w:val="clear" w:color="auto" w:fill="FFFFFF" w:themeFill="background1"/>
+          </w:tcPr>
+          <w:p>
+            <w:pPr>
+              <w:rPr>
+                <w:rFonts w:ascii="MS Gothic" w:eastAsia="MS Gothic" w:hAnsi="MS Gothic" w:cs="MS Gothic"/>
+                <w:sz w:val="18"/>
+                <w:szCs w:val="18"/>
+                <w:lang w:val="en-US"/>
+              </w:rPr>
+            </w:pPr>
+            <w:r>
+              <w:rPr>
+                <w:rFonts w:ascii="MS Gothic" w:eastAsia="MS Gothic" w:hAnsi="MS Gothic" w:cs="MS Gothic"/>
+                <w:sz w:val="18"/>
+                <w:szCs w:val="18"/>
+                <w:lang w:val="en-US"/>
+              </w:rPr>
+              <w:t>␣</w:t>
+            </w:r>
+            <w:r>
+              <w:rPr>
+                <w:rFonts w:ascii="Consolas" w:hAnsi="Consolas"/>
+                <w:sz w:val="18"/>
+                <w:szCs w:val="18"/>
+                <w:lang w:val="en-US"/>
+              </w:rPr>
+              <w:t>t</w:t>
+            </w:r>
+            <w:r>
+              <w:rPr>
+                <w:rFonts w:ascii="Consolas" w:eastAsia="MS Gothic" w:hAnsi="Consolas" w:cstheme="minorHAnsi"/>
+                <w:sz w:val="18"/>
+                <w:szCs w:val="18"/>
+                <w:lang w:val="en-US"/>
+              </w:rPr>
+              <w:t xml:space="preserve"> / </w:t>
+            </w:r>
+            <w:r>
+              <w:rPr>
+                <w:rFonts w:ascii="MS Gothic" w:eastAsia="MS Gothic" w:hAnsi="MS Gothic" w:cs="MS Gothic"/>
+                <w:sz w:val="18"/>
+                <w:szCs w:val="18"/>
+                <w:lang w:val="en-US"/>
+              </w:rPr>
+              <w:t>␣</w:t>
+            </w:r>
+            <w:r>
+              <w:rPr>
+                <w:rFonts w:ascii="Consolas" w:hAnsi="Consolas"/>
+                <w:sz w:val="18"/>
+                <w:szCs w:val="18"/>
+                <w:lang w:val="en-US"/>
+              </w:rPr>
+              <w:t>gt</w:t>
+            </w:r>
+          </w:p>
+        </w:tc>
+        <w:tc>
+          <w:tcPr>
+            <w:tcW w:w="3968" w:type="dxa"/>
+            <w:shd w:val="clear" w:color="auto" w:fill="FFFFFF" w:themeFill="background1"/>
+          </w:tcPr>
+          <w:p>
+            <w:pPr>
+              <w:rPr>
+                <w:sz w:val="18"/>
+                <w:szCs w:val="18"/>
+                <w:lang w:val="en-US"/>
+              </w:rPr>
+            </w:pPr>
+            <w:r>
+              <w:rPr>
+                <w:b/>
+                <w:sz w:val="18"/>
+                <w:szCs w:val="18"/>
+                <w:u w:val="single"/>
+                <w:lang w:val="en-US"/>
+              </w:rPr>
+              <w:t>T</w:t>
+            </w:r>
+            <w:r>
+              <w:rPr>
+                <w:sz w:val="18"/>
+                <w:szCs w:val="18"/>
+                <w:lang w:val="en-US"/>
+              </w:rPr>
+              <w:t xml:space="preserve">ags from </w:t>
+            </w:r>
+            <w:r>
+              <w:rPr>
+                <w:sz w:val="18"/>
+                <w:szCs w:val="18"/>
+                <w:lang w:val="en-US"/>
+              </w:rPr>
+              <w:t>current/</w:t>
+            </w:r>
+            <w:r>
+              <w:rPr>
+                <w:sz w:val="18"/>
+                <w:szCs w:val="18"/>
+                <w:lang w:val="en-US"/>
+              </w:rPr>
+              <w:t>all buffers</w:t>
+            </w:r>
           </w:p>
         </w:tc>
       </w:tr>
@@ -26838,15 +27049,7 @@
                 <w:sz w:val="20"/>
                 <w:lang w:val="en-US"/>
               </w:rPr>
-              <w:t>Alt+</w:t>
-            </w:r>
-            <w:r>
-              <w:rPr>
-                <w:rFonts w:ascii="Consolas" w:hAnsi="Consolas"/>
-                <w:sz w:val="20"/>
-                <w:lang w:val="en-US"/>
-              </w:rPr>
-              <w:t>Page</w:t>
+              <w:t>Alt+Page</w:t>
             </w:r>
             <w:r>
               <w:rPr>

</xml_diff>

<commit_message>
feat: bracketed paste supported natively
</commit_message>
<xml_diff>
--- a/Settings/Shortcuts.docx
+++ b/Settings/Shortcuts.docx
@@ -7598,7 +7598,7 @@
                 <w:sz w:val="18"/>
                 <w:szCs w:val="12"/>
               </w:rPr>
-              <w:t>&lt;F2&gt; / &lt;F12&gt;</w:t>
+              <w:t>&lt;F12&gt;</w:t>
             </w:r>
           </w:p>
         </w:tc>
@@ -7623,23 +7623,7 @@
                 <w:szCs w:val="12"/>
                 <w:lang w:val="en-US"/>
               </w:rPr>
-              <w:t xml:space="preserve">Toggle paste mode / </w:t>
-            </w:r>
-            <w:r>
-              <w:rPr>
-                <w:sz w:val="18"/>
-                <w:szCs w:val="12"/>
-                <w:lang w:val="en-US"/>
-              </w:rPr>
-              <w:t>t</w:t>
-            </w:r>
-            <w:r>
-              <w:rPr>
-                <w:sz w:val="18"/>
-                <w:szCs w:val="12"/>
-                <w:lang w:val="en-US"/>
-              </w:rPr>
-              <w:t>oggle line numbers</w:t>
+              <w:t>Toggle line numbers</w:t>
             </w:r>
             <w:r>
               <w:rPr>

</xml_diff>

<commit_message>
docs: explain remote clipboard
</commit_message>
<xml_diff>
--- a/Settings/Shortcuts.docx
+++ b/Settings/Shortcuts.docx
@@ -20117,7 +20117,25 @@
                 <w:szCs w:val="20"/>
                 <w:lang w:val="en-US"/>
               </w:rPr>
-              <w:t>vi copies automatically to clipboard when yanking)</w:t>
+              <w:t>vi copies automatically to clipboard when yanking</w:t>
+            </w:r>
+            <w:r>
+              <w:rPr>
+                <w:color w:val="FFFFFF" w:themeColor="background1"/>
+                <w:sz w:val="18"/>
+                <w:szCs w:val="20"/>
+                <w:lang w:val="en-US"/>
+              </w:rPr>
+              <w:t>; in ssh, clipboard can be obtained via clippaste</w:t>
+            </w:r>
+            <w:r>
+              <w:rPr>
+                <w:color w:val="FFFFFF" w:themeColor="background1"/>
+                <w:sz w:val="18"/>
+                <w:szCs w:val="20"/>
+                <w:lang w:val="en-US"/>
+              </w:rPr>
+              <w:t>)</w:t>
             </w:r>
           </w:p>
         </w:tc>

</xml_diff>

<commit_message>
feat: add vimium shortcuts
</commit_message>
<xml_diff>
--- a/Settings/Shortcuts.docx
+++ b/Settings/Shortcuts.docx
@@ -1,6 +1,6 @@
 
 <file path=word/document.xml><?xml version="1.0" encoding="utf-8"?>
-<w:document xmlns:wpc="http://schemas.microsoft.com/office/word/2010/wordprocessingCanvas" xmlns:cx="http://schemas.microsoft.com/office/drawing/2014/chartex" xmlns:cx1="http://schemas.microsoft.com/office/drawing/2015/9/8/chartex" xmlns:cx2="http://schemas.microsoft.com/office/drawing/2015/10/21/chartex" xmlns:cx3="http://schemas.microsoft.com/office/drawing/2016/5/9/chartex" xmlns:cx4="http://schemas.microsoft.com/office/drawing/2016/5/10/chartex" xmlns:cx5="http://schemas.microsoft.com/office/drawing/2016/5/11/chartex" xmlns:cx6="http://schemas.microsoft.com/office/drawing/2016/5/12/chartex" xmlns:cx7="http://schemas.microsoft.com/office/drawing/2016/5/13/chartex" xmlns:cx8="http://schemas.microsoft.com/office/drawing/2016/5/14/chartex" xmlns:mc="http://schemas.openxmlformats.org/markup-compatibility/2006" xmlns:aink="http://schemas.microsoft.com/office/drawing/2016/ink" xmlns:am3d="http://schemas.microsoft.com/office/drawing/2017/model3d" xmlns:o="urn:schemas-microsoft-com:office:office" xmlns:oel="http://schemas.microsoft.com/office/2019/extlst" xmlns:r="http://schemas.openxmlformats.org/officeDocument/2006/relationships" xmlns:m="http://schemas.openxmlformats.org/officeDocument/2006/math" xmlns:v="urn:schemas-microsoft-com:vml" xmlns:wp14="http://schemas.microsoft.com/office/word/2010/wordprocessingDrawing" xmlns:wp="http://schemas.openxmlformats.org/drawingml/2006/wordprocessingDrawing" xmlns:w10="urn:schemas-microsoft-com:office:word" xmlns:w="http://schemas.openxmlformats.org/wordprocessingml/2006/main" xmlns:w14="http://schemas.microsoft.com/office/word/2010/wordml" xmlns:w15="http://schemas.microsoft.com/office/word/2012/wordml" xmlns:w16cex="http://schemas.microsoft.com/office/word/2018/wordml/cex" xmlns:w16cid="http://schemas.microsoft.com/office/word/2016/wordml/cid" xmlns:w16="http://schemas.microsoft.com/office/word/2018/wordml" xmlns:w16sdtdh="http://schemas.microsoft.com/office/word/2020/wordml/sdtdatahash" xmlns:w16se="http://schemas.microsoft.com/office/word/2015/wordml/symex" xmlns:wpg="http://schemas.microsoft.com/office/word/2010/wordprocessingGroup" xmlns:wpi="http://schemas.microsoft.com/office/word/2010/wordprocessingInk" xmlns:wne="http://schemas.microsoft.com/office/word/2006/wordml" xmlns:wps="http://schemas.microsoft.com/office/word/2010/wordprocessingShape" mc:Ignorable="w14 w15 w16se w16cid w16 w16cex w16sdtdh wp14">
+<w:document xmlns:wpc="http://schemas.microsoft.com/office/word/2010/wordprocessingCanvas" xmlns:cx="http://schemas.microsoft.com/office/drawing/2014/chartex" xmlns:cx1="http://schemas.microsoft.com/office/drawing/2015/9/8/chartex" xmlns:cx2="http://schemas.microsoft.com/office/drawing/2015/10/21/chartex" xmlns:cx3="http://schemas.microsoft.com/office/drawing/2016/5/9/chartex" xmlns:cx4="http://schemas.microsoft.com/office/drawing/2016/5/10/chartex" xmlns:cx5="http://schemas.microsoft.com/office/drawing/2016/5/11/chartex" xmlns:cx6="http://schemas.microsoft.com/office/drawing/2016/5/12/chartex" xmlns:cx7="http://schemas.microsoft.com/office/drawing/2016/5/13/chartex" xmlns:cx8="http://schemas.microsoft.com/office/drawing/2016/5/14/chartex" xmlns:mc="http://schemas.openxmlformats.org/markup-compatibility/2006" xmlns:aink="http://schemas.microsoft.com/office/drawing/2016/ink" xmlns:am3d="http://schemas.microsoft.com/office/drawing/2017/model3d" xmlns:o="urn:schemas-microsoft-com:office:office" xmlns:oel="http://schemas.microsoft.com/office/2019/extlst" xmlns:r="http://schemas.openxmlformats.org/officeDocument/2006/relationships" xmlns:m="http://schemas.openxmlformats.org/officeDocument/2006/math" xmlns:v="urn:schemas-microsoft-com:vml" xmlns:wp14="http://schemas.microsoft.com/office/word/2010/wordprocessingDrawing" xmlns:wp="http://schemas.openxmlformats.org/drawingml/2006/wordprocessingDrawing" xmlns:w10="urn:schemas-microsoft-com:office:word" xmlns:w="http://schemas.openxmlformats.org/wordprocessingml/2006/main" xmlns:w14="http://schemas.microsoft.com/office/word/2010/wordml" xmlns:w15="http://schemas.microsoft.com/office/word/2012/wordml" xmlns:w16cex="http://schemas.microsoft.com/office/word/2018/wordml/cex" xmlns:w16cid="http://schemas.microsoft.com/office/word/2016/wordml/cid" xmlns:w16="http://schemas.microsoft.com/office/word/2018/wordml" xmlns:w16du="http://schemas.microsoft.com/office/word/2023/wordml/word16du" xmlns:w16sdtdh="http://schemas.microsoft.com/office/word/2020/wordml/sdtdatahash" xmlns:w16se="http://schemas.microsoft.com/office/word/2015/wordml/symex" xmlns:wpg="http://schemas.microsoft.com/office/word/2010/wordprocessingGroup" xmlns:wpi="http://schemas.microsoft.com/office/word/2010/wordprocessingInk" xmlns:wne="http://schemas.microsoft.com/office/word/2006/wordml" xmlns:wps="http://schemas.microsoft.com/office/word/2010/wordprocessingShape" mc:Ignorable="w14 w15 w16se w16cid w16 w16cex w16sdtdh wp14">
   <w:body>
     <w:p>
       <w:pPr>
@@ -58941,19 +58941,19 @@
     <w:tbl>
       <w:tblPr>
         <w:tblStyle w:val="Tabellenraster"/>
-        <w:tblW w:w="10031" w:type="dxa"/>
+        <w:tblW w:w="10173" w:type="dxa"/>
         <w:tblLook w:val="04A0" w:firstRow="1" w:lastRow="0" w:firstColumn="1" w:lastColumn="0" w:noHBand="0" w:noVBand="1"/>
       </w:tblPr>
       <w:tblGrid>
         <w:gridCol w:w="2376"/>
         <w:gridCol w:w="2127"/>
         <w:gridCol w:w="2409"/>
-        <w:gridCol w:w="3119"/>
+        <w:gridCol w:w="3261"/>
       </w:tblGrid>
       <w:tr>
         <w:tc>
           <w:tcPr>
-            <w:tcW w:w="10031" w:type="dxa"/>
+            <w:tcW w:w="10173" w:type="dxa"/>
             <w:gridSpan w:val="4"/>
             <w:shd w:val="clear" w:color="auto" w:fill="4F81BD" w:themeFill="accent1"/>
           </w:tcPr>
@@ -59076,7 +59076,7 @@
         </w:tc>
         <w:tc>
           <w:tcPr>
-            <w:tcW w:w="3119" w:type="dxa"/>
+            <w:tcW w:w="3261" w:type="dxa"/>
           </w:tcPr>
           <w:p>
             <w:pPr>
@@ -59216,7 +59216,7 @@
         </w:tc>
         <w:tc>
           <w:tcPr>
-            <w:tcW w:w="3119" w:type="dxa"/>
+            <w:tcW w:w="3261" w:type="dxa"/>
           </w:tcPr>
           <w:p>
             <w:pPr>
@@ -59308,7 +59308,7 @@
         </w:tc>
         <w:tc>
           <w:tcPr>
-            <w:tcW w:w="3119" w:type="dxa"/>
+            <w:tcW w:w="3261" w:type="dxa"/>
           </w:tcPr>
           <w:p>
             <w:pPr>
@@ -59328,7 +59328,7 @@
       <w:tr>
         <w:tc>
           <w:tcPr>
-            <w:tcW w:w="10031" w:type="dxa"/>
+            <w:tcW w:w="10173" w:type="dxa"/>
             <w:gridSpan w:val="4"/>
             <w:shd w:val="clear" w:color="auto" w:fill="4F81BD" w:themeFill="accent1"/>
           </w:tcPr>
@@ -59406,7 +59406,7 @@
         </w:tc>
         <w:tc>
           <w:tcPr>
-            <w:tcW w:w="3119" w:type="dxa"/>
+            <w:tcW w:w="3261" w:type="dxa"/>
           </w:tcPr>
           <w:p>
             <w:pPr>
@@ -59480,7 +59480,7 @@
         </w:tc>
         <w:tc>
           <w:tcPr>
-            <w:tcW w:w="3119" w:type="dxa"/>
+            <w:tcW w:w="3261" w:type="dxa"/>
           </w:tcPr>
           <w:p>
             <w:pPr>
@@ -59561,7 +59561,7 @@
         </w:tc>
         <w:tc>
           <w:tcPr>
-            <w:tcW w:w="3119" w:type="dxa"/>
+            <w:tcW w:w="3261" w:type="dxa"/>
           </w:tcPr>
           <w:p>
             <w:pPr>
@@ -59657,7 +59657,7 @@
         </w:tc>
         <w:tc>
           <w:tcPr>
-            <w:tcW w:w="3119" w:type="dxa"/>
+            <w:tcW w:w="3261" w:type="dxa"/>
           </w:tcPr>
           <w:p>
             <w:pPr>
@@ -59726,7 +59726,7 @@
         </w:tc>
         <w:tc>
           <w:tcPr>
-            <w:tcW w:w="3119" w:type="dxa"/>
+            <w:tcW w:w="3261" w:type="dxa"/>
           </w:tcPr>
           <w:p>
             <w:pPr>
@@ -59753,7 +59753,7 @@
       <w:tr>
         <w:tc>
           <w:tcPr>
-            <w:tcW w:w="10031" w:type="dxa"/>
+            <w:tcW w:w="10173" w:type="dxa"/>
             <w:gridSpan w:val="4"/>
             <w:shd w:val="clear" w:color="auto" w:fill="4F81BD" w:themeFill="accent1"/>
           </w:tcPr>
@@ -59831,7 +59831,7 @@
         </w:tc>
         <w:tc>
           <w:tcPr>
-            <w:tcW w:w="3119" w:type="dxa"/>
+            <w:tcW w:w="3261" w:type="dxa"/>
           </w:tcPr>
           <w:p>
             <w:pPr>
@@ -59905,7 +59905,7 @@
         </w:tc>
         <w:tc>
           <w:tcPr>
-            <w:tcW w:w="3119" w:type="dxa"/>
+            <w:tcW w:w="3261" w:type="dxa"/>
           </w:tcPr>
           <w:p>
             <w:pPr>
@@ -59985,7 +59985,7 @@
         </w:tc>
         <w:tc>
           <w:tcPr>
-            <w:tcW w:w="3119" w:type="dxa"/>
+            <w:tcW w:w="3261" w:type="dxa"/>
           </w:tcPr>
           <w:p>
             <w:pPr>
@@ -60059,7 +60059,7 @@
         </w:tc>
         <w:tc>
           <w:tcPr>
-            <w:tcW w:w="3119" w:type="dxa"/>
+            <w:tcW w:w="3261" w:type="dxa"/>
           </w:tcPr>
           <w:p>
             <w:pPr>
@@ -60139,7 +60139,7 @@
         </w:tc>
         <w:tc>
           <w:tcPr>
-            <w:tcW w:w="3119" w:type="dxa"/>
+            <w:tcW w:w="3261" w:type="dxa"/>
           </w:tcPr>
           <w:p>
             <w:pPr>
@@ -60213,7 +60213,7 @@
         </w:tc>
         <w:tc>
           <w:tcPr>
-            <w:tcW w:w="3119" w:type="dxa"/>
+            <w:tcW w:w="3261" w:type="dxa"/>
           </w:tcPr>
           <w:p>
             <w:pPr>
@@ -60293,7 +60293,7 @@
         </w:tc>
         <w:tc>
           <w:tcPr>
-            <w:tcW w:w="3119" w:type="dxa"/>
+            <w:tcW w:w="3261" w:type="dxa"/>
           </w:tcPr>
           <w:p>
             <w:pPr>
@@ -60367,7 +60367,7 @@
         </w:tc>
         <w:tc>
           <w:tcPr>
-            <w:tcW w:w="3119" w:type="dxa"/>
+            <w:tcW w:w="3261" w:type="dxa"/>
           </w:tcPr>
           <w:p>
             <w:pPr>
@@ -60385,14 +60385,3767 @@
         </w:tc>
       </w:tr>
     </w:tbl>
+    <w:p>
+      <w:pPr>
+        <w:pStyle w:val="berschrift1"/>
+        <w:rPr>
+          <w:lang w:val="en-US"/>
+        </w:rPr>
+      </w:pPr>
+      <w:bookmarkStart w:id="1" w:name="_Toc36244355"/>
+      <w:r>
+        <w:rPr>
+          <w:lang w:val="en-US"/>
+        </w:rPr>
+        <w:lastRenderedPageBreak/>
+        <w:t>Vimium</w:t>
+      </w:r>
+    </w:p>
+    <w:p>
+      <w:pPr>
+        <w:rPr>
+          <w:lang w:val="en-US"/>
+        </w:rPr>
+      </w:pPr>
+      <w:r>
+        <w:rPr>
+          <w:lang w:val="en-US"/>
+        </w:rPr>
+        <w:t>Supports command repetition</w:t>
+      </w:r>
+    </w:p>
+    <w:tbl>
+      <w:tblPr>
+        <w:tblStyle w:val="Tabellenraster"/>
+        <w:tblW w:w="10173" w:type="dxa"/>
+        <w:tblLook w:val="04A0" w:firstRow="1" w:lastRow="0" w:firstColumn="1" w:lastColumn="0" w:noHBand="0" w:noVBand="1"/>
+      </w:tblPr>
+      <w:tblGrid>
+        <w:gridCol w:w="1809"/>
+        <w:gridCol w:w="8364"/>
+      </w:tblGrid>
+      <w:tr>
+        <w:tc>
+          <w:tcPr>
+            <w:tcW w:w="10173" w:type="dxa"/>
+            <w:gridSpan w:val="2"/>
+            <w:shd w:val="clear" w:color="auto" w:fill="4F81BD" w:themeFill="accent1"/>
+          </w:tcPr>
+          <w:p>
+            <w:pPr>
+              <w:rPr>
+                <w:lang w:val="en-US"/>
+              </w:rPr>
+            </w:pPr>
+            <w:r>
+              <w:rPr>
+                <w:b/>
+                <w:color w:val="FFFFFF" w:themeColor="background1"/>
+              </w:rPr>
+              <w:t>Navigation</w:t>
+            </w:r>
+          </w:p>
+        </w:tc>
+      </w:tr>
+      <w:tr>
+        <w:tc>
+          <w:tcPr>
+            <w:tcW w:w="1809" w:type="dxa"/>
+          </w:tcPr>
+          <w:p>
+            <w:pPr>
+              <w:rPr>
+                <w:rFonts w:ascii="Consolas" w:hAnsi="Consolas"/>
+              </w:rPr>
+            </w:pPr>
+            <w:r>
+              <w:rPr>
+                <w:rFonts w:ascii="Consolas" w:hAnsi="Consolas"/>
+              </w:rPr>
+              <w:t>?</w:t>
+            </w:r>
+          </w:p>
+        </w:tc>
+        <w:tc>
+          <w:tcPr>
+            <w:tcW w:w="8364" w:type="dxa"/>
+          </w:tcPr>
+          <w:p>
+            <w:pPr>
+              <w:rPr>
+                <w:lang w:val="en-US"/>
+              </w:rPr>
+            </w:pPr>
+            <w:r>
+              <w:rPr>
+                <w:lang w:val="en-US"/>
+              </w:rPr>
+              <w:t>S</w:t>
+            </w:r>
+            <w:r>
+              <w:rPr>
+                <w:lang w:val="en-US"/>
+              </w:rPr>
+              <w:t>how the help dialog for a list of all available keys</w:t>
+            </w:r>
+          </w:p>
+        </w:tc>
+      </w:tr>
+      <w:tr>
+        <w:tc>
+          <w:tcPr>
+            <w:tcW w:w="1809" w:type="dxa"/>
+          </w:tcPr>
+          <w:p>
+            <w:pPr>
+              <w:rPr>
+                <w:rFonts w:ascii="Consolas" w:hAnsi="Consolas"/>
+              </w:rPr>
+            </w:pPr>
+            <w:r>
+              <w:rPr>
+                <w:rFonts w:ascii="Consolas" w:hAnsi="Consolas"/>
+              </w:rPr>
+              <w:t>h</w:t>
+            </w:r>
+            <w:r>
+              <w:rPr>
+                <w:rFonts w:ascii="Consolas" w:hAnsi="Consolas"/>
+              </w:rPr>
+              <w:t xml:space="preserve"> </w:t>
+            </w:r>
+            <w:r>
+              <w:rPr>
+                <w:rFonts w:ascii="Consolas" w:hAnsi="Consolas"/>
+              </w:rPr>
+              <w:t>/</w:t>
+            </w:r>
+            <w:r>
+              <w:rPr>
+                <w:rFonts w:ascii="Consolas" w:hAnsi="Consolas"/>
+              </w:rPr>
+              <w:t xml:space="preserve"> </w:t>
+            </w:r>
+            <w:r>
+              <w:rPr>
+                <w:rFonts w:ascii="Consolas" w:hAnsi="Consolas"/>
+              </w:rPr>
+              <w:t>j</w:t>
+            </w:r>
+            <w:r>
+              <w:rPr>
+                <w:rFonts w:ascii="Consolas" w:hAnsi="Consolas"/>
+              </w:rPr>
+              <w:t xml:space="preserve"> </w:t>
+            </w:r>
+            <w:r>
+              <w:rPr>
+                <w:rFonts w:ascii="Consolas" w:hAnsi="Consolas"/>
+              </w:rPr>
+              <w:t>/</w:t>
+            </w:r>
+            <w:r>
+              <w:rPr>
+                <w:rFonts w:ascii="Consolas" w:hAnsi="Consolas"/>
+              </w:rPr>
+              <w:t xml:space="preserve"> </w:t>
+            </w:r>
+            <w:r>
+              <w:rPr>
+                <w:rFonts w:ascii="Consolas" w:hAnsi="Consolas"/>
+              </w:rPr>
+              <w:t>k</w:t>
+            </w:r>
+            <w:r>
+              <w:rPr>
+                <w:rFonts w:ascii="Consolas" w:hAnsi="Consolas"/>
+              </w:rPr>
+              <w:t xml:space="preserve"> </w:t>
+            </w:r>
+            <w:r>
+              <w:rPr>
+                <w:rFonts w:ascii="Consolas" w:hAnsi="Consolas"/>
+              </w:rPr>
+              <w:t>/</w:t>
+            </w:r>
+            <w:r>
+              <w:rPr>
+                <w:rFonts w:ascii="Consolas" w:hAnsi="Consolas"/>
+              </w:rPr>
+              <w:t xml:space="preserve"> </w:t>
+            </w:r>
+            <w:r>
+              <w:rPr>
+                <w:rFonts w:ascii="Consolas" w:hAnsi="Consolas"/>
+              </w:rPr>
+              <w:t>l</w:t>
+            </w:r>
+          </w:p>
+        </w:tc>
+        <w:tc>
+          <w:tcPr>
+            <w:tcW w:w="8364" w:type="dxa"/>
+          </w:tcPr>
+          <w:p>
+            <w:pPr>
+              <w:rPr>
+                <w:lang w:val="en-US"/>
+              </w:rPr>
+            </w:pPr>
+            <w:r>
+              <w:rPr>
+                <w:lang w:val="en-US"/>
+              </w:rPr>
+              <w:t>S</w:t>
+            </w:r>
+            <w:r>
+              <w:rPr>
+                <w:lang w:val="en-US"/>
+              </w:rPr>
+              <w:t>croll left</w:t>
+            </w:r>
+            <w:r>
+              <w:rPr>
+                <w:lang w:val="en-US"/>
+              </w:rPr>
+              <w:t>/down/up/right</w:t>
+            </w:r>
+            <w:r>
+              <w:rPr>
+                <w:lang w:val="en-US"/>
+              </w:rPr>
+              <w:t xml:space="preserve"> (press and hold to scroll smoothly)</w:t>
+            </w:r>
+            <w:r>
+              <w:rPr>
+                <w:lang w:val="en-US"/>
+              </w:rPr>
+              <w:t xml:space="preserve"> </w:t>
+            </w:r>
+            <w:r>
+              <w:rPr>
+                <w:i/>
+                <w:lang w:val="en-US"/>
+              </w:rPr>
+              <w:t>(repeatable)</w:t>
+            </w:r>
+          </w:p>
+        </w:tc>
+      </w:tr>
+      <w:tr>
+        <w:tc>
+          <w:tcPr>
+            <w:tcW w:w="1809" w:type="dxa"/>
+          </w:tcPr>
+          <w:p>
+            <w:pPr>
+              <w:rPr>
+                <w:rFonts w:ascii="Consolas" w:hAnsi="Consolas"/>
+              </w:rPr>
+            </w:pPr>
+            <w:r>
+              <w:rPr>
+                <w:rFonts w:ascii="Consolas" w:hAnsi="Consolas"/>
+              </w:rPr>
+              <w:t>&lt;c-e&gt;</w:t>
+            </w:r>
+            <w:r>
+              <w:rPr>
+                <w:rFonts w:ascii="Consolas" w:hAnsi="Consolas"/>
+              </w:rPr>
+              <w:t xml:space="preserve"> / &lt;c-y&gt;</w:t>
+            </w:r>
+          </w:p>
+        </w:tc>
+        <w:tc>
+          <w:tcPr>
+            <w:tcW w:w="8364" w:type="dxa"/>
+          </w:tcPr>
+          <w:p>
+            <w:pPr>
+              <w:rPr>
+                <w:lang w:val="en-US"/>
+              </w:rPr>
+            </w:pPr>
+            <w:r>
+              <w:rPr>
+                <w:lang w:val="en-US"/>
+              </w:rPr>
+              <w:t>S</w:t>
+            </w:r>
+            <w:r>
+              <w:rPr>
+                <w:lang w:val="en-US"/>
+              </w:rPr>
+              <w:t>croll down</w:t>
+            </w:r>
+            <w:r>
+              <w:rPr>
+                <w:lang w:val="en-US"/>
+              </w:rPr>
+              <w:t>/up</w:t>
+            </w:r>
+            <w:r>
+              <w:rPr>
+                <w:lang w:val="en-US"/>
+              </w:rPr>
+              <w:t xml:space="preserve"> (press and hold to scroll smoothly)</w:t>
+            </w:r>
+            <w:r>
+              <w:rPr>
+                <w:lang w:val="en-US"/>
+              </w:rPr>
+              <w:t xml:space="preserve"> </w:t>
+            </w:r>
+            <w:r>
+              <w:rPr>
+                <w:i/>
+                <w:lang w:val="en-US"/>
+              </w:rPr>
+              <w:t>(repeatable)</w:t>
+            </w:r>
+          </w:p>
+        </w:tc>
+      </w:tr>
+      <w:tr>
+        <w:tc>
+          <w:tcPr>
+            <w:tcW w:w="1809" w:type="dxa"/>
+          </w:tcPr>
+          <w:p>
+            <w:pPr>
+              <w:rPr>
+                <w:rFonts w:ascii="Consolas" w:hAnsi="Consolas"/>
+              </w:rPr>
+            </w:pPr>
+            <w:r>
+              <w:rPr>
+                <w:rFonts w:ascii="Consolas" w:hAnsi="Consolas"/>
+              </w:rPr>
+              <w:t>gg</w:t>
+            </w:r>
+            <w:r>
+              <w:rPr>
+                <w:rFonts w:ascii="Consolas" w:hAnsi="Consolas"/>
+              </w:rPr>
+              <w:t xml:space="preserve"> </w:t>
+            </w:r>
+            <w:r>
+              <w:rPr>
+                <w:rFonts w:ascii="Consolas" w:hAnsi="Consolas"/>
+              </w:rPr>
+              <w:t>/</w:t>
+            </w:r>
+            <w:r>
+              <w:rPr>
+                <w:rFonts w:ascii="Consolas" w:hAnsi="Consolas"/>
+              </w:rPr>
+              <w:t xml:space="preserve"> </w:t>
+            </w:r>
+            <w:r>
+              <w:rPr>
+                <w:rFonts w:ascii="Consolas" w:hAnsi="Consolas"/>
+              </w:rPr>
+              <w:t>G</w:t>
+            </w:r>
+          </w:p>
+        </w:tc>
+        <w:tc>
+          <w:tcPr>
+            <w:tcW w:w="8364" w:type="dxa"/>
+          </w:tcPr>
+          <w:p>
+            <w:pPr>
+              <w:rPr>
+                <w:lang w:val="en-US"/>
+              </w:rPr>
+            </w:pPr>
+            <w:r>
+              <w:rPr>
+                <w:lang w:val="en-US"/>
+              </w:rPr>
+              <w:t>S</w:t>
+            </w:r>
+            <w:r>
+              <w:rPr>
+                <w:lang w:val="en-US"/>
+              </w:rPr>
+              <w:t>croll to top</w:t>
+            </w:r>
+            <w:r>
+              <w:rPr>
+                <w:lang w:val="en-US"/>
+              </w:rPr>
+              <w:t>/bottom</w:t>
+            </w:r>
+            <w:r>
+              <w:rPr>
+                <w:lang w:val="en-US"/>
+              </w:rPr>
+              <w:t xml:space="preserve"> of the page</w:t>
+            </w:r>
+          </w:p>
+        </w:tc>
+      </w:tr>
+      <w:tr>
+        <w:tc>
+          <w:tcPr>
+            <w:tcW w:w="1809" w:type="dxa"/>
+          </w:tcPr>
+          <w:p>
+            <w:pPr>
+              <w:rPr>
+                <w:rFonts w:ascii="Consolas" w:hAnsi="Consolas"/>
+              </w:rPr>
+            </w:pPr>
+            <w:r>
+              <w:rPr>
+                <w:rFonts w:ascii="Consolas" w:hAnsi="Consolas"/>
+              </w:rPr>
+              <w:t>d</w:t>
+            </w:r>
+            <w:r>
+              <w:rPr>
+                <w:rFonts w:ascii="Consolas" w:hAnsi="Consolas"/>
+              </w:rPr>
+              <w:t xml:space="preserve"> </w:t>
+            </w:r>
+            <w:r>
+              <w:rPr>
+                <w:rFonts w:ascii="Consolas" w:hAnsi="Consolas"/>
+              </w:rPr>
+              <w:t>/</w:t>
+            </w:r>
+            <w:r>
+              <w:rPr>
+                <w:rFonts w:ascii="Consolas" w:hAnsi="Consolas"/>
+              </w:rPr>
+              <w:t xml:space="preserve"> </w:t>
+            </w:r>
+            <w:r>
+              <w:rPr>
+                <w:rFonts w:ascii="Consolas" w:hAnsi="Consolas"/>
+              </w:rPr>
+              <w:t>u</w:t>
+            </w:r>
+          </w:p>
+        </w:tc>
+        <w:tc>
+          <w:tcPr>
+            <w:tcW w:w="8364" w:type="dxa"/>
+          </w:tcPr>
+          <w:p>
+            <w:pPr>
+              <w:rPr>
+                <w:lang w:val="en-US"/>
+              </w:rPr>
+            </w:pPr>
+            <w:r>
+              <w:rPr>
+                <w:lang w:val="en-US"/>
+              </w:rPr>
+              <w:t>S</w:t>
+            </w:r>
+            <w:r>
+              <w:rPr>
+                <w:lang w:val="en-US"/>
+              </w:rPr>
+              <w:t xml:space="preserve">croll </w:t>
+            </w:r>
+            <w:r>
+              <w:rPr>
+                <w:b/>
+                <w:u w:val="single"/>
+                <w:lang w:val="en-US"/>
+              </w:rPr>
+              <w:t>d</w:t>
+            </w:r>
+            <w:r>
+              <w:rPr>
+                <w:lang w:val="en-US"/>
+              </w:rPr>
+              <w:t>own</w:t>
+            </w:r>
+            <w:r>
+              <w:rPr>
+                <w:lang w:val="en-US"/>
+              </w:rPr>
+              <w:t>/</w:t>
+            </w:r>
+            <w:r>
+              <w:rPr>
+                <w:b/>
+                <w:u w:val="single"/>
+                <w:lang w:val="en-US"/>
+              </w:rPr>
+              <w:t>u</w:t>
+            </w:r>
+            <w:r>
+              <w:rPr>
+                <w:lang w:val="en-US"/>
+              </w:rPr>
+              <w:t>p</w:t>
+            </w:r>
+            <w:r>
+              <w:rPr>
+                <w:lang w:val="en-US"/>
+              </w:rPr>
+              <w:t xml:space="preserve"> half a page</w:t>
+            </w:r>
+            <w:r>
+              <w:rPr>
+                <w:lang w:val="en-US"/>
+              </w:rPr>
+              <w:t xml:space="preserve"> </w:t>
+            </w:r>
+            <w:r>
+              <w:rPr>
+                <w:i/>
+                <w:lang w:val="en-US"/>
+              </w:rPr>
+              <w:t>(repeatable)</w:t>
+            </w:r>
+          </w:p>
+        </w:tc>
+      </w:tr>
+      <w:tr>
+        <w:tc>
+          <w:tcPr>
+            <w:tcW w:w="1809" w:type="dxa"/>
+          </w:tcPr>
+          <w:p>
+            <w:pPr>
+              <w:rPr>
+                <w:rFonts w:ascii="Consolas" w:hAnsi="Consolas"/>
+              </w:rPr>
+            </w:pPr>
+            <w:r>
+              <w:rPr>
+                <w:rFonts w:ascii="Consolas" w:hAnsi="Consolas"/>
+              </w:rPr>
+              <w:t>f</w:t>
+            </w:r>
+            <w:r>
+              <w:rPr>
+                <w:rFonts w:ascii="Consolas" w:hAnsi="Consolas"/>
+              </w:rPr>
+              <w:t xml:space="preserve"> </w:t>
+            </w:r>
+            <w:r>
+              <w:rPr>
+                <w:rFonts w:ascii="Consolas" w:hAnsi="Consolas"/>
+              </w:rPr>
+              <w:t>/</w:t>
+            </w:r>
+            <w:r>
+              <w:rPr>
+                <w:rFonts w:ascii="Consolas" w:hAnsi="Consolas"/>
+              </w:rPr>
+              <w:t xml:space="preserve"> </w:t>
+            </w:r>
+            <w:r>
+              <w:rPr>
+                <w:rFonts w:ascii="Consolas" w:hAnsi="Consolas"/>
+              </w:rPr>
+              <w:t>F</w:t>
+            </w:r>
+          </w:p>
+        </w:tc>
+        <w:tc>
+          <w:tcPr>
+            <w:tcW w:w="8364" w:type="dxa"/>
+          </w:tcPr>
+          <w:p>
+            <w:pPr>
+              <w:rPr>
+                <w:lang w:val="en-US"/>
+              </w:rPr>
+            </w:pPr>
+            <w:r>
+              <w:rPr>
+                <w:lang w:val="en-US"/>
+              </w:rPr>
+              <w:t>O</w:t>
+            </w:r>
+            <w:r>
+              <w:rPr>
+                <w:lang w:val="en-US"/>
+              </w:rPr>
+              <w:t>pen a link in current</w:t>
+            </w:r>
+            <w:r>
+              <w:rPr>
+                <w:lang w:val="en-US"/>
+              </w:rPr>
+              <w:t>/new</w:t>
+            </w:r>
+            <w:r>
+              <w:rPr>
+                <w:lang w:val="en-US"/>
+              </w:rPr>
+              <w:t xml:space="preserve"> tab</w:t>
+            </w:r>
+            <w:r>
+              <w:rPr>
+                <w:lang w:val="en-US"/>
+              </w:rPr>
+              <w:t xml:space="preserve"> </w:t>
+            </w:r>
+            <w:r>
+              <w:rPr>
+                <w:i/>
+                <w:lang w:val="en-US"/>
+              </w:rPr>
+              <w:t>(repeatable)</w:t>
+            </w:r>
+          </w:p>
+        </w:tc>
+      </w:tr>
+      <w:tr>
+        <w:tc>
+          <w:tcPr>
+            <w:tcW w:w="1809" w:type="dxa"/>
+          </w:tcPr>
+          <w:p>
+            <w:pPr>
+              <w:rPr>
+                <w:rFonts w:ascii="Consolas" w:hAnsi="Consolas"/>
+              </w:rPr>
+            </w:pPr>
+            <w:r>
+              <w:rPr>
+                <w:rFonts w:ascii="Consolas" w:hAnsi="Consolas"/>
+              </w:rPr>
+              <w:t>r</w:t>
+            </w:r>
+          </w:p>
+        </w:tc>
+        <w:tc>
+          <w:tcPr>
+            <w:tcW w:w="8364" w:type="dxa"/>
+          </w:tcPr>
+          <w:p>
+            <w:r>
+              <w:rPr>
+                <w:b/>
+                <w:u w:val="single"/>
+              </w:rPr>
+              <w:t>R</w:t>
+            </w:r>
+            <w:r>
+              <w:t>eload</w:t>
+            </w:r>
+          </w:p>
+        </w:tc>
+      </w:tr>
+      <w:tr>
+        <w:tc>
+          <w:tcPr>
+            <w:tcW w:w="1809" w:type="dxa"/>
+          </w:tcPr>
+          <w:p>
+            <w:pPr>
+              <w:rPr>
+                <w:rFonts w:ascii="Consolas" w:hAnsi="Consolas"/>
+              </w:rPr>
+            </w:pPr>
+            <w:r>
+              <w:rPr>
+                <w:rFonts w:ascii="Consolas" w:hAnsi="Consolas"/>
+              </w:rPr>
+              <w:t>gs</w:t>
+            </w:r>
+          </w:p>
+        </w:tc>
+        <w:tc>
+          <w:tcPr>
+            <w:tcW w:w="8364" w:type="dxa"/>
+          </w:tcPr>
+          <w:p>
+            <w:r>
+              <w:t>V</w:t>
+            </w:r>
+            <w:r>
+              <w:t xml:space="preserve">iew </w:t>
+            </w:r>
+            <w:r>
+              <w:t>(</w:t>
+            </w:r>
+            <w:r>
+              <w:rPr>
+                <w:b/>
+                <w:u w:val="single"/>
+              </w:rPr>
+              <w:t>g</w:t>
+            </w:r>
+            <w:r>
+              <w:t xml:space="preserve">o to) </w:t>
+            </w:r>
+            <w:r>
+              <w:rPr>
+                <w:b/>
+                <w:u w:val="single"/>
+              </w:rPr>
+              <w:t>s</w:t>
+            </w:r>
+            <w:r>
+              <w:t>ource</w:t>
+            </w:r>
+          </w:p>
+        </w:tc>
+      </w:tr>
+      <w:tr>
+        <w:tc>
+          <w:tcPr>
+            <w:tcW w:w="1809" w:type="dxa"/>
+          </w:tcPr>
+          <w:p>
+            <w:pPr>
+              <w:rPr>
+                <w:rFonts w:ascii="Consolas" w:hAnsi="Consolas"/>
+              </w:rPr>
+            </w:pPr>
+            <w:r>
+              <w:rPr>
+                <w:rFonts w:ascii="Consolas" w:hAnsi="Consolas"/>
+              </w:rPr>
+              <w:t>i</w:t>
+            </w:r>
+            <w:r>
+              <w:rPr>
+                <w:rFonts w:ascii="Consolas" w:hAnsi="Consolas"/>
+              </w:rPr>
+              <w:t xml:space="preserve"> </w:t>
+            </w:r>
+            <w:r>
+              <w:rPr>
+                <w:rFonts w:ascii="Consolas" w:hAnsi="Consolas"/>
+              </w:rPr>
+              <w:t>/</w:t>
+            </w:r>
+            <w:r>
+              <w:rPr>
+                <w:rFonts w:ascii="Consolas" w:hAnsi="Consolas"/>
+              </w:rPr>
+              <w:t xml:space="preserve"> </w:t>
+            </w:r>
+            <w:r>
+              <w:rPr>
+                <w:rFonts w:ascii="Consolas" w:hAnsi="Consolas"/>
+              </w:rPr>
+              <w:t>&lt;</w:t>
+            </w:r>
+            <w:r>
+              <w:rPr>
+                <w:rFonts w:ascii="Consolas" w:hAnsi="Consolas"/>
+              </w:rPr>
+              <w:t>ESC</w:t>
+            </w:r>
+            <w:r>
+              <w:rPr>
+                <w:rFonts w:ascii="Consolas" w:hAnsi="Consolas"/>
+              </w:rPr>
+              <w:t>&gt;</w:t>
+            </w:r>
+          </w:p>
+        </w:tc>
+        <w:tc>
+          <w:tcPr>
+            <w:tcW w:w="8364" w:type="dxa"/>
+          </w:tcPr>
+          <w:p>
+            <w:pPr>
+              <w:rPr>
+                <w:lang w:val="en-US"/>
+              </w:rPr>
+            </w:pPr>
+            <w:r>
+              <w:rPr>
+                <w:lang w:val="en-US"/>
+              </w:rPr>
+              <w:t>E</w:t>
+            </w:r>
+            <w:r>
+              <w:rPr>
+                <w:lang w:val="en-US"/>
+              </w:rPr>
+              <w:t>nter</w:t>
+            </w:r>
+            <w:r>
+              <w:rPr>
+                <w:lang w:val="en-US"/>
+              </w:rPr>
+              <w:t>/exit</w:t>
+            </w:r>
+            <w:r>
+              <w:rPr>
+                <w:lang w:val="en-US"/>
+              </w:rPr>
+              <w:t xml:space="preserve"> </w:t>
+            </w:r>
+            <w:r>
+              <w:rPr>
+                <w:b/>
+                <w:u w:val="single"/>
+                <w:lang w:val="en-US"/>
+              </w:rPr>
+              <w:t>i</w:t>
+            </w:r>
+            <w:r>
+              <w:rPr>
+                <w:lang w:val="en-US"/>
+              </w:rPr>
+              <w:t>nsert mode</w:t>
+            </w:r>
+          </w:p>
+        </w:tc>
+      </w:tr>
+      <w:tr>
+        <w:tc>
+          <w:tcPr>
+            <w:tcW w:w="1809" w:type="dxa"/>
+          </w:tcPr>
+          <w:p>
+            <w:pPr>
+              <w:rPr>
+                <w:rFonts w:ascii="Consolas" w:hAnsi="Consolas"/>
+              </w:rPr>
+            </w:pPr>
+            <w:r>
+              <w:rPr>
+                <w:rFonts w:ascii="Consolas" w:hAnsi="Consolas"/>
+              </w:rPr>
+              <w:t>yy</w:t>
+            </w:r>
+          </w:p>
+        </w:tc>
+        <w:tc>
+          <w:tcPr>
+            <w:tcW w:w="8364" w:type="dxa"/>
+          </w:tcPr>
+          <w:p>
+            <w:pPr>
+              <w:rPr>
+                <w:lang w:val="en-US"/>
+              </w:rPr>
+            </w:pPr>
+            <w:r>
+              <w:rPr>
+                <w:lang w:val="en-US"/>
+              </w:rPr>
+              <w:t>C</w:t>
+            </w:r>
+            <w:r>
+              <w:rPr>
+                <w:lang w:val="en-US"/>
+              </w:rPr>
+              <w:t>opy</w:t>
+            </w:r>
+            <w:r>
+              <w:rPr>
+                <w:lang w:val="en-US"/>
+              </w:rPr>
+              <w:t xml:space="preserve"> (</w:t>
+            </w:r>
+            <w:r>
+              <w:rPr>
+                <w:b/>
+                <w:u w:val="single"/>
+                <w:lang w:val="en-US"/>
+              </w:rPr>
+              <w:t>y</w:t>
+            </w:r>
+            <w:r>
+              <w:rPr>
+                <w:lang w:val="en-US"/>
+              </w:rPr>
+              <w:t>ank)</w:t>
+            </w:r>
+            <w:r>
+              <w:rPr>
+                <w:lang w:val="en-US"/>
+              </w:rPr>
+              <w:t xml:space="preserve"> the current url to the clipboard</w:t>
+            </w:r>
+          </w:p>
+        </w:tc>
+      </w:tr>
+      <w:tr>
+        <w:tc>
+          <w:tcPr>
+            <w:tcW w:w="1809" w:type="dxa"/>
+          </w:tcPr>
+          <w:p>
+            <w:pPr>
+              <w:rPr>
+                <w:rFonts w:ascii="Consolas" w:hAnsi="Consolas"/>
+              </w:rPr>
+            </w:pPr>
+            <w:r>
+              <w:rPr>
+                <w:rFonts w:ascii="Consolas" w:hAnsi="Consolas"/>
+              </w:rPr>
+              <w:t>yf</w:t>
+            </w:r>
+          </w:p>
+        </w:tc>
+        <w:tc>
+          <w:tcPr>
+            <w:tcW w:w="8364" w:type="dxa"/>
+          </w:tcPr>
+          <w:p>
+            <w:pPr>
+              <w:rPr>
+                <w:lang w:val="en-US"/>
+              </w:rPr>
+            </w:pPr>
+            <w:r>
+              <w:rPr>
+                <w:lang w:val="en-US"/>
+              </w:rPr>
+              <w:t>C</w:t>
+            </w:r>
+            <w:r>
+              <w:rPr>
+                <w:lang w:val="en-US"/>
+              </w:rPr>
+              <w:t xml:space="preserve">opy </w:t>
+            </w:r>
+            <w:r>
+              <w:rPr>
+                <w:lang w:val="en-US"/>
+              </w:rPr>
+              <w:t>(</w:t>
+            </w:r>
+            <w:r>
+              <w:rPr>
+                <w:b/>
+                <w:u w:val="single"/>
+                <w:lang w:val="en-US"/>
+              </w:rPr>
+              <w:t>y</w:t>
+            </w:r>
+            <w:r>
+              <w:rPr>
+                <w:lang w:val="en-US"/>
+              </w:rPr>
+              <w:t>ank)</w:t>
+            </w:r>
+            <w:r>
+              <w:rPr>
+                <w:lang w:val="en-US"/>
+              </w:rPr>
+              <w:t xml:space="preserve"> </w:t>
+            </w:r>
+            <w:r>
+              <w:rPr>
+                <w:lang w:val="en-US"/>
+              </w:rPr>
+              <w:t>a link url to the clipboard</w:t>
+            </w:r>
+          </w:p>
+        </w:tc>
+      </w:tr>
+      <w:tr>
+        <w:tc>
+          <w:tcPr>
+            <w:tcW w:w="1809" w:type="dxa"/>
+          </w:tcPr>
+          <w:p>
+            <w:pPr>
+              <w:rPr>
+                <w:rFonts w:ascii="Consolas" w:hAnsi="Consolas"/>
+              </w:rPr>
+            </w:pPr>
+            <w:r>
+              <w:rPr>
+                <w:rFonts w:ascii="Consolas" w:hAnsi="Consolas"/>
+              </w:rPr>
+              <w:t>gf</w:t>
+            </w:r>
+            <w:r>
+              <w:rPr>
+                <w:rFonts w:ascii="Consolas" w:hAnsi="Consolas"/>
+              </w:rPr>
+              <w:t xml:space="preserve"> / gF</w:t>
+            </w:r>
+          </w:p>
+        </w:tc>
+        <w:tc>
+          <w:tcPr>
+            <w:tcW w:w="8364" w:type="dxa"/>
+          </w:tcPr>
+          <w:p>
+            <w:pPr>
+              <w:rPr>
+                <w:lang w:val="en-US"/>
+              </w:rPr>
+            </w:pPr>
+            <w:r>
+              <w:rPr>
+                <w:lang w:val="en-US"/>
+              </w:rPr>
+              <w:t>C</w:t>
+            </w:r>
+            <w:r>
+              <w:rPr>
+                <w:lang w:val="en-US"/>
+              </w:rPr>
+              <w:t xml:space="preserve">ycle forward to the next </w:t>
+            </w:r>
+            <w:r>
+              <w:rPr>
+                <w:b/>
+                <w:u w:val="single"/>
+                <w:lang w:val="en-US"/>
+              </w:rPr>
+              <w:t>f</w:t>
+            </w:r>
+            <w:r>
+              <w:rPr>
+                <w:lang w:val="en-US"/>
+              </w:rPr>
+              <w:t>rame</w:t>
+            </w:r>
+            <w:r>
+              <w:rPr>
+                <w:lang w:val="en-US"/>
+              </w:rPr>
+              <w:t xml:space="preserve"> / f</w:t>
+            </w:r>
+            <w:r>
+              <w:rPr>
+                <w:lang w:val="en-US"/>
+              </w:rPr>
+              <w:t>ocus the main</w:t>
+            </w:r>
+            <w:r>
+              <w:rPr>
+                <w:lang w:val="en-US"/>
+              </w:rPr>
+              <w:t xml:space="preserve"> (</w:t>
+            </w:r>
+            <w:r>
+              <w:rPr>
+                <w:lang w:val="en-US"/>
+              </w:rPr>
+              <w:t>top</w:t>
+            </w:r>
+            <w:r>
+              <w:rPr>
+                <w:lang w:val="en-US"/>
+              </w:rPr>
+              <w:t>)</w:t>
+            </w:r>
+            <w:r>
+              <w:rPr>
+                <w:lang w:val="en-US"/>
+              </w:rPr>
+              <w:t xml:space="preserve"> </w:t>
+            </w:r>
+            <w:r>
+              <w:rPr>
+                <w:b/>
+                <w:u w:val="single"/>
+                <w:lang w:val="en-US"/>
+              </w:rPr>
+              <w:t>f</w:t>
+            </w:r>
+            <w:r>
+              <w:rPr>
+                <w:lang w:val="en-US"/>
+              </w:rPr>
+              <w:t>rame</w:t>
+            </w:r>
+          </w:p>
+        </w:tc>
+      </w:tr>
+      <w:tr>
+        <w:tc>
+          <w:tcPr>
+            <w:tcW w:w="1809" w:type="dxa"/>
+          </w:tcPr>
+          <w:p>
+            <w:pPr>
+              <w:rPr>
+                <w:rFonts w:ascii="Consolas" w:hAnsi="Consolas"/>
+                <w:lang w:val="en-US"/>
+              </w:rPr>
+            </w:pPr>
+            <w:r>
+              <w:rPr>
+                <w:rFonts w:ascii="Consolas" w:hAnsi="Consolas"/>
+              </w:rPr>
+              <w:t>b</w:t>
+            </w:r>
+            <w:r>
+              <w:rPr>
+                <w:rFonts w:ascii="Consolas" w:hAnsi="Consolas"/>
+              </w:rPr>
+              <w:t xml:space="preserve"> </w:t>
+            </w:r>
+            <w:r>
+              <w:rPr>
+                <w:rFonts w:ascii="Consolas" w:hAnsi="Consolas"/>
+              </w:rPr>
+              <w:t>/</w:t>
+            </w:r>
+            <w:r>
+              <w:rPr>
+                <w:rFonts w:ascii="Consolas" w:hAnsi="Consolas"/>
+              </w:rPr>
+              <w:t xml:space="preserve"> </w:t>
+            </w:r>
+            <w:r>
+              <w:rPr>
+                <w:rFonts w:ascii="Consolas" w:hAnsi="Consolas"/>
+              </w:rPr>
+              <w:t>B</w:t>
+            </w:r>
+          </w:p>
+        </w:tc>
+        <w:tc>
+          <w:tcPr>
+            <w:tcW w:w="8364" w:type="dxa"/>
+          </w:tcPr>
+          <w:p>
+            <w:pPr>
+              <w:rPr>
+                <w:lang w:val="en-US"/>
+              </w:rPr>
+            </w:pPr>
+            <w:r>
+              <w:rPr>
+                <w:lang w:val="en-US"/>
+              </w:rPr>
+              <w:t xml:space="preserve">Open </w:t>
+            </w:r>
+            <w:r>
+              <w:rPr>
+                <w:b/>
+                <w:u w:val="single"/>
+                <w:lang w:val="en-US"/>
+              </w:rPr>
+              <w:t>b</w:t>
+            </w:r>
+            <w:r>
+              <w:rPr>
+                <w:lang w:val="en-US"/>
+              </w:rPr>
+              <w:t>ookmark in current/n</w:t>
+            </w:r>
+            <w:r>
+              <w:rPr>
+                <w:lang w:val="en-US"/>
+              </w:rPr>
+              <w:t>ew tab</w:t>
+            </w:r>
+            <w:r>
+              <w:rPr>
+                <w:lang w:val="en-US"/>
+              </w:rPr>
+              <w:t xml:space="preserve"> (</w:t>
+            </w:r>
+            <w:r>
+              <w:rPr>
+                <w:lang w:val="en-US"/>
+              </w:rPr>
+              <w:t>Vo</w:t>
+            </w:r>
+            <w:r>
+              <w:rPr>
+                <w:lang w:val="en-US"/>
+              </w:rPr>
+              <w:t>mnibar)</w:t>
+            </w:r>
+          </w:p>
+        </w:tc>
+      </w:tr>
+      <w:tr>
+        <w:tc>
+          <w:tcPr>
+            <w:tcW w:w="1809" w:type="dxa"/>
+          </w:tcPr>
+          <w:p>
+            <w:pPr>
+              <w:rPr>
+                <w:rFonts w:ascii="Consolas" w:hAnsi="Consolas"/>
+                <w:lang w:val="en-US"/>
+              </w:rPr>
+            </w:pPr>
+            <w:r>
+              <w:rPr>
+                <w:rFonts w:ascii="Consolas" w:hAnsi="Consolas"/>
+              </w:rPr>
+              <w:t>o</w:t>
+            </w:r>
+            <w:r>
+              <w:rPr>
+                <w:rFonts w:ascii="Consolas" w:hAnsi="Consolas"/>
+              </w:rPr>
+              <w:t xml:space="preserve"> </w:t>
+            </w:r>
+            <w:r>
+              <w:rPr>
+                <w:rFonts w:ascii="Consolas" w:hAnsi="Consolas"/>
+              </w:rPr>
+              <w:t>/</w:t>
+            </w:r>
+            <w:r>
+              <w:rPr>
+                <w:rFonts w:ascii="Consolas" w:hAnsi="Consolas"/>
+              </w:rPr>
+              <w:t xml:space="preserve"> </w:t>
+            </w:r>
+            <w:r>
+              <w:rPr>
+                <w:rFonts w:ascii="Consolas" w:hAnsi="Consolas"/>
+              </w:rPr>
+              <w:t>O</w:t>
+            </w:r>
+          </w:p>
+        </w:tc>
+        <w:tc>
+          <w:tcPr>
+            <w:tcW w:w="8364" w:type="dxa"/>
+          </w:tcPr>
+          <w:p>
+            <w:pPr>
+              <w:rPr>
+                <w:lang w:val="en-US"/>
+              </w:rPr>
+            </w:pPr>
+            <w:r>
+              <w:rPr>
+                <w:b/>
+                <w:u w:val="single"/>
+                <w:lang w:val="en-US"/>
+              </w:rPr>
+              <w:t>O</w:t>
+            </w:r>
+            <w:r>
+              <w:rPr>
+                <w:lang w:val="en-US"/>
+              </w:rPr>
+              <w:t>pen URL, bookmark, or history entry</w:t>
+            </w:r>
+            <w:r>
+              <w:rPr>
+                <w:lang w:val="en-US"/>
+              </w:rPr>
+              <w:t xml:space="preserve"> in current/new tab</w:t>
+            </w:r>
+            <w:r>
+              <w:rPr>
+                <w:lang w:val="en-US"/>
+              </w:rPr>
+              <w:t xml:space="preserve"> (</w:t>
+            </w:r>
+            <w:r>
+              <w:rPr>
+                <w:lang w:val="en-US"/>
+              </w:rPr>
+              <w:t>V</w:t>
+            </w:r>
+            <w:r>
+              <w:rPr>
+                <w:b/>
+                <w:u w:val="single"/>
+                <w:lang w:val="en-US"/>
+              </w:rPr>
+              <w:t>o</w:t>
+            </w:r>
+            <w:r>
+              <w:rPr>
+                <w:lang w:val="en-US"/>
+              </w:rPr>
+              <w:t>mnibar)</w:t>
+            </w:r>
+          </w:p>
+        </w:tc>
+      </w:tr>
+      <w:tr>
+        <w:tc>
+          <w:tcPr>
+            <w:tcW w:w="1809" w:type="dxa"/>
+          </w:tcPr>
+          <w:p>
+            <w:pPr>
+              <w:rPr>
+                <w:rFonts w:ascii="Consolas" w:hAnsi="Consolas"/>
+              </w:rPr>
+            </w:pPr>
+            <w:r>
+              <w:rPr>
+                <w:rFonts w:ascii="Consolas" w:hAnsi="Consolas"/>
+              </w:rPr>
+              <w:t>p</w:t>
+            </w:r>
+            <w:r>
+              <w:rPr>
+                <w:rFonts w:ascii="Consolas" w:hAnsi="Consolas"/>
+              </w:rPr>
+              <w:t xml:space="preserve"> </w:t>
+            </w:r>
+            <w:r>
+              <w:rPr>
+                <w:rFonts w:ascii="Consolas" w:hAnsi="Consolas"/>
+              </w:rPr>
+              <w:t>/</w:t>
+            </w:r>
+            <w:r>
+              <w:rPr>
+                <w:rFonts w:ascii="Consolas" w:hAnsi="Consolas"/>
+              </w:rPr>
+              <w:t xml:space="preserve"> </w:t>
+            </w:r>
+            <w:r>
+              <w:rPr>
+                <w:rFonts w:ascii="Consolas" w:hAnsi="Consolas"/>
+              </w:rPr>
+              <w:t>P</w:t>
+            </w:r>
+          </w:p>
+        </w:tc>
+        <w:tc>
+          <w:tcPr>
+            <w:tcW w:w="8364" w:type="dxa"/>
+          </w:tcPr>
+          <w:p>
+            <w:pPr>
+              <w:rPr>
+                <w:lang w:val="en-US"/>
+              </w:rPr>
+            </w:pPr>
+            <w:r>
+              <w:rPr>
+                <w:lang w:val="en-US"/>
+              </w:rPr>
+              <w:t xml:space="preserve">Open </w:t>
+            </w:r>
+            <w:r>
+              <w:rPr>
+                <w:lang w:val="en-US"/>
+              </w:rPr>
+              <w:t>(</w:t>
+            </w:r>
+            <w:r>
+              <w:rPr>
+                <w:b/>
+                <w:u w:val="single"/>
+                <w:lang w:val="en-US"/>
+              </w:rPr>
+              <w:t>p</w:t>
+            </w:r>
+            <w:r>
+              <w:rPr>
+                <w:lang w:val="en-US"/>
+              </w:rPr>
+              <w:t xml:space="preserve">aste) </w:t>
+            </w:r>
+            <w:r>
+              <w:rPr>
+                <w:lang w:val="en-US"/>
+              </w:rPr>
+              <w:t>clipboard’s URL in current/new tab</w:t>
+            </w:r>
+            <w:r>
+              <w:rPr>
+                <w:lang w:val="en-US"/>
+              </w:rPr>
+              <w:t xml:space="preserve"> </w:t>
+            </w:r>
+            <w:r>
+              <w:rPr>
+                <w:i/>
+                <w:lang w:val="en-US"/>
+              </w:rPr>
+              <w:t>(repeatable)</w:t>
+            </w:r>
+          </w:p>
+        </w:tc>
+      </w:tr>
+      <w:tr>
+        <w:tc>
+          <w:tcPr>
+            <w:tcW w:w="1809" w:type="dxa"/>
+            <w:shd w:val="clear" w:color="auto" w:fill="auto"/>
+          </w:tcPr>
+          <w:p>
+            <w:pPr>
+              <w:rPr>
+                <w:rFonts w:ascii="Consolas" w:hAnsi="Consolas"/>
+              </w:rPr>
+            </w:pPr>
+            <w:r>
+              <w:rPr>
+                <w:rFonts w:ascii="Consolas" w:hAnsi="Consolas"/>
+              </w:rPr>
+              <w:t>H</w:t>
+            </w:r>
+            <w:r>
+              <w:rPr>
+                <w:rFonts w:ascii="Consolas" w:hAnsi="Consolas"/>
+              </w:rPr>
+              <w:t xml:space="preserve"> </w:t>
+            </w:r>
+            <w:r>
+              <w:rPr>
+                <w:rFonts w:ascii="Consolas" w:hAnsi="Consolas"/>
+              </w:rPr>
+              <w:t>/</w:t>
+            </w:r>
+            <w:r>
+              <w:rPr>
+                <w:rFonts w:ascii="Consolas" w:hAnsi="Consolas"/>
+              </w:rPr>
+              <w:t xml:space="preserve"> </w:t>
+            </w:r>
+            <w:r>
+              <w:rPr>
+                <w:rFonts w:ascii="Consolas" w:hAnsi="Consolas"/>
+              </w:rPr>
+              <w:t>L</w:t>
+            </w:r>
+          </w:p>
+        </w:tc>
+        <w:tc>
+          <w:tcPr>
+            <w:tcW w:w="8364" w:type="dxa"/>
+            <w:shd w:val="clear" w:color="auto" w:fill="auto"/>
+          </w:tcPr>
+          <w:p>
+            <w:pPr>
+              <w:rPr>
+                <w:lang w:val="en-US"/>
+              </w:rPr>
+            </w:pPr>
+            <w:r>
+              <w:rPr>
+                <w:lang w:val="en-US"/>
+              </w:rPr>
+              <w:t>G</w:t>
+            </w:r>
+            <w:r>
+              <w:rPr>
+                <w:lang w:val="en-US"/>
+              </w:rPr>
+              <w:t>o back</w:t>
+            </w:r>
+            <w:r>
+              <w:rPr>
+                <w:lang w:val="en-US"/>
+              </w:rPr>
+              <w:t>/forward</w:t>
+            </w:r>
+            <w:r>
+              <w:rPr>
+                <w:lang w:val="en-US"/>
+              </w:rPr>
+              <w:t xml:space="preserve"> in history</w:t>
+            </w:r>
+            <w:r>
+              <w:rPr>
+                <w:lang w:val="en-US"/>
+              </w:rPr>
+              <w:t xml:space="preserve"> </w:t>
+            </w:r>
+            <w:r>
+              <w:rPr>
+                <w:i/>
+                <w:lang w:val="en-US"/>
+              </w:rPr>
+              <w:t>(repeatable)</w:t>
+            </w:r>
+          </w:p>
+        </w:tc>
+      </w:tr>
+      <w:tr>
+        <w:tc>
+          <w:tcPr>
+            <w:tcW w:w="10173" w:type="dxa"/>
+            <w:gridSpan w:val="2"/>
+            <w:shd w:val="clear" w:color="auto" w:fill="4F81BD" w:themeFill="accent1"/>
+          </w:tcPr>
+          <w:p>
+            <w:pPr>
+              <w:rPr>
+                <w:b/>
+                <w:color w:val="FFFFFF" w:themeColor="background1"/>
+              </w:rPr>
+            </w:pPr>
+            <w:r>
+              <w:rPr>
+                <w:b/>
+                <w:color w:val="FFFFFF" w:themeColor="background1"/>
+              </w:rPr>
+              <w:t>Vomnibar</w:t>
+            </w:r>
+            <w:r>
+              <w:rPr>
+                <w:b/>
+                <w:color w:val="FFFFFF" w:themeColor="background1"/>
+              </w:rPr>
+              <w:t>*</w:t>
+            </w:r>
+          </w:p>
+        </w:tc>
+      </w:tr>
+      <w:tr>
+        <w:tc>
+          <w:tcPr>
+            <w:tcW w:w="1809" w:type="dxa"/>
+            <w:shd w:val="clear" w:color="auto" w:fill="auto"/>
+          </w:tcPr>
+          <w:p>
+            <w:pPr>
+              <w:rPr>
+                <w:rFonts w:ascii="Consolas" w:hAnsi="Consolas"/>
+              </w:rPr>
+            </w:pPr>
+            <w:r>
+              <w:rPr>
+                <w:rFonts w:ascii="Consolas" w:hAnsi="Consolas"/>
+              </w:rPr>
+              <w:t>&lt;c-enter&gt;</w:t>
+            </w:r>
+          </w:p>
+        </w:tc>
+        <w:tc>
+          <w:tcPr>
+            <w:tcW w:w="8364" w:type="dxa"/>
+            <w:shd w:val="clear" w:color="auto" w:fill="auto"/>
+          </w:tcPr>
+          <w:p>
+            <w:pPr>
+              <w:rPr>
+                <w:rFonts w:ascii="Consolas" w:hAnsi="Consolas"/>
+              </w:rPr>
+            </w:pPr>
+            <w:r>
+              <w:rPr>
+                <w:lang w:val="en-US"/>
+              </w:rPr>
+              <w:t xml:space="preserve">Edit </w:t>
+            </w:r>
+            <w:r>
+              <w:rPr>
+                <w:lang w:val="en-US"/>
+              </w:rPr>
+              <w:t>suggested URL</w:t>
+            </w:r>
+          </w:p>
+        </w:tc>
+      </w:tr>
+      <w:tr>
+        <w:tc>
+          <w:tcPr>
+            <w:tcW w:w="1809" w:type="dxa"/>
+            <w:shd w:val="clear" w:color="auto" w:fill="auto"/>
+          </w:tcPr>
+          <w:p>
+            <w:pPr>
+              <w:rPr>
+                <w:rFonts w:ascii="Consolas" w:hAnsi="Consolas"/>
+              </w:rPr>
+            </w:pPr>
+            <w:r>
+              <w:rPr>
+                <w:rFonts w:ascii="Consolas" w:hAnsi="Consolas"/>
+              </w:rPr>
+              <w:t>&lt;c-j&gt;/&lt;Tab&gt;</w:t>
+            </w:r>
+          </w:p>
+        </w:tc>
+        <w:tc>
+          <w:tcPr>
+            <w:tcW w:w="8364" w:type="dxa"/>
+            <w:shd w:val="clear" w:color="auto" w:fill="auto"/>
+          </w:tcPr>
+          <w:p>
+            <w:pPr>
+              <w:rPr>
+                <w:lang w:val="en-US"/>
+              </w:rPr>
+            </w:pPr>
+            <w:r>
+              <w:rPr>
+                <w:lang w:val="en-US"/>
+              </w:rPr>
+              <w:t>Down (next URL)</w:t>
+            </w:r>
+          </w:p>
+        </w:tc>
+      </w:tr>
+      <w:tr>
+        <w:tc>
+          <w:tcPr>
+            <w:tcW w:w="1809" w:type="dxa"/>
+            <w:shd w:val="clear" w:color="auto" w:fill="auto"/>
+          </w:tcPr>
+          <w:p>
+            <w:pPr>
+              <w:rPr>
+                <w:rFonts w:ascii="Consolas" w:hAnsi="Consolas"/>
+              </w:rPr>
+            </w:pPr>
+            <w:r>
+              <w:rPr>
+                <w:rFonts w:ascii="Consolas" w:hAnsi="Consolas"/>
+              </w:rPr>
+              <w:t>&lt;c-k&gt;/&lt;s-Tab&gt;</w:t>
+            </w:r>
+          </w:p>
+        </w:tc>
+        <w:tc>
+          <w:tcPr>
+            <w:tcW w:w="8364" w:type="dxa"/>
+            <w:shd w:val="clear" w:color="auto" w:fill="auto"/>
+          </w:tcPr>
+          <w:p>
+            <w:pPr>
+              <w:rPr>
+                <w:lang w:val="en-US"/>
+              </w:rPr>
+            </w:pPr>
+            <w:r>
+              <w:rPr>
+                <w:lang w:val="en-US"/>
+              </w:rPr>
+              <w:t>Up (previous URL)</w:t>
+            </w:r>
+          </w:p>
+        </w:tc>
+      </w:tr>
+      <w:tr>
+        <w:tc>
+          <w:tcPr>
+            <w:tcW w:w="1809" w:type="dxa"/>
+            <w:shd w:val="clear" w:color="auto" w:fill="auto"/>
+          </w:tcPr>
+          <w:p>
+            <w:pPr>
+              <w:rPr>
+                <w:rFonts w:ascii="Consolas" w:hAnsi="Consolas"/>
+              </w:rPr>
+            </w:pPr>
+            <w:r>
+              <w:rPr>
+                <w:rFonts w:ascii="Consolas" w:hAnsi="Consolas"/>
+              </w:rPr>
+              <w:t>&lt;Tab&gt;</w:t>
+            </w:r>
+          </w:p>
+        </w:tc>
+        <w:tc>
+          <w:tcPr>
+            <w:tcW w:w="8364" w:type="dxa"/>
+            <w:shd w:val="clear" w:color="auto" w:fill="auto"/>
+          </w:tcPr>
+          <w:p>
+            <w:pPr>
+              <w:rPr>
+                <w:lang w:val="en-US"/>
+              </w:rPr>
+            </w:pPr>
+            <w:r>
+              <w:rPr>
+                <w:lang w:val="en-US"/>
+              </w:rPr>
+              <w:t xml:space="preserve">When </w:t>
+            </w:r>
+            <w:r>
+              <w:rPr>
+                <w:lang w:val="en-US"/>
+              </w:rPr>
+              <w:t>in mode o/O</w:t>
+            </w:r>
+            <w:r>
+              <w:rPr>
+                <w:lang w:val="en-US"/>
+              </w:rPr>
+              <w:t xml:space="preserve"> and </w:t>
+            </w:r>
+            <w:r>
+              <w:rPr>
+                <w:lang w:val="en-US"/>
+              </w:rPr>
+              <w:t>empty: repeat/edit recent queries (history)</w:t>
+            </w:r>
+          </w:p>
+        </w:tc>
+      </w:tr>
+      <w:tr>
+        <w:tc>
+          <w:tcPr>
+            <w:tcW w:w="10173" w:type="dxa"/>
+            <w:gridSpan w:val="2"/>
+            <w:shd w:val="clear" w:color="auto" w:fill="4F81BD" w:themeFill="accent1"/>
+          </w:tcPr>
+          <w:p>
+            <w:pPr>
+              <w:rPr>
+                <w:lang w:val="en-US"/>
+              </w:rPr>
+            </w:pPr>
+            <w:r>
+              <w:rPr>
+                <w:b/>
+                <w:color w:val="FFFFFF" w:themeColor="background1"/>
+              </w:rPr>
+              <w:t>Find</w:t>
+            </w:r>
+            <w:r>
+              <w:rPr>
+                <w:b/>
+                <w:color w:val="FFFFFF" w:themeColor="background1"/>
+              </w:rPr>
+              <w:t xml:space="preserve"> (uses smartcase)</w:t>
+            </w:r>
+          </w:p>
+        </w:tc>
+      </w:tr>
+      <w:tr>
+        <w:tc>
+          <w:tcPr>
+            <w:tcW w:w="1809" w:type="dxa"/>
+          </w:tcPr>
+          <w:p>
+            <w:pPr>
+              <w:rPr>
+                <w:rFonts w:ascii="Consolas" w:hAnsi="Consolas"/>
+                <w:lang w:val="en-US"/>
+              </w:rPr>
+            </w:pPr>
+            <w:r>
+              <w:rPr>
+                <w:rFonts w:ascii="Consolas" w:hAnsi="Consolas"/>
+              </w:rPr>
+              <w:t>/</w:t>
+            </w:r>
+          </w:p>
+        </w:tc>
+        <w:tc>
+          <w:tcPr>
+            <w:tcW w:w="8364" w:type="dxa"/>
+          </w:tcPr>
+          <w:p>
+            <w:pPr>
+              <w:rPr>
+                <w:lang w:val="en-US"/>
+              </w:rPr>
+            </w:pPr>
+            <w:r>
+              <w:rPr>
+                <w:lang w:val="en-US"/>
+              </w:rPr>
+              <w:t>E</w:t>
+            </w:r>
+            <w:r>
+              <w:rPr>
+                <w:lang w:val="en-US"/>
+              </w:rPr>
+              <w:t xml:space="preserve">nter find mode </w:t>
+            </w:r>
+            <w:r>
+              <w:rPr>
+                <w:lang w:val="en-US"/>
+              </w:rPr>
+              <w:t>–</w:t>
+            </w:r>
+            <w:r>
+              <w:rPr>
+                <w:lang w:val="en-US"/>
+              </w:rPr>
+              <w:t xml:space="preserve"> type your search query and hit enter to search, or Esc to cancel</w:t>
+            </w:r>
+          </w:p>
+        </w:tc>
+      </w:tr>
+      <w:tr>
+        <w:tc>
+          <w:tcPr>
+            <w:tcW w:w="1809" w:type="dxa"/>
+          </w:tcPr>
+          <w:p>
+            <w:pPr>
+              <w:rPr>
+                <w:rFonts w:ascii="Consolas" w:hAnsi="Consolas"/>
+              </w:rPr>
+            </w:pPr>
+            <w:r>
+              <w:rPr>
+                <w:rFonts w:ascii="Consolas" w:hAnsi="Consolas"/>
+              </w:rPr>
+              <w:t>/pat\r</w:t>
+            </w:r>
+          </w:p>
+        </w:tc>
+        <w:tc>
+          <w:tcPr>
+            <w:tcW w:w="8364" w:type="dxa"/>
+          </w:tcPr>
+          <w:p>
+            <w:pPr>
+              <w:rPr>
+                <w:lang w:val="en-US"/>
+              </w:rPr>
+            </w:pPr>
+            <w:r>
+              <w:rPr>
+                <w:lang w:val="en-US"/>
+              </w:rPr>
+              <w:t xml:space="preserve">Use </w:t>
+            </w:r>
+            <w:hyperlink r:id="rId12" w:history="1">
+              <w:r>
+                <w:rPr>
+                  <w:rStyle w:val="Hyperlink"/>
+                  <w:lang w:val="en-US"/>
+                </w:rPr>
+                <w:t>Javascript rege</w:t>
+              </w:r>
+              <w:r>
+                <w:rPr>
+                  <w:rStyle w:val="Hyperlink"/>
+                  <w:lang w:val="en-US"/>
+                </w:rPr>
+                <w:t>x</w:t>
+              </w:r>
+              <w:r>
+                <w:rPr>
+                  <w:rStyle w:val="Hyperlink"/>
+                  <w:lang w:val="en-US"/>
+                </w:rPr>
+                <w:t>p</w:t>
+              </w:r>
+            </w:hyperlink>
+            <w:r>
+              <w:rPr>
+                <w:lang w:val="en-US"/>
+              </w:rPr>
+              <w:t xml:space="preserve"> for pattern 'pat'</w:t>
+            </w:r>
+          </w:p>
+        </w:tc>
+      </w:tr>
+      <w:tr>
+        <w:tc>
+          <w:tcPr>
+            <w:tcW w:w="1809" w:type="dxa"/>
+          </w:tcPr>
+          <w:p>
+            <w:pPr>
+              <w:rPr>
+                <w:rFonts w:ascii="Consolas" w:hAnsi="Consolas"/>
+                <w:lang w:val="en-US"/>
+              </w:rPr>
+            </w:pPr>
+            <w:r>
+              <w:rPr>
+                <w:rFonts w:ascii="Consolas" w:hAnsi="Consolas"/>
+              </w:rPr>
+              <w:t>n</w:t>
+            </w:r>
+            <w:r>
+              <w:rPr>
+                <w:rFonts w:ascii="Consolas" w:hAnsi="Consolas"/>
+              </w:rPr>
+              <w:t xml:space="preserve"> </w:t>
+            </w:r>
+            <w:r>
+              <w:rPr>
+                <w:rFonts w:ascii="Consolas" w:hAnsi="Consolas"/>
+              </w:rPr>
+              <w:t>/</w:t>
+            </w:r>
+            <w:r>
+              <w:rPr>
+                <w:rFonts w:ascii="Consolas" w:hAnsi="Consolas"/>
+              </w:rPr>
+              <w:t xml:space="preserve"> </w:t>
+            </w:r>
+            <w:r>
+              <w:rPr>
+                <w:rFonts w:ascii="Consolas" w:hAnsi="Consolas"/>
+              </w:rPr>
+              <w:t>N</w:t>
+            </w:r>
+          </w:p>
+        </w:tc>
+        <w:tc>
+          <w:tcPr>
+            <w:tcW w:w="8364" w:type="dxa"/>
+          </w:tcPr>
+          <w:p>
+            <w:pPr>
+              <w:rPr>
+                <w:lang w:val="en-US"/>
+              </w:rPr>
+            </w:pPr>
+            <w:r>
+              <w:rPr>
+                <w:lang w:val="en-US"/>
+              </w:rPr>
+              <w:t>C</w:t>
+            </w:r>
+            <w:r>
+              <w:rPr>
+                <w:lang w:val="en-US"/>
+              </w:rPr>
+              <w:t>ycle forward</w:t>
+            </w:r>
+            <w:r>
+              <w:rPr>
+                <w:lang w:val="en-US"/>
+              </w:rPr>
+              <w:t>/backward</w:t>
+            </w:r>
+            <w:r>
+              <w:rPr>
+                <w:lang w:val="en-US"/>
+              </w:rPr>
+              <w:t xml:space="preserve"> </w:t>
+            </w:r>
+            <w:r>
+              <w:rPr>
+                <w:lang w:val="en-US"/>
+              </w:rPr>
+              <w:t>(</w:t>
+            </w:r>
+            <w:r>
+              <w:rPr>
+                <w:b/>
+                <w:u w:val="single"/>
+                <w:lang w:val="en-US"/>
+              </w:rPr>
+              <w:t>n</w:t>
+            </w:r>
+            <w:r>
+              <w:rPr>
+                <w:lang w:val="en-US"/>
+              </w:rPr>
+              <w:t>ext) in find matches</w:t>
+            </w:r>
+          </w:p>
+        </w:tc>
+      </w:tr>
+      <w:tr>
+        <w:tc>
+          <w:tcPr>
+            <w:tcW w:w="10173" w:type="dxa"/>
+            <w:gridSpan w:val="2"/>
+            <w:shd w:val="clear" w:color="auto" w:fill="4F81BD" w:themeFill="accent1"/>
+          </w:tcPr>
+          <w:p>
+            <w:pPr>
+              <w:rPr>
+                <w:lang w:val="en-US"/>
+              </w:rPr>
+            </w:pPr>
+            <w:r>
+              <w:rPr>
+                <w:b/>
+                <w:color w:val="FFFFFF" w:themeColor="background1"/>
+              </w:rPr>
+              <w:t>Manipulatin</w:t>
+            </w:r>
+            <w:r>
+              <w:rPr>
+                <w:b/>
+                <w:color w:val="FFFFFF" w:themeColor="background1"/>
+              </w:rPr>
+              <w:t>g</w:t>
+            </w:r>
+            <w:r>
+              <w:rPr>
+                <w:b/>
+                <w:color w:val="FFFFFF" w:themeColor="background1"/>
+              </w:rPr>
+              <w:t xml:space="preserve"> tabs</w:t>
+            </w:r>
+          </w:p>
+        </w:tc>
+      </w:tr>
+      <w:tr>
+        <w:tc>
+          <w:tcPr>
+            <w:tcW w:w="1809" w:type="dxa"/>
+          </w:tcPr>
+          <w:p>
+            <w:pPr>
+              <w:rPr>
+                <w:rFonts w:ascii="Consolas" w:hAnsi="Consolas"/>
+              </w:rPr>
+            </w:pPr>
+            <w:r>
+              <w:rPr>
+                <w:rFonts w:ascii="Consolas" w:hAnsi="Consolas"/>
+              </w:rPr>
+              <w:t>J</w:t>
+            </w:r>
+            <w:r>
+              <w:rPr>
+                <w:rFonts w:ascii="Consolas" w:hAnsi="Consolas"/>
+              </w:rPr>
+              <w:t xml:space="preserve"> /</w:t>
+            </w:r>
+            <w:r>
+              <w:rPr>
+                <w:rFonts w:ascii="Consolas" w:hAnsi="Consolas"/>
+              </w:rPr>
+              <w:t xml:space="preserve"> gT</w:t>
+            </w:r>
+          </w:p>
+        </w:tc>
+        <w:tc>
+          <w:tcPr>
+            <w:tcW w:w="8364" w:type="dxa"/>
+          </w:tcPr>
+          <w:p>
+            <w:pPr>
+              <w:rPr>
+                <w:lang w:val="en-US"/>
+              </w:rPr>
+            </w:pPr>
+            <w:r>
+              <w:rPr>
+                <w:lang w:val="en-US"/>
+              </w:rPr>
+              <w:t>Go one tab left</w:t>
+            </w:r>
+            <w:r>
+              <w:rPr>
+                <w:lang w:val="en-US"/>
+              </w:rPr>
+              <w:t xml:space="preserve"> </w:t>
+            </w:r>
+            <w:r>
+              <w:rPr>
+                <w:i/>
+                <w:lang w:val="en-US"/>
+              </w:rPr>
+              <w:t>(repeatable)</w:t>
+            </w:r>
+          </w:p>
+        </w:tc>
+      </w:tr>
+      <w:tr>
+        <w:tc>
+          <w:tcPr>
+            <w:tcW w:w="1809" w:type="dxa"/>
+          </w:tcPr>
+          <w:p>
+            <w:pPr>
+              <w:rPr>
+                <w:rFonts w:ascii="Consolas" w:hAnsi="Consolas"/>
+              </w:rPr>
+            </w:pPr>
+            <w:r>
+              <w:rPr>
+                <w:rFonts w:ascii="Consolas" w:hAnsi="Consolas"/>
+              </w:rPr>
+              <w:t>K / gt</w:t>
+            </w:r>
+          </w:p>
+        </w:tc>
+        <w:tc>
+          <w:tcPr>
+            <w:tcW w:w="8364" w:type="dxa"/>
+          </w:tcPr>
+          <w:p>
+            <w:pPr>
+              <w:rPr>
+                <w:lang w:val="en-US"/>
+              </w:rPr>
+            </w:pPr>
+            <w:r>
+              <w:rPr>
+                <w:lang w:val="en-US"/>
+              </w:rPr>
+              <w:t>Go one tab r</w:t>
+            </w:r>
+            <w:r>
+              <w:rPr>
+                <w:lang w:val="en-US"/>
+              </w:rPr>
+              <w:t xml:space="preserve">ight </w:t>
+            </w:r>
+            <w:r>
+              <w:rPr>
+                <w:i/>
+                <w:lang w:val="en-US"/>
+              </w:rPr>
+              <w:t>(repeatable)</w:t>
+            </w:r>
+          </w:p>
+        </w:tc>
+      </w:tr>
+      <w:tr>
+        <w:tc>
+          <w:tcPr>
+            <w:tcW w:w="1809" w:type="dxa"/>
+          </w:tcPr>
+          <w:p>
+            <w:pPr>
+              <w:rPr>
+                <w:rFonts w:ascii="Consolas" w:hAnsi="Consolas"/>
+              </w:rPr>
+            </w:pPr>
+            <w:r>
+              <w:rPr>
+                <w:rFonts w:ascii="Consolas" w:hAnsi="Consolas"/>
+              </w:rPr>
+              <w:t>g0</w:t>
+            </w:r>
+            <w:r>
+              <w:rPr>
+                <w:rFonts w:ascii="Consolas" w:hAnsi="Consolas"/>
+              </w:rPr>
+              <w:t xml:space="preserve"> / g$</w:t>
+            </w:r>
+          </w:p>
+        </w:tc>
+        <w:tc>
+          <w:tcPr>
+            <w:tcW w:w="8364" w:type="dxa"/>
+          </w:tcPr>
+          <w:p>
+            <w:pPr>
+              <w:rPr>
+                <w:lang w:val="en-US"/>
+              </w:rPr>
+            </w:pPr>
+            <w:r>
+              <w:rPr>
+                <w:lang w:val="en-US"/>
+              </w:rPr>
+              <w:t>G</w:t>
+            </w:r>
+            <w:r>
+              <w:rPr>
+                <w:lang w:val="en-US"/>
+              </w:rPr>
+              <w:t>o to the first</w:t>
+            </w:r>
+            <w:r>
+              <w:rPr>
+                <w:lang w:val="en-US"/>
+              </w:rPr>
+              <w:t>/last</w:t>
+            </w:r>
+            <w:r>
+              <w:rPr>
+                <w:lang w:val="en-US"/>
+              </w:rPr>
+              <w:t xml:space="preserve"> tab </w:t>
+            </w:r>
+            <w:r>
+              <w:rPr>
+                <w:i/>
+                <w:lang w:val="en-US"/>
+              </w:rPr>
+              <w:t>(re</w:t>
+            </w:r>
+            <w:r>
+              <w:rPr>
+                <w:i/>
+                <w:lang w:val="en-US"/>
+              </w:rPr>
+              <w:t>peatabl</w:t>
+            </w:r>
+            <w:r>
+              <w:rPr>
+                <w:i/>
+                <w:lang w:val="en-US"/>
+              </w:rPr>
+              <w:t>e</w:t>
+            </w:r>
+            <w:r>
+              <w:rPr>
+                <w:i/>
+                <w:lang w:val="en-US"/>
+              </w:rPr>
+              <w:t>)</w:t>
+            </w:r>
+          </w:p>
+        </w:tc>
+      </w:tr>
+      <w:tr>
+        <w:tc>
+          <w:tcPr>
+            <w:tcW w:w="1809" w:type="dxa"/>
+          </w:tcPr>
+          <w:p>
+            <w:pPr>
+              <w:rPr>
+                <w:rFonts w:ascii="Consolas" w:hAnsi="Consolas"/>
+              </w:rPr>
+            </w:pPr>
+            <w:r>
+              <w:rPr>
+                <w:rFonts w:ascii="Consolas" w:hAnsi="Consolas"/>
+              </w:rPr>
+              <w:t>^</w:t>
+            </w:r>
+          </w:p>
+        </w:tc>
+        <w:tc>
+          <w:tcPr>
+            <w:tcW w:w="8364" w:type="dxa"/>
+          </w:tcPr>
+          <w:p>
+            <w:pPr>
+              <w:rPr>
+                <w:lang w:val="en-US"/>
+              </w:rPr>
+            </w:pPr>
+            <w:r>
+              <w:rPr>
+                <w:lang w:val="en-US"/>
+              </w:rPr>
+              <w:t>V</w:t>
+            </w:r>
+            <w:r>
+              <w:rPr>
+                <w:lang w:val="en-US"/>
+              </w:rPr>
+              <w:t>isit the previously-visited tab</w:t>
+            </w:r>
+            <w:r>
+              <w:rPr>
+                <w:lang w:val="en-US"/>
+              </w:rPr>
+              <w:t xml:space="preserve"> </w:t>
+            </w:r>
+            <w:r>
+              <w:rPr>
+                <w:i/>
+                <w:lang w:val="en-US"/>
+              </w:rPr>
+              <w:t>(repeatable)</w:t>
+            </w:r>
+          </w:p>
+        </w:tc>
+      </w:tr>
+      <w:tr>
+        <w:tc>
+          <w:tcPr>
+            <w:tcW w:w="1809" w:type="dxa"/>
+          </w:tcPr>
+          <w:p>
+            <w:pPr>
+              <w:rPr>
+                <w:rFonts w:ascii="Consolas" w:hAnsi="Consolas"/>
+              </w:rPr>
+            </w:pPr>
+            <w:r>
+              <w:rPr>
+                <w:rFonts w:ascii="Consolas" w:hAnsi="Consolas"/>
+              </w:rPr>
+              <w:t>t</w:t>
+            </w:r>
+            <w:r>
+              <w:rPr>
+                <w:rFonts w:ascii="Consolas" w:hAnsi="Consolas"/>
+              </w:rPr>
+              <w:t xml:space="preserve"> / yt</w:t>
+            </w:r>
+          </w:p>
+        </w:tc>
+        <w:tc>
+          <w:tcPr>
+            <w:tcW w:w="8364" w:type="dxa"/>
+          </w:tcPr>
+          <w:p>
+            <w:pPr>
+              <w:rPr>
+                <w:lang w:val="en-US"/>
+              </w:rPr>
+            </w:pPr>
+            <w:r>
+              <w:rPr>
+                <w:lang w:val="en-US"/>
+              </w:rPr>
+              <w:t>N</w:t>
+            </w:r>
+            <w:r>
+              <w:rPr>
+                <w:lang w:val="en-US"/>
+              </w:rPr>
+              <w:t xml:space="preserve">ew </w:t>
+            </w:r>
+            <w:r>
+              <w:rPr>
+                <w:b/>
+                <w:u w:val="single"/>
+                <w:lang w:val="en-US"/>
+              </w:rPr>
+              <w:t>t</w:t>
+            </w:r>
+            <w:r>
+              <w:rPr>
+                <w:lang w:val="en-US"/>
+              </w:rPr>
+              <w:t>ab / duplicate current tab</w:t>
+            </w:r>
+            <w:r>
+              <w:rPr>
+                <w:lang w:val="en-US"/>
+              </w:rPr>
+              <w:t xml:space="preserve"> </w:t>
+            </w:r>
+            <w:r>
+              <w:rPr>
+                <w:i/>
+                <w:lang w:val="en-US"/>
+              </w:rPr>
+              <w:t>(repeatable)</w:t>
+            </w:r>
+          </w:p>
+        </w:tc>
+      </w:tr>
+      <w:tr>
+        <w:tc>
+          <w:tcPr>
+            <w:tcW w:w="1809" w:type="dxa"/>
+          </w:tcPr>
+          <w:p>
+            <w:pPr>
+              <w:rPr>
+                <w:rFonts w:ascii="Consolas" w:hAnsi="Consolas"/>
+              </w:rPr>
+            </w:pPr>
+            <w:r>
+              <w:rPr>
+                <w:rFonts w:ascii="Consolas" w:hAnsi="Consolas"/>
+              </w:rPr>
+              <w:t>x</w:t>
+            </w:r>
+            <w:r>
+              <w:rPr>
+                <w:rFonts w:ascii="Consolas" w:hAnsi="Consolas"/>
+              </w:rPr>
+              <w:t xml:space="preserve"> / X</w:t>
+            </w:r>
+          </w:p>
+        </w:tc>
+        <w:tc>
+          <w:tcPr>
+            <w:tcW w:w="8364" w:type="dxa"/>
+          </w:tcPr>
+          <w:p>
+            <w:pPr>
+              <w:rPr>
+                <w:lang w:val="en-US"/>
+              </w:rPr>
+            </w:pPr>
+            <w:r>
+              <w:rPr>
+                <w:lang w:val="en-US"/>
+              </w:rPr>
+              <w:t>C</w:t>
+            </w:r>
+            <w:r>
+              <w:rPr>
+                <w:lang w:val="en-US"/>
+              </w:rPr>
+              <w:t>lose current tab / restore c</w:t>
+            </w:r>
+            <w:r>
+              <w:rPr>
+                <w:lang w:val="en-US"/>
+              </w:rPr>
+              <w:t xml:space="preserve">losed tab </w:t>
+            </w:r>
+            <w:r>
+              <w:rPr>
+                <w:i/>
+                <w:lang w:val="en-US"/>
+              </w:rPr>
+              <w:t>(repeatable)</w:t>
+            </w:r>
+          </w:p>
+        </w:tc>
+      </w:tr>
+      <w:tr>
+        <w:tc>
+          <w:tcPr>
+            <w:tcW w:w="1809" w:type="dxa"/>
+          </w:tcPr>
+          <w:p>
+            <w:pPr>
+              <w:rPr>
+                <w:rFonts w:ascii="Consolas" w:hAnsi="Consolas"/>
+              </w:rPr>
+            </w:pPr>
+            <w:r>
+              <w:rPr>
+                <w:rFonts w:ascii="Consolas" w:hAnsi="Consolas"/>
+              </w:rPr>
+              <w:t>T</w:t>
+            </w:r>
+          </w:p>
+        </w:tc>
+        <w:tc>
+          <w:tcPr>
+            <w:tcW w:w="8364" w:type="dxa"/>
+          </w:tcPr>
+          <w:p>
+            <w:pPr>
+              <w:rPr>
+                <w:lang w:val="en-US"/>
+              </w:rPr>
+            </w:pPr>
+            <w:r>
+              <w:rPr>
+                <w:lang w:val="en-US"/>
+              </w:rPr>
+              <w:t>S</w:t>
+            </w:r>
+            <w:r>
+              <w:rPr>
+                <w:lang w:val="en-US"/>
+              </w:rPr>
+              <w:t xml:space="preserve">earch through your open </w:t>
+            </w:r>
+            <w:r>
+              <w:rPr>
+                <w:b/>
+                <w:u w:val="single"/>
+                <w:lang w:val="en-US"/>
+              </w:rPr>
+              <w:t>t</w:t>
+            </w:r>
+            <w:r>
+              <w:rPr>
+                <w:lang w:val="en-US"/>
+              </w:rPr>
+              <w:t>abs</w:t>
+            </w:r>
+            <w:r>
+              <w:rPr>
+                <w:lang w:val="en-US"/>
+              </w:rPr>
+              <w:t xml:space="preserve"> (Vomnibar)</w:t>
+            </w:r>
+          </w:p>
+        </w:tc>
+      </w:tr>
+      <w:tr>
+        <w:tc>
+          <w:tcPr>
+            <w:tcW w:w="1809" w:type="dxa"/>
+          </w:tcPr>
+          <w:p>
+            <w:pPr>
+              <w:rPr>
+                <w:rFonts w:ascii="Consolas" w:hAnsi="Consolas"/>
+              </w:rPr>
+            </w:pPr>
+            <w:r>
+              <w:rPr>
+                <w:rFonts w:ascii="Consolas" w:hAnsi="Consolas"/>
+              </w:rPr>
+              <w:t>W</w:t>
+            </w:r>
+          </w:p>
+        </w:tc>
+        <w:tc>
+          <w:tcPr>
+            <w:tcW w:w="8364" w:type="dxa"/>
+          </w:tcPr>
+          <w:p>
+            <w:pPr>
+              <w:rPr>
+                <w:lang w:val="en-US"/>
+              </w:rPr>
+            </w:pPr>
+            <w:r>
+              <w:rPr>
+                <w:lang w:val="en-US"/>
+              </w:rPr>
+              <w:t>M</w:t>
+            </w:r>
+            <w:r>
+              <w:rPr>
+                <w:lang w:val="en-US"/>
+              </w:rPr>
+              <w:t xml:space="preserve">ove current tab to new </w:t>
+            </w:r>
+            <w:r>
+              <w:rPr>
+                <w:b/>
+                <w:u w:val="single"/>
+                <w:lang w:val="en-US"/>
+              </w:rPr>
+              <w:t>w</w:t>
+            </w:r>
+            <w:r>
+              <w:rPr>
+                <w:lang w:val="en-US"/>
+              </w:rPr>
+              <w:t>indow</w:t>
+            </w:r>
+            <w:r>
+              <w:rPr>
+                <w:lang w:val="en-US"/>
+              </w:rPr>
+              <w:t xml:space="preserve"> </w:t>
+            </w:r>
+            <w:r>
+              <w:rPr>
+                <w:i/>
+                <w:lang w:val="en-US"/>
+              </w:rPr>
+              <w:t>(repeatable</w:t>
+            </w:r>
+            <w:r>
+              <w:rPr>
+                <w:i/>
+                <w:lang w:val="en-US"/>
+              </w:rPr>
+              <w:t>: move next n tabs to same new window</w:t>
+            </w:r>
+            <w:r>
+              <w:rPr>
+                <w:i/>
+                <w:lang w:val="en-US"/>
+              </w:rPr>
+              <w:t>)</w:t>
+            </w:r>
+          </w:p>
+        </w:tc>
+      </w:tr>
+      <w:tr>
+        <w:tc>
+          <w:tcPr>
+            <w:tcW w:w="1809" w:type="dxa"/>
+          </w:tcPr>
+          <w:p>
+            <w:pPr>
+              <w:rPr>
+                <w:rFonts w:ascii="Consolas" w:hAnsi="Consolas"/>
+              </w:rPr>
+            </w:pPr>
+            <w:r>
+              <w:rPr>
+                <w:rFonts w:ascii="Consolas" w:hAnsi="Consolas"/>
+              </w:rPr>
+              <w:t>&lt;a-p&gt;</w:t>
+            </w:r>
+          </w:p>
+        </w:tc>
+        <w:tc>
+          <w:tcPr>
+            <w:tcW w:w="8364" w:type="dxa"/>
+          </w:tcPr>
+          <w:p>
+            <w:pPr>
+              <w:rPr>
+                <w:lang w:val="en-US"/>
+              </w:rPr>
+            </w:pPr>
+            <w:r>
+              <w:rPr>
+                <w:b/>
+                <w:u w:val="single"/>
+              </w:rPr>
+              <w:t>P</w:t>
+            </w:r>
+            <w:r>
+              <w:t>in/unpin current tab</w:t>
+            </w:r>
+          </w:p>
+        </w:tc>
+      </w:tr>
+      <w:tr>
+        <w:tc>
+          <w:tcPr>
+            <w:tcW w:w="1809" w:type="dxa"/>
+          </w:tcPr>
+          <w:p>
+            <w:pPr>
+              <w:rPr>
+                <w:rFonts w:ascii="Consolas" w:hAnsi="Consolas"/>
+              </w:rPr>
+            </w:pPr>
+            <w:r>
+              <w:rPr>
+                <w:rFonts w:ascii="Consolas" w:hAnsi="Consolas"/>
+              </w:rPr>
+              <w:t>&lt;a-</w:t>
+            </w:r>
+            <w:r>
+              <w:rPr>
+                <w:rFonts w:ascii="Consolas" w:hAnsi="Consolas"/>
+              </w:rPr>
+              <w:t>m</w:t>
+            </w:r>
+            <w:r>
+              <w:rPr>
+                <w:rFonts w:ascii="Consolas" w:hAnsi="Consolas"/>
+              </w:rPr>
+              <w:t>&gt;</w:t>
+            </w:r>
+          </w:p>
+        </w:tc>
+        <w:tc>
+          <w:tcPr>
+            <w:tcW w:w="8364" w:type="dxa"/>
+          </w:tcPr>
+          <w:p>
+            <w:r>
+              <w:rPr>
+                <w:b/>
+                <w:u w:val="single"/>
+              </w:rPr>
+              <w:t>M</w:t>
+            </w:r>
+            <w:r>
+              <w:t>ute/unmute current tab</w:t>
+            </w:r>
+          </w:p>
+        </w:tc>
+      </w:tr>
+      <w:tr>
+        <w:tc>
+          <w:tcPr>
+            <w:tcW w:w="10173" w:type="dxa"/>
+            <w:gridSpan w:val="2"/>
+            <w:shd w:val="clear" w:color="auto" w:fill="4F81BD" w:themeFill="accent1"/>
+          </w:tcPr>
+          <w:p>
+            <w:r>
+              <w:rPr>
+                <w:b/>
+                <w:color w:val="FFFFFF" w:themeColor="background1"/>
+              </w:rPr>
+              <w:t>Marks</w:t>
+            </w:r>
+          </w:p>
+        </w:tc>
+      </w:tr>
+      <w:tr>
+        <w:tc>
+          <w:tcPr>
+            <w:tcW w:w="1809" w:type="dxa"/>
+          </w:tcPr>
+          <w:p>
+            <w:pPr>
+              <w:rPr>
+                <w:rFonts w:ascii="Consolas" w:hAnsi="Consolas"/>
+              </w:rPr>
+            </w:pPr>
+            <w:r>
+              <w:rPr>
+                <w:rFonts w:ascii="Consolas" w:hAnsi="Consolas"/>
+              </w:rPr>
+              <w:t>ma</w:t>
+            </w:r>
+            <w:r>
+              <w:rPr>
+                <w:rFonts w:ascii="Consolas" w:hAnsi="Consolas"/>
+              </w:rPr>
+              <w:t xml:space="preserve"> /</w:t>
+            </w:r>
+            <w:r>
+              <w:rPr>
+                <w:rFonts w:ascii="Consolas" w:hAnsi="Consolas"/>
+              </w:rPr>
+              <w:t xml:space="preserve"> mA</w:t>
+            </w:r>
+          </w:p>
+        </w:tc>
+        <w:tc>
+          <w:tcPr>
+            <w:tcW w:w="8364" w:type="dxa"/>
+          </w:tcPr>
+          <w:p>
+            <w:pPr>
+              <w:rPr>
+                <w:lang w:val="en-US"/>
+              </w:rPr>
+            </w:pPr>
+            <w:r>
+              <w:rPr>
+                <w:lang w:val="en-US"/>
+              </w:rPr>
+              <w:t>S</w:t>
+            </w:r>
+            <w:r>
+              <w:rPr>
+                <w:lang w:val="en-US"/>
+              </w:rPr>
+              <w:t>et local</w:t>
+            </w:r>
+            <w:r>
+              <w:rPr>
+                <w:lang w:val="en-US"/>
+              </w:rPr>
+              <w:t>/global</w:t>
+            </w:r>
+            <w:r>
+              <w:rPr>
+                <w:lang w:val="en-US"/>
+              </w:rPr>
+              <w:t xml:space="preserve"> </w:t>
+            </w:r>
+            <w:r>
+              <w:rPr>
+                <w:b/>
+                <w:u w:val="single"/>
+                <w:lang w:val="en-US"/>
+              </w:rPr>
+              <w:t>m</w:t>
+            </w:r>
+            <w:r>
+              <w:rPr>
+                <w:lang w:val="en-US"/>
+              </w:rPr>
+              <w:t>ark</w:t>
+            </w:r>
+            <w:r>
+              <w:rPr>
+                <w:lang w:val="en-US"/>
+              </w:rPr>
+              <w:t xml:space="preserve"> (replace 'a' with any character)</w:t>
+            </w:r>
+          </w:p>
+        </w:tc>
+      </w:tr>
+      <w:tr>
+        <w:tc>
+          <w:tcPr>
+            <w:tcW w:w="1809" w:type="dxa"/>
+          </w:tcPr>
+          <w:p>
+            <w:pPr>
+              <w:rPr>
+                <w:rFonts w:ascii="Consolas" w:hAnsi="Consolas"/>
+              </w:rPr>
+            </w:pPr>
+            <w:r>
+              <w:rPr>
+                <w:rFonts w:ascii="Consolas" w:hAnsi="Consolas"/>
+              </w:rPr>
+              <w:t>`a</w:t>
+            </w:r>
+            <w:r>
+              <w:rPr>
+                <w:rFonts w:ascii="Consolas" w:hAnsi="Consolas"/>
+              </w:rPr>
+              <w:t xml:space="preserve"> /</w:t>
+            </w:r>
+            <w:r>
+              <w:rPr>
+                <w:rFonts w:ascii="Consolas" w:hAnsi="Consolas"/>
+              </w:rPr>
+              <w:t xml:space="preserve"> `A</w:t>
+            </w:r>
+          </w:p>
+        </w:tc>
+        <w:tc>
+          <w:tcPr>
+            <w:tcW w:w="8364" w:type="dxa"/>
+          </w:tcPr>
+          <w:p>
+            <w:pPr>
+              <w:rPr>
+                <w:lang w:val="en-US"/>
+              </w:rPr>
+            </w:pPr>
+            <w:r>
+              <w:rPr>
+                <w:lang w:val="en-US"/>
+              </w:rPr>
+              <w:t>J</w:t>
+            </w:r>
+            <w:r>
+              <w:rPr>
+                <w:lang w:val="en-US"/>
+              </w:rPr>
+              <w:t>ump to local</w:t>
+            </w:r>
+            <w:r>
+              <w:rPr>
+                <w:lang w:val="en-US"/>
+              </w:rPr>
+              <w:t>/global</w:t>
+            </w:r>
+            <w:r>
+              <w:rPr>
+                <w:lang w:val="en-US"/>
+              </w:rPr>
+              <w:t xml:space="preserve"> mark</w:t>
+            </w:r>
+            <w:r>
+              <w:rPr>
+                <w:lang w:val="en-US"/>
+              </w:rPr>
+              <w:t xml:space="preserve"> (replace 'a' with any character)</w:t>
+            </w:r>
+          </w:p>
+        </w:tc>
+      </w:tr>
+      <w:tr>
+        <w:tc>
+          <w:tcPr>
+            <w:tcW w:w="1809" w:type="dxa"/>
+          </w:tcPr>
+          <w:p>
+            <w:pPr>
+              <w:rPr>
+                <w:rFonts w:ascii="Consolas" w:hAnsi="Consolas"/>
+              </w:rPr>
+            </w:pPr>
+            <w:r>
+              <w:rPr>
+                <w:rFonts w:ascii="Consolas" w:hAnsi="Consolas"/>
+              </w:rPr>
+              <w:t>``</w:t>
+            </w:r>
+          </w:p>
+        </w:tc>
+        <w:tc>
+          <w:tcPr>
+            <w:tcW w:w="8364" w:type="dxa"/>
+          </w:tcPr>
+          <w:p>
+            <w:pPr>
+              <w:rPr>
+                <w:lang w:val="en-US"/>
+              </w:rPr>
+            </w:pPr>
+            <w:r>
+              <w:rPr>
+                <w:lang w:val="en-US"/>
+              </w:rPr>
+              <w:t>J</w:t>
+            </w:r>
+            <w:r>
+              <w:rPr>
+                <w:lang w:val="en-US"/>
+              </w:rPr>
+              <w:t xml:space="preserve">ump back to the pos before the previous jump </w:t>
+            </w:r>
+            <w:r>
+              <w:rPr>
+                <w:lang w:val="en-US"/>
+              </w:rPr>
+              <w:t>– i.e.</w:t>
+            </w:r>
+            <w:r>
+              <w:rPr>
+                <w:lang w:val="en-US"/>
+              </w:rPr>
+              <w:t xml:space="preserve">, before previous </w:t>
+            </w:r>
+            <w:r>
+              <w:rPr>
+                <w:rFonts w:ascii="CaskaydiaCove Nerd Font" w:hAnsi="CaskaydiaCove Nerd Font" w:cs="CaskaydiaCove Nerd Font"/>
+                <w:sz w:val="20"/>
+                <w:szCs w:val="20"/>
+                <w:lang w:val="en-US"/>
+              </w:rPr>
+              <w:t>gg</w:t>
+            </w:r>
+            <w:r>
+              <w:rPr>
+                <w:lang w:val="en-US"/>
+              </w:rPr>
+              <w:t xml:space="preserve">, </w:t>
+            </w:r>
+            <w:r>
+              <w:rPr>
+                <w:rFonts w:ascii="CaskaydiaCove Nerd Font" w:hAnsi="CaskaydiaCove Nerd Font" w:cs="CaskaydiaCove Nerd Font"/>
+                <w:sz w:val="20"/>
+                <w:szCs w:val="20"/>
+                <w:lang w:val="en-US"/>
+              </w:rPr>
+              <w:t>G</w:t>
+            </w:r>
+            <w:r>
+              <w:rPr>
+                <w:lang w:val="en-US"/>
+              </w:rPr>
+              <w:t xml:space="preserve">, </w:t>
+            </w:r>
+            <w:r>
+              <w:rPr>
+                <w:rFonts w:ascii="CaskaydiaCove Nerd Font" w:hAnsi="CaskaydiaCove Nerd Font" w:cs="CaskaydiaCove Nerd Font"/>
+                <w:sz w:val="20"/>
+                <w:szCs w:val="20"/>
+                <w:lang w:val="en-US"/>
+              </w:rPr>
+              <w:t>n</w:t>
+            </w:r>
+            <w:r>
+              <w:rPr>
+                <w:lang w:val="en-US"/>
+              </w:rPr>
+              <w:t xml:space="preserve">, </w:t>
+            </w:r>
+            <w:r>
+              <w:rPr>
+                <w:rFonts w:ascii="CaskaydiaCove Nerd Font" w:hAnsi="CaskaydiaCove Nerd Font" w:cs="CaskaydiaCove Nerd Font"/>
+                <w:sz w:val="20"/>
+                <w:szCs w:val="20"/>
+                <w:lang w:val="en-US"/>
+              </w:rPr>
+              <w:t>N</w:t>
+            </w:r>
+            <w:r>
+              <w:rPr>
+                <w:lang w:val="en-US"/>
+              </w:rPr>
+              <w:t xml:space="preserve">, </w:t>
+            </w:r>
+            <w:r>
+              <w:rPr>
+                <w:rFonts w:ascii="CaskaydiaCove Nerd Font" w:hAnsi="CaskaydiaCove Nerd Font" w:cs="CaskaydiaCove Nerd Font"/>
+                <w:sz w:val="20"/>
+                <w:szCs w:val="20"/>
+                <w:lang w:val="en-US"/>
+              </w:rPr>
+              <w:t>/</w:t>
+            </w:r>
+            <w:r>
+              <w:rPr>
+                <w:lang w:val="en-US"/>
+              </w:rPr>
+              <w:t xml:space="preserve"> or </w:t>
+            </w:r>
+            <w:r>
+              <w:rPr>
+                <w:rFonts w:ascii="CaskaydiaCove Nerd Font" w:hAnsi="CaskaydiaCove Nerd Font" w:cs="CaskaydiaCove Nerd Font"/>
+                <w:sz w:val="20"/>
+                <w:szCs w:val="20"/>
+                <w:lang w:val="en-US"/>
+              </w:rPr>
+              <w:t>`a</w:t>
+            </w:r>
+          </w:p>
+        </w:tc>
+      </w:tr>
+      <w:tr>
+        <w:tc>
+          <w:tcPr>
+            <w:tcW w:w="10173" w:type="dxa"/>
+            <w:gridSpan w:val="2"/>
+            <w:shd w:val="clear" w:color="auto" w:fill="4F81BD" w:themeFill="accent1"/>
+          </w:tcPr>
+          <w:p>
+            <w:pPr>
+              <w:rPr>
+                <w:lang w:val="en-US"/>
+              </w:rPr>
+            </w:pPr>
+            <w:r>
+              <w:rPr>
+                <w:b/>
+                <w:color w:val="FFFFFF" w:themeColor="background1"/>
+              </w:rPr>
+              <w:t>Advanced browsing</w:t>
+            </w:r>
+          </w:p>
+        </w:tc>
+      </w:tr>
+      <w:tr>
+        <w:tc>
+          <w:tcPr>
+            <w:tcW w:w="1809" w:type="dxa"/>
+          </w:tcPr>
+          <w:p>
+            <w:pPr>
+              <w:rPr>
+                <w:rFonts w:ascii="Consolas" w:hAnsi="Consolas"/>
+              </w:rPr>
+            </w:pPr>
+            <w:r>
+              <w:rPr>
+                <w:rFonts w:ascii="Consolas" w:hAnsi="Consolas"/>
+              </w:rPr>
+              <w:t>[[</w:t>
+            </w:r>
+            <w:r>
+              <w:rPr>
+                <w:rFonts w:ascii="Consolas" w:hAnsi="Consolas"/>
+              </w:rPr>
+              <w:t xml:space="preserve"> / </w:t>
+            </w:r>
+            <w:r>
+              <w:rPr>
+                <w:rFonts w:ascii="Consolas" w:hAnsi="Consolas"/>
+              </w:rPr>
+              <w:t>]]</w:t>
+            </w:r>
+          </w:p>
+        </w:tc>
+        <w:tc>
+          <w:tcPr>
+            <w:tcW w:w="8364" w:type="dxa"/>
+          </w:tcPr>
+          <w:p>
+            <w:pPr>
+              <w:rPr>
+                <w:lang w:val="en-US"/>
+              </w:rPr>
+            </w:pPr>
+            <w:r>
+              <w:rPr>
+                <w:lang w:val="en-US"/>
+              </w:rPr>
+              <w:t xml:space="preserve">Follow the link labeled </w:t>
+            </w:r>
+            <w:r>
+              <w:rPr>
+                <w:lang w:val="en-US"/>
+              </w:rPr>
+              <w:t>'previous' or '&lt;'</w:t>
+            </w:r>
+            <w:r>
+              <w:rPr>
+                <w:lang w:val="en-US"/>
+              </w:rPr>
+              <w:t xml:space="preserve"> / </w:t>
+            </w:r>
+            <w:r>
+              <w:rPr>
+                <w:lang w:val="en-US"/>
+              </w:rPr>
+              <w:t xml:space="preserve">'next' or '&gt;' </w:t>
+            </w:r>
+            <w:r>
+              <w:rPr>
+                <w:lang w:val="en-US"/>
+              </w:rPr>
+              <w:t>–</w:t>
+            </w:r>
+            <w:r>
+              <w:rPr>
+                <w:lang w:val="en-US"/>
+              </w:rPr>
+              <w:t xml:space="preserve"> helpful for browsing paginated sites</w:t>
+            </w:r>
+          </w:p>
+        </w:tc>
+      </w:tr>
+      <w:tr>
+        <w:tc>
+          <w:tcPr>
+            <w:tcW w:w="1809" w:type="dxa"/>
+          </w:tcPr>
+          <w:p>
+            <w:pPr>
+              <w:rPr>
+                <w:rFonts w:ascii="Consolas" w:hAnsi="Consolas"/>
+              </w:rPr>
+            </w:pPr>
+            <w:r>
+              <w:rPr>
+                <w:rFonts w:ascii="Consolas" w:hAnsi="Consolas"/>
+              </w:rPr>
+              <w:t>&lt;a-f&gt;</w:t>
+            </w:r>
+          </w:p>
+        </w:tc>
+        <w:tc>
+          <w:tcPr>
+            <w:tcW w:w="8364" w:type="dxa"/>
+          </w:tcPr>
+          <w:p>
+            <w:pPr>
+              <w:rPr>
+                <w:lang w:val="en-US"/>
+              </w:rPr>
+            </w:pPr>
+            <w:r>
+              <w:rPr>
+                <w:lang w:val="en-US"/>
+              </w:rPr>
+              <w:t>O</w:t>
+            </w:r>
+            <w:r>
+              <w:rPr>
+                <w:lang w:val="en-US"/>
+              </w:rPr>
+              <w:t>pen multiple links in a new tab</w:t>
+            </w:r>
+          </w:p>
+        </w:tc>
+      </w:tr>
+      <w:tr>
+        <w:tc>
+          <w:tcPr>
+            <w:tcW w:w="1809" w:type="dxa"/>
+          </w:tcPr>
+          <w:p>
+            <w:pPr>
+              <w:rPr>
+                <w:rFonts w:ascii="Consolas" w:hAnsi="Consolas"/>
+              </w:rPr>
+            </w:pPr>
+            <w:r>
+              <w:rPr>
+                <w:rFonts w:ascii="Consolas" w:hAnsi="Consolas"/>
+              </w:rPr>
+              <w:t>gi</w:t>
+            </w:r>
+          </w:p>
+        </w:tc>
+        <w:tc>
+          <w:tcPr>
+            <w:tcW w:w="8364" w:type="dxa"/>
+          </w:tcPr>
+          <w:p>
+            <w:pPr>
+              <w:rPr>
+                <w:lang w:val="en-US"/>
+              </w:rPr>
+            </w:pPr>
+            <w:r>
+              <w:rPr>
+                <w:lang w:val="en-US"/>
+              </w:rPr>
+              <w:t>F</w:t>
+            </w:r>
+            <w:r>
+              <w:rPr>
+                <w:lang w:val="en-US"/>
+              </w:rPr>
+              <w:t xml:space="preserve">ocus the first text </w:t>
+            </w:r>
+            <w:r>
+              <w:rPr>
+                <w:b/>
+                <w:u w:val="single"/>
+                <w:lang w:val="en-US"/>
+              </w:rPr>
+              <w:t>i</w:t>
+            </w:r>
+            <w:r>
+              <w:rPr>
+                <w:lang w:val="en-US"/>
+              </w:rPr>
+              <w:t>nput box on the page</w:t>
+            </w:r>
+            <w:r>
+              <w:rPr>
+                <w:lang w:val="en-US"/>
+              </w:rPr>
+              <w:t xml:space="preserve"> </w:t>
+            </w:r>
+            <w:r>
+              <w:rPr>
+                <w:i/>
+                <w:lang w:val="en-US"/>
+              </w:rPr>
+              <w:t>(repeatable)</w:t>
+            </w:r>
+            <w:r>
+              <w:rPr>
+                <w:lang w:val="en-US"/>
+              </w:rPr>
+              <w:t xml:space="preserve">. </w:t>
+            </w:r>
+            <w:r>
+              <w:rPr>
+                <w:rFonts w:ascii="CaskaydiaCove Nerd Font" w:hAnsi="CaskaydiaCove Nerd Font" w:cs="CaskaydiaCove Nerd Font"/>
+                <w:sz w:val="20"/>
+                <w:szCs w:val="20"/>
+                <w:lang w:val="en-US"/>
+              </w:rPr>
+              <w:t>&lt;Tab&gt;</w:t>
+            </w:r>
+            <w:r>
+              <w:rPr>
+                <w:rFonts w:ascii="CaskaydiaCove Nerd Font" w:hAnsi="CaskaydiaCove Nerd Font" w:cs="CaskaydiaCove Nerd Font"/>
+                <w:sz w:val="20"/>
+                <w:szCs w:val="20"/>
+                <w:lang w:val="en-US"/>
+              </w:rPr>
+              <w:t>:</w:t>
+            </w:r>
+            <w:r>
+              <w:rPr>
+                <w:lang w:val="en-US"/>
+              </w:rPr>
+              <w:t xml:space="preserve"> cycle through options.</w:t>
+            </w:r>
+          </w:p>
+        </w:tc>
+      </w:tr>
+      <w:tr>
+        <w:tc>
+          <w:tcPr>
+            <w:tcW w:w="1809" w:type="dxa"/>
+          </w:tcPr>
+          <w:p>
+            <w:pPr>
+              <w:rPr>
+                <w:rFonts w:ascii="Consolas" w:hAnsi="Consolas"/>
+              </w:rPr>
+            </w:pPr>
+            <w:r>
+              <w:rPr>
+                <w:rFonts w:ascii="Consolas" w:hAnsi="Consolas"/>
+              </w:rPr>
+              <w:t>gu</w:t>
+            </w:r>
+            <w:r>
+              <w:rPr>
+                <w:rFonts w:ascii="Consolas" w:hAnsi="Consolas"/>
+              </w:rPr>
+              <w:t xml:space="preserve"> / gU</w:t>
+            </w:r>
+          </w:p>
+        </w:tc>
+        <w:tc>
+          <w:tcPr>
+            <w:tcW w:w="8364" w:type="dxa"/>
+          </w:tcPr>
+          <w:p>
+            <w:pPr>
+              <w:rPr>
+                <w:lang w:val="en-US"/>
+              </w:rPr>
+            </w:pPr>
+            <w:r>
+              <w:rPr>
+                <w:b/>
+                <w:u w:val="single"/>
+                <w:lang w:val="en-US"/>
+              </w:rPr>
+              <w:t>G</w:t>
+            </w:r>
+            <w:r>
+              <w:rPr>
+                <w:lang w:val="en-US"/>
+              </w:rPr>
+              <w:t xml:space="preserve">o </w:t>
+            </w:r>
+            <w:r>
+              <w:rPr>
+                <w:b/>
+                <w:u w:val="single"/>
+                <w:lang w:val="en-US"/>
+              </w:rPr>
+              <w:t>u</w:t>
+            </w:r>
+            <w:r>
+              <w:rPr>
+                <w:lang w:val="en-US"/>
+              </w:rPr>
+              <w:t>p one level</w:t>
+            </w:r>
+            <w:r>
+              <w:rPr>
+                <w:lang w:val="en-US"/>
+              </w:rPr>
+              <w:t xml:space="preserve"> </w:t>
+            </w:r>
+            <w:r>
+              <w:rPr>
+                <w:i/>
+                <w:lang w:val="en-US"/>
+              </w:rPr>
+              <w:t>(repeatable)</w:t>
+            </w:r>
+            <w:r>
+              <w:rPr>
+                <w:lang w:val="en-US"/>
+              </w:rPr>
+              <w:t xml:space="preserve"> </w:t>
+            </w:r>
+            <w:r>
+              <w:rPr>
+                <w:lang w:val="en-US"/>
+              </w:rPr>
+              <w:t>/ all levels (root)</w:t>
+            </w:r>
+            <w:r>
+              <w:rPr>
+                <w:lang w:val="en-US"/>
+              </w:rPr>
+              <w:t xml:space="preserve"> in the URL hierarchy</w:t>
+            </w:r>
+          </w:p>
+        </w:tc>
+      </w:tr>
+      <w:tr>
+        <w:tc>
+          <w:tcPr>
+            <w:tcW w:w="1809" w:type="dxa"/>
+          </w:tcPr>
+          <w:p>
+            <w:pPr>
+              <w:rPr>
+                <w:rFonts w:ascii="Consolas" w:hAnsi="Consolas"/>
+              </w:rPr>
+            </w:pPr>
+            <w:r>
+              <w:rPr>
+                <w:rFonts w:ascii="Consolas" w:hAnsi="Consolas"/>
+              </w:rPr>
+              <w:t>ge</w:t>
+            </w:r>
+            <w:r>
+              <w:rPr>
+                <w:rFonts w:ascii="Consolas" w:hAnsi="Consolas"/>
+              </w:rPr>
+              <w:t xml:space="preserve"> / gE</w:t>
+            </w:r>
+          </w:p>
+        </w:tc>
+        <w:tc>
+          <w:tcPr>
+            <w:tcW w:w="8364" w:type="dxa"/>
+          </w:tcPr>
+          <w:p>
+            <w:pPr>
+              <w:rPr>
+                <w:lang w:val="en-US"/>
+              </w:rPr>
+            </w:pPr>
+            <w:r>
+              <w:rPr>
+                <w:b/>
+                <w:u w:val="single"/>
+                <w:lang w:val="en-US"/>
+              </w:rPr>
+              <w:t>E</w:t>
+            </w:r>
+            <w:r>
+              <w:rPr>
+                <w:lang w:val="en-US"/>
+              </w:rPr>
+              <w:t xml:space="preserve">dit the current URL </w:t>
+            </w:r>
+            <w:r>
+              <w:rPr>
+                <w:lang w:val="en-US"/>
+              </w:rPr>
+              <w:t xml:space="preserve">and open </w:t>
+            </w:r>
+            <w:r>
+              <w:rPr>
+                <w:lang w:val="en-US"/>
+              </w:rPr>
+              <w:t>i</w:t>
+            </w:r>
+            <w:r>
+              <w:rPr>
+                <w:lang w:val="en-US"/>
+              </w:rPr>
+              <w:t>n current/new tab</w:t>
+            </w:r>
+          </w:p>
+        </w:tc>
+      </w:tr>
+      <w:tr>
+        <w:tc>
+          <w:tcPr>
+            <w:tcW w:w="1809" w:type="dxa"/>
+          </w:tcPr>
+          <w:p>
+            <w:pPr>
+              <w:rPr>
+                <w:rFonts w:ascii="Consolas" w:hAnsi="Consolas"/>
+              </w:rPr>
+            </w:pPr>
+            <w:r>
+              <w:rPr>
+                <w:rFonts w:ascii="Consolas" w:hAnsi="Consolas"/>
+              </w:rPr>
+              <w:t>zH</w:t>
+            </w:r>
+            <w:r>
+              <w:rPr>
+                <w:rFonts w:ascii="Consolas" w:hAnsi="Consolas"/>
+              </w:rPr>
+              <w:t xml:space="preserve"> / zL</w:t>
+            </w:r>
+          </w:p>
+        </w:tc>
+        <w:tc>
+          <w:tcPr>
+            <w:tcW w:w="8364" w:type="dxa"/>
+          </w:tcPr>
+          <w:p>
+            <w:pPr>
+              <w:rPr>
+                <w:lang w:val="en-US"/>
+              </w:rPr>
+            </w:pPr>
+            <w:r>
+              <w:rPr>
+                <w:lang w:val="en-US"/>
+              </w:rPr>
+              <w:t>S</w:t>
+            </w:r>
+            <w:r>
+              <w:rPr>
+                <w:lang w:val="en-US"/>
+              </w:rPr>
+              <w:t>croll all the way left</w:t>
+            </w:r>
+            <w:r>
+              <w:rPr>
+                <w:lang w:val="en-US"/>
+              </w:rPr>
+              <w:t>/right</w:t>
+            </w:r>
+          </w:p>
+        </w:tc>
+      </w:tr>
+      <w:tr>
+        <w:tc>
+          <w:tcPr>
+            <w:tcW w:w="1809" w:type="dxa"/>
+          </w:tcPr>
+          <w:p>
+            <w:pPr>
+              <w:rPr>
+                <w:rFonts w:ascii="Consolas" w:hAnsi="Consolas"/>
+              </w:rPr>
+            </w:pPr>
+            <w:r>
+              <w:rPr>
+                <w:rFonts w:ascii="Consolas" w:hAnsi="Consolas"/>
+              </w:rPr>
+              <w:t>v</w:t>
+            </w:r>
+            <w:r>
+              <w:rPr>
+                <w:rFonts w:ascii="Consolas" w:hAnsi="Consolas"/>
+              </w:rPr>
+              <w:t xml:space="preserve"> / V</w:t>
+            </w:r>
+          </w:p>
+        </w:tc>
+        <w:tc>
+          <w:tcPr>
+            <w:tcW w:w="8364" w:type="dxa"/>
+          </w:tcPr>
+          <w:p>
+            <w:pPr>
+              <w:jc w:val="both"/>
+              <w:rPr>
+                <w:lang w:val="en-US"/>
+              </w:rPr>
+            </w:pPr>
+            <w:r>
+              <w:rPr>
+                <w:lang w:val="en-US"/>
+              </w:rPr>
+              <w:t>E</w:t>
+            </w:r>
+            <w:r>
+              <w:rPr>
+                <w:lang w:val="en-US"/>
+              </w:rPr>
+              <w:t xml:space="preserve">nter </w:t>
+            </w:r>
+            <w:r>
+              <w:rPr>
+                <w:b/>
+                <w:u w:val="single"/>
+                <w:lang w:val="en-US"/>
+              </w:rPr>
+              <w:t>v</w:t>
+            </w:r>
+            <w:r>
+              <w:rPr>
+                <w:lang w:val="en-US"/>
+              </w:rPr>
+              <w:t>isual</w:t>
+            </w:r>
+            <w:r>
+              <w:rPr>
+                <w:lang w:val="en-US"/>
+              </w:rPr>
+              <w:t>/visual line</w:t>
+            </w:r>
+            <w:r>
+              <w:rPr>
+                <w:lang w:val="en-US"/>
+              </w:rPr>
+              <w:t xml:space="preserve"> mode; </w:t>
+            </w:r>
+            <w:r>
+              <w:rPr>
+                <w:rFonts w:ascii="CaskaydiaCove Nerd Font" w:hAnsi="CaskaydiaCove Nerd Font" w:cs="CaskaydiaCove Nerd Font"/>
+                <w:sz w:val="20"/>
+                <w:szCs w:val="20"/>
+                <w:lang w:val="en-US"/>
+              </w:rPr>
+              <w:t>p</w:t>
+            </w:r>
+            <w:r>
+              <w:rPr>
+                <w:lang w:val="en-US"/>
+              </w:rPr>
+              <w:t>/</w:t>
+            </w:r>
+            <w:r>
+              <w:rPr>
+                <w:rFonts w:ascii="CaskaydiaCove Nerd Font" w:hAnsi="CaskaydiaCove Nerd Font" w:cs="CaskaydiaCove Nerd Font"/>
+                <w:sz w:val="20"/>
+                <w:szCs w:val="20"/>
+                <w:lang w:val="en-US"/>
+              </w:rPr>
+              <w:t>P</w:t>
+            </w:r>
+            <w:r>
+              <w:rPr>
+                <w:rFonts w:ascii="CaskaydiaCove Nerd Font" w:hAnsi="CaskaydiaCove Nerd Font" w:cs="CaskaydiaCove Nerd Font"/>
+                <w:sz w:val="20"/>
+                <w:szCs w:val="20"/>
+                <w:lang w:val="en-US"/>
+              </w:rPr>
+              <w:t>:</w:t>
+            </w:r>
+            <w:r>
+              <w:rPr>
+                <w:lang w:val="en-US"/>
+              </w:rPr>
+              <w:t xml:space="preserve"> paste-and-go, </w:t>
+            </w:r>
+            <w:r>
+              <w:rPr>
+                <w:rFonts w:ascii="CaskaydiaCove Nerd Font" w:hAnsi="CaskaydiaCove Nerd Font" w:cs="CaskaydiaCove Nerd Font"/>
+                <w:sz w:val="20"/>
+                <w:szCs w:val="20"/>
+                <w:lang w:val="en-US"/>
+              </w:rPr>
+              <w:t>y</w:t>
+            </w:r>
+            <w:r>
+              <w:rPr>
+                <w:rFonts w:ascii="CaskaydiaCove Nerd Font" w:hAnsi="CaskaydiaCove Nerd Font" w:cs="CaskaydiaCove Nerd Font"/>
+                <w:sz w:val="20"/>
+                <w:szCs w:val="20"/>
+                <w:lang w:val="en-US"/>
+              </w:rPr>
+              <w:t>:</w:t>
+            </w:r>
+            <w:r>
+              <w:rPr>
+                <w:lang w:val="en-US"/>
+              </w:rPr>
+              <w:t xml:space="preserve"> yank</w:t>
+            </w:r>
+            <w:r>
+              <w:rPr>
+                <w:lang w:val="en-US"/>
+              </w:rPr>
+              <w:t xml:space="preserve">, </w:t>
+            </w:r>
+            <w:r>
+              <w:rPr>
+                <w:rFonts w:ascii="CaskaydiaCove Nerd Font" w:hAnsi="CaskaydiaCove Nerd Font" w:cs="CaskaydiaCove Nerd Font"/>
+                <w:sz w:val="20"/>
+                <w:szCs w:val="20"/>
+                <w:lang w:val="en-US"/>
+              </w:rPr>
+              <w:t>c</w:t>
+            </w:r>
+            <w:r>
+              <w:rPr>
+                <w:rFonts w:ascii="CaskaydiaCove Nerd Font" w:hAnsi="CaskaydiaCove Nerd Font" w:cs="CaskaydiaCove Nerd Font"/>
+                <w:sz w:val="20"/>
+                <w:szCs w:val="20"/>
+                <w:lang w:val="en-US"/>
+              </w:rPr>
+              <w:t>:</w:t>
+            </w:r>
+            <w:r>
+              <w:rPr>
+                <w:lang w:val="en-US"/>
+              </w:rPr>
+              <w:t xml:space="preserve"> enter caret mode</w:t>
+            </w:r>
+          </w:p>
+        </w:tc>
+      </w:tr>
+    </w:tbl>
+    <w:p>
+      <w:pPr>
+        <w:shd w:val="clear" w:color="auto" w:fill="FFFFFF"/>
+        <w:spacing w:after="0" w:line="240" w:lineRule="auto"/>
+        <w:ind w:right="425"/>
+        <w:rPr>
+          <w:rFonts w:ascii="Consolas" w:eastAsia="Times New Roman" w:hAnsi="Consolas" w:cs="Courier New"/>
+          <w:color w:val="1F2328"/>
+          <w:sz w:val="20"/>
+          <w:szCs w:val="20"/>
+          <w:lang w:val="en-US" w:eastAsia="de-DE"/>
+        </w:rPr>
+      </w:pPr>
+      <w:r>
+        <w:rPr>
+          <w:rFonts w:ascii="Segoe UI" w:eastAsia="Times New Roman" w:hAnsi="Segoe UI" w:cs="Segoe UI"/>
+          <w:color w:val="1F2328"/>
+          <w:lang w:val="en-US" w:eastAsia="de-DE"/>
+        </w:rPr>
+        <w:t>*</w:t>
+      </w:r>
+      <w:r>
+        <w:rPr>
+          <w:rFonts w:ascii="Segoe UI" w:eastAsia="Times New Roman" w:hAnsi="Segoe UI" w:cs="Segoe UI"/>
+          <w:color w:val="1F2328"/>
+          <w:lang w:val="en-US" w:eastAsia="de-DE"/>
+        </w:rPr>
+        <w:t>When Vomnibar is in bookmark mode, you can search for bookmarks by folder. By including </w:t>
+      </w:r>
+      <w:r>
+        <w:rPr>
+          <w:rFonts w:ascii="CaskaydiaCove Nerd Font" w:hAnsi="CaskaydiaCove Nerd Font" w:cs="CaskaydiaCove Nerd Font"/>
+          <w:sz w:val="20"/>
+          <w:szCs w:val="20"/>
+          <w:lang w:val="en-US"/>
+        </w:rPr>
+        <w:t>/</w:t>
+      </w:r>
+      <w:r>
+        <w:rPr>
+          <w:rFonts w:ascii="Segoe UI" w:eastAsia="Times New Roman" w:hAnsi="Segoe UI" w:cs="Segoe UI"/>
+          <w:color w:val="1F2328"/>
+          <w:lang w:val="en-US" w:eastAsia="de-DE"/>
+        </w:rPr>
+        <w:t xml:space="preserve"> in the query, </w:t>
+      </w:r>
+      <w:r>
+        <w:rPr>
+          <w:rFonts w:ascii="Segoe UI" w:eastAsia="Times New Roman" w:hAnsi="Segoe UI" w:cs="Segoe UI"/>
+          <w:color w:val="1F2328"/>
+          <w:lang w:val="en-US" w:eastAsia="de-DE"/>
+        </w:rPr>
+        <w:t>it</w:t>
+      </w:r>
+      <w:r>
+        <w:rPr>
+          <w:rFonts w:ascii="Segoe UI" w:eastAsia="Times New Roman" w:hAnsi="Segoe UI" w:cs="Segoe UI"/>
+          <w:color w:val="1F2328"/>
+          <w:lang w:val="en-US" w:eastAsia="de-DE"/>
+        </w:rPr>
+        <w:t xml:space="preserve"> will also be matched against the names of bookmark folders. </w:t>
+      </w:r>
+      <w:r>
+        <w:rPr>
+          <w:rFonts w:ascii="Segoe UI" w:eastAsia="Times New Roman" w:hAnsi="Segoe UI" w:cs="Segoe UI"/>
+          <w:color w:val="1F2328"/>
+          <w:lang w:val="en-US" w:eastAsia="de-DE"/>
+        </w:rPr>
+        <w:t>E.g.</w:t>
+      </w:r>
+      <w:r>
+        <w:rPr>
+          <w:rFonts w:ascii="Segoe UI" w:eastAsia="Times New Roman" w:hAnsi="Segoe UI" w:cs="Segoe UI"/>
+          <w:color w:val="1F2328"/>
+          <w:lang w:val="en-US" w:eastAsia="de-DE"/>
+        </w:rPr>
+        <w:t xml:space="preserve">, to find bookmarks related to </w:t>
+      </w:r>
+      <w:r>
+        <w:rPr>
+          <w:rFonts w:ascii="Segoe UI" w:eastAsia="Times New Roman" w:hAnsi="Segoe UI" w:cs="Segoe UI"/>
+          <w:color w:val="1F2328"/>
+          <w:lang w:val="en-US" w:eastAsia="de-DE"/>
+        </w:rPr>
+        <w:t>"</w:t>
+      </w:r>
+      <w:r>
+        <w:rPr>
+          <w:rFonts w:ascii="Segoe UI" w:eastAsia="Times New Roman" w:hAnsi="Segoe UI" w:cs="Segoe UI"/>
+          <w:color w:val="1F2328"/>
+          <w:lang w:val="en-US" w:eastAsia="de-DE"/>
+        </w:rPr>
+        <w:t>BBC</w:t>
+      </w:r>
+      <w:r>
+        <w:rPr>
+          <w:rFonts w:ascii="Segoe UI" w:eastAsia="Times New Roman" w:hAnsi="Segoe UI" w:cs="Segoe UI"/>
+          <w:color w:val="1F2328"/>
+          <w:lang w:val="en-US" w:eastAsia="de-DE"/>
+        </w:rPr>
+        <w:t>"</w:t>
+      </w:r>
+      <w:r>
+        <w:rPr>
+          <w:rFonts w:ascii="Segoe UI" w:eastAsia="Times New Roman" w:hAnsi="Segoe UI" w:cs="Segoe UI"/>
+          <w:color w:val="1F2328"/>
+          <w:lang w:val="en-US" w:eastAsia="de-DE"/>
+        </w:rPr>
+        <w:t xml:space="preserve"> in the "Mobile bookmarks" folder,</w:t>
+      </w:r>
+      <w:r>
+        <w:rPr>
+          <w:rFonts w:ascii="Segoe UI" w:eastAsia="Times New Roman" w:hAnsi="Segoe UI" w:cs="Segoe UI"/>
+          <w:color w:val="1F2328"/>
+          <w:lang w:val="en-US" w:eastAsia="de-DE"/>
+        </w:rPr>
+        <w:t xml:space="preserve"> use</w:t>
+      </w:r>
+      <w:r>
+        <w:rPr>
+          <w:rFonts w:ascii="Segoe UI" w:eastAsia="Times New Roman" w:hAnsi="Segoe UI" w:cs="Segoe UI"/>
+          <w:color w:val="1F2328"/>
+          <w:lang w:val="en-US" w:eastAsia="de-DE"/>
+        </w:rPr>
+        <w:t>:</w:t>
+      </w:r>
+      <w:r>
+        <w:rPr>
+          <w:rFonts w:ascii="Segoe UI" w:eastAsia="Times New Roman" w:hAnsi="Segoe UI" w:cs="Segoe UI"/>
+          <w:color w:val="1F2328"/>
+          <w:lang w:val="en-US" w:eastAsia="de-DE"/>
+        </w:rPr>
+        <w:t xml:space="preserve"> </w:t>
+      </w:r>
+      <w:r>
+        <w:rPr>
+          <w:rFonts w:ascii="CaskaydiaCove Nerd Font" w:hAnsi="CaskaydiaCove Nerd Font" w:cs="CaskaydiaCove Nerd Font"/>
+          <w:sz w:val="20"/>
+          <w:szCs w:val="20"/>
+          <w:lang w:val="en-US"/>
+        </w:rPr>
+        <w:t>/mob bbc</w:t>
+      </w:r>
+    </w:p>
+    <w:p>
+      <w:pPr>
+        <w:rPr>
+          <w:rFonts w:asciiTheme="majorHAnsi" w:eastAsiaTheme="majorEastAsia" w:hAnsiTheme="majorHAnsi" w:cstheme="majorBidi"/>
+          <w:b/>
+          <w:bCs/>
+          <w:color w:val="365F91" w:themeColor="accent1" w:themeShade="BF"/>
+          <w:sz w:val="28"/>
+          <w:szCs w:val="28"/>
+          <w:lang w:val="en-US"/>
+        </w:rPr>
+      </w:pPr>
+      <w:r>
+        <w:rPr>
+          <w:lang w:val="en-US"/>
+        </w:rPr>
+        <w:br w:type="page"/>
+      </w:r>
+    </w:p>
     <w:p>
       <w:pPr>
         <w:pStyle w:val="berschrift1"/>
         <w:spacing w:before="240" w:line="259" w:lineRule="auto"/>
         <w:jc w:val="both"/>
+        <w:rPr>
+          <w:lang w:val="en-US"/>
+        </w:rPr>
       </w:pPr>
-      <w:bookmarkStart w:id="1" w:name="_Toc36244355"/>
       <w:r>
+        <w:rPr>
+          <w:lang w:val="en-US"/>
+        </w:rPr>
         <w:lastRenderedPageBreak/>
         <w:t>PSQL</w:t>
       </w:r>
@@ -60416,7 +64169,7 @@
         </w:rPr>
         <w:t xml:space="preserve"> </w:t>
       </w:r>
-      <w:hyperlink r:id="rId12" w:history="1">
+      <w:hyperlink r:id="rId13" w:history="1">
         <w:r>
           <w:rPr>
             <w:rStyle w:val="Hyperlink"/>
@@ -60464,7 +64217,7 @@
       </w:tblPr>
       <w:tblGrid>
         <w:gridCol w:w="2376"/>
-        <w:gridCol w:w="7655"/>
+        <w:gridCol w:w="7797"/>
       </w:tblGrid>
       <w:tr>
         <w:tc>
@@ -60482,7 +64235,7 @@
         </w:tc>
         <w:tc>
           <w:tcPr>
-            <w:tcW w:w="7655" w:type="dxa"/>
+            <w:tcW w:w="7797" w:type="dxa"/>
           </w:tcPr>
           <w:p>
             <w:pPr>
@@ -60519,7 +64272,7 @@
         </w:tc>
         <w:tc>
           <w:tcPr>
-            <w:tcW w:w="7655" w:type="dxa"/>
+            <w:tcW w:w="7797" w:type="dxa"/>
           </w:tcPr>
           <w:p>
             <w:pPr>
@@ -60554,7 +64307,7 @@
         </w:tc>
         <w:tc>
           <w:tcPr>
-            <w:tcW w:w="7655" w:type="dxa"/>
+            <w:tcW w:w="7797" w:type="dxa"/>
           </w:tcPr>
           <w:p>
             <w:pPr>
@@ -60614,7 +64367,7 @@
         </w:tc>
         <w:tc>
           <w:tcPr>
-            <w:tcW w:w="7655" w:type="dxa"/>
+            <w:tcW w:w="7797" w:type="dxa"/>
           </w:tcPr>
           <w:p>
             <w:pPr>
@@ -60688,7 +64441,7 @@
         </w:tc>
         <w:tc>
           <w:tcPr>
-            <w:tcW w:w="7655" w:type="dxa"/>
+            <w:tcW w:w="7797" w:type="dxa"/>
           </w:tcPr>
           <w:p>
             <w:pPr>
@@ -60726,7 +64479,7 @@
         </w:tc>
         <w:tc>
           <w:tcPr>
-            <w:tcW w:w="7655" w:type="dxa"/>
+            <w:tcW w:w="7797" w:type="dxa"/>
           </w:tcPr>
           <w:p>
             <w:pPr>
@@ -60816,7 +64569,7 @@
         </w:tc>
         <w:tc>
           <w:tcPr>
-            <w:tcW w:w="7655" w:type="dxa"/>
+            <w:tcW w:w="7797" w:type="dxa"/>
           </w:tcPr>
           <w:p>
             <w:pPr>
@@ -60853,7 +64606,7 @@
         </w:tc>
         <w:tc>
           <w:tcPr>
-            <w:tcW w:w="7655" w:type="dxa"/>
+            <w:tcW w:w="7797" w:type="dxa"/>
           </w:tcPr>
           <w:p>
             <w:pPr>
@@ -60890,7 +64643,7 @@
         </w:tc>
         <w:tc>
           <w:tcPr>
-            <w:tcW w:w="7655" w:type="dxa"/>
+            <w:tcW w:w="7797" w:type="dxa"/>
           </w:tcPr>
           <w:p>
             <w:pPr>
@@ -60942,7 +64695,7 @@
         </w:tc>
         <w:tc>
           <w:tcPr>
-            <w:tcW w:w="7655" w:type="dxa"/>
+            <w:tcW w:w="7797" w:type="dxa"/>
           </w:tcPr>
           <w:p>
             <w:pPr>
@@ -60988,7 +64741,6 @@
                 <w:rFonts w:ascii="Courier New" w:hAnsi="Courier New" w:cs="Courier New"/>
                 <w:sz w:val="20"/>
                 <w:szCs w:val="20"/>
-                <w:lang w:val="en-US"/>
               </w:rPr>
             </w:pPr>
             <w:r>
@@ -61060,7 +64812,7 @@
         </w:tc>
         <w:tc>
           <w:tcPr>
-            <w:tcW w:w="7655" w:type="dxa"/>
+            <w:tcW w:w="7797" w:type="dxa"/>
           </w:tcPr>
           <w:p>
             <w:pPr>
@@ -61089,7 +64841,7 @@
     </w:p>
     <w:sectPr>
       <w:pgSz w:w="11906" w:h="16838"/>
-      <w:pgMar w:top="284" w:right="567" w:bottom="284" w:left="567" w:header="709" w:footer="709" w:gutter="0"/>
+      <w:pgMar w:top="284" w:right="849" w:bottom="284" w:left="567" w:header="709" w:footer="709" w:gutter="0"/>
       <w:cols w:space="708"/>
       <w:docGrid w:linePitch="360"/>
     </w:sectPr>
@@ -61098,7 +64850,7 @@
 </file>
 
 <file path=word/numbering.xml><?xml version="1.0" encoding="utf-8"?>
-<w:numbering xmlns:wpc="http://schemas.microsoft.com/office/word/2010/wordprocessingCanvas" xmlns:cx="http://schemas.microsoft.com/office/drawing/2014/chartex" xmlns:cx1="http://schemas.microsoft.com/office/drawing/2015/9/8/chartex" xmlns:cx2="http://schemas.microsoft.com/office/drawing/2015/10/21/chartex" xmlns:cx3="http://schemas.microsoft.com/office/drawing/2016/5/9/chartex" xmlns:cx4="http://schemas.microsoft.com/office/drawing/2016/5/10/chartex" xmlns:cx5="http://schemas.microsoft.com/office/drawing/2016/5/11/chartex" xmlns:cx6="http://schemas.microsoft.com/office/drawing/2016/5/12/chartex" xmlns:cx7="http://schemas.microsoft.com/office/drawing/2016/5/13/chartex" xmlns:cx8="http://schemas.microsoft.com/office/drawing/2016/5/14/chartex" xmlns:mc="http://schemas.openxmlformats.org/markup-compatibility/2006" xmlns:aink="http://schemas.microsoft.com/office/drawing/2016/ink" xmlns:am3d="http://schemas.microsoft.com/office/drawing/2017/model3d" xmlns:o="urn:schemas-microsoft-com:office:office" xmlns:oel="http://schemas.microsoft.com/office/2019/extlst" xmlns:r="http://schemas.openxmlformats.org/officeDocument/2006/relationships" xmlns:m="http://schemas.openxmlformats.org/officeDocument/2006/math" xmlns:v="urn:schemas-microsoft-com:vml" xmlns:wp14="http://schemas.microsoft.com/office/word/2010/wordprocessingDrawing" xmlns:wp="http://schemas.openxmlformats.org/drawingml/2006/wordprocessingDrawing" xmlns:w10="urn:schemas-microsoft-com:office:word" xmlns:w="http://schemas.openxmlformats.org/wordprocessingml/2006/main" xmlns:w14="http://schemas.microsoft.com/office/word/2010/wordml" xmlns:w15="http://schemas.microsoft.com/office/word/2012/wordml" xmlns:w16cex="http://schemas.microsoft.com/office/word/2018/wordml/cex" xmlns:w16cid="http://schemas.microsoft.com/office/word/2016/wordml/cid" xmlns:w16="http://schemas.microsoft.com/office/word/2018/wordml" xmlns:w16sdtdh="http://schemas.microsoft.com/office/word/2020/wordml/sdtdatahash" xmlns:w16se="http://schemas.microsoft.com/office/word/2015/wordml/symex" xmlns:wpg="http://schemas.microsoft.com/office/word/2010/wordprocessingGroup" xmlns:wpi="http://schemas.microsoft.com/office/word/2010/wordprocessingInk" xmlns:wne="http://schemas.microsoft.com/office/word/2006/wordml" xmlns:wps="http://schemas.microsoft.com/office/word/2010/wordprocessingShape" mc:Ignorable="w14 w15 w16se w16cid w16 w16cex w16sdtdh wp14">
+<w:numbering xmlns:wpc="http://schemas.microsoft.com/office/word/2010/wordprocessingCanvas" xmlns:cx="http://schemas.microsoft.com/office/drawing/2014/chartex" xmlns:cx1="http://schemas.microsoft.com/office/drawing/2015/9/8/chartex" xmlns:cx2="http://schemas.microsoft.com/office/drawing/2015/10/21/chartex" xmlns:cx3="http://schemas.microsoft.com/office/drawing/2016/5/9/chartex" xmlns:cx4="http://schemas.microsoft.com/office/drawing/2016/5/10/chartex" xmlns:cx5="http://schemas.microsoft.com/office/drawing/2016/5/11/chartex" xmlns:cx6="http://schemas.microsoft.com/office/drawing/2016/5/12/chartex" xmlns:cx7="http://schemas.microsoft.com/office/drawing/2016/5/13/chartex" xmlns:cx8="http://schemas.microsoft.com/office/drawing/2016/5/14/chartex" xmlns:mc="http://schemas.openxmlformats.org/markup-compatibility/2006" xmlns:aink="http://schemas.microsoft.com/office/drawing/2016/ink" xmlns:am3d="http://schemas.microsoft.com/office/drawing/2017/model3d" xmlns:o="urn:schemas-microsoft-com:office:office" xmlns:oel="http://schemas.microsoft.com/office/2019/extlst" xmlns:r="http://schemas.openxmlformats.org/officeDocument/2006/relationships" xmlns:m="http://schemas.openxmlformats.org/officeDocument/2006/math" xmlns:v="urn:schemas-microsoft-com:vml" xmlns:wp14="http://schemas.microsoft.com/office/word/2010/wordprocessingDrawing" xmlns:wp="http://schemas.openxmlformats.org/drawingml/2006/wordprocessingDrawing" xmlns:w10="urn:schemas-microsoft-com:office:word" xmlns:w="http://schemas.openxmlformats.org/wordprocessingml/2006/main" xmlns:w14="http://schemas.microsoft.com/office/word/2010/wordml" xmlns:w15="http://schemas.microsoft.com/office/word/2012/wordml" xmlns:w16cex="http://schemas.microsoft.com/office/word/2018/wordml/cex" xmlns:w16cid="http://schemas.microsoft.com/office/word/2016/wordml/cid" xmlns:w16="http://schemas.microsoft.com/office/word/2018/wordml" xmlns:w16du="http://schemas.microsoft.com/office/word/2023/wordml/word16du" xmlns:w16sdtdh="http://schemas.microsoft.com/office/word/2020/wordml/sdtdatahash" xmlns:w16se="http://schemas.microsoft.com/office/word/2015/wordml/symex" xmlns:wpg="http://schemas.microsoft.com/office/word/2010/wordprocessingGroup" xmlns:wpi="http://schemas.microsoft.com/office/word/2010/wordprocessingInk" xmlns:wne="http://schemas.microsoft.com/office/word/2006/wordml" xmlns:wps="http://schemas.microsoft.com/office/word/2010/wordprocessingShape" mc:Ignorable="w14 w15 w16se w16cid w16 w16cex w16sdtdh wp14">
   <w:abstractNum w:abstractNumId="0" w15:restartNumberingAfterBreak="0">
     <w:nsid w:val="FFFFFF89"/>
     <w:multiLevelType w:val="singleLevel"/>
@@ -62098,6 +65850,157 @@
       <w:szCs w:val="20"/>
     </w:rPr>
   </w:style>
+  <w:style w:type="paragraph" w:styleId="Titel">
+    <w:name w:val="Title"/>
+    <w:basedOn w:val="Standard"/>
+    <w:next w:val="Standard"/>
+    <w:link w:val="TitelZchn"/>
+    <w:uiPriority w:val="10"/>
+    <w:qFormat/>
+    <w:rsid w:val="00547F2C"/>
+    <w:pPr>
+      <w:spacing w:after="0" w:line="240" w:lineRule="auto"/>
+      <w:contextualSpacing/>
+    </w:pPr>
+    <w:rPr>
+      <w:rFonts w:asciiTheme="majorHAnsi" w:eastAsiaTheme="majorEastAsia" w:hAnsiTheme="majorHAnsi" w:cstheme="majorBidi"/>
+      <w:spacing w:val="-10"/>
+      <w:kern w:val="28"/>
+      <w:sz w:val="56"/>
+      <w:szCs w:val="56"/>
+    </w:rPr>
+  </w:style>
+  <w:style w:type="character" w:customStyle="1" w:styleId="TitelZchn">
+    <w:name w:val="Titel Zchn"/>
+    <w:basedOn w:val="Absatz-Standardschriftart"/>
+    <w:link w:val="Titel"/>
+    <w:uiPriority w:val="10"/>
+    <w:rsid w:val="00547F2C"/>
+    <w:rPr>
+      <w:rFonts w:asciiTheme="majorHAnsi" w:eastAsiaTheme="majorEastAsia" w:hAnsiTheme="majorHAnsi" w:cstheme="majorBidi"/>
+      <w:spacing w:val="-10"/>
+      <w:kern w:val="28"/>
+      <w:sz w:val="56"/>
+      <w:szCs w:val="56"/>
+    </w:rPr>
+  </w:style>
+  <w:style w:type="paragraph" w:styleId="Beschriftung">
+    <w:name w:val="caption"/>
+    <w:basedOn w:val="Standard"/>
+    <w:next w:val="Standard"/>
+    <w:uiPriority w:val="35"/>
+    <w:unhideWhenUsed/>
+    <w:qFormat/>
+    <w:rsid w:val="004521C1"/>
+    <w:pPr>
+      <w:spacing w:line="240" w:lineRule="auto"/>
+    </w:pPr>
+    <w:rPr>
+      <w:i/>
+      <w:iCs/>
+      <w:color w:val="1F497D" w:themeColor="text2"/>
+      <w:sz w:val="18"/>
+      <w:szCs w:val="18"/>
+    </w:rPr>
+  </w:style>
+  <w:style w:type="paragraph" w:styleId="Textkrper">
+    <w:name w:val="Body Text"/>
+    <w:basedOn w:val="Standard"/>
+    <w:link w:val="TextkrperZchn"/>
+    <w:uiPriority w:val="99"/>
+    <w:unhideWhenUsed/>
+    <w:rsid w:val="004521C1"/>
+    <w:pPr>
+      <w:spacing w:after="120"/>
+    </w:pPr>
+  </w:style>
+  <w:style w:type="character" w:customStyle="1" w:styleId="TextkrperZchn">
+    <w:name w:val="Textkörper Zchn"/>
+    <w:basedOn w:val="Absatz-Standardschriftart"/>
+    <w:link w:val="Textkrper"/>
+    <w:uiPriority w:val="99"/>
+    <w:rsid w:val="004521C1"/>
+  </w:style>
+  <w:style w:type="paragraph" w:styleId="StandardWeb">
+    <w:name w:val="Normal (Web)"/>
+    <w:basedOn w:val="Standard"/>
+    <w:uiPriority w:val="99"/>
+    <w:semiHidden/>
+    <w:unhideWhenUsed/>
+    <w:rsid w:val="00A828AF"/>
+    <w:pPr>
+      <w:spacing w:before="100" w:beforeAutospacing="1" w:after="100" w:afterAutospacing="1" w:line="240" w:lineRule="auto"/>
+    </w:pPr>
+    <w:rPr>
+      <w:rFonts w:ascii="Times New Roman" w:eastAsia="Times New Roman" w:hAnsi="Times New Roman" w:cs="Times New Roman"/>
+      <w:sz w:val="24"/>
+      <w:szCs w:val="24"/>
+      <w:lang w:eastAsia="de-DE"/>
+    </w:rPr>
+  </w:style>
+  <w:style w:type="character" w:styleId="HTMLCode">
+    <w:name w:val="HTML Code"/>
+    <w:basedOn w:val="Absatz-Standardschriftart"/>
+    <w:uiPriority w:val="99"/>
+    <w:semiHidden/>
+    <w:unhideWhenUsed/>
+    <w:rsid w:val="00A828AF"/>
+    <w:rPr>
+      <w:rFonts w:ascii="Courier New" w:eastAsia="Times New Roman" w:hAnsi="Courier New" w:cs="Courier New"/>
+      <w:sz w:val="20"/>
+      <w:szCs w:val="20"/>
+    </w:rPr>
+  </w:style>
+  <w:style w:type="paragraph" w:styleId="HTMLVorformatiert">
+    <w:name w:val="HTML Preformatted"/>
+    <w:basedOn w:val="Standard"/>
+    <w:link w:val="HTMLVorformatiertZchn"/>
+    <w:uiPriority w:val="99"/>
+    <w:semiHidden/>
+    <w:unhideWhenUsed/>
+    <w:rsid w:val="00A828AF"/>
+    <w:pPr>
+      <w:tabs>
+        <w:tab w:val="left" w:pos="916"/>
+        <w:tab w:val="left" w:pos="1832"/>
+        <w:tab w:val="left" w:pos="2748"/>
+        <w:tab w:val="left" w:pos="3664"/>
+        <w:tab w:val="left" w:pos="4580"/>
+        <w:tab w:val="left" w:pos="5496"/>
+        <w:tab w:val="left" w:pos="6412"/>
+        <w:tab w:val="left" w:pos="7328"/>
+        <w:tab w:val="left" w:pos="8244"/>
+        <w:tab w:val="left" w:pos="9160"/>
+        <w:tab w:val="left" w:pos="10076"/>
+        <w:tab w:val="left" w:pos="10992"/>
+        <w:tab w:val="left" w:pos="11908"/>
+        <w:tab w:val="left" w:pos="12824"/>
+        <w:tab w:val="left" w:pos="13740"/>
+        <w:tab w:val="left" w:pos="14656"/>
+      </w:tabs>
+      <w:spacing w:after="0" w:line="240" w:lineRule="auto"/>
+    </w:pPr>
+    <w:rPr>
+      <w:rFonts w:ascii="Courier New" w:eastAsia="Times New Roman" w:hAnsi="Courier New" w:cs="Courier New"/>
+      <w:sz w:val="20"/>
+      <w:szCs w:val="20"/>
+      <w:lang w:eastAsia="de-DE"/>
+    </w:rPr>
+  </w:style>
+  <w:style w:type="character" w:customStyle="1" w:styleId="HTMLVorformatiertZchn">
+    <w:name w:val="HTML Vorformatiert Zchn"/>
+    <w:basedOn w:val="Absatz-Standardschriftart"/>
+    <w:link w:val="HTMLVorformatiert"/>
+    <w:uiPriority w:val="99"/>
+    <w:semiHidden/>
+    <w:rsid w:val="00A828AF"/>
+    <w:rPr>
+      <w:rFonts w:ascii="Courier New" w:eastAsia="Times New Roman" w:hAnsi="Courier New" w:cs="Courier New"/>
+      <w:sz w:val="20"/>
+      <w:szCs w:val="20"/>
+      <w:lang w:eastAsia="de-DE"/>
+    </w:rPr>
+  </w:style>
 </w:styles>
 </file>
 

</xml_diff>

<commit_message>
feat: update Web Search Navigator shortcuts
</commit_message>
<xml_diff>
--- a/Settings/Shortcuts.docx
+++ b/Settings/Shortcuts.docx
@@ -56078,12 +56078,33 @@
     <w:p>
       <w:pPr>
         <w:pStyle w:val="berschrift1"/>
+        <w:rPr>
+          <w:lang w:val="en-US"/>
+        </w:rPr>
       </w:pPr>
       <w:r>
+        <w:rPr>
+          <w:lang w:val="en-US"/>
+        </w:rPr>
         <w:t>Google</w:t>
       </w:r>
       <w:r>
-        <w:t>.de</w:t>
+        <w:rPr>
+          <w:lang w:val="en-US"/>
+        </w:rPr>
+        <w:t xml:space="preserve"> Search</w:t>
+      </w:r>
+      <w:r>
+        <w:rPr>
+          <w:lang w:val="en-US"/>
+        </w:rPr>
+        <w:t xml:space="preserve"> (Web Search N</w:t>
+      </w:r>
+      <w:r>
+        <w:rPr>
+          <w:lang w:val="en-US"/>
+        </w:rPr>
+        <w:t>avigator)</w:t>
       </w:r>
     </w:p>
     <w:tbl>
@@ -56093,98 +56114,105 @@
         <w:tblLook w:val="04A0" w:firstRow="1" w:lastRow="0" w:firstColumn="1" w:lastColumn="0" w:noHBand="0" w:noVBand="1"/>
       </w:tblPr>
       <w:tblGrid>
-        <w:gridCol w:w="4361"/>
-        <w:gridCol w:w="5670"/>
+        <w:gridCol w:w="2093"/>
+        <w:gridCol w:w="1701"/>
+        <w:gridCol w:w="3969"/>
+        <w:gridCol w:w="2268"/>
       </w:tblGrid>
       <w:tr>
         <w:tc>
           <w:tcPr>
             <w:tcW w:w="10031" w:type="dxa"/>
-            <w:gridSpan w:val="2"/>
+            <w:gridSpan w:val="4"/>
             <w:shd w:val="clear" w:color="auto" w:fill="4F81BD" w:themeFill="accent1"/>
           </w:tcPr>
           <w:p>
             <w:pPr>
               <w:rPr>
                 <w:sz w:val="20"/>
-              </w:rPr>
-            </w:pPr>
-          </w:p>
-        </w:tc>
-      </w:tr>
-      <w:tr>
-        <w:tc>
-          <w:tcPr>
-            <w:tcW w:w="4361" w:type="dxa"/>
-          </w:tcPr>
-          <w:p>
-            <w:pPr>
-              <w:rPr>
-                <w:sz w:val="20"/>
-              </w:rPr>
-            </w:pPr>
-            <w:r>
-              <w:rPr>
-                <w:sz w:val="20"/>
-              </w:rPr>
-              <w:t>Weitersuchen</w:t>
-            </w:r>
-          </w:p>
-        </w:tc>
-        <w:tc>
-          <w:tcPr>
-            <w:tcW w:w="5670" w:type="dxa"/>
-          </w:tcPr>
-          <w:p>
-            <w:pPr>
-              <w:rPr>
-                <w:sz w:val="20"/>
-              </w:rPr>
-            </w:pPr>
-            <w:r>
-              <w:rPr>
-                <w:sz w:val="20"/>
-              </w:rPr>
-              <w:t>Buchstaben eingeben oder ESC</w:t>
-            </w:r>
-          </w:p>
-        </w:tc>
-      </w:tr>
-      <w:tr>
-        <w:tc>
-          <w:tcPr>
-            <w:tcW w:w="4361" w:type="dxa"/>
-          </w:tcPr>
-          <w:p>
-            <w:pPr>
-              <w:rPr>
-                <w:sz w:val="20"/>
-              </w:rPr>
-            </w:pPr>
-            <w:r>
-              <w:rPr>
-                <w:sz w:val="20"/>
-              </w:rPr>
-              <w:t>Durch die Suchergebnisse navigieren</w:t>
-            </w:r>
-          </w:p>
-        </w:tc>
-        <w:tc>
-          <w:tcPr>
-            <w:tcW w:w="5670" w:type="dxa"/>
-          </w:tcPr>
-          <w:p>
-            <w:pPr>
-              <w:rPr>
-                <w:sz w:val="20"/>
-              </w:rPr>
-            </w:pPr>
-            <w:r>
-              <w:rPr>
-                <w:sz w:val="20"/>
-              </w:rPr>
-              <w:t xml:space="preserve">Tab, </w:t>
-            </w:r>
+                <w:lang w:val="en-US"/>
+              </w:rPr>
+            </w:pPr>
+          </w:p>
+        </w:tc>
+      </w:tr>
+      <w:tr>
+        <w:tc>
+          <w:tcPr>
+            <w:tcW w:w="2093" w:type="dxa"/>
+          </w:tcPr>
+          <w:p>
+            <w:pPr>
+              <w:rPr>
+                <w:sz w:val="20"/>
+              </w:rPr>
+            </w:pPr>
+            <w:r>
+              <w:rPr>
+                <w:sz w:val="20"/>
+              </w:rPr>
+              <w:t>Focus search box</w:t>
+            </w:r>
+          </w:p>
+        </w:tc>
+        <w:tc>
+          <w:tcPr>
+            <w:tcW w:w="1701" w:type="dxa"/>
+          </w:tcPr>
+          <w:p>
+            <w:pPr>
+              <w:rPr>
+                <w:sz w:val="20"/>
+              </w:rPr>
+            </w:pPr>
+            <w:r>
+              <w:rPr>
+                <w:sz w:val="20"/>
+              </w:rPr>
+              <w:t>/</w:t>
+            </w:r>
+            <w:r>
+              <w:rPr>
+                <w:sz w:val="20"/>
+              </w:rPr>
+              <w:t xml:space="preserve"> or</w:t>
+            </w:r>
+            <w:r>
+              <w:rPr>
+                <w:sz w:val="20"/>
+              </w:rPr>
+              <w:t xml:space="preserve"> Esc</w:t>
+            </w:r>
+          </w:p>
+        </w:tc>
+        <w:tc>
+          <w:tcPr>
+            <w:tcW w:w="3969" w:type="dxa"/>
+          </w:tcPr>
+          <w:p>
+            <w:pPr>
+              <w:rPr>
+                <w:sz w:val="20"/>
+              </w:rPr>
+            </w:pPr>
+            <w:r>
+              <w:rPr>
+                <w:sz w:val="20"/>
+              </w:rPr>
+              <w:t>Navigate results</w:t>
+            </w:r>
+          </w:p>
+        </w:tc>
+        <w:tc>
+          <w:tcPr>
+            <w:tcW w:w="2268" w:type="dxa"/>
+          </w:tcPr>
+          <w:p>
+            <w:pPr>
+              <w:rPr>
+                <w:sz w:val="20"/>
+              </w:rPr>
+            </w:pPr>
             <w:r>
               <w:rPr>
                 <w:sz w:val="20"/>
@@ -56207,7 +56235,549 @@
               <w:rPr>
                 <w:sz w:val="20"/>
               </w:rPr>
-              <w:t>, Return</w:t>
+              <w:t xml:space="preserve"> / </w:t>
+            </w:r>
+            <w:r>
+              <w:rPr>
+                <w:sz w:val="20"/>
+              </w:rPr>
+              <w:t>J/K</w:t>
+            </w:r>
+          </w:p>
+        </w:tc>
+      </w:tr>
+      <w:tr>
+        <w:tc>
+          <w:tcPr>
+            <w:tcW w:w="2093" w:type="dxa"/>
+          </w:tcPr>
+          <w:p>
+            <w:pPr>
+              <w:rPr>
+                <w:sz w:val="20"/>
+              </w:rPr>
+            </w:pPr>
+            <w:r>
+              <w:rPr>
+                <w:sz w:val="20"/>
+              </w:rPr>
+              <w:t>Open</w:t>
+            </w:r>
+            <w:r>
+              <w:rPr>
+                <w:sz w:val="20"/>
+              </w:rPr>
+              <w:t xml:space="preserve"> in current tab</w:t>
+            </w:r>
+          </w:p>
+        </w:tc>
+        <w:tc>
+          <w:tcPr>
+            <w:tcW w:w="1701" w:type="dxa"/>
+          </w:tcPr>
+          <w:p>
+            <w:pPr>
+              <w:rPr>
+                <w:sz w:val="20"/>
+              </w:rPr>
+            </w:pPr>
+            <w:r>
+              <w:rPr>
+                <w:sz w:val="20"/>
+              </w:rPr>
+              <w:t>Return</w:t>
+            </w:r>
+            <w:r>
+              <w:rPr>
+                <w:sz w:val="20"/>
+              </w:rPr>
+              <w:t xml:space="preserve"> /</w:t>
+            </w:r>
+            <w:r>
+              <w:rPr>
+                <w:sz w:val="20"/>
+              </w:rPr>
+              <w:t xml:space="preserve"> Space</w:t>
+            </w:r>
+          </w:p>
+        </w:tc>
+        <w:tc>
+          <w:tcPr>
+            <w:tcW w:w="3969" w:type="dxa"/>
+          </w:tcPr>
+          <w:p>
+            <w:pPr>
+              <w:rPr>
+                <w:sz w:val="20"/>
+              </w:rPr>
+            </w:pPr>
+            <w:r>
+              <w:rPr>
+                <w:sz w:val="20"/>
+              </w:rPr>
+              <w:t>Open in background tab</w:t>
+            </w:r>
+          </w:p>
+        </w:tc>
+        <w:tc>
+          <w:tcPr>
+            <w:tcW w:w="2268" w:type="dxa"/>
+          </w:tcPr>
+          <w:p>
+            <w:pPr>
+              <w:rPr>
+                <w:sz w:val="20"/>
+              </w:rPr>
+            </w:pPr>
+            <w:r>
+              <w:rPr>
+                <w:sz w:val="20"/>
+              </w:rPr>
+              <w:t>Ctrl+Return/Space</w:t>
+            </w:r>
+          </w:p>
+        </w:tc>
+      </w:tr>
+      <w:tr>
+        <w:tc>
+          <w:tcPr>
+            <w:tcW w:w="2093" w:type="dxa"/>
+          </w:tcPr>
+          <w:p>
+            <w:pPr>
+              <w:rPr>
+                <w:sz w:val="20"/>
+              </w:rPr>
+            </w:pPr>
+          </w:p>
+        </w:tc>
+        <w:tc>
+          <w:tcPr>
+            <w:tcW w:w="1701" w:type="dxa"/>
+          </w:tcPr>
+          <w:p>
+            <w:pPr>
+              <w:rPr>
+                <w:sz w:val="20"/>
+              </w:rPr>
+            </w:pPr>
+          </w:p>
+        </w:tc>
+        <w:tc>
+          <w:tcPr>
+            <w:tcW w:w="3969" w:type="dxa"/>
+          </w:tcPr>
+          <w:p>
+            <w:pPr>
+              <w:rPr>
+                <w:sz w:val="20"/>
+                <w:lang w:val="en-US"/>
+              </w:rPr>
+            </w:pPr>
+            <w:r>
+              <w:rPr>
+                <w:sz w:val="20"/>
+                <w:lang w:val="en-US"/>
+              </w:rPr>
+              <w:t xml:space="preserve">Open in </w:t>
+            </w:r>
+            <w:r>
+              <w:rPr>
+                <w:sz w:val="20"/>
+                <w:lang w:val="en-US"/>
+              </w:rPr>
+              <w:t>new foreground</w:t>
+            </w:r>
+            <w:r>
+              <w:rPr>
+                <w:sz w:val="20"/>
+                <w:lang w:val="en-US"/>
+              </w:rPr>
+              <w:t xml:space="preserve"> tab</w:t>
+            </w:r>
+          </w:p>
+        </w:tc>
+        <w:tc>
+          <w:tcPr>
+            <w:tcW w:w="2268" w:type="dxa"/>
+          </w:tcPr>
+          <w:p>
+            <w:pPr>
+              <w:rPr>
+                <w:sz w:val="20"/>
+                <w:lang w:val="en-US"/>
+              </w:rPr>
+            </w:pPr>
+            <w:r>
+              <w:rPr>
+                <w:sz w:val="20"/>
+              </w:rPr>
+              <w:t>Ctrl+</w:t>
+            </w:r>
+            <w:r>
+              <w:rPr>
+                <w:sz w:val="20"/>
+              </w:rPr>
+              <w:t>Shift+</w:t>
+            </w:r>
+            <w:r>
+              <w:rPr>
+                <w:sz w:val="20"/>
+              </w:rPr>
+              <w:t>Return/Space</w:t>
+            </w:r>
+          </w:p>
+        </w:tc>
+      </w:tr>
+      <w:tr>
+        <w:tc>
+          <w:tcPr>
+            <w:tcW w:w="2093" w:type="dxa"/>
+          </w:tcPr>
+          <w:p>
+            <w:pPr>
+              <w:rPr>
+                <w:sz w:val="20"/>
+              </w:rPr>
+            </w:pPr>
+            <w:r>
+              <w:rPr>
+                <w:sz w:val="20"/>
+              </w:rPr>
+              <w:t>Tab All</w:t>
+            </w:r>
+          </w:p>
+        </w:tc>
+        <w:tc>
+          <w:tcPr>
+            <w:tcW w:w="1701" w:type="dxa"/>
+          </w:tcPr>
+          <w:p>
+            <w:pPr>
+              <w:rPr>
+                <w:sz w:val="20"/>
+              </w:rPr>
+            </w:pPr>
+            <w:r>
+              <w:rPr>
+                <w:sz w:val="20"/>
+              </w:rPr>
+              <w:t>A</w:t>
+            </w:r>
+            <w:r>
+              <w:rPr>
+                <w:sz w:val="20"/>
+              </w:rPr>
+              <w:t xml:space="preserve"> /</w:t>
+            </w:r>
+            <w:r>
+              <w:rPr>
+                <w:sz w:val="20"/>
+              </w:rPr>
+              <w:t xml:space="preserve"> S</w:t>
+            </w:r>
+          </w:p>
+        </w:tc>
+        <w:tc>
+          <w:tcPr>
+            <w:tcW w:w="3969" w:type="dxa"/>
+          </w:tcPr>
+          <w:p>
+            <w:pPr>
+              <w:rPr>
+                <w:sz w:val="20"/>
+                <w:lang w:val="en-US"/>
+              </w:rPr>
+            </w:pPr>
+            <w:r>
+              <w:rPr>
+                <w:sz w:val="20"/>
+                <w:lang w:val="en-US"/>
+              </w:rPr>
+              <w:t>Tab Images</w:t>
+            </w:r>
+          </w:p>
+        </w:tc>
+        <w:tc>
+          <w:tcPr>
+            <w:tcW w:w="2268" w:type="dxa"/>
+          </w:tcPr>
+          <w:p>
+            <w:pPr>
+              <w:rPr>
+                <w:sz w:val="20"/>
+              </w:rPr>
+            </w:pPr>
+            <w:r>
+              <w:rPr>
+                <w:sz w:val="20"/>
+              </w:rPr>
+              <w:t>I</w:t>
+            </w:r>
+          </w:p>
+        </w:tc>
+      </w:tr>
+      <w:tr>
+        <w:tc>
+          <w:tcPr>
+            <w:tcW w:w="2093" w:type="dxa"/>
+          </w:tcPr>
+          <w:p>
+            <w:pPr>
+              <w:rPr>
+                <w:sz w:val="20"/>
+              </w:rPr>
+            </w:pPr>
+            <w:r>
+              <w:rPr>
+                <w:sz w:val="20"/>
+              </w:rPr>
+              <w:t>Tab Maps</w:t>
+            </w:r>
+          </w:p>
+        </w:tc>
+        <w:tc>
+          <w:tcPr>
+            <w:tcW w:w="1701" w:type="dxa"/>
+          </w:tcPr>
+          <w:p>
+            <w:pPr>
+              <w:rPr>
+                <w:sz w:val="20"/>
+              </w:rPr>
+            </w:pPr>
+            <w:r>
+              <w:rPr>
+                <w:sz w:val="20"/>
+              </w:rPr>
+              <w:t>M</w:t>
+            </w:r>
+          </w:p>
+        </w:tc>
+        <w:tc>
+          <w:tcPr>
+            <w:tcW w:w="3969" w:type="dxa"/>
+          </w:tcPr>
+          <w:p>
+            <w:pPr>
+              <w:rPr>
+                <w:sz w:val="20"/>
+                <w:lang w:val="en-US"/>
+              </w:rPr>
+            </w:pPr>
+            <w:r>
+              <w:rPr>
+                <w:sz w:val="20"/>
+                <w:lang w:val="en-US"/>
+              </w:rPr>
+              <w:t>Tab Videos</w:t>
+            </w:r>
+          </w:p>
+        </w:tc>
+        <w:tc>
+          <w:tcPr>
+            <w:tcW w:w="2268" w:type="dxa"/>
+          </w:tcPr>
+          <w:p>
+            <w:pPr>
+              <w:rPr>
+                <w:sz w:val="20"/>
+              </w:rPr>
+            </w:pPr>
+            <w:r>
+              <w:rPr>
+                <w:sz w:val="20"/>
+              </w:rPr>
+              <w:t>V</w:t>
+            </w:r>
+          </w:p>
+        </w:tc>
+      </w:tr>
+      <w:tr>
+        <w:tc>
+          <w:tcPr>
+            <w:tcW w:w="2093" w:type="dxa"/>
+          </w:tcPr>
+          <w:p>
+            <w:pPr>
+              <w:rPr>
+                <w:sz w:val="20"/>
+              </w:rPr>
+            </w:pPr>
+            <w:r>
+              <w:rPr>
+                <w:sz w:val="20"/>
+              </w:rPr>
+              <w:t>Tab News</w:t>
+            </w:r>
+          </w:p>
+        </w:tc>
+        <w:tc>
+          <w:tcPr>
+            <w:tcW w:w="1701" w:type="dxa"/>
+          </w:tcPr>
+          <w:p>
+            <w:pPr>
+              <w:rPr>
+                <w:sz w:val="20"/>
+              </w:rPr>
+            </w:pPr>
+            <w:r>
+              <w:rPr>
+                <w:sz w:val="20"/>
+              </w:rPr>
+              <w:t>N</w:t>
+            </w:r>
+          </w:p>
+        </w:tc>
+        <w:tc>
+          <w:tcPr>
+            <w:tcW w:w="3969" w:type="dxa"/>
+          </w:tcPr>
+          <w:p>
+            <w:pPr>
+              <w:rPr>
+                <w:sz w:val="20"/>
+                <w:lang w:val="en-US"/>
+              </w:rPr>
+            </w:pPr>
+            <w:r>
+              <w:rPr>
+                <w:sz w:val="20"/>
+                <w:lang w:val="en-US"/>
+              </w:rPr>
+              <w:t>Tab Shopping</w:t>
+            </w:r>
+          </w:p>
+        </w:tc>
+        <w:tc>
+          <w:tcPr>
+            <w:tcW w:w="2268" w:type="dxa"/>
+          </w:tcPr>
+          <w:p>
+            <w:pPr>
+              <w:rPr>
+                <w:sz w:val="20"/>
+              </w:rPr>
+            </w:pPr>
+            <w:r>
+              <w:rPr>
+                <w:sz w:val="20"/>
+              </w:rPr>
+              <w:t>Alt+S</w:t>
+            </w:r>
+          </w:p>
+        </w:tc>
+      </w:tr>
+      <w:tr>
+        <w:tc>
+          <w:tcPr>
+            <w:tcW w:w="2093" w:type="dxa"/>
+          </w:tcPr>
+          <w:p>
+            <w:pPr>
+              <w:rPr>
+                <w:sz w:val="20"/>
+              </w:rPr>
+            </w:pPr>
+            <w:r>
+              <w:rPr>
+                <w:sz w:val="20"/>
+              </w:rPr>
+              <w:t>Filter off</w:t>
+            </w:r>
+          </w:p>
+        </w:tc>
+        <w:tc>
+          <w:tcPr>
+            <w:tcW w:w="1701" w:type="dxa"/>
+          </w:tcPr>
+          <w:p>
+            <w:pPr>
+              <w:rPr>
+                <w:sz w:val="20"/>
+              </w:rPr>
+            </w:pPr>
+            <w:r>
+              <w:rPr>
+                <w:sz w:val="20"/>
+              </w:rPr>
+              <w:t>Z</w:t>
+            </w:r>
+          </w:p>
+        </w:tc>
+        <w:tc>
+          <w:tcPr>
+            <w:tcW w:w="3969" w:type="dxa"/>
+          </w:tcPr>
+          <w:p>
+            <w:pPr>
+              <w:rPr>
+                <w:sz w:val="20"/>
+                <w:lang w:val="en-US"/>
+              </w:rPr>
+            </w:pPr>
+            <w:r>
+              <w:rPr>
+                <w:sz w:val="20"/>
+                <w:lang w:val="en-US"/>
+              </w:rPr>
+              <w:t xml:space="preserve">Filter </w:t>
+            </w:r>
+            <w:r>
+              <w:rPr>
+                <w:sz w:val="20"/>
+                <w:lang w:val="en-US"/>
+              </w:rPr>
+              <w:t xml:space="preserve">by </w:t>
+            </w:r>
+            <w:r>
+              <w:rPr>
+                <w:sz w:val="20"/>
+                <w:lang w:val="en-US"/>
+              </w:rPr>
+              <w:t>p</w:t>
+            </w:r>
+            <w:r>
+              <w:rPr>
+                <w:sz w:val="20"/>
+                <w:lang w:val="en-US"/>
+              </w:rPr>
+              <w:t>ast hour/day/week/</w:t>
+            </w:r>
+            <w:r>
+              <w:rPr>
+                <w:sz w:val="20"/>
+                <w:lang w:val="en-US"/>
+              </w:rPr>
+              <w:t>month/</w:t>
+            </w:r>
+            <w:r>
+              <w:rPr>
+                <w:sz w:val="20"/>
+                <w:lang w:val="en-US"/>
+              </w:rPr>
+              <w:t>year</w:t>
+            </w:r>
+          </w:p>
+        </w:tc>
+        <w:tc>
+          <w:tcPr>
+            <w:tcW w:w="2268" w:type="dxa"/>
+          </w:tcPr>
+          <w:p>
+            <w:pPr>
+              <w:rPr>
+                <w:sz w:val="20"/>
+                <w:lang w:val="en-US"/>
+              </w:rPr>
+            </w:pPr>
+            <w:r>
+              <w:rPr>
+                <w:sz w:val="20"/>
+                <w:lang w:val="en-US"/>
+              </w:rPr>
+              <w:t>Z, H/D/W/M/Y</w:t>
             </w:r>
           </w:p>
         </w:tc>
@@ -62058,13 +62628,7 @@
               <w:rPr>
                 <w:lang w:val="en-US"/>
               </w:rPr>
-              <w:t>in mode o/O</w:t>
-            </w:r>
-            <w:r>
-              <w:rPr>
-                <w:lang w:val="en-US"/>
-              </w:rPr>
-              <w:t xml:space="preserve"> and </w:t>
+              <w:t xml:space="preserve">in mode o/O and </w:t>
             </w:r>
             <w:r>
               <w:rPr>

</xml_diff>

<commit_message>
docs: explain vimium completion
</commit_message>
<xml_diff>
--- a/Settings/Shortcuts.docx
+++ b/Settings/Shortcuts.docx
@@ -40336,6 +40336,22 @@
           <w:lang w:val="en-US"/>
         </w:rPr>
         <w:t>Supports command repetition</w:t>
+      </w:r>
+      <w:r>
+        <w:rPr>
+          <w:sz w:val="20"/>
+          <w:szCs w:val="20"/>
+          <w:lang w:val="en-US"/>
+        </w:rPr>
+        <w:t>: &lt;n&gt;&lt;command&gt;</w:t>
+      </w:r>
+      <w:r>
+        <w:rPr>
+          <w:sz w:val="20"/>
+          <w:szCs w:val="20"/>
+          <w:lang w:val="en-US"/>
+        </w:rPr>
+        <w:t>, where n is a positive integer and command is a repeatable shortcut.</w:t>
       </w:r>
     </w:p>
     <w:tbl>

</xml_diff>

<commit_message>
style: improve spacing in vimium table
</commit_message>
<xml_diff>
--- a/Settings/Shortcuts.docx
+++ b/Settings/Shortcuts.docx
@@ -40361,8 +40361,8 @@
         <w:tblLook w:val="04A0" w:firstRow="1" w:lastRow="0" w:firstColumn="1" w:lastColumn="0" w:noHBand="0" w:noVBand="1"/>
       </w:tblPr>
       <w:tblGrid>
-        <w:gridCol w:w="1809"/>
-        <w:gridCol w:w="8364"/>
+        <w:gridCol w:w="1951"/>
+        <w:gridCol w:w="8222"/>
       </w:tblGrid>
       <w:tr>
         <w:tc>
@@ -40390,7 +40390,7 @@
       <w:tr>
         <w:tc>
           <w:tcPr>
-            <w:tcW w:w="1809" w:type="dxa"/>
+            <w:tcW w:w="1951" w:type="dxa"/>
           </w:tcPr>
           <w:p>
             <w:pPr>
@@ -40412,7 +40412,7 @@
         </w:tc>
         <w:tc>
           <w:tcPr>
-            <w:tcW w:w="8364" w:type="dxa"/>
+            <w:tcW w:w="8222" w:type="dxa"/>
           </w:tcPr>
           <w:p>
             <w:pPr>
@@ -40436,7 +40436,7 @@
       <w:tr>
         <w:tc>
           <w:tcPr>
-            <w:tcW w:w="1809" w:type="dxa"/>
+            <w:tcW w:w="1951" w:type="dxa"/>
           </w:tcPr>
           <w:p>
             <w:pPr>
@@ -40458,7 +40458,7 @@
         </w:tc>
         <w:tc>
           <w:tcPr>
-            <w:tcW w:w="8364" w:type="dxa"/>
+            <w:tcW w:w="8222" w:type="dxa"/>
           </w:tcPr>
           <w:p>
             <w:pPr>
@@ -40491,7 +40491,7 @@
       <w:tr>
         <w:tc>
           <w:tcPr>
-            <w:tcW w:w="1809" w:type="dxa"/>
+            <w:tcW w:w="1951" w:type="dxa"/>
           </w:tcPr>
           <w:p>
             <w:pPr>
@@ -40513,7 +40513,7 @@
         </w:tc>
         <w:tc>
           <w:tcPr>
-            <w:tcW w:w="8364" w:type="dxa"/>
+            <w:tcW w:w="8222" w:type="dxa"/>
           </w:tcPr>
           <w:p>
             <w:pPr>
@@ -40546,7 +40546,7 @@
       <w:tr>
         <w:tc>
           <w:tcPr>
-            <w:tcW w:w="1809" w:type="dxa"/>
+            <w:tcW w:w="1951" w:type="dxa"/>
           </w:tcPr>
           <w:p>
             <w:pPr>
@@ -40568,7 +40568,7 @@
         </w:tc>
         <w:tc>
           <w:tcPr>
-            <w:tcW w:w="8364" w:type="dxa"/>
+            <w:tcW w:w="8222" w:type="dxa"/>
           </w:tcPr>
           <w:p>
             <w:pPr>
@@ -40592,7 +40592,7 @@
       <w:tr>
         <w:tc>
           <w:tcPr>
-            <w:tcW w:w="1809" w:type="dxa"/>
+            <w:tcW w:w="1951" w:type="dxa"/>
           </w:tcPr>
           <w:p>
             <w:pPr>
@@ -40614,7 +40614,7 @@
         </w:tc>
         <w:tc>
           <w:tcPr>
-            <w:tcW w:w="8364" w:type="dxa"/>
+            <w:tcW w:w="8222" w:type="dxa"/>
           </w:tcPr>
           <w:p>
             <w:pPr>
@@ -40683,7 +40683,7 @@
       <w:tr>
         <w:tc>
           <w:tcPr>
-            <w:tcW w:w="1809" w:type="dxa"/>
+            <w:tcW w:w="1951" w:type="dxa"/>
           </w:tcPr>
           <w:p>
             <w:pPr>
@@ -40705,7 +40705,7 @@
         </w:tc>
         <w:tc>
           <w:tcPr>
-            <w:tcW w:w="8364" w:type="dxa"/>
+            <w:tcW w:w="8222" w:type="dxa"/>
           </w:tcPr>
           <w:p>
             <w:pPr>
@@ -40738,7 +40738,7 @@
       <w:tr>
         <w:tc>
           <w:tcPr>
-            <w:tcW w:w="1809" w:type="dxa"/>
+            <w:tcW w:w="1951" w:type="dxa"/>
           </w:tcPr>
           <w:p>
             <w:pPr>
@@ -40760,7 +40760,7 @@
         </w:tc>
         <w:tc>
           <w:tcPr>
-            <w:tcW w:w="8364" w:type="dxa"/>
+            <w:tcW w:w="8222" w:type="dxa"/>
           </w:tcPr>
           <w:p>
             <w:pPr>
@@ -40791,7 +40791,7 @@
       <w:tr>
         <w:tc>
           <w:tcPr>
-            <w:tcW w:w="1809" w:type="dxa"/>
+            <w:tcW w:w="1951" w:type="dxa"/>
           </w:tcPr>
           <w:p>
             <w:pPr>
@@ -40813,7 +40813,7 @@
         </w:tc>
         <w:tc>
           <w:tcPr>
-            <w:tcW w:w="8364" w:type="dxa"/>
+            <w:tcW w:w="8222" w:type="dxa"/>
           </w:tcPr>
           <w:p>
             <w:pPr>
@@ -40867,7 +40867,7 @@
       <w:tr>
         <w:tc>
           <w:tcPr>
-            <w:tcW w:w="1809" w:type="dxa"/>
+            <w:tcW w:w="1951" w:type="dxa"/>
           </w:tcPr>
           <w:p>
             <w:pPr>
@@ -40889,7 +40889,7 @@
         </w:tc>
         <w:tc>
           <w:tcPr>
-            <w:tcW w:w="8364" w:type="dxa"/>
+            <w:tcW w:w="8222" w:type="dxa"/>
           </w:tcPr>
           <w:p>
             <w:pPr>
@@ -40931,7 +40931,7 @@
       <w:tr>
         <w:tc>
           <w:tcPr>
-            <w:tcW w:w="1809" w:type="dxa"/>
+            <w:tcW w:w="1951" w:type="dxa"/>
           </w:tcPr>
           <w:p>
             <w:pPr>
@@ -40953,7 +40953,7 @@
         </w:tc>
         <w:tc>
           <w:tcPr>
-            <w:tcW w:w="8364" w:type="dxa"/>
+            <w:tcW w:w="8222" w:type="dxa"/>
           </w:tcPr>
           <w:p>
             <w:pPr>
@@ -40995,7 +40995,7 @@
       <w:tr>
         <w:tc>
           <w:tcPr>
-            <w:tcW w:w="1809" w:type="dxa"/>
+            <w:tcW w:w="1951" w:type="dxa"/>
           </w:tcPr>
           <w:p>
             <w:pPr>
@@ -41017,7 +41017,7 @@
         </w:tc>
         <w:tc>
           <w:tcPr>
-            <w:tcW w:w="8364" w:type="dxa"/>
+            <w:tcW w:w="8222" w:type="dxa"/>
           </w:tcPr>
           <w:p>
             <w:pPr>
@@ -41059,7 +41059,7 @@
       <w:tr>
         <w:tc>
           <w:tcPr>
-            <w:tcW w:w="1809" w:type="dxa"/>
+            <w:tcW w:w="1951" w:type="dxa"/>
           </w:tcPr>
           <w:p>
             <w:pPr>
@@ -41081,7 +41081,7 @@
         </w:tc>
         <w:tc>
           <w:tcPr>
-            <w:tcW w:w="8364" w:type="dxa"/>
+            <w:tcW w:w="8222" w:type="dxa"/>
           </w:tcPr>
           <w:p>
             <w:pPr>
@@ -41141,7 +41141,7 @@
       <w:tr>
         <w:tc>
           <w:tcPr>
-            <w:tcW w:w="1809" w:type="dxa"/>
+            <w:tcW w:w="1951" w:type="dxa"/>
           </w:tcPr>
           <w:p>
             <w:pPr>
@@ -41164,7 +41164,7 @@
         </w:tc>
         <w:tc>
           <w:tcPr>
-            <w:tcW w:w="8364" w:type="dxa"/>
+            <w:tcW w:w="8222" w:type="dxa"/>
           </w:tcPr>
           <w:p>
             <w:pPr>
@@ -41206,7 +41206,7 @@
       <w:tr>
         <w:tc>
           <w:tcPr>
-            <w:tcW w:w="1809" w:type="dxa"/>
+            <w:tcW w:w="1951" w:type="dxa"/>
           </w:tcPr>
           <w:p>
             <w:pPr>
@@ -41229,7 +41229,7 @@
         </w:tc>
         <w:tc>
           <w:tcPr>
-            <w:tcW w:w="8364" w:type="dxa"/>
+            <w:tcW w:w="8222" w:type="dxa"/>
           </w:tcPr>
           <w:p>
             <w:pPr>
@@ -41281,7 +41281,7 @@
       <w:tr>
         <w:tc>
           <w:tcPr>
-            <w:tcW w:w="1809" w:type="dxa"/>
+            <w:tcW w:w="1951" w:type="dxa"/>
           </w:tcPr>
           <w:p>
             <w:pPr>
@@ -41303,7 +41303,7 @@
         </w:tc>
         <w:tc>
           <w:tcPr>
-            <w:tcW w:w="8364" w:type="dxa"/>
+            <w:tcW w:w="8222" w:type="dxa"/>
           </w:tcPr>
           <w:p>
             <w:pPr>
@@ -41354,7 +41354,7 @@
       <w:tr>
         <w:tc>
           <w:tcPr>
-            <w:tcW w:w="1809" w:type="dxa"/>
+            <w:tcW w:w="1951" w:type="dxa"/>
             <w:shd w:val="clear" w:color="auto" w:fill="auto"/>
           </w:tcPr>
           <w:p>
@@ -41377,7 +41377,7 @@
         </w:tc>
         <w:tc>
           <w:tcPr>
-            <w:tcW w:w="8364" w:type="dxa"/>
+            <w:tcW w:w="8222" w:type="dxa"/>
             <w:shd w:val="clear" w:color="auto" w:fill="auto"/>
           </w:tcPr>
           <w:p>
@@ -41435,7 +41435,7 @@
       <w:tr>
         <w:tc>
           <w:tcPr>
-            <w:tcW w:w="1809" w:type="dxa"/>
+            <w:tcW w:w="1951" w:type="dxa"/>
             <w:shd w:val="clear" w:color="auto" w:fill="auto"/>
           </w:tcPr>
           <w:p>
@@ -41458,7 +41458,7 @@
         </w:tc>
         <w:tc>
           <w:tcPr>
-            <w:tcW w:w="8364" w:type="dxa"/>
+            <w:tcW w:w="8222" w:type="dxa"/>
             <w:shd w:val="clear" w:color="auto" w:fill="auto"/>
           </w:tcPr>
           <w:p>
@@ -41483,7 +41483,7 @@
       <w:tr>
         <w:tc>
           <w:tcPr>
-            <w:tcW w:w="1809" w:type="dxa"/>
+            <w:tcW w:w="1951" w:type="dxa"/>
             <w:shd w:val="clear" w:color="auto" w:fill="auto"/>
           </w:tcPr>
           <w:p>
@@ -41500,13 +41500,45 @@
                 <w:sz w:val="20"/>
                 <w:szCs w:val="20"/>
               </w:rPr>
-              <w:t>&lt;c-j&gt;/&lt;Tab&gt;</w:t>
-            </w:r>
-          </w:p>
-        </w:tc>
-        <w:tc>
-          <w:tcPr>
-            <w:tcW w:w="8364" w:type="dxa"/>
+              <w:t>&lt;c-j&gt;</w:t>
+            </w:r>
+            <w:r>
+              <w:rPr>
+                <w:rFonts w:ascii="Consolas" w:hAnsi="Consolas"/>
+                <w:sz w:val="20"/>
+                <w:szCs w:val="20"/>
+              </w:rPr>
+              <w:t xml:space="preserve"> </w:t>
+            </w:r>
+            <w:r>
+              <w:rPr>
+                <w:rFonts w:ascii="Consolas" w:hAnsi="Consolas"/>
+                <w:sz w:val="20"/>
+                <w:szCs w:val="20"/>
+              </w:rPr>
+              <w:t>/</w:t>
+            </w:r>
+            <w:r>
+              <w:rPr>
+                <w:rFonts w:ascii="Consolas" w:hAnsi="Consolas"/>
+                <w:sz w:val="20"/>
+                <w:szCs w:val="20"/>
+              </w:rPr>
+              <w:t xml:space="preserve"> </w:t>
+            </w:r>
+            <w:r>
+              <w:rPr>
+                <w:rFonts w:ascii="Consolas" w:hAnsi="Consolas"/>
+                <w:sz w:val="20"/>
+                <w:szCs w:val="20"/>
+              </w:rPr>
+              <w:t>&lt;Tab&gt;</w:t>
+            </w:r>
+          </w:p>
+        </w:tc>
+        <w:tc>
+          <w:tcPr>
+            <w:tcW w:w="8222" w:type="dxa"/>
             <w:shd w:val="clear" w:color="auto" w:fill="auto"/>
           </w:tcPr>
           <w:p>
@@ -41531,7 +41563,7 @@
       <w:tr>
         <w:tc>
           <w:tcPr>
-            <w:tcW w:w="1809" w:type="dxa"/>
+            <w:tcW w:w="1951" w:type="dxa"/>
             <w:shd w:val="clear" w:color="auto" w:fill="auto"/>
           </w:tcPr>
           <w:p>
@@ -41548,13 +41580,45 @@
                 <w:sz w:val="20"/>
                 <w:szCs w:val="20"/>
               </w:rPr>
-              <w:t>&lt;c-k&gt;/&lt;s-Tab&gt;</w:t>
-            </w:r>
-          </w:p>
-        </w:tc>
-        <w:tc>
-          <w:tcPr>
-            <w:tcW w:w="8364" w:type="dxa"/>
+              <w:t>&lt;c-k&gt;</w:t>
+            </w:r>
+            <w:r>
+              <w:rPr>
+                <w:rFonts w:ascii="Consolas" w:hAnsi="Consolas"/>
+                <w:sz w:val="20"/>
+                <w:szCs w:val="20"/>
+              </w:rPr>
+              <w:t xml:space="preserve"> </w:t>
+            </w:r>
+            <w:r>
+              <w:rPr>
+                <w:rFonts w:ascii="Consolas" w:hAnsi="Consolas"/>
+                <w:sz w:val="20"/>
+                <w:szCs w:val="20"/>
+              </w:rPr>
+              <w:t>/</w:t>
+            </w:r>
+            <w:r>
+              <w:rPr>
+                <w:rFonts w:ascii="Consolas" w:hAnsi="Consolas"/>
+                <w:sz w:val="20"/>
+                <w:szCs w:val="20"/>
+              </w:rPr>
+              <w:t xml:space="preserve"> </w:t>
+            </w:r>
+            <w:r>
+              <w:rPr>
+                <w:rFonts w:ascii="Consolas" w:hAnsi="Consolas"/>
+                <w:sz w:val="20"/>
+                <w:szCs w:val="20"/>
+              </w:rPr>
+              <w:t>&lt;s-Tab&gt;</w:t>
+            </w:r>
+          </w:p>
+        </w:tc>
+        <w:tc>
+          <w:tcPr>
+            <w:tcW w:w="8222" w:type="dxa"/>
             <w:shd w:val="clear" w:color="auto" w:fill="auto"/>
           </w:tcPr>
           <w:p>
@@ -41579,7 +41643,7 @@
       <w:tr>
         <w:tc>
           <w:tcPr>
-            <w:tcW w:w="1809" w:type="dxa"/>
+            <w:tcW w:w="1951" w:type="dxa"/>
             <w:shd w:val="clear" w:color="auto" w:fill="auto"/>
           </w:tcPr>
           <w:p>
@@ -41602,7 +41666,7 @@
         </w:tc>
         <w:tc>
           <w:tcPr>
-            <w:tcW w:w="8364" w:type="dxa"/>
+            <w:tcW w:w="8222" w:type="dxa"/>
             <w:shd w:val="clear" w:color="auto" w:fill="auto"/>
           </w:tcPr>
           <w:p>
@@ -41657,7 +41721,7 @@
       <w:tr>
         <w:tc>
           <w:tcPr>
-            <w:tcW w:w="1809" w:type="dxa"/>
+            <w:tcW w:w="1951" w:type="dxa"/>
           </w:tcPr>
           <w:p>
             <w:pPr>
@@ -41680,7 +41744,7 @@
         </w:tc>
         <w:tc>
           <w:tcPr>
-            <w:tcW w:w="8364" w:type="dxa"/>
+            <w:tcW w:w="8222" w:type="dxa"/>
           </w:tcPr>
           <w:p>
             <w:pPr>
@@ -41704,7 +41768,7 @@
       <w:tr>
         <w:tc>
           <w:tcPr>
-            <w:tcW w:w="1809" w:type="dxa"/>
+            <w:tcW w:w="1951" w:type="dxa"/>
           </w:tcPr>
           <w:p>
             <w:pPr>
@@ -41726,7 +41790,7 @@
         </w:tc>
         <w:tc>
           <w:tcPr>
-            <w:tcW w:w="8364" w:type="dxa"/>
+            <w:tcW w:w="8222" w:type="dxa"/>
           </w:tcPr>
           <w:p>
             <w:pPr>
@@ -41769,7 +41833,7 @@
       <w:tr>
         <w:tc>
           <w:tcPr>
-            <w:tcW w:w="1809" w:type="dxa"/>
+            <w:tcW w:w="1951" w:type="dxa"/>
           </w:tcPr>
           <w:p>
             <w:pPr>
@@ -41792,7 +41856,7 @@
         </w:tc>
         <w:tc>
           <w:tcPr>
-            <w:tcW w:w="8364" w:type="dxa"/>
+            <w:tcW w:w="8222" w:type="dxa"/>
           </w:tcPr>
           <w:p>
             <w:pPr>
@@ -41871,7 +41935,7 @@
       <w:tr>
         <w:tc>
           <w:tcPr>
-            <w:tcW w:w="1809" w:type="dxa"/>
+            <w:tcW w:w="1951" w:type="dxa"/>
           </w:tcPr>
           <w:p>
             <w:pPr>
@@ -41893,7 +41957,7 @@
         </w:tc>
         <w:tc>
           <w:tcPr>
-            <w:tcW w:w="8364" w:type="dxa"/>
+            <w:tcW w:w="8222" w:type="dxa"/>
           </w:tcPr>
           <w:p>
             <w:pPr>
@@ -41926,7 +41990,7 @@
       <w:tr>
         <w:tc>
           <w:tcPr>
-            <w:tcW w:w="1809" w:type="dxa"/>
+            <w:tcW w:w="1951" w:type="dxa"/>
           </w:tcPr>
           <w:p>
             <w:pPr>
@@ -41948,7 +42012,7 @@
         </w:tc>
         <w:tc>
           <w:tcPr>
-            <w:tcW w:w="8364" w:type="dxa"/>
+            <w:tcW w:w="8222" w:type="dxa"/>
           </w:tcPr>
           <w:p>
             <w:pPr>
@@ -41981,7 +42045,7 @@
       <w:tr>
         <w:tc>
           <w:tcPr>
-            <w:tcW w:w="1809" w:type="dxa"/>
+            <w:tcW w:w="1951" w:type="dxa"/>
           </w:tcPr>
           <w:p>
             <w:pPr>
@@ -42003,7 +42067,7 @@
         </w:tc>
         <w:tc>
           <w:tcPr>
-            <w:tcW w:w="8364" w:type="dxa"/>
+            <w:tcW w:w="8222" w:type="dxa"/>
           </w:tcPr>
           <w:p>
             <w:pPr>
@@ -42036,7 +42100,7 @@
       <w:tr>
         <w:tc>
           <w:tcPr>
-            <w:tcW w:w="1809" w:type="dxa"/>
+            <w:tcW w:w="1951" w:type="dxa"/>
           </w:tcPr>
           <w:p>
             <w:pPr>
@@ -42058,7 +42122,7 @@
         </w:tc>
         <w:tc>
           <w:tcPr>
-            <w:tcW w:w="8364" w:type="dxa"/>
+            <w:tcW w:w="8222" w:type="dxa"/>
           </w:tcPr>
           <w:p>
             <w:pPr>
@@ -42091,7 +42155,7 @@
       <w:tr>
         <w:tc>
           <w:tcPr>
-            <w:tcW w:w="1809" w:type="dxa"/>
+            <w:tcW w:w="1951" w:type="dxa"/>
           </w:tcPr>
           <w:p>
             <w:pPr>
@@ -42113,7 +42177,7 @@
         </w:tc>
         <w:tc>
           <w:tcPr>
-            <w:tcW w:w="8364" w:type="dxa"/>
+            <w:tcW w:w="8222" w:type="dxa"/>
           </w:tcPr>
           <w:p>
             <w:pPr>
@@ -42164,7 +42228,7 @@
       <w:tr>
         <w:tc>
           <w:tcPr>
-            <w:tcW w:w="1809" w:type="dxa"/>
+            <w:tcW w:w="1951" w:type="dxa"/>
           </w:tcPr>
           <w:p>
             <w:pPr>
@@ -42186,7 +42250,7 @@
         </w:tc>
         <w:tc>
           <w:tcPr>
-            <w:tcW w:w="8364" w:type="dxa"/>
+            <w:tcW w:w="8222" w:type="dxa"/>
           </w:tcPr>
           <w:p>
             <w:pPr>
@@ -42219,7 +42283,7 @@
       <w:tr>
         <w:tc>
           <w:tcPr>
-            <w:tcW w:w="1809" w:type="dxa"/>
+            <w:tcW w:w="1951" w:type="dxa"/>
           </w:tcPr>
           <w:p>
             <w:pPr>
@@ -42241,7 +42305,7 @@
         </w:tc>
         <w:tc>
           <w:tcPr>
-            <w:tcW w:w="8364" w:type="dxa"/>
+            <w:tcW w:w="8222" w:type="dxa"/>
           </w:tcPr>
           <w:p>
             <w:pPr>
@@ -42283,7 +42347,7 @@
       <w:tr>
         <w:tc>
           <w:tcPr>
-            <w:tcW w:w="1809" w:type="dxa"/>
+            <w:tcW w:w="1951" w:type="dxa"/>
           </w:tcPr>
           <w:p>
             <w:pPr>
@@ -42305,7 +42369,7 @@
         </w:tc>
         <w:tc>
           <w:tcPr>
-            <w:tcW w:w="8364" w:type="dxa"/>
+            <w:tcW w:w="8222" w:type="dxa"/>
           </w:tcPr>
           <w:p>
             <w:pPr>
@@ -42356,7 +42420,7 @@
       <w:tr>
         <w:tc>
           <w:tcPr>
-            <w:tcW w:w="1809" w:type="dxa"/>
+            <w:tcW w:w="1951" w:type="dxa"/>
           </w:tcPr>
           <w:p>
             <w:pPr>
@@ -42378,7 +42442,7 @@
         </w:tc>
         <w:tc>
           <w:tcPr>
-            <w:tcW w:w="8364" w:type="dxa"/>
+            <w:tcW w:w="8222" w:type="dxa"/>
           </w:tcPr>
           <w:p>
             <w:pPr>
@@ -42410,7 +42474,7 @@
       <w:tr>
         <w:tc>
           <w:tcPr>
-            <w:tcW w:w="1809" w:type="dxa"/>
+            <w:tcW w:w="1951" w:type="dxa"/>
           </w:tcPr>
           <w:p>
             <w:pPr>
@@ -42432,7 +42496,7 @@
         </w:tc>
         <w:tc>
           <w:tcPr>
-            <w:tcW w:w="8364" w:type="dxa"/>
+            <w:tcW w:w="8222" w:type="dxa"/>
           </w:tcPr>
           <w:p>
             <w:pPr>
@@ -42481,7 +42545,7 @@
       <w:tr>
         <w:tc>
           <w:tcPr>
-            <w:tcW w:w="1809" w:type="dxa"/>
+            <w:tcW w:w="1951" w:type="dxa"/>
           </w:tcPr>
           <w:p>
             <w:pPr>
@@ -42503,7 +42567,7 @@
         </w:tc>
         <w:tc>
           <w:tcPr>
-            <w:tcW w:w="8364" w:type="dxa"/>
+            <w:tcW w:w="8222" w:type="dxa"/>
           </w:tcPr>
           <w:p>
             <w:pPr>
@@ -42545,7 +42609,7 @@
       <w:tr>
         <w:tc>
           <w:tcPr>
-            <w:tcW w:w="1809" w:type="dxa"/>
+            <w:tcW w:w="1951" w:type="dxa"/>
           </w:tcPr>
           <w:p>
             <w:pPr>
@@ -42567,7 +42631,7 @@
         </w:tc>
         <w:tc>
           <w:tcPr>
-            <w:tcW w:w="8364" w:type="dxa"/>
+            <w:tcW w:w="8222" w:type="dxa"/>
           </w:tcPr>
           <w:p>
             <w:pPr>
@@ -42591,7 +42655,7 @@
       <w:tr>
         <w:tc>
           <w:tcPr>
-            <w:tcW w:w="1809" w:type="dxa"/>
+            <w:tcW w:w="1951" w:type="dxa"/>
           </w:tcPr>
           <w:p>
             <w:pPr>
@@ -42613,7 +42677,7 @@
         </w:tc>
         <w:tc>
           <w:tcPr>
-            <w:tcW w:w="8364" w:type="dxa"/>
+            <w:tcW w:w="8222" w:type="dxa"/>
           </w:tcPr>
           <w:p>
             <w:pPr>
@@ -42754,7 +42818,7 @@
       <w:tr>
         <w:tc>
           <w:tcPr>
-            <w:tcW w:w="1809" w:type="dxa"/>
+            <w:tcW w:w="1951" w:type="dxa"/>
           </w:tcPr>
           <w:p>
             <w:pPr>
@@ -42776,7 +42840,7 @@
         </w:tc>
         <w:tc>
           <w:tcPr>
-            <w:tcW w:w="8364" w:type="dxa"/>
+            <w:tcW w:w="8222" w:type="dxa"/>
           </w:tcPr>
           <w:p>
             <w:pPr>
@@ -42800,7 +42864,7 @@
       <w:tr>
         <w:tc>
           <w:tcPr>
-            <w:tcW w:w="1809" w:type="dxa"/>
+            <w:tcW w:w="1951" w:type="dxa"/>
           </w:tcPr>
           <w:p>
             <w:pPr>
@@ -42822,7 +42886,7 @@
         </w:tc>
         <w:tc>
           <w:tcPr>
-            <w:tcW w:w="8364" w:type="dxa"/>
+            <w:tcW w:w="8222" w:type="dxa"/>
           </w:tcPr>
           <w:p>
             <w:pPr>
@@ -42846,7 +42910,7 @@
       <w:tr>
         <w:tc>
           <w:tcPr>
-            <w:tcW w:w="1809" w:type="dxa"/>
+            <w:tcW w:w="1951" w:type="dxa"/>
           </w:tcPr>
           <w:p>
             <w:pPr>
@@ -42868,7 +42932,7 @@
         </w:tc>
         <w:tc>
           <w:tcPr>
-            <w:tcW w:w="8364" w:type="dxa"/>
+            <w:tcW w:w="8222" w:type="dxa"/>
           </w:tcPr>
           <w:p>
             <w:pPr>
@@ -42944,7 +43008,7 @@
       <w:tr>
         <w:tc>
           <w:tcPr>
-            <w:tcW w:w="1809" w:type="dxa"/>
+            <w:tcW w:w="1951" w:type="dxa"/>
           </w:tcPr>
           <w:p>
             <w:pPr>
@@ -42966,7 +43030,7 @@
         </w:tc>
         <w:tc>
           <w:tcPr>
-            <w:tcW w:w="8364" w:type="dxa"/>
+            <w:tcW w:w="8222" w:type="dxa"/>
           </w:tcPr>
           <w:p>
             <w:pPr>
@@ -43035,7 +43099,7 @@
       <w:tr>
         <w:tc>
           <w:tcPr>
-            <w:tcW w:w="1809" w:type="dxa"/>
+            <w:tcW w:w="1951" w:type="dxa"/>
           </w:tcPr>
           <w:p>
             <w:pPr>
@@ -43057,7 +43121,7 @@
         </w:tc>
         <w:tc>
           <w:tcPr>
-            <w:tcW w:w="8364" w:type="dxa"/>
+            <w:tcW w:w="8222" w:type="dxa"/>
           </w:tcPr>
           <w:p>
             <w:pPr>
@@ -43091,7 +43155,7 @@
       <w:tr>
         <w:tc>
           <w:tcPr>
-            <w:tcW w:w="1809" w:type="dxa"/>
+            <w:tcW w:w="1951" w:type="dxa"/>
           </w:tcPr>
           <w:p>
             <w:pPr>
@@ -43113,7 +43177,7 @@
         </w:tc>
         <w:tc>
           <w:tcPr>
-            <w:tcW w:w="8364" w:type="dxa"/>
+            <w:tcW w:w="8222" w:type="dxa"/>
           </w:tcPr>
           <w:p>
             <w:pPr>
@@ -43137,7 +43201,7 @@
       <w:tr>
         <w:tc>
           <w:tcPr>
-            <w:tcW w:w="1809" w:type="dxa"/>
+            <w:tcW w:w="1951" w:type="dxa"/>
           </w:tcPr>
           <w:p>
             <w:pPr>
@@ -43159,7 +43223,7 @@
         </w:tc>
         <w:tc>
           <w:tcPr>
-            <w:tcW w:w="8364" w:type="dxa"/>
+            <w:tcW w:w="8222" w:type="dxa"/>
           </w:tcPr>
           <w:p>
             <w:pPr>

</xml_diff>

<commit_message>
refactor: use vim style shortcuts in vimium
</commit_message>
<xml_diff>
--- a/Settings/Shortcuts.docx
+++ b/Settings/Shortcuts.docx
@@ -40507,7 +40507,39 @@
                 <w:sz w:val="20"/>
                 <w:szCs w:val="20"/>
               </w:rPr>
-              <w:t>&lt;c-e&gt; / &lt;c-y&gt;</w:t>
+              <w:t>&lt;</w:t>
+            </w:r>
+            <w:r>
+              <w:rPr>
+                <w:rFonts w:ascii="Consolas" w:hAnsi="Consolas"/>
+                <w:sz w:val="20"/>
+                <w:szCs w:val="20"/>
+              </w:rPr>
+              <w:t>C</w:t>
+            </w:r>
+            <w:r>
+              <w:rPr>
+                <w:rFonts w:ascii="Consolas" w:hAnsi="Consolas"/>
+                <w:sz w:val="20"/>
+                <w:szCs w:val="20"/>
+              </w:rPr>
+              <w:t>-e&gt; / &lt;</w:t>
+            </w:r>
+            <w:r>
+              <w:rPr>
+                <w:rFonts w:ascii="Consolas" w:hAnsi="Consolas"/>
+                <w:sz w:val="20"/>
+                <w:szCs w:val="20"/>
+              </w:rPr>
+              <w:t>C</w:t>
+            </w:r>
+            <w:r>
+              <w:rPr>
+                <w:rFonts w:ascii="Consolas" w:hAnsi="Consolas"/>
+                <w:sz w:val="20"/>
+                <w:szCs w:val="20"/>
+              </w:rPr>
+              <w:t>-y&gt;</w:t>
             </w:r>
           </w:p>
         </w:tc>
@@ -40883,7 +40915,23 @@
                 <w:sz w:val="20"/>
                 <w:szCs w:val="20"/>
               </w:rPr>
-              <w:t>i / &lt;ESC&gt;</w:t>
+              <w:t>i / &lt;E</w:t>
+            </w:r>
+            <w:r>
+              <w:rPr>
+                <w:rFonts w:ascii="Consolas" w:hAnsi="Consolas"/>
+                <w:sz w:val="20"/>
+                <w:szCs w:val="20"/>
+              </w:rPr>
+              <w:t>sc</w:t>
+            </w:r>
+            <w:r>
+              <w:rPr>
+                <w:rFonts w:ascii="Consolas" w:hAnsi="Consolas"/>
+                <w:sz w:val="20"/>
+                <w:szCs w:val="20"/>
+              </w:rPr>
+              <w:t>&gt;</w:t>
             </w:r>
           </w:p>
         </w:tc>
@@ -41452,7 +41500,23 @@
                 <w:sz w:val="20"/>
                 <w:szCs w:val="20"/>
               </w:rPr>
-              <w:t>&lt;c-enter&gt;</w:t>
+              <w:t>&lt;</w:t>
+            </w:r>
+            <w:r>
+              <w:rPr>
+                <w:rFonts w:ascii="Consolas" w:hAnsi="Consolas"/>
+                <w:sz w:val="20"/>
+                <w:szCs w:val="20"/>
+              </w:rPr>
+              <w:t>C</w:t>
+            </w:r>
+            <w:r>
+              <w:rPr>
+                <w:rFonts w:ascii="Consolas" w:hAnsi="Consolas"/>
+                <w:sz w:val="20"/>
+                <w:szCs w:val="20"/>
+              </w:rPr>
+              <w:t>-enter&gt;</w:t>
             </w:r>
           </w:p>
         </w:tc>
@@ -41500,7 +41564,23 @@
                 <w:sz w:val="20"/>
                 <w:szCs w:val="20"/>
               </w:rPr>
-              <w:t>&lt;c-j&gt;</w:t>
+              <w:t>&lt;</w:t>
+            </w:r>
+            <w:r>
+              <w:rPr>
+                <w:rFonts w:ascii="Consolas" w:hAnsi="Consolas"/>
+                <w:sz w:val="20"/>
+                <w:szCs w:val="20"/>
+              </w:rPr>
+              <w:t>C</w:t>
+            </w:r>
+            <w:r>
+              <w:rPr>
+                <w:rFonts w:ascii="Consolas" w:hAnsi="Consolas"/>
+                <w:sz w:val="20"/>
+                <w:szCs w:val="20"/>
+              </w:rPr>
+              <w:t>-j&gt;</w:t>
             </w:r>
             <w:r>
               <w:rPr>
@@ -41580,7 +41660,23 @@
                 <w:sz w:val="20"/>
                 <w:szCs w:val="20"/>
               </w:rPr>
-              <w:t>&lt;c-k&gt;</w:t>
+              <w:t>&lt;</w:t>
+            </w:r>
+            <w:r>
+              <w:rPr>
+                <w:rFonts w:ascii="Consolas" w:hAnsi="Consolas"/>
+                <w:sz w:val="20"/>
+                <w:szCs w:val="20"/>
+              </w:rPr>
+              <w:t>C</w:t>
+            </w:r>
+            <w:r>
+              <w:rPr>
+                <w:rFonts w:ascii="Consolas" w:hAnsi="Consolas"/>
+                <w:sz w:val="20"/>
+                <w:szCs w:val="20"/>
+              </w:rPr>
+              <w:t>-k&gt;</w:t>
             </w:r>
             <w:r>
               <w:rPr>
@@ -41612,7 +41708,23 @@
                 <w:sz w:val="20"/>
                 <w:szCs w:val="20"/>
               </w:rPr>
-              <w:t>&lt;s-Tab&gt;</w:t>
+              <w:t>&lt;</w:t>
+            </w:r>
+            <w:r>
+              <w:rPr>
+                <w:rFonts w:ascii="Consolas" w:hAnsi="Consolas"/>
+                <w:sz w:val="20"/>
+                <w:szCs w:val="20"/>
+              </w:rPr>
+              <w:t>S</w:t>
+            </w:r>
+            <w:r>
+              <w:rPr>
+                <w:rFonts w:ascii="Consolas" w:hAnsi="Consolas"/>
+                <w:sz w:val="20"/>
+                <w:szCs w:val="20"/>
+              </w:rPr>
+              <w:t>-Tab&gt;</w:t>
             </w:r>
           </w:p>
         </w:tc>
@@ -42436,7 +42548,23 @@
                 <w:sz w:val="20"/>
                 <w:szCs w:val="20"/>
               </w:rPr>
-              <w:t>&lt;a-p&gt;</w:t>
+              <w:t>&lt;</w:t>
+            </w:r>
+            <w:r>
+              <w:rPr>
+                <w:rFonts w:ascii="Consolas" w:hAnsi="Consolas"/>
+                <w:sz w:val="20"/>
+                <w:szCs w:val="20"/>
+              </w:rPr>
+              <w:t>M</w:t>
+            </w:r>
+            <w:r>
+              <w:rPr>
+                <w:rFonts w:ascii="Consolas" w:hAnsi="Consolas"/>
+                <w:sz w:val="20"/>
+                <w:szCs w:val="20"/>
+              </w:rPr>
+              <w:t>-p&gt;</w:t>
             </w:r>
           </w:p>
         </w:tc>
@@ -42490,7 +42618,23 @@
                 <w:sz w:val="20"/>
                 <w:szCs w:val="20"/>
               </w:rPr>
-              <w:t>&lt;a-m&gt;</w:t>
+              <w:t>&lt;</w:t>
+            </w:r>
+            <w:r>
+              <w:rPr>
+                <w:rFonts w:ascii="Consolas" w:hAnsi="Consolas"/>
+                <w:sz w:val="20"/>
+                <w:szCs w:val="20"/>
+              </w:rPr>
+              <w:t>M</w:t>
+            </w:r>
+            <w:r>
+              <w:rPr>
+                <w:rFonts w:ascii="Consolas" w:hAnsi="Consolas"/>
+                <w:sz w:val="20"/>
+                <w:szCs w:val="20"/>
+              </w:rPr>
+              <w:t>-m&gt;</w:t>
             </w:r>
           </w:p>
         </w:tc>
@@ -42880,7 +43024,23 @@
                 <w:sz w:val="20"/>
                 <w:szCs w:val="20"/>
               </w:rPr>
-              <w:t>&lt;a-f&gt;</w:t>
+              <w:t>&lt;</w:t>
+            </w:r>
+            <w:r>
+              <w:rPr>
+                <w:rFonts w:ascii="Consolas" w:hAnsi="Consolas"/>
+                <w:sz w:val="20"/>
+                <w:szCs w:val="20"/>
+              </w:rPr>
+              <w:t>M</w:t>
+            </w:r>
+            <w:r>
+              <w:rPr>
+                <w:rFonts w:ascii="Consolas" w:hAnsi="Consolas"/>
+                <w:sz w:val="20"/>
+                <w:szCs w:val="20"/>
+              </w:rPr>
+              <w:t>-f&gt;</w:t>
             </w:r>
           </w:p>
         </w:tc>

</xml_diff>

<commit_message>
docs: add vimium shortcut
</commit_message>
<xml_diff>
--- a/Settings/Shortcuts.docx
+++ b/Settings/Shortcuts.docx
@@ -42664,6 +42664,87 @@
                 <w:szCs w:val="20"/>
               </w:rPr>
               <w:t>ute/unmute current tab</w:t>
+            </w:r>
+          </w:p>
+        </w:tc>
+      </w:tr>
+      <w:tr>
+        <w:tc>
+          <w:tcPr>
+            <w:tcW w:w="1951" w:type="dxa"/>
+          </w:tcPr>
+          <w:p>
+            <w:pPr>
+              <w:rPr>
+                <w:rFonts w:ascii="Consolas" w:hAnsi="Consolas"/>
+                <w:sz w:val="20"/>
+                <w:szCs w:val="20"/>
+              </w:rPr>
+            </w:pPr>
+            <w:r>
+              <w:rPr>
+                <w:rFonts w:ascii="Consolas" w:hAnsi="Consolas"/>
+                <w:sz w:val="20"/>
+                <w:szCs w:val="20"/>
+              </w:rPr>
+              <w:t>&lt;&lt; / &gt;&gt;</w:t>
+            </w:r>
+          </w:p>
+        </w:tc>
+        <w:tc>
+          <w:tcPr>
+            <w:tcW w:w="8222" w:type="dxa"/>
+          </w:tcPr>
+          <w:p>
+            <w:pPr>
+              <w:rPr>
+                <w:i/>
+                <w:sz w:val="20"/>
+                <w:szCs w:val="20"/>
+                <w:lang w:val="en-US"/>
+              </w:rPr>
+            </w:pPr>
+            <w:r>
+              <w:rPr>
+                <w:sz w:val="20"/>
+                <w:szCs w:val="20"/>
+                <w:lang w:val="en-US"/>
+              </w:rPr>
+              <w:t>Move tab to left/r</w:t>
+            </w:r>
+            <w:r>
+              <w:rPr>
+                <w:sz w:val="20"/>
+                <w:szCs w:val="20"/>
+                <w:lang w:val="en-US"/>
+              </w:rPr>
+              <w:t>ight</w:t>
+            </w:r>
+            <w:r>
+              <w:rPr>
+                <w:sz w:val="20"/>
+                <w:szCs w:val="20"/>
+                <w:lang w:val="en-US"/>
+              </w:rPr>
+              <w:t xml:space="preserve"> </w:t>
+            </w:r>
+            <w:r>
+              <w:rPr>
+                <w:i/>
+                <w:sz w:val="20"/>
+                <w:szCs w:val="20"/>
+                <w:lang w:val="en-US"/>
+              </w:rPr>
+              <w:t>(</w:t>
+            </w:r>
+            <w:r>
+              <w:rPr>
+                <w:i/>
+                <w:sz w:val="20"/>
+                <w:szCs w:val="20"/>
+                <w:lang w:val="en-US"/>
+              </w:rPr>
+              <w:t>repeatable)</w:t>
             </w:r>
           </w:p>
         </w:tc>

</xml_diff>

<commit_message>
feat: improve PowerToys setting
</commit_message>
<xml_diff>
--- a/Settings/Shortcuts.docx
+++ b/Settings/Shortcuts.docx
@@ -1,6 +1,6 @@
 
 <file path=word/document.xml><?xml version="1.0" encoding="utf-8"?>
-<w:document xmlns:wpc="http://schemas.microsoft.com/office/word/2010/wordprocessingCanvas" xmlns:cx="http://schemas.microsoft.com/office/drawing/2014/chartex" xmlns:cx1="http://schemas.microsoft.com/office/drawing/2015/9/8/chartex" xmlns:cx2="http://schemas.microsoft.com/office/drawing/2015/10/21/chartex" xmlns:cx3="http://schemas.microsoft.com/office/drawing/2016/5/9/chartex" xmlns:cx4="http://schemas.microsoft.com/office/drawing/2016/5/10/chartex" xmlns:cx5="http://schemas.microsoft.com/office/drawing/2016/5/11/chartex" xmlns:cx6="http://schemas.microsoft.com/office/drawing/2016/5/12/chartex" xmlns:cx7="http://schemas.microsoft.com/office/drawing/2016/5/13/chartex" xmlns:cx8="http://schemas.microsoft.com/office/drawing/2016/5/14/chartex" xmlns:mc="http://schemas.openxmlformats.org/markup-compatibility/2006" xmlns:aink="http://schemas.microsoft.com/office/drawing/2016/ink" xmlns:am3d="http://schemas.microsoft.com/office/drawing/2017/model3d" xmlns:o="urn:schemas-microsoft-com:office:office" xmlns:oel="http://schemas.microsoft.com/office/2019/extlst" xmlns:r="http://schemas.openxmlformats.org/officeDocument/2006/relationships" xmlns:m="http://schemas.openxmlformats.org/officeDocument/2006/math" xmlns:v="urn:schemas-microsoft-com:vml" xmlns:wp14="http://schemas.microsoft.com/office/word/2010/wordprocessingDrawing" xmlns:wp="http://schemas.openxmlformats.org/drawingml/2006/wordprocessingDrawing" xmlns:w10="urn:schemas-microsoft-com:office:word" xmlns:w="http://schemas.openxmlformats.org/wordprocessingml/2006/main" xmlns:w14="http://schemas.microsoft.com/office/word/2010/wordml" xmlns:w15="http://schemas.microsoft.com/office/word/2012/wordml" xmlns:w16cex="http://schemas.microsoft.com/office/word/2018/wordml/cex" xmlns:w16cid="http://schemas.microsoft.com/office/word/2016/wordml/cid" xmlns:w16="http://schemas.microsoft.com/office/word/2018/wordml" xmlns:w16du="http://schemas.microsoft.com/office/word/2023/wordml/word16du" xmlns:w16sdtdh="http://schemas.microsoft.com/office/word/2020/wordml/sdtdatahash" xmlns:w16se="http://schemas.microsoft.com/office/word/2015/wordml/symex" xmlns:wpg="http://schemas.microsoft.com/office/word/2010/wordprocessingGroup" xmlns:wpi="http://schemas.microsoft.com/office/word/2010/wordprocessingInk" xmlns:wne="http://schemas.microsoft.com/office/word/2006/wordml" xmlns:wps="http://schemas.microsoft.com/office/word/2010/wordprocessingShape" mc:Ignorable="w14 w15 w16se w16cid w16 w16cex w16sdtdh wp14">
+<w:document xmlns:wpc="http://schemas.microsoft.com/office/word/2010/wordprocessingCanvas" xmlns:cx="http://schemas.microsoft.com/office/drawing/2014/chartex" xmlns:cx1="http://schemas.microsoft.com/office/drawing/2015/9/8/chartex" xmlns:cx2="http://schemas.microsoft.com/office/drawing/2015/10/21/chartex" xmlns:cx3="http://schemas.microsoft.com/office/drawing/2016/5/9/chartex" xmlns:cx4="http://schemas.microsoft.com/office/drawing/2016/5/10/chartex" xmlns:cx5="http://schemas.microsoft.com/office/drawing/2016/5/11/chartex" xmlns:cx6="http://schemas.microsoft.com/office/drawing/2016/5/12/chartex" xmlns:cx7="http://schemas.microsoft.com/office/drawing/2016/5/13/chartex" xmlns:cx8="http://schemas.microsoft.com/office/drawing/2016/5/14/chartex" xmlns:mc="http://schemas.openxmlformats.org/markup-compatibility/2006" xmlns:aink="http://schemas.microsoft.com/office/drawing/2016/ink" xmlns:am3d="http://schemas.microsoft.com/office/drawing/2017/model3d" xmlns:o="urn:schemas-microsoft-com:office:office" xmlns:oel="http://schemas.microsoft.com/office/2019/extlst" xmlns:r="http://schemas.openxmlformats.org/officeDocument/2006/relationships" xmlns:m="http://schemas.openxmlformats.org/officeDocument/2006/math" xmlns:v="urn:schemas-microsoft-com:vml" xmlns:wp14="http://schemas.microsoft.com/office/word/2010/wordprocessingDrawing" xmlns:wp="http://schemas.openxmlformats.org/drawingml/2006/wordprocessingDrawing" xmlns:w10="urn:schemas-microsoft-com:office:word" xmlns:w="http://schemas.openxmlformats.org/wordprocessingml/2006/main" xmlns:w14="http://schemas.microsoft.com/office/word/2010/wordml" xmlns:w15="http://schemas.microsoft.com/office/word/2012/wordml" xmlns:w16cex="http://schemas.microsoft.com/office/word/2018/wordml/cex" xmlns:w16cid="http://schemas.microsoft.com/office/word/2016/wordml/cid" xmlns:w16="http://schemas.microsoft.com/office/word/2018/wordml" xmlns:w16sdtdh="http://schemas.microsoft.com/office/word/2020/wordml/sdtdatahash" xmlns:w16se="http://schemas.microsoft.com/office/word/2015/wordml/symex" xmlns:wpg="http://schemas.microsoft.com/office/word/2010/wordprocessingGroup" xmlns:wpi="http://schemas.microsoft.com/office/word/2010/wordprocessingInk" xmlns:wne="http://schemas.microsoft.com/office/word/2006/wordml" xmlns:wps="http://schemas.microsoft.com/office/word/2010/wordprocessingShape" mc:Ignorable="w14 w15 w16se w16cid w16 w16cex w16sdtdh wp14">
   <w:body>
     <w:p>
       <w:pPr>
@@ -37949,7 +37949,31 @@
                 <w:sz w:val="20"/>
                 <w:szCs w:val="20"/>
               </w:rPr>
-              <w:t>Ctrl+Ctrl</w:t>
+              <w:t>R</w:t>
+            </w:r>
+            <w:r>
+              <w:rPr>
+                <w:rFonts w:ascii="Consolas" w:hAnsi="Consolas"/>
+                <w:sz w:val="20"/>
+                <w:szCs w:val="20"/>
+              </w:rPr>
+              <w:t>Ctrl+</w:t>
+            </w:r>
+            <w:r>
+              <w:rPr>
+                <w:rFonts w:ascii="Consolas" w:hAnsi="Consolas"/>
+                <w:sz w:val="20"/>
+                <w:szCs w:val="20"/>
+              </w:rPr>
+              <w:t>R</w:t>
+            </w:r>
+            <w:r>
+              <w:rPr>
+                <w:rFonts w:ascii="Consolas" w:hAnsi="Consolas"/>
+                <w:sz w:val="20"/>
+                <w:szCs w:val="20"/>
+              </w:rPr>
+              <w:t>Ctrl</w:t>
             </w:r>
           </w:p>
         </w:tc>
@@ -38077,6 +38101,14 @@
                 <w:szCs w:val="20"/>
               </w:rPr>
             </w:pPr>
+            <w:r>
+              <w:rPr>
+                <w:rFonts w:ascii="Consolas" w:hAnsi="Consolas"/>
+                <w:sz w:val="20"/>
+                <w:szCs w:val="20"/>
+              </w:rPr>
+              <w:t>Win+Ctrl+Shift+T</w:t>
+            </w:r>
           </w:p>
         </w:tc>
         <w:tc>
@@ -38091,6 +38123,103 @@
                 <w:szCs w:val="20"/>
               </w:rPr>
             </w:pPr>
+            <w:r>
+              <w:rPr>
+                <w:sz w:val="20"/>
+                <w:szCs w:val="20"/>
+              </w:rPr>
+              <w:t>Zuschneiden und Sperren</w:t>
+            </w:r>
+          </w:p>
+        </w:tc>
+      </w:tr>
+      <w:tr>
+        <w:tc>
+          <w:tcPr>
+            <w:tcW w:w="2268" w:type="dxa"/>
+            <w:shd w:val="clear" w:color="auto" w:fill="auto"/>
+          </w:tcPr>
+          <w:p>
+            <w:pPr>
+              <w:rPr>
+                <w:rFonts w:ascii="Consolas" w:hAnsi="Consolas"/>
+                <w:sz w:val="20"/>
+                <w:szCs w:val="20"/>
+              </w:rPr>
+            </w:pPr>
+            <w:r>
+              <w:rPr>
+                <w:rFonts w:ascii="Consolas" w:hAnsi="Consolas"/>
+                <w:sz w:val="20"/>
+                <w:szCs w:val="20"/>
+              </w:rPr>
+              <w:t>Win+Ctrl+Alt+V</w:t>
+            </w:r>
+          </w:p>
+        </w:tc>
+        <w:tc>
+          <w:tcPr>
+            <w:tcW w:w="2268" w:type="dxa"/>
+            <w:shd w:val="clear" w:color="auto" w:fill="auto"/>
+          </w:tcPr>
+          <w:p>
+            <w:pPr>
+              <w:rPr>
+                <w:sz w:val="20"/>
+                <w:szCs w:val="20"/>
+              </w:rPr>
+            </w:pPr>
+            <w:r>
+              <w:rPr>
+                <w:sz w:val="20"/>
+                <w:szCs w:val="20"/>
+              </w:rPr>
+              <w:t>Als Nur-Text einfügen</w:t>
+            </w:r>
+          </w:p>
+        </w:tc>
+        <w:tc>
+          <w:tcPr>
+            <w:tcW w:w="2977" w:type="dxa"/>
+            <w:shd w:val="clear" w:color="auto" w:fill="auto"/>
+          </w:tcPr>
+          <w:p>
+            <w:pPr>
+              <w:rPr>
+                <w:rFonts w:ascii="Consolas" w:hAnsi="Consolas"/>
+                <w:sz w:val="20"/>
+                <w:szCs w:val="20"/>
+              </w:rPr>
+            </w:pPr>
+            <w:r>
+              <w:rPr>
+                <w:rFonts w:ascii="Consolas" w:hAnsi="Consolas"/>
+                <w:sz w:val="20"/>
+                <w:szCs w:val="20"/>
+              </w:rPr>
+              <w:t>Ctrl+Space</w:t>
+            </w:r>
+          </w:p>
+        </w:tc>
+        <w:tc>
+          <w:tcPr>
+            <w:tcW w:w="2694" w:type="dxa"/>
+            <w:shd w:val="clear" w:color="auto" w:fill="auto"/>
+          </w:tcPr>
+          <w:p>
+            <w:pPr>
+              <w:rPr>
+                <w:sz w:val="20"/>
+                <w:szCs w:val="20"/>
+              </w:rPr>
+            </w:pPr>
+            <w:r>
+              <w:rPr>
+                <w:sz w:val="20"/>
+                <w:szCs w:val="20"/>
+              </w:rPr>
+              <w:t>Explorer: Vorschau</w:t>
+            </w:r>
           </w:p>
         </w:tc>
       </w:tr>
@@ -64861,7 +64990,7 @@
 </file>
 
 <file path=word/numbering.xml><?xml version="1.0" encoding="utf-8"?>
-<w:numbering xmlns:wpc="http://schemas.microsoft.com/office/word/2010/wordprocessingCanvas" xmlns:cx="http://schemas.microsoft.com/office/drawing/2014/chartex" xmlns:cx1="http://schemas.microsoft.com/office/drawing/2015/9/8/chartex" xmlns:cx2="http://schemas.microsoft.com/office/drawing/2015/10/21/chartex" xmlns:cx3="http://schemas.microsoft.com/office/drawing/2016/5/9/chartex" xmlns:cx4="http://schemas.microsoft.com/office/drawing/2016/5/10/chartex" xmlns:cx5="http://schemas.microsoft.com/office/drawing/2016/5/11/chartex" xmlns:cx6="http://schemas.microsoft.com/office/drawing/2016/5/12/chartex" xmlns:cx7="http://schemas.microsoft.com/office/drawing/2016/5/13/chartex" xmlns:cx8="http://schemas.microsoft.com/office/drawing/2016/5/14/chartex" xmlns:mc="http://schemas.openxmlformats.org/markup-compatibility/2006" xmlns:aink="http://schemas.microsoft.com/office/drawing/2016/ink" xmlns:am3d="http://schemas.microsoft.com/office/drawing/2017/model3d" xmlns:o="urn:schemas-microsoft-com:office:office" xmlns:oel="http://schemas.microsoft.com/office/2019/extlst" xmlns:r="http://schemas.openxmlformats.org/officeDocument/2006/relationships" xmlns:m="http://schemas.openxmlformats.org/officeDocument/2006/math" xmlns:v="urn:schemas-microsoft-com:vml" xmlns:wp14="http://schemas.microsoft.com/office/word/2010/wordprocessingDrawing" xmlns:wp="http://schemas.openxmlformats.org/drawingml/2006/wordprocessingDrawing" xmlns:w10="urn:schemas-microsoft-com:office:word" xmlns:w="http://schemas.openxmlformats.org/wordprocessingml/2006/main" xmlns:w14="http://schemas.microsoft.com/office/word/2010/wordml" xmlns:w15="http://schemas.microsoft.com/office/word/2012/wordml" xmlns:w16cex="http://schemas.microsoft.com/office/word/2018/wordml/cex" xmlns:w16cid="http://schemas.microsoft.com/office/word/2016/wordml/cid" xmlns:w16="http://schemas.microsoft.com/office/word/2018/wordml" xmlns:w16du="http://schemas.microsoft.com/office/word/2023/wordml/word16du" xmlns:w16sdtdh="http://schemas.microsoft.com/office/word/2020/wordml/sdtdatahash" xmlns:w16se="http://schemas.microsoft.com/office/word/2015/wordml/symex" xmlns:wpg="http://schemas.microsoft.com/office/word/2010/wordprocessingGroup" xmlns:wpi="http://schemas.microsoft.com/office/word/2010/wordprocessingInk" xmlns:wne="http://schemas.microsoft.com/office/word/2006/wordml" xmlns:wps="http://schemas.microsoft.com/office/word/2010/wordprocessingShape" mc:Ignorable="w14 w15 w16se w16cid w16 w16cex w16sdtdh wp14">
+<w:numbering xmlns:wpc="http://schemas.microsoft.com/office/word/2010/wordprocessingCanvas" xmlns:cx="http://schemas.microsoft.com/office/drawing/2014/chartex" xmlns:cx1="http://schemas.microsoft.com/office/drawing/2015/9/8/chartex" xmlns:cx2="http://schemas.microsoft.com/office/drawing/2015/10/21/chartex" xmlns:cx3="http://schemas.microsoft.com/office/drawing/2016/5/9/chartex" xmlns:cx4="http://schemas.microsoft.com/office/drawing/2016/5/10/chartex" xmlns:cx5="http://schemas.microsoft.com/office/drawing/2016/5/11/chartex" xmlns:cx6="http://schemas.microsoft.com/office/drawing/2016/5/12/chartex" xmlns:cx7="http://schemas.microsoft.com/office/drawing/2016/5/13/chartex" xmlns:cx8="http://schemas.microsoft.com/office/drawing/2016/5/14/chartex" xmlns:mc="http://schemas.openxmlformats.org/markup-compatibility/2006" xmlns:aink="http://schemas.microsoft.com/office/drawing/2016/ink" xmlns:am3d="http://schemas.microsoft.com/office/drawing/2017/model3d" xmlns:o="urn:schemas-microsoft-com:office:office" xmlns:oel="http://schemas.microsoft.com/office/2019/extlst" xmlns:r="http://schemas.openxmlformats.org/officeDocument/2006/relationships" xmlns:m="http://schemas.openxmlformats.org/officeDocument/2006/math" xmlns:v="urn:schemas-microsoft-com:vml" xmlns:wp14="http://schemas.microsoft.com/office/word/2010/wordprocessingDrawing" xmlns:wp="http://schemas.openxmlformats.org/drawingml/2006/wordprocessingDrawing" xmlns:w10="urn:schemas-microsoft-com:office:word" xmlns:w="http://schemas.openxmlformats.org/wordprocessingml/2006/main" xmlns:w14="http://schemas.microsoft.com/office/word/2010/wordml" xmlns:w15="http://schemas.microsoft.com/office/word/2012/wordml" xmlns:w16cex="http://schemas.microsoft.com/office/word/2018/wordml/cex" xmlns:w16cid="http://schemas.microsoft.com/office/word/2016/wordml/cid" xmlns:w16="http://schemas.microsoft.com/office/word/2018/wordml" xmlns:w16sdtdh="http://schemas.microsoft.com/office/word/2020/wordml/sdtdatahash" xmlns:w16se="http://schemas.microsoft.com/office/word/2015/wordml/symex" xmlns:wpg="http://schemas.microsoft.com/office/word/2010/wordprocessingGroup" xmlns:wpi="http://schemas.microsoft.com/office/word/2010/wordprocessingInk" xmlns:wne="http://schemas.microsoft.com/office/word/2006/wordml" xmlns:wps="http://schemas.microsoft.com/office/word/2010/wordprocessingShape" mc:Ignorable="w14 w15 w16se w16cid w16 w16cex w16sdtdh wp14">
   <w:abstractNum w:abstractNumId="0" w15:restartNumberingAfterBreak="0">
     <w:nsid w:val="FFFFFF89"/>
     <w:multiLevelType w:val="singleLevel"/>

</xml_diff>

<commit_message>
feat: add new Audio Mixer shortcut
</commit_message>
<xml_diff>
--- a/Settings/Shortcuts.docx
+++ b/Settings/Shortcuts.docx
@@ -33173,6 +33173,12 @@
                 <w:sz w:val="20"/>
               </w:rPr>
             </w:pPr>
+            <w:r>
+              <w:rPr>
+                <w:sz w:val="20"/>
+              </w:rPr>
+              <w:t>Audio Mixer</w:t>
+            </w:r>
           </w:p>
         </w:tc>
         <w:tc>
@@ -33187,6 +33193,12 @@
                 <w:sz w:val="20"/>
               </w:rPr>
             </w:pPr>
+            <w:r>
+              <w:rPr>
+                <w:sz w:val="20"/>
+              </w:rPr>
+              <w:t>Win+Ctrl+V</w:t>
+            </w:r>
           </w:p>
         </w:tc>
       </w:tr>

</xml_diff>

<commit_message>
feat: update Windows Shortcuts
</commit_message>
<xml_diff>
--- a/Settings/Shortcuts.docx
+++ b/Settings/Shortcuts.docx
@@ -34446,11 +34446,13 @@
           <w:p>
             <w:pPr>
               <w:rPr>
-                <w:sz w:val="20"/>
-              </w:rPr>
-            </w:pPr>
-            <w:r>
-              <w:rPr>
+                <w:color w:val="FF0000"/>
+                <w:sz w:val="20"/>
+              </w:rPr>
+            </w:pPr>
+            <w:r>
+              <w:rPr>
+                <w:color w:val="FF0000"/>
                 <w:sz w:val="20"/>
               </w:rPr>
               <w:t>Alt+A, L</w:t>
@@ -34537,9 +34539,16 @@
             </w:pPr>
             <w:r>
               <w:rPr>
-                <w:sz w:val="20"/>
-              </w:rPr>
-              <w:t>Alt+1 / Alt+Return</w:t>
+                <w:color w:val="FF0000"/>
+                <w:sz w:val="20"/>
+              </w:rPr>
+              <w:t>Alt+1</w:t>
+            </w:r>
+            <w:r>
+              <w:rPr>
+                <w:sz w:val="20"/>
+              </w:rPr>
+              <w:t xml:space="preserve"> / Alt+Return</w:t>
             </w:r>
           </w:p>
         </w:tc>
@@ -34577,9 +34586,16 @@
             </w:pPr>
             <w:r>
               <w:rPr>
-                <w:sz w:val="20"/>
-              </w:rPr>
-              <w:t>Alt+2 / Strg+Shift+N</w:t>
+                <w:color w:val="FF0000"/>
+                <w:sz w:val="20"/>
+              </w:rPr>
+              <w:t>Alt+2</w:t>
+            </w:r>
+            <w:r>
+              <w:rPr>
+                <w:sz w:val="20"/>
+              </w:rPr>
+              <w:t xml:space="preserve"> / Strg+Shift+N</w:t>
             </w:r>
           </w:p>
         </w:tc>
@@ -34669,21 +34685,10 @@
             </w:pPr>
             <w:r>
               <w:rPr>
-                <w:sz w:val="20"/>
-              </w:rPr>
-              <w:t>Alt+D,</w:t>
-            </w:r>
-            <w:r>
-              <w:rPr>
-                <w:sz w:val="20"/>
-              </w:rPr>
-              <w:t xml:space="preserve"> </w:t>
-            </w:r>
-            <w:r>
-              <w:rPr>
-                <w:sz w:val="20"/>
-              </w:rPr>
-              <w:t>E</w:t>
+                <w:color w:val="FF0000"/>
+                <w:sz w:val="20"/>
+              </w:rPr>
+              <w:t>Alt+D, E</w:t>
             </w:r>
             <w:r>
               <w:rPr>
@@ -34741,10 +34746,18 @@
             </w:pPr>
             <w:r>
               <w:rPr>
-                <w:sz w:val="20"/>
-                <w:lang w:val="en-US"/>
-              </w:rPr>
-              <w:t>Alt+D, P / Str</w:t>
+                <w:color w:val="FF0000"/>
+                <w:sz w:val="20"/>
+                <w:lang w:val="en-US"/>
+              </w:rPr>
+              <w:t>Alt+D, P</w:t>
+            </w:r>
+            <w:r>
+              <w:rPr>
+                <w:sz w:val="20"/>
+                <w:lang w:val="en-US"/>
+              </w:rPr>
+              <w:t xml:space="preserve"> / Str</w:t>
             </w:r>
             <w:r>
               <w:rPr>
@@ -34814,6 +34827,59 @@
                 <w:sz w:val="20"/>
               </w:rPr>
               <w:t>Strg+F1</w:t>
+            </w:r>
+            <w:r>
+              <w:rPr>
+                <w:sz w:val="20"/>
+              </w:rPr>
+              <w:t xml:space="preserve"> </w:t>
+            </w:r>
+            <w:r>
+              <w:rPr>
+                <w:color w:val="FF0000"/>
+                <w:sz w:val="20"/>
+              </w:rPr>
+              <w:t>(deprecated?)</w:t>
+            </w:r>
+          </w:p>
+        </w:tc>
+      </w:tr>
+      <w:tr>
+        <w:tc>
+          <w:tcPr>
+            <w:tcW w:w="4644" w:type="dxa"/>
+            <w:gridSpan w:val="2"/>
+          </w:tcPr>
+          <w:p>
+            <w:pPr>
+              <w:rPr>
+                <w:sz w:val="20"/>
+              </w:rPr>
+            </w:pPr>
+            <w:r>
+              <w:rPr>
+                <w:sz w:val="20"/>
+              </w:rPr>
+              <w:t>Kontextmenü</w:t>
+            </w:r>
+          </w:p>
+        </w:tc>
+        <w:tc>
+          <w:tcPr>
+            <w:tcW w:w="5563" w:type="dxa"/>
+            <w:gridSpan w:val="3"/>
+          </w:tcPr>
+          <w:p>
+            <w:pPr>
+              <w:rPr>
+                <w:sz w:val="20"/>
+              </w:rPr>
+            </w:pPr>
+            <w:r>
+              <w:rPr>
+                <w:sz w:val="20"/>
+              </w:rPr>
+              <w:t>Shift+F10</w:t>
             </w:r>
           </w:p>
         </w:tc>
@@ -34880,6 +34946,21 @@
               </w:rPr>
               <w:t>Win+Shift+S</w:t>
             </w:r>
+            <w:r>
+              <w:rPr>
+                <w:sz w:val="20"/>
+                <w:lang w:val="en-US"/>
+              </w:rPr>
+              <w:t xml:space="preserve"> / </w:t>
+            </w:r>
+            <w:r>
+              <w:rPr>
+                <w:color w:val="FF0000"/>
+                <w:sz w:val="20"/>
+                <w:lang w:val="en-US"/>
+              </w:rPr>
+              <w:t>Druck</w:t>
+            </w:r>
           </w:p>
         </w:tc>
       </w:tr>
@@ -34899,6 +34980,19 @@
                 <w:sz w:val="20"/>
               </w:rPr>
               <w:t>Alle Bildschirme</w:t>
+            </w:r>
+            <w:r>
+              <w:rPr>
+                <w:sz w:val="20"/>
+              </w:rPr>
+              <w:t xml:space="preserve"> </w:t>
+            </w:r>
+            <w:r>
+              <w:rPr>
+                <w:color w:val="FF0000"/>
+                <w:sz w:val="20"/>
+              </w:rPr>
+              <w:t>(deprecated)</w:t>
             </w:r>
           </w:p>
         </w:tc>
@@ -34954,6 +35048,19 @@
                 <w:sz w:val="20"/>
               </w:rPr>
               <w:t>Alt+Druck</w:t>
+            </w:r>
+            <w:r>
+              <w:rPr>
+                <w:sz w:val="20"/>
+              </w:rPr>
+              <w:t xml:space="preserve"> </w:t>
+            </w:r>
+            <w:r>
+              <w:rPr>
+                <w:color w:val="FF0000"/>
+                <w:sz w:val="20"/>
+              </w:rPr>
+              <w:t>(deprecated?)</w:t>
             </w:r>
           </w:p>
         </w:tc>
@@ -35514,48 +35621,152 @@
               <w:rPr>
                 <w:sz w:val="20"/>
               </w:rPr>
+              <w:t>Win+</w:t>
+            </w:r>
+            <w:r>
+              <w:rPr>
+                <w:sz w:val="20"/>
+              </w:rPr>
+              <w:t>←/→</w:t>
+            </w:r>
+          </w:p>
+        </w:tc>
+        <w:tc>
+          <w:tcPr>
+            <w:tcW w:w="2693" w:type="dxa"/>
+          </w:tcPr>
+          <w:p>
+            <w:pPr>
+              <w:rPr>
+                <w:sz w:val="20"/>
+              </w:rPr>
+            </w:pPr>
+            <w:r>
+              <w:rPr>
+                <w:sz w:val="20"/>
+              </w:rPr>
+              <w:t>In Bereich verschieben</w:t>
+            </w:r>
+          </w:p>
+        </w:tc>
+        <w:tc>
+          <w:tcPr>
+            <w:tcW w:w="2019" w:type="dxa"/>
+          </w:tcPr>
+          <w:p>
+            <w:pPr>
+              <w:rPr>
+                <w:sz w:val="20"/>
+              </w:rPr>
+            </w:pPr>
+            <w:r>
+              <w:rPr>
+                <w:sz w:val="20"/>
+              </w:rPr>
+              <w:t>Win+</w:t>
+            </w:r>
+            <w:r>
+              <w:rPr>
+                <w:sz w:val="20"/>
+              </w:rPr>
+              <w:t>↑/↓</w:t>
+            </w:r>
+          </w:p>
+        </w:tc>
+        <w:tc>
+          <w:tcPr>
+            <w:tcW w:w="3544" w:type="dxa"/>
+          </w:tcPr>
+          <w:p>
+            <w:pPr>
+              <w:rPr>
+                <w:sz w:val="20"/>
+              </w:rPr>
+            </w:pPr>
+            <w:r>
+              <w:rPr>
+                <w:sz w:val="20"/>
+              </w:rPr>
+              <w:t>Max./Minimieren/Wiederherstellen</w:t>
+            </w:r>
+          </w:p>
+        </w:tc>
+      </w:tr>
+      <w:tr>
+        <w:tc>
+          <w:tcPr>
+            <w:tcW w:w="1951" w:type="dxa"/>
+          </w:tcPr>
+          <w:p>
+            <w:pPr>
+              <w:rPr>
+                <w:sz w:val="20"/>
+              </w:rPr>
+            </w:pPr>
+            <w:r>
+              <w:rPr>
+                <w:sz w:val="20"/>
+              </w:rPr>
               <w:t>Win+Shift+</w:t>
             </w:r>
             <w:r>
               <w:rPr>
                 <w:sz w:val="20"/>
               </w:rPr>
+              <w:t>←/→</w:t>
+            </w:r>
+          </w:p>
+        </w:tc>
+        <w:tc>
+          <w:tcPr>
+            <w:tcW w:w="2693" w:type="dxa"/>
+          </w:tcPr>
+          <w:p>
+            <w:pPr>
+              <w:rPr>
+                <w:sz w:val="20"/>
+              </w:rPr>
+            </w:pPr>
+            <w:r>
+              <w:rPr>
+                <w:sz w:val="20"/>
+              </w:rPr>
+              <w:t>Z</w:t>
+            </w:r>
+            <w:r>
+              <w:rPr>
+                <w:sz w:val="20"/>
+              </w:rPr>
+              <w:t>wischen Screens verschieben</w:t>
+            </w:r>
+          </w:p>
+        </w:tc>
+        <w:tc>
+          <w:tcPr>
+            <w:tcW w:w="2019" w:type="dxa"/>
+          </w:tcPr>
+          <w:p>
+            <w:pPr>
+              <w:rPr>
+                <w:sz w:val="20"/>
+              </w:rPr>
+            </w:pPr>
+            <w:r>
+              <w:rPr>
+                <w:sz w:val="20"/>
+              </w:rPr>
+              <w:t>Win+Shift+</w:t>
+            </w:r>
+            <w:r>
+              <w:rPr>
+                <w:sz w:val="20"/>
+              </w:rPr>
               <w:t>↑</w:t>
             </w:r>
           </w:p>
         </w:tc>
         <w:tc>
           <w:tcPr>
-            <w:tcW w:w="2693" w:type="dxa"/>
-          </w:tcPr>
-          <w:p>
-            <w:pPr>
-              <w:rPr>
-                <w:sz w:val="20"/>
-              </w:rPr>
-            </w:pPr>
-            <w:r>
-              <w:rPr>
-                <w:sz w:val="20"/>
-              </w:rPr>
-              <w:t>Fenster in Länge maximieren</w:t>
-            </w:r>
-          </w:p>
-        </w:tc>
-        <w:tc>
-          <w:tcPr>
-            <w:tcW w:w="2019" w:type="dxa"/>
-          </w:tcPr>
-          <w:p>
-            <w:pPr>
-              <w:rPr>
-                <w:sz w:val="20"/>
-              </w:rPr>
-            </w:pPr>
-          </w:p>
-        </w:tc>
-        <w:tc>
-          <w:tcPr>
             <w:tcW w:w="3544" w:type="dxa"/>
           </w:tcPr>
           <w:p>
@@ -35564,6 +35775,12 @@
                 <w:sz w:val="20"/>
               </w:rPr>
             </w:pPr>
+            <w:r>
+              <w:rPr>
+                <w:sz w:val="20"/>
+              </w:rPr>
+              <w:t>In Länge maximieren</w:t>
+            </w:r>
           </w:p>
         </w:tc>
       </w:tr>

</xml_diff>

<commit_message>
feat: add Obsidian shortcuts
</commit_message>
<xml_diff>
--- a/Settings/Shortcuts.docx
+++ b/Settings/Shortcuts.docx
@@ -7624,6 +7624,7 @@
                 <w:rFonts w:ascii="Consolas" w:hAnsi="Consolas"/>
                 <w:sz w:val="18"/>
                 <w:szCs w:val="12"/>
+                <w:lang w:val="en-US"/>
               </w:rPr>
             </w:pPr>
           </w:p>
@@ -7655,6 +7656,7 @@
                 <w:rFonts w:ascii="Consolas" w:hAnsi="Consolas"/>
                 <w:sz w:val="18"/>
                 <w:szCs w:val="12"/>
+                <w:lang w:val="en-US"/>
               </w:rPr>
             </w:pPr>
           </w:p>
@@ -52226,12 +52228,6 @@
         <w:pStyle w:val="berschrift1"/>
       </w:pPr>
       <w:r>
-        <w:t>---------------------------------------</w:t>
-      </w:r>
-      <w:r>
-        <w:t>--</w:t>
-      </w:r>
-      <w:r>
         <w:br w:type="page"/>
       </w:r>
     </w:p>
@@ -64995,6 +64991,3111 @@
                 <w:lang w:val="en-US"/>
               </w:rPr>
               <w:t>F12</w:t>
+            </w:r>
+          </w:p>
+        </w:tc>
+      </w:tr>
+    </w:tbl>
+    <w:p/>
+    <w:p>
+      <w:r>
+        <w:br w:type="page"/>
+      </w:r>
+    </w:p>
+    <w:p>
+      <w:pPr>
+        <w:pStyle w:val="berschrift1"/>
+      </w:pPr>
+      <w:r>
+        <w:lastRenderedPageBreak/>
+        <w:t>Obsidian</w:t>
+      </w:r>
+    </w:p>
+    <w:tbl>
+      <w:tblPr>
+        <w:tblStyle w:val="Tabellenraster"/>
+        <w:tblW w:w="10207" w:type="dxa"/>
+        <w:tblInd w:w="-34" w:type="dxa"/>
+        <w:tblLayout w:type="fixed"/>
+        <w:tblLook w:val="04A0" w:firstRow="1" w:lastRow="0" w:firstColumn="1" w:lastColumn="0" w:noHBand="0" w:noVBand="1"/>
+      </w:tblPr>
+      <w:tblGrid>
+        <w:gridCol w:w="1985"/>
+        <w:gridCol w:w="2552"/>
+        <w:gridCol w:w="2409"/>
+        <w:gridCol w:w="3261"/>
+      </w:tblGrid>
+      <w:tr>
+        <w:tc>
+          <w:tcPr>
+            <w:tcW w:w="10207" w:type="dxa"/>
+            <w:gridSpan w:val="4"/>
+            <w:shd w:val="clear" w:color="auto" w:fill="4F81BD" w:themeFill="accent1"/>
+          </w:tcPr>
+          <w:p>
+            <w:pPr>
+              <w:rPr>
+                <w:rFonts w:ascii="Calibri" w:hAnsi="Calibri"/>
+                <w:b/>
+                <w:color w:val="FFFFFF" w:themeColor="background1"/>
+                <w:sz w:val="18"/>
+                <w:szCs w:val="12"/>
+              </w:rPr>
+            </w:pPr>
+            <w:r>
+              <w:rPr>
+                <w:rFonts w:ascii="Calibri" w:hAnsi="Calibri"/>
+                <w:b/>
+                <w:color w:val="FFFFFF" w:themeColor="background1"/>
+                <w:sz w:val="18"/>
+                <w:szCs w:val="12"/>
+              </w:rPr>
+              <w:t>Tabs/Windows</w:t>
+            </w:r>
+          </w:p>
+        </w:tc>
+      </w:tr>
+      <w:tr>
+        <w:tc>
+          <w:tcPr>
+            <w:tcW w:w="1985" w:type="dxa"/>
+            <w:shd w:val="clear" w:color="auto" w:fill="auto"/>
+          </w:tcPr>
+          <w:p>
+            <w:pPr>
+              <w:rPr>
+                <w:rFonts w:ascii="Consolas" w:hAnsi="Consolas"/>
+                <w:sz w:val="18"/>
+                <w:szCs w:val="12"/>
+              </w:rPr>
+            </w:pPr>
+            <w:r>
+              <w:rPr>
+                <w:rFonts w:ascii="Consolas" w:hAnsi="Consolas"/>
+                <w:sz w:val="18"/>
+                <w:szCs w:val="12"/>
+              </w:rPr>
+              <w:t>Ctrl+T</w:t>
+            </w:r>
+          </w:p>
+        </w:tc>
+        <w:tc>
+          <w:tcPr>
+            <w:tcW w:w="2552" w:type="dxa"/>
+            <w:shd w:val="clear" w:color="auto" w:fill="auto"/>
+          </w:tcPr>
+          <w:p>
+            <w:pPr>
+              <w:rPr>
+                <w:rFonts w:ascii="Calibri" w:hAnsi="Calibri"/>
+                <w:bCs/>
+                <w:sz w:val="18"/>
+                <w:szCs w:val="12"/>
+              </w:rPr>
+            </w:pPr>
+            <w:r>
+              <w:rPr>
+                <w:rFonts w:ascii="Calibri" w:hAnsi="Calibri"/>
+                <w:bCs/>
+                <w:sz w:val="18"/>
+                <w:szCs w:val="12"/>
+              </w:rPr>
+              <w:t xml:space="preserve">New </w:t>
+            </w:r>
+            <w:r>
+              <w:rPr>
+                <w:rFonts w:ascii="Calibri" w:hAnsi="Calibri"/>
+                <w:b/>
+                <w:bCs/>
+                <w:sz w:val="18"/>
+                <w:szCs w:val="12"/>
+                <w:u w:val="single"/>
+              </w:rPr>
+              <w:t>t</w:t>
+            </w:r>
+            <w:r>
+              <w:rPr>
+                <w:rFonts w:ascii="Calibri" w:hAnsi="Calibri"/>
+                <w:bCs/>
+                <w:sz w:val="18"/>
+                <w:szCs w:val="12"/>
+              </w:rPr>
+              <w:t>ab</w:t>
+            </w:r>
+          </w:p>
+        </w:tc>
+        <w:tc>
+          <w:tcPr>
+            <w:tcW w:w="2409" w:type="dxa"/>
+            <w:shd w:val="clear" w:color="auto" w:fill="auto"/>
+          </w:tcPr>
+          <w:p>
+            <w:pPr>
+              <w:rPr>
+                <w:rFonts w:ascii="Consolas" w:hAnsi="Consolas"/>
+                <w:sz w:val="18"/>
+                <w:szCs w:val="12"/>
+              </w:rPr>
+            </w:pPr>
+            <w:r>
+              <w:rPr>
+                <w:rFonts w:ascii="Consolas" w:hAnsi="Consolas"/>
+                <w:sz w:val="18"/>
+                <w:szCs w:val="12"/>
+              </w:rPr>
+              <w:t>Ctrl+(Shift+)N</w:t>
+            </w:r>
+          </w:p>
+        </w:tc>
+        <w:tc>
+          <w:tcPr>
+            <w:tcW w:w="3261" w:type="dxa"/>
+            <w:shd w:val="clear" w:color="auto" w:fill="auto"/>
+          </w:tcPr>
+          <w:p>
+            <w:pPr>
+              <w:rPr>
+                <w:rFonts w:ascii="Calibri" w:hAnsi="Calibri"/>
+                <w:bCs/>
+                <w:sz w:val="18"/>
+                <w:szCs w:val="12"/>
+                <w:lang w:val="en-US"/>
+              </w:rPr>
+            </w:pPr>
+            <w:r>
+              <w:rPr>
+                <w:rFonts w:ascii="Calibri" w:hAnsi="Calibri"/>
+                <w:bCs/>
+                <w:sz w:val="18"/>
+                <w:szCs w:val="12"/>
+                <w:lang w:val="en-US"/>
+              </w:rPr>
+              <w:t>Create new note (to t</w:t>
+            </w:r>
+            <w:r>
+              <w:rPr>
+                <w:rFonts w:ascii="Calibri" w:hAnsi="Calibri"/>
+                <w:bCs/>
+                <w:sz w:val="18"/>
+                <w:szCs w:val="12"/>
+                <w:lang w:val="en-US"/>
+              </w:rPr>
+              <w:t>he right)</w:t>
+            </w:r>
+          </w:p>
+        </w:tc>
+      </w:tr>
+      <w:tr>
+        <w:tc>
+          <w:tcPr>
+            <w:tcW w:w="1985" w:type="dxa"/>
+            <w:shd w:val="clear" w:color="auto" w:fill="auto"/>
+          </w:tcPr>
+          <w:p>
+            <w:pPr>
+              <w:rPr>
+                <w:rFonts w:ascii="Consolas" w:hAnsi="Consolas"/>
+                <w:sz w:val="18"/>
+                <w:szCs w:val="12"/>
+              </w:rPr>
+            </w:pPr>
+            <w:r>
+              <w:rPr>
+                <w:rFonts w:ascii="Consolas" w:hAnsi="Consolas"/>
+                <w:sz w:val="18"/>
+                <w:szCs w:val="12"/>
+              </w:rPr>
+              <w:t>Ctrl+(Shift+)W</w:t>
+            </w:r>
+          </w:p>
+        </w:tc>
+        <w:tc>
+          <w:tcPr>
+            <w:tcW w:w="2552" w:type="dxa"/>
+            <w:shd w:val="clear" w:color="auto" w:fill="auto"/>
+          </w:tcPr>
+          <w:p>
+            <w:pPr>
+              <w:rPr>
+                <w:rFonts w:ascii="Calibri" w:hAnsi="Calibri"/>
+                <w:bCs/>
+                <w:sz w:val="18"/>
+                <w:szCs w:val="12"/>
+              </w:rPr>
+            </w:pPr>
+            <w:r>
+              <w:rPr>
+                <w:rFonts w:ascii="Calibri" w:hAnsi="Calibri"/>
+                <w:bCs/>
+                <w:sz w:val="18"/>
+                <w:szCs w:val="12"/>
+              </w:rPr>
+              <w:t>Close current tab (</w:t>
+            </w:r>
+            <w:r>
+              <w:rPr>
+                <w:rFonts w:ascii="Calibri" w:hAnsi="Calibri"/>
+                <w:b/>
+                <w:bCs/>
+                <w:sz w:val="18"/>
+                <w:szCs w:val="12"/>
+                <w:u w:val="single"/>
+              </w:rPr>
+              <w:t>w</w:t>
+            </w:r>
+            <w:r>
+              <w:rPr>
+                <w:rFonts w:ascii="Calibri" w:hAnsi="Calibri"/>
+                <w:bCs/>
+                <w:sz w:val="18"/>
+                <w:szCs w:val="12"/>
+              </w:rPr>
+              <w:t>indow)</w:t>
+            </w:r>
+          </w:p>
+        </w:tc>
+        <w:tc>
+          <w:tcPr>
+            <w:tcW w:w="2409" w:type="dxa"/>
+            <w:shd w:val="clear" w:color="auto" w:fill="auto"/>
+          </w:tcPr>
+          <w:p>
+            <w:pPr>
+              <w:rPr>
+                <w:rFonts w:ascii="Consolas" w:hAnsi="Consolas"/>
+                <w:sz w:val="18"/>
+                <w:szCs w:val="12"/>
+              </w:rPr>
+            </w:pPr>
+            <w:r>
+              <w:rPr>
+                <w:rFonts w:ascii="Consolas" w:hAnsi="Consolas"/>
+                <w:sz w:val="18"/>
+                <w:szCs w:val="12"/>
+              </w:rPr>
+              <w:t>Ctrl+</w:t>
+            </w:r>
+            <w:r>
+              <w:rPr>
+                <w:rFonts w:ascii="Consolas" w:hAnsi="Consolas"/>
+                <w:sz w:val="18"/>
+                <w:szCs w:val="12"/>
+              </w:rPr>
+              <w:t>Shift+</w:t>
+            </w:r>
+            <w:r>
+              <w:rPr>
+                <w:rFonts w:ascii="Consolas" w:hAnsi="Consolas"/>
+                <w:sz w:val="18"/>
+                <w:szCs w:val="12"/>
+              </w:rPr>
+              <w:t>T</w:t>
+            </w:r>
+          </w:p>
+        </w:tc>
+        <w:tc>
+          <w:tcPr>
+            <w:tcW w:w="3261" w:type="dxa"/>
+            <w:shd w:val="clear" w:color="auto" w:fill="auto"/>
+          </w:tcPr>
+          <w:p>
+            <w:pPr>
+              <w:rPr>
+                <w:rFonts w:ascii="Calibri" w:hAnsi="Calibri"/>
+                <w:bCs/>
+                <w:sz w:val="18"/>
+                <w:szCs w:val="12"/>
+              </w:rPr>
+            </w:pPr>
+            <w:r>
+              <w:rPr>
+                <w:rFonts w:ascii="Calibri" w:hAnsi="Calibri"/>
+                <w:bCs/>
+                <w:sz w:val="18"/>
+                <w:szCs w:val="12"/>
+              </w:rPr>
+              <w:t>Undo close tab</w:t>
+            </w:r>
+          </w:p>
+        </w:tc>
+      </w:tr>
+      <w:tr>
+        <w:tc>
+          <w:tcPr>
+            <w:tcW w:w="1985" w:type="dxa"/>
+            <w:shd w:val="clear" w:color="auto" w:fill="auto"/>
+          </w:tcPr>
+          <w:p>
+            <w:pPr>
+              <w:rPr>
+                <w:rFonts w:ascii="Consolas" w:hAnsi="Consolas"/>
+                <w:sz w:val="18"/>
+                <w:szCs w:val="12"/>
+                <w:lang w:val="en-US"/>
+              </w:rPr>
+            </w:pPr>
+            <w:r>
+              <w:rPr>
+                <w:rFonts w:ascii="Consolas" w:hAnsi="Consolas"/>
+                <w:sz w:val="18"/>
+                <w:szCs w:val="12"/>
+              </w:rPr>
+              <w:t>Ctrl+Page</w:t>
+            </w:r>
+            <w:r>
+              <w:rPr>
+                <w:rFonts w:ascii="Consolas" w:hAnsi="Consolas"/>
+                <w:sz w:val="18"/>
+                <w:szCs w:val="18"/>
+              </w:rPr>
+              <w:t>↑/</w:t>
+            </w:r>
+            <w:r>
+              <w:rPr>
+                <w:rFonts w:ascii="Consolas" w:hAnsi="Consolas"/>
+                <w:sz w:val="18"/>
+                <w:szCs w:val="12"/>
+              </w:rPr>
+              <w:t>Page</w:t>
+            </w:r>
+            <w:r>
+              <w:rPr>
+                <w:rFonts w:ascii="Consolas" w:hAnsi="Consolas"/>
+                <w:sz w:val="18"/>
+                <w:szCs w:val="18"/>
+              </w:rPr>
+              <w:t>↓</w:t>
+            </w:r>
+          </w:p>
+        </w:tc>
+        <w:tc>
+          <w:tcPr>
+            <w:tcW w:w="2552" w:type="dxa"/>
+            <w:shd w:val="clear" w:color="auto" w:fill="auto"/>
+          </w:tcPr>
+          <w:p>
+            <w:pPr>
+              <w:rPr>
+                <w:rFonts w:ascii="Calibri" w:hAnsi="Calibri"/>
+                <w:bCs/>
+                <w:sz w:val="18"/>
+                <w:szCs w:val="12"/>
+                <w:lang w:val="en-US"/>
+              </w:rPr>
+            </w:pPr>
+            <w:r>
+              <w:rPr>
+                <w:rFonts w:ascii="Calibri" w:hAnsi="Calibri"/>
+                <w:bCs/>
+                <w:sz w:val="18"/>
+                <w:szCs w:val="12"/>
+                <w:lang w:val="en-US"/>
+              </w:rPr>
+              <w:t>Prev/Next tab</w:t>
+            </w:r>
+          </w:p>
+        </w:tc>
+        <w:tc>
+          <w:tcPr>
+            <w:tcW w:w="2409" w:type="dxa"/>
+            <w:shd w:val="clear" w:color="auto" w:fill="auto"/>
+          </w:tcPr>
+          <w:p>
+            <w:pPr>
+              <w:rPr>
+                <w:rFonts w:ascii="Consolas" w:hAnsi="Consolas"/>
+                <w:sz w:val="18"/>
+                <w:szCs w:val="12"/>
+                <w:lang w:val="en-US"/>
+              </w:rPr>
+            </w:pPr>
+            <w:r>
+              <w:rPr>
+                <w:rFonts w:ascii="Consolas" w:hAnsi="Consolas"/>
+                <w:sz w:val="18"/>
+                <w:szCs w:val="12"/>
+                <w:lang w:val="en-US"/>
+              </w:rPr>
+              <w:t>Ctrl+[1..8]</w:t>
+            </w:r>
+          </w:p>
+        </w:tc>
+        <w:tc>
+          <w:tcPr>
+            <w:tcW w:w="3261" w:type="dxa"/>
+            <w:shd w:val="clear" w:color="auto" w:fill="auto"/>
+          </w:tcPr>
+          <w:p>
+            <w:pPr>
+              <w:rPr>
+                <w:rFonts w:ascii="Calibri" w:hAnsi="Calibri"/>
+                <w:bCs/>
+                <w:sz w:val="18"/>
+                <w:szCs w:val="12"/>
+                <w:lang w:val="en-US"/>
+              </w:rPr>
+            </w:pPr>
+            <w:r>
+              <w:rPr>
+                <w:rFonts w:ascii="Calibri" w:hAnsi="Calibri"/>
+                <w:bCs/>
+                <w:sz w:val="18"/>
+                <w:szCs w:val="12"/>
+                <w:lang w:val="en-US"/>
+              </w:rPr>
+              <w:t>Go to tab #</w:t>
+            </w:r>
+          </w:p>
+        </w:tc>
+      </w:tr>
+      <w:tr>
+        <w:tc>
+          <w:tcPr>
+            <w:tcW w:w="1985" w:type="dxa"/>
+            <w:shd w:val="clear" w:color="auto" w:fill="auto"/>
+          </w:tcPr>
+          <w:p>
+            <w:pPr>
+              <w:rPr>
+                <w:rFonts w:ascii="Consolas" w:hAnsi="Consolas"/>
+                <w:sz w:val="18"/>
+                <w:szCs w:val="12"/>
+              </w:rPr>
+            </w:pPr>
+            <w:r>
+              <w:rPr>
+                <w:rFonts w:ascii="Consolas" w:hAnsi="Consolas"/>
+                <w:sz w:val="18"/>
+                <w:szCs w:val="12"/>
+              </w:rPr>
+              <w:t>Ctrl+O</w:t>
+            </w:r>
+          </w:p>
+        </w:tc>
+        <w:tc>
+          <w:tcPr>
+            <w:tcW w:w="2552" w:type="dxa"/>
+            <w:shd w:val="clear" w:color="auto" w:fill="auto"/>
+          </w:tcPr>
+          <w:p>
+            <w:pPr>
+              <w:rPr>
+                <w:rFonts w:ascii="Calibri" w:hAnsi="Calibri"/>
+                <w:bCs/>
+                <w:sz w:val="18"/>
+                <w:szCs w:val="12"/>
+              </w:rPr>
+            </w:pPr>
+            <w:r>
+              <w:rPr>
+                <w:rFonts w:ascii="Calibri" w:hAnsi="Calibri"/>
+                <w:b/>
+                <w:bCs/>
+                <w:sz w:val="18"/>
+                <w:szCs w:val="12"/>
+                <w:u w:val="single"/>
+              </w:rPr>
+              <w:t>O</w:t>
+            </w:r>
+            <w:r>
+              <w:rPr>
+                <w:rFonts w:ascii="Calibri" w:hAnsi="Calibri"/>
+                <w:bCs/>
+                <w:sz w:val="18"/>
+                <w:szCs w:val="12"/>
+              </w:rPr>
+              <w:t>pen quick switcher</w:t>
+            </w:r>
+            <w:r>
+              <w:rPr>
+                <w:rFonts w:ascii="Calibri" w:hAnsi="Calibri"/>
+                <w:bCs/>
+                <w:sz w:val="18"/>
+                <w:szCs w:val="12"/>
+              </w:rPr>
+              <w:t>/files</w:t>
+            </w:r>
+          </w:p>
+        </w:tc>
+        <w:tc>
+          <w:tcPr>
+            <w:tcW w:w="2409" w:type="dxa"/>
+            <w:shd w:val="clear" w:color="auto" w:fill="auto"/>
+          </w:tcPr>
+          <w:p>
+            <w:pPr>
+              <w:rPr>
+                <w:rFonts w:ascii="Consolas" w:hAnsi="Consolas"/>
+                <w:color w:val="FF0000"/>
+                <w:sz w:val="18"/>
+                <w:szCs w:val="12"/>
+              </w:rPr>
+            </w:pPr>
+            <w:r>
+              <w:rPr>
+                <w:rFonts w:ascii="Consolas" w:hAnsi="Consolas"/>
+                <w:sz w:val="18"/>
+                <w:szCs w:val="12"/>
+              </w:rPr>
+              <w:t>Ctrl+9</w:t>
+            </w:r>
+          </w:p>
+        </w:tc>
+        <w:tc>
+          <w:tcPr>
+            <w:tcW w:w="3261" w:type="dxa"/>
+            <w:shd w:val="clear" w:color="auto" w:fill="auto"/>
+          </w:tcPr>
+          <w:p>
+            <w:pPr>
+              <w:rPr>
+                <w:rFonts w:ascii="Calibri" w:hAnsi="Calibri"/>
+                <w:bCs/>
+                <w:sz w:val="18"/>
+                <w:szCs w:val="12"/>
+              </w:rPr>
+            </w:pPr>
+            <w:r>
+              <w:rPr>
+                <w:rFonts w:ascii="Calibri" w:hAnsi="Calibri"/>
+                <w:bCs/>
+                <w:sz w:val="18"/>
+                <w:szCs w:val="12"/>
+              </w:rPr>
+              <w:t>Go to last tab</w:t>
+            </w:r>
+          </w:p>
+        </w:tc>
+      </w:tr>
+      <w:tr>
+        <w:tc>
+          <w:tcPr>
+            <w:tcW w:w="1985" w:type="dxa"/>
+            <w:shd w:val="clear" w:color="auto" w:fill="auto"/>
+          </w:tcPr>
+          <w:p>
+            <w:pPr>
+              <w:rPr>
+                <w:rFonts w:ascii="Consolas" w:hAnsi="Consolas"/>
+                <w:sz w:val="18"/>
+                <w:szCs w:val="12"/>
+              </w:rPr>
+            </w:pPr>
+            <w:r>
+              <w:rPr>
+                <w:rFonts w:ascii="Consolas" w:hAnsi="Consolas"/>
+                <w:sz w:val="18"/>
+                <w:szCs w:val="12"/>
+              </w:rPr>
+              <w:t>Alt+Enter</w:t>
+            </w:r>
+          </w:p>
+        </w:tc>
+        <w:tc>
+          <w:tcPr>
+            <w:tcW w:w="2552" w:type="dxa"/>
+            <w:shd w:val="clear" w:color="auto" w:fill="auto"/>
+          </w:tcPr>
+          <w:p>
+            <w:pPr>
+              <w:jc w:val="both"/>
+              <w:rPr>
+                <w:rFonts w:ascii="Calibri" w:hAnsi="Calibri"/>
+                <w:bCs/>
+                <w:sz w:val="18"/>
+                <w:szCs w:val="12"/>
+              </w:rPr>
+            </w:pPr>
+            <w:r>
+              <w:rPr>
+                <w:rFonts w:ascii="Calibri" w:hAnsi="Calibri"/>
+                <w:bCs/>
+                <w:sz w:val="18"/>
+                <w:szCs w:val="12"/>
+              </w:rPr>
+              <w:t>F</w:t>
+            </w:r>
+            <w:r>
+              <w:rPr>
+                <w:rFonts w:ascii="Calibri" w:hAnsi="Calibri"/>
+                <w:bCs/>
+                <w:sz w:val="18"/>
+                <w:szCs w:val="12"/>
+              </w:rPr>
+              <w:t>ollow link under cursor</w:t>
+            </w:r>
+          </w:p>
+        </w:tc>
+        <w:tc>
+          <w:tcPr>
+            <w:tcW w:w="2409" w:type="dxa"/>
+            <w:shd w:val="clear" w:color="auto" w:fill="auto"/>
+          </w:tcPr>
+          <w:p>
+            <w:pPr>
+              <w:rPr>
+                <w:rFonts w:ascii="Consolas" w:hAnsi="Consolas"/>
+                <w:sz w:val="18"/>
+                <w:szCs w:val="12"/>
+              </w:rPr>
+            </w:pPr>
+            <w:r>
+              <w:rPr>
+                <w:rFonts w:ascii="Consolas" w:hAnsi="Consolas"/>
+                <w:sz w:val="18"/>
+                <w:szCs w:val="12"/>
+              </w:rPr>
+              <w:t>Ctrl+Enter</w:t>
+            </w:r>
+          </w:p>
+        </w:tc>
+        <w:tc>
+          <w:tcPr>
+            <w:tcW w:w="3261" w:type="dxa"/>
+            <w:shd w:val="clear" w:color="auto" w:fill="auto"/>
+          </w:tcPr>
+          <w:p>
+            <w:pPr>
+              <w:rPr>
+                <w:rFonts w:ascii="Calibri" w:hAnsi="Calibri"/>
+                <w:bCs/>
+                <w:sz w:val="18"/>
+                <w:szCs w:val="12"/>
+                <w:lang w:val="en-US"/>
+              </w:rPr>
+            </w:pPr>
+            <w:r>
+              <w:rPr>
+                <w:rFonts w:ascii="Calibri" w:hAnsi="Calibri"/>
+                <w:bCs/>
+                <w:sz w:val="18"/>
+                <w:szCs w:val="12"/>
+                <w:lang w:val="en-US"/>
+              </w:rPr>
+              <w:t>Open link under cursor i</w:t>
+            </w:r>
+            <w:r>
+              <w:rPr>
+                <w:rFonts w:ascii="Calibri" w:hAnsi="Calibri"/>
+                <w:bCs/>
+                <w:sz w:val="18"/>
+                <w:szCs w:val="12"/>
+                <w:lang w:val="en-US"/>
+              </w:rPr>
+              <w:t>n new tab</w:t>
+            </w:r>
+          </w:p>
+        </w:tc>
+      </w:tr>
+      <w:tr>
+        <w:tc>
+          <w:tcPr>
+            <w:tcW w:w="1985" w:type="dxa"/>
+            <w:shd w:val="clear" w:color="auto" w:fill="auto"/>
+          </w:tcPr>
+          <w:p>
+            <w:pPr>
+              <w:rPr>
+                <w:rFonts w:ascii="Consolas" w:hAnsi="Consolas"/>
+                <w:sz w:val="18"/>
+                <w:szCs w:val="12"/>
+              </w:rPr>
+            </w:pPr>
+            <w:r>
+              <w:rPr>
+                <w:rFonts w:ascii="Consolas" w:hAnsi="Consolas"/>
+                <w:sz w:val="18"/>
+                <w:szCs w:val="12"/>
+              </w:rPr>
+              <w:t>Ctrl+Alt+Enter</w:t>
+            </w:r>
+          </w:p>
+        </w:tc>
+        <w:tc>
+          <w:tcPr>
+            <w:tcW w:w="2552" w:type="dxa"/>
+            <w:shd w:val="clear" w:color="auto" w:fill="auto"/>
+          </w:tcPr>
+          <w:p>
+            <w:pPr>
+              <w:jc w:val="both"/>
+              <w:rPr>
+                <w:rFonts w:ascii="Calibri" w:hAnsi="Calibri"/>
+                <w:bCs/>
+                <w:sz w:val="18"/>
+                <w:szCs w:val="12"/>
+                <w:lang w:val="en-US"/>
+              </w:rPr>
+            </w:pPr>
+            <w:r>
+              <w:rPr>
+                <w:rFonts w:ascii="Calibri" w:hAnsi="Calibri"/>
+                <w:bCs/>
+                <w:sz w:val="18"/>
+                <w:szCs w:val="12"/>
+                <w:lang w:val="en-US"/>
+              </w:rPr>
+              <w:t>Open link under cursor t</w:t>
+            </w:r>
+            <w:r>
+              <w:rPr>
+                <w:rFonts w:ascii="Calibri" w:hAnsi="Calibri"/>
+                <w:bCs/>
+                <w:sz w:val="18"/>
+                <w:szCs w:val="12"/>
+                <w:lang w:val="en-US"/>
+              </w:rPr>
+              <w:t>o right</w:t>
+            </w:r>
+          </w:p>
+        </w:tc>
+        <w:tc>
+          <w:tcPr>
+            <w:tcW w:w="2409" w:type="dxa"/>
+            <w:shd w:val="clear" w:color="auto" w:fill="auto"/>
+          </w:tcPr>
+          <w:p>
+            <w:pPr>
+              <w:rPr>
+                <w:rFonts w:ascii="Consolas" w:hAnsi="Consolas"/>
+                <w:sz w:val="18"/>
+                <w:szCs w:val="12"/>
+                <w:lang w:val="en-US"/>
+              </w:rPr>
+            </w:pPr>
+            <w:r>
+              <w:rPr>
+                <w:rFonts w:ascii="Consolas" w:hAnsi="Consolas"/>
+                <w:sz w:val="18"/>
+                <w:szCs w:val="12"/>
+                <w:lang w:val="en-US"/>
+              </w:rPr>
+              <w:t>Ctrl+Alt+Shift+Enter</w:t>
+            </w:r>
+          </w:p>
+        </w:tc>
+        <w:tc>
+          <w:tcPr>
+            <w:tcW w:w="3261" w:type="dxa"/>
+            <w:shd w:val="clear" w:color="auto" w:fill="auto"/>
+          </w:tcPr>
+          <w:p>
+            <w:pPr>
+              <w:rPr>
+                <w:rFonts w:ascii="Calibri" w:hAnsi="Calibri"/>
+                <w:bCs/>
+                <w:sz w:val="18"/>
+                <w:szCs w:val="12"/>
+                <w:lang w:val="en-US"/>
+              </w:rPr>
+            </w:pPr>
+            <w:r>
+              <w:rPr>
+                <w:rFonts w:ascii="Calibri" w:hAnsi="Calibri"/>
+                <w:bCs/>
+                <w:sz w:val="18"/>
+                <w:szCs w:val="12"/>
+                <w:lang w:val="en-US"/>
+              </w:rPr>
+              <w:t>Open link under cursor i</w:t>
+            </w:r>
+            <w:r>
+              <w:rPr>
+                <w:rFonts w:ascii="Calibri" w:hAnsi="Calibri"/>
+                <w:bCs/>
+                <w:sz w:val="18"/>
+                <w:szCs w:val="12"/>
+                <w:lang w:val="en-US"/>
+              </w:rPr>
+              <w:t xml:space="preserve">n new </w:t>
+            </w:r>
+            <w:r>
+              <w:rPr>
+                <w:rFonts w:ascii="Calibri" w:hAnsi="Calibri"/>
+                <w:bCs/>
+                <w:sz w:val="18"/>
+                <w:szCs w:val="12"/>
+                <w:lang w:val="en-US"/>
+              </w:rPr>
+              <w:t>Window</w:t>
+            </w:r>
+          </w:p>
+        </w:tc>
+      </w:tr>
+      <w:tr>
+        <w:tc>
+          <w:tcPr>
+            <w:tcW w:w="1985" w:type="dxa"/>
+            <w:shd w:val="clear" w:color="auto" w:fill="auto"/>
+          </w:tcPr>
+          <w:p>
+            <w:pPr>
+              <w:rPr>
+                <w:rFonts w:ascii="Consolas" w:hAnsi="Consolas"/>
+                <w:sz w:val="18"/>
+                <w:szCs w:val="12"/>
+              </w:rPr>
+            </w:pPr>
+            <w:r>
+              <w:rPr>
+                <w:rFonts w:ascii="Consolas" w:hAnsi="Consolas"/>
+                <w:sz w:val="18"/>
+                <w:szCs w:val="12"/>
+              </w:rPr>
+              <w:t>Ctrl+P</w:t>
+            </w:r>
+          </w:p>
+        </w:tc>
+        <w:tc>
+          <w:tcPr>
+            <w:tcW w:w="2552" w:type="dxa"/>
+            <w:shd w:val="clear" w:color="auto" w:fill="auto"/>
+          </w:tcPr>
+          <w:p>
+            <w:pPr>
+              <w:jc w:val="both"/>
+              <w:rPr>
+                <w:rFonts w:ascii="Calibri" w:hAnsi="Calibri"/>
+                <w:bCs/>
+                <w:sz w:val="18"/>
+                <w:szCs w:val="12"/>
+              </w:rPr>
+            </w:pPr>
+            <w:r>
+              <w:rPr>
+                <w:rFonts w:ascii="Calibri" w:hAnsi="Calibri"/>
+                <w:bCs/>
+                <w:sz w:val="18"/>
+                <w:szCs w:val="12"/>
+              </w:rPr>
+              <w:t xml:space="preserve">Open comand </w:t>
+            </w:r>
+            <w:r>
+              <w:rPr>
+                <w:rFonts w:ascii="Calibri" w:hAnsi="Calibri"/>
+                <w:b/>
+                <w:bCs/>
+                <w:sz w:val="18"/>
+                <w:szCs w:val="12"/>
+                <w:u w:val="single"/>
+              </w:rPr>
+              <w:t>p</w:t>
+            </w:r>
+            <w:r>
+              <w:rPr>
+                <w:rFonts w:ascii="Calibri" w:hAnsi="Calibri"/>
+                <w:bCs/>
+                <w:sz w:val="18"/>
+                <w:szCs w:val="12"/>
+              </w:rPr>
+              <w:t>alette</w:t>
+            </w:r>
+          </w:p>
+        </w:tc>
+        <w:tc>
+          <w:tcPr>
+            <w:tcW w:w="2409" w:type="dxa"/>
+            <w:shd w:val="clear" w:color="auto" w:fill="auto"/>
+          </w:tcPr>
+          <w:p>
+            <w:pPr>
+              <w:rPr>
+                <w:rFonts w:ascii="Consolas" w:hAnsi="Consolas"/>
+                <w:sz w:val="18"/>
+                <w:szCs w:val="12"/>
+              </w:rPr>
+            </w:pPr>
+            <w:r>
+              <w:rPr>
+                <w:rFonts w:ascii="Consolas" w:hAnsi="Consolas"/>
+                <w:sz w:val="18"/>
+                <w:szCs w:val="12"/>
+              </w:rPr>
+              <w:t>Ctrl+G</w:t>
+            </w:r>
+          </w:p>
+        </w:tc>
+        <w:tc>
+          <w:tcPr>
+            <w:tcW w:w="3261" w:type="dxa"/>
+            <w:shd w:val="clear" w:color="auto" w:fill="auto"/>
+          </w:tcPr>
+          <w:p>
+            <w:pPr>
+              <w:rPr>
+                <w:rFonts w:ascii="Calibri" w:hAnsi="Calibri"/>
+                <w:bCs/>
+                <w:sz w:val="18"/>
+                <w:szCs w:val="12"/>
+              </w:rPr>
+            </w:pPr>
+            <w:r>
+              <w:rPr>
+                <w:rFonts w:ascii="Calibri" w:hAnsi="Calibri"/>
+                <w:bCs/>
+                <w:sz w:val="18"/>
+                <w:szCs w:val="12"/>
+              </w:rPr>
+              <w:t xml:space="preserve">Open </w:t>
+            </w:r>
+            <w:r>
+              <w:rPr>
+                <w:rFonts w:ascii="Calibri" w:hAnsi="Calibri"/>
+                <w:b/>
+                <w:bCs/>
+                <w:sz w:val="18"/>
+                <w:szCs w:val="12"/>
+                <w:u w:val="single"/>
+              </w:rPr>
+              <w:t>g</w:t>
+            </w:r>
+            <w:r>
+              <w:rPr>
+                <w:rFonts w:ascii="Calibri" w:hAnsi="Calibri"/>
+                <w:bCs/>
+                <w:sz w:val="18"/>
+                <w:szCs w:val="12"/>
+              </w:rPr>
+              <w:t>raph view</w:t>
+            </w:r>
+          </w:p>
+        </w:tc>
+      </w:tr>
+      <w:tr>
+        <w:tc>
+          <w:tcPr>
+            <w:tcW w:w="1985" w:type="dxa"/>
+            <w:shd w:val="clear" w:color="auto" w:fill="auto"/>
+          </w:tcPr>
+          <w:p>
+            <w:pPr>
+              <w:rPr>
+                <w:rFonts w:ascii="Consolas" w:hAnsi="Consolas"/>
+                <w:sz w:val="18"/>
+                <w:szCs w:val="12"/>
+              </w:rPr>
+            </w:pPr>
+            <w:r>
+              <w:rPr>
+                <w:rFonts w:ascii="Consolas" w:hAnsi="Consolas"/>
+                <w:sz w:val="18"/>
+                <w:szCs w:val="12"/>
+              </w:rPr>
+              <w:t>Ctrl+S</w:t>
+            </w:r>
+          </w:p>
+        </w:tc>
+        <w:tc>
+          <w:tcPr>
+            <w:tcW w:w="2552" w:type="dxa"/>
+            <w:shd w:val="clear" w:color="auto" w:fill="auto"/>
+          </w:tcPr>
+          <w:p>
+            <w:pPr>
+              <w:jc w:val="both"/>
+              <w:rPr>
+                <w:rFonts w:ascii="Calibri" w:hAnsi="Calibri"/>
+                <w:bCs/>
+                <w:sz w:val="18"/>
+                <w:szCs w:val="12"/>
+              </w:rPr>
+            </w:pPr>
+            <w:r>
+              <w:rPr>
+                <w:rFonts w:ascii="Calibri" w:hAnsi="Calibri"/>
+                <w:b/>
+                <w:bCs/>
+                <w:sz w:val="18"/>
+                <w:szCs w:val="12"/>
+                <w:u w:val="single"/>
+              </w:rPr>
+              <w:t>S</w:t>
+            </w:r>
+            <w:r>
+              <w:rPr>
+                <w:rFonts w:ascii="Calibri" w:hAnsi="Calibri"/>
+                <w:bCs/>
+                <w:sz w:val="18"/>
+                <w:szCs w:val="12"/>
+              </w:rPr>
+              <w:t>ave</w:t>
+            </w:r>
+          </w:p>
+        </w:tc>
+        <w:tc>
+          <w:tcPr>
+            <w:tcW w:w="2409" w:type="dxa"/>
+            <w:shd w:val="clear" w:color="auto" w:fill="auto"/>
+          </w:tcPr>
+          <w:p>
+            <w:pPr>
+              <w:rPr>
+                <w:rFonts w:ascii="Consolas" w:hAnsi="Consolas"/>
+                <w:sz w:val="18"/>
+                <w:szCs w:val="12"/>
+              </w:rPr>
+            </w:pPr>
+            <w:r>
+              <w:rPr>
+                <w:rFonts w:ascii="Consolas" w:hAnsi="Consolas"/>
+                <w:sz w:val="18"/>
+                <w:szCs w:val="12"/>
+              </w:rPr>
+              <w:t>Ctrl+H</w:t>
+            </w:r>
+          </w:p>
+        </w:tc>
+        <w:tc>
+          <w:tcPr>
+            <w:tcW w:w="3261" w:type="dxa"/>
+            <w:shd w:val="clear" w:color="auto" w:fill="auto"/>
+          </w:tcPr>
+          <w:p>
+            <w:pPr>
+              <w:rPr>
+                <w:rFonts w:ascii="Calibri" w:hAnsi="Calibri"/>
+                <w:bCs/>
+                <w:sz w:val="18"/>
+                <w:szCs w:val="12"/>
+                <w:lang w:val="en-US"/>
+              </w:rPr>
+            </w:pPr>
+            <w:r>
+              <w:rPr>
+                <w:rFonts w:ascii="Calibri" w:hAnsi="Calibri"/>
+                <w:bCs/>
+                <w:sz w:val="18"/>
+                <w:szCs w:val="12"/>
+                <w:lang w:val="en-US"/>
+              </w:rPr>
+              <w:t>Search &amp; replace in current f</w:t>
+            </w:r>
+            <w:r>
+              <w:rPr>
+                <w:rFonts w:ascii="Calibri" w:hAnsi="Calibri"/>
+                <w:bCs/>
+                <w:sz w:val="18"/>
+                <w:szCs w:val="12"/>
+                <w:lang w:val="en-US"/>
+              </w:rPr>
+              <w:t>ile</w:t>
+            </w:r>
+          </w:p>
+        </w:tc>
+      </w:tr>
+      <w:tr>
+        <w:tc>
+          <w:tcPr>
+            <w:tcW w:w="1985" w:type="dxa"/>
+            <w:shd w:val="clear" w:color="auto" w:fill="auto"/>
+          </w:tcPr>
+          <w:p>
+            <w:pPr>
+              <w:rPr>
+                <w:rFonts w:ascii="Consolas" w:hAnsi="Consolas"/>
+                <w:sz w:val="18"/>
+                <w:szCs w:val="12"/>
+                <w:lang w:val="en-US"/>
+              </w:rPr>
+            </w:pPr>
+            <w:r>
+              <w:rPr>
+                <w:rFonts w:ascii="Consolas" w:hAnsi="Consolas"/>
+                <w:sz w:val="18"/>
+                <w:szCs w:val="12"/>
+                <w:lang w:val="en-US"/>
+              </w:rPr>
+              <w:t>Ctrl+Shift+F</w:t>
+            </w:r>
+          </w:p>
+        </w:tc>
+        <w:tc>
+          <w:tcPr>
+            <w:tcW w:w="2552" w:type="dxa"/>
+            <w:shd w:val="clear" w:color="auto" w:fill="auto"/>
+          </w:tcPr>
+          <w:p>
+            <w:pPr>
+              <w:jc w:val="both"/>
+              <w:rPr>
+                <w:rFonts w:ascii="Calibri" w:hAnsi="Calibri"/>
+                <w:bCs/>
+                <w:sz w:val="18"/>
+                <w:szCs w:val="12"/>
+                <w:lang w:val="en-US"/>
+              </w:rPr>
+            </w:pPr>
+            <w:r>
+              <w:rPr>
+                <w:rFonts w:ascii="Calibri" w:hAnsi="Calibri"/>
+                <w:bCs/>
+                <w:sz w:val="18"/>
+                <w:szCs w:val="12"/>
+                <w:lang w:val="en-US"/>
+              </w:rPr>
+              <w:t>Search in all files</w:t>
+            </w:r>
+          </w:p>
+        </w:tc>
+        <w:tc>
+          <w:tcPr>
+            <w:tcW w:w="2409" w:type="dxa"/>
+            <w:shd w:val="clear" w:color="auto" w:fill="auto"/>
+          </w:tcPr>
+          <w:p>
+            <w:pPr>
+              <w:rPr>
+                <w:rFonts w:ascii="Consolas" w:hAnsi="Consolas"/>
+                <w:sz w:val="18"/>
+                <w:szCs w:val="12"/>
+                <w:lang w:val="en-US"/>
+              </w:rPr>
+            </w:pPr>
+            <w:r>
+              <w:rPr>
+                <w:rFonts w:ascii="Consolas" w:hAnsi="Consolas"/>
+                <w:sz w:val="18"/>
+                <w:szCs w:val="12"/>
+                <w:lang w:val="en-US"/>
+              </w:rPr>
+              <w:t>Ctrl+F</w:t>
+            </w:r>
+          </w:p>
+        </w:tc>
+        <w:tc>
+          <w:tcPr>
+            <w:tcW w:w="3261" w:type="dxa"/>
+            <w:shd w:val="clear" w:color="auto" w:fill="auto"/>
+          </w:tcPr>
+          <w:p>
+            <w:pPr>
+              <w:rPr>
+                <w:rFonts w:ascii="Calibri" w:hAnsi="Calibri"/>
+                <w:bCs/>
+                <w:sz w:val="18"/>
+                <w:szCs w:val="12"/>
+                <w:lang w:val="en-US"/>
+              </w:rPr>
+            </w:pPr>
+            <w:r>
+              <w:rPr>
+                <w:rFonts w:ascii="Calibri" w:hAnsi="Calibri"/>
+                <w:bCs/>
+                <w:sz w:val="18"/>
+                <w:szCs w:val="12"/>
+                <w:lang w:val="en-US"/>
+              </w:rPr>
+              <w:t>Search current file</w:t>
+            </w:r>
+          </w:p>
+        </w:tc>
+      </w:tr>
+      <w:tr>
+        <w:tc>
+          <w:tcPr>
+            <w:tcW w:w="10207" w:type="dxa"/>
+            <w:gridSpan w:val="4"/>
+            <w:shd w:val="clear" w:color="auto" w:fill="4F81BD" w:themeFill="accent1"/>
+          </w:tcPr>
+          <w:p>
+            <w:pPr>
+              <w:rPr>
+                <w:rFonts w:ascii="Calibri" w:hAnsi="Calibri"/>
+                <w:bCs/>
+                <w:sz w:val="18"/>
+                <w:szCs w:val="12"/>
+                <w:lang w:val="en-US"/>
+              </w:rPr>
+            </w:pPr>
+            <w:r>
+              <w:rPr>
+                <w:rFonts w:ascii="Calibri" w:hAnsi="Calibri"/>
+                <w:b/>
+                <w:color w:val="FFFFFF" w:themeColor="background1"/>
+                <w:sz w:val="18"/>
+                <w:szCs w:val="12"/>
+              </w:rPr>
+              <w:t>Editing</w:t>
+            </w:r>
+          </w:p>
+        </w:tc>
+      </w:tr>
+      <w:tr>
+        <w:tc>
+          <w:tcPr>
+            <w:tcW w:w="1985" w:type="dxa"/>
+            <w:shd w:val="clear" w:color="auto" w:fill="auto"/>
+          </w:tcPr>
+          <w:p>
+            <w:pPr>
+              <w:rPr>
+                <w:rFonts w:ascii="Consolas" w:hAnsi="Consolas"/>
+                <w:sz w:val="18"/>
+                <w:szCs w:val="12"/>
+              </w:rPr>
+            </w:pPr>
+            <w:r>
+              <w:rPr>
+                <w:rFonts w:ascii="Consolas" w:hAnsi="Consolas"/>
+                <w:sz w:val="18"/>
+                <w:szCs w:val="12"/>
+              </w:rPr>
+              <w:t>F2</w:t>
+            </w:r>
+          </w:p>
+        </w:tc>
+        <w:tc>
+          <w:tcPr>
+            <w:tcW w:w="2552" w:type="dxa"/>
+            <w:shd w:val="clear" w:color="auto" w:fill="auto"/>
+          </w:tcPr>
+          <w:p>
+            <w:pPr>
+              <w:jc w:val="both"/>
+              <w:rPr>
+                <w:rFonts w:ascii="Calibri" w:hAnsi="Calibri"/>
+                <w:bCs/>
+                <w:sz w:val="18"/>
+                <w:szCs w:val="12"/>
+              </w:rPr>
+            </w:pPr>
+            <w:r>
+              <w:rPr>
+                <w:rFonts w:ascii="Calibri" w:hAnsi="Calibri"/>
+                <w:bCs/>
+                <w:sz w:val="18"/>
+                <w:szCs w:val="12"/>
+              </w:rPr>
+              <w:t>Rename file</w:t>
+            </w:r>
+          </w:p>
+        </w:tc>
+        <w:tc>
+          <w:tcPr>
+            <w:tcW w:w="2409" w:type="dxa"/>
+            <w:shd w:val="clear" w:color="auto" w:fill="auto"/>
+          </w:tcPr>
+          <w:p>
+            <w:pPr>
+              <w:rPr>
+                <w:rFonts w:ascii="Consolas" w:hAnsi="Consolas"/>
+                <w:sz w:val="18"/>
+                <w:szCs w:val="12"/>
+              </w:rPr>
+            </w:pPr>
+            <w:r>
+              <w:rPr>
+                <w:rFonts w:ascii="Consolas" w:hAnsi="Consolas"/>
+                <w:sz w:val="18"/>
+                <w:szCs w:val="12"/>
+                <w:lang w:val="en-US"/>
+              </w:rPr>
+              <w:t>Ctrl+D</w:t>
+            </w:r>
+          </w:p>
+        </w:tc>
+        <w:tc>
+          <w:tcPr>
+            <w:tcW w:w="3261" w:type="dxa"/>
+            <w:shd w:val="clear" w:color="auto" w:fill="auto"/>
+          </w:tcPr>
+          <w:p>
+            <w:pPr>
+              <w:rPr>
+                <w:rFonts w:ascii="Calibri" w:hAnsi="Calibri"/>
+                <w:bCs/>
+                <w:sz w:val="18"/>
+                <w:szCs w:val="12"/>
+              </w:rPr>
+            </w:pPr>
+            <w:r>
+              <w:rPr>
+                <w:rFonts w:ascii="Calibri" w:hAnsi="Calibri"/>
+                <w:b/>
+                <w:bCs/>
+                <w:sz w:val="18"/>
+                <w:szCs w:val="12"/>
+                <w:u w:val="single"/>
+                <w:lang w:val="en-US"/>
+              </w:rPr>
+              <w:t>D</w:t>
+            </w:r>
+            <w:r>
+              <w:rPr>
+                <w:rFonts w:ascii="Calibri" w:hAnsi="Calibri"/>
+                <w:bCs/>
+                <w:sz w:val="18"/>
+                <w:szCs w:val="12"/>
+                <w:lang w:val="en-US"/>
+              </w:rPr>
+              <w:t>elete paragraph</w:t>
+            </w:r>
+          </w:p>
+        </w:tc>
+      </w:tr>
+      <w:tr>
+        <w:tc>
+          <w:tcPr>
+            <w:tcW w:w="1985" w:type="dxa"/>
+            <w:shd w:val="clear" w:color="auto" w:fill="auto"/>
+          </w:tcPr>
+          <w:p>
+            <w:pPr>
+              <w:rPr>
+                <w:rFonts w:ascii="Consolas" w:hAnsi="Consolas"/>
+                <w:sz w:val="18"/>
+                <w:szCs w:val="12"/>
+              </w:rPr>
+            </w:pPr>
+            <w:r>
+              <w:rPr>
+                <w:rFonts w:ascii="Consolas" w:hAnsi="Consolas"/>
+                <w:sz w:val="18"/>
+                <w:szCs w:val="12"/>
+              </w:rPr>
+              <w:t>Ctrl+K</w:t>
+            </w:r>
+          </w:p>
+        </w:tc>
+        <w:tc>
+          <w:tcPr>
+            <w:tcW w:w="2552" w:type="dxa"/>
+            <w:shd w:val="clear" w:color="auto" w:fill="auto"/>
+          </w:tcPr>
+          <w:p>
+            <w:pPr>
+              <w:rPr>
+                <w:rFonts w:ascii="Calibri" w:hAnsi="Calibri"/>
+                <w:bCs/>
+                <w:sz w:val="18"/>
+                <w:szCs w:val="12"/>
+              </w:rPr>
+            </w:pPr>
+            <w:r>
+              <w:rPr>
+                <w:rFonts w:ascii="Calibri" w:hAnsi="Calibri"/>
+                <w:bCs/>
+                <w:sz w:val="18"/>
+                <w:szCs w:val="12"/>
+              </w:rPr>
+              <w:t>Insert markdown link</w:t>
+            </w:r>
+          </w:p>
+        </w:tc>
+        <w:tc>
+          <w:tcPr>
+            <w:tcW w:w="2409" w:type="dxa"/>
+            <w:shd w:val="clear" w:color="auto" w:fill="auto"/>
+          </w:tcPr>
+          <w:p>
+            <w:pPr>
+              <w:rPr>
+                <w:rFonts w:ascii="Consolas" w:hAnsi="Consolas"/>
+                <w:sz w:val="18"/>
+                <w:szCs w:val="12"/>
+              </w:rPr>
+            </w:pPr>
+            <w:r>
+              <w:rPr>
+                <w:rFonts w:ascii="Consolas" w:hAnsi="Consolas"/>
+                <w:sz w:val="18"/>
+                <w:szCs w:val="12"/>
+              </w:rPr>
+              <w:t>Ctrl+;</w:t>
+            </w:r>
+          </w:p>
+        </w:tc>
+        <w:tc>
+          <w:tcPr>
+            <w:tcW w:w="3261" w:type="dxa"/>
+            <w:shd w:val="clear" w:color="auto" w:fill="auto"/>
+          </w:tcPr>
+          <w:p>
+            <w:pPr>
+              <w:rPr>
+                <w:rFonts w:ascii="Calibri" w:hAnsi="Calibri"/>
+                <w:bCs/>
+                <w:sz w:val="18"/>
+                <w:szCs w:val="12"/>
+              </w:rPr>
+            </w:pPr>
+            <w:r>
+              <w:rPr>
+                <w:rFonts w:ascii="Calibri" w:hAnsi="Calibri"/>
+                <w:bCs/>
+                <w:sz w:val="18"/>
+                <w:szCs w:val="12"/>
+              </w:rPr>
+              <w:t>Add file property</w:t>
+            </w:r>
+          </w:p>
+        </w:tc>
+      </w:tr>
+      <w:tr>
+        <w:tc>
+          <w:tcPr>
+            <w:tcW w:w="1985" w:type="dxa"/>
+            <w:shd w:val="clear" w:color="auto" w:fill="auto"/>
+          </w:tcPr>
+          <w:p>
+            <w:pPr>
+              <w:rPr>
+                <w:rFonts w:ascii="Consolas" w:hAnsi="Consolas"/>
+                <w:sz w:val="18"/>
+                <w:szCs w:val="12"/>
+              </w:rPr>
+            </w:pPr>
+            <w:r>
+              <w:rPr>
+                <w:rFonts w:ascii="Consolas" w:hAnsi="Consolas"/>
+                <w:sz w:val="18"/>
+                <w:szCs w:val="12"/>
+              </w:rPr>
+              <w:t>Ctrl+B</w:t>
+            </w:r>
+          </w:p>
+        </w:tc>
+        <w:tc>
+          <w:tcPr>
+            <w:tcW w:w="2552" w:type="dxa"/>
+            <w:shd w:val="clear" w:color="auto" w:fill="auto"/>
+          </w:tcPr>
+          <w:p>
+            <w:pPr>
+              <w:rPr>
+                <w:rFonts w:ascii="Calibri" w:hAnsi="Calibri"/>
+                <w:bCs/>
+                <w:sz w:val="18"/>
+                <w:szCs w:val="12"/>
+              </w:rPr>
+            </w:pPr>
+            <w:r>
+              <w:rPr>
+                <w:rFonts w:ascii="Calibri" w:hAnsi="Calibri"/>
+                <w:bCs/>
+                <w:sz w:val="18"/>
+                <w:szCs w:val="12"/>
+              </w:rPr>
+              <w:t xml:space="preserve">Toggle </w:t>
+            </w:r>
+            <w:r>
+              <w:rPr>
+                <w:rFonts w:ascii="Calibri" w:hAnsi="Calibri"/>
+                <w:b/>
+                <w:bCs/>
+                <w:sz w:val="18"/>
+                <w:szCs w:val="12"/>
+                <w:u w:val="single"/>
+              </w:rPr>
+              <w:t>b</w:t>
+            </w:r>
+            <w:r>
+              <w:rPr>
+                <w:rFonts w:ascii="Calibri" w:hAnsi="Calibri"/>
+                <w:bCs/>
+                <w:sz w:val="18"/>
+                <w:szCs w:val="12"/>
+              </w:rPr>
+              <w:t>old</w:t>
+            </w:r>
+          </w:p>
+        </w:tc>
+        <w:tc>
+          <w:tcPr>
+            <w:tcW w:w="2409" w:type="dxa"/>
+            <w:shd w:val="clear" w:color="auto" w:fill="auto"/>
+          </w:tcPr>
+          <w:p>
+            <w:pPr>
+              <w:rPr>
+                <w:rFonts w:ascii="Consolas" w:hAnsi="Consolas"/>
+                <w:sz w:val="18"/>
+                <w:szCs w:val="12"/>
+              </w:rPr>
+            </w:pPr>
+            <w:r>
+              <w:rPr>
+                <w:rFonts w:ascii="Consolas" w:hAnsi="Consolas"/>
+                <w:sz w:val="18"/>
+                <w:szCs w:val="12"/>
+              </w:rPr>
+              <w:t>Ctrl+I</w:t>
+            </w:r>
+          </w:p>
+        </w:tc>
+        <w:tc>
+          <w:tcPr>
+            <w:tcW w:w="3261" w:type="dxa"/>
+            <w:shd w:val="clear" w:color="auto" w:fill="auto"/>
+          </w:tcPr>
+          <w:p>
+            <w:pPr>
+              <w:rPr>
+                <w:rFonts w:ascii="Calibri" w:hAnsi="Calibri"/>
+                <w:bCs/>
+                <w:sz w:val="18"/>
+                <w:szCs w:val="12"/>
+              </w:rPr>
+            </w:pPr>
+            <w:r>
+              <w:rPr>
+                <w:rFonts w:ascii="Calibri" w:hAnsi="Calibri"/>
+                <w:bCs/>
+                <w:sz w:val="18"/>
+                <w:szCs w:val="12"/>
+              </w:rPr>
+              <w:t xml:space="preserve">Toggle </w:t>
+            </w:r>
+            <w:r>
+              <w:rPr>
+                <w:rFonts w:ascii="Calibri" w:hAnsi="Calibri"/>
+                <w:b/>
+                <w:bCs/>
+                <w:sz w:val="18"/>
+                <w:szCs w:val="12"/>
+                <w:u w:val="single"/>
+              </w:rPr>
+              <w:t>i</w:t>
+            </w:r>
+            <w:r>
+              <w:rPr>
+                <w:rFonts w:ascii="Calibri" w:hAnsi="Calibri"/>
+                <w:bCs/>
+                <w:sz w:val="18"/>
+                <w:szCs w:val="12"/>
+              </w:rPr>
+              <w:t>talics</w:t>
+            </w:r>
+          </w:p>
+        </w:tc>
+      </w:tr>
+      <w:tr>
+        <w:tc>
+          <w:tcPr>
+            <w:tcW w:w="1985" w:type="dxa"/>
+            <w:shd w:val="clear" w:color="auto" w:fill="auto"/>
+          </w:tcPr>
+          <w:p>
+            <w:pPr>
+              <w:rPr>
+                <w:rFonts w:ascii="Consolas" w:hAnsi="Consolas"/>
+                <w:sz w:val="18"/>
+                <w:szCs w:val="12"/>
+              </w:rPr>
+            </w:pPr>
+            <w:r>
+              <w:rPr>
+                <w:rFonts w:ascii="Consolas" w:hAnsi="Consolas"/>
+                <w:sz w:val="18"/>
+                <w:szCs w:val="12"/>
+              </w:rPr>
+              <w:t>Ctrl+L</w:t>
+            </w:r>
+          </w:p>
+        </w:tc>
+        <w:tc>
+          <w:tcPr>
+            <w:tcW w:w="2552" w:type="dxa"/>
+            <w:shd w:val="clear" w:color="auto" w:fill="auto"/>
+          </w:tcPr>
+          <w:p>
+            <w:pPr>
+              <w:rPr>
+                <w:rFonts w:ascii="Calibri" w:hAnsi="Calibri"/>
+                <w:bCs/>
+                <w:sz w:val="18"/>
+                <w:szCs w:val="12"/>
+              </w:rPr>
+            </w:pPr>
+            <w:r>
+              <w:rPr>
+                <w:rFonts w:ascii="Calibri" w:hAnsi="Calibri"/>
+                <w:bCs/>
+                <w:sz w:val="18"/>
+                <w:szCs w:val="12"/>
+              </w:rPr>
+              <w:t>Toggle checkbox status</w:t>
+            </w:r>
+          </w:p>
+        </w:tc>
+        <w:tc>
+          <w:tcPr>
+            <w:tcW w:w="2409" w:type="dxa"/>
+            <w:shd w:val="clear" w:color="auto" w:fill="auto"/>
+          </w:tcPr>
+          <w:p>
+            <w:pPr>
+              <w:rPr>
+                <w:rFonts w:ascii="Consolas" w:hAnsi="Consolas"/>
+                <w:sz w:val="18"/>
+                <w:szCs w:val="12"/>
+              </w:rPr>
+            </w:pPr>
+            <w:r>
+              <w:rPr>
+                <w:rFonts w:ascii="Consolas" w:hAnsi="Consolas"/>
+                <w:sz w:val="18"/>
+                <w:szCs w:val="12"/>
+              </w:rPr>
+              <w:t>Ctrl+/</w:t>
+            </w:r>
+          </w:p>
+        </w:tc>
+        <w:tc>
+          <w:tcPr>
+            <w:tcW w:w="3261" w:type="dxa"/>
+            <w:shd w:val="clear" w:color="auto" w:fill="auto"/>
+          </w:tcPr>
+          <w:p>
+            <w:pPr>
+              <w:rPr>
+                <w:rFonts w:ascii="Calibri" w:hAnsi="Calibri"/>
+                <w:bCs/>
+                <w:sz w:val="18"/>
+                <w:szCs w:val="12"/>
+              </w:rPr>
+            </w:pPr>
+            <w:r>
+              <w:rPr>
+                <w:rFonts w:ascii="Calibri" w:hAnsi="Calibri"/>
+                <w:bCs/>
+                <w:sz w:val="18"/>
+                <w:szCs w:val="12"/>
+              </w:rPr>
+              <w:t>Toggle comment</w:t>
+            </w:r>
+          </w:p>
+        </w:tc>
+      </w:tr>
+      <w:tr>
+        <w:tc>
+          <w:tcPr>
+            <w:tcW w:w="1985" w:type="dxa"/>
+            <w:shd w:val="clear" w:color="auto" w:fill="D9D9D9" w:themeFill="background1" w:themeFillShade="D9"/>
+          </w:tcPr>
+          <w:p>
+            <w:pPr>
+              <w:rPr>
+                <w:rFonts w:ascii="Consolas" w:hAnsi="Consolas"/>
+                <w:sz w:val="18"/>
+                <w:szCs w:val="12"/>
+              </w:rPr>
+            </w:pPr>
+            <w:r>
+              <w:rPr>
+                <w:rFonts w:ascii="Consolas" w:hAnsi="Consolas"/>
+                <w:sz w:val="18"/>
+                <w:szCs w:val="12"/>
+              </w:rPr>
+              <w:t>Ctrl+Shift+X</w:t>
+            </w:r>
+          </w:p>
+        </w:tc>
+        <w:tc>
+          <w:tcPr>
+            <w:tcW w:w="2552" w:type="dxa"/>
+            <w:shd w:val="clear" w:color="auto" w:fill="D9D9D9" w:themeFill="background1" w:themeFillShade="D9"/>
+          </w:tcPr>
+          <w:p>
+            <w:pPr>
+              <w:rPr>
+                <w:rFonts w:ascii="Calibri" w:hAnsi="Calibri"/>
+                <w:bCs/>
+                <w:sz w:val="18"/>
+                <w:szCs w:val="12"/>
+              </w:rPr>
+            </w:pPr>
+            <w:r>
+              <w:rPr>
+                <w:rFonts w:ascii="Calibri" w:hAnsi="Calibri"/>
+                <w:bCs/>
+                <w:sz w:val="18"/>
+                <w:szCs w:val="12"/>
+              </w:rPr>
+              <w:t>Toggle strikethrough</w:t>
+            </w:r>
+          </w:p>
+        </w:tc>
+        <w:tc>
+          <w:tcPr>
+            <w:tcW w:w="2409" w:type="dxa"/>
+            <w:shd w:val="clear" w:color="auto" w:fill="D9D9D9" w:themeFill="background1" w:themeFillShade="D9"/>
+          </w:tcPr>
+          <w:p>
+            <w:pPr>
+              <w:rPr>
+                <w:rFonts w:ascii="Consolas" w:hAnsi="Consolas"/>
+                <w:sz w:val="18"/>
+                <w:szCs w:val="12"/>
+              </w:rPr>
+            </w:pPr>
+            <w:r>
+              <w:rPr>
+                <w:rFonts w:ascii="Consolas" w:hAnsi="Consolas"/>
+                <w:sz w:val="18"/>
+                <w:szCs w:val="12"/>
+              </w:rPr>
+              <w:t>Ctrl+Shift+C</w:t>
+            </w:r>
+          </w:p>
+        </w:tc>
+        <w:tc>
+          <w:tcPr>
+            <w:tcW w:w="3261" w:type="dxa"/>
+            <w:shd w:val="clear" w:color="auto" w:fill="D9D9D9" w:themeFill="background1" w:themeFillShade="D9"/>
+          </w:tcPr>
+          <w:p>
+            <w:pPr>
+              <w:jc w:val="both"/>
+              <w:rPr>
+                <w:rFonts w:ascii="Calibri" w:hAnsi="Calibri"/>
+                <w:bCs/>
+                <w:sz w:val="18"/>
+                <w:szCs w:val="12"/>
+              </w:rPr>
+            </w:pPr>
+            <w:r>
+              <w:rPr>
+                <w:rFonts w:ascii="Calibri" w:hAnsi="Calibri"/>
+                <w:bCs/>
+                <w:sz w:val="18"/>
+                <w:szCs w:val="12"/>
+              </w:rPr>
+              <w:t xml:space="preserve">Toggle </w:t>
+            </w:r>
+            <w:r>
+              <w:rPr>
+                <w:rFonts w:ascii="Calibri" w:hAnsi="Calibri"/>
+                <w:b/>
+                <w:bCs/>
+                <w:sz w:val="18"/>
+                <w:szCs w:val="12"/>
+                <w:u w:val="single"/>
+              </w:rPr>
+              <w:t>c</w:t>
+            </w:r>
+            <w:r>
+              <w:rPr>
+                <w:rFonts w:ascii="Calibri" w:hAnsi="Calibri"/>
+                <w:bCs/>
+                <w:sz w:val="18"/>
+                <w:szCs w:val="12"/>
+              </w:rPr>
+              <w:t>ode</w:t>
+            </w:r>
+          </w:p>
+        </w:tc>
+      </w:tr>
+      <w:tr>
+        <w:tc>
+          <w:tcPr>
+            <w:tcW w:w="1985" w:type="dxa"/>
+            <w:shd w:val="clear" w:color="auto" w:fill="D9D9D9" w:themeFill="background1" w:themeFillShade="D9"/>
+          </w:tcPr>
+          <w:p>
+            <w:pPr>
+              <w:rPr>
+                <w:rFonts w:ascii="Consolas" w:hAnsi="Consolas"/>
+                <w:sz w:val="18"/>
+                <w:szCs w:val="12"/>
+              </w:rPr>
+            </w:pPr>
+            <w:r>
+              <w:rPr>
+                <w:rFonts w:ascii="Consolas" w:hAnsi="Consolas"/>
+                <w:sz w:val="18"/>
+                <w:szCs w:val="12"/>
+              </w:rPr>
+              <w:t>Ctrl+Shift+L</w:t>
+            </w:r>
+          </w:p>
+        </w:tc>
+        <w:tc>
+          <w:tcPr>
+            <w:tcW w:w="2552" w:type="dxa"/>
+            <w:shd w:val="clear" w:color="auto" w:fill="D9D9D9" w:themeFill="background1" w:themeFillShade="D9"/>
+          </w:tcPr>
+          <w:p>
+            <w:pPr>
+              <w:rPr>
+                <w:rFonts w:ascii="Calibri" w:hAnsi="Calibri"/>
+                <w:bCs/>
+                <w:sz w:val="18"/>
+                <w:szCs w:val="12"/>
+              </w:rPr>
+            </w:pPr>
+            <w:r>
+              <w:rPr>
+                <w:rFonts w:ascii="Calibri" w:hAnsi="Calibri"/>
+                <w:bCs/>
+                <w:sz w:val="18"/>
+                <w:szCs w:val="12"/>
+              </w:rPr>
+              <w:t xml:space="preserve">Toggle bullet </w:t>
+            </w:r>
+            <w:r>
+              <w:rPr>
+                <w:rFonts w:ascii="Calibri" w:hAnsi="Calibri"/>
+                <w:b/>
+                <w:bCs/>
+                <w:sz w:val="18"/>
+                <w:szCs w:val="12"/>
+                <w:u w:val="single"/>
+              </w:rPr>
+              <w:t>l</w:t>
+            </w:r>
+            <w:r>
+              <w:rPr>
+                <w:rFonts w:ascii="Calibri" w:hAnsi="Calibri"/>
+                <w:bCs/>
+                <w:sz w:val="18"/>
+                <w:szCs w:val="12"/>
+              </w:rPr>
+              <w:t>ist</w:t>
+            </w:r>
+          </w:p>
+        </w:tc>
+        <w:tc>
+          <w:tcPr>
+            <w:tcW w:w="2409" w:type="dxa"/>
+            <w:shd w:val="clear" w:color="auto" w:fill="D9D9D9" w:themeFill="background1" w:themeFillShade="D9"/>
+          </w:tcPr>
+          <w:p>
+            <w:pPr>
+              <w:rPr>
+                <w:rFonts w:ascii="Consolas" w:hAnsi="Consolas"/>
+                <w:sz w:val="18"/>
+                <w:szCs w:val="12"/>
+              </w:rPr>
+            </w:pPr>
+            <w:r>
+              <w:rPr>
+                <w:rFonts w:ascii="Consolas" w:hAnsi="Consolas"/>
+                <w:sz w:val="18"/>
+                <w:szCs w:val="12"/>
+              </w:rPr>
+              <w:t>Alt+L</w:t>
+            </w:r>
+          </w:p>
+        </w:tc>
+        <w:tc>
+          <w:tcPr>
+            <w:tcW w:w="3261" w:type="dxa"/>
+            <w:shd w:val="clear" w:color="auto" w:fill="D9D9D9" w:themeFill="background1" w:themeFillShade="D9"/>
+          </w:tcPr>
+          <w:p>
+            <w:pPr>
+              <w:rPr>
+                <w:rFonts w:ascii="Calibri" w:hAnsi="Calibri"/>
+                <w:bCs/>
+                <w:sz w:val="18"/>
+                <w:szCs w:val="12"/>
+              </w:rPr>
+            </w:pPr>
+            <w:r>
+              <w:rPr>
+                <w:rFonts w:ascii="Calibri" w:hAnsi="Calibri"/>
+                <w:bCs/>
+                <w:sz w:val="18"/>
+                <w:szCs w:val="12"/>
+              </w:rPr>
+              <w:t xml:space="preserve">Toggle numbered </w:t>
+            </w:r>
+            <w:r>
+              <w:rPr>
+                <w:rFonts w:ascii="Calibri" w:hAnsi="Calibri"/>
+                <w:b/>
+                <w:bCs/>
+                <w:sz w:val="18"/>
+                <w:szCs w:val="12"/>
+                <w:u w:val="single"/>
+              </w:rPr>
+              <w:t>l</w:t>
+            </w:r>
+            <w:r>
+              <w:rPr>
+                <w:rFonts w:ascii="Calibri" w:hAnsi="Calibri"/>
+                <w:bCs/>
+                <w:sz w:val="18"/>
+                <w:szCs w:val="12"/>
+              </w:rPr>
+              <w:t>ist</w:t>
+            </w:r>
+          </w:p>
+        </w:tc>
+      </w:tr>
+      <w:tr>
+        <w:tc>
+          <w:tcPr>
+            <w:tcW w:w="1985" w:type="dxa"/>
+            <w:shd w:val="clear" w:color="auto" w:fill="D9D9D9" w:themeFill="background1" w:themeFillShade="D9"/>
+          </w:tcPr>
+          <w:p>
+            <w:pPr>
+              <w:rPr>
+                <w:rFonts w:ascii="Consolas" w:hAnsi="Consolas"/>
+                <w:sz w:val="18"/>
+                <w:szCs w:val="12"/>
+              </w:rPr>
+            </w:pPr>
+            <w:r>
+              <w:rPr>
+                <w:rFonts w:ascii="Consolas" w:hAnsi="Consolas"/>
+                <w:sz w:val="18"/>
+                <w:szCs w:val="12"/>
+              </w:rPr>
+              <w:t>Ctrl+Alt+R</w:t>
+            </w:r>
+          </w:p>
+        </w:tc>
+        <w:tc>
+          <w:tcPr>
+            <w:tcW w:w="2552" w:type="dxa"/>
+            <w:shd w:val="clear" w:color="auto" w:fill="D9D9D9" w:themeFill="background1" w:themeFillShade="D9"/>
+          </w:tcPr>
+          <w:p>
+            <w:pPr>
+              <w:rPr>
+                <w:rFonts w:ascii="Calibri" w:hAnsi="Calibri"/>
+                <w:bCs/>
+                <w:sz w:val="18"/>
+                <w:szCs w:val="12"/>
+              </w:rPr>
+            </w:pPr>
+            <w:r>
+              <w:rPr>
+                <w:rFonts w:ascii="Calibri" w:hAnsi="Calibri"/>
+                <w:bCs/>
+                <w:sz w:val="18"/>
+                <w:szCs w:val="12"/>
+              </w:rPr>
+              <w:t>Rename this heading…</w:t>
+            </w:r>
+          </w:p>
+        </w:tc>
+        <w:tc>
+          <w:tcPr>
+            <w:tcW w:w="2409" w:type="dxa"/>
+            <w:shd w:val="clear" w:color="auto" w:fill="D9D9D9" w:themeFill="background1" w:themeFillShade="D9"/>
+          </w:tcPr>
+          <w:p>
+            <w:pPr>
+              <w:rPr>
+                <w:rFonts w:ascii="Consolas" w:hAnsi="Consolas"/>
+                <w:sz w:val="18"/>
+                <w:szCs w:val="12"/>
+              </w:rPr>
+            </w:pPr>
+            <w:r>
+              <w:rPr>
+                <w:rFonts w:ascii="Consolas" w:hAnsi="Consolas"/>
+                <w:sz w:val="18"/>
+                <w:szCs w:val="12"/>
+              </w:rPr>
+              <w:t>Ctrl+=</w:t>
+            </w:r>
+          </w:p>
+        </w:tc>
+        <w:tc>
+          <w:tcPr>
+            <w:tcW w:w="3261" w:type="dxa"/>
+            <w:shd w:val="clear" w:color="auto" w:fill="D9D9D9" w:themeFill="background1" w:themeFillShade="D9"/>
+          </w:tcPr>
+          <w:p>
+            <w:pPr>
+              <w:rPr>
+                <w:rFonts w:ascii="Calibri" w:hAnsi="Calibri"/>
+                <w:bCs/>
+                <w:sz w:val="18"/>
+                <w:szCs w:val="12"/>
+              </w:rPr>
+            </w:pPr>
+            <w:r>
+              <w:rPr>
+                <w:rFonts w:ascii="Calibri" w:hAnsi="Calibri"/>
+                <w:bCs/>
+                <w:sz w:val="18"/>
+                <w:szCs w:val="12"/>
+              </w:rPr>
+              <w:t>Toggle highlight</w:t>
+            </w:r>
+          </w:p>
+        </w:tc>
+      </w:tr>
+      <w:tr>
+        <w:tc>
+          <w:tcPr>
+            <w:tcW w:w="1985" w:type="dxa"/>
+            <w:shd w:val="clear" w:color="auto" w:fill="D9D9D9" w:themeFill="background1" w:themeFillShade="D9"/>
+          </w:tcPr>
+          <w:p>
+            <w:pPr>
+              <w:rPr>
+                <w:rFonts w:ascii="Consolas" w:hAnsi="Consolas"/>
+                <w:sz w:val="18"/>
+                <w:szCs w:val="12"/>
+              </w:rPr>
+            </w:pPr>
+            <w:r>
+              <w:rPr>
+                <w:rFonts w:ascii="Consolas" w:hAnsi="Consolas"/>
+                <w:sz w:val="18"/>
+                <w:szCs w:val="12"/>
+              </w:rPr>
+              <w:t>Ctrl+Alt+Num</w:t>
+            </w:r>
+          </w:p>
+        </w:tc>
+        <w:tc>
+          <w:tcPr>
+            <w:tcW w:w="2552" w:type="dxa"/>
+            <w:shd w:val="clear" w:color="auto" w:fill="D9D9D9" w:themeFill="background1" w:themeFillShade="D9"/>
+          </w:tcPr>
+          <w:p>
+            <w:pPr>
+              <w:rPr>
+                <w:rFonts w:ascii="Calibri" w:hAnsi="Calibri"/>
+                <w:bCs/>
+                <w:sz w:val="18"/>
+                <w:szCs w:val="12"/>
+              </w:rPr>
+            </w:pPr>
+            <w:r>
+              <w:rPr>
+                <w:rFonts w:ascii="Calibri" w:hAnsi="Calibri"/>
+                <w:bCs/>
+                <w:sz w:val="18"/>
+                <w:szCs w:val="12"/>
+              </w:rPr>
+              <w:t xml:space="preserve">Set as heading </w:t>
+            </w:r>
+            <w:r>
+              <w:rPr>
+                <w:rFonts w:ascii="Consolas" w:hAnsi="Consolas"/>
+                <w:sz w:val="18"/>
+                <w:szCs w:val="12"/>
+              </w:rPr>
+              <w:t>Num</w:t>
+            </w:r>
+          </w:p>
+        </w:tc>
+        <w:tc>
+          <w:tcPr>
+            <w:tcW w:w="2409" w:type="dxa"/>
+            <w:shd w:val="clear" w:color="auto" w:fill="D9D9D9" w:themeFill="background1" w:themeFillShade="D9"/>
+          </w:tcPr>
+          <w:p>
+            <w:pPr>
+              <w:rPr>
+                <w:rFonts w:ascii="Consolas" w:hAnsi="Consolas"/>
+                <w:sz w:val="18"/>
+                <w:szCs w:val="12"/>
+              </w:rPr>
+            </w:pPr>
+            <w:r>
+              <w:rPr>
+                <w:rFonts w:ascii="Consolas" w:hAnsi="Consolas"/>
+                <w:sz w:val="18"/>
+                <w:szCs w:val="12"/>
+              </w:rPr>
+              <w:t>Ctrl+Alt+`</w:t>
+            </w:r>
+          </w:p>
+        </w:tc>
+        <w:tc>
+          <w:tcPr>
+            <w:tcW w:w="3261" w:type="dxa"/>
+            <w:shd w:val="clear" w:color="auto" w:fill="D9D9D9" w:themeFill="background1" w:themeFillShade="D9"/>
+          </w:tcPr>
+          <w:p>
+            <w:pPr>
+              <w:rPr>
+                <w:rFonts w:ascii="Calibri" w:hAnsi="Calibri"/>
+                <w:bCs/>
+                <w:sz w:val="18"/>
+                <w:szCs w:val="12"/>
+              </w:rPr>
+            </w:pPr>
+            <w:r>
+              <w:rPr>
+                <w:rFonts w:ascii="Calibri" w:hAnsi="Calibri"/>
+                <w:bCs/>
+                <w:sz w:val="18"/>
+                <w:szCs w:val="12"/>
+                <w:lang w:val="en-US"/>
+              </w:rPr>
+              <w:t>Remove heading</w:t>
+            </w:r>
+          </w:p>
+        </w:tc>
+      </w:tr>
+      <w:tr>
+        <w:tc>
+          <w:tcPr>
+            <w:tcW w:w="10207" w:type="dxa"/>
+            <w:gridSpan w:val="4"/>
+            <w:shd w:val="clear" w:color="auto" w:fill="4F81BD" w:themeFill="accent1"/>
+          </w:tcPr>
+          <w:p>
+            <w:pPr>
+              <w:rPr>
+                <w:rFonts w:ascii="Calibri" w:hAnsi="Calibri"/>
+                <w:bCs/>
+                <w:sz w:val="18"/>
+                <w:szCs w:val="12"/>
+              </w:rPr>
+            </w:pPr>
+            <w:r>
+              <w:rPr>
+                <w:rFonts w:ascii="Calibri" w:hAnsi="Calibri"/>
+                <w:b/>
+                <w:color w:val="FFFFFF" w:themeColor="background1"/>
+                <w:sz w:val="18"/>
+                <w:szCs w:val="12"/>
+              </w:rPr>
+              <w:t>Navigation</w:t>
+            </w:r>
+          </w:p>
+        </w:tc>
+      </w:tr>
+      <w:tr>
+        <w:tc>
+          <w:tcPr>
+            <w:tcW w:w="1985" w:type="dxa"/>
+            <w:shd w:val="clear" w:color="auto" w:fill="D9D9D9" w:themeFill="background1" w:themeFillShade="D9"/>
+          </w:tcPr>
+          <w:p>
+            <w:pPr>
+              <w:rPr>
+                <w:rFonts w:ascii="Consolas" w:hAnsi="Consolas"/>
+                <w:sz w:val="18"/>
+                <w:szCs w:val="12"/>
+              </w:rPr>
+            </w:pPr>
+            <w:r>
+              <w:rPr>
+                <w:rFonts w:ascii="Consolas" w:hAnsi="Consolas"/>
+                <w:sz w:val="18"/>
+                <w:szCs w:val="12"/>
+              </w:rPr>
+              <w:t>Ctrl+Shift+E</w:t>
+            </w:r>
+          </w:p>
+        </w:tc>
+        <w:tc>
+          <w:tcPr>
+            <w:tcW w:w="2552" w:type="dxa"/>
+            <w:shd w:val="clear" w:color="auto" w:fill="D9D9D9" w:themeFill="background1" w:themeFillShade="D9"/>
+          </w:tcPr>
+          <w:p>
+            <w:pPr>
+              <w:rPr>
+                <w:rFonts w:ascii="Calibri" w:hAnsi="Calibri"/>
+                <w:bCs/>
+                <w:sz w:val="18"/>
+                <w:szCs w:val="12"/>
+              </w:rPr>
+            </w:pPr>
+            <w:r>
+              <w:rPr>
+                <w:rFonts w:ascii="Calibri" w:hAnsi="Calibri"/>
+                <w:bCs/>
+                <w:sz w:val="18"/>
+                <w:szCs w:val="12"/>
+              </w:rPr>
+              <w:t>Show file explorer</w:t>
+            </w:r>
+          </w:p>
+        </w:tc>
+        <w:tc>
+          <w:tcPr>
+            <w:tcW w:w="2409" w:type="dxa"/>
+            <w:shd w:val="clear" w:color="auto" w:fill="D9D9D9" w:themeFill="background1" w:themeFillShade="D9"/>
+          </w:tcPr>
+          <w:p>
+            <w:pPr>
+              <w:rPr>
+                <w:rFonts w:ascii="Consolas" w:hAnsi="Consolas"/>
+                <w:sz w:val="18"/>
+                <w:szCs w:val="12"/>
+              </w:rPr>
+            </w:pPr>
+            <w:r>
+              <w:rPr>
+                <w:rFonts w:ascii="Consolas" w:hAnsi="Consolas"/>
+                <w:sz w:val="18"/>
+                <w:szCs w:val="12"/>
+              </w:rPr>
+              <w:t>Ctrl+Shift+B</w:t>
+            </w:r>
+          </w:p>
+        </w:tc>
+        <w:tc>
+          <w:tcPr>
+            <w:tcW w:w="3261" w:type="dxa"/>
+            <w:shd w:val="clear" w:color="auto" w:fill="D9D9D9" w:themeFill="background1" w:themeFillShade="D9"/>
+          </w:tcPr>
+          <w:p>
+            <w:pPr>
+              <w:rPr>
+                <w:rFonts w:ascii="Calibri" w:hAnsi="Calibri"/>
+                <w:bCs/>
+                <w:sz w:val="18"/>
+                <w:szCs w:val="12"/>
+              </w:rPr>
+            </w:pPr>
+            <w:r>
+              <w:rPr>
+                <w:rFonts w:ascii="Calibri" w:hAnsi="Calibri"/>
+                <w:bCs/>
+                <w:sz w:val="18"/>
+                <w:szCs w:val="12"/>
+              </w:rPr>
+              <w:t>Show bookmarks</w:t>
+            </w:r>
+          </w:p>
+        </w:tc>
+      </w:tr>
+      <w:tr>
+        <w:tc>
+          <w:tcPr>
+            <w:tcW w:w="1985" w:type="dxa"/>
+            <w:shd w:val="clear" w:color="auto" w:fill="D9D9D9" w:themeFill="background1" w:themeFillShade="D9"/>
+          </w:tcPr>
+          <w:p>
+            <w:pPr>
+              <w:rPr>
+                <w:rFonts w:ascii="Consolas" w:hAnsi="Consolas"/>
+                <w:sz w:val="18"/>
+                <w:szCs w:val="12"/>
+              </w:rPr>
+            </w:pPr>
+            <w:r>
+              <w:rPr>
+                <w:rFonts w:ascii="Consolas" w:hAnsi="Consolas"/>
+                <w:sz w:val="18"/>
+                <w:szCs w:val="12"/>
+              </w:rPr>
+              <w:t>Ctrl+Shift+O</w:t>
+            </w:r>
+          </w:p>
+        </w:tc>
+        <w:tc>
+          <w:tcPr>
+            <w:tcW w:w="2552" w:type="dxa"/>
+            <w:shd w:val="clear" w:color="auto" w:fill="D9D9D9" w:themeFill="background1" w:themeFillShade="D9"/>
+          </w:tcPr>
+          <w:p>
+            <w:pPr>
+              <w:rPr>
+                <w:rFonts w:ascii="Calibri" w:hAnsi="Calibri"/>
+                <w:bCs/>
+                <w:sz w:val="18"/>
+                <w:szCs w:val="12"/>
+              </w:rPr>
+            </w:pPr>
+            <w:r>
+              <w:rPr>
+                <w:rFonts w:ascii="Calibri" w:hAnsi="Calibri"/>
+                <w:bCs/>
+                <w:sz w:val="18"/>
+                <w:szCs w:val="12"/>
+              </w:rPr>
+              <w:t>Show outline</w:t>
+            </w:r>
+          </w:p>
+        </w:tc>
+        <w:tc>
+          <w:tcPr>
+            <w:tcW w:w="2409" w:type="dxa"/>
+            <w:shd w:val="clear" w:color="auto" w:fill="D9D9D9" w:themeFill="background1" w:themeFillShade="D9"/>
+          </w:tcPr>
+          <w:p>
+            <w:pPr>
+              <w:rPr>
+                <w:rFonts w:ascii="Consolas" w:hAnsi="Consolas"/>
+                <w:sz w:val="18"/>
+                <w:szCs w:val="12"/>
+              </w:rPr>
+            </w:pPr>
+            <w:r>
+              <w:rPr>
+                <w:rFonts w:ascii="Consolas" w:hAnsi="Consolas"/>
+                <w:sz w:val="18"/>
+                <w:szCs w:val="12"/>
+              </w:rPr>
+              <w:t>Alt+Shift+R</w:t>
+            </w:r>
+          </w:p>
+        </w:tc>
+        <w:tc>
+          <w:tcPr>
+            <w:tcW w:w="3261" w:type="dxa"/>
+            <w:shd w:val="clear" w:color="auto" w:fill="D9D9D9" w:themeFill="background1" w:themeFillShade="D9"/>
+          </w:tcPr>
+          <w:p>
+            <w:pPr>
+              <w:rPr>
+                <w:rFonts w:ascii="Calibri" w:hAnsi="Calibri"/>
+                <w:bCs/>
+                <w:sz w:val="18"/>
+                <w:szCs w:val="12"/>
+              </w:rPr>
+            </w:pPr>
+            <w:r>
+              <w:rPr>
+                <w:rFonts w:ascii="Calibri" w:hAnsi="Calibri"/>
+                <w:bCs/>
+                <w:sz w:val="18"/>
+                <w:szCs w:val="12"/>
+              </w:rPr>
+              <w:t>Show in system explorer</w:t>
+            </w:r>
+          </w:p>
+        </w:tc>
+      </w:tr>
+      <w:tr>
+        <w:tc>
+          <w:tcPr>
+            <w:tcW w:w="1985" w:type="dxa"/>
+            <w:shd w:val="clear" w:color="auto" w:fill="D9D9D9" w:themeFill="background1" w:themeFillShade="D9"/>
+          </w:tcPr>
+          <w:p>
+            <w:pPr>
+              <w:rPr>
+                <w:rFonts w:ascii="Consolas" w:hAnsi="Consolas"/>
+                <w:sz w:val="18"/>
+                <w:szCs w:val="12"/>
+              </w:rPr>
+            </w:pPr>
+            <w:r>
+              <w:rPr>
+                <w:rFonts w:ascii="Consolas" w:hAnsi="Consolas"/>
+                <w:sz w:val="18"/>
+                <w:szCs w:val="12"/>
+              </w:rPr>
+              <w:t>Ctrl+`</w:t>
+            </w:r>
+          </w:p>
+        </w:tc>
+        <w:tc>
+          <w:tcPr>
+            <w:tcW w:w="2552" w:type="dxa"/>
+            <w:shd w:val="clear" w:color="auto" w:fill="D9D9D9" w:themeFill="background1" w:themeFillShade="D9"/>
+          </w:tcPr>
+          <w:p>
+            <w:pPr>
+              <w:rPr>
+                <w:rFonts w:ascii="Calibri" w:hAnsi="Calibri"/>
+                <w:bCs/>
+                <w:sz w:val="18"/>
+                <w:szCs w:val="12"/>
+              </w:rPr>
+            </w:pPr>
+            <w:r>
+              <w:rPr>
+                <w:rFonts w:ascii="Calibri" w:hAnsi="Calibri"/>
+                <w:bCs/>
+                <w:sz w:val="18"/>
+                <w:szCs w:val="12"/>
+              </w:rPr>
+              <w:t>Toggle left sidebar</w:t>
+            </w:r>
+          </w:p>
+        </w:tc>
+        <w:tc>
+          <w:tcPr>
+            <w:tcW w:w="2409" w:type="dxa"/>
+            <w:shd w:val="clear" w:color="auto" w:fill="D9D9D9" w:themeFill="background1" w:themeFillShade="D9"/>
+          </w:tcPr>
+          <w:p>
+            <w:pPr>
+              <w:rPr>
+                <w:rFonts w:ascii="Consolas" w:hAnsi="Consolas"/>
+                <w:sz w:val="18"/>
+                <w:szCs w:val="12"/>
+              </w:rPr>
+            </w:pPr>
+            <w:r>
+              <w:rPr>
+                <w:rFonts w:ascii="Consolas" w:hAnsi="Consolas"/>
+                <w:sz w:val="18"/>
+                <w:szCs w:val="12"/>
+              </w:rPr>
+              <w:t>Alt</w:t>
+            </w:r>
+            <w:r>
+              <w:rPr>
+                <w:rFonts w:ascii="Consolas" w:hAnsi="Consolas"/>
+                <w:sz w:val="18"/>
+                <w:szCs w:val="12"/>
+              </w:rPr>
+              <w:t>+`</w:t>
+            </w:r>
+          </w:p>
+        </w:tc>
+        <w:tc>
+          <w:tcPr>
+            <w:tcW w:w="3261" w:type="dxa"/>
+            <w:shd w:val="clear" w:color="auto" w:fill="D9D9D9" w:themeFill="background1" w:themeFillShade="D9"/>
+          </w:tcPr>
+          <w:p>
+            <w:pPr>
+              <w:rPr>
+                <w:rFonts w:ascii="Calibri" w:hAnsi="Calibri"/>
+                <w:bCs/>
+                <w:sz w:val="18"/>
+                <w:szCs w:val="12"/>
+              </w:rPr>
+            </w:pPr>
+            <w:r>
+              <w:rPr>
+                <w:rFonts w:ascii="Calibri" w:hAnsi="Calibri"/>
+                <w:bCs/>
+                <w:sz w:val="18"/>
+                <w:szCs w:val="12"/>
+              </w:rPr>
+              <w:t xml:space="preserve">Toggle </w:t>
+            </w:r>
+            <w:r>
+              <w:rPr>
+                <w:rFonts w:ascii="Calibri" w:hAnsi="Calibri"/>
+                <w:bCs/>
+                <w:sz w:val="18"/>
+                <w:szCs w:val="12"/>
+              </w:rPr>
+              <w:t xml:space="preserve">right </w:t>
+            </w:r>
+            <w:r>
+              <w:rPr>
+                <w:rFonts w:ascii="Calibri" w:hAnsi="Calibri"/>
+                <w:bCs/>
+                <w:sz w:val="18"/>
+                <w:szCs w:val="12"/>
+              </w:rPr>
+              <w:t>sidebar</w:t>
+            </w:r>
+          </w:p>
+        </w:tc>
+      </w:tr>
+      <w:tr>
+        <w:tc>
+          <w:tcPr>
+            <w:tcW w:w="1985" w:type="dxa"/>
+            <w:shd w:val="clear" w:color="auto" w:fill="D9D9D9" w:themeFill="background1" w:themeFillShade="D9"/>
+          </w:tcPr>
+          <w:p>
+            <w:pPr>
+              <w:rPr>
+                <w:rFonts w:ascii="Consolas" w:hAnsi="Consolas"/>
+                <w:sz w:val="18"/>
+                <w:szCs w:val="12"/>
+              </w:rPr>
+            </w:pPr>
+            <w:r>
+              <w:rPr>
+                <w:rFonts w:ascii="Consolas" w:hAnsi="Consolas"/>
+                <w:sz w:val="18"/>
+                <w:szCs w:val="12"/>
+              </w:rPr>
+              <w:t>Ctrl+/-</w:t>
+            </w:r>
+          </w:p>
+        </w:tc>
+        <w:tc>
+          <w:tcPr>
+            <w:tcW w:w="2552" w:type="dxa"/>
+            <w:shd w:val="clear" w:color="auto" w:fill="D9D9D9" w:themeFill="background1" w:themeFillShade="D9"/>
+          </w:tcPr>
+          <w:p>
+            <w:pPr>
+              <w:rPr>
+                <w:rFonts w:ascii="Calibri" w:hAnsi="Calibri"/>
+                <w:bCs/>
+                <w:sz w:val="18"/>
+                <w:szCs w:val="12"/>
+              </w:rPr>
+            </w:pPr>
+            <w:r>
+              <w:rPr>
+                <w:rFonts w:ascii="Calibri" w:hAnsi="Calibri"/>
+                <w:bCs/>
+                <w:sz w:val="18"/>
+                <w:szCs w:val="12"/>
+              </w:rPr>
+              <w:t>Zoom in/out</w:t>
+            </w:r>
+          </w:p>
+        </w:tc>
+        <w:tc>
+          <w:tcPr>
+            <w:tcW w:w="2409" w:type="dxa"/>
+            <w:shd w:val="clear" w:color="auto" w:fill="D9D9D9" w:themeFill="background1" w:themeFillShade="D9"/>
+          </w:tcPr>
+          <w:p>
+            <w:pPr>
+              <w:rPr>
+                <w:rFonts w:ascii="Consolas" w:hAnsi="Consolas"/>
+                <w:sz w:val="18"/>
+                <w:szCs w:val="12"/>
+              </w:rPr>
+            </w:pPr>
+            <w:r>
+              <w:rPr>
+                <w:rFonts w:ascii="Consolas" w:hAnsi="Consolas"/>
+                <w:sz w:val="18"/>
+                <w:szCs w:val="12"/>
+              </w:rPr>
+              <w:t>Ctrl+Num0</w:t>
+            </w:r>
+          </w:p>
+        </w:tc>
+        <w:tc>
+          <w:tcPr>
+            <w:tcW w:w="3261" w:type="dxa"/>
+            <w:shd w:val="clear" w:color="auto" w:fill="D9D9D9" w:themeFill="background1" w:themeFillShade="D9"/>
+          </w:tcPr>
+          <w:p>
+            <w:pPr>
+              <w:rPr>
+                <w:rFonts w:ascii="Calibri" w:hAnsi="Calibri"/>
+                <w:bCs/>
+                <w:sz w:val="18"/>
+                <w:szCs w:val="12"/>
+              </w:rPr>
+            </w:pPr>
+            <w:r>
+              <w:rPr>
+                <w:rFonts w:ascii="Calibri" w:hAnsi="Calibri"/>
+                <w:bCs/>
+                <w:sz w:val="18"/>
+                <w:szCs w:val="12"/>
+              </w:rPr>
+              <w:t>Reset zoom</w:t>
+            </w:r>
+          </w:p>
+        </w:tc>
+      </w:tr>
+      <w:tr>
+        <w:tc>
+          <w:tcPr>
+            <w:tcW w:w="1985" w:type="dxa"/>
+            <w:shd w:val="clear" w:color="auto" w:fill="auto"/>
+          </w:tcPr>
+          <w:p>
+            <w:pPr>
+              <w:rPr>
+                <w:rFonts w:ascii="Consolas" w:hAnsi="Consolas"/>
+                <w:sz w:val="18"/>
+                <w:szCs w:val="12"/>
+              </w:rPr>
+            </w:pPr>
+          </w:p>
+        </w:tc>
+        <w:tc>
+          <w:tcPr>
+            <w:tcW w:w="2552" w:type="dxa"/>
+            <w:shd w:val="clear" w:color="auto" w:fill="auto"/>
+          </w:tcPr>
+          <w:p>
+            <w:pPr>
+              <w:rPr>
+                <w:rFonts w:ascii="Calibri" w:hAnsi="Calibri"/>
+                <w:bCs/>
+                <w:sz w:val="18"/>
+                <w:szCs w:val="12"/>
+              </w:rPr>
+            </w:pPr>
+          </w:p>
+        </w:tc>
+        <w:tc>
+          <w:tcPr>
+            <w:tcW w:w="2409" w:type="dxa"/>
+            <w:shd w:val="clear" w:color="auto" w:fill="auto"/>
+          </w:tcPr>
+          <w:p>
+            <w:pPr>
+              <w:rPr>
+                <w:rFonts w:ascii="Consolas" w:hAnsi="Consolas"/>
+                <w:sz w:val="18"/>
+                <w:szCs w:val="12"/>
+              </w:rPr>
+            </w:pPr>
+            <w:r>
+              <w:rPr>
+                <w:rFonts w:ascii="Consolas" w:hAnsi="Consolas"/>
+                <w:sz w:val="18"/>
+                <w:szCs w:val="12"/>
+              </w:rPr>
+              <w:t>Ctrl+Alt+←/→</w:t>
+            </w:r>
+          </w:p>
+        </w:tc>
+        <w:tc>
+          <w:tcPr>
+            <w:tcW w:w="3261" w:type="dxa"/>
+            <w:shd w:val="clear" w:color="auto" w:fill="auto"/>
+          </w:tcPr>
+          <w:p>
+            <w:pPr>
+              <w:rPr>
+                <w:rFonts w:ascii="Calibri" w:hAnsi="Calibri"/>
+                <w:bCs/>
+                <w:sz w:val="18"/>
+                <w:szCs w:val="12"/>
+              </w:rPr>
+            </w:pPr>
+            <w:r>
+              <w:rPr>
+                <w:rFonts w:ascii="Calibri" w:hAnsi="Calibri"/>
+                <w:bCs/>
+                <w:sz w:val="18"/>
+                <w:szCs w:val="12"/>
+              </w:rPr>
+              <w:t>Navigate back/forward</w:t>
+            </w:r>
+          </w:p>
+        </w:tc>
+      </w:tr>
+      <w:tr>
+        <w:tc>
+          <w:tcPr>
+            <w:tcW w:w="10207" w:type="dxa"/>
+            <w:gridSpan w:val="4"/>
+            <w:shd w:val="clear" w:color="auto" w:fill="4F81BD" w:themeFill="accent1"/>
+          </w:tcPr>
+          <w:p>
+            <w:pPr>
+              <w:rPr>
+                <w:rFonts w:ascii="Calibri" w:hAnsi="Calibri"/>
+                <w:bCs/>
+                <w:sz w:val="18"/>
+                <w:szCs w:val="12"/>
+                <w:lang w:val="en-US"/>
+              </w:rPr>
+            </w:pPr>
+            <w:r>
+              <w:rPr>
+                <w:rFonts w:ascii="Calibri" w:hAnsi="Calibri"/>
+                <w:b/>
+                <w:color w:val="FFFFFF" w:themeColor="background1"/>
+                <w:sz w:val="18"/>
+                <w:szCs w:val="12"/>
+              </w:rPr>
+              <w:t>Rest</w:t>
+            </w:r>
+          </w:p>
+        </w:tc>
+      </w:tr>
+      <w:tr>
+        <w:tc>
+          <w:tcPr>
+            <w:tcW w:w="1985" w:type="dxa"/>
+            <w:shd w:val="clear" w:color="auto" w:fill="auto"/>
+          </w:tcPr>
+          <w:p>
+            <w:pPr>
+              <w:rPr>
+                <w:rFonts w:ascii="Consolas" w:hAnsi="Consolas"/>
+                <w:sz w:val="18"/>
+                <w:szCs w:val="12"/>
+              </w:rPr>
+            </w:pPr>
+            <w:r>
+              <w:rPr>
+                <w:rFonts w:ascii="Consolas" w:hAnsi="Consolas"/>
+                <w:sz w:val="18"/>
+                <w:szCs w:val="12"/>
+              </w:rPr>
+              <w:t>Ctrl+Shift+I</w:t>
+            </w:r>
+          </w:p>
+        </w:tc>
+        <w:tc>
+          <w:tcPr>
+            <w:tcW w:w="2552" w:type="dxa"/>
+            <w:shd w:val="clear" w:color="auto" w:fill="auto"/>
+          </w:tcPr>
+          <w:p>
+            <w:pPr>
+              <w:rPr>
+                <w:rFonts w:ascii="Calibri" w:hAnsi="Calibri"/>
+                <w:bCs/>
+                <w:sz w:val="18"/>
+                <w:szCs w:val="12"/>
+              </w:rPr>
+            </w:pPr>
+            <w:r>
+              <w:rPr>
+                <w:rFonts w:ascii="Calibri" w:hAnsi="Calibri"/>
+                <w:bCs/>
+                <w:sz w:val="18"/>
+                <w:szCs w:val="12"/>
+              </w:rPr>
+              <w:t>Toggle Developer Console</w:t>
+            </w:r>
+          </w:p>
+        </w:tc>
+        <w:tc>
+          <w:tcPr>
+            <w:tcW w:w="2409" w:type="dxa"/>
+            <w:shd w:val="clear" w:color="auto" w:fill="auto"/>
+          </w:tcPr>
+          <w:p>
+            <w:pPr>
+              <w:rPr>
+                <w:rFonts w:ascii="Consolas" w:hAnsi="Consolas"/>
+                <w:sz w:val="18"/>
+                <w:szCs w:val="12"/>
+              </w:rPr>
+            </w:pPr>
+            <w:r>
+              <w:rPr>
+                <w:rFonts w:ascii="Consolas" w:hAnsi="Consolas"/>
+                <w:sz w:val="18"/>
+                <w:szCs w:val="12"/>
+              </w:rPr>
+              <w:t>F1</w:t>
+            </w:r>
+          </w:p>
+        </w:tc>
+        <w:tc>
+          <w:tcPr>
+            <w:tcW w:w="3261" w:type="dxa"/>
+            <w:shd w:val="clear" w:color="auto" w:fill="auto"/>
+          </w:tcPr>
+          <w:p>
+            <w:pPr>
+              <w:rPr>
+                <w:rFonts w:ascii="Calibri" w:hAnsi="Calibri"/>
+                <w:bCs/>
+                <w:sz w:val="18"/>
+                <w:szCs w:val="12"/>
+                <w:lang w:val="en-US"/>
+              </w:rPr>
+            </w:pPr>
+            <w:r>
+              <w:rPr>
+                <w:rFonts w:ascii="Calibri" w:hAnsi="Calibri"/>
+                <w:bCs/>
+                <w:sz w:val="18"/>
+                <w:szCs w:val="12"/>
+                <w:lang w:val="en-US"/>
+              </w:rPr>
+              <w:t>Help</w:t>
+            </w:r>
+          </w:p>
+        </w:tc>
+      </w:tr>
+      <w:tr>
+        <w:tc>
+          <w:tcPr>
+            <w:tcW w:w="1985" w:type="dxa"/>
+            <w:shd w:val="clear" w:color="auto" w:fill="auto"/>
+          </w:tcPr>
+          <w:p>
+            <w:pPr>
+              <w:rPr>
+                <w:rFonts w:ascii="Consolas" w:hAnsi="Consolas"/>
+                <w:sz w:val="18"/>
+                <w:szCs w:val="12"/>
+              </w:rPr>
+            </w:pPr>
+            <w:r>
+              <w:rPr>
+                <w:rFonts w:ascii="Consolas" w:hAnsi="Consolas"/>
+                <w:sz w:val="18"/>
+                <w:szCs w:val="12"/>
+              </w:rPr>
+              <w:t>Ctrl+,</w:t>
+            </w:r>
+          </w:p>
+        </w:tc>
+        <w:tc>
+          <w:tcPr>
+            <w:tcW w:w="2552" w:type="dxa"/>
+            <w:shd w:val="clear" w:color="auto" w:fill="auto"/>
+          </w:tcPr>
+          <w:p>
+            <w:pPr>
+              <w:rPr>
+                <w:rFonts w:ascii="Calibri" w:hAnsi="Calibri"/>
+                <w:bCs/>
+                <w:sz w:val="18"/>
+                <w:szCs w:val="12"/>
+              </w:rPr>
+            </w:pPr>
+            <w:r>
+              <w:rPr>
+                <w:rFonts w:ascii="Calibri" w:hAnsi="Calibri"/>
+                <w:bCs/>
+                <w:sz w:val="18"/>
+                <w:szCs w:val="12"/>
+              </w:rPr>
+              <w:t>Open settings</w:t>
+            </w:r>
+          </w:p>
+        </w:tc>
+        <w:tc>
+          <w:tcPr>
+            <w:tcW w:w="2409" w:type="dxa"/>
+            <w:shd w:val="clear" w:color="auto" w:fill="auto"/>
+          </w:tcPr>
+          <w:p>
+            <w:pPr>
+              <w:rPr>
+                <w:rFonts w:ascii="Consolas" w:hAnsi="Consolas"/>
+                <w:sz w:val="18"/>
+                <w:szCs w:val="12"/>
+              </w:rPr>
+            </w:pPr>
+            <w:r>
+              <w:rPr>
+                <w:rFonts w:ascii="Consolas" w:hAnsi="Consolas"/>
+                <w:sz w:val="18"/>
+                <w:szCs w:val="12"/>
+              </w:rPr>
+              <w:t>Ctrl+E</w:t>
+            </w:r>
+          </w:p>
+        </w:tc>
+        <w:tc>
+          <w:tcPr>
+            <w:tcW w:w="3261" w:type="dxa"/>
+            <w:shd w:val="clear" w:color="auto" w:fill="auto"/>
+          </w:tcPr>
+          <w:p>
+            <w:pPr>
+              <w:rPr>
+                <w:rFonts w:ascii="Calibri" w:hAnsi="Calibri"/>
+                <w:bCs/>
+                <w:sz w:val="18"/>
+                <w:szCs w:val="12"/>
+                <w:lang w:val="en-US"/>
+              </w:rPr>
+            </w:pPr>
+            <w:r>
+              <w:rPr>
+                <w:rFonts w:ascii="Calibri" w:hAnsi="Calibri"/>
+                <w:bCs/>
+                <w:sz w:val="18"/>
+                <w:szCs w:val="12"/>
+                <w:lang w:val="en-US"/>
+              </w:rPr>
+              <w:t>Toggle reading view</w:t>
+            </w:r>
+          </w:p>
+        </w:tc>
+      </w:tr>
+      <w:tr>
+        <w:tc>
+          <w:tcPr>
+            <w:tcW w:w="10207" w:type="dxa"/>
+            <w:gridSpan w:val="4"/>
+            <w:shd w:val="clear" w:color="auto" w:fill="4F81BD" w:themeFill="accent1"/>
+          </w:tcPr>
+          <w:p>
+            <w:pPr>
+              <w:rPr>
+                <w:sz w:val="18"/>
+                <w:szCs w:val="12"/>
+              </w:rPr>
+            </w:pPr>
+            <w:r>
+              <w:rPr>
+                <w:rFonts w:ascii="Calibri" w:hAnsi="Calibri"/>
+                <w:b/>
+                <w:color w:val="FFFFFF" w:themeColor="background1"/>
+                <w:sz w:val="18"/>
+                <w:szCs w:val="12"/>
+              </w:rPr>
+              <w:t>Plugins</w:t>
+            </w:r>
+          </w:p>
+        </w:tc>
+      </w:tr>
+      <w:tr>
+        <w:tc>
+          <w:tcPr>
+            <w:tcW w:w="1985" w:type="dxa"/>
+          </w:tcPr>
+          <w:p>
+            <w:pPr>
+              <w:rPr>
+                <w:sz w:val="18"/>
+                <w:szCs w:val="12"/>
+              </w:rPr>
+            </w:pPr>
+            <w:r>
+              <w:rPr>
+                <w:rFonts w:ascii="Consolas" w:hAnsi="Consolas"/>
+                <w:sz w:val="18"/>
+                <w:szCs w:val="12"/>
+              </w:rPr>
+              <w:t>Ctrl+Shift+</w:t>
+            </w:r>
+            <w:r>
+              <w:rPr>
+                <w:rFonts w:ascii="Consolas" w:hAnsi="Consolas"/>
+                <w:sz w:val="18"/>
+                <w:szCs w:val="12"/>
+              </w:rPr>
+              <w:t>Q</w:t>
+            </w:r>
+          </w:p>
+        </w:tc>
+        <w:tc>
+          <w:tcPr>
+            <w:tcW w:w="2552" w:type="dxa"/>
+          </w:tcPr>
+          <w:p>
+            <w:pPr>
+              <w:rPr>
+                <w:sz w:val="18"/>
+                <w:szCs w:val="12"/>
+                <w:lang w:val="en-US"/>
+              </w:rPr>
+            </w:pPr>
+            <w:r>
+              <w:rPr>
+                <w:sz w:val="18"/>
+                <w:szCs w:val="12"/>
+                <w:lang w:val="en-US"/>
+              </w:rPr>
+              <w:t>Create new note (global)</w:t>
+            </w:r>
+          </w:p>
+        </w:tc>
+        <w:tc>
+          <w:tcPr>
+            <w:tcW w:w="2409" w:type="dxa"/>
+          </w:tcPr>
+          <w:p>
+            <w:pPr>
+              <w:rPr>
+                <w:sz w:val="18"/>
+                <w:szCs w:val="12"/>
+              </w:rPr>
+            </w:pPr>
+            <w:r>
+              <w:rPr>
+                <w:rFonts w:ascii="Consolas" w:hAnsi="Consolas"/>
+                <w:sz w:val="18"/>
+                <w:szCs w:val="12"/>
+              </w:rPr>
+              <w:t>Ctrl+Shift+Tab</w:t>
+            </w:r>
+          </w:p>
+        </w:tc>
+        <w:tc>
+          <w:tcPr>
+            <w:tcW w:w="3261" w:type="dxa"/>
+          </w:tcPr>
+          <w:p>
+            <w:pPr>
+              <w:rPr>
+                <w:sz w:val="18"/>
+                <w:szCs w:val="12"/>
+                <w:lang w:val="en-US"/>
+              </w:rPr>
+            </w:pPr>
+            <w:r>
+              <w:rPr>
+                <w:sz w:val="18"/>
+                <w:szCs w:val="12"/>
+                <w:lang w:val="en-US"/>
+              </w:rPr>
+              <w:t>Toggle Obsidian Window (global)</w:t>
+            </w:r>
+          </w:p>
+        </w:tc>
+      </w:tr>
+      <w:tr>
+        <w:tc>
+          <w:tcPr>
+            <w:tcW w:w="1985" w:type="dxa"/>
+          </w:tcPr>
+          <w:p>
+            <w:pPr>
+              <w:rPr>
+                <w:rFonts w:ascii="Consolas" w:hAnsi="Consolas"/>
+                <w:sz w:val="18"/>
+                <w:szCs w:val="12"/>
+              </w:rPr>
+            </w:pPr>
+            <w:r>
+              <w:rPr>
+                <w:rFonts w:ascii="Consolas" w:hAnsi="Consolas"/>
+                <w:sz w:val="18"/>
+                <w:szCs w:val="12"/>
+              </w:rPr>
+              <w:t>F5</w:t>
+            </w:r>
+          </w:p>
+        </w:tc>
+        <w:tc>
+          <w:tcPr>
+            <w:tcW w:w="2552" w:type="dxa"/>
+          </w:tcPr>
+          <w:p>
+            <w:pPr>
+              <w:rPr>
+                <w:sz w:val="18"/>
+                <w:szCs w:val="12"/>
+                <w:lang w:val="en-US"/>
+              </w:rPr>
+            </w:pPr>
+            <w:r>
+              <w:rPr>
+                <w:sz w:val="18"/>
+                <w:szCs w:val="12"/>
+                <w:lang w:val="en-US"/>
+              </w:rPr>
+              <w:t>Start presentation</w:t>
+            </w:r>
+          </w:p>
+        </w:tc>
+        <w:tc>
+          <w:tcPr>
+            <w:tcW w:w="2409" w:type="dxa"/>
+          </w:tcPr>
+          <w:p>
+            <w:pPr>
+              <w:rPr>
+                <w:rFonts w:ascii="Consolas" w:hAnsi="Consolas"/>
+                <w:sz w:val="18"/>
+                <w:szCs w:val="12"/>
+              </w:rPr>
+            </w:pPr>
+            <w:r>
+              <w:rPr>
+                <w:rFonts w:ascii="Consolas" w:hAnsi="Consolas"/>
+                <w:sz w:val="18"/>
+                <w:szCs w:val="12"/>
+              </w:rPr>
+              <w:t>Ctrl+Shift+D</w:t>
+            </w:r>
+          </w:p>
+        </w:tc>
+        <w:tc>
+          <w:tcPr>
+            <w:tcW w:w="3261" w:type="dxa"/>
+          </w:tcPr>
+          <w:p>
+            <w:pPr>
+              <w:rPr>
+                <w:sz w:val="18"/>
+                <w:szCs w:val="12"/>
+                <w:lang w:val="en-US"/>
+              </w:rPr>
+            </w:pPr>
+            <w:r>
+              <w:rPr>
+                <w:sz w:val="18"/>
+                <w:szCs w:val="12"/>
+                <w:lang w:val="en-US"/>
+              </w:rPr>
+              <w:t>Open table controls bar</w:t>
             </w:r>
           </w:p>
         </w:tc>
@@ -65759,7 +68860,7 @@
   <w:style w:type="paragraph" w:default="1" w:styleId="Standard">
     <w:name w:val="Normal"/>
     <w:qFormat/>
-    <w:rsid w:val="00FA1B35"/>
+    <w:rsid w:val="00E0054A"/>
   </w:style>
   <w:style w:type="paragraph" w:styleId="berschrift1">
     <w:name w:val="heading 1"/>
@@ -65833,7 +68934,6 @@
   <w:style w:type="character" w:default="1" w:styleId="Absatz-Standardschriftart">
     <w:name w:val="Default Paragraph Font"/>
     <w:uiPriority w:val="1"/>
-    <w:semiHidden/>
     <w:unhideWhenUsed/>
   </w:style>
   <w:style w:type="table" w:default="1" w:styleId="NormaleTabelle">

</xml_diff>

<commit_message>
feat: add quake mode shortcut
</commit_message>
<xml_diff>
--- a/Settings/Shortcuts.docx
+++ b/Settings/Shortcuts.docx
@@ -36241,10 +36241,19 @@
             <w:pPr>
               <w:rPr>
                 <w:rFonts w:ascii="Consolas" w:hAnsi="Consolas"/>
-                <w:sz w:val="20"/>
-                <w:szCs w:val="20"/>
-              </w:rPr>
-            </w:pPr>
+                <w:b/>
+                <w:sz w:val="20"/>
+                <w:szCs w:val="20"/>
+              </w:rPr>
+            </w:pPr>
+            <w:r>
+              <w:rPr>
+                <w:rFonts w:ascii="Consolas" w:hAnsi="Consolas"/>
+                <w:sz w:val="20"/>
+                <w:szCs w:val="20"/>
+              </w:rPr>
+              <w:t>Win+`</w:t>
+            </w:r>
           </w:p>
         </w:tc>
         <w:tc>
@@ -36259,6 +36268,20 @@
                 <w:szCs w:val="20"/>
               </w:rPr>
             </w:pPr>
+            <w:r>
+              <w:rPr>
+                <w:sz w:val="20"/>
+                <w:szCs w:val="20"/>
+              </w:rPr>
+              <w:t xml:space="preserve">Toggle </w:t>
+            </w:r>
+            <w:r>
+              <w:rPr>
+                <w:sz w:val="20"/>
+                <w:szCs w:val="20"/>
+              </w:rPr>
+              <w:t>Quake mode</w:t>
+            </w:r>
           </w:p>
         </w:tc>
         <w:tc>
@@ -65273,23 +65296,7 @@
                 <w:sz w:val="18"/>
                 <w:szCs w:val="12"/>
               </w:rPr>
-              <w:t>Ctrl+</w:t>
-            </w:r>
-            <w:r>
-              <w:rPr>
-                <w:rFonts w:ascii="Consolas" w:hAnsi="Consolas"/>
-                <w:sz w:val="18"/>
-                <w:szCs w:val="12"/>
-              </w:rPr>
-              <w:t>Shift+</w:t>
-            </w:r>
-            <w:r>
-              <w:rPr>
-                <w:rFonts w:ascii="Consolas" w:hAnsi="Consolas"/>
-                <w:sz w:val="18"/>
-                <w:szCs w:val="12"/>
-              </w:rPr>
-              <w:t>T</w:t>
+              <w:t>Ctrl+Shift+T</w:t>
             </w:r>
           </w:p>
         </w:tc>
@@ -65504,16 +65511,116 @@
                 <w:sz w:val="18"/>
                 <w:szCs w:val="12"/>
               </w:rPr>
-              <w:t>pen quick switcher</w:t>
-            </w:r>
-            <w:r>
+              <w:t>pen quick switcher/files</w:t>
+            </w:r>
+          </w:p>
+        </w:tc>
+        <w:tc>
+          <w:tcPr>
+            <w:tcW w:w="2409" w:type="dxa"/>
+            <w:shd w:val="clear" w:color="auto" w:fill="auto"/>
+          </w:tcPr>
+          <w:p>
+            <w:pPr>
+              <w:rPr>
+                <w:rFonts w:ascii="Consolas" w:hAnsi="Consolas"/>
+                <w:color w:val="FF0000"/>
+                <w:sz w:val="18"/>
+                <w:szCs w:val="12"/>
+              </w:rPr>
+            </w:pPr>
+            <w:r>
+              <w:rPr>
+                <w:rFonts w:ascii="Consolas" w:hAnsi="Consolas"/>
+                <w:sz w:val="18"/>
+                <w:szCs w:val="12"/>
+              </w:rPr>
+              <w:t>Ctrl+9</w:t>
+            </w:r>
+          </w:p>
+        </w:tc>
+        <w:tc>
+          <w:tcPr>
+            <w:tcW w:w="3261" w:type="dxa"/>
+            <w:shd w:val="clear" w:color="auto" w:fill="auto"/>
+          </w:tcPr>
+          <w:p>
+            <w:pPr>
               <w:rPr>
                 <w:rFonts w:ascii="Calibri" w:hAnsi="Calibri"/>
                 <w:bCs/>
                 <w:sz w:val="18"/>
                 <w:szCs w:val="12"/>
               </w:rPr>
-              <w:t>/files</w:t>
+            </w:pPr>
+            <w:r>
+              <w:rPr>
+                <w:rFonts w:ascii="Calibri" w:hAnsi="Calibri"/>
+                <w:bCs/>
+                <w:sz w:val="18"/>
+                <w:szCs w:val="12"/>
+              </w:rPr>
+              <w:t>Go to last tab</w:t>
+            </w:r>
+          </w:p>
+        </w:tc>
+      </w:tr>
+      <w:tr>
+        <w:tc>
+          <w:tcPr>
+            <w:tcW w:w="1985" w:type="dxa"/>
+            <w:shd w:val="clear" w:color="auto" w:fill="auto"/>
+          </w:tcPr>
+          <w:p>
+            <w:pPr>
+              <w:rPr>
+                <w:rFonts w:ascii="Consolas" w:hAnsi="Consolas"/>
+                <w:sz w:val="18"/>
+                <w:szCs w:val="12"/>
+              </w:rPr>
+            </w:pPr>
+            <w:r>
+              <w:rPr>
+                <w:rFonts w:ascii="Consolas" w:hAnsi="Consolas"/>
+                <w:sz w:val="18"/>
+                <w:szCs w:val="12"/>
+              </w:rPr>
+              <w:t>Alt+Enter</w:t>
+            </w:r>
+          </w:p>
+        </w:tc>
+        <w:tc>
+          <w:tcPr>
+            <w:tcW w:w="2552" w:type="dxa"/>
+            <w:shd w:val="clear" w:color="auto" w:fill="auto"/>
+          </w:tcPr>
+          <w:p>
+            <w:pPr>
+              <w:jc w:val="both"/>
+              <w:rPr>
+                <w:rFonts w:ascii="Calibri" w:hAnsi="Calibri"/>
+                <w:bCs/>
+                <w:sz w:val="18"/>
+                <w:szCs w:val="12"/>
+              </w:rPr>
+            </w:pPr>
+            <w:r>
+              <w:rPr>
+                <w:rFonts w:ascii="Calibri" w:hAnsi="Calibri"/>
+                <w:bCs/>
+                <w:sz w:val="18"/>
+                <w:szCs w:val="12"/>
+              </w:rPr>
+              <w:t>F</w:t>
+            </w:r>
+            <w:r>
+              <w:rPr>
+                <w:rFonts w:ascii="Calibri" w:hAnsi="Calibri"/>
+                <w:bCs/>
+                <w:sz w:val="18"/>
+                <w:szCs w:val="12"/>
+              </w:rPr>
+              <w:t>ollow link under cursor</w:t>
             </w:r>
           </w:p>
         </w:tc>
@@ -65526,18 +65633,17 @@
             <w:pPr>
               <w:rPr>
                 <w:rFonts w:ascii="Consolas" w:hAnsi="Consolas"/>
-                <w:color w:val="FF0000"/>
-                <w:sz w:val="18"/>
-                <w:szCs w:val="12"/>
-              </w:rPr>
-            </w:pPr>
-            <w:r>
-              <w:rPr>
-                <w:rFonts w:ascii="Consolas" w:hAnsi="Consolas"/>
-                <w:sz w:val="18"/>
-                <w:szCs w:val="12"/>
-              </w:rPr>
-              <w:t>Ctrl+9</w:t>
+                <w:sz w:val="18"/>
+                <w:szCs w:val="12"/>
+              </w:rPr>
+            </w:pPr>
+            <w:r>
+              <w:rPr>
+                <w:rFonts w:ascii="Consolas" w:hAnsi="Consolas"/>
+                <w:sz w:val="18"/>
+                <w:szCs w:val="12"/>
+              </w:rPr>
+              <w:t>Ctrl+Enter</w:t>
             </w:r>
           </w:p>
         </w:tc>
@@ -65553,6 +65659,7 @@
                 <w:bCs/>
                 <w:sz w:val="18"/>
                 <w:szCs w:val="12"/>
+                <w:lang w:val="en-US"/>
               </w:rPr>
             </w:pPr>
             <w:r>
@@ -65561,8 +65668,19 @@
                 <w:bCs/>
                 <w:sz w:val="18"/>
                 <w:szCs w:val="12"/>
-              </w:rPr>
-              <w:t>Go to last tab</w:t>
+                <w:lang w:val="en-US"/>
+              </w:rPr>
+              <w:t>Open link under cursor i</w:t>
+            </w:r>
+            <w:r>
+              <w:rPr>
+                <w:rFonts w:ascii="Calibri" w:hAnsi="Calibri"/>
+                <w:bCs/>
+                <w:sz w:val="18"/>
+                <w:szCs w:val="12"/>
+                <w:lang w:val="en-US"/>
+              </w:rPr>
+              <w:t>n new tab</w:t>
             </w:r>
           </w:p>
         </w:tc>
@@ -65587,7 +65705,7 @@
                 <w:sz w:val="18"/>
                 <w:szCs w:val="12"/>
               </w:rPr>
-              <w:t>Alt+Enter</w:t>
+              <w:t>Ctrl+Alt+Enter</w:t>
             </w:r>
           </w:p>
         </w:tc>
@@ -65604,6 +65722,7 @@
                 <w:bCs/>
                 <w:sz w:val="18"/>
                 <w:szCs w:val="12"/>
+                <w:lang w:val="en-US"/>
               </w:rPr>
             </w:pPr>
             <w:r>
@@ -65612,8 +65731,9 @@
                 <w:bCs/>
                 <w:sz w:val="18"/>
                 <w:szCs w:val="12"/>
-              </w:rPr>
-              <w:t>F</w:t>
+                <w:lang w:val="en-US"/>
+              </w:rPr>
+              <w:t>Open link under cursor t</w:t>
             </w:r>
             <w:r>
               <w:rPr>
@@ -65621,8 +65741,9 @@
                 <w:bCs/>
                 <w:sz w:val="18"/>
                 <w:szCs w:val="12"/>
-              </w:rPr>
-              <w:t>ollow link under cursor</w:t>
+                <w:lang w:val="en-US"/>
+              </w:rPr>
+              <w:t>o right</w:t>
             </w:r>
           </w:p>
         </w:tc>
@@ -65637,15 +65758,17 @@
                 <w:rFonts w:ascii="Consolas" w:hAnsi="Consolas"/>
                 <w:sz w:val="18"/>
                 <w:szCs w:val="12"/>
-              </w:rPr>
-            </w:pPr>
-            <w:r>
-              <w:rPr>
-                <w:rFonts w:ascii="Consolas" w:hAnsi="Consolas"/>
-                <w:sz w:val="18"/>
-                <w:szCs w:val="12"/>
-              </w:rPr>
-              <w:t>Ctrl+Enter</w:t>
+                <w:lang w:val="en-US"/>
+              </w:rPr>
+            </w:pPr>
+            <w:r>
+              <w:rPr>
+                <w:rFonts w:ascii="Consolas" w:hAnsi="Consolas"/>
+                <w:sz w:val="18"/>
+                <w:szCs w:val="12"/>
+                <w:lang w:val="en-US"/>
+              </w:rPr>
+              <w:t>Ctrl+Alt+Shift+Enter</w:t>
             </w:r>
           </w:p>
         </w:tc>
@@ -65682,142 +65805,7 @@
                 <w:szCs w:val="12"/>
                 <w:lang w:val="en-US"/>
               </w:rPr>
-              <w:t>n new tab</w:t>
-            </w:r>
-          </w:p>
-        </w:tc>
-      </w:tr>
-      <w:tr>
-        <w:tc>
-          <w:tcPr>
-            <w:tcW w:w="1985" w:type="dxa"/>
-            <w:shd w:val="clear" w:color="auto" w:fill="auto"/>
-          </w:tcPr>
-          <w:p>
-            <w:pPr>
-              <w:rPr>
-                <w:rFonts w:ascii="Consolas" w:hAnsi="Consolas"/>
-                <w:sz w:val="18"/>
-                <w:szCs w:val="12"/>
-              </w:rPr>
-            </w:pPr>
-            <w:r>
-              <w:rPr>
-                <w:rFonts w:ascii="Consolas" w:hAnsi="Consolas"/>
-                <w:sz w:val="18"/>
-                <w:szCs w:val="12"/>
-              </w:rPr>
-              <w:t>Ctrl+Alt+Enter</w:t>
-            </w:r>
-          </w:p>
-        </w:tc>
-        <w:tc>
-          <w:tcPr>
-            <w:tcW w:w="2552" w:type="dxa"/>
-            <w:shd w:val="clear" w:color="auto" w:fill="auto"/>
-          </w:tcPr>
-          <w:p>
-            <w:pPr>
-              <w:jc w:val="both"/>
-              <w:rPr>
-                <w:rFonts w:ascii="Calibri" w:hAnsi="Calibri"/>
-                <w:bCs/>
-                <w:sz w:val="18"/>
-                <w:szCs w:val="12"/>
-                <w:lang w:val="en-US"/>
-              </w:rPr>
-            </w:pPr>
-            <w:r>
-              <w:rPr>
-                <w:rFonts w:ascii="Calibri" w:hAnsi="Calibri"/>
-                <w:bCs/>
-                <w:sz w:val="18"/>
-                <w:szCs w:val="12"/>
-                <w:lang w:val="en-US"/>
-              </w:rPr>
-              <w:t>Open link under cursor t</w:t>
-            </w:r>
-            <w:r>
-              <w:rPr>
-                <w:rFonts w:ascii="Calibri" w:hAnsi="Calibri"/>
-                <w:bCs/>
-                <w:sz w:val="18"/>
-                <w:szCs w:val="12"/>
-                <w:lang w:val="en-US"/>
-              </w:rPr>
-              <w:t>o right</w:t>
-            </w:r>
-          </w:p>
-        </w:tc>
-        <w:tc>
-          <w:tcPr>
-            <w:tcW w:w="2409" w:type="dxa"/>
-            <w:shd w:val="clear" w:color="auto" w:fill="auto"/>
-          </w:tcPr>
-          <w:p>
-            <w:pPr>
-              <w:rPr>
-                <w:rFonts w:ascii="Consolas" w:hAnsi="Consolas"/>
-                <w:sz w:val="18"/>
-                <w:szCs w:val="12"/>
-                <w:lang w:val="en-US"/>
-              </w:rPr>
-            </w:pPr>
-            <w:r>
-              <w:rPr>
-                <w:rFonts w:ascii="Consolas" w:hAnsi="Consolas"/>
-                <w:sz w:val="18"/>
-                <w:szCs w:val="12"/>
-                <w:lang w:val="en-US"/>
-              </w:rPr>
-              <w:t>Ctrl+Alt+Shift+Enter</w:t>
-            </w:r>
-          </w:p>
-        </w:tc>
-        <w:tc>
-          <w:tcPr>
-            <w:tcW w:w="3261" w:type="dxa"/>
-            <w:shd w:val="clear" w:color="auto" w:fill="auto"/>
-          </w:tcPr>
-          <w:p>
-            <w:pPr>
-              <w:rPr>
-                <w:rFonts w:ascii="Calibri" w:hAnsi="Calibri"/>
-                <w:bCs/>
-                <w:sz w:val="18"/>
-                <w:szCs w:val="12"/>
-                <w:lang w:val="en-US"/>
-              </w:rPr>
-            </w:pPr>
-            <w:r>
-              <w:rPr>
-                <w:rFonts w:ascii="Calibri" w:hAnsi="Calibri"/>
-                <w:bCs/>
-                <w:sz w:val="18"/>
-                <w:szCs w:val="12"/>
-                <w:lang w:val="en-US"/>
-              </w:rPr>
-              <w:t>Open link under cursor i</w:t>
-            </w:r>
-            <w:r>
-              <w:rPr>
-                <w:rFonts w:ascii="Calibri" w:hAnsi="Calibri"/>
-                <w:bCs/>
-                <w:sz w:val="18"/>
-                <w:szCs w:val="12"/>
-                <w:lang w:val="en-US"/>
-              </w:rPr>
-              <w:t xml:space="preserve">n new </w:t>
-            </w:r>
-            <w:r>
-              <w:rPr>
-                <w:rFonts w:ascii="Calibri" w:hAnsi="Calibri"/>
-                <w:bCs/>
-                <w:sz w:val="18"/>
-                <w:szCs w:val="12"/>
-                <w:lang w:val="en-US"/>
-              </w:rPr>
-              <w:t>Window</w:t>
+              <w:t>n new Window</w:t>
             </w:r>
           </w:p>
         </w:tc>
@@ -67422,15 +67410,7 @@
                 <w:sz w:val="18"/>
                 <w:szCs w:val="12"/>
               </w:rPr>
-              <w:t>Alt</w:t>
-            </w:r>
-            <w:r>
-              <w:rPr>
-                <w:rFonts w:ascii="Consolas" w:hAnsi="Consolas"/>
-                <w:sz w:val="18"/>
-                <w:szCs w:val="12"/>
-              </w:rPr>
-              <w:t>+`</w:t>
+              <w:t>Alt+`</w:t>
             </w:r>
           </w:p>
         </w:tc>
@@ -67455,25 +67435,7 @@
                 <w:sz w:val="18"/>
                 <w:szCs w:val="12"/>
               </w:rPr>
-              <w:t xml:space="preserve">Toggle </w:t>
-            </w:r>
-            <w:r>
-              <w:rPr>
-                <w:rFonts w:ascii="Calibri" w:hAnsi="Calibri"/>
-                <w:bCs/>
-                <w:sz w:val="18"/>
-                <w:szCs w:val="12"/>
-              </w:rPr>
-              <w:t xml:space="preserve">right </w:t>
-            </w:r>
-            <w:r>
-              <w:rPr>
-                <w:rFonts w:ascii="Calibri" w:hAnsi="Calibri"/>
-                <w:bCs/>
-                <w:sz w:val="18"/>
-                <w:szCs w:val="12"/>
-              </w:rPr>
-              <w:t>sidebar</w:t>
+              <w:t>Toggle right sidebar</w:t>
             </w:r>
           </w:p>
         </w:tc>
@@ -67932,15 +67894,7 @@
                 <w:sz w:val="18"/>
                 <w:szCs w:val="12"/>
               </w:rPr>
-              <w:t>Ctrl+Shift+</w:t>
-            </w:r>
-            <w:r>
-              <w:rPr>
-                <w:rFonts w:ascii="Consolas" w:hAnsi="Consolas"/>
-                <w:sz w:val="18"/>
-                <w:szCs w:val="12"/>
-              </w:rPr>
-              <w:t>Q</w:t>
+              <w:t>Ctrl+Shift+Q</w:t>
             </w:r>
           </w:p>
         </w:tc>
@@ -68934,6 +68888,7 @@
   <w:style w:type="character" w:default="1" w:styleId="Absatz-Standardschriftart">
     <w:name w:val="Default Paragraph Font"/>
     <w:uiPriority w:val="1"/>
+    <w:semiHidden/>
     <w:unhideWhenUsed/>
   </w:style>
   <w:style w:type="table" w:default="1" w:styleId="NormaleTabelle">

</xml_diff>

<commit_message>
feat: add mobile Obsidian Shortcuts
</commit_message>
<xml_diff>
--- a/Settings/Shortcuts.docx
+++ b/Settings/Shortcuts.docx
@@ -67339,6 +67339,15 @@
               </w:rPr>
               <w:t>Show in system explorer</w:t>
             </w:r>
+            <w:r>
+              <w:rPr>
+                <w:rFonts w:ascii="Calibri" w:hAnsi="Calibri"/>
+                <w:bCs/>
+                <w:sz w:val="18"/>
+                <w:szCs w:val="12"/>
+              </w:rPr>
+              <w:t>*</w:t>
+            </w:r>
           </w:p>
         </w:tc>
       </w:tr>
@@ -67487,6 +67496,15 @@
               </w:rPr>
               <w:t>Zoom in/out</w:t>
             </w:r>
+            <w:r>
+              <w:rPr>
+                <w:rFonts w:ascii="Calibri" w:hAnsi="Calibri"/>
+                <w:bCs/>
+                <w:sz w:val="18"/>
+                <w:szCs w:val="12"/>
+              </w:rPr>
+              <w:t>*</w:t>
+            </w:r>
           </w:p>
         </w:tc>
         <w:tc>
@@ -67534,6 +67552,15 @@
                 <w:szCs w:val="12"/>
               </w:rPr>
               <w:t>Reset zoom</w:t>
+            </w:r>
+            <w:r>
+              <w:rPr>
+                <w:rFonts w:ascii="Calibri" w:hAnsi="Calibri"/>
+                <w:bCs/>
+                <w:sz w:val="18"/>
+                <w:szCs w:val="12"/>
+              </w:rPr>
+              <w:t>*</w:t>
             </w:r>
           </w:p>
         </w:tc>
@@ -68055,7 +68082,11 @@
         </w:tc>
       </w:tr>
     </w:tbl>
-    <w:p/>
+    <w:p>
+      <w:r>
+        <w:t>*only on Desktop</w:t>
+      </w:r>
+    </w:p>
     <w:sectPr>
       <w:pgSz w:w="11906" w:h="16838"/>
       <w:pgMar w:top="284" w:right="849" w:bottom="284" w:left="567" w:header="709" w:footer="709" w:gutter="0"/>

</xml_diff>

<commit_message>
feat: align Obsidian's Ctrl+P shortcuts with VS Code
</commit_message>
<xml_diff>
--- a/Settings/Shortcuts.docx
+++ b/Settings/Shortcuts.docx
@@ -65082,30 +65082,30 @@
         <w:tc>
           <w:tcPr>
             <w:tcW w:w="1985" w:type="dxa"/>
-            <w:shd w:val="clear" w:color="auto" w:fill="auto"/>
-          </w:tcPr>
-          <w:p>
-            <w:pPr>
-              <w:rPr>
-                <w:rFonts w:ascii="Consolas" w:hAnsi="Consolas"/>
-                <w:sz w:val="18"/>
-                <w:szCs w:val="12"/>
-              </w:rPr>
-            </w:pPr>
-            <w:r>
-              <w:rPr>
-                <w:rFonts w:ascii="Consolas" w:hAnsi="Consolas"/>
-                <w:sz w:val="18"/>
-                <w:szCs w:val="12"/>
-              </w:rPr>
-              <w:t>Ctrl+T</w:t>
+            <w:shd w:val="clear" w:color="auto" w:fill="D9D9D9" w:themeFill="background1" w:themeFillShade="D9"/>
+          </w:tcPr>
+          <w:p>
+            <w:pPr>
+              <w:rPr>
+                <w:rFonts w:ascii="Consolas" w:hAnsi="Consolas"/>
+                <w:sz w:val="18"/>
+                <w:szCs w:val="12"/>
+              </w:rPr>
+            </w:pPr>
+            <w:r>
+              <w:rPr>
+                <w:rFonts w:ascii="Consolas" w:hAnsi="Consolas"/>
+                <w:sz w:val="18"/>
+                <w:szCs w:val="12"/>
+              </w:rPr>
+              <w:t>Ctrl+P</w:t>
             </w:r>
           </w:p>
         </w:tc>
         <w:tc>
           <w:tcPr>
             <w:tcW w:w="2552" w:type="dxa"/>
-            <w:shd w:val="clear" w:color="auto" w:fill="auto"/>
+            <w:shd w:val="clear" w:color="auto" w:fill="D9D9D9" w:themeFill="background1" w:themeFillShade="D9"/>
           </w:tcPr>
           <w:p>
             <w:pPr>
@@ -65123,7 +65123,83 @@
                 <w:sz w:val="18"/>
                 <w:szCs w:val="12"/>
               </w:rPr>
-              <w:t xml:space="preserve">New </w:t>
+              <w:t>O</w:t>
+            </w:r>
+            <w:r>
+              <w:rPr>
+                <w:rFonts w:ascii="Calibri" w:hAnsi="Calibri"/>
+                <w:bCs/>
+                <w:sz w:val="18"/>
+                <w:szCs w:val="12"/>
+              </w:rPr>
+              <w:t>pen quick switcher/files</w:t>
+            </w:r>
+          </w:p>
+        </w:tc>
+        <w:tc>
+          <w:tcPr>
+            <w:tcW w:w="2409" w:type="dxa"/>
+            <w:shd w:val="clear" w:color="auto" w:fill="D9D9D9" w:themeFill="background1" w:themeFillShade="D9"/>
+          </w:tcPr>
+          <w:p>
+            <w:pPr>
+              <w:rPr>
+                <w:rFonts w:ascii="Consolas" w:hAnsi="Consolas"/>
+                <w:sz w:val="18"/>
+                <w:szCs w:val="12"/>
+              </w:rPr>
+            </w:pPr>
+            <w:r>
+              <w:rPr>
+                <w:rFonts w:ascii="Consolas" w:hAnsi="Consolas"/>
+                <w:sz w:val="18"/>
+                <w:szCs w:val="12"/>
+              </w:rPr>
+              <w:t>Ctrl+Shift+P</w:t>
+            </w:r>
+          </w:p>
+        </w:tc>
+        <w:tc>
+          <w:tcPr>
+            <w:tcW w:w="3261" w:type="dxa"/>
+            <w:shd w:val="clear" w:color="auto" w:fill="D9D9D9" w:themeFill="background1" w:themeFillShade="D9"/>
+          </w:tcPr>
+          <w:p>
+            <w:pPr>
+              <w:rPr>
+                <w:rFonts w:ascii="Calibri" w:hAnsi="Calibri"/>
+                <w:bCs/>
+                <w:sz w:val="18"/>
+                <w:szCs w:val="12"/>
+                <w:lang w:val="en-US"/>
+              </w:rPr>
+            </w:pPr>
+            <w:r>
+              <w:rPr>
+                <w:rFonts w:ascii="Calibri" w:hAnsi="Calibri"/>
+                <w:bCs/>
+                <w:sz w:val="18"/>
+                <w:szCs w:val="12"/>
+              </w:rPr>
+              <w:t>Open co</w:t>
+            </w:r>
+            <w:r>
+              <w:rPr>
+                <w:rFonts w:ascii="Calibri" w:hAnsi="Calibri"/>
+                <w:bCs/>
+                <w:sz w:val="18"/>
+                <w:szCs w:val="12"/>
+              </w:rPr>
+              <w:t>m</w:t>
+            </w:r>
+            <w:r>
+              <w:rPr>
+                <w:rFonts w:ascii="Calibri" w:hAnsi="Calibri"/>
+                <w:bCs/>
+                <w:sz w:val="18"/>
+                <w:szCs w:val="12"/>
+              </w:rPr>
+              <w:t xml:space="preserve">mand </w:t>
             </w:r>
             <w:r>
               <w:rPr>
@@ -65134,7 +65210,7 @@
                 <w:szCs w:val="12"/>
                 <w:u w:val="single"/>
               </w:rPr>
-              <w:t>t</w:t>
+              <w:t>p</w:t>
             </w:r>
             <w:r>
               <w:rPr>
@@ -65143,13 +65219,15 @@
                 <w:sz w:val="18"/>
                 <w:szCs w:val="12"/>
               </w:rPr>
-              <w:t>ab</w:t>
-            </w:r>
-          </w:p>
-        </w:tc>
-        <w:tc>
-          <w:tcPr>
-            <w:tcW w:w="2409" w:type="dxa"/>
+              <w:t>alette</w:t>
+            </w:r>
+          </w:p>
+        </w:tc>
+      </w:tr>
+      <w:tr>
+        <w:tc>
+          <w:tcPr>
+            <w:tcW w:w="1985" w:type="dxa"/>
             <w:shd w:val="clear" w:color="auto" w:fill="auto"/>
           </w:tcPr>
           <w:p>
@@ -65166,13 +65244,13 @@
                 <w:sz w:val="18"/>
                 <w:szCs w:val="12"/>
               </w:rPr>
-              <w:t>Ctrl+(Shift+)N</w:t>
-            </w:r>
-          </w:p>
-        </w:tc>
-        <w:tc>
-          <w:tcPr>
-            <w:tcW w:w="3261" w:type="dxa"/>
+              <w:t>Ctrl+T</w:t>
+            </w:r>
+          </w:p>
+        </w:tc>
+        <w:tc>
+          <w:tcPr>
+            <w:tcW w:w="2552" w:type="dxa"/>
             <w:shd w:val="clear" w:color="auto" w:fill="auto"/>
           </w:tcPr>
           <w:p>
@@ -65182,7 +65260,6 @@
                 <w:bCs/>
                 <w:sz w:val="18"/>
                 <w:szCs w:val="12"/>
-                <w:lang w:val="en-US"/>
               </w:rPr>
             </w:pPr>
             <w:r>
@@ -65191,69 +65268,8 @@
                 <w:bCs/>
                 <w:sz w:val="18"/>
                 <w:szCs w:val="12"/>
-                <w:lang w:val="en-US"/>
-              </w:rPr>
-              <w:t>Create new note (to t</w:t>
-            </w:r>
-            <w:r>
-              <w:rPr>
-                <w:rFonts w:ascii="Calibri" w:hAnsi="Calibri"/>
-                <w:bCs/>
-                <w:sz w:val="18"/>
-                <w:szCs w:val="12"/>
-                <w:lang w:val="en-US"/>
-              </w:rPr>
-              <w:t>he right)</w:t>
-            </w:r>
-          </w:p>
-        </w:tc>
-      </w:tr>
-      <w:tr>
-        <w:tc>
-          <w:tcPr>
-            <w:tcW w:w="1985" w:type="dxa"/>
-            <w:shd w:val="clear" w:color="auto" w:fill="auto"/>
-          </w:tcPr>
-          <w:p>
-            <w:pPr>
-              <w:rPr>
-                <w:rFonts w:ascii="Consolas" w:hAnsi="Consolas"/>
-                <w:sz w:val="18"/>
-                <w:szCs w:val="12"/>
-              </w:rPr>
-            </w:pPr>
-            <w:r>
-              <w:rPr>
-                <w:rFonts w:ascii="Consolas" w:hAnsi="Consolas"/>
-                <w:sz w:val="18"/>
-                <w:szCs w:val="12"/>
-              </w:rPr>
-              <w:t>Ctrl+(Shift+)W</w:t>
-            </w:r>
-          </w:p>
-        </w:tc>
-        <w:tc>
-          <w:tcPr>
-            <w:tcW w:w="2552" w:type="dxa"/>
-            <w:shd w:val="clear" w:color="auto" w:fill="auto"/>
-          </w:tcPr>
-          <w:p>
-            <w:pPr>
-              <w:rPr>
-                <w:rFonts w:ascii="Calibri" w:hAnsi="Calibri"/>
-                <w:bCs/>
-                <w:sz w:val="18"/>
-                <w:szCs w:val="12"/>
-              </w:rPr>
-            </w:pPr>
-            <w:r>
-              <w:rPr>
-                <w:rFonts w:ascii="Calibri" w:hAnsi="Calibri"/>
-                <w:bCs/>
-                <w:sz w:val="18"/>
-                <w:szCs w:val="12"/>
-              </w:rPr>
-              <w:t>Close current tab (</w:t>
+              </w:rPr>
+              <w:t xml:space="preserve">New </w:t>
             </w:r>
             <w:r>
               <w:rPr>
@@ -65264,7 +65280,7 @@
                 <w:szCs w:val="12"/>
                 <w:u w:val="single"/>
               </w:rPr>
-              <w:t>w</w:t>
+              <w:t>t</w:t>
             </w:r>
             <w:r>
               <w:rPr>
@@ -65273,7 +65289,7 @@
                 <w:sz w:val="18"/>
                 <w:szCs w:val="12"/>
               </w:rPr>
-              <w:t>indow)</w:t>
+              <w:t>ab</w:t>
             </w:r>
           </w:p>
         </w:tc>
@@ -65296,7 +65312,7 @@
                 <w:sz w:val="18"/>
                 <w:szCs w:val="12"/>
               </w:rPr>
-              <w:t>Ctrl+Shift+T</w:t>
+              <w:t>Ctrl+(Shift+)N</w:t>
             </w:r>
           </w:p>
         </w:tc>
@@ -65312,6 +65328,7 @@
                 <w:bCs/>
                 <w:sz w:val="18"/>
                 <w:szCs w:val="12"/>
+                <w:lang w:val="en-US"/>
               </w:rPr>
             </w:pPr>
             <w:r>
@@ -65320,8 +65337,19 @@
                 <w:bCs/>
                 <w:sz w:val="18"/>
                 <w:szCs w:val="12"/>
-              </w:rPr>
-              <w:t>Undo close tab</w:t>
+                <w:lang w:val="en-US"/>
+              </w:rPr>
+              <w:t>Create new note (to t</w:t>
+            </w:r>
+            <w:r>
+              <w:rPr>
+                <w:rFonts w:ascii="Calibri" w:hAnsi="Calibri"/>
+                <w:bCs/>
+                <w:sz w:val="18"/>
+                <w:szCs w:val="12"/>
+                <w:lang w:val="en-US"/>
+              </w:rPr>
+              <w:t>he right)</w:t>
             </w:r>
           </w:p>
         </w:tc>
@@ -65338,40 +65366,15 @@
                 <w:rFonts w:ascii="Consolas" w:hAnsi="Consolas"/>
                 <w:sz w:val="18"/>
                 <w:szCs w:val="12"/>
-                <w:lang w:val="en-US"/>
-              </w:rPr>
-            </w:pPr>
-            <w:r>
-              <w:rPr>
-                <w:rFonts w:ascii="Consolas" w:hAnsi="Consolas"/>
-                <w:sz w:val="18"/>
-                <w:szCs w:val="12"/>
-              </w:rPr>
-              <w:t>Ctrl+Page</w:t>
-            </w:r>
-            <w:r>
-              <w:rPr>
-                <w:rFonts w:ascii="Consolas" w:hAnsi="Consolas"/>
-                <w:sz w:val="18"/>
-                <w:szCs w:val="18"/>
-              </w:rPr>
-              <w:t>↑/</w:t>
-            </w:r>
-            <w:r>
-              <w:rPr>
-                <w:rFonts w:ascii="Consolas" w:hAnsi="Consolas"/>
-                <w:sz w:val="18"/>
-                <w:szCs w:val="12"/>
-              </w:rPr>
-              <w:t>Page</w:t>
-            </w:r>
-            <w:r>
-              <w:rPr>
-                <w:rFonts w:ascii="Consolas" w:hAnsi="Consolas"/>
-                <w:sz w:val="18"/>
-                <w:szCs w:val="18"/>
-              </w:rPr>
-              <w:t>↓</w:t>
+              </w:rPr>
+            </w:pPr>
+            <w:r>
+              <w:rPr>
+                <w:rFonts w:ascii="Consolas" w:hAnsi="Consolas"/>
+                <w:sz w:val="18"/>
+                <w:szCs w:val="12"/>
+              </w:rPr>
+              <w:t>Ctrl+(Shift+)W</w:t>
             </w:r>
           </w:p>
         </w:tc>
@@ -65387,7 +65390,6 @@
                 <w:bCs/>
                 <w:sz w:val="18"/>
                 <w:szCs w:val="12"/>
-                <w:lang w:val="en-US"/>
               </w:rPr>
             </w:pPr>
             <w:r>
@@ -65396,103 +65398,9 @@
                 <w:bCs/>
                 <w:sz w:val="18"/>
                 <w:szCs w:val="12"/>
-                <w:lang w:val="en-US"/>
-              </w:rPr>
-              <w:t>Prev/Next tab</w:t>
-            </w:r>
-          </w:p>
-        </w:tc>
-        <w:tc>
-          <w:tcPr>
-            <w:tcW w:w="2409" w:type="dxa"/>
-            <w:shd w:val="clear" w:color="auto" w:fill="auto"/>
-          </w:tcPr>
-          <w:p>
-            <w:pPr>
-              <w:rPr>
-                <w:rFonts w:ascii="Consolas" w:hAnsi="Consolas"/>
-                <w:sz w:val="18"/>
-                <w:szCs w:val="12"/>
-                <w:lang w:val="en-US"/>
-              </w:rPr>
-            </w:pPr>
-            <w:r>
-              <w:rPr>
-                <w:rFonts w:ascii="Consolas" w:hAnsi="Consolas"/>
-                <w:sz w:val="18"/>
-                <w:szCs w:val="12"/>
-                <w:lang w:val="en-US"/>
-              </w:rPr>
-              <w:t>Ctrl+[1..8]</w:t>
-            </w:r>
-          </w:p>
-        </w:tc>
-        <w:tc>
-          <w:tcPr>
-            <w:tcW w:w="3261" w:type="dxa"/>
-            <w:shd w:val="clear" w:color="auto" w:fill="auto"/>
-          </w:tcPr>
-          <w:p>
-            <w:pPr>
-              <w:rPr>
-                <w:rFonts w:ascii="Calibri" w:hAnsi="Calibri"/>
-                <w:bCs/>
-                <w:sz w:val="18"/>
-                <w:szCs w:val="12"/>
-                <w:lang w:val="en-US"/>
-              </w:rPr>
-            </w:pPr>
-            <w:r>
-              <w:rPr>
-                <w:rFonts w:ascii="Calibri" w:hAnsi="Calibri"/>
-                <w:bCs/>
-                <w:sz w:val="18"/>
-                <w:szCs w:val="12"/>
-                <w:lang w:val="en-US"/>
-              </w:rPr>
-              <w:t>Go to tab #</w:t>
-            </w:r>
-          </w:p>
-        </w:tc>
-      </w:tr>
-      <w:tr>
-        <w:tc>
-          <w:tcPr>
-            <w:tcW w:w="1985" w:type="dxa"/>
-            <w:shd w:val="clear" w:color="auto" w:fill="auto"/>
-          </w:tcPr>
-          <w:p>
-            <w:pPr>
-              <w:rPr>
-                <w:rFonts w:ascii="Consolas" w:hAnsi="Consolas"/>
-                <w:sz w:val="18"/>
-                <w:szCs w:val="12"/>
-              </w:rPr>
-            </w:pPr>
-            <w:r>
-              <w:rPr>
-                <w:rFonts w:ascii="Consolas" w:hAnsi="Consolas"/>
-                <w:sz w:val="18"/>
-                <w:szCs w:val="12"/>
-              </w:rPr>
-              <w:t>Ctrl+O</w:t>
-            </w:r>
-          </w:p>
-        </w:tc>
-        <w:tc>
-          <w:tcPr>
-            <w:tcW w:w="2552" w:type="dxa"/>
-            <w:shd w:val="clear" w:color="auto" w:fill="auto"/>
-          </w:tcPr>
-          <w:p>
-            <w:pPr>
-              <w:rPr>
-                <w:rFonts w:ascii="Calibri" w:hAnsi="Calibri"/>
-                <w:bCs/>
-                <w:sz w:val="18"/>
-                <w:szCs w:val="12"/>
-              </w:rPr>
-            </w:pPr>
+              </w:rPr>
+              <w:t>Close current tab (</w:t>
+            </w:r>
             <w:r>
               <w:rPr>
                 <w:rFonts w:ascii="Calibri" w:hAnsi="Calibri"/>
@@ -65502,7 +65410,7 @@
                 <w:szCs w:val="12"/>
                 <w:u w:val="single"/>
               </w:rPr>
-              <w:t>O</w:t>
+              <w:t>w</w:t>
             </w:r>
             <w:r>
               <w:rPr>
@@ -65511,7 +65419,7 @@
                 <w:sz w:val="18"/>
                 <w:szCs w:val="12"/>
               </w:rPr>
-              <w:t>pen quick switcher/files</w:t>
+              <w:t>indow)</w:t>
             </w:r>
           </w:p>
         </w:tc>
@@ -65524,18 +65432,17 @@
             <w:pPr>
               <w:rPr>
                 <w:rFonts w:ascii="Consolas" w:hAnsi="Consolas"/>
-                <w:color w:val="FF0000"/>
-                <w:sz w:val="18"/>
-                <w:szCs w:val="12"/>
-              </w:rPr>
-            </w:pPr>
-            <w:r>
-              <w:rPr>
-                <w:rFonts w:ascii="Consolas" w:hAnsi="Consolas"/>
-                <w:sz w:val="18"/>
-                <w:szCs w:val="12"/>
-              </w:rPr>
-              <w:t>Ctrl+9</w:t>
+                <w:sz w:val="18"/>
+                <w:szCs w:val="12"/>
+              </w:rPr>
+            </w:pPr>
+            <w:r>
+              <w:rPr>
+                <w:rFonts w:ascii="Consolas" w:hAnsi="Consolas"/>
+                <w:sz w:val="18"/>
+                <w:szCs w:val="12"/>
+              </w:rPr>
+              <w:t>Ctrl+Shift+T</w:t>
             </w:r>
           </w:p>
         </w:tc>
@@ -65560,7 +65467,7 @@
                 <w:sz w:val="18"/>
                 <w:szCs w:val="12"/>
               </w:rPr>
-              <w:t>Go to last tab</w:t>
+              <w:t>Undo close tab</w:t>
             </w:r>
           </w:p>
         </w:tc>
@@ -65577,15 +65484,40 @@
                 <w:rFonts w:ascii="Consolas" w:hAnsi="Consolas"/>
                 <w:sz w:val="18"/>
                 <w:szCs w:val="12"/>
-              </w:rPr>
-            </w:pPr>
-            <w:r>
-              <w:rPr>
-                <w:rFonts w:ascii="Consolas" w:hAnsi="Consolas"/>
-                <w:sz w:val="18"/>
-                <w:szCs w:val="12"/>
-              </w:rPr>
-              <w:t>Alt+Enter</w:t>
+                <w:lang w:val="en-US"/>
+              </w:rPr>
+            </w:pPr>
+            <w:r>
+              <w:rPr>
+                <w:rFonts w:ascii="Consolas" w:hAnsi="Consolas"/>
+                <w:sz w:val="18"/>
+                <w:szCs w:val="12"/>
+              </w:rPr>
+              <w:t>Ctrl+Page</w:t>
+            </w:r>
+            <w:r>
+              <w:rPr>
+                <w:rFonts w:ascii="Consolas" w:hAnsi="Consolas"/>
+                <w:sz w:val="18"/>
+                <w:szCs w:val="18"/>
+              </w:rPr>
+              <w:t>↑/</w:t>
+            </w:r>
+            <w:r>
+              <w:rPr>
+                <w:rFonts w:ascii="Consolas" w:hAnsi="Consolas"/>
+                <w:sz w:val="18"/>
+                <w:szCs w:val="12"/>
+              </w:rPr>
+              <w:t>Page</w:t>
+            </w:r>
+            <w:r>
+              <w:rPr>
+                <w:rFonts w:ascii="Consolas" w:hAnsi="Consolas"/>
+                <w:sz w:val="18"/>
+                <w:szCs w:val="18"/>
+              </w:rPr>
+              <w:t>↓</w:t>
             </w:r>
           </w:p>
         </w:tc>
@@ -65596,12 +65528,12 @@
           </w:tcPr>
           <w:p>
             <w:pPr>
-              <w:jc w:val="both"/>
               <w:rPr>
                 <w:rFonts w:ascii="Calibri" w:hAnsi="Calibri"/>
                 <w:bCs/>
                 <w:sz w:val="18"/>
                 <w:szCs w:val="12"/>
+                <w:lang w:val="en-US"/>
               </w:rPr>
             </w:pPr>
             <w:r>
@@ -65610,50 +65542,53 @@
                 <w:bCs/>
                 <w:sz w:val="18"/>
                 <w:szCs w:val="12"/>
-              </w:rPr>
-              <w:t>F</w:t>
-            </w:r>
-            <w:r>
+                <w:lang w:val="en-US"/>
+              </w:rPr>
+              <w:t>Prev/Next tab</w:t>
+            </w:r>
+          </w:p>
+        </w:tc>
+        <w:tc>
+          <w:tcPr>
+            <w:tcW w:w="2409" w:type="dxa"/>
+            <w:shd w:val="clear" w:color="auto" w:fill="auto"/>
+          </w:tcPr>
+          <w:p>
+            <w:pPr>
+              <w:rPr>
+                <w:rFonts w:ascii="Consolas" w:hAnsi="Consolas"/>
+                <w:sz w:val="18"/>
+                <w:szCs w:val="12"/>
+                <w:lang w:val="en-US"/>
+              </w:rPr>
+            </w:pPr>
+            <w:r>
+              <w:rPr>
+                <w:rFonts w:ascii="Consolas" w:hAnsi="Consolas"/>
+                <w:sz w:val="18"/>
+                <w:szCs w:val="12"/>
+                <w:lang w:val="en-US"/>
+              </w:rPr>
+              <w:t>Ctrl+[1..8]</w:t>
+            </w:r>
+          </w:p>
+        </w:tc>
+        <w:tc>
+          <w:tcPr>
+            <w:tcW w:w="3261" w:type="dxa"/>
+            <w:shd w:val="clear" w:color="auto" w:fill="auto"/>
+          </w:tcPr>
+          <w:p>
+            <w:pPr>
               <w:rPr>
                 <w:rFonts w:ascii="Calibri" w:hAnsi="Calibri"/>
                 <w:bCs/>
                 <w:sz w:val="18"/>
                 <w:szCs w:val="12"/>
-              </w:rPr>
-              <w:t>ollow link under cursor</w:t>
-            </w:r>
-          </w:p>
-        </w:tc>
-        <w:tc>
-          <w:tcPr>
-            <w:tcW w:w="2409" w:type="dxa"/>
-            <w:shd w:val="clear" w:color="auto" w:fill="auto"/>
-          </w:tcPr>
-          <w:p>
-            <w:pPr>
-              <w:rPr>
-                <w:rFonts w:ascii="Consolas" w:hAnsi="Consolas"/>
-                <w:sz w:val="18"/>
-                <w:szCs w:val="12"/>
-              </w:rPr>
-            </w:pPr>
-            <w:r>
-              <w:rPr>
-                <w:rFonts w:ascii="Consolas" w:hAnsi="Consolas"/>
-                <w:sz w:val="18"/>
-                <w:szCs w:val="12"/>
-              </w:rPr>
-              <w:t>Ctrl+Enter</w:t>
-            </w:r>
-          </w:p>
-        </w:tc>
-        <w:tc>
-          <w:tcPr>
-            <w:tcW w:w="3261" w:type="dxa"/>
-            <w:shd w:val="clear" w:color="auto" w:fill="auto"/>
-          </w:tcPr>
-          <w:p>
-            <w:pPr>
+                <w:lang w:val="en-US"/>
+              </w:rPr>
+            </w:pPr>
+            <w:r>
               <w:rPr>
                 <w:rFonts w:ascii="Calibri" w:hAnsi="Calibri"/>
                 <w:bCs/>
@@ -65661,202 +65596,57 @@
                 <w:szCs w:val="12"/>
                 <w:lang w:val="en-US"/>
               </w:rPr>
-            </w:pPr>
-            <w:r>
+              <w:t>Go to tab #</w:t>
+            </w:r>
+          </w:p>
+        </w:tc>
+      </w:tr>
+      <w:tr>
+        <w:tc>
+          <w:tcPr>
+            <w:tcW w:w="1985" w:type="dxa"/>
+            <w:shd w:val="clear" w:color="auto" w:fill="auto"/>
+          </w:tcPr>
+          <w:p>
+            <w:pPr>
+              <w:rPr>
+                <w:rFonts w:ascii="Consolas" w:hAnsi="Consolas"/>
+                <w:sz w:val="18"/>
+                <w:szCs w:val="12"/>
+              </w:rPr>
+            </w:pPr>
+            <w:r>
+              <w:rPr>
+                <w:rFonts w:ascii="Consolas" w:hAnsi="Consolas"/>
+                <w:sz w:val="18"/>
+                <w:szCs w:val="12"/>
+              </w:rPr>
+              <w:t>Ctrl+G</w:t>
+            </w:r>
+          </w:p>
+        </w:tc>
+        <w:tc>
+          <w:tcPr>
+            <w:tcW w:w="2552" w:type="dxa"/>
+            <w:shd w:val="clear" w:color="auto" w:fill="auto"/>
+          </w:tcPr>
+          <w:p>
+            <w:pPr>
               <w:rPr>
                 <w:rFonts w:ascii="Calibri" w:hAnsi="Calibri"/>
                 <w:bCs/>
                 <w:sz w:val="18"/>
                 <w:szCs w:val="12"/>
-                <w:lang w:val="en-US"/>
-              </w:rPr>
-              <w:t>Open link under cursor i</w:t>
-            </w:r>
+              </w:rPr>
+            </w:pPr>
             <w:r>
               <w:rPr>
                 <w:rFonts w:ascii="Calibri" w:hAnsi="Calibri"/>
                 <w:bCs/>
                 <w:sz w:val="18"/>
                 <w:szCs w:val="12"/>
-                <w:lang w:val="en-US"/>
-              </w:rPr>
-              <w:t>n new tab</w:t>
-            </w:r>
-          </w:p>
-        </w:tc>
-      </w:tr>
-      <w:tr>
-        <w:tc>
-          <w:tcPr>
-            <w:tcW w:w="1985" w:type="dxa"/>
-            <w:shd w:val="clear" w:color="auto" w:fill="auto"/>
-          </w:tcPr>
-          <w:p>
-            <w:pPr>
-              <w:rPr>
-                <w:rFonts w:ascii="Consolas" w:hAnsi="Consolas"/>
-                <w:sz w:val="18"/>
-                <w:szCs w:val="12"/>
-              </w:rPr>
-            </w:pPr>
-            <w:r>
-              <w:rPr>
-                <w:rFonts w:ascii="Consolas" w:hAnsi="Consolas"/>
-                <w:sz w:val="18"/>
-                <w:szCs w:val="12"/>
-              </w:rPr>
-              <w:t>Ctrl+Alt+Enter</w:t>
-            </w:r>
-          </w:p>
-        </w:tc>
-        <w:tc>
-          <w:tcPr>
-            <w:tcW w:w="2552" w:type="dxa"/>
-            <w:shd w:val="clear" w:color="auto" w:fill="auto"/>
-          </w:tcPr>
-          <w:p>
-            <w:pPr>
-              <w:jc w:val="both"/>
-              <w:rPr>
-                <w:rFonts w:ascii="Calibri" w:hAnsi="Calibri"/>
-                <w:bCs/>
-                <w:sz w:val="18"/>
-                <w:szCs w:val="12"/>
-                <w:lang w:val="en-US"/>
-              </w:rPr>
-            </w:pPr>
-            <w:r>
-              <w:rPr>
-                <w:rFonts w:ascii="Calibri" w:hAnsi="Calibri"/>
-                <w:bCs/>
-                <w:sz w:val="18"/>
-                <w:szCs w:val="12"/>
-                <w:lang w:val="en-US"/>
-              </w:rPr>
-              <w:t>Open link under cursor t</w:t>
-            </w:r>
-            <w:r>
-              <w:rPr>
-                <w:rFonts w:ascii="Calibri" w:hAnsi="Calibri"/>
-                <w:bCs/>
-                <w:sz w:val="18"/>
-                <w:szCs w:val="12"/>
-                <w:lang w:val="en-US"/>
-              </w:rPr>
-              <w:t>o right</w:t>
-            </w:r>
-          </w:p>
-        </w:tc>
-        <w:tc>
-          <w:tcPr>
-            <w:tcW w:w="2409" w:type="dxa"/>
-            <w:shd w:val="clear" w:color="auto" w:fill="auto"/>
-          </w:tcPr>
-          <w:p>
-            <w:pPr>
-              <w:rPr>
-                <w:rFonts w:ascii="Consolas" w:hAnsi="Consolas"/>
-                <w:sz w:val="18"/>
-                <w:szCs w:val="12"/>
-                <w:lang w:val="en-US"/>
-              </w:rPr>
-            </w:pPr>
-            <w:r>
-              <w:rPr>
-                <w:rFonts w:ascii="Consolas" w:hAnsi="Consolas"/>
-                <w:sz w:val="18"/>
-                <w:szCs w:val="12"/>
-                <w:lang w:val="en-US"/>
-              </w:rPr>
-              <w:t>Ctrl+Alt+Shift+Enter</w:t>
-            </w:r>
-          </w:p>
-        </w:tc>
-        <w:tc>
-          <w:tcPr>
-            <w:tcW w:w="3261" w:type="dxa"/>
-            <w:shd w:val="clear" w:color="auto" w:fill="auto"/>
-          </w:tcPr>
-          <w:p>
-            <w:pPr>
-              <w:rPr>
-                <w:rFonts w:ascii="Calibri" w:hAnsi="Calibri"/>
-                <w:bCs/>
-                <w:sz w:val="18"/>
-                <w:szCs w:val="12"/>
-                <w:lang w:val="en-US"/>
-              </w:rPr>
-            </w:pPr>
-            <w:r>
-              <w:rPr>
-                <w:rFonts w:ascii="Calibri" w:hAnsi="Calibri"/>
-                <w:bCs/>
-                <w:sz w:val="18"/>
-                <w:szCs w:val="12"/>
-                <w:lang w:val="en-US"/>
-              </w:rPr>
-              <w:t>Open link under cursor i</w:t>
-            </w:r>
-            <w:r>
-              <w:rPr>
-                <w:rFonts w:ascii="Calibri" w:hAnsi="Calibri"/>
-                <w:bCs/>
-                <w:sz w:val="18"/>
-                <w:szCs w:val="12"/>
-                <w:lang w:val="en-US"/>
-              </w:rPr>
-              <w:t>n new Window</w:t>
-            </w:r>
-          </w:p>
-        </w:tc>
-      </w:tr>
-      <w:tr>
-        <w:tc>
-          <w:tcPr>
-            <w:tcW w:w="1985" w:type="dxa"/>
-            <w:shd w:val="clear" w:color="auto" w:fill="auto"/>
-          </w:tcPr>
-          <w:p>
-            <w:pPr>
-              <w:rPr>
-                <w:rFonts w:ascii="Consolas" w:hAnsi="Consolas"/>
-                <w:sz w:val="18"/>
-                <w:szCs w:val="12"/>
-              </w:rPr>
-            </w:pPr>
-            <w:r>
-              <w:rPr>
-                <w:rFonts w:ascii="Consolas" w:hAnsi="Consolas"/>
-                <w:sz w:val="18"/>
-                <w:szCs w:val="12"/>
-              </w:rPr>
-              <w:t>Ctrl+P</w:t>
-            </w:r>
-          </w:p>
-        </w:tc>
-        <w:tc>
-          <w:tcPr>
-            <w:tcW w:w="2552" w:type="dxa"/>
-            <w:shd w:val="clear" w:color="auto" w:fill="auto"/>
-          </w:tcPr>
-          <w:p>
-            <w:pPr>
-              <w:jc w:val="both"/>
-              <w:rPr>
-                <w:rFonts w:ascii="Calibri" w:hAnsi="Calibri"/>
-                <w:bCs/>
-                <w:sz w:val="18"/>
-                <w:szCs w:val="12"/>
-              </w:rPr>
-            </w:pPr>
-            <w:r>
-              <w:rPr>
-                <w:rFonts w:ascii="Calibri" w:hAnsi="Calibri"/>
-                <w:bCs/>
-                <w:sz w:val="18"/>
-                <w:szCs w:val="12"/>
-              </w:rPr>
-              <w:t xml:space="preserve">Open comand </w:t>
+              </w:rPr>
+              <w:t xml:space="preserve">Open </w:t>
             </w:r>
             <w:r>
               <w:rPr>
@@ -65867,7 +65657,7 @@
                 <w:szCs w:val="12"/>
                 <w:u w:val="single"/>
               </w:rPr>
-              <w:t>p</w:t>
+              <w:t>g</w:t>
             </w:r>
             <w:r>
               <w:rPr>
@@ -65876,7 +65666,7 @@
                 <w:sz w:val="18"/>
                 <w:szCs w:val="12"/>
               </w:rPr>
-              <w:t>alette</w:t>
+              <w:t>raph view</w:t>
             </w:r>
           </w:p>
         </w:tc>
@@ -65889,17 +65679,18 @@
             <w:pPr>
               <w:rPr>
                 <w:rFonts w:ascii="Consolas" w:hAnsi="Consolas"/>
-                <w:sz w:val="18"/>
-                <w:szCs w:val="12"/>
-              </w:rPr>
-            </w:pPr>
-            <w:r>
-              <w:rPr>
-                <w:rFonts w:ascii="Consolas" w:hAnsi="Consolas"/>
-                <w:sz w:val="18"/>
-                <w:szCs w:val="12"/>
-              </w:rPr>
-              <w:t>Ctrl+G</w:t>
+                <w:color w:val="FF0000"/>
+                <w:sz w:val="18"/>
+                <w:szCs w:val="12"/>
+              </w:rPr>
+            </w:pPr>
+            <w:r>
+              <w:rPr>
+                <w:rFonts w:ascii="Consolas" w:hAnsi="Consolas"/>
+                <w:sz w:val="18"/>
+                <w:szCs w:val="12"/>
+              </w:rPr>
+              <w:t>Ctrl+9</w:t>
             </w:r>
           </w:p>
         </w:tc>
@@ -65924,8 +65715,295 @@
                 <w:sz w:val="18"/>
                 <w:szCs w:val="12"/>
               </w:rPr>
-              <w:t xml:space="preserve">Open </w:t>
-            </w:r>
+              <w:t>Go to last tab</w:t>
+            </w:r>
+          </w:p>
+        </w:tc>
+      </w:tr>
+      <w:tr>
+        <w:tc>
+          <w:tcPr>
+            <w:tcW w:w="1985" w:type="dxa"/>
+            <w:shd w:val="clear" w:color="auto" w:fill="auto"/>
+          </w:tcPr>
+          <w:p>
+            <w:pPr>
+              <w:rPr>
+                <w:rFonts w:ascii="Consolas" w:hAnsi="Consolas"/>
+                <w:sz w:val="18"/>
+                <w:szCs w:val="12"/>
+              </w:rPr>
+            </w:pPr>
+            <w:r>
+              <w:rPr>
+                <w:rFonts w:ascii="Consolas" w:hAnsi="Consolas"/>
+                <w:sz w:val="18"/>
+                <w:szCs w:val="12"/>
+              </w:rPr>
+              <w:t>Alt+Enter</w:t>
+            </w:r>
+          </w:p>
+        </w:tc>
+        <w:tc>
+          <w:tcPr>
+            <w:tcW w:w="2552" w:type="dxa"/>
+            <w:shd w:val="clear" w:color="auto" w:fill="auto"/>
+          </w:tcPr>
+          <w:p>
+            <w:pPr>
+              <w:jc w:val="both"/>
+              <w:rPr>
+                <w:rFonts w:ascii="Calibri" w:hAnsi="Calibri"/>
+                <w:bCs/>
+                <w:sz w:val="18"/>
+                <w:szCs w:val="12"/>
+              </w:rPr>
+            </w:pPr>
+            <w:r>
+              <w:rPr>
+                <w:rFonts w:ascii="Calibri" w:hAnsi="Calibri"/>
+                <w:bCs/>
+                <w:sz w:val="18"/>
+                <w:szCs w:val="12"/>
+              </w:rPr>
+              <w:t>F</w:t>
+            </w:r>
+            <w:r>
+              <w:rPr>
+                <w:rFonts w:ascii="Calibri" w:hAnsi="Calibri"/>
+                <w:bCs/>
+                <w:sz w:val="18"/>
+                <w:szCs w:val="12"/>
+              </w:rPr>
+              <w:t>ollow link under cursor</w:t>
+            </w:r>
+          </w:p>
+        </w:tc>
+        <w:tc>
+          <w:tcPr>
+            <w:tcW w:w="2409" w:type="dxa"/>
+            <w:shd w:val="clear" w:color="auto" w:fill="auto"/>
+          </w:tcPr>
+          <w:p>
+            <w:pPr>
+              <w:rPr>
+                <w:rFonts w:ascii="Consolas" w:hAnsi="Consolas"/>
+                <w:sz w:val="18"/>
+                <w:szCs w:val="12"/>
+              </w:rPr>
+            </w:pPr>
+            <w:r>
+              <w:rPr>
+                <w:rFonts w:ascii="Consolas" w:hAnsi="Consolas"/>
+                <w:sz w:val="18"/>
+                <w:szCs w:val="12"/>
+              </w:rPr>
+              <w:t>Ctrl+Enter</w:t>
+            </w:r>
+          </w:p>
+        </w:tc>
+        <w:tc>
+          <w:tcPr>
+            <w:tcW w:w="3261" w:type="dxa"/>
+            <w:shd w:val="clear" w:color="auto" w:fill="auto"/>
+          </w:tcPr>
+          <w:p>
+            <w:pPr>
+              <w:rPr>
+                <w:rFonts w:ascii="Calibri" w:hAnsi="Calibri"/>
+                <w:bCs/>
+                <w:sz w:val="18"/>
+                <w:szCs w:val="12"/>
+                <w:lang w:val="en-US"/>
+              </w:rPr>
+            </w:pPr>
+            <w:r>
+              <w:rPr>
+                <w:rFonts w:ascii="Calibri" w:hAnsi="Calibri"/>
+                <w:bCs/>
+                <w:sz w:val="18"/>
+                <w:szCs w:val="12"/>
+                <w:lang w:val="en-US"/>
+              </w:rPr>
+              <w:t>Open link under cursor i</w:t>
+            </w:r>
+            <w:r>
+              <w:rPr>
+                <w:rFonts w:ascii="Calibri" w:hAnsi="Calibri"/>
+                <w:bCs/>
+                <w:sz w:val="18"/>
+                <w:szCs w:val="12"/>
+                <w:lang w:val="en-US"/>
+              </w:rPr>
+              <w:t>n new tab</w:t>
+            </w:r>
+          </w:p>
+        </w:tc>
+      </w:tr>
+      <w:tr>
+        <w:tc>
+          <w:tcPr>
+            <w:tcW w:w="1985" w:type="dxa"/>
+            <w:shd w:val="clear" w:color="auto" w:fill="auto"/>
+          </w:tcPr>
+          <w:p>
+            <w:pPr>
+              <w:rPr>
+                <w:rFonts w:ascii="Consolas" w:hAnsi="Consolas"/>
+                <w:sz w:val="18"/>
+                <w:szCs w:val="12"/>
+              </w:rPr>
+            </w:pPr>
+            <w:r>
+              <w:rPr>
+                <w:rFonts w:ascii="Consolas" w:hAnsi="Consolas"/>
+                <w:sz w:val="18"/>
+                <w:szCs w:val="12"/>
+              </w:rPr>
+              <w:t>Ctrl+Alt+Enter</w:t>
+            </w:r>
+          </w:p>
+        </w:tc>
+        <w:tc>
+          <w:tcPr>
+            <w:tcW w:w="2552" w:type="dxa"/>
+            <w:shd w:val="clear" w:color="auto" w:fill="auto"/>
+          </w:tcPr>
+          <w:p>
+            <w:pPr>
+              <w:jc w:val="both"/>
+              <w:rPr>
+                <w:rFonts w:ascii="Calibri" w:hAnsi="Calibri"/>
+                <w:bCs/>
+                <w:sz w:val="18"/>
+                <w:szCs w:val="12"/>
+                <w:lang w:val="en-US"/>
+              </w:rPr>
+            </w:pPr>
+            <w:r>
+              <w:rPr>
+                <w:rFonts w:ascii="Calibri" w:hAnsi="Calibri"/>
+                <w:bCs/>
+                <w:sz w:val="18"/>
+                <w:szCs w:val="12"/>
+                <w:lang w:val="en-US"/>
+              </w:rPr>
+              <w:t>Open link under cursor t</w:t>
+            </w:r>
+            <w:r>
+              <w:rPr>
+                <w:rFonts w:ascii="Calibri" w:hAnsi="Calibri"/>
+                <w:bCs/>
+                <w:sz w:val="18"/>
+                <w:szCs w:val="12"/>
+                <w:lang w:val="en-US"/>
+              </w:rPr>
+              <w:t>o right</w:t>
+            </w:r>
+          </w:p>
+        </w:tc>
+        <w:tc>
+          <w:tcPr>
+            <w:tcW w:w="2409" w:type="dxa"/>
+            <w:shd w:val="clear" w:color="auto" w:fill="auto"/>
+          </w:tcPr>
+          <w:p>
+            <w:pPr>
+              <w:rPr>
+                <w:rFonts w:ascii="Consolas" w:hAnsi="Consolas"/>
+                <w:sz w:val="18"/>
+                <w:szCs w:val="12"/>
+                <w:lang w:val="en-US"/>
+              </w:rPr>
+            </w:pPr>
+            <w:r>
+              <w:rPr>
+                <w:rFonts w:ascii="Consolas" w:hAnsi="Consolas"/>
+                <w:sz w:val="18"/>
+                <w:szCs w:val="12"/>
+                <w:lang w:val="en-US"/>
+              </w:rPr>
+              <w:t>Ctrl+Alt+Shift+Enter</w:t>
+            </w:r>
+          </w:p>
+        </w:tc>
+        <w:tc>
+          <w:tcPr>
+            <w:tcW w:w="3261" w:type="dxa"/>
+            <w:shd w:val="clear" w:color="auto" w:fill="auto"/>
+          </w:tcPr>
+          <w:p>
+            <w:pPr>
+              <w:rPr>
+                <w:rFonts w:ascii="Calibri" w:hAnsi="Calibri"/>
+                <w:bCs/>
+                <w:sz w:val="18"/>
+                <w:szCs w:val="12"/>
+                <w:lang w:val="en-US"/>
+              </w:rPr>
+            </w:pPr>
+            <w:r>
+              <w:rPr>
+                <w:rFonts w:ascii="Calibri" w:hAnsi="Calibri"/>
+                <w:bCs/>
+                <w:sz w:val="18"/>
+                <w:szCs w:val="12"/>
+                <w:lang w:val="en-US"/>
+              </w:rPr>
+              <w:t>Open link under cursor i</w:t>
+            </w:r>
+            <w:r>
+              <w:rPr>
+                <w:rFonts w:ascii="Calibri" w:hAnsi="Calibri"/>
+                <w:bCs/>
+                <w:sz w:val="18"/>
+                <w:szCs w:val="12"/>
+                <w:lang w:val="en-US"/>
+              </w:rPr>
+              <w:t>n new Window</w:t>
+            </w:r>
+          </w:p>
+        </w:tc>
+      </w:tr>
+      <w:tr>
+        <w:tc>
+          <w:tcPr>
+            <w:tcW w:w="1985" w:type="dxa"/>
+            <w:shd w:val="clear" w:color="auto" w:fill="auto"/>
+          </w:tcPr>
+          <w:p>
+            <w:pPr>
+              <w:rPr>
+                <w:rFonts w:ascii="Consolas" w:hAnsi="Consolas"/>
+                <w:sz w:val="18"/>
+                <w:szCs w:val="12"/>
+              </w:rPr>
+            </w:pPr>
+            <w:r>
+              <w:rPr>
+                <w:rFonts w:ascii="Consolas" w:hAnsi="Consolas"/>
+                <w:sz w:val="18"/>
+                <w:szCs w:val="12"/>
+              </w:rPr>
+              <w:t>Ctrl+S</w:t>
+            </w:r>
+          </w:p>
+        </w:tc>
+        <w:tc>
+          <w:tcPr>
+            <w:tcW w:w="2552" w:type="dxa"/>
+            <w:shd w:val="clear" w:color="auto" w:fill="auto"/>
+          </w:tcPr>
+          <w:p>
+            <w:pPr>
+              <w:jc w:val="both"/>
+              <w:rPr>
+                <w:rFonts w:ascii="Calibri" w:hAnsi="Calibri"/>
+                <w:bCs/>
+                <w:sz w:val="18"/>
+                <w:szCs w:val="12"/>
+              </w:rPr>
+            </w:pPr>
             <w:r>
               <w:rPr>
                 <w:rFonts w:ascii="Calibri" w:hAnsi="Calibri"/>
@@ -65935,7 +66013,7 @@
                 <w:szCs w:val="12"/>
                 <w:u w:val="single"/>
               </w:rPr>
-              <w:t>g</w:t>
+              <w:t>S</w:t>
             </w:r>
             <w:r>
               <w:rPr>
@@ -65944,7 +66022,67 @@
                 <w:sz w:val="18"/>
                 <w:szCs w:val="12"/>
               </w:rPr>
-              <w:t>raph view</w:t>
+              <w:t>ave</w:t>
+            </w:r>
+          </w:p>
+        </w:tc>
+        <w:tc>
+          <w:tcPr>
+            <w:tcW w:w="2409" w:type="dxa"/>
+            <w:shd w:val="clear" w:color="auto" w:fill="auto"/>
+          </w:tcPr>
+          <w:p>
+            <w:pPr>
+              <w:rPr>
+                <w:rFonts w:ascii="Consolas" w:hAnsi="Consolas"/>
+                <w:sz w:val="18"/>
+                <w:szCs w:val="12"/>
+              </w:rPr>
+            </w:pPr>
+            <w:r>
+              <w:rPr>
+                <w:rFonts w:ascii="Consolas" w:hAnsi="Consolas"/>
+                <w:sz w:val="18"/>
+                <w:szCs w:val="12"/>
+              </w:rPr>
+              <w:t>Ctrl+H</w:t>
+            </w:r>
+          </w:p>
+        </w:tc>
+        <w:tc>
+          <w:tcPr>
+            <w:tcW w:w="3261" w:type="dxa"/>
+            <w:shd w:val="clear" w:color="auto" w:fill="auto"/>
+          </w:tcPr>
+          <w:p>
+            <w:pPr>
+              <w:rPr>
+                <w:rFonts w:ascii="Calibri" w:hAnsi="Calibri"/>
+                <w:bCs/>
+                <w:sz w:val="18"/>
+                <w:szCs w:val="12"/>
+                <w:lang w:val="en-US"/>
+              </w:rPr>
+            </w:pPr>
+            <w:r>
+              <w:rPr>
+                <w:rFonts w:ascii="Calibri" w:hAnsi="Calibri"/>
+                <w:bCs/>
+                <w:sz w:val="18"/>
+                <w:szCs w:val="12"/>
+                <w:lang w:val="en-US"/>
+              </w:rPr>
+              <w:t>Search &amp; replace in current f</w:t>
+            </w:r>
+            <w:r>
+              <w:rPr>
+                <w:rFonts w:ascii="Calibri" w:hAnsi="Calibri"/>
+                <w:bCs/>
+                <w:sz w:val="18"/>
+                <w:szCs w:val="12"/>
+                <w:lang w:val="en-US"/>
+              </w:rPr>
+              <w:t>ile</w:t>
             </w:r>
           </w:p>
         </w:tc>
@@ -65961,15 +66099,17 @@
                 <w:rFonts w:ascii="Consolas" w:hAnsi="Consolas"/>
                 <w:sz w:val="18"/>
                 <w:szCs w:val="12"/>
-              </w:rPr>
-            </w:pPr>
-            <w:r>
-              <w:rPr>
-                <w:rFonts w:ascii="Consolas" w:hAnsi="Consolas"/>
-                <w:sz w:val="18"/>
-                <w:szCs w:val="12"/>
-              </w:rPr>
-              <w:t>Ctrl+S</w:t>
+                <w:lang w:val="en-US"/>
+              </w:rPr>
+            </w:pPr>
+            <w:r>
+              <w:rPr>
+                <w:rFonts w:ascii="Consolas" w:hAnsi="Consolas"/>
+                <w:sz w:val="18"/>
+                <w:szCs w:val="12"/>
+                <w:lang w:val="en-US"/>
+              </w:rPr>
+              <w:t>Ctrl+Shift+F</w:t>
             </w:r>
           </w:p>
         </w:tc>
@@ -65981,6 +66121,190 @@
           <w:p>
             <w:pPr>
               <w:jc w:val="both"/>
+              <w:rPr>
+                <w:rFonts w:ascii="Calibri" w:hAnsi="Calibri"/>
+                <w:bCs/>
+                <w:sz w:val="18"/>
+                <w:szCs w:val="12"/>
+                <w:lang w:val="en-US"/>
+              </w:rPr>
+            </w:pPr>
+            <w:r>
+              <w:rPr>
+                <w:rFonts w:ascii="Calibri" w:hAnsi="Calibri"/>
+                <w:bCs/>
+                <w:sz w:val="18"/>
+                <w:szCs w:val="12"/>
+                <w:lang w:val="en-US"/>
+              </w:rPr>
+              <w:t>Search in all files</w:t>
+            </w:r>
+          </w:p>
+        </w:tc>
+        <w:tc>
+          <w:tcPr>
+            <w:tcW w:w="2409" w:type="dxa"/>
+            <w:shd w:val="clear" w:color="auto" w:fill="auto"/>
+          </w:tcPr>
+          <w:p>
+            <w:pPr>
+              <w:rPr>
+                <w:rFonts w:ascii="Consolas" w:hAnsi="Consolas"/>
+                <w:sz w:val="18"/>
+                <w:szCs w:val="12"/>
+                <w:lang w:val="en-US"/>
+              </w:rPr>
+            </w:pPr>
+            <w:r>
+              <w:rPr>
+                <w:rFonts w:ascii="Consolas" w:hAnsi="Consolas"/>
+                <w:sz w:val="18"/>
+                <w:szCs w:val="12"/>
+                <w:lang w:val="en-US"/>
+              </w:rPr>
+              <w:t>Ctrl+F</w:t>
+            </w:r>
+          </w:p>
+        </w:tc>
+        <w:tc>
+          <w:tcPr>
+            <w:tcW w:w="3261" w:type="dxa"/>
+            <w:shd w:val="clear" w:color="auto" w:fill="auto"/>
+          </w:tcPr>
+          <w:p>
+            <w:pPr>
+              <w:rPr>
+                <w:rFonts w:ascii="Calibri" w:hAnsi="Calibri"/>
+                <w:bCs/>
+                <w:sz w:val="18"/>
+                <w:szCs w:val="12"/>
+                <w:lang w:val="en-US"/>
+              </w:rPr>
+            </w:pPr>
+            <w:r>
+              <w:rPr>
+                <w:rFonts w:ascii="Calibri" w:hAnsi="Calibri"/>
+                <w:bCs/>
+                <w:sz w:val="18"/>
+                <w:szCs w:val="12"/>
+                <w:lang w:val="en-US"/>
+              </w:rPr>
+              <w:t>Search current file</w:t>
+            </w:r>
+          </w:p>
+        </w:tc>
+      </w:tr>
+      <w:tr>
+        <w:tc>
+          <w:tcPr>
+            <w:tcW w:w="10207" w:type="dxa"/>
+            <w:gridSpan w:val="4"/>
+            <w:shd w:val="clear" w:color="auto" w:fill="4F81BD" w:themeFill="accent1"/>
+          </w:tcPr>
+          <w:p>
+            <w:pPr>
+              <w:rPr>
+                <w:rFonts w:ascii="Calibri" w:hAnsi="Calibri"/>
+                <w:bCs/>
+                <w:sz w:val="18"/>
+                <w:szCs w:val="12"/>
+                <w:lang w:val="en-US"/>
+              </w:rPr>
+            </w:pPr>
+            <w:r>
+              <w:rPr>
+                <w:rFonts w:ascii="Calibri" w:hAnsi="Calibri"/>
+                <w:b/>
+                <w:color w:val="FFFFFF" w:themeColor="background1"/>
+                <w:sz w:val="18"/>
+                <w:szCs w:val="12"/>
+              </w:rPr>
+              <w:t>Editing</w:t>
+            </w:r>
+          </w:p>
+        </w:tc>
+      </w:tr>
+      <w:tr>
+        <w:tc>
+          <w:tcPr>
+            <w:tcW w:w="1985" w:type="dxa"/>
+            <w:shd w:val="clear" w:color="auto" w:fill="auto"/>
+          </w:tcPr>
+          <w:p>
+            <w:pPr>
+              <w:rPr>
+                <w:rFonts w:ascii="Consolas" w:hAnsi="Consolas"/>
+                <w:sz w:val="18"/>
+                <w:szCs w:val="12"/>
+              </w:rPr>
+            </w:pPr>
+            <w:r>
+              <w:rPr>
+                <w:rFonts w:ascii="Consolas" w:hAnsi="Consolas"/>
+                <w:sz w:val="18"/>
+                <w:szCs w:val="12"/>
+              </w:rPr>
+              <w:t>F2</w:t>
+            </w:r>
+          </w:p>
+        </w:tc>
+        <w:tc>
+          <w:tcPr>
+            <w:tcW w:w="2552" w:type="dxa"/>
+            <w:shd w:val="clear" w:color="auto" w:fill="auto"/>
+          </w:tcPr>
+          <w:p>
+            <w:pPr>
+              <w:jc w:val="both"/>
+              <w:rPr>
+                <w:rFonts w:ascii="Calibri" w:hAnsi="Calibri"/>
+                <w:bCs/>
+                <w:sz w:val="18"/>
+                <w:szCs w:val="12"/>
+              </w:rPr>
+            </w:pPr>
+            <w:r>
+              <w:rPr>
+                <w:rFonts w:ascii="Calibri" w:hAnsi="Calibri"/>
+                <w:bCs/>
+                <w:sz w:val="18"/>
+                <w:szCs w:val="12"/>
+              </w:rPr>
+              <w:t>Rename file</w:t>
+            </w:r>
+          </w:p>
+        </w:tc>
+        <w:tc>
+          <w:tcPr>
+            <w:tcW w:w="2409" w:type="dxa"/>
+            <w:shd w:val="clear" w:color="auto" w:fill="auto"/>
+          </w:tcPr>
+          <w:p>
+            <w:pPr>
+              <w:rPr>
+                <w:rFonts w:ascii="Consolas" w:hAnsi="Consolas"/>
+                <w:sz w:val="18"/>
+                <w:szCs w:val="12"/>
+              </w:rPr>
+            </w:pPr>
+            <w:r>
+              <w:rPr>
+                <w:rFonts w:ascii="Consolas" w:hAnsi="Consolas"/>
+                <w:sz w:val="18"/>
+                <w:szCs w:val="12"/>
+                <w:lang w:val="en-US"/>
+              </w:rPr>
+              <w:t>Ctrl+D</w:t>
+            </w:r>
+          </w:p>
+        </w:tc>
+        <w:tc>
+          <w:tcPr>
+            <w:tcW w:w="3261" w:type="dxa"/>
+            <w:shd w:val="clear" w:color="auto" w:fill="auto"/>
+          </w:tcPr>
+          <w:p>
+            <w:pPr>
               <w:rPr>
                 <w:rFonts w:ascii="Calibri" w:hAnsi="Calibri"/>
                 <w:bCs/>
@@ -65996,8 +66320,9 @@
                 <w:sz w:val="18"/>
                 <w:szCs w:val="12"/>
                 <w:u w:val="single"/>
-              </w:rPr>
-              <w:t>S</w:t>
+                <w:lang w:val="en-US"/>
+              </w:rPr>
+              <w:t>D</w:t>
             </w:r>
             <w:r>
               <w:rPr>
@@ -66005,8 +66330,59 @@
                 <w:bCs/>
                 <w:sz w:val="18"/>
                 <w:szCs w:val="12"/>
-              </w:rPr>
-              <w:t>ave</w:t>
+                <w:lang w:val="en-US"/>
+              </w:rPr>
+              <w:t>elete paragraph</w:t>
+            </w:r>
+          </w:p>
+        </w:tc>
+      </w:tr>
+      <w:tr>
+        <w:tc>
+          <w:tcPr>
+            <w:tcW w:w="1985" w:type="dxa"/>
+            <w:shd w:val="clear" w:color="auto" w:fill="auto"/>
+          </w:tcPr>
+          <w:p>
+            <w:pPr>
+              <w:rPr>
+                <w:rFonts w:ascii="Consolas" w:hAnsi="Consolas"/>
+                <w:sz w:val="18"/>
+                <w:szCs w:val="12"/>
+              </w:rPr>
+            </w:pPr>
+            <w:r>
+              <w:rPr>
+                <w:rFonts w:ascii="Consolas" w:hAnsi="Consolas"/>
+                <w:sz w:val="18"/>
+                <w:szCs w:val="12"/>
+              </w:rPr>
+              <w:t>Ctrl+K</w:t>
+            </w:r>
+          </w:p>
+        </w:tc>
+        <w:tc>
+          <w:tcPr>
+            <w:tcW w:w="2552" w:type="dxa"/>
+            <w:shd w:val="clear" w:color="auto" w:fill="auto"/>
+          </w:tcPr>
+          <w:p>
+            <w:pPr>
+              <w:rPr>
+                <w:rFonts w:ascii="Calibri" w:hAnsi="Calibri"/>
+                <w:bCs/>
+                <w:sz w:val="18"/>
+                <w:szCs w:val="12"/>
+              </w:rPr>
+            </w:pPr>
+            <w:r>
+              <w:rPr>
+                <w:rFonts w:ascii="Calibri" w:hAnsi="Calibri"/>
+                <w:bCs/>
+                <w:sz w:val="18"/>
+                <w:szCs w:val="12"/>
+              </w:rPr>
+              <w:t>Insert markdown link</w:t>
             </w:r>
           </w:p>
         </w:tc>
@@ -66029,7 +66405,7 @@
                 <w:sz w:val="18"/>
                 <w:szCs w:val="12"/>
               </w:rPr>
-              <w:t>Ctrl+H</w:t>
+              <w:t>Ctrl+;</w:t>
             </w:r>
           </w:p>
         </w:tc>
@@ -66045,7 +66421,6 @@
                 <w:bCs/>
                 <w:sz w:val="18"/>
                 <w:szCs w:val="12"/>
-                <w:lang w:val="en-US"/>
               </w:rPr>
             </w:pPr>
             <w:r>
@@ -66054,19 +66429,146 @@
                 <w:bCs/>
                 <w:sz w:val="18"/>
                 <w:szCs w:val="12"/>
-                <w:lang w:val="en-US"/>
-              </w:rPr>
-              <w:t>Search &amp; replace in current f</w:t>
-            </w:r>
-            <w:r>
+              </w:rPr>
+              <w:t>Add file property</w:t>
+            </w:r>
+          </w:p>
+        </w:tc>
+      </w:tr>
+      <w:tr>
+        <w:tc>
+          <w:tcPr>
+            <w:tcW w:w="1985" w:type="dxa"/>
+            <w:shd w:val="clear" w:color="auto" w:fill="auto"/>
+          </w:tcPr>
+          <w:p>
+            <w:pPr>
+              <w:rPr>
+                <w:rFonts w:ascii="Consolas" w:hAnsi="Consolas"/>
+                <w:sz w:val="18"/>
+                <w:szCs w:val="12"/>
+              </w:rPr>
+            </w:pPr>
+            <w:r>
+              <w:rPr>
+                <w:rFonts w:ascii="Consolas" w:hAnsi="Consolas"/>
+                <w:sz w:val="18"/>
+                <w:szCs w:val="12"/>
+              </w:rPr>
+              <w:t>Ctrl+B</w:t>
+            </w:r>
+          </w:p>
+        </w:tc>
+        <w:tc>
+          <w:tcPr>
+            <w:tcW w:w="2552" w:type="dxa"/>
+            <w:shd w:val="clear" w:color="auto" w:fill="auto"/>
+          </w:tcPr>
+          <w:p>
+            <w:pPr>
               <w:rPr>
                 <w:rFonts w:ascii="Calibri" w:hAnsi="Calibri"/>
                 <w:bCs/>
                 <w:sz w:val="18"/>
                 <w:szCs w:val="12"/>
-                <w:lang w:val="en-US"/>
-              </w:rPr>
-              <w:t>ile</w:t>
+              </w:rPr>
+            </w:pPr>
+            <w:r>
+              <w:rPr>
+                <w:rFonts w:ascii="Calibri" w:hAnsi="Calibri"/>
+                <w:bCs/>
+                <w:sz w:val="18"/>
+                <w:szCs w:val="12"/>
+              </w:rPr>
+              <w:t xml:space="preserve">Toggle </w:t>
+            </w:r>
+            <w:r>
+              <w:rPr>
+                <w:rFonts w:ascii="Calibri" w:hAnsi="Calibri"/>
+                <w:b/>
+                <w:bCs/>
+                <w:sz w:val="18"/>
+                <w:szCs w:val="12"/>
+                <w:u w:val="single"/>
+              </w:rPr>
+              <w:t>b</w:t>
+            </w:r>
+            <w:r>
+              <w:rPr>
+                <w:rFonts w:ascii="Calibri" w:hAnsi="Calibri"/>
+                <w:bCs/>
+                <w:sz w:val="18"/>
+                <w:szCs w:val="12"/>
+              </w:rPr>
+              <w:t>old</w:t>
+            </w:r>
+          </w:p>
+        </w:tc>
+        <w:tc>
+          <w:tcPr>
+            <w:tcW w:w="2409" w:type="dxa"/>
+            <w:shd w:val="clear" w:color="auto" w:fill="auto"/>
+          </w:tcPr>
+          <w:p>
+            <w:pPr>
+              <w:rPr>
+                <w:rFonts w:ascii="Consolas" w:hAnsi="Consolas"/>
+                <w:sz w:val="18"/>
+                <w:szCs w:val="12"/>
+              </w:rPr>
+            </w:pPr>
+            <w:r>
+              <w:rPr>
+                <w:rFonts w:ascii="Consolas" w:hAnsi="Consolas"/>
+                <w:sz w:val="18"/>
+                <w:szCs w:val="12"/>
+              </w:rPr>
+              <w:t>Ctrl+I</w:t>
+            </w:r>
+          </w:p>
+        </w:tc>
+        <w:tc>
+          <w:tcPr>
+            <w:tcW w:w="3261" w:type="dxa"/>
+            <w:shd w:val="clear" w:color="auto" w:fill="auto"/>
+          </w:tcPr>
+          <w:p>
+            <w:pPr>
+              <w:rPr>
+                <w:rFonts w:ascii="Calibri" w:hAnsi="Calibri"/>
+                <w:bCs/>
+                <w:sz w:val="18"/>
+                <w:szCs w:val="12"/>
+              </w:rPr>
+            </w:pPr>
+            <w:r>
+              <w:rPr>
+                <w:rFonts w:ascii="Calibri" w:hAnsi="Calibri"/>
+                <w:bCs/>
+                <w:sz w:val="18"/>
+                <w:szCs w:val="12"/>
+              </w:rPr>
+              <w:t xml:space="preserve">Toggle </w:t>
+            </w:r>
+            <w:r>
+              <w:rPr>
+                <w:rFonts w:ascii="Calibri" w:hAnsi="Calibri"/>
+                <w:b/>
+                <w:bCs/>
+                <w:sz w:val="18"/>
+                <w:szCs w:val="12"/>
+                <w:u w:val="single"/>
+              </w:rPr>
+              <w:t>i</w:t>
+            </w:r>
+            <w:r>
+              <w:rPr>
+                <w:rFonts w:ascii="Calibri" w:hAnsi="Calibri"/>
+                <w:bCs/>
+                <w:sz w:val="18"/>
+                <w:szCs w:val="12"/>
+              </w:rPr>
+              <w:t>talics</w:t>
             </w:r>
           </w:p>
         </w:tc>
@@ -66083,17 +66585,15 @@
                 <w:rFonts w:ascii="Consolas" w:hAnsi="Consolas"/>
                 <w:sz w:val="18"/>
                 <w:szCs w:val="12"/>
-                <w:lang w:val="en-US"/>
-              </w:rPr>
-            </w:pPr>
-            <w:r>
-              <w:rPr>
-                <w:rFonts w:ascii="Consolas" w:hAnsi="Consolas"/>
-                <w:sz w:val="18"/>
-                <w:szCs w:val="12"/>
-                <w:lang w:val="en-US"/>
-              </w:rPr>
-              <w:t>Ctrl+Shift+F</w:t>
+              </w:rPr>
+            </w:pPr>
+            <w:r>
+              <w:rPr>
+                <w:rFonts w:ascii="Consolas" w:hAnsi="Consolas"/>
+                <w:sz w:val="18"/>
+                <w:szCs w:val="12"/>
+              </w:rPr>
+              <w:t>Ctrl+L</w:t>
             </w:r>
           </w:p>
         </w:tc>
@@ -66104,13 +66604,11 @@
           </w:tcPr>
           <w:p>
             <w:pPr>
-              <w:jc w:val="both"/>
               <w:rPr>
                 <w:rFonts w:ascii="Calibri" w:hAnsi="Calibri"/>
                 <w:bCs/>
                 <w:sz w:val="18"/>
                 <w:szCs w:val="12"/>
-                <w:lang w:val="en-US"/>
               </w:rPr>
             </w:pPr>
             <w:r>
@@ -66119,9 +66617,8 @@
                 <w:bCs/>
                 <w:sz w:val="18"/>
                 <w:szCs w:val="12"/>
-                <w:lang w:val="en-US"/>
-              </w:rPr>
-              <w:t>Search in all files</w:t>
+              </w:rPr>
+              <w:t>Toggle checkbox status</w:t>
             </w:r>
           </w:p>
         </w:tc>
@@ -66136,17 +66633,15 @@
                 <w:rFonts w:ascii="Consolas" w:hAnsi="Consolas"/>
                 <w:sz w:val="18"/>
                 <w:szCs w:val="12"/>
-                <w:lang w:val="en-US"/>
-              </w:rPr>
-            </w:pPr>
-            <w:r>
-              <w:rPr>
-                <w:rFonts w:ascii="Consolas" w:hAnsi="Consolas"/>
-                <w:sz w:val="18"/>
-                <w:szCs w:val="12"/>
-                <w:lang w:val="en-US"/>
-              </w:rPr>
-              <w:t>Ctrl+F</w:t>
+              </w:rPr>
+            </w:pPr>
+            <w:r>
+              <w:rPr>
+                <w:rFonts w:ascii="Consolas" w:hAnsi="Consolas"/>
+                <w:sz w:val="18"/>
+                <w:szCs w:val="12"/>
+              </w:rPr>
+              <w:t>Ctrl+/</w:t>
             </w:r>
           </w:p>
         </w:tc>
@@ -66162,7 +66657,6 @@
                 <w:bCs/>
                 <w:sz w:val="18"/>
                 <w:szCs w:val="12"/>
-                <w:lang w:val="en-US"/>
               </w:rPr>
             </w:pPr>
             <w:r>
@@ -66171,9 +66665,470 @@
                 <w:bCs/>
                 <w:sz w:val="18"/>
                 <w:szCs w:val="12"/>
-                <w:lang w:val="en-US"/>
-              </w:rPr>
-              <w:t>Search current file</w:t>
+              </w:rPr>
+              <w:t>Toggle comment</w:t>
+            </w:r>
+          </w:p>
+        </w:tc>
+      </w:tr>
+      <w:tr>
+        <w:tc>
+          <w:tcPr>
+            <w:tcW w:w="1985" w:type="dxa"/>
+            <w:shd w:val="clear" w:color="auto" w:fill="D9D9D9" w:themeFill="background1" w:themeFillShade="D9"/>
+          </w:tcPr>
+          <w:p>
+            <w:pPr>
+              <w:rPr>
+                <w:rFonts w:ascii="Consolas" w:hAnsi="Consolas"/>
+                <w:sz w:val="18"/>
+                <w:szCs w:val="12"/>
+              </w:rPr>
+            </w:pPr>
+            <w:r>
+              <w:rPr>
+                <w:rFonts w:ascii="Consolas" w:hAnsi="Consolas"/>
+                <w:sz w:val="18"/>
+                <w:szCs w:val="12"/>
+              </w:rPr>
+              <w:t>Ctrl+Shift+X</w:t>
+            </w:r>
+          </w:p>
+        </w:tc>
+        <w:tc>
+          <w:tcPr>
+            <w:tcW w:w="2552" w:type="dxa"/>
+            <w:shd w:val="clear" w:color="auto" w:fill="D9D9D9" w:themeFill="background1" w:themeFillShade="D9"/>
+          </w:tcPr>
+          <w:p>
+            <w:pPr>
+              <w:rPr>
+                <w:rFonts w:ascii="Calibri" w:hAnsi="Calibri"/>
+                <w:bCs/>
+                <w:sz w:val="18"/>
+                <w:szCs w:val="12"/>
+              </w:rPr>
+            </w:pPr>
+            <w:r>
+              <w:rPr>
+                <w:rFonts w:ascii="Calibri" w:hAnsi="Calibri"/>
+                <w:bCs/>
+                <w:sz w:val="18"/>
+                <w:szCs w:val="12"/>
+              </w:rPr>
+              <w:t>Toggle strikethrough</w:t>
+            </w:r>
+          </w:p>
+        </w:tc>
+        <w:tc>
+          <w:tcPr>
+            <w:tcW w:w="2409" w:type="dxa"/>
+            <w:shd w:val="clear" w:color="auto" w:fill="D9D9D9" w:themeFill="background1" w:themeFillShade="D9"/>
+          </w:tcPr>
+          <w:p>
+            <w:pPr>
+              <w:rPr>
+                <w:rFonts w:ascii="Consolas" w:hAnsi="Consolas"/>
+                <w:sz w:val="18"/>
+                <w:szCs w:val="12"/>
+              </w:rPr>
+            </w:pPr>
+            <w:r>
+              <w:rPr>
+                <w:rFonts w:ascii="Consolas" w:hAnsi="Consolas"/>
+                <w:sz w:val="18"/>
+                <w:szCs w:val="12"/>
+              </w:rPr>
+              <w:t>Ctrl+Shift+C</w:t>
+            </w:r>
+          </w:p>
+        </w:tc>
+        <w:tc>
+          <w:tcPr>
+            <w:tcW w:w="3261" w:type="dxa"/>
+            <w:shd w:val="clear" w:color="auto" w:fill="D9D9D9" w:themeFill="background1" w:themeFillShade="D9"/>
+          </w:tcPr>
+          <w:p>
+            <w:pPr>
+              <w:jc w:val="both"/>
+              <w:rPr>
+                <w:rFonts w:ascii="Calibri" w:hAnsi="Calibri"/>
+                <w:bCs/>
+                <w:sz w:val="18"/>
+                <w:szCs w:val="12"/>
+              </w:rPr>
+            </w:pPr>
+            <w:r>
+              <w:rPr>
+                <w:rFonts w:ascii="Calibri" w:hAnsi="Calibri"/>
+                <w:bCs/>
+                <w:sz w:val="18"/>
+                <w:szCs w:val="12"/>
+              </w:rPr>
+              <w:t xml:space="preserve">Toggle </w:t>
+            </w:r>
+            <w:r>
+              <w:rPr>
+                <w:rFonts w:ascii="Calibri" w:hAnsi="Calibri"/>
+                <w:b/>
+                <w:bCs/>
+                <w:sz w:val="18"/>
+                <w:szCs w:val="12"/>
+                <w:u w:val="single"/>
+              </w:rPr>
+              <w:t>c</w:t>
+            </w:r>
+            <w:r>
+              <w:rPr>
+                <w:rFonts w:ascii="Calibri" w:hAnsi="Calibri"/>
+                <w:bCs/>
+                <w:sz w:val="18"/>
+                <w:szCs w:val="12"/>
+              </w:rPr>
+              <w:t>ode</w:t>
+            </w:r>
+          </w:p>
+        </w:tc>
+      </w:tr>
+      <w:tr>
+        <w:tc>
+          <w:tcPr>
+            <w:tcW w:w="1985" w:type="dxa"/>
+            <w:shd w:val="clear" w:color="auto" w:fill="D9D9D9" w:themeFill="background1" w:themeFillShade="D9"/>
+          </w:tcPr>
+          <w:p>
+            <w:pPr>
+              <w:rPr>
+                <w:rFonts w:ascii="Consolas" w:hAnsi="Consolas"/>
+                <w:sz w:val="18"/>
+                <w:szCs w:val="12"/>
+              </w:rPr>
+            </w:pPr>
+            <w:r>
+              <w:rPr>
+                <w:rFonts w:ascii="Consolas" w:hAnsi="Consolas"/>
+                <w:sz w:val="18"/>
+                <w:szCs w:val="12"/>
+              </w:rPr>
+              <w:t>Ctrl+Shift+L</w:t>
+            </w:r>
+          </w:p>
+        </w:tc>
+        <w:tc>
+          <w:tcPr>
+            <w:tcW w:w="2552" w:type="dxa"/>
+            <w:shd w:val="clear" w:color="auto" w:fill="D9D9D9" w:themeFill="background1" w:themeFillShade="D9"/>
+          </w:tcPr>
+          <w:p>
+            <w:pPr>
+              <w:rPr>
+                <w:rFonts w:ascii="Calibri" w:hAnsi="Calibri"/>
+                <w:bCs/>
+                <w:sz w:val="18"/>
+                <w:szCs w:val="12"/>
+              </w:rPr>
+            </w:pPr>
+            <w:r>
+              <w:rPr>
+                <w:rFonts w:ascii="Calibri" w:hAnsi="Calibri"/>
+                <w:bCs/>
+                <w:sz w:val="18"/>
+                <w:szCs w:val="12"/>
+              </w:rPr>
+              <w:t xml:space="preserve">Toggle bullet </w:t>
+            </w:r>
+            <w:r>
+              <w:rPr>
+                <w:rFonts w:ascii="Calibri" w:hAnsi="Calibri"/>
+                <w:b/>
+                <w:bCs/>
+                <w:sz w:val="18"/>
+                <w:szCs w:val="12"/>
+                <w:u w:val="single"/>
+              </w:rPr>
+              <w:t>l</w:t>
+            </w:r>
+            <w:r>
+              <w:rPr>
+                <w:rFonts w:ascii="Calibri" w:hAnsi="Calibri"/>
+                <w:bCs/>
+                <w:sz w:val="18"/>
+                <w:szCs w:val="12"/>
+              </w:rPr>
+              <w:t>ist</w:t>
+            </w:r>
+          </w:p>
+        </w:tc>
+        <w:tc>
+          <w:tcPr>
+            <w:tcW w:w="2409" w:type="dxa"/>
+            <w:shd w:val="clear" w:color="auto" w:fill="D9D9D9" w:themeFill="background1" w:themeFillShade="D9"/>
+          </w:tcPr>
+          <w:p>
+            <w:pPr>
+              <w:rPr>
+                <w:rFonts w:ascii="Consolas" w:hAnsi="Consolas"/>
+                <w:sz w:val="18"/>
+                <w:szCs w:val="12"/>
+              </w:rPr>
+            </w:pPr>
+            <w:r>
+              <w:rPr>
+                <w:rFonts w:ascii="Consolas" w:hAnsi="Consolas"/>
+                <w:sz w:val="18"/>
+                <w:szCs w:val="12"/>
+              </w:rPr>
+              <w:t>Alt+L</w:t>
+            </w:r>
+          </w:p>
+        </w:tc>
+        <w:tc>
+          <w:tcPr>
+            <w:tcW w:w="3261" w:type="dxa"/>
+            <w:shd w:val="clear" w:color="auto" w:fill="D9D9D9" w:themeFill="background1" w:themeFillShade="D9"/>
+          </w:tcPr>
+          <w:p>
+            <w:pPr>
+              <w:rPr>
+                <w:rFonts w:ascii="Calibri" w:hAnsi="Calibri"/>
+                <w:bCs/>
+                <w:sz w:val="18"/>
+                <w:szCs w:val="12"/>
+              </w:rPr>
+            </w:pPr>
+            <w:r>
+              <w:rPr>
+                <w:rFonts w:ascii="Calibri" w:hAnsi="Calibri"/>
+                <w:bCs/>
+                <w:sz w:val="18"/>
+                <w:szCs w:val="12"/>
+              </w:rPr>
+              <w:t xml:space="preserve">Toggle numbered </w:t>
+            </w:r>
+            <w:r>
+              <w:rPr>
+                <w:rFonts w:ascii="Calibri" w:hAnsi="Calibri"/>
+                <w:b/>
+                <w:bCs/>
+                <w:sz w:val="18"/>
+                <w:szCs w:val="12"/>
+                <w:u w:val="single"/>
+              </w:rPr>
+              <w:t>l</w:t>
+            </w:r>
+            <w:r>
+              <w:rPr>
+                <w:rFonts w:ascii="Calibri" w:hAnsi="Calibri"/>
+                <w:bCs/>
+                <w:sz w:val="18"/>
+                <w:szCs w:val="12"/>
+              </w:rPr>
+              <w:t>ist</w:t>
+            </w:r>
+          </w:p>
+        </w:tc>
+      </w:tr>
+      <w:tr>
+        <w:tc>
+          <w:tcPr>
+            <w:tcW w:w="1985" w:type="dxa"/>
+            <w:shd w:val="clear" w:color="auto" w:fill="D9D9D9" w:themeFill="background1" w:themeFillShade="D9"/>
+          </w:tcPr>
+          <w:p>
+            <w:pPr>
+              <w:rPr>
+                <w:rFonts w:ascii="Consolas" w:hAnsi="Consolas"/>
+                <w:sz w:val="18"/>
+                <w:szCs w:val="12"/>
+              </w:rPr>
+            </w:pPr>
+            <w:r>
+              <w:rPr>
+                <w:rFonts w:ascii="Consolas" w:hAnsi="Consolas"/>
+                <w:sz w:val="18"/>
+                <w:szCs w:val="12"/>
+              </w:rPr>
+              <w:t>Ctrl+Alt+R</w:t>
+            </w:r>
+          </w:p>
+        </w:tc>
+        <w:tc>
+          <w:tcPr>
+            <w:tcW w:w="2552" w:type="dxa"/>
+            <w:shd w:val="clear" w:color="auto" w:fill="D9D9D9" w:themeFill="background1" w:themeFillShade="D9"/>
+          </w:tcPr>
+          <w:p>
+            <w:pPr>
+              <w:rPr>
+                <w:rFonts w:ascii="Calibri" w:hAnsi="Calibri"/>
+                <w:bCs/>
+                <w:sz w:val="18"/>
+                <w:szCs w:val="12"/>
+              </w:rPr>
+            </w:pPr>
+            <w:r>
+              <w:rPr>
+                <w:rFonts w:ascii="Calibri" w:hAnsi="Calibri"/>
+                <w:bCs/>
+                <w:sz w:val="18"/>
+                <w:szCs w:val="12"/>
+              </w:rPr>
+              <w:t>Rename this heading…</w:t>
+            </w:r>
+          </w:p>
+        </w:tc>
+        <w:tc>
+          <w:tcPr>
+            <w:tcW w:w="2409" w:type="dxa"/>
+            <w:shd w:val="clear" w:color="auto" w:fill="D9D9D9" w:themeFill="background1" w:themeFillShade="D9"/>
+          </w:tcPr>
+          <w:p>
+            <w:pPr>
+              <w:rPr>
+                <w:rFonts w:ascii="Consolas" w:hAnsi="Consolas"/>
+                <w:sz w:val="18"/>
+                <w:szCs w:val="12"/>
+              </w:rPr>
+            </w:pPr>
+            <w:r>
+              <w:rPr>
+                <w:rFonts w:ascii="Consolas" w:hAnsi="Consolas"/>
+                <w:sz w:val="18"/>
+                <w:szCs w:val="12"/>
+              </w:rPr>
+              <w:t>Ctrl+=</w:t>
+            </w:r>
+          </w:p>
+        </w:tc>
+        <w:tc>
+          <w:tcPr>
+            <w:tcW w:w="3261" w:type="dxa"/>
+            <w:shd w:val="clear" w:color="auto" w:fill="D9D9D9" w:themeFill="background1" w:themeFillShade="D9"/>
+          </w:tcPr>
+          <w:p>
+            <w:pPr>
+              <w:rPr>
+                <w:rFonts w:ascii="Calibri" w:hAnsi="Calibri"/>
+                <w:bCs/>
+                <w:sz w:val="18"/>
+                <w:szCs w:val="12"/>
+              </w:rPr>
+            </w:pPr>
+            <w:r>
+              <w:rPr>
+                <w:rFonts w:ascii="Calibri" w:hAnsi="Calibri"/>
+                <w:bCs/>
+                <w:sz w:val="18"/>
+                <w:szCs w:val="12"/>
+              </w:rPr>
+              <w:t>Toggle highlight</w:t>
+            </w:r>
+          </w:p>
+        </w:tc>
+      </w:tr>
+      <w:tr>
+        <w:tc>
+          <w:tcPr>
+            <w:tcW w:w="1985" w:type="dxa"/>
+            <w:shd w:val="clear" w:color="auto" w:fill="D9D9D9" w:themeFill="background1" w:themeFillShade="D9"/>
+          </w:tcPr>
+          <w:p>
+            <w:pPr>
+              <w:rPr>
+                <w:rFonts w:ascii="Consolas" w:hAnsi="Consolas"/>
+                <w:sz w:val="18"/>
+                <w:szCs w:val="12"/>
+              </w:rPr>
+            </w:pPr>
+            <w:r>
+              <w:rPr>
+                <w:rFonts w:ascii="Consolas" w:hAnsi="Consolas"/>
+                <w:sz w:val="18"/>
+                <w:szCs w:val="12"/>
+              </w:rPr>
+              <w:t>Ctrl+Alt+Num</w:t>
+            </w:r>
+          </w:p>
+        </w:tc>
+        <w:tc>
+          <w:tcPr>
+            <w:tcW w:w="2552" w:type="dxa"/>
+            <w:shd w:val="clear" w:color="auto" w:fill="D9D9D9" w:themeFill="background1" w:themeFillShade="D9"/>
+          </w:tcPr>
+          <w:p>
+            <w:pPr>
+              <w:rPr>
+                <w:rFonts w:ascii="Calibri" w:hAnsi="Calibri"/>
+                <w:bCs/>
+                <w:sz w:val="18"/>
+                <w:szCs w:val="12"/>
+              </w:rPr>
+            </w:pPr>
+            <w:r>
+              <w:rPr>
+                <w:rFonts w:ascii="Calibri" w:hAnsi="Calibri"/>
+                <w:bCs/>
+                <w:sz w:val="18"/>
+                <w:szCs w:val="12"/>
+              </w:rPr>
+              <w:t xml:space="preserve">Set as heading </w:t>
+            </w:r>
+            <w:r>
+              <w:rPr>
+                <w:rFonts w:ascii="Consolas" w:hAnsi="Consolas"/>
+                <w:sz w:val="18"/>
+                <w:szCs w:val="12"/>
+              </w:rPr>
+              <w:t>Num</w:t>
+            </w:r>
+          </w:p>
+        </w:tc>
+        <w:tc>
+          <w:tcPr>
+            <w:tcW w:w="2409" w:type="dxa"/>
+            <w:shd w:val="clear" w:color="auto" w:fill="D9D9D9" w:themeFill="background1" w:themeFillShade="D9"/>
+          </w:tcPr>
+          <w:p>
+            <w:pPr>
+              <w:rPr>
+                <w:rFonts w:ascii="Consolas" w:hAnsi="Consolas"/>
+                <w:sz w:val="18"/>
+                <w:szCs w:val="12"/>
+              </w:rPr>
+            </w:pPr>
+            <w:r>
+              <w:rPr>
+                <w:rFonts w:ascii="Consolas" w:hAnsi="Consolas"/>
+                <w:sz w:val="18"/>
+                <w:szCs w:val="12"/>
+              </w:rPr>
+              <w:t>Ctrl+Alt+`</w:t>
+            </w:r>
+          </w:p>
+        </w:tc>
+        <w:tc>
+          <w:tcPr>
+            <w:tcW w:w="3261" w:type="dxa"/>
+            <w:shd w:val="clear" w:color="auto" w:fill="D9D9D9" w:themeFill="background1" w:themeFillShade="D9"/>
+          </w:tcPr>
+          <w:p>
+            <w:pPr>
+              <w:rPr>
+                <w:rFonts w:ascii="Calibri" w:hAnsi="Calibri"/>
+                <w:bCs/>
+                <w:sz w:val="18"/>
+                <w:szCs w:val="12"/>
+              </w:rPr>
+            </w:pPr>
+            <w:r>
+              <w:rPr>
+                <w:rFonts w:ascii="Calibri" w:hAnsi="Calibri"/>
+                <w:bCs/>
+                <w:sz w:val="18"/>
+                <w:szCs w:val="12"/>
+                <w:lang w:val="en-US"/>
+              </w:rPr>
+              <w:t>Remove heading</w:t>
             </w:r>
           </w:p>
         </w:tc>
@@ -66192,7 +67147,6 @@
                 <w:bCs/>
                 <w:sz w:val="18"/>
                 <w:szCs w:val="12"/>
-                <w:lang w:val="en-US"/>
               </w:rPr>
             </w:pPr>
             <w:r>
@@ -66203,7 +67157,7 @@
                 <w:sz w:val="18"/>
                 <w:szCs w:val="12"/>
               </w:rPr>
-              <w:t>Editing</w:t>
+              <w:t>Navigation</w:t>
             </w:r>
           </w:p>
         </w:tc>
@@ -66212,34 +67166,33 @@
         <w:tc>
           <w:tcPr>
             <w:tcW w:w="1985" w:type="dxa"/>
-            <w:shd w:val="clear" w:color="auto" w:fill="auto"/>
-          </w:tcPr>
-          <w:p>
-            <w:pPr>
-              <w:rPr>
-                <w:rFonts w:ascii="Consolas" w:hAnsi="Consolas"/>
-                <w:sz w:val="18"/>
-                <w:szCs w:val="12"/>
-              </w:rPr>
-            </w:pPr>
-            <w:r>
-              <w:rPr>
-                <w:rFonts w:ascii="Consolas" w:hAnsi="Consolas"/>
-                <w:sz w:val="18"/>
-                <w:szCs w:val="12"/>
-              </w:rPr>
-              <w:t>F2</w:t>
+            <w:shd w:val="clear" w:color="auto" w:fill="D9D9D9" w:themeFill="background1" w:themeFillShade="D9"/>
+          </w:tcPr>
+          <w:p>
+            <w:pPr>
+              <w:rPr>
+                <w:rFonts w:ascii="Consolas" w:hAnsi="Consolas"/>
+                <w:sz w:val="18"/>
+                <w:szCs w:val="12"/>
+              </w:rPr>
+            </w:pPr>
+            <w:r>
+              <w:rPr>
+                <w:rFonts w:ascii="Consolas" w:hAnsi="Consolas"/>
+                <w:sz w:val="18"/>
+                <w:szCs w:val="12"/>
+              </w:rPr>
+              <w:t>Ctrl+Shift+E</w:t>
             </w:r>
           </w:p>
         </w:tc>
         <w:tc>
           <w:tcPr>
             <w:tcW w:w="2552" w:type="dxa"/>
-            <w:shd w:val="clear" w:color="auto" w:fill="auto"/>
-          </w:tcPr>
-          <w:p>
-            <w:pPr>
-              <w:jc w:val="both"/>
+            <w:shd w:val="clear" w:color="auto" w:fill="D9D9D9" w:themeFill="background1" w:themeFillShade="D9"/>
+          </w:tcPr>
+          <w:p>
+            <w:pPr>
               <w:rPr>
                 <w:rFonts w:ascii="Calibri" w:hAnsi="Calibri"/>
                 <w:bCs/>
@@ -66254,38 +67207,37 @@
                 <w:sz w:val="18"/>
                 <w:szCs w:val="12"/>
               </w:rPr>
-              <w:t>Rename file</w:t>
+              <w:t>Show file explorer</w:t>
             </w:r>
           </w:p>
         </w:tc>
         <w:tc>
           <w:tcPr>
             <w:tcW w:w="2409" w:type="dxa"/>
-            <w:shd w:val="clear" w:color="auto" w:fill="auto"/>
-          </w:tcPr>
-          <w:p>
-            <w:pPr>
-              <w:rPr>
-                <w:rFonts w:ascii="Consolas" w:hAnsi="Consolas"/>
-                <w:sz w:val="18"/>
-                <w:szCs w:val="12"/>
-              </w:rPr>
-            </w:pPr>
-            <w:r>
-              <w:rPr>
-                <w:rFonts w:ascii="Consolas" w:hAnsi="Consolas"/>
-                <w:sz w:val="18"/>
-                <w:szCs w:val="12"/>
-                <w:lang w:val="en-US"/>
-              </w:rPr>
-              <w:t>Ctrl+D</w:t>
+            <w:shd w:val="clear" w:color="auto" w:fill="D9D9D9" w:themeFill="background1" w:themeFillShade="D9"/>
+          </w:tcPr>
+          <w:p>
+            <w:pPr>
+              <w:rPr>
+                <w:rFonts w:ascii="Consolas" w:hAnsi="Consolas"/>
+                <w:sz w:val="18"/>
+                <w:szCs w:val="12"/>
+              </w:rPr>
+            </w:pPr>
+            <w:r>
+              <w:rPr>
+                <w:rFonts w:ascii="Consolas" w:hAnsi="Consolas"/>
+                <w:sz w:val="18"/>
+                <w:szCs w:val="12"/>
+              </w:rPr>
+              <w:t>Ctrl+Shift+B</w:t>
             </w:r>
           </w:p>
         </w:tc>
         <w:tc>
           <w:tcPr>
             <w:tcW w:w="3261" w:type="dxa"/>
-            <w:shd w:val="clear" w:color="auto" w:fill="auto"/>
+            <w:shd w:val="clear" w:color="auto" w:fill="D9D9D9" w:themeFill="background1" w:themeFillShade="D9"/>
           </w:tcPr>
           <w:p>
             <w:pPr>
@@ -66299,184 +67251,199 @@
             <w:r>
               <w:rPr>
                 <w:rFonts w:ascii="Calibri" w:hAnsi="Calibri"/>
-                <w:b/>
                 <w:bCs/>
                 <w:sz w:val="18"/>
                 <w:szCs w:val="12"/>
-                <w:u w:val="single"/>
-                <w:lang w:val="en-US"/>
-              </w:rPr>
-              <w:t>D</w:t>
-            </w:r>
-            <w:r>
+              </w:rPr>
+              <w:t>Show bookmarks</w:t>
+            </w:r>
+          </w:p>
+        </w:tc>
+      </w:tr>
+      <w:tr>
+        <w:tc>
+          <w:tcPr>
+            <w:tcW w:w="1985" w:type="dxa"/>
+            <w:shd w:val="clear" w:color="auto" w:fill="D9D9D9" w:themeFill="background1" w:themeFillShade="D9"/>
+          </w:tcPr>
+          <w:p>
+            <w:pPr>
+              <w:rPr>
+                <w:rFonts w:ascii="Consolas" w:hAnsi="Consolas"/>
+                <w:sz w:val="18"/>
+                <w:szCs w:val="12"/>
+              </w:rPr>
+            </w:pPr>
+            <w:r>
+              <w:rPr>
+                <w:rFonts w:ascii="Consolas" w:hAnsi="Consolas"/>
+                <w:sz w:val="18"/>
+                <w:szCs w:val="12"/>
+              </w:rPr>
+              <w:t>Ctrl+Shift+O</w:t>
+            </w:r>
+          </w:p>
+        </w:tc>
+        <w:tc>
+          <w:tcPr>
+            <w:tcW w:w="2552" w:type="dxa"/>
+            <w:shd w:val="clear" w:color="auto" w:fill="D9D9D9" w:themeFill="background1" w:themeFillShade="D9"/>
+          </w:tcPr>
+          <w:p>
+            <w:pPr>
               <w:rPr>
                 <w:rFonts w:ascii="Calibri" w:hAnsi="Calibri"/>
                 <w:bCs/>
                 <w:sz w:val="18"/>
                 <w:szCs w:val="12"/>
-                <w:lang w:val="en-US"/>
-              </w:rPr>
-              <w:t>elete paragraph</w:t>
-            </w:r>
-          </w:p>
-        </w:tc>
-      </w:tr>
-      <w:tr>
-        <w:tc>
-          <w:tcPr>
-            <w:tcW w:w="1985" w:type="dxa"/>
-            <w:shd w:val="clear" w:color="auto" w:fill="auto"/>
-          </w:tcPr>
-          <w:p>
-            <w:pPr>
-              <w:rPr>
-                <w:rFonts w:ascii="Consolas" w:hAnsi="Consolas"/>
-                <w:sz w:val="18"/>
-                <w:szCs w:val="12"/>
-              </w:rPr>
-            </w:pPr>
-            <w:r>
-              <w:rPr>
-                <w:rFonts w:ascii="Consolas" w:hAnsi="Consolas"/>
-                <w:sz w:val="18"/>
-                <w:szCs w:val="12"/>
-              </w:rPr>
-              <w:t>Ctrl+K</w:t>
-            </w:r>
-          </w:p>
-        </w:tc>
-        <w:tc>
-          <w:tcPr>
-            <w:tcW w:w="2552" w:type="dxa"/>
-            <w:shd w:val="clear" w:color="auto" w:fill="auto"/>
-          </w:tcPr>
-          <w:p>
-            <w:pPr>
+              </w:rPr>
+            </w:pPr>
+            <w:r>
               <w:rPr>
                 <w:rFonts w:ascii="Calibri" w:hAnsi="Calibri"/>
                 <w:bCs/>
                 <w:sz w:val="18"/>
                 <w:szCs w:val="12"/>
               </w:rPr>
-            </w:pPr>
-            <w:r>
+              <w:t>Show outline</w:t>
+            </w:r>
+          </w:p>
+        </w:tc>
+        <w:tc>
+          <w:tcPr>
+            <w:tcW w:w="2409" w:type="dxa"/>
+            <w:shd w:val="clear" w:color="auto" w:fill="D9D9D9" w:themeFill="background1" w:themeFillShade="D9"/>
+          </w:tcPr>
+          <w:p>
+            <w:pPr>
+              <w:rPr>
+                <w:rFonts w:ascii="Consolas" w:hAnsi="Consolas"/>
+                <w:sz w:val="18"/>
+                <w:szCs w:val="12"/>
+              </w:rPr>
+            </w:pPr>
+            <w:r>
+              <w:rPr>
+                <w:rFonts w:ascii="Consolas" w:hAnsi="Consolas"/>
+                <w:sz w:val="18"/>
+                <w:szCs w:val="12"/>
+              </w:rPr>
+              <w:t>Alt+Shift+R</w:t>
+            </w:r>
+          </w:p>
+        </w:tc>
+        <w:tc>
+          <w:tcPr>
+            <w:tcW w:w="3261" w:type="dxa"/>
+            <w:shd w:val="clear" w:color="auto" w:fill="D9D9D9" w:themeFill="background1" w:themeFillShade="D9"/>
+          </w:tcPr>
+          <w:p>
+            <w:pPr>
               <w:rPr>
                 <w:rFonts w:ascii="Calibri" w:hAnsi="Calibri"/>
                 <w:bCs/>
                 <w:sz w:val="18"/>
                 <w:szCs w:val="12"/>
               </w:rPr>
-              <w:t>Insert markdown link</w:t>
-            </w:r>
-          </w:p>
-        </w:tc>
-        <w:tc>
-          <w:tcPr>
-            <w:tcW w:w="2409" w:type="dxa"/>
-            <w:shd w:val="clear" w:color="auto" w:fill="auto"/>
-          </w:tcPr>
-          <w:p>
-            <w:pPr>
-              <w:rPr>
-                <w:rFonts w:ascii="Consolas" w:hAnsi="Consolas"/>
-                <w:sz w:val="18"/>
-                <w:szCs w:val="12"/>
-              </w:rPr>
-            </w:pPr>
-            <w:r>
-              <w:rPr>
-                <w:rFonts w:ascii="Consolas" w:hAnsi="Consolas"/>
-                <w:sz w:val="18"/>
-                <w:szCs w:val="12"/>
-              </w:rPr>
-              <w:t>Ctrl+;</w:t>
-            </w:r>
-          </w:p>
-        </w:tc>
-        <w:tc>
-          <w:tcPr>
-            <w:tcW w:w="3261" w:type="dxa"/>
-            <w:shd w:val="clear" w:color="auto" w:fill="auto"/>
-          </w:tcPr>
-          <w:p>
-            <w:pPr>
+            </w:pPr>
+            <w:r>
               <w:rPr>
                 <w:rFonts w:ascii="Calibri" w:hAnsi="Calibri"/>
                 <w:bCs/>
                 <w:sz w:val="18"/>
                 <w:szCs w:val="12"/>
               </w:rPr>
-            </w:pPr>
-            <w:r>
+              <w:t>Show in system explorer*</w:t>
+            </w:r>
+          </w:p>
+        </w:tc>
+      </w:tr>
+      <w:tr>
+        <w:tc>
+          <w:tcPr>
+            <w:tcW w:w="1985" w:type="dxa"/>
+            <w:shd w:val="clear" w:color="auto" w:fill="D9D9D9" w:themeFill="background1" w:themeFillShade="D9"/>
+          </w:tcPr>
+          <w:p>
+            <w:pPr>
+              <w:rPr>
+                <w:rFonts w:ascii="Consolas" w:hAnsi="Consolas"/>
+                <w:sz w:val="18"/>
+                <w:szCs w:val="12"/>
+              </w:rPr>
+            </w:pPr>
+            <w:r>
+              <w:rPr>
+                <w:rFonts w:ascii="Consolas" w:hAnsi="Consolas"/>
+                <w:sz w:val="18"/>
+                <w:szCs w:val="12"/>
+              </w:rPr>
+              <w:t>Ctrl+`</w:t>
+            </w:r>
+          </w:p>
+        </w:tc>
+        <w:tc>
+          <w:tcPr>
+            <w:tcW w:w="2552" w:type="dxa"/>
+            <w:shd w:val="clear" w:color="auto" w:fill="D9D9D9" w:themeFill="background1" w:themeFillShade="D9"/>
+          </w:tcPr>
+          <w:p>
+            <w:pPr>
               <w:rPr>
                 <w:rFonts w:ascii="Calibri" w:hAnsi="Calibri"/>
                 <w:bCs/>
                 <w:sz w:val="18"/>
                 <w:szCs w:val="12"/>
               </w:rPr>
-              <w:t>Add file property</w:t>
-            </w:r>
-          </w:p>
-        </w:tc>
-      </w:tr>
-      <w:tr>
-        <w:tc>
-          <w:tcPr>
-            <w:tcW w:w="1985" w:type="dxa"/>
-            <w:shd w:val="clear" w:color="auto" w:fill="auto"/>
-          </w:tcPr>
-          <w:p>
-            <w:pPr>
-              <w:rPr>
-                <w:rFonts w:ascii="Consolas" w:hAnsi="Consolas"/>
-                <w:sz w:val="18"/>
-                <w:szCs w:val="12"/>
-              </w:rPr>
-            </w:pPr>
-            <w:r>
-              <w:rPr>
-                <w:rFonts w:ascii="Consolas" w:hAnsi="Consolas"/>
-                <w:sz w:val="18"/>
-                <w:szCs w:val="12"/>
-              </w:rPr>
-              <w:t>Ctrl+B</w:t>
-            </w:r>
-          </w:p>
-        </w:tc>
-        <w:tc>
-          <w:tcPr>
-            <w:tcW w:w="2552" w:type="dxa"/>
-            <w:shd w:val="clear" w:color="auto" w:fill="auto"/>
-          </w:tcPr>
-          <w:p>
-            <w:pPr>
+            </w:pPr>
+            <w:r>
               <w:rPr>
                 <w:rFonts w:ascii="Calibri" w:hAnsi="Calibri"/>
                 <w:bCs/>
                 <w:sz w:val="18"/>
                 <w:szCs w:val="12"/>
               </w:rPr>
-            </w:pPr>
-            <w:r>
+              <w:t>Toggle left sidebar</w:t>
+            </w:r>
+          </w:p>
+        </w:tc>
+        <w:tc>
+          <w:tcPr>
+            <w:tcW w:w="2409" w:type="dxa"/>
+            <w:shd w:val="clear" w:color="auto" w:fill="D9D9D9" w:themeFill="background1" w:themeFillShade="D9"/>
+          </w:tcPr>
+          <w:p>
+            <w:pPr>
+              <w:rPr>
+                <w:rFonts w:ascii="Consolas" w:hAnsi="Consolas"/>
+                <w:sz w:val="18"/>
+                <w:szCs w:val="12"/>
+              </w:rPr>
+            </w:pPr>
+            <w:r>
+              <w:rPr>
+                <w:rFonts w:ascii="Consolas" w:hAnsi="Consolas"/>
+                <w:sz w:val="18"/>
+                <w:szCs w:val="12"/>
+              </w:rPr>
+              <w:t>Alt+`</w:t>
+            </w:r>
+          </w:p>
+        </w:tc>
+        <w:tc>
+          <w:tcPr>
+            <w:tcW w:w="3261" w:type="dxa"/>
+            <w:shd w:val="clear" w:color="auto" w:fill="D9D9D9" w:themeFill="background1" w:themeFillShade="D9"/>
+          </w:tcPr>
+          <w:p>
+            <w:pPr>
               <w:rPr>
                 <w:rFonts w:ascii="Calibri" w:hAnsi="Calibri"/>
                 <w:bCs/>
                 <w:sz w:val="18"/>
                 <w:szCs w:val="12"/>
               </w:rPr>
-              <w:t xml:space="preserve">Toggle </w:t>
-            </w:r>
-            <w:r>
-              <w:rPr>
-                <w:rFonts w:ascii="Calibri" w:hAnsi="Calibri"/>
-                <w:b/>
-                <w:bCs/>
-                <w:sz w:val="18"/>
-                <w:szCs w:val="12"/>
-                <w:u w:val="single"/>
-              </w:rPr>
-              <w:t>b</w:t>
-            </w:r>
+            </w:pPr>
             <w:r>
               <w:rPr>
                 <w:rFonts w:ascii="Calibri" w:hAnsi="Calibri"/>
@@ -66484,37 +67451,39 @@
                 <w:sz w:val="18"/>
                 <w:szCs w:val="12"/>
               </w:rPr>
-              <w:t>old</w:t>
-            </w:r>
-          </w:p>
-        </w:tc>
-        <w:tc>
-          <w:tcPr>
-            <w:tcW w:w="2409" w:type="dxa"/>
-            <w:shd w:val="clear" w:color="auto" w:fill="auto"/>
-          </w:tcPr>
-          <w:p>
-            <w:pPr>
-              <w:rPr>
-                <w:rFonts w:ascii="Consolas" w:hAnsi="Consolas"/>
-                <w:sz w:val="18"/>
-                <w:szCs w:val="12"/>
-              </w:rPr>
-            </w:pPr>
-            <w:r>
-              <w:rPr>
-                <w:rFonts w:ascii="Consolas" w:hAnsi="Consolas"/>
-                <w:sz w:val="18"/>
-                <w:szCs w:val="12"/>
-              </w:rPr>
-              <w:t>Ctrl+I</w:t>
-            </w:r>
-          </w:p>
-        </w:tc>
-        <w:tc>
-          <w:tcPr>
-            <w:tcW w:w="3261" w:type="dxa"/>
-            <w:shd w:val="clear" w:color="auto" w:fill="auto"/>
+              <w:t>Toggle right sidebar</w:t>
+            </w:r>
+          </w:p>
+        </w:tc>
+      </w:tr>
+      <w:tr>
+        <w:tc>
+          <w:tcPr>
+            <w:tcW w:w="1985" w:type="dxa"/>
+            <w:shd w:val="clear" w:color="auto" w:fill="D9D9D9" w:themeFill="background1" w:themeFillShade="D9"/>
+          </w:tcPr>
+          <w:p>
+            <w:pPr>
+              <w:rPr>
+                <w:rFonts w:ascii="Consolas" w:hAnsi="Consolas"/>
+                <w:sz w:val="18"/>
+                <w:szCs w:val="12"/>
+              </w:rPr>
+            </w:pPr>
+            <w:r>
+              <w:rPr>
+                <w:rFonts w:ascii="Consolas" w:hAnsi="Consolas"/>
+                <w:sz w:val="18"/>
+                <w:szCs w:val="12"/>
+              </w:rPr>
+              <w:t>Ctrl+/-</w:t>
+            </w:r>
+          </w:p>
+        </w:tc>
+        <w:tc>
+          <w:tcPr>
+            <w:tcW w:w="2552" w:type="dxa"/>
+            <w:shd w:val="clear" w:color="auto" w:fill="D9D9D9" w:themeFill="background1" w:themeFillShade="D9"/>
           </w:tcPr>
           <w:p>
             <w:pPr>
@@ -66532,1035 +67501,55 @@
                 <w:sz w:val="18"/>
                 <w:szCs w:val="12"/>
               </w:rPr>
-              <w:t xml:space="preserve">Toggle </w:t>
-            </w:r>
-            <w:r>
-              <w:rPr>
-                <w:rFonts w:ascii="Calibri" w:hAnsi="Calibri"/>
-                <w:b/>
-                <w:bCs/>
-                <w:sz w:val="18"/>
-                <w:szCs w:val="12"/>
-                <w:u w:val="single"/>
-              </w:rPr>
-              <w:t>i</w:t>
-            </w:r>
-            <w:r>
+              <w:t>Zoom in/out*</w:t>
+            </w:r>
+          </w:p>
+        </w:tc>
+        <w:tc>
+          <w:tcPr>
+            <w:tcW w:w="2409" w:type="dxa"/>
+            <w:shd w:val="clear" w:color="auto" w:fill="D9D9D9" w:themeFill="background1" w:themeFillShade="D9"/>
+          </w:tcPr>
+          <w:p>
+            <w:pPr>
+              <w:rPr>
+                <w:rFonts w:ascii="Consolas" w:hAnsi="Consolas"/>
+                <w:sz w:val="18"/>
+                <w:szCs w:val="12"/>
+              </w:rPr>
+            </w:pPr>
+            <w:r>
+              <w:rPr>
+                <w:rFonts w:ascii="Consolas" w:hAnsi="Consolas"/>
+                <w:sz w:val="18"/>
+                <w:szCs w:val="12"/>
+              </w:rPr>
+              <w:t>Ctrl+Num0</w:t>
+            </w:r>
+          </w:p>
+        </w:tc>
+        <w:tc>
+          <w:tcPr>
+            <w:tcW w:w="3261" w:type="dxa"/>
+            <w:shd w:val="clear" w:color="auto" w:fill="D9D9D9" w:themeFill="background1" w:themeFillShade="D9"/>
+          </w:tcPr>
+          <w:p>
+            <w:pPr>
               <w:rPr>
                 <w:rFonts w:ascii="Calibri" w:hAnsi="Calibri"/>
                 <w:bCs/>
                 <w:sz w:val="18"/>
                 <w:szCs w:val="12"/>
               </w:rPr>
-              <w:t>talics</w:t>
-            </w:r>
-          </w:p>
-        </w:tc>
-      </w:tr>
-      <w:tr>
-        <w:tc>
-          <w:tcPr>
-            <w:tcW w:w="1985" w:type="dxa"/>
-            <w:shd w:val="clear" w:color="auto" w:fill="auto"/>
-          </w:tcPr>
-          <w:p>
-            <w:pPr>
-              <w:rPr>
-                <w:rFonts w:ascii="Consolas" w:hAnsi="Consolas"/>
-                <w:sz w:val="18"/>
-                <w:szCs w:val="12"/>
-              </w:rPr>
-            </w:pPr>
-            <w:r>
-              <w:rPr>
-                <w:rFonts w:ascii="Consolas" w:hAnsi="Consolas"/>
-                <w:sz w:val="18"/>
-                <w:szCs w:val="12"/>
-              </w:rPr>
-              <w:t>Ctrl+L</w:t>
-            </w:r>
-          </w:p>
-        </w:tc>
-        <w:tc>
-          <w:tcPr>
-            <w:tcW w:w="2552" w:type="dxa"/>
-            <w:shd w:val="clear" w:color="auto" w:fill="auto"/>
-          </w:tcPr>
-          <w:p>
-            <w:pPr>
+            </w:pPr>
+            <w:r>
               <w:rPr>
                 <w:rFonts w:ascii="Calibri" w:hAnsi="Calibri"/>
                 <w:bCs/>
                 <w:sz w:val="18"/>
                 <w:szCs w:val="12"/>
               </w:rPr>
-            </w:pPr>
-            <w:r>
-              <w:rPr>
-                <w:rFonts w:ascii="Calibri" w:hAnsi="Calibri"/>
-                <w:bCs/>
-                <w:sz w:val="18"/>
-                <w:szCs w:val="12"/>
-              </w:rPr>
-              <w:t>Toggle checkbox status</w:t>
-            </w:r>
-          </w:p>
-        </w:tc>
-        <w:tc>
-          <w:tcPr>
-            <w:tcW w:w="2409" w:type="dxa"/>
-            <w:shd w:val="clear" w:color="auto" w:fill="auto"/>
-          </w:tcPr>
-          <w:p>
-            <w:pPr>
-              <w:rPr>
-                <w:rFonts w:ascii="Consolas" w:hAnsi="Consolas"/>
-                <w:sz w:val="18"/>
-                <w:szCs w:val="12"/>
-              </w:rPr>
-            </w:pPr>
-            <w:r>
-              <w:rPr>
-                <w:rFonts w:ascii="Consolas" w:hAnsi="Consolas"/>
-                <w:sz w:val="18"/>
-                <w:szCs w:val="12"/>
-              </w:rPr>
-              <w:t>Ctrl+/</w:t>
-            </w:r>
-          </w:p>
-        </w:tc>
-        <w:tc>
-          <w:tcPr>
-            <w:tcW w:w="3261" w:type="dxa"/>
-            <w:shd w:val="clear" w:color="auto" w:fill="auto"/>
-          </w:tcPr>
-          <w:p>
-            <w:pPr>
-              <w:rPr>
-                <w:rFonts w:ascii="Calibri" w:hAnsi="Calibri"/>
-                <w:bCs/>
-                <w:sz w:val="18"/>
-                <w:szCs w:val="12"/>
-              </w:rPr>
-            </w:pPr>
-            <w:r>
-              <w:rPr>
-                <w:rFonts w:ascii="Calibri" w:hAnsi="Calibri"/>
-                <w:bCs/>
-                <w:sz w:val="18"/>
-                <w:szCs w:val="12"/>
-              </w:rPr>
-              <w:t>Toggle comment</w:t>
-            </w:r>
-          </w:p>
-        </w:tc>
-      </w:tr>
-      <w:tr>
-        <w:tc>
-          <w:tcPr>
-            <w:tcW w:w="1985" w:type="dxa"/>
-            <w:shd w:val="clear" w:color="auto" w:fill="D9D9D9" w:themeFill="background1" w:themeFillShade="D9"/>
-          </w:tcPr>
-          <w:p>
-            <w:pPr>
-              <w:rPr>
-                <w:rFonts w:ascii="Consolas" w:hAnsi="Consolas"/>
-                <w:sz w:val="18"/>
-                <w:szCs w:val="12"/>
-              </w:rPr>
-            </w:pPr>
-            <w:r>
-              <w:rPr>
-                <w:rFonts w:ascii="Consolas" w:hAnsi="Consolas"/>
-                <w:sz w:val="18"/>
-                <w:szCs w:val="12"/>
-              </w:rPr>
-              <w:t>Ctrl+Shift+X</w:t>
-            </w:r>
-          </w:p>
-        </w:tc>
-        <w:tc>
-          <w:tcPr>
-            <w:tcW w:w="2552" w:type="dxa"/>
-            <w:shd w:val="clear" w:color="auto" w:fill="D9D9D9" w:themeFill="background1" w:themeFillShade="D9"/>
-          </w:tcPr>
-          <w:p>
-            <w:pPr>
-              <w:rPr>
-                <w:rFonts w:ascii="Calibri" w:hAnsi="Calibri"/>
-                <w:bCs/>
-                <w:sz w:val="18"/>
-                <w:szCs w:val="12"/>
-              </w:rPr>
-            </w:pPr>
-            <w:r>
-              <w:rPr>
-                <w:rFonts w:ascii="Calibri" w:hAnsi="Calibri"/>
-                <w:bCs/>
-                <w:sz w:val="18"/>
-                <w:szCs w:val="12"/>
-              </w:rPr>
-              <w:t>Toggle strikethrough</w:t>
-            </w:r>
-          </w:p>
-        </w:tc>
-        <w:tc>
-          <w:tcPr>
-            <w:tcW w:w="2409" w:type="dxa"/>
-            <w:shd w:val="clear" w:color="auto" w:fill="D9D9D9" w:themeFill="background1" w:themeFillShade="D9"/>
-          </w:tcPr>
-          <w:p>
-            <w:pPr>
-              <w:rPr>
-                <w:rFonts w:ascii="Consolas" w:hAnsi="Consolas"/>
-                <w:sz w:val="18"/>
-                <w:szCs w:val="12"/>
-              </w:rPr>
-            </w:pPr>
-            <w:r>
-              <w:rPr>
-                <w:rFonts w:ascii="Consolas" w:hAnsi="Consolas"/>
-                <w:sz w:val="18"/>
-                <w:szCs w:val="12"/>
-              </w:rPr>
-              <w:t>Ctrl+Shift+C</w:t>
-            </w:r>
-          </w:p>
-        </w:tc>
-        <w:tc>
-          <w:tcPr>
-            <w:tcW w:w="3261" w:type="dxa"/>
-            <w:shd w:val="clear" w:color="auto" w:fill="D9D9D9" w:themeFill="background1" w:themeFillShade="D9"/>
-          </w:tcPr>
-          <w:p>
-            <w:pPr>
-              <w:jc w:val="both"/>
-              <w:rPr>
-                <w:rFonts w:ascii="Calibri" w:hAnsi="Calibri"/>
-                <w:bCs/>
-                <w:sz w:val="18"/>
-                <w:szCs w:val="12"/>
-              </w:rPr>
-            </w:pPr>
-            <w:r>
-              <w:rPr>
-                <w:rFonts w:ascii="Calibri" w:hAnsi="Calibri"/>
-                <w:bCs/>
-                <w:sz w:val="18"/>
-                <w:szCs w:val="12"/>
-              </w:rPr>
-              <w:t xml:space="preserve">Toggle </w:t>
-            </w:r>
-            <w:r>
-              <w:rPr>
-                <w:rFonts w:ascii="Calibri" w:hAnsi="Calibri"/>
-                <w:b/>
-                <w:bCs/>
-                <w:sz w:val="18"/>
-                <w:szCs w:val="12"/>
-                <w:u w:val="single"/>
-              </w:rPr>
-              <w:t>c</w:t>
-            </w:r>
-            <w:r>
-              <w:rPr>
-                <w:rFonts w:ascii="Calibri" w:hAnsi="Calibri"/>
-                <w:bCs/>
-                <w:sz w:val="18"/>
-                <w:szCs w:val="12"/>
-              </w:rPr>
-              <w:t>ode</w:t>
-            </w:r>
-          </w:p>
-        </w:tc>
-      </w:tr>
-      <w:tr>
-        <w:tc>
-          <w:tcPr>
-            <w:tcW w:w="1985" w:type="dxa"/>
-            <w:shd w:val="clear" w:color="auto" w:fill="D9D9D9" w:themeFill="background1" w:themeFillShade="D9"/>
-          </w:tcPr>
-          <w:p>
-            <w:pPr>
-              <w:rPr>
-                <w:rFonts w:ascii="Consolas" w:hAnsi="Consolas"/>
-                <w:sz w:val="18"/>
-                <w:szCs w:val="12"/>
-              </w:rPr>
-            </w:pPr>
-            <w:r>
-              <w:rPr>
-                <w:rFonts w:ascii="Consolas" w:hAnsi="Consolas"/>
-                <w:sz w:val="18"/>
-                <w:szCs w:val="12"/>
-              </w:rPr>
-              <w:t>Ctrl+Shift+L</w:t>
-            </w:r>
-          </w:p>
-        </w:tc>
-        <w:tc>
-          <w:tcPr>
-            <w:tcW w:w="2552" w:type="dxa"/>
-            <w:shd w:val="clear" w:color="auto" w:fill="D9D9D9" w:themeFill="background1" w:themeFillShade="D9"/>
-          </w:tcPr>
-          <w:p>
-            <w:pPr>
-              <w:rPr>
-                <w:rFonts w:ascii="Calibri" w:hAnsi="Calibri"/>
-                <w:bCs/>
-                <w:sz w:val="18"/>
-                <w:szCs w:val="12"/>
-              </w:rPr>
-            </w:pPr>
-            <w:r>
-              <w:rPr>
-                <w:rFonts w:ascii="Calibri" w:hAnsi="Calibri"/>
-                <w:bCs/>
-                <w:sz w:val="18"/>
-                <w:szCs w:val="12"/>
-              </w:rPr>
-              <w:t xml:space="preserve">Toggle bullet </w:t>
-            </w:r>
-            <w:r>
-              <w:rPr>
-                <w:rFonts w:ascii="Calibri" w:hAnsi="Calibri"/>
-                <w:b/>
-                <w:bCs/>
-                <w:sz w:val="18"/>
-                <w:szCs w:val="12"/>
-                <w:u w:val="single"/>
-              </w:rPr>
-              <w:t>l</w:t>
-            </w:r>
-            <w:r>
-              <w:rPr>
-                <w:rFonts w:ascii="Calibri" w:hAnsi="Calibri"/>
-                <w:bCs/>
-                <w:sz w:val="18"/>
-                <w:szCs w:val="12"/>
-              </w:rPr>
-              <w:t>ist</w:t>
-            </w:r>
-          </w:p>
-        </w:tc>
-        <w:tc>
-          <w:tcPr>
-            <w:tcW w:w="2409" w:type="dxa"/>
-            <w:shd w:val="clear" w:color="auto" w:fill="D9D9D9" w:themeFill="background1" w:themeFillShade="D9"/>
-          </w:tcPr>
-          <w:p>
-            <w:pPr>
-              <w:rPr>
-                <w:rFonts w:ascii="Consolas" w:hAnsi="Consolas"/>
-                <w:sz w:val="18"/>
-                <w:szCs w:val="12"/>
-              </w:rPr>
-            </w:pPr>
-            <w:r>
-              <w:rPr>
-                <w:rFonts w:ascii="Consolas" w:hAnsi="Consolas"/>
-                <w:sz w:val="18"/>
-                <w:szCs w:val="12"/>
-              </w:rPr>
-              <w:t>Alt+L</w:t>
-            </w:r>
-          </w:p>
-        </w:tc>
-        <w:tc>
-          <w:tcPr>
-            <w:tcW w:w="3261" w:type="dxa"/>
-            <w:shd w:val="clear" w:color="auto" w:fill="D9D9D9" w:themeFill="background1" w:themeFillShade="D9"/>
-          </w:tcPr>
-          <w:p>
-            <w:pPr>
-              <w:rPr>
-                <w:rFonts w:ascii="Calibri" w:hAnsi="Calibri"/>
-                <w:bCs/>
-                <w:sz w:val="18"/>
-                <w:szCs w:val="12"/>
-              </w:rPr>
-            </w:pPr>
-            <w:r>
-              <w:rPr>
-                <w:rFonts w:ascii="Calibri" w:hAnsi="Calibri"/>
-                <w:bCs/>
-                <w:sz w:val="18"/>
-                <w:szCs w:val="12"/>
-              </w:rPr>
-              <w:t xml:space="preserve">Toggle numbered </w:t>
-            </w:r>
-            <w:r>
-              <w:rPr>
-                <w:rFonts w:ascii="Calibri" w:hAnsi="Calibri"/>
-                <w:b/>
-                <w:bCs/>
-                <w:sz w:val="18"/>
-                <w:szCs w:val="12"/>
-                <w:u w:val="single"/>
-              </w:rPr>
-              <w:t>l</w:t>
-            </w:r>
-            <w:r>
-              <w:rPr>
-                <w:rFonts w:ascii="Calibri" w:hAnsi="Calibri"/>
-                <w:bCs/>
-                <w:sz w:val="18"/>
-                <w:szCs w:val="12"/>
-              </w:rPr>
-              <w:t>ist</w:t>
-            </w:r>
-          </w:p>
-        </w:tc>
-      </w:tr>
-      <w:tr>
-        <w:tc>
-          <w:tcPr>
-            <w:tcW w:w="1985" w:type="dxa"/>
-            <w:shd w:val="clear" w:color="auto" w:fill="D9D9D9" w:themeFill="background1" w:themeFillShade="D9"/>
-          </w:tcPr>
-          <w:p>
-            <w:pPr>
-              <w:rPr>
-                <w:rFonts w:ascii="Consolas" w:hAnsi="Consolas"/>
-                <w:sz w:val="18"/>
-                <w:szCs w:val="12"/>
-              </w:rPr>
-            </w:pPr>
-            <w:r>
-              <w:rPr>
-                <w:rFonts w:ascii="Consolas" w:hAnsi="Consolas"/>
-                <w:sz w:val="18"/>
-                <w:szCs w:val="12"/>
-              </w:rPr>
-              <w:t>Ctrl+Alt+R</w:t>
-            </w:r>
-          </w:p>
-        </w:tc>
-        <w:tc>
-          <w:tcPr>
-            <w:tcW w:w="2552" w:type="dxa"/>
-            <w:shd w:val="clear" w:color="auto" w:fill="D9D9D9" w:themeFill="background1" w:themeFillShade="D9"/>
-          </w:tcPr>
-          <w:p>
-            <w:pPr>
-              <w:rPr>
-                <w:rFonts w:ascii="Calibri" w:hAnsi="Calibri"/>
-                <w:bCs/>
-                <w:sz w:val="18"/>
-                <w:szCs w:val="12"/>
-              </w:rPr>
-            </w:pPr>
-            <w:r>
-              <w:rPr>
-                <w:rFonts w:ascii="Calibri" w:hAnsi="Calibri"/>
-                <w:bCs/>
-                <w:sz w:val="18"/>
-                <w:szCs w:val="12"/>
-              </w:rPr>
-              <w:t>Rename this heading…</w:t>
-            </w:r>
-          </w:p>
-        </w:tc>
-        <w:tc>
-          <w:tcPr>
-            <w:tcW w:w="2409" w:type="dxa"/>
-            <w:shd w:val="clear" w:color="auto" w:fill="D9D9D9" w:themeFill="background1" w:themeFillShade="D9"/>
-          </w:tcPr>
-          <w:p>
-            <w:pPr>
-              <w:rPr>
-                <w:rFonts w:ascii="Consolas" w:hAnsi="Consolas"/>
-                <w:sz w:val="18"/>
-                <w:szCs w:val="12"/>
-              </w:rPr>
-            </w:pPr>
-            <w:r>
-              <w:rPr>
-                <w:rFonts w:ascii="Consolas" w:hAnsi="Consolas"/>
-                <w:sz w:val="18"/>
-                <w:szCs w:val="12"/>
-              </w:rPr>
-              <w:t>Ctrl+=</w:t>
-            </w:r>
-          </w:p>
-        </w:tc>
-        <w:tc>
-          <w:tcPr>
-            <w:tcW w:w="3261" w:type="dxa"/>
-            <w:shd w:val="clear" w:color="auto" w:fill="D9D9D9" w:themeFill="background1" w:themeFillShade="D9"/>
-          </w:tcPr>
-          <w:p>
-            <w:pPr>
-              <w:rPr>
-                <w:rFonts w:ascii="Calibri" w:hAnsi="Calibri"/>
-                <w:bCs/>
-                <w:sz w:val="18"/>
-                <w:szCs w:val="12"/>
-              </w:rPr>
-            </w:pPr>
-            <w:r>
-              <w:rPr>
-                <w:rFonts w:ascii="Calibri" w:hAnsi="Calibri"/>
-                <w:bCs/>
-                <w:sz w:val="18"/>
-                <w:szCs w:val="12"/>
-              </w:rPr>
-              <w:t>Toggle highlight</w:t>
-            </w:r>
-          </w:p>
-        </w:tc>
-      </w:tr>
-      <w:tr>
-        <w:tc>
-          <w:tcPr>
-            <w:tcW w:w="1985" w:type="dxa"/>
-            <w:shd w:val="clear" w:color="auto" w:fill="D9D9D9" w:themeFill="background1" w:themeFillShade="D9"/>
-          </w:tcPr>
-          <w:p>
-            <w:pPr>
-              <w:rPr>
-                <w:rFonts w:ascii="Consolas" w:hAnsi="Consolas"/>
-                <w:sz w:val="18"/>
-                <w:szCs w:val="12"/>
-              </w:rPr>
-            </w:pPr>
-            <w:r>
-              <w:rPr>
-                <w:rFonts w:ascii="Consolas" w:hAnsi="Consolas"/>
-                <w:sz w:val="18"/>
-                <w:szCs w:val="12"/>
-              </w:rPr>
-              <w:t>Ctrl+Alt+Num</w:t>
-            </w:r>
-          </w:p>
-        </w:tc>
-        <w:tc>
-          <w:tcPr>
-            <w:tcW w:w="2552" w:type="dxa"/>
-            <w:shd w:val="clear" w:color="auto" w:fill="D9D9D9" w:themeFill="background1" w:themeFillShade="D9"/>
-          </w:tcPr>
-          <w:p>
-            <w:pPr>
-              <w:rPr>
-                <w:rFonts w:ascii="Calibri" w:hAnsi="Calibri"/>
-                <w:bCs/>
-                <w:sz w:val="18"/>
-                <w:szCs w:val="12"/>
-              </w:rPr>
-            </w:pPr>
-            <w:r>
-              <w:rPr>
-                <w:rFonts w:ascii="Calibri" w:hAnsi="Calibri"/>
-                <w:bCs/>
-                <w:sz w:val="18"/>
-                <w:szCs w:val="12"/>
-              </w:rPr>
-              <w:t xml:space="preserve">Set as heading </w:t>
-            </w:r>
-            <w:r>
-              <w:rPr>
-                <w:rFonts w:ascii="Consolas" w:hAnsi="Consolas"/>
-                <w:sz w:val="18"/>
-                <w:szCs w:val="12"/>
-              </w:rPr>
-              <w:t>Num</w:t>
-            </w:r>
-          </w:p>
-        </w:tc>
-        <w:tc>
-          <w:tcPr>
-            <w:tcW w:w="2409" w:type="dxa"/>
-            <w:shd w:val="clear" w:color="auto" w:fill="D9D9D9" w:themeFill="background1" w:themeFillShade="D9"/>
-          </w:tcPr>
-          <w:p>
-            <w:pPr>
-              <w:rPr>
-                <w:rFonts w:ascii="Consolas" w:hAnsi="Consolas"/>
-                <w:sz w:val="18"/>
-                <w:szCs w:val="12"/>
-              </w:rPr>
-            </w:pPr>
-            <w:r>
-              <w:rPr>
-                <w:rFonts w:ascii="Consolas" w:hAnsi="Consolas"/>
-                <w:sz w:val="18"/>
-                <w:szCs w:val="12"/>
-              </w:rPr>
-              <w:t>Ctrl+Alt+`</w:t>
-            </w:r>
-          </w:p>
-        </w:tc>
-        <w:tc>
-          <w:tcPr>
-            <w:tcW w:w="3261" w:type="dxa"/>
-            <w:shd w:val="clear" w:color="auto" w:fill="D9D9D9" w:themeFill="background1" w:themeFillShade="D9"/>
-          </w:tcPr>
-          <w:p>
-            <w:pPr>
-              <w:rPr>
-                <w:rFonts w:ascii="Calibri" w:hAnsi="Calibri"/>
-                <w:bCs/>
-                <w:sz w:val="18"/>
-                <w:szCs w:val="12"/>
-              </w:rPr>
-            </w:pPr>
-            <w:r>
-              <w:rPr>
-                <w:rFonts w:ascii="Calibri" w:hAnsi="Calibri"/>
-                <w:bCs/>
-                <w:sz w:val="18"/>
-                <w:szCs w:val="12"/>
-                <w:lang w:val="en-US"/>
-              </w:rPr>
-              <w:t>Remove heading</w:t>
-            </w:r>
-          </w:p>
-        </w:tc>
-      </w:tr>
-      <w:tr>
-        <w:tc>
-          <w:tcPr>
-            <w:tcW w:w="10207" w:type="dxa"/>
-            <w:gridSpan w:val="4"/>
-            <w:shd w:val="clear" w:color="auto" w:fill="4F81BD" w:themeFill="accent1"/>
-          </w:tcPr>
-          <w:p>
-            <w:pPr>
-              <w:rPr>
-                <w:rFonts w:ascii="Calibri" w:hAnsi="Calibri"/>
-                <w:bCs/>
-                <w:sz w:val="18"/>
-                <w:szCs w:val="12"/>
-              </w:rPr>
-            </w:pPr>
-            <w:r>
-              <w:rPr>
-                <w:rFonts w:ascii="Calibri" w:hAnsi="Calibri"/>
-                <w:b/>
-                <w:color w:val="FFFFFF" w:themeColor="background1"/>
-                <w:sz w:val="18"/>
-                <w:szCs w:val="12"/>
-              </w:rPr>
-              <w:t>Navigation</w:t>
-            </w:r>
-          </w:p>
-        </w:tc>
-      </w:tr>
-      <w:tr>
-        <w:tc>
-          <w:tcPr>
-            <w:tcW w:w="1985" w:type="dxa"/>
-            <w:shd w:val="clear" w:color="auto" w:fill="D9D9D9" w:themeFill="background1" w:themeFillShade="D9"/>
-          </w:tcPr>
-          <w:p>
-            <w:pPr>
-              <w:rPr>
-                <w:rFonts w:ascii="Consolas" w:hAnsi="Consolas"/>
-                <w:sz w:val="18"/>
-                <w:szCs w:val="12"/>
-              </w:rPr>
-            </w:pPr>
-            <w:r>
-              <w:rPr>
-                <w:rFonts w:ascii="Consolas" w:hAnsi="Consolas"/>
-                <w:sz w:val="18"/>
-                <w:szCs w:val="12"/>
-              </w:rPr>
-              <w:t>Ctrl+Shift+E</w:t>
-            </w:r>
-          </w:p>
-        </w:tc>
-        <w:tc>
-          <w:tcPr>
-            <w:tcW w:w="2552" w:type="dxa"/>
-            <w:shd w:val="clear" w:color="auto" w:fill="D9D9D9" w:themeFill="background1" w:themeFillShade="D9"/>
-          </w:tcPr>
-          <w:p>
-            <w:pPr>
-              <w:rPr>
-                <w:rFonts w:ascii="Calibri" w:hAnsi="Calibri"/>
-                <w:bCs/>
-                <w:sz w:val="18"/>
-                <w:szCs w:val="12"/>
-              </w:rPr>
-            </w:pPr>
-            <w:r>
-              <w:rPr>
-                <w:rFonts w:ascii="Calibri" w:hAnsi="Calibri"/>
-                <w:bCs/>
-                <w:sz w:val="18"/>
-                <w:szCs w:val="12"/>
-              </w:rPr>
-              <w:t>Show file explorer</w:t>
-            </w:r>
-          </w:p>
-        </w:tc>
-        <w:tc>
-          <w:tcPr>
-            <w:tcW w:w="2409" w:type="dxa"/>
-            <w:shd w:val="clear" w:color="auto" w:fill="D9D9D9" w:themeFill="background1" w:themeFillShade="D9"/>
-          </w:tcPr>
-          <w:p>
-            <w:pPr>
-              <w:rPr>
-                <w:rFonts w:ascii="Consolas" w:hAnsi="Consolas"/>
-                <w:sz w:val="18"/>
-                <w:szCs w:val="12"/>
-              </w:rPr>
-            </w:pPr>
-            <w:r>
-              <w:rPr>
-                <w:rFonts w:ascii="Consolas" w:hAnsi="Consolas"/>
-                <w:sz w:val="18"/>
-                <w:szCs w:val="12"/>
-              </w:rPr>
-              <w:t>Ctrl+Shift+B</w:t>
-            </w:r>
-          </w:p>
-        </w:tc>
-        <w:tc>
-          <w:tcPr>
-            <w:tcW w:w="3261" w:type="dxa"/>
-            <w:shd w:val="clear" w:color="auto" w:fill="D9D9D9" w:themeFill="background1" w:themeFillShade="D9"/>
-          </w:tcPr>
-          <w:p>
-            <w:pPr>
-              <w:rPr>
-                <w:rFonts w:ascii="Calibri" w:hAnsi="Calibri"/>
-                <w:bCs/>
-                <w:sz w:val="18"/>
-                <w:szCs w:val="12"/>
-              </w:rPr>
-            </w:pPr>
-            <w:r>
-              <w:rPr>
-                <w:rFonts w:ascii="Calibri" w:hAnsi="Calibri"/>
-                <w:bCs/>
-                <w:sz w:val="18"/>
-                <w:szCs w:val="12"/>
-              </w:rPr>
-              <w:t>Show bookmarks</w:t>
-            </w:r>
-          </w:p>
-        </w:tc>
-      </w:tr>
-      <w:tr>
-        <w:tc>
-          <w:tcPr>
-            <w:tcW w:w="1985" w:type="dxa"/>
-            <w:shd w:val="clear" w:color="auto" w:fill="D9D9D9" w:themeFill="background1" w:themeFillShade="D9"/>
-          </w:tcPr>
-          <w:p>
-            <w:pPr>
-              <w:rPr>
-                <w:rFonts w:ascii="Consolas" w:hAnsi="Consolas"/>
-                <w:sz w:val="18"/>
-                <w:szCs w:val="12"/>
-              </w:rPr>
-            </w:pPr>
-            <w:r>
-              <w:rPr>
-                <w:rFonts w:ascii="Consolas" w:hAnsi="Consolas"/>
-                <w:sz w:val="18"/>
-                <w:szCs w:val="12"/>
-              </w:rPr>
-              <w:t>Ctrl+Shift+O</w:t>
-            </w:r>
-          </w:p>
-        </w:tc>
-        <w:tc>
-          <w:tcPr>
-            <w:tcW w:w="2552" w:type="dxa"/>
-            <w:shd w:val="clear" w:color="auto" w:fill="D9D9D9" w:themeFill="background1" w:themeFillShade="D9"/>
-          </w:tcPr>
-          <w:p>
-            <w:pPr>
-              <w:rPr>
-                <w:rFonts w:ascii="Calibri" w:hAnsi="Calibri"/>
-                <w:bCs/>
-                <w:sz w:val="18"/>
-                <w:szCs w:val="12"/>
-              </w:rPr>
-            </w:pPr>
-            <w:r>
-              <w:rPr>
-                <w:rFonts w:ascii="Calibri" w:hAnsi="Calibri"/>
-                <w:bCs/>
-                <w:sz w:val="18"/>
-                <w:szCs w:val="12"/>
-              </w:rPr>
-              <w:t>Show outline</w:t>
-            </w:r>
-          </w:p>
-        </w:tc>
-        <w:tc>
-          <w:tcPr>
-            <w:tcW w:w="2409" w:type="dxa"/>
-            <w:shd w:val="clear" w:color="auto" w:fill="D9D9D9" w:themeFill="background1" w:themeFillShade="D9"/>
-          </w:tcPr>
-          <w:p>
-            <w:pPr>
-              <w:rPr>
-                <w:rFonts w:ascii="Consolas" w:hAnsi="Consolas"/>
-                <w:sz w:val="18"/>
-                <w:szCs w:val="12"/>
-              </w:rPr>
-            </w:pPr>
-            <w:r>
-              <w:rPr>
-                <w:rFonts w:ascii="Consolas" w:hAnsi="Consolas"/>
-                <w:sz w:val="18"/>
-                <w:szCs w:val="12"/>
-              </w:rPr>
-              <w:t>Alt+Shift+R</w:t>
-            </w:r>
-          </w:p>
-        </w:tc>
-        <w:tc>
-          <w:tcPr>
-            <w:tcW w:w="3261" w:type="dxa"/>
-            <w:shd w:val="clear" w:color="auto" w:fill="D9D9D9" w:themeFill="background1" w:themeFillShade="D9"/>
-          </w:tcPr>
-          <w:p>
-            <w:pPr>
-              <w:rPr>
-                <w:rFonts w:ascii="Calibri" w:hAnsi="Calibri"/>
-                <w:bCs/>
-                <w:sz w:val="18"/>
-                <w:szCs w:val="12"/>
-              </w:rPr>
-            </w:pPr>
-            <w:r>
-              <w:rPr>
-                <w:rFonts w:ascii="Calibri" w:hAnsi="Calibri"/>
-                <w:bCs/>
-                <w:sz w:val="18"/>
-                <w:szCs w:val="12"/>
-              </w:rPr>
-              <w:t>Show in system explorer</w:t>
-            </w:r>
-            <w:r>
-              <w:rPr>
-                <w:rFonts w:ascii="Calibri" w:hAnsi="Calibri"/>
-                <w:bCs/>
-                <w:sz w:val="18"/>
-                <w:szCs w:val="12"/>
-              </w:rPr>
-              <w:t>*</w:t>
-            </w:r>
-          </w:p>
-        </w:tc>
-      </w:tr>
-      <w:tr>
-        <w:tc>
-          <w:tcPr>
-            <w:tcW w:w="1985" w:type="dxa"/>
-            <w:shd w:val="clear" w:color="auto" w:fill="D9D9D9" w:themeFill="background1" w:themeFillShade="D9"/>
-          </w:tcPr>
-          <w:p>
-            <w:pPr>
-              <w:rPr>
-                <w:rFonts w:ascii="Consolas" w:hAnsi="Consolas"/>
-                <w:sz w:val="18"/>
-                <w:szCs w:val="12"/>
-              </w:rPr>
-            </w:pPr>
-            <w:r>
-              <w:rPr>
-                <w:rFonts w:ascii="Consolas" w:hAnsi="Consolas"/>
-                <w:sz w:val="18"/>
-                <w:szCs w:val="12"/>
-              </w:rPr>
-              <w:t>Ctrl+`</w:t>
-            </w:r>
-          </w:p>
-        </w:tc>
-        <w:tc>
-          <w:tcPr>
-            <w:tcW w:w="2552" w:type="dxa"/>
-            <w:shd w:val="clear" w:color="auto" w:fill="D9D9D9" w:themeFill="background1" w:themeFillShade="D9"/>
-          </w:tcPr>
-          <w:p>
-            <w:pPr>
-              <w:rPr>
-                <w:rFonts w:ascii="Calibri" w:hAnsi="Calibri"/>
-                <w:bCs/>
-                <w:sz w:val="18"/>
-                <w:szCs w:val="12"/>
-              </w:rPr>
-            </w:pPr>
-            <w:r>
-              <w:rPr>
-                <w:rFonts w:ascii="Calibri" w:hAnsi="Calibri"/>
-                <w:bCs/>
-                <w:sz w:val="18"/>
-                <w:szCs w:val="12"/>
-              </w:rPr>
-              <w:t>Toggle left sidebar</w:t>
-            </w:r>
-          </w:p>
-        </w:tc>
-        <w:tc>
-          <w:tcPr>
-            <w:tcW w:w="2409" w:type="dxa"/>
-            <w:shd w:val="clear" w:color="auto" w:fill="D9D9D9" w:themeFill="background1" w:themeFillShade="D9"/>
-          </w:tcPr>
-          <w:p>
-            <w:pPr>
-              <w:rPr>
-                <w:rFonts w:ascii="Consolas" w:hAnsi="Consolas"/>
-                <w:sz w:val="18"/>
-                <w:szCs w:val="12"/>
-              </w:rPr>
-            </w:pPr>
-            <w:r>
-              <w:rPr>
-                <w:rFonts w:ascii="Consolas" w:hAnsi="Consolas"/>
-                <w:sz w:val="18"/>
-                <w:szCs w:val="12"/>
-              </w:rPr>
-              <w:t>Alt+`</w:t>
-            </w:r>
-          </w:p>
-        </w:tc>
-        <w:tc>
-          <w:tcPr>
-            <w:tcW w:w="3261" w:type="dxa"/>
-            <w:shd w:val="clear" w:color="auto" w:fill="D9D9D9" w:themeFill="background1" w:themeFillShade="D9"/>
-          </w:tcPr>
-          <w:p>
-            <w:pPr>
-              <w:rPr>
-                <w:rFonts w:ascii="Calibri" w:hAnsi="Calibri"/>
-                <w:bCs/>
-                <w:sz w:val="18"/>
-                <w:szCs w:val="12"/>
-              </w:rPr>
-            </w:pPr>
-            <w:r>
-              <w:rPr>
-                <w:rFonts w:ascii="Calibri" w:hAnsi="Calibri"/>
-                <w:bCs/>
-                <w:sz w:val="18"/>
-                <w:szCs w:val="12"/>
-              </w:rPr>
-              <w:t>Toggle right sidebar</w:t>
-            </w:r>
-          </w:p>
-        </w:tc>
-      </w:tr>
-      <w:tr>
-        <w:tc>
-          <w:tcPr>
-            <w:tcW w:w="1985" w:type="dxa"/>
-            <w:shd w:val="clear" w:color="auto" w:fill="D9D9D9" w:themeFill="background1" w:themeFillShade="D9"/>
-          </w:tcPr>
-          <w:p>
-            <w:pPr>
-              <w:rPr>
-                <w:rFonts w:ascii="Consolas" w:hAnsi="Consolas"/>
-                <w:sz w:val="18"/>
-                <w:szCs w:val="12"/>
-              </w:rPr>
-            </w:pPr>
-            <w:r>
-              <w:rPr>
-                <w:rFonts w:ascii="Consolas" w:hAnsi="Consolas"/>
-                <w:sz w:val="18"/>
-                <w:szCs w:val="12"/>
-              </w:rPr>
-              <w:t>Ctrl+/-</w:t>
-            </w:r>
-          </w:p>
-        </w:tc>
-        <w:tc>
-          <w:tcPr>
-            <w:tcW w:w="2552" w:type="dxa"/>
-            <w:shd w:val="clear" w:color="auto" w:fill="D9D9D9" w:themeFill="background1" w:themeFillShade="D9"/>
-          </w:tcPr>
-          <w:p>
-            <w:pPr>
-              <w:rPr>
-                <w:rFonts w:ascii="Calibri" w:hAnsi="Calibri"/>
-                <w:bCs/>
-                <w:sz w:val="18"/>
-                <w:szCs w:val="12"/>
-              </w:rPr>
-            </w:pPr>
-            <w:r>
-              <w:rPr>
-                <w:rFonts w:ascii="Calibri" w:hAnsi="Calibri"/>
-                <w:bCs/>
-                <w:sz w:val="18"/>
-                <w:szCs w:val="12"/>
-              </w:rPr>
-              <w:t>Zoom in/out</w:t>
-            </w:r>
-            <w:r>
-              <w:rPr>
-                <w:rFonts w:ascii="Calibri" w:hAnsi="Calibri"/>
-                <w:bCs/>
-                <w:sz w:val="18"/>
-                <w:szCs w:val="12"/>
-              </w:rPr>
-              <w:t>*</w:t>
-            </w:r>
-          </w:p>
-        </w:tc>
-        <w:tc>
-          <w:tcPr>
-            <w:tcW w:w="2409" w:type="dxa"/>
-            <w:shd w:val="clear" w:color="auto" w:fill="D9D9D9" w:themeFill="background1" w:themeFillShade="D9"/>
-          </w:tcPr>
-          <w:p>
-            <w:pPr>
-              <w:rPr>
-                <w:rFonts w:ascii="Consolas" w:hAnsi="Consolas"/>
-                <w:sz w:val="18"/>
-                <w:szCs w:val="12"/>
-              </w:rPr>
-            </w:pPr>
-            <w:r>
-              <w:rPr>
-                <w:rFonts w:ascii="Consolas" w:hAnsi="Consolas"/>
-                <w:sz w:val="18"/>
-                <w:szCs w:val="12"/>
-              </w:rPr>
-              <w:t>Ctrl+Num0</w:t>
-            </w:r>
-          </w:p>
-        </w:tc>
-        <w:tc>
-          <w:tcPr>
-            <w:tcW w:w="3261" w:type="dxa"/>
-            <w:shd w:val="clear" w:color="auto" w:fill="D9D9D9" w:themeFill="background1" w:themeFillShade="D9"/>
-          </w:tcPr>
-          <w:p>
-            <w:pPr>
-              <w:rPr>
-                <w:rFonts w:ascii="Calibri" w:hAnsi="Calibri"/>
-                <w:bCs/>
-                <w:sz w:val="18"/>
-                <w:szCs w:val="12"/>
-              </w:rPr>
-            </w:pPr>
-            <w:r>
-              <w:rPr>
-                <w:rFonts w:ascii="Calibri" w:hAnsi="Calibri"/>
-                <w:bCs/>
-                <w:sz w:val="18"/>
-                <w:szCs w:val="12"/>
-              </w:rPr>
-              <w:t>Reset zoom</w:t>
-            </w:r>
-            <w:r>
-              <w:rPr>
-                <w:rFonts w:ascii="Calibri" w:hAnsi="Calibri"/>
-                <w:bCs/>
-                <w:sz w:val="18"/>
-                <w:szCs w:val="12"/>
-              </w:rPr>
-              <w:t>*</w:t>
+              <w:t>Reset zoom*</w:t>
             </w:r>
           </w:p>
         </w:tc>

</xml_diff>

<commit_message>
feat: add Teams shortcuts
</commit_message>
<xml_diff>
--- a/Settings/Shortcuts.docx
+++ b/Settings/Shortcuts.docx
@@ -38293,13 +38293,13 @@
         <w:tblLook w:val="04A0" w:firstRow="1" w:lastRow="0" w:firstColumn="1" w:lastColumn="0" w:noHBand="0" w:noVBand="1"/>
       </w:tblPr>
       <w:tblGrid>
-        <w:gridCol w:w="4361"/>
-        <w:gridCol w:w="5812"/>
+        <w:gridCol w:w="4644"/>
+        <w:gridCol w:w="5529"/>
       </w:tblGrid>
       <w:tr>
         <w:tc>
           <w:tcPr>
-            <w:tcW w:w="4361" w:type="dxa"/>
+            <w:tcW w:w="4644" w:type="dxa"/>
           </w:tcPr>
           <w:p>
             <w:pPr>
@@ -38317,7 +38317,7 @@
         </w:tc>
         <w:tc>
           <w:tcPr>
-            <w:tcW w:w="5812" w:type="dxa"/>
+            <w:tcW w:w="5529" w:type="dxa"/>
           </w:tcPr>
           <w:p>
             <w:pPr>
@@ -38337,7 +38337,7 @@
       <w:tr>
         <w:tc>
           <w:tcPr>
-            <w:tcW w:w="4361" w:type="dxa"/>
+            <w:tcW w:w="4644" w:type="dxa"/>
           </w:tcPr>
           <w:p>
             <w:pPr>
@@ -38361,7 +38361,7 @@
         </w:tc>
         <w:tc>
           <w:tcPr>
-            <w:tcW w:w="5812" w:type="dxa"/>
+            <w:tcW w:w="5529" w:type="dxa"/>
           </w:tcPr>
           <w:p>
             <w:pPr>
@@ -38381,7 +38381,7 @@
       <w:tr>
         <w:tc>
           <w:tcPr>
-            <w:tcW w:w="4361" w:type="dxa"/>
+            <w:tcW w:w="4644" w:type="dxa"/>
           </w:tcPr>
           <w:p>
             <w:pPr>
@@ -38415,7 +38415,7 @@
         </w:tc>
         <w:tc>
           <w:tcPr>
-            <w:tcW w:w="5812" w:type="dxa"/>
+            <w:tcW w:w="5529" w:type="dxa"/>
           </w:tcPr>
           <w:p>
             <w:pPr>
@@ -38472,7 +38472,7 @@
       <w:tr>
         <w:tc>
           <w:tcPr>
-            <w:tcW w:w="4361" w:type="dxa"/>
+            <w:tcW w:w="4644" w:type="dxa"/>
           </w:tcPr>
           <w:p>
             <w:pPr>
@@ -38490,7 +38490,7 @@
         </w:tc>
         <w:tc>
           <w:tcPr>
-            <w:tcW w:w="5812" w:type="dxa"/>
+            <w:tcW w:w="5529" w:type="dxa"/>
           </w:tcPr>
           <w:p>
             <w:pPr>
@@ -38510,7 +38510,7 @@
       <w:tr>
         <w:tc>
           <w:tcPr>
-            <w:tcW w:w="4361" w:type="dxa"/>
+            <w:tcW w:w="4644" w:type="dxa"/>
           </w:tcPr>
           <w:p>
             <w:pPr>
@@ -38534,7 +38534,7 @@
         </w:tc>
         <w:tc>
           <w:tcPr>
-            <w:tcW w:w="5812" w:type="dxa"/>
+            <w:tcW w:w="5529" w:type="dxa"/>
           </w:tcPr>
           <w:p>
             <w:pPr>
@@ -38578,7 +38578,7 @@
       <w:tr>
         <w:tc>
           <w:tcPr>
-            <w:tcW w:w="4361" w:type="dxa"/>
+            <w:tcW w:w="4644" w:type="dxa"/>
           </w:tcPr>
           <w:p>
             <w:pPr>
@@ -38614,7 +38614,7 @@
         </w:tc>
         <w:tc>
           <w:tcPr>
-            <w:tcW w:w="5812" w:type="dxa"/>
+            <w:tcW w:w="5529" w:type="dxa"/>
           </w:tcPr>
           <w:p>
             <w:pPr>
@@ -38634,7 +38634,7 @@
       <w:tr>
         <w:tc>
           <w:tcPr>
-            <w:tcW w:w="4361" w:type="dxa"/>
+            <w:tcW w:w="4644" w:type="dxa"/>
           </w:tcPr>
           <w:p>
             <w:pPr>
@@ -38652,7 +38652,7 @@
         </w:tc>
         <w:tc>
           <w:tcPr>
-            <w:tcW w:w="5812" w:type="dxa"/>
+            <w:tcW w:w="5529" w:type="dxa"/>
           </w:tcPr>
           <w:p>
             <w:pPr>
@@ -38672,7 +38672,7 @@
       <w:tr>
         <w:tc>
           <w:tcPr>
-            <w:tcW w:w="4361" w:type="dxa"/>
+            <w:tcW w:w="4644" w:type="dxa"/>
           </w:tcPr>
           <w:p>
             <w:pPr>
@@ -38690,7 +38690,7 @@
         </w:tc>
         <w:tc>
           <w:tcPr>
-            <w:tcW w:w="5812" w:type="dxa"/>
+            <w:tcW w:w="5529" w:type="dxa"/>
           </w:tcPr>
           <w:p>
             <w:pPr>
@@ -38710,7 +38710,7 @@
       <w:tr>
         <w:tc>
           <w:tcPr>
-            <w:tcW w:w="4361" w:type="dxa"/>
+            <w:tcW w:w="4644" w:type="dxa"/>
           </w:tcPr>
           <w:p>
             <w:pPr>
@@ -38730,7 +38730,7 @@
         </w:tc>
         <w:tc>
           <w:tcPr>
-            <w:tcW w:w="5812" w:type="dxa"/>
+            <w:tcW w:w="5529" w:type="dxa"/>
           </w:tcPr>
           <w:p>
             <w:pPr>
@@ -38758,7 +38758,7 @@
       <w:tr>
         <w:tc>
           <w:tcPr>
-            <w:tcW w:w="4361" w:type="dxa"/>
+            <w:tcW w:w="4644" w:type="dxa"/>
           </w:tcPr>
           <w:p>
             <w:pPr>
@@ -38778,7 +38778,7 @@
         </w:tc>
         <w:tc>
           <w:tcPr>
-            <w:tcW w:w="5812" w:type="dxa"/>
+            <w:tcW w:w="5529" w:type="dxa"/>
           </w:tcPr>
           <w:p>
             <w:pPr>
@@ -38806,7 +38806,7 @@
       <w:tr>
         <w:tc>
           <w:tcPr>
-            <w:tcW w:w="4361" w:type="dxa"/>
+            <w:tcW w:w="4644" w:type="dxa"/>
           </w:tcPr>
           <w:p>
             <w:pPr>
@@ -38826,7 +38826,7 @@
         </w:tc>
         <w:tc>
           <w:tcPr>
-            <w:tcW w:w="5812" w:type="dxa"/>
+            <w:tcW w:w="5529" w:type="dxa"/>
           </w:tcPr>
           <w:p>
             <w:pPr>
@@ -38854,7 +38854,7 @@
       <w:tr>
         <w:tc>
           <w:tcPr>
-            <w:tcW w:w="4361" w:type="dxa"/>
+            <w:tcW w:w="4644" w:type="dxa"/>
           </w:tcPr>
           <w:p>
             <w:pPr>
@@ -38873,7 +38873,7 @@
         </w:tc>
         <w:tc>
           <w:tcPr>
-            <w:tcW w:w="5812" w:type="dxa"/>
+            <w:tcW w:w="5529" w:type="dxa"/>
           </w:tcPr>
           <w:p>
             <w:pPr>
@@ -38924,7 +38924,7 @@
       <w:tr>
         <w:tc>
           <w:tcPr>
-            <w:tcW w:w="4361" w:type="dxa"/>
+            <w:tcW w:w="4644" w:type="dxa"/>
           </w:tcPr>
           <w:p>
             <w:pPr>
@@ -38942,7 +38942,7 @@
         </w:tc>
         <w:tc>
           <w:tcPr>
-            <w:tcW w:w="5812" w:type="dxa"/>
+            <w:tcW w:w="5529" w:type="dxa"/>
           </w:tcPr>
           <w:p>
             <w:pPr>
@@ -38962,7 +38962,7 @@
       <w:tr>
         <w:tc>
           <w:tcPr>
-            <w:tcW w:w="4361" w:type="dxa"/>
+            <w:tcW w:w="4644" w:type="dxa"/>
           </w:tcPr>
           <w:p>
             <w:pPr>
@@ -38980,7 +38980,7 @@
         </w:tc>
         <w:tc>
           <w:tcPr>
-            <w:tcW w:w="5812" w:type="dxa"/>
+            <w:tcW w:w="5529" w:type="dxa"/>
           </w:tcPr>
           <w:p>
             <w:pPr>
@@ -39003,7 +39003,7 @@
       <w:tr>
         <w:tc>
           <w:tcPr>
-            <w:tcW w:w="4361" w:type="dxa"/>
+            <w:tcW w:w="4644" w:type="dxa"/>
           </w:tcPr>
           <w:p>
             <w:pPr>
@@ -39021,7 +39021,7 @@
         </w:tc>
         <w:tc>
           <w:tcPr>
-            <w:tcW w:w="5812" w:type="dxa"/>
+            <w:tcW w:w="5529" w:type="dxa"/>
           </w:tcPr>
           <w:p>
             <w:pPr>
@@ -39041,7 +39041,7 @@
       <w:tr>
         <w:tc>
           <w:tcPr>
-            <w:tcW w:w="4361" w:type="dxa"/>
+            <w:tcW w:w="4644" w:type="dxa"/>
           </w:tcPr>
           <w:p>
             <w:pPr>
@@ -39059,7 +39059,7 @@
         </w:tc>
         <w:tc>
           <w:tcPr>
-            <w:tcW w:w="5812" w:type="dxa"/>
+            <w:tcW w:w="5529" w:type="dxa"/>
           </w:tcPr>
           <w:p>
             <w:pPr>
@@ -39085,7 +39085,7 @@
       <w:tr>
         <w:tc>
           <w:tcPr>
-            <w:tcW w:w="4361" w:type="dxa"/>
+            <w:tcW w:w="4644" w:type="dxa"/>
           </w:tcPr>
           <w:p>
             <w:pPr>
@@ -39103,7 +39103,7 @@
         </w:tc>
         <w:tc>
           <w:tcPr>
-            <w:tcW w:w="5812" w:type="dxa"/>
+            <w:tcW w:w="5529" w:type="dxa"/>
           </w:tcPr>
           <w:p>
             <w:pPr>
@@ -39123,7 +39123,7 @@
       <w:tr>
         <w:tc>
           <w:tcPr>
-            <w:tcW w:w="4361" w:type="dxa"/>
+            <w:tcW w:w="4644" w:type="dxa"/>
           </w:tcPr>
           <w:p>
             <w:pPr>
@@ -39141,7 +39141,7 @@
         </w:tc>
         <w:tc>
           <w:tcPr>
-            <w:tcW w:w="5812" w:type="dxa"/>
+            <w:tcW w:w="5529" w:type="dxa"/>
           </w:tcPr>
           <w:p>
             <w:pPr>
@@ -39160,6 +39160,1647 @@
                 <w:sz w:val="20"/>
               </w:rPr>
               <w:t>NumPad+/-</w:t>
+            </w:r>
+          </w:p>
+        </w:tc>
+      </w:tr>
+    </w:tbl>
+    <w:p>
+      <w:pPr>
+        <w:pStyle w:val="berschrift1"/>
+      </w:pPr>
+      <w:r>
+        <w:t>Teams</w:t>
+      </w:r>
+    </w:p>
+    <w:p>
+      <w:pPr>
+        <w:pStyle w:val="Untertitel"/>
+        <w:rPr>
+          <w:lang w:val="en-US"/>
+        </w:rPr>
+      </w:pPr>
+      <w:r>
+        <w:rPr>
+          <w:lang w:val="en-US"/>
+        </w:rPr>
+        <w:t>U</w:t>
+      </w:r>
+      <w:r>
+        <w:rPr>
+          <w:lang w:val="en-US"/>
+        </w:rPr>
+        <w:t>se in English, works better with Commands</w:t>
+      </w:r>
+      <w:r>
+        <w:rPr>
+          <w:lang w:val="en-US"/>
+        </w:rPr>
+        <w:t xml:space="preserve"> (Ctrl+/)</w:t>
+      </w:r>
+    </w:p>
+    <w:tbl>
+      <w:tblPr>
+        <w:tblStyle w:val="Tabellenraster"/>
+        <w:tblW w:w="0" w:type="auto"/>
+        <w:tblLook w:val="04A0" w:firstRow="1" w:lastRow="0" w:firstColumn="1" w:lastColumn="0" w:noHBand="0" w:noVBand="1"/>
+      </w:tblPr>
+      <w:tblGrid>
+        <w:gridCol w:w="3369"/>
+        <w:gridCol w:w="1971"/>
+        <w:gridCol w:w="2977"/>
+        <w:gridCol w:w="1856"/>
+      </w:tblGrid>
+      <w:tr>
+        <w:tc>
+          <w:tcPr>
+            <w:tcW w:w="10173" w:type="dxa"/>
+            <w:gridSpan w:val="4"/>
+            <w:shd w:val="clear" w:color="auto" w:fill="4F81BD" w:themeFill="accent1"/>
+          </w:tcPr>
+          <w:p>
+            <w:pPr>
+              <w:rPr>
+                <w:sz w:val="20"/>
+                <w:lang w:val="en-US"/>
+              </w:rPr>
+            </w:pPr>
+            <w:r>
+              <w:rPr>
+                <w:b/>
+                <w:color w:val="FFFFFF" w:themeColor="background1"/>
+                <w:lang w:val="en-US"/>
+              </w:rPr>
+              <w:t>Navigation</w:t>
+            </w:r>
+          </w:p>
+        </w:tc>
+      </w:tr>
+      <w:tr>
+        <w:tc>
+          <w:tcPr>
+            <w:tcW w:w="3369" w:type="dxa"/>
+          </w:tcPr>
+          <w:p>
+            <w:pPr>
+              <w:rPr>
+                <w:sz w:val="20"/>
+              </w:rPr>
+            </w:pPr>
+            <w:r>
+              <w:rPr>
+                <w:sz w:val="20"/>
+              </w:rPr>
+              <w:t>Show keyboard shortcuts</w:t>
+            </w:r>
+          </w:p>
+        </w:tc>
+        <w:tc>
+          <w:tcPr>
+            <w:tcW w:w="1971" w:type="dxa"/>
+          </w:tcPr>
+          <w:p>
+            <w:pPr>
+              <w:rPr>
+                <w:sz w:val="20"/>
+              </w:rPr>
+            </w:pPr>
+            <w:r>
+              <w:rPr>
+                <w:sz w:val="20"/>
+              </w:rPr>
+              <w:t>Ctrl+.</w:t>
+            </w:r>
+          </w:p>
+        </w:tc>
+        <w:tc>
+          <w:tcPr>
+            <w:tcW w:w="2977" w:type="dxa"/>
+          </w:tcPr>
+          <w:p>
+            <w:pPr>
+              <w:rPr>
+                <w:sz w:val="20"/>
+              </w:rPr>
+            </w:pPr>
+            <w:r>
+              <w:rPr>
+                <w:sz w:val="20"/>
+              </w:rPr>
+              <w:t>Open Settings</w:t>
+            </w:r>
+          </w:p>
+        </w:tc>
+        <w:tc>
+          <w:tcPr>
+            <w:tcW w:w="1856" w:type="dxa"/>
+          </w:tcPr>
+          <w:p>
+            <w:pPr>
+              <w:rPr>
+                <w:sz w:val="20"/>
+              </w:rPr>
+            </w:pPr>
+            <w:r>
+              <w:rPr>
+                <w:sz w:val="20"/>
+              </w:rPr>
+              <w:t>Ctrl+,</w:t>
+            </w:r>
+          </w:p>
+        </w:tc>
+      </w:tr>
+      <w:tr>
+        <w:tc>
+          <w:tcPr>
+            <w:tcW w:w="3369" w:type="dxa"/>
+          </w:tcPr>
+          <w:p>
+            <w:pPr>
+              <w:rPr>
+                <w:sz w:val="20"/>
+              </w:rPr>
+            </w:pPr>
+            <w:r>
+              <w:rPr>
+                <w:sz w:val="20"/>
+              </w:rPr>
+              <w:t>Show commands</w:t>
+            </w:r>
+          </w:p>
+        </w:tc>
+        <w:tc>
+          <w:tcPr>
+            <w:tcW w:w="1971" w:type="dxa"/>
+          </w:tcPr>
+          <w:p>
+            <w:pPr>
+              <w:rPr>
+                <w:sz w:val="20"/>
+              </w:rPr>
+            </w:pPr>
+            <w:r>
+              <w:rPr>
+                <w:sz w:val="20"/>
+              </w:rPr>
+              <w:t>Ctrl+/</w:t>
+            </w:r>
+          </w:p>
+        </w:tc>
+        <w:tc>
+          <w:tcPr>
+            <w:tcW w:w="2977" w:type="dxa"/>
+          </w:tcPr>
+          <w:p>
+            <w:pPr>
+              <w:rPr>
+                <w:sz w:val="20"/>
+              </w:rPr>
+            </w:pPr>
+            <w:r>
+              <w:rPr>
+                <w:sz w:val="20"/>
+              </w:rPr>
+              <w:t>Go to Search</w:t>
+            </w:r>
+          </w:p>
+        </w:tc>
+        <w:tc>
+          <w:tcPr>
+            <w:tcW w:w="1856" w:type="dxa"/>
+          </w:tcPr>
+          <w:p>
+            <w:pPr>
+              <w:rPr>
+                <w:sz w:val="20"/>
+              </w:rPr>
+            </w:pPr>
+            <w:r>
+              <w:rPr>
+                <w:sz w:val="20"/>
+              </w:rPr>
+              <w:t>Ctrl+E</w:t>
+            </w:r>
+          </w:p>
+        </w:tc>
+      </w:tr>
+      <w:tr>
+        <w:tc>
+          <w:tcPr>
+            <w:tcW w:w="3369" w:type="dxa"/>
+          </w:tcPr>
+          <w:p>
+            <w:pPr>
+              <w:rPr>
+                <w:sz w:val="20"/>
+                <w:lang w:val="en-US"/>
+              </w:rPr>
+            </w:pPr>
+            <w:r>
+              <w:rPr>
+                <w:sz w:val="20"/>
+                <w:lang w:val="en-US"/>
+              </w:rPr>
+              <w:t xml:space="preserve">Move focus to </w:t>
+            </w:r>
+            <w:r>
+              <w:rPr>
+                <w:b/>
+                <w:sz w:val="20"/>
+                <w:u w:val="single"/>
+                <w:lang w:val="en-US"/>
+              </w:rPr>
+              <w:t>L</w:t>
+            </w:r>
+            <w:r>
+              <w:rPr>
+                <w:sz w:val="20"/>
+                <w:lang w:val="en-US"/>
+              </w:rPr>
+              <w:t>eft r</w:t>
+            </w:r>
+            <w:r>
+              <w:rPr>
+                <w:sz w:val="20"/>
+                <w:lang w:val="en-US"/>
+              </w:rPr>
+              <w:t>ail item</w:t>
+            </w:r>
+          </w:p>
+        </w:tc>
+        <w:tc>
+          <w:tcPr>
+            <w:tcW w:w="1971" w:type="dxa"/>
+          </w:tcPr>
+          <w:p>
+            <w:pPr>
+              <w:rPr>
+                <w:sz w:val="20"/>
+              </w:rPr>
+            </w:pPr>
+            <w:r>
+              <w:rPr>
+                <w:sz w:val="20"/>
+              </w:rPr>
+              <w:t>Ctrl+L</w:t>
+            </w:r>
+          </w:p>
+        </w:tc>
+        <w:tc>
+          <w:tcPr>
+            <w:tcW w:w="2977" w:type="dxa"/>
+          </w:tcPr>
+          <w:p>
+            <w:pPr>
+              <w:rPr>
+                <w:sz w:val="20"/>
+                <w:lang w:val="en-US"/>
+              </w:rPr>
+            </w:pPr>
+            <w:r>
+              <w:rPr>
+                <w:sz w:val="20"/>
+                <w:lang w:val="en-US"/>
+              </w:rPr>
+              <w:t xml:space="preserve">Move focus to </w:t>
+            </w:r>
+            <w:r>
+              <w:rPr>
+                <w:b/>
+                <w:sz w:val="20"/>
+                <w:u w:val="single"/>
+                <w:lang w:val="en-US"/>
+              </w:rPr>
+              <w:t>M</w:t>
+            </w:r>
+            <w:r>
+              <w:rPr>
+                <w:sz w:val="20"/>
+                <w:lang w:val="en-US"/>
+              </w:rPr>
+              <w:t>essage p</w:t>
+            </w:r>
+            <w:r>
+              <w:rPr>
+                <w:sz w:val="20"/>
+                <w:lang w:val="en-US"/>
+              </w:rPr>
+              <w:t>ane</w:t>
+            </w:r>
+          </w:p>
+        </w:tc>
+        <w:tc>
+          <w:tcPr>
+            <w:tcW w:w="1856" w:type="dxa"/>
+          </w:tcPr>
+          <w:p>
+            <w:pPr>
+              <w:rPr>
+                <w:sz w:val="20"/>
+              </w:rPr>
+            </w:pPr>
+            <w:r>
+              <w:rPr>
+                <w:sz w:val="20"/>
+              </w:rPr>
+              <w:t>Ctrl+M</w:t>
+            </w:r>
+          </w:p>
+        </w:tc>
+      </w:tr>
+      <w:tr>
+        <w:tc>
+          <w:tcPr>
+            <w:tcW w:w="3369" w:type="dxa"/>
+          </w:tcPr>
+          <w:p>
+            <w:pPr>
+              <w:rPr>
+                <w:sz w:val="20"/>
+                <w:lang w:val="en-US"/>
+              </w:rPr>
+            </w:pPr>
+            <w:r>
+              <w:rPr>
+                <w:sz w:val="20"/>
+                <w:lang w:val="en-US"/>
+              </w:rPr>
+              <w:t>Go to compose box („</w:t>
+            </w:r>
+            <w:r>
+              <w:rPr>
+                <w:b/>
+                <w:sz w:val="20"/>
+                <w:u w:val="single"/>
+                <w:lang w:val="en-US"/>
+              </w:rPr>
+              <w:t>R</w:t>
+            </w:r>
+            <w:r>
+              <w:rPr>
+                <w:sz w:val="20"/>
+                <w:lang w:val="en-US"/>
+              </w:rPr>
+              <w:t>eply”)</w:t>
+            </w:r>
+          </w:p>
+        </w:tc>
+        <w:tc>
+          <w:tcPr>
+            <w:tcW w:w="1971" w:type="dxa"/>
+          </w:tcPr>
+          <w:p>
+            <w:pPr>
+              <w:rPr>
+                <w:sz w:val="20"/>
+              </w:rPr>
+            </w:pPr>
+            <w:r>
+              <w:rPr>
+                <w:sz w:val="20"/>
+              </w:rPr>
+              <w:t>Ctrl+R</w:t>
+            </w:r>
+          </w:p>
+        </w:tc>
+        <w:tc>
+          <w:tcPr>
+            <w:tcW w:w="2977" w:type="dxa"/>
+          </w:tcPr>
+          <w:p>
+            <w:pPr>
+              <w:rPr>
+                <w:sz w:val="20"/>
+              </w:rPr>
+            </w:pPr>
+            <w:r>
+              <w:rPr>
+                <w:sz w:val="20"/>
+              </w:rPr>
+              <w:t xml:space="preserve">Open </w:t>
+            </w:r>
+            <w:r>
+              <w:rPr>
+                <w:b/>
+                <w:sz w:val="20"/>
+                <w:u w:val="single"/>
+              </w:rPr>
+              <w:t>F</w:t>
+            </w:r>
+            <w:r>
+              <w:rPr>
+                <w:sz w:val="20"/>
+              </w:rPr>
+              <w:t>ilter</w:t>
+            </w:r>
+          </w:p>
+        </w:tc>
+        <w:tc>
+          <w:tcPr>
+            <w:tcW w:w="1856" w:type="dxa"/>
+          </w:tcPr>
+          <w:p>
+            <w:pPr>
+              <w:rPr>
+                <w:sz w:val="20"/>
+              </w:rPr>
+            </w:pPr>
+            <w:r>
+              <w:rPr>
+                <w:sz w:val="20"/>
+              </w:rPr>
+              <w:t>Ctrl+Shift+F</w:t>
+            </w:r>
+          </w:p>
+        </w:tc>
+      </w:tr>
+      <w:tr>
+        <w:tc>
+          <w:tcPr>
+            <w:tcW w:w="3369" w:type="dxa"/>
+          </w:tcPr>
+          <w:p>
+            <w:pPr>
+              <w:rPr>
+                <w:sz w:val="20"/>
+                <w:lang w:val="en-US"/>
+              </w:rPr>
+            </w:pPr>
+            <w:r>
+              <w:rPr>
+                <w:sz w:val="20"/>
+                <w:lang w:val="en-US"/>
+              </w:rPr>
+              <w:t xml:space="preserve">Open App </w:t>
+            </w:r>
+            <w:r>
+              <w:rPr>
+                <w:i/>
+                <w:sz w:val="20"/>
+                <w:lang w:val="en-US"/>
+              </w:rPr>
+              <w:t>Num</w:t>
+            </w:r>
+            <w:r>
+              <w:rPr>
+                <w:sz w:val="20"/>
+                <w:lang w:val="en-US"/>
+              </w:rPr>
+              <w:t xml:space="preserve"> on A</w:t>
+            </w:r>
+            <w:r>
+              <w:rPr>
+                <w:sz w:val="20"/>
+                <w:lang w:val="en-US"/>
+              </w:rPr>
+              <w:t>pp Bar</w:t>
+            </w:r>
+          </w:p>
+        </w:tc>
+        <w:tc>
+          <w:tcPr>
+            <w:tcW w:w="1971" w:type="dxa"/>
+          </w:tcPr>
+          <w:p>
+            <w:pPr>
+              <w:rPr>
+                <w:sz w:val="20"/>
+              </w:rPr>
+            </w:pPr>
+            <w:r>
+              <w:rPr>
+                <w:sz w:val="20"/>
+              </w:rPr>
+              <w:t>Ctrl+Num {1..6}</w:t>
+            </w:r>
+          </w:p>
+        </w:tc>
+        <w:tc>
+          <w:tcPr>
+            <w:tcW w:w="2977" w:type="dxa"/>
+          </w:tcPr>
+          <w:p>
+            <w:pPr>
+              <w:rPr>
+                <w:sz w:val="20"/>
+                <w:lang w:val="en-US"/>
+              </w:rPr>
+            </w:pPr>
+          </w:p>
+        </w:tc>
+        <w:tc>
+          <w:tcPr>
+            <w:tcW w:w="1856" w:type="dxa"/>
+          </w:tcPr>
+          <w:p>
+            <w:pPr>
+              <w:rPr>
+                <w:sz w:val="20"/>
+                <w:lang w:val="en-US"/>
+              </w:rPr>
+            </w:pPr>
+          </w:p>
+        </w:tc>
+      </w:tr>
+      <w:tr>
+        <w:tc>
+          <w:tcPr>
+            <w:tcW w:w="3369" w:type="dxa"/>
+          </w:tcPr>
+          <w:p>
+            <w:pPr>
+              <w:rPr>
+                <w:sz w:val="20"/>
+                <w:lang w:val="en-US"/>
+              </w:rPr>
+            </w:pPr>
+            <w:r>
+              <w:rPr>
+                <w:sz w:val="20"/>
+                <w:lang w:val="en-US"/>
+              </w:rPr>
+              <w:t>Go back/forward</w:t>
+            </w:r>
+          </w:p>
+        </w:tc>
+        <w:tc>
+          <w:tcPr>
+            <w:tcW w:w="1971" w:type="dxa"/>
+          </w:tcPr>
+          <w:p>
+            <w:pPr>
+              <w:rPr>
+                <w:sz w:val="20"/>
+              </w:rPr>
+            </w:pPr>
+            <w:r>
+              <w:rPr>
+                <w:sz w:val="20"/>
+              </w:rPr>
+              <w:t>Alt+</w:t>
+            </w:r>
+            <w:r>
+              <w:rPr>
+                <w:sz w:val="20"/>
+              </w:rPr>
+              <w:t>←/→</w:t>
+            </w:r>
+          </w:p>
+        </w:tc>
+        <w:tc>
+          <w:tcPr>
+            <w:tcW w:w="2977" w:type="dxa"/>
+          </w:tcPr>
+          <w:p>
+            <w:pPr>
+              <w:rPr>
+                <w:sz w:val="20"/>
+                <w:lang w:val="en-US"/>
+              </w:rPr>
+            </w:pPr>
+            <w:r>
+              <w:rPr>
+                <w:sz w:val="20"/>
+                <w:lang w:val="en-US"/>
+              </w:rPr>
+              <w:t>Go to next/previous s</w:t>
+            </w:r>
+            <w:r>
+              <w:rPr>
+                <w:sz w:val="20"/>
+                <w:lang w:val="en-US"/>
+              </w:rPr>
+              <w:t>ection</w:t>
+            </w:r>
+          </w:p>
+        </w:tc>
+        <w:tc>
+          <w:tcPr>
+            <w:tcW w:w="1856" w:type="dxa"/>
+          </w:tcPr>
+          <w:p>
+            <w:pPr>
+              <w:rPr>
+                <w:sz w:val="20"/>
+                <w:lang w:val="en-US"/>
+              </w:rPr>
+            </w:pPr>
+            <w:r>
+              <w:rPr>
+                <w:sz w:val="20"/>
+                <w:lang w:val="en-US"/>
+              </w:rPr>
+              <w:t>F6/Shift+F6</w:t>
+            </w:r>
+          </w:p>
+        </w:tc>
+      </w:tr>
+      <w:tr>
+        <w:tc>
+          <w:tcPr>
+            <w:tcW w:w="10173" w:type="dxa"/>
+            <w:gridSpan w:val="4"/>
+            <w:shd w:val="clear" w:color="auto" w:fill="4F81BD" w:themeFill="accent1"/>
+          </w:tcPr>
+          <w:p>
+            <w:pPr>
+              <w:rPr>
+                <w:sz w:val="20"/>
+              </w:rPr>
+            </w:pPr>
+            <w:r>
+              <w:rPr>
+                <w:b/>
+                <w:color w:val="FFFFFF" w:themeColor="background1"/>
+                <w:lang w:val="en-US"/>
+              </w:rPr>
+              <w:t>Messag</w:t>
+            </w:r>
+            <w:r>
+              <w:rPr>
+                <w:b/>
+                <w:color w:val="FFFFFF" w:themeColor="background1"/>
+                <w:lang w:val="en-US"/>
+              </w:rPr>
+              <w:t>ing</w:t>
+            </w:r>
+          </w:p>
+        </w:tc>
+      </w:tr>
+      <w:tr>
+        <w:tc>
+          <w:tcPr>
+            <w:tcW w:w="3369" w:type="dxa"/>
+          </w:tcPr>
+          <w:p>
+            <w:pPr>
+              <w:rPr>
+                <w:sz w:val="20"/>
+                <w:lang w:val="en-US"/>
+              </w:rPr>
+            </w:pPr>
+            <w:r>
+              <w:rPr>
+                <w:sz w:val="20"/>
+              </w:rPr>
+              <w:t>E</w:t>
+            </w:r>
+            <w:r>
+              <w:rPr>
+                <w:b/>
+                <w:sz w:val="20"/>
+                <w:u w:val="single"/>
+              </w:rPr>
+              <w:t>x</w:t>
+            </w:r>
+            <w:r>
+              <w:rPr>
+                <w:sz w:val="20"/>
+              </w:rPr>
+              <w:t>pand compose box</w:t>
+            </w:r>
+          </w:p>
+        </w:tc>
+        <w:tc>
+          <w:tcPr>
+            <w:tcW w:w="1971" w:type="dxa"/>
+          </w:tcPr>
+          <w:p>
+            <w:pPr>
+              <w:rPr>
+                <w:sz w:val="20"/>
+              </w:rPr>
+            </w:pPr>
+            <w:r>
+              <w:rPr>
+                <w:sz w:val="20"/>
+              </w:rPr>
+              <w:t>Ctrl+Shift+X</w:t>
+            </w:r>
+          </w:p>
+        </w:tc>
+        <w:tc>
+          <w:tcPr>
+            <w:tcW w:w="2977" w:type="dxa"/>
+          </w:tcPr>
+          <w:p>
+            <w:pPr>
+              <w:rPr>
+                <w:sz w:val="20"/>
+                <w:lang w:val="en-US"/>
+              </w:rPr>
+            </w:pPr>
+            <w:r>
+              <w:rPr>
+                <w:sz w:val="20"/>
+                <w:lang w:val="en-US"/>
+              </w:rPr>
+              <w:t>Jump to latest/newest m</w:t>
+            </w:r>
+            <w:r>
+              <w:rPr>
+                <w:sz w:val="20"/>
+                <w:lang w:val="en-US"/>
+              </w:rPr>
+              <w:t>essage</w:t>
+            </w:r>
+          </w:p>
+        </w:tc>
+        <w:tc>
+          <w:tcPr>
+            <w:tcW w:w="1856" w:type="dxa"/>
+          </w:tcPr>
+          <w:p>
+            <w:pPr>
+              <w:rPr>
+                <w:sz w:val="20"/>
+                <w:lang w:val="en-US"/>
+              </w:rPr>
+            </w:pPr>
+            <w:r>
+              <w:rPr>
+                <w:sz w:val="20"/>
+                <w:lang w:val="en-US"/>
+              </w:rPr>
+              <w:t>Ctrl+J</w:t>
+            </w:r>
+          </w:p>
+        </w:tc>
+      </w:tr>
+      <w:tr>
+        <w:tc>
+          <w:tcPr>
+            <w:tcW w:w="10173" w:type="dxa"/>
+            <w:gridSpan w:val="4"/>
+            <w:shd w:val="clear" w:color="auto" w:fill="4F81BD" w:themeFill="accent1"/>
+          </w:tcPr>
+          <w:p>
+            <w:pPr>
+              <w:rPr>
+                <w:sz w:val="20"/>
+              </w:rPr>
+            </w:pPr>
+            <w:r>
+              <w:rPr>
+                <w:b/>
+                <w:color w:val="FFFFFF" w:themeColor="background1"/>
+                <w:lang w:val="en-US"/>
+              </w:rPr>
+              <w:t>Meetings</w:t>
+            </w:r>
+          </w:p>
+        </w:tc>
+      </w:tr>
+      <w:tr>
+        <w:tc>
+          <w:tcPr>
+            <w:tcW w:w="3369" w:type="dxa"/>
+          </w:tcPr>
+          <w:p>
+            <w:pPr>
+              <w:rPr>
+                <w:sz w:val="20"/>
+                <w:lang w:val="en-US"/>
+              </w:rPr>
+            </w:pPr>
+            <w:r>
+              <w:rPr>
+                <w:sz w:val="20"/>
+                <w:lang w:val="en-US"/>
+              </w:rPr>
+              <w:t>Accept audio call</w:t>
+            </w:r>
+          </w:p>
+        </w:tc>
+        <w:tc>
+          <w:tcPr>
+            <w:tcW w:w="1971" w:type="dxa"/>
+          </w:tcPr>
+          <w:p>
+            <w:pPr>
+              <w:rPr>
+                <w:sz w:val="20"/>
+              </w:rPr>
+            </w:pPr>
+            <w:r>
+              <w:rPr>
+                <w:sz w:val="20"/>
+              </w:rPr>
+              <w:t>Ctrl+Shift+S</w:t>
+            </w:r>
+          </w:p>
+        </w:tc>
+        <w:tc>
+          <w:tcPr>
+            <w:tcW w:w="2977" w:type="dxa"/>
+          </w:tcPr>
+          <w:p>
+            <w:pPr>
+              <w:rPr>
+                <w:sz w:val="20"/>
+                <w:lang w:val="en-US"/>
+              </w:rPr>
+            </w:pPr>
+            <w:r>
+              <w:rPr>
+                <w:sz w:val="20"/>
+                <w:lang w:val="en-US"/>
+              </w:rPr>
+              <w:t>Accept video call</w:t>
+            </w:r>
+          </w:p>
+        </w:tc>
+        <w:tc>
+          <w:tcPr>
+            <w:tcW w:w="1856" w:type="dxa"/>
+          </w:tcPr>
+          <w:p>
+            <w:pPr>
+              <w:rPr>
+                <w:sz w:val="20"/>
+                <w:lang w:val="en-US"/>
+              </w:rPr>
+            </w:pPr>
+            <w:r>
+              <w:rPr>
+                <w:sz w:val="20"/>
+                <w:lang w:val="en-US"/>
+              </w:rPr>
+              <w:t>Ctrl+Shift+A</w:t>
+            </w:r>
+          </w:p>
+        </w:tc>
+      </w:tr>
+      <w:tr>
+        <w:tc>
+          <w:tcPr>
+            <w:tcW w:w="3369" w:type="dxa"/>
+          </w:tcPr>
+          <w:p>
+            <w:pPr>
+              <w:rPr>
+                <w:sz w:val="20"/>
+                <w:lang w:val="en-US"/>
+              </w:rPr>
+            </w:pPr>
+            <w:r>
+              <w:rPr>
+                <w:sz w:val="20"/>
+                <w:lang w:val="en-US"/>
+              </w:rPr>
+              <w:t xml:space="preserve">Start </w:t>
+            </w:r>
+            <w:r>
+              <w:rPr>
+                <w:b/>
+                <w:sz w:val="20"/>
+                <w:u w:val="single"/>
+                <w:lang w:val="en-US"/>
+              </w:rPr>
+              <w:t>A</w:t>
+            </w:r>
+            <w:r>
+              <w:rPr>
+                <w:sz w:val="20"/>
+                <w:lang w:val="en-US"/>
+              </w:rPr>
+              <w:t>udio call</w:t>
+            </w:r>
+          </w:p>
+        </w:tc>
+        <w:tc>
+          <w:tcPr>
+            <w:tcW w:w="1971" w:type="dxa"/>
+          </w:tcPr>
+          <w:p>
+            <w:pPr>
+              <w:rPr>
+                <w:sz w:val="20"/>
+                <w:lang w:val="en-US"/>
+              </w:rPr>
+            </w:pPr>
+            <w:r>
+              <w:rPr>
+                <w:sz w:val="20"/>
+                <w:lang w:val="en-US"/>
+              </w:rPr>
+              <w:t>Alt+Shift+A</w:t>
+            </w:r>
+          </w:p>
+        </w:tc>
+        <w:tc>
+          <w:tcPr>
+            <w:tcW w:w="2977" w:type="dxa"/>
+          </w:tcPr>
+          <w:p>
+            <w:pPr>
+              <w:rPr>
+                <w:sz w:val="20"/>
+                <w:lang w:val="en-US"/>
+              </w:rPr>
+            </w:pPr>
+            <w:r>
+              <w:rPr>
+                <w:sz w:val="20"/>
+                <w:lang w:val="en-US"/>
+              </w:rPr>
+              <w:t xml:space="preserve">Start </w:t>
+            </w:r>
+            <w:r>
+              <w:rPr>
+                <w:b/>
+                <w:sz w:val="20"/>
+                <w:u w:val="single"/>
+                <w:lang w:val="en-US"/>
+              </w:rPr>
+              <w:t>V</w:t>
+            </w:r>
+            <w:r>
+              <w:rPr>
+                <w:sz w:val="20"/>
+                <w:lang w:val="en-US"/>
+              </w:rPr>
+              <w:t>ideo call</w:t>
+            </w:r>
+          </w:p>
+        </w:tc>
+        <w:tc>
+          <w:tcPr>
+            <w:tcW w:w="1856" w:type="dxa"/>
+          </w:tcPr>
+          <w:p>
+            <w:pPr>
+              <w:rPr>
+                <w:sz w:val="20"/>
+                <w:lang w:val="en-US"/>
+              </w:rPr>
+            </w:pPr>
+            <w:r>
+              <w:rPr>
+                <w:sz w:val="20"/>
+                <w:lang w:val="en-US"/>
+              </w:rPr>
+              <w:t>Alt+Shift+V</w:t>
+            </w:r>
+          </w:p>
+        </w:tc>
+      </w:tr>
+      <w:tr>
+        <w:tc>
+          <w:tcPr>
+            <w:tcW w:w="3369" w:type="dxa"/>
+          </w:tcPr>
+          <w:p>
+            <w:pPr>
+              <w:rPr>
+                <w:sz w:val="20"/>
+                <w:lang w:val="en-US"/>
+              </w:rPr>
+            </w:pPr>
+            <w:r>
+              <w:rPr>
+                <w:sz w:val="20"/>
+                <w:lang w:val="en-US"/>
+              </w:rPr>
+              <w:t xml:space="preserve">Toggle </w:t>
+            </w:r>
+            <w:r>
+              <w:rPr>
+                <w:b/>
+                <w:sz w:val="20"/>
+                <w:u w:val="single"/>
+                <w:lang w:val="en-US"/>
+              </w:rPr>
+              <w:t>M</w:t>
+            </w:r>
+            <w:r>
+              <w:rPr>
+                <w:sz w:val="20"/>
+                <w:lang w:val="en-US"/>
+              </w:rPr>
+              <w:t>ute</w:t>
+            </w:r>
+          </w:p>
+        </w:tc>
+        <w:tc>
+          <w:tcPr>
+            <w:tcW w:w="1971" w:type="dxa"/>
+          </w:tcPr>
+          <w:p>
+            <w:pPr>
+              <w:rPr>
+                <w:sz w:val="20"/>
+                <w:lang w:val="en-US"/>
+              </w:rPr>
+            </w:pPr>
+            <w:r>
+              <w:rPr>
+                <w:sz w:val="20"/>
+                <w:lang w:val="en-US"/>
+              </w:rPr>
+              <w:t>Ctrl+Shift+M</w:t>
+            </w:r>
+          </w:p>
+        </w:tc>
+        <w:tc>
+          <w:tcPr>
+            <w:tcW w:w="2977" w:type="dxa"/>
+          </w:tcPr>
+          <w:p>
+            <w:pPr>
+              <w:rPr>
+                <w:sz w:val="20"/>
+                <w:lang w:val="en-US"/>
+              </w:rPr>
+            </w:pPr>
+            <w:r>
+              <w:rPr>
+                <w:sz w:val="20"/>
+                <w:lang w:val="en-US"/>
+              </w:rPr>
+              <w:t>Toggle video</w:t>
+            </w:r>
+          </w:p>
+        </w:tc>
+        <w:tc>
+          <w:tcPr>
+            <w:tcW w:w="1856" w:type="dxa"/>
+          </w:tcPr>
+          <w:p>
+            <w:pPr>
+              <w:rPr>
+                <w:sz w:val="20"/>
+                <w:lang w:val="en-US"/>
+              </w:rPr>
+            </w:pPr>
+            <w:r>
+              <w:rPr>
+                <w:sz w:val="20"/>
+                <w:lang w:val="en-US"/>
+              </w:rPr>
+              <w:t>Ctrl+Shift+O</w:t>
+            </w:r>
+          </w:p>
+        </w:tc>
+      </w:tr>
+      <w:tr>
+        <w:tc>
+          <w:tcPr>
+            <w:tcW w:w="3369" w:type="dxa"/>
+          </w:tcPr>
+          <w:p>
+            <w:pPr>
+              <w:rPr>
+                <w:sz w:val="20"/>
+                <w:lang w:val="en-US"/>
+              </w:rPr>
+            </w:pPr>
+            <w:r>
+              <w:rPr>
+                <w:sz w:val="20"/>
+                <w:lang w:val="en-US"/>
+              </w:rPr>
+              <w:t>Temporarily unumute</w:t>
+            </w:r>
+          </w:p>
+        </w:tc>
+        <w:tc>
+          <w:tcPr>
+            <w:tcW w:w="1971" w:type="dxa"/>
+          </w:tcPr>
+          <w:p>
+            <w:pPr>
+              <w:rPr>
+                <w:sz w:val="20"/>
+                <w:lang w:val="en-US"/>
+              </w:rPr>
+            </w:pPr>
+            <w:r>
+              <w:rPr>
+                <w:sz w:val="20"/>
+                <w:lang w:val="en-US"/>
+              </w:rPr>
+              <w:t>Ctrl+Space</w:t>
+            </w:r>
+          </w:p>
+        </w:tc>
+        <w:tc>
+          <w:tcPr>
+            <w:tcW w:w="2977" w:type="dxa"/>
+          </w:tcPr>
+          <w:p>
+            <w:pPr>
+              <w:rPr>
+                <w:sz w:val="20"/>
+                <w:lang w:val="en-US"/>
+              </w:rPr>
+            </w:pPr>
+            <w:r>
+              <w:rPr>
+                <w:sz w:val="20"/>
+                <w:lang w:val="en-US"/>
+              </w:rPr>
+              <w:t>Toggle background blur</w:t>
+            </w:r>
+            <w:r>
+              <w:rPr>
+                <w:sz w:val="20"/>
+                <w:lang w:val="en-US"/>
+              </w:rPr>
+              <w:t xml:space="preserve"> (“</w:t>
+            </w:r>
+            <w:r>
+              <w:rPr>
+                <w:b/>
+                <w:sz w:val="20"/>
+                <w:u w:val="single"/>
+                <w:lang w:val="en-US"/>
+              </w:rPr>
+              <w:t>P</w:t>
+            </w:r>
+            <w:r>
+              <w:rPr>
+                <w:sz w:val="20"/>
+                <w:lang w:val="en-US"/>
+              </w:rPr>
+              <w:t>lur”)</w:t>
+            </w:r>
+          </w:p>
+        </w:tc>
+        <w:tc>
+          <w:tcPr>
+            <w:tcW w:w="1856" w:type="dxa"/>
+          </w:tcPr>
+          <w:p>
+            <w:pPr>
+              <w:rPr>
+                <w:sz w:val="20"/>
+                <w:lang w:val="en-US"/>
+              </w:rPr>
+            </w:pPr>
+            <w:r>
+              <w:rPr>
+                <w:sz w:val="20"/>
+                <w:lang w:val="en-US"/>
+              </w:rPr>
+              <w:t>Ctrl+Shift+P</w:t>
+            </w:r>
+          </w:p>
+        </w:tc>
+      </w:tr>
+      <w:tr>
+        <w:tc>
+          <w:tcPr>
+            <w:tcW w:w="3369" w:type="dxa"/>
+          </w:tcPr>
+          <w:p>
+            <w:pPr>
+              <w:rPr>
+                <w:sz w:val="20"/>
+                <w:lang w:val="en-US"/>
+              </w:rPr>
+            </w:pPr>
+            <w:r>
+              <w:rPr>
+                <w:b/>
+                <w:sz w:val="20"/>
+                <w:u w:val="single"/>
+                <w:lang w:val="en-US"/>
+              </w:rPr>
+              <w:t>D</w:t>
+            </w:r>
+            <w:r>
+              <w:rPr>
+                <w:sz w:val="20"/>
+                <w:lang w:val="en-US"/>
+              </w:rPr>
+              <w:t>ecline call</w:t>
+            </w:r>
+          </w:p>
+        </w:tc>
+        <w:tc>
+          <w:tcPr>
+            <w:tcW w:w="1971" w:type="dxa"/>
+          </w:tcPr>
+          <w:p>
+            <w:pPr>
+              <w:rPr>
+                <w:sz w:val="20"/>
+                <w:lang w:val="en-US"/>
+              </w:rPr>
+            </w:pPr>
+            <w:r>
+              <w:rPr>
+                <w:sz w:val="20"/>
+                <w:lang w:val="en-US"/>
+              </w:rPr>
+              <w:t>Ctrl+Shift+D</w:t>
+            </w:r>
+          </w:p>
+        </w:tc>
+        <w:tc>
+          <w:tcPr>
+            <w:tcW w:w="2977" w:type="dxa"/>
+          </w:tcPr>
+          <w:p>
+            <w:pPr>
+              <w:rPr>
+                <w:sz w:val="20"/>
+                <w:lang w:val="en-US"/>
+              </w:rPr>
+            </w:pPr>
+          </w:p>
+        </w:tc>
+        <w:tc>
+          <w:tcPr>
+            <w:tcW w:w="1856" w:type="dxa"/>
+          </w:tcPr>
+          <w:p>
+            <w:pPr>
+              <w:rPr>
+                <w:sz w:val="20"/>
+                <w:lang w:val="en-US"/>
+              </w:rPr>
+            </w:pPr>
+          </w:p>
+        </w:tc>
+      </w:tr>
+      <w:tr>
+        <w:tc>
+          <w:tcPr>
+            <w:tcW w:w="3369" w:type="dxa"/>
+          </w:tcPr>
+          <w:p>
+            <w:pPr>
+              <w:rPr>
+                <w:sz w:val="20"/>
+                <w:lang w:val="en-US"/>
+              </w:rPr>
+            </w:pPr>
+            <w:r>
+              <w:rPr>
+                <w:sz w:val="20"/>
+                <w:lang w:val="en-US"/>
+              </w:rPr>
+              <w:t>Schedule a meeting</w:t>
+            </w:r>
+          </w:p>
+        </w:tc>
+        <w:tc>
+          <w:tcPr>
+            <w:tcW w:w="1971" w:type="dxa"/>
+          </w:tcPr>
+          <w:p>
+            <w:pPr>
+              <w:rPr>
+                <w:sz w:val="20"/>
+                <w:lang w:val="en-US"/>
+              </w:rPr>
+            </w:pPr>
+            <w:r>
+              <w:rPr>
+                <w:sz w:val="20"/>
+                <w:lang w:val="en-US"/>
+              </w:rPr>
+              <w:t>Alt+Shift+N</w:t>
+            </w:r>
+          </w:p>
+        </w:tc>
+        <w:tc>
+          <w:tcPr>
+            <w:tcW w:w="2977" w:type="dxa"/>
+          </w:tcPr>
+          <w:p>
+            <w:pPr>
+              <w:rPr>
+                <w:sz w:val="20"/>
+                <w:lang w:val="en-US"/>
+              </w:rPr>
+            </w:pPr>
+            <w:r>
+              <w:rPr>
+                <w:b/>
+                <w:sz w:val="20"/>
+                <w:u w:val="single"/>
+                <w:lang w:val="en-US"/>
+              </w:rPr>
+              <w:t>S</w:t>
+            </w:r>
+            <w:r>
+              <w:rPr>
+                <w:sz w:val="20"/>
+                <w:lang w:val="en-US"/>
+              </w:rPr>
+              <w:t>ave/send meeting request</w:t>
+            </w:r>
+          </w:p>
+        </w:tc>
+        <w:tc>
+          <w:tcPr>
+            <w:tcW w:w="1856" w:type="dxa"/>
+          </w:tcPr>
+          <w:p>
+            <w:pPr>
+              <w:rPr>
+                <w:sz w:val="20"/>
+                <w:lang w:val="en-US"/>
+              </w:rPr>
+            </w:pPr>
+            <w:r>
+              <w:rPr>
+                <w:sz w:val="20"/>
+                <w:lang w:val="en-US"/>
+              </w:rPr>
+              <w:t>Ctrl+S</w:t>
+            </w:r>
+          </w:p>
+        </w:tc>
+      </w:tr>
+      <w:tr>
+        <w:tc>
+          <w:tcPr>
+            <w:tcW w:w="3369" w:type="dxa"/>
+          </w:tcPr>
+          <w:p>
+            <w:pPr>
+              <w:rPr>
+                <w:sz w:val="20"/>
+                <w:lang w:val="en-US"/>
+              </w:rPr>
+            </w:pPr>
+            <w:r>
+              <w:rPr>
+                <w:sz w:val="20"/>
+                <w:lang w:val="en-US"/>
+              </w:rPr>
+              <w:t>Admit people from lobby notification</w:t>
+            </w:r>
+          </w:p>
+        </w:tc>
+        <w:tc>
+          <w:tcPr>
+            <w:tcW w:w="1971" w:type="dxa"/>
+          </w:tcPr>
+          <w:p>
+            <w:pPr>
+              <w:rPr>
+                <w:sz w:val="20"/>
+                <w:lang w:val="en-US"/>
+              </w:rPr>
+            </w:pPr>
+            <w:r>
+              <w:rPr>
+                <w:sz w:val="20"/>
+                <w:lang w:val="en-US"/>
+              </w:rPr>
+              <w:t>Ctrl+Shift+Y</w:t>
+            </w:r>
+          </w:p>
+        </w:tc>
+        <w:tc>
+          <w:tcPr>
+            <w:tcW w:w="2977" w:type="dxa"/>
+          </w:tcPr>
+          <w:p>
+            <w:pPr>
+              <w:rPr>
+                <w:sz w:val="20"/>
+                <w:lang w:val="en-US"/>
+              </w:rPr>
+            </w:pPr>
+            <w:r>
+              <w:rPr>
+                <w:sz w:val="20"/>
+                <w:lang w:val="en-US"/>
+              </w:rPr>
+              <w:t>Raise or lower hand</w:t>
+            </w:r>
+          </w:p>
+        </w:tc>
+        <w:tc>
+          <w:tcPr>
+            <w:tcW w:w="1856" w:type="dxa"/>
+          </w:tcPr>
+          <w:p>
+            <w:pPr>
+              <w:rPr>
+                <w:sz w:val="20"/>
+                <w:lang w:val="en-US"/>
+              </w:rPr>
+            </w:pPr>
+            <w:r>
+              <w:rPr>
+                <w:sz w:val="20"/>
+                <w:lang w:val="en-US"/>
+              </w:rPr>
+              <w:t>Ctrl+Shift+K</w:t>
+            </w:r>
+          </w:p>
+        </w:tc>
+      </w:tr>
+      <w:tr>
+        <w:tc>
+          <w:tcPr>
+            <w:tcW w:w="3369" w:type="dxa"/>
+          </w:tcPr>
+          <w:p>
+            <w:pPr>
+              <w:rPr>
+                <w:sz w:val="20"/>
+                <w:lang w:val="en-US"/>
+              </w:rPr>
+            </w:pPr>
+            <w:r>
+              <w:rPr>
+                <w:b/>
+                <w:sz w:val="20"/>
+                <w:u w:val="single"/>
+                <w:lang w:val="en-US"/>
+              </w:rPr>
+              <w:t>J</w:t>
+            </w:r>
+            <w:r>
+              <w:rPr>
+                <w:sz w:val="20"/>
+                <w:lang w:val="en-US"/>
+              </w:rPr>
+              <w:t>oin from meeting started t</w:t>
+            </w:r>
+            <w:r>
+              <w:rPr>
+                <w:sz w:val="20"/>
+                <w:lang w:val="en-US"/>
+              </w:rPr>
+              <w:t>oast</w:t>
+            </w:r>
+          </w:p>
+        </w:tc>
+        <w:tc>
+          <w:tcPr>
+            <w:tcW w:w="1971" w:type="dxa"/>
+          </w:tcPr>
+          <w:p>
+            <w:pPr>
+              <w:rPr>
+                <w:sz w:val="20"/>
+                <w:lang w:val="en-US"/>
+              </w:rPr>
+            </w:pPr>
+            <w:r>
+              <w:rPr>
+                <w:sz w:val="20"/>
+                <w:lang w:val="en-US"/>
+              </w:rPr>
+              <w:t>Ctrl+Shift+J</w:t>
+            </w:r>
+          </w:p>
+        </w:tc>
+        <w:tc>
+          <w:tcPr>
+            <w:tcW w:w="2977" w:type="dxa"/>
+          </w:tcPr>
+          <w:p>
+            <w:pPr>
+              <w:rPr>
+                <w:sz w:val="20"/>
+                <w:lang w:val="en-US"/>
+              </w:rPr>
+            </w:pPr>
+            <w:r>
+              <w:rPr>
+                <w:b/>
+                <w:sz w:val="20"/>
+                <w:u w:val="single"/>
+                <w:lang w:val="en-US"/>
+              </w:rPr>
+              <w:t>J</w:t>
+            </w:r>
+            <w:r>
+              <w:rPr>
+                <w:sz w:val="20"/>
+                <w:lang w:val="en-US"/>
+              </w:rPr>
+              <w:t>oin from meeting details</w:t>
+            </w:r>
+          </w:p>
+        </w:tc>
+        <w:tc>
+          <w:tcPr>
+            <w:tcW w:w="1856" w:type="dxa"/>
+          </w:tcPr>
+          <w:p>
+            <w:pPr>
+              <w:rPr>
+                <w:sz w:val="20"/>
+                <w:lang w:val="en-US"/>
+              </w:rPr>
+            </w:pPr>
+            <w:r>
+              <w:rPr>
+                <w:sz w:val="20"/>
+                <w:lang w:val="en-US"/>
+              </w:rPr>
+              <w:t>Alt+Shift+J</w:t>
+            </w:r>
+          </w:p>
+        </w:tc>
+      </w:tr>
+      <w:tr>
+        <w:tc>
+          <w:tcPr>
+            <w:tcW w:w="3369" w:type="dxa"/>
+          </w:tcPr>
+          <w:p>
+            <w:pPr>
+              <w:rPr>
+                <w:sz w:val="20"/>
+                <w:lang w:val="en-US"/>
+              </w:rPr>
+            </w:pPr>
+            <w:r>
+              <w:rPr>
+                <w:sz w:val="20"/>
+                <w:lang w:val="en-US"/>
+              </w:rPr>
+              <w:t>Pan shared content</w:t>
+            </w:r>
+          </w:p>
+        </w:tc>
+        <w:tc>
+          <w:tcPr>
+            <w:tcW w:w="1971" w:type="dxa"/>
+          </w:tcPr>
+          <w:p>
+            <w:pPr>
+              <w:rPr>
+                <w:sz w:val="20"/>
+                <w:lang w:val="en-US"/>
+              </w:rPr>
+            </w:pPr>
+            <w:r>
+              <w:rPr>
+                <w:sz w:val="20"/>
+                <w:lang w:val="en-US"/>
+              </w:rPr>
+              <w:t>Alt+Shift+</w:t>
+            </w:r>
+            <w:r>
+              <w:rPr>
+                <w:sz w:val="20"/>
+              </w:rPr>
+              <w:t>←/→</w:t>
+            </w:r>
+            <w:r>
+              <w:rPr>
+                <w:sz w:val="20"/>
+              </w:rPr>
+              <w:t>/</w:t>
+            </w:r>
+            <w:r>
+              <w:rPr>
+                <w:sz w:val="20"/>
+              </w:rPr>
+              <w:t>↑/↓</w:t>
+            </w:r>
+          </w:p>
+        </w:tc>
+        <w:tc>
+          <w:tcPr>
+            <w:tcW w:w="2977" w:type="dxa"/>
+          </w:tcPr>
+          <w:p>
+            <w:pPr>
+              <w:rPr>
+                <w:sz w:val="20"/>
+                <w:lang w:val="en-US"/>
+              </w:rPr>
+            </w:pPr>
+            <w:r>
+              <w:rPr>
+                <w:sz w:val="20"/>
+                <w:lang w:val="en-US"/>
+              </w:rPr>
+              <w:t>Zoom shared content</w:t>
+            </w:r>
+          </w:p>
+        </w:tc>
+        <w:tc>
+          <w:tcPr>
+            <w:tcW w:w="1856" w:type="dxa"/>
+          </w:tcPr>
+          <w:p>
+            <w:pPr>
+              <w:rPr>
+                <w:sz w:val="20"/>
+                <w:lang w:val="en-US"/>
+              </w:rPr>
+            </w:pPr>
+            <w:r>
+              <w:rPr>
+                <w:sz w:val="20"/>
+                <w:lang w:val="en-US"/>
+              </w:rPr>
+              <w:t>Alt+Shift++/-/0</w:t>
             </w:r>
           </w:p>
         </w:tc>
@@ -39168,7 +40809,29 @@
     <w:p>
       <w:pPr>
         <w:pStyle w:val="KeinLeerraum"/>
+        <w:rPr>
+          <w:lang w:val="en-US"/>
+        </w:rPr>
       </w:pPr>
+    </w:p>
+    <w:p>
+      <w:pPr>
+        <w:rPr>
+          <w:rFonts w:asciiTheme="majorHAnsi" w:eastAsiaTheme="majorEastAsia" w:hAnsiTheme="majorHAnsi" w:cstheme="majorBidi"/>
+          <w:b/>
+          <w:bCs/>
+          <w:color w:val="365F91" w:themeColor="accent1" w:themeShade="BF"/>
+          <w:sz w:val="28"/>
+          <w:szCs w:val="28"/>
+          <w:lang w:val="en-US"/>
+        </w:rPr>
+      </w:pPr>
+      <w:r>
+        <w:rPr>
+          <w:lang w:val="en-US"/>
+        </w:rPr>
+        <w:br w:type="page"/>
+      </w:r>
     </w:p>
     <w:p>
       <w:pPr>
@@ -39176,6 +40839,7 @@
         <w:spacing w:before="0"/>
       </w:pPr>
       <w:r>
+        <w:lastRenderedPageBreak/>
         <w:t>Keepass</w:t>
       </w:r>
     </w:p>
@@ -40482,6 +42146,25 @@
         </w:tc>
       </w:tr>
     </w:tbl>
+    <w:p>
+      <w:pPr>
+        <w:rPr>
+          <w:rFonts w:asciiTheme="majorHAnsi" w:eastAsiaTheme="majorEastAsia" w:hAnsiTheme="majorHAnsi" w:cstheme="majorBidi"/>
+          <w:b/>
+          <w:bCs/>
+          <w:color w:val="365F91" w:themeColor="accent1" w:themeShade="BF"/>
+          <w:sz w:val="28"/>
+          <w:szCs w:val="28"/>
+          <w:lang w:val="en-US"/>
+        </w:rPr>
+      </w:pPr>
+      <w:r>
+        <w:rPr>
+          <w:lang w:val="en-US"/>
+        </w:rPr>
+        <w:br w:type="page"/>
+      </w:r>
+    </w:p>
     <w:p>
       <w:pPr>
         <w:pStyle w:val="berschrift1"/>
@@ -69354,6 +71037,38 @@
       <w:lang w:eastAsia="de-DE"/>
     </w:rPr>
   </w:style>
+  <w:style w:type="paragraph" w:styleId="Untertitel">
+    <w:name w:val="Subtitle"/>
+    <w:basedOn w:val="Standard"/>
+    <w:next w:val="Standard"/>
+    <w:link w:val="UntertitelZchn"/>
+    <w:uiPriority w:val="11"/>
+    <w:qFormat/>
+    <w:rsid w:val="00461A0F"/>
+    <w:pPr>
+      <w:numPr>
+        <w:ilvl w:val="1"/>
+      </w:numPr>
+      <w:spacing w:after="160"/>
+    </w:pPr>
+    <w:rPr>
+      <w:rFonts w:eastAsiaTheme="minorEastAsia"/>
+      <w:color w:val="5A5A5A" w:themeColor="text1" w:themeTint="A5"/>
+      <w:spacing w:val="15"/>
+    </w:rPr>
+  </w:style>
+  <w:style w:type="character" w:customStyle="1" w:styleId="UntertitelZchn">
+    <w:name w:val="Untertitel Zchn"/>
+    <w:basedOn w:val="Absatz-Standardschriftart"/>
+    <w:link w:val="Untertitel"/>
+    <w:uiPriority w:val="11"/>
+    <w:rsid w:val="00461A0F"/>
+    <w:rPr>
+      <w:rFonts w:eastAsiaTheme="minorEastAsia"/>
+      <w:color w:val="5A5A5A" w:themeColor="text1" w:themeTint="A5"/>
+      <w:spacing w:val="15"/>
+    </w:rPr>
+  </w:style>
 </w:styles>
 </file>
 

</xml_diff>